<commit_message>
Begun work on Report \n Begun Summary of report, and completed Section 1 (Description of Algorithms) \n Added comments throughout \n Added the Algorithms to the Appendix
</commit_message>
<xml_diff>
--- a/CAB301 Assignment 2.docx
+++ b/CAB301 Assignment 2.docx
@@ -35,6 +35,7 @@
           <w:sz w:val="32"/>
         </w:rPr>
       </w:pPr>
+      <w:commentRangeStart w:id="0"/>
       <w:r>
         <w:rPr>
           <w:rStyle w:val="IntenseEmphasis"/>
@@ -42,8 +43,13 @@
         </w:rPr>
         <w:t>Andrew Grant N</w:t>
       </w:r>
-      <w:bookmarkStart w:id="0" w:name="_GoBack"/>
-      <w:bookmarkEnd w:id="0"/>
+      <w:commentRangeEnd w:id="0"/>
+      <w:r>
+        <w:rPr>
+          <w:rStyle w:val="CommentReference"/>
+        </w:rPr>
+        <w:commentReference w:id="0"/>
+      </w:r>
     </w:p>
     <w:p>
       <w:pPr>
@@ -53,6 +59,7 @@
           <w:sz w:val="32"/>
         </w:rPr>
       </w:pPr>
+      <w:commentRangeStart w:id="1"/>
       <w:r>
         <w:rPr>
           <w:rStyle w:val="IntenseEmphasis"/>
@@ -65,7 +72,21 @@
           <w:rStyle w:val="IntenseEmphasis"/>
           <w:sz w:val="32"/>
         </w:rPr>
-        <w:t xml:space="preserve">: </w:t>
+        <w:t>:</w:t>
+      </w:r>
+      <w:commentRangeEnd w:id="1"/>
+      <w:r>
+        <w:rPr>
+          <w:rStyle w:val="CommentReference"/>
+        </w:rPr>
+        <w:commentReference w:id="1"/>
+      </w:r>
+      <w:r>
+        <w:rPr>
+          <w:rStyle w:val="IntenseEmphasis"/>
+          <w:sz w:val="32"/>
+        </w:rPr>
+        <w:t xml:space="preserve"> </w:t>
       </w:r>
     </w:p>
     <w:p>
@@ -83,6 +104,7 @@
           <w:color w:val="2E74B5" w:themeColor="accent1" w:themeShade="BF"/>
         </w:rPr>
       </w:pPr>
+      <w:commentRangeStart w:id="2"/>
       <w:r>
         <w:rPr>
           <w:rStyle w:val="IntenseEmphasis"/>
@@ -92,23 +114,646 @@
         </w:rPr>
         <w:t>Summary</w:t>
       </w:r>
+      <w:commentRangeEnd w:id="2"/>
+      <w:r>
+        <w:rPr>
+          <w:rStyle w:val="CommentReference"/>
+          <w:rFonts w:asciiTheme="minorHAnsi" w:eastAsiaTheme="minorHAnsi" w:hAnsiTheme="minorHAnsi" w:cstheme="minorBidi"/>
+          <w:color w:val="auto"/>
+        </w:rPr>
+        <w:commentReference w:id="2"/>
+      </w:r>
+    </w:p>
+    <w:p>
+      <w:r>
+        <w:t xml:space="preserve">The purpose of this report is to summarise the outcomes of the experiments to compare the executions of two algorithms that both find the smallest difference between two elements within a set of numbers. The tests were completed by writing the algorithms and a test driver in C++ within the Code Blocks IDE, and outputting the results to Comma Separated Value files. These outputs were plotted in MATLAB, and </w:t>
+      </w:r>
+      <w:commentRangeStart w:id="3"/>
+      <w:r>
+        <w:t xml:space="preserve">the results were </w:t>
+      </w:r>
+      <w:commentRangeEnd w:id="3"/>
+      <w:r>
+        <w:rPr>
+          <w:rStyle w:val="CommentReference"/>
+        </w:rPr>
+        <w:commentReference w:id="3"/>
+      </w:r>
+    </w:p>
+    <w:p>
+      <w:pPr>
+        <w:pStyle w:val="Heading1"/>
+      </w:pPr>
+      <w:r>
+        <w:t>Description of the Algorithms</w:t>
+      </w:r>
+    </w:p>
+    <w:p>
+      <w:r>
+        <w:t xml:space="preserve">The algorithms being compared in this report are algorithms that check the difference – or ‘distance’ – between each element of an input list of numbers, and seek to return the smallest difference. The first algorithm, MinDistance, was proposed by Levitin </w:t>
+      </w:r>
+      <w:sdt>
+        <w:sdtPr>
+          <w:id w:val="-2021151312"/>
+          <w:citation/>
+        </w:sdtPr>
+        <w:sdtContent>
+          <w:r>
+            <w:fldChar w:fldCharType="begin"/>
+          </w:r>
+          <w:r>
+            <w:instrText xml:space="preserve"> CITATION Ana07 \l 3081 </w:instrText>
+          </w:r>
+          <w:r>
+            <w:fldChar w:fldCharType="separate"/>
+          </w:r>
+          <w:r>
+            <w:rPr>
+              <w:noProof/>
+            </w:rPr>
+            <w:t>[1]</w:t>
+          </w:r>
+          <w:r>
+            <w:fldChar w:fldCharType="end"/>
+          </w:r>
+        </w:sdtContent>
+      </w:sdt>
+      <w:r>
+        <w:t xml:space="preserve"> and can be found in </w:t>
+      </w:r>
+      <w:r>
+        <w:fldChar w:fldCharType="begin"/>
+      </w:r>
+      <w:r>
+        <w:instrText xml:space="preserve"> REF _Ref482700599 \w \h </w:instrText>
+      </w:r>
+      <w:r>
+        <w:fldChar w:fldCharType="separate"/>
+      </w:r>
+      <w:r>
+        <w:t>Appe</w:t>
+      </w:r>
+      <w:r>
+        <w:t>n</w:t>
+      </w:r>
+      <w:r>
+        <w:t>dix 1</w:t>
+      </w:r>
+      <w:r>
+        <w:fldChar w:fldCharType="end"/>
+      </w:r>
+      <w:r>
+        <w:t xml:space="preserve">. MinDistance2, which can be found in </w:t>
+      </w:r>
+      <w:r>
+        <w:fldChar w:fldCharType="begin"/>
+      </w:r>
+      <w:r>
+        <w:instrText xml:space="preserve"> REF _Ref482700909 \w \h </w:instrText>
+      </w:r>
+      <w:r>
+        <w:fldChar w:fldCharType="separate"/>
+      </w:r>
+      <w:r>
+        <w:t>Appendix 2</w:t>
+      </w:r>
+      <w:r>
+        <w:fldChar w:fldCharType="end"/>
+      </w:r>
+      <w:r>
+        <w:t>, serves the same purpose as MinDistance but is proposed as a more efficient version.</w:t>
+      </w:r>
+    </w:p>
+    <w:p>
+      <w:pPr>
+        <w:rPr>
+          <w:rFonts w:eastAsiaTheme="minorEastAsia"/>
+        </w:rPr>
+      </w:pPr>
+      <w:r>
+        <w:t>The MinDistance algorithm works by</w:t>
+      </w:r>
+      <w:r>
+        <w:t xml:space="preserve"> first</w:t>
+      </w:r>
+      <w:r>
+        <w:t xml:space="preserve"> </w:t>
+      </w:r>
+      <w:r>
+        <w:t xml:space="preserve">setting the variable </w:t>
+      </w:r>
+      <m:oMath>
+        <m:r>
+          <w:rPr>
+            <w:rFonts w:ascii="Cambria Math" w:hAnsi="Cambria Math"/>
+          </w:rPr>
+          <m:t>dmin</m:t>
+        </m:r>
+      </m:oMath>
+      <w:r>
+        <w:t xml:space="preserve"> to an arbitrarily large value, ideally infinity. Then, it loops over each element in the array </w:t>
+      </w:r>
+      <m:oMath>
+        <m:r>
+          <w:rPr>
+            <w:rFonts w:ascii="Cambria Math" w:hAnsi="Cambria Math"/>
+          </w:rPr>
+          <m:t>A</m:t>
+        </m:r>
+      </m:oMath>
+      <w:r>
+        <w:t xml:space="preserve"> with an index variable </w:t>
+      </w:r>
+      <m:oMath>
+        <m:r>
+          <w:rPr>
+            <w:rFonts w:ascii="Cambria Math" w:hAnsi="Cambria Math"/>
+          </w:rPr>
+          <m:t>i</m:t>
+        </m:r>
+      </m:oMath>
+      <w:r>
+        <w:rPr>
+          <w:i/>
+        </w:rPr>
+        <w:t xml:space="preserve">, </w:t>
+      </w:r>
+      <w:r>
+        <w:t xml:space="preserve">and then again with an index variable </w:t>
+      </w:r>
+      <m:oMath>
+        <m:r>
+          <w:rPr>
+            <w:rFonts w:ascii="Cambria Math" w:hAnsi="Cambria Math"/>
+          </w:rPr>
+          <m:t>j</m:t>
+        </m:r>
+      </m:oMath>
+      <w:r>
+        <w:rPr>
+          <w:i/>
+        </w:rPr>
+        <w:t xml:space="preserve">. </w:t>
+      </w:r>
+      <w:r>
+        <w:t xml:space="preserve">The algorithm then asks: first ensure the element is not being compared to itself (check </w:t>
+      </w:r>
+      <m:oMath>
+        <m:r>
+          <w:rPr>
+            <w:rFonts w:ascii="Cambria Math" w:hAnsi="Cambria Math"/>
+          </w:rPr>
+          <m:t>i≠j</m:t>
+        </m:r>
+      </m:oMath>
+      <w:r>
+        <w:rPr>
+          <w:rFonts w:eastAsiaTheme="minorEastAsia"/>
+        </w:rPr>
+        <w:t>)</w:t>
+      </w:r>
+      <w:r>
+        <w:t xml:space="preserve">, and if not is the difference between the two elements smaller than the current minimum (check </w:t>
+      </w:r>
+      <m:oMath>
+        <m:d>
+          <m:dPr>
+            <m:begChr m:val="["/>
+            <m:endChr m:val="]"/>
+            <m:ctrlPr>
+              <w:rPr>
+                <w:rFonts w:ascii="Cambria Math" w:hAnsi="Cambria Math"/>
+                <w:i/>
+              </w:rPr>
+            </m:ctrlPr>
+          </m:dPr>
+          <m:e>
+            <m:r>
+              <w:rPr>
+                <w:rFonts w:ascii="Cambria Math" w:hAnsi="Cambria Math"/>
+              </w:rPr>
+              <m:t>A</m:t>
+            </m:r>
+            <m:d>
+              <m:dPr>
+                <m:begChr m:val="["/>
+                <m:endChr m:val="]"/>
+                <m:ctrlPr>
+                  <w:rPr>
+                    <w:rFonts w:ascii="Cambria Math" w:hAnsi="Cambria Math"/>
+                    <w:i/>
+                  </w:rPr>
+                </m:ctrlPr>
+              </m:dPr>
+              <m:e>
+                <m:r>
+                  <w:rPr>
+                    <w:rFonts w:ascii="Cambria Math" w:hAnsi="Cambria Math"/>
+                  </w:rPr>
+                  <m:t>i</m:t>
+                </m:r>
+              </m:e>
+            </m:d>
+            <m:r>
+              <w:rPr>
+                <w:rFonts w:ascii="Cambria Math" w:hAnsi="Cambria Math"/>
+              </w:rPr>
+              <m:t>-A</m:t>
+            </m:r>
+            <m:d>
+              <m:dPr>
+                <m:begChr m:val="["/>
+                <m:endChr m:val="]"/>
+                <m:ctrlPr>
+                  <w:rPr>
+                    <w:rFonts w:ascii="Cambria Math" w:hAnsi="Cambria Math"/>
+                    <w:i/>
+                  </w:rPr>
+                </m:ctrlPr>
+              </m:dPr>
+              <m:e>
+                <m:r>
+                  <w:rPr>
+                    <w:rFonts w:ascii="Cambria Math" w:hAnsi="Cambria Math"/>
+                  </w:rPr>
+                  <m:t>j</m:t>
+                </m:r>
+              </m:e>
+            </m:d>
+          </m:e>
+        </m:d>
+        <m:r>
+          <w:rPr>
+            <w:rFonts w:ascii="Cambria Math" w:hAnsi="Cambria Math"/>
+          </w:rPr>
+          <m:t>&lt;dmin</m:t>
+        </m:r>
+      </m:oMath>
+      <w:r>
+        <w:rPr>
+          <w:rFonts w:eastAsiaTheme="minorEastAsia"/>
+        </w:rPr>
+        <w:t xml:space="preserve">). If this difference is the smallest, set </w:t>
+      </w:r>
+      <m:oMath>
+        <m:r>
+          <w:rPr>
+            <w:rFonts w:ascii="Cambria Math" w:eastAsiaTheme="minorEastAsia" w:hAnsi="Cambria Math"/>
+          </w:rPr>
+          <m:t>dmin</m:t>
+        </m:r>
+      </m:oMath>
+      <w:r>
+        <w:rPr>
+          <w:rFonts w:eastAsiaTheme="minorEastAsia"/>
+        </w:rPr>
+        <w:t xml:space="preserve"> to its value. After checking every permutation of </w:t>
+      </w:r>
+      <m:oMath>
+        <m:r>
+          <w:rPr>
+            <w:rFonts w:ascii="Cambria Math" w:eastAsiaTheme="minorEastAsia" w:hAnsi="Cambria Math"/>
+          </w:rPr>
+          <m:t>i</m:t>
+        </m:r>
+      </m:oMath>
+      <w:r>
+        <w:rPr>
+          <w:rFonts w:eastAsiaTheme="minorEastAsia"/>
+        </w:rPr>
+        <w:t xml:space="preserve"> and </w:t>
+      </w:r>
+      <m:oMath>
+        <m:r>
+          <w:rPr>
+            <w:rFonts w:ascii="Cambria Math" w:eastAsiaTheme="minorEastAsia" w:hAnsi="Cambria Math"/>
+          </w:rPr>
+          <m:t>j</m:t>
+        </m:r>
+      </m:oMath>
+      <w:r>
+        <w:rPr>
+          <w:rFonts w:eastAsiaTheme="minorEastAsia"/>
+        </w:rPr>
+        <w:t>, the algorithm returns the minimum value and exits.</w:t>
+      </w:r>
+    </w:p>
+    <w:p>
+      <w:r>
+        <w:t xml:space="preserve">The MinDistance2 starts the same way, by setting </w:t>
+      </w:r>
+      <m:oMath>
+        <m:r>
+          <w:rPr>
+            <w:rFonts w:ascii="Cambria Math" w:hAnsi="Cambria Math"/>
+          </w:rPr>
+          <m:t>dmin</m:t>
+        </m:r>
+      </m:oMath>
+      <w:r>
+        <w:rPr>
+          <w:rFonts w:eastAsiaTheme="minorEastAsia"/>
+        </w:rPr>
+        <w:t xml:space="preserve"> to a large value. Then, it loops over every element of </w:t>
+      </w:r>
+      <m:oMath>
+        <m:r>
+          <w:rPr>
+            <w:rFonts w:ascii="Cambria Math" w:eastAsiaTheme="minorEastAsia" w:hAnsi="Cambria Math"/>
+          </w:rPr>
+          <m:t>A</m:t>
+        </m:r>
+      </m:oMath>
+      <w:r>
+        <w:rPr>
+          <w:rFonts w:eastAsiaTheme="minorEastAsia"/>
+        </w:rPr>
+        <w:t xml:space="preserve"> bar the last one (again with index </w:t>
+      </w:r>
+      <m:oMath>
+        <m:r>
+          <w:rPr>
+            <w:rFonts w:ascii="Cambria Math" w:eastAsiaTheme="minorEastAsia" w:hAnsi="Cambria Math"/>
+          </w:rPr>
+          <m:t>i</m:t>
+        </m:r>
+      </m:oMath>
+      <w:r>
+        <w:rPr>
+          <w:rFonts w:eastAsiaTheme="minorEastAsia"/>
+        </w:rPr>
+        <w:t xml:space="preserve">), and then loops over every value with an index </w:t>
+      </w:r>
+      <m:oMath>
+        <m:r>
+          <w:rPr>
+            <w:rFonts w:ascii="Cambria Math" w:eastAsiaTheme="minorEastAsia" w:hAnsi="Cambria Math"/>
+          </w:rPr>
+          <m:t>j</m:t>
+        </m:r>
+      </m:oMath>
+      <w:r>
+        <w:rPr>
+          <w:rFonts w:eastAsiaTheme="minorEastAsia"/>
+        </w:rPr>
+        <w:t xml:space="preserve"> larger than the index </w:t>
+      </w:r>
+      <m:oMath>
+        <m:r>
+          <w:rPr>
+            <w:rFonts w:ascii="Cambria Math" w:eastAsiaTheme="minorEastAsia" w:hAnsi="Cambria Math"/>
+          </w:rPr>
+          <m:t>i</m:t>
+        </m:r>
+      </m:oMath>
+      <w:r>
+        <w:rPr>
+          <w:rFonts w:eastAsiaTheme="minorEastAsia"/>
+        </w:rPr>
+        <w:t xml:space="preserve"> (i.e. the second loop goes from index </w:t>
+      </w:r>
+      <m:oMath>
+        <m:r>
+          <w:rPr>
+            <w:rFonts w:ascii="Cambria Math" w:eastAsiaTheme="minorEastAsia" w:hAnsi="Cambria Math"/>
+          </w:rPr>
+          <m:t>i</m:t>
+        </m:r>
+      </m:oMath>
+      <w:r>
+        <w:rPr>
+          <w:rFonts w:eastAsiaTheme="minorEastAsia"/>
+        </w:rPr>
+        <w:t xml:space="preserve"> to the end of the array). Then, it stores the difference between the values at indices </w:t>
+      </w:r>
+      <m:oMath>
+        <m:r>
+          <w:rPr>
+            <w:rFonts w:ascii="Cambria Math" w:eastAsiaTheme="minorEastAsia" w:hAnsi="Cambria Math"/>
+          </w:rPr>
+          <m:t>i</m:t>
+        </m:r>
+      </m:oMath>
+      <w:r>
+        <w:rPr>
+          <w:rFonts w:eastAsiaTheme="minorEastAsia"/>
+        </w:rPr>
+        <w:t xml:space="preserve"> and </w:t>
+      </w:r>
+      <m:oMath>
+        <m:r>
+          <w:rPr>
+            <w:rFonts w:ascii="Cambria Math" w:eastAsiaTheme="minorEastAsia" w:hAnsi="Cambria Math"/>
+          </w:rPr>
+          <m:t>j</m:t>
+        </m:r>
+      </m:oMath>
+      <w:r>
+        <w:rPr>
+          <w:rFonts w:eastAsiaTheme="minorEastAsia"/>
+        </w:rPr>
+        <w:t xml:space="preserve"> in a temporary variable, and if that variable is smaller than the current minimum, change </w:t>
+      </w:r>
+      <m:oMath>
+        <m:r>
+          <w:rPr>
+            <w:rFonts w:ascii="Cambria Math" w:eastAsiaTheme="minorEastAsia" w:hAnsi="Cambria Math"/>
+          </w:rPr>
+          <m:t>dmin</m:t>
+        </m:r>
+      </m:oMath>
+      <w:r>
+        <w:rPr>
+          <w:rFonts w:eastAsiaTheme="minorEastAsia"/>
+        </w:rPr>
+        <w:t xml:space="preserve"> to that value. After both </w:t>
+      </w:r>
+      <w:proofErr w:type="gramStart"/>
+      <w:r>
+        <w:rPr>
+          <w:rFonts w:eastAsiaTheme="minorEastAsia"/>
+        </w:rPr>
+        <w:t>loops</w:t>
+      </w:r>
+      <w:proofErr w:type="gramEnd"/>
+      <w:r>
+        <w:rPr>
+          <w:rFonts w:eastAsiaTheme="minorEastAsia"/>
+        </w:rPr>
+        <w:t xml:space="preserve"> have exited, the algorithm returns the minimum value and exits.</w:t>
+      </w:r>
+      <w:r>
+        <w:rPr>
+          <w:rFonts w:eastAsiaTheme="minorEastAsia"/>
+        </w:rPr>
+        <w:t xml:space="preserve"> </w:t>
+      </w:r>
+    </w:p>
+    <w:p>
+      <w:pPr>
+        <w:pStyle w:val="Heading1"/>
+      </w:pPr>
+      <w:commentRangeStart w:id="4"/>
+      <w:r>
+        <w:lastRenderedPageBreak/>
+        <w:t>Theoretical Analysis of the Algorithms</w:t>
+      </w:r>
+      <w:commentRangeEnd w:id="4"/>
+      <w:r>
+        <w:rPr>
+          <w:rStyle w:val="CommentReference"/>
+          <w:rFonts w:asciiTheme="minorHAnsi" w:eastAsiaTheme="minorHAnsi" w:hAnsiTheme="minorHAnsi" w:cstheme="minorBidi"/>
+          <w:color w:val="auto"/>
+        </w:rPr>
+        <w:commentReference w:id="4"/>
+      </w:r>
+    </w:p>
+    <w:p>
+      <w:pPr>
+        <w:pStyle w:val="Heading2"/>
+      </w:pPr>
+      <w:r>
+        <w:t>Identifying the Algorithm’s Basic Operation</w:t>
+      </w:r>
+    </w:p>
+    <w:p>
+      <w:pPr>
+        <w:pStyle w:val="Heading3"/>
+      </w:pPr>
+      <w:r>
+        <w:t>MinDistance</w:t>
+      </w:r>
     </w:p>
     <w:p/>
     <w:p>
       <w:pPr>
+        <w:pStyle w:val="Heading3"/>
+      </w:pPr>
+      <w:r>
+        <w:t>MinDistance2</w:t>
+      </w:r>
+    </w:p>
+    <w:p>
+      <w:pPr>
+        <w:pStyle w:val="Heading2"/>
+      </w:pPr>
+      <w:r>
+        <w:t>Choice of Problem Size</w:t>
+      </w:r>
+    </w:p>
+    <w:p/>
+    <w:p>
+      <w:pPr>
+        <w:pStyle w:val="Heading2"/>
+      </w:pPr>
+      <w:r>
+        <w:t>Analysis of Theoretical Average Case Efficiency</w:t>
+      </w:r>
+    </w:p>
+    <w:p/>
+    <w:p>
+      <w:pPr>
         <w:pStyle w:val="Heading1"/>
       </w:pPr>
-      <w:r>
-        <w:t>Description of the Algorithms</w:t>
+      <w:commentRangeStart w:id="5"/>
+      <w:r>
+        <w:t>Methodology, Tools and Techniques</w:t>
+      </w:r>
+      <w:commentRangeEnd w:id="5"/>
+      <w:r>
+        <w:rPr>
+          <w:rStyle w:val="CommentReference"/>
+          <w:rFonts w:asciiTheme="minorHAnsi" w:eastAsiaTheme="minorHAnsi" w:hAnsiTheme="minorHAnsi" w:cstheme="minorBidi"/>
+          <w:color w:val="auto"/>
+        </w:rPr>
+        <w:commentReference w:id="5"/>
+      </w:r>
+    </w:p>
+    <w:p>
+      <w:pPr>
+        <w:pStyle w:val="Heading2"/>
+      </w:pPr>
+      <w:r>
+        <w:t>Programming Environment</w:t>
       </w:r>
     </w:p>
     <w:p/>
     <w:p>
       <w:pPr>
+        <w:pStyle w:val="Heading2"/>
+      </w:pPr>
+      <w:r>
+        <w:t>Implementation of Algorithms</w:t>
+      </w:r>
+    </w:p>
+    <w:p/>
+    <w:p>
+      <w:pPr>
+        <w:pStyle w:val="Heading2"/>
+      </w:pPr>
+      <w:r>
+        <w:t>Generating Test Data and Running Experiments</w:t>
+      </w:r>
+    </w:p>
+    <w:p/>
+    <w:p>
+      <w:pPr>
+        <w:pStyle w:val="Heading2"/>
+      </w:pPr>
+      <w:r>
+        <w:t>Implementation of Basic Operations Counters</w:t>
+      </w:r>
+    </w:p>
+    <w:p>
+      <w:pPr>
+        <w:pStyle w:val="Heading3"/>
+      </w:pPr>
+      <w:r>
+        <w:t>MinDistance</w:t>
+      </w:r>
+    </w:p>
+    <w:p/>
+    <w:p>
+      <w:pPr>
+        <w:pStyle w:val="Heading3"/>
+      </w:pPr>
+      <w:r>
+        <w:t>MinDistance2</w:t>
+      </w:r>
+    </w:p>
+    <w:p/>
+    <w:p>
+      <w:pPr>
+        <w:pStyle w:val="Heading2"/>
+      </w:pPr>
+      <w:r>
+        <w:t>Implementation of Execution Timers</w:t>
+      </w:r>
+    </w:p>
+    <w:p>
+      <w:pPr>
+        <w:pStyle w:val="Heading3"/>
+      </w:pPr>
+      <w:r>
+        <w:t>MinDistance</w:t>
+      </w:r>
+    </w:p>
+    <w:p/>
+    <w:p>
+      <w:pPr>
+        <w:pStyle w:val="Heading3"/>
+      </w:pPr>
+      <w:r>
+        <w:t>MinDistance2</w:t>
+      </w:r>
+    </w:p>
+    <w:p/>
+    <w:p>
+      <w:pPr>
         <w:pStyle w:val="Heading1"/>
       </w:pPr>
       <w:r>
-        <w:t>Theoretical Analysis of the Algorithms</w:t>
+        <w:t>Experimental Results</w:t>
       </w:r>
     </w:p>
     <w:p>
@@ -116,34 +761,16 @@
         <w:pStyle w:val="Heading2"/>
       </w:pPr>
       <w:r>
-        <w:t>Identifying the Algorithm’s Basic Operation</w:t>
-      </w:r>
-    </w:p>
-    <w:p>
-      <w:pPr>
-        <w:pStyle w:val="Heading3"/>
-      </w:pPr>
-      <w:proofErr w:type="spellStart"/>
-      <w:r>
-        <w:t>MinDistance</w:t>
-      </w:r>
-      <w:proofErr w:type="spellEnd"/>
+        <w:t>Functional Testing</w:t>
+      </w:r>
     </w:p>
     <w:p/>
     <w:p>
       <w:pPr>
-        <w:pStyle w:val="Heading3"/>
-      </w:pPr>
-      <w:r>
-        <w:t>MinDistance2</w:t>
-      </w:r>
-    </w:p>
-    <w:p>
-      <w:pPr>
         <w:pStyle w:val="Heading2"/>
       </w:pPr>
       <w:r>
-        <w:t>Choice of Problem Size</w:t>
+        <w:t>Number of Basic Operations</w:t>
       </w:r>
     </w:p>
     <w:p/>
@@ -152,137 +779,154 @@
         <w:pStyle w:val="Heading2"/>
       </w:pPr>
       <w:r>
-        <w:t>Analysis of Theoretical Average Case Efficiency</w:t>
+        <w:t>Execution Time</w:t>
       </w:r>
     </w:p>
     <w:p/>
-    <w:p>
-      <w:pPr>
-        <w:pStyle w:val="Heading1"/>
-      </w:pPr>
-      <w:r>
-        <w:t>Methodology, Tools and Techniques</w:t>
-      </w:r>
-    </w:p>
-    <w:p>
-      <w:pPr>
-        <w:pStyle w:val="Heading2"/>
-      </w:pPr>
-      <w:r>
-        <w:t>Programming Environment</w:t>
-      </w:r>
-    </w:p>
-    <w:p/>
-    <w:p>
-      <w:pPr>
-        <w:pStyle w:val="Heading2"/>
-      </w:pPr>
-      <w:r>
-        <w:t>Implementation of Algorithms</w:t>
-      </w:r>
-    </w:p>
-    <w:p/>
-    <w:p>
-      <w:pPr>
-        <w:pStyle w:val="Heading2"/>
-      </w:pPr>
-      <w:r>
-        <w:t>Generating Test Data and Running Experiments</w:t>
-      </w:r>
-    </w:p>
-    <w:p/>
-    <w:p>
-      <w:pPr>
-        <w:pStyle w:val="Heading2"/>
-      </w:pPr>
-      <w:r>
-        <w:t>Implementation of Basic Operations Counters</w:t>
-      </w:r>
-    </w:p>
-    <w:p>
-      <w:pPr>
-        <w:pStyle w:val="Heading3"/>
-      </w:pPr>
-      <w:proofErr w:type="spellStart"/>
-      <w:r>
-        <w:t>MinDistance</w:t>
-      </w:r>
-      <w:proofErr w:type="spellEnd"/>
-    </w:p>
-    <w:p/>
-    <w:p>
-      <w:pPr>
-        <w:pStyle w:val="Heading3"/>
-      </w:pPr>
-      <w:r>
-        <w:lastRenderedPageBreak/>
-        <w:t>MinDistance2</w:t>
-      </w:r>
-    </w:p>
-    <w:p/>
-    <w:p>
-      <w:pPr>
-        <w:pStyle w:val="Heading2"/>
-      </w:pPr>
-      <w:r>
-        <w:t>Implementation of Execution Timers</w:t>
-      </w:r>
-    </w:p>
-    <w:p>
-      <w:pPr>
-        <w:pStyle w:val="Heading3"/>
-      </w:pPr>
-      <w:proofErr w:type="spellStart"/>
-      <w:r>
-        <w:t>MinDistance</w:t>
-      </w:r>
-      <w:proofErr w:type="spellEnd"/>
-    </w:p>
-    <w:p/>
-    <w:p>
-      <w:pPr>
-        <w:pStyle w:val="Heading3"/>
-      </w:pPr>
-      <w:r>
-        <w:t>MinDistance2</w:t>
-      </w:r>
-    </w:p>
-    <w:p/>
-    <w:p>
-      <w:pPr>
-        <w:pStyle w:val="Heading1"/>
-      </w:pPr>
-      <w:r>
-        <w:t>Experimental Results</w:t>
-      </w:r>
-    </w:p>
-    <w:p>
-      <w:pPr>
-        <w:pStyle w:val="Heading2"/>
-      </w:pPr>
-      <w:r>
-        <w:t>Functional Testing</w:t>
-      </w:r>
-    </w:p>
-    <w:p/>
-    <w:p>
-      <w:pPr>
-        <w:pStyle w:val="Heading2"/>
-      </w:pPr>
-      <w:r>
-        <w:t>Number of Basic Operations</w:t>
-      </w:r>
-    </w:p>
-    <w:p/>
-    <w:p>
-      <w:pPr>
-        <w:pStyle w:val="Heading2"/>
-      </w:pPr>
-      <w:r>
-        <w:t>Execution Time</w:t>
-      </w:r>
-    </w:p>
-    <w:p/>
+    <w:sdt>
+      <w:sdtPr>
+        <w:id w:val="1733271846"/>
+        <w:docPartObj>
+          <w:docPartGallery w:val="Bibliographies"/>
+          <w:docPartUnique/>
+        </w:docPartObj>
+      </w:sdtPr>
+      <w:sdtEndPr>
+        <w:rPr>
+          <w:rFonts w:asciiTheme="minorHAnsi" w:eastAsiaTheme="minorHAnsi" w:hAnsiTheme="minorHAnsi" w:cstheme="minorBidi"/>
+          <w:color w:val="auto"/>
+          <w:sz w:val="22"/>
+          <w:szCs w:val="22"/>
+        </w:rPr>
+      </w:sdtEndPr>
+      <w:sdtContent>
+        <w:p>
+          <w:pPr>
+            <w:pStyle w:val="Heading1"/>
+            <w:numPr>
+              <w:ilvl w:val="0"/>
+              <w:numId w:val="0"/>
+            </w:numPr>
+            <w:ind w:left="360" w:hanging="360"/>
+          </w:pPr>
+          <w:r>
+            <w:t>References</w:t>
+          </w:r>
+        </w:p>
+        <w:sdt>
+          <w:sdtPr>
+            <w:id w:val="-573587230"/>
+            <w:bibliography/>
+          </w:sdtPr>
+          <w:sdtContent>
+            <w:p>
+              <w:pPr>
+                <w:rPr>
+                  <w:noProof/>
+                </w:rPr>
+              </w:pPr>
+              <w:r>
+                <w:fldChar w:fldCharType="begin"/>
+              </w:r>
+              <w:r>
+                <w:instrText xml:space="preserve"> BIBLIOGRAPHY </w:instrText>
+              </w:r>
+              <w:r>
+                <w:fldChar w:fldCharType="separate"/>
+              </w:r>
+            </w:p>
+            <w:tbl>
+              <w:tblPr>
+                <w:tblW w:w="5000" w:type="pct"/>
+                <w:tblCellSpacing w:w="15" w:type="dxa"/>
+                <w:tblCellMar>
+                  <w:top w:w="15" w:type="dxa"/>
+                  <w:left w:w="15" w:type="dxa"/>
+                  <w:bottom w:w="15" w:type="dxa"/>
+                  <w:right w:w="15" w:type="dxa"/>
+                </w:tblCellMar>
+                <w:tblLook w:val="04A0" w:firstRow="1" w:lastRow="0" w:firstColumn="1" w:lastColumn="0" w:noHBand="0" w:noVBand="1"/>
+              </w:tblPr>
+              <w:tblGrid>
+                <w:gridCol w:w="322"/>
+                <w:gridCol w:w="8704"/>
+              </w:tblGrid>
+              <w:tr>
+                <w:trPr>
+                  <w:divId w:val="863328334"/>
+                  <w:tblCellSpacing w:w="15" w:type="dxa"/>
+                </w:trPr>
+                <w:tc>
+                  <w:tcPr>
+                    <w:tcW w:w="50" w:type="pct"/>
+                    <w:hideMark/>
+                  </w:tcPr>
+                  <w:p>
+                    <w:pPr>
+                      <w:pStyle w:val="Bibliography"/>
+                      <w:rPr>
+                        <w:noProof/>
+                        <w:sz w:val="24"/>
+                        <w:szCs w:val="24"/>
+                      </w:rPr>
+                    </w:pPr>
+                    <w:r>
+                      <w:rPr>
+                        <w:noProof/>
+                      </w:rPr>
+                      <w:t xml:space="preserve">[1] </w:t>
+                    </w:r>
+                  </w:p>
+                </w:tc>
+                <w:tc>
+                  <w:tcPr>
+                    <w:tcW w:w="0" w:type="auto"/>
+                    <w:hideMark/>
+                  </w:tcPr>
+                  <w:p>
+                    <w:pPr>
+                      <w:pStyle w:val="Bibliography"/>
+                      <w:rPr>
+                        <w:noProof/>
+                      </w:rPr>
+                    </w:pPr>
+                    <w:r>
+                      <w:rPr>
+                        <w:noProof/>
+                      </w:rPr>
+                      <w:t xml:space="preserve">A. Levitin, Introduction to the design and analysis of algorithms, 2nd ed., Pearson Addison-Wesley, 2007. </w:t>
+                    </w:r>
+                  </w:p>
+                </w:tc>
+              </w:tr>
+            </w:tbl>
+            <w:p>
+              <w:pPr>
+                <w:divId w:val="863328334"/>
+                <w:rPr>
+                  <w:rFonts w:eastAsia="Times New Roman"/>
+                  <w:noProof/>
+                </w:rPr>
+              </w:pPr>
+            </w:p>
+            <w:p>
+              <w:r>
+                <w:rPr>
+                  <w:b/>
+                  <w:bCs/>
+                  <w:noProof/>
+                </w:rPr>
+                <w:fldChar w:fldCharType="end"/>
+              </w:r>
+            </w:p>
+          </w:sdtContent>
+        </w:sdt>
+      </w:sdtContent>
+    </w:sdt>
+    <w:p>
+      <w:bookmarkStart w:id="6" w:name="_GoBack"/>
+      <w:bookmarkEnd w:id="6"/>
+    </w:p>
     <w:p>
       <w:pPr>
         <w:pStyle w:val="Heading1"/>
@@ -293,25 +937,127 @@
         <w:ind w:left="360" w:hanging="360"/>
       </w:pPr>
       <w:r>
-        <w:t>References</w:t>
-      </w:r>
-    </w:p>
-    <w:p/>
-    <w:p>
-      <w:pPr>
-        <w:pStyle w:val="Heading1"/>
-        <w:numPr>
-          <w:ilvl w:val="0"/>
-          <w:numId w:val="0"/>
-        </w:numPr>
-        <w:ind w:left="360" w:hanging="360"/>
-      </w:pPr>
-      <w:r>
         <w:t>Appendix</w:t>
       </w:r>
     </w:p>
+    <w:p>
+      <w:pPr>
+        <w:pStyle w:val="Appendix"/>
+      </w:pPr>
+      <w:bookmarkStart w:id="7" w:name="_Ref482700599"/>
+      <w:commentRangeStart w:id="8"/>
+      <w:r>
+        <w:t>MinDistance Algorithm</w:t>
+      </w:r>
+      <w:commentRangeEnd w:id="8"/>
+      <w:r>
+        <w:rPr>
+          <w:rStyle w:val="CommentReference"/>
+          <w:rFonts w:asciiTheme="minorHAnsi" w:eastAsiaTheme="minorHAnsi" w:hAnsiTheme="minorHAnsi" w:cstheme="minorBidi"/>
+          <w:color w:val="auto"/>
+        </w:rPr>
+        <w:commentReference w:id="8"/>
+      </w:r>
+      <w:bookmarkEnd w:id="7"/>
+    </w:p>
+    <w:p>
+      <w:r>
+        <w:rPr>
+          <w:noProof/>
+          <w:lang w:eastAsia="en-AU"/>
+        </w:rPr>
+        <w:drawing>
+          <wp:inline distT="0" distB="0" distL="0" distR="0" wp14:anchorId="7E8CCEB1" wp14:editId="7AE25FF2">
+            <wp:extent cx="4162425" cy="1733550"/>
+            <wp:effectExtent l="0" t="0" r="9525" b="0"/>
+            <wp:docPr id="1" name="Picture 1"/>
+            <wp:cNvGraphicFramePr>
+              <a:graphicFrameLocks xmlns:a="http://schemas.openxmlformats.org/drawingml/2006/main" noChangeAspect="1"/>
+            </wp:cNvGraphicFramePr>
+            <a:graphic xmlns:a="http://schemas.openxmlformats.org/drawingml/2006/main">
+              <a:graphicData uri="http://schemas.openxmlformats.org/drawingml/2006/picture">
+                <pic:pic xmlns:pic="http://schemas.openxmlformats.org/drawingml/2006/picture">
+                  <pic:nvPicPr>
+                    <pic:cNvPr id="1" name=""/>
+                    <pic:cNvPicPr/>
+                  </pic:nvPicPr>
+                  <pic:blipFill>
+                    <a:blip r:embed="rId10"/>
+                    <a:stretch>
+                      <a:fillRect/>
+                    </a:stretch>
+                  </pic:blipFill>
+                  <pic:spPr>
+                    <a:xfrm>
+                      <a:off x="0" y="0"/>
+                      <a:ext cx="4162425" cy="1733550"/>
+                    </a:xfrm>
+                    <a:prstGeom prst="rect">
+                      <a:avLst/>
+                    </a:prstGeom>
+                  </pic:spPr>
+                </pic:pic>
+              </a:graphicData>
+            </a:graphic>
+          </wp:inline>
+        </w:drawing>
+      </w:r>
+    </w:p>
+    <w:p>
+      <w:pPr>
+        <w:pStyle w:val="Appendix"/>
+      </w:pPr>
+      <w:bookmarkStart w:id="9" w:name="_Ref482700909"/>
+      <w:r>
+        <w:t>MinDistance2 Algorithm</w:t>
+      </w:r>
+      <w:bookmarkEnd w:id="9"/>
+    </w:p>
+    <w:p>
+      <w:r>
+        <w:rPr>
+          <w:noProof/>
+          <w:lang w:eastAsia="en-AU"/>
+        </w:rPr>
+        <w:drawing>
+          <wp:inline distT="0" distB="0" distL="0" distR="0" wp14:anchorId="5987CCA9" wp14:editId="49C35213">
+            <wp:extent cx="4448175" cy="1838325"/>
+            <wp:effectExtent l="0" t="0" r="9525" b="9525"/>
+            <wp:docPr id="2" name="Picture 2"/>
+            <wp:cNvGraphicFramePr>
+              <a:graphicFrameLocks xmlns:a="http://schemas.openxmlformats.org/drawingml/2006/main" noChangeAspect="1"/>
+            </wp:cNvGraphicFramePr>
+            <a:graphic xmlns:a="http://schemas.openxmlformats.org/drawingml/2006/main">
+              <a:graphicData uri="http://schemas.openxmlformats.org/drawingml/2006/picture">
+                <pic:pic xmlns:pic="http://schemas.openxmlformats.org/drawingml/2006/picture">
+                  <pic:nvPicPr>
+                    <pic:cNvPr id="1" name=""/>
+                    <pic:cNvPicPr/>
+                  </pic:nvPicPr>
+                  <pic:blipFill>
+                    <a:blip r:embed="rId11"/>
+                    <a:stretch>
+                      <a:fillRect/>
+                    </a:stretch>
+                  </pic:blipFill>
+                  <pic:spPr>
+                    <a:xfrm>
+                      <a:off x="0" y="0"/>
+                      <a:ext cx="4448175" cy="1838325"/>
+                    </a:xfrm>
+                    <a:prstGeom prst="rect">
+                      <a:avLst/>
+                    </a:prstGeom>
+                  </pic:spPr>
+                </pic:pic>
+              </a:graphicData>
+            </a:graphic>
+          </wp:inline>
+        </w:drawing>
+      </w:r>
+    </w:p>
     <w:sectPr>
-      <w:footerReference w:type="default" r:id="rId7"/>
+      <w:footerReference w:type="default" r:id="rId12"/>
       <w:pgSz w:w="11906" w:h="16838"/>
       <w:pgMar w:top="1440" w:right="1440" w:bottom="1440" w:left="1440" w:header="708" w:footer="708" w:gutter="0"/>
       <w:cols w:space="708"/>
@@ -319,6 +1065,143 @@
     </w:sectPr>
   </w:body>
 </w:document>
+</file>
+
+<file path=word/comments.xml><?xml version="1.0" encoding="utf-8"?>
+<w:comments xmlns:wpc="http://schemas.microsoft.com/office/word/2010/wordprocessingCanvas" xmlns:cx="http://schemas.microsoft.com/office/drawing/2014/chartex" xmlns:cx1="http://schemas.microsoft.com/office/drawing/2015/9/8/chartex" xmlns:cx2="http://schemas.microsoft.com/office/drawing/2015/10/21/chartex" xmlns:cx3="http://schemas.microsoft.com/office/drawing/2016/5/9/chartex" xmlns:cx4="http://schemas.microsoft.com/office/drawing/2016/5/10/chartex" xmlns:cx5="http://schemas.microsoft.com/office/drawing/2016/5/11/chartex" xmlns:mc="http://schemas.openxmlformats.org/markup-compatibility/2006" xmlns:o="urn:schemas-microsoft-com:office:office" xmlns:r="http://schemas.openxmlformats.org/officeDocument/2006/relationships" xmlns:m="http://schemas.openxmlformats.org/officeDocument/2006/math" xmlns:v="urn:schemas-microsoft-com:vml" xmlns:wp14="http://schemas.microsoft.com/office/word/2010/wordprocessingDrawing" xmlns:wp="http://schemas.openxmlformats.org/drawingml/2006/wordprocessingDrawing" xmlns:w10="urn:schemas-microsoft-com:office:word" xmlns:w="http://schemas.openxmlformats.org/wordprocessingml/2006/main" xmlns:w14="http://schemas.microsoft.com/office/word/2010/wordml" xmlns:w15="http://schemas.microsoft.com/office/word/2012/wordml" xmlns:w16se="http://schemas.microsoft.com/office/word/2015/wordml/symex" xmlns:wpg="http://schemas.microsoft.com/office/word/2010/wordprocessingGroup" xmlns:wpi="http://schemas.microsoft.com/office/word/2010/wordprocessingInk" xmlns:wne="http://schemas.microsoft.com/office/word/2006/wordml" xmlns:wps="http://schemas.microsoft.com/office/word/2010/wordprocessingShape" mc:Ignorable="w14 w15 w16se wp14">
+  <w:comment w:id="0" w:author="Shane Havers" w:date="2017-05-16T11:14:00Z" w:initials="SH">
+    <w:p>
+      <w:pPr>
+        <w:pStyle w:val="CommentText"/>
+      </w:pPr>
+      <w:r>
+        <w:rPr>
+          <w:rStyle w:val="CommentReference"/>
+        </w:rPr>
+        <w:annotationRef/>
+      </w:r>
+      <w:r>
+        <w:t>Your ID please</w:t>
+      </w:r>
+    </w:p>
+  </w:comment>
+  <w:comment w:id="1" w:author="Shane Havers" w:date="2017-05-16T11:15:00Z" w:initials="SH">
+    <w:p>
+      <w:pPr>
+        <w:pStyle w:val="CommentText"/>
+      </w:pPr>
+      <w:r>
+        <w:rPr>
+          <w:rStyle w:val="CommentReference"/>
+        </w:rPr>
+        <w:annotationRef/>
+      </w:r>
+      <w:r>
+        <w:t>Fill this in with the date submitted</w:t>
+      </w:r>
+    </w:p>
+  </w:comment>
+  <w:comment w:id="2" w:author="Shane Havers" w:date="2017-05-16T11:14:00Z" w:initials="SH">
+    <w:p>
+      <w:pPr>
+        <w:pStyle w:val="CommentText"/>
+      </w:pPr>
+      <w:r>
+        <w:rPr>
+          <w:rStyle w:val="CommentReference"/>
+        </w:rPr>
+        <w:annotationRef/>
+      </w:r>
+      <w:r>
+        <w:t xml:space="preserve">This is probably too </w:t>
+      </w:r>
+      <w:proofErr w:type="gramStart"/>
+      <w:r>
+        <w:t>similar to</w:t>
+      </w:r>
+      <w:proofErr w:type="gramEnd"/>
+      <w:r>
+        <w:t xml:space="preserve"> my Assignment 1, edit it if possible</w:t>
+      </w:r>
+    </w:p>
+  </w:comment>
+  <w:comment w:id="3" w:author="Shane Havers" w:date="2017-05-16T11:14:00Z" w:initials="SH">
+    <w:p>
+      <w:pPr>
+        <w:pStyle w:val="CommentText"/>
+      </w:pPr>
+      <w:r>
+        <w:rPr>
+          <w:rStyle w:val="CommentReference"/>
+        </w:rPr>
+        <w:annotationRef/>
+      </w:r>
+      <w:r>
+        <w:t xml:space="preserve">The results were what? </w:t>
+      </w:r>
+    </w:p>
+  </w:comment>
+  <w:comment w:id="4" w:author="Shane Havers" w:date="2017-05-16T12:53:00Z" w:initials="SH">
+    <w:p>
+      <w:pPr>
+        <w:pStyle w:val="CommentText"/>
+      </w:pPr>
+      <w:r>
+        <w:rPr>
+          <w:rStyle w:val="CommentReference"/>
+        </w:rPr>
+        <w:annotationRef/>
+      </w:r>
+      <w:r>
+        <w:t xml:space="preserve">I might leave this bit with you, since you were the one who figured it all out. </w:t>
+      </w:r>
+    </w:p>
+  </w:comment>
+  <w:comment w:id="5" w:author="Shane Havers" w:date="2017-05-16T12:54:00Z" w:initials="SH">
+    <w:p>
+      <w:pPr>
+        <w:pStyle w:val="CommentText"/>
+      </w:pPr>
+      <w:r>
+        <w:rPr>
+          <w:rStyle w:val="CommentReference"/>
+        </w:rPr>
+        <w:annotationRef/>
+      </w:r>
+      <w:r>
+        <w:t>I’m happy to do this one</w:t>
+      </w:r>
+    </w:p>
+  </w:comment>
+  <w:comment w:id="8" w:author="Shane Havers" w:date="2017-05-16T12:12:00Z" w:initials="SH">
+    <w:p>
+      <w:pPr>
+        <w:pStyle w:val="CommentText"/>
+      </w:pPr>
+      <w:r>
+        <w:rPr>
+          <w:rStyle w:val="CommentReference"/>
+        </w:rPr>
+        <w:annotationRef/>
+      </w:r>
+      <w:r>
+        <w:t>Use the Appendix style to automatically number the appendices</w:t>
+      </w:r>
+    </w:p>
+  </w:comment>
+</w:comments>
+</file>
+
+<file path=word/commentsExtended.xml><?xml version="1.0" encoding="utf-8"?>
+<w15:commentsEx xmlns:wpc="http://schemas.microsoft.com/office/word/2010/wordprocessingCanvas" xmlns:cx="http://schemas.microsoft.com/office/drawing/2014/chartex" xmlns:cx1="http://schemas.microsoft.com/office/drawing/2015/9/8/chartex" xmlns:cx2="http://schemas.microsoft.com/office/drawing/2015/10/21/chartex" xmlns:cx3="http://schemas.microsoft.com/office/drawing/2016/5/9/chartex" xmlns:cx4="http://schemas.microsoft.com/office/drawing/2016/5/10/chartex" xmlns:cx5="http://schemas.microsoft.com/office/drawing/2016/5/11/chartex" xmlns:mc="http://schemas.openxmlformats.org/markup-compatibility/2006" xmlns:o="urn:schemas-microsoft-com:office:office" xmlns:r="http://schemas.openxmlformats.org/officeDocument/2006/relationships" xmlns:m="http://schemas.openxmlformats.org/officeDocument/2006/math" xmlns:v="urn:schemas-microsoft-com:vml" xmlns:wp14="http://schemas.microsoft.com/office/word/2010/wordprocessingDrawing" xmlns:wp="http://schemas.openxmlformats.org/drawingml/2006/wordprocessingDrawing" xmlns:w10="urn:schemas-microsoft-com:office:word" xmlns:w="http://schemas.openxmlformats.org/wordprocessingml/2006/main" xmlns:w14="http://schemas.microsoft.com/office/word/2010/wordml" xmlns:w15="http://schemas.microsoft.com/office/word/2012/wordml" xmlns:w16se="http://schemas.microsoft.com/office/word/2015/wordml/symex" xmlns:wpg="http://schemas.microsoft.com/office/word/2010/wordprocessingGroup" xmlns:wpi="http://schemas.microsoft.com/office/word/2010/wordprocessingInk" xmlns:wne="http://schemas.microsoft.com/office/word/2006/wordml" xmlns:wps="http://schemas.microsoft.com/office/word/2010/wordprocessingShape" mc:Ignorable="w14 w15 w16se wp14">
+  <w15:commentEx w15:paraId="1E4D7426" w15:done="0"/>
+  <w15:commentEx w15:paraId="1C6D9891" w15:done="0"/>
+  <w15:commentEx w15:paraId="3382C672" w15:done="0"/>
+  <w15:commentEx w15:paraId="3B03E01A" w15:done="0"/>
+  <w15:commentEx w15:paraId="29747DF8" w15:done="0"/>
+  <w15:commentEx w15:paraId="39C4B5F9" w15:done="0"/>
+  <w15:commentEx w15:paraId="1EB91360" w15:done="0"/>
+</w15:commentsEx>
 </file>
 
 <file path=word/endnotes.xml><?xml version="1.0" encoding="utf-8"?>
@@ -405,7 +1288,7 @@
                 <w:bCs/>
                 <w:noProof/>
               </w:rPr>
-              <w:t>2</w:t>
+              <w:t>1</w:t>
             </w:r>
             <w:r>
               <w:rPr>
@@ -450,7 +1333,7 @@
                 <w:bCs/>
                 <w:noProof/>
               </w:rPr>
-              <w:t>2</w:t>
+              <w:t>3</w:t>
             </w:r>
             <w:r>
               <w:rPr>
@@ -502,13 +1385,14 @@
 <file path=word/numbering.xml><?xml version="1.0" encoding="utf-8"?>
 <w:numbering xmlns:wpc="http://schemas.microsoft.com/office/word/2010/wordprocessingCanvas" xmlns:cx="http://schemas.microsoft.com/office/drawing/2014/chartex" xmlns:cx1="http://schemas.microsoft.com/office/drawing/2015/9/8/chartex" xmlns:cx2="http://schemas.microsoft.com/office/drawing/2015/10/21/chartex" xmlns:cx3="http://schemas.microsoft.com/office/drawing/2016/5/9/chartex" xmlns:cx4="http://schemas.microsoft.com/office/drawing/2016/5/10/chartex" xmlns:cx5="http://schemas.microsoft.com/office/drawing/2016/5/11/chartex" xmlns:mc="http://schemas.openxmlformats.org/markup-compatibility/2006" xmlns:o="urn:schemas-microsoft-com:office:office" xmlns:r="http://schemas.openxmlformats.org/officeDocument/2006/relationships" xmlns:m="http://schemas.openxmlformats.org/officeDocument/2006/math" xmlns:v="urn:schemas-microsoft-com:vml" xmlns:wp14="http://schemas.microsoft.com/office/word/2010/wordprocessingDrawing" xmlns:wp="http://schemas.openxmlformats.org/drawingml/2006/wordprocessingDrawing" xmlns:w10="urn:schemas-microsoft-com:office:word" xmlns:w="http://schemas.openxmlformats.org/wordprocessingml/2006/main" xmlns:w14="http://schemas.microsoft.com/office/word/2010/wordml" xmlns:w15="http://schemas.microsoft.com/office/word/2012/wordml" xmlns:w16se="http://schemas.microsoft.com/office/word/2015/wordml/symex" xmlns:wpg="http://schemas.microsoft.com/office/word/2010/wordprocessingGroup" xmlns:wpi="http://schemas.microsoft.com/office/word/2010/wordprocessingInk" xmlns:wne="http://schemas.microsoft.com/office/word/2006/wordml" xmlns:wps="http://schemas.microsoft.com/office/word/2010/wordprocessingShape" mc:Ignorable="w14 w15 w16se wp14">
   <w:abstractNum w:abstractNumId="0" w15:restartNumberingAfterBreak="0">
-    <w:nsid w:val="398018B1"/>
+    <w:nsid w:val="21F31769"/>
     <w:multiLevelType w:val="hybridMultilevel"/>
-    <w:tmpl w:val="6E66A9AA"/>
-    <w:lvl w:ilvl="0" w:tplc="0C09000F">
+    <w:tmpl w:val="909880DA"/>
+    <w:lvl w:ilvl="0" w:tplc="B4D28956">
       <w:start w:val="1"/>
       <w:numFmt w:val="decimal"/>
-      <w:lvlText w:val="%1."/>
+      <w:pStyle w:val="Appendix"/>
+      <w:lvlText w:val="Appendix %1:"/>
       <w:lvlJc w:val="left"/>
       <w:pPr>
         <w:ind w:left="720" w:hanging="360"/>
@@ -591,6 +1475,95 @@
     </w:lvl>
   </w:abstractNum>
   <w:abstractNum w:abstractNumId="1" w15:restartNumberingAfterBreak="0">
+    <w:nsid w:val="398018B1"/>
+    <w:multiLevelType w:val="hybridMultilevel"/>
+    <w:tmpl w:val="6E66A9AA"/>
+    <w:lvl w:ilvl="0" w:tplc="0C09000F">
+      <w:start w:val="1"/>
+      <w:numFmt w:val="decimal"/>
+      <w:lvlText w:val="%1."/>
+      <w:lvlJc w:val="left"/>
+      <w:pPr>
+        <w:ind w:left="720" w:hanging="360"/>
+      </w:pPr>
+      <w:rPr>
+        <w:rFonts w:hint="default"/>
+      </w:rPr>
+    </w:lvl>
+    <w:lvl w:ilvl="1" w:tplc="0C090019" w:tentative="1">
+      <w:start w:val="1"/>
+      <w:numFmt w:val="lowerLetter"/>
+      <w:lvlText w:val="%2."/>
+      <w:lvlJc w:val="left"/>
+      <w:pPr>
+        <w:ind w:left="1440" w:hanging="360"/>
+      </w:pPr>
+    </w:lvl>
+    <w:lvl w:ilvl="2" w:tplc="0C09001B" w:tentative="1">
+      <w:start w:val="1"/>
+      <w:numFmt w:val="lowerRoman"/>
+      <w:lvlText w:val="%3."/>
+      <w:lvlJc w:val="right"/>
+      <w:pPr>
+        <w:ind w:left="2160" w:hanging="180"/>
+      </w:pPr>
+    </w:lvl>
+    <w:lvl w:ilvl="3" w:tplc="0C09000F" w:tentative="1">
+      <w:start w:val="1"/>
+      <w:numFmt w:val="decimal"/>
+      <w:lvlText w:val="%4."/>
+      <w:lvlJc w:val="left"/>
+      <w:pPr>
+        <w:ind w:left="2880" w:hanging="360"/>
+      </w:pPr>
+    </w:lvl>
+    <w:lvl w:ilvl="4" w:tplc="0C090019" w:tentative="1">
+      <w:start w:val="1"/>
+      <w:numFmt w:val="lowerLetter"/>
+      <w:lvlText w:val="%5."/>
+      <w:lvlJc w:val="left"/>
+      <w:pPr>
+        <w:ind w:left="3600" w:hanging="360"/>
+      </w:pPr>
+    </w:lvl>
+    <w:lvl w:ilvl="5" w:tplc="0C09001B" w:tentative="1">
+      <w:start w:val="1"/>
+      <w:numFmt w:val="lowerRoman"/>
+      <w:lvlText w:val="%6."/>
+      <w:lvlJc w:val="right"/>
+      <w:pPr>
+        <w:ind w:left="4320" w:hanging="180"/>
+      </w:pPr>
+    </w:lvl>
+    <w:lvl w:ilvl="6" w:tplc="0C09000F" w:tentative="1">
+      <w:start w:val="1"/>
+      <w:numFmt w:val="decimal"/>
+      <w:lvlText w:val="%7."/>
+      <w:lvlJc w:val="left"/>
+      <w:pPr>
+        <w:ind w:left="5040" w:hanging="360"/>
+      </w:pPr>
+    </w:lvl>
+    <w:lvl w:ilvl="7" w:tplc="0C090019" w:tentative="1">
+      <w:start w:val="1"/>
+      <w:numFmt w:val="lowerLetter"/>
+      <w:lvlText w:val="%8."/>
+      <w:lvlJc w:val="left"/>
+      <w:pPr>
+        <w:ind w:left="5760" w:hanging="360"/>
+      </w:pPr>
+    </w:lvl>
+    <w:lvl w:ilvl="8" w:tplc="0C09001B" w:tentative="1">
+      <w:start w:val="1"/>
+      <w:numFmt w:val="lowerRoman"/>
+      <w:lvlText w:val="%9."/>
+      <w:lvlJc w:val="right"/>
+      <w:pPr>
+        <w:ind w:left="6480" w:hanging="180"/>
+      </w:pPr>
+    </w:lvl>
+  </w:abstractNum>
+  <w:abstractNum w:abstractNumId="2" w15:restartNumberingAfterBreak="0">
     <w:nsid w:val="4DA02A91"/>
     <w:multiLevelType w:val="hybridMultilevel"/>
     <w:tmpl w:val="92B6E3E2"/>
@@ -678,12 +1651,23 @@
     </w:lvl>
   </w:abstractNum>
   <w:num w:numId="1">
+    <w:abstractNumId w:val="1"/>
+  </w:num>
+  <w:num w:numId="2">
+    <w:abstractNumId w:val="2"/>
+  </w:num>
+  <w:num w:numId="3">
     <w:abstractNumId w:val="0"/>
   </w:num>
-  <w:num w:numId="2">
-    <w:abstractNumId w:val="1"/>
-  </w:num>
 </w:numbering>
+</file>
+
+<file path=word/people.xml><?xml version="1.0" encoding="utf-8"?>
+<w15:people xmlns:wpc="http://schemas.microsoft.com/office/word/2010/wordprocessingCanvas" xmlns:cx="http://schemas.microsoft.com/office/drawing/2014/chartex" xmlns:cx1="http://schemas.microsoft.com/office/drawing/2015/9/8/chartex" xmlns:cx2="http://schemas.microsoft.com/office/drawing/2015/10/21/chartex" xmlns:cx3="http://schemas.microsoft.com/office/drawing/2016/5/9/chartex" xmlns:cx4="http://schemas.microsoft.com/office/drawing/2016/5/10/chartex" xmlns:cx5="http://schemas.microsoft.com/office/drawing/2016/5/11/chartex" xmlns:mc="http://schemas.openxmlformats.org/markup-compatibility/2006" xmlns:o="urn:schemas-microsoft-com:office:office" xmlns:r="http://schemas.openxmlformats.org/officeDocument/2006/relationships" xmlns:m="http://schemas.openxmlformats.org/officeDocument/2006/math" xmlns:v="urn:schemas-microsoft-com:vml" xmlns:wp14="http://schemas.microsoft.com/office/word/2010/wordprocessingDrawing" xmlns:wp="http://schemas.openxmlformats.org/drawingml/2006/wordprocessingDrawing" xmlns:w10="urn:schemas-microsoft-com:office:word" xmlns:w="http://schemas.openxmlformats.org/wordprocessingml/2006/main" xmlns:w14="http://schemas.microsoft.com/office/word/2010/wordml" xmlns:w15="http://schemas.microsoft.com/office/word/2012/wordml" xmlns:w16se="http://schemas.microsoft.com/office/word/2015/wordml/symex" xmlns:wpg="http://schemas.microsoft.com/office/word/2010/wordprocessingGroup" xmlns:wpi="http://schemas.microsoft.com/office/word/2010/wordprocessingInk" xmlns:wne="http://schemas.microsoft.com/office/word/2006/wordml" xmlns:wps="http://schemas.microsoft.com/office/word/2010/wordprocessingShape" mc:Ignorable="w14 w15 w16se wp14">
+  <w15:person w15:author="Shane Havers">
+    <w15:presenceInfo w15:providerId="Windows Live" w15:userId="777a5e6e5c76f708"/>
+  </w15:person>
+</w15:people>
 </file>
 
 <file path=word/styles.xml><?xml version="1.0" encoding="utf-8"?>
@@ -809,6 +1793,7 @@
     <w:lsdException w:name="HTML Sample" w:semiHidden="1" w:unhideWhenUsed="1"/>
     <w:lsdException w:name="HTML Typewriter" w:semiHidden="1" w:unhideWhenUsed="1"/>
     <w:lsdException w:name="HTML Variable" w:semiHidden="1" w:unhideWhenUsed="1"/>
+    <w:lsdException w:name="Normal Table" w:semiHidden="1" w:unhideWhenUsed="1"/>
     <w:lsdException w:name="annotation subject" w:semiHidden="1" w:unhideWhenUsed="1"/>
     <w:lsdException w:name="No List" w:semiHidden="1" w:unhideWhenUsed="1"/>
     <w:lsdException w:name="Outline List 1" w:semiHidden="1" w:unhideWhenUsed="1"/>
@@ -853,6 +1838,7 @@
     <w:lsdException w:name="Table Professional" w:semiHidden="1" w:unhideWhenUsed="1"/>
     <w:lsdException w:name="Table Subtle 1" w:semiHidden="1" w:unhideWhenUsed="1"/>
     <w:lsdException w:name="Table Subtle 2" w:semiHidden="1" w:unhideWhenUsed="1"/>
+    <w:lsdException w:name="Table Web 1" w:semiHidden="1" w:unhideWhenUsed="1"/>
     <w:lsdException w:name="Table Web 2" w:semiHidden="1" w:unhideWhenUsed="1"/>
     <w:lsdException w:name="Table Web 3" w:semiHidden="1" w:unhideWhenUsed="1"/>
     <w:lsdException w:name="Balloon Text" w:semiHidden="1" w:unhideWhenUsed="1"/>
@@ -1306,7 +2292,686 @@
     <w:uiPriority w:val="99"/>
     <w:rsid w:val="00F80D61"/>
   </w:style>
+  <w:style w:type="character" w:styleId="CommentReference">
+    <w:name w:val="annotation reference"/>
+    <w:basedOn w:val="DefaultParagraphFont"/>
+    <w:uiPriority w:val="99"/>
+    <w:semiHidden/>
+    <w:unhideWhenUsed/>
+    <w:rsid w:val="00C44D6D"/>
+    <w:rPr>
+      <w:sz w:val="16"/>
+      <w:szCs w:val="16"/>
+    </w:rPr>
+  </w:style>
+  <w:style w:type="paragraph" w:styleId="CommentText">
+    <w:name w:val="annotation text"/>
+    <w:basedOn w:val="Normal"/>
+    <w:link w:val="CommentTextChar"/>
+    <w:uiPriority w:val="99"/>
+    <w:semiHidden/>
+    <w:unhideWhenUsed/>
+    <w:rsid w:val="00C44D6D"/>
+    <w:pPr>
+      <w:spacing w:line="240" w:lineRule="auto"/>
+    </w:pPr>
+    <w:rPr>
+      <w:sz w:val="20"/>
+      <w:szCs w:val="20"/>
+    </w:rPr>
+  </w:style>
+  <w:style w:type="character" w:customStyle="1" w:styleId="CommentTextChar">
+    <w:name w:val="Comment Text Char"/>
+    <w:basedOn w:val="DefaultParagraphFont"/>
+    <w:link w:val="CommentText"/>
+    <w:uiPriority w:val="99"/>
+    <w:semiHidden/>
+    <w:rsid w:val="00C44D6D"/>
+    <w:rPr>
+      <w:sz w:val="20"/>
+      <w:szCs w:val="20"/>
+    </w:rPr>
+  </w:style>
+  <w:style w:type="paragraph" w:styleId="CommentSubject">
+    <w:name w:val="annotation subject"/>
+    <w:basedOn w:val="CommentText"/>
+    <w:next w:val="CommentText"/>
+    <w:link w:val="CommentSubjectChar"/>
+    <w:uiPriority w:val="99"/>
+    <w:semiHidden/>
+    <w:unhideWhenUsed/>
+    <w:rsid w:val="00C44D6D"/>
+    <w:rPr>
+      <w:b/>
+      <w:bCs/>
+    </w:rPr>
+  </w:style>
+  <w:style w:type="character" w:customStyle="1" w:styleId="CommentSubjectChar">
+    <w:name w:val="Comment Subject Char"/>
+    <w:basedOn w:val="CommentTextChar"/>
+    <w:link w:val="CommentSubject"/>
+    <w:uiPriority w:val="99"/>
+    <w:semiHidden/>
+    <w:rsid w:val="00C44D6D"/>
+    <w:rPr>
+      <w:b/>
+      <w:bCs/>
+      <w:sz w:val="20"/>
+      <w:szCs w:val="20"/>
+    </w:rPr>
+  </w:style>
+  <w:style w:type="paragraph" w:styleId="BalloonText">
+    <w:name w:val="Balloon Text"/>
+    <w:basedOn w:val="Normal"/>
+    <w:link w:val="BalloonTextChar"/>
+    <w:uiPriority w:val="99"/>
+    <w:semiHidden/>
+    <w:unhideWhenUsed/>
+    <w:rsid w:val="00C44D6D"/>
+    <w:pPr>
+      <w:spacing w:after="0" w:line="240" w:lineRule="auto"/>
+    </w:pPr>
+    <w:rPr>
+      <w:rFonts w:ascii="Segoe UI" w:hAnsi="Segoe UI" w:cs="Segoe UI"/>
+      <w:sz w:val="18"/>
+      <w:szCs w:val="18"/>
+    </w:rPr>
+  </w:style>
+  <w:style w:type="character" w:customStyle="1" w:styleId="BalloonTextChar">
+    <w:name w:val="Balloon Text Char"/>
+    <w:basedOn w:val="DefaultParagraphFont"/>
+    <w:link w:val="BalloonText"/>
+    <w:uiPriority w:val="99"/>
+    <w:semiHidden/>
+    <w:rsid w:val="00C44D6D"/>
+    <w:rPr>
+      <w:rFonts w:ascii="Segoe UI" w:hAnsi="Segoe UI" w:cs="Segoe UI"/>
+      <w:sz w:val="18"/>
+      <w:szCs w:val="18"/>
+    </w:rPr>
+  </w:style>
+  <w:style w:type="paragraph" w:customStyle="1" w:styleId="Appendix">
+    <w:name w:val="Appendix"/>
+    <w:basedOn w:val="Heading2"/>
+    <w:link w:val="AppendixChar"/>
+    <w:qFormat/>
+    <w:rsid w:val="007E5E6D"/>
+    <w:pPr>
+      <w:numPr>
+        <w:numId w:val="3"/>
+      </w:numPr>
+      <w:ind w:left="360"/>
+    </w:pPr>
+  </w:style>
+  <w:style w:type="paragraph" w:styleId="ListParagraph">
+    <w:name w:val="List Paragraph"/>
+    <w:basedOn w:val="Normal"/>
+    <w:uiPriority w:val="34"/>
+    <w:qFormat/>
+    <w:rsid w:val="007E5E6D"/>
+    <w:pPr>
+      <w:ind w:left="720"/>
+      <w:contextualSpacing/>
+    </w:pPr>
+  </w:style>
+  <w:style w:type="character" w:customStyle="1" w:styleId="AppendixChar">
+    <w:name w:val="Appendix Char"/>
+    <w:basedOn w:val="Heading2Char"/>
+    <w:link w:val="Appendix"/>
+    <w:rsid w:val="007E5E6D"/>
+    <w:rPr>
+      <w:rFonts w:asciiTheme="majorHAnsi" w:eastAsiaTheme="majorEastAsia" w:hAnsiTheme="majorHAnsi" w:cstheme="majorBidi"/>
+      <w:color w:val="2E74B5" w:themeColor="accent1" w:themeShade="BF"/>
+      <w:sz w:val="26"/>
+      <w:szCs w:val="26"/>
+    </w:rPr>
+  </w:style>
+  <w:style w:type="character" w:styleId="PlaceholderText">
+    <w:name w:val="Placeholder Text"/>
+    <w:basedOn w:val="DefaultParagraphFont"/>
+    <w:uiPriority w:val="99"/>
+    <w:semiHidden/>
+    <w:rsid w:val="00FF44FC"/>
+    <w:rPr>
+      <w:color w:val="808080"/>
+    </w:rPr>
+  </w:style>
+  <w:style w:type="paragraph" w:styleId="Bibliography">
+    <w:name w:val="Bibliography"/>
+    <w:basedOn w:val="Normal"/>
+    <w:next w:val="Normal"/>
+    <w:uiPriority w:val="37"/>
+    <w:unhideWhenUsed/>
+    <w:rsid w:val="00C77C9A"/>
+  </w:style>
 </w:styles>
+</file>
+
+<file path=word/glossary/document.xml><?xml version="1.0" encoding="utf-8"?>
+<w:glossaryDocument xmlns:wpc="http://schemas.microsoft.com/office/word/2010/wordprocessingCanvas" xmlns:cx="http://schemas.microsoft.com/office/drawing/2014/chartex" xmlns:cx1="http://schemas.microsoft.com/office/drawing/2015/9/8/chartex" xmlns:cx2="http://schemas.microsoft.com/office/drawing/2015/10/21/chartex" xmlns:cx3="http://schemas.microsoft.com/office/drawing/2016/5/9/chartex" xmlns:cx4="http://schemas.microsoft.com/office/drawing/2016/5/10/chartex" xmlns:cx5="http://schemas.microsoft.com/office/drawing/2016/5/11/chartex" xmlns:mc="http://schemas.openxmlformats.org/markup-compatibility/2006" xmlns:o="urn:schemas-microsoft-com:office:office" xmlns:r="http://schemas.openxmlformats.org/officeDocument/2006/relationships" xmlns:m="http://schemas.openxmlformats.org/officeDocument/2006/math" xmlns:v="urn:schemas-microsoft-com:vml" xmlns:wp14="http://schemas.microsoft.com/office/word/2010/wordprocessingDrawing" xmlns:wp="http://schemas.openxmlformats.org/drawingml/2006/wordprocessingDrawing" xmlns:w10="urn:schemas-microsoft-com:office:word" xmlns:w="http://schemas.openxmlformats.org/wordprocessingml/2006/main" xmlns:w14="http://schemas.microsoft.com/office/word/2010/wordml" xmlns:w15="http://schemas.microsoft.com/office/word/2012/wordml" xmlns:w16se="http://schemas.microsoft.com/office/word/2015/wordml/symex" xmlns:wpg="http://schemas.microsoft.com/office/word/2010/wordprocessingGroup" xmlns:wpi="http://schemas.microsoft.com/office/word/2010/wordprocessingInk" xmlns:wne="http://schemas.microsoft.com/office/word/2006/wordml" xmlns:wps="http://schemas.microsoft.com/office/word/2010/wordprocessingShape" mc:Ignorable="w14 w15 w16se wp14"/>
+</file>
+
+<file path=word/glossary/fontTable.xml><?xml version="1.0" encoding="utf-8"?>
+<w:fonts xmlns:mc="http://schemas.openxmlformats.org/markup-compatibility/2006" xmlns:r="http://schemas.openxmlformats.org/officeDocument/2006/relationships" xmlns:w="http://schemas.openxmlformats.org/wordprocessingml/2006/main" xmlns:w14="http://schemas.microsoft.com/office/word/2010/wordml" xmlns:w15="http://schemas.microsoft.com/office/word/2012/wordml" xmlns:w16se="http://schemas.microsoft.com/office/word/2015/wordml/symex" mc:Ignorable="w14 w15 w16se">
+  <w:font w:name="Times New Roman">
+    <w:panose1 w:val="02020603050405020304"/>
+    <w:charset w:val="00"/>
+    <w:family w:val="roman"/>
+    <w:pitch w:val="variable"/>
+    <w:sig w:usb0="E0002AFF" w:usb1="C0007843" w:usb2="00000009" w:usb3="00000000" w:csb0="000001FF" w:csb1="00000000"/>
+  </w:font>
+  <w:font w:name="Calibri">
+    <w:panose1 w:val="020F0502020204030204"/>
+    <w:charset w:val="00"/>
+    <w:family w:val="swiss"/>
+    <w:pitch w:val="variable"/>
+    <w:sig w:usb0="E00002FF" w:usb1="4000ACFF" w:usb2="00000001" w:usb3="00000000" w:csb0="0000019F" w:csb1="00000000"/>
+  </w:font>
+  <w:font w:name="Calibri Light">
+    <w:panose1 w:val="020F0302020204030204"/>
+    <w:charset w:val="00"/>
+    <w:family w:val="swiss"/>
+    <w:pitch w:val="variable"/>
+    <w:sig w:usb0="A00002EF" w:usb1="4000207B" w:usb2="00000000" w:usb3="00000000" w:csb0="0000009F" w:csb1="00000000"/>
+  </w:font>
+  <w:font w:name="Segoe UI">
+    <w:panose1 w:val="020B0502040204020203"/>
+    <w:charset w:val="00"/>
+    <w:family w:val="swiss"/>
+    <w:pitch w:val="variable"/>
+    <w:sig w:usb0="E4002EFF" w:usb1="C000E47F" w:usb2="00000009" w:usb3="00000000" w:csb0="000001FF" w:csb1="00000000"/>
+  </w:font>
+  <w:font w:name="Cambria Math">
+    <w:panose1 w:val="02040503050406030204"/>
+    <w:charset w:val="00"/>
+    <w:family w:val="roman"/>
+    <w:pitch w:val="variable"/>
+    <w:sig w:usb0="E00002FF" w:usb1="420024FF" w:usb2="00000000" w:usb3="00000000" w:csb0="0000019F" w:csb1="00000000"/>
+  </w:font>
+</w:fonts>
+</file>
+
+<file path=word/glossary/settings.xml><?xml version="1.0" encoding="utf-8"?>
+<w:settings xmlns:mc="http://schemas.openxmlformats.org/markup-compatibility/2006" xmlns:o="urn:schemas-microsoft-com:office:office" xmlns:r="http://schemas.openxmlformats.org/officeDocument/2006/relationships" xmlns:m="http://schemas.openxmlformats.org/officeDocument/2006/math" xmlns:v="urn:schemas-microsoft-com:vml" xmlns:w10="urn:schemas-microsoft-com:office:word" xmlns:w="http://schemas.openxmlformats.org/wordprocessingml/2006/main" xmlns:w14="http://schemas.microsoft.com/office/word/2010/wordml" xmlns:w15="http://schemas.microsoft.com/office/word/2012/wordml" xmlns:w16se="http://schemas.microsoft.com/office/word/2015/wordml/symex" xmlns:sl="http://schemas.openxmlformats.org/schemaLibrary/2006/main" mc:Ignorable="w14 w15 w16se">
+  <w:view w:val="normal"/>
+  <w:defaultTabStop w:val="720"/>
+  <w:characterSpacingControl w:val="doNotCompress"/>
+  <w:compat>
+    <w:useFELayout/>
+    <w:compatSetting w:name="compatibilityMode" w:uri="http://schemas.microsoft.com/office/word" w:val="15"/>
+    <w:compatSetting w:name="overrideTableStyleFontSizeAndJustification" w:uri="http://schemas.microsoft.com/office/word" w:val="1"/>
+    <w:compatSetting w:name="enableOpenTypeFeatures" w:uri="http://schemas.microsoft.com/office/word" w:val="1"/>
+    <w:compatSetting w:name="doNotFlipMirrorIndents" w:uri="http://schemas.microsoft.com/office/word" w:val="1"/>
+    <w:compatSetting w:name="differentiateMultirowTableHeaders" w:uri="http://schemas.microsoft.com/office/word" w:val="1"/>
+  </w:compat>
+  <w:rsids>
+    <w:rsidRoot w:val="00E02C86"/>
+    <w:rsid w:val="00E02C86"/>
+    <w:rsid w:val="00E32029"/>
+  </w:rsids>
+  <m:mathPr>
+    <m:mathFont m:val="Cambria Math"/>
+    <m:brkBin m:val="before"/>
+    <m:brkBinSub m:val="--"/>
+    <m:smallFrac m:val="0"/>
+    <m:dispDef/>
+    <m:lMargin m:val="0"/>
+    <m:rMargin m:val="0"/>
+    <m:defJc m:val="centerGroup"/>
+    <m:wrapIndent m:val="1440"/>
+    <m:intLim m:val="subSup"/>
+    <m:naryLim m:val="undOvr"/>
+  </m:mathPr>
+  <w:themeFontLang w:val="en-AU"/>
+  <w:clrSchemeMapping w:bg1="light1" w:t1="dark1" w:bg2="light2" w:t2="dark2" w:accent1="accent1" w:accent2="accent2" w:accent3="accent3" w:accent4="accent4" w:accent5="accent5" w:accent6="accent6" w:hyperlink="hyperlink" w:followedHyperlink="followedHyperlink"/>
+  <w:decimalSymbol w:val="."/>
+  <w:listSeparator w:val=","/>
+  <w15:chartTrackingRefBased/>
+</w:settings>
+</file>
+
+<file path=word/glossary/styles.xml><?xml version="1.0" encoding="utf-8"?>
+<w:styles xmlns:mc="http://schemas.openxmlformats.org/markup-compatibility/2006" xmlns:r="http://schemas.openxmlformats.org/officeDocument/2006/relationships" xmlns:w="http://schemas.openxmlformats.org/wordprocessingml/2006/main" xmlns:w14="http://schemas.microsoft.com/office/word/2010/wordml" xmlns:w15="http://schemas.microsoft.com/office/word/2012/wordml" xmlns:w16se="http://schemas.microsoft.com/office/word/2015/wordml/symex" mc:Ignorable="w14 w15 w16se">
+  <w:docDefaults>
+    <w:rPrDefault>
+      <w:rPr>
+        <w:rFonts w:asciiTheme="minorHAnsi" w:eastAsiaTheme="minorEastAsia" w:hAnsiTheme="minorHAnsi" w:cstheme="minorBidi"/>
+        <w:sz w:val="22"/>
+        <w:szCs w:val="22"/>
+        <w:lang w:val="en-AU" w:eastAsia="en-AU" w:bidi="ar-SA"/>
+      </w:rPr>
+    </w:rPrDefault>
+    <w:pPrDefault>
+      <w:pPr>
+        <w:spacing w:after="160" w:line="259" w:lineRule="auto"/>
+      </w:pPr>
+    </w:pPrDefault>
+  </w:docDefaults>
+  <w:latentStyles w:defLockedState="0" w:defUIPriority="99" w:defSemiHidden="0" w:defUnhideWhenUsed="0" w:defQFormat="0" w:count="374">
+    <w:lsdException w:name="Normal" w:uiPriority="0" w:qFormat="1"/>
+    <w:lsdException w:name="heading 1" w:uiPriority="9" w:qFormat="1"/>
+    <w:lsdException w:name="heading 2" w:semiHidden="1" w:uiPriority="9" w:unhideWhenUsed="1" w:qFormat="1"/>
+    <w:lsdException w:name="heading 3" w:semiHidden="1" w:uiPriority="9" w:unhideWhenUsed="1" w:qFormat="1"/>
+    <w:lsdException w:name="heading 4" w:semiHidden="1" w:uiPriority="9" w:unhideWhenUsed="1" w:qFormat="1"/>
+    <w:lsdException w:name="heading 5" w:semiHidden="1" w:uiPriority="9" w:unhideWhenUsed="1" w:qFormat="1"/>
+    <w:lsdException w:name="heading 6" w:semiHidden="1" w:uiPriority="9" w:unhideWhenUsed="1" w:qFormat="1"/>
+    <w:lsdException w:name="heading 7" w:semiHidden="1" w:uiPriority="9" w:unhideWhenUsed="1" w:qFormat="1"/>
+    <w:lsdException w:name="heading 8" w:semiHidden="1" w:uiPriority="9" w:unhideWhenUsed="1" w:qFormat="1"/>
+    <w:lsdException w:name="heading 9" w:semiHidden="1" w:uiPriority="9" w:unhideWhenUsed="1" w:qFormat="1"/>
+    <w:lsdException w:name="index 1" w:semiHidden="1" w:unhideWhenUsed="1"/>
+    <w:lsdException w:name="index 2" w:semiHidden="1" w:unhideWhenUsed="1"/>
+    <w:lsdException w:name="index 3" w:semiHidden="1" w:unhideWhenUsed="1"/>
+    <w:lsdException w:name="index 4" w:semiHidden="1" w:unhideWhenUsed="1"/>
+    <w:lsdException w:name="index 5" w:semiHidden="1" w:unhideWhenUsed="1"/>
+    <w:lsdException w:name="index 6" w:semiHidden="1" w:unhideWhenUsed="1"/>
+    <w:lsdException w:name="index 7" w:semiHidden="1" w:unhideWhenUsed="1"/>
+    <w:lsdException w:name="index 8" w:semiHidden="1" w:unhideWhenUsed="1"/>
+    <w:lsdException w:name="index 9" w:semiHidden="1" w:unhideWhenUsed="1"/>
+    <w:lsdException w:name="toc 1" w:semiHidden="1" w:uiPriority="39" w:unhideWhenUsed="1"/>
+    <w:lsdException w:name="toc 2" w:semiHidden="1" w:uiPriority="39" w:unhideWhenUsed="1"/>
+    <w:lsdException w:name="toc 3" w:semiHidden="1" w:uiPriority="39" w:unhideWhenUsed="1"/>
+    <w:lsdException w:name="toc 4" w:semiHidden="1" w:uiPriority="39" w:unhideWhenUsed="1"/>
+    <w:lsdException w:name="toc 5" w:semiHidden="1" w:uiPriority="39" w:unhideWhenUsed="1"/>
+    <w:lsdException w:name="toc 6" w:semiHidden="1" w:uiPriority="39" w:unhideWhenUsed="1"/>
+    <w:lsdException w:name="toc 7" w:semiHidden="1" w:uiPriority="39" w:unhideWhenUsed="1"/>
+    <w:lsdException w:name="toc 8" w:semiHidden="1" w:uiPriority="39" w:unhideWhenUsed="1"/>
+    <w:lsdException w:name="toc 9" w:semiHidden="1" w:uiPriority="39" w:unhideWhenUsed="1"/>
+    <w:lsdException w:name="Normal Indent" w:semiHidden="1" w:unhideWhenUsed="1"/>
+    <w:lsdException w:name="footnote text" w:semiHidden="1" w:unhideWhenUsed="1"/>
+    <w:lsdException w:name="annotation text" w:semiHidden="1" w:unhideWhenUsed="1"/>
+    <w:lsdException w:name="header" w:semiHidden="1" w:unhideWhenUsed="1"/>
+    <w:lsdException w:name="footer" w:semiHidden="1" w:unhideWhenUsed="1"/>
+    <w:lsdException w:name="index heading" w:semiHidden="1" w:unhideWhenUsed="1"/>
+    <w:lsdException w:name="caption" w:semiHidden="1" w:uiPriority="35" w:unhideWhenUsed="1" w:qFormat="1"/>
+    <w:lsdException w:name="table of figures" w:semiHidden="1" w:unhideWhenUsed="1"/>
+    <w:lsdException w:name="envelope address" w:semiHidden="1" w:unhideWhenUsed="1"/>
+    <w:lsdException w:name="envelope return" w:semiHidden="1" w:unhideWhenUsed="1"/>
+    <w:lsdException w:name="footnote reference" w:semiHidden="1" w:unhideWhenUsed="1"/>
+    <w:lsdException w:name="annotation reference" w:semiHidden="1" w:unhideWhenUsed="1"/>
+    <w:lsdException w:name="line number" w:semiHidden="1" w:unhideWhenUsed="1"/>
+    <w:lsdException w:name="page number" w:semiHidden="1" w:unhideWhenUsed="1"/>
+    <w:lsdException w:name="endnote reference" w:semiHidden="1" w:unhideWhenUsed="1"/>
+    <w:lsdException w:name="endnote text" w:semiHidden="1" w:unhideWhenUsed="1"/>
+    <w:lsdException w:name="table of authorities" w:semiHidden="1" w:unhideWhenUsed="1"/>
+    <w:lsdException w:name="macro" w:semiHidden="1" w:unhideWhenUsed="1"/>
+    <w:lsdException w:name="toa heading" w:semiHidden="1" w:unhideWhenUsed="1"/>
+    <w:lsdException w:name="List" w:semiHidden="1" w:unhideWhenUsed="1"/>
+    <w:lsdException w:name="List Bullet" w:semiHidden="1" w:unhideWhenUsed="1"/>
+    <w:lsdException w:name="List Number" w:semiHidden="1" w:unhideWhenUsed="1"/>
+    <w:lsdException w:name="List 2" w:semiHidden="1" w:unhideWhenUsed="1"/>
+    <w:lsdException w:name="List 3" w:semiHidden="1" w:unhideWhenUsed="1"/>
+    <w:lsdException w:name="List 4" w:semiHidden="1" w:unhideWhenUsed="1"/>
+    <w:lsdException w:name="List 5" w:semiHidden="1" w:unhideWhenUsed="1"/>
+    <w:lsdException w:name="List Bullet 2" w:semiHidden="1" w:unhideWhenUsed="1"/>
+    <w:lsdException w:name="List Bullet 3" w:semiHidden="1" w:unhideWhenUsed="1"/>
+    <w:lsdException w:name="List Bullet 4" w:semiHidden="1" w:unhideWhenUsed="1"/>
+    <w:lsdException w:name="List Bullet 5" w:semiHidden="1" w:unhideWhenUsed="1"/>
+    <w:lsdException w:name="List Number 2" w:semiHidden="1" w:unhideWhenUsed="1"/>
+    <w:lsdException w:name="List Number 3" w:semiHidden="1" w:unhideWhenUsed="1"/>
+    <w:lsdException w:name="List Number 4" w:semiHidden="1" w:unhideWhenUsed="1"/>
+    <w:lsdException w:name="List Number 5" w:semiHidden="1" w:unhideWhenUsed="1"/>
+    <w:lsdException w:name="Title" w:uiPriority="10" w:qFormat="1"/>
+    <w:lsdException w:name="Closing" w:semiHidden="1" w:unhideWhenUsed="1"/>
+    <w:lsdException w:name="Signature" w:semiHidden="1" w:unhideWhenUsed="1"/>
+    <w:lsdException w:name="Default Paragraph Font" w:semiHidden="1" w:uiPriority="1" w:unhideWhenUsed="1"/>
+    <w:lsdException w:name="Body Text" w:semiHidden="1" w:unhideWhenUsed="1"/>
+    <w:lsdException w:name="Body Text Indent" w:semiHidden="1" w:unhideWhenUsed="1"/>
+    <w:lsdException w:name="List Continue" w:semiHidden="1" w:unhideWhenUsed="1"/>
+    <w:lsdException w:name="List Continue 2" w:semiHidden="1" w:unhideWhenUsed="1"/>
+    <w:lsdException w:name="List Continue 3" w:semiHidden="1" w:unhideWhenUsed="1"/>
+    <w:lsdException w:name="List Continue 4" w:semiHidden="1" w:unhideWhenUsed="1"/>
+    <w:lsdException w:name="List Continue 5" w:semiHidden="1" w:unhideWhenUsed="1"/>
+    <w:lsdException w:name="Message Header" w:semiHidden="1" w:unhideWhenUsed="1"/>
+    <w:lsdException w:name="Subtitle" w:uiPriority="11" w:qFormat="1"/>
+    <w:lsdException w:name="Salutation" w:semiHidden="1" w:unhideWhenUsed="1"/>
+    <w:lsdException w:name="Date" w:semiHidden="1" w:unhideWhenUsed="1"/>
+    <w:lsdException w:name="Body Text First Indent" w:semiHidden="1" w:unhideWhenUsed="1"/>
+    <w:lsdException w:name="Body Text First Indent 2" w:semiHidden="1" w:unhideWhenUsed="1"/>
+    <w:lsdException w:name="Note Heading" w:semiHidden="1" w:unhideWhenUsed="1"/>
+    <w:lsdException w:name="Body Text 2" w:semiHidden="1" w:unhideWhenUsed="1"/>
+    <w:lsdException w:name="Body Text 3" w:semiHidden="1" w:unhideWhenUsed="1"/>
+    <w:lsdException w:name="Body Text Indent 2" w:semiHidden="1" w:unhideWhenUsed="1"/>
+    <w:lsdException w:name="Body Text Indent 3" w:semiHidden="1" w:unhideWhenUsed="1"/>
+    <w:lsdException w:name="Block Text" w:semiHidden="1" w:unhideWhenUsed="1"/>
+    <w:lsdException w:name="Hyperlink" w:semiHidden="1" w:unhideWhenUsed="1"/>
+    <w:lsdException w:name="FollowedHyperlink" w:semiHidden="1" w:unhideWhenUsed="1"/>
+    <w:lsdException w:name="Strong" w:uiPriority="22" w:qFormat="1"/>
+    <w:lsdException w:name="Emphasis" w:uiPriority="20" w:qFormat="1"/>
+    <w:lsdException w:name="Document Map" w:semiHidden="1" w:unhideWhenUsed="1"/>
+    <w:lsdException w:name="Plain Text" w:semiHidden="1" w:unhideWhenUsed="1"/>
+    <w:lsdException w:name="E-mail Signature" w:semiHidden="1" w:unhideWhenUsed="1"/>
+    <w:lsdException w:name="HTML Top of Form" w:semiHidden="1" w:unhideWhenUsed="1"/>
+    <w:lsdException w:name="HTML Bottom of Form" w:semiHidden="1" w:unhideWhenUsed="1"/>
+    <w:lsdException w:name="Normal (Web)" w:semiHidden="1" w:unhideWhenUsed="1"/>
+    <w:lsdException w:name="HTML Acronym" w:semiHidden="1" w:unhideWhenUsed="1"/>
+    <w:lsdException w:name="HTML Address" w:semiHidden="1" w:unhideWhenUsed="1"/>
+    <w:lsdException w:name="HTML Cite" w:semiHidden="1" w:unhideWhenUsed="1"/>
+    <w:lsdException w:name="HTML Code" w:semiHidden="1" w:unhideWhenUsed="1"/>
+    <w:lsdException w:name="HTML Definition" w:semiHidden="1" w:unhideWhenUsed="1"/>
+    <w:lsdException w:name="HTML Keyboard" w:semiHidden="1" w:unhideWhenUsed="1"/>
+    <w:lsdException w:name="HTML Preformatted" w:semiHidden="1" w:unhideWhenUsed="1"/>
+    <w:lsdException w:name="HTML Sample" w:semiHidden="1" w:unhideWhenUsed="1"/>
+    <w:lsdException w:name="HTML Typewriter" w:semiHidden="1" w:unhideWhenUsed="1"/>
+    <w:lsdException w:name="HTML Variable" w:semiHidden="1" w:unhideWhenUsed="1"/>
+    <w:lsdException w:name="Normal Table" w:semiHidden="1" w:unhideWhenUsed="1"/>
+    <w:lsdException w:name="annotation subject" w:semiHidden="1" w:unhideWhenUsed="1"/>
+    <w:lsdException w:name="No List" w:semiHidden="1" w:unhideWhenUsed="1"/>
+    <w:lsdException w:name="Outline List 1" w:semiHidden="1" w:unhideWhenUsed="1"/>
+    <w:lsdException w:name="Outline List 2" w:semiHidden="1" w:unhideWhenUsed="1"/>
+    <w:lsdException w:name="Outline List 3" w:semiHidden="1" w:unhideWhenUsed="1"/>
+    <w:lsdException w:name="Table Simple 1" w:semiHidden="1" w:unhideWhenUsed="1"/>
+    <w:lsdException w:name="Table Simple 2" w:semiHidden="1" w:unhideWhenUsed="1"/>
+    <w:lsdException w:name="Table Simple 3" w:semiHidden="1" w:unhideWhenUsed="1"/>
+    <w:lsdException w:name="Table Classic 1" w:semiHidden="1" w:unhideWhenUsed="1"/>
+    <w:lsdException w:name="Table Classic 2" w:semiHidden="1" w:unhideWhenUsed="1"/>
+    <w:lsdException w:name="Table Classic 3" w:semiHidden="1" w:unhideWhenUsed="1"/>
+    <w:lsdException w:name="Table Classic 4" w:semiHidden="1" w:unhideWhenUsed="1"/>
+    <w:lsdException w:name="Table Colorful 1" w:semiHidden="1" w:unhideWhenUsed="1"/>
+    <w:lsdException w:name="Table Colorful 2" w:semiHidden="1" w:unhideWhenUsed="1"/>
+    <w:lsdException w:name="Table Colorful 3" w:semiHidden="1" w:unhideWhenUsed="1"/>
+    <w:lsdException w:name="Table Columns 1" w:semiHidden="1" w:unhideWhenUsed="1"/>
+    <w:lsdException w:name="Table Columns 2" w:semiHidden="1" w:unhideWhenUsed="1"/>
+    <w:lsdException w:name="Table Columns 3" w:semiHidden="1" w:unhideWhenUsed="1"/>
+    <w:lsdException w:name="Table Columns 4" w:semiHidden="1" w:unhideWhenUsed="1"/>
+    <w:lsdException w:name="Table Columns 5" w:semiHidden="1" w:unhideWhenUsed="1"/>
+    <w:lsdException w:name="Table Grid 1" w:semiHidden="1" w:unhideWhenUsed="1"/>
+    <w:lsdException w:name="Table Grid 2" w:semiHidden="1" w:unhideWhenUsed="1"/>
+    <w:lsdException w:name="Table Grid 3" w:semiHidden="1" w:unhideWhenUsed="1"/>
+    <w:lsdException w:name="Table Grid 4" w:semiHidden="1" w:unhideWhenUsed="1"/>
+    <w:lsdException w:name="Table Grid 5" w:semiHidden="1" w:unhideWhenUsed="1"/>
+    <w:lsdException w:name="Table Grid 6" w:semiHidden="1" w:unhideWhenUsed="1"/>
+    <w:lsdException w:name="Table Grid 7" w:semiHidden="1" w:unhideWhenUsed="1"/>
+    <w:lsdException w:name="Table Grid 8" w:semiHidden="1" w:unhideWhenUsed="1"/>
+    <w:lsdException w:name="Table List 1" w:semiHidden="1" w:unhideWhenUsed="1"/>
+    <w:lsdException w:name="Table List 2" w:semiHidden="1" w:unhideWhenUsed="1"/>
+    <w:lsdException w:name="Table List 3" w:semiHidden="1" w:unhideWhenUsed="1"/>
+    <w:lsdException w:name="Table List 4" w:semiHidden="1" w:unhideWhenUsed="1"/>
+    <w:lsdException w:name="Table List 5" w:semiHidden="1" w:unhideWhenUsed="1"/>
+    <w:lsdException w:name="Table List 6" w:semiHidden="1" w:unhideWhenUsed="1"/>
+    <w:lsdException w:name="Table List 7" w:semiHidden="1" w:unhideWhenUsed="1"/>
+    <w:lsdException w:name="Table List 8" w:semiHidden="1" w:unhideWhenUsed="1"/>
+    <w:lsdException w:name="Table 3D effects 1" w:semiHidden="1" w:unhideWhenUsed="1"/>
+    <w:lsdException w:name="Table 3D effects 2" w:semiHidden="1" w:unhideWhenUsed="1"/>
+    <w:lsdException w:name="Table 3D effects 3" w:semiHidden="1" w:unhideWhenUsed="1"/>
+    <w:lsdException w:name="Table Contemporary" w:semiHidden="1" w:unhideWhenUsed="1"/>
+    <w:lsdException w:name="Table Elegant" w:semiHidden="1" w:unhideWhenUsed="1"/>
+    <w:lsdException w:name="Table Professional" w:semiHidden="1" w:unhideWhenUsed="1"/>
+    <w:lsdException w:name="Table Subtle 1" w:semiHidden="1" w:unhideWhenUsed="1"/>
+    <w:lsdException w:name="Table Subtle 2" w:semiHidden="1" w:unhideWhenUsed="1"/>
+    <w:lsdException w:name="Table Web 1" w:semiHidden="1" w:unhideWhenUsed="1"/>
+    <w:lsdException w:name="Table Web 2" w:semiHidden="1" w:unhideWhenUsed="1"/>
+    <w:lsdException w:name="Table Web 3" w:semiHidden="1" w:unhideWhenUsed="1"/>
+    <w:lsdException w:name="Balloon Text" w:semiHidden="1" w:unhideWhenUsed="1"/>
+    <w:lsdException w:name="Table Grid" w:uiPriority="39"/>
+    <w:lsdException w:name="Table Theme" w:semiHidden="1" w:unhideWhenUsed="1"/>
+    <w:lsdException w:name="Placeholder Text" w:semiHidden="1"/>
+    <w:lsdException w:name="No Spacing" w:uiPriority="1" w:qFormat="1"/>
+    <w:lsdException w:name="Light Shading" w:uiPriority="60"/>
+    <w:lsdException w:name="Light List" w:uiPriority="61"/>
+    <w:lsdException w:name="Light Grid" w:uiPriority="62"/>
+    <w:lsdException w:name="Medium Shading 1" w:uiPriority="63"/>
+    <w:lsdException w:name="Medium Shading 2" w:uiPriority="64"/>
+    <w:lsdException w:name="Medium List 1" w:uiPriority="65"/>
+    <w:lsdException w:name="Medium List 2" w:uiPriority="66"/>
+    <w:lsdException w:name="Medium Grid 1" w:uiPriority="67"/>
+    <w:lsdException w:name="Medium Grid 2" w:uiPriority="68"/>
+    <w:lsdException w:name="Medium Grid 3" w:uiPriority="69"/>
+    <w:lsdException w:name="Dark List" w:uiPriority="70"/>
+    <w:lsdException w:name="Colorful Shading" w:uiPriority="71"/>
+    <w:lsdException w:name="Colorful List" w:uiPriority="72"/>
+    <w:lsdException w:name="Colorful Grid" w:uiPriority="73"/>
+    <w:lsdException w:name="Light Shading Accent 1" w:uiPriority="60"/>
+    <w:lsdException w:name="Light List Accent 1" w:uiPriority="61"/>
+    <w:lsdException w:name="Light Grid Accent 1" w:uiPriority="62"/>
+    <w:lsdException w:name="Medium Shading 1 Accent 1" w:uiPriority="63"/>
+    <w:lsdException w:name="Medium Shading 2 Accent 1" w:uiPriority="64"/>
+    <w:lsdException w:name="Medium List 1 Accent 1" w:uiPriority="65"/>
+    <w:lsdException w:name="Revision" w:semiHidden="1"/>
+    <w:lsdException w:name="List Paragraph" w:uiPriority="34" w:qFormat="1"/>
+    <w:lsdException w:name="Quote" w:uiPriority="29" w:qFormat="1"/>
+    <w:lsdException w:name="Intense Quote" w:uiPriority="30" w:qFormat="1"/>
+    <w:lsdException w:name="Medium List 2 Accent 1" w:uiPriority="66"/>
+    <w:lsdException w:name="Medium Grid 1 Accent 1" w:uiPriority="67"/>
+    <w:lsdException w:name="Medium Grid 2 Accent 1" w:uiPriority="68"/>
+    <w:lsdException w:name="Medium Grid 3 Accent 1" w:uiPriority="69"/>
+    <w:lsdException w:name="Dark List Accent 1" w:uiPriority="70"/>
+    <w:lsdException w:name="Colorful Shading Accent 1" w:uiPriority="71"/>
+    <w:lsdException w:name="Colorful List Accent 1" w:uiPriority="72"/>
+    <w:lsdException w:name="Colorful Grid Accent 1" w:uiPriority="73"/>
+    <w:lsdException w:name="Light Shading Accent 2" w:uiPriority="60"/>
+    <w:lsdException w:name="Light List Accent 2" w:uiPriority="61"/>
+    <w:lsdException w:name="Light Grid Accent 2" w:uiPriority="62"/>
+    <w:lsdException w:name="Medium Shading 1 Accent 2" w:uiPriority="63"/>
+    <w:lsdException w:name="Medium Shading 2 Accent 2" w:uiPriority="64"/>
+    <w:lsdException w:name="Medium List 1 Accent 2" w:uiPriority="65"/>
+    <w:lsdException w:name="Medium List 2 Accent 2" w:uiPriority="66"/>
+    <w:lsdException w:name="Medium Grid 1 Accent 2" w:uiPriority="67"/>
+    <w:lsdException w:name="Medium Grid 2 Accent 2" w:uiPriority="68"/>
+    <w:lsdException w:name="Medium Grid 3 Accent 2" w:uiPriority="69"/>
+    <w:lsdException w:name="Dark List Accent 2" w:uiPriority="70"/>
+    <w:lsdException w:name="Colorful Shading Accent 2" w:uiPriority="71"/>
+    <w:lsdException w:name="Colorful List Accent 2" w:uiPriority="72"/>
+    <w:lsdException w:name="Colorful Grid Accent 2" w:uiPriority="73"/>
+    <w:lsdException w:name="Light Shading Accent 3" w:uiPriority="60"/>
+    <w:lsdException w:name="Light List Accent 3" w:uiPriority="61"/>
+    <w:lsdException w:name="Light Grid Accent 3" w:uiPriority="62"/>
+    <w:lsdException w:name="Medium Shading 1 Accent 3" w:uiPriority="63"/>
+    <w:lsdException w:name="Medium Shading 2 Accent 3" w:uiPriority="64"/>
+    <w:lsdException w:name="Medium List 1 Accent 3" w:uiPriority="65"/>
+    <w:lsdException w:name="Medium List 2 Accent 3" w:uiPriority="66"/>
+    <w:lsdException w:name="Medium Grid 1 Accent 3" w:uiPriority="67"/>
+    <w:lsdException w:name="Medium Grid 2 Accent 3" w:uiPriority="68"/>
+    <w:lsdException w:name="Medium Grid 3 Accent 3" w:uiPriority="69"/>
+    <w:lsdException w:name="Dark List Accent 3" w:uiPriority="70"/>
+    <w:lsdException w:name="Colorful Shading Accent 3" w:uiPriority="71"/>
+    <w:lsdException w:name="Colorful List Accent 3" w:uiPriority="72"/>
+    <w:lsdException w:name="Colorful Grid Accent 3" w:uiPriority="73"/>
+    <w:lsdException w:name="Light Shading Accent 4" w:uiPriority="60"/>
+    <w:lsdException w:name="Light List Accent 4" w:uiPriority="61"/>
+    <w:lsdException w:name="Light Grid Accent 4" w:uiPriority="62"/>
+    <w:lsdException w:name="Medium Shading 1 Accent 4" w:uiPriority="63"/>
+    <w:lsdException w:name="Medium Shading 2 Accent 4" w:uiPriority="64"/>
+    <w:lsdException w:name="Medium List 1 Accent 4" w:uiPriority="65"/>
+    <w:lsdException w:name="Medium List 2 Accent 4" w:uiPriority="66"/>
+    <w:lsdException w:name="Medium Grid 1 Accent 4" w:uiPriority="67"/>
+    <w:lsdException w:name="Medium Grid 2 Accent 4" w:uiPriority="68"/>
+    <w:lsdException w:name="Medium Grid 3 Accent 4" w:uiPriority="69"/>
+    <w:lsdException w:name="Dark List Accent 4" w:uiPriority="70"/>
+    <w:lsdException w:name="Colorful Shading Accent 4" w:uiPriority="71"/>
+    <w:lsdException w:name="Colorful List Accent 4" w:uiPriority="72"/>
+    <w:lsdException w:name="Colorful Grid Accent 4" w:uiPriority="73"/>
+    <w:lsdException w:name="Light Shading Accent 5" w:uiPriority="60"/>
+    <w:lsdException w:name="Light List Accent 5" w:uiPriority="61"/>
+    <w:lsdException w:name="Light Grid Accent 5" w:uiPriority="62"/>
+    <w:lsdException w:name="Medium Shading 1 Accent 5" w:uiPriority="63"/>
+    <w:lsdException w:name="Medium Shading 2 Accent 5" w:uiPriority="64"/>
+    <w:lsdException w:name="Medium List 1 Accent 5" w:uiPriority="65"/>
+    <w:lsdException w:name="Medium List 2 Accent 5" w:uiPriority="66"/>
+    <w:lsdException w:name="Medium Grid 1 Accent 5" w:uiPriority="67"/>
+    <w:lsdException w:name="Medium Grid 2 Accent 5" w:uiPriority="68"/>
+    <w:lsdException w:name="Medium Grid 3 Accent 5" w:uiPriority="69"/>
+    <w:lsdException w:name="Dark List Accent 5" w:uiPriority="70"/>
+    <w:lsdException w:name="Colorful Shading Accent 5" w:uiPriority="71"/>
+    <w:lsdException w:name="Colorful List Accent 5" w:uiPriority="72"/>
+    <w:lsdException w:name="Colorful Grid Accent 5" w:uiPriority="73"/>
+    <w:lsdException w:name="Light Shading Accent 6" w:uiPriority="60"/>
+    <w:lsdException w:name="Light List Accent 6" w:uiPriority="61"/>
+    <w:lsdException w:name="Light Grid Accent 6" w:uiPriority="62"/>
+    <w:lsdException w:name="Medium Shading 1 Accent 6" w:uiPriority="63"/>
+    <w:lsdException w:name="Medium Shading 2 Accent 6" w:uiPriority="64"/>
+    <w:lsdException w:name="Medium List 1 Accent 6" w:uiPriority="65"/>
+    <w:lsdException w:name="Medium List 2 Accent 6" w:uiPriority="66"/>
+    <w:lsdException w:name="Medium Grid 1 Accent 6" w:uiPriority="67"/>
+    <w:lsdException w:name="Medium Grid 2 Accent 6" w:uiPriority="68"/>
+    <w:lsdException w:name="Medium Grid 3 Accent 6" w:uiPriority="69"/>
+    <w:lsdException w:name="Dark List Accent 6" w:uiPriority="70"/>
+    <w:lsdException w:name="Colorful Shading Accent 6" w:uiPriority="71"/>
+    <w:lsdException w:name="Colorful List Accent 6" w:uiPriority="72"/>
+    <w:lsdException w:name="Colorful Grid Accent 6" w:uiPriority="73"/>
+    <w:lsdException w:name="Subtle Emphasis" w:uiPriority="19" w:qFormat="1"/>
+    <w:lsdException w:name="Intense Emphasis" w:uiPriority="21" w:qFormat="1"/>
+    <w:lsdException w:name="Subtle Reference" w:uiPriority="31" w:qFormat="1"/>
+    <w:lsdException w:name="Intense Reference" w:uiPriority="32" w:qFormat="1"/>
+    <w:lsdException w:name="Book Title" w:uiPriority="33" w:qFormat="1"/>
+    <w:lsdException w:name="Bibliography" w:semiHidden="1" w:uiPriority="37" w:unhideWhenUsed="1"/>
+    <w:lsdException w:name="TOC Heading" w:semiHidden="1" w:uiPriority="39" w:unhideWhenUsed="1" w:qFormat="1"/>
+    <w:lsdException w:name="Plain Table 1" w:uiPriority="41"/>
+    <w:lsdException w:name="Plain Table 2" w:uiPriority="42"/>
+    <w:lsdException w:name="Plain Table 3" w:uiPriority="43"/>
+    <w:lsdException w:name="Plain Table 4" w:uiPriority="44"/>
+    <w:lsdException w:name="Plain Table 5" w:uiPriority="45"/>
+    <w:lsdException w:name="Grid Table Light" w:uiPriority="40"/>
+    <w:lsdException w:name="Grid Table 1 Light" w:uiPriority="46"/>
+    <w:lsdException w:name="Grid Table 2" w:uiPriority="47"/>
+    <w:lsdException w:name="Grid Table 3" w:uiPriority="48"/>
+    <w:lsdException w:name="Grid Table 4" w:uiPriority="49"/>
+    <w:lsdException w:name="Grid Table 5 Dark" w:uiPriority="50"/>
+    <w:lsdException w:name="Grid Table 6 Colorful" w:uiPriority="51"/>
+    <w:lsdException w:name="Grid Table 7 Colorful" w:uiPriority="52"/>
+    <w:lsdException w:name="Grid Table 1 Light Accent 1" w:uiPriority="46"/>
+    <w:lsdException w:name="Grid Table 2 Accent 1" w:uiPriority="47"/>
+    <w:lsdException w:name="Grid Table 3 Accent 1" w:uiPriority="48"/>
+    <w:lsdException w:name="Grid Table 4 Accent 1" w:uiPriority="49"/>
+    <w:lsdException w:name="Grid Table 5 Dark Accent 1" w:uiPriority="50"/>
+    <w:lsdException w:name="Grid Table 6 Colorful Accent 1" w:uiPriority="51"/>
+    <w:lsdException w:name="Grid Table 7 Colorful Accent 1" w:uiPriority="52"/>
+    <w:lsdException w:name="Grid Table 1 Light Accent 2" w:uiPriority="46"/>
+    <w:lsdException w:name="Grid Table 2 Accent 2" w:uiPriority="47"/>
+    <w:lsdException w:name="Grid Table 3 Accent 2" w:uiPriority="48"/>
+    <w:lsdException w:name="Grid Table 4 Accent 2" w:uiPriority="49"/>
+    <w:lsdException w:name="Grid Table 5 Dark Accent 2" w:uiPriority="50"/>
+    <w:lsdException w:name="Grid Table 6 Colorful Accent 2" w:uiPriority="51"/>
+    <w:lsdException w:name="Grid Table 7 Colorful Accent 2" w:uiPriority="52"/>
+    <w:lsdException w:name="Grid Table 1 Light Accent 3" w:uiPriority="46"/>
+    <w:lsdException w:name="Grid Table 2 Accent 3" w:uiPriority="47"/>
+    <w:lsdException w:name="Grid Table 3 Accent 3" w:uiPriority="48"/>
+    <w:lsdException w:name="Grid Table 4 Accent 3" w:uiPriority="49"/>
+    <w:lsdException w:name="Grid Table 5 Dark Accent 3" w:uiPriority="50"/>
+    <w:lsdException w:name="Grid Table 6 Colorful Accent 3" w:uiPriority="51"/>
+    <w:lsdException w:name="Grid Table 7 Colorful Accent 3" w:uiPriority="52"/>
+    <w:lsdException w:name="Grid Table 1 Light Accent 4" w:uiPriority="46"/>
+    <w:lsdException w:name="Grid Table 2 Accent 4" w:uiPriority="47"/>
+    <w:lsdException w:name="Grid Table 3 Accent 4" w:uiPriority="48"/>
+    <w:lsdException w:name="Grid Table 4 Accent 4" w:uiPriority="49"/>
+    <w:lsdException w:name="Grid Table 5 Dark Accent 4" w:uiPriority="50"/>
+    <w:lsdException w:name="Grid Table 6 Colorful Accent 4" w:uiPriority="51"/>
+    <w:lsdException w:name="Grid Table 7 Colorful Accent 4" w:uiPriority="52"/>
+    <w:lsdException w:name="Grid Table 1 Light Accent 5" w:uiPriority="46"/>
+    <w:lsdException w:name="Grid Table 2 Accent 5" w:uiPriority="47"/>
+    <w:lsdException w:name="Grid Table 3 Accent 5" w:uiPriority="48"/>
+    <w:lsdException w:name="Grid Table 4 Accent 5" w:uiPriority="49"/>
+    <w:lsdException w:name="Grid Table 5 Dark Accent 5" w:uiPriority="50"/>
+    <w:lsdException w:name="Grid Table 6 Colorful Accent 5" w:uiPriority="51"/>
+    <w:lsdException w:name="Grid Table 7 Colorful Accent 5" w:uiPriority="52"/>
+    <w:lsdException w:name="Grid Table 1 Light Accent 6" w:uiPriority="46"/>
+    <w:lsdException w:name="Grid Table 2 Accent 6" w:uiPriority="47"/>
+    <w:lsdException w:name="Grid Table 3 Accent 6" w:uiPriority="48"/>
+    <w:lsdException w:name="Grid Table 4 Accent 6" w:uiPriority="49"/>
+    <w:lsdException w:name="Grid Table 5 Dark Accent 6" w:uiPriority="50"/>
+    <w:lsdException w:name="Grid Table 6 Colorful Accent 6" w:uiPriority="51"/>
+    <w:lsdException w:name="Grid Table 7 Colorful Accent 6" w:uiPriority="52"/>
+    <w:lsdException w:name="List Table 1 Light" w:uiPriority="46"/>
+    <w:lsdException w:name="List Table 2" w:uiPriority="47"/>
+    <w:lsdException w:name="List Table 3" w:uiPriority="48"/>
+    <w:lsdException w:name="List Table 4" w:uiPriority="49"/>
+    <w:lsdException w:name="List Table 5 Dark" w:uiPriority="50"/>
+    <w:lsdException w:name="List Table 6 Colorful" w:uiPriority="51"/>
+    <w:lsdException w:name="List Table 7 Colorful" w:uiPriority="52"/>
+    <w:lsdException w:name="List Table 1 Light Accent 1" w:uiPriority="46"/>
+    <w:lsdException w:name="List Table 2 Accent 1" w:uiPriority="47"/>
+    <w:lsdException w:name="List Table 3 Accent 1" w:uiPriority="48"/>
+    <w:lsdException w:name="List Table 4 Accent 1" w:uiPriority="49"/>
+    <w:lsdException w:name="List Table 5 Dark Accent 1" w:uiPriority="50"/>
+    <w:lsdException w:name="List Table 6 Colorful Accent 1" w:uiPriority="51"/>
+    <w:lsdException w:name="List Table 7 Colorful Accent 1" w:uiPriority="52"/>
+    <w:lsdException w:name="List Table 1 Light Accent 2" w:uiPriority="46"/>
+    <w:lsdException w:name="List Table 2 Accent 2" w:uiPriority="47"/>
+    <w:lsdException w:name="List Table 3 Accent 2" w:uiPriority="48"/>
+    <w:lsdException w:name="List Table 4 Accent 2" w:uiPriority="49"/>
+    <w:lsdException w:name="List Table 5 Dark Accent 2" w:uiPriority="50"/>
+    <w:lsdException w:name="List Table 6 Colorful Accent 2" w:uiPriority="51"/>
+    <w:lsdException w:name="List Table 7 Colorful Accent 2" w:uiPriority="52"/>
+    <w:lsdException w:name="List Table 1 Light Accent 3" w:uiPriority="46"/>
+    <w:lsdException w:name="List Table 2 Accent 3" w:uiPriority="47"/>
+    <w:lsdException w:name="List Table 3 Accent 3" w:uiPriority="48"/>
+    <w:lsdException w:name="List Table 4 Accent 3" w:uiPriority="49"/>
+    <w:lsdException w:name="List Table 5 Dark Accent 3" w:uiPriority="50"/>
+    <w:lsdException w:name="List Table 6 Colorful Accent 3" w:uiPriority="51"/>
+    <w:lsdException w:name="List Table 7 Colorful Accent 3" w:uiPriority="52"/>
+    <w:lsdException w:name="List Table 1 Light Accent 4" w:uiPriority="46"/>
+    <w:lsdException w:name="List Table 2 Accent 4" w:uiPriority="47"/>
+    <w:lsdException w:name="List Table 3 Accent 4" w:uiPriority="48"/>
+    <w:lsdException w:name="List Table 4 Accent 4" w:uiPriority="49"/>
+    <w:lsdException w:name="List Table 5 Dark Accent 4" w:uiPriority="50"/>
+    <w:lsdException w:name="List Table 6 Colorful Accent 4" w:uiPriority="51"/>
+    <w:lsdException w:name="List Table 7 Colorful Accent 4" w:uiPriority="52"/>
+    <w:lsdException w:name="List Table 1 Light Accent 5" w:uiPriority="46"/>
+    <w:lsdException w:name="List Table 2 Accent 5" w:uiPriority="47"/>
+    <w:lsdException w:name="List Table 3 Accent 5" w:uiPriority="48"/>
+    <w:lsdException w:name="List Table 4 Accent 5" w:uiPriority="49"/>
+    <w:lsdException w:name="List Table 5 Dark Accent 5" w:uiPriority="50"/>
+    <w:lsdException w:name="List Table 6 Colorful Accent 5" w:uiPriority="51"/>
+    <w:lsdException w:name="List Table 7 Colorful Accent 5" w:uiPriority="52"/>
+    <w:lsdException w:name="List Table 1 Light Accent 6" w:uiPriority="46"/>
+    <w:lsdException w:name="List Table 2 Accent 6" w:uiPriority="47"/>
+    <w:lsdException w:name="List Table 3 Accent 6" w:uiPriority="48"/>
+    <w:lsdException w:name="List Table 4 Accent 6" w:uiPriority="49"/>
+    <w:lsdException w:name="List Table 5 Dark Accent 6" w:uiPriority="50"/>
+    <w:lsdException w:name="List Table 6 Colorful Accent 6" w:uiPriority="51"/>
+    <w:lsdException w:name="List Table 7 Colorful Accent 6" w:uiPriority="52"/>
+    <w:lsdException w:name="Mention" w:semiHidden="1" w:unhideWhenUsed="1"/>
+    <w:lsdException w:name="Smart Hyperlink" w:semiHidden="1" w:unhideWhenUsed="1"/>
+    <w:lsdException w:name="Hashtag" w:semiHidden="1" w:unhideWhenUsed="1"/>
+  </w:latentStyles>
+  <w:style w:type="paragraph" w:default="1" w:styleId="Normal">
+    <w:name w:val="Normal"/>
+    <w:qFormat/>
+  </w:style>
+  <w:style w:type="character" w:default="1" w:styleId="DefaultParagraphFont">
+    <w:name w:val="Default Paragraph Font"/>
+    <w:uiPriority w:val="1"/>
+    <w:semiHidden/>
+    <w:unhideWhenUsed/>
+  </w:style>
+  <w:style w:type="table" w:default="1" w:styleId="TableNormal">
+    <w:name w:val="Normal Table"/>
+    <w:uiPriority w:val="99"/>
+    <w:semiHidden/>
+    <w:unhideWhenUsed/>
+    <w:tblPr>
+      <w:tblInd w:w="0" w:type="dxa"/>
+      <w:tblCellMar>
+        <w:top w:w="0" w:type="dxa"/>
+        <w:left w:w="108" w:type="dxa"/>
+        <w:bottom w:w="0" w:type="dxa"/>
+        <w:right w:w="108" w:type="dxa"/>
+      </w:tblCellMar>
+    </w:tblPr>
+  </w:style>
+  <w:style w:type="numbering" w:default="1" w:styleId="NoList">
+    <w:name w:val="No List"/>
+    <w:uiPriority w:val="99"/>
+    <w:semiHidden/>
+    <w:unhideWhenUsed/>
+  </w:style>
+  <w:style w:type="character" w:styleId="PlaceholderText">
+    <w:name w:val="Placeholder Text"/>
+    <w:basedOn w:val="DefaultParagraphFont"/>
+    <w:uiPriority w:val="99"/>
+    <w:semiHidden/>
+    <w:rsid w:val="00E02C86"/>
+    <w:rPr>
+      <w:color w:val="808080"/>
+    </w:rPr>
+  </w:style>
+</w:styles>
+</file>
+
+<file path=word/glossary/webSettings.xml><?xml version="1.0" encoding="utf-8"?>
+<w:webSettings xmlns:mc="http://schemas.openxmlformats.org/markup-compatibility/2006" xmlns:r="http://schemas.openxmlformats.org/officeDocument/2006/relationships" xmlns:w="http://schemas.openxmlformats.org/wordprocessingml/2006/main" xmlns:w14="http://schemas.microsoft.com/office/word/2010/wordml" xmlns:w15="http://schemas.microsoft.com/office/word/2012/wordml" xmlns:w16se="http://schemas.microsoft.com/office/word/2015/wordml/symex" mc:Ignorable="w14 w15 w16se">
+  <w:optimizeForBrowser/>
+  <w:allowPNG/>
+</w:webSettings>
 </file>
 
 <file path=word/theme/theme1.xml><?xml version="1.0" encoding="utf-8"?>
@@ -1568,4 +3233,36 @@
     </a:ext>
   </a:extLst>
 </a:theme>
+</file>
+
+<file path=customXml/item1.xml><?xml version="1.0" encoding="utf-8"?>
+<b:Sources xmlns:b="http://schemas.openxmlformats.org/officeDocument/2006/bibliography" xmlns="http://schemas.openxmlformats.org/officeDocument/2006/bibliography" SelectedStyle="\IEEE2006OfficeOnline.xsl" StyleName="IEEE" Version="2006">
+  <b:Source>
+    <b:Tag>Ana07</b:Tag>
+    <b:SourceType>Book</b:SourceType>
+    <b:Guid>{A30959E5-C8C1-4490-A3B0-55BB6373E820}</b:Guid>
+    <b:Author>
+      <b:Author>
+        <b:NameList>
+          <b:Person>
+            <b:Last>Levitin</b:Last>
+            <b:First>Anany</b:First>
+          </b:Person>
+        </b:NameList>
+      </b:Author>
+    </b:Author>
+    <b:Title>Introduction to the design and analysis of algorithms, 2nd ed.</b:Title>
+    <b:Year>2007</b:Year>
+    <b:Publisher>Pearson Addison-Wesley</b:Publisher>
+    <b:RefOrder>1</b:RefOrder>
+  </b:Source>
+</b:Sources>
+</file>
+
+<file path=customXml/itemProps1.xml><?xml version="1.0" encoding="utf-8"?>
+<ds:datastoreItem xmlns:ds="http://schemas.openxmlformats.org/officeDocument/2006/customXml" ds:itemID="{0E978DEC-4137-4792-9230-2E5CAC14F293}">
+  <ds:schemaRefs>
+    <ds:schemaRef ds:uri="http://schemas.openxmlformats.org/officeDocument/2006/bibliography"/>
+  </ds:schemaRefs>
+</ds:datastoreItem>
 </file>
</xml_diff>

<commit_message>
added my Stdudent ID
</commit_message>
<xml_diff>
--- a/CAB301 Assignment 2.docx
+++ b/CAB301 Assignment 2.docx
@@ -1,6 +1,6 @@
 
 <file path=word/document.xml><?xml version="1.0" encoding="utf-8"?>
-<w:document xmlns:wpc="http://schemas.microsoft.com/office/word/2010/wordprocessingCanvas" xmlns:cx="http://schemas.microsoft.com/office/drawing/2014/chartex" xmlns:cx1="http://schemas.microsoft.com/office/drawing/2015/9/8/chartex" xmlns:cx2="http://schemas.microsoft.com/office/drawing/2015/10/21/chartex" xmlns:cx3="http://schemas.microsoft.com/office/drawing/2016/5/9/chartex" xmlns:cx4="http://schemas.microsoft.com/office/drawing/2016/5/10/chartex" xmlns:cx5="http://schemas.microsoft.com/office/drawing/2016/5/11/chartex" xmlns:mc="http://schemas.openxmlformats.org/markup-compatibility/2006" xmlns:o="urn:schemas-microsoft-com:office:office" xmlns:r="http://schemas.openxmlformats.org/officeDocument/2006/relationships" xmlns:m="http://schemas.openxmlformats.org/officeDocument/2006/math" xmlns:v="urn:schemas-microsoft-com:vml" xmlns:wp14="http://schemas.microsoft.com/office/word/2010/wordprocessingDrawing" xmlns:wp="http://schemas.openxmlformats.org/drawingml/2006/wordprocessingDrawing" xmlns:w10="urn:schemas-microsoft-com:office:word" xmlns:w="http://schemas.openxmlformats.org/wordprocessingml/2006/main" xmlns:w14="http://schemas.microsoft.com/office/word/2010/wordml" xmlns:w15="http://schemas.microsoft.com/office/word/2012/wordml" xmlns:w16se="http://schemas.microsoft.com/office/word/2015/wordml/symex" xmlns:wpg="http://schemas.microsoft.com/office/word/2010/wordprocessingGroup" xmlns:wpi="http://schemas.microsoft.com/office/word/2010/wordprocessingInk" xmlns:wne="http://schemas.microsoft.com/office/word/2006/wordml" xmlns:wps="http://schemas.microsoft.com/office/word/2010/wordprocessingShape" mc:Ignorable="w14 w15 w16se wp14">
+<w:document xmlns:wpc="http://schemas.microsoft.com/office/word/2010/wordprocessingCanvas" xmlns:cx="http://schemas.microsoft.com/office/drawing/2014/chartex" xmlns:cx1="http://schemas.microsoft.com/office/drawing/2015/9/8/chartex" xmlns:cx2="http://schemas.microsoft.com/office/drawing/2015/10/21/chartex" xmlns:cx3="http://schemas.microsoft.com/office/drawing/2016/5/9/chartex" xmlns:cx4="http://schemas.microsoft.com/office/drawing/2016/5/10/chartex" xmlns:cx5="http://schemas.microsoft.com/office/drawing/2016/5/11/chartex" xmlns:cx6="http://schemas.microsoft.com/office/drawing/2016/5/12/chartex" xmlns:cx7="http://schemas.microsoft.com/office/drawing/2016/5/13/chartex" xmlns:cx8="http://schemas.microsoft.com/office/drawing/2016/5/14/chartex" xmlns:mc="http://schemas.openxmlformats.org/markup-compatibility/2006" xmlns:o="urn:schemas-microsoft-com:office:office" xmlns:r="http://schemas.openxmlformats.org/officeDocument/2006/relationships" xmlns:m="http://schemas.openxmlformats.org/officeDocument/2006/math" xmlns:v="urn:schemas-microsoft-com:vml" xmlns:wp14="http://schemas.microsoft.com/office/word/2010/wordprocessingDrawing" xmlns:wp="http://schemas.openxmlformats.org/drawingml/2006/wordprocessingDrawing" xmlns:w10="urn:schemas-microsoft-com:office:word" xmlns:w="http://schemas.openxmlformats.org/wordprocessingml/2006/main" xmlns:w14="http://schemas.microsoft.com/office/word/2010/wordml" xmlns:w15="http://schemas.microsoft.com/office/word/2012/wordml" xmlns:w16se="http://schemas.microsoft.com/office/word/2015/wordml/symex" xmlns:wpg="http://schemas.microsoft.com/office/word/2010/wordprocessingGroup" xmlns:wpi="http://schemas.microsoft.com/office/word/2010/wordprocessingInk" xmlns:wne="http://schemas.microsoft.com/office/word/2006/wordml" xmlns:wps="http://schemas.microsoft.com/office/word/2010/wordprocessingShape" mc:Ignorable="w14 w15 w16se wp14">
   <w:body>
     <w:p>
       <w:pPr>
@@ -8,7 +8,12 @@
         <w:jc w:val="center"/>
       </w:pPr>
       <w:r>
-        <w:t>CAB301 Assignment 2: Empirical Comparison of Two Algorithms for Finding the Minimum Distance between Two Elements in an Array</w:t>
+        <w:t xml:space="preserve">CAB301 Assignment 2: Empirical Comparison of Two Algorithms for Finding the Minimum Distance between </w:t>
+      </w:r>
+      <w:bookmarkStart w:id="0" w:name="_GoBack"/>
+      <w:bookmarkEnd w:id="0"/>
+      <w:r>
+        <w:t>Two Elements in an Array</w:t>
       </w:r>
     </w:p>
     <w:p>
@@ -35,7 +40,7 @@
           <w:sz w:val="32"/>
         </w:rPr>
       </w:pPr>
-      <w:commentRangeStart w:id="0"/>
+      <w:commentRangeStart w:id="1"/>
       <w:r>
         <w:rPr>
           <w:rStyle w:val="IntenseEmphasis"/>
@@ -43,43 +48,50 @@
         </w:rPr>
         <w:t>Andrew Grant N</w:t>
       </w:r>
-      <w:commentRangeEnd w:id="0"/>
+      <w:commentRangeEnd w:id="1"/>
       <w:r>
         <w:rPr>
           <w:rStyle w:val="CommentReference"/>
         </w:rPr>
-        <w:commentReference w:id="0"/>
-      </w:r>
-    </w:p>
-    <w:p>
-      <w:pPr>
-        <w:jc w:val="center"/>
+        <w:commentReference w:id="1"/>
+      </w:r>
+      <w:r>
         <w:rPr>
           <w:rStyle w:val="IntenseEmphasis"/>
           <w:sz w:val="32"/>
         </w:rPr>
-      </w:pPr>
-      <w:commentRangeStart w:id="1"/>
-      <w:r>
+        <w:t>9167340</w:t>
+      </w:r>
+    </w:p>
+    <w:p>
+      <w:pPr>
+        <w:jc w:val="center"/>
         <w:rPr>
           <w:rStyle w:val="IntenseEmphasis"/>
           <w:sz w:val="32"/>
         </w:rPr>
-        <w:t>Date Submitted</w:t>
-      </w:r>
+      </w:pPr>
+      <w:commentRangeStart w:id="2"/>
       <w:r>
         <w:rPr>
           <w:rStyle w:val="IntenseEmphasis"/>
           <w:sz w:val="32"/>
         </w:rPr>
+        <w:t>Date Submitted</w:t>
+      </w:r>
+      <w:r>
+        <w:rPr>
+          <w:rStyle w:val="IntenseEmphasis"/>
+          <w:sz w:val="32"/>
+        </w:rPr>
         <w:t>:</w:t>
       </w:r>
-      <w:commentRangeEnd w:id="1"/>
+      <w:commentRangeEnd w:id="2"/>
       <w:r>
         <w:rPr>
           <w:rStyle w:val="CommentReference"/>
         </w:rPr>
-        <w:commentReference w:id="1"/>
+        <w:commentReference w:id="2"/>
       </w:r>
       <w:r>
         <w:rPr>
@@ -104,7 +116,7 @@
           <w:color w:val="2E74B5" w:themeColor="accent1" w:themeShade="BF"/>
         </w:rPr>
       </w:pPr>
-      <w:commentRangeStart w:id="2"/>
+      <w:commentRangeStart w:id="3"/>
       <w:r>
         <w:rPr>
           <w:rStyle w:val="IntenseEmphasis"/>
@@ -114,30 +126,30 @@
         </w:rPr>
         <w:t>Summary</w:t>
       </w:r>
-      <w:commentRangeEnd w:id="2"/>
+      <w:commentRangeEnd w:id="3"/>
       <w:r>
         <w:rPr>
           <w:rStyle w:val="CommentReference"/>
           <w:rFonts w:asciiTheme="minorHAnsi" w:eastAsiaTheme="minorHAnsi" w:hAnsiTheme="minorHAnsi" w:cstheme="minorBidi"/>
           <w:color w:val="auto"/>
         </w:rPr>
-        <w:commentReference w:id="2"/>
+        <w:commentReference w:id="3"/>
       </w:r>
     </w:p>
     <w:p>
       <w:r>
         <w:t xml:space="preserve">The purpose of this report is to summarise the outcomes of the experiments to compare the executions of two algorithms that both find the smallest difference between two elements within a set of numbers. The tests were completed by writing the algorithms and a test driver in C++ within the Code Blocks IDE, and outputting the results to Comma Separated Value files. These outputs were plotted in MATLAB, and </w:t>
       </w:r>
-      <w:commentRangeStart w:id="3"/>
+      <w:commentRangeStart w:id="4"/>
       <w:r>
         <w:t xml:space="preserve">the results were </w:t>
       </w:r>
-      <w:commentRangeEnd w:id="3"/>
+      <w:commentRangeEnd w:id="4"/>
       <w:r>
         <w:rPr>
           <w:rStyle w:val="CommentReference"/>
         </w:rPr>
-        <w:commentReference w:id="3"/>
+        <w:commentReference w:id="4"/>
       </w:r>
     </w:p>
     <w:p>
@@ -157,6 +169,7 @@
           <w:id w:val="-2021151312"/>
           <w:citation/>
         </w:sdtPr>
+        <w:sdtEndPr/>
         <w:sdtContent>
           <w:r>
             <w:fldChar w:fldCharType="begin"/>
@@ -191,13 +204,7 @@
         <w:fldChar w:fldCharType="separate"/>
       </w:r>
       <w:r>
-        <w:t>Appe</w:t>
-      </w:r>
-      <w:r>
-        <w:t>n</w:t>
-      </w:r>
-      <w:r>
-        <w:t>dix 1</w:t>
+        <w:t>Appendix 1</w:t>
       </w:r>
       <w:r>
         <w:fldChar w:fldCharType="end"/>
@@ -566,26 +573,12 @@
         <w:rPr>
           <w:rFonts w:eastAsiaTheme="minorEastAsia"/>
         </w:rPr>
-        <w:t xml:space="preserve"> to that value. After both </w:t>
-      </w:r>
-      <w:proofErr w:type="gramStart"/>
+        <w:t xml:space="preserve"> to that value. After both loops have exited, the algorithm returns the minimum value and exits.</w:t>
+      </w:r>
       <w:r>
         <w:rPr>
           <w:rFonts w:eastAsiaTheme="minorEastAsia"/>
         </w:rPr>
-        <w:t>loops</w:t>
-      </w:r>
-      <w:proofErr w:type="gramEnd"/>
-      <w:r>
-        <w:rPr>
-          <w:rFonts w:eastAsiaTheme="minorEastAsia"/>
-        </w:rPr>
-        <w:t xml:space="preserve"> have exited, the algorithm returns the minimum value and exits.</w:t>
-      </w:r>
-      <w:r>
-        <w:rPr>
-          <w:rFonts w:eastAsiaTheme="minorEastAsia"/>
-        </w:rPr>
         <w:t xml:space="preserve"> </w:t>
       </w:r>
     </w:p>
@@ -593,19 +586,19 @@
       <w:pPr>
         <w:pStyle w:val="Heading1"/>
       </w:pPr>
-      <w:commentRangeStart w:id="4"/>
+      <w:commentRangeStart w:id="5"/>
       <w:r>
         <w:lastRenderedPageBreak/>
         <w:t>Theoretical Analysis of the Algorithms</w:t>
       </w:r>
-      <w:commentRangeEnd w:id="4"/>
+      <w:commentRangeEnd w:id="5"/>
       <w:r>
         <w:rPr>
           <w:rStyle w:val="CommentReference"/>
           <w:rFonts w:asciiTheme="minorHAnsi" w:eastAsiaTheme="minorHAnsi" w:hAnsiTheme="minorHAnsi" w:cstheme="minorBidi"/>
           <w:color w:val="auto"/>
         </w:rPr>
-        <w:commentReference w:id="4"/>
+        <w:commentReference w:id="5"/>
       </w:r>
     </w:p>
     <w:p>
@@ -655,18 +648,18 @@
       <w:pPr>
         <w:pStyle w:val="Heading1"/>
       </w:pPr>
-      <w:commentRangeStart w:id="5"/>
+      <w:commentRangeStart w:id="6"/>
       <w:r>
         <w:t>Methodology, Tools and Techniques</w:t>
       </w:r>
-      <w:commentRangeEnd w:id="5"/>
+      <w:commentRangeEnd w:id="6"/>
       <w:r>
         <w:rPr>
           <w:rStyle w:val="CommentReference"/>
           <w:rFonts w:asciiTheme="minorHAnsi" w:eastAsiaTheme="minorHAnsi" w:hAnsiTheme="minorHAnsi" w:cstheme="minorBidi"/>
           <w:color w:val="auto"/>
         </w:rPr>
-        <w:commentReference w:id="5"/>
+        <w:commentReference w:id="6"/>
       </w:r>
     </w:p>
     <w:p>
@@ -785,20 +778,19 @@
     <w:p/>
     <w:sdt>
       <w:sdtPr>
+        <w:rPr>
+          <w:rFonts w:asciiTheme="minorHAnsi" w:eastAsiaTheme="minorHAnsi" w:hAnsiTheme="minorHAnsi" w:cstheme="minorBidi"/>
+          <w:color w:val="auto"/>
+          <w:sz w:val="22"/>
+          <w:szCs w:val="22"/>
+        </w:rPr>
         <w:id w:val="1733271846"/>
         <w:docPartObj>
           <w:docPartGallery w:val="Bibliographies"/>
           <w:docPartUnique/>
         </w:docPartObj>
       </w:sdtPr>
-      <w:sdtEndPr>
-        <w:rPr>
-          <w:rFonts w:asciiTheme="minorHAnsi" w:eastAsiaTheme="minorHAnsi" w:hAnsiTheme="minorHAnsi" w:cstheme="minorBidi"/>
-          <w:color w:val="auto"/>
-          <w:sz w:val="22"/>
-          <w:szCs w:val="22"/>
-        </w:rPr>
-      </w:sdtEndPr>
+      <w:sdtEndPr/>
       <w:sdtContent>
         <w:p>
           <w:pPr>
@@ -818,6 +810,7 @@
             <w:id w:val="-573587230"/>
             <w:bibliography/>
           </w:sdtPr>
+          <w:sdtEndPr/>
           <w:sdtContent>
             <w:p>
               <w:pPr>
@@ -923,10 +916,7 @@
         </w:sdt>
       </w:sdtContent>
     </w:sdt>
-    <w:p>
-      <w:bookmarkStart w:id="6" w:name="_GoBack"/>
-      <w:bookmarkEnd w:id="6"/>
-    </w:p>
+    <w:p/>
     <w:p>
       <w:pPr>
         <w:pStyle w:val="Heading1"/>
@@ -1068,8 +1058,8 @@
 </file>
 
 <file path=word/comments.xml><?xml version="1.0" encoding="utf-8"?>
-<w:comments xmlns:wpc="http://schemas.microsoft.com/office/word/2010/wordprocessingCanvas" xmlns:cx="http://schemas.microsoft.com/office/drawing/2014/chartex" xmlns:cx1="http://schemas.microsoft.com/office/drawing/2015/9/8/chartex" xmlns:cx2="http://schemas.microsoft.com/office/drawing/2015/10/21/chartex" xmlns:cx3="http://schemas.microsoft.com/office/drawing/2016/5/9/chartex" xmlns:cx4="http://schemas.microsoft.com/office/drawing/2016/5/10/chartex" xmlns:cx5="http://schemas.microsoft.com/office/drawing/2016/5/11/chartex" xmlns:mc="http://schemas.openxmlformats.org/markup-compatibility/2006" xmlns:o="urn:schemas-microsoft-com:office:office" xmlns:r="http://schemas.openxmlformats.org/officeDocument/2006/relationships" xmlns:m="http://schemas.openxmlformats.org/officeDocument/2006/math" xmlns:v="urn:schemas-microsoft-com:vml" xmlns:wp14="http://schemas.microsoft.com/office/word/2010/wordprocessingDrawing" xmlns:wp="http://schemas.openxmlformats.org/drawingml/2006/wordprocessingDrawing" xmlns:w10="urn:schemas-microsoft-com:office:word" xmlns:w="http://schemas.openxmlformats.org/wordprocessingml/2006/main" xmlns:w14="http://schemas.microsoft.com/office/word/2010/wordml" xmlns:w15="http://schemas.microsoft.com/office/word/2012/wordml" xmlns:w16se="http://schemas.microsoft.com/office/word/2015/wordml/symex" xmlns:wpg="http://schemas.microsoft.com/office/word/2010/wordprocessingGroup" xmlns:wpi="http://schemas.microsoft.com/office/word/2010/wordprocessingInk" xmlns:wne="http://schemas.microsoft.com/office/word/2006/wordml" xmlns:wps="http://schemas.microsoft.com/office/word/2010/wordprocessingShape" mc:Ignorable="w14 w15 w16se wp14">
-  <w:comment w:id="0" w:author="Shane Havers" w:date="2017-05-16T11:14:00Z" w:initials="SH">
+<w:comments xmlns:wpc="http://schemas.microsoft.com/office/word/2010/wordprocessingCanvas" xmlns:cx="http://schemas.microsoft.com/office/drawing/2014/chartex" xmlns:cx1="http://schemas.microsoft.com/office/drawing/2015/9/8/chartex" xmlns:cx2="http://schemas.microsoft.com/office/drawing/2015/10/21/chartex" xmlns:cx3="http://schemas.microsoft.com/office/drawing/2016/5/9/chartex" xmlns:cx4="http://schemas.microsoft.com/office/drawing/2016/5/10/chartex" xmlns:cx5="http://schemas.microsoft.com/office/drawing/2016/5/11/chartex" xmlns:cx6="http://schemas.microsoft.com/office/drawing/2016/5/12/chartex" xmlns:cx7="http://schemas.microsoft.com/office/drawing/2016/5/13/chartex" xmlns:cx8="http://schemas.microsoft.com/office/drawing/2016/5/14/chartex" xmlns:mc="http://schemas.openxmlformats.org/markup-compatibility/2006" xmlns:o="urn:schemas-microsoft-com:office:office" xmlns:r="http://schemas.openxmlformats.org/officeDocument/2006/relationships" xmlns:m="http://schemas.openxmlformats.org/officeDocument/2006/math" xmlns:v="urn:schemas-microsoft-com:vml" xmlns:wp14="http://schemas.microsoft.com/office/word/2010/wordprocessingDrawing" xmlns:wp="http://schemas.openxmlformats.org/drawingml/2006/wordprocessingDrawing" xmlns:w10="urn:schemas-microsoft-com:office:word" xmlns:w="http://schemas.openxmlformats.org/wordprocessingml/2006/main" xmlns:w14="http://schemas.microsoft.com/office/word/2010/wordml" xmlns:w15="http://schemas.microsoft.com/office/word/2012/wordml" xmlns:w16se="http://schemas.microsoft.com/office/word/2015/wordml/symex" xmlns:wpg="http://schemas.microsoft.com/office/word/2010/wordprocessingGroup" xmlns:wpi="http://schemas.microsoft.com/office/word/2010/wordprocessingInk" xmlns:wne="http://schemas.microsoft.com/office/word/2006/wordml" xmlns:wps="http://schemas.microsoft.com/office/word/2010/wordprocessingShape" mc:Ignorable="w14 w15 w16se wp14">
+  <w:comment w:id="1" w:author="Shane Havers" w:date="2017-05-16T11:14:00Z" w:initials="SH">
     <w:p>
       <w:pPr>
         <w:pStyle w:val="CommentText"/>
@@ -1085,7 +1075,7 @@
       </w:r>
     </w:p>
   </w:comment>
-  <w:comment w:id="1" w:author="Shane Havers" w:date="2017-05-16T11:15:00Z" w:initials="SH">
+  <w:comment w:id="2" w:author="Shane Havers" w:date="2017-05-16T11:15:00Z" w:initials="SH">
     <w:p>
       <w:pPr>
         <w:pStyle w:val="CommentText"/>
@@ -1098,30 +1088,6 @@
       </w:r>
       <w:r>
         <w:t>Fill this in with the date submitted</w:t>
-      </w:r>
-    </w:p>
-  </w:comment>
-  <w:comment w:id="2" w:author="Shane Havers" w:date="2017-05-16T11:14:00Z" w:initials="SH">
-    <w:p>
-      <w:pPr>
-        <w:pStyle w:val="CommentText"/>
-      </w:pPr>
-      <w:r>
-        <w:rPr>
-          <w:rStyle w:val="CommentReference"/>
-        </w:rPr>
-        <w:annotationRef/>
-      </w:r>
-      <w:r>
-        <w:t xml:space="preserve">This is probably too </w:t>
-      </w:r>
-      <w:proofErr w:type="gramStart"/>
-      <w:r>
-        <w:t>similar to</w:t>
-      </w:r>
-      <w:proofErr w:type="gramEnd"/>
-      <w:r>
-        <w:t xml:space="preserve"> my Assignment 1, edit it if possible</w:t>
       </w:r>
     </w:p>
   </w:comment>
@@ -1137,11 +1103,30 @@
         <w:annotationRef/>
       </w:r>
       <w:r>
+        <w:t xml:space="preserve">This is probably too </w:t>
+      </w:r>
+      <w:r>
+        <w:t>similar to my Assignment 1, edit it if possible</w:t>
+      </w:r>
+    </w:p>
+  </w:comment>
+  <w:comment w:id="4" w:author="Shane Havers" w:date="2017-05-16T11:14:00Z" w:initials="SH">
+    <w:p>
+      <w:pPr>
+        <w:pStyle w:val="CommentText"/>
+      </w:pPr>
+      <w:r>
+        <w:rPr>
+          <w:rStyle w:val="CommentReference"/>
+        </w:rPr>
+        <w:annotationRef/>
+      </w:r>
+      <w:r>
         <w:t xml:space="preserve">The results were what? </w:t>
       </w:r>
     </w:p>
   </w:comment>
-  <w:comment w:id="4" w:author="Shane Havers" w:date="2017-05-16T12:53:00Z" w:initials="SH">
+  <w:comment w:id="5" w:author="Shane Havers" w:date="2017-05-16T12:53:00Z" w:initials="SH">
     <w:p>
       <w:pPr>
         <w:pStyle w:val="CommentText"/>
@@ -1157,7 +1142,7 @@
       </w:r>
     </w:p>
   </w:comment>
-  <w:comment w:id="5" w:author="Shane Havers" w:date="2017-05-16T12:54:00Z" w:initials="SH">
+  <w:comment w:id="6" w:author="Shane Havers" w:date="2017-05-16T12:54:00Z" w:initials="SH">
     <w:p>
       <w:pPr>
         <w:pStyle w:val="CommentText"/>
@@ -1193,8 +1178,8 @@
 </file>
 
 <file path=word/commentsExtended.xml><?xml version="1.0" encoding="utf-8"?>
-<w15:commentsEx xmlns:wpc="http://schemas.microsoft.com/office/word/2010/wordprocessingCanvas" xmlns:cx="http://schemas.microsoft.com/office/drawing/2014/chartex" xmlns:cx1="http://schemas.microsoft.com/office/drawing/2015/9/8/chartex" xmlns:cx2="http://schemas.microsoft.com/office/drawing/2015/10/21/chartex" xmlns:cx3="http://schemas.microsoft.com/office/drawing/2016/5/9/chartex" xmlns:cx4="http://schemas.microsoft.com/office/drawing/2016/5/10/chartex" xmlns:cx5="http://schemas.microsoft.com/office/drawing/2016/5/11/chartex" xmlns:mc="http://schemas.openxmlformats.org/markup-compatibility/2006" xmlns:o="urn:schemas-microsoft-com:office:office" xmlns:r="http://schemas.openxmlformats.org/officeDocument/2006/relationships" xmlns:m="http://schemas.openxmlformats.org/officeDocument/2006/math" xmlns:v="urn:schemas-microsoft-com:vml" xmlns:wp14="http://schemas.microsoft.com/office/word/2010/wordprocessingDrawing" xmlns:wp="http://schemas.openxmlformats.org/drawingml/2006/wordprocessingDrawing" xmlns:w10="urn:schemas-microsoft-com:office:word" xmlns:w="http://schemas.openxmlformats.org/wordprocessingml/2006/main" xmlns:w14="http://schemas.microsoft.com/office/word/2010/wordml" xmlns:w15="http://schemas.microsoft.com/office/word/2012/wordml" xmlns:w16se="http://schemas.microsoft.com/office/word/2015/wordml/symex" xmlns:wpg="http://schemas.microsoft.com/office/word/2010/wordprocessingGroup" xmlns:wpi="http://schemas.microsoft.com/office/word/2010/wordprocessingInk" xmlns:wne="http://schemas.microsoft.com/office/word/2006/wordml" xmlns:wps="http://schemas.microsoft.com/office/word/2010/wordprocessingShape" mc:Ignorable="w14 w15 w16se wp14">
-  <w15:commentEx w15:paraId="1E4D7426" w15:done="0"/>
+<w15:commentsEx xmlns:wpc="http://schemas.microsoft.com/office/word/2010/wordprocessingCanvas" xmlns:cx="http://schemas.microsoft.com/office/drawing/2014/chartex" xmlns:cx1="http://schemas.microsoft.com/office/drawing/2015/9/8/chartex" xmlns:cx2="http://schemas.microsoft.com/office/drawing/2015/10/21/chartex" xmlns:cx3="http://schemas.microsoft.com/office/drawing/2016/5/9/chartex" xmlns:cx4="http://schemas.microsoft.com/office/drawing/2016/5/10/chartex" xmlns:cx5="http://schemas.microsoft.com/office/drawing/2016/5/11/chartex" xmlns:cx6="http://schemas.microsoft.com/office/drawing/2016/5/12/chartex" xmlns:cx7="http://schemas.microsoft.com/office/drawing/2016/5/13/chartex" xmlns:cx8="http://schemas.microsoft.com/office/drawing/2016/5/14/chartex" xmlns:mc="http://schemas.openxmlformats.org/markup-compatibility/2006" xmlns:o="urn:schemas-microsoft-com:office:office" xmlns:r="http://schemas.openxmlformats.org/officeDocument/2006/relationships" xmlns:m="http://schemas.openxmlformats.org/officeDocument/2006/math" xmlns:v="urn:schemas-microsoft-com:vml" xmlns:wp14="http://schemas.microsoft.com/office/word/2010/wordprocessingDrawing" xmlns:wp="http://schemas.openxmlformats.org/drawingml/2006/wordprocessingDrawing" xmlns:w10="urn:schemas-microsoft-com:office:word" xmlns:w="http://schemas.openxmlformats.org/wordprocessingml/2006/main" xmlns:w14="http://schemas.microsoft.com/office/word/2010/wordml" xmlns:w15="http://schemas.microsoft.com/office/word/2012/wordml" xmlns:w16se="http://schemas.microsoft.com/office/word/2015/wordml/symex" xmlns:wpg="http://schemas.microsoft.com/office/word/2010/wordprocessingGroup" xmlns:wpi="http://schemas.microsoft.com/office/word/2010/wordprocessingInk" xmlns:wne="http://schemas.microsoft.com/office/word/2006/wordml" xmlns:wps="http://schemas.microsoft.com/office/word/2010/wordprocessingShape" mc:Ignorable="w14 w15 w16se wp14">
+  <w15:commentEx w15:paraId="1E4D7426" w15:done="1"/>
   <w15:commentEx w15:paraId="1C6D9891" w15:done="0"/>
   <w15:commentEx w15:paraId="3382C672" w15:done="0"/>
   <w15:commentEx w15:paraId="3B03E01A" w15:done="0"/>
@@ -1205,7 +1190,7 @@
 </file>
 
 <file path=word/endnotes.xml><?xml version="1.0" encoding="utf-8"?>
-<w:endnotes xmlns:wpc="http://schemas.microsoft.com/office/word/2010/wordprocessingCanvas" xmlns:cx="http://schemas.microsoft.com/office/drawing/2014/chartex" xmlns:cx1="http://schemas.microsoft.com/office/drawing/2015/9/8/chartex" xmlns:cx2="http://schemas.microsoft.com/office/drawing/2015/10/21/chartex" xmlns:cx3="http://schemas.microsoft.com/office/drawing/2016/5/9/chartex" xmlns:cx4="http://schemas.microsoft.com/office/drawing/2016/5/10/chartex" xmlns:cx5="http://schemas.microsoft.com/office/drawing/2016/5/11/chartex" xmlns:mc="http://schemas.openxmlformats.org/markup-compatibility/2006" xmlns:o="urn:schemas-microsoft-com:office:office" xmlns:r="http://schemas.openxmlformats.org/officeDocument/2006/relationships" xmlns:m="http://schemas.openxmlformats.org/officeDocument/2006/math" xmlns:v="urn:schemas-microsoft-com:vml" xmlns:wp14="http://schemas.microsoft.com/office/word/2010/wordprocessingDrawing" xmlns:wp="http://schemas.openxmlformats.org/drawingml/2006/wordprocessingDrawing" xmlns:w10="urn:schemas-microsoft-com:office:word" xmlns:w="http://schemas.openxmlformats.org/wordprocessingml/2006/main" xmlns:w14="http://schemas.microsoft.com/office/word/2010/wordml" xmlns:w15="http://schemas.microsoft.com/office/word/2012/wordml" xmlns:w16se="http://schemas.microsoft.com/office/word/2015/wordml/symex" xmlns:wpg="http://schemas.microsoft.com/office/word/2010/wordprocessingGroup" xmlns:wpi="http://schemas.microsoft.com/office/word/2010/wordprocessingInk" xmlns:wne="http://schemas.microsoft.com/office/word/2006/wordml" xmlns:wps="http://schemas.microsoft.com/office/word/2010/wordprocessingShape" mc:Ignorable="w14 w15 w16se wp14">
+<w:endnotes xmlns:wpc="http://schemas.microsoft.com/office/word/2010/wordprocessingCanvas" xmlns:cx="http://schemas.microsoft.com/office/drawing/2014/chartex" xmlns:cx1="http://schemas.microsoft.com/office/drawing/2015/9/8/chartex" xmlns:cx2="http://schemas.microsoft.com/office/drawing/2015/10/21/chartex" xmlns:cx3="http://schemas.microsoft.com/office/drawing/2016/5/9/chartex" xmlns:cx4="http://schemas.microsoft.com/office/drawing/2016/5/10/chartex" xmlns:cx5="http://schemas.microsoft.com/office/drawing/2016/5/11/chartex" xmlns:cx6="http://schemas.microsoft.com/office/drawing/2016/5/12/chartex" xmlns:cx7="http://schemas.microsoft.com/office/drawing/2016/5/13/chartex" xmlns:cx8="http://schemas.microsoft.com/office/drawing/2016/5/14/chartex" xmlns:mc="http://schemas.openxmlformats.org/markup-compatibility/2006" xmlns:o="urn:schemas-microsoft-com:office:office" xmlns:r="http://schemas.openxmlformats.org/officeDocument/2006/relationships" xmlns:m="http://schemas.openxmlformats.org/officeDocument/2006/math" xmlns:v="urn:schemas-microsoft-com:vml" xmlns:wp14="http://schemas.microsoft.com/office/word/2010/wordprocessingDrawing" xmlns:wp="http://schemas.openxmlformats.org/drawingml/2006/wordprocessingDrawing" xmlns:w10="urn:schemas-microsoft-com:office:word" xmlns:w="http://schemas.openxmlformats.org/wordprocessingml/2006/main" xmlns:w14="http://schemas.microsoft.com/office/word/2010/wordml" xmlns:w15="http://schemas.microsoft.com/office/word/2012/wordml" xmlns:w16se="http://schemas.microsoft.com/office/word/2015/wordml/symex" xmlns:wpg="http://schemas.microsoft.com/office/word/2010/wordprocessingGroup" xmlns:wpi="http://schemas.microsoft.com/office/word/2010/wordprocessingInk" xmlns:wne="http://schemas.microsoft.com/office/word/2006/wordml" xmlns:wps="http://schemas.microsoft.com/office/word/2010/wordprocessingShape" mc:Ignorable="w14 w15 w16se wp14">
   <w:endnote w:type="separator" w:id="-1">
     <w:p>
       <w:pPr>
@@ -1230,7 +1215,7 @@
 </file>
 
 <file path=word/footer1.xml><?xml version="1.0" encoding="utf-8"?>
-<w:ftr xmlns:wpc="http://schemas.microsoft.com/office/word/2010/wordprocessingCanvas" xmlns:cx="http://schemas.microsoft.com/office/drawing/2014/chartex" xmlns:cx1="http://schemas.microsoft.com/office/drawing/2015/9/8/chartex" xmlns:cx2="http://schemas.microsoft.com/office/drawing/2015/10/21/chartex" xmlns:cx3="http://schemas.microsoft.com/office/drawing/2016/5/9/chartex" xmlns:cx4="http://schemas.microsoft.com/office/drawing/2016/5/10/chartex" xmlns:cx5="http://schemas.microsoft.com/office/drawing/2016/5/11/chartex" xmlns:mc="http://schemas.openxmlformats.org/markup-compatibility/2006" xmlns:o="urn:schemas-microsoft-com:office:office" xmlns:r="http://schemas.openxmlformats.org/officeDocument/2006/relationships" xmlns:m="http://schemas.openxmlformats.org/officeDocument/2006/math" xmlns:v="urn:schemas-microsoft-com:vml" xmlns:wp14="http://schemas.microsoft.com/office/word/2010/wordprocessingDrawing" xmlns:wp="http://schemas.openxmlformats.org/drawingml/2006/wordprocessingDrawing" xmlns:w10="urn:schemas-microsoft-com:office:word" xmlns:w="http://schemas.openxmlformats.org/wordprocessingml/2006/main" xmlns:w14="http://schemas.microsoft.com/office/word/2010/wordml" xmlns:w15="http://schemas.microsoft.com/office/word/2012/wordml" xmlns:w16se="http://schemas.microsoft.com/office/word/2015/wordml/symex" xmlns:wpg="http://schemas.microsoft.com/office/word/2010/wordprocessingGroup" xmlns:wpi="http://schemas.microsoft.com/office/word/2010/wordprocessingInk" xmlns:wne="http://schemas.microsoft.com/office/word/2006/wordml" xmlns:wps="http://schemas.microsoft.com/office/word/2010/wordprocessingShape" mc:Ignorable="w14 w15 w16se wp14">
+<w:ftr xmlns:wpc="http://schemas.microsoft.com/office/word/2010/wordprocessingCanvas" xmlns:cx="http://schemas.microsoft.com/office/drawing/2014/chartex" xmlns:cx1="http://schemas.microsoft.com/office/drawing/2015/9/8/chartex" xmlns:cx2="http://schemas.microsoft.com/office/drawing/2015/10/21/chartex" xmlns:cx3="http://schemas.microsoft.com/office/drawing/2016/5/9/chartex" xmlns:cx4="http://schemas.microsoft.com/office/drawing/2016/5/10/chartex" xmlns:cx5="http://schemas.microsoft.com/office/drawing/2016/5/11/chartex" xmlns:cx6="http://schemas.microsoft.com/office/drawing/2016/5/12/chartex" xmlns:cx7="http://schemas.microsoft.com/office/drawing/2016/5/13/chartex" xmlns:cx8="http://schemas.microsoft.com/office/drawing/2016/5/14/chartex" xmlns:mc="http://schemas.openxmlformats.org/markup-compatibility/2006" xmlns:o="urn:schemas-microsoft-com:office:office" xmlns:r="http://schemas.openxmlformats.org/officeDocument/2006/relationships" xmlns:m="http://schemas.openxmlformats.org/officeDocument/2006/math" xmlns:v="urn:schemas-microsoft-com:vml" xmlns:wp14="http://schemas.microsoft.com/office/word/2010/wordprocessingDrawing" xmlns:wp="http://schemas.openxmlformats.org/drawingml/2006/wordprocessingDrawing" xmlns:w10="urn:schemas-microsoft-com:office:word" xmlns:w="http://schemas.openxmlformats.org/wordprocessingml/2006/main" xmlns:w14="http://schemas.microsoft.com/office/word/2010/wordml" xmlns:w15="http://schemas.microsoft.com/office/word/2012/wordml" xmlns:w16se="http://schemas.microsoft.com/office/word/2015/wordml/symex" xmlns:wpg="http://schemas.microsoft.com/office/word/2010/wordprocessingGroup" xmlns:wpi="http://schemas.microsoft.com/office/word/2010/wordprocessingInk" xmlns:wne="http://schemas.microsoft.com/office/word/2006/wordml" xmlns:wps="http://schemas.microsoft.com/office/word/2010/wordprocessingShape" mc:Ignorable="w14 w15 w16se wp14">
   <w:sdt>
     <w:sdtPr>
       <w:id w:val="-2052372562"/>
@@ -1239,6 +1224,7 @@
         <w:docPartUnique/>
       </w:docPartObj>
     </w:sdtPr>
+    <w:sdtEndPr/>
     <w:sdtContent>
       <w:sdt>
         <w:sdtPr>
@@ -1248,6 +1234,7 @@
             <w:docPartUnique/>
           </w:docPartObj>
         </w:sdtPr>
+        <w:sdtEndPr/>
         <w:sdtContent>
           <w:p>
             <w:pPr>
@@ -1358,7 +1345,7 @@
 </file>
 
 <file path=word/footnotes.xml><?xml version="1.0" encoding="utf-8"?>
-<w:footnotes xmlns:wpc="http://schemas.microsoft.com/office/word/2010/wordprocessingCanvas" xmlns:cx="http://schemas.microsoft.com/office/drawing/2014/chartex" xmlns:cx1="http://schemas.microsoft.com/office/drawing/2015/9/8/chartex" xmlns:cx2="http://schemas.microsoft.com/office/drawing/2015/10/21/chartex" xmlns:cx3="http://schemas.microsoft.com/office/drawing/2016/5/9/chartex" xmlns:cx4="http://schemas.microsoft.com/office/drawing/2016/5/10/chartex" xmlns:cx5="http://schemas.microsoft.com/office/drawing/2016/5/11/chartex" xmlns:mc="http://schemas.openxmlformats.org/markup-compatibility/2006" xmlns:o="urn:schemas-microsoft-com:office:office" xmlns:r="http://schemas.openxmlformats.org/officeDocument/2006/relationships" xmlns:m="http://schemas.openxmlformats.org/officeDocument/2006/math" xmlns:v="urn:schemas-microsoft-com:vml" xmlns:wp14="http://schemas.microsoft.com/office/word/2010/wordprocessingDrawing" xmlns:wp="http://schemas.openxmlformats.org/drawingml/2006/wordprocessingDrawing" xmlns:w10="urn:schemas-microsoft-com:office:word" xmlns:w="http://schemas.openxmlformats.org/wordprocessingml/2006/main" xmlns:w14="http://schemas.microsoft.com/office/word/2010/wordml" xmlns:w15="http://schemas.microsoft.com/office/word/2012/wordml" xmlns:w16se="http://schemas.microsoft.com/office/word/2015/wordml/symex" xmlns:wpg="http://schemas.microsoft.com/office/word/2010/wordprocessingGroup" xmlns:wpi="http://schemas.microsoft.com/office/word/2010/wordprocessingInk" xmlns:wne="http://schemas.microsoft.com/office/word/2006/wordml" xmlns:wps="http://schemas.microsoft.com/office/word/2010/wordprocessingShape" mc:Ignorable="w14 w15 w16se wp14">
+<w:footnotes xmlns:wpc="http://schemas.microsoft.com/office/word/2010/wordprocessingCanvas" xmlns:cx="http://schemas.microsoft.com/office/drawing/2014/chartex" xmlns:cx1="http://schemas.microsoft.com/office/drawing/2015/9/8/chartex" xmlns:cx2="http://schemas.microsoft.com/office/drawing/2015/10/21/chartex" xmlns:cx3="http://schemas.microsoft.com/office/drawing/2016/5/9/chartex" xmlns:cx4="http://schemas.microsoft.com/office/drawing/2016/5/10/chartex" xmlns:cx5="http://schemas.microsoft.com/office/drawing/2016/5/11/chartex" xmlns:cx6="http://schemas.microsoft.com/office/drawing/2016/5/12/chartex" xmlns:cx7="http://schemas.microsoft.com/office/drawing/2016/5/13/chartex" xmlns:cx8="http://schemas.microsoft.com/office/drawing/2016/5/14/chartex" xmlns:mc="http://schemas.openxmlformats.org/markup-compatibility/2006" xmlns:o="urn:schemas-microsoft-com:office:office" xmlns:r="http://schemas.openxmlformats.org/officeDocument/2006/relationships" xmlns:m="http://schemas.openxmlformats.org/officeDocument/2006/math" xmlns:v="urn:schemas-microsoft-com:vml" xmlns:wp14="http://schemas.microsoft.com/office/word/2010/wordprocessingDrawing" xmlns:wp="http://schemas.openxmlformats.org/drawingml/2006/wordprocessingDrawing" xmlns:w10="urn:schemas-microsoft-com:office:word" xmlns:w="http://schemas.openxmlformats.org/wordprocessingml/2006/main" xmlns:w14="http://schemas.microsoft.com/office/word/2010/wordml" xmlns:w15="http://schemas.microsoft.com/office/word/2012/wordml" xmlns:w16se="http://schemas.microsoft.com/office/word/2015/wordml/symex" xmlns:wpg="http://schemas.microsoft.com/office/word/2010/wordprocessingGroup" xmlns:wpi="http://schemas.microsoft.com/office/word/2010/wordprocessingInk" xmlns:wne="http://schemas.microsoft.com/office/word/2006/wordml" xmlns:wps="http://schemas.microsoft.com/office/word/2010/wordprocessingShape" mc:Ignorable="w14 w15 w16se wp14">
   <w:footnote w:type="separator" w:id="-1">
     <w:p>
       <w:pPr>
@@ -1383,7 +1370,7 @@
 </file>
 
 <file path=word/numbering.xml><?xml version="1.0" encoding="utf-8"?>
-<w:numbering xmlns:wpc="http://schemas.microsoft.com/office/word/2010/wordprocessingCanvas" xmlns:cx="http://schemas.microsoft.com/office/drawing/2014/chartex" xmlns:cx1="http://schemas.microsoft.com/office/drawing/2015/9/8/chartex" xmlns:cx2="http://schemas.microsoft.com/office/drawing/2015/10/21/chartex" xmlns:cx3="http://schemas.microsoft.com/office/drawing/2016/5/9/chartex" xmlns:cx4="http://schemas.microsoft.com/office/drawing/2016/5/10/chartex" xmlns:cx5="http://schemas.microsoft.com/office/drawing/2016/5/11/chartex" xmlns:mc="http://schemas.openxmlformats.org/markup-compatibility/2006" xmlns:o="urn:schemas-microsoft-com:office:office" xmlns:r="http://schemas.openxmlformats.org/officeDocument/2006/relationships" xmlns:m="http://schemas.openxmlformats.org/officeDocument/2006/math" xmlns:v="urn:schemas-microsoft-com:vml" xmlns:wp14="http://schemas.microsoft.com/office/word/2010/wordprocessingDrawing" xmlns:wp="http://schemas.openxmlformats.org/drawingml/2006/wordprocessingDrawing" xmlns:w10="urn:schemas-microsoft-com:office:word" xmlns:w="http://schemas.openxmlformats.org/wordprocessingml/2006/main" xmlns:w14="http://schemas.microsoft.com/office/word/2010/wordml" xmlns:w15="http://schemas.microsoft.com/office/word/2012/wordml" xmlns:w16se="http://schemas.microsoft.com/office/word/2015/wordml/symex" xmlns:wpg="http://schemas.microsoft.com/office/word/2010/wordprocessingGroup" xmlns:wpi="http://schemas.microsoft.com/office/word/2010/wordprocessingInk" xmlns:wne="http://schemas.microsoft.com/office/word/2006/wordml" xmlns:wps="http://schemas.microsoft.com/office/word/2010/wordprocessingShape" mc:Ignorable="w14 w15 w16se wp14">
+<w:numbering xmlns:wpc="http://schemas.microsoft.com/office/word/2010/wordprocessingCanvas" xmlns:cx="http://schemas.microsoft.com/office/drawing/2014/chartex" xmlns:cx1="http://schemas.microsoft.com/office/drawing/2015/9/8/chartex" xmlns:cx2="http://schemas.microsoft.com/office/drawing/2015/10/21/chartex" xmlns:cx3="http://schemas.microsoft.com/office/drawing/2016/5/9/chartex" xmlns:cx4="http://schemas.microsoft.com/office/drawing/2016/5/10/chartex" xmlns:cx5="http://schemas.microsoft.com/office/drawing/2016/5/11/chartex" xmlns:cx6="http://schemas.microsoft.com/office/drawing/2016/5/12/chartex" xmlns:cx7="http://schemas.microsoft.com/office/drawing/2016/5/13/chartex" xmlns:cx8="http://schemas.microsoft.com/office/drawing/2016/5/14/chartex" xmlns:mc="http://schemas.openxmlformats.org/markup-compatibility/2006" xmlns:o="urn:schemas-microsoft-com:office:office" xmlns:r="http://schemas.openxmlformats.org/officeDocument/2006/relationships" xmlns:m="http://schemas.openxmlformats.org/officeDocument/2006/math" xmlns:v="urn:schemas-microsoft-com:vml" xmlns:wp14="http://schemas.microsoft.com/office/word/2010/wordprocessingDrawing" xmlns:wp="http://schemas.openxmlformats.org/drawingml/2006/wordprocessingDrawing" xmlns:w10="urn:schemas-microsoft-com:office:word" xmlns:w="http://schemas.openxmlformats.org/wordprocessingml/2006/main" xmlns:w14="http://schemas.microsoft.com/office/word/2010/wordml" xmlns:w15="http://schemas.microsoft.com/office/word/2012/wordml" xmlns:w16se="http://schemas.microsoft.com/office/word/2015/wordml/symex" xmlns:wpg="http://schemas.microsoft.com/office/word/2010/wordprocessingGroup" xmlns:wpi="http://schemas.microsoft.com/office/word/2010/wordprocessingInk" xmlns:wne="http://schemas.microsoft.com/office/word/2006/wordml" xmlns:wps="http://schemas.microsoft.com/office/word/2010/wordprocessingShape" mc:Ignorable="w14 w15 w16se wp14">
   <w:abstractNum w:abstractNumId="0" w15:restartNumberingAfterBreak="0">
     <w:nsid w:val="21F31769"/>
     <w:multiLevelType w:val="hybridMultilevel"/>
@@ -1663,7 +1650,7 @@
 </file>
 
 <file path=word/people.xml><?xml version="1.0" encoding="utf-8"?>
-<w15:people xmlns:wpc="http://schemas.microsoft.com/office/word/2010/wordprocessingCanvas" xmlns:cx="http://schemas.microsoft.com/office/drawing/2014/chartex" xmlns:cx1="http://schemas.microsoft.com/office/drawing/2015/9/8/chartex" xmlns:cx2="http://schemas.microsoft.com/office/drawing/2015/10/21/chartex" xmlns:cx3="http://schemas.microsoft.com/office/drawing/2016/5/9/chartex" xmlns:cx4="http://schemas.microsoft.com/office/drawing/2016/5/10/chartex" xmlns:cx5="http://schemas.microsoft.com/office/drawing/2016/5/11/chartex" xmlns:mc="http://schemas.openxmlformats.org/markup-compatibility/2006" xmlns:o="urn:schemas-microsoft-com:office:office" xmlns:r="http://schemas.openxmlformats.org/officeDocument/2006/relationships" xmlns:m="http://schemas.openxmlformats.org/officeDocument/2006/math" xmlns:v="urn:schemas-microsoft-com:vml" xmlns:wp14="http://schemas.microsoft.com/office/word/2010/wordprocessingDrawing" xmlns:wp="http://schemas.openxmlformats.org/drawingml/2006/wordprocessingDrawing" xmlns:w10="urn:schemas-microsoft-com:office:word" xmlns:w="http://schemas.openxmlformats.org/wordprocessingml/2006/main" xmlns:w14="http://schemas.microsoft.com/office/word/2010/wordml" xmlns:w15="http://schemas.microsoft.com/office/word/2012/wordml" xmlns:w16se="http://schemas.microsoft.com/office/word/2015/wordml/symex" xmlns:wpg="http://schemas.microsoft.com/office/word/2010/wordprocessingGroup" xmlns:wpi="http://schemas.microsoft.com/office/word/2010/wordprocessingInk" xmlns:wne="http://schemas.microsoft.com/office/word/2006/wordml" xmlns:wps="http://schemas.microsoft.com/office/word/2010/wordprocessingShape" mc:Ignorable="w14 w15 w16se wp14">
+<w15:people xmlns:wpc="http://schemas.microsoft.com/office/word/2010/wordprocessingCanvas" xmlns:cx="http://schemas.microsoft.com/office/drawing/2014/chartex" xmlns:cx1="http://schemas.microsoft.com/office/drawing/2015/9/8/chartex" xmlns:cx2="http://schemas.microsoft.com/office/drawing/2015/10/21/chartex" xmlns:cx3="http://schemas.microsoft.com/office/drawing/2016/5/9/chartex" xmlns:cx4="http://schemas.microsoft.com/office/drawing/2016/5/10/chartex" xmlns:cx5="http://schemas.microsoft.com/office/drawing/2016/5/11/chartex" xmlns:cx6="http://schemas.microsoft.com/office/drawing/2016/5/12/chartex" xmlns:cx7="http://schemas.microsoft.com/office/drawing/2016/5/13/chartex" xmlns:cx8="http://schemas.microsoft.com/office/drawing/2016/5/14/chartex" xmlns:mc="http://schemas.openxmlformats.org/markup-compatibility/2006" xmlns:o="urn:schemas-microsoft-com:office:office" xmlns:r="http://schemas.openxmlformats.org/officeDocument/2006/relationships" xmlns:m="http://schemas.openxmlformats.org/officeDocument/2006/math" xmlns:v="urn:schemas-microsoft-com:vml" xmlns:wp14="http://schemas.microsoft.com/office/word/2010/wordprocessingDrawing" xmlns:wp="http://schemas.openxmlformats.org/drawingml/2006/wordprocessingDrawing" xmlns:w10="urn:schemas-microsoft-com:office:word" xmlns:w="http://schemas.openxmlformats.org/wordprocessingml/2006/main" xmlns:w14="http://schemas.microsoft.com/office/word/2010/wordml" xmlns:w15="http://schemas.microsoft.com/office/word/2012/wordml" xmlns:w16se="http://schemas.microsoft.com/office/word/2015/wordml/symex" xmlns:wpg="http://schemas.microsoft.com/office/word/2010/wordprocessingGroup" xmlns:wpi="http://schemas.microsoft.com/office/word/2010/wordprocessingInk" xmlns:wne="http://schemas.microsoft.com/office/word/2006/wordml" xmlns:wps="http://schemas.microsoft.com/office/word/2010/wordprocessingShape" mc:Ignorable="w14 w15 w16se wp14">
   <w15:person w15:author="Shane Havers">
     <w15:presenceInfo w15:providerId="Windows Live" w15:userId="777a5e6e5c76f708"/>
   </w15:person>
@@ -2447,533 +2434,6 @@
 </w:styles>
 </file>
 
-<file path=word/glossary/document.xml><?xml version="1.0" encoding="utf-8"?>
-<w:glossaryDocument xmlns:wpc="http://schemas.microsoft.com/office/word/2010/wordprocessingCanvas" xmlns:cx="http://schemas.microsoft.com/office/drawing/2014/chartex" xmlns:cx1="http://schemas.microsoft.com/office/drawing/2015/9/8/chartex" xmlns:cx2="http://schemas.microsoft.com/office/drawing/2015/10/21/chartex" xmlns:cx3="http://schemas.microsoft.com/office/drawing/2016/5/9/chartex" xmlns:cx4="http://schemas.microsoft.com/office/drawing/2016/5/10/chartex" xmlns:cx5="http://schemas.microsoft.com/office/drawing/2016/5/11/chartex" xmlns:mc="http://schemas.openxmlformats.org/markup-compatibility/2006" xmlns:o="urn:schemas-microsoft-com:office:office" xmlns:r="http://schemas.openxmlformats.org/officeDocument/2006/relationships" xmlns:m="http://schemas.openxmlformats.org/officeDocument/2006/math" xmlns:v="urn:schemas-microsoft-com:vml" xmlns:wp14="http://schemas.microsoft.com/office/word/2010/wordprocessingDrawing" xmlns:wp="http://schemas.openxmlformats.org/drawingml/2006/wordprocessingDrawing" xmlns:w10="urn:schemas-microsoft-com:office:word" xmlns:w="http://schemas.openxmlformats.org/wordprocessingml/2006/main" xmlns:w14="http://schemas.microsoft.com/office/word/2010/wordml" xmlns:w15="http://schemas.microsoft.com/office/word/2012/wordml" xmlns:w16se="http://schemas.microsoft.com/office/word/2015/wordml/symex" xmlns:wpg="http://schemas.microsoft.com/office/word/2010/wordprocessingGroup" xmlns:wpi="http://schemas.microsoft.com/office/word/2010/wordprocessingInk" xmlns:wne="http://schemas.microsoft.com/office/word/2006/wordml" xmlns:wps="http://schemas.microsoft.com/office/word/2010/wordprocessingShape" mc:Ignorable="w14 w15 w16se wp14"/>
-</file>
-
-<file path=word/glossary/fontTable.xml><?xml version="1.0" encoding="utf-8"?>
-<w:fonts xmlns:mc="http://schemas.openxmlformats.org/markup-compatibility/2006" xmlns:r="http://schemas.openxmlformats.org/officeDocument/2006/relationships" xmlns:w="http://schemas.openxmlformats.org/wordprocessingml/2006/main" xmlns:w14="http://schemas.microsoft.com/office/word/2010/wordml" xmlns:w15="http://schemas.microsoft.com/office/word/2012/wordml" xmlns:w16se="http://schemas.microsoft.com/office/word/2015/wordml/symex" mc:Ignorable="w14 w15 w16se">
-  <w:font w:name="Times New Roman">
-    <w:panose1 w:val="02020603050405020304"/>
-    <w:charset w:val="00"/>
-    <w:family w:val="roman"/>
-    <w:pitch w:val="variable"/>
-    <w:sig w:usb0="E0002AFF" w:usb1="C0007843" w:usb2="00000009" w:usb3="00000000" w:csb0="000001FF" w:csb1="00000000"/>
-  </w:font>
-  <w:font w:name="Calibri">
-    <w:panose1 w:val="020F0502020204030204"/>
-    <w:charset w:val="00"/>
-    <w:family w:val="swiss"/>
-    <w:pitch w:val="variable"/>
-    <w:sig w:usb0="E00002FF" w:usb1="4000ACFF" w:usb2="00000001" w:usb3="00000000" w:csb0="0000019F" w:csb1="00000000"/>
-  </w:font>
-  <w:font w:name="Calibri Light">
-    <w:panose1 w:val="020F0302020204030204"/>
-    <w:charset w:val="00"/>
-    <w:family w:val="swiss"/>
-    <w:pitch w:val="variable"/>
-    <w:sig w:usb0="A00002EF" w:usb1="4000207B" w:usb2="00000000" w:usb3="00000000" w:csb0="0000009F" w:csb1="00000000"/>
-  </w:font>
-  <w:font w:name="Segoe UI">
-    <w:panose1 w:val="020B0502040204020203"/>
-    <w:charset w:val="00"/>
-    <w:family w:val="swiss"/>
-    <w:pitch w:val="variable"/>
-    <w:sig w:usb0="E4002EFF" w:usb1="C000E47F" w:usb2="00000009" w:usb3="00000000" w:csb0="000001FF" w:csb1="00000000"/>
-  </w:font>
-  <w:font w:name="Cambria Math">
-    <w:panose1 w:val="02040503050406030204"/>
-    <w:charset w:val="00"/>
-    <w:family w:val="roman"/>
-    <w:pitch w:val="variable"/>
-    <w:sig w:usb0="E00002FF" w:usb1="420024FF" w:usb2="00000000" w:usb3="00000000" w:csb0="0000019F" w:csb1="00000000"/>
-  </w:font>
-</w:fonts>
-</file>
-
-<file path=word/glossary/settings.xml><?xml version="1.0" encoding="utf-8"?>
-<w:settings xmlns:mc="http://schemas.openxmlformats.org/markup-compatibility/2006" xmlns:o="urn:schemas-microsoft-com:office:office" xmlns:r="http://schemas.openxmlformats.org/officeDocument/2006/relationships" xmlns:m="http://schemas.openxmlformats.org/officeDocument/2006/math" xmlns:v="urn:schemas-microsoft-com:vml" xmlns:w10="urn:schemas-microsoft-com:office:word" xmlns:w="http://schemas.openxmlformats.org/wordprocessingml/2006/main" xmlns:w14="http://schemas.microsoft.com/office/word/2010/wordml" xmlns:w15="http://schemas.microsoft.com/office/word/2012/wordml" xmlns:w16se="http://schemas.microsoft.com/office/word/2015/wordml/symex" xmlns:sl="http://schemas.openxmlformats.org/schemaLibrary/2006/main" mc:Ignorable="w14 w15 w16se">
-  <w:view w:val="normal"/>
-  <w:defaultTabStop w:val="720"/>
-  <w:characterSpacingControl w:val="doNotCompress"/>
-  <w:compat>
-    <w:useFELayout/>
-    <w:compatSetting w:name="compatibilityMode" w:uri="http://schemas.microsoft.com/office/word" w:val="15"/>
-    <w:compatSetting w:name="overrideTableStyleFontSizeAndJustification" w:uri="http://schemas.microsoft.com/office/word" w:val="1"/>
-    <w:compatSetting w:name="enableOpenTypeFeatures" w:uri="http://schemas.microsoft.com/office/word" w:val="1"/>
-    <w:compatSetting w:name="doNotFlipMirrorIndents" w:uri="http://schemas.microsoft.com/office/word" w:val="1"/>
-    <w:compatSetting w:name="differentiateMultirowTableHeaders" w:uri="http://schemas.microsoft.com/office/word" w:val="1"/>
-  </w:compat>
-  <w:rsids>
-    <w:rsidRoot w:val="00E02C86"/>
-    <w:rsid w:val="00E02C86"/>
-    <w:rsid w:val="00E32029"/>
-  </w:rsids>
-  <m:mathPr>
-    <m:mathFont m:val="Cambria Math"/>
-    <m:brkBin m:val="before"/>
-    <m:brkBinSub m:val="--"/>
-    <m:smallFrac m:val="0"/>
-    <m:dispDef/>
-    <m:lMargin m:val="0"/>
-    <m:rMargin m:val="0"/>
-    <m:defJc m:val="centerGroup"/>
-    <m:wrapIndent m:val="1440"/>
-    <m:intLim m:val="subSup"/>
-    <m:naryLim m:val="undOvr"/>
-  </m:mathPr>
-  <w:themeFontLang w:val="en-AU"/>
-  <w:clrSchemeMapping w:bg1="light1" w:t1="dark1" w:bg2="light2" w:t2="dark2" w:accent1="accent1" w:accent2="accent2" w:accent3="accent3" w:accent4="accent4" w:accent5="accent5" w:accent6="accent6" w:hyperlink="hyperlink" w:followedHyperlink="followedHyperlink"/>
-  <w:decimalSymbol w:val="."/>
-  <w:listSeparator w:val=","/>
-  <w15:chartTrackingRefBased/>
-</w:settings>
-</file>
-
-<file path=word/glossary/styles.xml><?xml version="1.0" encoding="utf-8"?>
-<w:styles xmlns:mc="http://schemas.openxmlformats.org/markup-compatibility/2006" xmlns:r="http://schemas.openxmlformats.org/officeDocument/2006/relationships" xmlns:w="http://schemas.openxmlformats.org/wordprocessingml/2006/main" xmlns:w14="http://schemas.microsoft.com/office/word/2010/wordml" xmlns:w15="http://schemas.microsoft.com/office/word/2012/wordml" xmlns:w16se="http://schemas.microsoft.com/office/word/2015/wordml/symex" mc:Ignorable="w14 w15 w16se">
-  <w:docDefaults>
-    <w:rPrDefault>
-      <w:rPr>
-        <w:rFonts w:asciiTheme="minorHAnsi" w:eastAsiaTheme="minorEastAsia" w:hAnsiTheme="minorHAnsi" w:cstheme="minorBidi"/>
-        <w:sz w:val="22"/>
-        <w:szCs w:val="22"/>
-        <w:lang w:val="en-AU" w:eastAsia="en-AU" w:bidi="ar-SA"/>
-      </w:rPr>
-    </w:rPrDefault>
-    <w:pPrDefault>
-      <w:pPr>
-        <w:spacing w:after="160" w:line="259" w:lineRule="auto"/>
-      </w:pPr>
-    </w:pPrDefault>
-  </w:docDefaults>
-  <w:latentStyles w:defLockedState="0" w:defUIPriority="99" w:defSemiHidden="0" w:defUnhideWhenUsed="0" w:defQFormat="0" w:count="374">
-    <w:lsdException w:name="Normal" w:uiPriority="0" w:qFormat="1"/>
-    <w:lsdException w:name="heading 1" w:uiPriority="9" w:qFormat="1"/>
-    <w:lsdException w:name="heading 2" w:semiHidden="1" w:uiPriority="9" w:unhideWhenUsed="1" w:qFormat="1"/>
-    <w:lsdException w:name="heading 3" w:semiHidden="1" w:uiPriority="9" w:unhideWhenUsed="1" w:qFormat="1"/>
-    <w:lsdException w:name="heading 4" w:semiHidden="1" w:uiPriority="9" w:unhideWhenUsed="1" w:qFormat="1"/>
-    <w:lsdException w:name="heading 5" w:semiHidden="1" w:uiPriority="9" w:unhideWhenUsed="1" w:qFormat="1"/>
-    <w:lsdException w:name="heading 6" w:semiHidden="1" w:uiPriority="9" w:unhideWhenUsed="1" w:qFormat="1"/>
-    <w:lsdException w:name="heading 7" w:semiHidden="1" w:uiPriority="9" w:unhideWhenUsed="1" w:qFormat="1"/>
-    <w:lsdException w:name="heading 8" w:semiHidden="1" w:uiPriority="9" w:unhideWhenUsed="1" w:qFormat="1"/>
-    <w:lsdException w:name="heading 9" w:semiHidden="1" w:uiPriority="9" w:unhideWhenUsed="1" w:qFormat="1"/>
-    <w:lsdException w:name="index 1" w:semiHidden="1" w:unhideWhenUsed="1"/>
-    <w:lsdException w:name="index 2" w:semiHidden="1" w:unhideWhenUsed="1"/>
-    <w:lsdException w:name="index 3" w:semiHidden="1" w:unhideWhenUsed="1"/>
-    <w:lsdException w:name="index 4" w:semiHidden="1" w:unhideWhenUsed="1"/>
-    <w:lsdException w:name="index 5" w:semiHidden="1" w:unhideWhenUsed="1"/>
-    <w:lsdException w:name="index 6" w:semiHidden="1" w:unhideWhenUsed="1"/>
-    <w:lsdException w:name="index 7" w:semiHidden="1" w:unhideWhenUsed="1"/>
-    <w:lsdException w:name="index 8" w:semiHidden="1" w:unhideWhenUsed="1"/>
-    <w:lsdException w:name="index 9" w:semiHidden="1" w:unhideWhenUsed="1"/>
-    <w:lsdException w:name="toc 1" w:semiHidden="1" w:uiPriority="39" w:unhideWhenUsed="1"/>
-    <w:lsdException w:name="toc 2" w:semiHidden="1" w:uiPriority="39" w:unhideWhenUsed="1"/>
-    <w:lsdException w:name="toc 3" w:semiHidden="1" w:uiPriority="39" w:unhideWhenUsed="1"/>
-    <w:lsdException w:name="toc 4" w:semiHidden="1" w:uiPriority="39" w:unhideWhenUsed="1"/>
-    <w:lsdException w:name="toc 5" w:semiHidden="1" w:uiPriority="39" w:unhideWhenUsed="1"/>
-    <w:lsdException w:name="toc 6" w:semiHidden="1" w:uiPriority="39" w:unhideWhenUsed="1"/>
-    <w:lsdException w:name="toc 7" w:semiHidden="1" w:uiPriority="39" w:unhideWhenUsed="1"/>
-    <w:lsdException w:name="toc 8" w:semiHidden="1" w:uiPriority="39" w:unhideWhenUsed="1"/>
-    <w:lsdException w:name="toc 9" w:semiHidden="1" w:uiPriority="39" w:unhideWhenUsed="1"/>
-    <w:lsdException w:name="Normal Indent" w:semiHidden="1" w:unhideWhenUsed="1"/>
-    <w:lsdException w:name="footnote text" w:semiHidden="1" w:unhideWhenUsed="1"/>
-    <w:lsdException w:name="annotation text" w:semiHidden="1" w:unhideWhenUsed="1"/>
-    <w:lsdException w:name="header" w:semiHidden="1" w:unhideWhenUsed="1"/>
-    <w:lsdException w:name="footer" w:semiHidden="1" w:unhideWhenUsed="1"/>
-    <w:lsdException w:name="index heading" w:semiHidden="1" w:unhideWhenUsed="1"/>
-    <w:lsdException w:name="caption" w:semiHidden="1" w:uiPriority="35" w:unhideWhenUsed="1" w:qFormat="1"/>
-    <w:lsdException w:name="table of figures" w:semiHidden="1" w:unhideWhenUsed="1"/>
-    <w:lsdException w:name="envelope address" w:semiHidden="1" w:unhideWhenUsed="1"/>
-    <w:lsdException w:name="envelope return" w:semiHidden="1" w:unhideWhenUsed="1"/>
-    <w:lsdException w:name="footnote reference" w:semiHidden="1" w:unhideWhenUsed="1"/>
-    <w:lsdException w:name="annotation reference" w:semiHidden="1" w:unhideWhenUsed="1"/>
-    <w:lsdException w:name="line number" w:semiHidden="1" w:unhideWhenUsed="1"/>
-    <w:lsdException w:name="page number" w:semiHidden="1" w:unhideWhenUsed="1"/>
-    <w:lsdException w:name="endnote reference" w:semiHidden="1" w:unhideWhenUsed="1"/>
-    <w:lsdException w:name="endnote text" w:semiHidden="1" w:unhideWhenUsed="1"/>
-    <w:lsdException w:name="table of authorities" w:semiHidden="1" w:unhideWhenUsed="1"/>
-    <w:lsdException w:name="macro" w:semiHidden="1" w:unhideWhenUsed="1"/>
-    <w:lsdException w:name="toa heading" w:semiHidden="1" w:unhideWhenUsed="1"/>
-    <w:lsdException w:name="List" w:semiHidden="1" w:unhideWhenUsed="1"/>
-    <w:lsdException w:name="List Bullet" w:semiHidden="1" w:unhideWhenUsed="1"/>
-    <w:lsdException w:name="List Number" w:semiHidden="1" w:unhideWhenUsed="1"/>
-    <w:lsdException w:name="List 2" w:semiHidden="1" w:unhideWhenUsed="1"/>
-    <w:lsdException w:name="List 3" w:semiHidden="1" w:unhideWhenUsed="1"/>
-    <w:lsdException w:name="List 4" w:semiHidden="1" w:unhideWhenUsed="1"/>
-    <w:lsdException w:name="List 5" w:semiHidden="1" w:unhideWhenUsed="1"/>
-    <w:lsdException w:name="List Bullet 2" w:semiHidden="1" w:unhideWhenUsed="1"/>
-    <w:lsdException w:name="List Bullet 3" w:semiHidden="1" w:unhideWhenUsed="1"/>
-    <w:lsdException w:name="List Bullet 4" w:semiHidden="1" w:unhideWhenUsed="1"/>
-    <w:lsdException w:name="List Bullet 5" w:semiHidden="1" w:unhideWhenUsed="1"/>
-    <w:lsdException w:name="List Number 2" w:semiHidden="1" w:unhideWhenUsed="1"/>
-    <w:lsdException w:name="List Number 3" w:semiHidden="1" w:unhideWhenUsed="1"/>
-    <w:lsdException w:name="List Number 4" w:semiHidden="1" w:unhideWhenUsed="1"/>
-    <w:lsdException w:name="List Number 5" w:semiHidden="1" w:unhideWhenUsed="1"/>
-    <w:lsdException w:name="Title" w:uiPriority="10" w:qFormat="1"/>
-    <w:lsdException w:name="Closing" w:semiHidden="1" w:unhideWhenUsed="1"/>
-    <w:lsdException w:name="Signature" w:semiHidden="1" w:unhideWhenUsed="1"/>
-    <w:lsdException w:name="Default Paragraph Font" w:semiHidden="1" w:uiPriority="1" w:unhideWhenUsed="1"/>
-    <w:lsdException w:name="Body Text" w:semiHidden="1" w:unhideWhenUsed="1"/>
-    <w:lsdException w:name="Body Text Indent" w:semiHidden="1" w:unhideWhenUsed="1"/>
-    <w:lsdException w:name="List Continue" w:semiHidden="1" w:unhideWhenUsed="1"/>
-    <w:lsdException w:name="List Continue 2" w:semiHidden="1" w:unhideWhenUsed="1"/>
-    <w:lsdException w:name="List Continue 3" w:semiHidden="1" w:unhideWhenUsed="1"/>
-    <w:lsdException w:name="List Continue 4" w:semiHidden="1" w:unhideWhenUsed="1"/>
-    <w:lsdException w:name="List Continue 5" w:semiHidden="1" w:unhideWhenUsed="1"/>
-    <w:lsdException w:name="Message Header" w:semiHidden="1" w:unhideWhenUsed="1"/>
-    <w:lsdException w:name="Subtitle" w:uiPriority="11" w:qFormat="1"/>
-    <w:lsdException w:name="Salutation" w:semiHidden="1" w:unhideWhenUsed="1"/>
-    <w:lsdException w:name="Date" w:semiHidden="1" w:unhideWhenUsed="1"/>
-    <w:lsdException w:name="Body Text First Indent" w:semiHidden="1" w:unhideWhenUsed="1"/>
-    <w:lsdException w:name="Body Text First Indent 2" w:semiHidden="1" w:unhideWhenUsed="1"/>
-    <w:lsdException w:name="Note Heading" w:semiHidden="1" w:unhideWhenUsed="1"/>
-    <w:lsdException w:name="Body Text 2" w:semiHidden="1" w:unhideWhenUsed="1"/>
-    <w:lsdException w:name="Body Text 3" w:semiHidden="1" w:unhideWhenUsed="1"/>
-    <w:lsdException w:name="Body Text Indent 2" w:semiHidden="1" w:unhideWhenUsed="1"/>
-    <w:lsdException w:name="Body Text Indent 3" w:semiHidden="1" w:unhideWhenUsed="1"/>
-    <w:lsdException w:name="Block Text" w:semiHidden="1" w:unhideWhenUsed="1"/>
-    <w:lsdException w:name="Hyperlink" w:semiHidden="1" w:unhideWhenUsed="1"/>
-    <w:lsdException w:name="FollowedHyperlink" w:semiHidden="1" w:unhideWhenUsed="1"/>
-    <w:lsdException w:name="Strong" w:uiPriority="22" w:qFormat="1"/>
-    <w:lsdException w:name="Emphasis" w:uiPriority="20" w:qFormat="1"/>
-    <w:lsdException w:name="Document Map" w:semiHidden="1" w:unhideWhenUsed="1"/>
-    <w:lsdException w:name="Plain Text" w:semiHidden="1" w:unhideWhenUsed="1"/>
-    <w:lsdException w:name="E-mail Signature" w:semiHidden="1" w:unhideWhenUsed="1"/>
-    <w:lsdException w:name="HTML Top of Form" w:semiHidden="1" w:unhideWhenUsed="1"/>
-    <w:lsdException w:name="HTML Bottom of Form" w:semiHidden="1" w:unhideWhenUsed="1"/>
-    <w:lsdException w:name="Normal (Web)" w:semiHidden="1" w:unhideWhenUsed="1"/>
-    <w:lsdException w:name="HTML Acronym" w:semiHidden="1" w:unhideWhenUsed="1"/>
-    <w:lsdException w:name="HTML Address" w:semiHidden="1" w:unhideWhenUsed="1"/>
-    <w:lsdException w:name="HTML Cite" w:semiHidden="1" w:unhideWhenUsed="1"/>
-    <w:lsdException w:name="HTML Code" w:semiHidden="1" w:unhideWhenUsed="1"/>
-    <w:lsdException w:name="HTML Definition" w:semiHidden="1" w:unhideWhenUsed="1"/>
-    <w:lsdException w:name="HTML Keyboard" w:semiHidden="1" w:unhideWhenUsed="1"/>
-    <w:lsdException w:name="HTML Preformatted" w:semiHidden="1" w:unhideWhenUsed="1"/>
-    <w:lsdException w:name="HTML Sample" w:semiHidden="1" w:unhideWhenUsed="1"/>
-    <w:lsdException w:name="HTML Typewriter" w:semiHidden="1" w:unhideWhenUsed="1"/>
-    <w:lsdException w:name="HTML Variable" w:semiHidden="1" w:unhideWhenUsed="1"/>
-    <w:lsdException w:name="Normal Table" w:semiHidden="1" w:unhideWhenUsed="1"/>
-    <w:lsdException w:name="annotation subject" w:semiHidden="1" w:unhideWhenUsed="1"/>
-    <w:lsdException w:name="No List" w:semiHidden="1" w:unhideWhenUsed="1"/>
-    <w:lsdException w:name="Outline List 1" w:semiHidden="1" w:unhideWhenUsed="1"/>
-    <w:lsdException w:name="Outline List 2" w:semiHidden="1" w:unhideWhenUsed="1"/>
-    <w:lsdException w:name="Outline List 3" w:semiHidden="1" w:unhideWhenUsed="1"/>
-    <w:lsdException w:name="Table Simple 1" w:semiHidden="1" w:unhideWhenUsed="1"/>
-    <w:lsdException w:name="Table Simple 2" w:semiHidden="1" w:unhideWhenUsed="1"/>
-    <w:lsdException w:name="Table Simple 3" w:semiHidden="1" w:unhideWhenUsed="1"/>
-    <w:lsdException w:name="Table Classic 1" w:semiHidden="1" w:unhideWhenUsed="1"/>
-    <w:lsdException w:name="Table Classic 2" w:semiHidden="1" w:unhideWhenUsed="1"/>
-    <w:lsdException w:name="Table Classic 3" w:semiHidden="1" w:unhideWhenUsed="1"/>
-    <w:lsdException w:name="Table Classic 4" w:semiHidden="1" w:unhideWhenUsed="1"/>
-    <w:lsdException w:name="Table Colorful 1" w:semiHidden="1" w:unhideWhenUsed="1"/>
-    <w:lsdException w:name="Table Colorful 2" w:semiHidden="1" w:unhideWhenUsed="1"/>
-    <w:lsdException w:name="Table Colorful 3" w:semiHidden="1" w:unhideWhenUsed="1"/>
-    <w:lsdException w:name="Table Columns 1" w:semiHidden="1" w:unhideWhenUsed="1"/>
-    <w:lsdException w:name="Table Columns 2" w:semiHidden="1" w:unhideWhenUsed="1"/>
-    <w:lsdException w:name="Table Columns 3" w:semiHidden="1" w:unhideWhenUsed="1"/>
-    <w:lsdException w:name="Table Columns 4" w:semiHidden="1" w:unhideWhenUsed="1"/>
-    <w:lsdException w:name="Table Columns 5" w:semiHidden="1" w:unhideWhenUsed="1"/>
-    <w:lsdException w:name="Table Grid 1" w:semiHidden="1" w:unhideWhenUsed="1"/>
-    <w:lsdException w:name="Table Grid 2" w:semiHidden="1" w:unhideWhenUsed="1"/>
-    <w:lsdException w:name="Table Grid 3" w:semiHidden="1" w:unhideWhenUsed="1"/>
-    <w:lsdException w:name="Table Grid 4" w:semiHidden="1" w:unhideWhenUsed="1"/>
-    <w:lsdException w:name="Table Grid 5" w:semiHidden="1" w:unhideWhenUsed="1"/>
-    <w:lsdException w:name="Table Grid 6" w:semiHidden="1" w:unhideWhenUsed="1"/>
-    <w:lsdException w:name="Table Grid 7" w:semiHidden="1" w:unhideWhenUsed="1"/>
-    <w:lsdException w:name="Table Grid 8" w:semiHidden="1" w:unhideWhenUsed="1"/>
-    <w:lsdException w:name="Table List 1" w:semiHidden="1" w:unhideWhenUsed="1"/>
-    <w:lsdException w:name="Table List 2" w:semiHidden="1" w:unhideWhenUsed="1"/>
-    <w:lsdException w:name="Table List 3" w:semiHidden="1" w:unhideWhenUsed="1"/>
-    <w:lsdException w:name="Table List 4" w:semiHidden="1" w:unhideWhenUsed="1"/>
-    <w:lsdException w:name="Table List 5" w:semiHidden="1" w:unhideWhenUsed="1"/>
-    <w:lsdException w:name="Table List 6" w:semiHidden="1" w:unhideWhenUsed="1"/>
-    <w:lsdException w:name="Table List 7" w:semiHidden="1" w:unhideWhenUsed="1"/>
-    <w:lsdException w:name="Table List 8" w:semiHidden="1" w:unhideWhenUsed="1"/>
-    <w:lsdException w:name="Table 3D effects 1" w:semiHidden="1" w:unhideWhenUsed="1"/>
-    <w:lsdException w:name="Table 3D effects 2" w:semiHidden="1" w:unhideWhenUsed="1"/>
-    <w:lsdException w:name="Table 3D effects 3" w:semiHidden="1" w:unhideWhenUsed="1"/>
-    <w:lsdException w:name="Table Contemporary" w:semiHidden="1" w:unhideWhenUsed="1"/>
-    <w:lsdException w:name="Table Elegant" w:semiHidden="1" w:unhideWhenUsed="1"/>
-    <w:lsdException w:name="Table Professional" w:semiHidden="1" w:unhideWhenUsed="1"/>
-    <w:lsdException w:name="Table Subtle 1" w:semiHidden="1" w:unhideWhenUsed="1"/>
-    <w:lsdException w:name="Table Subtle 2" w:semiHidden="1" w:unhideWhenUsed="1"/>
-    <w:lsdException w:name="Table Web 1" w:semiHidden="1" w:unhideWhenUsed="1"/>
-    <w:lsdException w:name="Table Web 2" w:semiHidden="1" w:unhideWhenUsed="1"/>
-    <w:lsdException w:name="Table Web 3" w:semiHidden="1" w:unhideWhenUsed="1"/>
-    <w:lsdException w:name="Balloon Text" w:semiHidden="1" w:unhideWhenUsed="1"/>
-    <w:lsdException w:name="Table Grid" w:uiPriority="39"/>
-    <w:lsdException w:name="Table Theme" w:semiHidden="1" w:unhideWhenUsed="1"/>
-    <w:lsdException w:name="Placeholder Text" w:semiHidden="1"/>
-    <w:lsdException w:name="No Spacing" w:uiPriority="1" w:qFormat="1"/>
-    <w:lsdException w:name="Light Shading" w:uiPriority="60"/>
-    <w:lsdException w:name="Light List" w:uiPriority="61"/>
-    <w:lsdException w:name="Light Grid" w:uiPriority="62"/>
-    <w:lsdException w:name="Medium Shading 1" w:uiPriority="63"/>
-    <w:lsdException w:name="Medium Shading 2" w:uiPriority="64"/>
-    <w:lsdException w:name="Medium List 1" w:uiPriority="65"/>
-    <w:lsdException w:name="Medium List 2" w:uiPriority="66"/>
-    <w:lsdException w:name="Medium Grid 1" w:uiPriority="67"/>
-    <w:lsdException w:name="Medium Grid 2" w:uiPriority="68"/>
-    <w:lsdException w:name="Medium Grid 3" w:uiPriority="69"/>
-    <w:lsdException w:name="Dark List" w:uiPriority="70"/>
-    <w:lsdException w:name="Colorful Shading" w:uiPriority="71"/>
-    <w:lsdException w:name="Colorful List" w:uiPriority="72"/>
-    <w:lsdException w:name="Colorful Grid" w:uiPriority="73"/>
-    <w:lsdException w:name="Light Shading Accent 1" w:uiPriority="60"/>
-    <w:lsdException w:name="Light List Accent 1" w:uiPriority="61"/>
-    <w:lsdException w:name="Light Grid Accent 1" w:uiPriority="62"/>
-    <w:lsdException w:name="Medium Shading 1 Accent 1" w:uiPriority="63"/>
-    <w:lsdException w:name="Medium Shading 2 Accent 1" w:uiPriority="64"/>
-    <w:lsdException w:name="Medium List 1 Accent 1" w:uiPriority="65"/>
-    <w:lsdException w:name="Revision" w:semiHidden="1"/>
-    <w:lsdException w:name="List Paragraph" w:uiPriority="34" w:qFormat="1"/>
-    <w:lsdException w:name="Quote" w:uiPriority="29" w:qFormat="1"/>
-    <w:lsdException w:name="Intense Quote" w:uiPriority="30" w:qFormat="1"/>
-    <w:lsdException w:name="Medium List 2 Accent 1" w:uiPriority="66"/>
-    <w:lsdException w:name="Medium Grid 1 Accent 1" w:uiPriority="67"/>
-    <w:lsdException w:name="Medium Grid 2 Accent 1" w:uiPriority="68"/>
-    <w:lsdException w:name="Medium Grid 3 Accent 1" w:uiPriority="69"/>
-    <w:lsdException w:name="Dark List Accent 1" w:uiPriority="70"/>
-    <w:lsdException w:name="Colorful Shading Accent 1" w:uiPriority="71"/>
-    <w:lsdException w:name="Colorful List Accent 1" w:uiPriority="72"/>
-    <w:lsdException w:name="Colorful Grid Accent 1" w:uiPriority="73"/>
-    <w:lsdException w:name="Light Shading Accent 2" w:uiPriority="60"/>
-    <w:lsdException w:name="Light List Accent 2" w:uiPriority="61"/>
-    <w:lsdException w:name="Light Grid Accent 2" w:uiPriority="62"/>
-    <w:lsdException w:name="Medium Shading 1 Accent 2" w:uiPriority="63"/>
-    <w:lsdException w:name="Medium Shading 2 Accent 2" w:uiPriority="64"/>
-    <w:lsdException w:name="Medium List 1 Accent 2" w:uiPriority="65"/>
-    <w:lsdException w:name="Medium List 2 Accent 2" w:uiPriority="66"/>
-    <w:lsdException w:name="Medium Grid 1 Accent 2" w:uiPriority="67"/>
-    <w:lsdException w:name="Medium Grid 2 Accent 2" w:uiPriority="68"/>
-    <w:lsdException w:name="Medium Grid 3 Accent 2" w:uiPriority="69"/>
-    <w:lsdException w:name="Dark List Accent 2" w:uiPriority="70"/>
-    <w:lsdException w:name="Colorful Shading Accent 2" w:uiPriority="71"/>
-    <w:lsdException w:name="Colorful List Accent 2" w:uiPriority="72"/>
-    <w:lsdException w:name="Colorful Grid Accent 2" w:uiPriority="73"/>
-    <w:lsdException w:name="Light Shading Accent 3" w:uiPriority="60"/>
-    <w:lsdException w:name="Light List Accent 3" w:uiPriority="61"/>
-    <w:lsdException w:name="Light Grid Accent 3" w:uiPriority="62"/>
-    <w:lsdException w:name="Medium Shading 1 Accent 3" w:uiPriority="63"/>
-    <w:lsdException w:name="Medium Shading 2 Accent 3" w:uiPriority="64"/>
-    <w:lsdException w:name="Medium List 1 Accent 3" w:uiPriority="65"/>
-    <w:lsdException w:name="Medium List 2 Accent 3" w:uiPriority="66"/>
-    <w:lsdException w:name="Medium Grid 1 Accent 3" w:uiPriority="67"/>
-    <w:lsdException w:name="Medium Grid 2 Accent 3" w:uiPriority="68"/>
-    <w:lsdException w:name="Medium Grid 3 Accent 3" w:uiPriority="69"/>
-    <w:lsdException w:name="Dark List Accent 3" w:uiPriority="70"/>
-    <w:lsdException w:name="Colorful Shading Accent 3" w:uiPriority="71"/>
-    <w:lsdException w:name="Colorful List Accent 3" w:uiPriority="72"/>
-    <w:lsdException w:name="Colorful Grid Accent 3" w:uiPriority="73"/>
-    <w:lsdException w:name="Light Shading Accent 4" w:uiPriority="60"/>
-    <w:lsdException w:name="Light List Accent 4" w:uiPriority="61"/>
-    <w:lsdException w:name="Light Grid Accent 4" w:uiPriority="62"/>
-    <w:lsdException w:name="Medium Shading 1 Accent 4" w:uiPriority="63"/>
-    <w:lsdException w:name="Medium Shading 2 Accent 4" w:uiPriority="64"/>
-    <w:lsdException w:name="Medium List 1 Accent 4" w:uiPriority="65"/>
-    <w:lsdException w:name="Medium List 2 Accent 4" w:uiPriority="66"/>
-    <w:lsdException w:name="Medium Grid 1 Accent 4" w:uiPriority="67"/>
-    <w:lsdException w:name="Medium Grid 2 Accent 4" w:uiPriority="68"/>
-    <w:lsdException w:name="Medium Grid 3 Accent 4" w:uiPriority="69"/>
-    <w:lsdException w:name="Dark List Accent 4" w:uiPriority="70"/>
-    <w:lsdException w:name="Colorful Shading Accent 4" w:uiPriority="71"/>
-    <w:lsdException w:name="Colorful List Accent 4" w:uiPriority="72"/>
-    <w:lsdException w:name="Colorful Grid Accent 4" w:uiPriority="73"/>
-    <w:lsdException w:name="Light Shading Accent 5" w:uiPriority="60"/>
-    <w:lsdException w:name="Light List Accent 5" w:uiPriority="61"/>
-    <w:lsdException w:name="Light Grid Accent 5" w:uiPriority="62"/>
-    <w:lsdException w:name="Medium Shading 1 Accent 5" w:uiPriority="63"/>
-    <w:lsdException w:name="Medium Shading 2 Accent 5" w:uiPriority="64"/>
-    <w:lsdException w:name="Medium List 1 Accent 5" w:uiPriority="65"/>
-    <w:lsdException w:name="Medium List 2 Accent 5" w:uiPriority="66"/>
-    <w:lsdException w:name="Medium Grid 1 Accent 5" w:uiPriority="67"/>
-    <w:lsdException w:name="Medium Grid 2 Accent 5" w:uiPriority="68"/>
-    <w:lsdException w:name="Medium Grid 3 Accent 5" w:uiPriority="69"/>
-    <w:lsdException w:name="Dark List Accent 5" w:uiPriority="70"/>
-    <w:lsdException w:name="Colorful Shading Accent 5" w:uiPriority="71"/>
-    <w:lsdException w:name="Colorful List Accent 5" w:uiPriority="72"/>
-    <w:lsdException w:name="Colorful Grid Accent 5" w:uiPriority="73"/>
-    <w:lsdException w:name="Light Shading Accent 6" w:uiPriority="60"/>
-    <w:lsdException w:name="Light List Accent 6" w:uiPriority="61"/>
-    <w:lsdException w:name="Light Grid Accent 6" w:uiPriority="62"/>
-    <w:lsdException w:name="Medium Shading 1 Accent 6" w:uiPriority="63"/>
-    <w:lsdException w:name="Medium Shading 2 Accent 6" w:uiPriority="64"/>
-    <w:lsdException w:name="Medium List 1 Accent 6" w:uiPriority="65"/>
-    <w:lsdException w:name="Medium List 2 Accent 6" w:uiPriority="66"/>
-    <w:lsdException w:name="Medium Grid 1 Accent 6" w:uiPriority="67"/>
-    <w:lsdException w:name="Medium Grid 2 Accent 6" w:uiPriority="68"/>
-    <w:lsdException w:name="Medium Grid 3 Accent 6" w:uiPriority="69"/>
-    <w:lsdException w:name="Dark List Accent 6" w:uiPriority="70"/>
-    <w:lsdException w:name="Colorful Shading Accent 6" w:uiPriority="71"/>
-    <w:lsdException w:name="Colorful List Accent 6" w:uiPriority="72"/>
-    <w:lsdException w:name="Colorful Grid Accent 6" w:uiPriority="73"/>
-    <w:lsdException w:name="Subtle Emphasis" w:uiPriority="19" w:qFormat="1"/>
-    <w:lsdException w:name="Intense Emphasis" w:uiPriority="21" w:qFormat="1"/>
-    <w:lsdException w:name="Subtle Reference" w:uiPriority="31" w:qFormat="1"/>
-    <w:lsdException w:name="Intense Reference" w:uiPriority="32" w:qFormat="1"/>
-    <w:lsdException w:name="Book Title" w:uiPriority="33" w:qFormat="1"/>
-    <w:lsdException w:name="Bibliography" w:semiHidden="1" w:uiPriority="37" w:unhideWhenUsed="1"/>
-    <w:lsdException w:name="TOC Heading" w:semiHidden="1" w:uiPriority="39" w:unhideWhenUsed="1" w:qFormat="1"/>
-    <w:lsdException w:name="Plain Table 1" w:uiPriority="41"/>
-    <w:lsdException w:name="Plain Table 2" w:uiPriority="42"/>
-    <w:lsdException w:name="Plain Table 3" w:uiPriority="43"/>
-    <w:lsdException w:name="Plain Table 4" w:uiPriority="44"/>
-    <w:lsdException w:name="Plain Table 5" w:uiPriority="45"/>
-    <w:lsdException w:name="Grid Table Light" w:uiPriority="40"/>
-    <w:lsdException w:name="Grid Table 1 Light" w:uiPriority="46"/>
-    <w:lsdException w:name="Grid Table 2" w:uiPriority="47"/>
-    <w:lsdException w:name="Grid Table 3" w:uiPriority="48"/>
-    <w:lsdException w:name="Grid Table 4" w:uiPriority="49"/>
-    <w:lsdException w:name="Grid Table 5 Dark" w:uiPriority="50"/>
-    <w:lsdException w:name="Grid Table 6 Colorful" w:uiPriority="51"/>
-    <w:lsdException w:name="Grid Table 7 Colorful" w:uiPriority="52"/>
-    <w:lsdException w:name="Grid Table 1 Light Accent 1" w:uiPriority="46"/>
-    <w:lsdException w:name="Grid Table 2 Accent 1" w:uiPriority="47"/>
-    <w:lsdException w:name="Grid Table 3 Accent 1" w:uiPriority="48"/>
-    <w:lsdException w:name="Grid Table 4 Accent 1" w:uiPriority="49"/>
-    <w:lsdException w:name="Grid Table 5 Dark Accent 1" w:uiPriority="50"/>
-    <w:lsdException w:name="Grid Table 6 Colorful Accent 1" w:uiPriority="51"/>
-    <w:lsdException w:name="Grid Table 7 Colorful Accent 1" w:uiPriority="52"/>
-    <w:lsdException w:name="Grid Table 1 Light Accent 2" w:uiPriority="46"/>
-    <w:lsdException w:name="Grid Table 2 Accent 2" w:uiPriority="47"/>
-    <w:lsdException w:name="Grid Table 3 Accent 2" w:uiPriority="48"/>
-    <w:lsdException w:name="Grid Table 4 Accent 2" w:uiPriority="49"/>
-    <w:lsdException w:name="Grid Table 5 Dark Accent 2" w:uiPriority="50"/>
-    <w:lsdException w:name="Grid Table 6 Colorful Accent 2" w:uiPriority="51"/>
-    <w:lsdException w:name="Grid Table 7 Colorful Accent 2" w:uiPriority="52"/>
-    <w:lsdException w:name="Grid Table 1 Light Accent 3" w:uiPriority="46"/>
-    <w:lsdException w:name="Grid Table 2 Accent 3" w:uiPriority="47"/>
-    <w:lsdException w:name="Grid Table 3 Accent 3" w:uiPriority="48"/>
-    <w:lsdException w:name="Grid Table 4 Accent 3" w:uiPriority="49"/>
-    <w:lsdException w:name="Grid Table 5 Dark Accent 3" w:uiPriority="50"/>
-    <w:lsdException w:name="Grid Table 6 Colorful Accent 3" w:uiPriority="51"/>
-    <w:lsdException w:name="Grid Table 7 Colorful Accent 3" w:uiPriority="52"/>
-    <w:lsdException w:name="Grid Table 1 Light Accent 4" w:uiPriority="46"/>
-    <w:lsdException w:name="Grid Table 2 Accent 4" w:uiPriority="47"/>
-    <w:lsdException w:name="Grid Table 3 Accent 4" w:uiPriority="48"/>
-    <w:lsdException w:name="Grid Table 4 Accent 4" w:uiPriority="49"/>
-    <w:lsdException w:name="Grid Table 5 Dark Accent 4" w:uiPriority="50"/>
-    <w:lsdException w:name="Grid Table 6 Colorful Accent 4" w:uiPriority="51"/>
-    <w:lsdException w:name="Grid Table 7 Colorful Accent 4" w:uiPriority="52"/>
-    <w:lsdException w:name="Grid Table 1 Light Accent 5" w:uiPriority="46"/>
-    <w:lsdException w:name="Grid Table 2 Accent 5" w:uiPriority="47"/>
-    <w:lsdException w:name="Grid Table 3 Accent 5" w:uiPriority="48"/>
-    <w:lsdException w:name="Grid Table 4 Accent 5" w:uiPriority="49"/>
-    <w:lsdException w:name="Grid Table 5 Dark Accent 5" w:uiPriority="50"/>
-    <w:lsdException w:name="Grid Table 6 Colorful Accent 5" w:uiPriority="51"/>
-    <w:lsdException w:name="Grid Table 7 Colorful Accent 5" w:uiPriority="52"/>
-    <w:lsdException w:name="Grid Table 1 Light Accent 6" w:uiPriority="46"/>
-    <w:lsdException w:name="Grid Table 2 Accent 6" w:uiPriority="47"/>
-    <w:lsdException w:name="Grid Table 3 Accent 6" w:uiPriority="48"/>
-    <w:lsdException w:name="Grid Table 4 Accent 6" w:uiPriority="49"/>
-    <w:lsdException w:name="Grid Table 5 Dark Accent 6" w:uiPriority="50"/>
-    <w:lsdException w:name="Grid Table 6 Colorful Accent 6" w:uiPriority="51"/>
-    <w:lsdException w:name="Grid Table 7 Colorful Accent 6" w:uiPriority="52"/>
-    <w:lsdException w:name="List Table 1 Light" w:uiPriority="46"/>
-    <w:lsdException w:name="List Table 2" w:uiPriority="47"/>
-    <w:lsdException w:name="List Table 3" w:uiPriority="48"/>
-    <w:lsdException w:name="List Table 4" w:uiPriority="49"/>
-    <w:lsdException w:name="List Table 5 Dark" w:uiPriority="50"/>
-    <w:lsdException w:name="List Table 6 Colorful" w:uiPriority="51"/>
-    <w:lsdException w:name="List Table 7 Colorful" w:uiPriority="52"/>
-    <w:lsdException w:name="List Table 1 Light Accent 1" w:uiPriority="46"/>
-    <w:lsdException w:name="List Table 2 Accent 1" w:uiPriority="47"/>
-    <w:lsdException w:name="List Table 3 Accent 1" w:uiPriority="48"/>
-    <w:lsdException w:name="List Table 4 Accent 1" w:uiPriority="49"/>
-    <w:lsdException w:name="List Table 5 Dark Accent 1" w:uiPriority="50"/>
-    <w:lsdException w:name="List Table 6 Colorful Accent 1" w:uiPriority="51"/>
-    <w:lsdException w:name="List Table 7 Colorful Accent 1" w:uiPriority="52"/>
-    <w:lsdException w:name="List Table 1 Light Accent 2" w:uiPriority="46"/>
-    <w:lsdException w:name="List Table 2 Accent 2" w:uiPriority="47"/>
-    <w:lsdException w:name="List Table 3 Accent 2" w:uiPriority="48"/>
-    <w:lsdException w:name="List Table 4 Accent 2" w:uiPriority="49"/>
-    <w:lsdException w:name="List Table 5 Dark Accent 2" w:uiPriority="50"/>
-    <w:lsdException w:name="List Table 6 Colorful Accent 2" w:uiPriority="51"/>
-    <w:lsdException w:name="List Table 7 Colorful Accent 2" w:uiPriority="52"/>
-    <w:lsdException w:name="List Table 1 Light Accent 3" w:uiPriority="46"/>
-    <w:lsdException w:name="List Table 2 Accent 3" w:uiPriority="47"/>
-    <w:lsdException w:name="List Table 3 Accent 3" w:uiPriority="48"/>
-    <w:lsdException w:name="List Table 4 Accent 3" w:uiPriority="49"/>
-    <w:lsdException w:name="List Table 5 Dark Accent 3" w:uiPriority="50"/>
-    <w:lsdException w:name="List Table 6 Colorful Accent 3" w:uiPriority="51"/>
-    <w:lsdException w:name="List Table 7 Colorful Accent 3" w:uiPriority="52"/>
-    <w:lsdException w:name="List Table 1 Light Accent 4" w:uiPriority="46"/>
-    <w:lsdException w:name="List Table 2 Accent 4" w:uiPriority="47"/>
-    <w:lsdException w:name="List Table 3 Accent 4" w:uiPriority="48"/>
-    <w:lsdException w:name="List Table 4 Accent 4" w:uiPriority="49"/>
-    <w:lsdException w:name="List Table 5 Dark Accent 4" w:uiPriority="50"/>
-    <w:lsdException w:name="List Table 6 Colorful Accent 4" w:uiPriority="51"/>
-    <w:lsdException w:name="List Table 7 Colorful Accent 4" w:uiPriority="52"/>
-    <w:lsdException w:name="List Table 1 Light Accent 5" w:uiPriority="46"/>
-    <w:lsdException w:name="List Table 2 Accent 5" w:uiPriority="47"/>
-    <w:lsdException w:name="List Table 3 Accent 5" w:uiPriority="48"/>
-    <w:lsdException w:name="List Table 4 Accent 5" w:uiPriority="49"/>
-    <w:lsdException w:name="List Table 5 Dark Accent 5" w:uiPriority="50"/>
-    <w:lsdException w:name="List Table 6 Colorful Accent 5" w:uiPriority="51"/>
-    <w:lsdException w:name="List Table 7 Colorful Accent 5" w:uiPriority="52"/>
-    <w:lsdException w:name="List Table 1 Light Accent 6" w:uiPriority="46"/>
-    <w:lsdException w:name="List Table 2 Accent 6" w:uiPriority="47"/>
-    <w:lsdException w:name="List Table 3 Accent 6" w:uiPriority="48"/>
-    <w:lsdException w:name="List Table 4 Accent 6" w:uiPriority="49"/>
-    <w:lsdException w:name="List Table 5 Dark Accent 6" w:uiPriority="50"/>
-    <w:lsdException w:name="List Table 6 Colorful Accent 6" w:uiPriority="51"/>
-    <w:lsdException w:name="List Table 7 Colorful Accent 6" w:uiPriority="52"/>
-    <w:lsdException w:name="Mention" w:semiHidden="1" w:unhideWhenUsed="1"/>
-    <w:lsdException w:name="Smart Hyperlink" w:semiHidden="1" w:unhideWhenUsed="1"/>
-    <w:lsdException w:name="Hashtag" w:semiHidden="1" w:unhideWhenUsed="1"/>
-  </w:latentStyles>
-  <w:style w:type="paragraph" w:default="1" w:styleId="Normal">
-    <w:name w:val="Normal"/>
-    <w:qFormat/>
-  </w:style>
-  <w:style w:type="character" w:default="1" w:styleId="DefaultParagraphFont">
-    <w:name w:val="Default Paragraph Font"/>
-    <w:uiPriority w:val="1"/>
-    <w:semiHidden/>
-    <w:unhideWhenUsed/>
-  </w:style>
-  <w:style w:type="table" w:default="1" w:styleId="TableNormal">
-    <w:name w:val="Normal Table"/>
-    <w:uiPriority w:val="99"/>
-    <w:semiHidden/>
-    <w:unhideWhenUsed/>
-    <w:tblPr>
-      <w:tblInd w:w="0" w:type="dxa"/>
-      <w:tblCellMar>
-        <w:top w:w="0" w:type="dxa"/>
-        <w:left w:w="108" w:type="dxa"/>
-        <w:bottom w:w="0" w:type="dxa"/>
-        <w:right w:w="108" w:type="dxa"/>
-      </w:tblCellMar>
-    </w:tblPr>
-  </w:style>
-  <w:style w:type="numbering" w:default="1" w:styleId="NoList">
-    <w:name w:val="No List"/>
-    <w:uiPriority w:val="99"/>
-    <w:semiHidden/>
-    <w:unhideWhenUsed/>
-  </w:style>
-  <w:style w:type="character" w:styleId="PlaceholderText">
-    <w:name w:val="Placeholder Text"/>
-    <w:basedOn w:val="DefaultParagraphFont"/>
-    <w:uiPriority w:val="99"/>
-    <w:semiHidden/>
-    <w:rsid w:val="00E02C86"/>
-    <w:rPr>
-      <w:color w:val="808080"/>
-    </w:rPr>
-  </w:style>
-</w:styles>
-</file>
-
-<file path=word/glossary/webSettings.xml><?xml version="1.0" encoding="utf-8"?>
-<w:webSettings xmlns:mc="http://schemas.openxmlformats.org/markup-compatibility/2006" xmlns:r="http://schemas.openxmlformats.org/officeDocument/2006/relationships" xmlns:w="http://schemas.openxmlformats.org/wordprocessingml/2006/main" xmlns:w14="http://schemas.microsoft.com/office/word/2010/wordml" xmlns:w15="http://schemas.microsoft.com/office/word/2012/wordml" xmlns:w16se="http://schemas.microsoft.com/office/word/2015/wordml/symex" mc:Ignorable="w14 w15 w16se">
-  <w:optimizeForBrowser/>
-  <w:allowPNG/>
-</w:webSettings>
-</file>
-
 <file path=word/theme/theme1.xml><?xml version="1.0" encoding="utf-8"?>
 <a:theme xmlns:a="http://schemas.openxmlformats.org/drawingml/2006/main" name="Office Theme">
   <a:themeElements>
@@ -3260,7 +2720,7 @@
 </file>
 
 <file path=customXml/itemProps1.xml><?xml version="1.0" encoding="utf-8"?>
-<ds:datastoreItem xmlns:ds="http://schemas.openxmlformats.org/officeDocument/2006/customXml" ds:itemID="{0E978DEC-4137-4792-9230-2E5CAC14F293}">
+<ds:datastoreItem xmlns:ds="http://schemas.openxmlformats.org/officeDocument/2006/customXml" ds:itemID="{256A25BA-A7FD-4946-BB31-A0EF0991AC5F}">
   <ds:schemaRefs>
     <ds:schemaRef ds:uri="http://schemas.openxmlformats.org/officeDocument/2006/bibliography"/>
   </ds:schemaRefs>

</xml_diff>

<commit_message>
Begun Section 3 Begun working on Section 3 of the report Re-ran the program on a Surface to see how results differed Made minute changes to comments in the code
</commit_message>
<xml_diff>
--- a/CAB301 Assignment 2.docx
+++ b/CAB301 Assignment 2.docx
@@ -1,6 +1,6 @@
 
 <file path=word/document.xml><?xml version="1.0" encoding="utf-8"?>
-<w:document xmlns:wpc="http://schemas.microsoft.com/office/word/2010/wordprocessingCanvas" xmlns:cx="http://schemas.microsoft.com/office/drawing/2014/chartex" xmlns:cx1="http://schemas.microsoft.com/office/drawing/2015/9/8/chartex" xmlns:cx2="http://schemas.microsoft.com/office/drawing/2015/10/21/chartex" xmlns:cx3="http://schemas.microsoft.com/office/drawing/2016/5/9/chartex" xmlns:cx4="http://schemas.microsoft.com/office/drawing/2016/5/10/chartex" xmlns:cx5="http://schemas.microsoft.com/office/drawing/2016/5/11/chartex" xmlns:cx6="http://schemas.microsoft.com/office/drawing/2016/5/12/chartex" xmlns:cx7="http://schemas.microsoft.com/office/drawing/2016/5/13/chartex" xmlns:cx8="http://schemas.microsoft.com/office/drawing/2016/5/14/chartex" xmlns:mc="http://schemas.openxmlformats.org/markup-compatibility/2006" xmlns:o="urn:schemas-microsoft-com:office:office" xmlns:r="http://schemas.openxmlformats.org/officeDocument/2006/relationships" xmlns:m="http://schemas.openxmlformats.org/officeDocument/2006/math" xmlns:v="urn:schemas-microsoft-com:vml" xmlns:wp14="http://schemas.microsoft.com/office/word/2010/wordprocessingDrawing" xmlns:wp="http://schemas.openxmlformats.org/drawingml/2006/wordprocessingDrawing" xmlns:w10="urn:schemas-microsoft-com:office:word" xmlns:w="http://schemas.openxmlformats.org/wordprocessingml/2006/main" xmlns:w14="http://schemas.microsoft.com/office/word/2010/wordml" xmlns:w15="http://schemas.microsoft.com/office/word/2012/wordml" xmlns:w16se="http://schemas.microsoft.com/office/word/2015/wordml/symex" xmlns:wpg="http://schemas.microsoft.com/office/word/2010/wordprocessingGroup" xmlns:wpi="http://schemas.microsoft.com/office/word/2010/wordprocessingInk" xmlns:wne="http://schemas.microsoft.com/office/word/2006/wordml" xmlns:wps="http://schemas.microsoft.com/office/word/2010/wordprocessingShape" mc:Ignorable="w14 w15 w16se wp14">
+<w:document xmlns:wpc="http://schemas.microsoft.com/office/word/2010/wordprocessingCanvas" xmlns:cx="http://schemas.microsoft.com/office/drawing/2014/chartex" xmlns:cx1="http://schemas.microsoft.com/office/drawing/2015/9/8/chartex" xmlns:cx2="http://schemas.microsoft.com/office/drawing/2015/10/21/chartex" xmlns:cx3="http://schemas.microsoft.com/office/drawing/2016/5/9/chartex" xmlns:cx4="http://schemas.microsoft.com/office/drawing/2016/5/10/chartex" xmlns:cx5="http://schemas.microsoft.com/office/drawing/2016/5/11/chartex" xmlns:mc="http://schemas.openxmlformats.org/markup-compatibility/2006" xmlns:o="urn:schemas-microsoft-com:office:office" xmlns:r="http://schemas.openxmlformats.org/officeDocument/2006/relationships" xmlns:m="http://schemas.openxmlformats.org/officeDocument/2006/math" xmlns:v="urn:schemas-microsoft-com:vml" xmlns:wp14="http://schemas.microsoft.com/office/word/2010/wordprocessingDrawing" xmlns:wp="http://schemas.openxmlformats.org/drawingml/2006/wordprocessingDrawing" xmlns:w10="urn:schemas-microsoft-com:office:word" xmlns:w="http://schemas.openxmlformats.org/wordprocessingml/2006/main" xmlns:w14="http://schemas.microsoft.com/office/word/2010/wordml" xmlns:w15="http://schemas.microsoft.com/office/word/2012/wordml" xmlns:w16se="http://schemas.microsoft.com/office/word/2015/wordml/symex" xmlns:wpg="http://schemas.microsoft.com/office/word/2010/wordprocessingGroup" xmlns:wpi="http://schemas.microsoft.com/office/word/2010/wordprocessingInk" xmlns:wne="http://schemas.microsoft.com/office/word/2006/wordml" xmlns:wps="http://schemas.microsoft.com/office/word/2010/wordprocessingShape" mc:Ignorable="w14 w15 w16se wp14">
   <w:body>
     <w:p>
       <w:pPr>
@@ -8,12 +8,7 @@
         <w:jc w:val="center"/>
       </w:pPr>
       <w:r>
-        <w:t xml:space="preserve">CAB301 Assignment 2: Empirical Comparison of Two Algorithms for Finding the Minimum Distance between </w:t>
-      </w:r>
-      <w:bookmarkStart w:id="0" w:name="_GoBack"/>
-      <w:bookmarkEnd w:id="0"/>
-      <w:r>
-        <w:t>Two Elements in an Array</w:t>
+        <w:t>CAB301 Assignment 2: Empirical Comparison of Two Algorithms for Finding the Minimum Distance between Two Elements in an Array</w:t>
       </w:r>
     </w:p>
     <w:p>
@@ -40,7 +35,7 @@
           <w:sz w:val="32"/>
         </w:rPr>
       </w:pPr>
-      <w:commentRangeStart w:id="1"/>
+      <w:commentRangeStart w:id="0"/>
       <w:r>
         <w:rPr>
           <w:rStyle w:val="IntenseEmphasis"/>
@@ -48,12 +43,12 @@
         </w:rPr>
         <w:t>Andrew Grant N</w:t>
       </w:r>
-      <w:commentRangeEnd w:id="1"/>
+      <w:commentRangeEnd w:id="0"/>
       <w:r>
         <w:rPr>
           <w:rStyle w:val="CommentReference"/>
         </w:rPr>
-        <w:commentReference w:id="1"/>
+        <w:commentReference w:id="0"/>
       </w:r>
       <w:r>
         <w:rPr>
@@ -71,7 +66,7 @@
           <w:sz w:val="32"/>
         </w:rPr>
       </w:pPr>
-      <w:commentRangeStart w:id="2"/>
+      <w:commentRangeStart w:id="1"/>
       <w:r>
         <w:rPr>
           <w:rStyle w:val="IntenseEmphasis"/>
@@ -86,12 +81,12 @@
         </w:rPr>
         <w:t>:</w:t>
       </w:r>
-      <w:commentRangeEnd w:id="2"/>
+      <w:commentRangeEnd w:id="1"/>
       <w:r>
         <w:rPr>
           <w:rStyle w:val="CommentReference"/>
         </w:rPr>
-        <w:commentReference w:id="2"/>
+        <w:commentReference w:id="1"/>
       </w:r>
       <w:r>
         <w:rPr>
@@ -116,7 +111,7 @@
           <w:color w:val="2E74B5" w:themeColor="accent1" w:themeShade="BF"/>
         </w:rPr>
       </w:pPr>
-      <w:commentRangeStart w:id="3"/>
+      <w:commentRangeStart w:id="2"/>
       <w:r>
         <w:rPr>
           <w:rStyle w:val="IntenseEmphasis"/>
@@ -126,30 +121,30 @@
         </w:rPr>
         <w:t>Summary</w:t>
       </w:r>
-      <w:commentRangeEnd w:id="3"/>
+      <w:commentRangeEnd w:id="2"/>
       <w:r>
         <w:rPr>
           <w:rStyle w:val="CommentReference"/>
           <w:rFonts w:asciiTheme="minorHAnsi" w:eastAsiaTheme="minorHAnsi" w:hAnsiTheme="minorHAnsi" w:cstheme="minorBidi"/>
           <w:color w:val="auto"/>
         </w:rPr>
+        <w:commentReference w:id="2"/>
+      </w:r>
+    </w:p>
+    <w:p>
+      <w:r>
+        <w:t xml:space="preserve">The purpose of this report is to summarise the outcomes of the experiments to compare the executions of two algorithms that both find the smallest difference between two elements within a set of numbers. The tests were completed by writing the algorithms and a test driver in C++ within the Code Blocks IDE, and outputting the results to Comma Separated Value files. These outputs were plotted in MATLAB, and </w:t>
+      </w:r>
+      <w:commentRangeStart w:id="3"/>
+      <w:r>
+        <w:t xml:space="preserve">the results were </w:t>
+      </w:r>
+      <w:commentRangeEnd w:id="3"/>
+      <w:r>
+        <w:rPr>
+          <w:rStyle w:val="CommentReference"/>
+        </w:rPr>
         <w:commentReference w:id="3"/>
-      </w:r>
-    </w:p>
-    <w:p>
-      <w:r>
-        <w:t xml:space="preserve">The purpose of this report is to summarise the outcomes of the experiments to compare the executions of two algorithms that both find the smallest difference between two elements within a set of numbers. The tests were completed by writing the algorithms and a test driver in C++ within the Code Blocks IDE, and outputting the results to Comma Separated Value files. These outputs were plotted in MATLAB, and </w:t>
-      </w:r>
-      <w:commentRangeStart w:id="4"/>
-      <w:r>
-        <w:t xml:space="preserve">the results were </w:t>
-      </w:r>
-      <w:commentRangeEnd w:id="4"/>
-      <w:r>
-        <w:rPr>
-          <w:rStyle w:val="CommentReference"/>
-        </w:rPr>
-        <w:commentReference w:id="4"/>
       </w:r>
     </w:p>
     <w:p>
@@ -169,7 +164,6 @@
           <w:id w:val="-2021151312"/>
           <w:citation/>
         </w:sdtPr>
-        <w:sdtEndPr/>
         <w:sdtContent>
           <w:r>
             <w:fldChar w:fldCharType="begin"/>
@@ -586,19 +580,19 @@
       <w:pPr>
         <w:pStyle w:val="Heading1"/>
       </w:pPr>
-      <w:commentRangeStart w:id="5"/>
+      <w:commentRangeStart w:id="4"/>
       <w:r>
         <w:lastRenderedPageBreak/>
         <w:t>Theoretical Analysis of the Algorithms</w:t>
       </w:r>
-      <w:commentRangeEnd w:id="5"/>
+      <w:commentRangeEnd w:id="4"/>
       <w:r>
         <w:rPr>
           <w:rStyle w:val="CommentReference"/>
           <w:rFonts w:asciiTheme="minorHAnsi" w:eastAsiaTheme="minorHAnsi" w:hAnsiTheme="minorHAnsi" w:cstheme="minorBidi"/>
           <w:color w:val="auto"/>
         </w:rPr>
-        <w:commentReference w:id="5"/>
+        <w:commentReference w:id="4"/>
       </w:r>
     </w:p>
     <w:p>
@@ -648,78 +642,354 @@
       <w:pPr>
         <w:pStyle w:val="Heading1"/>
       </w:pPr>
-      <w:commentRangeStart w:id="6"/>
+      <w:commentRangeStart w:id="5"/>
       <w:r>
         <w:t>Methodology, Tools and Techniques</w:t>
       </w:r>
-      <w:commentRangeEnd w:id="6"/>
+      <w:commentRangeEnd w:id="5"/>
       <w:r>
         <w:rPr>
           <w:rStyle w:val="CommentReference"/>
           <w:rFonts w:asciiTheme="minorHAnsi" w:eastAsiaTheme="minorHAnsi" w:hAnsiTheme="minorHAnsi" w:cstheme="minorBidi"/>
           <w:color w:val="auto"/>
         </w:rPr>
+        <w:commentReference w:id="5"/>
+      </w:r>
+    </w:p>
+    <w:p>
+      <w:pPr>
+        <w:pStyle w:val="Heading2"/>
+      </w:pPr>
+      <w:r>
+        <w:t>Programming Environment</w:t>
+      </w:r>
+    </w:p>
+    <w:p>
+      <w:r>
+        <w:t>The algorithm and testing suite used to run them were implemented in C++ using the Code Blocks IDE.</w:t>
+      </w:r>
+      <w:r>
+        <w:t xml:space="preserve"> C++ is a well-established, fast and flexible programming language </w:t>
+      </w:r>
+      <w:sdt>
+        <w:sdtPr>
+          <w:id w:val="-413090926"/>
+          <w:citation/>
+        </w:sdtPr>
+        <w:sdtContent>
+          <w:r>
+            <w:fldChar w:fldCharType="begin"/>
+          </w:r>
+          <w:r>
+            <w:instrText xml:space="preserve"> CITATION Alb17 \l 3081 </w:instrText>
+          </w:r>
+          <w:r>
+            <w:fldChar w:fldCharType="separate"/>
+          </w:r>
+          <w:r>
+            <w:rPr>
+              <w:noProof/>
+            </w:rPr>
+            <w:t>[2]</w:t>
+          </w:r>
+          <w:r>
+            <w:fldChar w:fldCharType="end"/>
+          </w:r>
+        </w:sdtContent>
+      </w:sdt>
+      <w:r>
+        <w:t>, making it an appropriate choice for comparing the algorithms.</w:t>
+      </w:r>
+      <w:r>
+        <w:t xml:space="preserve"> Th</w:t>
+      </w:r>
+      <w:r>
+        <w:t>e</w:t>
+      </w:r>
+      <w:r>
+        <w:t xml:space="preserve"> code was then compiled and run on a Microsoft Surface Pro 4 running Microsoft’s flagship operating system, Windows 10. </w:t>
+      </w:r>
+    </w:p>
+    <w:p>
+      <w:pPr>
+        <w:pStyle w:val="Heading2"/>
+      </w:pPr>
+      <w:r>
+        <w:t>Implementation of Algorithms</w:t>
+      </w:r>
+    </w:p>
+    <w:p>
+      <w:r>
+        <w:t xml:space="preserve">Both algorithms were implemented as C++ methods that were called within the Main function. The integer primitive type was used to represent the list of numbers, as whole numbers were adequate to demonstrate both algorithms’ effectiveness while also minimising the amount of memory used to store the array. The translation of both algorithms from pseudocode to </w:t>
+      </w:r>
+      <w:r>
+        <w:t xml:space="preserve">C++ was straightforward, with the only significant difference being that the initial value of </w:t>
+      </w:r>
+      <m:oMath>
+        <m:r>
+          <w:rPr>
+            <w:rFonts w:ascii="Cambria Math" w:hAnsi="Cambria Math"/>
+          </w:rPr>
+          <m:t>dmin</m:t>
+        </m:r>
+      </m:oMath>
+      <w:r>
+        <w:rPr>
+          <w:rFonts w:eastAsiaTheme="minorEastAsia"/>
+        </w:rPr>
+        <w:t xml:space="preserve"> was set to the maximum allowable integer value of </w:t>
+      </w:r>
+      <m:oMath>
+        <m:r>
+          <w:rPr>
+            <w:rFonts w:ascii="Cambria Math" w:eastAsiaTheme="minorEastAsia" w:hAnsi="Cambria Math"/>
+          </w:rPr>
+          <m:t xml:space="preserve">INT_MAX </m:t>
+        </m:r>
+      </m:oMath>
+      <w:r>
+        <w:rPr>
+          <w:rFonts w:eastAsiaTheme="minorEastAsia"/>
+        </w:rPr>
+        <w:t xml:space="preserve">rather than the impossible value of infinity – the risk of the distance between two values being larger than </w:t>
+      </w:r>
+      <m:oMath>
+        <m:r>
+          <w:rPr>
+            <w:rFonts w:ascii="Cambria Math" w:eastAsiaTheme="minorEastAsia" w:hAnsi="Cambria Math"/>
+          </w:rPr>
+          <m:t>INT_MAX</m:t>
+        </m:r>
+      </m:oMath>
+      <w:r>
+        <w:rPr>
+          <w:rFonts w:eastAsiaTheme="minorEastAsia"/>
+        </w:rPr>
+        <w:t xml:space="preserve"> is completely negligible, therefore </w:t>
+      </w:r>
+      <m:oMath>
+        <m:r>
+          <w:rPr>
+            <w:rFonts w:ascii="Cambria Math" w:eastAsiaTheme="minorEastAsia" w:hAnsi="Cambria Math"/>
+          </w:rPr>
+          <m:t>INT_MAX</m:t>
+        </m:r>
+      </m:oMath>
+      <w:r>
+        <w:rPr>
+          <w:rFonts w:eastAsiaTheme="minorEastAsia"/>
+        </w:rPr>
+        <w:t xml:space="preserve"> is a suitable substitute for infinity in this case. </w:t>
+      </w:r>
+      <w:r>
+        <w:rPr>
+          <w:rFonts w:eastAsiaTheme="minorEastAsia"/>
+        </w:rPr>
+        <w:t xml:space="preserve">The MinDistance and MinDistance2 methods can be found in </w:t>
+      </w:r>
+      <w:r>
+        <w:rPr>
+          <w:rFonts w:eastAsiaTheme="minorEastAsia"/>
+        </w:rPr>
+        <w:fldChar w:fldCharType="begin"/>
+      </w:r>
+      <w:r>
+        <w:rPr>
+          <w:rFonts w:eastAsiaTheme="minorEastAsia"/>
+        </w:rPr>
+        <w:instrText xml:space="preserve"> REF _Ref482818333 \w \h </w:instrText>
+      </w:r>
+      <w:r>
+        <w:rPr>
+          <w:rFonts w:eastAsiaTheme="minorEastAsia"/>
+        </w:rPr>
+      </w:r>
+      <w:r>
+        <w:rPr>
+          <w:rFonts w:eastAsiaTheme="minorEastAsia"/>
+        </w:rPr>
+        <w:fldChar w:fldCharType="separate"/>
+      </w:r>
+      <w:r>
+        <w:rPr>
+          <w:rFonts w:eastAsiaTheme="minorEastAsia"/>
+        </w:rPr>
+        <w:t>Appendix 3</w:t>
+      </w:r>
+      <w:r>
+        <w:rPr>
+          <w:rFonts w:eastAsiaTheme="minorEastAsia"/>
+        </w:rPr>
+        <w:fldChar w:fldCharType="end"/>
+      </w:r>
+      <w:r>
+        <w:rPr>
+          <w:rFonts w:eastAsiaTheme="minorEastAsia"/>
+        </w:rPr>
+        <w:t xml:space="preserve"> and </w:t>
+      </w:r>
+      <w:r>
+        <w:rPr>
+          <w:rFonts w:eastAsiaTheme="minorEastAsia"/>
+        </w:rPr>
+        <w:fldChar w:fldCharType="begin"/>
+      </w:r>
+      <w:r>
+        <w:rPr>
+          <w:rFonts w:eastAsiaTheme="minorEastAsia"/>
+        </w:rPr>
+        <w:instrText xml:space="preserve"> REF _Ref482818344 \w \h </w:instrText>
+      </w:r>
+      <w:r>
+        <w:rPr>
+          <w:rFonts w:eastAsiaTheme="minorEastAsia"/>
+        </w:rPr>
+      </w:r>
+      <w:r>
+        <w:rPr>
+          <w:rFonts w:eastAsiaTheme="minorEastAsia"/>
+        </w:rPr>
+        <w:fldChar w:fldCharType="separate"/>
+      </w:r>
+      <w:r>
+        <w:rPr>
+          <w:rFonts w:eastAsiaTheme="minorEastAsia"/>
+        </w:rPr>
+        <w:t>Appendix 4</w:t>
+      </w:r>
+      <w:r>
+        <w:rPr>
+          <w:rFonts w:eastAsiaTheme="minorEastAsia"/>
+        </w:rPr>
+        <w:fldChar w:fldCharType="end"/>
+      </w:r>
+      <w:r>
+        <w:rPr>
+          <w:rFonts w:eastAsiaTheme="minorEastAsia"/>
+        </w:rPr>
+        <w:t xml:space="preserve"> respectively.</w:t>
+      </w:r>
+    </w:p>
+    <w:p>
+      <w:pPr>
+        <w:pStyle w:val="Heading2"/>
+      </w:pPr>
+      <w:r>
+        <w:t>Generating Test Data and Running Experiments</w:t>
+      </w:r>
+    </w:p>
+    <w:p>
+      <w:pPr>
+        <w:rPr>
+          <w:rFonts w:eastAsiaTheme="minorEastAsia"/>
+        </w:rPr>
+      </w:pPr>
+      <w:r>
+        <w:t xml:space="preserve">To properly compare the algorithms, the test array </w:t>
+      </w:r>
+      <m:oMath>
+        <m:r>
+          <w:rPr>
+            <w:rFonts w:ascii="Cambria Math" w:hAnsi="Cambria Math"/>
+          </w:rPr>
+          <m:t>A</m:t>
+        </m:r>
+      </m:oMath>
+      <w:r>
+        <w:rPr>
+          <w:rFonts w:eastAsiaTheme="minorEastAsia"/>
+        </w:rPr>
+        <w:t xml:space="preserve"> was populated with pseudo-random numbers before being run through both algorithms. The pseudo-random numbers were generated using C++’s ‘random’ library</w:t>
+      </w:r>
+      <w:r>
+        <w:rPr>
+          <w:rFonts w:eastAsiaTheme="minorEastAsia"/>
+        </w:rPr>
+        <w:t xml:space="preserve"> by using a Uniform Integer Distribution, seeded by a </w:t>
+      </w:r>
+      <w:proofErr w:type="spellStart"/>
+      <w:r>
+        <w:rPr>
+          <w:rFonts w:eastAsiaTheme="minorEastAsia"/>
+        </w:rPr>
+        <w:t>Mersenne</w:t>
+      </w:r>
+      <w:proofErr w:type="spellEnd"/>
+      <w:r>
+        <w:rPr>
+          <w:rFonts w:eastAsiaTheme="minorEastAsia"/>
+        </w:rPr>
+        <w:t xml:space="preserve"> Twister 19937 generator, </w:t>
+      </w:r>
+      <w:commentRangeStart w:id="6"/>
+      <w:r>
+        <w:rPr>
+          <w:rFonts w:eastAsiaTheme="minorEastAsia"/>
+        </w:rPr>
+        <w:t>between 1 and 2,147,483,647</w:t>
+      </w:r>
+      <w:commentRangeEnd w:id="6"/>
+      <w:r>
+        <w:rPr>
+          <w:rStyle w:val="CommentReference"/>
+        </w:rPr>
         <w:commentReference w:id="6"/>
       </w:r>
+      <w:r>
+        <w:rPr>
+          <w:rFonts w:eastAsiaTheme="minorEastAsia"/>
+        </w:rPr>
+        <w:t>.</w:t>
+      </w:r>
+    </w:p>
+    <w:p>
+      <w:r>
+        <w:rPr>
+          <w:rFonts w:eastAsiaTheme="minorEastAsia"/>
+        </w:rPr>
+        <w:t xml:space="preserve">The size of the test array varied from 100 to 10,000, and increased by 25 at each step. The operations counting </w:t>
+      </w:r>
+      <w:r>
+        <w:rPr>
+          <w:rFonts w:eastAsiaTheme="minorEastAsia"/>
+        </w:rPr>
+        <w:t>was only carried out once per array size, because the number of operations carried out by both algorithms is constant for a given input size. There is however variation in the execution time, so for each input size 50 different arrays were tested on both algorithms to obtain an average.</w:t>
+      </w:r>
+      <w:bookmarkStart w:id="7" w:name="_GoBack"/>
+      <w:bookmarkEnd w:id="7"/>
     </w:p>
     <w:p>
       <w:pPr>
         <w:pStyle w:val="Heading2"/>
       </w:pPr>
       <w:r>
-        <w:t>Programming Environment</w:t>
+        <w:t>Implementation of Basic Operations Counters</w:t>
+      </w:r>
+    </w:p>
+    <w:p>
+      <w:pPr>
+        <w:pStyle w:val="Heading3"/>
+      </w:pPr>
+      <w:r>
+        <w:t>MinDistance</w:t>
       </w:r>
     </w:p>
     <w:p/>
     <w:p>
       <w:pPr>
+        <w:pStyle w:val="Heading3"/>
+      </w:pPr>
+      <w:r>
+        <w:t>MinDistance2</w:t>
+      </w:r>
+    </w:p>
+    <w:p/>
+    <w:p>
+      <w:pPr>
         <w:pStyle w:val="Heading2"/>
       </w:pPr>
       <w:r>
-        <w:t>Implementation of Algorithms</w:t>
-      </w:r>
-    </w:p>
-    <w:p/>
-    <w:p>
-      <w:pPr>
-        <w:pStyle w:val="Heading2"/>
-      </w:pPr>
-      <w:r>
-        <w:t>Generating Test Data and Running Experiments</w:t>
-      </w:r>
-    </w:p>
-    <w:p/>
-    <w:p>
-      <w:pPr>
-        <w:pStyle w:val="Heading2"/>
-      </w:pPr>
-      <w:r>
-        <w:t>Implementation of Basic Operations Counters</w:t>
-      </w:r>
-    </w:p>
-    <w:p>
-      <w:pPr>
-        <w:pStyle w:val="Heading3"/>
-      </w:pPr>
-      <w:r>
-        <w:t>MinDistance</w:t>
-      </w:r>
-    </w:p>
-    <w:p/>
-    <w:p>
-      <w:pPr>
-        <w:pStyle w:val="Heading3"/>
-      </w:pPr>
-      <w:r>
-        <w:t>MinDistance2</w:t>
-      </w:r>
-    </w:p>
-    <w:p/>
-    <w:p>
-      <w:pPr>
-        <w:pStyle w:val="Heading2"/>
-      </w:pPr>
-      <w:r>
+        <w:lastRenderedPageBreak/>
         <w:t>Implementation of Execution Timers</w:t>
       </w:r>
     </w:p>
@@ -790,7 +1060,6 @@
           <w:docPartUnique/>
         </w:docPartObj>
       </w:sdtPr>
-      <w:sdtEndPr/>
       <w:sdtContent>
         <w:p>
           <w:pPr>
@@ -810,7 +1079,6 @@
             <w:id w:val="-573587230"/>
             <w:bibliography/>
           </w:sdtPr>
-          <w:sdtEndPr/>
           <w:sdtContent>
             <w:p>
               <w:pPr>
@@ -934,21 +1202,21 @@
       <w:pPr>
         <w:pStyle w:val="Appendix"/>
       </w:pPr>
-      <w:bookmarkStart w:id="7" w:name="_Ref482700599"/>
-      <w:commentRangeStart w:id="8"/>
+      <w:bookmarkStart w:id="8" w:name="_Ref482700599"/>
+      <w:commentRangeStart w:id="9"/>
       <w:r>
         <w:t>MinDistance Algorithm</w:t>
       </w:r>
-      <w:commentRangeEnd w:id="8"/>
+      <w:commentRangeEnd w:id="9"/>
       <w:r>
         <w:rPr>
           <w:rStyle w:val="CommentReference"/>
           <w:rFonts w:asciiTheme="minorHAnsi" w:eastAsiaTheme="minorHAnsi" w:hAnsiTheme="minorHAnsi" w:cstheme="minorBidi"/>
           <w:color w:val="auto"/>
         </w:rPr>
-        <w:commentReference w:id="8"/>
-      </w:r>
-      <w:bookmarkEnd w:id="7"/>
+        <w:commentReference w:id="9"/>
+      </w:r>
+      <w:bookmarkEnd w:id="8"/>
     </w:p>
     <w:p>
       <w:r>
@@ -997,11 +1265,12 @@
       <w:pPr>
         <w:pStyle w:val="Appendix"/>
       </w:pPr>
-      <w:bookmarkStart w:id="9" w:name="_Ref482700909"/>
-      <w:r>
+      <w:bookmarkStart w:id="10" w:name="_Ref482700909"/>
+      <w:r>
+        <w:lastRenderedPageBreak/>
         <w:t>MinDistance2 Algorithm</w:t>
       </w:r>
-      <w:bookmarkEnd w:id="9"/>
+      <w:bookmarkEnd w:id="10"/>
     </w:p>
     <w:p>
       <w:r>
@@ -1046,8 +1315,128 @@
         </w:drawing>
       </w:r>
     </w:p>
+    <w:p>
+      <w:pPr>
+        <w:pStyle w:val="Appendix"/>
+      </w:pPr>
+      <w:bookmarkStart w:id="11" w:name="_Ref482818333"/>
+      <w:r>
+        <w:t>MinDistance C++ Implementation</w:t>
+      </w:r>
+      <w:bookmarkEnd w:id="11"/>
+    </w:p>
+    <w:p>
+      <w:pPr>
+        <w:rPr>
+          <w:noProof/>
+          <w:lang w:eastAsia="en-AU"/>
+        </w:rPr>
+      </w:pPr>
+      <w:r>
+        <w:rPr>
+          <w:noProof/>
+          <w:lang w:eastAsia="en-AU"/>
+        </w:rPr>
+        <w:drawing>
+          <wp:inline distT="0" distB="0" distL="0" distR="0" wp14:anchorId="472584AA" wp14:editId="055F5ADB">
+            <wp:extent cx="5731510" cy="1692275"/>
+            <wp:effectExtent l="0" t="0" r="2540" b="3175"/>
+            <wp:docPr id="4" name="Picture 4"/>
+            <wp:cNvGraphicFramePr>
+              <a:graphicFrameLocks xmlns:a="http://schemas.openxmlformats.org/drawingml/2006/main" noChangeAspect="1"/>
+            </wp:cNvGraphicFramePr>
+            <a:graphic xmlns:a="http://schemas.openxmlformats.org/drawingml/2006/main">
+              <a:graphicData uri="http://schemas.openxmlformats.org/drawingml/2006/picture">
+                <pic:pic xmlns:pic="http://schemas.openxmlformats.org/drawingml/2006/picture">
+                  <pic:nvPicPr>
+                    <pic:cNvPr id="1" name=""/>
+                    <pic:cNvPicPr/>
+                  </pic:nvPicPr>
+                  <pic:blipFill>
+                    <a:blip r:embed="rId12"/>
+                    <a:stretch>
+                      <a:fillRect/>
+                    </a:stretch>
+                  </pic:blipFill>
+                  <pic:spPr>
+                    <a:xfrm>
+                      <a:off x="0" y="0"/>
+                      <a:ext cx="5731510" cy="1692275"/>
+                    </a:xfrm>
+                    <a:prstGeom prst="rect">
+                      <a:avLst/>
+                    </a:prstGeom>
+                  </pic:spPr>
+                </pic:pic>
+              </a:graphicData>
+            </a:graphic>
+          </wp:inline>
+        </w:drawing>
+      </w:r>
+      <w:r>
+        <w:rPr>
+          <w:noProof/>
+          <w:lang w:eastAsia="en-AU"/>
+        </w:rPr>
+        <w:t xml:space="preserve"> </w:t>
+      </w:r>
+    </w:p>
+    <w:p>
+      <w:pPr>
+        <w:pStyle w:val="Appendix"/>
+      </w:pPr>
+      <w:bookmarkStart w:id="12" w:name="_Ref482818344"/>
+      <w:r>
+        <w:t>MinDistance2 C++ Implementation</w:t>
+      </w:r>
+      <w:bookmarkEnd w:id="12"/>
+    </w:p>
+    <w:p>
+      <w:r>
+        <w:rPr>
+          <w:noProof/>
+          <w:lang w:eastAsia="en-AU"/>
+        </w:rPr>
+        <w:drawing>
+          <wp:inline distT="0" distB="0" distL="0" distR="0" wp14:anchorId="21A58491" wp14:editId="14853035">
+            <wp:extent cx="5731510" cy="1788795"/>
+            <wp:effectExtent l="0" t="0" r="2540" b="1905"/>
+            <wp:docPr id="5" name="Picture 5"/>
+            <wp:cNvGraphicFramePr>
+              <a:graphicFrameLocks xmlns:a="http://schemas.openxmlformats.org/drawingml/2006/main" noChangeAspect="1"/>
+            </wp:cNvGraphicFramePr>
+            <a:graphic xmlns:a="http://schemas.openxmlformats.org/drawingml/2006/main">
+              <a:graphicData uri="http://schemas.openxmlformats.org/drawingml/2006/picture">
+                <pic:pic xmlns:pic="http://schemas.openxmlformats.org/drawingml/2006/picture">
+                  <pic:nvPicPr>
+                    <pic:cNvPr id="1" name=""/>
+                    <pic:cNvPicPr/>
+                  </pic:nvPicPr>
+                  <pic:blipFill>
+                    <a:blip r:embed="rId13"/>
+                    <a:stretch>
+                      <a:fillRect/>
+                    </a:stretch>
+                  </pic:blipFill>
+                  <pic:spPr>
+                    <a:xfrm>
+                      <a:off x="0" y="0"/>
+                      <a:ext cx="5731510" cy="1788795"/>
+                    </a:xfrm>
+                    <a:prstGeom prst="rect">
+                      <a:avLst/>
+                    </a:prstGeom>
+                  </pic:spPr>
+                </pic:pic>
+              </a:graphicData>
+            </a:graphic>
+          </wp:inline>
+        </w:drawing>
+      </w:r>
+    </w:p>
+    <w:p/>
     <w:sectPr>
-      <w:footerReference w:type="default" r:id="rId12"/>
+      <w:footerReference w:type="default" r:id="rId14"/>
       <w:pgSz w:w="11906" w:h="16838"/>
       <w:pgMar w:top="1440" w:right="1440" w:bottom="1440" w:left="1440" w:header="708" w:footer="708" w:gutter="0"/>
       <w:cols w:space="708"/>
@@ -1058,8 +1447,8 @@
 </file>
 
 <file path=word/comments.xml><?xml version="1.0" encoding="utf-8"?>
-<w:comments xmlns:wpc="http://schemas.microsoft.com/office/word/2010/wordprocessingCanvas" xmlns:cx="http://schemas.microsoft.com/office/drawing/2014/chartex" xmlns:cx1="http://schemas.microsoft.com/office/drawing/2015/9/8/chartex" xmlns:cx2="http://schemas.microsoft.com/office/drawing/2015/10/21/chartex" xmlns:cx3="http://schemas.microsoft.com/office/drawing/2016/5/9/chartex" xmlns:cx4="http://schemas.microsoft.com/office/drawing/2016/5/10/chartex" xmlns:cx5="http://schemas.microsoft.com/office/drawing/2016/5/11/chartex" xmlns:cx6="http://schemas.microsoft.com/office/drawing/2016/5/12/chartex" xmlns:cx7="http://schemas.microsoft.com/office/drawing/2016/5/13/chartex" xmlns:cx8="http://schemas.microsoft.com/office/drawing/2016/5/14/chartex" xmlns:mc="http://schemas.openxmlformats.org/markup-compatibility/2006" xmlns:o="urn:schemas-microsoft-com:office:office" xmlns:r="http://schemas.openxmlformats.org/officeDocument/2006/relationships" xmlns:m="http://schemas.openxmlformats.org/officeDocument/2006/math" xmlns:v="urn:schemas-microsoft-com:vml" xmlns:wp14="http://schemas.microsoft.com/office/word/2010/wordprocessingDrawing" xmlns:wp="http://schemas.openxmlformats.org/drawingml/2006/wordprocessingDrawing" xmlns:w10="urn:schemas-microsoft-com:office:word" xmlns:w="http://schemas.openxmlformats.org/wordprocessingml/2006/main" xmlns:w14="http://schemas.microsoft.com/office/word/2010/wordml" xmlns:w15="http://schemas.microsoft.com/office/word/2012/wordml" xmlns:w16se="http://schemas.microsoft.com/office/word/2015/wordml/symex" xmlns:wpg="http://schemas.microsoft.com/office/word/2010/wordprocessingGroup" xmlns:wpi="http://schemas.microsoft.com/office/word/2010/wordprocessingInk" xmlns:wne="http://schemas.microsoft.com/office/word/2006/wordml" xmlns:wps="http://schemas.microsoft.com/office/word/2010/wordprocessingShape" mc:Ignorable="w14 w15 w16se wp14">
-  <w:comment w:id="1" w:author="Shane Havers" w:date="2017-05-16T11:14:00Z" w:initials="SH">
+<w:comments xmlns:wpc="http://schemas.microsoft.com/office/word/2010/wordprocessingCanvas" xmlns:cx="http://schemas.microsoft.com/office/drawing/2014/chartex" xmlns:cx1="http://schemas.microsoft.com/office/drawing/2015/9/8/chartex" xmlns:cx2="http://schemas.microsoft.com/office/drawing/2015/10/21/chartex" xmlns:cx3="http://schemas.microsoft.com/office/drawing/2016/5/9/chartex" xmlns:cx4="http://schemas.microsoft.com/office/drawing/2016/5/10/chartex" xmlns:cx5="http://schemas.microsoft.com/office/drawing/2016/5/11/chartex" xmlns:mc="http://schemas.openxmlformats.org/markup-compatibility/2006" xmlns:o="urn:schemas-microsoft-com:office:office" xmlns:r="http://schemas.openxmlformats.org/officeDocument/2006/relationships" xmlns:m="http://schemas.openxmlformats.org/officeDocument/2006/math" xmlns:v="urn:schemas-microsoft-com:vml" xmlns:wp14="http://schemas.microsoft.com/office/word/2010/wordprocessingDrawing" xmlns:wp="http://schemas.openxmlformats.org/drawingml/2006/wordprocessingDrawing" xmlns:w10="urn:schemas-microsoft-com:office:word" xmlns:w="http://schemas.openxmlformats.org/wordprocessingml/2006/main" xmlns:w14="http://schemas.microsoft.com/office/word/2010/wordml" xmlns:w15="http://schemas.microsoft.com/office/word/2012/wordml" xmlns:w16se="http://schemas.microsoft.com/office/word/2015/wordml/symex" xmlns:wpg="http://schemas.microsoft.com/office/word/2010/wordprocessingGroup" xmlns:wpi="http://schemas.microsoft.com/office/word/2010/wordprocessingInk" xmlns:wne="http://schemas.microsoft.com/office/word/2006/wordml" xmlns:wps="http://schemas.microsoft.com/office/word/2010/wordprocessingShape" mc:Ignorable="w14 w15 w16se wp14">
+  <w:comment w:id="0" w:author="Shane Havers" w:date="2017-05-16T11:14:00Z" w:initials="SH">
     <w:p>
       <w:pPr>
         <w:pStyle w:val="CommentText"/>
@@ -1075,7 +1464,7 @@
       </w:r>
     </w:p>
   </w:comment>
-  <w:comment w:id="2" w:author="Shane Havers" w:date="2017-05-16T11:15:00Z" w:initials="SH">
+  <w:comment w:id="1" w:author="Shane Havers" w:date="2017-05-16T11:15:00Z" w:initials="SH">
     <w:p>
       <w:pPr>
         <w:pStyle w:val="CommentText"/>
@@ -1088,6 +1477,22 @@
       </w:r>
       <w:r>
         <w:t>Fill this in with the date submitted</w:t>
+      </w:r>
+    </w:p>
+  </w:comment>
+  <w:comment w:id="2" w:author="Shane Havers" w:date="2017-05-16T11:14:00Z" w:initials="SH">
+    <w:p>
+      <w:pPr>
+        <w:pStyle w:val="CommentText"/>
+      </w:pPr>
+      <w:r>
+        <w:rPr>
+          <w:rStyle w:val="CommentReference"/>
+        </w:rPr>
+        <w:annotationRef/>
+      </w:r>
+      <w:r>
+        <w:t>This is probably too similar to my Assignment 1, edit it if possible</w:t>
       </w:r>
     </w:p>
   </w:comment>
@@ -1103,14 +1508,11 @@
         <w:annotationRef/>
       </w:r>
       <w:r>
-        <w:t xml:space="preserve">This is probably too </w:t>
-      </w:r>
-      <w:r>
-        <w:t>similar to my Assignment 1, edit it if possible</w:t>
+        <w:t xml:space="preserve">The results were what? </w:t>
       </w:r>
     </w:p>
   </w:comment>
-  <w:comment w:id="4" w:author="Shane Havers" w:date="2017-05-16T11:14:00Z" w:initials="SH">
+  <w:comment w:id="4" w:author="Shane Havers" w:date="2017-05-16T12:53:00Z" w:initials="SH">
     <w:p>
       <w:pPr>
         <w:pStyle w:val="CommentText"/>
@@ -1122,11 +1524,11 @@
         <w:annotationRef/>
       </w:r>
       <w:r>
-        <w:t xml:space="preserve">The results were what? </w:t>
+        <w:t xml:space="preserve">I might leave this bit with you, since you were the one who figured it all out. </w:t>
       </w:r>
     </w:p>
   </w:comment>
-  <w:comment w:id="5" w:author="Shane Havers" w:date="2017-05-16T12:53:00Z" w:initials="SH">
+  <w:comment w:id="5" w:author="Shane Havers" w:date="2017-05-16T12:54:00Z" w:initials="SH">
     <w:p>
       <w:pPr>
         <w:pStyle w:val="CommentText"/>
@@ -1138,11 +1540,11 @@
         <w:annotationRef/>
       </w:r>
       <w:r>
-        <w:t xml:space="preserve">I might leave this bit with you, since you were the one who figured it all out. </w:t>
+        <w:t>I’m happy to do this one</w:t>
       </w:r>
     </w:p>
   </w:comment>
-  <w:comment w:id="6" w:author="Shane Havers" w:date="2017-05-16T12:54:00Z" w:initials="SH">
+  <w:comment w:id="6" w:author="Shane Havers" w:date="2017-05-17T21:18:00Z" w:initials="SH">
     <w:p>
       <w:pPr>
         <w:pStyle w:val="CommentText"/>
@@ -1154,11 +1556,11 @@
         <w:annotationRef/>
       </w:r>
       <w:r>
-        <w:t>I’m happy to do this one</w:t>
+        <w:t>Personally, I think we should include negative numbers in the range – the algorithm should work for any value, so we should treat it as such. Also 2 billion as a max is a bit excessive.</w:t>
       </w:r>
     </w:p>
   </w:comment>
-  <w:comment w:id="8" w:author="Shane Havers" w:date="2017-05-16T12:12:00Z" w:initials="SH">
+  <w:comment w:id="9" w:author="Shane Havers" w:date="2017-05-16T12:12:00Z" w:initials="SH">
     <w:p>
       <w:pPr>
         <w:pStyle w:val="CommentText"/>
@@ -1178,19 +1580,20 @@
 </file>
 
 <file path=word/commentsExtended.xml><?xml version="1.0" encoding="utf-8"?>
-<w15:commentsEx xmlns:wpc="http://schemas.microsoft.com/office/word/2010/wordprocessingCanvas" xmlns:cx="http://schemas.microsoft.com/office/drawing/2014/chartex" xmlns:cx1="http://schemas.microsoft.com/office/drawing/2015/9/8/chartex" xmlns:cx2="http://schemas.microsoft.com/office/drawing/2015/10/21/chartex" xmlns:cx3="http://schemas.microsoft.com/office/drawing/2016/5/9/chartex" xmlns:cx4="http://schemas.microsoft.com/office/drawing/2016/5/10/chartex" xmlns:cx5="http://schemas.microsoft.com/office/drawing/2016/5/11/chartex" xmlns:cx6="http://schemas.microsoft.com/office/drawing/2016/5/12/chartex" xmlns:cx7="http://schemas.microsoft.com/office/drawing/2016/5/13/chartex" xmlns:cx8="http://schemas.microsoft.com/office/drawing/2016/5/14/chartex" xmlns:mc="http://schemas.openxmlformats.org/markup-compatibility/2006" xmlns:o="urn:schemas-microsoft-com:office:office" xmlns:r="http://schemas.openxmlformats.org/officeDocument/2006/relationships" xmlns:m="http://schemas.openxmlformats.org/officeDocument/2006/math" xmlns:v="urn:schemas-microsoft-com:vml" xmlns:wp14="http://schemas.microsoft.com/office/word/2010/wordprocessingDrawing" xmlns:wp="http://schemas.openxmlformats.org/drawingml/2006/wordprocessingDrawing" xmlns:w10="urn:schemas-microsoft-com:office:word" xmlns:w="http://schemas.openxmlformats.org/wordprocessingml/2006/main" xmlns:w14="http://schemas.microsoft.com/office/word/2010/wordml" xmlns:w15="http://schemas.microsoft.com/office/word/2012/wordml" xmlns:w16se="http://schemas.microsoft.com/office/word/2015/wordml/symex" xmlns:wpg="http://schemas.microsoft.com/office/word/2010/wordprocessingGroup" xmlns:wpi="http://schemas.microsoft.com/office/word/2010/wordprocessingInk" xmlns:wne="http://schemas.microsoft.com/office/word/2006/wordml" xmlns:wps="http://schemas.microsoft.com/office/word/2010/wordprocessingShape" mc:Ignorable="w14 w15 w16se wp14">
+<w15:commentsEx xmlns:wpc="http://schemas.microsoft.com/office/word/2010/wordprocessingCanvas" xmlns:cx="http://schemas.microsoft.com/office/drawing/2014/chartex" xmlns:cx1="http://schemas.microsoft.com/office/drawing/2015/9/8/chartex" xmlns:cx2="http://schemas.microsoft.com/office/drawing/2015/10/21/chartex" xmlns:cx3="http://schemas.microsoft.com/office/drawing/2016/5/9/chartex" xmlns:cx4="http://schemas.microsoft.com/office/drawing/2016/5/10/chartex" xmlns:cx5="http://schemas.microsoft.com/office/drawing/2016/5/11/chartex" xmlns:mc="http://schemas.openxmlformats.org/markup-compatibility/2006" xmlns:o="urn:schemas-microsoft-com:office:office" xmlns:r="http://schemas.openxmlformats.org/officeDocument/2006/relationships" xmlns:m="http://schemas.openxmlformats.org/officeDocument/2006/math" xmlns:v="urn:schemas-microsoft-com:vml" xmlns:wp14="http://schemas.microsoft.com/office/word/2010/wordprocessingDrawing" xmlns:wp="http://schemas.openxmlformats.org/drawingml/2006/wordprocessingDrawing" xmlns:w10="urn:schemas-microsoft-com:office:word" xmlns:w="http://schemas.openxmlformats.org/wordprocessingml/2006/main" xmlns:w14="http://schemas.microsoft.com/office/word/2010/wordml" xmlns:w15="http://schemas.microsoft.com/office/word/2012/wordml" xmlns:w16se="http://schemas.microsoft.com/office/word/2015/wordml/symex" xmlns:wpg="http://schemas.microsoft.com/office/word/2010/wordprocessingGroup" xmlns:wpi="http://schemas.microsoft.com/office/word/2010/wordprocessingInk" xmlns:wne="http://schemas.microsoft.com/office/word/2006/wordml" xmlns:wps="http://schemas.microsoft.com/office/word/2010/wordprocessingShape" mc:Ignorable="w14 w15 w16se wp14">
   <w15:commentEx w15:paraId="1E4D7426" w15:done="1"/>
   <w15:commentEx w15:paraId="1C6D9891" w15:done="0"/>
   <w15:commentEx w15:paraId="3382C672" w15:done="0"/>
   <w15:commentEx w15:paraId="3B03E01A" w15:done="0"/>
   <w15:commentEx w15:paraId="29747DF8" w15:done="0"/>
   <w15:commentEx w15:paraId="39C4B5F9" w15:done="0"/>
+  <w15:commentEx w15:paraId="1DB03D55" w15:done="0"/>
   <w15:commentEx w15:paraId="1EB91360" w15:done="0"/>
 </w15:commentsEx>
 </file>
 
 <file path=word/endnotes.xml><?xml version="1.0" encoding="utf-8"?>
-<w:endnotes xmlns:wpc="http://schemas.microsoft.com/office/word/2010/wordprocessingCanvas" xmlns:cx="http://schemas.microsoft.com/office/drawing/2014/chartex" xmlns:cx1="http://schemas.microsoft.com/office/drawing/2015/9/8/chartex" xmlns:cx2="http://schemas.microsoft.com/office/drawing/2015/10/21/chartex" xmlns:cx3="http://schemas.microsoft.com/office/drawing/2016/5/9/chartex" xmlns:cx4="http://schemas.microsoft.com/office/drawing/2016/5/10/chartex" xmlns:cx5="http://schemas.microsoft.com/office/drawing/2016/5/11/chartex" xmlns:cx6="http://schemas.microsoft.com/office/drawing/2016/5/12/chartex" xmlns:cx7="http://schemas.microsoft.com/office/drawing/2016/5/13/chartex" xmlns:cx8="http://schemas.microsoft.com/office/drawing/2016/5/14/chartex" xmlns:mc="http://schemas.openxmlformats.org/markup-compatibility/2006" xmlns:o="urn:schemas-microsoft-com:office:office" xmlns:r="http://schemas.openxmlformats.org/officeDocument/2006/relationships" xmlns:m="http://schemas.openxmlformats.org/officeDocument/2006/math" xmlns:v="urn:schemas-microsoft-com:vml" xmlns:wp14="http://schemas.microsoft.com/office/word/2010/wordprocessingDrawing" xmlns:wp="http://schemas.openxmlformats.org/drawingml/2006/wordprocessingDrawing" xmlns:w10="urn:schemas-microsoft-com:office:word" xmlns:w="http://schemas.openxmlformats.org/wordprocessingml/2006/main" xmlns:w14="http://schemas.microsoft.com/office/word/2010/wordml" xmlns:w15="http://schemas.microsoft.com/office/word/2012/wordml" xmlns:w16se="http://schemas.microsoft.com/office/word/2015/wordml/symex" xmlns:wpg="http://schemas.microsoft.com/office/word/2010/wordprocessingGroup" xmlns:wpi="http://schemas.microsoft.com/office/word/2010/wordprocessingInk" xmlns:wne="http://schemas.microsoft.com/office/word/2006/wordml" xmlns:wps="http://schemas.microsoft.com/office/word/2010/wordprocessingShape" mc:Ignorable="w14 w15 w16se wp14">
+<w:endnotes xmlns:wpc="http://schemas.microsoft.com/office/word/2010/wordprocessingCanvas" xmlns:cx="http://schemas.microsoft.com/office/drawing/2014/chartex" xmlns:cx1="http://schemas.microsoft.com/office/drawing/2015/9/8/chartex" xmlns:cx2="http://schemas.microsoft.com/office/drawing/2015/10/21/chartex" xmlns:cx3="http://schemas.microsoft.com/office/drawing/2016/5/9/chartex" xmlns:cx4="http://schemas.microsoft.com/office/drawing/2016/5/10/chartex" xmlns:cx5="http://schemas.microsoft.com/office/drawing/2016/5/11/chartex" xmlns:mc="http://schemas.openxmlformats.org/markup-compatibility/2006" xmlns:o="urn:schemas-microsoft-com:office:office" xmlns:r="http://schemas.openxmlformats.org/officeDocument/2006/relationships" xmlns:m="http://schemas.openxmlformats.org/officeDocument/2006/math" xmlns:v="urn:schemas-microsoft-com:vml" xmlns:wp14="http://schemas.microsoft.com/office/word/2010/wordprocessingDrawing" xmlns:wp="http://schemas.openxmlformats.org/drawingml/2006/wordprocessingDrawing" xmlns:w10="urn:schemas-microsoft-com:office:word" xmlns:w="http://schemas.openxmlformats.org/wordprocessingml/2006/main" xmlns:w14="http://schemas.microsoft.com/office/word/2010/wordml" xmlns:w15="http://schemas.microsoft.com/office/word/2012/wordml" xmlns:w16se="http://schemas.microsoft.com/office/word/2015/wordml/symex" xmlns:wpg="http://schemas.microsoft.com/office/word/2010/wordprocessingGroup" xmlns:wpi="http://schemas.microsoft.com/office/word/2010/wordprocessingInk" xmlns:wne="http://schemas.microsoft.com/office/word/2006/wordml" xmlns:wps="http://schemas.microsoft.com/office/word/2010/wordprocessingShape" mc:Ignorable="w14 w15 w16se wp14">
   <w:endnote w:type="separator" w:id="-1">
     <w:p>
       <w:pPr>
@@ -1215,7 +1618,7 @@
 </file>
 
 <file path=word/footer1.xml><?xml version="1.0" encoding="utf-8"?>
-<w:ftr xmlns:wpc="http://schemas.microsoft.com/office/word/2010/wordprocessingCanvas" xmlns:cx="http://schemas.microsoft.com/office/drawing/2014/chartex" xmlns:cx1="http://schemas.microsoft.com/office/drawing/2015/9/8/chartex" xmlns:cx2="http://schemas.microsoft.com/office/drawing/2015/10/21/chartex" xmlns:cx3="http://schemas.microsoft.com/office/drawing/2016/5/9/chartex" xmlns:cx4="http://schemas.microsoft.com/office/drawing/2016/5/10/chartex" xmlns:cx5="http://schemas.microsoft.com/office/drawing/2016/5/11/chartex" xmlns:cx6="http://schemas.microsoft.com/office/drawing/2016/5/12/chartex" xmlns:cx7="http://schemas.microsoft.com/office/drawing/2016/5/13/chartex" xmlns:cx8="http://schemas.microsoft.com/office/drawing/2016/5/14/chartex" xmlns:mc="http://schemas.openxmlformats.org/markup-compatibility/2006" xmlns:o="urn:schemas-microsoft-com:office:office" xmlns:r="http://schemas.openxmlformats.org/officeDocument/2006/relationships" xmlns:m="http://schemas.openxmlformats.org/officeDocument/2006/math" xmlns:v="urn:schemas-microsoft-com:vml" xmlns:wp14="http://schemas.microsoft.com/office/word/2010/wordprocessingDrawing" xmlns:wp="http://schemas.openxmlformats.org/drawingml/2006/wordprocessingDrawing" xmlns:w10="urn:schemas-microsoft-com:office:word" xmlns:w="http://schemas.openxmlformats.org/wordprocessingml/2006/main" xmlns:w14="http://schemas.microsoft.com/office/word/2010/wordml" xmlns:w15="http://schemas.microsoft.com/office/word/2012/wordml" xmlns:w16se="http://schemas.microsoft.com/office/word/2015/wordml/symex" xmlns:wpg="http://schemas.microsoft.com/office/word/2010/wordprocessingGroup" xmlns:wpi="http://schemas.microsoft.com/office/word/2010/wordprocessingInk" xmlns:wne="http://schemas.microsoft.com/office/word/2006/wordml" xmlns:wps="http://schemas.microsoft.com/office/word/2010/wordprocessingShape" mc:Ignorable="w14 w15 w16se wp14">
+<w:ftr xmlns:wpc="http://schemas.microsoft.com/office/word/2010/wordprocessingCanvas" xmlns:cx="http://schemas.microsoft.com/office/drawing/2014/chartex" xmlns:cx1="http://schemas.microsoft.com/office/drawing/2015/9/8/chartex" xmlns:cx2="http://schemas.microsoft.com/office/drawing/2015/10/21/chartex" xmlns:cx3="http://schemas.microsoft.com/office/drawing/2016/5/9/chartex" xmlns:cx4="http://schemas.microsoft.com/office/drawing/2016/5/10/chartex" xmlns:cx5="http://schemas.microsoft.com/office/drawing/2016/5/11/chartex" xmlns:mc="http://schemas.openxmlformats.org/markup-compatibility/2006" xmlns:o="urn:schemas-microsoft-com:office:office" xmlns:r="http://schemas.openxmlformats.org/officeDocument/2006/relationships" xmlns:m="http://schemas.openxmlformats.org/officeDocument/2006/math" xmlns:v="urn:schemas-microsoft-com:vml" xmlns:wp14="http://schemas.microsoft.com/office/word/2010/wordprocessingDrawing" xmlns:wp="http://schemas.openxmlformats.org/drawingml/2006/wordprocessingDrawing" xmlns:w10="urn:schemas-microsoft-com:office:word" xmlns:w="http://schemas.openxmlformats.org/wordprocessingml/2006/main" xmlns:w14="http://schemas.microsoft.com/office/word/2010/wordml" xmlns:w15="http://schemas.microsoft.com/office/word/2012/wordml" xmlns:w16se="http://schemas.microsoft.com/office/word/2015/wordml/symex" xmlns:wpg="http://schemas.microsoft.com/office/word/2010/wordprocessingGroup" xmlns:wpi="http://schemas.microsoft.com/office/word/2010/wordprocessingInk" xmlns:wne="http://schemas.microsoft.com/office/word/2006/wordml" xmlns:wps="http://schemas.microsoft.com/office/word/2010/wordprocessingShape" mc:Ignorable="w14 w15 w16se wp14">
   <w:sdt>
     <w:sdtPr>
       <w:id w:val="-2052372562"/>
@@ -1224,7 +1627,6 @@
         <w:docPartUnique/>
       </w:docPartObj>
     </w:sdtPr>
-    <w:sdtEndPr/>
     <w:sdtContent>
       <w:sdt>
         <w:sdtPr>
@@ -1234,7 +1636,6 @@
             <w:docPartUnique/>
           </w:docPartObj>
         </w:sdtPr>
-        <w:sdtEndPr/>
         <w:sdtContent>
           <w:p>
             <w:pPr>
@@ -1275,7 +1676,7 @@
                 <w:bCs/>
                 <w:noProof/>
               </w:rPr>
-              <w:t>1</w:t>
+              <w:t>4</w:t>
             </w:r>
             <w:r>
               <w:rPr>
@@ -1320,7 +1721,7 @@
                 <w:bCs/>
                 <w:noProof/>
               </w:rPr>
-              <w:t>3</w:t>
+              <w:t>4</w:t>
             </w:r>
             <w:r>
               <w:rPr>
@@ -1345,7 +1746,7 @@
 </file>
 
 <file path=word/footnotes.xml><?xml version="1.0" encoding="utf-8"?>
-<w:footnotes xmlns:wpc="http://schemas.microsoft.com/office/word/2010/wordprocessingCanvas" xmlns:cx="http://schemas.microsoft.com/office/drawing/2014/chartex" xmlns:cx1="http://schemas.microsoft.com/office/drawing/2015/9/8/chartex" xmlns:cx2="http://schemas.microsoft.com/office/drawing/2015/10/21/chartex" xmlns:cx3="http://schemas.microsoft.com/office/drawing/2016/5/9/chartex" xmlns:cx4="http://schemas.microsoft.com/office/drawing/2016/5/10/chartex" xmlns:cx5="http://schemas.microsoft.com/office/drawing/2016/5/11/chartex" xmlns:cx6="http://schemas.microsoft.com/office/drawing/2016/5/12/chartex" xmlns:cx7="http://schemas.microsoft.com/office/drawing/2016/5/13/chartex" xmlns:cx8="http://schemas.microsoft.com/office/drawing/2016/5/14/chartex" xmlns:mc="http://schemas.openxmlformats.org/markup-compatibility/2006" xmlns:o="urn:schemas-microsoft-com:office:office" xmlns:r="http://schemas.openxmlformats.org/officeDocument/2006/relationships" xmlns:m="http://schemas.openxmlformats.org/officeDocument/2006/math" xmlns:v="urn:schemas-microsoft-com:vml" xmlns:wp14="http://schemas.microsoft.com/office/word/2010/wordprocessingDrawing" xmlns:wp="http://schemas.openxmlformats.org/drawingml/2006/wordprocessingDrawing" xmlns:w10="urn:schemas-microsoft-com:office:word" xmlns:w="http://schemas.openxmlformats.org/wordprocessingml/2006/main" xmlns:w14="http://schemas.microsoft.com/office/word/2010/wordml" xmlns:w15="http://schemas.microsoft.com/office/word/2012/wordml" xmlns:w16se="http://schemas.microsoft.com/office/word/2015/wordml/symex" xmlns:wpg="http://schemas.microsoft.com/office/word/2010/wordprocessingGroup" xmlns:wpi="http://schemas.microsoft.com/office/word/2010/wordprocessingInk" xmlns:wne="http://schemas.microsoft.com/office/word/2006/wordml" xmlns:wps="http://schemas.microsoft.com/office/word/2010/wordprocessingShape" mc:Ignorable="w14 w15 w16se wp14">
+<w:footnotes xmlns:wpc="http://schemas.microsoft.com/office/word/2010/wordprocessingCanvas" xmlns:cx="http://schemas.microsoft.com/office/drawing/2014/chartex" xmlns:cx1="http://schemas.microsoft.com/office/drawing/2015/9/8/chartex" xmlns:cx2="http://schemas.microsoft.com/office/drawing/2015/10/21/chartex" xmlns:cx3="http://schemas.microsoft.com/office/drawing/2016/5/9/chartex" xmlns:cx4="http://schemas.microsoft.com/office/drawing/2016/5/10/chartex" xmlns:cx5="http://schemas.microsoft.com/office/drawing/2016/5/11/chartex" xmlns:mc="http://schemas.openxmlformats.org/markup-compatibility/2006" xmlns:o="urn:schemas-microsoft-com:office:office" xmlns:r="http://schemas.openxmlformats.org/officeDocument/2006/relationships" xmlns:m="http://schemas.openxmlformats.org/officeDocument/2006/math" xmlns:v="urn:schemas-microsoft-com:vml" xmlns:wp14="http://schemas.microsoft.com/office/word/2010/wordprocessingDrawing" xmlns:wp="http://schemas.openxmlformats.org/drawingml/2006/wordprocessingDrawing" xmlns:w10="urn:schemas-microsoft-com:office:word" xmlns:w="http://schemas.openxmlformats.org/wordprocessingml/2006/main" xmlns:w14="http://schemas.microsoft.com/office/word/2010/wordml" xmlns:w15="http://schemas.microsoft.com/office/word/2012/wordml" xmlns:w16se="http://schemas.microsoft.com/office/word/2015/wordml/symex" xmlns:wpg="http://schemas.microsoft.com/office/word/2010/wordprocessingGroup" xmlns:wpi="http://schemas.microsoft.com/office/word/2010/wordprocessingInk" xmlns:wne="http://schemas.microsoft.com/office/word/2006/wordml" xmlns:wps="http://schemas.microsoft.com/office/word/2010/wordprocessingShape" mc:Ignorable="w14 w15 w16se wp14">
   <w:footnote w:type="separator" w:id="-1">
     <w:p>
       <w:pPr>
@@ -1370,7 +1771,7 @@
 </file>
 
 <file path=word/numbering.xml><?xml version="1.0" encoding="utf-8"?>
-<w:numbering xmlns:wpc="http://schemas.microsoft.com/office/word/2010/wordprocessingCanvas" xmlns:cx="http://schemas.microsoft.com/office/drawing/2014/chartex" xmlns:cx1="http://schemas.microsoft.com/office/drawing/2015/9/8/chartex" xmlns:cx2="http://schemas.microsoft.com/office/drawing/2015/10/21/chartex" xmlns:cx3="http://schemas.microsoft.com/office/drawing/2016/5/9/chartex" xmlns:cx4="http://schemas.microsoft.com/office/drawing/2016/5/10/chartex" xmlns:cx5="http://schemas.microsoft.com/office/drawing/2016/5/11/chartex" xmlns:cx6="http://schemas.microsoft.com/office/drawing/2016/5/12/chartex" xmlns:cx7="http://schemas.microsoft.com/office/drawing/2016/5/13/chartex" xmlns:cx8="http://schemas.microsoft.com/office/drawing/2016/5/14/chartex" xmlns:mc="http://schemas.openxmlformats.org/markup-compatibility/2006" xmlns:o="urn:schemas-microsoft-com:office:office" xmlns:r="http://schemas.openxmlformats.org/officeDocument/2006/relationships" xmlns:m="http://schemas.openxmlformats.org/officeDocument/2006/math" xmlns:v="urn:schemas-microsoft-com:vml" xmlns:wp14="http://schemas.microsoft.com/office/word/2010/wordprocessingDrawing" xmlns:wp="http://schemas.openxmlformats.org/drawingml/2006/wordprocessingDrawing" xmlns:w10="urn:schemas-microsoft-com:office:word" xmlns:w="http://schemas.openxmlformats.org/wordprocessingml/2006/main" xmlns:w14="http://schemas.microsoft.com/office/word/2010/wordml" xmlns:w15="http://schemas.microsoft.com/office/word/2012/wordml" xmlns:w16se="http://schemas.microsoft.com/office/word/2015/wordml/symex" xmlns:wpg="http://schemas.microsoft.com/office/word/2010/wordprocessingGroup" xmlns:wpi="http://schemas.microsoft.com/office/word/2010/wordprocessingInk" xmlns:wne="http://schemas.microsoft.com/office/word/2006/wordml" xmlns:wps="http://schemas.microsoft.com/office/word/2010/wordprocessingShape" mc:Ignorable="w14 w15 w16se wp14">
+<w:numbering xmlns:wpc="http://schemas.microsoft.com/office/word/2010/wordprocessingCanvas" xmlns:cx="http://schemas.microsoft.com/office/drawing/2014/chartex" xmlns:cx1="http://schemas.microsoft.com/office/drawing/2015/9/8/chartex" xmlns:cx2="http://schemas.microsoft.com/office/drawing/2015/10/21/chartex" xmlns:cx3="http://schemas.microsoft.com/office/drawing/2016/5/9/chartex" xmlns:cx4="http://schemas.microsoft.com/office/drawing/2016/5/10/chartex" xmlns:cx5="http://schemas.microsoft.com/office/drawing/2016/5/11/chartex" xmlns:mc="http://schemas.openxmlformats.org/markup-compatibility/2006" xmlns:o="urn:schemas-microsoft-com:office:office" xmlns:r="http://schemas.openxmlformats.org/officeDocument/2006/relationships" xmlns:m="http://schemas.openxmlformats.org/officeDocument/2006/math" xmlns:v="urn:schemas-microsoft-com:vml" xmlns:wp14="http://schemas.microsoft.com/office/word/2010/wordprocessingDrawing" xmlns:wp="http://schemas.openxmlformats.org/drawingml/2006/wordprocessingDrawing" xmlns:w10="urn:schemas-microsoft-com:office:word" xmlns:w="http://schemas.openxmlformats.org/wordprocessingml/2006/main" xmlns:w14="http://schemas.microsoft.com/office/word/2010/wordml" xmlns:w15="http://schemas.microsoft.com/office/word/2012/wordml" xmlns:w16se="http://schemas.microsoft.com/office/word/2015/wordml/symex" xmlns:wpg="http://schemas.microsoft.com/office/word/2010/wordprocessingGroup" xmlns:wpi="http://schemas.microsoft.com/office/word/2010/wordprocessingInk" xmlns:wne="http://schemas.microsoft.com/office/word/2006/wordml" xmlns:wps="http://schemas.microsoft.com/office/word/2010/wordprocessingShape" mc:Ignorable="w14 w15 w16se wp14">
   <w:abstractNum w:abstractNumId="0" w15:restartNumberingAfterBreak="0">
     <w:nsid w:val="21F31769"/>
     <w:multiLevelType w:val="hybridMultilevel"/>
@@ -1650,7 +2051,7 @@
 </file>
 
 <file path=word/people.xml><?xml version="1.0" encoding="utf-8"?>
-<w15:people xmlns:wpc="http://schemas.microsoft.com/office/word/2010/wordprocessingCanvas" xmlns:cx="http://schemas.microsoft.com/office/drawing/2014/chartex" xmlns:cx1="http://schemas.microsoft.com/office/drawing/2015/9/8/chartex" xmlns:cx2="http://schemas.microsoft.com/office/drawing/2015/10/21/chartex" xmlns:cx3="http://schemas.microsoft.com/office/drawing/2016/5/9/chartex" xmlns:cx4="http://schemas.microsoft.com/office/drawing/2016/5/10/chartex" xmlns:cx5="http://schemas.microsoft.com/office/drawing/2016/5/11/chartex" xmlns:cx6="http://schemas.microsoft.com/office/drawing/2016/5/12/chartex" xmlns:cx7="http://schemas.microsoft.com/office/drawing/2016/5/13/chartex" xmlns:cx8="http://schemas.microsoft.com/office/drawing/2016/5/14/chartex" xmlns:mc="http://schemas.openxmlformats.org/markup-compatibility/2006" xmlns:o="urn:schemas-microsoft-com:office:office" xmlns:r="http://schemas.openxmlformats.org/officeDocument/2006/relationships" xmlns:m="http://schemas.openxmlformats.org/officeDocument/2006/math" xmlns:v="urn:schemas-microsoft-com:vml" xmlns:wp14="http://schemas.microsoft.com/office/word/2010/wordprocessingDrawing" xmlns:wp="http://schemas.openxmlformats.org/drawingml/2006/wordprocessingDrawing" xmlns:w10="urn:schemas-microsoft-com:office:word" xmlns:w="http://schemas.openxmlformats.org/wordprocessingml/2006/main" xmlns:w14="http://schemas.microsoft.com/office/word/2010/wordml" xmlns:w15="http://schemas.microsoft.com/office/word/2012/wordml" xmlns:w16se="http://schemas.microsoft.com/office/word/2015/wordml/symex" xmlns:wpg="http://schemas.microsoft.com/office/word/2010/wordprocessingGroup" xmlns:wpi="http://schemas.microsoft.com/office/word/2010/wordprocessingInk" xmlns:wne="http://schemas.microsoft.com/office/word/2006/wordml" xmlns:wps="http://schemas.microsoft.com/office/word/2010/wordprocessingShape" mc:Ignorable="w14 w15 w16se wp14">
+<w15:people xmlns:wpc="http://schemas.microsoft.com/office/word/2010/wordprocessingCanvas" xmlns:cx="http://schemas.microsoft.com/office/drawing/2014/chartex" xmlns:cx1="http://schemas.microsoft.com/office/drawing/2015/9/8/chartex" xmlns:cx2="http://schemas.microsoft.com/office/drawing/2015/10/21/chartex" xmlns:cx3="http://schemas.microsoft.com/office/drawing/2016/5/9/chartex" xmlns:cx4="http://schemas.microsoft.com/office/drawing/2016/5/10/chartex" xmlns:cx5="http://schemas.microsoft.com/office/drawing/2016/5/11/chartex" xmlns:mc="http://schemas.openxmlformats.org/markup-compatibility/2006" xmlns:o="urn:schemas-microsoft-com:office:office" xmlns:r="http://schemas.openxmlformats.org/officeDocument/2006/relationships" xmlns:m="http://schemas.openxmlformats.org/officeDocument/2006/math" xmlns:v="urn:schemas-microsoft-com:vml" xmlns:wp14="http://schemas.microsoft.com/office/word/2010/wordprocessingDrawing" xmlns:wp="http://schemas.openxmlformats.org/drawingml/2006/wordprocessingDrawing" xmlns:w10="urn:schemas-microsoft-com:office:word" xmlns:w="http://schemas.openxmlformats.org/wordprocessingml/2006/main" xmlns:w14="http://schemas.microsoft.com/office/word/2010/wordml" xmlns:w15="http://schemas.microsoft.com/office/word/2012/wordml" xmlns:w16se="http://schemas.microsoft.com/office/word/2015/wordml/symex" xmlns:wpg="http://schemas.microsoft.com/office/word/2010/wordprocessingGroup" xmlns:wpi="http://schemas.microsoft.com/office/word/2010/wordprocessingInk" xmlns:wne="http://schemas.microsoft.com/office/word/2006/wordml" xmlns:wps="http://schemas.microsoft.com/office/word/2010/wordprocessingShape" mc:Ignorable="w14 w15 w16se wp14">
   <w15:person w15:author="Shane Havers">
     <w15:presenceInfo w15:providerId="Windows Live" w15:userId="777a5e6e5c76f708"/>
   </w15:person>
@@ -2434,6 +2835,532 @@
 </w:styles>
 </file>
 
+<file path=word/glossary/document.xml><?xml version="1.0" encoding="utf-8"?>
+<w:glossaryDocument xmlns:wpc="http://schemas.microsoft.com/office/word/2010/wordprocessingCanvas" xmlns:cx="http://schemas.microsoft.com/office/drawing/2014/chartex" xmlns:cx1="http://schemas.microsoft.com/office/drawing/2015/9/8/chartex" xmlns:cx2="http://schemas.microsoft.com/office/drawing/2015/10/21/chartex" xmlns:cx3="http://schemas.microsoft.com/office/drawing/2016/5/9/chartex" xmlns:cx4="http://schemas.microsoft.com/office/drawing/2016/5/10/chartex" xmlns:cx5="http://schemas.microsoft.com/office/drawing/2016/5/11/chartex" xmlns:mc="http://schemas.openxmlformats.org/markup-compatibility/2006" xmlns:o="urn:schemas-microsoft-com:office:office" xmlns:r="http://schemas.openxmlformats.org/officeDocument/2006/relationships" xmlns:m="http://schemas.openxmlformats.org/officeDocument/2006/math" xmlns:v="urn:schemas-microsoft-com:vml" xmlns:wp14="http://schemas.microsoft.com/office/word/2010/wordprocessingDrawing" xmlns:wp="http://schemas.openxmlformats.org/drawingml/2006/wordprocessingDrawing" xmlns:w10="urn:schemas-microsoft-com:office:word" xmlns:w="http://schemas.openxmlformats.org/wordprocessingml/2006/main" xmlns:w14="http://schemas.microsoft.com/office/word/2010/wordml" xmlns:w15="http://schemas.microsoft.com/office/word/2012/wordml" xmlns:w16se="http://schemas.microsoft.com/office/word/2015/wordml/symex" xmlns:wpg="http://schemas.microsoft.com/office/word/2010/wordprocessingGroup" xmlns:wpi="http://schemas.microsoft.com/office/word/2010/wordprocessingInk" xmlns:wne="http://schemas.microsoft.com/office/word/2006/wordml" xmlns:wps="http://schemas.microsoft.com/office/word/2010/wordprocessingShape" mc:Ignorable="w14 w15 w16se wp14"/>
+</file>
+
+<file path=word/glossary/fontTable.xml><?xml version="1.0" encoding="utf-8"?>
+<w:fonts xmlns:mc="http://schemas.openxmlformats.org/markup-compatibility/2006" xmlns:r="http://schemas.openxmlformats.org/officeDocument/2006/relationships" xmlns:w="http://schemas.openxmlformats.org/wordprocessingml/2006/main" xmlns:w14="http://schemas.microsoft.com/office/word/2010/wordml" xmlns:w15="http://schemas.microsoft.com/office/word/2012/wordml" xmlns:w16se="http://schemas.microsoft.com/office/word/2015/wordml/symex" mc:Ignorable="w14 w15 w16se">
+  <w:font w:name="Times New Roman">
+    <w:panose1 w:val="02020603050405020304"/>
+    <w:charset w:val="00"/>
+    <w:family w:val="roman"/>
+    <w:pitch w:val="variable"/>
+    <w:sig w:usb0="E0002EFF" w:usb1="C000785B" w:usb2="00000009" w:usb3="00000000" w:csb0="000001FF" w:csb1="00000000"/>
+  </w:font>
+  <w:font w:name="Calibri">
+    <w:panose1 w:val="020F0502020204030204"/>
+    <w:charset w:val="00"/>
+    <w:family w:val="swiss"/>
+    <w:pitch w:val="variable"/>
+    <w:sig w:usb0="E0002AFF" w:usb1="C000247B" w:usb2="00000009" w:usb3="00000000" w:csb0="000001FF" w:csb1="00000000"/>
+  </w:font>
+  <w:font w:name="Calibri Light">
+    <w:panose1 w:val="020F0302020204030204"/>
+    <w:charset w:val="00"/>
+    <w:family w:val="swiss"/>
+    <w:pitch w:val="variable"/>
+    <w:sig w:usb0="E0002AFF" w:usb1="C000247B" w:usb2="00000009" w:usb3="00000000" w:csb0="000001FF" w:csb1="00000000"/>
+  </w:font>
+  <w:font w:name="Segoe UI">
+    <w:panose1 w:val="020B0502040204020203"/>
+    <w:charset w:val="00"/>
+    <w:family w:val="swiss"/>
+    <w:pitch w:val="variable"/>
+    <w:sig w:usb0="E4002EFF" w:usb1="C000E47F" w:usb2="00000009" w:usb3="00000000" w:csb0="000001FF" w:csb1="00000000"/>
+  </w:font>
+  <w:font w:name="Cambria Math">
+    <w:panose1 w:val="02040503050406030204"/>
+    <w:charset w:val="00"/>
+    <w:family w:val="roman"/>
+    <w:pitch w:val="variable"/>
+    <w:sig w:usb0="E00002FF" w:usb1="420024FF" w:usb2="00000000" w:usb3="00000000" w:csb0="0000019F" w:csb1="00000000"/>
+  </w:font>
+</w:fonts>
+</file>
+
+<file path=word/glossary/settings.xml><?xml version="1.0" encoding="utf-8"?>
+<w:settings xmlns:mc="http://schemas.openxmlformats.org/markup-compatibility/2006" xmlns:o="urn:schemas-microsoft-com:office:office" xmlns:r="http://schemas.openxmlformats.org/officeDocument/2006/relationships" xmlns:m="http://schemas.openxmlformats.org/officeDocument/2006/math" xmlns:v="urn:schemas-microsoft-com:vml" xmlns:w10="urn:schemas-microsoft-com:office:word" xmlns:w="http://schemas.openxmlformats.org/wordprocessingml/2006/main" xmlns:w14="http://schemas.microsoft.com/office/word/2010/wordml" xmlns:w15="http://schemas.microsoft.com/office/word/2012/wordml" xmlns:w16se="http://schemas.microsoft.com/office/word/2015/wordml/symex" xmlns:sl="http://schemas.openxmlformats.org/schemaLibrary/2006/main" mc:Ignorable="w14 w15 w16se">
+  <w:view w:val="normal"/>
+  <w:defaultTabStop w:val="720"/>
+  <w:characterSpacingControl w:val="doNotCompress"/>
+  <w:compat>
+    <w:useFELayout/>
+    <w:compatSetting w:name="compatibilityMode" w:uri="http://schemas.microsoft.com/office/word" w:val="15"/>
+    <w:compatSetting w:name="overrideTableStyleFontSizeAndJustification" w:uri="http://schemas.microsoft.com/office/word" w:val="1"/>
+    <w:compatSetting w:name="enableOpenTypeFeatures" w:uri="http://schemas.microsoft.com/office/word" w:val="1"/>
+    <w:compatSetting w:name="doNotFlipMirrorIndents" w:uri="http://schemas.microsoft.com/office/word" w:val="1"/>
+    <w:compatSetting w:name="differentiateMultirowTableHeaders" w:uri="http://schemas.microsoft.com/office/word" w:val="1"/>
+  </w:compat>
+  <w:rsids>
+    <w:rsidRoot w:val="00200439"/>
+    <w:rsid w:val="00200439"/>
+  </w:rsids>
+  <m:mathPr>
+    <m:mathFont m:val="Cambria Math"/>
+    <m:brkBin m:val="before"/>
+    <m:brkBinSub m:val="--"/>
+    <m:smallFrac m:val="0"/>
+    <m:dispDef/>
+    <m:lMargin m:val="0"/>
+    <m:rMargin m:val="0"/>
+    <m:defJc m:val="centerGroup"/>
+    <m:wrapIndent m:val="1440"/>
+    <m:intLim m:val="subSup"/>
+    <m:naryLim m:val="undOvr"/>
+  </m:mathPr>
+  <w:themeFontLang w:val="en-AU"/>
+  <w:clrSchemeMapping w:bg1="light1" w:t1="dark1" w:bg2="light2" w:t2="dark2" w:accent1="accent1" w:accent2="accent2" w:accent3="accent3" w:accent4="accent4" w:accent5="accent5" w:accent6="accent6" w:hyperlink="hyperlink" w:followedHyperlink="followedHyperlink"/>
+  <w:decimalSymbol w:val="."/>
+  <w:listSeparator w:val=","/>
+  <w15:chartTrackingRefBased/>
+</w:settings>
+</file>
+
+<file path=word/glossary/styles.xml><?xml version="1.0" encoding="utf-8"?>
+<w:styles xmlns:mc="http://schemas.openxmlformats.org/markup-compatibility/2006" xmlns:r="http://schemas.openxmlformats.org/officeDocument/2006/relationships" xmlns:w="http://schemas.openxmlformats.org/wordprocessingml/2006/main" xmlns:w14="http://schemas.microsoft.com/office/word/2010/wordml" xmlns:w15="http://schemas.microsoft.com/office/word/2012/wordml" xmlns:w16se="http://schemas.microsoft.com/office/word/2015/wordml/symex" mc:Ignorable="w14 w15 w16se">
+  <w:docDefaults>
+    <w:rPrDefault>
+      <w:rPr>
+        <w:rFonts w:asciiTheme="minorHAnsi" w:eastAsiaTheme="minorEastAsia" w:hAnsiTheme="minorHAnsi" w:cstheme="minorBidi"/>
+        <w:sz w:val="22"/>
+        <w:szCs w:val="22"/>
+        <w:lang w:val="en-AU" w:eastAsia="en-AU" w:bidi="ar-SA"/>
+      </w:rPr>
+    </w:rPrDefault>
+    <w:pPrDefault>
+      <w:pPr>
+        <w:spacing w:after="160" w:line="259" w:lineRule="auto"/>
+      </w:pPr>
+    </w:pPrDefault>
+  </w:docDefaults>
+  <w:latentStyles w:defLockedState="0" w:defUIPriority="99" w:defSemiHidden="0" w:defUnhideWhenUsed="0" w:defQFormat="0" w:count="374">
+    <w:lsdException w:name="Normal" w:uiPriority="0" w:qFormat="1"/>
+    <w:lsdException w:name="heading 1" w:uiPriority="9" w:qFormat="1"/>
+    <w:lsdException w:name="heading 2" w:semiHidden="1" w:uiPriority="9" w:unhideWhenUsed="1" w:qFormat="1"/>
+    <w:lsdException w:name="heading 3" w:semiHidden="1" w:uiPriority="9" w:unhideWhenUsed="1" w:qFormat="1"/>
+    <w:lsdException w:name="heading 4" w:semiHidden="1" w:uiPriority="9" w:unhideWhenUsed="1" w:qFormat="1"/>
+    <w:lsdException w:name="heading 5" w:semiHidden="1" w:uiPriority="9" w:unhideWhenUsed="1" w:qFormat="1"/>
+    <w:lsdException w:name="heading 6" w:semiHidden="1" w:uiPriority="9" w:unhideWhenUsed="1" w:qFormat="1"/>
+    <w:lsdException w:name="heading 7" w:semiHidden="1" w:uiPriority="9" w:unhideWhenUsed="1" w:qFormat="1"/>
+    <w:lsdException w:name="heading 8" w:semiHidden="1" w:uiPriority="9" w:unhideWhenUsed="1" w:qFormat="1"/>
+    <w:lsdException w:name="heading 9" w:semiHidden="1" w:uiPriority="9" w:unhideWhenUsed="1" w:qFormat="1"/>
+    <w:lsdException w:name="index 1" w:semiHidden="1" w:unhideWhenUsed="1"/>
+    <w:lsdException w:name="index 2" w:semiHidden="1" w:unhideWhenUsed="1"/>
+    <w:lsdException w:name="index 3" w:semiHidden="1" w:unhideWhenUsed="1"/>
+    <w:lsdException w:name="index 4" w:semiHidden="1" w:unhideWhenUsed="1"/>
+    <w:lsdException w:name="index 5" w:semiHidden="1" w:unhideWhenUsed="1"/>
+    <w:lsdException w:name="index 6" w:semiHidden="1" w:unhideWhenUsed="1"/>
+    <w:lsdException w:name="index 7" w:semiHidden="1" w:unhideWhenUsed="1"/>
+    <w:lsdException w:name="index 8" w:semiHidden="1" w:unhideWhenUsed="1"/>
+    <w:lsdException w:name="index 9" w:semiHidden="1" w:unhideWhenUsed="1"/>
+    <w:lsdException w:name="toc 1" w:semiHidden="1" w:uiPriority="39" w:unhideWhenUsed="1"/>
+    <w:lsdException w:name="toc 2" w:semiHidden="1" w:uiPriority="39" w:unhideWhenUsed="1"/>
+    <w:lsdException w:name="toc 3" w:semiHidden="1" w:uiPriority="39" w:unhideWhenUsed="1"/>
+    <w:lsdException w:name="toc 4" w:semiHidden="1" w:uiPriority="39" w:unhideWhenUsed="1"/>
+    <w:lsdException w:name="toc 5" w:semiHidden="1" w:uiPriority="39" w:unhideWhenUsed="1"/>
+    <w:lsdException w:name="toc 6" w:semiHidden="1" w:uiPriority="39" w:unhideWhenUsed="1"/>
+    <w:lsdException w:name="toc 7" w:semiHidden="1" w:uiPriority="39" w:unhideWhenUsed="1"/>
+    <w:lsdException w:name="toc 8" w:semiHidden="1" w:uiPriority="39" w:unhideWhenUsed="1"/>
+    <w:lsdException w:name="toc 9" w:semiHidden="1" w:uiPriority="39" w:unhideWhenUsed="1"/>
+    <w:lsdException w:name="Normal Indent" w:semiHidden="1" w:unhideWhenUsed="1"/>
+    <w:lsdException w:name="footnote text" w:semiHidden="1" w:unhideWhenUsed="1"/>
+    <w:lsdException w:name="annotation text" w:semiHidden="1" w:unhideWhenUsed="1"/>
+    <w:lsdException w:name="header" w:semiHidden="1" w:unhideWhenUsed="1"/>
+    <w:lsdException w:name="footer" w:semiHidden="1" w:unhideWhenUsed="1"/>
+    <w:lsdException w:name="index heading" w:semiHidden="1" w:unhideWhenUsed="1"/>
+    <w:lsdException w:name="caption" w:semiHidden="1" w:uiPriority="35" w:unhideWhenUsed="1" w:qFormat="1"/>
+    <w:lsdException w:name="table of figures" w:semiHidden="1" w:unhideWhenUsed="1"/>
+    <w:lsdException w:name="envelope address" w:semiHidden="1" w:unhideWhenUsed="1"/>
+    <w:lsdException w:name="envelope return" w:semiHidden="1" w:unhideWhenUsed="1"/>
+    <w:lsdException w:name="footnote reference" w:semiHidden="1" w:unhideWhenUsed="1"/>
+    <w:lsdException w:name="annotation reference" w:semiHidden="1" w:unhideWhenUsed="1"/>
+    <w:lsdException w:name="line number" w:semiHidden="1" w:unhideWhenUsed="1"/>
+    <w:lsdException w:name="page number" w:semiHidden="1" w:unhideWhenUsed="1"/>
+    <w:lsdException w:name="endnote reference" w:semiHidden="1" w:unhideWhenUsed="1"/>
+    <w:lsdException w:name="endnote text" w:semiHidden="1" w:unhideWhenUsed="1"/>
+    <w:lsdException w:name="table of authorities" w:semiHidden="1" w:unhideWhenUsed="1"/>
+    <w:lsdException w:name="macro" w:semiHidden="1" w:unhideWhenUsed="1"/>
+    <w:lsdException w:name="toa heading" w:semiHidden="1" w:unhideWhenUsed="1"/>
+    <w:lsdException w:name="List" w:semiHidden="1" w:unhideWhenUsed="1"/>
+    <w:lsdException w:name="List Bullet" w:semiHidden="1" w:unhideWhenUsed="1"/>
+    <w:lsdException w:name="List Number" w:semiHidden="1" w:unhideWhenUsed="1"/>
+    <w:lsdException w:name="List 2" w:semiHidden="1" w:unhideWhenUsed="1"/>
+    <w:lsdException w:name="List 3" w:semiHidden="1" w:unhideWhenUsed="1"/>
+    <w:lsdException w:name="List 4" w:semiHidden="1" w:unhideWhenUsed="1"/>
+    <w:lsdException w:name="List 5" w:semiHidden="1" w:unhideWhenUsed="1"/>
+    <w:lsdException w:name="List Bullet 2" w:semiHidden="1" w:unhideWhenUsed="1"/>
+    <w:lsdException w:name="List Bullet 3" w:semiHidden="1" w:unhideWhenUsed="1"/>
+    <w:lsdException w:name="List Bullet 4" w:semiHidden="1" w:unhideWhenUsed="1"/>
+    <w:lsdException w:name="List Bullet 5" w:semiHidden="1" w:unhideWhenUsed="1"/>
+    <w:lsdException w:name="List Number 2" w:semiHidden="1" w:unhideWhenUsed="1"/>
+    <w:lsdException w:name="List Number 3" w:semiHidden="1" w:unhideWhenUsed="1"/>
+    <w:lsdException w:name="List Number 4" w:semiHidden="1" w:unhideWhenUsed="1"/>
+    <w:lsdException w:name="List Number 5" w:semiHidden="1" w:unhideWhenUsed="1"/>
+    <w:lsdException w:name="Title" w:uiPriority="10" w:qFormat="1"/>
+    <w:lsdException w:name="Closing" w:semiHidden="1" w:unhideWhenUsed="1"/>
+    <w:lsdException w:name="Signature" w:semiHidden="1" w:unhideWhenUsed="1"/>
+    <w:lsdException w:name="Default Paragraph Font" w:semiHidden="1" w:uiPriority="1" w:unhideWhenUsed="1"/>
+    <w:lsdException w:name="Body Text" w:semiHidden="1" w:unhideWhenUsed="1"/>
+    <w:lsdException w:name="Body Text Indent" w:semiHidden="1" w:unhideWhenUsed="1"/>
+    <w:lsdException w:name="List Continue" w:semiHidden="1" w:unhideWhenUsed="1"/>
+    <w:lsdException w:name="List Continue 2" w:semiHidden="1" w:unhideWhenUsed="1"/>
+    <w:lsdException w:name="List Continue 3" w:semiHidden="1" w:unhideWhenUsed="1"/>
+    <w:lsdException w:name="List Continue 4" w:semiHidden="1" w:unhideWhenUsed="1"/>
+    <w:lsdException w:name="List Continue 5" w:semiHidden="1" w:unhideWhenUsed="1"/>
+    <w:lsdException w:name="Message Header" w:semiHidden="1" w:unhideWhenUsed="1"/>
+    <w:lsdException w:name="Subtitle" w:uiPriority="11" w:qFormat="1"/>
+    <w:lsdException w:name="Salutation" w:semiHidden="1" w:unhideWhenUsed="1"/>
+    <w:lsdException w:name="Date" w:semiHidden="1" w:unhideWhenUsed="1"/>
+    <w:lsdException w:name="Body Text First Indent" w:semiHidden="1" w:unhideWhenUsed="1"/>
+    <w:lsdException w:name="Body Text First Indent 2" w:semiHidden="1" w:unhideWhenUsed="1"/>
+    <w:lsdException w:name="Note Heading" w:semiHidden="1" w:unhideWhenUsed="1"/>
+    <w:lsdException w:name="Body Text 2" w:semiHidden="1" w:unhideWhenUsed="1"/>
+    <w:lsdException w:name="Body Text 3" w:semiHidden="1" w:unhideWhenUsed="1"/>
+    <w:lsdException w:name="Body Text Indent 2" w:semiHidden="1" w:unhideWhenUsed="1"/>
+    <w:lsdException w:name="Body Text Indent 3" w:semiHidden="1" w:unhideWhenUsed="1"/>
+    <w:lsdException w:name="Block Text" w:semiHidden="1" w:unhideWhenUsed="1"/>
+    <w:lsdException w:name="Hyperlink" w:semiHidden="1" w:unhideWhenUsed="1"/>
+    <w:lsdException w:name="FollowedHyperlink" w:semiHidden="1" w:unhideWhenUsed="1"/>
+    <w:lsdException w:name="Strong" w:uiPriority="22" w:qFormat="1"/>
+    <w:lsdException w:name="Emphasis" w:uiPriority="20" w:qFormat="1"/>
+    <w:lsdException w:name="Document Map" w:semiHidden="1" w:unhideWhenUsed="1"/>
+    <w:lsdException w:name="Plain Text" w:semiHidden="1" w:unhideWhenUsed="1"/>
+    <w:lsdException w:name="E-mail Signature" w:semiHidden="1" w:unhideWhenUsed="1"/>
+    <w:lsdException w:name="HTML Top of Form" w:semiHidden="1" w:unhideWhenUsed="1"/>
+    <w:lsdException w:name="HTML Bottom of Form" w:semiHidden="1" w:unhideWhenUsed="1"/>
+    <w:lsdException w:name="Normal (Web)" w:semiHidden="1" w:unhideWhenUsed="1"/>
+    <w:lsdException w:name="HTML Acronym" w:semiHidden="1" w:unhideWhenUsed="1"/>
+    <w:lsdException w:name="HTML Address" w:semiHidden="1" w:unhideWhenUsed="1"/>
+    <w:lsdException w:name="HTML Cite" w:semiHidden="1" w:unhideWhenUsed="1"/>
+    <w:lsdException w:name="HTML Code" w:semiHidden="1" w:unhideWhenUsed="1"/>
+    <w:lsdException w:name="HTML Definition" w:semiHidden="1" w:unhideWhenUsed="1"/>
+    <w:lsdException w:name="HTML Keyboard" w:semiHidden="1" w:unhideWhenUsed="1"/>
+    <w:lsdException w:name="HTML Preformatted" w:semiHidden="1" w:unhideWhenUsed="1"/>
+    <w:lsdException w:name="HTML Sample" w:semiHidden="1" w:unhideWhenUsed="1"/>
+    <w:lsdException w:name="HTML Typewriter" w:semiHidden="1" w:unhideWhenUsed="1"/>
+    <w:lsdException w:name="HTML Variable" w:semiHidden="1" w:unhideWhenUsed="1"/>
+    <w:lsdException w:name="Normal Table" w:semiHidden="1" w:unhideWhenUsed="1"/>
+    <w:lsdException w:name="annotation subject" w:semiHidden="1" w:unhideWhenUsed="1"/>
+    <w:lsdException w:name="No List" w:semiHidden="1" w:unhideWhenUsed="1"/>
+    <w:lsdException w:name="Outline List 1" w:semiHidden="1" w:unhideWhenUsed="1"/>
+    <w:lsdException w:name="Outline List 2" w:semiHidden="1" w:unhideWhenUsed="1"/>
+    <w:lsdException w:name="Outline List 3" w:semiHidden="1" w:unhideWhenUsed="1"/>
+    <w:lsdException w:name="Table Simple 1" w:semiHidden="1" w:unhideWhenUsed="1"/>
+    <w:lsdException w:name="Table Simple 2" w:semiHidden="1" w:unhideWhenUsed="1"/>
+    <w:lsdException w:name="Table Simple 3" w:semiHidden="1" w:unhideWhenUsed="1"/>
+    <w:lsdException w:name="Table Classic 1" w:semiHidden="1" w:unhideWhenUsed="1"/>
+    <w:lsdException w:name="Table Classic 2" w:semiHidden="1" w:unhideWhenUsed="1"/>
+    <w:lsdException w:name="Table Classic 3" w:semiHidden="1" w:unhideWhenUsed="1"/>
+    <w:lsdException w:name="Table Classic 4" w:semiHidden="1" w:unhideWhenUsed="1"/>
+    <w:lsdException w:name="Table Colorful 1" w:semiHidden="1" w:unhideWhenUsed="1"/>
+    <w:lsdException w:name="Table Colorful 2" w:semiHidden="1" w:unhideWhenUsed="1"/>
+    <w:lsdException w:name="Table Colorful 3" w:semiHidden="1" w:unhideWhenUsed="1"/>
+    <w:lsdException w:name="Table Columns 1" w:semiHidden="1" w:unhideWhenUsed="1"/>
+    <w:lsdException w:name="Table Columns 2" w:semiHidden="1" w:unhideWhenUsed="1"/>
+    <w:lsdException w:name="Table Columns 3" w:semiHidden="1" w:unhideWhenUsed="1"/>
+    <w:lsdException w:name="Table Columns 4" w:semiHidden="1" w:unhideWhenUsed="1"/>
+    <w:lsdException w:name="Table Columns 5" w:semiHidden="1" w:unhideWhenUsed="1"/>
+    <w:lsdException w:name="Table Grid 1" w:semiHidden="1" w:unhideWhenUsed="1"/>
+    <w:lsdException w:name="Table Grid 2" w:semiHidden="1" w:unhideWhenUsed="1"/>
+    <w:lsdException w:name="Table Grid 3" w:semiHidden="1" w:unhideWhenUsed="1"/>
+    <w:lsdException w:name="Table Grid 4" w:semiHidden="1" w:unhideWhenUsed="1"/>
+    <w:lsdException w:name="Table Grid 5" w:semiHidden="1" w:unhideWhenUsed="1"/>
+    <w:lsdException w:name="Table Grid 6" w:semiHidden="1" w:unhideWhenUsed="1"/>
+    <w:lsdException w:name="Table Grid 7" w:semiHidden="1" w:unhideWhenUsed="1"/>
+    <w:lsdException w:name="Table Grid 8" w:semiHidden="1" w:unhideWhenUsed="1"/>
+    <w:lsdException w:name="Table List 1" w:semiHidden="1" w:unhideWhenUsed="1"/>
+    <w:lsdException w:name="Table List 2" w:semiHidden="1" w:unhideWhenUsed="1"/>
+    <w:lsdException w:name="Table List 3" w:semiHidden="1" w:unhideWhenUsed="1"/>
+    <w:lsdException w:name="Table List 4" w:semiHidden="1" w:unhideWhenUsed="1"/>
+    <w:lsdException w:name="Table List 5" w:semiHidden="1" w:unhideWhenUsed="1"/>
+    <w:lsdException w:name="Table List 6" w:semiHidden="1" w:unhideWhenUsed="1"/>
+    <w:lsdException w:name="Table List 7" w:semiHidden="1" w:unhideWhenUsed="1"/>
+    <w:lsdException w:name="Table List 8" w:semiHidden="1" w:unhideWhenUsed="1"/>
+    <w:lsdException w:name="Table 3D effects 1" w:semiHidden="1" w:unhideWhenUsed="1"/>
+    <w:lsdException w:name="Table 3D effects 2" w:semiHidden="1" w:unhideWhenUsed="1"/>
+    <w:lsdException w:name="Table 3D effects 3" w:semiHidden="1" w:unhideWhenUsed="1"/>
+    <w:lsdException w:name="Table Contemporary" w:semiHidden="1" w:unhideWhenUsed="1"/>
+    <w:lsdException w:name="Table Elegant" w:semiHidden="1" w:unhideWhenUsed="1"/>
+    <w:lsdException w:name="Table Professional" w:semiHidden="1" w:unhideWhenUsed="1"/>
+    <w:lsdException w:name="Table Subtle 1" w:semiHidden="1" w:unhideWhenUsed="1"/>
+    <w:lsdException w:name="Table Subtle 2" w:semiHidden="1" w:unhideWhenUsed="1"/>
+    <w:lsdException w:name="Table Web 1" w:semiHidden="1" w:unhideWhenUsed="1"/>
+    <w:lsdException w:name="Table Web 2" w:semiHidden="1" w:unhideWhenUsed="1"/>
+    <w:lsdException w:name="Table Web 3" w:semiHidden="1" w:unhideWhenUsed="1"/>
+    <w:lsdException w:name="Balloon Text" w:semiHidden="1" w:unhideWhenUsed="1"/>
+    <w:lsdException w:name="Table Grid" w:uiPriority="39"/>
+    <w:lsdException w:name="Table Theme" w:semiHidden="1" w:unhideWhenUsed="1"/>
+    <w:lsdException w:name="Placeholder Text" w:semiHidden="1"/>
+    <w:lsdException w:name="No Spacing" w:uiPriority="1" w:qFormat="1"/>
+    <w:lsdException w:name="Light Shading" w:uiPriority="60"/>
+    <w:lsdException w:name="Light List" w:uiPriority="61"/>
+    <w:lsdException w:name="Light Grid" w:uiPriority="62"/>
+    <w:lsdException w:name="Medium Shading 1" w:uiPriority="63"/>
+    <w:lsdException w:name="Medium Shading 2" w:uiPriority="64"/>
+    <w:lsdException w:name="Medium List 1" w:uiPriority="65"/>
+    <w:lsdException w:name="Medium List 2" w:uiPriority="66"/>
+    <w:lsdException w:name="Medium Grid 1" w:uiPriority="67"/>
+    <w:lsdException w:name="Medium Grid 2" w:uiPriority="68"/>
+    <w:lsdException w:name="Medium Grid 3" w:uiPriority="69"/>
+    <w:lsdException w:name="Dark List" w:uiPriority="70"/>
+    <w:lsdException w:name="Colorful Shading" w:uiPriority="71"/>
+    <w:lsdException w:name="Colorful List" w:uiPriority="72"/>
+    <w:lsdException w:name="Colorful Grid" w:uiPriority="73"/>
+    <w:lsdException w:name="Light Shading Accent 1" w:uiPriority="60"/>
+    <w:lsdException w:name="Light List Accent 1" w:uiPriority="61"/>
+    <w:lsdException w:name="Light Grid Accent 1" w:uiPriority="62"/>
+    <w:lsdException w:name="Medium Shading 1 Accent 1" w:uiPriority="63"/>
+    <w:lsdException w:name="Medium Shading 2 Accent 1" w:uiPriority="64"/>
+    <w:lsdException w:name="Medium List 1 Accent 1" w:uiPriority="65"/>
+    <w:lsdException w:name="Revision" w:semiHidden="1"/>
+    <w:lsdException w:name="List Paragraph" w:uiPriority="34" w:qFormat="1"/>
+    <w:lsdException w:name="Quote" w:uiPriority="29" w:qFormat="1"/>
+    <w:lsdException w:name="Intense Quote" w:uiPriority="30" w:qFormat="1"/>
+    <w:lsdException w:name="Medium List 2 Accent 1" w:uiPriority="66"/>
+    <w:lsdException w:name="Medium Grid 1 Accent 1" w:uiPriority="67"/>
+    <w:lsdException w:name="Medium Grid 2 Accent 1" w:uiPriority="68"/>
+    <w:lsdException w:name="Medium Grid 3 Accent 1" w:uiPriority="69"/>
+    <w:lsdException w:name="Dark List Accent 1" w:uiPriority="70"/>
+    <w:lsdException w:name="Colorful Shading Accent 1" w:uiPriority="71"/>
+    <w:lsdException w:name="Colorful List Accent 1" w:uiPriority="72"/>
+    <w:lsdException w:name="Colorful Grid Accent 1" w:uiPriority="73"/>
+    <w:lsdException w:name="Light Shading Accent 2" w:uiPriority="60"/>
+    <w:lsdException w:name="Light List Accent 2" w:uiPriority="61"/>
+    <w:lsdException w:name="Light Grid Accent 2" w:uiPriority="62"/>
+    <w:lsdException w:name="Medium Shading 1 Accent 2" w:uiPriority="63"/>
+    <w:lsdException w:name="Medium Shading 2 Accent 2" w:uiPriority="64"/>
+    <w:lsdException w:name="Medium List 1 Accent 2" w:uiPriority="65"/>
+    <w:lsdException w:name="Medium List 2 Accent 2" w:uiPriority="66"/>
+    <w:lsdException w:name="Medium Grid 1 Accent 2" w:uiPriority="67"/>
+    <w:lsdException w:name="Medium Grid 2 Accent 2" w:uiPriority="68"/>
+    <w:lsdException w:name="Medium Grid 3 Accent 2" w:uiPriority="69"/>
+    <w:lsdException w:name="Dark List Accent 2" w:uiPriority="70"/>
+    <w:lsdException w:name="Colorful Shading Accent 2" w:uiPriority="71"/>
+    <w:lsdException w:name="Colorful List Accent 2" w:uiPriority="72"/>
+    <w:lsdException w:name="Colorful Grid Accent 2" w:uiPriority="73"/>
+    <w:lsdException w:name="Light Shading Accent 3" w:uiPriority="60"/>
+    <w:lsdException w:name="Light List Accent 3" w:uiPriority="61"/>
+    <w:lsdException w:name="Light Grid Accent 3" w:uiPriority="62"/>
+    <w:lsdException w:name="Medium Shading 1 Accent 3" w:uiPriority="63"/>
+    <w:lsdException w:name="Medium Shading 2 Accent 3" w:uiPriority="64"/>
+    <w:lsdException w:name="Medium List 1 Accent 3" w:uiPriority="65"/>
+    <w:lsdException w:name="Medium List 2 Accent 3" w:uiPriority="66"/>
+    <w:lsdException w:name="Medium Grid 1 Accent 3" w:uiPriority="67"/>
+    <w:lsdException w:name="Medium Grid 2 Accent 3" w:uiPriority="68"/>
+    <w:lsdException w:name="Medium Grid 3 Accent 3" w:uiPriority="69"/>
+    <w:lsdException w:name="Dark List Accent 3" w:uiPriority="70"/>
+    <w:lsdException w:name="Colorful Shading Accent 3" w:uiPriority="71"/>
+    <w:lsdException w:name="Colorful List Accent 3" w:uiPriority="72"/>
+    <w:lsdException w:name="Colorful Grid Accent 3" w:uiPriority="73"/>
+    <w:lsdException w:name="Light Shading Accent 4" w:uiPriority="60"/>
+    <w:lsdException w:name="Light List Accent 4" w:uiPriority="61"/>
+    <w:lsdException w:name="Light Grid Accent 4" w:uiPriority="62"/>
+    <w:lsdException w:name="Medium Shading 1 Accent 4" w:uiPriority="63"/>
+    <w:lsdException w:name="Medium Shading 2 Accent 4" w:uiPriority="64"/>
+    <w:lsdException w:name="Medium List 1 Accent 4" w:uiPriority="65"/>
+    <w:lsdException w:name="Medium List 2 Accent 4" w:uiPriority="66"/>
+    <w:lsdException w:name="Medium Grid 1 Accent 4" w:uiPriority="67"/>
+    <w:lsdException w:name="Medium Grid 2 Accent 4" w:uiPriority="68"/>
+    <w:lsdException w:name="Medium Grid 3 Accent 4" w:uiPriority="69"/>
+    <w:lsdException w:name="Dark List Accent 4" w:uiPriority="70"/>
+    <w:lsdException w:name="Colorful Shading Accent 4" w:uiPriority="71"/>
+    <w:lsdException w:name="Colorful List Accent 4" w:uiPriority="72"/>
+    <w:lsdException w:name="Colorful Grid Accent 4" w:uiPriority="73"/>
+    <w:lsdException w:name="Light Shading Accent 5" w:uiPriority="60"/>
+    <w:lsdException w:name="Light List Accent 5" w:uiPriority="61"/>
+    <w:lsdException w:name="Light Grid Accent 5" w:uiPriority="62"/>
+    <w:lsdException w:name="Medium Shading 1 Accent 5" w:uiPriority="63"/>
+    <w:lsdException w:name="Medium Shading 2 Accent 5" w:uiPriority="64"/>
+    <w:lsdException w:name="Medium List 1 Accent 5" w:uiPriority="65"/>
+    <w:lsdException w:name="Medium List 2 Accent 5" w:uiPriority="66"/>
+    <w:lsdException w:name="Medium Grid 1 Accent 5" w:uiPriority="67"/>
+    <w:lsdException w:name="Medium Grid 2 Accent 5" w:uiPriority="68"/>
+    <w:lsdException w:name="Medium Grid 3 Accent 5" w:uiPriority="69"/>
+    <w:lsdException w:name="Dark List Accent 5" w:uiPriority="70"/>
+    <w:lsdException w:name="Colorful Shading Accent 5" w:uiPriority="71"/>
+    <w:lsdException w:name="Colorful List Accent 5" w:uiPriority="72"/>
+    <w:lsdException w:name="Colorful Grid Accent 5" w:uiPriority="73"/>
+    <w:lsdException w:name="Light Shading Accent 6" w:uiPriority="60"/>
+    <w:lsdException w:name="Light List Accent 6" w:uiPriority="61"/>
+    <w:lsdException w:name="Light Grid Accent 6" w:uiPriority="62"/>
+    <w:lsdException w:name="Medium Shading 1 Accent 6" w:uiPriority="63"/>
+    <w:lsdException w:name="Medium Shading 2 Accent 6" w:uiPriority="64"/>
+    <w:lsdException w:name="Medium List 1 Accent 6" w:uiPriority="65"/>
+    <w:lsdException w:name="Medium List 2 Accent 6" w:uiPriority="66"/>
+    <w:lsdException w:name="Medium Grid 1 Accent 6" w:uiPriority="67"/>
+    <w:lsdException w:name="Medium Grid 2 Accent 6" w:uiPriority="68"/>
+    <w:lsdException w:name="Medium Grid 3 Accent 6" w:uiPriority="69"/>
+    <w:lsdException w:name="Dark List Accent 6" w:uiPriority="70"/>
+    <w:lsdException w:name="Colorful Shading Accent 6" w:uiPriority="71"/>
+    <w:lsdException w:name="Colorful List Accent 6" w:uiPriority="72"/>
+    <w:lsdException w:name="Colorful Grid Accent 6" w:uiPriority="73"/>
+    <w:lsdException w:name="Subtle Emphasis" w:uiPriority="19" w:qFormat="1"/>
+    <w:lsdException w:name="Intense Emphasis" w:uiPriority="21" w:qFormat="1"/>
+    <w:lsdException w:name="Subtle Reference" w:uiPriority="31" w:qFormat="1"/>
+    <w:lsdException w:name="Intense Reference" w:uiPriority="32" w:qFormat="1"/>
+    <w:lsdException w:name="Book Title" w:uiPriority="33" w:qFormat="1"/>
+    <w:lsdException w:name="Bibliography" w:semiHidden="1" w:uiPriority="37" w:unhideWhenUsed="1"/>
+    <w:lsdException w:name="TOC Heading" w:semiHidden="1" w:uiPriority="39" w:unhideWhenUsed="1" w:qFormat="1"/>
+    <w:lsdException w:name="Plain Table 1" w:uiPriority="41"/>
+    <w:lsdException w:name="Plain Table 2" w:uiPriority="42"/>
+    <w:lsdException w:name="Plain Table 3" w:uiPriority="43"/>
+    <w:lsdException w:name="Plain Table 4" w:uiPriority="44"/>
+    <w:lsdException w:name="Plain Table 5" w:uiPriority="45"/>
+    <w:lsdException w:name="Grid Table Light" w:uiPriority="40"/>
+    <w:lsdException w:name="Grid Table 1 Light" w:uiPriority="46"/>
+    <w:lsdException w:name="Grid Table 2" w:uiPriority="47"/>
+    <w:lsdException w:name="Grid Table 3" w:uiPriority="48"/>
+    <w:lsdException w:name="Grid Table 4" w:uiPriority="49"/>
+    <w:lsdException w:name="Grid Table 5 Dark" w:uiPriority="50"/>
+    <w:lsdException w:name="Grid Table 6 Colorful" w:uiPriority="51"/>
+    <w:lsdException w:name="Grid Table 7 Colorful" w:uiPriority="52"/>
+    <w:lsdException w:name="Grid Table 1 Light Accent 1" w:uiPriority="46"/>
+    <w:lsdException w:name="Grid Table 2 Accent 1" w:uiPriority="47"/>
+    <w:lsdException w:name="Grid Table 3 Accent 1" w:uiPriority="48"/>
+    <w:lsdException w:name="Grid Table 4 Accent 1" w:uiPriority="49"/>
+    <w:lsdException w:name="Grid Table 5 Dark Accent 1" w:uiPriority="50"/>
+    <w:lsdException w:name="Grid Table 6 Colorful Accent 1" w:uiPriority="51"/>
+    <w:lsdException w:name="Grid Table 7 Colorful Accent 1" w:uiPriority="52"/>
+    <w:lsdException w:name="Grid Table 1 Light Accent 2" w:uiPriority="46"/>
+    <w:lsdException w:name="Grid Table 2 Accent 2" w:uiPriority="47"/>
+    <w:lsdException w:name="Grid Table 3 Accent 2" w:uiPriority="48"/>
+    <w:lsdException w:name="Grid Table 4 Accent 2" w:uiPriority="49"/>
+    <w:lsdException w:name="Grid Table 5 Dark Accent 2" w:uiPriority="50"/>
+    <w:lsdException w:name="Grid Table 6 Colorful Accent 2" w:uiPriority="51"/>
+    <w:lsdException w:name="Grid Table 7 Colorful Accent 2" w:uiPriority="52"/>
+    <w:lsdException w:name="Grid Table 1 Light Accent 3" w:uiPriority="46"/>
+    <w:lsdException w:name="Grid Table 2 Accent 3" w:uiPriority="47"/>
+    <w:lsdException w:name="Grid Table 3 Accent 3" w:uiPriority="48"/>
+    <w:lsdException w:name="Grid Table 4 Accent 3" w:uiPriority="49"/>
+    <w:lsdException w:name="Grid Table 5 Dark Accent 3" w:uiPriority="50"/>
+    <w:lsdException w:name="Grid Table 6 Colorful Accent 3" w:uiPriority="51"/>
+    <w:lsdException w:name="Grid Table 7 Colorful Accent 3" w:uiPriority="52"/>
+    <w:lsdException w:name="Grid Table 1 Light Accent 4" w:uiPriority="46"/>
+    <w:lsdException w:name="Grid Table 2 Accent 4" w:uiPriority="47"/>
+    <w:lsdException w:name="Grid Table 3 Accent 4" w:uiPriority="48"/>
+    <w:lsdException w:name="Grid Table 4 Accent 4" w:uiPriority="49"/>
+    <w:lsdException w:name="Grid Table 5 Dark Accent 4" w:uiPriority="50"/>
+    <w:lsdException w:name="Grid Table 6 Colorful Accent 4" w:uiPriority="51"/>
+    <w:lsdException w:name="Grid Table 7 Colorful Accent 4" w:uiPriority="52"/>
+    <w:lsdException w:name="Grid Table 1 Light Accent 5" w:uiPriority="46"/>
+    <w:lsdException w:name="Grid Table 2 Accent 5" w:uiPriority="47"/>
+    <w:lsdException w:name="Grid Table 3 Accent 5" w:uiPriority="48"/>
+    <w:lsdException w:name="Grid Table 4 Accent 5" w:uiPriority="49"/>
+    <w:lsdException w:name="Grid Table 5 Dark Accent 5" w:uiPriority="50"/>
+    <w:lsdException w:name="Grid Table 6 Colorful Accent 5" w:uiPriority="51"/>
+    <w:lsdException w:name="Grid Table 7 Colorful Accent 5" w:uiPriority="52"/>
+    <w:lsdException w:name="Grid Table 1 Light Accent 6" w:uiPriority="46"/>
+    <w:lsdException w:name="Grid Table 2 Accent 6" w:uiPriority="47"/>
+    <w:lsdException w:name="Grid Table 3 Accent 6" w:uiPriority="48"/>
+    <w:lsdException w:name="Grid Table 4 Accent 6" w:uiPriority="49"/>
+    <w:lsdException w:name="Grid Table 5 Dark Accent 6" w:uiPriority="50"/>
+    <w:lsdException w:name="Grid Table 6 Colorful Accent 6" w:uiPriority="51"/>
+    <w:lsdException w:name="Grid Table 7 Colorful Accent 6" w:uiPriority="52"/>
+    <w:lsdException w:name="List Table 1 Light" w:uiPriority="46"/>
+    <w:lsdException w:name="List Table 2" w:uiPriority="47"/>
+    <w:lsdException w:name="List Table 3" w:uiPriority="48"/>
+    <w:lsdException w:name="List Table 4" w:uiPriority="49"/>
+    <w:lsdException w:name="List Table 5 Dark" w:uiPriority="50"/>
+    <w:lsdException w:name="List Table 6 Colorful" w:uiPriority="51"/>
+    <w:lsdException w:name="List Table 7 Colorful" w:uiPriority="52"/>
+    <w:lsdException w:name="List Table 1 Light Accent 1" w:uiPriority="46"/>
+    <w:lsdException w:name="List Table 2 Accent 1" w:uiPriority="47"/>
+    <w:lsdException w:name="List Table 3 Accent 1" w:uiPriority="48"/>
+    <w:lsdException w:name="List Table 4 Accent 1" w:uiPriority="49"/>
+    <w:lsdException w:name="List Table 5 Dark Accent 1" w:uiPriority="50"/>
+    <w:lsdException w:name="List Table 6 Colorful Accent 1" w:uiPriority="51"/>
+    <w:lsdException w:name="List Table 7 Colorful Accent 1" w:uiPriority="52"/>
+    <w:lsdException w:name="List Table 1 Light Accent 2" w:uiPriority="46"/>
+    <w:lsdException w:name="List Table 2 Accent 2" w:uiPriority="47"/>
+    <w:lsdException w:name="List Table 3 Accent 2" w:uiPriority="48"/>
+    <w:lsdException w:name="List Table 4 Accent 2" w:uiPriority="49"/>
+    <w:lsdException w:name="List Table 5 Dark Accent 2" w:uiPriority="50"/>
+    <w:lsdException w:name="List Table 6 Colorful Accent 2" w:uiPriority="51"/>
+    <w:lsdException w:name="List Table 7 Colorful Accent 2" w:uiPriority="52"/>
+    <w:lsdException w:name="List Table 1 Light Accent 3" w:uiPriority="46"/>
+    <w:lsdException w:name="List Table 2 Accent 3" w:uiPriority="47"/>
+    <w:lsdException w:name="List Table 3 Accent 3" w:uiPriority="48"/>
+    <w:lsdException w:name="List Table 4 Accent 3" w:uiPriority="49"/>
+    <w:lsdException w:name="List Table 5 Dark Accent 3" w:uiPriority="50"/>
+    <w:lsdException w:name="List Table 6 Colorful Accent 3" w:uiPriority="51"/>
+    <w:lsdException w:name="List Table 7 Colorful Accent 3" w:uiPriority="52"/>
+    <w:lsdException w:name="List Table 1 Light Accent 4" w:uiPriority="46"/>
+    <w:lsdException w:name="List Table 2 Accent 4" w:uiPriority="47"/>
+    <w:lsdException w:name="List Table 3 Accent 4" w:uiPriority="48"/>
+    <w:lsdException w:name="List Table 4 Accent 4" w:uiPriority="49"/>
+    <w:lsdException w:name="List Table 5 Dark Accent 4" w:uiPriority="50"/>
+    <w:lsdException w:name="List Table 6 Colorful Accent 4" w:uiPriority="51"/>
+    <w:lsdException w:name="List Table 7 Colorful Accent 4" w:uiPriority="52"/>
+    <w:lsdException w:name="List Table 1 Light Accent 5" w:uiPriority="46"/>
+    <w:lsdException w:name="List Table 2 Accent 5" w:uiPriority="47"/>
+    <w:lsdException w:name="List Table 3 Accent 5" w:uiPriority="48"/>
+    <w:lsdException w:name="List Table 4 Accent 5" w:uiPriority="49"/>
+    <w:lsdException w:name="List Table 5 Dark Accent 5" w:uiPriority="50"/>
+    <w:lsdException w:name="List Table 6 Colorful Accent 5" w:uiPriority="51"/>
+    <w:lsdException w:name="List Table 7 Colorful Accent 5" w:uiPriority="52"/>
+    <w:lsdException w:name="List Table 1 Light Accent 6" w:uiPriority="46"/>
+    <w:lsdException w:name="List Table 2 Accent 6" w:uiPriority="47"/>
+    <w:lsdException w:name="List Table 3 Accent 6" w:uiPriority="48"/>
+    <w:lsdException w:name="List Table 4 Accent 6" w:uiPriority="49"/>
+    <w:lsdException w:name="List Table 5 Dark Accent 6" w:uiPriority="50"/>
+    <w:lsdException w:name="List Table 6 Colorful Accent 6" w:uiPriority="51"/>
+    <w:lsdException w:name="List Table 7 Colorful Accent 6" w:uiPriority="52"/>
+    <w:lsdException w:name="Mention" w:semiHidden="1" w:unhideWhenUsed="1"/>
+    <w:lsdException w:name="Smart Hyperlink" w:semiHidden="1" w:unhideWhenUsed="1"/>
+    <w:lsdException w:name="Hashtag" w:semiHidden="1" w:unhideWhenUsed="1"/>
+  </w:latentStyles>
+  <w:style w:type="paragraph" w:default="1" w:styleId="Normal">
+    <w:name w:val="Normal"/>
+    <w:qFormat/>
+  </w:style>
+  <w:style w:type="character" w:default="1" w:styleId="DefaultParagraphFont">
+    <w:name w:val="Default Paragraph Font"/>
+    <w:uiPriority w:val="1"/>
+    <w:semiHidden/>
+    <w:unhideWhenUsed/>
+  </w:style>
+  <w:style w:type="table" w:default="1" w:styleId="TableNormal">
+    <w:name w:val="Normal Table"/>
+    <w:uiPriority w:val="99"/>
+    <w:semiHidden/>
+    <w:unhideWhenUsed/>
+    <w:tblPr>
+      <w:tblInd w:w="0" w:type="dxa"/>
+      <w:tblCellMar>
+        <w:top w:w="0" w:type="dxa"/>
+        <w:left w:w="108" w:type="dxa"/>
+        <w:bottom w:w="0" w:type="dxa"/>
+        <w:right w:w="108" w:type="dxa"/>
+      </w:tblCellMar>
+    </w:tblPr>
+  </w:style>
+  <w:style w:type="numbering" w:default="1" w:styleId="NoList">
+    <w:name w:val="No List"/>
+    <w:uiPriority w:val="99"/>
+    <w:semiHidden/>
+    <w:unhideWhenUsed/>
+  </w:style>
+  <w:style w:type="character" w:styleId="PlaceholderText">
+    <w:name w:val="Placeholder Text"/>
+    <w:basedOn w:val="DefaultParagraphFont"/>
+    <w:uiPriority w:val="99"/>
+    <w:semiHidden/>
+    <w:rsid w:val="00200439"/>
+    <w:rPr>
+      <w:color w:val="808080"/>
+    </w:rPr>
+  </w:style>
+</w:styles>
+</file>
+
+<file path=word/glossary/webSettings.xml><?xml version="1.0" encoding="utf-8"?>
+<w:webSettings xmlns:mc="http://schemas.openxmlformats.org/markup-compatibility/2006" xmlns:r="http://schemas.openxmlformats.org/officeDocument/2006/relationships" xmlns:w="http://schemas.openxmlformats.org/wordprocessingml/2006/main" xmlns:w14="http://schemas.microsoft.com/office/word/2010/wordml" xmlns:w15="http://schemas.microsoft.com/office/word/2012/wordml" xmlns:w16se="http://schemas.microsoft.com/office/word/2015/wordml/symex" mc:Ignorable="w14 w15 w16se">
+  <w:optimizeForBrowser/>
+  <w:allowPNG/>
+</w:webSettings>
+</file>
+
 <file path=word/theme/theme1.xml><?xml version="1.0" encoding="utf-8"?>
 <a:theme xmlns:a="http://schemas.openxmlformats.org/drawingml/2006/main" name="Office Theme">
   <a:themeElements>
@@ -2716,11 +3643,33 @@
     <b:Publisher>Pearson Addison-Wesley</b:Publisher>
     <b:RefOrder>1</b:RefOrder>
   </b:Source>
+  <b:Source>
+    <b:Tag>Alb17</b:Tag>
+    <b:SourceType>InternetSite</b:SourceType>
+    <b:Guid>{C05A9EAD-34D5-4ADD-B568-B4683A34A968}</b:Guid>
+    <b:Title>C++: A Brief Description</b:Title>
+    <b:Year>2017</b:Year>
+    <b:Author>
+      <b:Author>
+        <b:NameList>
+          <b:Person>
+            <b:Last>"Albatross"</b:Last>
+          </b:Person>
+        </b:NameList>
+      </b:Author>
+    </b:Author>
+    <b:ProductionCompany>cplusplus.com</b:ProductionCompany>
+    <b:YearAccessed>2017</b:YearAccessed>
+    <b:MonthAccessed>May</b:MonthAccessed>
+    <b:DayAccessed>17</b:DayAccessed>
+    <b:URL>http://www.cplusplus.com/info/description/</b:URL>
+    <b:RefOrder>2</b:RefOrder>
+  </b:Source>
 </b:Sources>
 </file>
 
 <file path=customXml/itemProps1.xml><?xml version="1.0" encoding="utf-8"?>
-<ds:datastoreItem xmlns:ds="http://schemas.openxmlformats.org/officeDocument/2006/customXml" ds:itemID="{256A25BA-A7FD-4946-BB31-A0EF0991AC5F}">
+<ds:datastoreItem xmlns:ds="http://schemas.openxmlformats.org/officeDocument/2006/customXml" ds:itemID="{99C6176B-82FA-4D04-A72B-6A47F391A791}">
   <ds:schemaRefs>
     <ds:schemaRef ds:uri="http://schemas.openxmlformats.org/officeDocument/2006/bibliography"/>
   </ds:schemaRefs>

</xml_diff>

<commit_message>
Edited the summary and some small changes on some existing parts, added in my refernces that were refered to in my code comments. Will add in section 2 when I get home
</commit_message>
<xml_diff>
--- a/CAB301 Assignment 2.docx
+++ b/CAB301 Assignment 2.docx
@@ -1,6 +1,6 @@
 
 <file path=word/document.xml><?xml version="1.0" encoding="utf-8"?>
-<w:document xmlns:wpc="http://schemas.microsoft.com/office/word/2010/wordprocessingCanvas" xmlns:cx="http://schemas.microsoft.com/office/drawing/2014/chartex" xmlns:cx1="http://schemas.microsoft.com/office/drawing/2015/9/8/chartex" xmlns:cx2="http://schemas.microsoft.com/office/drawing/2015/10/21/chartex" xmlns:cx3="http://schemas.microsoft.com/office/drawing/2016/5/9/chartex" xmlns:cx4="http://schemas.microsoft.com/office/drawing/2016/5/10/chartex" xmlns:cx5="http://schemas.microsoft.com/office/drawing/2016/5/11/chartex" xmlns:mc="http://schemas.openxmlformats.org/markup-compatibility/2006" xmlns:o="urn:schemas-microsoft-com:office:office" xmlns:r="http://schemas.openxmlformats.org/officeDocument/2006/relationships" xmlns:m="http://schemas.openxmlformats.org/officeDocument/2006/math" xmlns:v="urn:schemas-microsoft-com:vml" xmlns:wp14="http://schemas.microsoft.com/office/word/2010/wordprocessingDrawing" xmlns:wp="http://schemas.openxmlformats.org/drawingml/2006/wordprocessingDrawing" xmlns:w10="urn:schemas-microsoft-com:office:word" xmlns:w="http://schemas.openxmlformats.org/wordprocessingml/2006/main" xmlns:w14="http://schemas.microsoft.com/office/word/2010/wordml" xmlns:w15="http://schemas.microsoft.com/office/word/2012/wordml" xmlns:w16se="http://schemas.microsoft.com/office/word/2015/wordml/symex" xmlns:wpg="http://schemas.microsoft.com/office/word/2010/wordprocessingGroup" xmlns:wpi="http://schemas.microsoft.com/office/word/2010/wordprocessingInk" xmlns:wne="http://schemas.microsoft.com/office/word/2006/wordml" xmlns:wps="http://schemas.microsoft.com/office/word/2010/wordprocessingShape" mc:Ignorable="w14 w15 w16se wp14">
+<w:document xmlns:wpc="http://schemas.microsoft.com/office/word/2010/wordprocessingCanvas" xmlns:cx="http://schemas.microsoft.com/office/drawing/2014/chartex" xmlns:cx1="http://schemas.microsoft.com/office/drawing/2015/9/8/chartex" xmlns:cx2="http://schemas.microsoft.com/office/drawing/2015/10/21/chartex" xmlns:cx3="http://schemas.microsoft.com/office/drawing/2016/5/9/chartex" xmlns:cx4="http://schemas.microsoft.com/office/drawing/2016/5/10/chartex" xmlns:cx5="http://schemas.microsoft.com/office/drawing/2016/5/11/chartex" xmlns:cx6="http://schemas.microsoft.com/office/drawing/2016/5/12/chartex" xmlns:cx7="http://schemas.microsoft.com/office/drawing/2016/5/13/chartex" xmlns:cx8="http://schemas.microsoft.com/office/drawing/2016/5/14/chartex" xmlns:mc="http://schemas.openxmlformats.org/markup-compatibility/2006" xmlns:o="urn:schemas-microsoft-com:office:office" xmlns:r="http://schemas.openxmlformats.org/officeDocument/2006/relationships" xmlns:m="http://schemas.openxmlformats.org/officeDocument/2006/math" xmlns:v="urn:schemas-microsoft-com:vml" xmlns:wp14="http://schemas.microsoft.com/office/word/2010/wordprocessingDrawing" xmlns:wp="http://schemas.openxmlformats.org/drawingml/2006/wordprocessingDrawing" xmlns:w10="urn:schemas-microsoft-com:office:word" xmlns:w="http://schemas.openxmlformats.org/wordprocessingml/2006/main" xmlns:w14="http://schemas.microsoft.com/office/word/2010/wordml" xmlns:w15="http://schemas.microsoft.com/office/word/2012/wordml" xmlns:w16se="http://schemas.microsoft.com/office/word/2015/wordml/symex" xmlns:wpg="http://schemas.microsoft.com/office/word/2010/wordprocessingGroup" xmlns:wpi="http://schemas.microsoft.com/office/word/2010/wordprocessingInk" xmlns:wne="http://schemas.microsoft.com/office/word/2006/wordml" xmlns:wps="http://schemas.microsoft.com/office/word/2010/wordprocessingShape" mc:Ignorable="w14 w15 w16se wp14">
   <w:body>
     <w:p>
       <w:pPr>
@@ -133,11 +133,67 @@
     </w:p>
     <w:p>
       <w:r>
-        <w:t xml:space="preserve">The purpose of this report is to summarise the outcomes of the experiments to compare the executions of two algorithms that both find the smallest difference between two elements within a set of numbers. The tests were completed by writing the algorithms and a test driver in C++ within the Code Blocks IDE, and outputting the results to Comma Separated Value files. These outputs were plotted in MATLAB, and </w:t>
+        <w:t>The purpose of this report is to summarise</w:t>
+      </w:r>
+      <w:r>
+        <w:t xml:space="preserve"> and compare</w:t>
+      </w:r>
+      <w:r>
+        <w:t xml:space="preserve"> the </w:t>
+      </w:r>
+      <w:r>
+        <w:t>results</w:t>
+      </w:r>
+      <w:r>
+        <w:t xml:space="preserve"> of experiments </w:t>
+      </w:r>
+      <w:r>
+        <w:t>conducted on</w:t>
+      </w:r>
+      <w:r>
+        <w:t xml:space="preserve"> two algorithms that both find the smallest difference between two elements within a set of numbers. The tests were completed by </w:t>
+      </w:r>
+      <w:r>
+        <w:t>implementing</w:t>
+      </w:r>
+      <w:r>
+        <w:t xml:space="preserve"> the algorithms and a test driver in C++ within the Code Blocks IDE, and outputting the results to Comma Separated Value files</w:t>
+      </w:r>
+      <w:r>
+        <w:t xml:space="preserve"> (</w:t>
+      </w:r>
+      <w:r>
+        <w:t>.</w:t>
+      </w:r>
+      <w:proofErr w:type="spellStart"/>
+      <w:r>
+        <w:t>cvs</w:t>
+      </w:r>
+      <w:proofErr w:type="spellEnd"/>
+      <w:r>
+        <w:t>)</w:t>
+      </w:r>
+      <w:r>
+        <w:t xml:space="preserve">. These </w:t>
+      </w:r>
+      <w:r>
+        <w:t xml:space="preserve">final </w:t>
+      </w:r>
+      <w:r>
+        <w:t xml:space="preserve">outputs were plotted in MATLAB, </w:t>
+      </w:r>
+      <w:r>
+        <w:t xml:space="preserve">and </w:t>
+      </w:r>
+      <w:r>
+        <w:t xml:space="preserve">the trends </w:t>
+      </w:r>
+      <w:r>
+        <w:t>clearly reinforce the expectations</w:t>
       </w:r>
       <w:commentRangeStart w:id="3"/>
       <w:r>
-        <w:t xml:space="preserve">the results were </w:t>
+        <w:t xml:space="preserve"> </w:t>
       </w:r>
       <w:commentRangeEnd w:id="3"/>
       <w:r>
@@ -145,6 +201,38 @@
           <w:rStyle w:val="CommentReference"/>
         </w:rPr>
         <w:commentReference w:id="3"/>
+      </w:r>
+      <w:r>
+        <w:t>t</w:t>
+      </w:r>
+      <w:r>
+        <w:t>hat the second algorithm (MinDistance2 – Appendix 2) was indeed far more efficient than the first algorithm (</w:t>
+      </w:r>
+      <w:proofErr w:type="spellStart"/>
+      <w:r>
+        <w:t>MinDistance</w:t>
+      </w:r>
+      <w:proofErr w:type="spellEnd"/>
+      <w:r>
+        <w:t xml:space="preserve"> – Appendix 1).</w:t>
+      </w:r>
+      <w:r>
+        <w:t xml:space="preserve"> As such, the e</w:t>
+      </w:r>
+      <w:r>
+        <w:t>nd test results show a very high correlation with the estimate</w:t>
+      </w:r>
+      <w:r>
+        <w:t>d theoretical efficiency for both</w:t>
+      </w:r>
+      <w:r>
+        <w:t xml:space="preserve"> algorithm</w:t>
+      </w:r>
+      <w:r>
+        <w:t>s</w:t>
+      </w:r>
+      <w:r>
+        <w:t>.</w:t>
       </w:r>
     </w:p>
     <w:p>
@@ -164,6 +252,7 @@
           <w:id w:val="-2021151312"/>
           <w:citation/>
         </w:sdtPr>
+        <w:sdtEndPr/>
         <w:sdtContent>
           <w:r>
             <w:fldChar w:fldCharType="begin"/>
@@ -222,7 +311,13 @@
         <w:fldChar w:fldCharType="end"/>
       </w:r>
       <w:r>
-        <w:t>, serves the same purpose as MinDistance but is proposed as a more efficient version.</w:t>
+        <w:t xml:space="preserve">, serves the same purpose as MinDistance but is proposed as a </w:t>
+      </w:r>
+      <w:r>
+        <w:t xml:space="preserve">potentially </w:t>
+      </w:r>
+      <w:r>
+        <w:t>more efficient version.</w:t>
       </w:r>
     </w:p>
     <w:p>
@@ -252,7 +347,13 @@
         </m:r>
       </m:oMath>
       <w:r>
-        <w:t xml:space="preserve"> to an arbitrarily large value, ideally infinity. Then, it loops over each element in the array </w:t>
+        <w:t xml:space="preserve"> to an arbitrarily large value, ideally infinity. Then, it </w:t>
+      </w:r>
+      <w:r>
+        <w:t>iterates</w:t>
+      </w:r>
+      <w:r>
+        <w:t xml:space="preserve"> over each element in the array </w:t>
       </w:r>
       <m:oMath>
         <m:r>
@@ -314,7 +415,16 @@
         <w:t>)</w:t>
       </w:r>
       <w:r>
-        <w:t xml:space="preserve">, and if not is the difference between the two elements smaller than the current minimum (check </w:t>
+        <w:t xml:space="preserve">; </w:t>
+      </w:r>
+      <w:r>
+        <w:t>and if not</w:t>
+      </w:r>
+      <w:r>
+        <w:t>,</w:t>
+      </w:r>
+      <w:r>
+        <w:t xml:space="preserve"> is the difference between the two elements smaller than the current minimum (check </w:t>
       </w:r>
       <m:oMath>
         <m:d>
@@ -408,7 +518,19 @@
         <w:rPr>
           <w:rFonts w:eastAsiaTheme="minorEastAsia"/>
         </w:rPr>
-        <w:t xml:space="preserve"> to its value. After checking every permutation of </w:t>
+        <w:t xml:space="preserve"> to </w:t>
+      </w:r>
+      <w:r>
+        <w:rPr>
+          <w:rFonts w:eastAsiaTheme="minorEastAsia"/>
+        </w:rPr>
+        <w:t>this</w:t>
+      </w:r>
+      <w:r>
+        <w:rPr>
+          <w:rFonts w:eastAsiaTheme="minorEastAsia"/>
+        </w:rPr>
+        <w:t xml:space="preserve"> value. After checking every permutation of </w:t>
       </w:r>
       <m:oMath>
         <m:r>
@@ -455,7 +577,19 @@
         <w:rPr>
           <w:rFonts w:eastAsiaTheme="minorEastAsia"/>
         </w:rPr>
-        <w:t xml:space="preserve"> to a large value. Then, it loops over every element of </w:t>
+        <w:t xml:space="preserve"> to a large value. Then, it </w:t>
+      </w:r>
+      <w:r>
+        <w:rPr>
+          <w:rFonts w:eastAsiaTheme="minorEastAsia"/>
+        </w:rPr>
+        <w:t>iterates</w:t>
+      </w:r>
+      <w:r>
+        <w:rPr>
+          <w:rFonts w:eastAsiaTheme="minorEastAsia"/>
+        </w:rPr>
+        <w:t xml:space="preserve"> over every element of </w:t>
       </w:r>
       <m:oMath>
         <m:r>
@@ -469,7 +603,19 @@
         <w:rPr>
           <w:rFonts w:eastAsiaTheme="minorEastAsia"/>
         </w:rPr>
-        <w:t xml:space="preserve"> bar the last one (again with index </w:t>
+        <w:t xml:space="preserve"> bar the </w:t>
+      </w:r>
+      <w:r>
+        <w:rPr>
+          <w:rFonts w:eastAsiaTheme="minorEastAsia"/>
+        </w:rPr>
+        <w:t>final</w:t>
+      </w:r>
+      <w:r>
+        <w:rPr>
+          <w:rFonts w:eastAsiaTheme="minorEastAsia"/>
+        </w:rPr>
+        <w:t xml:space="preserve"> one (again with index </w:t>
       </w:r>
       <m:oMath>
         <m:r>
@@ -676,6 +822,7 @@
           <w:id w:val="-413090926"/>
           <w:citation/>
         </w:sdtPr>
+        <w:sdtEndPr/>
         <w:sdtContent>
           <w:r>
             <w:fldChar w:fldCharType="begin"/>
@@ -955,8 +1102,6 @@
         </w:rPr>
         <w:t>was only carried out once per array size, because the number of operations carried out by both algorithms is constant for a given input size. There is however variation in the execution time, so for each input size 50 different arrays were tested on both algorithms to obtain an average.</w:t>
       </w:r>
-      <w:bookmarkStart w:id="7" w:name="_GoBack"/>
-      <w:bookmarkEnd w:id="7"/>
     </w:p>
     <w:p>
       <w:pPr>
@@ -1060,6 +1205,7 @@
           <w:docPartUnique/>
         </w:docPartObj>
       </w:sdtPr>
+      <w:sdtEndPr/>
       <w:sdtContent>
         <w:p>
           <w:pPr>
@@ -1079,6 +1225,7 @@
             <w:id w:val="-573587230"/>
             <w:bibliography/>
           </w:sdtPr>
+          <w:sdtEndPr/>
           <w:sdtContent>
             <w:p>
               <w:pPr>
@@ -1114,7 +1261,7 @@
               </w:tblGrid>
               <w:tr>
                 <w:trPr>
-                  <w:divId w:val="863328334"/>
+                  <w:divId w:val="1603997518"/>
                   <w:tblCellSpacing w:w="15" w:type="dxa"/>
                 </w:trPr>
                 <w:tc>
@@ -1160,10 +1307,244 @@
                   </w:p>
                 </w:tc>
               </w:tr>
+              <w:tr>
+                <w:trPr>
+                  <w:divId w:val="1603997518"/>
+                  <w:tblCellSpacing w:w="15" w:type="dxa"/>
+                </w:trPr>
+                <w:tc>
+                  <w:tcPr>
+                    <w:tcW w:w="50" w:type="pct"/>
+                    <w:hideMark/>
+                  </w:tcPr>
+                  <w:p>
+                    <w:pPr>
+                      <w:pStyle w:val="Bibliography"/>
+                      <w:rPr>
+                        <w:noProof/>
+                      </w:rPr>
+                    </w:pPr>
+                    <w:r>
+                      <w:rPr>
+                        <w:noProof/>
+                      </w:rPr>
+                      <w:t xml:space="preserve">[2] </w:t>
+                    </w:r>
+                  </w:p>
+                </w:tc>
+                <w:tc>
+                  <w:tcPr>
+                    <w:tcW w:w="0" w:type="auto"/>
+                    <w:hideMark/>
+                  </w:tcPr>
+                  <w:p>
+                    <w:pPr>
+                      <w:pStyle w:val="Bibliography"/>
+                      <w:rPr>
+                        <w:noProof/>
+                      </w:rPr>
+                    </w:pPr>
+                    <w:r>
+                      <w:rPr>
+                        <w:noProof/>
+                      </w:rPr>
+                      <w:t>"Albatross", “C++: A Brief Description,” cplusplus.com, 2017. [Online]. Available: http://www.cplusplus.com/info/description/. [Accessed 17 May 2017].</w:t>
+                    </w:r>
+                  </w:p>
+                  <w:p/>
+                  <w:p>
+                    <w:r>
+                      <w:rPr>
+                        <w:highlight w:val="yellow"/>
+                      </w:rPr>
+                      <w:t>Never used whatever this list is before So I don't know how to Integrate these: which are what I referenced in my code comments</w:t>
+                    </w:r>
+                    <w:r>
+                      <w:rPr>
+                        <w:highlight w:val="yellow"/>
+                      </w:rPr>
+                      <w:t>. The numbers are as they are referred to in the comments so we'll have to update the comments to reflect new reference number positions</w:t>
+                    </w:r>
+                    <w:bookmarkStart w:id="7" w:name="_GoBack"/>
+                    <w:bookmarkEnd w:id="7"/>
+                    <w:r>
+                      <w:rPr>
+                        <w:highlight w:val="yellow"/>
+                      </w:rPr>
+                      <w:t>:</w:t>
+                    </w:r>
+                  </w:p>
+                  <w:p>
+                    <w:pPr>
+                      <w:pStyle w:val="ListParagraph"/>
+                      <w:numPr>
+                        <w:ilvl w:val="0"/>
+                        <w:numId w:val="5"/>
+                      </w:numPr>
+                      <w:rPr>
+                        <w:b/>
+                        <w:sz w:val="28"/>
+                        <w:szCs w:val="28"/>
+                      </w:rPr>
+                    </w:pPr>
+                    <w:proofErr w:type="spellStart"/>
+                    <w:r>
+                      <w:rPr>
+                        <w:i/>
+                      </w:rPr>
+                      <w:t>std</w:t>
+                    </w:r>
+                    <w:proofErr w:type="spellEnd"/>
+                    <w:r>
+                      <w:rPr>
+                        <w:i/>
+                      </w:rPr>
+                      <w:t>::</w:t>
+                    </w:r>
+                    <w:proofErr w:type="spellStart"/>
+                    <w:r>
+                      <w:rPr>
+                        <w:i/>
+                      </w:rPr>
+                      <w:t>uniform_int_distribution</w:t>
+                    </w:r>
+                    <w:proofErr w:type="spellEnd"/>
+                    <w:r>
+                      <w:rPr>
+                        <w:i/>
+                      </w:rPr>
+                      <w:t>.</w:t>
+                    </w:r>
+                    <w:r>
+                      <w:t xml:space="preserve"> cppreference.com, 2017. </w:t>
+                    </w:r>
+                    <w:r>
+                      <w:t>http://en.cppreference.com/w/cpp/numeric/random/uniform_int_distribution</w:t>
+                    </w:r>
+                    <w:r>
+                      <w:t xml:space="preserve">. -  </w:t>
+                    </w:r>
+                    <w:r>
+                      <w:rPr>
+                        <w:b/>
+                      </w:rPr>
+                      <w:t>For help with RNG.</w:t>
+                    </w:r>
+                  </w:p>
+                  <w:p>
+                    <w:pPr>
+                      <w:pStyle w:val="ListParagraph"/>
+                      <w:ind w:left="360"/>
+                      <w:rPr>
+                        <w:b/>
+                        <w:sz w:val="28"/>
+                        <w:szCs w:val="28"/>
+                      </w:rPr>
+                    </w:pPr>
+                  </w:p>
+                  <w:p>
+                    <w:pPr>
+                      <w:pStyle w:val="ListParagraph"/>
+                      <w:numPr>
+                        <w:ilvl w:val="0"/>
+                        <w:numId w:val="5"/>
+                      </w:numPr>
+                    </w:pPr>
+                    <w:r>
+                      <w:t xml:space="preserve">A. Allain. </w:t>
+                    </w:r>
+                    <w:r>
+                      <w:rPr>
+                        <w:i/>
+                      </w:rPr>
+                      <w:t>C++ File I/O.</w:t>
+                    </w:r>
+                    <w:r>
+                      <w:t xml:space="preserve"> Cprogramming.com</w:t>
+                    </w:r>
+                    <w:r>
+                      <w:t xml:space="preserve">, 2011. </w:t>
+                    </w:r>
+                    <w:r>
+                      <w:t>http://www.cprogramming.com/tutorial/lesson10.html</w:t>
+                    </w:r>
+                    <w:r>
+                      <w:t xml:space="preserve"> - </w:t>
+                    </w:r>
+                    <w:r>
+                      <w:rPr>
+                        <w:b/>
+                      </w:rPr>
+                      <w:t>For help with writing to .csv file.</w:t>
+                    </w:r>
+                    <w:r>
+                      <w:t xml:space="preserve"> </w:t>
+                    </w:r>
+                  </w:p>
+                  <w:p>
+                    <w:pPr>
+                      <w:pStyle w:val="ListParagraph"/>
+                    </w:pPr>
+                  </w:p>
+                  <w:p>
+                    <w:pPr>
+                      <w:pStyle w:val="ListParagraph"/>
+                      <w:numPr>
+                        <w:ilvl w:val="0"/>
+                        <w:numId w:val="5"/>
+                      </w:numPr>
+                    </w:pPr>
+                    <w:r>
+                      <w:t xml:space="preserve">E. </w:t>
+                    </w:r>
+                    <w:proofErr w:type="spellStart"/>
+                    <w:r>
+                      <w:t>Smistad</w:t>
+                    </w:r>
+                    <w:proofErr w:type="spellEnd"/>
+                    <w:r>
+                      <w:t xml:space="preserve">. </w:t>
+                    </w:r>
+                    <w:r>
+                      <w:rPr>
+                        <w:i/>
+                      </w:rPr>
+                      <w:t>Measuring runtime in milliseconds using the C++ 11 chrono library.</w:t>
+                    </w:r>
+                    <w:r>
+                      <w:t xml:space="preserve"> </w:t>
+                    </w:r>
+                    <w:r>
+                      <w:t xml:space="preserve">Erik </w:t>
+                    </w:r>
+                    <w:proofErr w:type="spellStart"/>
+                    <w:r>
+                      <w:t>Smistad</w:t>
+                    </w:r>
+                    <w:proofErr w:type="spellEnd"/>
+                    <w:r>
+                      <w:t xml:space="preserve">, 2012. </w:t>
+                    </w:r>
+                    <w:r>
+                      <w:t>https://www.eriksmistad.no/measuring-runtime-in-milliseconds-using-the-c-11-chrono-library/</w:t>
+                    </w:r>
+                    <w:r>
+                      <w:t xml:space="preserve"> - </w:t>
+                    </w:r>
+                    <w:r>
+                      <w:rPr>
+                        <w:b/>
+                      </w:rPr>
+                      <w:t>For help recording execution time.</w:t>
+                    </w:r>
+                  </w:p>
+                  <w:p/>
+                </w:tc>
+              </w:tr>
             </w:tbl>
             <w:p>
               <w:pPr>
-                <w:divId w:val="863328334"/>
+                <w:divId w:val="1603997518"/>
                 <w:rPr>
                   <w:rFonts w:eastAsia="Times New Roman"/>
                   <w:noProof/>
@@ -1195,6 +1576,7 @@
         <w:ind w:left="360" w:hanging="360"/>
       </w:pPr>
       <w:r>
+        <w:lastRenderedPageBreak/>
         <w:t>Appendix</w:t>
       </w:r>
     </w:p>
@@ -1225,8 +1607,8 @@
           <w:lang w:eastAsia="en-AU"/>
         </w:rPr>
         <w:drawing>
-          <wp:inline distT="0" distB="0" distL="0" distR="0" wp14:anchorId="7E8CCEB1" wp14:editId="7AE25FF2">
-            <wp:extent cx="4162425" cy="1733550"/>
+          <wp:inline distT="0" distB="0" distL="0" distR="0" wp14:anchorId="5AC1615C" wp14:editId="47C0DEFD">
+            <wp:extent cx="4829175" cy="2000250"/>
             <wp:effectExtent l="0" t="0" r="9525" b="0"/>
             <wp:docPr id="1" name="Picture 1"/>
             <wp:cNvGraphicFramePr>
@@ -1248,7 +1630,7 @@
                   <pic:spPr>
                     <a:xfrm>
                       <a:off x="0" y="0"/>
-                      <a:ext cx="4162425" cy="1733550"/>
+                      <a:ext cx="4829175" cy="2000250"/>
                     </a:xfrm>
                     <a:prstGeom prst="rect">
                       <a:avLst/>
@@ -1267,7 +1649,6 @@
       </w:pPr>
       <w:bookmarkStart w:id="10" w:name="_Ref482700909"/>
       <w:r>
-        <w:lastRenderedPageBreak/>
         <w:t>MinDistance2 Algorithm</w:t>
       </w:r>
       <w:bookmarkEnd w:id="10"/>
@@ -1279,10 +1660,10 @@
           <w:lang w:eastAsia="en-AU"/>
         </w:rPr>
         <w:drawing>
-          <wp:inline distT="0" distB="0" distL="0" distR="0" wp14:anchorId="5987CCA9" wp14:editId="49C35213">
-            <wp:extent cx="4448175" cy="1838325"/>
-            <wp:effectExtent l="0" t="0" r="9525" b="9525"/>
-            <wp:docPr id="2" name="Picture 2"/>
+          <wp:inline distT="0" distB="0" distL="0" distR="0" wp14:anchorId="089CD921" wp14:editId="04428495">
+            <wp:extent cx="5353050" cy="2162175"/>
+            <wp:effectExtent l="0" t="0" r="0" b="9525"/>
+            <wp:docPr id="3" name="Picture 3"/>
             <wp:cNvGraphicFramePr>
               <a:graphicFrameLocks xmlns:a="http://schemas.openxmlformats.org/drawingml/2006/main" noChangeAspect="1"/>
             </wp:cNvGraphicFramePr>
@@ -1302,7 +1683,7 @@
                   <pic:spPr>
                     <a:xfrm>
                       <a:off x="0" y="0"/>
-                      <a:ext cx="4448175" cy="1838325"/>
+                      <a:ext cx="5353050" cy="2162175"/>
                     </a:xfrm>
                     <a:prstGeom prst="rect">
                       <a:avLst/>
@@ -1387,6 +1768,7 @@
       </w:pPr>
       <w:bookmarkStart w:id="12" w:name="_Ref482818344"/>
       <w:r>
+        <w:lastRenderedPageBreak/>
         <w:t>MinDistance2 C++ Implementation</w:t>
       </w:r>
       <w:bookmarkEnd w:id="12"/>
@@ -1447,7 +1829,7 @@
 </file>
 
 <file path=word/comments.xml><?xml version="1.0" encoding="utf-8"?>
-<w:comments xmlns:wpc="http://schemas.microsoft.com/office/word/2010/wordprocessingCanvas" xmlns:cx="http://schemas.microsoft.com/office/drawing/2014/chartex" xmlns:cx1="http://schemas.microsoft.com/office/drawing/2015/9/8/chartex" xmlns:cx2="http://schemas.microsoft.com/office/drawing/2015/10/21/chartex" xmlns:cx3="http://schemas.microsoft.com/office/drawing/2016/5/9/chartex" xmlns:cx4="http://schemas.microsoft.com/office/drawing/2016/5/10/chartex" xmlns:cx5="http://schemas.microsoft.com/office/drawing/2016/5/11/chartex" xmlns:mc="http://schemas.openxmlformats.org/markup-compatibility/2006" xmlns:o="urn:schemas-microsoft-com:office:office" xmlns:r="http://schemas.openxmlformats.org/officeDocument/2006/relationships" xmlns:m="http://schemas.openxmlformats.org/officeDocument/2006/math" xmlns:v="urn:schemas-microsoft-com:vml" xmlns:wp14="http://schemas.microsoft.com/office/word/2010/wordprocessingDrawing" xmlns:wp="http://schemas.openxmlformats.org/drawingml/2006/wordprocessingDrawing" xmlns:w10="urn:schemas-microsoft-com:office:word" xmlns:w="http://schemas.openxmlformats.org/wordprocessingml/2006/main" xmlns:w14="http://schemas.microsoft.com/office/word/2010/wordml" xmlns:w15="http://schemas.microsoft.com/office/word/2012/wordml" xmlns:w16se="http://schemas.microsoft.com/office/word/2015/wordml/symex" xmlns:wpg="http://schemas.microsoft.com/office/word/2010/wordprocessingGroup" xmlns:wpi="http://schemas.microsoft.com/office/word/2010/wordprocessingInk" xmlns:wne="http://schemas.microsoft.com/office/word/2006/wordml" xmlns:wps="http://schemas.microsoft.com/office/word/2010/wordprocessingShape" mc:Ignorable="w14 w15 w16se wp14">
+<w:comments xmlns:wpc="http://schemas.microsoft.com/office/word/2010/wordprocessingCanvas" xmlns:cx="http://schemas.microsoft.com/office/drawing/2014/chartex" xmlns:cx1="http://schemas.microsoft.com/office/drawing/2015/9/8/chartex" xmlns:cx2="http://schemas.microsoft.com/office/drawing/2015/10/21/chartex" xmlns:cx3="http://schemas.microsoft.com/office/drawing/2016/5/9/chartex" xmlns:cx4="http://schemas.microsoft.com/office/drawing/2016/5/10/chartex" xmlns:cx5="http://schemas.microsoft.com/office/drawing/2016/5/11/chartex" xmlns:cx6="http://schemas.microsoft.com/office/drawing/2016/5/12/chartex" xmlns:cx7="http://schemas.microsoft.com/office/drawing/2016/5/13/chartex" xmlns:cx8="http://schemas.microsoft.com/office/drawing/2016/5/14/chartex" xmlns:mc="http://schemas.openxmlformats.org/markup-compatibility/2006" xmlns:o="urn:schemas-microsoft-com:office:office" xmlns:r="http://schemas.openxmlformats.org/officeDocument/2006/relationships" xmlns:m="http://schemas.openxmlformats.org/officeDocument/2006/math" xmlns:v="urn:schemas-microsoft-com:vml" xmlns:wp14="http://schemas.microsoft.com/office/word/2010/wordprocessingDrawing" xmlns:wp="http://schemas.openxmlformats.org/drawingml/2006/wordprocessingDrawing" xmlns:w10="urn:schemas-microsoft-com:office:word" xmlns:w="http://schemas.openxmlformats.org/wordprocessingml/2006/main" xmlns:w14="http://schemas.microsoft.com/office/word/2010/wordml" xmlns:w15="http://schemas.microsoft.com/office/word/2012/wordml" xmlns:w16se="http://schemas.microsoft.com/office/word/2015/wordml/symex" xmlns:wpg="http://schemas.microsoft.com/office/word/2010/wordprocessingGroup" xmlns:wpi="http://schemas.microsoft.com/office/word/2010/wordprocessingInk" xmlns:wne="http://schemas.microsoft.com/office/word/2006/wordml" xmlns:wps="http://schemas.microsoft.com/office/word/2010/wordprocessingShape" mc:Ignorable="w14 w15 w16se wp14">
   <w:comment w:id="0" w:author="Shane Havers" w:date="2017-05-16T11:14:00Z" w:initials="SH">
     <w:p>
       <w:pPr>
@@ -1580,7 +1962,7 @@
 </file>
 
 <file path=word/commentsExtended.xml><?xml version="1.0" encoding="utf-8"?>
-<w15:commentsEx xmlns:wpc="http://schemas.microsoft.com/office/word/2010/wordprocessingCanvas" xmlns:cx="http://schemas.microsoft.com/office/drawing/2014/chartex" xmlns:cx1="http://schemas.microsoft.com/office/drawing/2015/9/8/chartex" xmlns:cx2="http://schemas.microsoft.com/office/drawing/2015/10/21/chartex" xmlns:cx3="http://schemas.microsoft.com/office/drawing/2016/5/9/chartex" xmlns:cx4="http://schemas.microsoft.com/office/drawing/2016/5/10/chartex" xmlns:cx5="http://schemas.microsoft.com/office/drawing/2016/5/11/chartex" xmlns:mc="http://schemas.openxmlformats.org/markup-compatibility/2006" xmlns:o="urn:schemas-microsoft-com:office:office" xmlns:r="http://schemas.openxmlformats.org/officeDocument/2006/relationships" xmlns:m="http://schemas.openxmlformats.org/officeDocument/2006/math" xmlns:v="urn:schemas-microsoft-com:vml" xmlns:wp14="http://schemas.microsoft.com/office/word/2010/wordprocessingDrawing" xmlns:wp="http://schemas.openxmlformats.org/drawingml/2006/wordprocessingDrawing" xmlns:w10="urn:schemas-microsoft-com:office:word" xmlns:w="http://schemas.openxmlformats.org/wordprocessingml/2006/main" xmlns:w14="http://schemas.microsoft.com/office/word/2010/wordml" xmlns:w15="http://schemas.microsoft.com/office/word/2012/wordml" xmlns:w16se="http://schemas.microsoft.com/office/word/2015/wordml/symex" xmlns:wpg="http://schemas.microsoft.com/office/word/2010/wordprocessingGroup" xmlns:wpi="http://schemas.microsoft.com/office/word/2010/wordprocessingInk" xmlns:wne="http://schemas.microsoft.com/office/word/2006/wordml" xmlns:wps="http://schemas.microsoft.com/office/word/2010/wordprocessingShape" mc:Ignorable="w14 w15 w16se wp14">
+<w15:commentsEx xmlns:wpc="http://schemas.microsoft.com/office/word/2010/wordprocessingCanvas" xmlns:cx="http://schemas.microsoft.com/office/drawing/2014/chartex" xmlns:cx1="http://schemas.microsoft.com/office/drawing/2015/9/8/chartex" xmlns:cx2="http://schemas.microsoft.com/office/drawing/2015/10/21/chartex" xmlns:cx3="http://schemas.microsoft.com/office/drawing/2016/5/9/chartex" xmlns:cx4="http://schemas.microsoft.com/office/drawing/2016/5/10/chartex" xmlns:cx5="http://schemas.microsoft.com/office/drawing/2016/5/11/chartex" xmlns:cx6="http://schemas.microsoft.com/office/drawing/2016/5/12/chartex" xmlns:cx7="http://schemas.microsoft.com/office/drawing/2016/5/13/chartex" xmlns:cx8="http://schemas.microsoft.com/office/drawing/2016/5/14/chartex" xmlns:mc="http://schemas.openxmlformats.org/markup-compatibility/2006" xmlns:o="urn:schemas-microsoft-com:office:office" xmlns:r="http://schemas.openxmlformats.org/officeDocument/2006/relationships" xmlns:m="http://schemas.openxmlformats.org/officeDocument/2006/math" xmlns:v="urn:schemas-microsoft-com:vml" xmlns:wp14="http://schemas.microsoft.com/office/word/2010/wordprocessingDrawing" xmlns:wp="http://schemas.openxmlformats.org/drawingml/2006/wordprocessingDrawing" xmlns:w10="urn:schemas-microsoft-com:office:word" xmlns:w="http://schemas.openxmlformats.org/wordprocessingml/2006/main" xmlns:w14="http://schemas.microsoft.com/office/word/2010/wordml" xmlns:w15="http://schemas.microsoft.com/office/word/2012/wordml" xmlns:w16se="http://schemas.microsoft.com/office/word/2015/wordml/symex" xmlns:wpg="http://schemas.microsoft.com/office/word/2010/wordprocessingGroup" xmlns:wpi="http://schemas.microsoft.com/office/word/2010/wordprocessingInk" xmlns:wne="http://schemas.microsoft.com/office/word/2006/wordml" xmlns:wps="http://schemas.microsoft.com/office/word/2010/wordprocessingShape" mc:Ignorable="w14 w15 w16se wp14">
   <w15:commentEx w15:paraId="1E4D7426" w15:done="1"/>
   <w15:commentEx w15:paraId="1C6D9891" w15:done="0"/>
   <w15:commentEx w15:paraId="3382C672" w15:done="0"/>
@@ -1593,7 +1975,7 @@
 </file>
 
 <file path=word/endnotes.xml><?xml version="1.0" encoding="utf-8"?>
-<w:endnotes xmlns:wpc="http://schemas.microsoft.com/office/word/2010/wordprocessingCanvas" xmlns:cx="http://schemas.microsoft.com/office/drawing/2014/chartex" xmlns:cx1="http://schemas.microsoft.com/office/drawing/2015/9/8/chartex" xmlns:cx2="http://schemas.microsoft.com/office/drawing/2015/10/21/chartex" xmlns:cx3="http://schemas.microsoft.com/office/drawing/2016/5/9/chartex" xmlns:cx4="http://schemas.microsoft.com/office/drawing/2016/5/10/chartex" xmlns:cx5="http://schemas.microsoft.com/office/drawing/2016/5/11/chartex" xmlns:mc="http://schemas.openxmlformats.org/markup-compatibility/2006" xmlns:o="urn:schemas-microsoft-com:office:office" xmlns:r="http://schemas.openxmlformats.org/officeDocument/2006/relationships" xmlns:m="http://schemas.openxmlformats.org/officeDocument/2006/math" xmlns:v="urn:schemas-microsoft-com:vml" xmlns:wp14="http://schemas.microsoft.com/office/word/2010/wordprocessingDrawing" xmlns:wp="http://schemas.openxmlformats.org/drawingml/2006/wordprocessingDrawing" xmlns:w10="urn:schemas-microsoft-com:office:word" xmlns:w="http://schemas.openxmlformats.org/wordprocessingml/2006/main" xmlns:w14="http://schemas.microsoft.com/office/word/2010/wordml" xmlns:w15="http://schemas.microsoft.com/office/word/2012/wordml" xmlns:w16se="http://schemas.microsoft.com/office/word/2015/wordml/symex" xmlns:wpg="http://schemas.microsoft.com/office/word/2010/wordprocessingGroup" xmlns:wpi="http://schemas.microsoft.com/office/word/2010/wordprocessingInk" xmlns:wne="http://schemas.microsoft.com/office/word/2006/wordml" xmlns:wps="http://schemas.microsoft.com/office/word/2010/wordprocessingShape" mc:Ignorable="w14 w15 w16se wp14">
+<w:endnotes xmlns:wpc="http://schemas.microsoft.com/office/word/2010/wordprocessingCanvas" xmlns:cx="http://schemas.microsoft.com/office/drawing/2014/chartex" xmlns:cx1="http://schemas.microsoft.com/office/drawing/2015/9/8/chartex" xmlns:cx2="http://schemas.microsoft.com/office/drawing/2015/10/21/chartex" xmlns:cx3="http://schemas.microsoft.com/office/drawing/2016/5/9/chartex" xmlns:cx4="http://schemas.microsoft.com/office/drawing/2016/5/10/chartex" xmlns:cx5="http://schemas.microsoft.com/office/drawing/2016/5/11/chartex" xmlns:cx6="http://schemas.microsoft.com/office/drawing/2016/5/12/chartex" xmlns:cx7="http://schemas.microsoft.com/office/drawing/2016/5/13/chartex" xmlns:cx8="http://schemas.microsoft.com/office/drawing/2016/5/14/chartex" xmlns:mc="http://schemas.openxmlformats.org/markup-compatibility/2006" xmlns:o="urn:schemas-microsoft-com:office:office" xmlns:r="http://schemas.openxmlformats.org/officeDocument/2006/relationships" xmlns:m="http://schemas.openxmlformats.org/officeDocument/2006/math" xmlns:v="urn:schemas-microsoft-com:vml" xmlns:wp14="http://schemas.microsoft.com/office/word/2010/wordprocessingDrawing" xmlns:wp="http://schemas.openxmlformats.org/drawingml/2006/wordprocessingDrawing" xmlns:w10="urn:schemas-microsoft-com:office:word" xmlns:w="http://schemas.openxmlformats.org/wordprocessingml/2006/main" xmlns:w14="http://schemas.microsoft.com/office/word/2010/wordml" xmlns:w15="http://schemas.microsoft.com/office/word/2012/wordml" xmlns:w16se="http://schemas.microsoft.com/office/word/2015/wordml/symex" xmlns:wpg="http://schemas.microsoft.com/office/word/2010/wordprocessingGroup" xmlns:wpi="http://schemas.microsoft.com/office/word/2010/wordprocessingInk" xmlns:wne="http://schemas.microsoft.com/office/word/2006/wordml" xmlns:wps="http://schemas.microsoft.com/office/word/2010/wordprocessingShape" mc:Ignorable="w14 w15 w16se wp14">
   <w:endnote w:type="separator" w:id="-1">
     <w:p>
       <w:pPr>
@@ -1618,7 +2000,7 @@
 </file>
 
 <file path=word/footer1.xml><?xml version="1.0" encoding="utf-8"?>
-<w:ftr xmlns:wpc="http://schemas.microsoft.com/office/word/2010/wordprocessingCanvas" xmlns:cx="http://schemas.microsoft.com/office/drawing/2014/chartex" xmlns:cx1="http://schemas.microsoft.com/office/drawing/2015/9/8/chartex" xmlns:cx2="http://schemas.microsoft.com/office/drawing/2015/10/21/chartex" xmlns:cx3="http://schemas.microsoft.com/office/drawing/2016/5/9/chartex" xmlns:cx4="http://schemas.microsoft.com/office/drawing/2016/5/10/chartex" xmlns:cx5="http://schemas.microsoft.com/office/drawing/2016/5/11/chartex" xmlns:mc="http://schemas.openxmlformats.org/markup-compatibility/2006" xmlns:o="urn:schemas-microsoft-com:office:office" xmlns:r="http://schemas.openxmlformats.org/officeDocument/2006/relationships" xmlns:m="http://schemas.openxmlformats.org/officeDocument/2006/math" xmlns:v="urn:schemas-microsoft-com:vml" xmlns:wp14="http://schemas.microsoft.com/office/word/2010/wordprocessingDrawing" xmlns:wp="http://schemas.openxmlformats.org/drawingml/2006/wordprocessingDrawing" xmlns:w10="urn:schemas-microsoft-com:office:word" xmlns:w="http://schemas.openxmlformats.org/wordprocessingml/2006/main" xmlns:w14="http://schemas.microsoft.com/office/word/2010/wordml" xmlns:w15="http://schemas.microsoft.com/office/word/2012/wordml" xmlns:w16se="http://schemas.microsoft.com/office/word/2015/wordml/symex" xmlns:wpg="http://schemas.microsoft.com/office/word/2010/wordprocessingGroup" xmlns:wpi="http://schemas.microsoft.com/office/word/2010/wordprocessingInk" xmlns:wne="http://schemas.microsoft.com/office/word/2006/wordml" xmlns:wps="http://schemas.microsoft.com/office/word/2010/wordprocessingShape" mc:Ignorable="w14 w15 w16se wp14">
+<w:ftr xmlns:wpc="http://schemas.microsoft.com/office/word/2010/wordprocessingCanvas" xmlns:cx="http://schemas.microsoft.com/office/drawing/2014/chartex" xmlns:cx1="http://schemas.microsoft.com/office/drawing/2015/9/8/chartex" xmlns:cx2="http://schemas.microsoft.com/office/drawing/2015/10/21/chartex" xmlns:cx3="http://schemas.microsoft.com/office/drawing/2016/5/9/chartex" xmlns:cx4="http://schemas.microsoft.com/office/drawing/2016/5/10/chartex" xmlns:cx5="http://schemas.microsoft.com/office/drawing/2016/5/11/chartex" xmlns:cx6="http://schemas.microsoft.com/office/drawing/2016/5/12/chartex" xmlns:cx7="http://schemas.microsoft.com/office/drawing/2016/5/13/chartex" xmlns:cx8="http://schemas.microsoft.com/office/drawing/2016/5/14/chartex" xmlns:mc="http://schemas.openxmlformats.org/markup-compatibility/2006" xmlns:o="urn:schemas-microsoft-com:office:office" xmlns:r="http://schemas.openxmlformats.org/officeDocument/2006/relationships" xmlns:m="http://schemas.openxmlformats.org/officeDocument/2006/math" xmlns:v="urn:schemas-microsoft-com:vml" xmlns:wp14="http://schemas.microsoft.com/office/word/2010/wordprocessingDrawing" xmlns:wp="http://schemas.openxmlformats.org/drawingml/2006/wordprocessingDrawing" xmlns:w10="urn:schemas-microsoft-com:office:word" xmlns:w="http://schemas.openxmlformats.org/wordprocessingml/2006/main" xmlns:w14="http://schemas.microsoft.com/office/word/2010/wordml" xmlns:w15="http://schemas.microsoft.com/office/word/2012/wordml" xmlns:w16se="http://schemas.microsoft.com/office/word/2015/wordml/symex" xmlns:wpg="http://schemas.microsoft.com/office/word/2010/wordprocessingGroup" xmlns:wpi="http://schemas.microsoft.com/office/word/2010/wordprocessingInk" xmlns:wne="http://schemas.microsoft.com/office/word/2006/wordml" xmlns:wps="http://schemas.microsoft.com/office/word/2010/wordprocessingShape" mc:Ignorable="w14 w15 w16se wp14">
   <w:sdt>
     <w:sdtPr>
       <w:id w:val="-2052372562"/>
@@ -1627,6 +2009,7 @@
         <w:docPartUnique/>
       </w:docPartObj>
     </w:sdtPr>
+    <w:sdtEndPr/>
     <w:sdtContent>
       <w:sdt>
         <w:sdtPr>
@@ -1636,6 +2019,7 @@
             <w:docPartUnique/>
           </w:docPartObj>
         </w:sdtPr>
+        <w:sdtEndPr/>
         <w:sdtContent>
           <w:p>
             <w:pPr>
@@ -1676,7 +2060,7 @@
                 <w:bCs/>
                 <w:noProof/>
               </w:rPr>
-              <w:t>4</w:t>
+              <w:t>5</w:t>
             </w:r>
             <w:r>
               <w:rPr>
@@ -1721,7 +2105,7 @@
                 <w:bCs/>
                 <w:noProof/>
               </w:rPr>
-              <w:t>4</w:t>
+              <w:t>5</w:t>
             </w:r>
             <w:r>
               <w:rPr>
@@ -1746,7 +2130,7 @@
 </file>
 
 <file path=word/footnotes.xml><?xml version="1.0" encoding="utf-8"?>
-<w:footnotes xmlns:wpc="http://schemas.microsoft.com/office/word/2010/wordprocessingCanvas" xmlns:cx="http://schemas.microsoft.com/office/drawing/2014/chartex" xmlns:cx1="http://schemas.microsoft.com/office/drawing/2015/9/8/chartex" xmlns:cx2="http://schemas.microsoft.com/office/drawing/2015/10/21/chartex" xmlns:cx3="http://schemas.microsoft.com/office/drawing/2016/5/9/chartex" xmlns:cx4="http://schemas.microsoft.com/office/drawing/2016/5/10/chartex" xmlns:cx5="http://schemas.microsoft.com/office/drawing/2016/5/11/chartex" xmlns:mc="http://schemas.openxmlformats.org/markup-compatibility/2006" xmlns:o="urn:schemas-microsoft-com:office:office" xmlns:r="http://schemas.openxmlformats.org/officeDocument/2006/relationships" xmlns:m="http://schemas.openxmlformats.org/officeDocument/2006/math" xmlns:v="urn:schemas-microsoft-com:vml" xmlns:wp14="http://schemas.microsoft.com/office/word/2010/wordprocessingDrawing" xmlns:wp="http://schemas.openxmlformats.org/drawingml/2006/wordprocessingDrawing" xmlns:w10="urn:schemas-microsoft-com:office:word" xmlns:w="http://schemas.openxmlformats.org/wordprocessingml/2006/main" xmlns:w14="http://schemas.microsoft.com/office/word/2010/wordml" xmlns:w15="http://schemas.microsoft.com/office/word/2012/wordml" xmlns:w16se="http://schemas.microsoft.com/office/word/2015/wordml/symex" xmlns:wpg="http://schemas.microsoft.com/office/word/2010/wordprocessingGroup" xmlns:wpi="http://schemas.microsoft.com/office/word/2010/wordprocessingInk" xmlns:wne="http://schemas.microsoft.com/office/word/2006/wordml" xmlns:wps="http://schemas.microsoft.com/office/word/2010/wordprocessingShape" mc:Ignorable="w14 w15 w16se wp14">
+<w:footnotes xmlns:wpc="http://schemas.microsoft.com/office/word/2010/wordprocessingCanvas" xmlns:cx="http://schemas.microsoft.com/office/drawing/2014/chartex" xmlns:cx1="http://schemas.microsoft.com/office/drawing/2015/9/8/chartex" xmlns:cx2="http://schemas.microsoft.com/office/drawing/2015/10/21/chartex" xmlns:cx3="http://schemas.microsoft.com/office/drawing/2016/5/9/chartex" xmlns:cx4="http://schemas.microsoft.com/office/drawing/2016/5/10/chartex" xmlns:cx5="http://schemas.microsoft.com/office/drawing/2016/5/11/chartex" xmlns:cx6="http://schemas.microsoft.com/office/drawing/2016/5/12/chartex" xmlns:cx7="http://schemas.microsoft.com/office/drawing/2016/5/13/chartex" xmlns:cx8="http://schemas.microsoft.com/office/drawing/2016/5/14/chartex" xmlns:mc="http://schemas.openxmlformats.org/markup-compatibility/2006" xmlns:o="urn:schemas-microsoft-com:office:office" xmlns:r="http://schemas.openxmlformats.org/officeDocument/2006/relationships" xmlns:m="http://schemas.openxmlformats.org/officeDocument/2006/math" xmlns:v="urn:schemas-microsoft-com:vml" xmlns:wp14="http://schemas.microsoft.com/office/word/2010/wordprocessingDrawing" xmlns:wp="http://schemas.openxmlformats.org/drawingml/2006/wordprocessingDrawing" xmlns:w10="urn:schemas-microsoft-com:office:word" xmlns:w="http://schemas.openxmlformats.org/wordprocessingml/2006/main" xmlns:w14="http://schemas.microsoft.com/office/word/2010/wordml" xmlns:w15="http://schemas.microsoft.com/office/word/2012/wordml" xmlns:w16se="http://schemas.microsoft.com/office/word/2015/wordml/symex" xmlns:wpg="http://schemas.microsoft.com/office/word/2010/wordprocessingGroup" xmlns:wpi="http://schemas.microsoft.com/office/word/2010/wordprocessingInk" xmlns:wne="http://schemas.microsoft.com/office/word/2006/wordml" xmlns:wps="http://schemas.microsoft.com/office/word/2010/wordprocessingShape" mc:Ignorable="w14 w15 w16se wp14">
   <w:footnote w:type="separator" w:id="-1">
     <w:p>
       <w:pPr>
@@ -1771,8 +2155,192 @@
 </file>
 
 <file path=word/numbering.xml><?xml version="1.0" encoding="utf-8"?>
-<w:numbering xmlns:wpc="http://schemas.microsoft.com/office/word/2010/wordprocessingCanvas" xmlns:cx="http://schemas.microsoft.com/office/drawing/2014/chartex" xmlns:cx1="http://schemas.microsoft.com/office/drawing/2015/9/8/chartex" xmlns:cx2="http://schemas.microsoft.com/office/drawing/2015/10/21/chartex" xmlns:cx3="http://schemas.microsoft.com/office/drawing/2016/5/9/chartex" xmlns:cx4="http://schemas.microsoft.com/office/drawing/2016/5/10/chartex" xmlns:cx5="http://schemas.microsoft.com/office/drawing/2016/5/11/chartex" xmlns:mc="http://schemas.openxmlformats.org/markup-compatibility/2006" xmlns:o="urn:schemas-microsoft-com:office:office" xmlns:r="http://schemas.openxmlformats.org/officeDocument/2006/relationships" xmlns:m="http://schemas.openxmlformats.org/officeDocument/2006/math" xmlns:v="urn:schemas-microsoft-com:vml" xmlns:wp14="http://schemas.microsoft.com/office/word/2010/wordprocessingDrawing" xmlns:wp="http://schemas.openxmlformats.org/drawingml/2006/wordprocessingDrawing" xmlns:w10="urn:schemas-microsoft-com:office:word" xmlns:w="http://schemas.openxmlformats.org/wordprocessingml/2006/main" xmlns:w14="http://schemas.microsoft.com/office/word/2010/wordml" xmlns:w15="http://schemas.microsoft.com/office/word/2012/wordml" xmlns:w16se="http://schemas.microsoft.com/office/word/2015/wordml/symex" xmlns:wpg="http://schemas.microsoft.com/office/word/2010/wordprocessingGroup" xmlns:wpi="http://schemas.microsoft.com/office/word/2010/wordprocessingInk" xmlns:wne="http://schemas.microsoft.com/office/word/2006/wordml" xmlns:wps="http://schemas.microsoft.com/office/word/2010/wordprocessingShape" mc:Ignorable="w14 w15 w16se wp14">
+<w:numbering xmlns:wpc="http://schemas.microsoft.com/office/word/2010/wordprocessingCanvas" xmlns:cx="http://schemas.microsoft.com/office/drawing/2014/chartex" xmlns:cx1="http://schemas.microsoft.com/office/drawing/2015/9/8/chartex" xmlns:cx2="http://schemas.microsoft.com/office/drawing/2015/10/21/chartex" xmlns:cx3="http://schemas.microsoft.com/office/drawing/2016/5/9/chartex" xmlns:cx4="http://schemas.microsoft.com/office/drawing/2016/5/10/chartex" xmlns:cx5="http://schemas.microsoft.com/office/drawing/2016/5/11/chartex" xmlns:cx6="http://schemas.microsoft.com/office/drawing/2016/5/12/chartex" xmlns:cx7="http://schemas.microsoft.com/office/drawing/2016/5/13/chartex" xmlns:cx8="http://schemas.microsoft.com/office/drawing/2016/5/14/chartex" xmlns:mc="http://schemas.openxmlformats.org/markup-compatibility/2006" xmlns:o="urn:schemas-microsoft-com:office:office" xmlns:r="http://schemas.openxmlformats.org/officeDocument/2006/relationships" xmlns:m="http://schemas.openxmlformats.org/officeDocument/2006/math" xmlns:v="urn:schemas-microsoft-com:vml" xmlns:wp14="http://schemas.microsoft.com/office/word/2010/wordprocessingDrawing" xmlns:wp="http://schemas.openxmlformats.org/drawingml/2006/wordprocessingDrawing" xmlns:w10="urn:schemas-microsoft-com:office:word" xmlns:w="http://schemas.openxmlformats.org/wordprocessingml/2006/main" xmlns:w14="http://schemas.microsoft.com/office/word/2010/wordml" xmlns:w15="http://schemas.microsoft.com/office/word/2012/wordml" xmlns:w16se="http://schemas.microsoft.com/office/word/2015/wordml/symex" xmlns:wpg="http://schemas.microsoft.com/office/word/2010/wordprocessingGroup" xmlns:wpi="http://schemas.microsoft.com/office/word/2010/wordprocessingInk" xmlns:wne="http://schemas.microsoft.com/office/word/2006/wordml" xmlns:wps="http://schemas.microsoft.com/office/word/2010/wordprocessingShape" mc:Ignorable="w14 w15 w16se wp14">
   <w:abstractNum w:abstractNumId="0" w15:restartNumberingAfterBreak="0">
+    <w:nsid w:val="0D4A039E"/>
+    <w:multiLevelType w:val="hybridMultilevel"/>
+    <w:tmpl w:val="18CCB19A"/>
+    <w:lvl w:ilvl="0" w:tplc="062AE892">
+      <w:start w:val="1"/>
+      <w:numFmt w:val="decimal"/>
+      <w:lvlText w:val="[%1]"/>
+      <w:lvlJc w:val="left"/>
+      <w:pPr>
+        <w:ind w:left="720" w:hanging="360"/>
+      </w:pPr>
+      <w:rPr>
+        <w:rFonts w:hint="default"/>
+        <w:b w:val="0"/>
+        <w:sz w:val="22"/>
+        <w:szCs w:val="22"/>
+      </w:rPr>
+    </w:lvl>
+    <w:lvl w:ilvl="1" w:tplc="0C090019" w:tentative="1">
+      <w:start w:val="1"/>
+      <w:numFmt w:val="lowerLetter"/>
+      <w:lvlText w:val="%2."/>
+      <w:lvlJc w:val="left"/>
+      <w:pPr>
+        <w:ind w:left="1440" w:hanging="360"/>
+      </w:pPr>
+    </w:lvl>
+    <w:lvl w:ilvl="2" w:tplc="0C09001B" w:tentative="1">
+      <w:start w:val="1"/>
+      <w:numFmt w:val="lowerRoman"/>
+      <w:lvlText w:val="%3."/>
+      <w:lvlJc w:val="right"/>
+      <w:pPr>
+        <w:ind w:left="2160" w:hanging="180"/>
+      </w:pPr>
+    </w:lvl>
+    <w:lvl w:ilvl="3" w:tplc="0C09000F" w:tentative="1">
+      <w:start w:val="1"/>
+      <w:numFmt w:val="decimal"/>
+      <w:lvlText w:val="%4."/>
+      <w:lvlJc w:val="left"/>
+      <w:pPr>
+        <w:ind w:left="2880" w:hanging="360"/>
+      </w:pPr>
+    </w:lvl>
+    <w:lvl w:ilvl="4" w:tplc="0C090019" w:tentative="1">
+      <w:start w:val="1"/>
+      <w:numFmt w:val="lowerLetter"/>
+      <w:lvlText w:val="%5."/>
+      <w:lvlJc w:val="left"/>
+      <w:pPr>
+        <w:ind w:left="3600" w:hanging="360"/>
+      </w:pPr>
+    </w:lvl>
+    <w:lvl w:ilvl="5" w:tplc="0C09001B" w:tentative="1">
+      <w:start w:val="1"/>
+      <w:numFmt w:val="lowerRoman"/>
+      <w:lvlText w:val="%6."/>
+      <w:lvlJc w:val="right"/>
+      <w:pPr>
+        <w:ind w:left="4320" w:hanging="180"/>
+      </w:pPr>
+    </w:lvl>
+    <w:lvl w:ilvl="6" w:tplc="0C09000F" w:tentative="1">
+      <w:start w:val="1"/>
+      <w:numFmt w:val="decimal"/>
+      <w:lvlText w:val="%7."/>
+      <w:lvlJc w:val="left"/>
+      <w:pPr>
+        <w:ind w:left="5040" w:hanging="360"/>
+      </w:pPr>
+    </w:lvl>
+    <w:lvl w:ilvl="7" w:tplc="0C090019" w:tentative="1">
+      <w:start w:val="1"/>
+      <w:numFmt w:val="lowerLetter"/>
+      <w:lvlText w:val="%8."/>
+      <w:lvlJc w:val="left"/>
+      <w:pPr>
+        <w:ind w:left="5760" w:hanging="360"/>
+      </w:pPr>
+    </w:lvl>
+    <w:lvl w:ilvl="8" w:tplc="0C09001B" w:tentative="1">
+      <w:start w:val="1"/>
+      <w:numFmt w:val="lowerRoman"/>
+      <w:lvlText w:val="%9."/>
+      <w:lvlJc w:val="right"/>
+      <w:pPr>
+        <w:ind w:left="6480" w:hanging="180"/>
+      </w:pPr>
+    </w:lvl>
+  </w:abstractNum>
+  <w:abstractNum w:abstractNumId="1" w15:restartNumberingAfterBreak="0">
+    <w:nsid w:val="1AA309C2"/>
+    <w:multiLevelType w:val="hybridMultilevel"/>
+    <w:tmpl w:val="36CE076E"/>
+    <w:lvl w:ilvl="0" w:tplc="8CF29616">
+      <w:start w:val="2"/>
+      <w:numFmt w:val="decimal"/>
+      <w:lvlText w:val="[%1]"/>
+      <w:lvlJc w:val="left"/>
+      <w:pPr>
+        <w:ind w:left="360" w:hanging="360"/>
+      </w:pPr>
+      <w:rPr>
+        <w:rFonts w:hint="default"/>
+        <w:b w:val="0"/>
+        <w:sz w:val="22"/>
+        <w:szCs w:val="22"/>
+      </w:rPr>
+    </w:lvl>
+    <w:lvl w:ilvl="1" w:tplc="0C090019" w:tentative="1">
+      <w:start w:val="1"/>
+      <w:numFmt w:val="lowerLetter"/>
+      <w:lvlText w:val="%2."/>
+      <w:lvlJc w:val="left"/>
+      <w:pPr>
+        <w:ind w:left="1080" w:hanging="360"/>
+      </w:pPr>
+    </w:lvl>
+    <w:lvl w:ilvl="2" w:tplc="0C09001B" w:tentative="1">
+      <w:start w:val="1"/>
+      <w:numFmt w:val="lowerRoman"/>
+      <w:lvlText w:val="%3."/>
+      <w:lvlJc w:val="right"/>
+      <w:pPr>
+        <w:ind w:left="1800" w:hanging="180"/>
+      </w:pPr>
+    </w:lvl>
+    <w:lvl w:ilvl="3" w:tplc="0C09000F" w:tentative="1">
+      <w:start w:val="1"/>
+      <w:numFmt w:val="decimal"/>
+      <w:lvlText w:val="%4."/>
+      <w:lvlJc w:val="left"/>
+      <w:pPr>
+        <w:ind w:left="2520" w:hanging="360"/>
+      </w:pPr>
+    </w:lvl>
+    <w:lvl w:ilvl="4" w:tplc="0C090019" w:tentative="1">
+      <w:start w:val="1"/>
+      <w:numFmt w:val="lowerLetter"/>
+      <w:lvlText w:val="%5."/>
+      <w:lvlJc w:val="left"/>
+      <w:pPr>
+        <w:ind w:left="3240" w:hanging="360"/>
+      </w:pPr>
+    </w:lvl>
+    <w:lvl w:ilvl="5" w:tplc="0C09001B" w:tentative="1">
+      <w:start w:val="1"/>
+      <w:numFmt w:val="lowerRoman"/>
+      <w:lvlText w:val="%6."/>
+      <w:lvlJc w:val="right"/>
+      <w:pPr>
+        <w:ind w:left="3960" w:hanging="180"/>
+      </w:pPr>
+    </w:lvl>
+    <w:lvl w:ilvl="6" w:tplc="0C09000F" w:tentative="1">
+      <w:start w:val="1"/>
+      <w:numFmt w:val="decimal"/>
+      <w:lvlText w:val="%7."/>
+      <w:lvlJc w:val="left"/>
+      <w:pPr>
+        <w:ind w:left="4680" w:hanging="360"/>
+      </w:pPr>
+    </w:lvl>
+    <w:lvl w:ilvl="7" w:tplc="0C090019" w:tentative="1">
+      <w:start w:val="1"/>
+      <w:numFmt w:val="lowerLetter"/>
+      <w:lvlText w:val="%8."/>
+      <w:lvlJc w:val="left"/>
+      <w:pPr>
+        <w:ind w:left="5400" w:hanging="360"/>
+      </w:pPr>
+    </w:lvl>
+    <w:lvl w:ilvl="8" w:tplc="0C09001B" w:tentative="1">
+      <w:start w:val="1"/>
+      <w:numFmt w:val="lowerRoman"/>
+      <w:lvlText w:val="%9."/>
+      <w:lvlJc w:val="right"/>
+      <w:pPr>
+        <w:ind w:left="6120" w:hanging="180"/>
+      </w:pPr>
+    </w:lvl>
+  </w:abstractNum>
+  <w:abstractNum w:abstractNumId="2" w15:restartNumberingAfterBreak="0">
     <w:nsid w:val="21F31769"/>
     <w:multiLevelType w:val="hybridMultilevel"/>
     <w:tmpl w:val="909880DA"/>
@@ -1862,7 +2430,7 @@
       </w:pPr>
     </w:lvl>
   </w:abstractNum>
-  <w:abstractNum w:abstractNumId="1" w15:restartNumberingAfterBreak="0">
+  <w:abstractNum w:abstractNumId="3" w15:restartNumberingAfterBreak="0">
     <w:nsid w:val="398018B1"/>
     <w:multiLevelType w:val="hybridMultilevel"/>
     <w:tmpl w:val="6E66A9AA"/>
@@ -1951,7 +2519,7 @@
       </w:pPr>
     </w:lvl>
   </w:abstractNum>
-  <w:abstractNum w:abstractNumId="2" w15:restartNumberingAfterBreak="0">
+  <w:abstractNum w:abstractNumId="4" w15:restartNumberingAfterBreak="0">
     <w:nsid w:val="4DA02A91"/>
     <w:multiLevelType w:val="hybridMultilevel"/>
     <w:tmpl w:val="92B6E3E2"/>
@@ -2039,19 +2607,25 @@
     </w:lvl>
   </w:abstractNum>
   <w:num w:numId="1">
-    <w:abstractNumId w:val="1"/>
+    <w:abstractNumId w:val="3"/>
   </w:num>
   <w:num w:numId="2">
+    <w:abstractNumId w:val="4"/>
+  </w:num>
+  <w:num w:numId="3">
     <w:abstractNumId w:val="2"/>
   </w:num>
-  <w:num w:numId="3">
+  <w:num w:numId="4">
     <w:abstractNumId w:val="0"/>
+  </w:num>
+  <w:num w:numId="5">
+    <w:abstractNumId w:val="1"/>
   </w:num>
 </w:numbering>
 </file>
 
 <file path=word/people.xml><?xml version="1.0" encoding="utf-8"?>
-<w15:people xmlns:wpc="http://schemas.microsoft.com/office/word/2010/wordprocessingCanvas" xmlns:cx="http://schemas.microsoft.com/office/drawing/2014/chartex" xmlns:cx1="http://schemas.microsoft.com/office/drawing/2015/9/8/chartex" xmlns:cx2="http://schemas.microsoft.com/office/drawing/2015/10/21/chartex" xmlns:cx3="http://schemas.microsoft.com/office/drawing/2016/5/9/chartex" xmlns:cx4="http://schemas.microsoft.com/office/drawing/2016/5/10/chartex" xmlns:cx5="http://schemas.microsoft.com/office/drawing/2016/5/11/chartex" xmlns:mc="http://schemas.openxmlformats.org/markup-compatibility/2006" xmlns:o="urn:schemas-microsoft-com:office:office" xmlns:r="http://schemas.openxmlformats.org/officeDocument/2006/relationships" xmlns:m="http://schemas.openxmlformats.org/officeDocument/2006/math" xmlns:v="urn:schemas-microsoft-com:vml" xmlns:wp14="http://schemas.microsoft.com/office/word/2010/wordprocessingDrawing" xmlns:wp="http://schemas.openxmlformats.org/drawingml/2006/wordprocessingDrawing" xmlns:w10="urn:schemas-microsoft-com:office:word" xmlns:w="http://schemas.openxmlformats.org/wordprocessingml/2006/main" xmlns:w14="http://schemas.microsoft.com/office/word/2010/wordml" xmlns:w15="http://schemas.microsoft.com/office/word/2012/wordml" xmlns:w16se="http://schemas.microsoft.com/office/word/2015/wordml/symex" xmlns:wpg="http://schemas.microsoft.com/office/word/2010/wordprocessingGroup" xmlns:wpi="http://schemas.microsoft.com/office/word/2010/wordprocessingInk" xmlns:wne="http://schemas.microsoft.com/office/word/2006/wordml" xmlns:wps="http://schemas.microsoft.com/office/word/2010/wordprocessingShape" mc:Ignorable="w14 w15 w16se wp14">
+<w15:people xmlns:wpc="http://schemas.microsoft.com/office/word/2010/wordprocessingCanvas" xmlns:cx="http://schemas.microsoft.com/office/drawing/2014/chartex" xmlns:cx1="http://schemas.microsoft.com/office/drawing/2015/9/8/chartex" xmlns:cx2="http://schemas.microsoft.com/office/drawing/2015/10/21/chartex" xmlns:cx3="http://schemas.microsoft.com/office/drawing/2016/5/9/chartex" xmlns:cx4="http://schemas.microsoft.com/office/drawing/2016/5/10/chartex" xmlns:cx5="http://schemas.microsoft.com/office/drawing/2016/5/11/chartex" xmlns:cx6="http://schemas.microsoft.com/office/drawing/2016/5/12/chartex" xmlns:cx7="http://schemas.microsoft.com/office/drawing/2016/5/13/chartex" xmlns:cx8="http://schemas.microsoft.com/office/drawing/2016/5/14/chartex" xmlns:mc="http://schemas.openxmlformats.org/markup-compatibility/2006" xmlns:o="urn:schemas-microsoft-com:office:office" xmlns:r="http://schemas.openxmlformats.org/officeDocument/2006/relationships" xmlns:m="http://schemas.openxmlformats.org/officeDocument/2006/math" xmlns:v="urn:schemas-microsoft-com:vml" xmlns:wp14="http://schemas.microsoft.com/office/word/2010/wordprocessingDrawing" xmlns:wp="http://schemas.openxmlformats.org/drawingml/2006/wordprocessingDrawing" xmlns:w10="urn:schemas-microsoft-com:office:word" xmlns:w="http://schemas.openxmlformats.org/wordprocessingml/2006/main" xmlns:w14="http://schemas.microsoft.com/office/word/2010/wordml" xmlns:w15="http://schemas.microsoft.com/office/word/2012/wordml" xmlns:w16se="http://schemas.microsoft.com/office/word/2015/wordml/symex" xmlns:wpg="http://schemas.microsoft.com/office/word/2010/wordprocessingGroup" xmlns:wpi="http://schemas.microsoft.com/office/word/2010/wordprocessingInk" xmlns:wne="http://schemas.microsoft.com/office/word/2006/wordml" xmlns:wps="http://schemas.microsoft.com/office/word/2010/wordprocessingShape" mc:Ignorable="w14 w15 w16se wp14">
   <w15:person w15:author="Shane Havers">
     <w15:presenceInfo w15:providerId="Windows Live" w15:userId="777a5e6e5c76f708"/>
   </w15:person>
@@ -2835,532 +3409,6 @@
 </w:styles>
 </file>
 
-<file path=word/glossary/document.xml><?xml version="1.0" encoding="utf-8"?>
-<w:glossaryDocument xmlns:wpc="http://schemas.microsoft.com/office/word/2010/wordprocessingCanvas" xmlns:cx="http://schemas.microsoft.com/office/drawing/2014/chartex" xmlns:cx1="http://schemas.microsoft.com/office/drawing/2015/9/8/chartex" xmlns:cx2="http://schemas.microsoft.com/office/drawing/2015/10/21/chartex" xmlns:cx3="http://schemas.microsoft.com/office/drawing/2016/5/9/chartex" xmlns:cx4="http://schemas.microsoft.com/office/drawing/2016/5/10/chartex" xmlns:cx5="http://schemas.microsoft.com/office/drawing/2016/5/11/chartex" xmlns:mc="http://schemas.openxmlformats.org/markup-compatibility/2006" xmlns:o="urn:schemas-microsoft-com:office:office" xmlns:r="http://schemas.openxmlformats.org/officeDocument/2006/relationships" xmlns:m="http://schemas.openxmlformats.org/officeDocument/2006/math" xmlns:v="urn:schemas-microsoft-com:vml" xmlns:wp14="http://schemas.microsoft.com/office/word/2010/wordprocessingDrawing" xmlns:wp="http://schemas.openxmlformats.org/drawingml/2006/wordprocessingDrawing" xmlns:w10="urn:schemas-microsoft-com:office:word" xmlns:w="http://schemas.openxmlformats.org/wordprocessingml/2006/main" xmlns:w14="http://schemas.microsoft.com/office/word/2010/wordml" xmlns:w15="http://schemas.microsoft.com/office/word/2012/wordml" xmlns:w16se="http://schemas.microsoft.com/office/word/2015/wordml/symex" xmlns:wpg="http://schemas.microsoft.com/office/word/2010/wordprocessingGroup" xmlns:wpi="http://schemas.microsoft.com/office/word/2010/wordprocessingInk" xmlns:wne="http://schemas.microsoft.com/office/word/2006/wordml" xmlns:wps="http://schemas.microsoft.com/office/word/2010/wordprocessingShape" mc:Ignorable="w14 w15 w16se wp14"/>
-</file>
-
-<file path=word/glossary/fontTable.xml><?xml version="1.0" encoding="utf-8"?>
-<w:fonts xmlns:mc="http://schemas.openxmlformats.org/markup-compatibility/2006" xmlns:r="http://schemas.openxmlformats.org/officeDocument/2006/relationships" xmlns:w="http://schemas.openxmlformats.org/wordprocessingml/2006/main" xmlns:w14="http://schemas.microsoft.com/office/word/2010/wordml" xmlns:w15="http://schemas.microsoft.com/office/word/2012/wordml" xmlns:w16se="http://schemas.microsoft.com/office/word/2015/wordml/symex" mc:Ignorable="w14 w15 w16se">
-  <w:font w:name="Times New Roman">
-    <w:panose1 w:val="02020603050405020304"/>
-    <w:charset w:val="00"/>
-    <w:family w:val="roman"/>
-    <w:pitch w:val="variable"/>
-    <w:sig w:usb0="E0002EFF" w:usb1="C000785B" w:usb2="00000009" w:usb3="00000000" w:csb0="000001FF" w:csb1="00000000"/>
-  </w:font>
-  <w:font w:name="Calibri">
-    <w:panose1 w:val="020F0502020204030204"/>
-    <w:charset w:val="00"/>
-    <w:family w:val="swiss"/>
-    <w:pitch w:val="variable"/>
-    <w:sig w:usb0="E0002AFF" w:usb1="C000247B" w:usb2="00000009" w:usb3="00000000" w:csb0="000001FF" w:csb1="00000000"/>
-  </w:font>
-  <w:font w:name="Calibri Light">
-    <w:panose1 w:val="020F0302020204030204"/>
-    <w:charset w:val="00"/>
-    <w:family w:val="swiss"/>
-    <w:pitch w:val="variable"/>
-    <w:sig w:usb0="E0002AFF" w:usb1="C000247B" w:usb2="00000009" w:usb3="00000000" w:csb0="000001FF" w:csb1="00000000"/>
-  </w:font>
-  <w:font w:name="Segoe UI">
-    <w:panose1 w:val="020B0502040204020203"/>
-    <w:charset w:val="00"/>
-    <w:family w:val="swiss"/>
-    <w:pitch w:val="variable"/>
-    <w:sig w:usb0="E4002EFF" w:usb1="C000E47F" w:usb2="00000009" w:usb3="00000000" w:csb0="000001FF" w:csb1="00000000"/>
-  </w:font>
-  <w:font w:name="Cambria Math">
-    <w:panose1 w:val="02040503050406030204"/>
-    <w:charset w:val="00"/>
-    <w:family w:val="roman"/>
-    <w:pitch w:val="variable"/>
-    <w:sig w:usb0="E00002FF" w:usb1="420024FF" w:usb2="00000000" w:usb3="00000000" w:csb0="0000019F" w:csb1="00000000"/>
-  </w:font>
-</w:fonts>
-</file>
-
-<file path=word/glossary/settings.xml><?xml version="1.0" encoding="utf-8"?>
-<w:settings xmlns:mc="http://schemas.openxmlformats.org/markup-compatibility/2006" xmlns:o="urn:schemas-microsoft-com:office:office" xmlns:r="http://schemas.openxmlformats.org/officeDocument/2006/relationships" xmlns:m="http://schemas.openxmlformats.org/officeDocument/2006/math" xmlns:v="urn:schemas-microsoft-com:vml" xmlns:w10="urn:schemas-microsoft-com:office:word" xmlns:w="http://schemas.openxmlformats.org/wordprocessingml/2006/main" xmlns:w14="http://schemas.microsoft.com/office/word/2010/wordml" xmlns:w15="http://schemas.microsoft.com/office/word/2012/wordml" xmlns:w16se="http://schemas.microsoft.com/office/word/2015/wordml/symex" xmlns:sl="http://schemas.openxmlformats.org/schemaLibrary/2006/main" mc:Ignorable="w14 w15 w16se">
-  <w:view w:val="normal"/>
-  <w:defaultTabStop w:val="720"/>
-  <w:characterSpacingControl w:val="doNotCompress"/>
-  <w:compat>
-    <w:useFELayout/>
-    <w:compatSetting w:name="compatibilityMode" w:uri="http://schemas.microsoft.com/office/word" w:val="15"/>
-    <w:compatSetting w:name="overrideTableStyleFontSizeAndJustification" w:uri="http://schemas.microsoft.com/office/word" w:val="1"/>
-    <w:compatSetting w:name="enableOpenTypeFeatures" w:uri="http://schemas.microsoft.com/office/word" w:val="1"/>
-    <w:compatSetting w:name="doNotFlipMirrorIndents" w:uri="http://schemas.microsoft.com/office/word" w:val="1"/>
-    <w:compatSetting w:name="differentiateMultirowTableHeaders" w:uri="http://schemas.microsoft.com/office/word" w:val="1"/>
-  </w:compat>
-  <w:rsids>
-    <w:rsidRoot w:val="00200439"/>
-    <w:rsid w:val="00200439"/>
-  </w:rsids>
-  <m:mathPr>
-    <m:mathFont m:val="Cambria Math"/>
-    <m:brkBin m:val="before"/>
-    <m:brkBinSub m:val="--"/>
-    <m:smallFrac m:val="0"/>
-    <m:dispDef/>
-    <m:lMargin m:val="0"/>
-    <m:rMargin m:val="0"/>
-    <m:defJc m:val="centerGroup"/>
-    <m:wrapIndent m:val="1440"/>
-    <m:intLim m:val="subSup"/>
-    <m:naryLim m:val="undOvr"/>
-  </m:mathPr>
-  <w:themeFontLang w:val="en-AU"/>
-  <w:clrSchemeMapping w:bg1="light1" w:t1="dark1" w:bg2="light2" w:t2="dark2" w:accent1="accent1" w:accent2="accent2" w:accent3="accent3" w:accent4="accent4" w:accent5="accent5" w:accent6="accent6" w:hyperlink="hyperlink" w:followedHyperlink="followedHyperlink"/>
-  <w:decimalSymbol w:val="."/>
-  <w:listSeparator w:val=","/>
-  <w15:chartTrackingRefBased/>
-</w:settings>
-</file>
-
-<file path=word/glossary/styles.xml><?xml version="1.0" encoding="utf-8"?>
-<w:styles xmlns:mc="http://schemas.openxmlformats.org/markup-compatibility/2006" xmlns:r="http://schemas.openxmlformats.org/officeDocument/2006/relationships" xmlns:w="http://schemas.openxmlformats.org/wordprocessingml/2006/main" xmlns:w14="http://schemas.microsoft.com/office/word/2010/wordml" xmlns:w15="http://schemas.microsoft.com/office/word/2012/wordml" xmlns:w16se="http://schemas.microsoft.com/office/word/2015/wordml/symex" mc:Ignorable="w14 w15 w16se">
-  <w:docDefaults>
-    <w:rPrDefault>
-      <w:rPr>
-        <w:rFonts w:asciiTheme="minorHAnsi" w:eastAsiaTheme="minorEastAsia" w:hAnsiTheme="minorHAnsi" w:cstheme="minorBidi"/>
-        <w:sz w:val="22"/>
-        <w:szCs w:val="22"/>
-        <w:lang w:val="en-AU" w:eastAsia="en-AU" w:bidi="ar-SA"/>
-      </w:rPr>
-    </w:rPrDefault>
-    <w:pPrDefault>
-      <w:pPr>
-        <w:spacing w:after="160" w:line="259" w:lineRule="auto"/>
-      </w:pPr>
-    </w:pPrDefault>
-  </w:docDefaults>
-  <w:latentStyles w:defLockedState="0" w:defUIPriority="99" w:defSemiHidden="0" w:defUnhideWhenUsed="0" w:defQFormat="0" w:count="374">
-    <w:lsdException w:name="Normal" w:uiPriority="0" w:qFormat="1"/>
-    <w:lsdException w:name="heading 1" w:uiPriority="9" w:qFormat="1"/>
-    <w:lsdException w:name="heading 2" w:semiHidden="1" w:uiPriority="9" w:unhideWhenUsed="1" w:qFormat="1"/>
-    <w:lsdException w:name="heading 3" w:semiHidden="1" w:uiPriority="9" w:unhideWhenUsed="1" w:qFormat="1"/>
-    <w:lsdException w:name="heading 4" w:semiHidden="1" w:uiPriority="9" w:unhideWhenUsed="1" w:qFormat="1"/>
-    <w:lsdException w:name="heading 5" w:semiHidden="1" w:uiPriority="9" w:unhideWhenUsed="1" w:qFormat="1"/>
-    <w:lsdException w:name="heading 6" w:semiHidden="1" w:uiPriority="9" w:unhideWhenUsed="1" w:qFormat="1"/>
-    <w:lsdException w:name="heading 7" w:semiHidden="1" w:uiPriority="9" w:unhideWhenUsed="1" w:qFormat="1"/>
-    <w:lsdException w:name="heading 8" w:semiHidden="1" w:uiPriority="9" w:unhideWhenUsed="1" w:qFormat="1"/>
-    <w:lsdException w:name="heading 9" w:semiHidden="1" w:uiPriority="9" w:unhideWhenUsed="1" w:qFormat="1"/>
-    <w:lsdException w:name="index 1" w:semiHidden="1" w:unhideWhenUsed="1"/>
-    <w:lsdException w:name="index 2" w:semiHidden="1" w:unhideWhenUsed="1"/>
-    <w:lsdException w:name="index 3" w:semiHidden="1" w:unhideWhenUsed="1"/>
-    <w:lsdException w:name="index 4" w:semiHidden="1" w:unhideWhenUsed="1"/>
-    <w:lsdException w:name="index 5" w:semiHidden="1" w:unhideWhenUsed="1"/>
-    <w:lsdException w:name="index 6" w:semiHidden="1" w:unhideWhenUsed="1"/>
-    <w:lsdException w:name="index 7" w:semiHidden="1" w:unhideWhenUsed="1"/>
-    <w:lsdException w:name="index 8" w:semiHidden="1" w:unhideWhenUsed="1"/>
-    <w:lsdException w:name="index 9" w:semiHidden="1" w:unhideWhenUsed="1"/>
-    <w:lsdException w:name="toc 1" w:semiHidden="1" w:uiPriority="39" w:unhideWhenUsed="1"/>
-    <w:lsdException w:name="toc 2" w:semiHidden="1" w:uiPriority="39" w:unhideWhenUsed="1"/>
-    <w:lsdException w:name="toc 3" w:semiHidden="1" w:uiPriority="39" w:unhideWhenUsed="1"/>
-    <w:lsdException w:name="toc 4" w:semiHidden="1" w:uiPriority="39" w:unhideWhenUsed="1"/>
-    <w:lsdException w:name="toc 5" w:semiHidden="1" w:uiPriority="39" w:unhideWhenUsed="1"/>
-    <w:lsdException w:name="toc 6" w:semiHidden="1" w:uiPriority="39" w:unhideWhenUsed="1"/>
-    <w:lsdException w:name="toc 7" w:semiHidden="1" w:uiPriority="39" w:unhideWhenUsed="1"/>
-    <w:lsdException w:name="toc 8" w:semiHidden="1" w:uiPriority="39" w:unhideWhenUsed="1"/>
-    <w:lsdException w:name="toc 9" w:semiHidden="1" w:uiPriority="39" w:unhideWhenUsed="1"/>
-    <w:lsdException w:name="Normal Indent" w:semiHidden="1" w:unhideWhenUsed="1"/>
-    <w:lsdException w:name="footnote text" w:semiHidden="1" w:unhideWhenUsed="1"/>
-    <w:lsdException w:name="annotation text" w:semiHidden="1" w:unhideWhenUsed="1"/>
-    <w:lsdException w:name="header" w:semiHidden="1" w:unhideWhenUsed="1"/>
-    <w:lsdException w:name="footer" w:semiHidden="1" w:unhideWhenUsed="1"/>
-    <w:lsdException w:name="index heading" w:semiHidden="1" w:unhideWhenUsed="1"/>
-    <w:lsdException w:name="caption" w:semiHidden="1" w:uiPriority="35" w:unhideWhenUsed="1" w:qFormat="1"/>
-    <w:lsdException w:name="table of figures" w:semiHidden="1" w:unhideWhenUsed="1"/>
-    <w:lsdException w:name="envelope address" w:semiHidden="1" w:unhideWhenUsed="1"/>
-    <w:lsdException w:name="envelope return" w:semiHidden="1" w:unhideWhenUsed="1"/>
-    <w:lsdException w:name="footnote reference" w:semiHidden="1" w:unhideWhenUsed="1"/>
-    <w:lsdException w:name="annotation reference" w:semiHidden="1" w:unhideWhenUsed="1"/>
-    <w:lsdException w:name="line number" w:semiHidden="1" w:unhideWhenUsed="1"/>
-    <w:lsdException w:name="page number" w:semiHidden="1" w:unhideWhenUsed="1"/>
-    <w:lsdException w:name="endnote reference" w:semiHidden="1" w:unhideWhenUsed="1"/>
-    <w:lsdException w:name="endnote text" w:semiHidden="1" w:unhideWhenUsed="1"/>
-    <w:lsdException w:name="table of authorities" w:semiHidden="1" w:unhideWhenUsed="1"/>
-    <w:lsdException w:name="macro" w:semiHidden="1" w:unhideWhenUsed="1"/>
-    <w:lsdException w:name="toa heading" w:semiHidden="1" w:unhideWhenUsed="1"/>
-    <w:lsdException w:name="List" w:semiHidden="1" w:unhideWhenUsed="1"/>
-    <w:lsdException w:name="List Bullet" w:semiHidden="1" w:unhideWhenUsed="1"/>
-    <w:lsdException w:name="List Number" w:semiHidden="1" w:unhideWhenUsed="1"/>
-    <w:lsdException w:name="List 2" w:semiHidden="1" w:unhideWhenUsed="1"/>
-    <w:lsdException w:name="List 3" w:semiHidden="1" w:unhideWhenUsed="1"/>
-    <w:lsdException w:name="List 4" w:semiHidden="1" w:unhideWhenUsed="1"/>
-    <w:lsdException w:name="List 5" w:semiHidden="1" w:unhideWhenUsed="1"/>
-    <w:lsdException w:name="List Bullet 2" w:semiHidden="1" w:unhideWhenUsed="1"/>
-    <w:lsdException w:name="List Bullet 3" w:semiHidden="1" w:unhideWhenUsed="1"/>
-    <w:lsdException w:name="List Bullet 4" w:semiHidden="1" w:unhideWhenUsed="1"/>
-    <w:lsdException w:name="List Bullet 5" w:semiHidden="1" w:unhideWhenUsed="1"/>
-    <w:lsdException w:name="List Number 2" w:semiHidden="1" w:unhideWhenUsed="1"/>
-    <w:lsdException w:name="List Number 3" w:semiHidden="1" w:unhideWhenUsed="1"/>
-    <w:lsdException w:name="List Number 4" w:semiHidden="1" w:unhideWhenUsed="1"/>
-    <w:lsdException w:name="List Number 5" w:semiHidden="1" w:unhideWhenUsed="1"/>
-    <w:lsdException w:name="Title" w:uiPriority="10" w:qFormat="1"/>
-    <w:lsdException w:name="Closing" w:semiHidden="1" w:unhideWhenUsed="1"/>
-    <w:lsdException w:name="Signature" w:semiHidden="1" w:unhideWhenUsed="1"/>
-    <w:lsdException w:name="Default Paragraph Font" w:semiHidden="1" w:uiPriority="1" w:unhideWhenUsed="1"/>
-    <w:lsdException w:name="Body Text" w:semiHidden="1" w:unhideWhenUsed="1"/>
-    <w:lsdException w:name="Body Text Indent" w:semiHidden="1" w:unhideWhenUsed="1"/>
-    <w:lsdException w:name="List Continue" w:semiHidden="1" w:unhideWhenUsed="1"/>
-    <w:lsdException w:name="List Continue 2" w:semiHidden="1" w:unhideWhenUsed="1"/>
-    <w:lsdException w:name="List Continue 3" w:semiHidden="1" w:unhideWhenUsed="1"/>
-    <w:lsdException w:name="List Continue 4" w:semiHidden="1" w:unhideWhenUsed="1"/>
-    <w:lsdException w:name="List Continue 5" w:semiHidden="1" w:unhideWhenUsed="1"/>
-    <w:lsdException w:name="Message Header" w:semiHidden="1" w:unhideWhenUsed="1"/>
-    <w:lsdException w:name="Subtitle" w:uiPriority="11" w:qFormat="1"/>
-    <w:lsdException w:name="Salutation" w:semiHidden="1" w:unhideWhenUsed="1"/>
-    <w:lsdException w:name="Date" w:semiHidden="1" w:unhideWhenUsed="1"/>
-    <w:lsdException w:name="Body Text First Indent" w:semiHidden="1" w:unhideWhenUsed="1"/>
-    <w:lsdException w:name="Body Text First Indent 2" w:semiHidden="1" w:unhideWhenUsed="1"/>
-    <w:lsdException w:name="Note Heading" w:semiHidden="1" w:unhideWhenUsed="1"/>
-    <w:lsdException w:name="Body Text 2" w:semiHidden="1" w:unhideWhenUsed="1"/>
-    <w:lsdException w:name="Body Text 3" w:semiHidden="1" w:unhideWhenUsed="1"/>
-    <w:lsdException w:name="Body Text Indent 2" w:semiHidden="1" w:unhideWhenUsed="1"/>
-    <w:lsdException w:name="Body Text Indent 3" w:semiHidden="1" w:unhideWhenUsed="1"/>
-    <w:lsdException w:name="Block Text" w:semiHidden="1" w:unhideWhenUsed="1"/>
-    <w:lsdException w:name="Hyperlink" w:semiHidden="1" w:unhideWhenUsed="1"/>
-    <w:lsdException w:name="FollowedHyperlink" w:semiHidden="1" w:unhideWhenUsed="1"/>
-    <w:lsdException w:name="Strong" w:uiPriority="22" w:qFormat="1"/>
-    <w:lsdException w:name="Emphasis" w:uiPriority="20" w:qFormat="1"/>
-    <w:lsdException w:name="Document Map" w:semiHidden="1" w:unhideWhenUsed="1"/>
-    <w:lsdException w:name="Plain Text" w:semiHidden="1" w:unhideWhenUsed="1"/>
-    <w:lsdException w:name="E-mail Signature" w:semiHidden="1" w:unhideWhenUsed="1"/>
-    <w:lsdException w:name="HTML Top of Form" w:semiHidden="1" w:unhideWhenUsed="1"/>
-    <w:lsdException w:name="HTML Bottom of Form" w:semiHidden="1" w:unhideWhenUsed="1"/>
-    <w:lsdException w:name="Normal (Web)" w:semiHidden="1" w:unhideWhenUsed="1"/>
-    <w:lsdException w:name="HTML Acronym" w:semiHidden="1" w:unhideWhenUsed="1"/>
-    <w:lsdException w:name="HTML Address" w:semiHidden="1" w:unhideWhenUsed="1"/>
-    <w:lsdException w:name="HTML Cite" w:semiHidden="1" w:unhideWhenUsed="1"/>
-    <w:lsdException w:name="HTML Code" w:semiHidden="1" w:unhideWhenUsed="1"/>
-    <w:lsdException w:name="HTML Definition" w:semiHidden="1" w:unhideWhenUsed="1"/>
-    <w:lsdException w:name="HTML Keyboard" w:semiHidden="1" w:unhideWhenUsed="1"/>
-    <w:lsdException w:name="HTML Preformatted" w:semiHidden="1" w:unhideWhenUsed="1"/>
-    <w:lsdException w:name="HTML Sample" w:semiHidden="1" w:unhideWhenUsed="1"/>
-    <w:lsdException w:name="HTML Typewriter" w:semiHidden="1" w:unhideWhenUsed="1"/>
-    <w:lsdException w:name="HTML Variable" w:semiHidden="1" w:unhideWhenUsed="1"/>
-    <w:lsdException w:name="Normal Table" w:semiHidden="1" w:unhideWhenUsed="1"/>
-    <w:lsdException w:name="annotation subject" w:semiHidden="1" w:unhideWhenUsed="1"/>
-    <w:lsdException w:name="No List" w:semiHidden="1" w:unhideWhenUsed="1"/>
-    <w:lsdException w:name="Outline List 1" w:semiHidden="1" w:unhideWhenUsed="1"/>
-    <w:lsdException w:name="Outline List 2" w:semiHidden="1" w:unhideWhenUsed="1"/>
-    <w:lsdException w:name="Outline List 3" w:semiHidden="1" w:unhideWhenUsed="1"/>
-    <w:lsdException w:name="Table Simple 1" w:semiHidden="1" w:unhideWhenUsed="1"/>
-    <w:lsdException w:name="Table Simple 2" w:semiHidden="1" w:unhideWhenUsed="1"/>
-    <w:lsdException w:name="Table Simple 3" w:semiHidden="1" w:unhideWhenUsed="1"/>
-    <w:lsdException w:name="Table Classic 1" w:semiHidden="1" w:unhideWhenUsed="1"/>
-    <w:lsdException w:name="Table Classic 2" w:semiHidden="1" w:unhideWhenUsed="1"/>
-    <w:lsdException w:name="Table Classic 3" w:semiHidden="1" w:unhideWhenUsed="1"/>
-    <w:lsdException w:name="Table Classic 4" w:semiHidden="1" w:unhideWhenUsed="1"/>
-    <w:lsdException w:name="Table Colorful 1" w:semiHidden="1" w:unhideWhenUsed="1"/>
-    <w:lsdException w:name="Table Colorful 2" w:semiHidden="1" w:unhideWhenUsed="1"/>
-    <w:lsdException w:name="Table Colorful 3" w:semiHidden="1" w:unhideWhenUsed="1"/>
-    <w:lsdException w:name="Table Columns 1" w:semiHidden="1" w:unhideWhenUsed="1"/>
-    <w:lsdException w:name="Table Columns 2" w:semiHidden="1" w:unhideWhenUsed="1"/>
-    <w:lsdException w:name="Table Columns 3" w:semiHidden="1" w:unhideWhenUsed="1"/>
-    <w:lsdException w:name="Table Columns 4" w:semiHidden="1" w:unhideWhenUsed="1"/>
-    <w:lsdException w:name="Table Columns 5" w:semiHidden="1" w:unhideWhenUsed="1"/>
-    <w:lsdException w:name="Table Grid 1" w:semiHidden="1" w:unhideWhenUsed="1"/>
-    <w:lsdException w:name="Table Grid 2" w:semiHidden="1" w:unhideWhenUsed="1"/>
-    <w:lsdException w:name="Table Grid 3" w:semiHidden="1" w:unhideWhenUsed="1"/>
-    <w:lsdException w:name="Table Grid 4" w:semiHidden="1" w:unhideWhenUsed="1"/>
-    <w:lsdException w:name="Table Grid 5" w:semiHidden="1" w:unhideWhenUsed="1"/>
-    <w:lsdException w:name="Table Grid 6" w:semiHidden="1" w:unhideWhenUsed="1"/>
-    <w:lsdException w:name="Table Grid 7" w:semiHidden="1" w:unhideWhenUsed="1"/>
-    <w:lsdException w:name="Table Grid 8" w:semiHidden="1" w:unhideWhenUsed="1"/>
-    <w:lsdException w:name="Table List 1" w:semiHidden="1" w:unhideWhenUsed="1"/>
-    <w:lsdException w:name="Table List 2" w:semiHidden="1" w:unhideWhenUsed="1"/>
-    <w:lsdException w:name="Table List 3" w:semiHidden="1" w:unhideWhenUsed="1"/>
-    <w:lsdException w:name="Table List 4" w:semiHidden="1" w:unhideWhenUsed="1"/>
-    <w:lsdException w:name="Table List 5" w:semiHidden="1" w:unhideWhenUsed="1"/>
-    <w:lsdException w:name="Table List 6" w:semiHidden="1" w:unhideWhenUsed="1"/>
-    <w:lsdException w:name="Table List 7" w:semiHidden="1" w:unhideWhenUsed="1"/>
-    <w:lsdException w:name="Table List 8" w:semiHidden="1" w:unhideWhenUsed="1"/>
-    <w:lsdException w:name="Table 3D effects 1" w:semiHidden="1" w:unhideWhenUsed="1"/>
-    <w:lsdException w:name="Table 3D effects 2" w:semiHidden="1" w:unhideWhenUsed="1"/>
-    <w:lsdException w:name="Table 3D effects 3" w:semiHidden="1" w:unhideWhenUsed="1"/>
-    <w:lsdException w:name="Table Contemporary" w:semiHidden="1" w:unhideWhenUsed="1"/>
-    <w:lsdException w:name="Table Elegant" w:semiHidden="1" w:unhideWhenUsed="1"/>
-    <w:lsdException w:name="Table Professional" w:semiHidden="1" w:unhideWhenUsed="1"/>
-    <w:lsdException w:name="Table Subtle 1" w:semiHidden="1" w:unhideWhenUsed="1"/>
-    <w:lsdException w:name="Table Subtle 2" w:semiHidden="1" w:unhideWhenUsed="1"/>
-    <w:lsdException w:name="Table Web 1" w:semiHidden="1" w:unhideWhenUsed="1"/>
-    <w:lsdException w:name="Table Web 2" w:semiHidden="1" w:unhideWhenUsed="1"/>
-    <w:lsdException w:name="Table Web 3" w:semiHidden="1" w:unhideWhenUsed="1"/>
-    <w:lsdException w:name="Balloon Text" w:semiHidden="1" w:unhideWhenUsed="1"/>
-    <w:lsdException w:name="Table Grid" w:uiPriority="39"/>
-    <w:lsdException w:name="Table Theme" w:semiHidden="1" w:unhideWhenUsed="1"/>
-    <w:lsdException w:name="Placeholder Text" w:semiHidden="1"/>
-    <w:lsdException w:name="No Spacing" w:uiPriority="1" w:qFormat="1"/>
-    <w:lsdException w:name="Light Shading" w:uiPriority="60"/>
-    <w:lsdException w:name="Light List" w:uiPriority="61"/>
-    <w:lsdException w:name="Light Grid" w:uiPriority="62"/>
-    <w:lsdException w:name="Medium Shading 1" w:uiPriority="63"/>
-    <w:lsdException w:name="Medium Shading 2" w:uiPriority="64"/>
-    <w:lsdException w:name="Medium List 1" w:uiPriority="65"/>
-    <w:lsdException w:name="Medium List 2" w:uiPriority="66"/>
-    <w:lsdException w:name="Medium Grid 1" w:uiPriority="67"/>
-    <w:lsdException w:name="Medium Grid 2" w:uiPriority="68"/>
-    <w:lsdException w:name="Medium Grid 3" w:uiPriority="69"/>
-    <w:lsdException w:name="Dark List" w:uiPriority="70"/>
-    <w:lsdException w:name="Colorful Shading" w:uiPriority="71"/>
-    <w:lsdException w:name="Colorful List" w:uiPriority="72"/>
-    <w:lsdException w:name="Colorful Grid" w:uiPriority="73"/>
-    <w:lsdException w:name="Light Shading Accent 1" w:uiPriority="60"/>
-    <w:lsdException w:name="Light List Accent 1" w:uiPriority="61"/>
-    <w:lsdException w:name="Light Grid Accent 1" w:uiPriority="62"/>
-    <w:lsdException w:name="Medium Shading 1 Accent 1" w:uiPriority="63"/>
-    <w:lsdException w:name="Medium Shading 2 Accent 1" w:uiPriority="64"/>
-    <w:lsdException w:name="Medium List 1 Accent 1" w:uiPriority="65"/>
-    <w:lsdException w:name="Revision" w:semiHidden="1"/>
-    <w:lsdException w:name="List Paragraph" w:uiPriority="34" w:qFormat="1"/>
-    <w:lsdException w:name="Quote" w:uiPriority="29" w:qFormat="1"/>
-    <w:lsdException w:name="Intense Quote" w:uiPriority="30" w:qFormat="1"/>
-    <w:lsdException w:name="Medium List 2 Accent 1" w:uiPriority="66"/>
-    <w:lsdException w:name="Medium Grid 1 Accent 1" w:uiPriority="67"/>
-    <w:lsdException w:name="Medium Grid 2 Accent 1" w:uiPriority="68"/>
-    <w:lsdException w:name="Medium Grid 3 Accent 1" w:uiPriority="69"/>
-    <w:lsdException w:name="Dark List Accent 1" w:uiPriority="70"/>
-    <w:lsdException w:name="Colorful Shading Accent 1" w:uiPriority="71"/>
-    <w:lsdException w:name="Colorful List Accent 1" w:uiPriority="72"/>
-    <w:lsdException w:name="Colorful Grid Accent 1" w:uiPriority="73"/>
-    <w:lsdException w:name="Light Shading Accent 2" w:uiPriority="60"/>
-    <w:lsdException w:name="Light List Accent 2" w:uiPriority="61"/>
-    <w:lsdException w:name="Light Grid Accent 2" w:uiPriority="62"/>
-    <w:lsdException w:name="Medium Shading 1 Accent 2" w:uiPriority="63"/>
-    <w:lsdException w:name="Medium Shading 2 Accent 2" w:uiPriority="64"/>
-    <w:lsdException w:name="Medium List 1 Accent 2" w:uiPriority="65"/>
-    <w:lsdException w:name="Medium List 2 Accent 2" w:uiPriority="66"/>
-    <w:lsdException w:name="Medium Grid 1 Accent 2" w:uiPriority="67"/>
-    <w:lsdException w:name="Medium Grid 2 Accent 2" w:uiPriority="68"/>
-    <w:lsdException w:name="Medium Grid 3 Accent 2" w:uiPriority="69"/>
-    <w:lsdException w:name="Dark List Accent 2" w:uiPriority="70"/>
-    <w:lsdException w:name="Colorful Shading Accent 2" w:uiPriority="71"/>
-    <w:lsdException w:name="Colorful List Accent 2" w:uiPriority="72"/>
-    <w:lsdException w:name="Colorful Grid Accent 2" w:uiPriority="73"/>
-    <w:lsdException w:name="Light Shading Accent 3" w:uiPriority="60"/>
-    <w:lsdException w:name="Light List Accent 3" w:uiPriority="61"/>
-    <w:lsdException w:name="Light Grid Accent 3" w:uiPriority="62"/>
-    <w:lsdException w:name="Medium Shading 1 Accent 3" w:uiPriority="63"/>
-    <w:lsdException w:name="Medium Shading 2 Accent 3" w:uiPriority="64"/>
-    <w:lsdException w:name="Medium List 1 Accent 3" w:uiPriority="65"/>
-    <w:lsdException w:name="Medium List 2 Accent 3" w:uiPriority="66"/>
-    <w:lsdException w:name="Medium Grid 1 Accent 3" w:uiPriority="67"/>
-    <w:lsdException w:name="Medium Grid 2 Accent 3" w:uiPriority="68"/>
-    <w:lsdException w:name="Medium Grid 3 Accent 3" w:uiPriority="69"/>
-    <w:lsdException w:name="Dark List Accent 3" w:uiPriority="70"/>
-    <w:lsdException w:name="Colorful Shading Accent 3" w:uiPriority="71"/>
-    <w:lsdException w:name="Colorful List Accent 3" w:uiPriority="72"/>
-    <w:lsdException w:name="Colorful Grid Accent 3" w:uiPriority="73"/>
-    <w:lsdException w:name="Light Shading Accent 4" w:uiPriority="60"/>
-    <w:lsdException w:name="Light List Accent 4" w:uiPriority="61"/>
-    <w:lsdException w:name="Light Grid Accent 4" w:uiPriority="62"/>
-    <w:lsdException w:name="Medium Shading 1 Accent 4" w:uiPriority="63"/>
-    <w:lsdException w:name="Medium Shading 2 Accent 4" w:uiPriority="64"/>
-    <w:lsdException w:name="Medium List 1 Accent 4" w:uiPriority="65"/>
-    <w:lsdException w:name="Medium List 2 Accent 4" w:uiPriority="66"/>
-    <w:lsdException w:name="Medium Grid 1 Accent 4" w:uiPriority="67"/>
-    <w:lsdException w:name="Medium Grid 2 Accent 4" w:uiPriority="68"/>
-    <w:lsdException w:name="Medium Grid 3 Accent 4" w:uiPriority="69"/>
-    <w:lsdException w:name="Dark List Accent 4" w:uiPriority="70"/>
-    <w:lsdException w:name="Colorful Shading Accent 4" w:uiPriority="71"/>
-    <w:lsdException w:name="Colorful List Accent 4" w:uiPriority="72"/>
-    <w:lsdException w:name="Colorful Grid Accent 4" w:uiPriority="73"/>
-    <w:lsdException w:name="Light Shading Accent 5" w:uiPriority="60"/>
-    <w:lsdException w:name="Light List Accent 5" w:uiPriority="61"/>
-    <w:lsdException w:name="Light Grid Accent 5" w:uiPriority="62"/>
-    <w:lsdException w:name="Medium Shading 1 Accent 5" w:uiPriority="63"/>
-    <w:lsdException w:name="Medium Shading 2 Accent 5" w:uiPriority="64"/>
-    <w:lsdException w:name="Medium List 1 Accent 5" w:uiPriority="65"/>
-    <w:lsdException w:name="Medium List 2 Accent 5" w:uiPriority="66"/>
-    <w:lsdException w:name="Medium Grid 1 Accent 5" w:uiPriority="67"/>
-    <w:lsdException w:name="Medium Grid 2 Accent 5" w:uiPriority="68"/>
-    <w:lsdException w:name="Medium Grid 3 Accent 5" w:uiPriority="69"/>
-    <w:lsdException w:name="Dark List Accent 5" w:uiPriority="70"/>
-    <w:lsdException w:name="Colorful Shading Accent 5" w:uiPriority="71"/>
-    <w:lsdException w:name="Colorful List Accent 5" w:uiPriority="72"/>
-    <w:lsdException w:name="Colorful Grid Accent 5" w:uiPriority="73"/>
-    <w:lsdException w:name="Light Shading Accent 6" w:uiPriority="60"/>
-    <w:lsdException w:name="Light List Accent 6" w:uiPriority="61"/>
-    <w:lsdException w:name="Light Grid Accent 6" w:uiPriority="62"/>
-    <w:lsdException w:name="Medium Shading 1 Accent 6" w:uiPriority="63"/>
-    <w:lsdException w:name="Medium Shading 2 Accent 6" w:uiPriority="64"/>
-    <w:lsdException w:name="Medium List 1 Accent 6" w:uiPriority="65"/>
-    <w:lsdException w:name="Medium List 2 Accent 6" w:uiPriority="66"/>
-    <w:lsdException w:name="Medium Grid 1 Accent 6" w:uiPriority="67"/>
-    <w:lsdException w:name="Medium Grid 2 Accent 6" w:uiPriority="68"/>
-    <w:lsdException w:name="Medium Grid 3 Accent 6" w:uiPriority="69"/>
-    <w:lsdException w:name="Dark List Accent 6" w:uiPriority="70"/>
-    <w:lsdException w:name="Colorful Shading Accent 6" w:uiPriority="71"/>
-    <w:lsdException w:name="Colorful List Accent 6" w:uiPriority="72"/>
-    <w:lsdException w:name="Colorful Grid Accent 6" w:uiPriority="73"/>
-    <w:lsdException w:name="Subtle Emphasis" w:uiPriority="19" w:qFormat="1"/>
-    <w:lsdException w:name="Intense Emphasis" w:uiPriority="21" w:qFormat="1"/>
-    <w:lsdException w:name="Subtle Reference" w:uiPriority="31" w:qFormat="1"/>
-    <w:lsdException w:name="Intense Reference" w:uiPriority="32" w:qFormat="1"/>
-    <w:lsdException w:name="Book Title" w:uiPriority="33" w:qFormat="1"/>
-    <w:lsdException w:name="Bibliography" w:semiHidden="1" w:uiPriority="37" w:unhideWhenUsed="1"/>
-    <w:lsdException w:name="TOC Heading" w:semiHidden="1" w:uiPriority="39" w:unhideWhenUsed="1" w:qFormat="1"/>
-    <w:lsdException w:name="Plain Table 1" w:uiPriority="41"/>
-    <w:lsdException w:name="Plain Table 2" w:uiPriority="42"/>
-    <w:lsdException w:name="Plain Table 3" w:uiPriority="43"/>
-    <w:lsdException w:name="Plain Table 4" w:uiPriority="44"/>
-    <w:lsdException w:name="Plain Table 5" w:uiPriority="45"/>
-    <w:lsdException w:name="Grid Table Light" w:uiPriority="40"/>
-    <w:lsdException w:name="Grid Table 1 Light" w:uiPriority="46"/>
-    <w:lsdException w:name="Grid Table 2" w:uiPriority="47"/>
-    <w:lsdException w:name="Grid Table 3" w:uiPriority="48"/>
-    <w:lsdException w:name="Grid Table 4" w:uiPriority="49"/>
-    <w:lsdException w:name="Grid Table 5 Dark" w:uiPriority="50"/>
-    <w:lsdException w:name="Grid Table 6 Colorful" w:uiPriority="51"/>
-    <w:lsdException w:name="Grid Table 7 Colorful" w:uiPriority="52"/>
-    <w:lsdException w:name="Grid Table 1 Light Accent 1" w:uiPriority="46"/>
-    <w:lsdException w:name="Grid Table 2 Accent 1" w:uiPriority="47"/>
-    <w:lsdException w:name="Grid Table 3 Accent 1" w:uiPriority="48"/>
-    <w:lsdException w:name="Grid Table 4 Accent 1" w:uiPriority="49"/>
-    <w:lsdException w:name="Grid Table 5 Dark Accent 1" w:uiPriority="50"/>
-    <w:lsdException w:name="Grid Table 6 Colorful Accent 1" w:uiPriority="51"/>
-    <w:lsdException w:name="Grid Table 7 Colorful Accent 1" w:uiPriority="52"/>
-    <w:lsdException w:name="Grid Table 1 Light Accent 2" w:uiPriority="46"/>
-    <w:lsdException w:name="Grid Table 2 Accent 2" w:uiPriority="47"/>
-    <w:lsdException w:name="Grid Table 3 Accent 2" w:uiPriority="48"/>
-    <w:lsdException w:name="Grid Table 4 Accent 2" w:uiPriority="49"/>
-    <w:lsdException w:name="Grid Table 5 Dark Accent 2" w:uiPriority="50"/>
-    <w:lsdException w:name="Grid Table 6 Colorful Accent 2" w:uiPriority="51"/>
-    <w:lsdException w:name="Grid Table 7 Colorful Accent 2" w:uiPriority="52"/>
-    <w:lsdException w:name="Grid Table 1 Light Accent 3" w:uiPriority="46"/>
-    <w:lsdException w:name="Grid Table 2 Accent 3" w:uiPriority="47"/>
-    <w:lsdException w:name="Grid Table 3 Accent 3" w:uiPriority="48"/>
-    <w:lsdException w:name="Grid Table 4 Accent 3" w:uiPriority="49"/>
-    <w:lsdException w:name="Grid Table 5 Dark Accent 3" w:uiPriority="50"/>
-    <w:lsdException w:name="Grid Table 6 Colorful Accent 3" w:uiPriority="51"/>
-    <w:lsdException w:name="Grid Table 7 Colorful Accent 3" w:uiPriority="52"/>
-    <w:lsdException w:name="Grid Table 1 Light Accent 4" w:uiPriority="46"/>
-    <w:lsdException w:name="Grid Table 2 Accent 4" w:uiPriority="47"/>
-    <w:lsdException w:name="Grid Table 3 Accent 4" w:uiPriority="48"/>
-    <w:lsdException w:name="Grid Table 4 Accent 4" w:uiPriority="49"/>
-    <w:lsdException w:name="Grid Table 5 Dark Accent 4" w:uiPriority="50"/>
-    <w:lsdException w:name="Grid Table 6 Colorful Accent 4" w:uiPriority="51"/>
-    <w:lsdException w:name="Grid Table 7 Colorful Accent 4" w:uiPriority="52"/>
-    <w:lsdException w:name="Grid Table 1 Light Accent 5" w:uiPriority="46"/>
-    <w:lsdException w:name="Grid Table 2 Accent 5" w:uiPriority="47"/>
-    <w:lsdException w:name="Grid Table 3 Accent 5" w:uiPriority="48"/>
-    <w:lsdException w:name="Grid Table 4 Accent 5" w:uiPriority="49"/>
-    <w:lsdException w:name="Grid Table 5 Dark Accent 5" w:uiPriority="50"/>
-    <w:lsdException w:name="Grid Table 6 Colorful Accent 5" w:uiPriority="51"/>
-    <w:lsdException w:name="Grid Table 7 Colorful Accent 5" w:uiPriority="52"/>
-    <w:lsdException w:name="Grid Table 1 Light Accent 6" w:uiPriority="46"/>
-    <w:lsdException w:name="Grid Table 2 Accent 6" w:uiPriority="47"/>
-    <w:lsdException w:name="Grid Table 3 Accent 6" w:uiPriority="48"/>
-    <w:lsdException w:name="Grid Table 4 Accent 6" w:uiPriority="49"/>
-    <w:lsdException w:name="Grid Table 5 Dark Accent 6" w:uiPriority="50"/>
-    <w:lsdException w:name="Grid Table 6 Colorful Accent 6" w:uiPriority="51"/>
-    <w:lsdException w:name="Grid Table 7 Colorful Accent 6" w:uiPriority="52"/>
-    <w:lsdException w:name="List Table 1 Light" w:uiPriority="46"/>
-    <w:lsdException w:name="List Table 2" w:uiPriority="47"/>
-    <w:lsdException w:name="List Table 3" w:uiPriority="48"/>
-    <w:lsdException w:name="List Table 4" w:uiPriority="49"/>
-    <w:lsdException w:name="List Table 5 Dark" w:uiPriority="50"/>
-    <w:lsdException w:name="List Table 6 Colorful" w:uiPriority="51"/>
-    <w:lsdException w:name="List Table 7 Colorful" w:uiPriority="52"/>
-    <w:lsdException w:name="List Table 1 Light Accent 1" w:uiPriority="46"/>
-    <w:lsdException w:name="List Table 2 Accent 1" w:uiPriority="47"/>
-    <w:lsdException w:name="List Table 3 Accent 1" w:uiPriority="48"/>
-    <w:lsdException w:name="List Table 4 Accent 1" w:uiPriority="49"/>
-    <w:lsdException w:name="List Table 5 Dark Accent 1" w:uiPriority="50"/>
-    <w:lsdException w:name="List Table 6 Colorful Accent 1" w:uiPriority="51"/>
-    <w:lsdException w:name="List Table 7 Colorful Accent 1" w:uiPriority="52"/>
-    <w:lsdException w:name="List Table 1 Light Accent 2" w:uiPriority="46"/>
-    <w:lsdException w:name="List Table 2 Accent 2" w:uiPriority="47"/>
-    <w:lsdException w:name="List Table 3 Accent 2" w:uiPriority="48"/>
-    <w:lsdException w:name="List Table 4 Accent 2" w:uiPriority="49"/>
-    <w:lsdException w:name="List Table 5 Dark Accent 2" w:uiPriority="50"/>
-    <w:lsdException w:name="List Table 6 Colorful Accent 2" w:uiPriority="51"/>
-    <w:lsdException w:name="List Table 7 Colorful Accent 2" w:uiPriority="52"/>
-    <w:lsdException w:name="List Table 1 Light Accent 3" w:uiPriority="46"/>
-    <w:lsdException w:name="List Table 2 Accent 3" w:uiPriority="47"/>
-    <w:lsdException w:name="List Table 3 Accent 3" w:uiPriority="48"/>
-    <w:lsdException w:name="List Table 4 Accent 3" w:uiPriority="49"/>
-    <w:lsdException w:name="List Table 5 Dark Accent 3" w:uiPriority="50"/>
-    <w:lsdException w:name="List Table 6 Colorful Accent 3" w:uiPriority="51"/>
-    <w:lsdException w:name="List Table 7 Colorful Accent 3" w:uiPriority="52"/>
-    <w:lsdException w:name="List Table 1 Light Accent 4" w:uiPriority="46"/>
-    <w:lsdException w:name="List Table 2 Accent 4" w:uiPriority="47"/>
-    <w:lsdException w:name="List Table 3 Accent 4" w:uiPriority="48"/>
-    <w:lsdException w:name="List Table 4 Accent 4" w:uiPriority="49"/>
-    <w:lsdException w:name="List Table 5 Dark Accent 4" w:uiPriority="50"/>
-    <w:lsdException w:name="List Table 6 Colorful Accent 4" w:uiPriority="51"/>
-    <w:lsdException w:name="List Table 7 Colorful Accent 4" w:uiPriority="52"/>
-    <w:lsdException w:name="List Table 1 Light Accent 5" w:uiPriority="46"/>
-    <w:lsdException w:name="List Table 2 Accent 5" w:uiPriority="47"/>
-    <w:lsdException w:name="List Table 3 Accent 5" w:uiPriority="48"/>
-    <w:lsdException w:name="List Table 4 Accent 5" w:uiPriority="49"/>
-    <w:lsdException w:name="List Table 5 Dark Accent 5" w:uiPriority="50"/>
-    <w:lsdException w:name="List Table 6 Colorful Accent 5" w:uiPriority="51"/>
-    <w:lsdException w:name="List Table 7 Colorful Accent 5" w:uiPriority="52"/>
-    <w:lsdException w:name="List Table 1 Light Accent 6" w:uiPriority="46"/>
-    <w:lsdException w:name="List Table 2 Accent 6" w:uiPriority="47"/>
-    <w:lsdException w:name="List Table 3 Accent 6" w:uiPriority="48"/>
-    <w:lsdException w:name="List Table 4 Accent 6" w:uiPriority="49"/>
-    <w:lsdException w:name="List Table 5 Dark Accent 6" w:uiPriority="50"/>
-    <w:lsdException w:name="List Table 6 Colorful Accent 6" w:uiPriority="51"/>
-    <w:lsdException w:name="List Table 7 Colorful Accent 6" w:uiPriority="52"/>
-    <w:lsdException w:name="Mention" w:semiHidden="1" w:unhideWhenUsed="1"/>
-    <w:lsdException w:name="Smart Hyperlink" w:semiHidden="1" w:unhideWhenUsed="1"/>
-    <w:lsdException w:name="Hashtag" w:semiHidden="1" w:unhideWhenUsed="1"/>
-  </w:latentStyles>
-  <w:style w:type="paragraph" w:default="1" w:styleId="Normal">
-    <w:name w:val="Normal"/>
-    <w:qFormat/>
-  </w:style>
-  <w:style w:type="character" w:default="1" w:styleId="DefaultParagraphFont">
-    <w:name w:val="Default Paragraph Font"/>
-    <w:uiPriority w:val="1"/>
-    <w:semiHidden/>
-    <w:unhideWhenUsed/>
-  </w:style>
-  <w:style w:type="table" w:default="1" w:styleId="TableNormal">
-    <w:name w:val="Normal Table"/>
-    <w:uiPriority w:val="99"/>
-    <w:semiHidden/>
-    <w:unhideWhenUsed/>
-    <w:tblPr>
-      <w:tblInd w:w="0" w:type="dxa"/>
-      <w:tblCellMar>
-        <w:top w:w="0" w:type="dxa"/>
-        <w:left w:w="108" w:type="dxa"/>
-        <w:bottom w:w="0" w:type="dxa"/>
-        <w:right w:w="108" w:type="dxa"/>
-      </w:tblCellMar>
-    </w:tblPr>
-  </w:style>
-  <w:style w:type="numbering" w:default="1" w:styleId="NoList">
-    <w:name w:val="No List"/>
-    <w:uiPriority w:val="99"/>
-    <w:semiHidden/>
-    <w:unhideWhenUsed/>
-  </w:style>
-  <w:style w:type="character" w:styleId="PlaceholderText">
-    <w:name w:val="Placeholder Text"/>
-    <w:basedOn w:val="DefaultParagraphFont"/>
-    <w:uiPriority w:val="99"/>
-    <w:semiHidden/>
-    <w:rsid w:val="00200439"/>
-    <w:rPr>
-      <w:color w:val="808080"/>
-    </w:rPr>
-  </w:style>
-</w:styles>
-</file>
-
-<file path=word/glossary/webSettings.xml><?xml version="1.0" encoding="utf-8"?>
-<w:webSettings xmlns:mc="http://schemas.openxmlformats.org/markup-compatibility/2006" xmlns:r="http://schemas.openxmlformats.org/officeDocument/2006/relationships" xmlns:w="http://schemas.openxmlformats.org/wordprocessingml/2006/main" xmlns:w14="http://schemas.microsoft.com/office/word/2010/wordml" xmlns:w15="http://schemas.microsoft.com/office/word/2012/wordml" xmlns:w16se="http://schemas.microsoft.com/office/word/2015/wordml/symex" mc:Ignorable="w14 w15 w16se">
-  <w:optimizeForBrowser/>
-  <w:allowPNG/>
-</w:webSettings>
-</file>
-
 <file path=word/theme/theme1.xml><?xml version="1.0" encoding="utf-8"?>
 <a:theme xmlns:a="http://schemas.openxmlformats.org/drawingml/2006/main" name="Office Theme">
   <a:themeElements>
@@ -3669,7 +3717,7 @@
 </file>
 
 <file path=customXml/itemProps1.xml><?xml version="1.0" encoding="utf-8"?>
-<ds:datastoreItem xmlns:ds="http://schemas.openxmlformats.org/officeDocument/2006/customXml" ds:itemID="{99C6176B-82FA-4D04-A72B-6A47F391A791}">
+<ds:datastoreItem xmlns:ds="http://schemas.openxmlformats.org/officeDocument/2006/customXml" ds:itemID="{47A155CF-514C-4EB8-B80D-B2BF7BCE0E12}">
   <ds:schemaRefs>
     <ds:schemaRef ds:uri="http://schemas.openxmlformats.org/officeDocument/2006/bibliography"/>
   </ds:schemaRefs>

</xml_diff>

<commit_message>
Continute Section 3 Continued section 3, nearly finished. Changed the random number generator to generate between +-500 million Made small changes to format/comments in code
</commit_message>
<xml_diff>
--- a/CAB301 Assignment 2.docx
+++ b/CAB301 Assignment 2.docx
@@ -1,6 +1,6 @@
 
 <file path=word/document.xml><?xml version="1.0" encoding="utf-8"?>
-<w:document xmlns:wpc="http://schemas.microsoft.com/office/word/2010/wordprocessingCanvas" xmlns:cx="http://schemas.microsoft.com/office/drawing/2014/chartex" xmlns:cx1="http://schemas.microsoft.com/office/drawing/2015/9/8/chartex" xmlns:cx2="http://schemas.microsoft.com/office/drawing/2015/10/21/chartex" xmlns:cx3="http://schemas.microsoft.com/office/drawing/2016/5/9/chartex" xmlns:cx4="http://schemas.microsoft.com/office/drawing/2016/5/10/chartex" xmlns:cx5="http://schemas.microsoft.com/office/drawing/2016/5/11/chartex" xmlns:cx6="http://schemas.microsoft.com/office/drawing/2016/5/12/chartex" xmlns:cx7="http://schemas.microsoft.com/office/drawing/2016/5/13/chartex" xmlns:cx8="http://schemas.microsoft.com/office/drawing/2016/5/14/chartex" xmlns:mc="http://schemas.openxmlformats.org/markup-compatibility/2006" xmlns:o="urn:schemas-microsoft-com:office:office" xmlns:r="http://schemas.openxmlformats.org/officeDocument/2006/relationships" xmlns:m="http://schemas.openxmlformats.org/officeDocument/2006/math" xmlns:v="urn:schemas-microsoft-com:vml" xmlns:wp14="http://schemas.microsoft.com/office/word/2010/wordprocessingDrawing" xmlns:wp="http://schemas.openxmlformats.org/drawingml/2006/wordprocessingDrawing" xmlns:w10="urn:schemas-microsoft-com:office:word" xmlns:w="http://schemas.openxmlformats.org/wordprocessingml/2006/main" xmlns:w14="http://schemas.microsoft.com/office/word/2010/wordml" xmlns:w15="http://schemas.microsoft.com/office/word/2012/wordml" xmlns:w16se="http://schemas.microsoft.com/office/word/2015/wordml/symex" xmlns:wpg="http://schemas.microsoft.com/office/word/2010/wordprocessingGroup" xmlns:wpi="http://schemas.microsoft.com/office/word/2010/wordprocessingInk" xmlns:wne="http://schemas.microsoft.com/office/word/2006/wordml" xmlns:wps="http://schemas.microsoft.com/office/word/2010/wordprocessingShape" mc:Ignorable="w14 w15 w16se wp14">
+<w:document xmlns:wpc="http://schemas.microsoft.com/office/word/2010/wordprocessingCanvas" xmlns:cx="http://schemas.microsoft.com/office/drawing/2014/chartex" xmlns:cx1="http://schemas.microsoft.com/office/drawing/2015/9/8/chartex" xmlns:cx2="http://schemas.microsoft.com/office/drawing/2015/10/21/chartex" xmlns:cx3="http://schemas.microsoft.com/office/drawing/2016/5/9/chartex" xmlns:cx4="http://schemas.microsoft.com/office/drawing/2016/5/10/chartex" xmlns:cx5="http://schemas.microsoft.com/office/drawing/2016/5/11/chartex" xmlns:mc="http://schemas.openxmlformats.org/markup-compatibility/2006" xmlns:o="urn:schemas-microsoft-com:office:office" xmlns:r="http://schemas.openxmlformats.org/officeDocument/2006/relationships" xmlns:m="http://schemas.openxmlformats.org/officeDocument/2006/math" xmlns:v="urn:schemas-microsoft-com:vml" xmlns:wp14="http://schemas.microsoft.com/office/word/2010/wordprocessingDrawing" xmlns:wp="http://schemas.openxmlformats.org/drawingml/2006/wordprocessingDrawing" xmlns:w10="urn:schemas-microsoft-com:office:word" xmlns:w="http://schemas.openxmlformats.org/wordprocessingml/2006/main" xmlns:w14="http://schemas.microsoft.com/office/word/2010/wordml" xmlns:w15="http://schemas.microsoft.com/office/word/2012/wordml" xmlns:w16se="http://schemas.microsoft.com/office/word/2015/wordml/symex" xmlns:wpg="http://schemas.microsoft.com/office/word/2010/wordprocessingGroup" xmlns:wpi="http://schemas.microsoft.com/office/word/2010/wordprocessingInk" xmlns:wne="http://schemas.microsoft.com/office/word/2006/wordml" xmlns:wps="http://schemas.microsoft.com/office/word/2010/wordprocessingShape" mc:Ignorable="w14 w15 w16se wp14">
   <w:body>
     <w:p>
       <w:pPr>
@@ -165,11 +165,9 @@
       <w:r>
         <w:t>.</w:t>
       </w:r>
-      <w:proofErr w:type="spellStart"/>
-      <w:r>
-        <w:t>cvs</w:t>
-      </w:r>
-      <w:proofErr w:type="spellEnd"/>
+      <w:r>
+        <w:t>CSV</w:t>
+      </w:r>
       <w:r>
         <w:t>)</w:t>
       </w:r>
@@ -206,33 +204,10 @@
         <w:t>t</w:t>
       </w:r>
       <w:r>
-        <w:t>hat the second algorithm (MinDistance2 – Appendix 2) was indeed far more efficient than the first algorithm (</w:t>
-      </w:r>
-      <w:proofErr w:type="spellStart"/>
-      <w:r>
-        <w:t>MinDistance</w:t>
-      </w:r>
-      <w:proofErr w:type="spellEnd"/>
-      <w:r>
-        <w:t xml:space="preserve"> – Appendix 1).</w:t>
-      </w:r>
-      <w:r>
-        <w:t xml:space="preserve"> As such, the e</w:t>
-      </w:r>
-      <w:r>
-        <w:t>nd test results show a very high correlation with the estimate</w:t>
-      </w:r>
-      <w:r>
-        <w:t>d theoretical efficiency for both</w:t>
-      </w:r>
-      <w:r>
-        <w:t xml:space="preserve"> algorithm</w:t>
-      </w:r>
-      <w:r>
-        <w:t>s</w:t>
-      </w:r>
-      <w:r>
-        <w:t>.</w:t>
+        <w:t>hat the second algorithm (MinDistance2) was indeed far more efficient than the first algorithm (MinDistance).</w:t>
+      </w:r>
+      <w:r>
+        <w:t xml:space="preserve"> As such, the end test results show a very high correlation with the estimated theoretical efficiency for both algorithms.</w:t>
       </w:r>
     </w:p>
     <w:p>
@@ -252,7 +227,6 @@
           <w:id w:val="-2021151312"/>
           <w:citation/>
         </w:sdtPr>
-        <w:sdtEndPr/>
         <w:sdtContent>
           <w:r>
             <w:fldChar w:fldCharType="begin"/>
@@ -822,7 +796,6 @@
           <w:id w:val="-413090926"/>
           <w:citation/>
         </w:sdtPr>
-        <w:sdtEndPr/>
         <w:sdtContent>
           <w:r>
             <w:fldChar w:fldCharType="begin"/>
@@ -867,7 +840,54 @@
     </w:p>
     <w:p>
       <w:r>
-        <w:t xml:space="preserve">Both algorithms were implemented as C++ methods that were called within the Main function. The integer primitive type was used to represent the list of numbers, as whole numbers were adequate to demonstrate both algorithms’ effectiveness while also minimising the amount of memory used to store the array. The translation of both algorithms from pseudocode to </w:t>
+        <w:t xml:space="preserve">Both algorithms were implemented as C++ methods that were called within the Main function. The integer primitive type was used to represent the list of numbers, as whole numbers were adequate to demonstrate both algorithms’ effectiveness while also minimising the amount of memory used to store the array. </w:t>
+      </w:r>
+      <w:r>
+        <w:t>The setup of the C++ program</w:t>
+      </w:r>
+      <w:r>
+        <w:t xml:space="preserve"> can be found in </w:t>
+      </w:r>
+      <w:r>
+        <w:fldChar w:fldCharType="begin"/>
+      </w:r>
+      <w:r>
+        <w:instrText xml:space="preserve"> REF _Ref482978823 \n \h </w:instrText>
+      </w:r>
+      <w:r>
+        <w:fldChar w:fldCharType="separate"/>
+      </w:r>
+      <w:r>
+        <w:t>Appendix 3</w:t>
+      </w:r>
+      <w:r>
+        <w:fldChar w:fldCharType="end"/>
+      </w:r>
+      <w:r>
+        <w:t xml:space="preserve">, and the Main method can be found in </w:t>
+      </w:r>
+      <w:r>
+        <w:fldChar w:fldCharType="begin"/>
+      </w:r>
+      <w:r>
+        <w:instrText xml:space="preserve"> REF _Ref482978842 \n \h </w:instrText>
+      </w:r>
+      <w:r>
+        <w:fldChar w:fldCharType="separate"/>
+      </w:r>
+      <w:r>
+        <w:t>Appendix 4</w:t>
+      </w:r>
+      <w:r>
+        <w:fldChar w:fldCharType="end"/>
+      </w:r>
+      <w:r>
+        <w:t>.</w:t>
+      </w:r>
+    </w:p>
+    <w:p>
+      <w:r>
+        <w:t xml:space="preserve">The translation of both algorithms from pseudocode to </w:t>
       </w:r>
       <w:r>
         <w:t xml:space="preserve">C++ was straightforward, with the only significant difference being that the initial value of </w:t>
@@ -944,7 +964,7 @@
         <w:rPr>
           <w:rFonts w:eastAsiaTheme="minorEastAsia"/>
         </w:rPr>
-        <w:instrText xml:space="preserve"> REF _Ref482818333 \w \h </w:instrText>
+        <w:instrText xml:space="preserve"> REF _Ref482978984 \n \h </w:instrText>
       </w:r>
       <w:r>
         <w:rPr>
@@ -961,7 +981,7 @@
         <w:rPr>
           <w:rFonts w:eastAsiaTheme="minorEastAsia"/>
         </w:rPr>
-        <w:t>Appendix 3</w:t>
+        <w:t>Appendix 5</w:t>
       </w:r>
       <w:r>
         <w:rPr>
@@ -1002,7 +1022,7 @@
         <w:rPr>
           <w:rFonts w:eastAsiaTheme="minorEastAsia"/>
         </w:rPr>
-        <w:t>Appendix 4</w:t>
+        <w:t>Appendix 6</w:t>
       </w:r>
       <w:r>
         <w:rPr>
@@ -1046,36 +1066,69 @@
         <w:rPr>
           <w:rFonts w:eastAsiaTheme="minorEastAsia"/>
         </w:rPr>
-        <w:t xml:space="preserve"> was populated with pseudo-random numbers before being run through both algorithms. The pseudo-random numbers were generated using C++’s ‘random’ library</w:t>
-      </w:r>
-      <w:r>
-        <w:rPr>
-          <w:rFonts w:eastAsiaTheme="minorEastAsia"/>
-        </w:rPr>
-        <w:t xml:space="preserve"> by using a Uniform Integer Distribution, seeded by a </w:t>
-      </w:r>
-      <w:proofErr w:type="spellStart"/>
-      <w:r>
-        <w:rPr>
-          <w:rFonts w:eastAsiaTheme="minorEastAsia"/>
-        </w:rPr>
-        <w:t>Mersenne</w:t>
-      </w:r>
-      <w:proofErr w:type="spellEnd"/>
-      <w:r>
-        <w:rPr>
-          <w:rFonts w:eastAsiaTheme="minorEastAsia"/>
-        </w:rPr>
-        <w:t xml:space="preserve"> Twister 19937 generator, </w:t>
+        <w:t xml:space="preserve"> was populated with pseudo-random numbers before being run through both algorithms. The pseudo-random numbers were generated using C++’s </w:t>
+      </w:r>
+      <w:r>
+        <w:rPr>
+          <w:rFonts w:eastAsiaTheme="minorEastAsia"/>
+          <w:i/>
+        </w:rPr>
+        <w:t>‘</w:t>
+      </w:r>
+      <w:r>
+        <w:rPr>
+          <w:rFonts w:eastAsiaTheme="minorEastAsia"/>
+          <w:i/>
+        </w:rPr>
+        <w:t>random</w:t>
+      </w:r>
+      <w:r>
+        <w:rPr>
+          <w:rFonts w:eastAsiaTheme="minorEastAsia"/>
+          <w:i/>
+        </w:rPr>
+        <w:t>’</w:t>
+      </w:r>
+      <w:r>
+        <w:rPr>
+          <w:rFonts w:eastAsiaTheme="minorEastAsia"/>
+        </w:rPr>
+        <w:t xml:space="preserve"> library</w:t>
+      </w:r>
+      <w:r>
+        <w:rPr>
+          <w:rFonts w:eastAsiaTheme="minorEastAsia"/>
+        </w:rPr>
+        <w:t xml:space="preserve"> by using a Uniform Integer Distribution, seeded by a Mersenne Twister 19937 generator, </w:t>
       </w:r>
       <w:commentRangeStart w:id="6"/>
       <w:r>
         <w:rPr>
           <w:rFonts w:eastAsiaTheme="minorEastAsia"/>
         </w:rPr>
-        <w:t>between 1 and 2,147,483,647</w:t>
+        <w:t xml:space="preserve">between </w:t>
       </w:r>
       <w:commentRangeEnd w:id="6"/>
+      <m:oMath>
+        <m:r>
+          <w:rPr>
+            <w:rFonts w:ascii="Cambria Math" w:eastAsiaTheme="minorEastAsia" w:hAnsi="Cambria Math"/>
+          </w:rPr>
+          <m:t xml:space="preserve">± </m:t>
+        </m:r>
+        <m:r>
+          <w:rPr>
+            <w:rFonts w:ascii="Cambria Math" w:eastAsiaTheme="minorEastAsia" w:hAnsi="Cambria Math"/>
+          </w:rPr>
+          <m:t>5</m:t>
+        </m:r>
+        <m:r>
+          <w:rPr>
+            <w:rFonts w:ascii="Cambria Math" w:eastAsiaTheme="minorEastAsia" w:hAnsi="Cambria Math"/>
+          </w:rPr>
+          <m:t>00,000,000</m:t>
+        </m:r>
+      </m:oMath>
       <w:r>
         <w:rPr>
           <w:rStyle w:val="CommentReference"/>
@@ -1086,15 +1139,80 @@
         <w:rPr>
           <w:rFonts w:eastAsiaTheme="minorEastAsia"/>
         </w:rPr>
-        <w:t>.</w:t>
-      </w:r>
-    </w:p>
-    <w:p>
-      <w:r>
-        <w:rPr>
-          <w:rFonts w:eastAsiaTheme="minorEastAsia"/>
-        </w:rPr>
-        <w:t xml:space="preserve">The size of the test array varied from 100 to 10,000, and increased by 25 at each step. The operations counting </w:t>
+        <w:t xml:space="preserve"> after being adapted from cppreference.com’s implementation </w:t>
+      </w:r>
+      <w:sdt>
+        <w:sdtPr>
+          <w:rPr>
+            <w:rFonts w:eastAsiaTheme="minorEastAsia"/>
+          </w:rPr>
+          <w:id w:val="1439648071"/>
+          <w:citation/>
+        </w:sdtPr>
+        <w:sdtContent>
+          <w:r>
+            <w:rPr>
+              <w:rFonts w:eastAsiaTheme="minorEastAsia"/>
+            </w:rPr>
+            <w:fldChar w:fldCharType="begin"/>
+          </w:r>
+          <w:r>
+            <w:rPr>
+              <w:rFonts w:eastAsiaTheme="minorEastAsia"/>
+            </w:rPr>
+            <w:instrText xml:space="preserve"> CITATION cpp17 \l 3081 </w:instrText>
+          </w:r>
+          <w:r>
+            <w:rPr>
+              <w:rFonts w:eastAsiaTheme="minorEastAsia"/>
+            </w:rPr>
+            <w:fldChar w:fldCharType="separate"/>
+          </w:r>
+          <w:r>
+            <w:rPr>
+              <w:rFonts w:eastAsiaTheme="minorEastAsia"/>
+              <w:noProof/>
+            </w:rPr>
+            <w:t>[3]</w:t>
+          </w:r>
+          <w:r>
+            <w:rPr>
+              <w:rFonts w:eastAsiaTheme="minorEastAsia"/>
+            </w:rPr>
+            <w:fldChar w:fldCharType="end"/>
+          </w:r>
+        </w:sdtContent>
+      </w:sdt>
+      <w:r>
+        <w:rPr>
+          <w:rFonts w:eastAsiaTheme="minorEastAsia"/>
+        </w:rPr>
+        <w:t xml:space="preserve">. </w:t>
+      </w:r>
+    </w:p>
+    <w:p>
+      <w:pPr>
+        <w:rPr>
+          <w:rFonts w:eastAsiaTheme="minorEastAsia"/>
+        </w:rPr>
+      </w:pPr>
+      <w:r>
+        <w:rPr>
+          <w:rFonts w:eastAsiaTheme="minorEastAsia"/>
+        </w:rPr>
+        <w:t xml:space="preserve">The size of the test array varied from </w:t>
+      </w:r>
+      <w:r>
+        <w:rPr>
+          <w:rFonts w:eastAsiaTheme="minorEastAsia"/>
+        </w:rPr>
+        <w:t>25</w:t>
+      </w:r>
+      <w:r>
+        <w:rPr>
+          <w:rFonts w:eastAsiaTheme="minorEastAsia"/>
+        </w:rPr>
+        <w:t xml:space="preserve"> to 10,000, and increased by 25 at each step. The operations counting </w:t>
       </w:r>
       <w:r>
         <w:rPr>
@@ -1104,58 +1222,439 @@
       </w:r>
     </w:p>
     <w:p>
+      <w:r>
+        <w:rPr>
+          <w:rFonts w:eastAsiaTheme="minorEastAsia"/>
+        </w:rPr>
+        <w:t xml:space="preserve">Finally, the test results were written to .CSV files. This was so that the results could easily be output to and read by MATLAB, and accurate plots could be obtained. Allain’s use of the </w:t>
+      </w:r>
+      <w:r>
+        <w:rPr>
+          <w:rFonts w:eastAsiaTheme="minorEastAsia"/>
+          <w:i/>
+        </w:rPr>
+        <w:t>‘</w:t>
+      </w:r>
+      <w:r>
+        <w:rPr>
+          <w:rFonts w:eastAsiaTheme="minorEastAsia"/>
+          <w:i/>
+        </w:rPr>
+        <w:t>fstream</w:t>
+      </w:r>
+      <w:r>
+        <w:rPr>
+          <w:rFonts w:eastAsiaTheme="minorEastAsia"/>
+          <w:i/>
+        </w:rPr>
+        <w:t>’</w:t>
+      </w:r>
+      <w:r>
+        <w:rPr>
+          <w:rFonts w:eastAsiaTheme="minorEastAsia"/>
+        </w:rPr>
+        <w:t xml:space="preserve"> and </w:t>
+      </w:r>
+      <w:r>
+        <w:rPr>
+          <w:rFonts w:eastAsiaTheme="minorEastAsia"/>
+          <w:i/>
+        </w:rPr>
+        <w:t xml:space="preserve">‘iostream’ </w:t>
+      </w:r>
+      <w:r>
+        <w:rPr>
+          <w:rFonts w:eastAsiaTheme="minorEastAsia"/>
+        </w:rPr>
+        <w:t xml:space="preserve">libraries </w:t>
+      </w:r>
+      <w:r>
+        <w:rPr>
+          <w:rFonts w:eastAsiaTheme="minorEastAsia"/>
+        </w:rPr>
+        <w:t>were</w:t>
+      </w:r>
+      <w:r>
+        <w:rPr>
+          <w:rFonts w:eastAsiaTheme="minorEastAsia"/>
+        </w:rPr>
+        <w:t xml:space="preserve"> consulted to achieve this </w:t>
+      </w:r>
+      <w:sdt>
+        <w:sdtPr>
+          <w:rPr>
+            <w:rFonts w:eastAsiaTheme="minorEastAsia"/>
+          </w:rPr>
+          <w:id w:val="-1350182444"/>
+          <w:citation/>
+        </w:sdtPr>
+        <w:sdtContent>
+          <w:r>
+            <w:rPr>
+              <w:rFonts w:eastAsiaTheme="minorEastAsia"/>
+            </w:rPr>
+            <w:fldChar w:fldCharType="begin"/>
+          </w:r>
+          <w:r>
+            <w:rPr>
+              <w:rFonts w:eastAsiaTheme="minorEastAsia"/>
+            </w:rPr>
+            <w:instrText xml:space="preserve"> CITATION Ale11 \l 3081 </w:instrText>
+          </w:r>
+          <w:r>
+            <w:rPr>
+              <w:rFonts w:eastAsiaTheme="minorEastAsia"/>
+            </w:rPr>
+            <w:fldChar w:fldCharType="separate"/>
+          </w:r>
+          <w:r>
+            <w:rPr>
+              <w:rFonts w:eastAsiaTheme="minorEastAsia"/>
+              <w:noProof/>
+            </w:rPr>
+            <w:t>[4]</w:t>
+          </w:r>
+          <w:r>
+            <w:rPr>
+              <w:rFonts w:eastAsiaTheme="minorEastAsia"/>
+            </w:rPr>
+            <w:fldChar w:fldCharType="end"/>
+          </w:r>
+        </w:sdtContent>
+      </w:sdt>
+      <w:r>
+        <w:rPr>
+          <w:rFonts w:eastAsiaTheme="minorEastAsia"/>
+        </w:rPr>
+        <w:t xml:space="preserve">. </w:t>
+      </w:r>
+    </w:p>
+    <w:p>
       <w:pPr>
         <w:pStyle w:val="Heading2"/>
       </w:pPr>
       <w:r>
+        <w:lastRenderedPageBreak/>
         <w:t>Implementation of Basic Operations Counters</w:t>
       </w:r>
     </w:p>
     <w:p>
       <w:pPr>
-        <w:pStyle w:val="Heading3"/>
-      </w:pPr>
-      <w:r>
-        <w:t>MinDistance</w:t>
-      </w:r>
-    </w:p>
-    <w:p/>
-    <w:p>
-      <w:pPr>
-        <w:pStyle w:val="Heading3"/>
-      </w:pPr>
-      <w:r>
-        <w:t>MinDistance2</w:t>
-      </w:r>
-    </w:p>
-    <w:p/>
+        <w:rPr>
+          <w:rFonts w:eastAsiaTheme="minorEastAsia"/>
+        </w:rPr>
+      </w:pPr>
+      <w:r>
+        <w:t xml:space="preserve">The basic operations were counted once within the main loop for each distinct array size. To achieve this, the algorithms had to be modified to include a counter that is incremented each time the basic operation was executed. The counter for MinDistance and MinDistance2 were the global long integers </w:t>
+      </w:r>
+      <m:oMath>
+        <m:r>
+          <w:rPr>
+            <w:rFonts w:ascii="Cambria Math" w:hAnsi="Cambria Math"/>
+          </w:rPr>
+          <m:t>basic</m:t>
+        </m:r>
+      </m:oMath>
+      <w:r>
+        <w:rPr>
+          <w:rFonts w:eastAsiaTheme="minorEastAsia"/>
+        </w:rPr>
+        <w:t xml:space="preserve"> and </w:t>
+      </w:r>
+      <m:oMath>
+        <m:r>
+          <w:rPr>
+            <w:rFonts w:ascii="Cambria Math" w:eastAsiaTheme="minorEastAsia" w:hAnsi="Cambria Math"/>
+          </w:rPr>
+          <m:t>basic2</m:t>
+        </m:r>
+      </m:oMath>
+      <w:r>
+        <w:rPr>
+          <w:rFonts w:eastAsiaTheme="minorEastAsia"/>
+        </w:rPr>
+        <w:t xml:space="preserve"> respectively.</w:t>
+      </w:r>
+    </w:p>
+    <w:p>
+      <w:pPr>
+        <w:rPr>
+          <w:rFonts w:eastAsiaTheme="minorEastAsia"/>
+        </w:rPr>
+      </w:pPr>
+      <w:r>
+        <w:rPr>
+          <w:rFonts w:eastAsiaTheme="minorEastAsia"/>
+        </w:rPr>
+        <w:t xml:space="preserve">The implementation of the modified algorithms </w:t>
+      </w:r>
+      <w:r>
+        <w:rPr>
+          <w:rFonts w:eastAsiaTheme="minorEastAsia"/>
+        </w:rPr>
+        <w:t>was</w:t>
+      </w:r>
+      <w:r>
+        <w:rPr>
+          <w:rFonts w:eastAsiaTheme="minorEastAsia"/>
+        </w:rPr>
+        <w:t xml:space="preserve"> the separate methods MinDistance_OpsCount and MinDistance2_OpsCount, which are included in </w:t>
+      </w:r>
+      <w:r>
+        <w:rPr>
+          <w:rFonts w:eastAsiaTheme="minorEastAsia"/>
+        </w:rPr>
+        <w:fldChar w:fldCharType="begin"/>
+      </w:r>
+      <w:r>
+        <w:rPr>
+          <w:rFonts w:eastAsiaTheme="minorEastAsia"/>
+        </w:rPr>
+        <w:instrText xml:space="preserve"> REF _Ref482979655 \n \h </w:instrText>
+      </w:r>
+      <w:r>
+        <w:rPr>
+          <w:rFonts w:eastAsiaTheme="minorEastAsia"/>
+        </w:rPr>
+      </w:r>
+      <w:r>
+        <w:rPr>
+          <w:rFonts w:eastAsiaTheme="minorEastAsia"/>
+        </w:rPr>
+        <w:fldChar w:fldCharType="separate"/>
+      </w:r>
+      <w:r>
+        <w:rPr>
+          <w:rFonts w:eastAsiaTheme="minorEastAsia"/>
+        </w:rPr>
+        <w:t>Appendix 7</w:t>
+      </w:r>
+      <w:r>
+        <w:rPr>
+          <w:rFonts w:eastAsiaTheme="minorEastAsia"/>
+        </w:rPr>
+        <w:fldChar w:fldCharType="end"/>
+      </w:r>
+      <w:r>
+        <w:rPr>
+          <w:rFonts w:eastAsiaTheme="minorEastAsia"/>
+        </w:rPr>
+        <w:t xml:space="preserve"> and </w:t>
+      </w:r>
+      <w:r>
+        <w:rPr>
+          <w:rFonts w:eastAsiaTheme="minorEastAsia"/>
+        </w:rPr>
+        <w:fldChar w:fldCharType="begin"/>
+      </w:r>
+      <w:r>
+        <w:rPr>
+          <w:rFonts w:eastAsiaTheme="minorEastAsia"/>
+        </w:rPr>
+        <w:instrText xml:space="preserve"> REF _Ref482979663 \n \h </w:instrText>
+      </w:r>
+      <w:r>
+        <w:rPr>
+          <w:rFonts w:eastAsiaTheme="minorEastAsia"/>
+        </w:rPr>
+      </w:r>
+      <w:r>
+        <w:rPr>
+          <w:rFonts w:eastAsiaTheme="minorEastAsia"/>
+        </w:rPr>
+        <w:fldChar w:fldCharType="separate"/>
+      </w:r>
+      <w:r>
+        <w:rPr>
+          <w:rFonts w:eastAsiaTheme="minorEastAsia"/>
+        </w:rPr>
+        <w:t>Appendix 8</w:t>
+      </w:r>
+      <w:r>
+        <w:rPr>
+          <w:rFonts w:eastAsiaTheme="minorEastAsia"/>
+        </w:rPr>
+        <w:fldChar w:fldCharType="end"/>
+      </w:r>
+      <w:r>
+        <w:rPr>
+          <w:rFonts w:eastAsiaTheme="minorEastAsia"/>
+        </w:rPr>
+        <w:t xml:space="preserve"> respectively. In MinDistance_OpsCount the counter is incremented immediately before the first array element comparison, which was separated from the initial </w:t>
+      </w:r>
+      <m:oMath>
+        <m:r>
+          <w:rPr>
+            <w:rFonts w:ascii="Cambria Math" w:eastAsiaTheme="minorEastAsia" w:hAnsi="Cambria Math"/>
+          </w:rPr>
+          <m:t>i≠j</m:t>
+        </m:r>
+      </m:oMath>
+      <w:r>
+        <w:rPr>
+          <w:rFonts w:eastAsiaTheme="minorEastAsia"/>
+        </w:rPr>
+        <w:t xml:space="preserve"> condition to properly implement the counter, and immediately after the second comparison. In MinDistance2_OpsCount the counter is only incremented after the assignment of the </w:t>
+      </w:r>
+      <m:oMath>
+        <m:r>
+          <w:rPr>
+            <w:rFonts w:ascii="Cambria Math" w:eastAsiaTheme="minorEastAsia" w:hAnsi="Cambria Math"/>
+          </w:rPr>
+          <m:t>temp</m:t>
+        </m:r>
+      </m:oMath>
+      <w:r>
+        <w:rPr>
+          <w:rFonts w:eastAsiaTheme="minorEastAsia"/>
+        </w:rPr>
+        <w:t xml:space="preserve"> variable, which performs the same array element comparison the first algorithm.</w:t>
+      </w:r>
+    </w:p>
+    <w:p>
+      <w:r>
+        <w:rPr>
+          <w:rFonts w:eastAsiaTheme="minorEastAsia"/>
+        </w:rPr>
+        <w:t>After the basic operations</w:t>
+      </w:r>
+      <w:r>
+        <w:rPr>
+          <w:rFonts w:eastAsiaTheme="minorEastAsia"/>
+        </w:rPr>
+        <w:t xml:space="preserve"> had been counted, the program moved on to the </w:t>
+      </w:r>
+      <w:r>
+        <w:rPr>
+          <w:rFonts w:eastAsiaTheme="minorEastAsia"/>
+        </w:rPr>
+        <w:t>execution timing. Once this was complete, the results of this part of the experiment were written to the Ops CSV file.</w:t>
+      </w:r>
+    </w:p>
     <w:p>
       <w:pPr>
         <w:pStyle w:val="Heading2"/>
       </w:pPr>
       <w:r>
-        <w:lastRenderedPageBreak/>
         <w:t>Implementation of Execution Timers</w:t>
       </w:r>
     </w:p>
     <w:p>
       <w:pPr>
-        <w:pStyle w:val="Heading3"/>
-      </w:pPr>
-      <w:r>
-        <w:t>MinDistance</w:t>
-      </w:r>
-    </w:p>
-    <w:p/>
-    <w:p>
-      <w:pPr>
-        <w:pStyle w:val="Heading3"/>
-      </w:pPr>
-      <w:r>
-        <w:t>MinDistance2</w:t>
-      </w:r>
-    </w:p>
-    <w:p/>
+        <w:rPr>
+          <w:rFonts w:eastAsiaTheme="minorEastAsia"/>
+        </w:rPr>
+      </w:pPr>
+      <w:r>
+        <w:t xml:space="preserve">The execution time of each algorithm was measured within the main loop, and was measured 50 times for each distinct array size to find a reasonable average. Both algorithms were timed by using the </w:t>
+      </w:r>
+      <w:r>
+        <w:rPr>
+          <w:i/>
+        </w:rPr>
+        <w:t>“chrono”</w:t>
+      </w:r>
+      <w:r>
+        <w:t xml:space="preserve"> library by adapting Smistad’s method </w:t>
+      </w:r>
+      <w:sdt>
+        <w:sdtPr>
+          <w:id w:val="-1313245738"/>
+          <w:citation/>
+        </w:sdtPr>
+        <w:sdtContent>
+          <w:r>
+            <w:fldChar w:fldCharType="begin"/>
+          </w:r>
+          <w:r>
+            <w:instrText xml:space="preserve"> CITATION Eri12 \l 3081 </w:instrText>
+          </w:r>
+          <w:r>
+            <w:fldChar w:fldCharType="separate"/>
+          </w:r>
+          <w:r>
+            <w:rPr>
+              <w:noProof/>
+            </w:rPr>
+            <w:t>[5]</w:t>
+          </w:r>
+          <w:r>
+            <w:fldChar w:fldCharType="end"/>
+          </w:r>
+        </w:sdtContent>
+      </w:sdt>
+      <w:r>
+        <w:t xml:space="preserve">. For the first algorithm, the timer was started, then the MinDistance method was run, and then the stop time was added to the global long integer </w:t>
+      </w:r>
+      <m:oMath>
+        <m:r>
+          <w:rPr>
+            <w:rFonts w:ascii="Cambria Math" w:hAnsi="Cambria Math"/>
+          </w:rPr>
+          <m:t>etime</m:t>
+        </m:r>
+      </m:oMath>
+      <w:r>
+        <w:rPr>
+          <w:rFonts w:eastAsiaTheme="minorEastAsia"/>
+        </w:rPr>
+        <w:t xml:space="preserve"> – the same process was then performed for the second algorithm, except using the MinDistance2 method and the </w:t>
+      </w:r>
+      <m:oMath>
+        <m:r>
+          <w:rPr>
+            <w:rFonts w:ascii="Cambria Math" w:eastAsiaTheme="minorEastAsia" w:hAnsi="Cambria Math"/>
+          </w:rPr>
+          <m:t>etime2</m:t>
+        </m:r>
+      </m:oMath>
+      <w:r>
+        <w:rPr>
+          <w:rFonts w:eastAsiaTheme="minorEastAsia"/>
+        </w:rPr>
+        <w:t xml:space="preserve"> variable. </w:t>
+      </w:r>
+    </w:p>
+    <w:p>
+      <w:r>
+        <w:rPr>
+          <w:rFonts w:eastAsiaTheme="minorEastAsia"/>
+        </w:rPr>
+        <w:t xml:space="preserve">The </w:t>
+      </w:r>
+      <w:r>
+        <w:rPr>
+          <w:rFonts w:eastAsiaTheme="minorEastAsia"/>
+        </w:rPr>
+        <w:t>process</w:t>
+      </w:r>
+      <w:r>
+        <w:rPr>
+          <w:rFonts w:eastAsiaTheme="minorEastAsia"/>
+        </w:rPr>
+        <w:t xml:space="preserve"> of timing the algorithm’s execution time</w:t>
+      </w:r>
+      <w:r>
+        <w:rPr>
+          <w:rFonts w:eastAsiaTheme="minorEastAsia"/>
+        </w:rPr>
+        <w:t xml:space="preserve"> was performed 50 times</w:t>
+      </w:r>
+      <w:r>
+        <w:rPr>
+          <w:rFonts w:eastAsiaTheme="minorEastAsia"/>
+        </w:rPr>
+        <w:t xml:space="preserve"> on each algorithm. UP TO HERE.</w:t>
+      </w:r>
+      <w:bookmarkStart w:id="7" w:name="_GoBack"/>
+      <w:bookmarkEnd w:id="7"/>
+      <w:r>
+        <w:rPr>
+          <w:rFonts w:eastAsiaTheme="minorEastAsia"/>
+        </w:rPr>
+        <w:t xml:space="preserve">  </w:t>
+      </w:r>
+    </w:p>
     <w:p>
       <w:pPr>
         <w:pStyle w:val="Heading1"/>
@@ -1205,7 +1704,6 @@
           <w:docPartUnique/>
         </w:docPartObj>
       </w:sdtPr>
-      <w:sdtEndPr/>
       <w:sdtContent>
         <w:p>
           <w:pPr>
@@ -1225,7 +1723,6 @@
             <w:id w:val="-573587230"/>
             <w:bibliography/>
           </w:sdtPr>
-          <w:sdtEndPr/>
           <w:sdtContent>
             <w:p>
               <w:pPr>
@@ -1261,7 +1758,7 @@
               </w:tblGrid>
               <w:tr>
                 <w:trPr>
-                  <w:divId w:val="1603997518"/>
+                  <w:divId w:val="26377311"/>
                   <w:tblCellSpacing w:w="15" w:type="dxa"/>
                 </w:trPr>
                 <w:tc>
@@ -1309,7 +1806,7 @@
               </w:tr>
               <w:tr>
                 <w:trPr>
-                  <w:divId w:val="1603997518"/>
+                  <w:divId w:val="26377311"/>
                   <w:tblCellSpacing w:w="15" w:type="dxa"/>
                 </w:trPr>
                 <w:tc>
@@ -1351,200 +1848,151 @@
                       <w:t>"Albatross", “C++: A Brief Description,” cplusplus.com, 2017. [Online]. Available: http://www.cplusplus.com/info/description/. [Accessed 17 May 2017].</w:t>
                     </w:r>
                   </w:p>
-                  <w:p/>
+                </w:tc>
+              </w:tr>
+              <w:tr>
+                <w:trPr>
+                  <w:divId w:val="26377311"/>
+                  <w:tblCellSpacing w:w="15" w:type="dxa"/>
+                </w:trPr>
+                <w:tc>
+                  <w:tcPr>
+                    <w:tcW w:w="50" w:type="pct"/>
+                    <w:hideMark/>
+                  </w:tcPr>
                   <w:p>
+                    <w:pPr>
+                      <w:pStyle w:val="Bibliography"/>
+                      <w:rPr>
+                        <w:noProof/>
+                      </w:rPr>
+                    </w:pPr>
                     <w:r>
                       <w:rPr>
-                        <w:highlight w:val="yellow"/>
+                        <w:noProof/>
                       </w:rPr>
-                      <w:t>Never used whatever this list is before So I don't know how to Integrate these: which are what I referenced in my code comments</w:t>
+                      <w:lastRenderedPageBreak/>
+                      <w:t xml:space="preserve">[3] </w:t>
                     </w:r>
+                  </w:p>
+                </w:tc>
+                <w:tc>
+                  <w:tcPr>
+                    <w:tcW w:w="0" w:type="auto"/>
+                    <w:hideMark/>
+                  </w:tcPr>
+                  <w:p>
+                    <w:pPr>
+                      <w:pStyle w:val="Bibliography"/>
+                      <w:rPr>
+                        <w:noProof/>
+                      </w:rPr>
+                    </w:pPr>
                     <w:r>
                       <w:rPr>
-                        <w:highlight w:val="yellow"/>
+                        <w:noProof/>
                       </w:rPr>
-                      <w:t>. The numbers are as they are referred to in the comments so we'll have to update the comments to reflect new reference number positions</w:t>
+                      <w:t>cppreference.com, “cppreference.com,” 2017. [Online]. Available: httpp://en.cppreference.com/w/cpp/numeric/random/uniform_int_distribution. [Accessed May 2017].</w:t>
                     </w:r>
-                    <w:bookmarkStart w:id="7" w:name="_GoBack"/>
-                    <w:bookmarkEnd w:id="7"/>
+                  </w:p>
+                </w:tc>
+              </w:tr>
+              <w:tr>
+                <w:trPr>
+                  <w:divId w:val="26377311"/>
+                  <w:tblCellSpacing w:w="15" w:type="dxa"/>
+                </w:trPr>
+                <w:tc>
+                  <w:tcPr>
+                    <w:tcW w:w="50" w:type="pct"/>
+                    <w:hideMark/>
+                  </w:tcPr>
+                  <w:p>
+                    <w:pPr>
+                      <w:pStyle w:val="Bibliography"/>
+                      <w:rPr>
+                        <w:noProof/>
+                      </w:rPr>
+                    </w:pPr>
                     <w:r>
                       <w:rPr>
-                        <w:highlight w:val="yellow"/>
+                        <w:noProof/>
                       </w:rPr>
-                      <w:t>:</w:t>
+                      <w:t xml:space="preserve">[4] </w:t>
                     </w:r>
                   </w:p>
+                </w:tc>
+                <w:tc>
+                  <w:tcPr>
+                    <w:tcW w:w="0" w:type="auto"/>
+                    <w:hideMark/>
+                  </w:tcPr>
                   <w:p>
                     <w:pPr>
-                      <w:pStyle w:val="ListParagraph"/>
-                      <w:numPr>
-                        <w:ilvl w:val="0"/>
-                        <w:numId w:val="5"/>
-                      </w:numPr>
+                      <w:pStyle w:val="Bibliography"/>
                       <w:rPr>
-                        <w:b/>
-                        <w:sz w:val="28"/>
-                        <w:szCs w:val="28"/>
+                        <w:noProof/>
                       </w:rPr>
                     </w:pPr>
-                    <w:proofErr w:type="spellStart"/>
                     <w:r>
                       <w:rPr>
-                        <w:i/>
+                        <w:noProof/>
                       </w:rPr>
-                      <w:t>std</w:t>
+                      <w:t>A. Allain, “C++ File I/O,” Cprogramming.com, 2011. [Online]. Available: http://www.cprogramming.com/tutorial/lesson10.html. [Accessed May 2017].</w:t>
                     </w:r>
-                    <w:proofErr w:type="spellEnd"/>
+                  </w:p>
+                </w:tc>
+              </w:tr>
+              <w:tr>
+                <w:trPr>
+                  <w:divId w:val="26377311"/>
+                  <w:tblCellSpacing w:w="15" w:type="dxa"/>
+                </w:trPr>
+                <w:tc>
+                  <w:tcPr>
+                    <w:tcW w:w="50" w:type="pct"/>
+                    <w:hideMark/>
+                  </w:tcPr>
+                  <w:p>
+                    <w:pPr>
+                      <w:pStyle w:val="Bibliography"/>
+                      <w:rPr>
+                        <w:noProof/>
+                      </w:rPr>
+                    </w:pPr>
                     <w:r>
                       <w:rPr>
-                        <w:i/>
+                        <w:noProof/>
                       </w:rPr>
-                      <w:t>::</w:t>
+                      <w:t xml:space="preserve">[5] </w:t>
                     </w:r>
-                    <w:proofErr w:type="spellStart"/>
+                  </w:p>
+                </w:tc>
+                <w:tc>
+                  <w:tcPr>
+                    <w:tcW w:w="0" w:type="auto"/>
+                    <w:hideMark/>
+                  </w:tcPr>
+                  <w:p>
+                    <w:pPr>
+                      <w:pStyle w:val="Bibliography"/>
+                      <w:rPr>
+                        <w:noProof/>
+                      </w:rPr>
+                    </w:pPr>
                     <w:r>
                       <w:rPr>
-                        <w:i/>
+                        <w:noProof/>
                       </w:rPr>
-                      <w:t>uniform_int_distribution</w:t>
-                    </w:r>
-                    <w:proofErr w:type="spellEnd"/>
-                    <w:r>
-                      <w:rPr>
-                        <w:i/>
-                      </w:rPr>
-                      <w:t>.</w:t>
-                    </w:r>
-                    <w:r>
-                      <w:t xml:space="preserve"> cppreference.com, 2017. </w:t>
-                    </w:r>
-                    <w:r>
-                      <w:t>http://en.cppreference.com/w/cpp/numeric/random/uniform_int_distribution</w:t>
-                    </w:r>
-                    <w:r>
-                      <w:t xml:space="preserve">. -  </w:t>
-                    </w:r>
-                    <w:r>
-                      <w:rPr>
-                        <w:b/>
-                      </w:rPr>
-                      <w:t>For help with RNG.</w:t>
+                      <w:t>E. Smistad, “Measuring runtime in milliseconds using the C++ 11 chrono library,” Erik Smistad, 2012. [Online]. Available: https://www.eriksmistad.no/measuring-runtime-in-milliseconds-using-the-c-11-chrono-library/ . [Accessed May 2017].</w:t>
                     </w:r>
                   </w:p>
-                  <w:p>
-                    <w:pPr>
-                      <w:pStyle w:val="ListParagraph"/>
-                      <w:ind w:left="360"/>
-                      <w:rPr>
-                        <w:b/>
-                        <w:sz w:val="28"/>
-                        <w:szCs w:val="28"/>
-                      </w:rPr>
-                    </w:pPr>
-                  </w:p>
-                  <w:p>
-                    <w:pPr>
-                      <w:pStyle w:val="ListParagraph"/>
-                      <w:numPr>
-                        <w:ilvl w:val="0"/>
-                        <w:numId w:val="5"/>
-                      </w:numPr>
-                    </w:pPr>
-                    <w:r>
-                      <w:t xml:space="preserve">A. Allain. </w:t>
-                    </w:r>
-                    <w:r>
-                      <w:rPr>
-                        <w:i/>
-                      </w:rPr>
-                      <w:t>C++ File I/O.</w:t>
-                    </w:r>
-                    <w:r>
-                      <w:t xml:space="preserve"> Cprogramming.com</w:t>
-                    </w:r>
-                    <w:r>
-                      <w:t xml:space="preserve">, 2011. </w:t>
-                    </w:r>
-                    <w:r>
-                      <w:t>http://www.cprogramming.com/tutorial/lesson10.html</w:t>
-                    </w:r>
-                    <w:r>
-                      <w:t xml:space="preserve"> - </w:t>
-                    </w:r>
-                    <w:r>
-                      <w:rPr>
-                        <w:b/>
-                      </w:rPr>
-                      <w:t>For help with writing to .csv file.</w:t>
-                    </w:r>
-                    <w:r>
-                      <w:t xml:space="preserve"> </w:t>
-                    </w:r>
-                  </w:p>
-                  <w:p>
-                    <w:pPr>
-                      <w:pStyle w:val="ListParagraph"/>
-                    </w:pPr>
-                  </w:p>
-                  <w:p>
-                    <w:pPr>
-                      <w:pStyle w:val="ListParagraph"/>
-                      <w:numPr>
-                        <w:ilvl w:val="0"/>
-                        <w:numId w:val="5"/>
-                      </w:numPr>
-                    </w:pPr>
-                    <w:r>
-                      <w:t xml:space="preserve">E. </w:t>
-                    </w:r>
-                    <w:proofErr w:type="spellStart"/>
-                    <w:r>
-                      <w:t>Smistad</w:t>
-                    </w:r>
-                    <w:proofErr w:type="spellEnd"/>
-                    <w:r>
-                      <w:t xml:space="preserve">. </w:t>
-                    </w:r>
-                    <w:r>
-                      <w:rPr>
-                        <w:i/>
-                      </w:rPr>
-                      <w:t>Measuring runtime in milliseconds using the C++ 11 chrono library.</w:t>
-                    </w:r>
-                    <w:r>
-                      <w:t xml:space="preserve"> </w:t>
-                    </w:r>
-                    <w:r>
-                      <w:t xml:space="preserve">Erik </w:t>
-                    </w:r>
-                    <w:proofErr w:type="spellStart"/>
-                    <w:r>
-                      <w:t>Smistad</w:t>
-                    </w:r>
-                    <w:proofErr w:type="spellEnd"/>
-                    <w:r>
-                      <w:t xml:space="preserve">, 2012. </w:t>
-                    </w:r>
-                    <w:r>
-                      <w:t>https://www.eriksmistad.no/measuring-runtime-in-milliseconds-using-the-c-11-chrono-library/</w:t>
-                    </w:r>
-                    <w:r>
-                      <w:t xml:space="preserve"> - </w:t>
-                    </w:r>
-                    <w:r>
-                      <w:rPr>
-                        <w:b/>
-                      </w:rPr>
-                      <w:t>For help recording execution time.</w:t>
-                    </w:r>
-                  </w:p>
-                  <w:p/>
                 </w:tc>
               </w:tr>
             </w:tbl>
             <w:p>
               <w:pPr>
-                <w:divId w:val="1603997518"/>
+                <w:divId w:val="26377311"/>
                 <w:rPr>
                   <w:rFonts w:eastAsia="Times New Roman"/>
                   <w:noProof/>
@@ -1576,7 +2024,6 @@
         <w:ind w:left="360" w:hanging="360"/>
       </w:pPr>
       <w:r>
-        <w:lastRenderedPageBreak/>
         <w:t>Appendix</w:t>
       </w:r>
     </w:p>
@@ -1700,29 +2147,24 @@
       <w:pPr>
         <w:pStyle w:val="Appendix"/>
       </w:pPr>
-      <w:bookmarkStart w:id="11" w:name="_Ref482818333"/>
-      <w:r>
-        <w:t>MinDistance C++ Implementation</w:t>
+      <w:bookmarkStart w:id="11" w:name="_Ref482978823"/>
+      <w:r>
+        <w:lastRenderedPageBreak/>
+        <w:t>Setup of C++ Program</w:t>
       </w:r>
       <w:bookmarkEnd w:id="11"/>
     </w:p>
     <w:p>
-      <w:pPr>
+      <w:r>
         <w:rPr>
           <w:noProof/>
           <w:lang w:eastAsia="en-AU"/>
         </w:rPr>
-      </w:pPr>
-      <w:r>
-        <w:rPr>
-          <w:noProof/>
-          <w:lang w:eastAsia="en-AU"/>
-        </w:rPr>
         <w:drawing>
-          <wp:inline distT="0" distB="0" distL="0" distR="0" wp14:anchorId="472584AA" wp14:editId="055F5ADB">
-            <wp:extent cx="5731510" cy="1692275"/>
-            <wp:effectExtent l="0" t="0" r="2540" b="3175"/>
-            <wp:docPr id="4" name="Picture 4"/>
+          <wp:inline distT="0" distB="0" distL="0" distR="0" wp14:anchorId="5D657B52" wp14:editId="0A10FE12">
+            <wp:extent cx="6550795" cy="4186238"/>
+            <wp:effectExtent l="0" t="0" r="2540" b="5080"/>
+            <wp:docPr id="2" name="Picture 2"/>
             <wp:cNvGraphicFramePr>
               <a:graphicFrameLocks xmlns:a="http://schemas.openxmlformats.org/drawingml/2006/main" noChangeAspect="1"/>
             </wp:cNvGraphicFramePr>
@@ -1742,7 +2184,7 @@
                   <pic:spPr>
                     <a:xfrm>
                       <a:off x="0" y="0"/>
-                      <a:ext cx="5731510" cy="1692275"/>
+                      <a:ext cx="6550795" cy="4186238"/>
                     </a:xfrm>
                     <a:prstGeom prst="rect">
                       <a:avLst/>
@@ -1754,34 +2196,232 @@
           </wp:inline>
         </w:drawing>
       </w:r>
+    </w:p>
+    <w:p>
+      <w:r>
+        <w:br w:type="page"/>
+      </w:r>
+    </w:p>
+    <w:p/>
+    <w:p>
+      <w:pPr>
+        <w:pStyle w:val="Appendix"/>
+      </w:pPr>
+      <w:bookmarkStart w:id="12" w:name="_Ref482978842"/>
+      <w:r>
+        <w:t>Main Method</w:t>
+      </w:r>
+      <w:bookmarkEnd w:id="12"/>
+    </w:p>
+    <w:p>
       <w:r>
         <w:rPr>
           <w:noProof/>
           <w:lang w:eastAsia="en-AU"/>
         </w:rPr>
-        <w:t xml:space="preserve"> </w:t>
-      </w:r>
-    </w:p>
-    <w:p>
-      <w:pPr>
-        <w:pStyle w:val="Appendix"/>
-      </w:pPr>
-      <w:bookmarkStart w:id="12" w:name="_Ref482818344"/>
-      <w:r>
-        <w:lastRenderedPageBreak/>
-        <w:t>MinDistance2 C++ Implementation</w:t>
-      </w:r>
-      <w:bookmarkEnd w:id="12"/>
-    </w:p>
-    <w:p>
+        <w:drawing>
+          <wp:inline distT="0" distB="0" distL="0" distR="0" wp14:anchorId="77F95E26" wp14:editId="76C7719F">
+            <wp:extent cx="5731033" cy="3490913"/>
+            <wp:effectExtent l="0" t="0" r="3175" b="0"/>
+            <wp:docPr id="6" name="Picture 6"/>
+            <wp:cNvGraphicFramePr>
+              <a:graphicFrameLocks xmlns:a="http://schemas.openxmlformats.org/drawingml/2006/main" noChangeAspect="1"/>
+            </wp:cNvGraphicFramePr>
+            <a:graphic xmlns:a="http://schemas.openxmlformats.org/drawingml/2006/main">
+              <a:graphicData uri="http://schemas.openxmlformats.org/drawingml/2006/picture">
+                <pic:pic xmlns:pic="http://schemas.openxmlformats.org/drawingml/2006/picture">
+                  <pic:nvPicPr>
+                    <pic:cNvPr id="1" name=""/>
+                    <pic:cNvPicPr/>
+                  </pic:nvPicPr>
+                  <pic:blipFill rotWithShape="1">
+                    <a:blip r:embed="rId13"/>
+                    <a:srcRect b="8596"/>
+                    <a:stretch/>
+                  </pic:blipFill>
+                  <pic:spPr bwMode="auto">
+                    <a:xfrm>
+                      <a:off x="0" y="0"/>
+                      <a:ext cx="5731510" cy="3491203"/>
+                    </a:xfrm>
+                    <a:prstGeom prst="rect">
+                      <a:avLst/>
+                    </a:prstGeom>
+                    <a:ln>
+                      <a:noFill/>
+                    </a:ln>
+                    <a:extLst>
+                      <a:ext uri="{53640926-AAD7-44D8-BBD7-CCE9431645EC}">
+                        <a14:shadowObscured xmlns:a14="http://schemas.microsoft.com/office/drawing/2010/main"/>
+                      </a:ext>
+                    </a:extLst>
+                  </pic:spPr>
+                </pic:pic>
+              </a:graphicData>
+            </a:graphic>
+          </wp:inline>
+        </w:drawing>
+      </w:r>
+    </w:p>
+    <w:p>
+      <w:pPr>
+        <w:rPr>
+          <w:rFonts w:asciiTheme="majorHAnsi" w:eastAsiaTheme="majorEastAsia" w:hAnsiTheme="majorHAnsi" w:cstheme="majorBidi"/>
+          <w:color w:val="2E74B5" w:themeColor="accent1" w:themeShade="BF"/>
+          <w:sz w:val="26"/>
+          <w:szCs w:val="26"/>
+        </w:rPr>
+      </w:pPr>
+      <w:bookmarkStart w:id="13" w:name="_Ref482818333"/>
       <w:r>
         <w:rPr>
           <w:noProof/>
           <w:lang w:eastAsia="en-AU"/>
         </w:rPr>
         <w:drawing>
-          <wp:inline distT="0" distB="0" distL="0" distR="0" wp14:anchorId="21A58491" wp14:editId="14853035">
-            <wp:extent cx="5731510" cy="1788795"/>
+          <wp:inline distT="0" distB="0" distL="0" distR="0" wp14:anchorId="2955E622" wp14:editId="1E6E2CF2">
+            <wp:extent cx="5731510" cy="1994852"/>
+            <wp:effectExtent l="0" t="0" r="2540" b="5715"/>
+            <wp:docPr id="8" name="Picture 8"/>
+            <wp:cNvGraphicFramePr>
+              <a:graphicFrameLocks xmlns:a="http://schemas.openxmlformats.org/drawingml/2006/main" noChangeAspect="1"/>
+            </wp:cNvGraphicFramePr>
+            <a:graphic xmlns:a="http://schemas.openxmlformats.org/drawingml/2006/main">
+              <a:graphicData uri="http://schemas.openxmlformats.org/drawingml/2006/picture">
+                <pic:pic xmlns:pic="http://schemas.openxmlformats.org/drawingml/2006/picture">
+                  <pic:nvPicPr>
+                    <pic:cNvPr id="1" name=""/>
+                    <pic:cNvPicPr/>
+                  </pic:nvPicPr>
+                  <pic:blipFill rotWithShape="1">
+                    <a:blip r:embed="rId14"/>
+                    <a:srcRect t="21541"/>
+                    <a:stretch/>
+                  </pic:blipFill>
+                  <pic:spPr bwMode="auto">
+                    <a:xfrm>
+                      <a:off x="0" y="0"/>
+                      <a:ext cx="5731510" cy="1994852"/>
+                    </a:xfrm>
+                    <a:prstGeom prst="rect">
+                      <a:avLst/>
+                    </a:prstGeom>
+                    <a:ln>
+                      <a:noFill/>
+                    </a:ln>
+                    <a:extLst>
+                      <a:ext uri="{53640926-AAD7-44D8-BBD7-CCE9431645EC}">
+                        <a14:shadowObscured xmlns:a14="http://schemas.microsoft.com/office/drawing/2010/main"/>
+                      </a:ext>
+                    </a:extLst>
+                  </pic:spPr>
+                </pic:pic>
+              </a:graphicData>
+            </a:graphic>
+          </wp:inline>
+        </w:drawing>
+      </w:r>
+      <w:r>
+        <w:t xml:space="preserve"> </w:t>
+      </w:r>
+      <w:r>
+        <w:br w:type="page"/>
+      </w:r>
+    </w:p>
+    <w:p>
+      <w:pPr>
+        <w:pStyle w:val="Appendix"/>
+      </w:pPr>
+      <w:bookmarkStart w:id="14" w:name="_Ref482978984"/>
+      <w:r>
+        <w:lastRenderedPageBreak/>
+        <w:t>MinDistance C++ Implementation</w:t>
+      </w:r>
+      <w:bookmarkEnd w:id="13"/>
+      <w:bookmarkEnd w:id="14"/>
+    </w:p>
+    <w:p>
+      <w:pPr>
+        <w:rPr>
+          <w:noProof/>
+          <w:lang w:eastAsia="en-AU"/>
+        </w:rPr>
+      </w:pPr>
+      <w:r>
+        <w:rPr>
+          <w:noProof/>
+          <w:lang w:eastAsia="en-AU"/>
+        </w:rPr>
+        <w:drawing>
+          <wp:inline distT="0" distB="0" distL="0" distR="0" wp14:anchorId="472584AA" wp14:editId="2BEA8992">
+            <wp:extent cx="5650547" cy="1692275"/>
+            <wp:effectExtent l="0" t="0" r="7620" b="3175"/>
+            <wp:docPr id="4" name="Picture 4"/>
+            <wp:cNvGraphicFramePr>
+              <a:graphicFrameLocks xmlns:a="http://schemas.openxmlformats.org/drawingml/2006/main" noChangeAspect="1"/>
+            </wp:cNvGraphicFramePr>
+            <a:graphic xmlns:a="http://schemas.openxmlformats.org/drawingml/2006/main">
+              <a:graphicData uri="http://schemas.openxmlformats.org/drawingml/2006/picture">
+                <pic:pic xmlns:pic="http://schemas.openxmlformats.org/drawingml/2006/picture">
+                  <pic:nvPicPr>
+                    <pic:cNvPr id="1" name=""/>
+                    <pic:cNvPicPr/>
+                  </pic:nvPicPr>
+                  <pic:blipFill rotWithShape="1">
+                    <a:blip r:embed="rId15"/>
+                    <a:srcRect l="1412"/>
+                    <a:stretch/>
+                  </pic:blipFill>
+                  <pic:spPr bwMode="auto">
+                    <a:xfrm>
+                      <a:off x="0" y="0"/>
+                      <a:ext cx="5650547" cy="1692275"/>
+                    </a:xfrm>
+                    <a:prstGeom prst="rect">
+                      <a:avLst/>
+                    </a:prstGeom>
+                    <a:ln>
+                      <a:noFill/>
+                    </a:ln>
+                    <a:extLst>
+                      <a:ext uri="{53640926-AAD7-44D8-BBD7-CCE9431645EC}">
+                        <a14:shadowObscured xmlns:a14="http://schemas.microsoft.com/office/drawing/2010/main"/>
+                      </a:ext>
+                    </a:extLst>
+                  </pic:spPr>
+                </pic:pic>
+              </a:graphicData>
+            </a:graphic>
+          </wp:inline>
+        </w:drawing>
+      </w:r>
+      <w:r>
+        <w:rPr>
+          <w:noProof/>
+          <w:lang w:eastAsia="en-AU"/>
+        </w:rPr>
+        <w:t xml:space="preserve"> </w:t>
+      </w:r>
+    </w:p>
+    <w:p>
+      <w:pPr>
+        <w:pStyle w:val="Appendix"/>
+      </w:pPr>
+      <w:bookmarkStart w:id="15" w:name="_Ref482818344"/>
+      <w:r>
+        <w:t>MinDistance2 C++ Implementation</w:t>
+      </w:r>
+      <w:bookmarkEnd w:id="15"/>
+    </w:p>
+    <w:p>
+      <w:r>
+        <w:rPr>
+          <w:noProof/>
+          <w:lang w:eastAsia="en-AU"/>
+        </w:rPr>
+        <w:drawing>
+          <wp:inline distT="0" distB="0" distL="0" distR="0" wp14:anchorId="21A58491" wp14:editId="55481649">
+            <wp:extent cx="5655310" cy="1788795"/>
             <wp:effectExtent l="0" t="0" r="2540" b="1905"/>
             <wp:docPr id="5" name="Picture 5"/>
             <wp:cNvGraphicFramePr>
@@ -1794,8 +2434,129 @@
                     <pic:cNvPr id="1" name=""/>
                     <pic:cNvPicPr/>
                   </pic:nvPicPr>
+                  <pic:blipFill rotWithShape="1">
+                    <a:blip r:embed="rId16"/>
+                    <a:srcRect l="1330"/>
+                    <a:stretch/>
+                  </pic:blipFill>
+                  <pic:spPr bwMode="auto">
+                    <a:xfrm>
+                      <a:off x="0" y="0"/>
+                      <a:ext cx="5655310" cy="1788795"/>
+                    </a:xfrm>
+                    <a:prstGeom prst="rect">
+                      <a:avLst/>
+                    </a:prstGeom>
+                    <a:ln>
+                      <a:noFill/>
+                    </a:ln>
+                    <a:extLst>
+                      <a:ext uri="{53640926-AAD7-44D8-BBD7-CCE9431645EC}">
+                        <a14:shadowObscured xmlns:a14="http://schemas.microsoft.com/office/drawing/2010/main"/>
+                      </a:ext>
+                    </a:extLst>
+                  </pic:spPr>
+                </pic:pic>
+              </a:graphicData>
+            </a:graphic>
+          </wp:inline>
+        </w:drawing>
+      </w:r>
+    </w:p>
+    <w:p>
+      <w:pPr>
+        <w:pStyle w:val="Appendix"/>
+      </w:pPr>
+      <w:bookmarkStart w:id="16" w:name="_Ref482979655"/>
+      <w:r>
+        <w:t>MinDistance_OpsCount C++ Implementation</w:t>
+      </w:r>
+      <w:bookmarkEnd w:id="16"/>
+    </w:p>
+    <w:p>
+      <w:r>
+        <w:rPr>
+          <w:noProof/>
+          <w:lang w:eastAsia="en-AU"/>
+        </w:rPr>
+        <w:drawing>
+          <wp:inline distT="0" distB="0" distL="0" distR="0" wp14:anchorId="1F99BCB8" wp14:editId="2D42DEE7">
+            <wp:extent cx="5702935" cy="2174875"/>
+            <wp:effectExtent l="0" t="0" r="0" b="0"/>
+            <wp:docPr id="9" name="Picture 9"/>
+            <wp:cNvGraphicFramePr>
+              <a:graphicFrameLocks xmlns:a="http://schemas.openxmlformats.org/drawingml/2006/main" noChangeAspect="1"/>
+            </wp:cNvGraphicFramePr>
+            <a:graphic xmlns:a="http://schemas.openxmlformats.org/drawingml/2006/main">
+              <a:graphicData uri="http://schemas.openxmlformats.org/drawingml/2006/picture">
+                <pic:pic xmlns:pic="http://schemas.openxmlformats.org/drawingml/2006/picture">
+                  <pic:nvPicPr>
+                    <pic:cNvPr id="1" name=""/>
+                    <pic:cNvPicPr/>
+                  </pic:nvPicPr>
+                  <pic:blipFill rotWithShape="1">
+                    <a:blip r:embed="rId17"/>
+                    <a:srcRect l="499"/>
+                    <a:stretch/>
+                  </pic:blipFill>
+                  <pic:spPr bwMode="auto">
+                    <a:xfrm>
+                      <a:off x="0" y="0"/>
+                      <a:ext cx="5702935" cy="2174875"/>
+                    </a:xfrm>
+                    <a:prstGeom prst="rect">
+                      <a:avLst/>
+                    </a:prstGeom>
+                    <a:ln>
+                      <a:noFill/>
+                    </a:ln>
+                    <a:extLst>
+                      <a:ext uri="{53640926-AAD7-44D8-BBD7-CCE9431645EC}">
+                        <a14:shadowObscured xmlns:a14="http://schemas.microsoft.com/office/drawing/2010/main"/>
+                      </a:ext>
+                    </a:extLst>
+                  </pic:spPr>
+                </pic:pic>
+              </a:graphicData>
+            </a:graphic>
+          </wp:inline>
+        </w:drawing>
+      </w:r>
+    </w:p>
+    <w:p>
+      <w:pPr>
+        <w:pStyle w:val="Appendix"/>
+      </w:pPr>
+      <w:bookmarkStart w:id="17" w:name="_Ref482979663"/>
+      <w:r>
+        <w:lastRenderedPageBreak/>
+        <w:t>MinDistance2_OpsCount C++ Implementation</w:t>
+      </w:r>
+      <w:bookmarkEnd w:id="17"/>
+    </w:p>
+    <w:p>
+      <w:r>
+        <w:rPr>
+          <w:noProof/>
+          <w:lang w:eastAsia="en-AU"/>
+        </w:rPr>
+        <w:drawing>
+          <wp:inline distT="0" distB="0" distL="0" distR="0" wp14:anchorId="75CB3827" wp14:editId="6915AF2B">
+            <wp:extent cx="5731510" cy="2004695"/>
+            <wp:effectExtent l="0" t="0" r="2540" b="0"/>
+            <wp:docPr id="10" name="Picture 10"/>
+            <wp:cNvGraphicFramePr>
+              <a:graphicFrameLocks xmlns:a="http://schemas.openxmlformats.org/drawingml/2006/main" noChangeAspect="1"/>
+            </wp:cNvGraphicFramePr>
+            <a:graphic xmlns:a="http://schemas.openxmlformats.org/drawingml/2006/main">
+              <a:graphicData uri="http://schemas.openxmlformats.org/drawingml/2006/picture">
+                <pic:pic xmlns:pic="http://schemas.openxmlformats.org/drawingml/2006/picture">
+                  <pic:nvPicPr>
+                    <pic:cNvPr id="1" name=""/>
+                    <pic:cNvPicPr/>
+                  </pic:nvPicPr>
                   <pic:blipFill>
-                    <a:blip r:embed="rId13"/>
+                    <a:blip r:embed="rId18"/>
                     <a:stretch>
                       <a:fillRect/>
                     </a:stretch>
@@ -1803,7 +2564,7 @@
                   <pic:spPr>
                     <a:xfrm>
                       <a:off x="0" y="0"/>
-                      <a:ext cx="5731510" cy="1788795"/>
+                      <a:ext cx="5731510" cy="2004695"/>
                     </a:xfrm>
                     <a:prstGeom prst="rect">
                       <a:avLst/>
@@ -1818,7 +2579,7 @@
     </w:p>
     <w:p/>
     <w:sectPr>
-      <w:footerReference w:type="default" r:id="rId14"/>
+      <w:footerReference w:type="default" r:id="rId19"/>
       <w:pgSz w:w="11906" w:h="16838"/>
       <w:pgMar w:top="1440" w:right="1440" w:bottom="1440" w:left="1440" w:header="708" w:footer="708" w:gutter="0"/>
       <w:cols w:space="708"/>
@@ -1829,7 +2590,7 @@
 </file>
 
 <file path=word/comments.xml><?xml version="1.0" encoding="utf-8"?>
-<w:comments xmlns:wpc="http://schemas.microsoft.com/office/word/2010/wordprocessingCanvas" xmlns:cx="http://schemas.microsoft.com/office/drawing/2014/chartex" xmlns:cx1="http://schemas.microsoft.com/office/drawing/2015/9/8/chartex" xmlns:cx2="http://schemas.microsoft.com/office/drawing/2015/10/21/chartex" xmlns:cx3="http://schemas.microsoft.com/office/drawing/2016/5/9/chartex" xmlns:cx4="http://schemas.microsoft.com/office/drawing/2016/5/10/chartex" xmlns:cx5="http://schemas.microsoft.com/office/drawing/2016/5/11/chartex" xmlns:cx6="http://schemas.microsoft.com/office/drawing/2016/5/12/chartex" xmlns:cx7="http://schemas.microsoft.com/office/drawing/2016/5/13/chartex" xmlns:cx8="http://schemas.microsoft.com/office/drawing/2016/5/14/chartex" xmlns:mc="http://schemas.openxmlformats.org/markup-compatibility/2006" xmlns:o="urn:schemas-microsoft-com:office:office" xmlns:r="http://schemas.openxmlformats.org/officeDocument/2006/relationships" xmlns:m="http://schemas.openxmlformats.org/officeDocument/2006/math" xmlns:v="urn:schemas-microsoft-com:vml" xmlns:wp14="http://schemas.microsoft.com/office/word/2010/wordprocessingDrawing" xmlns:wp="http://schemas.openxmlformats.org/drawingml/2006/wordprocessingDrawing" xmlns:w10="urn:schemas-microsoft-com:office:word" xmlns:w="http://schemas.openxmlformats.org/wordprocessingml/2006/main" xmlns:w14="http://schemas.microsoft.com/office/word/2010/wordml" xmlns:w15="http://schemas.microsoft.com/office/word/2012/wordml" xmlns:w16se="http://schemas.microsoft.com/office/word/2015/wordml/symex" xmlns:wpg="http://schemas.microsoft.com/office/word/2010/wordprocessingGroup" xmlns:wpi="http://schemas.microsoft.com/office/word/2010/wordprocessingInk" xmlns:wne="http://schemas.microsoft.com/office/word/2006/wordml" xmlns:wps="http://schemas.microsoft.com/office/word/2010/wordprocessingShape" mc:Ignorable="w14 w15 w16se wp14">
+<w:comments xmlns:wpc="http://schemas.microsoft.com/office/word/2010/wordprocessingCanvas" xmlns:cx="http://schemas.microsoft.com/office/drawing/2014/chartex" xmlns:cx1="http://schemas.microsoft.com/office/drawing/2015/9/8/chartex" xmlns:cx2="http://schemas.microsoft.com/office/drawing/2015/10/21/chartex" xmlns:cx3="http://schemas.microsoft.com/office/drawing/2016/5/9/chartex" xmlns:cx4="http://schemas.microsoft.com/office/drawing/2016/5/10/chartex" xmlns:cx5="http://schemas.microsoft.com/office/drawing/2016/5/11/chartex" xmlns:mc="http://schemas.openxmlformats.org/markup-compatibility/2006" xmlns:o="urn:schemas-microsoft-com:office:office" xmlns:r="http://schemas.openxmlformats.org/officeDocument/2006/relationships" xmlns:m="http://schemas.openxmlformats.org/officeDocument/2006/math" xmlns:v="urn:schemas-microsoft-com:vml" xmlns:wp14="http://schemas.microsoft.com/office/word/2010/wordprocessingDrawing" xmlns:wp="http://schemas.openxmlformats.org/drawingml/2006/wordprocessingDrawing" xmlns:w10="urn:schemas-microsoft-com:office:word" xmlns:w="http://schemas.openxmlformats.org/wordprocessingml/2006/main" xmlns:w14="http://schemas.microsoft.com/office/word/2010/wordml" xmlns:w15="http://schemas.microsoft.com/office/word/2012/wordml" xmlns:w16se="http://schemas.microsoft.com/office/word/2015/wordml/symex" xmlns:wpg="http://schemas.microsoft.com/office/word/2010/wordprocessingGroup" xmlns:wpi="http://schemas.microsoft.com/office/word/2010/wordprocessingInk" xmlns:wne="http://schemas.microsoft.com/office/word/2006/wordml" xmlns:wps="http://schemas.microsoft.com/office/word/2010/wordprocessingShape" mc:Ignorable="w14 w15 w16se wp14">
   <w:comment w:id="0" w:author="Shane Havers" w:date="2017-05-16T11:14:00Z" w:initials="SH">
     <w:p>
       <w:pPr>
@@ -1962,20 +2723,20 @@
 </file>
 
 <file path=word/commentsExtended.xml><?xml version="1.0" encoding="utf-8"?>
-<w15:commentsEx xmlns:wpc="http://schemas.microsoft.com/office/word/2010/wordprocessingCanvas" xmlns:cx="http://schemas.microsoft.com/office/drawing/2014/chartex" xmlns:cx1="http://schemas.microsoft.com/office/drawing/2015/9/8/chartex" xmlns:cx2="http://schemas.microsoft.com/office/drawing/2015/10/21/chartex" xmlns:cx3="http://schemas.microsoft.com/office/drawing/2016/5/9/chartex" xmlns:cx4="http://schemas.microsoft.com/office/drawing/2016/5/10/chartex" xmlns:cx5="http://schemas.microsoft.com/office/drawing/2016/5/11/chartex" xmlns:cx6="http://schemas.microsoft.com/office/drawing/2016/5/12/chartex" xmlns:cx7="http://schemas.microsoft.com/office/drawing/2016/5/13/chartex" xmlns:cx8="http://schemas.microsoft.com/office/drawing/2016/5/14/chartex" xmlns:mc="http://schemas.openxmlformats.org/markup-compatibility/2006" xmlns:o="urn:schemas-microsoft-com:office:office" xmlns:r="http://schemas.openxmlformats.org/officeDocument/2006/relationships" xmlns:m="http://schemas.openxmlformats.org/officeDocument/2006/math" xmlns:v="urn:schemas-microsoft-com:vml" xmlns:wp14="http://schemas.microsoft.com/office/word/2010/wordprocessingDrawing" xmlns:wp="http://schemas.openxmlformats.org/drawingml/2006/wordprocessingDrawing" xmlns:w10="urn:schemas-microsoft-com:office:word" xmlns:w="http://schemas.openxmlformats.org/wordprocessingml/2006/main" xmlns:w14="http://schemas.microsoft.com/office/word/2010/wordml" xmlns:w15="http://schemas.microsoft.com/office/word/2012/wordml" xmlns:w16se="http://schemas.microsoft.com/office/word/2015/wordml/symex" xmlns:wpg="http://schemas.microsoft.com/office/word/2010/wordprocessingGroup" xmlns:wpi="http://schemas.microsoft.com/office/word/2010/wordprocessingInk" xmlns:wne="http://schemas.microsoft.com/office/word/2006/wordml" xmlns:wps="http://schemas.microsoft.com/office/word/2010/wordprocessingShape" mc:Ignorable="w14 w15 w16se wp14">
+<w15:commentsEx xmlns:wpc="http://schemas.microsoft.com/office/word/2010/wordprocessingCanvas" xmlns:cx="http://schemas.microsoft.com/office/drawing/2014/chartex" xmlns:cx1="http://schemas.microsoft.com/office/drawing/2015/9/8/chartex" xmlns:cx2="http://schemas.microsoft.com/office/drawing/2015/10/21/chartex" xmlns:cx3="http://schemas.microsoft.com/office/drawing/2016/5/9/chartex" xmlns:cx4="http://schemas.microsoft.com/office/drawing/2016/5/10/chartex" xmlns:cx5="http://schemas.microsoft.com/office/drawing/2016/5/11/chartex" xmlns:mc="http://schemas.openxmlformats.org/markup-compatibility/2006" xmlns:o="urn:schemas-microsoft-com:office:office" xmlns:r="http://schemas.openxmlformats.org/officeDocument/2006/relationships" xmlns:m="http://schemas.openxmlformats.org/officeDocument/2006/math" xmlns:v="urn:schemas-microsoft-com:vml" xmlns:wp14="http://schemas.microsoft.com/office/word/2010/wordprocessingDrawing" xmlns:wp="http://schemas.openxmlformats.org/drawingml/2006/wordprocessingDrawing" xmlns:w10="urn:schemas-microsoft-com:office:word" xmlns:w="http://schemas.openxmlformats.org/wordprocessingml/2006/main" xmlns:w14="http://schemas.microsoft.com/office/word/2010/wordml" xmlns:w15="http://schemas.microsoft.com/office/word/2012/wordml" xmlns:w16se="http://schemas.microsoft.com/office/word/2015/wordml/symex" xmlns:wpg="http://schemas.microsoft.com/office/word/2010/wordprocessingGroup" xmlns:wpi="http://schemas.microsoft.com/office/word/2010/wordprocessingInk" xmlns:wne="http://schemas.microsoft.com/office/word/2006/wordml" xmlns:wps="http://schemas.microsoft.com/office/word/2010/wordprocessingShape" mc:Ignorable="w14 w15 w16se wp14">
   <w15:commentEx w15:paraId="1E4D7426" w15:done="1"/>
   <w15:commentEx w15:paraId="1C6D9891" w15:done="0"/>
   <w15:commentEx w15:paraId="3382C672" w15:done="0"/>
-  <w15:commentEx w15:paraId="3B03E01A" w15:done="0"/>
+  <w15:commentEx w15:paraId="3B03E01A" w15:done="1"/>
   <w15:commentEx w15:paraId="29747DF8" w15:done="0"/>
   <w15:commentEx w15:paraId="39C4B5F9" w15:done="0"/>
-  <w15:commentEx w15:paraId="1DB03D55" w15:done="0"/>
+  <w15:commentEx w15:paraId="1DB03D55" w15:done="1"/>
   <w15:commentEx w15:paraId="1EB91360" w15:done="0"/>
 </w15:commentsEx>
 </file>
 
 <file path=word/endnotes.xml><?xml version="1.0" encoding="utf-8"?>
-<w:endnotes xmlns:wpc="http://schemas.microsoft.com/office/word/2010/wordprocessingCanvas" xmlns:cx="http://schemas.microsoft.com/office/drawing/2014/chartex" xmlns:cx1="http://schemas.microsoft.com/office/drawing/2015/9/8/chartex" xmlns:cx2="http://schemas.microsoft.com/office/drawing/2015/10/21/chartex" xmlns:cx3="http://schemas.microsoft.com/office/drawing/2016/5/9/chartex" xmlns:cx4="http://schemas.microsoft.com/office/drawing/2016/5/10/chartex" xmlns:cx5="http://schemas.microsoft.com/office/drawing/2016/5/11/chartex" xmlns:cx6="http://schemas.microsoft.com/office/drawing/2016/5/12/chartex" xmlns:cx7="http://schemas.microsoft.com/office/drawing/2016/5/13/chartex" xmlns:cx8="http://schemas.microsoft.com/office/drawing/2016/5/14/chartex" xmlns:mc="http://schemas.openxmlformats.org/markup-compatibility/2006" xmlns:o="urn:schemas-microsoft-com:office:office" xmlns:r="http://schemas.openxmlformats.org/officeDocument/2006/relationships" xmlns:m="http://schemas.openxmlformats.org/officeDocument/2006/math" xmlns:v="urn:schemas-microsoft-com:vml" xmlns:wp14="http://schemas.microsoft.com/office/word/2010/wordprocessingDrawing" xmlns:wp="http://schemas.openxmlformats.org/drawingml/2006/wordprocessingDrawing" xmlns:w10="urn:schemas-microsoft-com:office:word" xmlns:w="http://schemas.openxmlformats.org/wordprocessingml/2006/main" xmlns:w14="http://schemas.microsoft.com/office/word/2010/wordml" xmlns:w15="http://schemas.microsoft.com/office/word/2012/wordml" xmlns:w16se="http://schemas.microsoft.com/office/word/2015/wordml/symex" xmlns:wpg="http://schemas.microsoft.com/office/word/2010/wordprocessingGroup" xmlns:wpi="http://schemas.microsoft.com/office/word/2010/wordprocessingInk" xmlns:wne="http://schemas.microsoft.com/office/word/2006/wordml" xmlns:wps="http://schemas.microsoft.com/office/word/2010/wordprocessingShape" mc:Ignorable="w14 w15 w16se wp14">
+<w:endnotes xmlns:wpc="http://schemas.microsoft.com/office/word/2010/wordprocessingCanvas" xmlns:cx="http://schemas.microsoft.com/office/drawing/2014/chartex" xmlns:cx1="http://schemas.microsoft.com/office/drawing/2015/9/8/chartex" xmlns:cx2="http://schemas.microsoft.com/office/drawing/2015/10/21/chartex" xmlns:cx3="http://schemas.microsoft.com/office/drawing/2016/5/9/chartex" xmlns:cx4="http://schemas.microsoft.com/office/drawing/2016/5/10/chartex" xmlns:cx5="http://schemas.microsoft.com/office/drawing/2016/5/11/chartex" xmlns:mc="http://schemas.openxmlformats.org/markup-compatibility/2006" xmlns:o="urn:schemas-microsoft-com:office:office" xmlns:r="http://schemas.openxmlformats.org/officeDocument/2006/relationships" xmlns:m="http://schemas.openxmlformats.org/officeDocument/2006/math" xmlns:v="urn:schemas-microsoft-com:vml" xmlns:wp14="http://schemas.microsoft.com/office/word/2010/wordprocessingDrawing" xmlns:wp="http://schemas.openxmlformats.org/drawingml/2006/wordprocessingDrawing" xmlns:w10="urn:schemas-microsoft-com:office:word" xmlns:w="http://schemas.openxmlformats.org/wordprocessingml/2006/main" xmlns:w14="http://schemas.microsoft.com/office/word/2010/wordml" xmlns:w15="http://schemas.microsoft.com/office/word/2012/wordml" xmlns:w16se="http://schemas.microsoft.com/office/word/2015/wordml/symex" xmlns:wpg="http://schemas.microsoft.com/office/word/2010/wordprocessingGroup" xmlns:wpi="http://schemas.microsoft.com/office/word/2010/wordprocessingInk" xmlns:wne="http://schemas.microsoft.com/office/word/2006/wordml" xmlns:wps="http://schemas.microsoft.com/office/word/2010/wordprocessingShape" mc:Ignorable="w14 w15 w16se wp14">
   <w:endnote w:type="separator" w:id="-1">
     <w:p>
       <w:pPr>
@@ -2000,7 +2761,7 @@
 </file>
 
 <file path=word/footer1.xml><?xml version="1.0" encoding="utf-8"?>
-<w:ftr xmlns:wpc="http://schemas.microsoft.com/office/word/2010/wordprocessingCanvas" xmlns:cx="http://schemas.microsoft.com/office/drawing/2014/chartex" xmlns:cx1="http://schemas.microsoft.com/office/drawing/2015/9/8/chartex" xmlns:cx2="http://schemas.microsoft.com/office/drawing/2015/10/21/chartex" xmlns:cx3="http://schemas.microsoft.com/office/drawing/2016/5/9/chartex" xmlns:cx4="http://schemas.microsoft.com/office/drawing/2016/5/10/chartex" xmlns:cx5="http://schemas.microsoft.com/office/drawing/2016/5/11/chartex" xmlns:cx6="http://schemas.microsoft.com/office/drawing/2016/5/12/chartex" xmlns:cx7="http://schemas.microsoft.com/office/drawing/2016/5/13/chartex" xmlns:cx8="http://schemas.microsoft.com/office/drawing/2016/5/14/chartex" xmlns:mc="http://schemas.openxmlformats.org/markup-compatibility/2006" xmlns:o="urn:schemas-microsoft-com:office:office" xmlns:r="http://schemas.openxmlformats.org/officeDocument/2006/relationships" xmlns:m="http://schemas.openxmlformats.org/officeDocument/2006/math" xmlns:v="urn:schemas-microsoft-com:vml" xmlns:wp14="http://schemas.microsoft.com/office/word/2010/wordprocessingDrawing" xmlns:wp="http://schemas.openxmlformats.org/drawingml/2006/wordprocessingDrawing" xmlns:w10="urn:schemas-microsoft-com:office:word" xmlns:w="http://schemas.openxmlformats.org/wordprocessingml/2006/main" xmlns:w14="http://schemas.microsoft.com/office/word/2010/wordml" xmlns:w15="http://schemas.microsoft.com/office/word/2012/wordml" xmlns:w16se="http://schemas.microsoft.com/office/word/2015/wordml/symex" xmlns:wpg="http://schemas.microsoft.com/office/word/2010/wordprocessingGroup" xmlns:wpi="http://schemas.microsoft.com/office/word/2010/wordprocessingInk" xmlns:wne="http://schemas.microsoft.com/office/word/2006/wordml" xmlns:wps="http://schemas.microsoft.com/office/word/2010/wordprocessingShape" mc:Ignorable="w14 w15 w16se wp14">
+<w:ftr xmlns:wpc="http://schemas.microsoft.com/office/word/2010/wordprocessingCanvas" xmlns:cx="http://schemas.microsoft.com/office/drawing/2014/chartex" xmlns:cx1="http://schemas.microsoft.com/office/drawing/2015/9/8/chartex" xmlns:cx2="http://schemas.microsoft.com/office/drawing/2015/10/21/chartex" xmlns:cx3="http://schemas.microsoft.com/office/drawing/2016/5/9/chartex" xmlns:cx4="http://schemas.microsoft.com/office/drawing/2016/5/10/chartex" xmlns:cx5="http://schemas.microsoft.com/office/drawing/2016/5/11/chartex" xmlns:mc="http://schemas.openxmlformats.org/markup-compatibility/2006" xmlns:o="urn:schemas-microsoft-com:office:office" xmlns:r="http://schemas.openxmlformats.org/officeDocument/2006/relationships" xmlns:m="http://schemas.openxmlformats.org/officeDocument/2006/math" xmlns:v="urn:schemas-microsoft-com:vml" xmlns:wp14="http://schemas.microsoft.com/office/word/2010/wordprocessingDrawing" xmlns:wp="http://schemas.openxmlformats.org/drawingml/2006/wordprocessingDrawing" xmlns:w10="urn:schemas-microsoft-com:office:word" xmlns:w="http://schemas.openxmlformats.org/wordprocessingml/2006/main" xmlns:w14="http://schemas.microsoft.com/office/word/2010/wordml" xmlns:w15="http://schemas.microsoft.com/office/word/2012/wordml" xmlns:w16se="http://schemas.microsoft.com/office/word/2015/wordml/symex" xmlns:wpg="http://schemas.microsoft.com/office/word/2010/wordprocessingGroup" xmlns:wpi="http://schemas.microsoft.com/office/word/2010/wordprocessingInk" xmlns:wne="http://schemas.microsoft.com/office/word/2006/wordml" xmlns:wps="http://schemas.microsoft.com/office/word/2010/wordprocessingShape" mc:Ignorable="w14 w15 w16se wp14">
   <w:sdt>
     <w:sdtPr>
       <w:id w:val="-2052372562"/>
@@ -2009,7 +2770,6 @@
         <w:docPartUnique/>
       </w:docPartObj>
     </w:sdtPr>
-    <w:sdtEndPr/>
     <w:sdtContent>
       <w:sdt>
         <w:sdtPr>
@@ -2019,7 +2779,6 @@
             <w:docPartUnique/>
           </w:docPartObj>
         </w:sdtPr>
-        <w:sdtEndPr/>
         <w:sdtContent>
           <w:p>
             <w:pPr>
@@ -2060,7 +2819,7 @@
                 <w:bCs/>
                 <w:noProof/>
               </w:rPr>
-              <w:t>5</w:t>
+              <w:t>4</w:t>
             </w:r>
             <w:r>
               <w:rPr>
@@ -2105,7 +2864,7 @@
                 <w:bCs/>
                 <w:noProof/>
               </w:rPr>
-              <w:t>5</w:t>
+              <w:t>8</w:t>
             </w:r>
             <w:r>
               <w:rPr>
@@ -2130,7 +2889,7 @@
 </file>
 
 <file path=word/footnotes.xml><?xml version="1.0" encoding="utf-8"?>
-<w:footnotes xmlns:wpc="http://schemas.microsoft.com/office/word/2010/wordprocessingCanvas" xmlns:cx="http://schemas.microsoft.com/office/drawing/2014/chartex" xmlns:cx1="http://schemas.microsoft.com/office/drawing/2015/9/8/chartex" xmlns:cx2="http://schemas.microsoft.com/office/drawing/2015/10/21/chartex" xmlns:cx3="http://schemas.microsoft.com/office/drawing/2016/5/9/chartex" xmlns:cx4="http://schemas.microsoft.com/office/drawing/2016/5/10/chartex" xmlns:cx5="http://schemas.microsoft.com/office/drawing/2016/5/11/chartex" xmlns:cx6="http://schemas.microsoft.com/office/drawing/2016/5/12/chartex" xmlns:cx7="http://schemas.microsoft.com/office/drawing/2016/5/13/chartex" xmlns:cx8="http://schemas.microsoft.com/office/drawing/2016/5/14/chartex" xmlns:mc="http://schemas.openxmlformats.org/markup-compatibility/2006" xmlns:o="urn:schemas-microsoft-com:office:office" xmlns:r="http://schemas.openxmlformats.org/officeDocument/2006/relationships" xmlns:m="http://schemas.openxmlformats.org/officeDocument/2006/math" xmlns:v="urn:schemas-microsoft-com:vml" xmlns:wp14="http://schemas.microsoft.com/office/word/2010/wordprocessingDrawing" xmlns:wp="http://schemas.openxmlformats.org/drawingml/2006/wordprocessingDrawing" xmlns:w10="urn:schemas-microsoft-com:office:word" xmlns:w="http://schemas.openxmlformats.org/wordprocessingml/2006/main" xmlns:w14="http://schemas.microsoft.com/office/word/2010/wordml" xmlns:w15="http://schemas.microsoft.com/office/word/2012/wordml" xmlns:w16se="http://schemas.microsoft.com/office/word/2015/wordml/symex" xmlns:wpg="http://schemas.microsoft.com/office/word/2010/wordprocessingGroup" xmlns:wpi="http://schemas.microsoft.com/office/word/2010/wordprocessingInk" xmlns:wne="http://schemas.microsoft.com/office/word/2006/wordml" xmlns:wps="http://schemas.microsoft.com/office/word/2010/wordprocessingShape" mc:Ignorable="w14 w15 w16se wp14">
+<w:footnotes xmlns:wpc="http://schemas.microsoft.com/office/word/2010/wordprocessingCanvas" xmlns:cx="http://schemas.microsoft.com/office/drawing/2014/chartex" xmlns:cx1="http://schemas.microsoft.com/office/drawing/2015/9/8/chartex" xmlns:cx2="http://schemas.microsoft.com/office/drawing/2015/10/21/chartex" xmlns:cx3="http://schemas.microsoft.com/office/drawing/2016/5/9/chartex" xmlns:cx4="http://schemas.microsoft.com/office/drawing/2016/5/10/chartex" xmlns:cx5="http://schemas.microsoft.com/office/drawing/2016/5/11/chartex" xmlns:mc="http://schemas.openxmlformats.org/markup-compatibility/2006" xmlns:o="urn:schemas-microsoft-com:office:office" xmlns:r="http://schemas.openxmlformats.org/officeDocument/2006/relationships" xmlns:m="http://schemas.openxmlformats.org/officeDocument/2006/math" xmlns:v="urn:schemas-microsoft-com:vml" xmlns:wp14="http://schemas.microsoft.com/office/word/2010/wordprocessingDrawing" xmlns:wp="http://schemas.openxmlformats.org/drawingml/2006/wordprocessingDrawing" xmlns:w10="urn:schemas-microsoft-com:office:word" xmlns:w="http://schemas.openxmlformats.org/wordprocessingml/2006/main" xmlns:w14="http://schemas.microsoft.com/office/word/2010/wordml" xmlns:w15="http://schemas.microsoft.com/office/word/2012/wordml" xmlns:w16se="http://schemas.microsoft.com/office/word/2015/wordml/symex" xmlns:wpg="http://schemas.microsoft.com/office/word/2010/wordprocessingGroup" xmlns:wpi="http://schemas.microsoft.com/office/word/2010/wordprocessingInk" xmlns:wne="http://schemas.microsoft.com/office/word/2006/wordml" xmlns:wps="http://schemas.microsoft.com/office/word/2010/wordprocessingShape" mc:Ignorable="w14 w15 w16se wp14">
   <w:footnote w:type="separator" w:id="-1">
     <w:p>
       <w:pPr>
@@ -2155,7 +2914,7 @@
 </file>
 
 <file path=word/numbering.xml><?xml version="1.0" encoding="utf-8"?>
-<w:numbering xmlns:wpc="http://schemas.microsoft.com/office/word/2010/wordprocessingCanvas" xmlns:cx="http://schemas.microsoft.com/office/drawing/2014/chartex" xmlns:cx1="http://schemas.microsoft.com/office/drawing/2015/9/8/chartex" xmlns:cx2="http://schemas.microsoft.com/office/drawing/2015/10/21/chartex" xmlns:cx3="http://schemas.microsoft.com/office/drawing/2016/5/9/chartex" xmlns:cx4="http://schemas.microsoft.com/office/drawing/2016/5/10/chartex" xmlns:cx5="http://schemas.microsoft.com/office/drawing/2016/5/11/chartex" xmlns:cx6="http://schemas.microsoft.com/office/drawing/2016/5/12/chartex" xmlns:cx7="http://schemas.microsoft.com/office/drawing/2016/5/13/chartex" xmlns:cx8="http://schemas.microsoft.com/office/drawing/2016/5/14/chartex" xmlns:mc="http://schemas.openxmlformats.org/markup-compatibility/2006" xmlns:o="urn:schemas-microsoft-com:office:office" xmlns:r="http://schemas.openxmlformats.org/officeDocument/2006/relationships" xmlns:m="http://schemas.openxmlformats.org/officeDocument/2006/math" xmlns:v="urn:schemas-microsoft-com:vml" xmlns:wp14="http://schemas.microsoft.com/office/word/2010/wordprocessingDrawing" xmlns:wp="http://schemas.openxmlformats.org/drawingml/2006/wordprocessingDrawing" xmlns:w10="urn:schemas-microsoft-com:office:word" xmlns:w="http://schemas.openxmlformats.org/wordprocessingml/2006/main" xmlns:w14="http://schemas.microsoft.com/office/word/2010/wordml" xmlns:w15="http://schemas.microsoft.com/office/word/2012/wordml" xmlns:w16se="http://schemas.microsoft.com/office/word/2015/wordml/symex" xmlns:wpg="http://schemas.microsoft.com/office/word/2010/wordprocessingGroup" xmlns:wpi="http://schemas.microsoft.com/office/word/2010/wordprocessingInk" xmlns:wne="http://schemas.microsoft.com/office/word/2006/wordml" xmlns:wps="http://schemas.microsoft.com/office/word/2010/wordprocessingShape" mc:Ignorable="w14 w15 w16se wp14">
+<w:numbering xmlns:wpc="http://schemas.microsoft.com/office/word/2010/wordprocessingCanvas" xmlns:cx="http://schemas.microsoft.com/office/drawing/2014/chartex" xmlns:cx1="http://schemas.microsoft.com/office/drawing/2015/9/8/chartex" xmlns:cx2="http://schemas.microsoft.com/office/drawing/2015/10/21/chartex" xmlns:cx3="http://schemas.microsoft.com/office/drawing/2016/5/9/chartex" xmlns:cx4="http://schemas.microsoft.com/office/drawing/2016/5/10/chartex" xmlns:cx5="http://schemas.microsoft.com/office/drawing/2016/5/11/chartex" xmlns:mc="http://schemas.openxmlformats.org/markup-compatibility/2006" xmlns:o="urn:schemas-microsoft-com:office:office" xmlns:r="http://schemas.openxmlformats.org/officeDocument/2006/relationships" xmlns:m="http://schemas.openxmlformats.org/officeDocument/2006/math" xmlns:v="urn:schemas-microsoft-com:vml" xmlns:wp14="http://schemas.microsoft.com/office/word/2010/wordprocessingDrawing" xmlns:wp="http://schemas.openxmlformats.org/drawingml/2006/wordprocessingDrawing" xmlns:w10="urn:schemas-microsoft-com:office:word" xmlns:w="http://schemas.openxmlformats.org/wordprocessingml/2006/main" xmlns:w14="http://schemas.microsoft.com/office/word/2010/wordml" xmlns:w15="http://schemas.microsoft.com/office/word/2012/wordml" xmlns:w16se="http://schemas.microsoft.com/office/word/2015/wordml/symex" xmlns:wpg="http://schemas.microsoft.com/office/word/2010/wordprocessingGroup" xmlns:wpi="http://schemas.microsoft.com/office/word/2010/wordprocessingInk" xmlns:wne="http://schemas.microsoft.com/office/word/2006/wordml" xmlns:wps="http://schemas.microsoft.com/office/word/2010/wordprocessingShape" mc:Ignorable="w14 w15 w16se wp14">
   <w:abstractNum w:abstractNumId="0" w15:restartNumberingAfterBreak="0">
     <w:nsid w:val="0D4A039E"/>
     <w:multiLevelType w:val="hybridMultilevel"/>
@@ -2625,7 +3384,7 @@
 </file>
 
 <file path=word/people.xml><?xml version="1.0" encoding="utf-8"?>
-<w15:people xmlns:wpc="http://schemas.microsoft.com/office/word/2010/wordprocessingCanvas" xmlns:cx="http://schemas.microsoft.com/office/drawing/2014/chartex" xmlns:cx1="http://schemas.microsoft.com/office/drawing/2015/9/8/chartex" xmlns:cx2="http://schemas.microsoft.com/office/drawing/2015/10/21/chartex" xmlns:cx3="http://schemas.microsoft.com/office/drawing/2016/5/9/chartex" xmlns:cx4="http://schemas.microsoft.com/office/drawing/2016/5/10/chartex" xmlns:cx5="http://schemas.microsoft.com/office/drawing/2016/5/11/chartex" xmlns:cx6="http://schemas.microsoft.com/office/drawing/2016/5/12/chartex" xmlns:cx7="http://schemas.microsoft.com/office/drawing/2016/5/13/chartex" xmlns:cx8="http://schemas.microsoft.com/office/drawing/2016/5/14/chartex" xmlns:mc="http://schemas.openxmlformats.org/markup-compatibility/2006" xmlns:o="urn:schemas-microsoft-com:office:office" xmlns:r="http://schemas.openxmlformats.org/officeDocument/2006/relationships" xmlns:m="http://schemas.openxmlformats.org/officeDocument/2006/math" xmlns:v="urn:schemas-microsoft-com:vml" xmlns:wp14="http://schemas.microsoft.com/office/word/2010/wordprocessingDrawing" xmlns:wp="http://schemas.openxmlformats.org/drawingml/2006/wordprocessingDrawing" xmlns:w10="urn:schemas-microsoft-com:office:word" xmlns:w="http://schemas.openxmlformats.org/wordprocessingml/2006/main" xmlns:w14="http://schemas.microsoft.com/office/word/2010/wordml" xmlns:w15="http://schemas.microsoft.com/office/word/2012/wordml" xmlns:w16se="http://schemas.microsoft.com/office/word/2015/wordml/symex" xmlns:wpg="http://schemas.microsoft.com/office/word/2010/wordprocessingGroup" xmlns:wpi="http://schemas.microsoft.com/office/word/2010/wordprocessingInk" xmlns:wne="http://schemas.microsoft.com/office/word/2006/wordml" xmlns:wps="http://schemas.microsoft.com/office/word/2010/wordprocessingShape" mc:Ignorable="w14 w15 w16se wp14">
+<w15:people xmlns:wpc="http://schemas.microsoft.com/office/word/2010/wordprocessingCanvas" xmlns:cx="http://schemas.microsoft.com/office/drawing/2014/chartex" xmlns:cx1="http://schemas.microsoft.com/office/drawing/2015/9/8/chartex" xmlns:cx2="http://schemas.microsoft.com/office/drawing/2015/10/21/chartex" xmlns:cx3="http://schemas.microsoft.com/office/drawing/2016/5/9/chartex" xmlns:cx4="http://schemas.microsoft.com/office/drawing/2016/5/10/chartex" xmlns:cx5="http://schemas.microsoft.com/office/drawing/2016/5/11/chartex" xmlns:mc="http://schemas.openxmlformats.org/markup-compatibility/2006" xmlns:o="urn:schemas-microsoft-com:office:office" xmlns:r="http://schemas.openxmlformats.org/officeDocument/2006/relationships" xmlns:m="http://schemas.openxmlformats.org/officeDocument/2006/math" xmlns:v="urn:schemas-microsoft-com:vml" xmlns:wp14="http://schemas.microsoft.com/office/word/2010/wordprocessingDrawing" xmlns:wp="http://schemas.openxmlformats.org/drawingml/2006/wordprocessingDrawing" xmlns:w10="urn:schemas-microsoft-com:office:word" xmlns:w="http://schemas.openxmlformats.org/wordprocessingml/2006/main" xmlns:w14="http://schemas.microsoft.com/office/word/2010/wordml" xmlns:w15="http://schemas.microsoft.com/office/word/2012/wordml" xmlns:w16se="http://schemas.microsoft.com/office/word/2015/wordml/symex" xmlns:wpg="http://schemas.microsoft.com/office/word/2010/wordprocessingGroup" xmlns:wpi="http://schemas.microsoft.com/office/word/2010/wordprocessingInk" xmlns:wne="http://schemas.microsoft.com/office/word/2006/wordml" xmlns:wps="http://schemas.microsoft.com/office/word/2010/wordprocessingShape" mc:Ignorable="w14 w15 w16se wp14">
   <w15:person w15:author="Shane Havers">
     <w15:presenceInfo w15:providerId="Windows Live" w15:userId="777a5e6e5c76f708"/>
   </w15:person>
@@ -3409,6 +4168,532 @@
 </w:styles>
 </file>
 
+<file path=word/glossary/document.xml><?xml version="1.0" encoding="utf-8"?>
+<w:glossaryDocument xmlns:wpc="http://schemas.microsoft.com/office/word/2010/wordprocessingCanvas" xmlns:cx="http://schemas.microsoft.com/office/drawing/2014/chartex" xmlns:cx1="http://schemas.microsoft.com/office/drawing/2015/9/8/chartex" xmlns:cx2="http://schemas.microsoft.com/office/drawing/2015/10/21/chartex" xmlns:cx3="http://schemas.microsoft.com/office/drawing/2016/5/9/chartex" xmlns:cx4="http://schemas.microsoft.com/office/drawing/2016/5/10/chartex" xmlns:cx5="http://schemas.microsoft.com/office/drawing/2016/5/11/chartex" xmlns:mc="http://schemas.openxmlformats.org/markup-compatibility/2006" xmlns:o="urn:schemas-microsoft-com:office:office" xmlns:r="http://schemas.openxmlformats.org/officeDocument/2006/relationships" xmlns:m="http://schemas.openxmlformats.org/officeDocument/2006/math" xmlns:v="urn:schemas-microsoft-com:vml" xmlns:wp14="http://schemas.microsoft.com/office/word/2010/wordprocessingDrawing" xmlns:wp="http://schemas.openxmlformats.org/drawingml/2006/wordprocessingDrawing" xmlns:w10="urn:schemas-microsoft-com:office:word" xmlns:w="http://schemas.openxmlformats.org/wordprocessingml/2006/main" xmlns:w14="http://schemas.microsoft.com/office/word/2010/wordml" xmlns:w15="http://schemas.microsoft.com/office/word/2012/wordml" xmlns:w16se="http://schemas.microsoft.com/office/word/2015/wordml/symex" xmlns:wpg="http://schemas.microsoft.com/office/word/2010/wordprocessingGroup" xmlns:wpi="http://schemas.microsoft.com/office/word/2010/wordprocessingInk" xmlns:wne="http://schemas.microsoft.com/office/word/2006/wordml" xmlns:wps="http://schemas.microsoft.com/office/word/2010/wordprocessingShape" mc:Ignorable="w14 w15 w16se wp14"/>
+</file>
+
+<file path=word/glossary/fontTable.xml><?xml version="1.0" encoding="utf-8"?>
+<w:fonts xmlns:mc="http://schemas.openxmlformats.org/markup-compatibility/2006" xmlns:r="http://schemas.openxmlformats.org/officeDocument/2006/relationships" xmlns:w="http://schemas.openxmlformats.org/wordprocessingml/2006/main" xmlns:w14="http://schemas.microsoft.com/office/word/2010/wordml" xmlns:w15="http://schemas.microsoft.com/office/word/2012/wordml" xmlns:w16se="http://schemas.microsoft.com/office/word/2015/wordml/symex" mc:Ignorable="w14 w15 w16se">
+  <w:font w:name="Times New Roman">
+    <w:panose1 w:val="02020603050405020304"/>
+    <w:charset w:val="00"/>
+    <w:family w:val="roman"/>
+    <w:pitch w:val="variable"/>
+    <w:sig w:usb0="E0002AFF" w:usb1="C0007843" w:usb2="00000009" w:usb3="00000000" w:csb0="000001FF" w:csb1="00000000"/>
+  </w:font>
+  <w:font w:name="Calibri">
+    <w:panose1 w:val="020F0502020204030204"/>
+    <w:charset w:val="00"/>
+    <w:family w:val="swiss"/>
+    <w:pitch w:val="variable"/>
+    <w:sig w:usb0="E00002FF" w:usb1="4000ACFF" w:usb2="00000001" w:usb3="00000000" w:csb0="0000019F" w:csb1="00000000"/>
+  </w:font>
+  <w:font w:name="Calibri Light">
+    <w:panose1 w:val="020F0302020204030204"/>
+    <w:charset w:val="00"/>
+    <w:family w:val="swiss"/>
+    <w:pitch w:val="variable"/>
+    <w:sig w:usb0="A00002EF" w:usb1="4000207B" w:usb2="00000000" w:usb3="00000000" w:csb0="0000009F" w:csb1="00000000"/>
+  </w:font>
+  <w:font w:name="Segoe UI">
+    <w:panose1 w:val="020B0502040204020203"/>
+    <w:charset w:val="00"/>
+    <w:family w:val="swiss"/>
+    <w:pitch w:val="variable"/>
+    <w:sig w:usb0="E4002EFF" w:usb1="C000E47F" w:usb2="00000009" w:usb3="00000000" w:csb0="000001FF" w:csb1="00000000"/>
+  </w:font>
+  <w:font w:name="Cambria Math">
+    <w:panose1 w:val="02040503050406030204"/>
+    <w:charset w:val="00"/>
+    <w:family w:val="roman"/>
+    <w:pitch w:val="variable"/>
+    <w:sig w:usb0="E00002FF" w:usb1="420024FF" w:usb2="00000000" w:usb3="00000000" w:csb0="0000019F" w:csb1="00000000"/>
+  </w:font>
+</w:fonts>
+</file>
+
+<file path=word/glossary/settings.xml><?xml version="1.0" encoding="utf-8"?>
+<w:settings xmlns:mc="http://schemas.openxmlformats.org/markup-compatibility/2006" xmlns:o="urn:schemas-microsoft-com:office:office" xmlns:r="http://schemas.openxmlformats.org/officeDocument/2006/relationships" xmlns:m="http://schemas.openxmlformats.org/officeDocument/2006/math" xmlns:v="urn:schemas-microsoft-com:vml" xmlns:w10="urn:schemas-microsoft-com:office:word" xmlns:w="http://schemas.openxmlformats.org/wordprocessingml/2006/main" xmlns:w14="http://schemas.microsoft.com/office/word/2010/wordml" xmlns:w15="http://schemas.microsoft.com/office/word/2012/wordml" xmlns:w16se="http://schemas.microsoft.com/office/word/2015/wordml/symex" xmlns:sl="http://schemas.openxmlformats.org/schemaLibrary/2006/main" mc:Ignorable="w14 w15 w16se">
+  <w:view w:val="normal"/>
+  <w:defaultTabStop w:val="720"/>
+  <w:characterSpacingControl w:val="doNotCompress"/>
+  <w:compat>
+    <w:useFELayout/>
+    <w:compatSetting w:name="compatibilityMode" w:uri="http://schemas.microsoft.com/office/word" w:val="15"/>
+    <w:compatSetting w:name="overrideTableStyleFontSizeAndJustification" w:uri="http://schemas.microsoft.com/office/word" w:val="1"/>
+    <w:compatSetting w:name="enableOpenTypeFeatures" w:uri="http://schemas.microsoft.com/office/word" w:val="1"/>
+    <w:compatSetting w:name="doNotFlipMirrorIndents" w:uri="http://schemas.microsoft.com/office/word" w:val="1"/>
+    <w:compatSetting w:name="differentiateMultirowTableHeaders" w:uri="http://schemas.microsoft.com/office/word" w:val="1"/>
+  </w:compat>
+  <w:rsids>
+    <w:rsidRoot w:val="00603BF3"/>
+    <w:rsid w:val="00603BF3"/>
+  </w:rsids>
+  <m:mathPr>
+    <m:mathFont m:val="Cambria Math"/>
+    <m:brkBin m:val="before"/>
+    <m:brkBinSub m:val="--"/>
+    <m:smallFrac m:val="0"/>
+    <m:dispDef/>
+    <m:lMargin m:val="0"/>
+    <m:rMargin m:val="0"/>
+    <m:defJc m:val="centerGroup"/>
+    <m:wrapIndent m:val="1440"/>
+    <m:intLim m:val="subSup"/>
+    <m:naryLim m:val="undOvr"/>
+  </m:mathPr>
+  <w:themeFontLang w:val="en-AU"/>
+  <w:clrSchemeMapping w:bg1="light1" w:t1="dark1" w:bg2="light2" w:t2="dark2" w:accent1="accent1" w:accent2="accent2" w:accent3="accent3" w:accent4="accent4" w:accent5="accent5" w:accent6="accent6" w:hyperlink="hyperlink" w:followedHyperlink="followedHyperlink"/>
+  <w:decimalSymbol w:val="."/>
+  <w:listSeparator w:val=","/>
+  <w15:chartTrackingRefBased/>
+</w:settings>
+</file>
+
+<file path=word/glossary/styles.xml><?xml version="1.0" encoding="utf-8"?>
+<w:styles xmlns:mc="http://schemas.openxmlformats.org/markup-compatibility/2006" xmlns:r="http://schemas.openxmlformats.org/officeDocument/2006/relationships" xmlns:w="http://schemas.openxmlformats.org/wordprocessingml/2006/main" xmlns:w14="http://schemas.microsoft.com/office/word/2010/wordml" xmlns:w15="http://schemas.microsoft.com/office/word/2012/wordml" xmlns:w16se="http://schemas.microsoft.com/office/word/2015/wordml/symex" mc:Ignorable="w14 w15 w16se">
+  <w:docDefaults>
+    <w:rPrDefault>
+      <w:rPr>
+        <w:rFonts w:asciiTheme="minorHAnsi" w:eastAsiaTheme="minorEastAsia" w:hAnsiTheme="minorHAnsi" w:cstheme="minorBidi"/>
+        <w:sz w:val="22"/>
+        <w:szCs w:val="22"/>
+        <w:lang w:val="en-AU" w:eastAsia="en-AU" w:bidi="ar-SA"/>
+      </w:rPr>
+    </w:rPrDefault>
+    <w:pPrDefault>
+      <w:pPr>
+        <w:spacing w:after="160" w:line="259" w:lineRule="auto"/>
+      </w:pPr>
+    </w:pPrDefault>
+  </w:docDefaults>
+  <w:latentStyles w:defLockedState="0" w:defUIPriority="99" w:defSemiHidden="0" w:defUnhideWhenUsed="0" w:defQFormat="0" w:count="374">
+    <w:lsdException w:name="Normal" w:uiPriority="0" w:qFormat="1"/>
+    <w:lsdException w:name="heading 1" w:uiPriority="9" w:qFormat="1"/>
+    <w:lsdException w:name="heading 2" w:semiHidden="1" w:uiPriority="9" w:unhideWhenUsed="1" w:qFormat="1"/>
+    <w:lsdException w:name="heading 3" w:semiHidden="1" w:uiPriority="9" w:unhideWhenUsed="1" w:qFormat="1"/>
+    <w:lsdException w:name="heading 4" w:semiHidden="1" w:uiPriority="9" w:unhideWhenUsed="1" w:qFormat="1"/>
+    <w:lsdException w:name="heading 5" w:semiHidden="1" w:uiPriority="9" w:unhideWhenUsed="1" w:qFormat="1"/>
+    <w:lsdException w:name="heading 6" w:semiHidden="1" w:uiPriority="9" w:unhideWhenUsed="1" w:qFormat="1"/>
+    <w:lsdException w:name="heading 7" w:semiHidden="1" w:uiPriority="9" w:unhideWhenUsed="1" w:qFormat="1"/>
+    <w:lsdException w:name="heading 8" w:semiHidden="1" w:uiPriority="9" w:unhideWhenUsed="1" w:qFormat="1"/>
+    <w:lsdException w:name="heading 9" w:semiHidden="1" w:uiPriority="9" w:unhideWhenUsed="1" w:qFormat="1"/>
+    <w:lsdException w:name="index 1" w:semiHidden="1" w:unhideWhenUsed="1"/>
+    <w:lsdException w:name="index 2" w:semiHidden="1" w:unhideWhenUsed="1"/>
+    <w:lsdException w:name="index 3" w:semiHidden="1" w:unhideWhenUsed="1"/>
+    <w:lsdException w:name="index 4" w:semiHidden="1" w:unhideWhenUsed="1"/>
+    <w:lsdException w:name="index 5" w:semiHidden="1" w:unhideWhenUsed="1"/>
+    <w:lsdException w:name="index 6" w:semiHidden="1" w:unhideWhenUsed="1"/>
+    <w:lsdException w:name="index 7" w:semiHidden="1" w:unhideWhenUsed="1"/>
+    <w:lsdException w:name="index 8" w:semiHidden="1" w:unhideWhenUsed="1"/>
+    <w:lsdException w:name="index 9" w:semiHidden="1" w:unhideWhenUsed="1"/>
+    <w:lsdException w:name="toc 1" w:semiHidden="1" w:uiPriority="39" w:unhideWhenUsed="1"/>
+    <w:lsdException w:name="toc 2" w:semiHidden="1" w:uiPriority="39" w:unhideWhenUsed="1"/>
+    <w:lsdException w:name="toc 3" w:semiHidden="1" w:uiPriority="39" w:unhideWhenUsed="1"/>
+    <w:lsdException w:name="toc 4" w:semiHidden="1" w:uiPriority="39" w:unhideWhenUsed="1"/>
+    <w:lsdException w:name="toc 5" w:semiHidden="1" w:uiPriority="39" w:unhideWhenUsed="1"/>
+    <w:lsdException w:name="toc 6" w:semiHidden="1" w:uiPriority="39" w:unhideWhenUsed="1"/>
+    <w:lsdException w:name="toc 7" w:semiHidden="1" w:uiPriority="39" w:unhideWhenUsed="1"/>
+    <w:lsdException w:name="toc 8" w:semiHidden="1" w:uiPriority="39" w:unhideWhenUsed="1"/>
+    <w:lsdException w:name="toc 9" w:semiHidden="1" w:uiPriority="39" w:unhideWhenUsed="1"/>
+    <w:lsdException w:name="Normal Indent" w:semiHidden="1" w:unhideWhenUsed="1"/>
+    <w:lsdException w:name="footnote text" w:semiHidden="1" w:unhideWhenUsed="1"/>
+    <w:lsdException w:name="annotation text" w:semiHidden="1" w:unhideWhenUsed="1"/>
+    <w:lsdException w:name="header" w:semiHidden="1" w:unhideWhenUsed="1"/>
+    <w:lsdException w:name="footer" w:semiHidden="1" w:unhideWhenUsed="1"/>
+    <w:lsdException w:name="index heading" w:semiHidden="1" w:unhideWhenUsed="1"/>
+    <w:lsdException w:name="caption" w:semiHidden="1" w:uiPriority="35" w:unhideWhenUsed="1" w:qFormat="1"/>
+    <w:lsdException w:name="table of figures" w:semiHidden="1" w:unhideWhenUsed="1"/>
+    <w:lsdException w:name="envelope address" w:semiHidden="1" w:unhideWhenUsed="1"/>
+    <w:lsdException w:name="envelope return" w:semiHidden="1" w:unhideWhenUsed="1"/>
+    <w:lsdException w:name="footnote reference" w:semiHidden="1" w:unhideWhenUsed="1"/>
+    <w:lsdException w:name="annotation reference" w:semiHidden="1" w:unhideWhenUsed="1"/>
+    <w:lsdException w:name="line number" w:semiHidden="1" w:unhideWhenUsed="1"/>
+    <w:lsdException w:name="page number" w:semiHidden="1" w:unhideWhenUsed="1"/>
+    <w:lsdException w:name="endnote reference" w:semiHidden="1" w:unhideWhenUsed="1"/>
+    <w:lsdException w:name="endnote text" w:semiHidden="1" w:unhideWhenUsed="1"/>
+    <w:lsdException w:name="table of authorities" w:semiHidden="1" w:unhideWhenUsed="1"/>
+    <w:lsdException w:name="macro" w:semiHidden="1" w:unhideWhenUsed="1"/>
+    <w:lsdException w:name="toa heading" w:semiHidden="1" w:unhideWhenUsed="1"/>
+    <w:lsdException w:name="List" w:semiHidden="1" w:unhideWhenUsed="1"/>
+    <w:lsdException w:name="List Bullet" w:semiHidden="1" w:unhideWhenUsed="1"/>
+    <w:lsdException w:name="List Number" w:semiHidden="1" w:unhideWhenUsed="1"/>
+    <w:lsdException w:name="List 2" w:semiHidden="1" w:unhideWhenUsed="1"/>
+    <w:lsdException w:name="List 3" w:semiHidden="1" w:unhideWhenUsed="1"/>
+    <w:lsdException w:name="List 4" w:semiHidden="1" w:unhideWhenUsed="1"/>
+    <w:lsdException w:name="List 5" w:semiHidden="1" w:unhideWhenUsed="1"/>
+    <w:lsdException w:name="List Bullet 2" w:semiHidden="1" w:unhideWhenUsed="1"/>
+    <w:lsdException w:name="List Bullet 3" w:semiHidden="1" w:unhideWhenUsed="1"/>
+    <w:lsdException w:name="List Bullet 4" w:semiHidden="1" w:unhideWhenUsed="1"/>
+    <w:lsdException w:name="List Bullet 5" w:semiHidden="1" w:unhideWhenUsed="1"/>
+    <w:lsdException w:name="List Number 2" w:semiHidden="1" w:unhideWhenUsed="1"/>
+    <w:lsdException w:name="List Number 3" w:semiHidden="1" w:unhideWhenUsed="1"/>
+    <w:lsdException w:name="List Number 4" w:semiHidden="1" w:unhideWhenUsed="1"/>
+    <w:lsdException w:name="List Number 5" w:semiHidden="1" w:unhideWhenUsed="1"/>
+    <w:lsdException w:name="Title" w:uiPriority="10" w:qFormat="1"/>
+    <w:lsdException w:name="Closing" w:semiHidden="1" w:unhideWhenUsed="1"/>
+    <w:lsdException w:name="Signature" w:semiHidden="1" w:unhideWhenUsed="1"/>
+    <w:lsdException w:name="Default Paragraph Font" w:semiHidden="1" w:uiPriority="1" w:unhideWhenUsed="1"/>
+    <w:lsdException w:name="Body Text" w:semiHidden="1" w:unhideWhenUsed="1"/>
+    <w:lsdException w:name="Body Text Indent" w:semiHidden="1" w:unhideWhenUsed="1"/>
+    <w:lsdException w:name="List Continue" w:semiHidden="1" w:unhideWhenUsed="1"/>
+    <w:lsdException w:name="List Continue 2" w:semiHidden="1" w:unhideWhenUsed="1"/>
+    <w:lsdException w:name="List Continue 3" w:semiHidden="1" w:unhideWhenUsed="1"/>
+    <w:lsdException w:name="List Continue 4" w:semiHidden="1" w:unhideWhenUsed="1"/>
+    <w:lsdException w:name="List Continue 5" w:semiHidden="1" w:unhideWhenUsed="1"/>
+    <w:lsdException w:name="Message Header" w:semiHidden="1" w:unhideWhenUsed="1"/>
+    <w:lsdException w:name="Subtitle" w:uiPriority="11" w:qFormat="1"/>
+    <w:lsdException w:name="Salutation" w:semiHidden="1" w:unhideWhenUsed="1"/>
+    <w:lsdException w:name="Date" w:semiHidden="1" w:unhideWhenUsed="1"/>
+    <w:lsdException w:name="Body Text First Indent" w:semiHidden="1" w:unhideWhenUsed="1"/>
+    <w:lsdException w:name="Body Text First Indent 2" w:semiHidden="1" w:unhideWhenUsed="1"/>
+    <w:lsdException w:name="Note Heading" w:semiHidden="1" w:unhideWhenUsed="1"/>
+    <w:lsdException w:name="Body Text 2" w:semiHidden="1" w:unhideWhenUsed="1"/>
+    <w:lsdException w:name="Body Text 3" w:semiHidden="1" w:unhideWhenUsed="1"/>
+    <w:lsdException w:name="Body Text Indent 2" w:semiHidden="1" w:unhideWhenUsed="1"/>
+    <w:lsdException w:name="Body Text Indent 3" w:semiHidden="1" w:unhideWhenUsed="1"/>
+    <w:lsdException w:name="Block Text" w:semiHidden="1" w:unhideWhenUsed="1"/>
+    <w:lsdException w:name="Hyperlink" w:semiHidden="1" w:unhideWhenUsed="1"/>
+    <w:lsdException w:name="FollowedHyperlink" w:semiHidden="1" w:unhideWhenUsed="1"/>
+    <w:lsdException w:name="Strong" w:uiPriority="22" w:qFormat="1"/>
+    <w:lsdException w:name="Emphasis" w:uiPriority="20" w:qFormat="1"/>
+    <w:lsdException w:name="Document Map" w:semiHidden="1" w:unhideWhenUsed="1"/>
+    <w:lsdException w:name="Plain Text" w:semiHidden="1" w:unhideWhenUsed="1"/>
+    <w:lsdException w:name="E-mail Signature" w:semiHidden="1" w:unhideWhenUsed="1"/>
+    <w:lsdException w:name="HTML Top of Form" w:semiHidden="1" w:unhideWhenUsed="1"/>
+    <w:lsdException w:name="HTML Bottom of Form" w:semiHidden="1" w:unhideWhenUsed="1"/>
+    <w:lsdException w:name="Normal (Web)" w:semiHidden="1" w:unhideWhenUsed="1"/>
+    <w:lsdException w:name="HTML Acronym" w:semiHidden="1" w:unhideWhenUsed="1"/>
+    <w:lsdException w:name="HTML Address" w:semiHidden="1" w:unhideWhenUsed="1"/>
+    <w:lsdException w:name="HTML Cite" w:semiHidden="1" w:unhideWhenUsed="1"/>
+    <w:lsdException w:name="HTML Code" w:semiHidden="1" w:unhideWhenUsed="1"/>
+    <w:lsdException w:name="HTML Definition" w:semiHidden="1" w:unhideWhenUsed="1"/>
+    <w:lsdException w:name="HTML Keyboard" w:semiHidden="1" w:unhideWhenUsed="1"/>
+    <w:lsdException w:name="HTML Preformatted" w:semiHidden="1" w:unhideWhenUsed="1"/>
+    <w:lsdException w:name="HTML Sample" w:semiHidden="1" w:unhideWhenUsed="1"/>
+    <w:lsdException w:name="HTML Typewriter" w:semiHidden="1" w:unhideWhenUsed="1"/>
+    <w:lsdException w:name="HTML Variable" w:semiHidden="1" w:unhideWhenUsed="1"/>
+    <w:lsdException w:name="Normal Table" w:semiHidden="1" w:unhideWhenUsed="1"/>
+    <w:lsdException w:name="annotation subject" w:semiHidden="1" w:unhideWhenUsed="1"/>
+    <w:lsdException w:name="No List" w:semiHidden="1" w:unhideWhenUsed="1"/>
+    <w:lsdException w:name="Outline List 1" w:semiHidden="1" w:unhideWhenUsed="1"/>
+    <w:lsdException w:name="Outline List 2" w:semiHidden="1" w:unhideWhenUsed="1"/>
+    <w:lsdException w:name="Outline List 3" w:semiHidden="1" w:unhideWhenUsed="1"/>
+    <w:lsdException w:name="Table Simple 1" w:semiHidden="1" w:unhideWhenUsed="1"/>
+    <w:lsdException w:name="Table Simple 2" w:semiHidden="1" w:unhideWhenUsed="1"/>
+    <w:lsdException w:name="Table Simple 3" w:semiHidden="1" w:unhideWhenUsed="1"/>
+    <w:lsdException w:name="Table Classic 1" w:semiHidden="1" w:unhideWhenUsed="1"/>
+    <w:lsdException w:name="Table Classic 2" w:semiHidden="1" w:unhideWhenUsed="1"/>
+    <w:lsdException w:name="Table Classic 3" w:semiHidden="1" w:unhideWhenUsed="1"/>
+    <w:lsdException w:name="Table Classic 4" w:semiHidden="1" w:unhideWhenUsed="1"/>
+    <w:lsdException w:name="Table Colorful 1" w:semiHidden="1" w:unhideWhenUsed="1"/>
+    <w:lsdException w:name="Table Colorful 2" w:semiHidden="1" w:unhideWhenUsed="1"/>
+    <w:lsdException w:name="Table Colorful 3" w:semiHidden="1" w:unhideWhenUsed="1"/>
+    <w:lsdException w:name="Table Columns 1" w:semiHidden="1" w:unhideWhenUsed="1"/>
+    <w:lsdException w:name="Table Columns 2" w:semiHidden="1" w:unhideWhenUsed="1"/>
+    <w:lsdException w:name="Table Columns 3" w:semiHidden="1" w:unhideWhenUsed="1"/>
+    <w:lsdException w:name="Table Columns 4" w:semiHidden="1" w:unhideWhenUsed="1"/>
+    <w:lsdException w:name="Table Columns 5" w:semiHidden="1" w:unhideWhenUsed="1"/>
+    <w:lsdException w:name="Table Grid 1" w:semiHidden="1" w:unhideWhenUsed="1"/>
+    <w:lsdException w:name="Table Grid 2" w:semiHidden="1" w:unhideWhenUsed="1"/>
+    <w:lsdException w:name="Table Grid 3" w:semiHidden="1" w:unhideWhenUsed="1"/>
+    <w:lsdException w:name="Table Grid 4" w:semiHidden="1" w:unhideWhenUsed="1"/>
+    <w:lsdException w:name="Table Grid 5" w:semiHidden="1" w:unhideWhenUsed="1"/>
+    <w:lsdException w:name="Table Grid 6" w:semiHidden="1" w:unhideWhenUsed="1"/>
+    <w:lsdException w:name="Table Grid 7" w:semiHidden="1" w:unhideWhenUsed="1"/>
+    <w:lsdException w:name="Table Grid 8" w:semiHidden="1" w:unhideWhenUsed="1"/>
+    <w:lsdException w:name="Table List 1" w:semiHidden="1" w:unhideWhenUsed="1"/>
+    <w:lsdException w:name="Table List 2" w:semiHidden="1" w:unhideWhenUsed="1"/>
+    <w:lsdException w:name="Table List 3" w:semiHidden="1" w:unhideWhenUsed="1"/>
+    <w:lsdException w:name="Table List 4" w:semiHidden="1" w:unhideWhenUsed="1"/>
+    <w:lsdException w:name="Table List 5" w:semiHidden="1" w:unhideWhenUsed="1"/>
+    <w:lsdException w:name="Table List 6" w:semiHidden="1" w:unhideWhenUsed="1"/>
+    <w:lsdException w:name="Table List 7" w:semiHidden="1" w:unhideWhenUsed="1"/>
+    <w:lsdException w:name="Table List 8" w:semiHidden="1" w:unhideWhenUsed="1"/>
+    <w:lsdException w:name="Table 3D effects 1" w:semiHidden="1" w:unhideWhenUsed="1"/>
+    <w:lsdException w:name="Table 3D effects 2" w:semiHidden="1" w:unhideWhenUsed="1"/>
+    <w:lsdException w:name="Table 3D effects 3" w:semiHidden="1" w:unhideWhenUsed="1"/>
+    <w:lsdException w:name="Table Contemporary" w:semiHidden="1" w:unhideWhenUsed="1"/>
+    <w:lsdException w:name="Table Elegant" w:semiHidden="1" w:unhideWhenUsed="1"/>
+    <w:lsdException w:name="Table Professional" w:semiHidden="1" w:unhideWhenUsed="1"/>
+    <w:lsdException w:name="Table Subtle 1" w:semiHidden="1" w:unhideWhenUsed="1"/>
+    <w:lsdException w:name="Table Subtle 2" w:semiHidden="1" w:unhideWhenUsed="1"/>
+    <w:lsdException w:name="Table Web 1" w:semiHidden="1" w:unhideWhenUsed="1"/>
+    <w:lsdException w:name="Table Web 2" w:semiHidden="1" w:unhideWhenUsed="1"/>
+    <w:lsdException w:name="Table Web 3" w:semiHidden="1" w:unhideWhenUsed="1"/>
+    <w:lsdException w:name="Balloon Text" w:semiHidden="1" w:unhideWhenUsed="1"/>
+    <w:lsdException w:name="Table Grid" w:uiPriority="39"/>
+    <w:lsdException w:name="Table Theme" w:semiHidden="1" w:unhideWhenUsed="1"/>
+    <w:lsdException w:name="Placeholder Text" w:semiHidden="1"/>
+    <w:lsdException w:name="No Spacing" w:uiPriority="1" w:qFormat="1"/>
+    <w:lsdException w:name="Light Shading" w:uiPriority="60"/>
+    <w:lsdException w:name="Light List" w:uiPriority="61"/>
+    <w:lsdException w:name="Light Grid" w:uiPriority="62"/>
+    <w:lsdException w:name="Medium Shading 1" w:uiPriority="63"/>
+    <w:lsdException w:name="Medium Shading 2" w:uiPriority="64"/>
+    <w:lsdException w:name="Medium List 1" w:uiPriority="65"/>
+    <w:lsdException w:name="Medium List 2" w:uiPriority="66"/>
+    <w:lsdException w:name="Medium Grid 1" w:uiPriority="67"/>
+    <w:lsdException w:name="Medium Grid 2" w:uiPriority="68"/>
+    <w:lsdException w:name="Medium Grid 3" w:uiPriority="69"/>
+    <w:lsdException w:name="Dark List" w:uiPriority="70"/>
+    <w:lsdException w:name="Colorful Shading" w:uiPriority="71"/>
+    <w:lsdException w:name="Colorful List" w:uiPriority="72"/>
+    <w:lsdException w:name="Colorful Grid" w:uiPriority="73"/>
+    <w:lsdException w:name="Light Shading Accent 1" w:uiPriority="60"/>
+    <w:lsdException w:name="Light List Accent 1" w:uiPriority="61"/>
+    <w:lsdException w:name="Light Grid Accent 1" w:uiPriority="62"/>
+    <w:lsdException w:name="Medium Shading 1 Accent 1" w:uiPriority="63"/>
+    <w:lsdException w:name="Medium Shading 2 Accent 1" w:uiPriority="64"/>
+    <w:lsdException w:name="Medium List 1 Accent 1" w:uiPriority="65"/>
+    <w:lsdException w:name="Revision" w:semiHidden="1"/>
+    <w:lsdException w:name="List Paragraph" w:uiPriority="34" w:qFormat="1"/>
+    <w:lsdException w:name="Quote" w:uiPriority="29" w:qFormat="1"/>
+    <w:lsdException w:name="Intense Quote" w:uiPriority="30" w:qFormat="1"/>
+    <w:lsdException w:name="Medium List 2 Accent 1" w:uiPriority="66"/>
+    <w:lsdException w:name="Medium Grid 1 Accent 1" w:uiPriority="67"/>
+    <w:lsdException w:name="Medium Grid 2 Accent 1" w:uiPriority="68"/>
+    <w:lsdException w:name="Medium Grid 3 Accent 1" w:uiPriority="69"/>
+    <w:lsdException w:name="Dark List Accent 1" w:uiPriority="70"/>
+    <w:lsdException w:name="Colorful Shading Accent 1" w:uiPriority="71"/>
+    <w:lsdException w:name="Colorful List Accent 1" w:uiPriority="72"/>
+    <w:lsdException w:name="Colorful Grid Accent 1" w:uiPriority="73"/>
+    <w:lsdException w:name="Light Shading Accent 2" w:uiPriority="60"/>
+    <w:lsdException w:name="Light List Accent 2" w:uiPriority="61"/>
+    <w:lsdException w:name="Light Grid Accent 2" w:uiPriority="62"/>
+    <w:lsdException w:name="Medium Shading 1 Accent 2" w:uiPriority="63"/>
+    <w:lsdException w:name="Medium Shading 2 Accent 2" w:uiPriority="64"/>
+    <w:lsdException w:name="Medium List 1 Accent 2" w:uiPriority="65"/>
+    <w:lsdException w:name="Medium List 2 Accent 2" w:uiPriority="66"/>
+    <w:lsdException w:name="Medium Grid 1 Accent 2" w:uiPriority="67"/>
+    <w:lsdException w:name="Medium Grid 2 Accent 2" w:uiPriority="68"/>
+    <w:lsdException w:name="Medium Grid 3 Accent 2" w:uiPriority="69"/>
+    <w:lsdException w:name="Dark List Accent 2" w:uiPriority="70"/>
+    <w:lsdException w:name="Colorful Shading Accent 2" w:uiPriority="71"/>
+    <w:lsdException w:name="Colorful List Accent 2" w:uiPriority="72"/>
+    <w:lsdException w:name="Colorful Grid Accent 2" w:uiPriority="73"/>
+    <w:lsdException w:name="Light Shading Accent 3" w:uiPriority="60"/>
+    <w:lsdException w:name="Light List Accent 3" w:uiPriority="61"/>
+    <w:lsdException w:name="Light Grid Accent 3" w:uiPriority="62"/>
+    <w:lsdException w:name="Medium Shading 1 Accent 3" w:uiPriority="63"/>
+    <w:lsdException w:name="Medium Shading 2 Accent 3" w:uiPriority="64"/>
+    <w:lsdException w:name="Medium List 1 Accent 3" w:uiPriority="65"/>
+    <w:lsdException w:name="Medium List 2 Accent 3" w:uiPriority="66"/>
+    <w:lsdException w:name="Medium Grid 1 Accent 3" w:uiPriority="67"/>
+    <w:lsdException w:name="Medium Grid 2 Accent 3" w:uiPriority="68"/>
+    <w:lsdException w:name="Medium Grid 3 Accent 3" w:uiPriority="69"/>
+    <w:lsdException w:name="Dark List Accent 3" w:uiPriority="70"/>
+    <w:lsdException w:name="Colorful Shading Accent 3" w:uiPriority="71"/>
+    <w:lsdException w:name="Colorful List Accent 3" w:uiPriority="72"/>
+    <w:lsdException w:name="Colorful Grid Accent 3" w:uiPriority="73"/>
+    <w:lsdException w:name="Light Shading Accent 4" w:uiPriority="60"/>
+    <w:lsdException w:name="Light List Accent 4" w:uiPriority="61"/>
+    <w:lsdException w:name="Light Grid Accent 4" w:uiPriority="62"/>
+    <w:lsdException w:name="Medium Shading 1 Accent 4" w:uiPriority="63"/>
+    <w:lsdException w:name="Medium Shading 2 Accent 4" w:uiPriority="64"/>
+    <w:lsdException w:name="Medium List 1 Accent 4" w:uiPriority="65"/>
+    <w:lsdException w:name="Medium List 2 Accent 4" w:uiPriority="66"/>
+    <w:lsdException w:name="Medium Grid 1 Accent 4" w:uiPriority="67"/>
+    <w:lsdException w:name="Medium Grid 2 Accent 4" w:uiPriority="68"/>
+    <w:lsdException w:name="Medium Grid 3 Accent 4" w:uiPriority="69"/>
+    <w:lsdException w:name="Dark List Accent 4" w:uiPriority="70"/>
+    <w:lsdException w:name="Colorful Shading Accent 4" w:uiPriority="71"/>
+    <w:lsdException w:name="Colorful List Accent 4" w:uiPriority="72"/>
+    <w:lsdException w:name="Colorful Grid Accent 4" w:uiPriority="73"/>
+    <w:lsdException w:name="Light Shading Accent 5" w:uiPriority="60"/>
+    <w:lsdException w:name="Light List Accent 5" w:uiPriority="61"/>
+    <w:lsdException w:name="Light Grid Accent 5" w:uiPriority="62"/>
+    <w:lsdException w:name="Medium Shading 1 Accent 5" w:uiPriority="63"/>
+    <w:lsdException w:name="Medium Shading 2 Accent 5" w:uiPriority="64"/>
+    <w:lsdException w:name="Medium List 1 Accent 5" w:uiPriority="65"/>
+    <w:lsdException w:name="Medium List 2 Accent 5" w:uiPriority="66"/>
+    <w:lsdException w:name="Medium Grid 1 Accent 5" w:uiPriority="67"/>
+    <w:lsdException w:name="Medium Grid 2 Accent 5" w:uiPriority="68"/>
+    <w:lsdException w:name="Medium Grid 3 Accent 5" w:uiPriority="69"/>
+    <w:lsdException w:name="Dark List Accent 5" w:uiPriority="70"/>
+    <w:lsdException w:name="Colorful Shading Accent 5" w:uiPriority="71"/>
+    <w:lsdException w:name="Colorful List Accent 5" w:uiPriority="72"/>
+    <w:lsdException w:name="Colorful Grid Accent 5" w:uiPriority="73"/>
+    <w:lsdException w:name="Light Shading Accent 6" w:uiPriority="60"/>
+    <w:lsdException w:name="Light List Accent 6" w:uiPriority="61"/>
+    <w:lsdException w:name="Light Grid Accent 6" w:uiPriority="62"/>
+    <w:lsdException w:name="Medium Shading 1 Accent 6" w:uiPriority="63"/>
+    <w:lsdException w:name="Medium Shading 2 Accent 6" w:uiPriority="64"/>
+    <w:lsdException w:name="Medium List 1 Accent 6" w:uiPriority="65"/>
+    <w:lsdException w:name="Medium List 2 Accent 6" w:uiPriority="66"/>
+    <w:lsdException w:name="Medium Grid 1 Accent 6" w:uiPriority="67"/>
+    <w:lsdException w:name="Medium Grid 2 Accent 6" w:uiPriority="68"/>
+    <w:lsdException w:name="Medium Grid 3 Accent 6" w:uiPriority="69"/>
+    <w:lsdException w:name="Dark List Accent 6" w:uiPriority="70"/>
+    <w:lsdException w:name="Colorful Shading Accent 6" w:uiPriority="71"/>
+    <w:lsdException w:name="Colorful List Accent 6" w:uiPriority="72"/>
+    <w:lsdException w:name="Colorful Grid Accent 6" w:uiPriority="73"/>
+    <w:lsdException w:name="Subtle Emphasis" w:uiPriority="19" w:qFormat="1"/>
+    <w:lsdException w:name="Intense Emphasis" w:uiPriority="21" w:qFormat="1"/>
+    <w:lsdException w:name="Subtle Reference" w:uiPriority="31" w:qFormat="1"/>
+    <w:lsdException w:name="Intense Reference" w:uiPriority="32" w:qFormat="1"/>
+    <w:lsdException w:name="Book Title" w:uiPriority="33" w:qFormat="1"/>
+    <w:lsdException w:name="Bibliography" w:semiHidden="1" w:uiPriority="37" w:unhideWhenUsed="1"/>
+    <w:lsdException w:name="TOC Heading" w:semiHidden="1" w:uiPriority="39" w:unhideWhenUsed="1" w:qFormat="1"/>
+    <w:lsdException w:name="Plain Table 1" w:uiPriority="41"/>
+    <w:lsdException w:name="Plain Table 2" w:uiPriority="42"/>
+    <w:lsdException w:name="Plain Table 3" w:uiPriority="43"/>
+    <w:lsdException w:name="Plain Table 4" w:uiPriority="44"/>
+    <w:lsdException w:name="Plain Table 5" w:uiPriority="45"/>
+    <w:lsdException w:name="Grid Table Light" w:uiPriority="40"/>
+    <w:lsdException w:name="Grid Table 1 Light" w:uiPriority="46"/>
+    <w:lsdException w:name="Grid Table 2" w:uiPriority="47"/>
+    <w:lsdException w:name="Grid Table 3" w:uiPriority="48"/>
+    <w:lsdException w:name="Grid Table 4" w:uiPriority="49"/>
+    <w:lsdException w:name="Grid Table 5 Dark" w:uiPriority="50"/>
+    <w:lsdException w:name="Grid Table 6 Colorful" w:uiPriority="51"/>
+    <w:lsdException w:name="Grid Table 7 Colorful" w:uiPriority="52"/>
+    <w:lsdException w:name="Grid Table 1 Light Accent 1" w:uiPriority="46"/>
+    <w:lsdException w:name="Grid Table 2 Accent 1" w:uiPriority="47"/>
+    <w:lsdException w:name="Grid Table 3 Accent 1" w:uiPriority="48"/>
+    <w:lsdException w:name="Grid Table 4 Accent 1" w:uiPriority="49"/>
+    <w:lsdException w:name="Grid Table 5 Dark Accent 1" w:uiPriority="50"/>
+    <w:lsdException w:name="Grid Table 6 Colorful Accent 1" w:uiPriority="51"/>
+    <w:lsdException w:name="Grid Table 7 Colorful Accent 1" w:uiPriority="52"/>
+    <w:lsdException w:name="Grid Table 1 Light Accent 2" w:uiPriority="46"/>
+    <w:lsdException w:name="Grid Table 2 Accent 2" w:uiPriority="47"/>
+    <w:lsdException w:name="Grid Table 3 Accent 2" w:uiPriority="48"/>
+    <w:lsdException w:name="Grid Table 4 Accent 2" w:uiPriority="49"/>
+    <w:lsdException w:name="Grid Table 5 Dark Accent 2" w:uiPriority="50"/>
+    <w:lsdException w:name="Grid Table 6 Colorful Accent 2" w:uiPriority="51"/>
+    <w:lsdException w:name="Grid Table 7 Colorful Accent 2" w:uiPriority="52"/>
+    <w:lsdException w:name="Grid Table 1 Light Accent 3" w:uiPriority="46"/>
+    <w:lsdException w:name="Grid Table 2 Accent 3" w:uiPriority="47"/>
+    <w:lsdException w:name="Grid Table 3 Accent 3" w:uiPriority="48"/>
+    <w:lsdException w:name="Grid Table 4 Accent 3" w:uiPriority="49"/>
+    <w:lsdException w:name="Grid Table 5 Dark Accent 3" w:uiPriority="50"/>
+    <w:lsdException w:name="Grid Table 6 Colorful Accent 3" w:uiPriority="51"/>
+    <w:lsdException w:name="Grid Table 7 Colorful Accent 3" w:uiPriority="52"/>
+    <w:lsdException w:name="Grid Table 1 Light Accent 4" w:uiPriority="46"/>
+    <w:lsdException w:name="Grid Table 2 Accent 4" w:uiPriority="47"/>
+    <w:lsdException w:name="Grid Table 3 Accent 4" w:uiPriority="48"/>
+    <w:lsdException w:name="Grid Table 4 Accent 4" w:uiPriority="49"/>
+    <w:lsdException w:name="Grid Table 5 Dark Accent 4" w:uiPriority="50"/>
+    <w:lsdException w:name="Grid Table 6 Colorful Accent 4" w:uiPriority="51"/>
+    <w:lsdException w:name="Grid Table 7 Colorful Accent 4" w:uiPriority="52"/>
+    <w:lsdException w:name="Grid Table 1 Light Accent 5" w:uiPriority="46"/>
+    <w:lsdException w:name="Grid Table 2 Accent 5" w:uiPriority="47"/>
+    <w:lsdException w:name="Grid Table 3 Accent 5" w:uiPriority="48"/>
+    <w:lsdException w:name="Grid Table 4 Accent 5" w:uiPriority="49"/>
+    <w:lsdException w:name="Grid Table 5 Dark Accent 5" w:uiPriority="50"/>
+    <w:lsdException w:name="Grid Table 6 Colorful Accent 5" w:uiPriority="51"/>
+    <w:lsdException w:name="Grid Table 7 Colorful Accent 5" w:uiPriority="52"/>
+    <w:lsdException w:name="Grid Table 1 Light Accent 6" w:uiPriority="46"/>
+    <w:lsdException w:name="Grid Table 2 Accent 6" w:uiPriority="47"/>
+    <w:lsdException w:name="Grid Table 3 Accent 6" w:uiPriority="48"/>
+    <w:lsdException w:name="Grid Table 4 Accent 6" w:uiPriority="49"/>
+    <w:lsdException w:name="Grid Table 5 Dark Accent 6" w:uiPriority="50"/>
+    <w:lsdException w:name="Grid Table 6 Colorful Accent 6" w:uiPriority="51"/>
+    <w:lsdException w:name="Grid Table 7 Colorful Accent 6" w:uiPriority="52"/>
+    <w:lsdException w:name="List Table 1 Light" w:uiPriority="46"/>
+    <w:lsdException w:name="List Table 2" w:uiPriority="47"/>
+    <w:lsdException w:name="List Table 3" w:uiPriority="48"/>
+    <w:lsdException w:name="List Table 4" w:uiPriority="49"/>
+    <w:lsdException w:name="List Table 5 Dark" w:uiPriority="50"/>
+    <w:lsdException w:name="List Table 6 Colorful" w:uiPriority="51"/>
+    <w:lsdException w:name="List Table 7 Colorful" w:uiPriority="52"/>
+    <w:lsdException w:name="List Table 1 Light Accent 1" w:uiPriority="46"/>
+    <w:lsdException w:name="List Table 2 Accent 1" w:uiPriority="47"/>
+    <w:lsdException w:name="List Table 3 Accent 1" w:uiPriority="48"/>
+    <w:lsdException w:name="List Table 4 Accent 1" w:uiPriority="49"/>
+    <w:lsdException w:name="List Table 5 Dark Accent 1" w:uiPriority="50"/>
+    <w:lsdException w:name="List Table 6 Colorful Accent 1" w:uiPriority="51"/>
+    <w:lsdException w:name="List Table 7 Colorful Accent 1" w:uiPriority="52"/>
+    <w:lsdException w:name="List Table 1 Light Accent 2" w:uiPriority="46"/>
+    <w:lsdException w:name="List Table 2 Accent 2" w:uiPriority="47"/>
+    <w:lsdException w:name="List Table 3 Accent 2" w:uiPriority="48"/>
+    <w:lsdException w:name="List Table 4 Accent 2" w:uiPriority="49"/>
+    <w:lsdException w:name="List Table 5 Dark Accent 2" w:uiPriority="50"/>
+    <w:lsdException w:name="List Table 6 Colorful Accent 2" w:uiPriority="51"/>
+    <w:lsdException w:name="List Table 7 Colorful Accent 2" w:uiPriority="52"/>
+    <w:lsdException w:name="List Table 1 Light Accent 3" w:uiPriority="46"/>
+    <w:lsdException w:name="List Table 2 Accent 3" w:uiPriority="47"/>
+    <w:lsdException w:name="List Table 3 Accent 3" w:uiPriority="48"/>
+    <w:lsdException w:name="List Table 4 Accent 3" w:uiPriority="49"/>
+    <w:lsdException w:name="List Table 5 Dark Accent 3" w:uiPriority="50"/>
+    <w:lsdException w:name="List Table 6 Colorful Accent 3" w:uiPriority="51"/>
+    <w:lsdException w:name="List Table 7 Colorful Accent 3" w:uiPriority="52"/>
+    <w:lsdException w:name="List Table 1 Light Accent 4" w:uiPriority="46"/>
+    <w:lsdException w:name="List Table 2 Accent 4" w:uiPriority="47"/>
+    <w:lsdException w:name="List Table 3 Accent 4" w:uiPriority="48"/>
+    <w:lsdException w:name="List Table 4 Accent 4" w:uiPriority="49"/>
+    <w:lsdException w:name="List Table 5 Dark Accent 4" w:uiPriority="50"/>
+    <w:lsdException w:name="List Table 6 Colorful Accent 4" w:uiPriority="51"/>
+    <w:lsdException w:name="List Table 7 Colorful Accent 4" w:uiPriority="52"/>
+    <w:lsdException w:name="List Table 1 Light Accent 5" w:uiPriority="46"/>
+    <w:lsdException w:name="List Table 2 Accent 5" w:uiPriority="47"/>
+    <w:lsdException w:name="List Table 3 Accent 5" w:uiPriority="48"/>
+    <w:lsdException w:name="List Table 4 Accent 5" w:uiPriority="49"/>
+    <w:lsdException w:name="List Table 5 Dark Accent 5" w:uiPriority="50"/>
+    <w:lsdException w:name="List Table 6 Colorful Accent 5" w:uiPriority="51"/>
+    <w:lsdException w:name="List Table 7 Colorful Accent 5" w:uiPriority="52"/>
+    <w:lsdException w:name="List Table 1 Light Accent 6" w:uiPriority="46"/>
+    <w:lsdException w:name="List Table 2 Accent 6" w:uiPriority="47"/>
+    <w:lsdException w:name="List Table 3 Accent 6" w:uiPriority="48"/>
+    <w:lsdException w:name="List Table 4 Accent 6" w:uiPriority="49"/>
+    <w:lsdException w:name="List Table 5 Dark Accent 6" w:uiPriority="50"/>
+    <w:lsdException w:name="List Table 6 Colorful Accent 6" w:uiPriority="51"/>
+    <w:lsdException w:name="List Table 7 Colorful Accent 6" w:uiPriority="52"/>
+    <w:lsdException w:name="Mention" w:semiHidden="1" w:unhideWhenUsed="1"/>
+    <w:lsdException w:name="Smart Hyperlink" w:semiHidden="1" w:unhideWhenUsed="1"/>
+    <w:lsdException w:name="Hashtag" w:semiHidden="1" w:unhideWhenUsed="1"/>
+  </w:latentStyles>
+  <w:style w:type="paragraph" w:default="1" w:styleId="Normal">
+    <w:name w:val="Normal"/>
+    <w:qFormat/>
+  </w:style>
+  <w:style w:type="character" w:default="1" w:styleId="DefaultParagraphFont">
+    <w:name w:val="Default Paragraph Font"/>
+    <w:uiPriority w:val="1"/>
+    <w:semiHidden/>
+    <w:unhideWhenUsed/>
+  </w:style>
+  <w:style w:type="table" w:default="1" w:styleId="TableNormal">
+    <w:name w:val="Normal Table"/>
+    <w:uiPriority w:val="99"/>
+    <w:semiHidden/>
+    <w:unhideWhenUsed/>
+    <w:tblPr>
+      <w:tblInd w:w="0" w:type="dxa"/>
+      <w:tblCellMar>
+        <w:top w:w="0" w:type="dxa"/>
+        <w:left w:w="108" w:type="dxa"/>
+        <w:bottom w:w="0" w:type="dxa"/>
+        <w:right w:w="108" w:type="dxa"/>
+      </w:tblCellMar>
+    </w:tblPr>
+  </w:style>
+  <w:style w:type="numbering" w:default="1" w:styleId="NoList">
+    <w:name w:val="No List"/>
+    <w:uiPriority w:val="99"/>
+    <w:semiHidden/>
+    <w:unhideWhenUsed/>
+  </w:style>
+  <w:style w:type="character" w:styleId="PlaceholderText">
+    <w:name w:val="Placeholder Text"/>
+    <w:basedOn w:val="DefaultParagraphFont"/>
+    <w:uiPriority w:val="99"/>
+    <w:semiHidden/>
+    <w:rsid w:val="00603BF3"/>
+    <w:rPr>
+      <w:color w:val="808080"/>
+    </w:rPr>
+  </w:style>
+</w:styles>
+</file>
+
+<file path=word/glossary/webSettings.xml><?xml version="1.0" encoding="utf-8"?>
+<w:webSettings xmlns:mc="http://schemas.openxmlformats.org/markup-compatibility/2006" xmlns:r="http://schemas.openxmlformats.org/officeDocument/2006/relationships" xmlns:w="http://schemas.openxmlformats.org/wordprocessingml/2006/main" xmlns:w14="http://schemas.microsoft.com/office/word/2010/wordml" xmlns:w15="http://schemas.microsoft.com/office/word/2012/wordml" xmlns:w16se="http://schemas.microsoft.com/office/word/2015/wordml/symex" mc:Ignorable="w14 w15 w16se">
+  <w:optimizeForBrowser/>
+  <w:allowPNG/>
+</w:webSettings>
+</file>
+
 <file path=word/theme/theme1.xml><?xml version="1.0" encoding="utf-8"?>
 <a:theme xmlns:a="http://schemas.openxmlformats.org/drawingml/2006/main" name="Office Theme">
   <a:themeElements>
@@ -3713,11 +4998,75 @@
     <b:URL>http://www.cplusplus.com/info/description/</b:URL>
     <b:RefOrder>2</b:RefOrder>
   </b:Source>
+  <b:Source>
+    <b:Tag>Ale11</b:Tag>
+    <b:SourceType>InternetSite</b:SourceType>
+    <b:Guid>{C40D3A07-7422-46E2-A26F-306CDBC33A46}</b:Guid>
+    <b:Author>
+      <b:Author>
+        <b:NameList>
+          <b:Person>
+            <b:Last>Allain</b:Last>
+            <b:First>Alex</b:First>
+          </b:Person>
+        </b:NameList>
+      </b:Author>
+    </b:Author>
+    <b:Title>C++ File I/O</b:Title>
+    <b:ProductionCompany>Cprogramming.com</b:ProductionCompany>
+    <b:Year>2011</b:Year>
+    <b:YearAccessed>2017</b:YearAccessed>
+    <b:MonthAccessed>May</b:MonthAccessed>
+    <b:URL>http://www.cprogramming.com/tutorial/lesson10.html</b:URL>
+    <b:RefOrder>4</b:RefOrder>
+  </b:Source>
+  <b:Source>
+    <b:Tag>Eri12</b:Tag>
+    <b:SourceType>InternetSite</b:SourceType>
+    <b:Guid>{9A7F15A5-9F9E-493C-8302-0D2C0DAB779D}</b:Guid>
+    <b:Author>
+      <b:Author>
+        <b:NameList>
+          <b:Person>
+            <b:Last>Smistad</b:Last>
+            <b:First>Erik</b:First>
+          </b:Person>
+        </b:NameList>
+      </b:Author>
+    </b:Author>
+    <b:Title>Measuring runtime in milliseconds using the C++ 11 chrono library</b:Title>
+    <b:ProductionCompany>Erik Smistad</b:ProductionCompany>
+    <b:Year>2012</b:Year>
+    <b:YearAccessed>2017</b:YearAccessed>
+    <b:MonthAccessed>May</b:MonthAccessed>
+    <b:URL>https://www.eriksmistad.no/measuring-runtime-in-milliseconds-using-the-c-11-chrono-library/ </b:URL>
+    <b:RefOrder>5</b:RefOrder>
+  </b:Source>
+  <b:Source>
+    <b:Tag>cpp17</b:Tag>
+    <b:SourceType>InternetSite</b:SourceType>
+    <b:Guid>{EAED5EFB-83E2-4D30-9B54-F8A4DC8C60DA}</b:Guid>
+    <b:Title>cppreference.com</b:Title>
+    <b:Year>2017</b:Year>
+    <b:YearAccessed>2017</b:YearAccessed>
+    <b:MonthAccessed>May</b:MonthAccessed>
+    <b:URL>httpp://en.cppreference.com/w/cpp/numeric/random/uniform_int_distribution</b:URL>
+    <b:Author>
+      <b:Author>
+        <b:NameList>
+          <b:Person>
+            <b:Last>cppreference.com</b:Last>
+          </b:Person>
+        </b:NameList>
+      </b:Author>
+    </b:Author>
+    <b:RefOrder>3</b:RefOrder>
+  </b:Source>
 </b:Sources>
 </file>
 
 <file path=customXml/itemProps1.xml><?xml version="1.0" encoding="utf-8"?>
-<ds:datastoreItem xmlns:ds="http://schemas.openxmlformats.org/officeDocument/2006/customXml" ds:itemID="{47A155CF-514C-4EB8-B80D-B2BF7BCE0E12}">
+<ds:datastoreItem xmlns:ds="http://schemas.openxmlformats.org/officeDocument/2006/customXml" ds:itemID="{BAFD8F1E-4F2D-4E83-AD54-304E261ED7DB}">
   <ds:schemaRefs>
     <ds:schemaRef ds:uri="http://schemas.openxmlformats.org/officeDocument/2006/bibliography"/>
   </ds:schemaRefs>

</xml_diff>

<commit_message>
Added section 2. "Theoretical Analysis of Algorithms" Might need some fine tuning to the explanation but the numbers are correct
</commit_message>
<xml_diff>
--- a/CAB301 Assignment 2.docx
+++ b/CAB301 Assignment 2.docx
@@ -1,6 +1,6 @@
 
 <file path=word/document.xml><?xml version="1.0" encoding="utf-8"?>
-<w:document xmlns:wpc="http://schemas.microsoft.com/office/word/2010/wordprocessingCanvas" xmlns:cx="http://schemas.microsoft.com/office/drawing/2014/chartex" xmlns:cx1="http://schemas.microsoft.com/office/drawing/2015/9/8/chartex" xmlns:cx2="http://schemas.microsoft.com/office/drawing/2015/10/21/chartex" xmlns:cx3="http://schemas.microsoft.com/office/drawing/2016/5/9/chartex" xmlns:cx4="http://schemas.microsoft.com/office/drawing/2016/5/10/chartex" xmlns:cx5="http://schemas.microsoft.com/office/drawing/2016/5/11/chartex" xmlns:mc="http://schemas.openxmlformats.org/markup-compatibility/2006" xmlns:o="urn:schemas-microsoft-com:office:office" xmlns:r="http://schemas.openxmlformats.org/officeDocument/2006/relationships" xmlns:m="http://schemas.openxmlformats.org/officeDocument/2006/math" xmlns:v="urn:schemas-microsoft-com:vml" xmlns:wp14="http://schemas.microsoft.com/office/word/2010/wordprocessingDrawing" xmlns:wp="http://schemas.openxmlformats.org/drawingml/2006/wordprocessingDrawing" xmlns:w10="urn:schemas-microsoft-com:office:word" xmlns:w="http://schemas.openxmlformats.org/wordprocessingml/2006/main" xmlns:w14="http://schemas.microsoft.com/office/word/2010/wordml" xmlns:w15="http://schemas.microsoft.com/office/word/2012/wordml" xmlns:w16se="http://schemas.microsoft.com/office/word/2015/wordml/symex" xmlns:wpg="http://schemas.microsoft.com/office/word/2010/wordprocessingGroup" xmlns:wpi="http://schemas.microsoft.com/office/word/2010/wordprocessingInk" xmlns:wne="http://schemas.microsoft.com/office/word/2006/wordml" xmlns:wps="http://schemas.microsoft.com/office/word/2010/wordprocessingShape" mc:Ignorable="w14 w15 w16se wp14">
+<w:document xmlns:wpc="http://schemas.microsoft.com/office/word/2010/wordprocessingCanvas" xmlns:cx="http://schemas.microsoft.com/office/drawing/2014/chartex" xmlns:cx1="http://schemas.microsoft.com/office/drawing/2015/9/8/chartex" xmlns:cx2="http://schemas.microsoft.com/office/drawing/2015/10/21/chartex" xmlns:cx3="http://schemas.microsoft.com/office/drawing/2016/5/9/chartex" xmlns:cx4="http://schemas.microsoft.com/office/drawing/2016/5/10/chartex" xmlns:cx5="http://schemas.microsoft.com/office/drawing/2016/5/11/chartex" xmlns:cx6="http://schemas.microsoft.com/office/drawing/2016/5/12/chartex" xmlns:cx7="http://schemas.microsoft.com/office/drawing/2016/5/13/chartex" xmlns:cx8="http://schemas.microsoft.com/office/drawing/2016/5/14/chartex" xmlns:mc="http://schemas.openxmlformats.org/markup-compatibility/2006" xmlns:o="urn:schemas-microsoft-com:office:office" xmlns:r="http://schemas.openxmlformats.org/officeDocument/2006/relationships" xmlns:m="http://schemas.openxmlformats.org/officeDocument/2006/math" xmlns:v="urn:schemas-microsoft-com:vml" xmlns:wp14="http://schemas.microsoft.com/office/word/2010/wordprocessingDrawing" xmlns:wp="http://schemas.openxmlformats.org/drawingml/2006/wordprocessingDrawing" xmlns:w10="urn:schemas-microsoft-com:office:word" xmlns:w="http://schemas.openxmlformats.org/wordprocessingml/2006/main" xmlns:w14="http://schemas.microsoft.com/office/word/2010/wordml" xmlns:w15="http://schemas.microsoft.com/office/word/2012/wordml" xmlns:w16se="http://schemas.microsoft.com/office/word/2015/wordml/symex" xmlns:wpg="http://schemas.microsoft.com/office/word/2010/wordprocessingGroup" xmlns:wpi="http://schemas.microsoft.com/office/word/2010/wordprocessingInk" xmlns:wne="http://schemas.microsoft.com/office/word/2006/wordml" xmlns:wps="http://schemas.microsoft.com/office/word/2010/wordprocessingShape" mc:Ignorable="w14 w15 w16se wp14">
   <w:body>
     <w:p>
       <w:pPr>
@@ -204,7 +204,15 @@
         <w:t>t</w:t>
       </w:r>
       <w:r>
-        <w:t>hat the second algorithm (MinDistance2) was indeed far more efficient than the first algorithm (MinDistance).</w:t>
+        <w:t>hat the second algorithm (MinDistance2) was indeed far more efficient than the first algorithm (</w:t>
+      </w:r>
+      <w:proofErr w:type="spellStart"/>
+      <w:r>
+        <w:t>MinDistance</w:t>
+      </w:r>
+      <w:proofErr w:type="spellEnd"/>
+      <w:r>
+        <w:t>).</w:t>
       </w:r>
       <w:r>
         <w:t xml:space="preserve"> As such, the end test results show a very high correlation with the estimated theoretical efficiency for both algorithms.</w:t>
@@ -220,13 +228,22 @@
     </w:p>
     <w:p>
       <w:r>
-        <w:t xml:space="preserve">The algorithms being compared in this report are algorithms that check the difference – or ‘distance’ – between each element of an input list of numbers, and seek to return the smallest difference. The first algorithm, MinDistance, was proposed by Levitin </w:t>
+        <w:t xml:space="preserve">The algorithms being compared in this report are algorithms that check the difference – or ‘distance’ – between each element of an input list of numbers, and seek to return the smallest difference. The first algorithm, </w:t>
+      </w:r>
+      <w:proofErr w:type="spellStart"/>
+      <w:r>
+        <w:t>MinDistance</w:t>
+      </w:r>
+      <w:proofErr w:type="spellEnd"/>
+      <w:r>
+        <w:t xml:space="preserve">, was proposed by Levitin </w:t>
       </w:r>
       <w:sdt>
         <w:sdtPr>
           <w:id w:val="-2021151312"/>
           <w:citation/>
         </w:sdtPr>
+        <w:sdtEndPr/>
         <w:sdtContent>
           <w:r>
             <w:fldChar w:fldCharType="begin"/>
@@ -285,7 +302,15 @@
         <w:fldChar w:fldCharType="end"/>
       </w:r>
       <w:r>
-        <w:t xml:space="preserve">, serves the same purpose as MinDistance but is proposed as a </w:t>
+        <w:t xml:space="preserve">, serves the same purpose as </w:t>
+      </w:r>
+      <w:proofErr w:type="spellStart"/>
+      <w:r>
+        <w:t>MinDistance</w:t>
+      </w:r>
+      <w:proofErr w:type="spellEnd"/>
+      <w:r>
+        <w:t xml:space="preserve"> but is proposed as a </w:t>
       </w:r>
       <w:r>
         <w:t xml:space="preserve">potentially </w:t>
@@ -301,7 +326,15 @@
         </w:rPr>
       </w:pPr>
       <w:r>
-        <w:t>The MinDistance algorithm works by</w:t>
+        <w:t xml:space="preserve">The </w:t>
+      </w:r>
+      <w:proofErr w:type="spellStart"/>
+      <w:r>
+        <w:t>MinDistance</w:t>
+      </w:r>
+      <w:proofErr w:type="spellEnd"/>
+      <w:r>
+        <w:t xml:space="preserve"> algorithm works by</w:t>
       </w:r>
       <w:r>
         <w:t xml:space="preserve"> first</w:t>
@@ -603,7 +636,19 @@
         <w:rPr>
           <w:rFonts w:eastAsiaTheme="minorEastAsia"/>
         </w:rPr>
-        <w:t xml:space="preserve">), and then loops over every value with an index </w:t>
+        <w:t xml:space="preserve">), and then </w:t>
+      </w:r>
+      <w:r>
+        <w:rPr>
+          <w:rFonts w:eastAsiaTheme="minorEastAsia"/>
+        </w:rPr>
+        <w:t>iterates</w:t>
+      </w:r>
+      <w:r>
+        <w:rPr>
+          <w:rFonts w:eastAsiaTheme="minorEastAsia"/>
+        </w:rPr>
+        <w:t xml:space="preserve"> over every value with an index </w:t>
       </w:r>
       <m:oMath>
         <m:r>
@@ -720,60 +765,867 @@
         <w:pStyle w:val="Heading2"/>
       </w:pPr>
       <w:r>
-        <w:t>Identifying the Algorithm’s Basic Operation</w:t>
-      </w:r>
-    </w:p>
-    <w:p>
-      <w:pPr>
-        <w:pStyle w:val="Heading3"/>
-      </w:pPr>
-      <w:r>
+        <w:t>Choice of Basic Operation</w:t>
+      </w:r>
+    </w:p>
+    <w:p>
+      <w:r>
+        <w:t>In order to conduct a successful comparison, it makes logical sense to choose a common operation that is performed in both algorithms to serve as the basic operation. The common operati</w:t>
+      </w:r>
+      <w:bookmarkStart w:id="5" w:name="_GoBack"/>
+      <w:bookmarkEnd w:id="5"/>
+      <w:r>
+        <w:t>on that we have identified as the basic operation in both algorithm is highlighted in both Appendix 1 and 2. It is the absolute value resulting from the subtraction of the ‘</w:t>
+      </w:r>
+      <w:proofErr w:type="spellStart"/>
+      <w:r>
+        <w:rPr>
+          <w:i/>
+        </w:rPr>
+        <w:t>jth</w:t>
+      </w:r>
+      <w:proofErr w:type="spellEnd"/>
+      <w:r>
+        <w:rPr>
+          <w:i/>
+        </w:rPr>
+        <w:t>’</w:t>
+      </w:r>
+      <w:r>
+        <w:t xml:space="preserve"> element from the ‘</w:t>
+      </w:r>
+      <w:proofErr w:type="spellStart"/>
+      <w:r>
+        <w:rPr>
+          <w:i/>
+        </w:rPr>
+        <w:t>ith</w:t>
+      </w:r>
+      <w:proofErr w:type="spellEnd"/>
+      <w:r>
+        <w:rPr>
+          <w:i/>
+        </w:rPr>
+        <w:t>’</w:t>
+      </w:r>
+      <w:r>
+        <w:rPr>
+          <w:i/>
+        </w:rPr>
+        <w:t xml:space="preserve"> </w:t>
+      </w:r>
+      <w:r>
+        <w:t>element of array A.</w:t>
+      </w:r>
+    </w:p>
+    <w:p>
+      <w:r>
+        <w:t>In ‘</w:t>
+      </w:r>
+      <w:proofErr w:type="spellStart"/>
+      <w:r>
+        <w:rPr>
+          <w:i/>
+        </w:rPr>
         <w:t>MinDistance</w:t>
       </w:r>
+      <w:proofErr w:type="spellEnd"/>
+      <w:r>
+        <w:rPr>
+          <w:i/>
+        </w:rPr>
+        <w:t>’</w:t>
+      </w:r>
+      <w:r>
+        <w:t xml:space="preserve"> the operation can be potentially performed twice per iteration of the inner for-loop. The first opportunity for it to be performed is as part of the if-statement, conditional on whether index variables ‘</w:t>
+      </w:r>
+      <w:proofErr w:type="spellStart"/>
+      <w:r>
+        <w:t>i</w:t>
+      </w:r>
+      <w:proofErr w:type="spellEnd"/>
+      <w:r>
+        <w:t xml:space="preserve">’ and ‘j’ are different values. The second performance of the basic operation is also conditional and occurs only when first performance above has been carried out, and the resultant absolute value is less than the current value of the variable </w:t>
+      </w:r>
+      <w:r>
+        <w:rPr>
+          <w:i/>
+        </w:rPr>
+        <w:t>‘</w:t>
+      </w:r>
+      <w:proofErr w:type="spellStart"/>
+      <w:r>
+        <w:rPr>
+          <w:i/>
+        </w:rPr>
+        <w:t>dmin</w:t>
+      </w:r>
+      <w:proofErr w:type="spellEnd"/>
+      <w:r>
+        <w:rPr>
+          <w:i/>
+        </w:rPr>
+        <w:t>’</w:t>
+      </w:r>
+      <w:r>
+        <w:t xml:space="preserve">.  </w:t>
+      </w:r>
     </w:p>
     <w:p/>
     <w:p>
-      <w:pPr>
-        <w:pStyle w:val="Heading3"/>
-      </w:pPr>
-      <w:r>
+      <w:r>
+        <w:t xml:space="preserve">In </w:t>
+      </w:r>
+      <w:r>
+        <w:rPr>
+          <w:i/>
+        </w:rPr>
+        <w:t>‘MinDistance2’</w:t>
+      </w:r>
+      <w:r>
+        <w:t xml:space="preserve"> the operation is only performed once per iteration of the inner for-loop where it’s absolute value is assigned to the variable </w:t>
+      </w:r>
+      <w:r>
+        <w:rPr>
+          <w:i/>
+        </w:rPr>
+        <w:t>‘temp’</w:t>
+      </w:r>
+      <w:r>
+        <w:t xml:space="preserve">. However, it is performed every time the inner for-loop iterates without being subject to conditional statements. </w:t>
+      </w:r>
+    </w:p>
+    <w:p/>
+    <w:p>
+      <w:r>
+        <w:t>The reason this operation has been selected (besides the fact that it is essentially the only operation commonly performed between the two algorithms) was because in both algorithms it was not only the most performed operation but the most expensive operation as well. While the majority of other operations are either comparisons or assignments, in the case of the identified operation; the subtraction performed, combined with the calculation of the absolute value is most strenuous part of each algorithm and therefore is the operation that would have the greatest influence on each algorithm’s execution time.</w:t>
+      </w:r>
+    </w:p>
+    <w:p>
+      <w:pPr>
+        <w:pStyle w:val="Heading2"/>
+      </w:pPr>
+    </w:p>
+    <w:p>
+      <w:pPr>
+        <w:pStyle w:val="Heading2"/>
+      </w:pPr>
+      <w:r>
+        <w:t>Choice of Problem Size</w:t>
+      </w:r>
+    </w:p>
+    <w:p>
+      <w:r>
+        <w:t xml:space="preserve">The only logical choice of ‘problem size’ for these algorithms are the number of elements in each Array A, otherwise represented as the value ‘n’. This makes perfect sense, especially when considering that both algorithms are considered to take the same array A as the one and only input.  </w:t>
+      </w:r>
+    </w:p>
+    <w:p>
+      <w:pPr>
+        <w:pStyle w:val="Heading2"/>
+      </w:pPr>
+    </w:p>
+    <w:p>
+      <w:pPr>
+        <w:pStyle w:val="Heading2"/>
+      </w:pPr>
+      <w:r>
+        <w:t>Determining the Average-Case Efficiency</w:t>
+      </w:r>
+    </w:p>
+    <w:p>
+      <w:pPr>
+        <w:rPr>
+          <w:rFonts w:cstheme="minorHAnsi"/>
+          <w:b/>
+        </w:rPr>
+      </w:pPr>
+      <w:r>
+        <w:t>The estimated average-case efficiency of the ‘</w:t>
+      </w:r>
+      <w:proofErr w:type="spellStart"/>
+      <w:r>
+        <w:rPr>
+          <w:i/>
+        </w:rPr>
+        <w:t>MinDistance</w:t>
+      </w:r>
+      <w:proofErr w:type="spellEnd"/>
+      <w:r>
+        <w:t xml:space="preserve">’ algorithm is </w:t>
+      </w:r>
+      <w:proofErr w:type="spellStart"/>
+      <w:r>
+        <w:rPr>
+          <w:b/>
+          <w:sz w:val="24"/>
+        </w:rPr>
+        <w:t>C</w:t>
+      </w:r>
+      <w:r>
+        <w:rPr>
+          <w:b/>
+          <w:sz w:val="16"/>
+        </w:rPr>
+        <w:t>avg</w:t>
+      </w:r>
+      <w:proofErr w:type="spellEnd"/>
+      <w:r>
+        <w:rPr>
+          <w:b/>
+          <w:sz w:val="24"/>
+        </w:rPr>
+        <w:t xml:space="preserve">(n) </w:t>
+      </w:r>
+      <w:r>
+        <w:rPr>
+          <w:b/>
+        </w:rPr>
+        <w:t>= n</w:t>
+      </w:r>
+      <w:r>
+        <w:rPr>
+          <w:b/>
+        </w:rPr>
+        <w:t>(n-1)</w:t>
+      </w:r>
+      <w:r>
+        <w:rPr>
+          <w:b/>
+        </w:rPr>
+        <w:t>.</w:t>
+      </w:r>
+      <w:r>
+        <w:rPr>
+          <w:b/>
+        </w:rPr>
+        <w:t xml:space="preserve"> </w:t>
+      </w:r>
+      <w:r>
+        <w:t xml:space="preserve">The inner part of that equation is derived from the fact that the algorithm is essentially being performed n -1 times with each iteration of the inner for-loop. 1 is subtracted from n to account for the fact that the basic operation is not performed when the </w:t>
+      </w:r>
+      <w:r>
+        <w:rPr>
+          <w:i/>
+        </w:rPr>
+        <w:t>‘</w:t>
+      </w:r>
+      <w:proofErr w:type="spellStart"/>
+      <w:r>
+        <w:rPr>
+          <w:i/>
+        </w:rPr>
+        <w:t>ith</w:t>
+      </w:r>
+      <w:proofErr w:type="spellEnd"/>
+      <w:r>
+        <w:rPr>
+          <w:i/>
+        </w:rPr>
+        <w:t>’</w:t>
+      </w:r>
+      <w:r>
+        <w:t xml:space="preserve"> element equals the </w:t>
+      </w:r>
+      <w:r>
+        <w:rPr>
+          <w:i/>
+        </w:rPr>
+        <w:t>‘</w:t>
+      </w:r>
+      <w:proofErr w:type="spellStart"/>
+      <w:r>
+        <w:rPr>
+          <w:i/>
+        </w:rPr>
+        <w:t>jth</w:t>
+      </w:r>
+      <w:proofErr w:type="spellEnd"/>
+      <w:r>
+        <w:rPr>
+          <w:i/>
+        </w:rPr>
+        <w:t>’</w:t>
+      </w:r>
+      <w:r>
+        <w:t xml:space="preserve"> element (in accordance with the conditional if-statement). ‘</w:t>
+      </w:r>
+      <w:proofErr w:type="spellStart"/>
+      <w:r>
+        <w:rPr>
+          <w:i/>
+        </w:rPr>
+        <w:t>i</w:t>
+      </w:r>
+      <w:proofErr w:type="spellEnd"/>
+      <w:r>
+        <w:t>’ will only ever equal ‘</w:t>
+      </w:r>
+      <w:r>
+        <w:rPr>
+          <w:i/>
+        </w:rPr>
+        <w:t>j</w:t>
+      </w:r>
+      <w:r>
+        <w:t xml:space="preserve">’ once for each iteration of the inner for-loop, so that is why it is ‘n-1’. That value is then multiplied by n since the outer for-loop will be iterated n times, or, once for each element in the array A. </w:t>
+      </w:r>
+      <w:r>
+        <w:rPr>
+          <w:b/>
+        </w:rPr>
+        <w:t>Therefore,</w:t>
+      </w:r>
+      <w:r>
+        <w:t xml:space="preserve"> </w:t>
+      </w:r>
+      <w:proofErr w:type="spellStart"/>
+      <w:r>
+        <w:rPr>
+          <w:b/>
+          <w:sz w:val="24"/>
+        </w:rPr>
+        <w:t>C</w:t>
+      </w:r>
+      <w:r>
+        <w:rPr>
+          <w:b/>
+          <w:sz w:val="16"/>
+        </w:rPr>
+        <w:t>avg</w:t>
+      </w:r>
+      <w:proofErr w:type="spellEnd"/>
+      <w:r>
+        <w:rPr>
+          <w:b/>
+          <w:sz w:val="24"/>
+        </w:rPr>
+        <w:t xml:space="preserve">(n) </w:t>
+      </w:r>
+      <w:r>
+        <w:rPr>
+          <w:b/>
+        </w:rPr>
+        <w:t>= n</w:t>
+      </w:r>
+      <w:r>
+        <w:rPr>
+          <w:b/>
+        </w:rPr>
+        <w:t xml:space="preserve">(n-1)  OR  </w:t>
+      </w:r>
+      <w:r>
+        <w:rPr>
+          <w:b/>
+        </w:rPr>
+        <w:t>n</w:t>
+      </w:r>
+      <w:r>
+        <w:rPr>
+          <w:rFonts w:cstheme="minorHAnsi"/>
+          <w:b/>
+        </w:rPr>
+        <w:t>²</w:t>
+      </w:r>
+      <w:r>
+        <w:rPr>
+          <w:rFonts w:cstheme="minorHAnsi"/>
+          <w:b/>
+        </w:rPr>
+        <w:t xml:space="preserve"> </w:t>
+      </w:r>
+      <w:r>
+        <w:rPr>
+          <w:rFonts w:cstheme="minorHAnsi"/>
+          <w:b/>
+        </w:rPr>
+        <w:t>-</w:t>
+      </w:r>
+      <w:r>
+        <w:rPr>
+          <w:rFonts w:cstheme="minorHAnsi"/>
+          <w:b/>
+        </w:rPr>
+        <w:t xml:space="preserve"> </w:t>
+      </w:r>
+      <w:r>
+        <w:rPr>
+          <w:rFonts w:cstheme="minorHAnsi"/>
+          <w:b/>
+        </w:rPr>
+        <w:t>n</w:t>
+      </w:r>
+      <w:r>
+        <w:rPr>
+          <w:rFonts w:cstheme="minorHAnsi"/>
+          <w:b/>
+        </w:rPr>
+        <w:t>.</w:t>
+      </w:r>
+    </w:p>
+    <w:p>
+      <w:r>
+        <w:rPr>
+          <w:rFonts w:cstheme="minorHAnsi"/>
+        </w:rPr>
+        <w:t xml:space="preserve">Note that this equation does not account for the small amount of iterations that the operation is carried out an extra time because the current value was less than </w:t>
+      </w:r>
+      <w:r>
+        <w:rPr>
+          <w:rFonts w:cstheme="minorHAnsi"/>
+          <w:i/>
+        </w:rPr>
+        <w:t>‘</w:t>
+      </w:r>
+      <w:proofErr w:type="spellStart"/>
+      <w:r>
+        <w:rPr>
+          <w:rFonts w:cstheme="minorHAnsi"/>
+          <w:i/>
+        </w:rPr>
+        <w:t>dmin</w:t>
+      </w:r>
+      <w:proofErr w:type="spellEnd"/>
+      <w:r>
+        <w:rPr>
+          <w:rFonts w:cstheme="minorHAnsi"/>
+          <w:i/>
+        </w:rPr>
+        <w:t>’</w:t>
+      </w:r>
+      <w:r>
+        <w:rPr>
+          <w:rFonts w:cstheme="minorHAnsi"/>
+        </w:rPr>
+        <w:t xml:space="preserve"> and the assignment inside </w:t>
+      </w:r>
+      <w:r>
+        <w:rPr>
+          <w:rFonts w:cstheme="minorHAnsi"/>
+        </w:rPr>
+        <w:lastRenderedPageBreak/>
+        <w:t>the if-statement was carried out. This is because it would have such a negligible effect on the overall average number of operations performed that it would not affect the expected trends.</w:t>
+      </w:r>
+    </w:p>
+    <w:p>
+      <w:r>
+        <w:t>The estimated average-case efficiency of the ‘</w:t>
+      </w:r>
+      <w:r>
+        <w:rPr>
+          <w:i/>
+        </w:rPr>
         <w:t>MinDistance2</w:t>
       </w:r>
-    </w:p>
-    <w:p>
-      <w:pPr>
-        <w:pStyle w:val="Heading2"/>
-      </w:pPr>
-      <w:r>
-        <w:t>Choice of Problem Size</w:t>
+      <w:r>
+        <w:t xml:space="preserve">’ algorithm is </w:t>
+      </w:r>
+      <w:proofErr w:type="spellStart"/>
+      <w:r>
+        <w:rPr>
+          <w:b/>
+          <w:sz w:val="24"/>
+        </w:rPr>
+        <w:t>C</w:t>
+      </w:r>
+      <w:r>
+        <w:rPr>
+          <w:b/>
+          <w:sz w:val="16"/>
+        </w:rPr>
+        <w:t>avg</w:t>
+      </w:r>
+      <w:proofErr w:type="spellEnd"/>
+      <w:r>
+        <w:rPr>
+          <w:b/>
+          <w:sz w:val="24"/>
+        </w:rPr>
+        <w:t xml:space="preserve">(n) </w:t>
+      </w:r>
+      <w:r>
+        <w:rPr>
+          <w:b/>
+        </w:rPr>
+        <w:t xml:space="preserve">= </w:t>
+      </w:r>
+      <w:r>
+        <w:rPr>
+          <w:b/>
+        </w:rPr>
+        <w:t>(n(</w:t>
+      </w:r>
+      <w:r>
+        <w:rPr>
+          <w:b/>
+        </w:rPr>
+        <w:t xml:space="preserve">n </w:t>
+      </w:r>
+      <w:r>
+        <w:rPr>
+          <w:b/>
+        </w:rPr>
+        <w:t>- 1))</w:t>
+      </w:r>
+      <w:r>
+        <w:rPr>
+          <w:b/>
+        </w:rPr>
+        <w:t>/2</w:t>
+      </w:r>
+      <w:r>
+        <w:rPr>
+          <w:b/>
+        </w:rPr>
+        <w:t>.</w:t>
+      </w:r>
+      <w:r>
+        <w:rPr>
+          <w:b/>
+        </w:rPr>
+        <w:t xml:space="preserve"> </w:t>
+      </w:r>
+      <w:r>
+        <w:t xml:space="preserve">It is essentially the same situation as with the first algorithm. However instead of operations being skipped in the event where the </w:t>
+      </w:r>
+      <w:r>
+        <w:rPr>
+          <w:i/>
+        </w:rPr>
+        <w:t>‘</w:t>
+      </w:r>
+      <w:proofErr w:type="spellStart"/>
+      <w:r>
+        <w:rPr>
+          <w:i/>
+        </w:rPr>
+        <w:t>ith</w:t>
+      </w:r>
+      <w:proofErr w:type="spellEnd"/>
+      <w:r>
+        <w:rPr>
+          <w:i/>
+        </w:rPr>
+        <w:t>’</w:t>
+      </w:r>
+      <w:r>
+        <w:t xml:space="preserve"> element equals the </w:t>
+      </w:r>
+      <w:r>
+        <w:rPr>
+          <w:i/>
+        </w:rPr>
+        <w:t>‘</w:t>
+      </w:r>
+      <w:proofErr w:type="spellStart"/>
+      <w:r>
+        <w:rPr>
+          <w:i/>
+        </w:rPr>
+        <w:t>jth</w:t>
+      </w:r>
+      <w:proofErr w:type="spellEnd"/>
+      <w:r>
+        <w:rPr>
+          <w:i/>
+        </w:rPr>
+        <w:t>’</w:t>
+      </w:r>
+      <w:r>
+        <w:t xml:space="preserve">, in this case the </w:t>
+      </w:r>
+      <w:r>
+        <w:rPr>
+          <w:i/>
+        </w:rPr>
+        <w:t>‘</w:t>
+      </w:r>
+      <w:proofErr w:type="spellStart"/>
+      <w:r>
+        <w:rPr>
+          <w:i/>
+        </w:rPr>
+        <w:t>i</w:t>
+      </w:r>
+      <w:proofErr w:type="spellEnd"/>
+      <w:r>
+        <w:rPr>
+          <w:i/>
+        </w:rPr>
+        <w:t>’</w:t>
+      </w:r>
+      <w:r>
+        <w:t xml:space="preserve"> will never be equal to </w:t>
+      </w:r>
+      <w:r>
+        <w:rPr>
+          <w:i/>
+        </w:rPr>
+        <w:t>‘j’</w:t>
+      </w:r>
+      <w:r>
+        <w:t xml:space="preserve"> since </w:t>
+      </w:r>
+      <w:r>
+        <w:rPr>
+          <w:i/>
+        </w:rPr>
+        <w:t>‘j’</w:t>
+      </w:r>
+      <w:r>
+        <w:t xml:space="preserve"> is never less than ‘</w:t>
+      </w:r>
+      <w:r>
+        <w:rPr>
+          <w:i/>
+        </w:rPr>
+        <w:t>i+1’</w:t>
+      </w:r>
+      <w:r>
+        <w:t>. But the effect is the same such that the efficiency will include ‘</w:t>
+      </w:r>
+      <w:r>
+        <w:rPr>
+          <w:i/>
+        </w:rPr>
+        <w:t>n(n-1)</w:t>
+      </w:r>
+      <w:r>
+        <w:t xml:space="preserve">’. It is then divided in half due to the length of each iteration of the inner for-loop decreasing by 1 as </w:t>
+      </w:r>
+      <w:r>
+        <w:rPr>
+          <w:i/>
+        </w:rPr>
+        <w:t>‘</w:t>
+      </w:r>
+      <w:proofErr w:type="spellStart"/>
+      <w:r>
+        <w:rPr>
+          <w:i/>
+        </w:rPr>
+        <w:t>i</w:t>
+      </w:r>
+      <w:proofErr w:type="spellEnd"/>
+      <w:r>
+        <w:rPr>
+          <w:i/>
+        </w:rPr>
+        <w:t>’</w:t>
+      </w:r>
+      <w:r>
+        <w:t xml:space="preserve"> approaches </w:t>
+      </w:r>
+      <w:r>
+        <w:rPr>
+          <w:i/>
+        </w:rPr>
+        <w:t>‘n’</w:t>
+      </w:r>
+      <w:r>
+        <w:t xml:space="preserve">. By the time the final iteration has been run and the outer for-loop has exited, half of the operations that would have been performed have not due to the inner for-loops assignment of </w:t>
+      </w:r>
+      <w:r>
+        <w:rPr>
+          <w:i/>
+        </w:rPr>
+        <w:t>‘j’</w:t>
+      </w:r>
+      <w:r>
+        <w:t xml:space="preserve">. </w:t>
+      </w:r>
+      <w:r>
+        <w:rPr>
+          <w:b/>
+        </w:rPr>
+        <w:t>Therefore,</w:t>
+      </w:r>
+      <w:r>
+        <w:t xml:space="preserve"> </w:t>
+      </w:r>
+      <w:proofErr w:type="spellStart"/>
+      <w:r>
+        <w:rPr>
+          <w:b/>
+          <w:sz w:val="24"/>
+        </w:rPr>
+        <w:t>C</w:t>
+      </w:r>
+      <w:r>
+        <w:rPr>
+          <w:b/>
+          <w:sz w:val="16"/>
+        </w:rPr>
+        <w:t>avg</w:t>
+      </w:r>
+      <w:proofErr w:type="spellEnd"/>
+      <w:r>
+        <w:rPr>
+          <w:b/>
+          <w:sz w:val="24"/>
+        </w:rPr>
+        <w:t xml:space="preserve">(n) </w:t>
+      </w:r>
+      <w:r>
+        <w:rPr>
+          <w:b/>
+        </w:rPr>
+        <w:t xml:space="preserve">= </w:t>
+      </w:r>
+      <w:r>
+        <w:rPr>
+          <w:b/>
+        </w:rPr>
+        <w:t>(n(</w:t>
+      </w:r>
+      <w:r>
+        <w:rPr>
+          <w:b/>
+        </w:rPr>
+        <w:t xml:space="preserve">n </w:t>
+      </w:r>
+      <w:r>
+        <w:rPr>
+          <w:b/>
+        </w:rPr>
+        <w:t>- 1))</w:t>
+      </w:r>
+      <w:r>
+        <w:rPr>
+          <w:b/>
+        </w:rPr>
+        <w:t>/2</w:t>
+      </w:r>
+      <w:r>
+        <w:rPr>
+          <w:b/>
+        </w:rPr>
+        <w:t xml:space="preserve">  OR  (</w:t>
+      </w:r>
+      <w:r>
+        <w:rPr>
+          <w:b/>
+        </w:rPr>
+        <w:t>n</w:t>
+      </w:r>
+      <w:r>
+        <w:rPr>
+          <w:rFonts w:cstheme="minorHAnsi"/>
+          <w:b/>
+        </w:rPr>
+        <w:t>²</w:t>
+      </w:r>
+      <w:r>
+        <w:rPr>
+          <w:rFonts w:cstheme="minorHAnsi"/>
+          <w:b/>
+        </w:rPr>
+        <w:t xml:space="preserve"> </w:t>
+      </w:r>
+      <w:r>
+        <w:rPr>
+          <w:rFonts w:cstheme="minorHAnsi"/>
+          <w:b/>
+        </w:rPr>
+        <w:t>-</w:t>
+      </w:r>
+      <w:r>
+        <w:rPr>
+          <w:rFonts w:cstheme="minorHAnsi"/>
+          <w:b/>
+        </w:rPr>
+        <w:t xml:space="preserve"> </w:t>
+      </w:r>
+      <w:r>
+        <w:rPr>
+          <w:rFonts w:cstheme="minorHAnsi"/>
+          <w:b/>
+        </w:rPr>
+        <w:t>n</w:t>
+      </w:r>
+      <w:r>
+        <w:rPr>
+          <w:rFonts w:cstheme="minorHAnsi"/>
+          <w:b/>
+        </w:rPr>
+        <w:t>)/2.</w:t>
+      </w:r>
+    </w:p>
+    <w:p>
+      <w:r>
+        <w:t>From these equations, we can clearly identify that both algorithm’s efficiency class and order of growth are quadratic [</w:t>
+      </w:r>
+      <w:r>
+        <w:rPr>
+          <w:rFonts w:ascii="CMR10" w:hAnsi="CMR10" w:cs="CMR10"/>
+          <w:sz w:val="20"/>
+          <w:szCs w:val="20"/>
+        </w:rPr>
+        <w:t>Θ(</w:t>
+      </w:r>
+      <w:r>
+        <w:t>n</w:t>
+      </w:r>
+      <w:r>
+        <w:rPr>
+          <w:rFonts w:cstheme="minorHAnsi"/>
+        </w:rPr>
+        <w:t>²</w:t>
+      </w:r>
+      <w:r>
+        <w:t>)]. This gives us a solid idea of what type of trend lines will appear when our test results are plotted.</w:t>
+      </w:r>
+    </w:p>
+    <w:p>
+      <w:r>
+        <w:t xml:space="preserve">Due to the number of operations performed being almost exclusively dependent on the size of the array in both algorithms, the best and worst case scenarios are essentially the same, bar some discrepancies in the </w:t>
+      </w:r>
+      <w:r>
+        <w:rPr>
+          <w:i/>
+        </w:rPr>
+        <w:t>‘</w:t>
+      </w:r>
+      <w:proofErr w:type="spellStart"/>
+      <w:r>
+        <w:rPr>
+          <w:i/>
+        </w:rPr>
+        <w:t>MinDistance</w:t>
+      </w:r>
+      <w:proofErr w:type="spellEnd"/>
+      <w:r>
+        <w:rPr>
+          <w:i/>
+        </w:rPr>
+        <w:t>’</w:t>
+      </w:r>
+      <w:r>
+        <w:rPr>
+          <w:i/>
+        </w:rPr>
+        <w:t xml:space="preserve"> </w:t>
+      </w:r>
+      <w:r>
+        <w:t>mentioned above.</w:t>
       </w:r>
     </w:p>
     <w:p/>
     <w:p>
       <w:pPr>
-        <w:pStyle w:val="Heading2"/>
-      </w:pPr>
-      <w:r>
-        <w:t>Analysis of Theoretical Average Case Efficiency</w:t>
-      </w:r>
-    </w:p>
-    <w:p/>
-    <w:p>
-      <w:pPr>
         <w:pStyle w:val="Heading1"/>
       </w:pPr>
-      <w:commentRangeStart w:id="5"/>
+      <w:commentRangeStart w:id="6"/>
       <w:r>
         <w:t>Methodology, Tools and Techniques</w:t>
       </w:r>
-      <w:commentRangeEnd w:id="5"/>
+      <w:commentRangeEnd w:id="6"/>
       <w:r>
         <w:rPr>
           <w:rStyle w:val="CommentReference"/>
           <w:rFonts w:asciiTheme="minorHAnsi" w:eastAsiaTheme="minorHAnsi" w:hAnsiTheme="minorHAnsi" w:cstheme="minorBidi"/>
           <w:color w:val="auto"/>
         </w:rPr>
-        <w:commentReference w:id="5"/>
+        <w:commentReference w:id="6"/>
       </w:r>
     </w:p>
     <w:p>
@@ -796,6 +1648,7 @@
           <w:id w:val="-413090926"/>
           <w:citation/>
         </w:sdtPr>
+        <w:sdtEndPr/>
         <w:sdtContent>
           <w:r>
             <w:fldChar w:fldCharType="begin"/>
@@ -952,7 +1805,21 @@
         <w:rPr>
           <w:rFonts w:eastAsiaTheme="minorEastAsia"/>
         </w:rPr>
-        <w:t xml:space="preserve">The MinDistance and MinDistance2 methods can be found in </w:t>
+        <w:t xml:space="preserve">The </w:t>
+      </w:r>
+      <w:proofErr w:type="spellStart"/>
+      <w:r>
+        <w:rPr>
+          <w:rFonts w:eastAsiaTheme="minorEastAsia"/>
+        </w:rPr>
+        <w:t>MinDistance</w:t>
+      </w:r>
+      <w:proofErr w:type="spellEnd"/>
+      <w:r>
+        <w:rPr>
+          <w:rFonts w:eastAsiaTheme="minorEastAsia"/>
+        </w:rPr>
+        <w:t xml:space="preserve"> and MinDistance2 methods can be found in </w:t>
       </w:r>
       <w:r>
         <w:rPr>
@@ -1099,41 +1966,43 @@
         <w:rPr>
           <w:rFonts w:eastAsiaTheme="minorEastAsia"/>
         </w:rPr>
-        <w:t xml:space="preserve"> by using a Uniform Integer Distribution, seeded by a Mersenne Twister 19937 generator, </w:t>
-      </w:r>
-      <w:commentRangeStart w:id="6"/>
+        <w:t xml:space="preserve"> by using a Uniform Integer Distribution, seeded by a </w:t>
+      </w:r>
+      <w:proofErr w:type="spellStart"/>
+      <w:r>
+        <w:rPr>
+          <w:rFonts w:eastAsiaTheme="minorEastAsia"/>
+        </w:rPr>
+        <w:t>Mersenne</w:t>
+      </w:r>
+      <w:proofErr w:type="spellEnd"/>
+      <w:r>
+        <w:rPr>
+          <w:rFonts w:eastAsiaTheme="minorEastAsia"/>
+        </w:rPr>
+        <w:t xml:space="preserve"> Twister 19937 generator, </w:t>
+      </w:r>
+      <w:commentRangeStart w:id="7"/>
       <w:r>
         <w:rPr>
           <w:rFonts w:eastAsiaTheme="minorEastAsia"/>
         </w:rPr>
         <w:t xml:space="preserve">between </w:t>
       </w:r>
-      <w:commentRangeEnd w:id="6"/>
+      <w:commentRangeEnd w:id="7"/>
       <m:oMath>
         <m:r>
           <w:rPr>
             <w:rFonts w:ascii="Cambria Math" w:eastAsiaTheme="minorEastAsia" w:hAnsi="Cambria Math"/>
           </w:rPr>
-          <m:t xml:space="preserve">± </m:t>
-        </m:r>
-        <m:r>
-          <w:rPr>
-            <w:rFonts w:ascii="Cambria Math" w:eastAsiaTheme="minorEastAsia" w:hAnsi="Cambria Math"/>
-          </w:rPr>
-          <m:t>5</m:t>
-        </m:r>
-        <m:r>
-          <w:rPr>
-            <w:rFonts w:ascii="Cambria Math" w:eastAsiaTheme="minorEastAsia" w:hAnsi="Cambria Math"/>
-          </w:rPr>
-          <m:t>00,000,000</m:t>
+          <m:t>± 500,000,000</m:t>
         </m:r>
       </m:oMath>
       <w:r>
         <w:rPr>
           <w:rStyle w:val="CommentReference"/>
         </w:rPr>
-        <w:commentReference w:id="6"/>
+        <w:commentReference w:id="7"/>
       </w:r>
       <w:r>
         <w:rPr>
@@ -1149,6 +2018,7 @@
           <w:id w:val="1439648071"/>
           <w:citation/>
         </w:sdtPr>
+        <w:sdtEndPr/>
         <w:sdtContent>
           <w:r>
             <w:rPr>
@@ -1200,6 +2070,7 @@
         <w:rPr>
           <w:rFonts w:eastAsiaTheme="minorEastAsia"/>
         </w:rPr>
+        <w:lastRenderedPageBreak/>
         <w:t xml:space="preserve">The size of the test array varied from </w:t>
       </w:r>
       <w:r>
@@ -1235,6 +2106,7 @@
         </w:rPr>
         <w:t>‘</w:t>
       </w:r>
+      <w:proofErr w:type="spellStart"/>
       <w:r>
         <w:rPr>
           <w:rFonts w:eastAsiaTheme="minorEastAsia"/>
@@ -1242,6 +2114,7 @@
         </w:rPr>
         <w:t>fstream</w:t>
       </w:r>
+      <w:proofErr w:type="spellEnd"/>
       <w:r>
         <w:rPr>
           <w:rFonts w:eastAsiaTheme="minorEastAsia"/>
@@ -1260,7 +2133,23 @@
           <w:rFonts w:eastAsiaTheme="minorEastAsia"/>
           <w:i/>
         </w:rPr>
-        <w:t xml:space="preserve">‘iostream’ </w:t>
+        <w:t>‘</w:t>
+      </w:r>
+      <w:proofErr w:type="spellStart"/>
+      <w:r>
+        <w:rPr>
+          <w:rFonts w:eastAsiaTheme="minorEastAsia"/>
+          <w:i/>
+        </w:rPr>
+        <w:t>iostream</w:t>
+      </w:r>
+      <w:proofErr w:type="spellEnd"/>
+      <w:r>
+        <w:rPr>
+          <w:rFonts w:eastAsiaTheme="minorEastAsia"/>
+          <w:i/>
+        </w:rPr>
+        <w:t xml:space="preserve">’ </w:t>
       </w:r>
       <w:r>
         <w:rPr>
@@ -1288,6 +2177,7 @@
           <w:id w:val="-1350182444"/>
           <w:citation/>
         </w:sdtPr>
+        <w:sdtEndPr/>
         <w:sdtContent>
           <w:r>
             <w:rPr>
@@ -1334,7 +2224,6 @@
         <w:pStyle w:val="Heading2"/>
       </w:pPr>
       <w:r>
-        <w:lastRenderedPageBreak/>
         <w:t>Implementation of Basic Operations Counters</w:t>
       </w:r>
     </w:p>
@@ -1345,7 +2234,15 @@
         </w:rPr>
       </w:pPr>
       <w:r>
-        <w:t xml:space="preserve">The basic operations were counted once within the main loop for each distinct array size. To achieve this, the algorithms had to be modified to include a counter that is incremented each time the basic operation was executed. The counter for MinDistance and MinDistance2 were the global long integers </w:t>
+        <w:t xml:space="preserve">The basic operations were counted once within the main loop for each distinct array size. To achieve this, the algorithms had to be modified to include a counter that is incremented each time the basic operation was executed. The counter for </w:t>
+      </w:r>
+      <w:proofErr w:type="spellStart"/>
+      <w:r>
+        <w:t>MinDistance</w:t>
+      </w:r>
+      <w:proofErr w:type="spellEnd"/>
+      <w:r>
+        <w:t xml:space="preserve"> and MinDistance2 were the global long integers </w:t>
       </w:r>
       <m:oMath>
         <m:r>
@@ -1398,7 +2295,21 @@
         <w:rPr>
           <w:rFonts w:eastAsiaTheme="minorEastAsia"/>
         </w:rPr>
-        <w:t xml:space="preserve"> the separate methods MinDistance_OpsCount and MinDistance2_OpsCount, which are included in </w:t>
+        <w:t xml:space="preserve"> the separate methods </w:t>
+      </w:r>
+      <w:proofErr w:type="spellStart"/>
+      <w:r>
+        <w:rPr>
+          <w:rFonts w:eastAsiaTheme="minorEastAsia"/>
+        </w:rPr>
+        <w:t>MinDistance_OpsCount</w:t>
+      </w:r>
+      <w:proofErr w:type="spellEnd"/>
+      <w:r>
+        <w:rPr>
+          <w:rFonts w:eastAsiaTheme="minorEastAsia"/>
+        </w:rPr>
+        <w:t xml:space="preserve"> and MinDistance2_OpsCount, which are included in </w:t>
       </w:r>
       <w:r>
         <w:rPr>
@@ -1480,7 +2391,21 @@
         <w:rPr>
           <w:rFonts w:eastAsiaTheme="minorEastAsia"/>
         </w:rPr>
-        <w:t xml:space="preserve"> respectively. In MinDistance_OpsCount the counter is incremented immediately before the first array element comparison, which was separated from the initial </w:t>
+        <w:t xml:space="preserve"> respectively. In </w:t>
+      </w:r>
+      <w:proofErr w:type="spellStart"/>
+      <w:r>
+        <w:rPr>
+          <w:rFonts w:eastAsiaTheme="minorEastAsia"/>
+        </w:rPr>
+        <w:t>MinDistance_OpsCount</w:t>
+      </w:r>
+      <w:proofErr w:type="spellEnd"/>
+      <w:r>
+        <w:rPr>
+          <w:rFonts w:eastAsiaTheme="minorEastAsia"/>
+        </w:rPr>
+        <w:t xml:space="preserve"> the counter is incremented immediately before the first array element comparison, which was separated from the initial </w:t>
       </w:r>
       <m:oMath>
         <m:r>
@@ -1555,13 +2480,22 @@
         <w:t>“chrono”</w:t>
       </w:r>
       <w:r>
-        <w:t xml:space="preserve"> library by adapting Smistad’s method </w:t>
+        <w:t xml:space="preserve"> library by adapting </w:t>
+      </w:r>
+      <w:proofErr w:type="spellStart"/>
+      <w:r>
+        <w:t>Smistad’s</w:t>
+      </w:r>
+      <w:proofErr w:type="spellEnd"/>
+      <w:r>
+        <w:t xml:space="preserve"> method </w:t>
       </w:r>
       <w:sdt>
         <w:sdtPr>
           <w:id w:val="-1313245738"/>
           <w:citation/>
         </w:sdtPr>
+        <w:sdtEndPr/>
         <w:sdtContent>
           <w:r>
             <w:fldChar w:fldCharType="begin"/>
@@ -1584,7 +2518,15 @@
         </w:sdtContent>
       </w:sdt>
       <w:r>
-        <w:t xml:space="preserve">. For the first algorithm, the timer was started, then the MinDistance method was run, and then the stop time was added to the global long integer </w:t>
+        <w:t xml:space="preserve">. For the first algorithm, the timer was started, then the </w:t>
+      </w:r>
+      <w:proofErr w:type="spellStart"/>
+      <w:r>
+        <w:t>MinDistance</w:t>
+      </w:r>
+      <w:proofErr w:type="spellEnd"/>
+      <w:r>
+        <w:t xml:space="preserve"> method was run, and then the stop time was added to the global long integer </w:t>
       </w:r>
       <m:oMath>
         <m:r>
@@ -1646,8 +2588,6 @@
         </w:rPr>
         <w:t xml:space="preserve"> on each algorithm. UP TO HERE.</w:t>
       </w:r>
-      <w:bookmarkStart w:id="7" w:name="_GoBack"/>
-      <w:bookmarkEnd w:id="7"/>
       <w:r>
         <w:rPr>
           <w:rFonts w:eastAsiaTheme="minorEastAsia"/>
@@ -1704,6 +2644,7 @@
           <w:docPartUnique/>
         </w:docPartObj>
       </w:sdtPr>
+      <w:sdtEndPr/>
       <w:sdtContent>
         <w:p>
           <w:pPr>
@@ -1723,6 +2664,7 @@
             <w:id w:val="-573587230"/>
             <w:bibliography/>
           </w:sdtPr>
+          <w:sdtEndPr/>
           <w:sdtContent>
             <w:p>
               <w:pPr>
@@ -1779,6 +2721,7 @@
                       <w:rPr>
                         <w:noProof/>
                       </w:rPr>
+                      <w:lastRenderedPageBreak/>
                       <w:t xml:space="preserve">[1] </w:t>
                     </w:r>
                   </w:p>
@@ -1871,7 +2814,6 @@
                       <w:rPr>
                         <w:noProof/>
                       </w:rPr>
-                      <w:lastRenderedPageBreak/>
                       <w:t xml:space="preserve">[3] </w:t>
                     </w:r>
                   </w:p>
@@ -2033,8 +2975,13 @@
       </w:pPr>
       <w:bookmarkStart w:id="8" w:name="_Ref482700599"/>
       <w:commentRangeStart w:id="9"/>
-      <w:r>
-        <w:t>MinDistance Algorithm</w:t>
+      <w:proofErr w:type="spellStart"/>
+      <w:r>
+        <w:t>MinDistance</w:t>
+      </w:r>
+      <w:proofErr w:type="spellEnd"/>
+      <w:r>
+        <w:t xml:space="preserve"> Algorithm</w:t>
       </w:r>
       <w:commentRangeEnd w:id="9"/>
       <w:r>
@@ -2333,9 +3280,14 @@
         <w:pStyle w:val="Appendix"/>
       </w:pPr>
       <w:bookmarkStart w:id="14" w:name="_Ref482978984"/>
+      <w:proofErr w:type="spellStart"/>
       <w:r>
         <w:lastRenderedPageBreak/>
-        <w:t>MinDistance C++ Implementation</w:t>
+        <w:t>MinDistance</w:t>
+      </w:r>
+      <w:proofErr w:type="spellEnd"/>
+      <w:r>
+        <w:t xml:space="preserve"> C++ Implementation</w:t>
       </w:r>
       <w:bookmarkEnd w:id="13"/>
       <w:bookmarkEnd w:id="14"/>
@@ -2468,8 +3420,13 @@
         <w:pStyle w:val="Appendix"/>
       </w:pPr>
       <w:bookmarkStart w:id="16" w:name="_Ref482979655"/>
-      <w:r>
-        <w:t>MinDistance_OpsCount C++ Implementation</w:t>
+      <w:proofErr w:type="spellStart"/>
+      <w:r>
+        <w:t>MinDistance_OpsCount</w:t>
+      </w:r>
+      <w:proofErr w:type="spellEnd"/>
+      <w:r>
+        <w:t xml:space="preserve"> C++ Implementation</w:t>
       </w:r>
       <w:bookmarkEnd w:id="16"/>
     </w:p>
@@ -2590,7 +3547,7 @@
 </file>
 
 <file path=word/comments.xml><?xml version="1.0" encoding="utf-8"?>
-<w:comments xmlns:wpc="http://schemas.microsoft.com/office/word/2010/wordprocessingCanvas" xmlns:cx="http://schemas.microsoft.com/office/drawing/2014/chartex" xmlns:cx1="http://schemas.microsoft.com/office/drawing/2015/9/8/chartex" xmlns:cx2="http://schemas.microsoft.com/office/drawing/2015/10/21/chartex" xmlns:cx3="http://schemas.microsoft.com/office/drawing/2016/5/9/chartex" xmlns:cx4="http://schemas.microsoft.com/office/drawing/2016/5/10/chartex" xmlns:cx5="http://schemas.microsoft.com/office/drawing/2016/5/11/chartex" xmlns:mc="http://schemas.openxmlformats.org/markup-compatibility/2006" xmlns:o="urn:schemas-microsoft-com:office:office" xmlns:r="http://schemas.openxmlformats.org/officeDocument/2006/relationships" xmlns:m="http://schemas.openxmlformats.org/officeDocument/2006/math" xmlns:v="urn:schemas-microsoft-com:vml" xmlns:wp14="http://schemas.microsoft.com/office/word/2010/wordprocessingDrawing" xmlns:wp="http://schemas.openxmlformats.org/drawingml/2006/wordprocessingDrawing" xmlns:w10="urn:schemas-microsoft-com:office:word" xmlns:w="http://schemas.openxmlformats.org/wordprocessingml/2006/main" xmlns:w14="http://schemas.microsoft.com/office/word/2010/wordml" xmlns:w15="http://schemas.microsoft.com/office/word/2012/wordml" xmlns:w16se="http://schemas.microsoft.com/office/word/2015/wordml/symex" xmlns:wpg="http://schemas.microsoft.com/office/word/2010/wordprocessingGroup" xmlns:wpi="http://schemas.microsoft.com/office/word/2010/wordprocessingInk" xmlns:wne="http://schemas.microsoft.com/office/word/2006/wordml" xmlns:wps="http://schemas.microsoft.com/office/word/2010/wordprocessingShape" mc:Ignorable="w14 w15 w16se wp14">
+<w:comments xmlns:wpc="http://schemas.microsoft.com/office/word/2010/wordprocessingCanvas" xmlns:cx="http://schemas.microsoft.com/office/drawing/2014/chartex" xmlns:cx1="http://schemas.microsoft.com/office/drawing/2015/9/8/chartex" xmlns:cx2="http://schemas.microsoft.com/office/drawing/2015/10/21/chartex" xmlns:cx3="http://schemas.microsoft.com/office/drawing/2016/5/9/chartex" xmlns:cx4="http://schemas.microsoft.com/office/drawing/2016/5/10/chartex" xmlns:cx5="http://schemas.microsoft.com/office/drawing/2016/5/11/chartex" xmlns:cx6="http://schemas.microsoft.com/office/drawing/2016/5/12/chartex" xmlns:cx7="http://schemas.microsoft.com/office/drawing/2016/5/13/chartex" xmlns:cx8="http://schemas.microsoft.com/office/drawing/2016/5/14/chartex" xmlns:mc="http://schemas.openxmlformats.org/markup-compatibility/2006" xmlns:o="urn:schemas-microsoft-com:office:office" xmlns:r="http://schemas.openxmlformats.org/officeDocument/2006/relationships" xmlns:m="http://schemas.openxmlformats.org/officeDocument/2006/math" xmlns:v="urn:schemas-microsoft-com:vml" xmlns:wp14="http://schemas.microsoft.com/office/word/2010/wordprocessingDrawing" xmlns:wp="http://schemas.openxmlformats.org/drawingml/2006/wordprocessingDrawing" xmlns:w10="urn:schemas-microsoft-com:office:word" xmlns:w="http://schemas.openxmlformats.org/wordprocessingml/2006/main" xmlns:w14="http://schemas.microsoft.com/office/word/2010/wordml" xmlns:w15="http://schemas.microsoft.com/office/word/2012/wordml" xmlns:w16se="http://schemas.microsoft.com/office/word/2015/wordml/symex" xmlns:wpg="http://schemas.microsoft.com/office/word/2010/wordprocessingGroup" xmlns:wpi="http://schemas.microsoft.com/office/word/2010/wordprocessingInk" xmlns:wne="http://schemas.microsoft.com/office/word/2006/wordml" xmlns:wps="http://schemas.microsoft.com/office/word/2010/wordprocessingShape" mc:Ignorable="w14 w15 w16se wp14">
   <w:comment w:id="0" w:author="Shane Havers" w:date="2017-05-16T11:14:00Z" w:initials="SH">
     <w:p>
       <w:pPr>
@@ -2671,7 +3628,7 @@
       </w:r>
     </w:p>
   </w:comment>
-  <w:comment w:id="5" w:author="Shane Havers" w:date="2017-05-16T12:54:00Z" w:initials="SH">
+  <w:comment w:id="6" w:author="Shane Havers" w:date="2017-05-16T12:54:00Z" w:initials="SH">
     <w:p>
       <w:pPr>
         <w:pStyle w:val="CommentText"/>
@@ -2687,7 +3644,7 @@
       </w:r>
     </w:p>
   </w:comment>
-  <w:comment w:id="6" w:author="Shane Havers" w:date="2017-05-17T21:18:00Z" w:initials="SH">
+  <w:comment w:id="7" w:author="Shane Havers" w:date="2017-05-17T21:18:00Z" w:initials="SH">
     <w:p>
       <w:pPr>
         <w:pStyle w:val="CommentText"/>
@@ -2723,12 +3680,12 @@
 </file>
 
 <file path=word/commentsExtended.xml><?xml version="1.0" encoding="utf-8"?>
-<w15:commentsEx xmlns:wpc="http://schemas.microsoft.com/office/word/2010/wordprocessingCanvas" xmlns:cx="http://schemas.microsoft.com/office/drawing/2014/chartex" xmlns:cx1="http://schemas.microsoft.com/office/drawing/2015/9/8/chartex" xmlns:cx2="http://schemas.microsoft.com/office/drawing/2015/10/21/chartex" xmlns:cx3="http://schemas.microsoft.com/office/drawing/2016/5/9/chartex" xmlns:cx4="http://schemas.microsoft.com/office/drawing/2016/5/10/chartex" xmlns:cx5="http://schemas.microsoft.com/office/drawing/2016/5/11/chartex" xmlns:mc="http://schemas.openxmlformats.org/markup-compatibility/2006" xmlns:o="urn:schemas-microsoft-com:office:office" xmlns:r="http://schemas.openxmlformats.org/officeDocument/2006/relationships" xmlns:m="http://schemas.openxmlformats.org/officeDocument/2006/math" xmlns:v="urn:schemas-microsoft-com:vml" xmlns:wp14="http://schemas.microsoft.com/office/word/2010/wordprocessingDrawing" xmlns:wp="http://schemas.openxmlformats.org/drawingml/2006/wordprocessingDrawing" xmlns:w10="urn:schemas-microsoft-com:office:word" xmlns:w="http://schemas.openxmlformats.org/wordprocessingml/2006/main" xmlns:w14="http://schemas.microsoft.com/office/word/2010/wordml" xmlns:w15="http://schemas.microsoft.com/office/word/2012/wordml" xmlns:w16se="http://schemas.microsoft.com/office/word/2015/wordml/symex" xmlns:wpg="http://schemas.microsoft.com/office/word/2010/wordprocessingGroup" xmlns:wpi="http://schemas.microsoft.com/office/word/2010/wordprocessingInk" xmlns:wne="http://schemas.microsoft.com/office/word/2006/wordml" xmlns:wps="http://schemas.microsoft.com/office/word/2010/wordprocessingShape" mc:Ignorable="w14 w15 w16se wp14">
+<w15:commentsEx xmlns:wpc="http://schemas.microsoft.com/office/word/2010/wordprocessingCanvas" xmlns:cx="http://schemas.microsoft.com/office/drawing/2014/chartex" xmlns:cx1="http://schemas.microsoft.com/office/drawing/2015/9/8/chartex" xmlns:cx2="http://schemas.microsoft.com/office/drawing/2015/10/21/chartex" xmlns:cx3="http://schemas.microsoft.com/office/drawing/2016/5/9/chartex" xmlns:cx4="http://schemas.microsoft.com/office/drawing/2016/5/10/chartex" xmlns:cx5="http://schemas.microsoft.com/office/drawing/2016/5/11/chartex" xmlns:cx6="http://schemas.microsoft.com/office/drawing/2016/5/12/chartex" xmlns:cx7="http://schemas.microsoft.com/office/drawing/2016/5/13/chartex" xmlns:cx8="http://schemas.microsoft.com/office/drawing/2016/5/14/chartex" xmlns:mc="http://schemas.openxmlformats.org/markup-compatibility/2006" xmlns:o="urn:schemas-microsoft-com:office:office" xmlns:r="http://schemas.openxmlformats.org/officeDocument/2006/relationships" xmlns:m="http://schemas.openxmlformats.org/officeDocument/2006/math" xmlns:v="urn:schemas-microsoft-com:vml" xmlns:wp14="http://schemas.microsoft.com/office/word/2010/wordprocessingDrawing" xmlns:wp="http://schemas.openxmlformats.org/drawingml/2006/wordprocessingDrawing" xmlns:w10="urn:schemas-microsoft-com:office:word" xmlns:w="http://schemas.openxmlformats.org/wordprocessingml/2006/main" xmlns:w14="http://schemas.microsoft.com/office/word/2010/wordml" xmlns:w15="http://schemas.microsoft.com/office/word/2012/wordml" xmlns:w16se="http://schemas.microsoft.com/office/word/2015/wordml/symex" xmlns:wpg="http://schemas.microsoft.com/office/word/2010/wordprocessingGroup" xmlns:wpi="http://schemas.microsoft.com/office/word/2010/wordprocessingInk" xmlns:wne="http://schemas.microsoft.com/office/word/2006/wordml" xmlns:wps="http://schemas.microsoft.com/office/word/2010/wordprocessingShape" mc:Ignorable="w14 w15 w16se wp14">
   <w15:commentEx w15:paraId="1E4D7426" w15:done="1"/>
   <w15:commentEx w15:paraId="1C6D9891" w15:done="0"/>
   <w15:commentEx w15:paraId="3382C672" w15:done="0"/>
   <w15:commentEx w15:paraId="3B03E01A" w15:done="1"/>
-  <w15:commentEx w15:paraId="29747DF8" w15:done="0"/>
+  <w15:commentEx w15:paraId="29747DF8" w15:done="1"/>
   <w15:commentEx w15:paraId="39C4B5F9" w15:done="0"/>
   <w15:commentEx w15:paraId="1DB03D55" w15:done="1"/>
   <w15:commentEx w15:paraId="1EB91360" w15:done="0"/>
@@ -2736,7 +3693,7 @@
 </file>
 
 <file path=word/endnotes.xml><?xml version="1.0" encoding="utf-8"?>
-<w:endnotes xmlns:wpc="http://schemas.microsoft.com/office/word/2010/wordprocessingCanvas" xmlns:cx="http://schemas.microsoft.com/office/drawing/2014/chartex" xmlns:cx1="http://schemas.microsoft.com/office/drawing/2015/9/8/chartex" xmlns:cx2="http://schemas.microsoft.com/office/drawing/2015/10/21/chartex" xmlns:cx3="http://schemas.microsoft.com/office/drawing/2016/5/9/chartex" xmlns:cx4="http://schemas.microsoft.com/office/drawing/2016/5/10/chartex" xmlns:cx5="http://schemas.microsoft.com/office/drawing/2016/5/11/chartex" xmlns:mc="http://schemas.openxmlformats.org/markup-compatibility/2006" xmlns:o="urn:schemas-microsoft-com:office:office" xmlns:r="http://schemas.openxmlformats.org/officeDocument/2006/relationships" xmlns:m="http://schemas.openxmlformats.org/officeDocument/2006/math" xmlns:v="urn:schemas-microsoft-com:vml" xmlns:wp14="http://schemas.microsoft.com/office/word/2010/wordprocessingDrawing" xmlns:wp="http://schemas.openxmlformats.org/drawingml/2006/wordprocessingDrawing" xmlns:w10="urn:schemas-microsoft-com:office:word" xmlns:w="http://schemas.openxmlformats.org/wordprocessingml/2006/main" xmlns:w14="http://schemas.microsoft.com/office/word/2010/wordml" xmlns:w15="http://schemas.microsoft.com/office/word/2012/wordml" xmlns:w16se="http://schemas.microsoft.com/office/word/2015/wordml/symex" xmlns:wpg="http://schemas.microsoft.com/office/word/2010/wordprocessingGroup" xmlns:wpi="http://schemas.microsoft.com/office/word/2010/wordprocessingInk" xmlns:wne="http://schemas.microsoft.com/office/word/2006/wordml" xmlns:wps="http://schemas.microsoft.com/office/word/2010/wordprocessingShape" mc:Ignorable="w14 w15 w16se wp14">
+<w:endnotes xmlns:wpc="http://schemas.microsoft.com/office/word/2010/wordprocessingCanvas" xmlns:cx="http://schemas.microsoft.com/office/drawing/2014/chartex" xmlns:cx1="http://schemas.microsoft.com/office/drawing/2015/9/8/chartex" xmlns:cx2="http://schemas.microsoft.com/office/drawing/2015/10/21/chartex" xmlns:cx3="http://schemas.microsoft.com/office/drawing/2016/5/9/chartex" xmlns:cx4="http://schemas.microsoft.com/office/drawing/2016/5/10/chartex" xmlns:cx5="http://schemas.microsoft.com/office/drawing/2016/5/11/chartex" xmlns:cx6="http://schemas.microsoft.com/office/drawing/2016/5/12/chartex" xmlns:cx7="http://schemas.microsoft.com/office/drawing/2016/5/13/chartex" xmlns:cx8="http://schemas.microsoft.com/office/drawing/2016/5/14/chartex" xmlns:mc="http://schemas.openxmlformats.org/markup-compatibility/2006" xmlns:o="urn:schemas-microsoft-com:office:office" xmlns:r="http://schemas.openxmlformats.org/officeDocument/2006/relationships" xmlns:m="http://schemas.openxmlformats.org/officeDocument/2006/math" xmlns:v="urn:schemas-microsoft-com:vml" xmlns:wp14="http://schemas.microsoft.com/office/word/2010/wordprocessingDrawing" xmlns:wp="http://schemas.openxmlformats.org/drawingml/2006/wordprocessingDrawing" xmlns:w10="urn:schemas-microsoft-com:office:word" xmlns:w="http://schemas.openxmlformats.org/wordprocessingml/2006/main" xmlns:w14="http://schemas.microsoft.com/office/word/2010/wordml" xmlns:w15="http://schemas.microsoft.com/office/word/2012/wordml" xmlns:w16se="http://schemas.microsoft.com/office/word/2015/wordml/symex" xmlns:wpg="http://schemas.microsoft.com/office/word/2010/wordprocessingGroup" xmlns:wpi="http://schemas.microsoft.com/office/word/2010/wordprocessingInk" xmlns:wne="http://schemas.microsoft.com/office/word/2006/wordml" xmlns:wps="http://schemas.microsoft.com/office/word/2010/wordprocessingShape" mc:Ignorable="w14 w15 w16se wp14">
   <w:endnote w:type="separator" w:id="-1">
     <w:p>
       <w:pPr>
@@ -2761,7 +3718,7 @@
 </file>
 
 <file path=word/footer1.xml><?xml version="1.0" encoding="utf-8"?>
-<w:ftr xmlns:wpc="http://schemas.microsoft.com/office/word/2010/wordprocessingCanvas" xmlns:cx="http://schemas.microsoft.com/office/drawing/2014/chartex" xmlns:cx1="http://schemas.microsoft.com/office/drawing/2015/9/8/chartex" xmlns:cx2="http://schemas.microsoft.com/office/drawing/2015/10/21/chartex" xmlns:cx3="http://schemas.microsoft.com/office/drawing/2016/5/9/chartex" xmlns:cx4="http://schemas.microsoft.com/office/drawing/2016/5/10/chartex" xmlns:cx5="http://schemas.microsoft.com/office/drawing/2016/5/11/chartex" xmlns:mc="http://schemas.openxmlformats.org/markup-compatibility/2006" xmlns:o="urn:schemas-microsoft-com:office:office" xmlns:r="http://schemas.openxmlformats.org/officeDocument/2006/relationships" xmlns:m="http://schemas.openxmlformats.org/officeDocument/2006/math" xmlns:v="urn:schemas-microsoft-com:vml" xmlns:wp14="http://schemas.microsoft.com/office/word/2010/wordprocessingDrawing" xmlns:wp="http://schemas.openxmlformats.org/drawingml/2006/wordprocessingDrawing" xmlns:w10="urn:schemas-microsoft-com:office:word" xmlns:w="http://schemas.openxmlformats.org/wordprocessingml/2006/main" xmlns:w14="http://schemas.microsoft.com/office/word/2010/wordml" xmlns:w15="http://schemas.microsoft.com/office/word/2012/wordml" xmlns:w16se="http://schemas.microsoft.com/office/word/2015/wordml/symex" xmlns:wpg="http://schemas.microsoft.com/office/word/2010/wordprocessingGroup" xmlns:wpi="http://schemas.microsoft.com/office/word/2010/wordprocessingInk" xmlns:wne="http://schemas.microsoft.com/office/word/2006/wordml" xmlns:wps="http://schemas.microsoft.com/office/word/2010/wordprocessingShape" mc:Ignorable="w14 w15 w16se wp14">
+<w:ftr xmlns:wpc="http://schemas.microsoft.com/office/word/2010/wordprocessingCanvas" xmlns:cx="http://schemas.microsoft.com/office/drawing/2014/chartex" xmlns:cx1="http://schemas.microsoft.com/office/drawing/2015/9/8/chartex" xmlns:cx2="http://schemas.microsoft.com/office/drawing/2015/10/21/chartex" xmlns:cx3="http://schemas.microsoft.com/office/drawing/2016/5/9/chartex" xmlns:cx4="http://schemas.microsoft.com/office/drawing/2016/5/10/chartex" xmlns:cx5="http://schemas.microsoft.com/office/drawing/2016/5/11/chartex" xmlns:cx6="http://schemas.microsoft.com/office/drawing/2016/5/12/chartex" xmlns:cx7="http://schemas.microsoft.com/office/drawing/2016/5/13/chartex" xmlns:cx8="http://schemas.microsoft.com/office/drawing/2016/5/14/chartex" xmlns:mc="http://schemas.openxmlformats.org/markup-compatibility/2006" xmlns:o="urn:schemas-microsoft-com:office:office" xmlns:r="http://schemas.openxmlformats.org/officeDocument/2006/relationships" xmlns:m="http://schemas.openxmlformats.org/officeDocument/2006/math" xmlns:v="urn:schemas-microsoft-com:vml" xmlns:wp14="http://schemas.microsoft.com/office/word/2010/wordprocessingDrawing" xmlns:wp="http://schemas.openxmlformats.org/drawingml/2006/wordprocessingDrawing" xmlns:w10="urn:schemas-microsoft-com:office:word" xmlns:w="http://schemas.openxmlformats.org/wordprocessingml/2006/main" xmlns:w14="http://schemas.microsoft.com/office/word/2010/wordml" xmlns:w15="http://schemas.microsoft.com/office/word/2012/wordml" xmlns:w16se="http://schemas.microsoft.com/office/word/2015/wordml/symex" xmlns:wpg="http://schemas.microsoft.com/office/word/2010/wordprocessingGroup" xmlns:wpi="http://schemas.microsoft.com/office/word/2010/wordprocessingInk" xmlns:wne="http://schemas.microsoft.com/office/word/2006/wordml" xmlns:wps="http://schemas.microsoft.com/office/word/2010/wordprocessingShape" mc:Ignorable="w14 w15 w16se wp14">
   <w:sdt>
     <w:sdtPr>
       <w:id w:val="-2052372562"/>
@@ -2770,6 +3727,7 @@
         <w:docPartUnique/>
       </w:docPartObj>
     </w:sdtPr>
+    <w:sdtEndPr/>
     <w:sdtContent>
       <w:sdt>
         <w:sdtPr>
@@ -2779,6 +3737,7 @@
             <w:docPartUnique/>
           </w:docPartObj>
         </w:sdtPr>
+        <w:sdtEndPr/>
         <w:sdtContent>
           <w:p>
             <w:pPr>
@@ -2819,7 +3778,7 @@
                 <w:bCs/>
                 <w:noProof/>
               </w:rPr>
-              <w:t>4</w:t>
+              <w:t>1</w:t>
             </w:r>
             <w:r>
               <w:rPr>
@@ -2864,7 +3823,7 @@
                 <w:bCs/>
                 <w:noProof/>
               </w:rPr>
-              <w:t>8</w:t>
+              <w:t>9</w:t>
             </w:r>
             <w:r>
               <w:rPr>
@@ -2889,7 +3848,7 @@
 </file>
 
 <file path=word/footnotes.xml><?xml version="1.0" encoding="utf-8"?>
-<w:footnotes xmlns:wpc="http://schemas.microsoft.com/office/word/2010/wordprocessingCanvas" xmlns:cx="http://schemas.microsoft.com/office/drawing/2014/chartex" xmlns:cx1="http://schemas.microsoft.com/office/drawing/2015/9/8/chartex" xmlns:cx2="http://schemas.microsoft.com/office/drawing/2015/10/21/chartex" xmlns:cx3="http://schemas.microsoft.com/office/drawing/2016/5/9/chartex" xmlns:cx4="http://schemas.microsoft.com/office/drawing/2016/5/10/chartex" xmlns:cx5="http://schemas.microsoft.com/office/drawing/2016/5/11/chartex" xmlns:mc="http://schemas.openxmlformats.org/markup-compatibility/2006" xmlns:o="urn:schemas-microsoft-com:office:office" xmlns:r="http://schemas.openxmlformats.org/officeDocument/2006/relationships" xmlns:m="http://schemas.openxmlformats.org/officeDocument/2006/math" xmlns:v="urn:schemas-microsoft-com:vml" xmlns:wp14="http://schemas.microsoft.com/office/word/2010/wordprocessingDrawing" xmlns:wp="http://schemas.openxmlformats.org/drawingml/2006/wordprocessingDrawing" xmlns:w10="urn:schemas-microsoft-com:office:word" xmlns:w="http://schemas.openxmlformats.org/wordprocessingml/2006/main" xmlns:w14="http://schemas.microsoft.com/office/word/2010/wordml" xmlns:w15="http://schemas.microsoft.com/office/word/2012/wordml" xmlns:w16se="http://schemas.microsoft.com/office/word/2015/wordml/symex" xmlns:wpg="http://schemas.microsoft.com/office/word/2010/wordprocessingGroup" xmlns:wpi="http://schemas.microsoft.com/office/word/2010/wordprocessingInk" xmlns:wne="http://schemas.microsoft.com/office/word/2006/wordml" xmlns:wps="http://schemas.microsoft.com/office/word/2010/wordprocessingShape" mc:Ignorable="w14 w15 w16se wp14">
+<w:footnotes xmlns:wpc="http://schemas.microsoft.com/office/word/2010/wordprocessingCanvas" xmlns:cx="http://schemas.microsoft.com/office/drawing/2014/chartex" xmlns:cx1="http://schemas.microsoft.com/office/drawing/2015/9/8/chartex" xmlns:cx2="http://schemas.microsoft.com/office/drawing/2015/10/21/chartex" xmlns:cx3="http://schemas.microsoft.com/office/drawing/2016/5/9/chartex" xmlns:cx4="http://schemas.microsoft.com/office/drawing/2016/5/10/chartex" xmlns:cx5="http://schemas.microsoft.com/office/drawing/2016/5/11/chartex" xmlns:cx6="http://schemas.microsoft.com/office/drawing/2016/5/12/chartex" xmlns:cx7="http://schemas.microsoft.com/office/drawing/2016/5/13/chartex" xmlns:cx8="http://schemas.microsoft.com/office/drawing/2016/5/14/chartex" xmlns:mc="http://schemas.openxmlformats.org/markup-compatibility/2006" xmlns:o="urn:schemas-microsoft-com:office:office" xmlns:r="http://schemas.openxmlformats.org/officeDocument/2006/relationships" xmlns:m="http://schemas.openxmlformats.org/officeDocument/2006/math" xmlns:v="urn:schemas-microsoft-com:vml" xmlns:wp14="http://schemas.microsoft.com/office/word/2010/wordprocessingDrawing" xmlns:wp="http://schemas.openxmlformats.org/drawingml/2006/wordprocessingDrawing" xmlns:w10="urn:schemas-microsoft-com:office:word" xmlns:w="http://schemas.openxmlformats.org/wordprocessingml/2006/main" xmlns:w14="http://schemas.microsoft.com/office/word/2010/wordml" xmlns:w15="http://schemas.microsoft.com/office/word/2012/wordml" xmlns:w16se="http://schemas.microsoft.com/office/word/2015/wordml/symex" xmlns:wpg="http://schemas.microsoft.com/office/word/2010/wordprocessingGroup" xmlns:wpi="http://schemas.microsoft.com/office/word/2010/wordprocessingInk" xmlns:wne="http://schemas.microsoft.com/office/word/2006/wordml" xmlns:wps="http://schemas.microsoft.com/office/word/2010/wordprocessingShape" mc:Ignorable="w14 w15 w16se wp14">
   <w:footnote w:type="separator" w:id="-1">
     <w:p>
       <w:pPr>
@@ -2914,7 +3873,7 @@
 </file>
 
 <file path=word/numbering.xml><?xml version="1.0" encoding="utf-8"?>
-<w:numbering xmlns:wpc="http://schemas.microsoft.com/office/word/2010/wordprocessingCanvas" xmlns:cx="http://schemas.microsoft.com/office/drawing/2014/chartex" xmlns:cx1="http://schemas.microsoft.com/office/drawing/2015/9/8/chartex" xmlns:cx2="http://schemas.microsoft.com/office/drawing/2015/10/21/chartex" xmlns:cx3="http://schemas.microsoft.com/office/drawing/2016/5/9/chartex" xmlns:cx4="http://schemas.microsoft.com/office/drawing/2016/5/10/chartex" xmlns:cx5="http://schemas.microsoft.com/office/drawing/2016/5/11/chartex" xmlns:mc="http://schemas.openxmlformats.org/markup-compatibility/2006" xmlns:o="urn:schemas-microsoft-com:office:office" xmlns:r="http://schemas.openxmlformats.org/officeDocument/2006/relationships" xmlns:m="http://schemas.openxmlformats.org/officeDocument/2006/math" xmlns:v="urn:schemas-microsoft-com:vml" xmlns:wp14="http://schemas.microsoft.com/office/word/2010/wordprocessingDrawing" xmlns:wp="http://schemas.openxmlformats.org/drawingml/2006/wordprocessingDrawing" xmlns:w10="urn:schemas-microsoft-com:office:word" xmlns:w="http://schemas.openxmlformats.org/wordprocessingml/2006/main" xmlns:w14="http://schemas.microsoft.com/office/word/2010/wordml" xmlns:w15="http://schemas.microsoft.com/office/word/2012/wordml" xmlns:w16se="http://schemas.microsoft.com/office/word/2015/wordml/symex" xmlns:wpg="http://schemas.microsoft.com/office/word/2010/wordprocessingGroup" xmlns:wpi="http://schemas.microsoft.com/office/word/2010/wordprocessingInk" xmlns:wne="http://schemas.microsoft.com/office/word/2006/wordml" xmlns:wps="http://schemas.microsoft.com/office/word/2010/wordprocessingShape" mc:Ignorable="w14 w15 w16se wp14">
+<w:numbering xmlns:wpc="http://schemas.microsoft.com/office/word/2010/wordprocessingCanvas" xmlns:cx="http://schemas.microsoft.com/office/drawing/2014/chartex" xmlns:cx1="http://schemas.microsoft.com/office/drawing/2015/9/8/chartex" xmlns:cx2="http://schemas.microsoft.com/office/drawing/2015/10/21/chartex" xmlns:cx3="http://schemas.microsoft.com/office/drawing/2016/5/9/chartex" xmlns:cx4="http://schemas.microsoft.com/office/drawing/2016/5/10/chartex" xmlns:cx5="http://schemas.microsoft.com/office/drawing/2016/5/11/chartex" xmlns:cx6="http://schemas.microsoft.com/office/drawing/2016/5/12/chartex" xmlns:cx7="http://schemas.microsoft.com/office/drawing/2016/5/13/chartex" xmlns:cx8="http://schemas.microsoft.com/office/drawing/2016/5/14/chartex" xmlns:mc="http://schemas.openxmlformats.org/markup-compatibility/2006" xmlns:o="urn:schemas-microsoft-com:office:office" xmlns:r="http://schemas.openxmlformats.org/officeDocument/2006/relationships" xmlns:m="http://schemas.openxmlformats.org/officeDocument/2006/math" xmlns:v="urn:schemas-microsoft-com:vml" xmlns:wp14="http://schemas.microsoft.com/office/word/2010/wordprocessingDrawing" xmlns:wp="http://schemas.openxmlformats.org/drawingml/2006/wordprocessingDrawing" xmlns:w10="urn:schemas-microsoft-com:office:word" xmlns:w="http://schemas.openxmlformats.org/wordprocessingml/2006/main" xmlns:w14="http://schemas.microsoft.com/office/word/2010/wordml" xmlns:w15="http://schemas.microsoft.com/office/word/2012/wordml" xmlns:w16se="http://schemas.microsoft.com/office/word/2015/wordml/symex" xmlns:wpg="http://schemas.microsoft.com/office/word/2010/wordprocessingGroup" xmlns:wpi="http://schemas.microsoft.com/office/word/2010/wordprocessingInk" xmlns:wne="http://schemas.microsoft.com/office/word/2006/wordml" xmlns:wps="http://schemas.microsoft.com/office/word/2010/wordprocessingShape" mc:Ignorable="w14 w15 w16se wp14">
   <w:abstractNum w:abstractNumId="0" w15:restartNumberingAfterBreak="0">
     <w:nsid w:val="0D4A039E"/>
     <w:multiLevelType w:val="hybridMultilevel"/>
@@ -3384,7 +4343,7 @@
 </file>
 
 <file path=word/people.xml><?xml version="1.0" encoding="utf-8"?>
-<w15:people xmlns:wpc="http://schemas.microsoft.com/office/word/2010/wordprocessingCanvas" xmlns:cx="http://schemas.microsoft.com/office/drawing/2014/chartex" xmlns:cx1="http://schemas.microsoft.com/office/drawing/2015/9/8/chartex" xmlns:cx2="http://schemas.microsoft.com/office/drawing/2015/10/21/chartex" xmlns:cx3="http://schemas.microsoft.com/office/drawing/2016/5/9/chartex" xmlns:cx4="http://schemas.microsoft.com/office/drawing/2016/5/10/chartex" xmlns:cx5="http://schemas.microsoft.com/office/drawing/2016/5/11/chartex" xmlns:mc="http://schemas.openxmlformats.org/markup-compatibility/2006" xmlns:o="urn:schemas-microsoft-com:office:office" xmlns:r="http://schemas.openxmlformats.org/officeDocument/2006/relationships" xmlns:m="http://schemas.openxmlformats.org/officeDocument/2006/math" xmlns:v="urn:schemas-microsoft-com:vml" xmlns:wp14="http://schemas.microsoft.com/office/word/2010/wordprocessingDrawing" xmlns:wp="http://schemas.openxmlformats.org/drawingml/2006/wordprocessingDrawing" xmlns:w10="urn:schemas-microsoft-com:office:word" xmlns:w="http://schemas.openxmlformats.org/wordprocessingml/2006/main" xmlns:w14="http://schemas.microsoft.com/office/word/2010/wordml" xmlns:w15="http://schemas.microsoft.com/office/word/2012/wordml" xmlns:w16se="http://schemas.microsoft.com/office/word/2015/wordml/symex" xmlns:wpg="http://schemas.microsoft.com/office/word/2010/wordprocessingGroup" xmlns:wpi="http://schemas.microsoft.com/office/word/2010/wordprocessingInk" xmlns:wne="http://schemas.microsoft.com/office/word/2006/wordml" xmlns:wps="http://schemas.microsoft.com/office/word/2010/wordprocessingShape" mc:Ignorable="w14 w15 w16se wp14">
+<w15:people xmlns:wpc="http://schemas.microsoft.com/office/word/2010/wordprocessingCanvas" xmlns:cx="http://schemas.microsoft.com/office/drawing/2014/chartex" xmlns:cx1="http://schemas.microsoft.com/office/drawing/2015/9/8/chartex" xmlns:cx2="http://schemas.microsoft.com/office/drawing/2015/10/21/chartex" xmlns:cx3="http://schemas.microsoft.com/office/drawing/2016/5/9/chartex" xmlns:cx4="http://schemas.microsoft.com/office/drawing/2016/5/10/chartex" xmlns:cx5="http://schemas.microsoft.com/office/drawing/2016/5/11/chartex" xmlns:cx6="http://schemas.microsoft.com/office/drawing/2016/5/12/chartex" xmlns:cx7="http://schemas.microsoft.com/office/drawing/2016/5/13/chartex" xmlns:cx8="http://schemas.microsoft.com/office/drawing/2016/5/14/chartex" xmlns:mc="http://schemas.openxmlformats.org/markup-compatibility/2006" xmlns:o="urn:schemas-microsoft-com:office:office" xmlns:r="http://schemas.openxmlformats.org/officeDocument/2006/relationships" xmlns:m="http://schemas.openxmlformats.org/officeDocument/2006/math" xmlns:v="urn:schemas-microsoft-com:vml" xmlns:wp14="http://schemas.microsoft.com/office/word/2010/wordprocessingDrawing" xmlns:wp="http://schemas.openxmlformats.org/drawingml/2006/wordprocessingDrawing" xmlns:w10="urn:schemas-microsoft-com:office:word" xmlns:w="http://schemas.openxmlformats.org/wordprocessingml/2006/main" xmlns:w14="http://schemas.microsoft.com/office/word/2010/wordml" xmlns:w15="http://schemas.microsoft.com/office/word/2012/wordml" xmlns:w16se="http://schemas.microsoft.com/office/word/2015/wordml/symex" xmlns:wpg="http://schemas.microsoft.com/office/word/2010/wordprocessingGroup" xmlns:wpi="http://schemas.microsoft.com/office/word/2010/wordprocessingInk" xmlns:wne="http://schemas.microsoft.com/office/word/2006/wordml" xmlns:wps="http://schemas.microsoft.com/office/word/2010/wordprocessingShape" mc:Ignorable="w14 w15 w16se wp14">
   <w15:person w15:author="Shane Havers">
     <w15:presenceInfo w15:providerId="Windows Live" w15:userId="777a5e6e5c76f708"/>
   </w15:person>
@@ -4168,532 +5127,6 @@
 </w:styles>
 </file>
 
-<file path=word/glossary/document.xml><?xml version="1.0" encoding="utf-8"?>
-<w:glossaryDocument xmlns:wpc="http://schemas.microsoft.com/office/word/2010/wordprocessingCanvas" xmlns:cx="http://schemas.microsoft.com/office/drawing/2014/chartex" xmlns:cx1="http://schemas.microsoft.com/office/drawing/2015/9/8/chartex" xmlns:cx2="http://schemas.microsoft.com/office/drawing/2015/10/21/chartex" xmlns:cx3="http://schemas.microsoft.com/office/drawing/2016/5/9/chartex" xmlns:cx4="http://schemas.microsoft.com/office/drawing/2016/5/10/chartex" xmlns:cx5="http://schemas.microsoft.com/office/drawing/2016/5/11/chartex" xmlns:mc="http://schemas.openxmlformats.org/markup-compatibility/2006" xmlns:o="urn:schemas-microsoft-com:office:office" xmlns:r="http://schemas.openxmlformats.org/officeDocument/2006/relationships" xmlns:m="http://schemas.openxmlformats.org/officeDocument/2006/math" xmlns:v="urn:schemas-microsoft-com:vml" xmlns:wp14="http://schemas.microsoft.com/office/word/2010/wordprocessingDrawing" xmlns:wp="http://schemas.openxmlformats.org/drawingml/2006/wordprocessingDrawing" xmlns:w10="urn:schemas-microsoft-com:office:word" xmlns:w="http://schemas.openxmlformats.org/wordprocessingml/2006/main" xmlns:w14="http://schemas.microsoft.com/office/word/2010/wordml" xmlns:w15="http://schemas.microsoft.com/office/word/2012/wordml" xmlns:w16se="http://schemas.microsoft.com/office/word/2015/wordml/symex" xmlns:wpg="http://schemas.microsoft.com/office/word/2010/wordprocessingGroup" xmlns:wpi="http://schemas.microsoft.com/office/word/2010/wordprocessingInk" xmlns:wne="http://schemas.microsoft.com/office/word/2006/wordml" xmlns:wps="http://schemas.microsoft.com/office/word/2010/wordprocessingShape" mc:Ignorable="w14 w15 w16se wp14"/>
-</file>
-
-<file path=word/glossary/fontTable.xml><?xml version="1.0" encoding="utf-8"?>
-<w:fonts xmlns:mc="http://schemas.openxmlformats.org/markup-compatibility/2006" xmlns:r="http://schemas.openxmlformats.org/officeDocument/2006/relationships" xmlns:w="http://schemas.openxmlformats.org/wordprocessingml/2006/main" xmlns:w14="http://schemas.microsoft.com/office/word/2010/wordml" xmlns:w15="http://schemas.microsoft.com/office/word/2012/wordml" xmlns:w16se="http://schemas.microsoft.com/office/word/2015/wordml/symex" mc:Ignorable="w14 w15 w16se">
-  <w:font w:name="Times New Roman">
-    <w:panose1 w:val="02020603050405020304"/>
-    <w:charset w:val="00"/>
-    <w:family w:val="roman"/>
-    <w:pitch w:val="variable"/>
-    <w:sig w:usb0="E0002AFF" w:usb1="C0007843" w:usb2="00000009" w:usb3="00000000" w:csb0="000001FF" w:csb1="00000000"/>
-  </w:font>
-  <w:font w:name="Calibri">
-    <w:panose1 w:val="020F0502020204030204"/>
-    <w:charset w:val="00"/>
-    <w:family w:val="swiss"/>
-    <w:pitch w:val="variable"/>
-    <w:sig w:usb0="E00002FF" w:usb1="4000ACFF" w:usb2="00000001" w:usb3="00000000" w:csb0="0000019F" w:csb1="00000000"/>
-  </w:font>
-  <w:font w:name="Calibri Light">
-    <w:panose1 w:val="020F0302020204030204"/>
-    <w:charset w:val="00"/>
-    <w:family w:val="swiss"/>
-    <w:pitch w:val="variable"/>
-    <w:sig w:usb0="A00002EF" w:usb1="4000207B" w:usb2="00000000" w:usb3="00000000" w:csb0="0000009F" w:csb1="00000000"/>
-  </w:font>
-  <w:font w:name="Segoe UI">
-    <w:panose1 w:val="020B0502040204020203"/>
-    <w:charset w:val="00"/>
-    <w:family w:val="swiss"/>
-    <w:pitch w:val="variable"/>
-    <w:sig w:usb0="E4002EFF" w:usb1="C000E47F" w:usb2="00000009" w:usb3="00000000" w:csb0="000001FF" w:csb1="00000000"/>
-  </w:font>
-  <w:font w:name="Cambria Math">
-    <w:panose1 w:val="02040503050406030204"/>
-    <w:charset w:val="00"/>
-    <w:family w:val="roman"/>
-    <w:pitch w:val="variable"/>
-    <w:sig w:usb0="E00002FF" w:usb1="420024FF" w:usb2="00000000" w:usb3="00000000" w:csb0="0000019F" w:csb1="00000000"/>
-  </w:font>
-</w:fonts>
-</file>
-
-<file path=word/glossary/settings.xml><?xml version="1.0" encoding="utf-8"?>
-<w:settings xmlns:mc="http://schemas.openxmlformats.org/markup-compatibility/2006" xmlns:o="urn:schemas-microsoft-com:office:office" xmlns:r="http://schemas.openxmlformats.org/officeDocument/2006/relationships" xmlns:m="http://schemas.openxmlformats.org/officeDocument/2006/math" xmlns:v="urn:schemas-microsoft-com:vml" xmlns:w10="urn:schemas-microsoft-com:office:word" xmlns:w="http://schemas.openxmlformats.org/wordprocessingml/2006/main" xmlns:w14="http://schemas.microsoft.com/office/word/2010/wordml" xmlns:w15="http://schemas.microsoft.com/office/word/2012/wordml" xmlns:w16se="http://schemas.microsoft.com/office/word/2015/wordml/symex" xmlns:sl="http://schemas.openxmlformats.org/schemaLibrary/2006/main" mc:Ignorable="w14 w15 w16se">
-  <w:view w:val="normal"/>
-  <w:defaultTabStop w:val="720"/>
-  <w:characterSpacingControl w:val="doNotCompress"/>
-  <w:compat>
-    <w:useFELayout/>
-    <w:compatSetting w:name="compatibilityMode" w:uri="http://schemas.microsoft.com/office/word" w:val="15"/>
-    <w:compatSetting w:name="overrideTableStyleFontSizeAndJustification" w:uri="http://schemas.microsoft.com/office/word" w:val="1"/>
-    <w:compatSetting w:name="enableOpenTypeFeatures" w:uri="http://schemas.microsoft.com/office/word" w:val="1"/>
-    <w:compatSetting w:name="doNotFlipMirrorIndents" w:uri="http://schemas.microsoft.com/office/word" w:val="1"/>
-    <w:compatSetting w:name="differentiateMultirowTableHeaders" w:uri="http://schemas.microsoft.com/office/word" w:val="1"/>
-  </w:compat>
-  <w:rsids>
-    <w:rsidRoot w:val="00603BF3"/>
-    <w:rsid w:val="00603BF3"/>
-  </w:rsids>
-  <m:mathPr>
-    <m:mathFont m:val="Cambria Math"/>
-    <m:brkBin m:val="before"/>
-    <m:brkBinSub m:val="--"/>
-    <m:smallFrac m:val="0"/>
-    <m:dispDef/>
-    <m:lMargin m:val="0"/>
-    <m:rMargin m:val="0"/>
-    <m:defJc m:val="centerGroup"/>
-    <m:wrapIndent m:val="1440"/>
-    <m:intLim m:val="subSup"/>
-    <m:naryLim m:val="undOvr"/>
-  </m:mathPr>
-  <w:themeFontLang w:val="en-AU"/>
-  <w:clrSchemeMapping w:bg1="light1" w:t1="dark1" w:bg2="light2" w:t2="dark2" w:accent1="accent1" w:accent2="accent2" w:accent3="accent3" w:accent4="accent4" w:accent5="accent5" w:accent6="accent6" w:hyperlink="hyperlink" w:followedHyperlink="followedHyperlink"/>
-  <w:decimalSymbol w:val="."/>
-  <w:listSeparator w:val=","/>
-  <w15:chartTrackingRefBased/>
-</w:settings>
-</file>
-
-<file path=word/glossary/styles.xml><?xml version="1.0" encoding="utf-8"?>
-<w:styles xmlns:mc="http://schemas.openxmlformats.org/markup-compatibility/2006" xmlns:r="http://schemas.openxmlformats.org/officeDocument/2006/relationships" xmlns:w="http://schemas.openxmlformats.org/wordprocessingml/2006/main" xmlns:w14="http://schemas.microsoft.com/office/word/2010/wordml" xmlns:w15="http://schemas.microsoft.com/office/word/2012/wordml" xmlns:w16se="http://schemas.microsoft.com/office/word/2015/wordml/symex" mc:Ignorable="w14 w15 w16se">
-  <w:docDefaults>
-    <w:rPrDefault>
-      <w:rPr>
-        <w:rFonts w:asciiTheme="minorHAnsi" w:eastAsiaTheme="minorEastAsia" w:hAnsiTheme="minorHAnsi" w:cstheme="minorBidi"/>
-        <w:sz w:val="22"/>
-        <w:szCs w:val="22"/>
-        <w:lang w:val="en-AU" w:eastAsia="en-AU" w:bidi="ar-SA"/>
-      </w:rPr>
-    </w:rPrDefault>
-    <w:pPrDefault>
-      <w:pPr>
-        <w:spacing w:after="160" w:line="259" w:lineRule="auto"/>
-      </w:pPr>
-    </w:pPrDefault>
-  </w:docDefaults>
-  <w:latentStyles w:defLockedState="0" w:defUIPriority="99" w:defSemiHidden="0" w:defUnhideWhenUsed="0" w:defQFormat="0" w:count="374">
-    <w:lsdException w:name="Normal" w:uiPriority="0" w:qFormat="1"/>
-    <w:lsdException w:name="heading 1" w:uiPriority="9" w:qFormat="1"/>
-    <w:lsdException w:name="heading 2" w:semiHidden="1" w:uiPriority="9" w:unhideWhenUsed="1" w:qFormat="1"/>
-    <w:lsdException w:name="heading 3" w:semiHidden="1" w:uiPriority="9" w:unhideWhenUsed="1" w:qFormat="1"/>
-    <w:lsdException w:name="heading 4" w:semiHidden="1" w:uiPriority="9" w:unhideWhenUsed="1" w:qFormat="1"/>
-    <w:lsdException w:name="heading 5" w:semiHidden="1" w:uiPriority="9" w:unhideWhenUsed="1" w:qFormat="1"/>
-    <w:lsdException w:name="heading 6" w:semiHidden="1" w:uiPriority="9" w:unhideWhenUsed="1" w:qFormat="1"/>
-    <w:lsdException w:name="heading 7" w:semiHidden="1" w:uiPriority="9" w:unhideWhenUsed="1" w:qFormat="1"/>
-    <w:lsdException w:name="heading 8" w:semiHidden="1" w:uiPriority="9" w:unhideWhenUsed="1" w:qFormat="1"/>
-    <w:lsdException w:name="heading 9" w:semiHidden="1" w:uiPriority="9" w:unhideWhenUsed="1" w:qFormat="1"/>
-    <w:lsdException w:name="index 1" w:semiHidden="1" w:unhideWhenUsed="1"/>
-    <w:lsdException w:name="index 2" w:semiHidden="1" w:unhideWhenUsed="1"/>
-    <w:lsdException w:name="index 3" w:semiHidden="1" w:unhideWhenUsed="1"/>
-    <w:lsdException w:name="index 4" w:semiHidden="1" w:unhideWhenUsed="1"/>
-    <w:lsdException w:name="index 5" w:semiHidden="1" w:unhideWhenUsed="1"/>
-    <w:lsdException w:name="index 6" w:semiHidden="1" w:unhideWhenUsed="1"/>
-    <w:lsdException w:name="index 7" w:semiHidden="1" w:unhideWhenUsed="1"/>
-    <w:lsdException w:name="index 8" w:semiHidden="1" w:unhideWhenUsed="1"/>
-    <w:lsdException w:name="index 9" w:semiHidden="1" w:unhideWhenUsed="1"/>
-    <w:lsdException w:name="toc 1" w:semiHidden="1" w:uiPriority="39" w:unhideWhenUsed="1"/>
-    <w:lsdException w:name="toc 2" w:semiHidden="1" w:uiPriority="39" w:unhideWhenUsed="1"/>
-    <w:lsdException w:name="toc 3" w:semiHidden="1" w:uiPriority="39" w:unhideWhenUsed="1"/>
-    <w:lsdException w:name="toc 4" w:semiHidden="1" w:uiPriority="39" w:unhideWhenUsed="1"/>
-    <w:lsdException w:name="toc 5" w:semiHidden="1" w:uiPriority="39" w:unhideWhenUsed="1"/>
-    <w:lsdException w:name="toc 6" w:semiHidden="1" w:uiPriority="39" w:unhideWhenUsed="1"/>
-    <w:lsdException w:name="toc 7" w:semiHidden="1" w:uiPriority="39" w:unhideWhenUsed="1"/>
-    <w:lsdException w:name="toc 8" w:semiHidden="1" w:uiPriority="39" w:unhideWhenUsed="1"/>
-    <w:lsdException w:name="toc 9" w:semiHidden="1" w:uiPriority="39" w:unhideWhenUsed="1"/>
-    <w:lsdException w:name="Normal Indent" w:semiHidden="1" w:unhideWhenUsed="1"/>
-    <w:lsdException w:name="footnote text" w:semiHidden="1" w:unhideWhenUsed="1"/>
-    <w:lsdException w:name="annotation text" w:semiHidden="1" w:unhideWhenUsed="1"/>
-    <w:lsdException w:name="header" w:semiHidden="1" w:unhideWhenUsed="1"/>
-    <w:lsdException w:name="footer" w:semiHidden="1" w:unhideWhenUsed="1"/>
-    <w:lsdException w:name="index heading" w:semiHidden="1" w:unhideWhenUsed="1"/>
-    <w:lsdException w:name="caption" w:semiHidden="1" w:uiPriority="35" w:unhideWhenUsed="1" w:qFormat="1"/>
-    <w:lsdException w:name="table of figures" w:semiHidden="1" w:unhideWhenUsed="1"/>
-    <w:lsdException w:name="envelope address" w:semiHidden="1" w:unhideWhenUsed="1"/>
-    <w:lsdException w:name="envelope return" w:semiHidden="1" w:unhideWhenUsed="1"/>
-    <w:lsdException w:name="footnote reference" w:semiHidden="1" w:unhideWhenUsed="1"/>
-    <w:lsdException w:name="annotation reference" w:semiHidden="1" w:unhideWhenUsed="1"/>
-    <w:lsdException w:name="line number" w:semiHidden="1" w:unhideWhenUsed="1"/>
-    <w:lsdException w:name="page number" w:semiHidden="1" w:unhideWhenUsed="1"/>
-    <w:lsdException w:name="endnote reference" w:semiHidden="1" w:unhideWhenUsed="1"/>
-    <w:lsdException w:name="endnote text" w:semiHidden="1" w:unhideWhenUsed="1"/>
-    <w:lsdException w:name="table of authorities" w:semiHidden="1" w:unhideWhenUsed="1"/>
-    <w:lsdException w:name="macro" w:semiHidden="1" w:unhideWhenUsed="1"/>
-    <w:lsdException w:name="toa heading" w:semiHidden="1" w:unhideWhenUsed="1"/>
-    <w:lsdException w:name="List" w:semiHidden="1" w:unhideWhenUsed="1"/>
-    <w:lsdException w:name="List Bullet" w:semiHidden="1" w:unhideWhenUsed="1"/>
-    <w:lsdException w:name="List Number" w:semiHidden="1" w:unhideWhenUsed="1"/>
-    <w:lsdException w:name="List 2" w:semiHidden="1" w:unhideWhenUsed="1"/>
-    <w:lsdException w:name="List 3" w:semiHidden="1" w:unhideWhenUsed="1"/>
-    <w:lsdException w:name="List 4" w:semiHidden="1" w:unhideWhenUsed="1"/>
-    <w:lsdException w:name="List 5" w:semiHidden="1" w:unhideWhenUsed="1"/>
-    <w:lsdException w:name="List Bullet 2" w:semiHidden="1" w:unhideWhenUsed="1"/>
-    <w:lsdException w:name="List Bullet 3" w:semiHidden="1" w:unhideWhenUsed="1"/>
-    <w:lsdException w:name="List Bullet 4" w:semiHidden="1" w:unhideWhenUsed="1"/>
-    <w:lsdException w:name="List Bullet 5" w:semiHidden="1" w:unhideWhenUsed="1"/>
-    <w:lsdException w:name="List Number 2" w:semiHidden="1" w:unhideWhenUsed="1"/>
-    <w:lsdException w:name="List Number 3" w:semiHidden="1" w:unhideWhenUsed="1"/>
-    <w:lsdException w:name="List Number 4" w:semiHidden="1" w:unhideWhenUsed="1"/>
-    <w:lsdException w:name="List Number 5" w:semiHidden="1" w:unhideWhenUsed="1"/>
-    <w:lsdException w:name="Title" w:uiPriority="10" w:qFormat="1"/>
-    <w:lsdException w:name="Closing" w:semiHidden="1" w:unhideWhenUsed="1"/>
-    <w:lsdException w:name="Signature" w:semiHidden="1" w:unhideWhenUsed="1"/>
-    <w:lsdException w:name="Default Paragraph Font" w:semiHidden="1" w:uiPriority="1" w:unhideWhenUsed="1"/>
-    <w:lsdException w:name="Body Text" w:semiHidden="1" w:unhideWhenUsed="1"/>
-    <w:lsdException w:name="Body Text Indent" w:semiHidden="1" w:unhideWhenUsed="1"/>
-    <w:lsdException w:name="List Continue" w:semiHidden="1" w:unhideWhenUsed="1"/>
-    <w:lsdException w:name="List Continue 2" w:semiHidden="1" w:unhideWhenUsed="1"/>
-    <w:lsdException w:name="List Continue 3" w:semiHidden="1" w:unhideWhenUsed="1"/>
-    <w:lsdException w:name="List Continue 4" w:semiHidden="1" w:unhideWhenUsed="1"/>
-    <w:lsdException w:name="List Continue 5" w:semiHidden="1" w:unhideWhenUsed="1"/>
-    <w:lsdException w:name="Message Header" w:semiHidden="1" w:unhideWhenUsed="1"/>
-    <w:lsdException w:name="Subtitle" w:uiPriority="11" w:qFormat="1"/>
-    <w:lsdException w:name="Salutation" w:semiHidden="1" w:unhideWhenUsed="1"/>
-    <w:lsdException w:name="Date" w:semiHidden="1" w:unhideWhenUsed="1"/>
-    <w:lsdException w:name="Body Text First Indent" w:semiHidden="1" w:unhideWhenUsed="1"/>
-    <w:lsdException w:name="Body Text First Indent 2" w:semiHidden="1" w:unhideWhenUsed="1"/>
-    <w:lsdException w:name="Note Heading" w:semiHidden="1" w:unhideWhenUsed="1"/>
-    <w:lsdException w:name="Body Text 2" w:semiHidden="1" w:unhideWhenUsed="1"/>
-    <w:lsdException w:name="Body Text 3" w:semiHidden="1" w:unhideWhenUsed="1"/>
-    <w:lsdException w:name="Body Text Indent 2" w:semiHidden="1" w:unhideWhenUsed="1"/>
-    <w:lsdException w:name="Body Text Indent 3" w:semiHidden="1" w:unhideWhenUsed="1"/>
-    <w:lsdException w:name="Block Text" w:semiHidden="1" w:unhideWhenUsed="1"/>
-    <w:lsdException w:name="Hyperlink" w:semiHidden="1" w:unhideWhenUsed="1"/>
-    <w:lsdException w:name="FollowedHyperlink" w:semiHidden="1" w:unhideWhenUsed="1"/>
-    <w:lsdException w:name="Strong" w:uiPriority="22" w:qFormat="1"/>
-    <w:lsdException w:name="Emphasis" w:uiPriority="20" w:qFormat="1"/>
-    <w:lsdException w:name="Document Map" w:semiHidden="1" w:unhideWhenUsed="1"/>
-    <w:lsdException w:name="Plain Text" w:semiHidden="1" w:unhideWhenUsed="1"/>
-    <w:lsdException w:name="E-mail Signature" w:semiHidden="1" w:unhideWhenUsed="1"/>
-    <w:lsdException w:name="HTML Top of Form" w:semiHidden="1" w:unhideWhenUsed="1"/>
-    <w:lsdException w:name="HTML Bottom of Form" w:semiHidden="1" w:unhideWhenUsed="1"/>
-    <w:lsdException w:name="Normal (Web)" w:semiHidden="1" w:unhideWhenUsed="1"/>
-    <w:lsdException w:name="HTML Acronym" w:semiHidden="1" w:unhideWhenUsed="1"/>
-    <w:lsdException w:name="HTML Address" w:semiHidden="1" w:unhideWhenUsed="1"/>
-    <w:lsdException w:name="HTML Cite" w:semiHidden="1" w:unhideWhenUsed="1"/>
-    <w:lsdException w:name="HTML Code" w:semiHidden="1" w:unhideWhenUsed="1"/>
-    <w:lsdException w:name="HTML Definition" w:semiHidden="1" w:unhideWhenUsed="1"/>
-    <w:lsdException w:name="HTML Keyboard" w:semiHidden="1" w:unhideWhenUsed="1"/>
-    <w:lsdException w:name="HTML Preformatted" w:semiHidden="1" w:unhideWhenUsed="1"/>
-    <w:lsdException w:name="HTML Sample" w:semiHidden="1" w:unhideWhenUsed="1"/>
-    <w:lsdException w:name="HTML Typewriter" w:semiHidden="1" w:unhideWhenUsed="1"/>
-    <w:lsdException w:name="HTML Variable" w:semiHidden="1" w:unhideWhenUsed="1"/>
-    <w:lsdException w:name="Normal Table" w:semiHidden="1" w:unhideWhenUsed="1"/>
-    <w:lsdException w:name="annotation subject" w:semiHidden="1" w:unhideWhenUsed="1"/>
-    <w:lsdException w:name="No List" w:semiHidden="1" w:unhideWhenUsed="1"/>
-    <w:lsdException w:name="Outline List 1" w:semiHidden="1" w:unhideWhenUsed="1"/>
-    <w:lsdException w:name="Outline List 2" w:semiHidden="1" w:unhideWhenUsed="1"/>
-    <w:lsdException w:name="Outline List 3" w:semiHidden="1" w:unhideWhenUsed="1"/>
-    <w:lsdException w:name="Table Simple 1" w:semiHidden="1" w:unhideWhenUsed="1"/>
-    <w:lsdException w:name="Table Simple 2" w:semiHidden="1" w:unhideWhenUsed="1"/>
-    <w:lsdException w:name="Table Simple 3" w:semiHidden="1" w:unhideWhenUsed="1"/>
-    <w:lsdException w:name="Table Classic 1" w:semiHidden="1" w:unhideWhenUsed="1"/>
-    <w:lsdException w:name="Table Classic 2" w:semiHidden="1" w:unhideWhenUsed="1"/>
-    <w:lsdException w:name="Table Classic 3" w:semiHidden="1" w:unhideWhenUsed="1"/>
-    <w:lsdException w:name="Table Classic 4" w:semiHidden="1" w:unhideWhenUsed="1"/>
-    <w:lsdException w:name="Table Colorful 1" w:semiHidden="1" w:unhideWhenUsed="1"/>
-    <w:lsdException w:name="Table Colorful 2" w:semiHidden="1" w:unhideWhenUsed="1"/>
-    <w:lsdException w:name="Table Colorful 3" w:semiHidden="1" w:unhideWhenUsed="1"/>
-    <w:lsdException w:name="Table Columns 1" w:semiHidden="1" w:unhideWhenUsed="1"/>
-    <w:lsdException w:name="Table Columns 2" w:semiHidden="1" w:unhideWhenUsed="1"/>
-    <w:lsdException w:name="Table Columns 3" w:semiHidden="1" w:unhideWhenUsed="1"/>
-    <w:lsdException w:name="Table Columns 4" w:semiHidden="1" w:unhideWhenUsed="1"/>
-    <w:lsdException w:name="Table Columns 5" w:semiHidden="1" w:unhideWhenUsed="1"/>
-    <w:lsdException w:name="Table Grid 1" w:semiHidden="1" w:unhideWhenUsed="1"/>
-    <w:lsdException w:name="Table Grid 2" w:semiHidden="1" w:unhideWhenUsed="1"/>
-    <w:lsdException w:name="Table Grid 3" w:semiHidden="1" w:unhideWhenUsed="1"/>
-    <w:lsdException w:name="Table Grid 4" w:semiHidden="1" w:unhideWhenUsed="1"/>
-    <w:lsdException w:name="Table Grid 5" w:semiHidden="1" w:unhideWhenUsed="1"/>
-    <w:lsdException w:name="Table Grid 6" w:semiHidden="1" w:unhideWhenUsed="1"/>
-    <w:lsdException w:name="Table Grid 7" w:semiHidden="1" w:unhideWhenUsed="1"/>
-    <w:lsdException w:name="Table Grid 8" w:semiHidden="1" w:unhideWhenUsed="1"/>
-    <w:lsdException w:name="Table List 1" w:semiHidden="1" w:unhideWhenUsed="1"/>
-    <w:lsdException w:name="Table List 2" w:semiHidden="1" w:unhideWhenUsed="1"/>
-    <w:lsdException w:name="Table List 3" w:semiHidden="1" w:unhideWhenUsed="1"/>
-    <w:lsdException w:name="Table List 4" w:semiHidden="1" w:unhideWhenUsed="1"/>
-    <w:lsdException w:name="Table List 5" w:semiHidden="1" w:unhideWhenUsed="1"/>
-    <w:lsdException w:name="Table List 6" w:semiHidden="1" w:unhideWhenUsed="1"/>
-    <w:lsdException w:name="Table List 7" w:semiHidden="1" w:unhideWhenUsed="1"/>
-    <w:lsdException w:name="Table List 8" w:semiHidden="1" w:unhideWhenUsed="1"/>
-    <w:lsdException w:name="Table 3D effects 1" w:semiHidden="1" w:unhideWhenUsed="1"/>
-    <w:lsdException w:name="Table 3D effects 2" w:semiHidden="1" w:unhideWhenUsed="1"/>
-    <w:lsdException w:name="Table 3D effects 3" w:semiHidden="1" w:unhideWhenUsed="1"/>
-    <w:lsdException w:name="Table Contemporary" w:semiHidden="1" w:unhideWhenUsed="1"/>
-    <w:lsdException w:name="Table Elegant" w:semiHidden="1" w:unhideWhenUsed="1"/>
-    <w:lsdException w:name="Table Professional" w:semiHidden="1" w:unhideWhenUsed="1"/>
-    <w:lsdException w:name="Table Subtle 1" w:semiHidden="1" w:unhideWhenUsed="1"/>
-    <w:lsdException w:name="Table Subtle 2" w:semiHidden="1" w:unhideWhenUsed="1"/>
-    <w:lsdException w:name="Table Web 1" w:semiHidden="1" w:unhideWhenUsed="1"/>
-    <w:lsdException w:name="Table Web 2" w:semiHidden="1" w:unhideWhenUsed="1"/>
-    <w:lsdException w:name="Table Web 3" w:semiHidden="1" w:unhideWhenUsed="1"/>
-    <w:lsdException w:name="Balloon Text" w:semiHidden="1" w:unhideWhenUsed="1"/>
-    <w:lsdException w:name="Table Grid" w:uiPriority="39"/>
-    <w:lsdException w:name="Table Theme" w:semiHidden="1" w:unhideWhenUsed="1"/>
-    <w:lsdException w:name="Placeholder Text" w:semiHidden="1"/>
-    <w:lsdException w:name="No Spacing" w:uiPriority="1" w:qFormat="1"/>
-    <w:lsdException w:name="Light Shading" w:uiPriority="60"/>
-    <w:lsdException w:name="Light List" w:uiPriority="61"/>
-    <w:lsdException w:name="Light Grid" w:uiPriority="62"/>
-    <w:lsdException w:name="Medium Shading 1" w:uiPriority="63"/>
-    <w:lsdException w:name="Medium Shading 2" w:uiPriority="64"/>
-    <w:lsdException w:name="Medium List 1" w:uiPriority="65"/>
-    <w:lsdException w:name="Medium List 2" w:uiPriority="66"/>
-    <w:lsdException w:name="Medium Grid 1" w:uiPriority="67"/>
-    <w:lsdException w:name="Medium Grid 2" w:uiPriority="68"/>
-    <w:lsdException w:name="Medium Grid 3" w:uiPriority="69"/>
-    <w:lsdException w:name="Dark List" w:uiPriority="70"/>
-    <w:lsdException w:name="Colorful Shading" w:uiPriority="71"/>
-    <w:lsdException w:name="Colorful List" w:uiPriority="72"/>
-    <w:lsdException w:name="Colorful Grid" w:uiPriority="73"/>
-    <w:lsdException w:name="Light Shading Accent 1" w:uiPriority="60"/>
-    <w:lsdException w:name="Light List Accent 1" w:uiPriority="61"/>
-    <w:lsdException w:name="Light Grid Accent 1" w:uiPriority="62"/>
-    <w:lsdException w:name="Medium Shading 1 Accent 1" w:uiPriority="63"/>
-    <w:lsdException w:name="Medium Shading 2 Accent 1" w:uiPriority="64"/>
-    <w:lsdException w:name="Medium List 1 Accent 1" w:uiPriority="65"/>
-    <w:lsdException w:name="Revision" w:semiHidden="1"/>
-    <w:lsdException w:name="List Paragraph" w:uiPriority="34" w:qFormat="1"/>
-    <w:lsdException w:name="Quote" w:uiPriority="29" w:qFormat="1"/>
-    <w:lsdException w:name="Intense Quote" w:uiPriority="30" w:qFormat="1"/>
-    <w:lsdException w:name="Medium List 2 Accent 1" w:uiPriority="66"/>
-    <w:lsdException w:name="Medium Grid 1 Accent 1" w:uiPriority="67"/>
-    <w:lsdException w:name="Medium Grid 2 Accent 1" w:uiPriority="68"/>
-    <w:lsdException w:name="Medium Grid 3 Accent 1" w:uiPriority="69"/>
-    <w:lsdException w:name="Dark List Accent 1" w:uiPriority="70"/>
-    <w:lsdException w:name="Colorful Shading Accent 1" w:uiPriority="71"/>
-    <w:lsdException w:name="Colorful List Accent 1" w:uiPriority="72"/>
-    <w:lsdException w:name="Colorful Grid Accent 1" w:uiPriority="73"/>
-    <w:lsdException w:name="Light Shading Accent 2" w:uiPriority="60"/>
-    <w:lsdException w:name="Light List Accent 2" w:uiPriority="61"/>
-    <w:lsdException w:name="Light Grid Accent 2" w:uiPriority="62"/>
-    <w:lsdException w:name="Medium Shading 1 Accent 2" w:uiPriority="63"/>
-    <w:lsdException w:name="Medium Shading 2 Accent 2" w:uiPriority="64"/>
-    <w:lsdException w:name="Medium List 1 Accent 2" w:uiPriority="65"/>
-    <w:lsdException w:name="Medium List 2 Accent 2" w:uiPriority="66"/>
-    <w:lsdException w:name="Medium Grid 1 Accent 2" w:uiPriority="67"/>
-    <w:lsdException w:name="Medium Grid 2 Accent 2" w:uiPriority="68"/>
-    <w:lsdException w:name="Medium Grid 3 Accent 2" w:uiPriority="69"/>
-    <w:lsdException w:name="Dark List Accent 2" w:uiPriority="70"/>
-    <w:lsdException w:name="Colorful Shading Accent 2" w:uiPriority="71"/>
-    <w:lsdException w:name="Colorful List Accent 2" w:uiPriority="72"/>
-    <w:lsdException w:name="Colorful Grid Accent 2" w:uiPriority="73"/>
-    <w:lsdException w:name="Light Shading Accent 3" w:uiPriority="60"/>
-    <w:lsdException w:name="Light List Accent 3" w:uiPriority="61"/>
-    <w:lsdException w:name="Light Grid Accent 3" w:uiPriority="62"/>
-    <w:lsdException w:name="Medium Shading 1 Accent 3" w:uiPriority="63"/>
-    <w:lsdException w:name="Medium Shading 2 Accent 3" w:uiPriority="64"/>
-    <w:lsdException w:name="Medium List 1 Accent 3" w:uiPriority="65"/>
-    <w:lsdException w:name="Medium List 2 Accent 3" w:uiPriority="66"/>
-    <w:lsdException w:name="Medium Grid 1 Accent 3" w:uiPriority="67"/>
-    <w:lsdException w:name="Medium Grid 2 Accent 3" w:uiPriority="68"/>
-    <w:lsdException w:name="Medium Grid 3 Accent 3" w:uiPriority="69"/>
-    <w:lsdException w:name="Dark List Accent 3" w:uiPriority="70"/>
-    <w:lsdException w:name="Colorful Shading Accent 3" w:uiPriority="71"/>
-    <w:lsdException w:name="Colorful List Accent 3" w:uiPriority="72"/>
-    <w:lsdException w:name="Colorful Grid Accent 3" w:uiPriority="73"/>
-    <w:lsdException w:name="Light Shading Accent 4" w:uiPriority="60"/>
-    <w:lsdException w:name="Light List Accent 4" w:uiPriority="61"/>
-    <w:lsdException w:name="Light Grid Accent 4" w:uiPriority="62"/>
-    <w:lsdException w:name="Medium Shading 1 Accent 4" w:uiPriority="63"/>
-    <w:lsdException w:name="Medium Shading 2 Accent 4" w:uiPriority="64"/>
-    <w:lsdException w:name="Medium List 1 Accent 4" w:uiPriority="65"/>
-    <w:lsdException w:name="Medium List 2 Accent 4" w:uiPriority="66"/>
-    <w:lsdException w:name="Medium Grid 1 Accent 4" w:uiPriority="67"/>
-    <w:lsdException w:name="Medium Grid 2 Accent 4" w:uiPriority="68"/>
-    <w:lsdException w:name="Medium Grid 3 Accent 4" w:uiPriority="69"/>
-    <w:lsdException w:name="Dark List Accent 4" w:uiPriority="70"/>
-    <w:lsdException w:name="Colorful Shading Accent 4" w:uiPriority="71"/>
-    <w:lsdException w:name="Colorful List Accent 4" w:uiPriority="72"/>
-    <w:lsdException w:name="Colorful Grid Accent 4" w:uiPriority="73"/>
-    <w:lsdException w:name="Light Shading Accent 5" w:uiPriority="60"/>
-    <w:lsdException w:name="Light List Accent 5" w:uiPriority="61"/>
-    <w:lsdException w:name="Light Grid Accent 5" w:uiPriority="62"/>
-    <w:lsdException w:name="Medium Shading 1 Accent 5" w:uiPriority="63"/>
-    <w:lsdException w:name="Medium Shading 2 Accent 5" w:uiPriority="64"/>
-    <w:lsdException w:name="Medium List 1 Accent 5" w:uiPriority="65"/>
-    <w:lsdException w:name="Medium List 2 Accent 5" w:uiPriority="66"/>
-    <w:lsdException w:name="Medium Grid 1 Accent 5" w:uiPriority="67"/>
-    <w:lsdException w:name="Medium Grid 2 Accent 5" w:uiPriority="68"/>
-    <w:lsdException w:name="Medium Grid 3 Accent 5" w:uiPriority="69"/>
-    <w:lsdException w:name="Dark List Accent 5" w:uiPriority="70"/>
-    <w:lsdException w:name="Colorful Shading Accent 5" w:uiPriority="71"/>
-    <w:lsdException w:name="Colorful List Accent 5" w:uiPriority="72"/>
-    <w:lsdException w:name="Colorful Grid Accent 5" w:uiPriority="73"/>
-    <w:lsdException w:name="Light Shading Accent 6" w:uiPriority="60"/>
-    <w:lsdException w:name="Light List Accent 6" w:uiPriority="61"/>
-    <w:lsdException w:name="Light Grid Accent 6" w:uiPriority="62"/>
-    <w:lsdException w:name="Medium Shading 1 Accent 6" w:uiPriority="63"/>
-    <w:lsdException w:name="Medium Shading 2 Accent 6" w:uiPriority="64"/>
-    <w:lsdException w:name="Medium List 1 Accent 6" w:uiPriority="65"/>
-    <w:lsdException w:name="Medium List 2 Accent 6" w:uiPriority="66"/>
-    <w:lsdException w:name="Medium Grid 1 Accent 6" w:uiPriority="67"/>
-    <w:lsdException w:name="Medium Grid 2 Accent 6" w:uiPriority="68"/>
-    <w:lsdException w:name="Medium Grid 3 Accent 6" w:uiPriority="69"/>
-    <w:lsdException w:name="Dark List Accent 6" w:uiPriority="70"/>
-    <w:lsdException w:name="Colorful Shading Accent 6" w:uiPriority="71"/>
-    <w:lsdException w:name="Colorful List Accent 6" w:uiPriority="72"/>
-    <w:lsdException w:name="Colorful Grid Accent 6" w:uiPriority="73"/>
-    <w:lsdException w:name="Subtle Emphasis" w:uiPriority="19" w:qFormat="1"/>
-    <w:lsdException w:name="Intense Emphasis" w:uiPriority="21" w:qFormat="1"/>
-    <w:lsdException w:name="Subtle Reference" w:uiPriority="31" w:qFormat="1"/>
-    <w:lsdException w:name="Intense Reference" w:uiPriority="32" w:qFormat="1"/>
-    <w:lsdException w:name="Book Title" w:uiPriority="33" w:qFormat="1"/>
-    <w:lsdException w:name="Bibliography" w:semiHidden="1" w:uiPriority="37" w:unhideWhenUsed="1"/>
-    <w:lsdException w:name="TOC Heading" w:semiHidden="1" w:uiPriority="39" w:unhideWhenUsed="1" w:qFormat="1"/>
-    <w:lsdException w:name="Plain Table 1" w:uiPriority="41"/>
-    <w:lsdException w:name="Plain Table 2" w:uiPriority="42"/>
-    <w:lsdException w:name="Plain Table 3" w:uiPriority="43"/>
-    <w:lsdException w:name="Plain Table 4" w:uiPriority="44"/>
-    <w:lsdException w:name="Plain Table 5" w:uiPriority="45"/>
-    <w:lsdException w:name="Grid Table Light" w:uiPriority="40"/>
-    <w:lsdException w:name="Grid Table 1 Light" w:uiPriority="46"/>
-    <w:lsdException w:name="Grid Table 2" w:uiPriority="47"/>
-    <w:lsdException w:name="Grid Table 3" w:uiPriority="48"/>
-    <w:lsdException w:name="Grid Table 4" w:uiPriority="49"/>
-    <w:lsdException w:name="Grid Table 5 Dark" w:uiPriority="50"/>
-    <w:lsdException w:name="Grid Table 6 Colorful" w:uiPriority="51"/>
-    <w:lsdException w:name="Grid Table 7 Colorful" w:uiPriority="52"/>
-    <w:lsdException w:name="Grid Table 1 Light Accent 1" w:uiPriority="46"/>
-    <w:lsdException w:name="Grid Table 2 Accent 1" w:uiPriority="47"/>
-    <w:lsdException w:name="Grid Table 3 Accent 1" w:uiPriority="48"/>
-    <w:lsdException w:name="Grid Table 4 Accent 1" w:uiPriority="49"/>
-    <w:lsdException w:name="Grid Table 5 Dark Accent 1" w:uiPriority="50"/>
-    <w:lsdException w:name="Grid Table 6 Colorful Accent 1" w:uiPriority="51"/>
-    <w:lsdException w:name="Grid Table 7 Colorful Accent 1" w:uiPriority="52"/>
-    <w:lsdException w:name="Grid Table 1 Light Accent 2" w:uiPriority="46"/>
-    <w:lsdException w:name="Grid Table 2 Accent 2" w:uiPriority="47"/>
-    <w:lsdException w:name="Grid Table 3 Accent 2" w:uiPriority="48"/>
-    <w:lsdException w:name="Grid Table 4 Accent 2" w:uiPriority="49"/>
-    <w:lsdException w:name="Grid Table 5 Dark Accent 2" w:uiPriority="50"/>
-    <w:lsdException w:name="Grid Table 6 Colorful Accent 2" w:uiPriority="51"/>
-    <w:lsdException w:name="Grid Table 7 Colorful Accent 2" w:uiPriority="52"/>
-    <w:lsdException w:name="Grid Table 1 Light Accent 3" w:uiPriority="46"/>
-    <w:lsdException w:name="Grid Table 2 Accent 3" w:uiPriority="47"/>
-    <w:lsdException w:name="Grid Table 3 Accent 3" w:uiPriority="48"/>
-    <w:lsdException w:name="Grid Table 4 Accent 3" w:uiPriority="49"/>
-    <w:lsdException w:name="Grid Table 5 Dark Accent 3" w:uiPriority="50"/>
-    <w:lsdException w:name="Grid Table 6 Colorful Accent 3" w:uiPriority="51"/>
-    <w:lsdException w:name="Grid Table 7 Colorful Accent 3" w:uiPriority="52"/>
-    <w:lsdException w:name="Grid Table 1 Light Accent 4" w:uiPriority="46"/>
-    <w:lsdException w:name="Grid Table 2 Accent 4" w:uiPriority="47"/>
-    <w:lsdException w:name="Grid Table 3 Accent 4" w:uiPriority="48"/>
-    <w:lsdException w:name="Grid Table 4 Accent 4" w:uiPriority="49"/>
-    <w:lsdException w:name="Grid Table 5 Dark Accent 4" w:uiPriority="50"/>
-    <w:lsdException w:name="Grid Table 6 Colorful Accent 4" w:uiPriority="51"/>
-    <w:lsdException w:name="Grid Table 7 Colorful Accent 4" w:uiPriority="52"/>
-    <w:lsdException w:name="Grid Table 1 Light Accent 5" w:uiPriority="46"/>
-    <w:lsdException w:name="Grid Table 2 Accent 5" w:uiPriority="47"/>
-    <w:lsdException w:name="Grid Table 3 Accent 5" w:uiPriority="48"/>
-    <w:lsdException w:name="Grid Table 4 Accent 5" w:uiPriority="49"/>
-    <w:lsdException w:name="Grid Table 5 Dark Accent 5" w:uiPriority="50"/>
-    <w:lsdException w:name="Grid Table 6 Colorful Accent 5" w:uiPriority="51"/>
-    <w:lsdException w:name="Grid Table 7 Colorful Accent 5" w:uiPriority="52"/>
-    <w:lsdException w:name="Grid Table 1 Light Accent 6" w:uiPriority="46"/>
-    <w:lsdException w:name="Grid Table 2 Accent 6" w:uiPriority="47"/>
-    <w:lsdException w:name="Grid Table 3 Accent 6" w:uiPriority="48"/>
-    <w:lsdException w:name="Grid Table 4 Accent 6" w:uiPriority="49"/>
-    <w:lsdException w:name="Grid Table 5 Dark Accent 6" w:uiPriority="50"/>
-    <w:lsdException w:name="Grid Table 6 Colorful Accent 6" w:uiPriority="51"/>
-    <w:lsdException w:name="Grid Table 7 Colorful Accent 6" w:uiPriority="52"/>
-    <w:lsdException w:name="List Table 1 Light" w:uiPriority="46"/>
-    <w:lsdException w:name="List Table 2" w:uiPriority="47"/>
-    <w:lsdException w:name="List Table 3" w:uiPriority="48"/>
-    <w:lsdException w:name="List Table 4" w:uiPriority="49"/>
-    <w:lsdException w:name="List Table 5 Dark" w:uiPriority="50"/>
-    <w:lsdException w:name="List Table 6 Colorful" w:uiPriority="51"/>
-    <w:lsdException w:name="List Table 7 Colorful" w:uiPriority="52"/>
-    <w:lsdException w:name="List Table 1 Light Accent 1" w:uiPriority="46"/>
-    <w:lsdException w:name="List Table 2 Accent 1" w:uiPriority="47"/>
-    <w:lsdException w:name="List Table 3 Accent 1" w:uiPriority="48"/>
-    <w:lsdException w:name="List Table 4 Accent 1" w:uiPriority="49"/>
-    <w:lsdException w:name="List Table 5 Dark Accent 1" w:uiPriority="50"/>
-    <w:lsdException w:name="List Table 6 Colorful Accent 1" w:uiPriority="51"/>
-    <w:lsdException w:name="List Table 7 Colorful Accent 1" w:uiPriority="52"/>
-    <w:lsdException w:name="List Table 1 Light Accent 2" w:uiPriority="46"/>
-    <w:lsdException w:name="List Table 2 Accent 2" w:uiPriority="47"/>
-    <w:lsdException w:name="List Table 3 Accent 2" w:uiPriority="48"/>
-    <w:lsdException w:name="List Table 4 Accent 2" w:uiPriority="49"/>
-    <w:lsdException w:name="List Table 5 Dark Accent 2" w:uiPriority="50"/>
-    <w:lsdException w:name="List Table 6 Colorful Accent 2" w:uiPriority="51"/>
-    <w:lsdException w:name="List Table 7 Colorful Accent 2" w:uiPriority="52"/>
-    <w:lsdException w:name="List Table 1 Light Accent 3" w:uiPriority="46"/>
-    <w:lsdException w:name="List Table 2 Accent 3" w:uiPriority="47"/>
-    <w:lsdException w:name="List Table 3 Accent 3" w:uiPriority="48"/>
-    <w:lsdException w:name="List Table 4 Accent 3" w:uiPriority="49"/>
-    <w:lsdException w:name="List Table 5 Dark Accent 3" w:uiPriority="50"/>
-    <w:lsdException w:name="List Table 6 Colorful Accent 3" w:uiPriority="51"/>
-    <w:lsdException w:name="List Table 7 Colorful Accent 3" w:uiPriority="52"/>
-    <w:lsdException w:name="List Table 1 Light Accent 4" w:uiPriority="46"/>
-    <w:lsdException w:name="List Table 2 Accent 4" w:uiPriority="47"/>
-    <w:lsdException w:name="List Table 3 Accent 4" w:uiPriority="48"/>
-    <w:lsdException w:name="List Table 4 Accent 4" w:uiPriority="49"/>
-    <w:lsdException w:name="List Table 5 Dark Accent 4" w:uiPriority="50"/>
-    <w:lsdException w:name="List Table 6 Colorful Accent 4" w:uiPriority="51"/>
-    <w:lsdException w:name="List Table 7 Colorful Accent 4" w:uiPriority="52"/>
-    <w:lsdException w:name="List Table 1 Light Accent 5" w:uiPriority="46"/>
-    <w:lsdException w:name="List Table 2 Accent 5" w:uiPriority="47"/>
-    <w:lsdException w:name="List Table 3 Accent 5" w:uiPriority="48"/>
-    <w:lsdException w:name="List Table 4 Accent 5" w:uiPriority="49"/>
-    <w:lsdException w:name="List Table 5 Dark Accent 5" w:uiPriority="50"/>
-    <w:lsdException w:name="List Table 6 Colorful Accent 5" w:uiPriority="51"/>
-    <w:lsdException w:name="List Table 7 Colorful Accent 5" w:uiPriority="52"/>
-    <w:lsdException w:name="List Table 1 Light Accent 6" w:uiPriority="46"/>
-    <w:lsdException w:name="List Table 2 Accent 6" w:uiPriority="47"/>
-    <w:lsdException w:name="List Table 3 Accent 6" w:uiPriority="48"/>
-    <w:lsdException w:name="List Table 4 Accent 6" w:uiPriority="49"/>
-    <w:lsdException w:name="List Table 5 Dark Accent 6" w:uiPriority="50"/>
-    <w:lsdException w:name="List Table 6 Colorful Accent 6" w:uiPriority="51"/>
-    <w:lsdException w:name="List Table 7 Colorful Accent 6" w:uiPriority="52"/>
-    <w:lsdException w:name="Mention" w:semiHidden="1" w:unhideWhenUsed="1"/>
-    <w:lsdException w:name="Smart Hyperlink" w:semiHidden="1" w:unhideWhenUsed="1"/>
-    <w:lsdException w:name="Hashtag" w:semiHidden="1" w:unhideWhenUsed="1"/>
-  </w:latentStyles>
-  <w:style w:type="paragraph" w:default="1" w:styleId="Normal">
-    <w:name w:val="Normal"/>
-    <w:qFormat/>
-  </w:style>
-  <w:style w:type="character" w:default="1" w:styleId="DefaultParagraphFont">
-    <w:name w:val="Default Paragraph Font"/>
-    <w:uiPriority w:val="1"/>
-    <w:semiHidden/>
-    <w:unhideWhenUsed/>
-  </w:style>
-  <w:style w:type="table" w:default="1" w:styleId="TableNormal">
-    <w:name w:val="Normal Table"/>
-    <w:uiPriority w:val="99"/>
-    <w:semiHidden/>
-    <w:unhideWhenUsed/>
-    <w:tblPr>
-      <w:tblInd w:w="0" w:type="dxa"/>
-      <w:tblCellMar>
-        <w:top w:w="0" w:type="dxa"/>
-        <w:left w:w="108" w:type="dxa"/>
-        <w:bottom w:w="0" w:type="dxa"/>
-        <w:right w:w="108" w:type="dxa"/>
-      </w:tblCellMar>
-    </w:tblPr>
-  </w:style>
-  <w:style w:type="numbering" w:default="1" w:styleId="NoList">
-    <w:name w:val="No List"/>
-    <w:uiPriority w:val="99"/>
-    <w:semiHidden/>
-    <w:unhideWhenUsed/>
-  </w:style>
-  <w:style w:type="character" w:styleId="PlaceholderText">
-    <w:name w:val="Placeholder Text"/>
-    <w:basedOn w:val="DefaultParagraphFont"/>
-    <w:uiPriority w:val="99"/>
-    <w:semiHidden/>
-    <w:rsid w:val="00603BF3"/>
-    <w:rPr>
-      <w:color w:val="808080"/>
-    </w:rPr>
-  </w:style>
-</w:styles>
-</file>
-
-<file path=word/glossary/webSettings.xml><?xml version="1.0" encoding="utf-8"?>
-<w:webSettings xmlns:mc="http://schemas.openxmlformats.org/markup-compatibility/2006" xmlns:r="http://schemas.openxmlformats.org/officeDocument/2006/relationships" xmlns:w="http://schemas.openxmlformats.org/wordprocessingml/2006/main" xmlns:w14="http://schemas.microsoft.com/office/word/2010/wordml" xmlns:w15="http://schemas.microsoft.com/office/word/2012/wordml" xmlns:w16se="http://schemas.microsoft.com/office/word/2015/wordml/symex" mc:Ignorable="w14 w15 w16se">
-  <w:optimizeForBrowser/>
-  <w:allowPNG/>
-</w:webSettings>
-</file>
-
 <file path=word/theme/theme1.xml><?xml version="1.0" encoding="utf-8"?>
 <a:theme xmlns:a="http://schemas.openxmlformats.org/drawingml/2006/main" name="Office Theme">
   <a:themeElements>
@@ -5066,7 +5499,7 @@
 </file>
 
 <file path=customXml/itemProps1.xml><?xml version="1.0" encoding="utf-8"?>
-<ds:datastoreItem xmlns:ds="http://schemas.openxmlformats.org/officeDocument/2006/customXml" ds:itemID="{BAFD8F1E-4F2D-4E83-AD54-304E261ED7DB}">
+<ds:datastoreItem xmlns:ds="http://schemas.openxmlformats.org/officeDocument/2006/customXml" ds:itemID="{765A5394-A6CB-49E1-9265-5FE25394A223}">
   <ds:schemaRefs>
     <ds:schemaRef ds:uri="http://schemas.openxmlformats.org/officeDocument/2006/bibliography"/>
   </ds:schemaRefs>

</xml_diff>

<commit_message>
Section 3 Complete Completed Section 3 Started Section 4 Minor Code Updates
</commit_message>
<xml_diff>
--- a/CAB301 Assignment 2.docx
+++ b/CAB301 Assignment 2.docx
@@ -1,6 +1,6 @@
 
 <file path=word/document.xml><?xml version="1.0" encoding="utf-8"?>
-<w:document xmlns:wpc="http://schemas.microsoft.com/office/word/2010/wordprocessingCanvas" xmlns:cx="http://schemas.microsoft.com/office/drawing/2014/chartex" xmlns:cx1="http://schemas.microsoft.com/office/drawing/2015/9/8/chartex" xmlns:cx2="http://schemas.microsoft.com/office/drawing/2015/10/21/chartex" xmlns:cx3="http://schemas.microsoft.com/office/drawing/2016/5/9/chartex" xmlns:cx4="http://schemas.microsoft.com/office/drawing/2016/5/10/chartex" xmlns:cx5="http://schemas.microsoft.com/office/drawing/2016/5/11/chartex" xmlns:cx6="http://schemas.microsoft.com/office/drawing/2016/5/12/chartex" xmlns:cx7="http://schemas.microsoft.com/office/drawing/2016/5/13/chartex" xmlns:cx8="http://schemas.microsoft.com/office/drawing/2016/5/14/chartex" xmlns:mc="http://schemas.openxmlformats.org/markup-compatibility/2006" xmlns:o="urn:schemas-microsoft-com:office:office" xmlns:r="http://schemas.openxmlformats.org/officeDocument/2006/relationships" xmlns:m="http://schemas.openxmlformats.org/officeDocument/2006/math" xmlns:v="urn:schemas-microsoft-com:vml" xmlns:wp14="http://schemas.microsoft.com/office/word/2010/wordprocessingDrawing" xmlns:wp="http://schemas.openxmlformats.org/drawingml/2006/wordprocessingDrawing" xmlns:w10="urn:schemas-microsoft-com:office:word" xmlns:w="http://schemas.openxmlformats.org/wordprocessingml/2006/main" xmlns:w14="http://schemas.microsoft.com/office/word/2010/wordml" xmlns:w15="http://schemas.microsoft.com/office/word/2012/wordml" xmlns:w16se="http://schemas.microsoft.com/office/word/2015/wordml/symex" xmlns:wpg="http://schemas.microsoft.com/office/word/2010/wordprocessingGroup" xmlns:wpi="http://schemas.microsoft.com/office/word/2010/wordprocessingInk" xmlns:wne="http://schemas.microsoft.com/office/word/2006/wordml" xmlns:wps="http://schemas.microsoft.com/office/word/2010/wordprocessingShape" mc:Ignorable="w14 w15 w16se wp14">
+<w:document xmlns:wpc="http://schemas.microsoft.com/office/word/2010/wordprocessingCanvas" xmlns:cx="http://schemas.microsoft.com/office/drawing/2014/chartex" xmlns:cx1="http://schemas.microsoft.com/office/drawing/2015/9/8/chartex" xmlns:cx2="http://schemas.microsoft.com/office/drawing/2015/10/21/chartex" xmlns:cx3="http://schemas.microsoft.com/office/drawing/2016/5/9/chartex" xmlns:cx4="http://schemas.microsoft.com/office/drawing/2016/5/10/chartex" xmlns:cx5="http://schemas.microsoft.com/office/drawing/2016/5/11/chartex" xmlns:mc="http://schemas.openxmlformats.org/markup-compatibility/2006" xmlns:o="urn:schemas-microsoft-com:office:office" xmlns:r="http://schemas.openxmlformats.org/officeDocument/2006/relationships" xmlns:m="http://schemas.openxmlformats.org/officeDocument/2006/math" xmlns:v="urn:schemas-microsoft-com:vml" xmlns:wp14="http://schemas.microsoft.com/office/word/2010/wordprocessingDrawing" xmlns:wp="http://schemas.openxmlformats.org/drawingml/2006/wordprocessingDrawing" xmlns:w10="urn:schemas-microsoft-com:office:word" xmlns:w="http://schemas.openxmlformats.org/wordprocessingml/2006/main" xmlns:w14="http://schemas.microsoft.com/office/word/2010/wordml" xmlns:w15="http://schemas.microsoft.com/office/word/2012/wordml" xmlns:w16se="http://schemas.microsoft.com/office/word/2015/wordml/symex" xmlns:wpg="http://schemas.microsoft.com/office/word/2010/wordprocessingGroup" xmlns:wpi="http://schemas.microsoft.com/office/word/2010/wordprocessingInk" xmlns:wne="http://schemas.microsoft.com/office/word/2006/wordml" xmlns:wps="http://schemas.microsoft.com/office/word/2010/wordprocessingShape" mc:Ignorable="w14 w15 w16se wp14">
   <w:body>
     <w:p>
       <w:pPr>
@@ -204,15 +204,7 @@
         <w:t>t</w:t>
       </w:r>
       <w:r>
-        <w:t>hat the second algorithm (MinDistance2) was indeed far more efficient than the first algorithm (</w:t>
-      </w:r>
-      <w:proofErr w:type="spellStart"/>
-      <w:r>
-        <w:t>MinDistance</w:t>
-      </w:r>
-      <w:proofErr w:type="spellEnd"/>
-      <w:r>
-        <w:t>).</w:t>
+        <w:t>hat the second algorithm (MinDistance2) was indeed far more efficient than the first algorithm (MinDistance).</w:t>
       </w:r>
       <w:r>
         <w:t xml:space="preserve"> As such, the end test results show a very high correlation with the estimated theoretical efficiency for both algorithms.</w:t>
@@ -228,15 +220,7 @@
     </w:p>
     <w:p>
       <w:r>
-        <w:t xml:space="preserve">The algorithms being compared in this report are algorithms that check the difference – or ‘distance’ – between each element of an input list of numbers, and seek to return the smallest difference. The first algorithm, </w:t>
-      </w:r>
-      <w:proofErr w:type="spellStart"/>
-      <w:r>
-        <w:t>MinDistance</w:t>
-      </w:r>
-      <w:proofErr w:type="spellEnd"/>
-      <w:r>
-        <w:t xml:space="preserve">, was proposed by Levitin </w:t>
+        <w:t xml:space="preserve">The algorithms being compared in this report are algorithms that check the difference – or ‘distance’ – between each element of an input list of numbers, and seek to return the smallest difference. The first algorithm, MinDistance, was proposed by Levitin </w:t>
       </w:r>
       <w:sdt>
         <w:sdtPr>
@@ -302,15 +286,7 @@
         <w:fldChar w:fldCharType="end"/>
       </w:r>
       <w:r>
-        <w:t xml:space="preserve">, serves the same purpose as </w:t>
-      </w:r>
-      <w:proofErr w:type="spellStart"/>
-      <w:r>
-        <w:t>MinDistance</w:t>
-      </w:r>
-      <w:proofErr w:type="spellEnd"/>
-      <w:r>
-        <w:t xml:space="preserve"> but is proposed as a </w:t>
+        <w:t xml:space="preserve">, serves the same purpose as MinDistance but is proposed as a </w:t>
       </w:r>
       <w:r>
         <w:t xml:space="preserve">potentially </w:t>
@@ -326,15 +302,7 @@
         </w:rPr>
       </w:pPr>
       <w:r>
-        <w:t xml:space="preserve">The </w:t>
-      </w:r>
-      <w:proofErr w:type="spellStart"/>
-      <w:r>
-        <w:t>MinDistance</w:t>
-      </w:r>
-      <w:proofErr w:type="spellEnd"/>
-      <w:r>
-        <w:t xml:space="preserve"> algorithm works by</w:t>
+        <w:t>The MinDistance algorithm works by</w:t>
       </w:r>
       <w:r>
         <w:t xml:space="preserve"> first</w:t>
@@ -732,7 +700,21 @@
         <w:rPr>
           <w:rFonts w:eastAsiaTheme="minorEastAsia"/>
         </w:rPr>
-        <w:t xml:space="preserve"> to that value. After both loops have exited, the algorithm returns the minimum value and exits.</w:t>
+        <w:t xml:space="preserve"> to that value. After both </w:t>
+      </w:r>
+      <w:proofErr w:type="gramStart"/>
+      <w:r>
+        <w:rPr>
+          <w:rFonts w:eastAsiaTheme="minorEastAsia"/>
+        </w:rPr>
+        <w:t>loops</w:t>
+      </w:r>
+      <w:proofErr w:type="gramEnd"/>
+      <w:r>
+        <w:rPr>
+          <w:rFonts w:eastAsiaTheme="minorEastAsia"/>
+        </w:rPr>
+        <w:t xml:space="preserve"> have exited, the algorithm returns the minimum value and exits.</w:t>
       </w:r>
       <w:r>
         <w:rPr>
@@ -769,13 +751,13 @@
       </w:r>
     </w:p>
     <w:p>
-      <w:r>
-        <w:t>In order to conduct a successful comparison, it makes logical sense to choose a common operation that is performed in both algorithms to serve as the basic operation. The common operati</w:t>
-      </w:r>
-      <w:bookmarkStart w:id="5" w:name="_GoBack"/>
-      <w:bookmarkEnd w:id="5"/>
-      <w:r>
-        <w:t>on that we have identified as the basic operation in both algorithm is highlighted in both Appendix 1 and 2. It is the absolute value resulting from the subtraction of the ‘</w:t>
+      <w:proofErr w:type="gramStart"/>
+      <w:r>
+        <w:t>In order to</w:t>
+      </w:r>
+      <w:proofErr w:type="gramEnd"/>
+      <w:r>
+        <w:t xml:space="preserve"> conduct a successful comparison, it makes logical sense to choose a common operation that is performed in both algorithms to serve as the basic operation. The common operation that we have identified as the basic operation in both algorithm is highlighted in both Appendix 1 and 2. It is the absolute value resulting from the subtraction of the ‘</w:t>
       </w:r>
       <w:proofErr w:type="spellStart"/>
       <w:r>
@@ -822,12 +804,41 @@
       <w:r>
         <w:t>In ‘</w:t>
       </w:r>
+      <w:r>
+        <w:rPr>
+          <w:i/>
+        </w:rPr>
+        <w:t>MinDistance</w:t>
+      </w:r>
+      <w:r>
+        <w:rPr>
+          <w:i/>
+        </w:rPr>
+        <w:t>’</w:t>
+      </w:r>
+      <w:r>
+        <w:t xml:space="preserve"> the operation can be potentially performed twice per iteration of the inner for-loop. The first opportunity for it to be performed is as part of the if-statement, conditional on whether index variables ‘</w:t>
+      </w:r>
       <w:proofErr w:type="spellStart"/>
       <w:r>
+        <w:t>i</w:t>
+      </w:r>
+      <w:proofErr w:type="spellEnd"/>
+      <w:r>
+        <w:t xml:space="preserve">’ and ‘j’ are different values. The second performance of the basic operation is also conditional and occurs only when first performance above has been carried out, and the resultant absolute value is less than the current value of the variable </w:t>
+      </w:r>
+      <w:r>
         <w:rPr>
           <w:i/>
         </w:rPr>
-        <w:t>MinDistance</w:t>
+        <w:t>‘</w:t>
+      </w:r>
+      <w:proofErr w:type="spellStart"/>
+      <w:r>
+        <w:rPr>
+          <w:i/>
+        </w:rPr>
+        <w:t>dmin</w:t>
       </w:r>
       <w:proofErr w:type="spellEnd"/>
       <w:r>
@@ -837,68 +848,43 @@
         <w:t>’</w:t>
       </w:r>
       <w:r>
-        <w:t xml:space="preserve"> the operation can be potentially performed twice per iteration of the inner for-loop. The first opportunity for it to be performed is as part of the if-statement, conditional on whether index variables ‘</w:t>
-      </w:r>
-      <w:proofErr w:type="spellStart"/>
-      <w:r>
-        <w:t>i</w:t>
-      </w:r>
-      <w:proofErr w:type="spellEnd"/>
-      <w:r>
-        <w:t xml:space="preserve">’ and ‘j’ are different values. The second performance of the basic operation is also conditional and occurs only when first performance above has been carried out, and the resultant absolute value is less than the current value of the variable </w:t>
+        <w:t xml:space="preserve">.  </w:t>
+      </w:r>
+    </w:p>
+    <w:p>
+      <w:r>
+        <w:t xml:space="preserve">In </w:t>
       </w:r>
       <w:r>
         <w:rPr>
           <w:i/>
         </w:rPr>
-        <w:t>‘</w:t>
-      </w:r>
-      <w:proofErr w:type="spellStart"/>
+        <w:t>‘MinDistance2’</w:t>
+      </w:r>
+      <w:r>
+        <w:t xml:space="preserve"> the operation is only performed once per iteration of the inner for-loop where it’s absolute value is assigned to the variable </w:t>
+      </w:r>
       <w:r>
         <w:rPr>
           <w:i/>
         </w:rPr>
-        <w:t>dmin</w:t>
-      </w:r>
-      <w:proofErr w:type="spellEnd"/>
-      <w:r>
-        <w:rPr>
-          <w:i/>
-        </w:rPr>
-        <w:t>’</w:t>
-      </w:r>
-      <w:r>
-        <w:t xml:space="preserve">.  </w:t>
-      </w:r>
-    </w:p>
-    <w:p/>
-    <w:p>
-      <w:r>
-        <w:t xml:space="preserve">In </w:t>
-      </w:r>
-      <w:r>
-        <w:rPr>
-          <w:i/>
-        </w:rPr>
-        <w:t>‘MinDistance2’</w:t>
-      </w:r>
-      <w:r>
-        <w:t xml:space="preserve"> the operation is only performed once per iteration of the inner for-loop where it’s absolute value is assigned to the variable </w:t>
-      </w:r>
-      <w:r>
-        <w:rPr>
-          <w:i/>
-        </w:rPr>
         <w:t>‘temp’</w:t>
       </w:r>
       <w:r>
         <w:t xml:space="preserve">. However, it is performed every time the inner for-loop iterates without being subject to conditional statements. </w:t>
       </w:r>
     </w:p>
-    <w:p/>
-    <w:p>
-      <w:r>
-        <w:t>The reason this operation has been selected (besides the fact that it is essentially the only operation commonly performed between the two algorithms) was because in both algorithms it was not only the most performed operation but the most expensive operation as well. While the majority of other operations are either comparisons or assignments, in the case of the identified operation; the subtraction performed, combined with the calculation of the absolute value is most strenuous part of each algorithm and therefore is the operation that would have the greatest influence on each algorithm’s execution time.</w:t>
+    <w:p>
+      <w:r>
+        <w:t xml:space="preserve">The reason this operation has been selected (besides the fact that it is essentially the only operation commonly performed between the two algorithms) was because in both algorithms it was not only the most performed operation but the most expensive operation as well. While </w:t>
+      </w:r>
+      <w:proofErr w:type="gramStart"/>
+      <w:r>
+        <w:t>the majority of</w:t>
+      </w:r>
+      <w:proofErr w:type="gramEnd"/>
+      <w:r>
+        <w:t xml:space="preserve"> other operations are either comparisons or assignments, in the case of the identified operation; the subtraction performed, combined with the calculation of the absolute value is most strenuous part of each algorithm and therefore is the operation that would have the greatest influence on each algorithm’s execution time.</w:t>
       </w:r>
     </w:p>
     <w:p>
@@ -942,14 +928,12 @@
       <w:r>
         <w:t>The estimated average-case efficiency of the ‘</w:t>
       </w:r>
-      <w:proofErr w:type="spellStart"/>
       <w:r>
         <w:rPr>
           <w:i/>
         </w:rPr>
         <w:t>MinDistance</w:t>
       </w:r>
-      <w:proofErr w:type="spellEnd"/>
       <w:r>
         <w:t xml:space="preserve">’ algorithm is </w:t>
       </w:r>
@@ -1111,7 +1095,21 @@
         <w:rPr>
           <w:b/>
         </w:rPr>
-        <w:t xml:space="preserve">(n-1)  OR  </w:t>
+        <w:t>(n-1</w:t>
+      </w:r>
+      <w:proofErr w:type="gramStart"/>
+      <w:r>
+        <w:rPr>
+          <w:b/>
+        </w:rPr>
+        <w:t>)  OR</w:t>
+      </w:r>
+      <w:proofErr w:type="gramEnd"/>
+      <w:r>
+        <w:rPr>
+          <w:b/>
+        </w:rPr>
+        <w:t xml:space="preserve">  </w:t>
       </w:r>
       <w:r>
         <w:rPr>
@@ -1196,18 +1194,12 @@
         <w:rPr>
           <w:rFonts w:cstheme="minorHAnsi"/>
         </w:rPr>
-        <w:t xml:space="preserve"> and the assignment inside </w:t>
-      </w:r>
-      <w:r>
-        <w:rPr>
-          <w:rFonts w:cstheme="minorHAnsi"/>
-        </w:rPr>
+        <w:t xml:space="preserve"> and the assignment inside the if-statement was carried out. This is because it would have such a negligible effect on the overall average number of operations performed that it would not affect the expected trends.</w:t>
+      </w:r>
+    </w:p>
+    <w:p>
+      <w:r>
         <w:lastRenderedPageBreak/>
-        <w:t>the if-statement was carried out. This is because it would have such a negligible effect on the overall average number of operations performed that it would not affect the expected trends.</w:t>
-      </w:r>
-    </w:p>
-    <w:p>
-      <w:r>
         <w:t>The estimated average-case efficiency of the ‘</w:t>
       </w:r>
       <w:r>
@@ -1252,8 +1244,16 @@
         <w:rPr>
           <w:b/>
         </w:rPr>
-        <w:t>(n(</w:t>
-      </w:r>
+        <w:t>(</w:t>
+      </w:r>
+      <w:proofErr w:type="gramStart"/>
+      <w:r>
+        <w:rPr>
+          <w:b/>
+        </w:rPr>
+        <w:t>n(</w:t>
+      </w:r>
+      <w:proofErr w:type="gramEnd"/>
       <w:r>
         <w:rPr>
           <w:b/>
@@ -1475,8 +1475,16 @@
         <w:rPr>
           <w:b/>
         </w:rPr>
-        <w:t>(n(</w:t>
-      </w:r>
+        <w:t>(</w:t>
+      </w:r>
+      <w:proofErr w:type="gramStart"/>
+      <w:r>
+        <w:rPr>
+          <w:b/>
+        </w:rPr>
+        <w:t>n(</w:t>
+      </w:r>
+      <w:proofErr w:type="gramEnd"/>
       <w:r>
         <w:rPr>
           <w:b/>
@@ -1583,26 +1591,12 @@
         <w:rPr>
           <w:i/>
         </w:rPr>
-        <w:t>‘</w:t>
-      </w:r>
-      <w:proofErr w:type="spellStart"/>
+        <w:t>‘MinDistance’</w:t>
+      </w:r>
       <w:r>
         <w:rPr>
           <w:i/>
         </w:rPr>
-        <w:t>MinDistance</w:t>
-      </w:r>
-      <w:proofErr w:type="spellEnd"/>
-      <w:r>
-        <w:rPr>
-          <w:i/>
-        </w:rPr>
-        <w:t>’</w:t>
-      </w:r>
-      <w:r>
-        <w:rPr>
-          <w:i/>
-        </w:rPr>
         <w:t xml:space="preserve"> </w:t>
       </w:r>
       <w:r>
@@ -1614,18 +1608,18 @@
       <w:pPr>
         <w:pStyle w:val="Heading1"/>
       </w:pPr>
-      <w:commentRangeStart w:id="6"/>
+      <w:commentRangeStart w:id="5"/>
       <w:r>
         <w:t>Methodology, Tools and Techniques</w:t>
       </w:r>
-      <w:commentRangeEnd w:id="6"/>
+      <w:commentRangeEnd w:id="5"/>
       <w:r>
         <w:rPr>
           <w:rStyle w:val="CommentReference"/>
           <w:rFonts w:asciiTheme="minorHAnsi" w:eastAsiaTheme="minorHAnsi" w:hAnsiTheme="minorHAnsi" w:cstheme="minorBidi"/>
           <w:color w:val="auto"/>
         </w:rPr>
-        <w:commentReference w:id="6"/>
+        <w:commentReference w:id="5"/>
       </w:r>
     </w:p>
     <w:p>
@@ -1638,17 +1632,13 @@
     </w:p>
     <w:p>
       <w:r>
-        <w:t>The algorithm and testing suite used to run them were implemented in C++ using the Code Blocks IDE.</w:t>
-      </w:r>
-      <w:r>
-        <w:t xml:space="preserve"> C++ is a well-established, fast and flexible programming language </w:t>
+        <w:t xml:space="preserve">The algorithm and testing suite used to run them were implemented in C++ using the Code Blocks IDE. C++ is a well-established, fast and flexible programming language </w:t>
       </w:r>
       <w:sdt>
         <w:sdtPr>
           <w:id w:val="-413090926"/>
           <w:citation/>
         </w:sdtPr>
-        <w:sdtEndPr/>
         <w:sdtContent>
           <w:r>
             <w:fldChar w:fldCharType="begin"/>
@@ -1671,16 +1661,7 @@
         </w:sdtContent>
       </w:sdt>
       <w:r>
-        <w:t>, making it an appropriate choice for comparing the algorithms.</w:t>
-      </w:r>
-      <w:r>
-        <w:t xml:space="preserve"> Th</w:t>
-      </w:r>
-      <w:r>
-        <w:t>e</w:t>
-      </w:r>
-      <w:r>
-        <w:t xml:space="preserve"> code was then compiled and run on a Microsoft Surface Pro 4 running Microsoft’s flagship operating system, Windows 10. </w:t>
+        <w:t xml:space="preserve">, making it an appropriate choice for comparing the algorithms. The code was then compiled and run on a Microsoft Surface Pro 4 running Microsoft’s flagship operating system, Windows 10. </w:t>
       </w:r>
     </w:p>
     <w:p>
@@ -1693,13 +1674,7 @@
     </w:p>
     <w:p>
       <w:r>
-        <w:t xml:space="preserve">Both algorithms were implemented as C++ methods that were called within the Main function. The integer primitive type was used to represent the list of numbers, as whole numbers were adequate to demonstrate both algorithms’ effectiveness while also minimising the amount of memory used to store the array. </w:t>
-      </w:r>
-      <w:r>
-        <w:t>The setup of the C++ program</w:t>
-      </w:r>
-      <w:r>
-        <w:t xml:space="preserve"> can be found in </w:t>
+        <w:t xml:space="preserve">Both algorithms were implemented as C++ methods that were called within the Main function. The integer primitive type was used to represent the list of numbers, as whole numbers were adequate to demonstrate both algorithms’ effectiveness while also minimising the amount of memory used to store the array. The setup of the C++ program can be found in </w:t>
       </w:r>
       <w:r>
         <w:fldChar w:fldCharType="begin"/>
@@ -1740,10 +1715,7 @@
     </w:p>
     <w:p>
       <w:r>
-        <w:t xml:space="preserve">The translation of both algorithms from pseudocode to </w:t>
-      </w:r>
-      <w:r>
-        <w:t xml:space="preserve">C++ was straightforward, with the only significant difference being that the initial value of </w:t>
+        <w:t xml:space="preserve">The translation of both algorithms from pseudocode to C++ was straightforward, with the only significant difference being that the initial value of </w:t>
       </w:r>
       <m:oMath>
         <m:r>
@@ -1771,7 +1743,21 @@
         <w:rPr>
           <w:rFonts w:eastAsiaTheme="minorEastAsia"/>
         </w:rPr>
-        <w:t xml:space="preserve">rather than the impossible value of infinity – the risk of the distance between two values being larger than </w:t>
+        <w:t>rather than the impossible value of infinity – the risk of the distance between two v</w:t>
+      </w:r>
+      <w:proofErr w:type="spellStart"/>
+      <w:r>
+        <w:rPr>
+          <w:rFonts w:eastAsiaTheme="minorEastAsia"/>
+        </w:rPr>
+        <w:t>alues</w:t>
+      </w:r>
+      <w:proofErr w:type="spellEnd"/>
+      <w:r>
+        <w:rPr>
+          <w:rFonts w:eastAsiaTheme="minorEastAsia"/>
+        </w:rPr>
+        <w:t xml:space="preserve"> being larger than </w:t>
       </w:r>
       <m:oMath>
         <m:r>
@@ -1799,27 +1785,7 @@
         <w:rPr>
           <w:rFonts w:eastAsiaTheme="minorEastAsia"/>
         </w:rPr>
-        <w:t xml:space="preserve"> is a suitable substitute for infinity in this case. </w:t>
-      </w:r>
-      <w:r>
-        <w:rPr>
-          <w:rFonts w:eastAsiaTheme="minorEastAsia"/>
-        </w:rPr>
-        <w:t xml:space="preserve">The </w:t>
-      </w:r>
-      <w:proofErr w:type="spellStart"/>
-      <w:r>
-        <w:rPr>
-          <w:rFonts w:eastAsiaTheme="minorEastAsia"/>
-        </w:rPr>
-        <w:t>MinDistance</w:t>
-      </w:r>
-      <w:proofErr w:type="spellEnd"/>
-      <w:r>
-        <w:rPr>
-          <w:rFonts w:eastAsiaTheme="minorEastAsia"/>
-        </w:rPr>
-        <w:t xml:space="preserve"> and MinDistance2 methods can be found in </w:t>
+        <w:t xml:space="preserve"> is a suitable substitute for infinity in this case. The MinDistance and MinDistance2 methods can be found in </w:t>
       </w:r>
       <w:r>
         <w:rPr>
@@ -1960,13 +1926,7 @@
         <w:rPr>
           <w:rFonts w:eastAsiaTheme="minorEastAsia"/>
         </w:rPr>
-        <w:t xml:space="preserve"> library</w:t>
-      </w:r>
-      <w:r>
-        <w:rPr>
-          <w:rFonts w:eastAsiaTheme="minorEastAsia"/>
-        </w:rPr>
-        <w:t xml:space="preserve"> by using a Uniform Integer Distribution, seeded by a </w:t>
+        <w:t xml:space="preserve"> library by using a Uniform Integer Distribution, seeded by a </w:t>
       </w:r>
       <w:proofErr w:type="spellStart"/>
       <w:r>
@@ -1982,14 +1942,14 @@
         </w:rPr>
         <w:t xml:space="preserve"> Twister 19937 generator, </w:t>
       </w:r>
-      <w:commentRangeStart w:id="7"/>
+      <w:commentRangeStart w:id="6"/>
       <w:r>
         <w:rPr>
           <w:rFonts w:eastAsiaTheme="minorEastAsia"/>
         </w:rPr>
         <w:t xml:space="preserve">between </w:t>
       </w:r>
-      <w:commentRangeEnd w:id="7"/>
+      <w:commentRangeEnd w:id="6"/>
       <m:oMath>
         <m:r>
           <w:rPr>
@@ -2002,7 +1962,7 @@
         <w:rPr>
           <w:rStyle w:val="CommentReference"/>
         </w:rPr>
-        <w:commentReference w:id="7"/>
+        <w:commentReference w:id="6"/>
       </w:r>
       <w:r>
         <w:rPr>
@@ -2018,7 +1978,6 @@
           <w:id w:val="1439648071"/>
           <w:citation/>
         </w:sdtPr>
-        <w:sdtEndPr/>
         <w:sdtContent>
           <w:r>
             <w:rPr>
@@ -2070,26 +2029,14 @@
         <w:rPr>
           <w:rFonts w:eastAsiaTheme="minorEastAsia"/>
         </w:rPr>
+        <w:t xml:space="preserve">The size of the test array varied from 25 to 10,000, and increased by 25 at each step. The operations counting was only carried out once per array size, because the number of operations carried out by </w:t>
+      </w:r>
+      <w:r>
+        <w:rPr>
+          <w:rFonts w:eastAsiaTheme="minorEastAsia"/>
+        </w:rPr>
         <w:lastRenderedPageBreak/>
-        <w:t xml:space="preserve">The size of the test array varied from </w:t>
-      </w:r>
-      <w:r>
-        <w:rPr>
-          <w:rFonts w:eastAsiaTheme="minorEastAsia"/>
-        </w:rPr>
-        <w:t>25</w:t>
-      </w:r>
-      <w:r>
-        <w:rPr>
-          <w:rFonts w:eastAsiaTheme="minorEastAsia"/>
-        </w:rPr>
-        <w:t xml:space="preserve"> to 10,000, and increased by 25 at each step. The operations counting </w:t>
-      </w:r>
-      <w:r>
-        <w:rPr>
-          <w:rFonts w:eastAsiaTheme="minorEastAsia"/>
-        </w:rPr>
-        <w:t>was only carried out once per array size, because the number of operations carried out by both algorithms is constant for a given input size. There is however variation in the execution time, so for each input size 50 different arrays were tested on both algorithms to obtain an average.</w:t>
+        <w:t>both algorithms is constant for a given input size. There is however variation in the execution time, so for each input size 50 different arrays were tested on both algorithms to obtain an average.</w:t>
       </w:r>
     </w:p>
     <w:p>
@@ -2155,19 +2102,7 @@
         <w:rPr>
           <w:rFonts w:eastAsiaTheme="minorEastAsia"/>
         </w:rPr>
-        <w:t xml:space="preserve">libraries </w:t>
-      </w:r>
-      <w:r>
-        <w:rPr>
-          <w:rFonts w:eastAsiaTheme="minorEastAsia"/>
-        </w:rPr>
-        <w:t>were</w:t>
-      </w:r>
-      <w:r>
-        <w:rPr>
-          <w:rFonts w:eastAsiaTheme="minorEastAsia"/>
-        </w:rPr>
-        <w:t xml:space="preserve"> consulted to achieve this </w:t>
+        <w:t xml:space="preserve">libraries were consulted to achieve this </w:t>
       </w:r>
       <w:sdt>
         <w:sdtPr>
@@ -2177,7 +2112,6 @@
           <w:id w:val="-1350182444"/>
           <w:citation/>
         </w:sdtPr>
-        <w:sdtEndPr/>
         <w:sdtContent>
           <w:r>
             <w:rPr>
@@ -2234,15 +2168,7 @@
         </w:rPr>
       </w:pPr>
       <w:r>
-        <w:t xml:space="preserve">The basic operations were counted once within the main loop for each distinct array size. To achieve this, the algorithms had to be modified to include a counter that is incremented each time the basic operation was executed. The counter for </w:t>
-      </w:r>
-      <w:proofErr w:type="spellStart"/>
-      <w:r>
-        <w:t>MinDistance</w:t>
-      </w:r>
-      <w:proofErr w:type="spellEnd"/>
-      <w:r>
-        <w:t xml:space="preserve"> and MinDistance2 were the global long integers </w:t>
+        <w:t xml:space="preserve">The basic operations were counted once within the main loop for each distinct array size. To achieve this, the algorithms had to be modified to include a counter that is incremented each time the basic operation was executed. The counter for MinDistance and MinDistance2 were the global long integers </w:t>
       </w:r>
       <m:oMath>
         <m:r>
@@ -2283,19 +2209,7 @@
         <w:rPr>
           <w:rFonts w:eastAsiaTheme="minorEastAsia"/>
         </w:rPr>
-        <w:t xml:space="preserve">The implementation of the modified algorithms </w:t>
-      </w:r>
-      <w:r>
-        <w:rPr>
-          <w:rFonts w:eastAsiaTheme="minorEastAsia"/>
-        </w:rPr>
-        <w:t>was</w:t>
-      </w:r>
-      <w:r>
-        <w:rPr>
-          <w:rFonts w:eastAsiaTheme="minorEastAsia"/>
-        </w:rPr>
-        <w:t xml:space="preserve"> the separate methods </w:t>
+        <w:t xml:space="preserve">The implementation of the modified algorithms was the separate methods </w:t>
       </w:r>
       <w:proofErr w:type="spellStart"/>
       <w:r>
@@ -2419,7 +2333,21 @@
         <w:rPr>
           <w:rFonts w:eastAsiaTheme="minorEastAsia"/>
         </w:rPr>
-        <w:t xml:space="preserve"> condition to properly implement the counter, and immediately after the second comparison. In MinDistance2_OpsCount the counter is only incremented after the assignment of the </w:t>
+        <w:t xml:space="preserve"> condition to properly implement the counter, a</w:t>
+      </w:r>
+      <w:proofErr w:type="spellStart"/>
+      <w:r>
+        <w:rPr>
+          <w:rFonts w:eastAsiaTheme="minorEastAsia"/>
+        </w:rPr>
+        <w:t>nd</w:t>
+      </w:r>
+      <w:proofErr w:type="spellEnd"/>
+      <w:r>
+        <w:rPr>
+          <w:rFonts w:eastAsiaTheme="minorEastAsia"/>
+        </w:rPr>
+        <w:t xml:space="preserve"> immediately after the second comparison. In MinDistance2_OpsCount the counter is only incremented after the assignment of the </w:t>
       </w:r>
       <m:oMath>
         <m:r>
@@ -2441,19 +2369,21 @@
         <w:rPr>
           <w:rFonts w:eastAsiaTheme="minorEastAsia"/>
         </w:rPr>
-        <w:t>After the basic operations</w:t>
-      </w:r>
-      <w:r>
-        <w:rPr>
-          <w:rFonts w:eastAsiaTheme="minorEastAsia"/>
-        </w:rPr>
-        <w:t xml:space="preserve"> had been counted, the program moved on to the </w:t>
-      </w:r>
-      <w:r>
-        <w:rPr>
-          <w:rFonts w:eastAsiaTheme="minorEastAsia"/>
-        </w:rPr>
-        <w:t>execution timing. Once this was complete, the results of this part of the experiment were written to the Ops CSV file.</w:t>
+        <w:t xml:space="preserve">After the basic </w:t>
+      </w:r>
+      <w:proofErr w:type="gramStart"/>
+      <w:r>
+        <w:rPr>
+          <w:rFonts w:eastAsiaTheme="minorEastAsia"/>
+        </w:rPr>
+        <w:t>operations</w:t>
+      </w:r>
+      <w:proofErr w:type="gramEnd"/>
+      <w:r>
+        <w:rPr>
+          <w:rFonts w:eastAsiaTheme="minorEastAsia"/>
+        </w:rPr>
+        <w:t xml:space="preserve"> had been counted, the program moved on to the execution timing. Once this was complete, the results of this part of the experiment were written to the Ops CSV file.</w:t>
       </w:r>
     </w:p>
     <w:p>
@@ -2495,7 +2425,6 @@
           <w:id w:val="-1313245738"/>
           <w:citation/>
         </w:sdtPr>
-        <w:sdtEndPr/>
         <w:sdtContent>
           <w:r>
             <w:fldChar w:fldCharType="begin"/>
@@ -2518,15 +2447,7 @@
         </w:sdtContent>
       </w:sdt>
       <w:r>
-        <w:t xml:space="preserve">. For the first algorithm, the timer was started, then the </w:t>
-      </w:r>
-      <w:proofErr w:type="spellStart"/>
-      <w:r>
-        <w:t>MinDistance</w:t>
-      </w:r>
-      <w:proofErr w:type="spellEnd"/>
-      <w:r>
-        <w:t xml:space="preserve"> method was run, and then the stop time was added to the global long integer </w:t>
+        <w:t xml:space="preserve">. For the first algorithm, the timer was started, then the MinDistance method was run, and then the stop time was added to the global long integer </w:t>
       </w:r>
       <m:oMath>
         <m:r>
@@ -2562,37 +2483,48 @@
         <w:rPr>
           <w:rFonts w:eastAsiaTheme="minorEastAsia"/>
         </w:rPr>
-        <w:t xml:space="preserve">The </w:t>
-      </w:r>
-      <w:r>
-        <w:rPr>
-          <w:rFonts w:eastAsiaTheme="minorEastAsia"/>
-        </w:rPr>
-        <w:t>process</w:t>
-      </w:r>
-      <w:r>
-        <w:rPr>
-          <w:rFonts w:eastAsiaTheme="minorEastAsia"/>
-        </w:rPr>
-        <w:t xml:space="preserve"> of timing the algorithm’s execution time</w:t>
-      </w:r>
-      <w:r>
-        <w:rPr>
-          <w:rFonts w:eastAsiaTheme="minorEastAsia"/>
-        </w:rPr>
-        <w:t xml:space="preserve"> was performed 50 times</w:t>
-      </w:r>
-      <w:r>
-        <w:rPr>
-          <w:rFonts w:eastAsiaTheme="minorEastAsia"/>
-        </w:rPr>
-        <w:t xml:space="preserve"> on each algorithm. UP TO HERE.</w:t>
-      </w:r>
-      <w:r>
-        <w:rPr>
-          <w:rFonts w:eastAsiaTheme="minorEastAsia"/>
-        </w:rPr>
-        <w:t xml:space="preserve">  </w:t>
+        <w:t xml:space="preserve">The process of timing the algorithm’s execution time was performed 50 times on each algorithm. Once this was completed, the </w:t>
+      </w:r>
+      <m:oMath>
+        <m:r>
+          <w:rPr>
+            <w:rFonts w:ascii="Cambria Math" w:eastAsiaTheme="minorEastAsia" w:hAnsi="Cambria Math"/>
+          </w:rPr>
+          <m:t>etime</m:t>
+        </m:r>
+      </m:oMath>
+      <w:r>
+        <w:rPr>
+          <w:rFonts w:eastAsiaTheme="minorEastAsia"/>
+        </w:rPr>
+        <w:t xml:space="preserve"> and </w:t>
+      </w:r>
+      <m:oMath>
+        <m:r>
+          <w:rPr>
+            <w:rFonts w:ascii="Cambria Math" w:eastAsiaTheme="minorEastAsia" w:hAnsi="Cambria Math"/>
+          </w:rPr>
+          <m:t>etime2</m:t>
+        </m:r>
+      </m:oMath>
+      <w:r>
+        <w:rPr>
+          <w:rFonts w:eastAsiaTheme="minorEastAsia"/>
+        </w:rPr>
+        <w:t xml:space="preserve"> variables were divided by 50 to obtain an average, and these averages were written to the Time CSV file. </w:t>
+      </w:r>
+    </w:p>
+    <w:p>
+      <w:pPr>
+        <w:rPr>
+          <w:rFonts w:asciiTheme="majorHAnsi" w:eastAsiaTheme="majorEastAsia" w:hAnsiTheme="majorHAnsi" w:cstheme="majorBidi"/>
+          <w:color w:val="2E74B5" w:themeColor="accent1" w:themeShade="BF"/>
+          <w:sz w:val="32"/>
+          <w:szCs w:val="32"/>
+        </w:rPr>
+      </w:pPr>
+      <w:r>
+        <w:br w:type="page"/>
       </w:r>
     </w:p>
     <w:p>
@@ -2600,6 +2532,7 @@
         <w:pStyle w:val="Heading1"/>
       </w:pPr>
       <w:r>
+        <w:lastRenderedPageBreak/>
         <w:t>Experimental Results</w:t>
       </w:r>
     </w:p>
@@ -2609,6 +2542,248 @@
       </w:pPr>
       <w:r>
         <w:t>Functional Testing</w:t>
+      </w:r>
+    </w:p>
+    <w:p>
+      <w:r>
+        <w:t xml:space="preserve">Prior to the experiments, the functionality of the code was tested to ensure the algorithms behaved in the expected way. This was performed by calling the </w:t>
+      </w:r>
+      <w:proofErr w:type="spellStart"/>
+      <w:r>
+        <w:t>FunctionalTesting</w:t>
+      </w:r>
+      <w:proofErr w:type="spellEnd"/>
+      <w:r>
+        <w:t xml:space="preserve"> method, which is included in </w:t>
+      </w:r>
+      <w:r>
+        <w:fldChar w:fldCharType="begin"/>
+      </w:r>
+      <w:r>
+        <w:instrText xml:space="preserve"> REF _Ref482993875 \w \h </w:instrText>
+      </w:r>
+      <w:r>
+        <w:fldChar w:fldCharType="separate"/>
+      </w:r>
+      <w:r>
+        <w:t>Appendix 9</w:t>
+      </w:r>
+      <w:r>
+        <w:fldChar w:fldCharType="end"/>
+      </w:r>
+      <w:r>
+        <w:t>, at the start of the Main method. If any of the tests failed the Main method would return a value of 1 and exit, indicating an error. Five tests were performed on both the MinDistance and MinDistance2 functions, to check:</w:t>
+      </w:r>
+    </w:p>
+    <w:p>
+      <w:pPr>
+        <w:pStyle w:val="ListParagraph"/>
+        <w:numPr>
+          <w:ilvl w:val="0"/>
+          <w:numId w:val="6"/>
+        </w:numPr>
+      </w:pPr>
+      <w:r>
+        <w:t>The general case</w:t>
+      </w:r>
+    </w:p>
+    <w:p>
+      <w:pPr>
+        <w:pStyle w:val="ListParagraph"/>
+        <w:numPr>
+          <w:ilvl w:val="0"/>
+          <w:numId w:val="6"/>
+        </w:numPr>
+      </w:pPr>
+      <w:r>
+        <w:t>When the smallest distance is between the first and last terms of the array</w:t>
+      </w:r>
+    </w:p>
+    <w:p>
+      <w:pPr>
+        <w:pStyle w:val="ListParagraph"/>
+        <w:numPr>
+          <w:ilvl w:val="0"/>
+          <w:numId w:val="6"/>
+        </w:numPr>
+      </w:pPr>
+      <w:r>
+        <w:t>When the smallest distance is bet</w:t>
+      </w:r>
+      <w:bookmarkStart w:id="7" w:name="_GoBack"/>
+      <w:bookmarkEnd w:id="7"/>
+      <w:r>
+        <w:t>ween the last two elements of the array</w:t>
+      </w:r>
+    </w:p>
+    <w:p>
+      <w:pPr>
+        <w:pStyle w:val="ListParagraph"/>
+        <w:numPr>
+          <w:ilvl w:val="0"/>
+          <w:numId w:val="6"/>
+        </w:numPr>
+      </w:pPr>
+      <w:r>
+        <w:t xml:space="preserve">The extreme case that there are two identical elements (i.e. </w:t>
+      </w:r>
+      <m:oMath>
+        <m:r>
+          <w:rPr>
+            <w:rFonts w:ascii="Cambria Math" w:hAnsi="Cambria Math"/>
+          </w:rPr>
+          <m:t>dmin</m:t>
+        </m:r>
+        <m:r>
+          <w:rPr>
+            <w:rFonts w:ascii="Cambria Math" w:eastAsiaTheme="minorEastAsia" w:hAnsi="Cambria Math"/>
+          </w:rPr>
+          <m:t>=0</m:t>
+        </m:r>
+      </m:oMath>
+      <w:r>
+        <w:rPr>
+          <w:rFonts w:eastAsiaTheme="minorEastAsia"/>
+        </w:rPr>
+        <w:t>)</w:t>
+      </w:r>
+    </w:p>
+    <w:p>
+      <w:pPr>
+        <w:pStyle w:val="ListParagraph"/>
+        <w:numPr>
+          <w:ilvl w:val="0"/>
+          <w:numId w:val="6"/>
+        </w:numPr>
+      </w:pPr>
+      <w:r>
+        <w:rPr>
+          <w:rFonts w:eastAsiaTheme="minorEastAsia"/>
+        </w:rPr>
+        <w:t>Behaviour when negative numbers are introduced</w:t>
+      </w:r>
+    </w:p>
+    <w:p>
+      <w:r>
+        <w:rPr>
+          <w:rFonts w:eastAsiaTheme="minorEastAsia"/>
+        </w:rPr>
+        <w:fldChar w:fldCharType="begin"/>
+      </w:r>
+      <w:r>
+        <w:rPr>
+          <w:rFonts w:eastAsiaTheme="minorEastAsia"/>
+        </w:rPr>
+        <w:instrText xml:space="preserve"> REF _Ref482994239 \h </w:instrText>
+      </w:r>
+      <w:r>
+        <w:rPr>
+          <w:rFonts w:eastAsiaTheme="minorEastAsia"/>
+        </w:rPr>
+      </w:r>
+      <w:r>
+        <w:rPr>
+          <w:rFonts w:eastAsiaTheme="minorEastAsia"/>
+        </w:rPr>
+        <w:fldChar w:fldCharType="separate"/>
+      </w:r>
+      <w:r>
+        <w:t xml:space="preserve">Figure </w:t>
+      </w:r>
+      <w:r>
+        <w:rPr>
+          <w:noProof/>
+        </w:rPr>
+        <w:t>1</w:t>
+      </w:r>
+      <w:r>
+        <w:rPr>
+          <w:rFonts w:eastAsiaTheme="minorEastAsia"/>
+        </w:rPr>
+        <w:fldChar w:fldCharType="end"/>
+      </w:r>
+      <w:r>
+        <w:rPr>
+          <w:rFonts w:eastAsiaTheme="minorEastAsia"/>
+        </w:rPr>
+        <w:t xml:space="preserve"> below shows the first twelve lines of console output of the program, which confirms that the methods follow the algorithms as expected.</w:t>
+      </w:r>
+    </w:p>
+    <w:p>
+      <w:pPr>
+        <w:keepNext/>
+      </w:pPr>
+      <w:r>
+        <w:rPr>
+          <w:noProof/>
+          <w:lang w:eastAsia="en-AU"/>
+        </w:rPr>
+        <w:drawing>
+          <wp:inline distT="0" distB="0" distL="0" distR="0" wp14:anchorId="251A6A78" wp14:editId="01735351">
+            <wp:extent cx="5731510" cy="1546860"/>
+            <wp:effectExtent l="0" t="0" r="2540" b="0"/>
+            <wp:docPr id="13" name="Picture 13"/>
+            <wp:cNvGraphicFramePr>
+              <a:graphicFrameLocks xmlns:a="http://schemas.openxmlformats.org/drawingml/2006/main" noChangeAspect="1"/>
+            </wp:cNvGraphicFramePr>
+            <a:graphic xmlns:a="http://schemas.openxmlformats.org/drawingml/2006/main">
+              <a:graphicData uri="http://schemas.openxmlformats.org/drawingml/2006/picture">
+                <pic:pic xmlns:pic="http://schemas.openxmlformats.org/drawingml/2006/picture">
+                  <pic:nvPicPr>
+                    <pic:cNvPr id="1" name=""/>
+                    <pic:cNvPicPr/>
+                  </pic:nvPicPr>
+                  <pic:blipFill>
+                    <a:blip r:embed="rId10"/>
+                    <a:stretch>
+                      <a:fillRect/>
+                    </a:stretch>
+                  </pic:blipFill>
+                  <pic:spPr>
+                    <a:xfrm>
+                      <a:off x="0" y="0"/>
+                      <a:ext cx="5731510" cy="1546860"/>
+                    </a:xfrm>
+                    <a:prstGeom prst="rect">
+                      <a:avLst/>
+                    </a:prstGeom>
+                  </pic:spPr>
+                </pic:pic>
+              </a:graphicData>
+            </a:graphic>
+          </wp:inline>
+        </w:drawing>
+      </w:r>
+    </w:p>
+    <w:p>
+      <w:pPr>
+        <w:pStyle w:val="Caption"/>
+      </w:pPr>
+      <w:bookmarkStart w:id="8" w:name="_Ref482994239"/>
+      <w:r>
+        <w:t xml:space="preserve">Figure </w:t>
+      </w:r>
+      <w:r>
+        <w:fldChar w:fldCharType="begin"/>
+      </w:r>
+      <w:r>
+        <w:instrText xml:space="preserve"> SEQ Figure \* ARABIC </w:instrText>
+      </w:r>
+      <w:r>
+        <w:fldChar w:fldCharType="separate"/>
+      </w:r>
+      <w:r>
+        <w:rPr>
+          <w:noProof/>
+        </w:rPr>
+        <w:t>1</w:t>
+      </w:r>
+      <w:r>
+        <w:fldChar w:fldCharType="end"/>
+      </w:r>
+      <w:bookmarkEnd w:id="8"/>
+      <w:r>
+        <w:t>: Console output after successful functional testing</w:t>
       </w:r>
     </w:p>
     <w:p/>
@@ -2721,7 +2896,6 @@
                       <w:rPr>
                         <w:noProof/>
                       </w:rPr>
-                      <w:lastRenderedPageBreak/>
                       <w:t xml:space="preserve">[1] </w:t>
                     </w:r>
                   </w:p>
@@ -2860,6 +3034,7 @@
                       <w:rPr>
                         <w:noProof/>
                       </w:rPr>
+                      <w:lastRenderedPageBreak/>
                       <w:t xml:space="preserve">[4] </w:t>
                     </w:r>
                   </w:p>
@@ -2973,26 +3148,21 @@
       <w:pPr>
         <w:pStyle w:val="Appendix"/>
       </w:pPr>
-      <w:bookmarkStart w:id="8" w:name="_Ref482700599"/>
-      <w:commentRangeStart w:id="9"/>
-      <w:proofErr w:type="spellStart"/>
-      <w:r>
-        <w:t>MinDistance</w:t>
-      </w:r>
-      <w:proofErr w:type="spellEnd"/>
-      <w:r>
-        <w:t xml:space="preserve"> Algorithm</w:t>
-      </w:r>
-      <w:commentRangeEnd w:id="9"/>
+      <w:bookmarkStart w:id="9" w:name="_Ref482700599"/>
+      <w:commentRangeStart w:id="10"/>
+      <w:r>
+        <w:t>MinDistance Algorithm</w:t>
+      </w:r>
+      <w:commentRangeEnd w:id="10"/>
       <w:r>
         <w:rPr>
           <w:rStyle w:val="CommentReference"/>
           <w:rFonts w:asciiTheme="minorHAnsi" w:eastAsiaTheme="minorHAnsi" w:hAnsiTheme="minorHAnsi" w:cstheme="minorBidi"/>
           <w:color w:val="auto"/>
         </w:rPr>
-        <w:commentReference w:id="9"/>
-      </w:r>
-      <w:bookmarkEnd w:id="8"/>
+        <w:commentReference w:id="10"/>
+      </w:r>
+      <w:bookmarkEnd w:id="9"/>
     </w:p>
     <w:p>
       <w:r>
@@ -3005,59 +3175,6 @@
             <wp:extent cx="4829175" cy="2000250"/>
             <wp:effectExtent l="0" t="0" r="9525" b="0"/>
             <wp:docPr id="1" name="Picture 1"/>
-            <wp:cNvGraphicFramePr>
-              <a:graphicFrameLocks xmlns:a="http://schemas.openxmlformats.org/drawingml/2006/main" noChangeAspect="1"/>
-            </wp:cNvGraphicFramePr>
-            <a:graphic xmlns:a="http://schemas.openxmlformats.org/drawingml/2006/main">
-              <a:graphicData uri="http://schemas.openxmlformats.org/drawingml/2006/picture">
-                <pic:pic xmlns:pic="http://schemas.openxmlformats.org/drawingml/2006/picture">
-                  <pic:nvPicPr>
-                    <pic:cNvPr id="1" name=""/>
-                    <pic:cNvPicPr/>
-                  </pic:nvPicPr>
-                  <pic:blipFill>
-                    <a:blip r:embed="rId10"/>
-                    <a:stretch>
-                      <a:fillRect/>
-                    </a:stretch>
-                  </pic:blipFill>
-                  <pic:spPr>
-                    <a:xfrm>
-                      <a:off x="0" y="0"/>
-                      <a:ext cx="4829175" cy="2000250"/>
-                    </a:xfrm>
-                    <a:prstGeom prst="rect">
-                      <a:avLst/>
-                    </a:prstGeom>
-                  </pic:spPr>
-                </pic:pic>
-              </a:graphicData>
-            </a:graphic>
-          </wp:inline>
-        </w:drawing>
-      </w:r>
-    </w:p>
-    <w:p>
-      <w:pPr>
-        <w:pStyle w:val="Appendix"/>
-      </w:pPr>
-      <w:bookmarkStart w:id="10" w:name="_Ref482700909"/>
-      <w:r>
-        <w:t>MinDistance2 Algorithm</w:t>
-      </w:r>
-      <w:bookmarkEnd w:id="10"/>
-    </w:p>
-    <w:p>
-      <w:r>
-        <w:rPr>
-          <w:noProof/>
-          <w:lang w:eastAsia="en-AU"/>
-        </w:rPr>
-        <w:drawing>
-          <wp:inline distT="0" distB="0" distL="0" distR="0" wp14:anchorId="089CD921" wp14:editId="04428495">
-            <wp:extent cx="5353050" cy="2162175"/>
-            <wp:effectExtent l="0" t="0" r="0" b="9525"/>
-            <wp:docPr id="3" name="Picture 3"/>
             <wp:cNvGraphicFramePr>
               <a:graphicFrameLocks xmlns:a="http://schemas.openxmlformats.org/drawingml/2006/main" noChangeAspect="1"/>
             </wp:cNvGraphicFramePr>
@@ -3077,6 +3194,68 @@
                   <pic:spPr>
                     <a:xfrm>
                       <a:off x="0" y="0"/>
+                      <a:ext cx="4829175" cy="2000250"/>
+                    </a:xfrm>
+                    <a:prstGeom prst="rect">
+                      <a:avLst/>
+                    </a:prstGeom>
+                  </pic:spPr>
+                </pic:pic>
+              </a:graphicData>
+            </a:graphic>
+          </wp:inline>
+        </w:drawing>
+      </w:r>
+    </w:p>
+    <w:p>
+      <w:pPr>
+        <w:pStyle w:val="Appendix"/>
+      </w:pPr>
+      <w:bookmarkStart w:id="11" w:name="_Ref482700909"/>
+      <w:r>
+        <w:t>MinDistance2 Algorithm</w:t>
+      </w:r>
+      <w:bookmarkEnd w:id="11"/>
+    </w:p>
+    <w:p>
+      <w:pPr>
+        <w:sectPr>
+          <w:footerReference w:type="default" r:id="rId12"/>
+          <w:pgSz w:w="11906" w:h="16838"/>
+          <w:pgMar w:top="1440" w:right="1440" w:bottom="1440" w:left="1440" w:header="708" w:footer="708" w:gutter="0"/>
+          <w:cols w:space="708"/>
+          <w:docGrid w:linePitch="360"/>
+        </w:sectPr>
+      </w:pPr>
+      <w:r>
+        <w:rPr>
+          <w:noProof/>
+          <w:lang w:eastAsia="en-AU"/>
+        </w:rPr>
+        <w:drawing>
+          <wp:inline distT="0" distB="0" distL="0" distR="0" wp14:anchorId="089CD921" wp14:editId="04428495">
+            <wp:extent cx="5353050" cy="2162175"/>
+            <wp:effectExtent l="0" t="0" r="0" b="9525"/>
+            <wp:docPr id="3" name="Picture 3"/>
+            <wp:cNvGraphicFramePr>
+              <a:graphicFrameLocks xmlns:a="http://schemas.openxmlformats.org/drawingml/2006/main" noChangeAspect="1"/>
+            </wp:cNvGraphicFramePr>
+            <a:graphic xmlns:a="http://schemas.openxmlformats.org/drawingml/2006/main">
+              <a:graphicData uri="http://schemas.openxmlformats.org/drawingml/2006/picture">
+                <pic:pic xmlns:pic="http://schemas.openxmlformats.org/drawingml/2006/picture">
+                  <pic:nvPicPr>
+                    <pic:cNvPr id="1" name=""/>
+                    <pic:cNvPicPr/>
+                  </pic:nvPicPr>
+                  <pic:blipFill>
+                    <a:blip r:embed="rId13"/>
+                    <a:stretch>
+                      <a:fillRect/>
+                    </a:stretch>
+                  </pic:blipFill>
+                  <pic:spPr>
+                    <a:xfrm>
+                      <a:off x="0" y="0"/>
                       <a:ext cx="5353050" cy="2162175"/>
                     </a:xfrm>
                     <a:prstGeom prst="rect">
@@ -3094,14 +3273,22 @@
       <w:pPr>
         <w:pStyle w:val="Appendix"/>
       </w:pPr>
-      <w:bookmarkStart w:id="11" w:name="_Ref482978823"/>
+      <w:bookmarkStart w:id="12" w:name="_Ref482978823"/>
       <w:r>
         <w:lastRenderedPageBreak/>
         <w:t>Setup of C++ Program</w:t>
       </w:r>
-      <w:bookmarkEnd w:id="11"/>
-    </w:p>
-    <w:p>
+      <w:bookmarkEnd w:id="12"/>
+    </w:p>
+    <w:p>
+      <w:pPr>
+        <w:sectPr>
+          <w:pgSz w:w="16838" w:h="11906" w:orient="landscape"/>
+          <w:pgMar w:top="1440" w:right="1440" w:bottom="1440" w:left="1440" w:header="709" w:footer="709" w:gutter="0"/>
+          <w:cols w:space="708"/>
+          <w:docGrid w:linePitch="360"/>
+        </w:sectPr>
+      </w:pPr>
       <w:r>
         <w:rPr>
           <w:noProof/>
@@ -3123,7 +3310,7 @@
                     <pic:cNvPicPr/>
                   </pic:nvPicPr>
                   <pic:blipFill>
-                    <a:blip r:embed="rId12"/>
+                    <a:blip r:embed="rId14"/>
                     <a:stretch>
                       <a:fillRect/>
                     </a:stretch>
@@ -3145,20 +3332,15 @@
       </w:r>
     </w:p>
     <w:p>
-      <w:r>
-        <w:br w:type="page"/>
-      </w:r>
-    </w:p>
-    <w:p/>
-    <w:p>
       <w:pPr>
         <w:pStyle w:val="Appendix"/>
       </w:pPr>
-      <w:bookmarkStart w:id="12" w:name="_Ref482978842"/>
-      <w:r>
+      <w:bookmarkStart w:id="13" w:name="_Ref482978842"/>
+      <w:r>
+        <w:lastRenderedPageBreak/>
         <w:t>Main Method</w:t>
       </w:r>
-      <w:bookmarkEnd w:id="12"/>
+      <w:bookmarkEnd w:id="13"/>
     </w:p>
     <w:p>
       <w:r>
@@ -3167,9 +3349,9 @@
           <w:lang w:eastAsia="en-AU"/>
         </w:rPr>
         <w:drawing>
-          <wp:inline distT="0" distB="0" distL="0" distR="0" wp14:anchorId="77F95E26" wp14:editId="76C7719F">
-            <wp:extent cx="5731033" cy="3490913"/>
-            <wp:effectExtent l="0" t="0" r="3175" b="0"/>
+          <wp:inline distT="0" distB="0" distL="0" distR="0" wp14:anchorId="77F95E26" wp14:editId="72CEDDCD">
+            <wp:extent cx="6192331" cy="3771900"/>
+            <wp:effectExtent l="0" t="0" r="0" b="0"/>
             <wp:docPr id="6" name="Picture 6"/>
             <wp:cNvGraphicFramePr>
               <a:graphicFrameLocks xmlns:a="http://schemas.openxmlformats.org/drawingml/2006/main" noChangeAspect="1"/>
@@ -3182,14 +3364,14 @@
                     <pic:cNvPicPr/>
                   </pic:nvPicPr>
                   <pic:blipFill rotWithShape="1">
-                    <a:blip r:embed="rId13"/>
+                    <a:blip r:embed="rId15"/>
                     <a:srcRect b="8596"/>
                     <a:stretch/>
                   </pic:blipFill>
                   <pic:spPr bwMode="auto">
                     <a:xfrm>
                       <a:off x="0" y="0"/>
-                      <a:ext cx="5731510" cy="3491203"/>
+                      <a:ext cx="6195282" cy="3773698"/>
                     </a:xfrm>
                     <a:prstGeom prst="rect">
                       <a:avLst/>
@@ -3219,16 +3401,16 @@
           <w:szCs w:val="26"/>
         </w:rPr>
       </w:pPr>
-      <w:bookmarkStart w:id="13" w:name="_Ref482818333"/>
+      <w:bookmarkStart w:id="14" w:name="_Ref482818333"/>
       <w:r>
         <w:rPr>
           <w:noProof/>
           <w:lang w:eastAsia="en-AU"/>
         </w:rPr>
         <w:drawing>
-          <wp:inline distT="0" distB="0" distL="0" distR="0" wp14:anchorId="2955E622" wp14:editId="1E6E2CF2">
-            <wp:extent cx="5731510" cy="1994852"/>
-            <wp:effectExtent l="0" t="0" r="2540" b="5715"/>
+          <wp:inline distT="0" distB="0" distL="0" distR="0" wp14:anchorId="2955E622" wp14:editId="5617BB73">
+            <wp:extent cx="6321721" cy="2200275"/>
+            <wp:effectExtent l="0" t="0" r="3175" b="0"/>
             <wp:docPr id="8" name="Picture 8"/>
             <wp:cNvGraphicFramePr>
               <a:graphicFrameLocks xmlns:a="http://schemas.openxmlformats.org/drawingml/2006/main" noChangeAspect="1"/>
@@ -3241,14 +3423,14 @@
                     <pic:cNvPicPr/>
                   </pic:nvPicPr>
                   <pic:blipFill rotWithShape="1">
-                    <a:blip r:embed="rId14"/>
+                    <a:blip r:embed="rId16"/>
                     <a:srcRect t="21541"/>
                     <a:stretch/>
                   </pic:blipFill>
                   <pic:spPr bwMode="auto">
                     <a:xfrm>
                       <a:off x="0" y="0"/>
-                      <a:ext cx="5731510" cy="1994852"/>
+                      <a:ext cx="6324172" cy="2201128"/>
                     </a:xfrm>
                     <a:prstGeom prst="rect">
                       <a:avLst/>
@@ -3279,18 +3461,13 @@
       <w:pPr>
         <w:pStyle w:val="Appendix"/>
       </w:pPr>
-      <w:bookmarkStart w:id="14" w:name="_Ref482978984"/>
-      <w:proofErr w:type="spellStart"/>
+      <w:bookmarkStart w:id="15" w:name="_Ref482978984"/>
       <w:r>
         <w:lastRenderedPageBreak/>
-        <w:t>MinDistance</w:t>
-      </w:r>
-      <w:proofErr w:type="spellEnd"/>
-      <w:r>
-        <w:t xml:space="preserve"> C++ Implementation</w:t>
-      </w:r>
-      <w:bookmarkEnd w:id="13"/>
+        <w:t>MinDistance C++ Implementation</w:t>
+      </w:r>
       <w:bookmarkEnd w:id="14"/>
+      <w:bookmarkEnd w:id="15"/>
     </w:p>
     <w:p>
       <w:pPr>
@@ -3320,7 +3497,7 @@
                     <pic:cNvPicPr/>
                   </pic:nvPicPr>
                   <pic:blipFill rotWithShape="1">
-                    <a:blip r:embed="rId15"/>
+                    <a:blip r:embed="rId17"/>
                     <a:srcRect l="1412"/>
                     <a:stretch/>
                   </pic:blipFill>
@@ -3359,11 +3536,11 @@
       <w:pPr>
         <w:pStyle w:val="Appendix"/>
       </w:pPr>
-      <w:bookmarkStart w:id="15" w:name="_Ref482818344"/>
+      <w:bookmarkStart w:id="16" w:name="_Ref482818344"/>
       <w:r>
         <w:t>MinDistance2 C++ Implementation</w:t>
       </w:r>
-      <w:bookmarkEnd w:id="15"/>
+      <w:bookmarkEnd w:id="16"/>
     </w:p>
     <w:p>
       <w:r>
@@ -3387,7 +3564,7 @@
                     <pic:cNvPicPr/>
                   </pic:nvPicPr>
                   <pic:blipFill rotWithShape="1">
-                    <a:blip r:embed="rId16"/>
+                    <a:blip r:embed="rId18"/>
                     <a:srcRect l="1330"/>
                     <a:stretch/>
                   </pic:blipFill>
@@ -3419,7 +3596,7 @@
       <w:pPr>
         <w:pStyle w:val="Appendix"/>
       </w:pPr>
-      <w:bookmarkStart w:id="16" w:name="_Ref482979655"/>
+      <w:bookmarkStart w:id="17" w:name="_Ref482979655"/>
       <w:proofErr w:type="spellStart"/>
       <w:r>
         <w:t>MinDistance_OpsCount</w:t>
@@ -3428,7 +3605,7 @@
       <w:r>
         <w:t xml:space="preserve"> C++ Implementation</w:t>
       </w:r>
-      <w:bookmarkEnd w:id="16"/>
+      <w:bookmarkEnd w:id="17"/>
     </w:p>
     <w:p>
       <w:r>
@@ -3452,7 +3629,7 @@
                     <pic:cNvPicPr/>
                   </pic:nvPicPr>
                   <pic:blipFill rotWithShape="1">
-                    <a:blip r:embed="rId17"/>
+                    <a:blip r:embed="rId19"/>
                     <a:srcRect l="499"/>
                     <a:stretch/>
                   </pic:blipFill>
@@ -3484,12 +3661,12 @@
       <w:pPr>
         <w:pStyle w:val="Appendix"/>
       </w:pPr>
-      <w:bookmarkStart w:id="17" w:name="_Ref482979663"/>
+      <w:bookmarkStart w:id="18" w:name="_Ref482979663"/>
       <w:r>
         <w:lastRenderedPageBreak/>
         <w:t>MinDistance2_OpsCount C++ Implementation</w:t>
       </w:r>
-      <w:bookmarkEnd w:id="17"/>
+      <w:bookmarkEnd w:id="18"/>
     </w:p>
     <w:p>
       <w:r>
@@ -3513,7 +3690,7 @@
                     <pic:cNvPicPr/>
                   </pic:nvPicPr>
                   <pic:blipFill>
-                    <a:blip r:embed="rId18"/>
+                    <a:blip r:embed="rId20"/>
                     <a:stretch>
                       <a:fillRect/>
                     </a:stretch>
@@ -3534,9 +3711,84 @@
         </w:drawing>
       </w:r>
     </w:p>
+    <w:p>
+      <w:pPr>
+        <w:pStyle w:val="Appendix"/>
+      </w:pPr>
+      <w:bookmarkStart w:id="19" w:name="_Ref482993875"/>
+      <w:r>
+        <w:rPr>
+          <w:noProof/>
+          <w:lang w:eastAsia="en-AU"/>
+        </w:rPr>
+        <w:drawing>
+          <wp:anchor distT="0" distB="0" distL="114300" distR="114300" simplePos="0" relativeHeight="251659264" behindDoc="0" locked="0" layoutInCell="1" allowOverlap="1" wp14:anchorId="7CA34BEA" wp14:editId="1FA449FE">
+            <wp:simplePos x="0" y="0"/>
+            <wp:positionH relativeFrom="margin">
+              <wp:align>center</wp:align>
+            </wp:positionH>
+            <wp:positionV relativeFrom="paragraph">
+              <wp:posOffset>347980</wp:posOffset>
+            </wp:positionV>
+            <wp:extent cx="7145020" cy="4324350"/>
+            <wp:effectExtent l="0" t="0" r="0" b="0"/>
+            <wp:wrapSquare wrapText="bothSides"/>
+            <wp:docPr id="7" name="Picture 7"/>
+            <wp:cNvGraphicFramePr>
+              <a:graphicFrameLocks xmlns:a="http://schemas.openxmlformats.org/drawingml/2006/main" noChangeAspect="1"/>
+            </wp:cNvGraphicFramePr>
+            <a:graphic xmlns:a="http://schemas.openxmlformats.org/drawingml/2006/main">
+              <a:graphicData uri="http://schemas.openxmlformats.org/drawingml/2006/picture">
+                <pic:pic xmlns:pic="http://schemas.openxmlformats.org/drawingml/2006/picture">
+                  <pic:nvPicPr>
+                    <pic:cNvPr id="1" name=""/>
+                    <pic:cNvPicPr/>
+                  </pic:nvPicPr>
+                  <pic:blipFill>
+                    <a:blip r:embed="rId21" cstate="print">
+                      <a:extLst>
+                        <a:ext uri="{28A0092B-C50C-407E-A947-70E740481C1C}">
+                          <a14:useLocalDpi xmlns:a14="http://schemas.microsoft.com/office/drawing/2010/main" val="0"/>
+                        </a:ext>
+                      </a:extLst>
+                    </a:blip>
+                    <a:stretch>
+                      <a:fillRect/>
+                    </a:stretch>
+                  </pic:blipFill>
+                  <pic:spPr>
+                    <a:xfrm>
+                      <a:off x="0" y="0"/>
+                      <a:ext cx="7145020" cy="4324350"/>
+                    </a:xfrm>
+                    <a:prstGeom prst="rect">
+                      <a:avLst/>
+                    </a:prstGeom>
+                  </pic:spPr>
+                </pic:pic>
+              </a:graphicData>
+            </a:graphic>
+            <wp14:sizeRelH relativeFrom="page">
+              <wp14:pctWidth>0</wp14:pctWidth>
+            </wp14:sizeRelH>
+            <wp14:sizeRelV relativeFrom="page">
+              <wp14:pctHeight>0</wp14:pctHeight>
+            </wp14:sizeRelV>
+          </wp:anchor>
+        </w:drawing>
+      </w:r>
+      <w:proofErr w:type="spellStart"/>
+      <w:r>
+        <w:t>FunctionalTesting</w:t>
+      </w:r>
+      <w:proofErr w:type="spellEnd"/>
+      <w:r>
+        <w:t xml:space="preserve"> Method</w:t>
+      </w:r>
+      <w:bookmarkEnd w:id="19"/>
+    </w:p>
     <w:p/>
     <w:sectPr>
-      <w:footerReference w:type="default" r:id="rId19"/>
       <w:pgSz w:w="11906" w:h="16838"/>
       <w:pgMar w:top="1440" w:right="1440" w:bottom="1440" w:left="1440" w:header="708" w:footer="708" w:gutter="0"/>
       <w:cols w:space="708"/>
@@ -3547,7 +3799,7 @@
 </file>
 
 <file path=word/comments.xml><?xml version="1.0" encoding="utf-8"?>
-<w:comments xmlns:wpc="http://schemas.microsoft.com/office/word/2010/wordprocessingCanvas" xmlns:cx="http://schemas.microsoft.com/office/drawing/2014/chartex" xmlns:cx1="http://schemas.microsoft.com/office/drawing/2015/9/8/chartex" xmlns:cx2="http://schemas.microsoft.com/office/drawing/2015/10/21/chartex" xmlns:cx3="http://schemas.microsoft.com/office/drawing/2016/5/9/chartex" xmlns:cx4="http://schemas.microsoft.com/office/drawing/2016/5/10/chartex" xmlns:cx5="http://schemas.microsoft.com/office/drawing/2016/5/11/chartex" xmlns:cx6="http://schemas.microsoft.com/office/drawing/2016/5/12/chartex" xmlns:cx7="http://schemas.microsoft.com/office/drawing/2016/5/13/chartex" xmlns:cx8="http://schemas.microsoft.com/office/drawing/2016/5/14/chartex" xmlns:mc="http://schemas.openxmlformats.org/markup-compatibility/2006" xmlns:o="urn:schemas-microsoft-com:office:office" xmlns:r="http://schemas.openxmlformats.org/officeDocument/2006/relationships" xmlns:m="http://schemas.openxmlformats.org/officeDocument/2006/math" xmlns:v="urn:schemas-microsoft-com:vml" xmlns:wp14="http://schemas.microsoft.com/office/word/2010/wordprocessingDrawing" xmlns:wp="http://schemas.openxmlformats.org/drawingml/2006/wordprocessingDrawing" xmlns:w10="urn:schemas-microsoft-com:office:word" xmlns:w="http://schemas.openxmlformats.org/wordprocessingml/2006/main" xmlns:w14="http://schemas.microsoft.com/office/word/2010/wordml" xmlns:w15="http://schemas.microsoft.com/office/word/2012/wordml" xmlns:w16se="http://schemas.microsoft.com/office/word/2015/wordml/symex" xmlns:wpg="http://schemas.microsoft.com/office/word/2010/wordprocessingGroup" xmlns:wpi="http://schemas.microsoft.com/office/word/2010/wordprocessingInk" xmlns:wne="http://schemas.microsoft.com/office/word/2006/wordml" xmlns:wps="http://schemas.microsoft.com/office/word/2010/wordprocessingShape" mc:Ignorable="w14 w15 w16se wp14">
+<w:comments xmlns:wpc="http://schemas.microsoft.com/office/word/2010/wordprocessingCanvas" xmlns:cx="http://schemas.microsoft.com/office/drawing/2014/chartex" xmlns:cx1="http://schemas.microsoft.com/office/drawing/2015/9/8/chartex" xmlns:cx2="http://schemas.microsoft.com/office/drawing/2015/10/21/chartex" xmlns:cx3="http://schemas.microsoft.com/office/drawing/2016/5/9/chartex" xmlns:cx4="http://schemas.microsoft.com/office/drawing/2016/5/10/chartex" xmlns:cx5="http://schemas.microsoft.com/office/drawing/2016/5/11/chartex" xmlns:mc="http://schemas.openxmlformats.org/markup-compatibility/2006" xmlns:o="urn:schemas-microsoft-com:office:office" xmlns:r="http://schemas.openxmlformats.org/officeDocument/2006/relationships" xmlns:m="http://schemas.openxmlformats.org/officeDocument/2006/math" xmlns:v="urn:schemas-microsoft-com:vml" xmlns:wp14="http://schemas.microsoft.com/office/word/2010/wordprocessingDrawing" xmlns:wp="http://schemas.openxmlformats.org/drawingml/2006/wordprocessingDrawing" xmlns:w10="urn:schemas-microsoft-com:office:word" xmlns:w="http://schemas.openxmlformats.org/wordprocessingml/2006/main" xmlns:w14="http://schemas.microsoft.com/office/word/2010/wordml" xmlns:w15="http://schemas.microsoft.com/office/word/2012/wordml" xmlns:w16se="http://schemas.microsoft.com/office/word/2015/wordml/symex" xmlns:wpg="http://schemas.microsoft.com/office/word/2010/wordprocessingGroup" xmlns:wpi="http://schemas.microsoft.com/office/word/2010/wordprocessingInk" xmlns:wne="http://schemas.microsoft.com/office/word/2006/wordml" xmlns:wps="http://schemas.microsoft.com/office/word/2010/wordprocessingShape" mc:Ignorable="w14 w15 w16se wp14">
   <w:comment w:id="0" w:author="Shane Havers" w:date="2017-05-16T11:14:00Z" w:initials="SH">
     <w:p>
       <w:pPr>
@@ -3592,7 +3844,15 @@
         <w:annotationRef/>
       </w:r>
       <w:r>
-        <w:t>This is probably too similar to my Assignment 1, edit it if possible</w:t>
+        <w:t xml:space="preserve">This is probably too </w:t>
+      </w:r>
+      <w:proofErr w:type="gramStart"/>
+      <w:r>
+        <w:t>similar to</w:t>
+      </w:r>
+      <w:proofErr w:type="gramEnd"/>
+      <w:r>
+        <w:t xml:space="preserve"> my Assignment 1, edit it if possible</w:t>
       </w:r>
     </w:p>
   </w:comment>
@@ -3628,7 +3888,7 @@
       </w:r>
     </w:p>
   </w:comment>
-  <w:comment w:id="6" w:author="Shane Havers" w:date="2017-05-16T12:54:00Z" w:initials="SH">
+  <w:comment w:id="5" w:author="Shane Havers" w:date="2017-05-16T12:54:00Z" w:initials="SH">
     <w:p>
       <w:pPr>
         <w:pStyle w:val="CommentText"/>
@@ -3644,7 +3904,7 @@
       </w:r>
     </w:p>
   </w:comment>
-  <w:comment w:id="7" w:author="Shane Havers" w:date="2017-05-17T21:18:00Z" w:initials="SH">
+  <w:comment w:id="6" w:author="Shane Havers" w:date="2017-05-17T21:18:00Z" w:initials="SH">
     <w:p>
       <w:pPr>
         <w:pStyle w:val="CommentText"/>
@@ -3660,7 +3920,7 @@
       </w:r>
     </w:p>
   </w:comment>
-  <w:comment w:id="9" w:author="Shane Havers" w:date="2017-05-16T12:12:00Z" w:initials="SH">
+  <w:comment w:id="10" w:author="Shane Havers" w:date="2017-05-16T12:12:00Z" w:initials="SH">
     <w:p>
       <w:pPr>
         <w:pStyle w:val="CommentText"/>
@@ -3680,20 +3940,20 @@
 </file>
 
 <file path=word/commentsExtended.xml><?xml version="1.0" encoding="utf-8"?>
-<w15:commentsEx xmlns:wpc="http://schemas.microsoft.com/office/word/2010/wordprocessingCanvas" xmlns:cx="http://schemas.microsoft.com/office/drawing/2014/chartex" xmlns:cx1="http://schemas.microsoft.com/office/drawing/2015/9/8/chartex" xmlns:cx2="http://schemas.microsoft.com/office/drawing/2015/10/21/chartex" xmlns:cx3="http://schemas.microsoft.com/office/drawing/2016/5/9/chartex" xmlns:cx4="http://schemas.microsoft.com/office/drawing/2016/5/10/chartex" xmlns:cx5="http://schemas.microsoft.com/office/drawing/2016/5/11/chartex" xmlns:cx6="http://schemas.microsoft.com/office/drawing/2016/5/12/chartex" xmlns:cx7="http://schemas.microsoft.com/office/drawing/2016/5/13/chartex" xmlns:cx8="http://schemas.microsoft.com/office/drawing/2016/5/14/chartex" xmlns:mc="http://schemas.openxmlformats.org/markup-compatibility/2006" xmlns:o="urn:schemas-microsoft-com:office:office" xmlns:r="http://schemas.openxmlformats.org/officeDocument/2006/relationships" xmlns:m="http://schemas.openxmlformats.org/officeDocument/2006/math" xmlns:v="urn:schemas-microsoft-com:vml" xmlns:wp14="http://schemas.microsoft.com/office/word/2010/wordprocessingDrawing" xmlns:wp="http://schemas.openxmlformats.org/drawingml/2006/wordprocessingDrawing" xmlns:w10="urn:schemas-microsoft-com:office:word" xmlns:w="http://schemas.openxmlformats.org/wordprocessingml/2006/main" xmlns:w14="http://schemas.microsoft.com/office/word/2010/wordml" xmlns:w15="http://schemas.microsoft.com/office/word/2012/wordml" xmlns:w16se="http://schemas.microsoft.com/office/word/2015/wordml/symex" xmlns:wpg="http://schemas.microsoft.com/office/word/2010/wordprocessingGroup" xmlns:wpi="http://schemas.microsoft.com/office/word/2010/wordprocessingInk" xmlns:wne="http://schemas.microsoft.com/office/word/2006/wordml" xmlns:wps="http://schemas.microsoft.com/office/word/2010/wordprocessingShape" mc:Ignorable="w14 w15 w16se wp14">
+<w15:commentsEx xmlns:wpc="http://schemas.microsoft.com/office/word/2010/wordprocessingCanvas" xmlns:cx="http://schemas.microsoft.com/office/drawing/2014/chartex" xmlns:cx1="http://schemas.microsoft.com/office/drawing/2015/9/8/chartex" xmlns:cx2="http://schemas.microsoft.com/office/drawing/2015/10/21/chartex" xmlns:cx3="http://schemas.microsoft.com/office/drawing/2016/5/9/chartex" xmlns:cx4="http://schemas.microsoft.com/office/drawing/2016/5/10/chartex" xmlns:cx5="http://schemas.microsoft.com/office/drawing/2016/5/11/chartex" xmlns:mc="http://schemas.openxmlformats.org/markup-compatibility/2006" xmlns:o="urn:schemas-microsoft-com:office:office" xmlns:r="http://schemas.openxmlformats.org/officeDocument/2006/relationships" xmlns:m="http://schemas.openxmlformats.org/officeDocument/2006/math" xmlns:v="urn:schemas-microsoft-com:vml" xmlns:wp14="http://schemas.microsoft.com/office/word/2010/wordprocessingDrawing" xmlns:wp="http://schemas.openxmlformats.org/drawingml/2006/wordprocessingDrawing" xmlns:w10="urn:schemas-microsoft-com:office:word" xmlns:w="http://schemas.openxmlformats.org/wordprocessingml/2006/main" xmlns:w14="http://schemas.microsoft.com/office/word/2010/wordml" xmlns:w15="http://schemas.microsoft.com/office/word/2012/wordml" xmlns:w16se="http://schemas.microsoft.com/office/word/2015/wordml/symex" xmlns:wpg="http://schemas.microsoft.com/office/word/2010/wordprocessingGroup" xmlns:wpi="http://schemas.microsoft.com/office/word/2010/wordprocessingInk" xmlns:wne="http://schemas.microsoft.com/office/word/2006/wordml" xmlns:wps="http://schemas.microsoft.com/office/word/2010/wordprocessingShape" mc:Ignorable="w14 w15 w16se wp14">
   <w15:commentEx w15:paraId="1E4D7426" w15:done="1"/>
   <w15:commentEx w15:paraId="1C6D9891" w15:done="0"/>
   <w15:commentEx w15:paraId="3382C672" w15:done="0"/>
   <w15:commentEx w15:paraId="3B03E01A" w15:done="1"/>
   <w15:commentEx w15:paraId="29747DF8" w15:done="1"/>
-  <w15:commentEx w15:paraId="39C4B5F9" w15:done="0"/>
-  <w15:commentEx w15:paraId="1DB03D55" w15:done="1"/>
+  <w15:commentEx w15:paraId="404FF61C" w15:done="0"/>
+  <w15:commentEx w15:paraId="56A1660A" w15:done="1"/>
   <w15:commentEx w15:paraId="1EB91360" w15:done="0"/>
 </w15:commentsEx>
 </file>
 
 <file path=word/endnotes.xml><?xml version="1.0" encoding="utf-8"?>
-<w:endnotes xmlns:wpc="http://schemas.microsoft.com/office/word/2010/wordprocessingCanvas" xmlns:cx="http://schemas.microsoft.com/office/drawing/2014/chartex" xmlns:cx1="http://schemas.microsoft.com/office/drawing/2015/9/8/chartex" xmlns:cx2="http://schemas.microsoft.com/office/drawing/2015/10/21/chartex" xmlns:cx3="http://schemas.microsoft.com/office/drawing/2016/5/9/chartex" xmlns:cx4="http://schemas.microsoft.com/office/drawing/2016/5/10/chartex" xmlns:cx5="http://schemas.microsoft.com/office/drawing/2016/5/11/chartex" xmlns:cx6="http://schemas.microsoft.com/office/drawing/2016/5/12/chartex" xmlns:cx7="http://schemas.microsoft.com/office/drawing/2016/5/13/chartex" xmlns:cx8="http://schemas.microsoft.com/office/drawing/2016/5/14/chartex" xmlns:mc="http://schemas.openxmlformats.org/markup-compatibility/2006" xmlns:o="urn:schemas-microsoft-com:office:office" xmlns:r="http://schemas.openxmlformats.org/officeDocument/2006/relationships" xmlns:m="http://schemas.openxmlformats.org/officeDocument/2006/math" xmlns:v="urn:schemas-microsoft-com:vml" xmlns:wp14="http://schemas.microsoft.com/office/word/2010/wordprocessingDrawing" xmlns:wp="http://schemas.openxmlformats.org/drawingml/2006/wordprocessingDrawing" xmlns:w10="urn:schemas-microsoft-com:office:word" xmlns:w="http://schemas.openxmlformats.org/wordprocessingml/2006/main" xmlns:w14="http://schemas.microsoft.com/office/word/2010/wordml" xmlns:w15="http://schemas.microsoft.com/office/word/2012/wordml" xmlns:w16se="http://schemas.microsoft.com/office/word/2015/wordml/symex" xmlns:wpg="http://schemas.microsoft.com/office/word/2010/wordprocessingGroup" xmlns:wpi="http://schemas.microsoft.com/office/word/2010/wordprocessingInk" xmlns:wne="http://schemas.microsoft.com/office/word/2006/wordml" xmlns:wps="http://schemas.microsoft.com/office/word/2010/wordprocessingShape" mc:Ignorable="w14 w15 w16se wp14">
+<w:endnotes xmlns:wpc="http://schemas.microsoft.com/office/word/2010/wordprocessingCanvas" xmlns:cx="http://schemas.microsoft.com/office/drawing/2014/chartex" xmlns:cx1="http://schemas.microsoft.com/office/drawing/2015/9/8/chartex" xmlns:cx2="http://schemas.microsoft.com/office/drawing/2015/10/21/chartex" xmlns:cx3="http://schemas.microsoft.com/office/drawing/2016/5/9/chartex" xmlns:cx4="http://schemas.microsoft.com/office/drawing/2016/5/10/chartex" xmlns:cx5="http://schemas.microsoft.com/office/drawing/2016/5/11/chartex" xmlns:mc="http://schemas.openxmlformats.org/markup-compatibility/2006" xmlns:o="urn:schemas-microsoft-com:office:office" xmlns:r="http://schemas.openxmlformats.org/officeDocument/2006/relationships" xmlns:m="http://schemas.openxmlformats.org/officeDocument/2006/math" xmlns:v="urn:schemas-microsoft-com:vml" xmlns:wp14="http://schemas.microsoft.com/office/word/2010/wordprocessingDrawing" xmlns:wp="http://schemas.openxmlformats.org/drawingml/2006/wordprocessingDrawing" xmlns:w10="urn:schemas-microsoft-com:office:word" xmlns:w="http://schemas.openxmlformats.org/wordprocessingml/2006/main" xmlns:w14="http://schemas.microsoft.com/office/word/2010/wordml" xmlns:w15="http://schemas.microsoft.com/office/word/2012/wordml" xmlns:w16se="http://schemas.microsoft.com/office/word/2015/wordml/symex" xmlns:wpg="http://schemas.microsoft.com/office/word/2010/wordprocessingGroup" xmlns:wpi="http://schemas.microsoft.com/office/word/2010/wordprocessingInk" xmlns:wne="http://schemas.microsoft.com/office/word/2006/wordml" xmlns:wps="http://schemas.microsoft.com/office/word/2010/wordprocessingShape" mc:Ignorable="w14 w15 w16se wp14">
   <w:endnote w:type="separator" w:id="-1">
     <w:p>
       <w:pPr>
@@ -3718,7 +3978,7 @@
 </file>
 
 <file path=word/footer1.xml><?xml version="1.0" encoding="utf-8"?>
-<w:ftr xmlns:wpc="http://schemas.microsoft.com/office/word/2010/wordprocessingCanvas" xmlns:cx="http://schemas.microsoft.com/office/drawing/2014/chartex" xmlns:cx1="http://schemas.microsoft.com/office/drawing/2015/9/8/chartex" xmlns:cx2="http://schemas.microsoft.com/office/drawing/2015/10/21/chartex" xmlns:cx3="http://schemas.microsoft.com/office/drawing/2016/5/9/chartex" xmlns:cx4="http://schemas.microsoft.com/office/drawing/2016/5/10/chartex" xmlns:cx5="http://schemas.microsoft.com/office/drawing/2016/5/11/chartex" xmlns:cx6="http://schemas.microsoft.com/office/drawing/2016/5/12/chartex" xmlns:cx7="http://schemas.microsoft.com/office/drawing/2016/5/13/chartex" xmlns:cx8="http://schemas.microsoft.com/office/drawing/2016/5/14/chartex" xmlns:mc="http://schemas.openxmlformats.org/markup-compatibility/2006" xmlns:o="urn:schemas-microsoft-com:office:office" xmlns:r="http://schemas.openxmlformats.org/officeDocument/2006/relationships" xmlns:m="http://schemas.openxmlformats.org/officeDocument/2006/math" xmlns:v="urn:schemas-microsoft-com:vml" xmlns:wp14="http://schemas.microsoft.com/office/word/2010/wordprocessingDrawing" xmlns:wp="http://schemas.openxmlformats.org/drawingml/2006/wordprocessingDrawing" xmlns:w10="urn:schemas-microsoft-com:office:word" xmlns:w="http://schemas.openxmlformats.org/wordprocessingml/2006/main" xmlns:w14="http://schemas.microsoft.com/office/word/2010/wordml" xmlns:w15="http://schemas.microsoft.com/office/word/2012/wordml" xmlns:w16se="http://schemas.microsoft.com/office/word/2015/wordml/symex" xmlns:wpg="http://schemas.microsoft.com/office/word/2010/wordprocessingGroup" xmlns:wpi="http://schemas.microsoft.com/office/word/2010/wordprocessingInk" xmlns:wne="http://schemas.microsoft.com/office/word/2006/wordml" xmlns:wps="http://schemas.microsoft.com/office/word/2010/wordprocessingShape" mc:Ignorable="w14 w15 w16se wp14">
+<w:ftr xmlns:wpc="http://schemas.microsoft.com/office/word/2010/wordprocessingCanvas" xmlns:cx="http://schemas.microsoft.com/office/drawing/2014/chartex" xmlns:cx1="http://schemas.microsoft.com/office/drawing/2015/9/8/chartex" xmlns:cx2="http://schemas.microsoft.com/office/drawing/2015/10/21/chartex" xmlns:cx3="http://schemas.microsoft.com/office/drawing/2016/5/9/chartex" xmlns:cx4="http://schemas.microsoft.com/office/drawing/2016/5/10/chartex" xmlns:cx5="http://schemas.microsoft.com/office/drawing/2016/5/11/chartex" xmlns:mc="http://schemas.openxmlformats.org/markup-compatibility/2006" xmlns:o="urn:schemas-microsoft-com:office:office" xmlns:r="http://schemas.openxmlformats.org/officeDocument/2006/relationships" xmlns:m="http://schemas.openxmlformats.org/officeDocument/2006/math" xmlns:v="urn:schemas-microsoft-com:vml" xmlns:wp14="http://schemas.microsoft.com/office/word/2010/wordprocessingDrawing" xmlns:wp="http://schemas.openxmlformats.org/drawingml/2006/wordprocessingDrawing" xmlns:w10="urn:schemas-microsoft-com:office:word" xmlns:w="http://schemas.openxmlformats.org/wordprocessingml/2006/main" xmlns:w14="http://schemas.microsoft.com/office/word/2010/wordml" xmlns:w15="http://schemas.microsoft.com/office/word/2012/wordml" xmlns:w16se="http://schemas.microsoft.com/office/word/2015/wordml/symex" xmlns:wpg="http://schemas.microsoft.com/office/word/2010/wordprocessingGroup" xmlns:wpi="http://schemas.microsoft.com/office/word/2010/wordprocessingInk" xmlns:wne="http://schemas.microsoft.com/office/word/2006/wordml" xmlns:wps="http://schemas.microsoft.com/office/word/2010/wordprocessingShape" mc:Ignorable="w14 w15 w16se wp14">
   <w:sdt>
     <w:sdtPr>
       <w:id w:val="-2052372562"/>
@@ -3778,7 +4038,7 @@
                 <w:bCs/>
                 <w:noProof/>
               </w:rPr>
-              <w:t>1</w:t>
+              <w:t>10</w:t>
             </w:r>
             <w:r>
               <w:rPr>
@@ -3823,7 +4083,7 @@
                 <w:bCs/>
                 <w:noProof/>
               </w:rPr>
-              <w:t>9</w:t>
+              <w:t>10</w:t>
             </w:r>
             <w:r>
               <w:rPr>
@@ -3844,11 +4104,12 @@
       <w:pStyle w:val="Footer"/>
     </w:pPr>
   </w:p>
+  <w:p/>
 </w:ftr>
 </file>
 
 <file path=word/footnotes.xml><?xml version="1.0" encoding="utf-8"?>
-<w:footnotes xmlns:wpc="http://schemas.microsoft.com/office/word/2010/wordprocessingCanvas" xmlns:cx="http://schemas.microsoft.com/office/drawing/2014/chartex" xmlns:cx1="http://schemas.microsoft.com/office/drawing/2015/9/8/chartex" xmlns:cx2="http://schemas.microsoft.com/office/drawing/2015/10/21/chartex" xmlns:cx3="http://schemas.microsoft.com/office/drawing/2016/5/9/chartex" xmlns:cx4="http://schemas.microsoft.com/office/drawing/2016/5/10/chartex" xmlns:cx5="http://schemas.microsoft.com/office/drawing/2016/5/11/chartex" xmlns:cx6="http://schemas.microsoft.com/office/drawing/2016/5/12/chartex" xmlns:cx7="http://schemas.microsoft.com/office/drawing/2016/5/13/chartex" xmlns:cx8="http://schemas.microsoft.com/office/drawing/2016/5/14/chartex" xmlns:mc="http://schemas.openxmlformats.org/markup-compatibility/2006" xmlns:o="urn:schemas-microsoft-com:office:office" xmlns:r="http://schemas.openxmlformats.org/officeDocument/2006/relationships" xmlns:m="http://schemas.openxmlformats.org/officeDocument/2006/math" xmlns:v="urn:schemas-microsoft-com:vml" xmlns:wp14="http://schemas.microsoft.com/office/word/2010/wordprocessingDrawing" xmlns:wp="http://schemas.openxmlformats.org/drawingml/2006/wordprocessingDrawing" xmlns:w10="urn:schemas-microsoft-com:office:word" xmlns:w="http://schemas.openxmlformats.org/wordprocessingml/2006/main" xmlns:w14="http://schemas.microsoft.com/office/word/2010/wordml" xmlns:w15="http://schemas.microsoft.com/office/word/2012/wordml" xmlns:w16se="http://schemas.microsoft.com/office/word/2015/wordml/symex" xmlns:wpg="http://schemas.microsoft.com/office/word/2010/wordprocessingGroup" xmlns:wpi="http://schemas.microsoft.com/office/word/2010/wordprocessingInk" xmlns:wne="http://schemas.microsoft.com/office/word/2006/wordml" xmlns:wps="http://schemas.microsoft.com/office/word/2010/wordprocessingShape" mc:Ignorable="w14 w15 w16se wp14">
+<w:footnotes xmlns:wpc="http://schemas.microsoft.com/office/word/2010/wordprocessingCanvas" xmlns:cx="http://schemas.microsoft.com/office/drawing/2014/chartex" xmlns:cx1="http://schemas.microsoft.com/office/drawing/2015/9/8/chartex" xmlns:cx2="http://schemas.microsoft.com/office/drawing/2015/10/21/chartex" xmlns:cx3="http://schemas.microsoft.com/office/drawing/2016/5/9/chartex" xmlns:cx4="http://schemas.microsoft.com/office/drawing/2016/5/10/chartex" xmlns:cx5="http://schemas.microsoft.com/office/drawing/2016/5/11/chartex" xmlns:mc="http://schemas.openxmlformats.org/markup-compatibility/2006" xmlns:o="urn:schemas-microsoft-com:office:office" xmlns:r="http://schemas.openxmlformats.org/officeDocument/2006/relationships" xmlns:m="http://schemas.openxmlformats.org/officeDocument/2006/math" xmlns:v="urn:schemas-microsoft-com:vml" xmlns:wp14="http://schemas.microsoft.com/office/word/2010/wordprocessingDrawing" xmlns:wp="http://schemas.openxmlformats.org/drawingml/2006/wordprocessingDrawing" xmlns:w10="urn:schemas-microsoft-com:office:word" xmlns:w="http://schemas.openxmlformats.org/wordprocessingml/2006/main" xmlns:w14="http://schemas.microsoft.com/office/word/2010/wordml" xmlns:w15="http://schemas.microsoft.com/office/word/2012/wordml" xmlns:w16se="http://schemas.microsoft.com/office/word/2015/wordml/symex" xmlns:wpg="http://schemas.microsoft.com/office/word/2010/wordprocessingGroup" xmlns:wpi="http://schemas.microsoft.com/office/word/2010/wordprocessingInk" xmlns:wne="http://schemas.microsoft.com/office/word/2006/wordml" xmlns:wps="http://schemas.microsoft.com/office/word/2010/wordprocessingShape" mc:Ignorable="w14 w15 w16se wp14">
   <w:footnote w:type="separator" w:id="-1">
     <w:p>
       <w:pPr>
@@ -3873,7 +4134,7 @@
 </file>
 
 <file path=word/numbering.xml><?xml version="1.0" encoding="utf-8"?>
-<w:numbering xmlns:wpc="http://schemas.microsoft.com/office/word/2010/wordprocessingCanvas" xmlns:cx="http://schemas.microsoft.com/office/drawing/2014/chartex" xmlns:cx1="http://schemas.microsoft.com/office/drawing/2015/9/8/chartex" xmlns:cx2="http://schemas.microsoft.com/office/drawing/2015/10/21/chartex" xmlns:cx3="http://schemas.microsoft.com/office/drawing/2016/5/9/chartex" xmlns:cx4="http://schemas.microsoft.com/office/drawing/2016/5/10/chartex" xmlns:cx5="http://schemas.microsoft.com/office/drawing/2016/5/11/chartex" xmlns:cx6="http://schemas.microsoft.com/office/drawing/2016/5/12/chartex" xmlns:cx7="http://schemas.microsoft.com/office/drawing/2016/5/13/chartex" xmlns:cx8="http://schemas.microsoft.com/office/drawing/2016/5/14/chartex" xmlns:mc="http://schemas.openxmlformats.org/markup-compatibility/2006" xmlns:o="urn:schemas-microsoft-com:office:office" xmlns:r="http://schemas.openxmlformats.org/officeDocument/2006/relationships" xmlns:m="http://schemas.openxmlformats.org/officeDocument/2006/math" xmlns:v="urn:schemas-microsoft-com:vml" xmlns:wp14="http://schemas.microsoft.com/office/word/2010/wordprocessingDrawing" xmlns:wp="http://schemas.openxmlformats.org/drawingml/2006/wordprocessingDrawing" xmlns:w10="urn:schemas-microsoft-com:office:word" xmlns:w="http://schemas.openxmlformats.org/wordprocessingml/2006/main" xmlns:w14="http://schemas.microsoft.com/office/word/2010/wordml" xmlns:w15="http://schemas.microsoft.com/office/word/2012/wordml" xmlns:w16se="http://schemas.microsoft.com/office/word/2015/wordml/symex" xmlns:wpg="http://schemas.microsoft.com/office/word/2010/wordprocessingGroup" xmlns:wpi="http://schemas.microsoft.com/office/word/2010/wordprocessingInk" xmlns:wne="http://schemas.microsoft.com/office/word/2006/wordml" xmlns:wps="http://schemas.microsoft.com/office/word/2010/wordprocessingShape" mc:Ignorable="w14 w15 w16se wp14">
+<w:numbering xmlns:wpc="http://schemas.microsoft.com/office/word/2010/wordprocessingCanvas" xmlns:cx="http://schemas.microsoft.com/office/drawing/2014/chartex" xmlns:cx1="http://schemas.microsoft.com/office/drawing/2015/9/8/chartex" xmlns:cx2="http://schemas.microsoft.com/office/drawing/2015/10/21/chartex" xmlns:cx3="http://schemas.microsoft.com/office/drawing/2016/5/9/chartex" xmlns:cx4="http://schemas.microsoft.com/office/drawing/2016/5/10/chartex" xmlns:cx5="http://schemas.microsoft.com/office/drawing/2016/5/11/chartex" xmlns:mc="http://schemas.openxmlformats.org/markup-compatibility/2006" xmlns:o="urn:schemas-microsoft-com:office:office" xmlns:r="http://schemas.openxmlformats.org/officeDocument/2006/relationships" xmlns:m="http://schemas.openxmlformats.org/officeDocument/2006/math" xmlns:v="urn:schemas-microsoft-com:vml" xmlns:wp14="http://schemas.microsoft.com/office/word/2010/wordprocessingDrawing" xmlns:wp="http://schemas.openxmlformats.org/drawingml/2006/wordprocessingDrawing" xmlns:w10="urn:schemas-microsoft-com:office:word" xmlns:w="http://schemas.openxmlformats.org/wordprocessingml/2006/main" xmlns:w14="http://schemas.microsoft.com/office/word/2010/wordml" xmlns:w15="http://schemas.microsoft.com/office/word/2012/wordml" xmlns:w16se="http://schemas.microsoft.com/office/word/2015/wordml/symex" xmlns:wpg="http://schemas.microsoft.com/office/word/2010/wordprocessingGroup" xmlns:wpi="http://schemas.microsoft.com/office/word/2010/wordprocessingInk" xmlns:wne="http://schemas.microsoft.com/office/word/2006/wordml" xmlns:wps="http://schemas.microsoft.com/office/word/2010/wordprocessingShape" mc:Ignorable="w14 w15 w16se wp14">
   <w:abstractNum w:abstractNumId="0" w15:restartNumberingAfterBreak="0">
     <w:nsid w:val="0D4A039E"/>
     <w:multiLevelType w:val="hybridMultilevel"/>
@@ -4245,6 +4506,92 @@
       <w:start w:val="1"/>
       <w:numFmt w:val="decimal"/>
       <w:pStyle w:val="Heading1"/>
+      <w:lvlText w:val="%1."/>
+      <w:lvlJc w:val="left"/>
+      <w:pPr>
+        <w:ind w:left="720" w:hanging="360"/>
+      </w:pPr>
+    </w:lvl>
+    <w:lvl w:ilvl="1" w:tplc="0C090019" w:tentative="1">
+      <w:start w:val="1"/>
+      <w:numFmt w:val="lowerLetter"/>
+      <w:lvlText w:val="%2."/>
+      <w:lvlJc w:val="left"/>
+      <w:pPr>
+        <w:ind w:left="1440" w:hanging="360"/>
+      </w:pPr>
+    </w:lvl>
+    <w:lvl w:ilvl="2" w:tplc="0C09001B" w:tentative="1">
+      <w:start w:val="1"/>
+      <w:numFmt w:val="lowerRoman"/>
+      <w:lvlText w:val="%3."/>
+      <w:lvlJc w:val="right"/>
+      <w:pPr>
+        <w:ind w:left="2160" w:hanging="180"/>
+      </w:pPr>
+    </w:lvl>
+    <w:lvl w:ilvl="3" w:tplc="0C09000F" w:tentative="1">
+      <w:start w:val="1"/>
+      <w:numFmt w:val="decimal"/>
+      <w:lvlText w:val="%4."/>
+      <w:lvlJc w:val="left"/>
+      <w:pPr>
+        <w:ind w:left="2880" w:hanging="360"/>
+      </w:pPr>
+    </w:lvl>
+    <w:lvl w:ilvl="4" w:tplc="0C090019" w:tentative="1">
+      <w:start w:val="1"/>
+      <w:numFmt w:val="lowerLetter"/>
+      <w:lvlText w:val="%5."/>
+      <w:lvlJc w:val="left"/>
+      <w:pPr>
+        <w:ind w:left="3600" w:hanging="360"/>
+      </w:pPr>
+    </w:lvl>
+    <w:lvl w:ilvl="5" w:tplc="0C09001B" w:tentative="1">
+      <w:start w:val="1"/>
+      <w:numFmt w:val="lowerRoman"/>
+      <w:lvlText w:val="%6."/>
+      <w:lvlJc w:val="right"/>
+      <w:pPr>
+        <w:ind w:left="4320" w:hanging="180"/>
+      </w:pPr>
+    </w:lvl>
+    <w:lvl w:ilvl="6" w:tplc="0C09000F" w:tentative="1">
+      <w:start w:val="1"/>
+      <w:numFmt w:val="decimal"/>
+      <w:lvlText w:val="%7."/>
+      <w:lvlJc w:val="left"/>
+      <w:pPr>
+        <w:ind w:left="5040" w:hanging="360"/>
+      </w:pPr>
+    </w:lvl>
+    <w:lvl w:ilvl="7" w:tplc="0C090019" w:tentative="1">
+      <w:start w:val="1"/>
+      <w:numFmt w:val="lowerLetter"/>
+      <w:lvlText w:val="%8."/>
+      <w:lvlJc w:val="left"/>
+      <w:pPr>
+        <w:ind w:left="5760" w:hanging="360"/>
+      </w:pPr>
+    </w:lvl>
+    <w:lvl w:ilvl="8" w:tplc="0C09001B" w:tentative="1">
+      <w:start w:val="1"/>
+      <w:numFmt w:val="lowerRoman"/>
+      <w:lvlText w:val="%9."/>
+      <w:lvlJc w:val="right"/>
+      <w:pPr>
+        <w:ind w:left="6480" w:hanging="180"/>
+      </w:pPr>
+    </w:lvl>
+  </w:abstractNum>
+  <w:abstractNum w:abstractNumId="5" w15:restartNumberingAfterBreak="0">
+    <w:nsid w:val="52141204"/>
+    <w:multiLevelType w:val="hybridMultilevel"/>
+    <w:tmpl w:val="9FBEDE76"/>
+    <w:lvl w:ilvl="0" w:tplc="0C09000F">
+      <w:start w:val="1"/>
+      <w:numFmt w:val="decimal"/>
       <w:lvlText w:val="%1."/>
       <w:lvlJc w:val="left"/>
       <w:pPr>
@@ -4339,11 +4686,14 @@
   <w:num w:numId="5">
     <w:abstractNumId w:val="1"/>
   </w:num>
+  <w:num w:numId="6">
+    <w:abstractNumId w:val="5"/>
+  </w:num>
 </w:numbering>
 </file>
 
 <file path=word/people.xml><?xml version="1.0" encoding="utf-8"?>
-<w15:people xmlns:wpc="http://schemas.microsoft.com/office/word/2010/wordprocessingCanvas" xmlns:cx="http://schemas.microsoft.com/office/drawing/2014/chartex" xmlns:cx1="http://schemas.microsoft.com/office/drawing/2015/9/8/chartex" xmlns:cx2="http://schemas.microsoft.com/office/drawing/2015/10/21/chartex" xmlns:cx3="http://schemas.microsoft.com/office/drawing/2016/5/9/chartex" xmlns:cx4="http://schemas.microsoft.com/office/drawing/2016/5/10/chartex" xmlns:cx5="http://schemas.microsoft.com/office/drawing/2016/5/11/chartex" xmlns:cx6="http://schemas.microsoft.com/office/drawing/2016/5/12/chartex" xmlns:cx7="http://schemas.microsoft.com/office/drawing/2016/5/13/chartex" xmlns:cx8="http://schemas.microsoft.com/office/drawing/2016/5/14/chartex" xmlns:mc="http://schemas.openxmlformats.org/markup-compatibility/2006" xmlns:o="urn:schemas-microsoft-com:office:office" xmlns:r="http://schemas.openxmlformats.org/officeDocument/2006/relationships" xmlns:m="http://schemas.openxmlformats.org/officeDocument/2006/math" xmlns:v="urn:schemas-microsoft-com:vml" xmlns:wp14="http://schemas.microsoft.com/office/word/2010/wordprocessingDrawing" xmlns:wp="http://schemas.openxmlformats.org/drawingml/2006/wordprocessingDrawing" xmlns:w10="urn:schemas-microsoft-com:office:word" xmlns:w="http://schemas.openxmlformats.org/wordprocessingml/2006/main" xmlns:w14="http://schemas.microsoft.com/office/word/2010/wordml" xmlns:w15="http://schemas.microsoft.com/office/word/2012/wordml" xmlns:w16se="http://schemas.microsoft.com/office/word/2015/wordml/symex" xmlns:wpg="http://schemas.microsoft.com/office/word/2010/wordprocessingGroup" xmlns:wpi="http://schemas.microsoft.com/office/word/2010/wordprocessingInk" xmlns:wne="http://schemas.microsoft.com/office/word/2006/wordml" xmlns:wps="http://schemas.microsoft.com/office/word/2010/wordprocessingShape" mc:Ignorable="w14 w15 w16se wp14">
+<w15:people xmlns:wpc="http://schemas.microsoft.com/office/word/2010/wordprocessingCanvas" xmlns:cx="http://schemas.microsoft.com/office/drawing/2014/chartex" xmlns:cx1="http://schemas.microsoft.com/office/drawing/2015/9/8/chartex" xmlns:cx2="http://schemas.microsoft.com/office/drawing/2015/10/21/chartex" xmlns:cx3="http://schemas.microsoft.com/office/drawing/2016/5/9/chartex" xmlns:cx4="http://schemas.microsoft.com/office/drawing/2016/5/10/chartex" xmlns:cx5="http://schemas.microsoft.com/office/drawing/2016/5/11/chartex" xmlns:mc="http://schemas.openxmlformats.org/markup-compatibility/2006" xmlns:o="urn:schemas-microsoft-com:office:office" xmlns:r="http://schemas.openxmlformats.org/officeDocument/2006/relationships" xmlns:m="http://schemas.openxmlformats.org/officeDocument/2006/math" xmlns:v="urn:schemas-microsoft-com:vml" xmlns:wp14="http://schemas.microsoft.com/office/word/2010/wordprocessingDrawing" xmlns:wp="http://schemas.openxmlformats.org/drawingml/2006/wordprocessingDrawing" xmlns:w10="urn:schemas-microsoft-com:office:word" xmlns:w="http://schemas.openxmlformats.org/wordprocessingml/2006/main" xmlns:w14="http://schemas.microsoft.com/office/word/2010/wordml" xmlns:w15="http://schemas.microsoft.com/office/word/2012/wordml" xmlns:w16se="http://schemas.microsoft.com/office/word/2015/wordml/symex" xmlns:wpg="http://schemas.microsoft.com/office/word/2010/wordprocessingGroup" xmlns:wpi="http://schemas.microsoft.com/office/word/2010/wordprocessingInk" xmlns:wne="http://schemas.microsoft.com/office/word/2006/wordml" xmlns:wps="http://schemas.microsoft.com/office/word/2010/wordprocessingShape" mc:Ignorable="w14 w15 w16se wp14">
   <w15:person w15:author="Shane Havers">
     <w15:presenceInfo w15:providerId="Windows Live" w15:userId="777a5e6e5c76f708"/>
   </w15:person>
@@ -5124,6 +5474,25 @@
     <w:unhideWhenUsed/>
     <w:rsid w:val="00C77C9A"/>
   </w:style>
+  <w:style w:type="paragraph" w:styleId="Caption">
+    <w:name w:val="caption"/>
+    <w:basedOn w:val="Normal"/>
+    <w:next w:val="Normal"/>
+    <w:uiPriority w:val="35"/>
+    <w:unhideWhenUsed/>
+    <w:qFormat/>
+    <w:rsid w:val="00573E17"/>
+    <w:pPr>
+      <w:spacing w:after="200" w:line="240" w:lineRule="auto"/>
+    </w:pPr>
+    <w:rPr>
+      <w:i/>
+      <w:iCs/>
+      <w:color w:val="44546A" w:themeColor="text2"/>
+      <w:sz w:val="18"/>
+      <w:szCs w:val="18"/>
+    </w:rPr>
+  </w:style>
 </w:styles>
 </file>
 
@@ -5499,7 +5868,7 @@
 </file>
 
 <file path=customXml/itemProps1.xml><?xml version="1.0" encoding="utf-8"?>
-<ds:datastoreItem xmlns:ds="http://schemas.openxmlformats.org/officeDocument/2006/customXml" ds:itemID="{765A5394-A6CB-49E1-9265-5FE25394A223}">
+<ds:datastoreItem xmlns:ds="http://schemas.openxmlformats.org/officeDocument/2006/customXml" ds:itemID="{3B16A3AC-2E51-4B33-9AC7-3B5115589975}">
   <ds:schemaRefs>
     <ds:schemaRef ds:uri="http://schemas.openxmlformats.org/officeDocument/2006/bibliography"/>
   </ds:schemaRefs>

</xml_diff>

<commit_message>
Nearly finished Section 4 Completed most of section 4 Updated MATLAB plot script to remove expected counts Will just run the program again to obtain final results
</commit_message>
<xml_diff>
--- a/CAB301 Assignment 2.docx
+++ b/CAB301 Assignment 2.docx
@@ -227,7 +227,6 @@
           <w:id w:val="-2021151312"/>
           <w:citation/>
         </w:sdtPr>
-        <w:sdtEndPr/>
         <w:sdtContent>
           <w:r>
             <w:fldChar w:fldCharType="begin"/>
@@ -1665,6 +1664,52 @@
       </w:r>
     </w:p>
     <w:p>
+      <w:r>
+        <w:t>The results of the experiments were plotted using MATLAB. This was chosen</w:t>
+      </w:r>
+      <w:r>
+        <w:t xml:space="preserve"> because once the results had been collected the script file </w:t>
+      </w:r>
+      <w:proofErr w:type="spellStart"/>
+      <w:r>
+        <w:rPr>
+          <w:i/>
+        </w:rPr>
+        <w:t>plotResults.m</w:t>
+      </w:r>
+      <w:proofErr w:type="spellEnd"/>
+      <w:r>
+        <w:rPr>
+          <w:i/>
+        </w:rPr>
+        <w:t xml:space="preserve"> </w:t>
+      </w:r>
+      <w:r>
+        <w:t>(</w:t>
+      </w:r>
+      <w:r>
+        <w:fldChar w:fldCharType="begin"/>
+      </w:r>
+      <w:r>
+        <w:instrText xml:space="preserve"> REF _Ref483055742 \r \h </w:instrText>
+      </w:r>
+      <w:r>
+        <w:fldChar w:fldCharType="separate"/>
+      </w:r>
+      <w:r>
+        <w:t>Appendix 3:</w:t>
+      </w:r>
+      <w:r>
+        <w:fldChar w:fldCharType="end"/>
+      </w:r>
+      <w:r>
+        <w:t xml:space="preserve">) could be executed to automatically generate the plots directly from the </w:t>
+      </w:r>
+      <w:r>
+        <w:t>CSV files, without the need to copy the data by other means.</w:t>
+      </w:r>
+    </w:p>
+    <w:p>
       <w:pPr>
         <w:pStyle w:val="Heading2"/>
       </w:pPr>
@@ -1743,21 +1788,7 @@
         <w:rPr>
           <w:rFonts w:eastAsiaTheme="minorEastAsia"/>
         </w:rPr>
-        <w:t>rather than the impossible value of infinity – the risk of the distance between two v</w:t>
-      </w:r>
-      <w:proofErr w:type="spellStart"/>
-      <w:r>
-        <w:rPr>
-          <w:rFonts w:eastAsiaTheme="minorEastAsia"/>
-        </w:rPr>
-        <w:t>alues</w:t>
-      </w:r>
-      <w:proofErr w:type="spellEnd"/>
-      <w:r>
-        <w:rPr>
-          <w:rFonts w:eastAsiaTheme="minorEastAsia"/>
-        </w:rPr>
-        <w:t xml:space="preserve"> being larger than </w:t>
+        <w:t xml:space="preserve">rather than the impossible value of infinity – the risk of the distance between two values being larger than </w:t>
       </w:r>
       <m:oMath>
         <m:r>
@@ -1872,9 +1903,23 @@
     </w:p>
     <w:p>
       <w:pPr>
+        <w:rPr>
+          <w:rFonts w:asciiTheme="majorHAnsi" w:eastAsiaTheme="majorEastAsia" w:hAnsiTheme="majorHAnsi" w:cstheme="majorBidi"/>
+          <w:color w:val="2E74B5" w:themeColor="accent1" w:themeShade="BF"/>
+          <w:sz w:val="26"/>
+          <w:szCs w:val="26"/>
+        </w:rPr>
+      </w:pPr>
+      <w:r>
+        <w:br w:type="page"/>
+      </w:r>
+    </w:p>
+    <w:p>
+      <w:pPr>
         <w:pStyle w:val="Heading2"/>
       </w:pPr>
       <w:r>
+        <w:lastRenderedPageBreak/>
         <w:t>Generating Test Data and Running Experiments</w:t>
       </w:r>
     </w:p>
@@ -2029,14 +2074,7 @@
         <w:rPr>
           <w:rFonts w:eastAsiaTheme="minorEastAsia"/>
         </w:rPr>
-        <w:t xml:space="preserve">The size of the test array varied from 25 to 10,000, and increased by 25 at each step. The operations counting was only carried out once per array size, because the number of operations carried out by </w:t>
-      </w:r>
-      <w:r>
-        <w:rPr>
-          <w:rFonts w:eastAsiaTheme="minorEastAsia"/>
-        </w:rPr>
-        <w:lastRenderedPageBreak/>
-        <w:t>both algorithms is constant for a given input size. There is however variation in the execution time, so for each input size 50 different arrays were tested on both algorithms to obtain an average.</w:t>
+        <w:t>The size of the test array varied from 25 to 10,000, and increased by 25 at each step. The operations counting was only carried out once per array size, because the number of operations carried out by both algorithms is constant for a given input size. There is however variation in the execution time, so for each input size 50 different arrays were tested on both algorithms to obtain an average.</w:t>
       </w:r>
     </w:p>
     <w:p>
@@ -2333,21 +2371,7 @@
         <w:rPr>
           <w:rFonts w:eastAsiaTheme="minorEastAsia"/>
         </w:rPr>
-        <w:t xml:space="preserve"> condition to properly implement the counter, a</w:t>
-      </w:r>
-      <w:proofErr w:type="spellStart"/>
-      <w:r>
-        <w:rPr>
-          <w:rFonts w:eastAsiaTheme="minorEastAsia"/>
-        </w:rPr>
-        <w:t>nd</w:t>
-      </w:r>
-      <w:proofErr w:type="spellEnd"/>
-      <w:r>
-        <w:rPr>
-          <w:rFonts w:eastAsiaTheme="minorEastAsia"/>
-        </w:rPr>
-        <w:t xml:space="preserve"> immediately after the second comparison. In MinDistance2_OpsCount the counter is only incremented after the assignment of the </w:t>
+        <w:t xml:space="preserve"> condition to properly implement the counter, and immediately after the second comparison. In MinDistance2_OpsCount the counter is only incremented after the assignment of the </w:t>
       </w:r>
       <m:oMath>
         <m:r>
@@ -2608,12 +2632,7 @@
         </w:numPr>
       </w:pPr>
       <w:r>
-        <w:t>When the smallest distance is bet</w:t>
-      </w:r>
-      <w:bookmarkStart w:id="7" w:name="_GoBack"/>
-      <w:bookmarkEnd w:id="7"/>
-      <w:r>
-        <w:t>ween the last two elements of the array</w:t>
+        <w:t>When the smallest distance is between the last two elements of the array</w:t>
       </w:r>
     </w:p>
     <w:p>
@@ -2759,7 +2778,7 @@
       <w:pPr>
         <w:pStyle w:val="Caption"/>
       </w:pPr>
-      <w:bookmarkStart w:id="8" w:name="_Ref482994239"/>
+      <w:bookmarkStart w:id="7" w:name="_Ref482994239"/>
       <w:r>
         <w:t xml:space="preserve">Figure </w:t>
       </w:r>
@@ -2781,30 +2800,341 @@
       <w:r>
         <w:fldChar w:fldCharType="end"/>
       </w:r>
+      <w:bookmarkEnd w:id="7"/>
+      <w:r>
+        <w:t>: Console output after successful functional testing</w:t>
+      </w:r>
+    </w:p>
+    <w:p/>
+    <w:p>
+      <w:pPr>
+        <w:rPr>
+          <w:rFonts w:asciiTheme="majorHAnsi" w:eastAsiaTheme="majorEastAsia" w:hAnsiTheme="majorHAnsi" w:cstheme="majorBidi"/>
+          <w:color w:val="2E74B5" w:themeColor="accent1" w:themeShade="BF"/>
+          <w:sz w:val="26"/>
+          <w:szCs w:val="26"/>
+        </w:rPr>
+      </w:pPr>
+      <w:r>
+        <w:br w:type="page"/>
+      </w:r>
+    </w:p>
+    <w:p>
+      <w:pPr>
+        <w:pStyle w:val="Heading2"/>
+      </w:pPr>
+      <w:r>
+        <w:lastRenderedPageBreak/>
+        <w:t>Number of Basic Operations</w:t>
+      </w:r>
+    </w:p>
+    <w:p>
+      <w:r>
+        <w:t>The results of the</w:t>
+      </w:r>
+      <w:r>
+        <w:t xml:space="preserve"> basic operation counting are shown in </w:t>
+      </w:r>
+      <w:r>
+        <w:fldChar w:fldCharType="begin"/>
+      </w:r>
+      <w:r>
+        <w:instrText xml:space="preserve"> REF _Ref482994239 \h </w:instrText>
+      </w:r>
+      <w:r>
+        <w:fldChar w:fldCharType="separate"/>
+      </w:r>
+      <w:r>
+        <w:t xml:space="preserve">Figure </w:t>
+      </w:r>
+      <w:r>
+        <w:rPr>
+          <w:noProof/>
+        </w:rPr>
+        <w:t>1</w:t>
+      </w:r>
+      <w:r>
+        <w:fldChar w:fldCharType="end"/>
+      </w:r>
+      <w:r>
+        <w:t xml:space="preserve"> below. Both algorithms appear to follow a parabolic trend, thus confirming that both algorithms belong to the efficiency </w:t>
+      </w:r>
+      <w:r>
+        <w:t>class</w:t>
+      </w:r>
+      <w:r>
+        <w:t xml:space="preserve">            </w:t>
+      </w:r>
+      <m:oMath>
+        <m:r>
+          <w:rPr>
+            <w:rFonts w:ascii="Cambria Math" w:hAnsi="Cambria Math"/>
+          </w:rPr>
+          <m:t>Θ</m:t>
+        </m:r>
+        <m:d>
+          <m:dPr>
+            <m:ctrlPr>
+              <w:rPr>
+                <w:rFonts w:ascii="Cambria Math" w:hAnsi="Cambria Math"/>
+                <w:i/>
+              </w:rPr>
+            </m:ctrlPr>
+          </m:dPr>
+          <m:e>
+            <m:sSup>
+              <m:sSupPr>
+                <m:ctrlPr>
+                  <w:rPr>
+                    <w:rFonts w:ascii="Cambria Math" w:hAnsi="Cambria Math"/>
+                    <w:i/>
+                  </w:rPr>
+                </m:ctrlPr>
+              </m:sSupPr>
+              <m:e>
+                <m:r>
+                  <w:rPr>
+                    <w:rFonts w:ascii="Cambria Math" w:hAnsi="Cambria Math"/>
+                  </w:rPr>
+                  <m:t>n</m:t>
+                </m:r>
+              </m:e>
+              <m:sup>
+                <m:r>
+                  <w:rPr>
+                    <w:rFonts w:ascii="Cambria Math" w:hAnsi="Cambria Math"/>
+                  </w:rPr>
+                  <m:t>2</m:t>
+                </m:r>
+              </m:sup>
+            </m:sSup>
+          </m:e>
+        </m:d>
+      </m:oMath>
+      <w:r>
+        <w:rPr>
+          <w:rFonts w:eastAsiaTheme="minorEastAsia"/>
+        </w:rPr>
+        <w:t xml:space="preserve">. Furthermore, the number of basic operations executed by the second algorithm is far less than that of the first – thus demonstrating that </w:t>
+      </w:r>
+      <w:r>
+        <w:rPr>
+          <w:rFonts w:eastAsiaTheme="minorEastAsia"/>
+          <w:b/>
+        </w:rPr>
+        <w:t>MinDistance2 is more efficient than MinDistance</w:t>
+      </w:r>
+      <w:r>
+        <w:rPr>
+          <w:rFonts w:eastAsiaTheme="minorEastAsia"/>
+        </w:rPr>
+        <w:t xml:space="preserve"> in terms of executions of the basic operation.</w:t>
+      </w:r>
+    </w:p>
+    <w:p>
+      <w:pPr>
+        <w:keepNext/>
+      </w:pPr>
+      <w:r>
+        <w:rPr>
+          <w:noProof/>
+          <w:lang w:eastAsia="en-AU"/>
+        </w:rPr>
+        <w:drawing>
+          <wp:inline distT="0" distB="0" distL="0" distR="0" wp14:anchorId="0D2B514D" wp14:editId="606DB6F6">
+            <wp:extent cx="5731510" cy="4298950"/>
+            <wp:effectExtent l="0" t="0" r="2540" b="6350"/>
+            <wp:docPr id="11" name="Picture 11"/>
+            <wp:cNvGraphicFramePr>
+              <a:graphicFrameLocks xmlns:a="http://schemas.openxmlformats.org/drawingml/2006/main" noChangeAspect="1"/>
+            </wp:cNvGraphicFramePr>
+            <a:graphic xmlns:a="http://schemas.openxmlformats.org/drawingml/2006/main">
+              <a:graphicData uri="http://schemas.openxmlformats.org/drawingml/2006/picture">
+                <pic:pic xmlns:pic="http://schemas.openxmlformats.org/drawingml/2006/picture">
+                  <pic:nvPicPr>
+                    <pic:cNvPr id="11" name="plotOps.png"/>
+                    <pic:cNvPicPr/>
+                  </pic:nvPicPr>
+                  <pic:blipFill>
+                    <a:blip r:embed="rId11">
+                      <a:extLst>
+                        <a:ext uri="{28A0092B-C50C-407E-A947-70E740481C1C}">
+                          <a14:useLocalDpi xmlns:a14="http://schemas.microsoft.com/office/drawing/2010/main" val="0"/>
+                        </a:ext>
+                      </a:extLst>
+                    </a:blip>
+                    <a:stretch>
+                      <a:fillRect/>
+                    </a:stretch>
+                  </pic:blipFill>
+                  <pic:spPr>
+                    <a:xfrm>
+                      <a:off x="0" y="0"/>
+                      <a:ext cx="5731510" cy="4298950"/>
+                    </a:xfrm>
+                    <a:prstGeom prst="rect">
+                      <a:avLst/>
+                    </a:prstGeom>
+                  </pic:spPr>
+                </pic:pic>
+              </a:graphicData>
+            </a:graphic>
+          </wp:inline>
+        </w:drawing>
+      </w:r>
+    </w:p>
+    <w:p>
+      <w:pPr>
+        <w:pStyle w:val="Caption"/>
+      </w:pPr>
+      <w:r>
+        <w:t xml:space="preserve">Figure </w:t>
+      </w:r>
+      <w:r>
+        <w:fldChar w:fldCharType="begin"/>
+      </w:r>
+      <w:r>
+        <w:instrText xml:space="preserve"> SEQ Figure \* ARABIC </w:instrText>
+      </w:r>
+      <w:r>
+        <w:fldChar w:fldCharType="separate"/>
+      </w:r>
+      <w:r>
+        <w:rPr>
+          <w:noProof/>
+        </w:rPr>
+        <w:t>2</w:t>
+      </w:r>
+      <w:r>
+        <w:fldChar w:fldCharType="end"/>
+      </w:r>
+      <w:r>
+        <w:t>: Result of Basic Operation Counting</w:t>
+      </w:r>
+    </w:p>
+    <w:p>
+      <w:pPr>
+        <w:pStyle w:val="Heading2"/>
+      </w:pPr>
+      <w:r>
+        <w:t>Execution Time</w:t>
+      </w:r>
+    </w:p>
+    <w:p>
+      <w:r>
+        <w:fldChar w:fldCharType="begin"/>
+      </w:r>
+      <w:r>
+        <w:instrText xml:space="preserve"> REF _Ref483056993 \h </w:instrText>
+      </w:r>
+      <w:r>
+        <w:fldChar w:fldCharType="separate"/>
+      </w:r>
+      <w:r>
+        <w:t xml:space="preserve">Figure </w:t>
+      </w:r>
+      <w:r>
+        <w:rPr>
+          <w:noProof/>
+        </w:rPr>
+        <w:t>3</w:t>
+      </w:r>
+      <w:r>
+        <w:fldChar w:fldCharType="end"/>
+      </w:r>
+      <w:r>
+        <w:t xml:space="preserve"> below shows the average execution time in milliseconds for both algorithms for 5</w:t>
+      </w:r>
+      <w:r>
+        <w:t xml:space="preserve">0 trials on a given input size. </w:t>
+      </w:r>
+      <w:bookmarkStart w:id="8" w:name="_GoBack"/>
       <w:bookmarkEnd w:id="8"/>
-      <w:r>
-        <w:t>: Console output after successful functional testing</w:t>
-      </w:r>
-    </w:p>
-    <w:p/>
-    <w:p>
-      <w:pPr>
-        <w:pStyle w:val="Heading2"/>
-      </w:pPr>
-      <w:r>
-        <w:t>Number of Basic Operations</w:t>
-      </w:r>
-    </w:p>
-    <w:p/>
-    <w:p>
-      <w:pPr>
-        <w:pStyle w:val="Heading2"/>
-      </w:pPr>
-      <w:r>
-        <w:t>Execution Time</w:t>
-      </w:r>
-    </w:p>
-    <w:p/>
+    </w:p>
+    <w:p>
+      <w:pPr>
+        <w:keepNext/>
+      </w:pPr>
+      <w:r>
+        <w:rPr>
+          <w:noProof/>
+          <w:lang w:eastAsia="en-AU"/>
+        </w:rPr>
+        <w:lastRenderedPageBreak/>
+        <w:drawing>
+          <wp:inline distT="0" distB="0" distL="0" distR="0" wp14:anchorId="4CA988E9" wp14:editId="68E2B01C">
+            <wp:extent cx="5333333" cy="4000000"/>
+            <wp:effectExtent l="0" t="0" r="1270" b="635"/>
+            <wp:docPr id="12" name="Picture 12"/>
+            <wp:cNvGraphicFramePr>
+              <a:graphicFrameLocks xmlns:a="http://schemas.openxmlformats.org/drawingml/2006/main" noChangeAspect="1"/>
+            </wp:cNvGraphicFramePr>
+            <a:graphic xmlns:a="http://schemas.openxmlformats.org/drawingml/2006/main">
+              <a:graphicData uri="http://schemas.openxmlformats.org/drawingml/2006/picture">
+                <pic:pic xmlns:pic="http://schemas.openxmlformats.org/drawingml/2006/picture">
+                  <pic:nvPicPr>
+                    <pic:cNvPr id="12" name="plotTime.png"/>
+                    <pic:cNvPicPr/>
+                  </pic:nvPicPr>
+                  <pic:blipFill>
+                    <a:blip r:embed="rId12">
+                      <a:extLst>
+                        <a:ext uri="{28A0092B-C50C-407E-A947-70E740481C1C}">
+                          <a14:useLocalDpi xmlns:a14="http://schemas.microsoft.com/office/drawing/2010/main" val="0"/>
+                        </a:ext>
+                      </a:extLst>
+                    </a:blip>
+                    <a:stretch>
+                      <a:fillRect/>
+                    </a:stretch>
+                  </pic:blipFill>
+                  <pic:spPr>
+                    <a:xfrm>
+                      <a:off x="0" y="0"/>
+                      <a:ext cx="5333333" cy="4000000"/>
+                    </a:xfrm>
+                    <a:prstGeom prst="rect">
+                      <a:avLst/>
+                    </a:prstGeom>
+                  </pic:spPr>
+                </pic:pic>
+              </a:graphicData>
+            </a:graphic>
+          </wp:inline>
+        </w:drawing>
+      </w:r>
+    </w:p>
+    <w:p>
+      <w:pPr>
+        <w:pStyle w:val="Caption"/>
+      </w:pPr>
+      <w:bookmarkStart w:id="9" w:name="_Ref483056993"/>
+      <w:r>
+        <w:t xml:space="preserve">Figure </w:t>
+      </w:r>
+      <w:r>
+        <w:fldChar w:fldCharType="begin"/>
+      </w:r>
+      <w:r>
+        <w:instrText xml:space="preserve"> SEQ Figure \* ARABIC </w:instrText>
+      </w:r>
+      <w:r>
+        <w:fldChar w:fldCharType="separate"/>
+      </w:r>
+      <w:r>
+        <w:rPr>
+          <w:noProof/>
+        </w:rPr>
+        <w:t>3</w:t>
+      </w:r>
+      <w:r>
+        <w:fldChar w:fldCharType="end"/>
+      </w:r>
+      <w:bookmarkEnd w:id="9"/>
+      <w:r>
+        <w:t>: Result of Execution Time Trials</w:t>
+      </w:r>
+    </w:p>
     <w:sdt>
       <w:sdtPr>
         <w:rPr>
@@ -2819,7 +3149,6 @@
           <w:docPartUnique/>
         </w:docPartObj>
       </w:sdtPr>
-      <w:sdtEndPr/>
       <w:sdtContent>
         <w:p>
           <w:pPr>
@@ -2839,7 +3168,6 @@
             <w:id w:val="-573587230"/>
             <w:bibliography/>
           </w:sdtPr>
-          <w:sdtEndPr/>
           <w:sdtContent>
             <w:p>
               <w:pPr>
@@ -3034,7 +3362,6 @@
                       <w:rPr>
                         <w:noProof/>
                       </w:rPr>
-                      <w:lastRenderedPageBreak/>
                       <w:t xml:space="preserve">[4] </w:t>
                     </w:r>
                   </w:p>
@@ -3141,6 +3468,7 @@
         <w:ind w:left="360" w:hanging="360"/>
       </w:pPr>
       <w:r>
+        <w:lastRenderedPageBreak/>
         <w:t>Appendix</w:t>
       </w:r>
     </w:p>
@@ -3148,21 +3476,21 @@
       <w:pPr>
         <w:pStyle w:val="Appendix"/>
       </w:pPr>
-      <w:bookmarkStart w:id="9" w:name="_Ref482700599"/>
-      <w:commentRangeStart w:id="10"/>
+      <w:bookmarkStart w:id="10" w:name="_Ref482700599"/>
+      <w:commentRangeStart w:id="11"/>
       <w:r>
         <w:t>MinDistance Algorithm</w:t>
       </w:r>
-      <w:commentRangeEnd w:id="10"/>
+      <w:commentRangeEnd w:id="11"/>
       <w:r>
         <w:rPr>
           <w:rStyle w:val="CommentReference"/>
           <w:rFonts w:asciiTheme="minorHAnsi" w:eastAsiaTheme="minorHAnsi" w:hAnsiTheme="minorHAnsi" w:cstheme="minorBidi"/>
           <w:color w:val="auto"/>
         </w:rPr>
-        <w:commentReference w:id="10"/>
-      </w:r>
-      <w:bookmarkEnd w:id="9"/>
+        <w:commentReference w:id="11"/>
+      </w:r>
+      <w:bookmarkEnd w:id="10"/>
     </w:p>
     <w:p>
       <w:r>
@@ -3175,68 +3503,6 @@
             <wp:extent cx="4829175" cy="2000250"/>
             <wp:effectExtent l="0" t="0" r="9525" b="0"/>
             <wp:docPr id="1" name="Picture 1"/>
-            <wp:cNvGraphicFramePr>
-              <a:graphicFrameLocks xmlns:a="http://schemas.openxmlformats.org/drawingml/2006/main" noChangeAspect="1"/>
-            </wp:cNvGraphicFramePr>
-            <a:graphic xmlns:a="http://schemas.openxmlformats.org/drawingml/2006/main">
-              <a:graphicData uri="http://schemas.openxmlformats.org/drawingml/2006/picture">
-                <pic:pic xmlns:pic="http://schemas.openxmlformats.org/drawingml/2006/picture">
-                  <pic:nvPicPr>
-                    <pic:cNvPr id="1" name=""/>
-                    <pic:cNvPicPr/>
-                  </pic:nvPicPr>
-                  <pic:blipFill>
-                    <a:blip r:embed="rId11"/>
-                    <a:stretch>
-                      <a:fillRect/>
-                    </a:stretch>
-                  </pic:blipFill>
-                  <pic:spPr>
-                    <a:xfrm>
-                      <a:off x="0" y="0"/>
-                      <a:ext cx="4829175" cy="2000250"/>
-                    </a:xfrm>
-                    <a:prstGeom prst="rect">
-                      <a:avLst/>
-                    </a:prstGeom>
-                  </pic:spPr>
-                </pic:pic>
-              </a:graphicData>
-            </a:graphic>
-          </wp:inline>
-        </w:drawing>
-      </w:r>
-    </w:p>
-    <w:p>
-      <w:pPr>
-        <w:pStyle w:val="Appendix"/>
-      </w:pPr>
-      <w:bookmarkStart w:id="11" w:name="_Ref482700909"/>
-      <w:r>
-        <w:t>MinDistance2 Algorithm</w:t>
-      </w:r>
-      <w:bookmarkEnd w:id="11"/>
-    </w:p>
-    <w:p>
-      <w:pPr>
-        <w:sectPr>
-          <w:footerReference w:type="default" r:id="rId12"/>
-          <w:pgSz w:w="11906" w:h="16838"/>
-          <w:pgMar w:top="1440" w:right="1440" w:bottom="1440" w:left="1440" w:header="708" w:footer="708" w:gutter="0"/>
-          <w:cols w:space="708"/>
-          <w:docGrid w:linePitch="360"/>
-        </w:sectPr>
-      </w:pPr>
-      <w:r>
-        <w:rPr>
-          <w:noProof/>
-          <w:lang w:eastAsia="en-AU"/>
-        </w:rPr>
-        <w:drawing>
-          <wp:inline distT="0" distB="0" distL="0" distR="0" wp14:anchorId="089CD921" wp14:editId="04428495">
-            <wp:extent cx="5353050" cy="2162175"/>
-            <wp:effectExtent l="0" t="0" r="0" b="9525"/>
-            <wp:docPr id="3" name="Picture 3"/>
             <wp:cNvGraphicFramePr>
               <a:graphicFrameLocks xmlns:a="http://schemas.openxmlformats.org/drawingml/2006/main" noChangeAspect="1"/>
             </wp:cNvGraphicFramePr>
@@ -3256,7 +3522,7 @@
                   <pic:spPr>
                     <a:xfrm>
                       <a:off x="0" y="0"/>
-                      <a:ext cx="5353050" cy="2162175"/>
+                      <a:ext cx="4829175" cy="2000250"/>
                     </a:xfrm>
                     <a:prstGeom prst="rect">
                       <a:avLst/>
@@ -3273,32 +3539,23 @@
       <w:pPr>
         <w:pStyle w:val="Appendix"/>
       </w:pPr>
-      <w:bookmarkStart w:id="12" w:name="_Ref482978823"/>
-      <w:r>
-        <w:lastRenderedPageBreak/>
-        <w:t>Setup of C++ Program</w:t>
+      <w:bookmarkStart w:id="12" w:name="_Ref482700909"/>
+      <w:r>
+        <w:t>MinDistance2 Algorithm</w:t>
       </w:r>
       <w:bookmarkEnd w:id="12"/>
     </w:p>
     <w:p>
-      <w:pPr>
-        <w:sectPr>
-          <w:pgSz w:w="16838" w:h="11906" w:orient="landscape"/>
-          <w:pgMar w:top="1440" w:right="1440" w:bottom="1440" w:left="1440" w:header="709" w:footer="709" w:gutter="0"/>
-          <w:cols w:space="708"/>
-          <w:docGrid w:linePitch="360"/>
-        </w:sectPr>
-      </w:pPr>
       <w:r>
         <w:rPr>
           <w:noProof/>
           <w:lang w:eastAsia="en-AU"/>
         </w:rPr>
         <w:drawing>
-          <wp:inline distT="0" distB="0" distL="0" distR="0" wp14:anchorId="5D657B52" wp14:editId="0A10FE12">
-            <wp:extent cx="6550795" cy="4186238"/>
-            <wp:effectExtent l="0" t="0" r="2540" b="5080"/>
-            <wp:docPr id="2" name="Picture 2"/>
+          <wp:inline distT="0" distB="0" distL="0" distR="0" wp14:anchorId="089CD921" wp14:editId="04428495">
+            <wp:extent cx="5353050" cy="2162175"/>
+            <wp:effectExtent l="0" t="0" r="0" b="9525"/>
+            <wp:docPr id="3" name="Picture 3"/>
             <wp:cNvGraphicFramePr>
               <a:graphicFrameLocks xmlns:a="http://schemas.openxmlformats.org/drawingml/2006/main" noChangeAspect="1"/>
             </wp:cNvGraphicFramePr>
@@ -3318,6 +3575,1542 @@
                   <pic:spPr>
                     <a:xfrm>
                       <a:off x="0" y="0"/>
+                      <a:ext cx="5353050" cy="2162175"/>
+                    </a:xfrm>
+                    <a:prstGeom prst="rect">
+                      <a:avLst/>
+                    </a:prstGeom>
+                  </pic:spPr>
+                </pic:pic>
+              </a:graphicData>
+            </a:graphic>
+          </wp:inline>
+        </w:drawing>
+      </w:r>
+    </w:p>
+    <w:p>
+      <w:r>
+        <w:br w:type="page"/>
+      </w:r>
+    </w:p>
+    <w:p>
+      <w:pPr>
+        <w:pStyle w:val="Appendix"/>
+      </w:pPr>
+      <w:bookmarkStart w:id="13" w:name="_Ref483055742"/>
+      <w:r>
+        <w:lastRenderedPageBreak/>
+        <w:t>MATLAB Plotting Script</w:t>
+      </w:r>
+      <w:bookmarkEnd w:id="13"/>
+    </w:p>
+    <w:p>
+      <w:pPr>
+        <w:autoSpaceDE w:val="0"/>
+        <w:autoSpaceDN w:val="0"/>
+        <w:adjustRightInd w:val="0"/>
+        <w:spacing w:after="0" w:line="240" w:lineRule="auto"/>
+        <w:rPr>
+          <w:rFonts w:ascii="Courier New" w:hAnsi="Courier New" w:cs="Courier New"/>
+          <w:sz w:val="24"/>
+          <w:szCs w:val="24"/>
+        </w:rPr>
+      </w:pPr>
+      <w:r>
+        <w:rPr>
+          <w:rFonts w:ascii="Courier New" w:hAnsi="Courier New" w:cs="Courier New"/>
+          <w:color w:val="228B22"/>
+          <w:sz w:val="20"/>
+          <w:szCs w:val="20"/>
+        </w:rPr>
+        <w:t>% Plotting command for CAB301 Assignment 2 Semester 1 2017</w:t>
+      </w:r>
+    </w:p>
+    <w:p>
+      <w:pPr>
+        <w:autoSpaceDE w:val="0"/>
+        <w:autoSpaceDN w:val="0"/>
+        <w:adjustRightInd w:val="0"/>
+        <w:spacing w:after="0" w:line="240" w:lineRule="auto"/>
+        <w:rPr>
+          <w:rFonts w:ascii="Courier New" w:hAnsi="Courier New" w:cs="Courier New"/>
+          <w:sz w:val="24"/>
+          <w:szCs w:val="24"/>
+        </w:rPr>
+      </w:pPr>
+      <w:r>
+        <w:rPr>
+          <w:rFonts w:ascii="Courier New" w:hAnsi="Courier New" w:cs="Courier New"/>
+          <w:color w:val="228B22"/>
+          <w:sz w:val="20"/>
+          <w:szCs w:val="20"/>
+        </w:rPr>
+        <w:t>% Author: Shane Havers n9477756</w:t>
+      </w:r>
+    </w:p>
+    <w:p>
+      <w:pPr>
+        <w:autoSpaceDE w:val="0"/>
+        <w:autoSpaceDN w:val="0"/>
+        <w:adjustRightInd w:val="0"/>
+        <w:spacing w:after="0" w:line="240" w:lineRule="auto"/>
+        <w:rPr>
+          <w:rFonts w:ascii="Courier New" w:hAnsi="Courier New" w:cs="Courier New"/>
+          <w:sz w:val="24"/>
+          <w:szCs w:val="24"/>
+        </w:rPr>
+      </w:pPr>
+      <w:r>
+        <w:rPr>
+          <w:rFonts w:ascii="Courier New" w:hAnsi="Courier New" w:cs="Courier New"/>
+          <w:color w:val="000000"/>
+          <w:sz w:val="20"/>
+          <w:szCs w:val="20"/>
+        </w:rPr>
+        <w:t xml:space="preserve">clear; close </w:t>
+      </w:r>
+      <w:r>
+        <w:rPr>
+          <w:rFonts w:ascii="Courier New" w:hAnsi="Courier New" w:cs="Courier New"/>
+          <w:color w:val="A020F0"/>
+          <w:sz w:val="20"/>
+          <w:szCs w:val="20"/>
+        </w:rPr>
+        <w:t>all</w:t>
+      </w:r>
+      <w:r>
+        <w:rPr>
+          <w:rFonts w:ascii="Courier New" w:hAnsi="Courier New" w:cs="Courier New"/>
+          <w:color w:val="000000"/>
+          <w:sz w:val="20"/>
+          <w:szCs w:val="20"/>
+        </w:rPr>
+        <w:t xml:space="preserve">; </w:t>
+      </w:r>
+      <w:proofErr w:type="spellStart"/>
+      <w:r>
+        <w:rPr>
+          <w:rFonts w:ascii="Courier New" w:hAnsi="Courier New" w:cs="Courier New"/>
+          <w:color w:val="000000"/>
+          <w:sz w:val="20"/>
+          <w:szCs w:val="20"/>
+        </w:rPr>
+        <w:t>clc</w:t>
+      </w:r>
+      <w:proofErr w:type="spellEnd"/>
+      <w:r>
+        <w:rPr>
+          <w:rFonts w:ascii="Courier New" w:hAnsi="Courier New" w:cs="Courier New"/>
+          <w:color w:val="000000"/>
+          <w:sz w:val="20"/>
+          <w:szCs w:val="20"/>
+        </w:rPr>
+        <w:t>;</w:t>
+      </w:r>
+    </w:p>
+    <w:p>
+      <w:pPr>
+        <w:autoSpaceDE w:val="0"/>
+        <w:autoSpaceDN w:val="0"/>
+        <w:adjustRightInd w:val="0"/>
+        <w:spacing w:after="0" w:line="240" w:lineRule="auto"/>
+        <w:rPr>
+          <w:rFonts w:ascii="Courier New" w:hAnsi="Courier New" w:cs="Courier New"/>
+          <w:sz w:val="24"/>
+          <w:szCs w:val="24"/>
+        </w:rPr>
+      </w:pPr>
+      <w:r>
+        <w:rPr>
+          <w:rFonts w:ascii="Courier New" w:hAnsi="Courier New" w:cs="Courier New"/>
+          <w:color w:val="228B22"/>
+          <w:sz w:val="20"/>
+          <w:szCs w:val="20"/>
+        </w:rPr>
+        <w:t xml:space="preserve">%% Read </w:t>
+      </w:r>
+      <w:proofErr w:type="gramStart"/>
+      <w:r>
+        <w:rPr>
+          <w:rFonts w:ascii="Courier New" w:hAnsi="Courier New" w:cs="Courier New"/>
+          <w:color w:val="228B22"/>
+          <w:sz w:val="20"/>
+          <w:szCs w:val="20"/>
+        </w:rPr>
+        <w:t>In</w:t>
+      </w:r>
+      <w:proofErr w:type="gramEnd"/>
+      <w:r>
+        <w:rPr>
+          <w:rFonts w:ascii="Courier New" w:hAnsi="Courier New" w:cs="Courier New"/>
+          <w:color w:val="228B22"/>
+          <w:sz w:val="20"/>
+          <w:szCs w:val="20"/>
+        </w:rPr>
+        <w:t xml:space="preserve"> Data</w:t>
+      </w:r>
+    </w:p>
+    <w:p>
+      <w:pPr>
+        <w:autoSpaceDE w:val="0"/>
+        <w:autoSpaceDN w:val="0"/>
+        <w:adjustRightInd w:val="0"/>
+        <w:spacing w:after="0" w:line="240" w:lineRule="auto"/>
+        <w:rPr>
+          <w:rFonts w:ascii="Courier New" w:hAnsi="Courier New" w:cs="Courier New"/>
+          <w:sz w:val="24"/>
+          <w:szCs w:val="24"/>
+        </w:rPr>
+      </w:pPr>
+      <w:proofErr w:type="spellStart"/>
+      <w:r>
+        <w:rPr>
+          <w:rFonts w:ascii="Courier New" w:hAnsi="Courier New" w:cs="Courier New"/>
+          <w:color w:val="000000"/>
+          <w:sz w:val="20"/>
+          <w:szCs w:val="20"/>
+        </w:rPr>
+        <w:t>dataOps</w:t>
+      </w:r>
+      <w:proofErr w:type="spellEnd"/>
+      <w:r>
+        <w:rPr>
+          <w:rFonts w:ascii="Courier New" w:hAnsi="Courier New" w:cs="Courier New"/>
+          <w:color w:val="000000"/>
+          <w:sz w:val="20"/>
+          <w:szCs w:val="20"/>
+        </w:rPr>
+        <w:t xml:space="preserve"> = </w:t>
+      </w:r>
+      <w:proofErr w:type="spellStart"/>
+      <w:proofErr w:type="gramStart"/>
+      <w:r>
+        <w:rPr>
+          <w:rFonts w:ascii="Courier New" w:hAnsi="Courier New" w:cs="Courier New"/>
+          <w:color w:val="000000"/>
+          <w:sz w:val="20"/>
+          <w:szCs w:val="20"/>
+        </w:rPr>
+        <w:t>csvread</w:t>
+      </w:r>
+      <w:proofErr w:type="spellEnd"/>
+      <w:r>
+        <w:rPr>
+          <w:rFonts w:ascii="Courier New" w:hAnsi="Courier New" w:cs="Courier New"/>
+          <w:color w:val="000000"/>
+          <w:sz w:val="20"/>
+          <w:szCs w:val="20"/>
+        </w:rPr>
+        <w:t>(</w:t>
+      </w:r>
+      <w:proofErr w:type="gramEnd"/>
+      <w:r>
+        <w:rPr>
+          <w:rFonts w:ascii="Courier New" w:hAnsi="Courier New" w:cs="Courier New"/>
+          <w:color w:val="A020F0"/>
+          <w:sz w:val="20"/>
+          <w:szCs w:val="20"/>
+        </w:rPr>
+        <w:t>'OutputOps.csv'</w:t>
+      </w:r>
+      <w:r>
+        <w:rPr>
+          <w:rFonts w:ascii="Courier New" w:hAnsi="Courier New" w:cs="Courier New"/>
+          <w:color w:val="000000"/>
+          <w:sz w:val="20"/>
+          <w:szCs w:val="20"/>
+        </w:rPr>
+        <w:t>, 1, 0);</w:t>
+      </w:r>
+    </w:p>
+    <w:p>
+      <w:pPr>
+        <w:autoSpaceDE w:val="0"/>
+        <w:autoSpaceDN w:val="0"/>
+        <w:adjustRightInd w:val="0"/>
+        <w:spacing w:after="0" w:line="240" w:lineRule="auto"/>
+        <w:rPr>
+          <w:rFonts w:ascii="Courier New" w:hAnsi="Courier New" w:cs="Courier New"/>
+          <w:sz w:val="24"/>
+          <w:szCs w:val="24"/>
+        </w:rPr>
+      </w:pPr>
+      <w:proofErr w:type="spellStart"/>
+      <w:r>
+        <w:rPr>
+          <w:rFonts w:ascii="Courier New" w:hAnsi="Courier New" w:cs="Courier New"/>
+          <w:color w:val="000000"/>
+          <w:sz w:val="20"/>
+          <w:szCs w:val="20"/>
+        </w:rPr>
+        <w:t>dataTime</w:t>
+      </w:r>
+      <w:proofErr w:type="spellEnd"/>
+      <w:r>
+        <w:rPr>
+          <w:rFonts w:ascii="Courier New" w:hAnsi="Courier New" w:cs="Courier New"/>
+          <w:color w:val="000000"/>
+          <w:sz w:val="20"/>
+          <w:szCs w:val="20"/>
+        </w:rPr>
+        <w:t xml:space="preserve"> = </w:t>
+      </w:r>
+      <w:proofErr w:type="spellStart"/>
+      <w:proofErr w:type="gramStart"/>
+      <w:r>
+        <w:rPr>
+          <w:rFonts w:ascii="Courier New" w:hAnsi="Courier New" w:cs="Courier New"/>
+          <w:color w:val="000000"/>
+          <w:sz w:val="20"/>
+          <w:szCs w:val="20"/>
+        </w:rPr>
+        <w:t>csvread</w:t>
+      </w:r>
+      <w:proofErr w:type="spellEnd"/>
+      <w:r>
+        <w:rPr>
+          <w:rFonts w:ascii="Courier New" w:hAnsi="Courier New" w:cs="Courier New"/>
+          <w:color w:val="000000"/>
+          <w:sz w:val="20"/>
+          <w:szCs w:val="20"/>
+        </w:rPr>
+        <w:t>(</w:t>
+      </w:r>
+      <w:proofErr w:type="gramEnd"/>
+      <w:r>
+        <w:rPr>
+          <w:rFonts w:ascii="Courier New" w:hAnsi="Courier New" w:cs="Courier New"/>
+          <w:color w:val="A020F0"/>
+          <w:sz w:val="20"/>
+          <w:szCs w:val="20"/>
+        </w:rPr>
+        <w:t>'OutputTime.csv'</w:t>
+      </w:r>
+      <w:r>
+        <w:rPr>
+          <w:rFonts w:ascii="Courier New" w:hAnsi="Courier New" w:cs="Courier New"/>
+          <w:color w:val="000000"/>
+          <w:sz w:val="20"/>
+          <w:szCs w:val="20"/>
+        </w:rPr>
+        <w:t>, 1, 0);</w:t>
+      </w:r>
+    </w:p>
+    <w:p>
+      <w:pPr>
+        <w:autoSpaceDE w:val="0"/>
+        <w:autoSpaceDN w:val="0"/>
+        <w:adjustRightInd w:val="0"/>
+        <w:spacing w:after="0" w:line="240" w:lineRule="auto"/>
+        <w:rPr>
+          <w:rFonts w:ascii="Courier New" w:hAnsi="Courier New" w:cs="Courier New"/>
+          <w:sz w:val="24"/>
+          <w:szCs w:val="24"/>
+        </w:rPr>
+      </w:pPr>
+      <w:r>
+        <w:rPr>
+          <w:rFonts w:ascii="Courier New" w:hAnsi="Courier New" w:cs="Courier New"/>
+          <w:color w:val="000000"/>
+          <w:sz w:val="20"/>
+          <w:szCs w:val="20"/>
+        </w:rPr>
+        <w:t xml:space="preserve"> </w:t>
+      </w:r>
+    </w:p>
+    <w:p>
+      <w:pPr>
+        <w:autoSpaceDE w:val="0"/>
+        <w:autoSpaceDN w:val="0"/>
+        <w:adjustRightInd w:val="0"/>
+        <w:spacing w:after="0" w:line="240" w:lineRule="auto"/>
+        <w:rPr>
+          <w:rFonts w:ascii="Courier New" w:hAnsi="Courier New" w:cs="Courier New"/>
+          <w:sz w:val="24"/>
+          <w:szCs w:val="24"/>
+        </w:rPr>
+      </w:pPr>
+      <w:r>
+        <w:rPr>
+          <w:rFonts w:ascii="Courier New" w:hAnsi="Courier New" w:cs="Courier New"/>
+          <w:color w:val="228B22"/>
+          <w:sz w:val="20"/>
+          <w:szCs w:val="20"/>
+        </w:rPr>
+        <w:t>%% Plot Data for Basic Operations Counting</w:t>
+      </w:r>
+    </w:p>
+    <w:p>
+      <w:pPr>
+        <w:autoSpaceDE w:val="0"/>
+        <w:autoSpaceDN w:val="0"/>
+        <w:adjustRightInd w:val="0"/>
+        <w:spacing w:after="0" w:line="240" w:lineRule="auto"/>
+        <w:rPr>
+          <w:rFonts w:ascii="Courier New" w:hAnsi="Courier New" w:cs="Courier New"/>
+          <w:sz w:val="24"/>
+          <w:szCs w:val="24"/>
+        </w:rPr>
+      </w:pPr>
+      <w:proofErr w:type="gramStart"/>
+      <w:r>
+        <w:rPr>
+          <w:rFonts w:ascii="Courier New" w:hAnsi="Courier New" w:cs="Courier New"/>
+          <w:color w:val="000000"/>
+          <w:sz w:val="20"/>
+          <w:szCs w:val="20"/>
+        </w:rPr>
+        <w:t>figure(</w:t>
+      </w:r>
+      <w:proofErr w:type="gramEnd"/>
+      <w:r>
+        <w:rPr>
+          <w:rFonts w:ascii="Courier New" w:hAnsi="Courier New" w:cs="Courier New"/>
+          <w:color w:val="000000"/>
+          <w:sz w:val="20"/>
+          <w:szCs w:val="20"/>
+        </w:rPr>
+        <w:t>)</w:t>
+      </w:r>
+    </w:p>
+    <w:p>
+      <w:pPr>
+        <w:autoSpaceDE w:val="0"/>
+        <w:autoSpaceDN w:val="0"/>
+        <w:adjustRightInd w:val="0"/>
+        <w:spacing w:after="0" w:line="240" w:lineRule="auto"/>
+        <w:rPr>
+          <w:rFonts w:ascii="Courier New" w:hAnsi="Courier New" w:cs="Courier New"/>
+          <w:sz w:val="24"/>
+          <w:szCs w:val="24"/>
+        </w:rPr>
+      </w:pPr>
+      <w:r>
+        <w:rPr>
+          <w:rFonts w:ascii="Courier New" w:hAnsi="Courier New" w:cs="Courier New"/>
+          <w:color w:val="000000"/>
+          <w:sz w:val="20"/>
+          <w:szCs w:val="20"/>
+        </w:rPr>
+        <w:t>plot(</w:t>
+      </w:r>
+      <w:proofErr w:type="spellStart"/>
+      <w:r>
+        <w:rPr>
+          <w:rFonts w:ascii="Courier New" w:hAnsi="Courier New" w:cs="Courier New"/>
+          <w:color w:val="000000"/>
+          <w:sz w:val="20"/>
+          <w:szCs w:val="20"/>
+        </w:rPr>
+        <w:t>dataOps</w:t>
+      </w:r>
+      <w:proofErr w:type="spellEnd"/>
+      <w:proofErr w:type="gramStart"/>
+      <w:r>
+        <w:rPr>
+          <w:rFonts w:ascii="Courier New" w:hAnsi="Courier New" w:cs="Courier New"/>
+          <w:color w:val="000000"/>
+          <w:sz w:val="20"/>
+          <w:szCs w:val="20"/>
+        </w:rPr>
+        <w:t>(:,</w:t>
+      </w:r>
+      <w:proofErr w:type="gramEnd"/>
+      <w:r>
+        <w:rPr>
+          <w:rFonts w:ascii="Courier New" w:hAnsi="Courier New" w:cs="Courier New"/>
+          <w:color w:val="000000"/>
+          <w:sz w:val="20"/>
+          <w:szCs w:val="20"/>
+        </w:rPr>
+        <w:t xml:space="preserve">1), </w:t>
+      </w:r>
+      <w:proofErr w:type="spellStart"/>
+      <w:r>
+        <w:rPr>
+          <w:rFonts w:ascii="Courier New" w:hAnsi="Courier New" w:cs="Courier New"/>
+          <w:color w:val="000000"/>
+          <w:sz w:val="20"/>
+          <w:szCs w:val="20"/>
+        </w:rPr>
+        <w:t>dataOps</w:t>
+      </w:r>
+      <w:proofErr w:type="spellEnd"/>
+      <w:r>
+        <w:rPr>
+          <w:rFonts w:ascii="Courier New" w:hAnsi="Courier New" w:cs="Courier New"/>
+          <w:color w:val="000000"/>
+          <w:sz w:val="20"/>
+          <w:szCs w:val="20"/>
+        </w:rPr>
+        <w:t xml:space="preserve">(:,2), </w:t>
+      </w:r>
+      <w:r>
+        <w:rPr>
+          <w:rFonts w:ascii="Courier New" w:hAnsi="Courier New" w:cs="Courier New"/>
+          <w:color w:val="A020F0"/>
+          <w:sz w:val="20"/>
+          <w:szCs w:val="20"/>
+        </w:rPr>
+        <w:t>'b-*'</w:t>
+      </w:r>
+      <w:r>
+        <w:rPr>
+          <w:rFonts w:ascii="Courier New" w:hAnsi="Courier New" w:cs="Courier New"/>
+          <w:color w:val="000000"/>
+          <w:sz w:val="20"/>
+          <w:szCs w:val="20"/>
+        </w:rPr>
+        <w:t>);</w:t>
+      </w:r>
+    </w:p>
+    <w:p>
+      <w:pPr>
+        <w:autoSpaceDE w:val="0"/>
+        <w:autoSpaceDN w:val="0"/>
+        <w:adjustRightInd w:val="0"/>
+        <w:spacing w:after="0" w:line="240" w:lineRule="auto"/>
+        <w:rPr>
+          <w:rFonts w:ascii="Courier New" w:hAnsi="Courier New" w:cs="Courier New"/>
+          <w:sz w:val="24"/>
+          <w:szCs w:val="24"/>
+        </w:rPr>
+      </w:pPr>
+      <w:r>
+        <w:rPr>
+          <w:rFonts w:ascii="Courier New" w:hAnsi="Courier New" w:cs="Courier New"/>
+          <w:color w:val="000000"/>
+          <w:sz w:val="20"/>
+          <w:szCs w:val="20"/>
+        </w:rPr>
+        <w:t xml:space="preserve">hold </w:t>
+      </w:r>
+      <w:r>
+        <w:rPr>
+          <w:rFonts w:ascii="Courier New" w:hAnsi="Courier New" w:cs="Courier New"/>
+          <w:color w:val="A020F0"/>
+          <w:sz w:val="20"/>
+          <w:szCs w:val="20"/>
+        </w:rPr>
+        <w:t>on</w:t>
+      </w:r>
+    </w:p>
+    <w:p>
+      <w:pPr>
+        <w:autoSpaceDE w:val="0"/>
+        <w:autoSpaceDN w:val="0"/>
+        <w:adjustRightInd w:val="0"/>
+        <w:spacing w:after="0" w:line="240" w:lineRule="auto"/>
+        <w:rPr>
+          <w:rFonts w:ascii="Courier New" w:hAnsi="Courier New" w:cs="Courier New"/>
+          <w:sz w:val="24"/>
+          <w:szCs w:val="24"/>
+        </w:rPr>
+      </w:pPr>
+      <w:r>
+        <w:rPr>
+          <w:rFonts w:ascii="Courier New" w:hAnsi="Courier New" w:cs="Courier New"/>
+          <w:color w:val="000000"/>
+          <w:sz w:val="20"/>
+          <w:szCs w:val="20"/>
+        </w:rPr>
+        <w:t>plot(</w:t>
+      </w:r>
+      <w:proofErr w:type="spellStart"/>
+      <w:r>
+        <w:rPr>
+          <w:rFonts w:ascii="Courier New" w:hAnsi="Courier New" w:cs="Courier New"/>
+          <w:color w:val="000000"/>
+          <w:sz w:val="20"/>
+          <w:szCs w:val="20"/>
+        </w:rPr>
+        <w:t>dataOps</w:t>
+      </w:r>
+      <w:proofErr w:type="spellEnd"/>
+      <w:proofErr w:type="gramStart"/>
+      <w:r>
+        <w:rPr>
+          <w:rFonts w:ascii="Courier New" w:hAnsi="Courier New" w:cs="Courier New"/>
+          <w:color w:val="000000"/>
+          <w:sz w:val="20"/>
+          <w:szCs w:val="20"/>
+        </w:rPr>
+        <w:t>(:,</w:t>
+      </w:r>
+      <w:proofErr w:type="gramEnd"/>
+      <w:r>
+        <w:rPr>
+          <w:rFonts w:ascii="Courier New" w:hAnsi="Courier New" w:cs="Courier New"/>
+          <w:color w:val="000000"/>
+          <w:sz w:val="20"/>
+          <w:szCs w:val="20"/>
+        </w:rPr>
+        <w:t xml:space="preserve">1), </w:t>
+      </w:r>
+      <w:proofErr w:type="spellStart"/>
+      <w:r>
+        <w:rPr>
+          <w:rFonts w:ascii="Courier New" w:hAnsi="Courier New" w:cs="Courier New"/>
+          <w:color w:val="000000"/>
+          <w:sz w:val="20"/>
+          <w:szCs w:val="20"/>
+        </w:rPr>
+        <w:t>dataOps</w:t>
+      </w:r>
+      <w:proofErr w:type="spellEnd"/>
+      <w:r>
+        <w:rPr>
+          <w:rFonts w:ascii="Courier New" w:hAnsi="Courier New" w:cs="Courier New"/>
+          <w:color w:val="000000"/>
+          <w:sz w:val="20"/>
+          <w:szCs w:val="20"/>
+        </w:rPr>
+        <w:t xml:space="preserve">(:,3), </w:t>
+      </w:r>
+      <w:r>
+        <w:rPr>
+          <w:rFonts w:ascii="Courier New" w:hAnsi="Courier New" w:cs="Courier New"/>
+          <w:color w:val="A020F0"/>
+          <w:sz w:val="20"/>
+          <w:szCs w:val="20"/>
+        </w:rPr>
+        <w:t>'r-*'</w:t>
+      </w:r>
+      <w:r>
+        <w:rPr>
+          <w:rFonts w:ascii="Courier New" w:hAnsi="Courier New" w:cs="Courier New"/>
+          <w:color w:val="000000"/>
+          <w:sz w:val="20"/>
+          <w:szCs w:val="20"/>
+        </w:rPr>
+        <w:t>);</w:t>
+      </w:r>
+    </w:p>
+    <w:p>
+      <w:pPr>
+        <w:autoSpaceDE w:val="0"/>
+        <w:autoSpaceDN w:val="0"/>
+        <w:adjustRightInd w:val="0"/>
+        <w:spacing w:after="0" w:line="240" w:lineRule="auto"/>
+        <w:rPr>
+          <w:rFonts w:ascii="Courier New" w:hAnsi="Courier New" w:cs="Courier New"/>
+          <w:sz w:val="24"/>
+          <w:szCs w:val="24"/>
+        </w:rPr>
+      </w:pPr>
+      <w:r>
+        <w:rPr>
+          <w:rFonts w:ascii="Courier New" w:hAnsi="Courier New" w:cs="Courier New"/>
+          <w:color w:val="000000"/>
+          <w:sz w:val="20"/>
+          <w:szCs w:val="20"/>
+        </w:rPr>
+        <w:t xml:space="preserve">hold </w:t>
+      </w:r>
+      <w:r>
+        <w:rPr>
+          <w:rFonts w:ascii="Courier New" w:hAnsi="Courier New" w:cs="Courier New"/>
+          <w:color w:val="A020F0"/>
+          <w:sz w:val="20"/>
+          <w:szCs w:val="20"/>
+        </w:rPr>
+        <w:t>off</w:t>
+      </w:r>
+    </w:p>
+    <w:p>
+      <w:pPr>
+        <w:autoSpaceDE w:val="0"/>
+        <w:autoSpaceDN w:val="0"/>
+        <w:adjustRightInd w:val="0"/>
+        <w:spacing w:after="0" w:line="240" w:lineRule="auto"/>
+        <w:rPr>
+          <w:rFonts w:ascii="Courier New" w:hAnsi="Courier New" w:cs="Courier New"/>
+          <w:sz w:val="24"/>
+          <w:szCs w:val="24"/>
+        </w:rPr>
+      </w:pPr>
+      <w:proofErr w:type="gramStart"/>
+      <w:r>
+        <w:rPr>
+          <w:rFonts w:ascii="Courier New" w:hAnsi="Courier New" w:cs="Courier New"/>
+          <w:color w:val="000000"/>
+          <w:sz w:val="20"/>
+          <w:szCs w:val="20"/>
+        </w:rPr>
+        <w:t>title(</w:t>
+      </w:r>
+      <w:proofErr w:type="gramEnd"/>
+      <w:r>
+        <w:rPr>
+          <w:rFonts w:ascii="Courier New" w:hAnsi="Courier New" w:cs="Courier New"/>
+          <w:color w:val="A020F0"/>
+          <w:sz w:val="20"/>
+          <w:szCs w:val="20"/>
+        </w:rPr>
+        <w:t>'Count of Basic Operation Executions'</w:t>
+      </w:r>
+      <w:r>
+        <w:rPr>
+          <w:rFonts w:ascii="Courier New" w:hAnsi="Courier New" w:cs="Courier New"/>
+          <w:color w:val="000000"/>
+          <w:sz w:val="20"/>
+          <w:szCs w:val="20"/>
+        </w:rPr>
+        <w:t>)</w:t>
+      </w:r>
+    </w:p>
+    <w:p>
+      <w:pPr>
+        <w:autoSpaceDE w:val="0"/>
+        <w:autoSpaceDN w:val="0"/>
+        <w:adjustRightInd w:val="0"/>
+        <w:spacing w:after="0" w:line="240" w:lineRule="auto"/>
+        <w:rPr>
+          <w:rFonts w:ascii="Courier New" w:hAnsi="Courier New" w:cs="Courier New"/>
+          <w:sz w:val="24"/>
+          <w:szCs w:val="24"/>
+        </w:rPr>
+      </w:pPr>
+      <w:proofErr w:type="spellStart"/>
+      <w:proofErr w:type="gramStart"/>
+      <w:r>
+        <w:rPr>
+          <w:rFonts w:ascii="Courier New" w:hAnsi="Courier New" w:cs="Courier New"/>
+          <w:color w:val="000000"/>
+          <w:sz w:val="20"/>
+          <w:szCs w:val="20"/>
+        </w:rPr>
+        <w:t>xlabel</w:t>
+      </w:r>
+      <w:proofErr w:type="spellEnd"/>
+      <w:r>
+        <w:rPr>
+          <w:rFonts w:ascii="Courier New" w:hAnsi="Courier New" w:cs="Courier New"/>
+          <w:color w:val="000000"/>
+          <w:sz w:val="20"/>
+          <w:szCs w:val="20"/>
+        </w:rPr>
+        <w:t>(</w:t>
+      </w:r>
+      <w:proofErr w:type="gramEnd"/>
+      <w:r>
+        <w:rPr>
+          <w:rFonts w:ascii="Courier New" w:hAnsi="Courier New" w:cs="Courier New"/>
+          <w:color w:val="A020F0"/>
+          <w:sz w:val="20"/>
+          <w:szCs w:val="20"/>
+        </w:rPr>
+        <w:t>'Input Size'</w:t>
+      </w:r>
+      <w:r>
+        <w:rPr>
+          <w:rFonts w:ascii="Courier New" w:hAnsi="Courier New" w:cs="Courier New"/>
+          <w:color w:val="000000"/>
+          <w:sz w:val="20"/>
+          <w:szCs w:val="20"/>
+        </w:rPr>
+        <w:t>)</w:t>
+      </w:r>
+    </w:p>
+    <w:p>
+      <w:pPr>
+        <w:autoSpaceDE w:val="0"/>
+        <w:autoSpaceDN w:val="0"/>
+        <w:adjustRightInd w:val="0"/>
+        <w:spacing w:after="0" w:line="240" w:lineRule="auto"/>
+        <w:rPr>
+          <w:rFonts w:ascii="Courier New" w:hAnsi="Courier New" w:cs="Courier New"/>
+          <w:sz w:val="24"/>
+          <w:szCs w:val="24"/>
+        </w:rPr>
+      </w:pPr>
+      <w:proofErr w:type="spellStart"/>
+      <w:proofErr w:type="gramStart"/>
+      <w:r>
+        <w:rPr>
+          <w:rFonts w:ascii="Courier New" w:hAnsi="Courier New" w:cs="Courier New"/>
+          <w:color w:val="000000"/>
+          <w:sz w:val="20"/>
+          <w:szCs w:val="20"/>
+        </w:rPr>
+        <w:t>ylabel</w:t>
+      </w:r>
+      <w:proofErr w:type="spellEnd"/>
+      <w:r>
+        <w:rPr>
+          <w:rFonts w:ascii="Courier New" w:hAnsi="Courier New" w:cs="Courier New"/>
+          <w:color w:val="000000"/>
+          <w:sz w:val="20"/>
+          <w:szCs w:val="20"/>
+        </w:rPr>
+        <w:t>(</w:t>
+      </w:r>
+      <w:proofErr w:type="gramEnd"/>
+      <w:r>
+        <w:rPr>
+          <w:rFonts w:ascii="Courier New" w:hAnsi="Courier New" w:cs="Courier New"/>
+          <w:color w:val="A020F0"/>
+          <w:sz w:val="20"/>
+          <w:szCs w:val="20"/>
+        </w:rPr>
+        <w:t>'Basic operations executed'</w:t>
+      </w:r>
+      <w:r>
+        <w:rPr>
+          <w:rFonts w:ascii="Courier New" w:hAnsi="Courier New" w:cs="Courier New"/>
+          <w:color w:val="000000"/>
+          <w:sz w:val="20"/>
+          <w:szCs w:val="20"/>
+        </w:rPr>
+        <w:t>)</w:t>
+      </w:r>
+    </w:p>
+    <w:p>
+      <w:pPr>
+        <w:autoSpaceDE w:val="0"/>
+        <w:autoSpaceDN w:val="0"/>
+        <w:adjustRightInd w:val="0"/>
+        <w:spacing w:after="0" w:line="240" w:lineRule="auto"/>
+        <w:rPr>
+          <w:rFonts w:ascii="Courier New" w:hAnsi="Courier New" w:cs="Courier New"/>
+          <w:sz w:val="24"/>
+          <w:szCs w:val="24"/>
+        </w:rPr>
+      </w:pPr>
+      <w:proofErr w:type="gramStart"/>
+      <w:r>
+        <w:rPr>
+          <w:rFonts w:ascii="Courier New" w:hAnsi="Courier New" w:cs="Courier New"/>
+          <w:color w:val="000000"/>
+          <w:sz w:val="20"/>
+          <w:szCs w:val="20"/>
+        </w:rPr>
+        <w:t>legend(</w:t>
+      </w:r>
+      <w:proofErr w:type="gramEnd"/>
+      <w:r>
+        <w:rPr>
+          <w:rFonts w:ascii="Courier New" w:hAnsi="Courier New" w:cs="Courier New"/>
+          <w:color w:val="A020F0"/>
+          <w:sz w:val="20"/>
+          <w:szCs w:val="20"/>
+        </w:rPr>
+        <w:t>'MinDistance'</w:t>
+      </w:r>
+      <w:r>
+        <w:rPr>
+          <w:rFonts w:ascii="Courier New" w:hAnsi="Courier New" w:cs="Courier New"/>
+          <w:color w:val="000000"/>
+          <w:sz w:val="20"/>
+          <w:szCs w:val="20"/>
+        </w:rPr>
+        <w:t xml:space="preserve">, </w:t>
+      </w:r>
+      <w:r>
+        <w:rPr>
+          <w:rFonts w:ascii="Courier New" w:hAnsi="Courier New" w:cs="Courier New"/>
+          <w:color w:val="A020F0"/>
+          <w:sz w:val="20"/>
+          <w:szCs w:val="20"/>
+        </w:rPr>
+        <w:t>'MinDistance2'</w:t>
+      </w:r>
+      <w:r>
+        <w:rPr>
+          <w:rFonts w:ascii="Courier New" w:hAnsi="Courier New" w:cs="Courier New"/>
+          <w:color w:val="000000"/>
+          <w:sz w:val="20"/>
+          <w:szCs w:val="20"/>
+        </w:rPr>
+        <w:t xml:space="preserve">, </w:t>
+      </w:r>
+      <w:r>
+        <w:rPr>
+          <w:rFonts w:ascii="Courier New" w:hAnsi="Courier New" w:cs="Courier New"/>
+          <w:color w:val="A020F0"/>
+          <w:sz w:val="20"/>
+          <w:szCs w:val="20"/>
+        </w:rPr>
+        <w:t>'Location'</w:t>
+      </w:r>
+      <w:r>
+        <w:rPr>
+          <w:rFonts w:ascii="Courier New" w:hAnsi="Courier New" w:cs="Courier New"/>
+          <w:color w:val="000000"/>
+          <w:sz w:val="20"/>
+          <w:szCs w:val="20"/>
+        </w:rPr>
+        <w:t xml:space="preserve">, </w:t>
+      </w:r>
+      <w:r>
+        <w:rPr>
+          <w:rFonts w:ascii="Courier New" w:hAnsi="Courier New" w:cs="Courier New"/>
+          <w:color w:val="A020F0"/>
+          <w:sz w:val="20"/>
+          <w:szCs w:val="20"/>
+        </w:rPr>
+        <w:t>'northwest'</w:t>
+      </w:r>
+      <w:r>
+        <w:rPr>
+          <w:rFonts w:ascii="Courier New" w:hAnsi="Courier New" w:cs="Courier New"/>
+          <w:color w:val="000000"/>
+          <w:sz w:val="20"/>
+          <w:szCs w:val="20"/>
+        </w:rPr>
+        <w:t>)</w:t>
+      </w:r>
+    </w:p>
+    <w:p>
+      <w:pPr>
+        <w:autoSpaceDE w:val="0"/>
+        <w:autoSpaceDN w:val="0"/>
+        <w:adjustRightInd w:val="0"/>
+        <w:spacing w:after="0" w:line="240" w:lineRule="auto"/>
+        <w:rPr>
+          <w:rFonts w:ascii="Courier New" w:hAnsi="Courier New" w:cs="Courier New"/>
+          <w:sz w:val="24"/>
+          <w:szCs w:val="24"/>
+        </w:rPr>
+      </w:pPr>
+      <w:r>
+        <w:rPr>
+          <w:rFonts w:ascii="Courier New" w:hAnsi="Courier New" w:cs="Courier New"/>
+          <w:color w:val="000000"/>
+          <w:sz w:val="20"/>
+          <w:szCs w:val="20"/>
+        </w:rPr>
+        <w:t xml:space="preserve"> </w:t>
+      </w:r>
+    </w:p>
+    <w:p>
+      <w:pPr>
+        <w:autoSpaceDE w:val="0"/>
+        <w:autoSpaceDN w:val="0"/>
+        <w:adjustRightInd w:val="0"/>
+        <w:spacing w:after="0" w:line="240" w:lineRule="auto"/>
+        <w:rPr>
+          <w:rFonts w:ascii="Courier New" w:hAnsi="Courier New" w:cs="Courier New"/>
+          <w:sz w:val="24"/>
+          <w:szCs w:val="24"/>
+        </w:rPr>
+      </w:pPr>
+      <w:r>
+        <w:rPr>
+          <w:rFonts w:ascii="Courier New" w:hAnsi="Courier New" w:cs="Courier New"/>
+          <w:color w:val="228B22"/>
+          <w:sz w:val="20"/>
+          <w:szCs w:val="20"/>
+        </w:rPr>
+        <w:t>%% Plot Data for Execution Times</w:t>
+      </w:r>
+    </w:p>
+    <w:p>
+      <w:pPr>
+        <w:autoSpaceDE w:val="0"/>
+        <w:autoSpaceDN w:val="0"/>
+        <w:adjustRightInd w:val="0"/>
+        <w:spacing w:after="0" w:line="240" w:lineRule="auto"/>
+        <w:rPr>
+          <w:rFonts w:ascii="Courier New" w:hAnsi="Courier New" w:cs="Courier New"/>
+          <w:sz w:val="24"/>
+          <w:szCs w:val="24"/>
+        </w:rPr>
+      </w:pPr>
+      <w:proofErr w:type="gramStart"/>
+      <w:r>
+        <w:rPr>
+          <w:rFonts w:ascii="Courier New" w:hAnsi="Courier New" w:cs="Courier New"/>
+          <w:color w:val="000000"/>
+          <w:sz w:val="20"/>
+          <w:szCs w:val="20"/>
+        </w:rPr>
+        <w:t>figure(</w:t>
+      </w:r>
+      <w:proofErr w:type="gramEnd"/>
+      <w:r>
+        <w:rPr>
+          <w:rFonts w:ascii="Courier New" w:hAnsi="Courier New" w:cs="Courier New"/>
+          <w:color w:val="000000"/>
+          <w:sz w:val="20"/>
+          <w:szCs w:val="20"/>
+        </w:rPr>
+        <w:t>)</w:t>
+      </w:r>
+    </w:p>
+    <w:p>
+      <w:pPr>
+        <w:autoSpaceDE w:val="0"/>
+        <w:autoSpaceDN w:val="0"/>
+        <w:adjustRightInd w:val="0"/>
+        <w:spacing w:after="0" w:line="240" w:lineRule="auto"/>
+        <w:rPr>
+          <w:rFonts w:ascii="Courier New" w:hAnsi="Courier New" w:cs="Courier New"/>
+          <w:sz w:val="24"/>
+          <w:szCs w:val="24"/>
+        </w:rPr>
+      </w:pPr>
+      <w:r>
+        <w:rPr>
+          <w:rFonts w:ascii="Courier New" w:hAnsi="Courier New" w:cs="Courier New"/>
+          <w:color w:val="000000"/>
+          <w:sz w:val="20"/>
+          <w:szCs w:val="20"/>
+        </w:rPr>
+        <w:t>plot(</w:t>
+      </w:r>
+      <w:proofErr w:type="spellStart"/>
+      <w:r>
+        <w:rPr>
+          <w:rFonts w:ascii="Courier New" w:hAnsi="Courier New" w:cs="Courier New"/>
+          <w:color w:val="000000"/>
+          <w:sz w:val="20"/>
+          <w:szCs w:val="20"/>
+        </w:rPr>
+        <w:t>dataTime</w:t>
+      </w:r>
+      <w:proofErr w:type="spellEnd"/>
+      <w:proofErr w:type="gramStart"/>
+      <w:r>
+        <w:rPr>
+          <w:rFonts w:ascii="Courier New" w:hAnsi="Courier New" w:cs="Courier New"/>
+          <w:color w:val="000000"/>
+          <w:sz w:val="20"/>
+          <w:szCs w:val="20"/>
+        </w:rPr>
+        <w:t>(:,</w:t>
+      </w:r>
+      <w:proofErr w:type="gramEnd"/>
+      <w:r>
+        <w:rPr>
+          <w:rFonts w:ascii="Courier New" w:hAnsi="Courier New" w:cs="Courier New"/>
+          <w:color w:val="000000"/>
+          <w:sz w:val="20"/>
+          <w:szCs w:val="20"/>
+        </w:rPr>
+        <w:t xml:space="preserve">1), </w:t>
+      </w:r>
+      <w:proofErr w:type="spellStart"/>
+      <w:r>
+        <w:rPr>
+          <w:rFonts w:ascii="Courier New" w:hAnsi="Courier New" w:cs="Courier New"/>
+          <w:color w:val="000000"/>
+          <w:sz w:val="20"/>
+          <w:szCs w:val="20"/>
+        </w:rPr>
+        <w:t>dataTime</w:t>
+      </w:r>
+      <w:proofErr w:type="spellEnd"/>
+      <w:r>
+        <w:rPr>
+          <w:rFonts w:ascii="Courier New" w:hAnsi="Courier New" w:cs="Courier New"/>
+          <w:color w:val="000000"/>
+          <w:sz w:val="20"/>
+          <w:szCs w:val="20"/>
+        </w:rPr>
+        <w:t xml:space="preserve">(:,2), </w:t>
+      </w:r>
+      <w:r>
+        <w:rPr>
+          <w:rFonts w:ascii="Courier New" w:hAnsi="Courier New" w:cs="Courier New"/>
+          <w:color w:val="A020F0"/>
+          <w:sz w:val="20"/>
+          <w:szCs w:val="20"/>
+        </w:rPr>
+        <w:t>'b-*'</w:t>
+      </w:r>
+      <w:r>
+        <w:rPr>
+          <w:rFonts w:ascii="Courier New" w:hAnsi="Courier New" w:cs="Courier New"/>
+          <w:color w:val="000000"/>
+          <w:sz w:val="20"/>
+          <w:szCs w:val="20"/>
+        </w:rPr>
+        <w:t>);</w:t>
+      </w:r>
+    </w:p>
+    <w:p>
+      <w:pPr>
+        <w:autoSpaceDE w:val="0"/>
+        <w:autoSpaceDN w:val="0"/>
+        <w:adjustRightInd w:val="0"/>
+        <w:spacing w:after="0" w:line="240" w:lineRule="auto"/>
+        <w:rPr>
+          <w:rFonts w:ascii="Courier New" w:hAnsi="Courier New" w:cs="Courier New"/>
+          <w:sz w:val="24"/>
+          <w:szCs w:val="24"/>
+        </w:rPr>
+      </w:pPr>
+      <w:r>
+        <w:rPr>
+          <w:rFonts w:ascii="Courier New" w:hAnsi="Courier New" w:cs="Courier New"/>
+          <w:color w:val="000000"/>
+          <w:sz w:val="20"/>
+          <w:szCs w:val="20"/>
+        </w:rPr>
+        <w:t xml:space="preserve">hold </w:t>
+      </w:r>
+      <w:r>
+        <w:rPr>
+          <w:rFonts w:ascii="Courier New" w:hAnsi="Courier New" w:cs="Courier New"/>
+          <w:color w:val="A020F0"/>
+          <w:sz w:val="20"/>
+          <w:szCs w:val="20"/>
+        </w:rPr>
+        <w:t>on</w:t>
+      </w:r>
+    </w:p>
+    <w:p>
+      <w:pPr>
+        <w:autoSpaceDE w:val="0"/>
+        <w:autoSpaceDN w:val="0"/>
+        <w:adjustRightInd w:val="0"/>
+        <w:spacing w:after="0" w:line="240" w:lineRule="auto"/>
+        <w:rPr>
+          <w:rFonts w:ascii="Courier New" w:hAnsi="Courier New" w:cs="Courier New"/>
+          <w:sz w:val="24"/>
+          <w:szCs w:val="24"/>
+        </w:rPr>
+      </w:pPr>
+      <w:r>
+        <w:rPr>
+          <w:rFonts w:ascii="Courier New" w:hAnsi="Courier New" w:cs="Courier New"/>
+          <w:color w:val="000000"/>
+          <w:sz w:val="20"/>
+          <w:szCs w:val="20"/>
+        </w:rPr>
+        <w:t>plot(</w:t>
+      </w:r>
+      <w:proofErr w:type="spellStart"/>
+      <w:r>
+        <w:rPr>
+          <w:rFonts w:ascii="Courier New" w:hAnsi="Courier New" w:cs="Courier New"/>
+          <w:color w:val="000000"/>
+          <w:sz w:val="20"/>
+          <w:szCs w:val="20"/>
+        </w:rPr>
+        <w:t>dataTime</w:t>
+      </w:r>
+      <w:proofErr w:type="spellEnd"/>
+      <w:proofErr w:type="gramStart"/>
+      <w:r>
+        <w:rPr>
+          <w:rFonts w:ascii="Courier New" w:hAnsi="Courier New" w:cs="Courier New"/>
+          <w:color w:val="000000"/>
+          <w:sz w:val="20"/>
+          <w:szCs w:val="20"/>
+        </w:rPr>
+        <w:t>(:,</w:t>
+      </w:r>
+      <w:proofErr w:type="gramEnd"/>
+      <w:r>
+        <w:rPr>
+          <w:rFonts w:ascii="Courier New" w:hAnsi="Courier New" w:cs="Courier New"/>
+          <w:color w:val="000000"/>
+          <w:sz w:val="20"/>
+          <w:szCs w:val="20"/>
+        </w:rPr>
+        <w:t xml:space="preserve">1), </w:t>
+      </w:r>
+      <w:proofErr w:type="spellStart"/>
+      <w:r>
+        <w:rPr>
+          <w:rFonts w:ascii="Courier New" w:hAnsi="Courier New" w:cs="Courier New"/>
+          <w:color w:val="000000"/>
+          <w:sz w:val="20"/>
+          <w:szCs w:val="20"/>
+        </w:rPr>
+        <w:t>dataTime</w:t>
+      </w:r>
+      <w:proofErr w:type="spellEnd"/>
+      <w:r>
+        <w:rPr>
+          <w:rFonts w:ascii="Courier New" w:hAnsi="Courier New" w:cs="Courier New"/>
+          <w:color w:val="000000"/>
+          <w:sz w:val="20"/>
+          <w:szCs w:val="20"/>
+        </w:rPr>
+        <w:t xml:space="preserve">(:,3), </w:t>
+      </w:r>
+      <w:r>
+        <w:rPr>
+          <w:rFonts w:ascii="Courier New" w:hAnsi="Courier New" w:cs="Courier New"/>
+          <w:color w:val="A020F0"/>
+          <w:sz w:val="20"/>
+          <w:szCs w:val="20"/>
+        </w:rPr>
+        <w:t>'r-*'</w:t>
+      </w:r>
+      <w:r>
+        <w:rPr>
+          <w:rFonts w:ascii="Courier New" w:hAnsi="Courier New" w:cs="Courier New"/>
+          <w:color w:val="000000"/>
+          <w:sz w:val="20"/>
+          <w:szCs w:val="20"/>
+        </w:rPr>
+        <w:t>);</w:t>
+      </w:r>
+    </w:p>
+    <w:p>
+      <w:pPr>
+        <w:autoSpaceDE w:val="0"/>
+        <w:autoSpaceDN w:val="0"/>
+        <w:adjustRightInd w:val="0"/>
+        <w:spacing w:after="0" w:line="240" w:lineRule="auto"/>
+        <w:rPr>
+          <w:rFonts w:ascii="Courier New" w:hAnsi="Courier New" w:cs="Courier New"/>
+          <w:sz w:val="24"/>
+          <w:szCs w:val="24"/>
+        </w:rPr>
+      </w:pPr>
+      <w:r>
+        <w:rPr>
+          <w:rFonts w:ascii="Courier New" w:hAnsi="Courier New" w:cs="Courier New"/>
+          <w:color w:val="000000"/>
+          <w:sz w:val="20"/>
+          <w:szCs w:val="20"/>
+        </w:rPr>
+        <w:t xml:space="preserve">hold </w:t>
+      </w:r>
+      <w:r>
+        <w:rPr>
+          <w:rFonts w:ascii="Courier New" w:hAnsi="Courier New" w:cs="Courier New"/>
+          <w:color w:val="A020F0"/>
+          <w:sz w:val="20"/>
+          <w:szCs w:val="20"/>
+        </w:rPr>
+        <w:t>off</w:t>
+      </w:r>
+    </w:p>
+    <w:p>
+      <w:pPr>
+        <w:autoSpaceDE w:val="0"/>
+        <w:autoSpaceDN w:val="0"/>
+        <w:adjustRightInd w:val="0"/>
+        <w:spacing w:after="0" w:line="240" w:lineRule="auto"/>
+        <w:rPr>
+          <w:rFonts w:ascii="Courier New" w:hAnsi="Courier New" w:cs="Courier New"/>
+          <w:sz w:val="24"/>
+          <w:szCs w:val="24"/>
+        </w:rPr>
+      </w:pPr>
+      <w:proofErr w:type="gramStart"/>
+      <w:r>
+        <w:rPr>
+          <w:rFonts w:ascii="Courier New" w:hAnsi="Courier New" w:cs="Courier New"/>
+          <w:color w:val="000000"/>
+          <w:sz w:val="20"/>
+          <w:szCs w:val="20"/>
+        </w:rPr>
+        <w:t>title(</w:t>
+      </w:r>
+      <w:proofErr w:type="gramEnd"/>
+      <w:r>
+        <w:rPr>
+          <w:rFonts w:ascii="Courier New" w:hAnsi="Courier New" w:cs="Courier New"/>
+          <w:color w:val="A020F0"/>
+          <w:sz w:val="20"/>
+          <w:szCs w:val="20"/>
+        </w:rPr>
+        <w:t>'Execution Time Trial Results'</w:t>
+      </w:r>
+      <w:r>
+        <w:rPr>
+          <w:rFonts w:ascii="Courier New" w:hAnsi="Courier New" w:cs="Courier New"/>
+          <w:color w:val="000000"/>
+          <w:sz w:val="20"/>
+          <w:szCs w:val="20"/>
+        </w:rPr>
+        <w:t>)</w:t>
+      </w:r>
+    </w:p>
+    <w:p>
+      <w:pPr>
+        <w:autoSpaceDE w:val="0"/>
+        <w:autoSpaceDN w:val="0"/>
+        <w:adjustRightInd w:val="0"/>
+        <w:spacing w:after="0" w:line="240" w:lineRule="auto"/>
+        <w:rPr>
+          <w:rFonts w:ascii="Courier New" w:hAnsi="Courier New" w:cs="Courier New"/>
+          <w:sz w:val="24"/>
+          <w:szCs w:val="24"/>
+        </w:rPr>
+      </w:pPr>
+      <w:proofErr w:type="spellStart"/>
+      <w:proofErr w:type="gramStart"/>
+      <w:r>
+        <w:rPr>
+          <w:rFonts w:ascii="Courier New" w:hAnsi="Courier New" w:cs="Courier New"/>
+          <w:color w:val="000000"/>
+          <w:sz w:val="20"/>
+          <w:szCs w:val="20"/>
+        </w:rPr>
+        <w:t>xlabel</w:t>
+      </w:r>
+      <w:proofErr w:type="spellEnd"/>
+      <w:r>
+        <w:rPr>
+          <w:rFonts w:ascii="Courier New" w:hAnsi="Courier New" w:cs="Courier New"/>
+          <w:color w:val="000000"/>
+          <w:sz w:val="20"/>
+          <w:szCs w:val="20"/>
+        </w:rPr>
+        <w:t>(</w:t>
+      </w:r>
+      <w:proofErr w:type="gramEnd"/>
+      <w:r>
+        <w:rPr>
+          <w:rFonts w:ascii="Courier New" w:hAnsi="Courier New" w:cs="Courier New"/>
+          <w:color w:val="A020F0"/>
+          <w:sz w:val="20"/>
+          <w:szCs w:val="20"/>
+        </w:rPr>
+        <w:t>'Input Size'</w:t>
+      </w:r>
+      <w:r>
+        <w:rPr>
+          <w:rFonts w:ascii="Courier New" w:hAnsi="Courier New" w:cs="Courier New"/>
+          <w:color w:val="000000"/>
+          <w:sz w:val="20"/>
+          <w:szCs w:val="20"/>
+        </w:rPr>
+        <w:t>)</w:t>
+      </w:r>
+    </w:p>
+    <w:p>
+      <w:pPr>
+        <w:autoSpaceDE w:val="0"/>
+        <w:autoSpaceDN w:val="0"/>
+        <w:adjustRightInd w:val="0"/>
+        <w:spacing w:after="0" w:line="240" w:lineRule="auto"/>
+        <w:rPr>
+          <w:rFonts w:ascii="Courier New" w:hAnsi="Courier New" w:cs="Courier New"/>
+          <w:sz w:val="24"/>
+          <w:szCs w:val="24"/>
+        </w:rPr>
+      </w:pPr>
+      <w:proofErr w:type="spellStart"/>
+      <w:proofErr w:type="gramStart"/>
+      <w:r>
+        <w:rPr>
+          <w:rFonts w:ascii="Courier New" w:hAnsi="Courier New" w:cs="Courier New"/>
+          <w:color w:val="000000"/>
+          <w:sz w:val="20"/>
+          <w:szCs w:val="20"/>
+        </w:rPr>
+        <w:t>ylabel</w:t>
+      </w:r>
+      <w:proofErr w:type="spellEnd"/>
+      <w:r>
+        <w:rPr>
+          <w:rFonts w:ascii="Courier New" w:hAnsi="Courier New" w:cs="Courier New"/>
+          <w:color w:val="000000"/>
+          <w:sz w:val="20"/>
+          <w:szCs w:val="20"/>
+        </w:rPr>
+        <w:t>(</w:t>
+      </w:r>
+      <w:proofErr w:type="gramEnd"/>
+      <w:r>
+        <w:rPr>
+          <w:rFonts w:ascii="Courier New" w:hAnsi="Courier New" w:cs="Courier New"/>
+          <w:color w:val="A020F0"/>
+          <w:sz w:val="20"/>
+          <w:szCs w:val="20"/>
+        </w:rPr>
+        <w:t>'Execution Time (</w:t>
+      </w:r>
+      <w:proofErr w:type="spellStart"/>
+      <w:r>
+        <w:rPr>
+          <w:rFonts w:ascii="Courier New" w:hAnsi="Courier New" w:cs="Courier New"/>
+          <w:color w:val="A020F0"/>
+          <w:sz w:val="20"/>
+          <w:szCs w:val="20"/>
+        </w:rPr>
+        <w:t>ms</w:t>
+      </w:r>
+      <w:proofErr w:type="spellEnd"/>
+      <w:r>
+        <w:rPr>
+          <w:rFonts w:ascii="Courier New" w:hAnsi="Courier New" w:cs="Courier New"/>
+          <w:color w:val="A020F0"/>
+          <w:sz w:val="20"/>
+          <w:szCs w:val="20"/>
+        </w:rPr>
+        <w:t>)'</w:t>
+      </w:r>
+      <w:r>
+        <w:rPr>
+          <w:rFonts w:ascii="Courier New" w:hAnsi="Courier New" w:cs="Courier New"/>
+          <w:color w:val="000000"/>
+          <w:sz w:val="20"/>
+          <w:szCs w:val="20"/>
+        </w:rPr>
+        <w:t>)</w:t>
+      </w:r>
+    </w:p>
+    <w:p>
+      <w:pPr>
+        <w:autoSpaceDE w:val="0"/>
+        <w:autoSpaceDN w:val="0"/>
+        <w:adjustRightInd w:val="0"/>
+        <w:spacing w:after="0" w:line="240" w:lineRule="auto"/>
+        <w:rPr>
+          <w:rFonts w:ascii="Courier New" w:hAnsi="Courier New" w:cs="Courier New"/>
+          <w:sz w:val="24"/>
+          <w:szCs w:val="24"/>
+        </w:rPr>
+      </w:pPr>
+      <w:proofErr w:type="gramStart"/>
+      <w:r>
+        <w:rPr>
+          <w:rFonts w:ascii="Courier New" w:hAnsi="Courier New" w:cs="Courier New"/>
+          <w:color w:val="000000"/>
+          <w:sz w:val="20"/>
+          <w:szCs w:val="20"/>
+        </w:rPr>
+        <w:t>legend(</w:t>
+      </w:r>
+      <w:proofErr w:type="gramEnd"/>
+      <w:r>
+        <w:rPr>
+          <w:rFonts w:ascii="Courier New" w:hAnsi="Courier New" w:cs="Courier New"/>
+          <w:color w:val="A020F0"/>
+          <w:sz w:val="20"/>
+          <w:szCs w:val="20"/>
+        </w:rPr>
+        <w:t>'MinDistance'</w:t>
+      </w:r>
+      <w:r>
+        <w:rPr>
+          <w:rFonts w:ascii="Courier New" w:hAnsi="Courier New" w:cs="Courier New"/>
+          <w:color w:val="000000"/>
+          <w:sz w:val="20"/>
+          <w:szCs w:val="20"/>
+        </w:rPr>
+        <w:t xml:space="preserve">, </w:t>
+      </w:r>
+      <w:r>
+        <w:rPr>
+          <w:rFonts w:ascii="Courier New" w:hAnsi="Courier New" w:cs="Courier New"/>
+          <w:color w:val="A020F0"/>
+          <w:sz w:val="20"/>
+          <w:szCs w:val="20"/>
+        </w:rPr>
+        <w:t>'MinDistance2'</w:t>
+      </w:r>
+      <w:r>
+        <w:rPr>
+          <w:rFonts w:ascii="Courier New" w:hAnsi="Courier New" w:cs="Courier New"/>
+          <w:color w:val="000000"/>
+          <w:sz w:val="20"/>
+          <w:szCs w:val="20"/>
+        </w:rPr>
+        <w:t xml:space="preserve">, </w:t>
+      </w:r>
+      <w:r>
+        <w:rPr>
+          <w:rFonts w:ascii="Courier New" w:hAnsi="Courier New" w:cs="Courier New"/>
+          <w:color w:val="A020F0"/>
+          <w:sz w:val="20"/>
+          <w:szCs w:val="20"/>
+        </w:rPr>
+        <w:t>'Location'</w:t>
+      </w:r>
+      <w:r>
+        <w:rPr>
+          <w:rFonts w:ascii="Courier New" w:hAnsi="Courier New" w:cs="Courier New"/>
+          <w:color w:val="000000"/>
+          <w:sz w:val="20"/>
+          <w:szCs w:val="20"/>
+        </w:rPr>
+        <w:t xml:space="preserve">, </w:t>
+      </w:r>
+      <w:r>
+        <w:rPr>
+          <w:rFonts w:ascii="Courier New" w:hAnsi="Courier New" w:cs="Courier New"/>
+          <w:color w:val="A020F0"/>
+          <w:sz w:val="20"/>
+          <w:szCs w:val="20"/>
+        </w:rPr>
+        <w:t>'northwest'</w:t>
+      </w:r>
+      <w:r>
+        <w:rPr>
+          <w:rFonts w:ascii="Courier New" w:hAnsi="Courier New" w:cs="Courier New"/>
+          <w:color w:val="000000"/>
+          <w:sz w:val="20"/>
+          <w:szCs w:val="20"/>
+        </w:rPr>
+        <w:t>)</w:t>
+      </w:r>
+    </w:p>
+    <w:p>
+      <w:r>
+        <w:br w:type="page"/>
+      </w:r>
+    </w:p>
+    <w:p>
+      <w:pPr>
+        <w:sectPr>
+          <w:footerReference w:type="default" r:id="rId15"/>
+          <w:pgSz w:w="11906" w:h="16838"/>
+          <w:pgMar w:top="1440" w:right="1440" w:bottom="1440" w:left="1440" w:header="708" w:footer="708" w:gutter="0"/>
+          <w:cols w:space="708"/>
+          <w:docGrid w:linePitch="360"/>
+        </w:sectPr>
+      </w:pPr>
+    </w:p>
+    <w:p>
+      <w:pPr>
+        <w:pStyle w:val="Appendix"/>
+      </w:pPr>
+      <w:bookmarkStart w:id="14" w:name="_Ref482978823"/>
+      <w:r>
+        <w:lastRenderedPageBreak/>
+        <w:t>Setup of C++ Program</w:t>
+      </w:r>
+      <w:bookmarkEnd w:id="14"/>
+    </w:p>
+    <w:p>
+      <w:pPr>
+        <w:sectPr>
+          <w:pgSz w:w="16838" w:h="11906" w:orient="landscape"/>
+          <w:pgMar w:top="1440" w:right="1440" w:bottom="1440" w:left="1440" w:header="709" w:footer="709" w:gutter="0"/>
+          <w:cols w:space="708"/>
+          <w:docGrid w:linePitch="360"/>
+        </w:sectPr>
+      </w:pPr>
+      <w:r>
+        <w:rPr>
+          <w:noProof/>
+          <w:lang w:eastAsia="en-AU"/>
+        </w:rPr>
+        <w:drawing>
+          <wp:inline distT="0" distB="0" distL="0" distR="0" wp14:anchorId="5D657B52" wp14:editId="0A10FE12">
+            <wp:extent cx="6550795" cy="4186238"/>
+            <wp:effectExtent l="0" t="0" r="2540" b="5080"/>
+            <wp:docPr id="2" name="Picture 2"/>
+            <wp:cNvGraphicFramePr>
+              <a:graphicFrameLocks xmlns:a="http://schemas.openxmlformats.org/drawingml/2006/main" noChangeAspect="1"/>
+            </wp:cNvGraphicFramePr>
+            <a:graphic xmlns:a="http://schemas.openxmlformats.org/drawingml/2006/main">
+              <a:graphicData uri="http://schemas.openxmlformats.org/drawingml/2006/picture">
+                <pic:pic xmlns:pic="http://schemas.openxmlformats.org/drawingml/2006/picture">
+                  <pic:nvPicPr>
+                    <pic:cNvPr id="1" name=""/>
+                    <pic:cNvPicPr/>
+                  </pic:nvPicPr>
+                  <pic:blipFill>
+                    <a:blip r:embed="rId16"/>
+                    <a:stretch>
+                      <a:fillRect/>
+                    </a:stretch>
+                  </pic:blipFill>
+                  <pic:spPr>
+                    <a:xfrm>
+                      <a:off x="0" y="0"/>
                       <a:ext cx="6550795" cy="4186238"/>
                     </a:xfrm>
                     <a:prstGeom prst="rect">
@@ -3335,12 +5128,12 @@
       <w:pPr>
         <w:pStyle w:val="Appendix"/>
       </w:pPr>
-      <w:bookmarkStart w:id="13" w:name="_Ref482978842"/>
+      <w:bookmarkStart w:id="15" w:name="_Ref482978842"/>
       <w:r>
         <w:lastRenderedPageBreak/>
         <w:t>Main Method</w:t>
       </w:r>
-      <w:bookmarkEnd w:id="13"/>
+      <w:bookmarkEnd w:id="15"/>
     </w:p>
     <w:p>
       <w:r>
@@ -3364,7 +5157,7 @@
                     <pic:cNvPicPr/>
                   </pic:nvPicPr>
                   <pic:blipFill rotWithShape="1">
-                    <a:blip r:embed="rId15"/>
+                    <a:blip r:embed="rId17"/>
                     <a:srcRect b="8596"/>
                     <a:stretch/>
                   </pic:blipFill>
@@ -3401,7 +5194,7 @@
           <w:szCs w:val="26"/>
         </w:rPr>
       </w:pPr>
-      <w:bookmarkStart w:id="14" w:name="_Ref482818333"/>
+      <w:bookmarkStart w:id="16" w:name="_Ref482818333"/>
       <w:r>
         <w:rPr>
           <w:noProof/>
@@ -3423,7 +5216,7 @@
                     <pic:cNvPicPr/>
                   </pic:nvPicPr>
                   <pic:blipFill rotWithShape="1">
-                    <a:blip r:embed="rId16"/>
+                    <a:blip r:embed="rId18"/>
                     <a:srcRect t="21541"/>
                     <a:stretch/>
                   </pic:blipFill>
@@ -3461,13 +5254,13 @@
       <w:pPr>
         <w:pStyle w:val="Appendix"/>
       </w:pPr>
-      <w:bookmarkStart w:id="15" w:name="_Ref482978984"/>
+      <w:bookmarkStart w:id="17" w:name="_Ref482978984"/>
       <w:r>
         <w:lastRenderedPageBreak/>
         <w:t>MinDistance C++ Implementation</w:t>
       </w:r>
-      <w:bookmarkEnd w:id="14"/>
-      <w:bookmarkEnd w:id="15"/>
+      <w:bookmarkEnd w:id="16"/>
+      <w:bookmarkEnd w:id="17"/>
     </w:p>
     <w:p>
       <w:pPr>
@@ -3497,7 +5290,7 @@
                     <pic:cNvPicPr/>
                   </pic:nvPicPr>
                   <pic:blipFill rotWithShape="1">
-                    <a:blip r:embed="rId17"/>
+                    <a:blip r:embed="rId19"/>
                     <a:srcRect l="1412"/>
                     <a:stretch/>
                   </pic:blipFill>
@@ -3536,11 +5329,11 @@
       <w:pPr>
         <w:pStyle w:val="Appendix"/>
       </w:pPr>
-      <w:bookmarkStart w:id="16" w:name="_Ref482818344"/>
+      <w:bookmarkStart w:id="18" w:name="_Ref482818344"/>
       <w:r>
         <w:t>MinDistance2 C++ Implementation</w:t>
       </w:r>
-      <w:bookmarkEnd w:id="16"/>
+      <w:bookmarkEnd w:id="18"/>
     </w:p>
     <w:p>
       <w:r>
@@ -3564,7 +5357,7 @@
                     <pic:cNvPicPr/>
                   </pic:nvPicPr>
                   <pic:blipFill rotWithShape="1">
-                    <a:blip r:embed="rId18"/>
+                    <a:blip r:embed="rId20"/>
                     <a:srcRect l="1330"/>
                     <a:stretch/>
                   </pic:blipFill>
@@ -3596,7 +5389,7 @@
       <w:pPr>
         <w:pStyle w:val="Appendix"/>
       </w:pPr>
-      <w:bookmarkStart w:id="17" w:name="_Ref482979655"/>
+      <w:bookmarkStart w:id="19" w:name="_Ref482979655"/>
       <w:proofErr w:type="spellStart"/>
       <w:r>
         <w:t>MinDistance_OpsCount</w:t>
@@ -3605,7 +5398,7 @@
       <w:r>
         <w:t xml:space="preserve"> C++ Implementation</w:t>
       </w:r>
-      <w:bookmarkEnd w:id="17"/>
+      <w:bookmarkEnd w:id="19"/>
     </w:p>
     <w:p>
       <w:r>
@@ -3629,7 +5422,7 @@
                     <pic:cNvPicPr/>
                   </pic:nvPicPr>
                   <pic:blipFill rotWithShape="1">
-                    <a:blip r:embed="rId19"/>
+                    <a:blip r:embed="rId21"/>
                     <a:srcRect l="499"/>
                     <a:stretch/>
                   </pic:blipFill>
@@ -3661,12 +5454,12 @@
       <w:pPr>
         <w:pStyle w:val="Appendix"/>
       </w:pPr>
-      <w:bookmarkStart w:id="18" w:name="_Ref482979663"/>
+      <w:bookmarkStart w:id="20" w:name="_Ref482979663"/>
       <w:r>
         <w:lastRenderedPageBreak/>
         <w:t>MinDistance2_OpsCount C++ Implementation</w:t>
       </w:r>
-      <w:bookmarkEnd w:id="18"/>
+      <w:bookmarkEnd w:id="20"/>
     </w:p>
     <w:p>
       <w:r>
@@ -3690,7 +5483,7 @@
                     <pic:cNvPicPr/>
                   </pic:nvPicPr>
                   <pic:blipFill>
-                    <a:blip r:embed="rId20"/>
+                    <a:blip r:embed="rId22"/>
                     <a:stretch>
                       <a:fillRect/>
                     </a:stretch>
@@ -3715,7 +5508,7 @@
       <w:pPr>
         <w:pStyle w:val="Appendix"/>
       </w:pPr>
-      <w:bookmarkStart w:id="19" w:name="_Ref482993875"/>
+      <w:bookmarkStart w:id="21" w:name="_Ref482993875"/>
       <w:r>
         <w:rPr>
           <w:noProof/>
@@ -3745,7 +5538,7 @@
                     <pic:cNvPicPr/>
                   </pic:nvPicPr>
                   <pic:blipFill>
-                    <a:blip r:embed="rId21" cstate="print">
+                    <a:blip r:embed="rId23" cstate="print">
                       <a:extLst>
                         <a:ext uri="{28A0092B-C50C-407E-A947-70E740481C1C}">
                           <a14:useLocalDpi xmlns:a14="http://schemas.microsoft.com/office/drawing/2010/main" val="0"/>
@@ -3785,7 +5578,7 @@
       <w:r>
         <w:t xml:space="preserve"> Method</w:t>
       </w:r>
-      <w:bookmarkEnd w:id="19"/>
+      <w:bookmarkEnd w:id="21"/>
     </w:p>
     <w:p/>
     <w:sectPr>
@@ -3920,7 +5713,7 @@
       </w:r>
     </w:p>
   </w:comment>
-  <w:comment w:id="10" w:author="Shane Havers" w:date="2017-05-16T12:12:00Z" w:initials="SH">
+  <w:comment w:id="11" w:author="Shane Havers" w:date="2017-05-16T12:12:00Z" w:initials="SH">
     <w:p>
       <w:pPr>
         <w:pStyle w:val="CommentText"/>
@@ -3987,7 +5780,6 @@
         <w:docPartUnique/>
       </w:docPartObj>
     </w:sdtPr>
-    <w:sdtEndPr/>
     <w:sdtContent>
       <w:sdt>
         <w:sdtPr>
@@ -3997,7 +5789,6 @@
             <w:docPartUnique/>
           </w:docPartObj>
         </w:sdtPr>
-        <w:sdtEndPr/>
         <w:sdtContent>
           <w:p>
             <w:pPr>
@@ -4038,7 +5829,7 @@
                 <w:bCs/>
                 <w:noProof/>
               </w:rPr>
-              <w:t>10</w:t>
+              <w:t>13</w:t>
             </w:r>
             <w:r>
               <w:rPr>
@@ -4083,7 +5874,7 @@
                 <w:bCs/>
                 <w:noProof/>
               </w:rPr>
-              <w:t>10</w:t>
+              <w:t>13</w:t>
             </w:r>
             <w:r>
               <w:rPr>
@@ -5169,7 +6960,6 @@
   <w:style w:type="character" w:default="1" w:styleId="DefaultParagraphFont">
     <w:name w:val="Default Paragraph Font"/>
     <w:uiPriority w:val="1"/>
-    <w:semiHidden/>
     <w:unhideWhenUsed/>
   </w:style>
   <w:style w:type="table" w:default="1" w:styleId="TableNormal">
@@ -5494,6 +7284,548 @@
     </w:rPr>
   </w:style>
 </w:styles>
+</file>
+
+<file path=word/glossary/document.xml><?xml version="1.0" encoding="utf-8"?>
+<w:glossaryDocument xmlns:wpc="http://schemas.microsoft.com/office/word/2010/wordprocessingCanvas" xmlns:cx="http://schemas.microsoft.com/office/drawing/2014/chartex" xmlns:cx1="http://schemas.microsoft.com/office/drawing/2015/9/8/chartex" xmlns:cx2="http://schemas.microsoft.com/office/drawing/2015/10/21/chartex" xmlns:cx3="http://schemas.microsoft.com/office/drawing/2016/5/9/chartex" xmlns:cx4="http://schemas.microsoft.com/office/drawing/2016/5/10/chartex" xmlns:cx5="http://schemas.microsoft.com/office/drawing/2016/5/11/chartex" xmlns:mc="http://schemas.openxmlformats.org/markup-compatibility/2006" xmlns:o="urn:schemas-microsoft-com:office:office" xmlns:r="http://schemas.openxmlformats.org/officeDocument/2006/relationships" xmlns:m="http://schemas.openxmlformats.org/officeDocument/2006/math" xmlns:v="urn:schemas-microsoft-com:vml" xmlns:wp14="http://schemas.microsoft.com/office/word/2010/wordprocessingDrawing" xmlns:wp="http://schemas.openxmlformats.org/drawingml/2006/wordprocessingDrawing" xmlns:w10="urn:schemas-microsoft-com:office:word" xmlns:w="http://schemas.openxmlformats.org/wordprocessingml/2006/main" xmlns:w14="http://schemas.microsoft.com/office/word/2010/wordml" xmlns:w15="http://schemas.microsoft.com/office/word/2012/wordml" xmlns:w16se="http://schemas.microsoft.com/office/word/2015/wordml/symex" xmlns:wpg="http://schemas.microsoft.com/office/word/2010/wordprocessingGroup" xmlns:wpi="http://schemas.microsoft.com/office/word/2010/wordprocessingInk" xmlns:wne="http://schemas.microsoft.com/office/word/2006/wordml" xmlns:wps="http://schemas.microsoft.com/office/word/2010/wordprocessingShape" mc:Ignorable="w14 w15 w16se wp14"/>
+</file>
+
+<file path=word/glossary/fontTable.xml><?xml version="1.0" encoding="utf-8"?>
+<w:fonts xmlns:mc="http://schemas.openxmlformats.org/markup-compatibility/2006" xmlns:r="http://schemas.openxmlformats.org/officeDocument/2006/relationships" xmlns:w="http://schemas.openxmlformats.org/wordprocessingml/2006/main" xmlns:w14="http://schemas.microsoft.com/office/word/2010/wordml" xmlns:w15="http://schemas.microsoft.com/office/word/2012/wordml" xmlns:w16se="http://schemas.microsoft.com/office/word/2015/wordml/symex" mc:Ignorable="w14 w15 w16se">
+  <w:font w:name="Times New Roman">
+    <w:panose1 w:val="02020603050405020304"/>
+    <w:charset w:val="00"/>
+    <w:family w:val="roman"/>
+    <w:pitch w:val="variable"/>
+    <w:sig w:usb0="E0002EFF" w:usb1="C000785B" w:usb2="00000009" w:usb3="00000000" w:csb0="000001FF" w:csb1="00000000"/>
+  </w:font>
+  <w:font w:name="Calibri">
+    <w:panose1 w:val="020F0502020204030204"/>
+    <w:charset w:val="00"/>
+    <w:family w:val="swiss"/>
+    <w:pitch w:val="variable"/>
+    <w:sig w:usb0="E0002AFF" w:usb1="C000247B" w:usb2="00000009" w:usb3="00000000" w:csb0="000001FF" w:csb1="00000000"/>
+  </w:font>
+  <w:font w:name="Calibri Light">
+    <w:panose1 w:val="020F0302020204030204"/>
+    <w:charset w:val="00"/>
+    <w:family w:val="swiss"/>
+    <w:pitch w:val="variable"/>
+    <w:sig w:usb0="E0002AFF" w:usb1="C000247B" w:usb2="00000009" w:usb3="00000000" w:csb0="000001FF" w:csb1="00000000"/>
+  </w:font>
+  <w:font w:name="Segoe UI">
+    <w:panose1 w:val="020B0502040204020203"/>
+    <w:charset w:val="00"/>
+    <w:family w:val="swiss"/>
+    <w:pitch w:val="variable"/>
+    <w:sig w:usb0="E4002EFF" w:usb1="C000E47F" w:usb2="00000009" w:usb3="00000000" w:csb0="000001FF" w:csb1="00000000"/>
+  </w:font>
+  <w:font w:name="Cambria Math">
+    <w:panose1 w:val="02040503050406030204"/>
+    <w:charset w:val="00"/>
+    <w:family w:val="roman"/>
+    <w:pitch w:val="variable"/>
+    <w:sig w:usb0="E00002FF" w:usb1="420024FF" w:usb2="00000000" w:usb3="00000000" w:csb0="0000019F" w:csb1="00000000"/>
+  </w:font>
+  <w:font w:name="CMR10">
+    <w:altName w:val="Calibri"/>
+    <w:panose1 w:val="00000000000000000000"/>
+    <w:charset w:val="00"/>
+    <w:family w:val="auto"/>
+    <w:notTrueType/>
+    <w:pitch w:val="default"/>
+    <w:sig w:usb0="00000003" w:usb1="00000000" w:usb2="00000000" w:usb3="00000000" w:csb0="00000001" w:csb1="00000000"/>
+  </w:font>
+  <w:font w:name="Courier New">
+    <w:panose1 w:val="02070309020205020404"/>
+    <w:charset w:val="00"/>
+    <w:family w:val="modern"/>
+    <w:pitch w:val="fixed"/>
+    <w:sig w:usb0="E0002EFF" w:usb1="C0007843" w:usb2="00000009" w:usb3="00000000" w:csb0="000001FF" w:csb1="00000000"/>
+  </w:font>
+</w:fonts>
+</file>
+
+<file path=word/glossary/settings.xml><?xml version="1.0" encoding="utf-8"?>
+<w:settings xmlns:mc="http://schemas.openxmlformats.org/markup-compatibility/2006" xmlns:o="urn:schemas-microsoft-com:office:office" xmlns:r="http://schemas.openxmlformats.org/officeDocument/2006/relationships" xmlns:m="http://schemas.openxmlformats.org/officeDocument/2006/math" xmlns:v="urn:schemas-microsoft-com:vml" xmlns:w10="urn:schemas-microsoft-com:office:word" xmlns:w="http://schemas.openxmlformats.org/wordprocessingml/2006/main" xmlns:w14="http://schemas.microsoft.com/office/word/2010/wordml" xmlns:w15="http://schemas.microsoft.com/office/word/2012/wordml" xmlns:w16se="http://schemas.microsoft.com/office/word/2015/wordml/symex" xmlns:sl="http://schemas.openxmlformats.org/schemaLibrary/2006/main" mc:Ignorable="w14 w15 w16se">
+  <w:view w:val="normal"/>
+  <w:defaultTabStop w:val="720"/>
+  <w:characterSpacingControl w:val="doNotCompress"/>
+  <w:compat>
+    <w:useFELayout/>
+    <w:compatSetting w:name="compatibilityMode" w:uri="http://schemas.microsoft.com/office/word" w:val="15"/>
+    <w:compatSetting w:name="overrideTableStyleFontSizeAndJustification" w:uri="http://schemas.microsoft.com/office/word" w:val="1"/>
+    <w:compatSetting w:name="enableOpenTypeFeatures" w:uri="http://schemas.microsoft.com/office/word" w:val="1"/>
+    <w:compatSetting w:name="doNotFlipMirrorIndents" w:uri="http://schemas.microsoft.com/office/word" w:val="1"/>
+    <w:compatSetting w:name="differentiateMultirowTableHeaders" w:uri="http://schemas.microsoft.com/office/word" w:val="1"/>
+  </w:compat>
+  <w:rsids>
+    <w:rsidRoot w:val="00726CB6"/>
+    <w:rsid w:val="00726CB6"/>
+  </w:rsids>
+  <m:mathPr>
+    <m:mathFont m:val="Cambria Math"/>
+    <m:brkBin m:val="before"/>
+    <m:brkBinSub m:val="--"/>
+    <m:smallFrac m:val="0"/>
+    <m:dispDef/>
+    <m:lMargin m:val="0"/>
+    <m:rMargin m:val="0"/>
+    <m:defJc m:val="centerGroup"/>
+    <m:wrapIndent m:val="1440"/>
+    <m:intLim m:val="subSup"/>
+    <m:naryLim m:val="undOvr"/>
+  </m:mathPr>
+  <w:themeFontLang w:val="en-AU"/>
+  <w:clrSchemeMapping w:bg1="light1" w:t1="dark1" w:bg2="light2" w:t2="dark2" w:accent1="accent1" w:accent2="accent2" w:accent3="accent3" w:accent4="accent4" w:accent5="accent5" w:accent6="accent6" w:hyperlink="hyperlink" w:followedHyperlink="followedHyperlink"/>
+  <w:decimalSymbol w:val="."/>
+  <w:listSeparator w:val=","/>
+  <w15:chartTrackingRefBased/>
+</w:settings>
+</file>
+
+<file path=word/glossary/styles.xml><?xml version="1.0" encoding="utf-8"?>
+<w:styles xmlns:mc="http://schemas.openxmlformats.org/markup-compatibility/2006" xmlns:r="http://schemas.openxmlformats.org/officeDocument/2006/relationships" xmlns:w="http://schemas.openxmlformats.org/wordprocessingml/2006/main" xmlns:w14="http://schemas.microsoft.com/office/word/2010/wordml" xmlns:w15="http://schemas.microsoft.com/office/word/2012/wordml" xmlns:w16se="http://schemas.microsoft.com/office/word/2015/wordml/symex" mc:Ignorable="w14 w15 w16se">
+  <w:docDefaults>
+    <w:rPrDefault>
+      <w:rPr>
+        <w:rFonts w:asciiTheme="minorHAnsi" w:eastAsiaTheme="minorEastAsia" w:hAnsiTheme="minorHAnsi" w:cstheme="minorBidi"/>
+        <w:sz w:val="22"/>
+        <w:szCs w:val="22"/>
+        <w:lang w:val="en-AU" w:eastAsia="en-AU" w:bidi="ar-SA"/>
+      </w:rPr>
+    </w:rPrDefault>
+    <w:pPrDefault>
+      <w:pPr>
+        <w:spacing w:after="160" w:line="259" w:lineRule="auto"/>
+      </w:pPr>
+    </w:pPrDefault>
+  </w:docDefaults>
+  <w:latentStyles w:defLockedState="0" w:defUIPriority="99" w:defSemiHidden="0" w:defUnhideWhenUsed="0" w:defQFormat="0" w:count="374">
+    <w:lsdException w:name="Normal" w:uiPriority="0" w:qFormat="1"/>
+    <w:lsdException w:name="heading 1" w:uiPriority="9" w:qFormat="1"/>
+    <w:lsdException w:name="heading 2" w:semiHidden="1" w:uiPriority="9" w:unhideWhenUsed="1" w:qFormat="1"/>
+    <w:lsdException w:name="heading 3" w:semiHidden="1" w:uiPriority="9" w:unhideWhenUsed="1" w:qFormat="1"/>
+    <w:lsdException w:name="heading 4" w:semiHidden="1" w:uiPriority="9" w:unhideWhenUsed="1" w:qFormat="1"/>
+    <w:lsdException w:name="heading 5" w:semiHidden="1" w:uiPriority="9" w:unhideWhenUsed="1" w:qFormat="1"/>
+    <w:lsdException w:name="heading 6" w:semiHidden="1" w:uiPriority="9" w:unhideWhenUsed="1" w:qFormat="1"/>
+    <w:lsdException w:name="heading 7" w:semiHidden="1" w:uiPriority="9" w:unhideWhenUsed="1" w:qFormat="1"/>
+    <w:lsdException w:name="heading 8" w:semiHidden="1" w:uiPriority="9" w:unhideWhenUsed="1" w:qFormat="1"/>
+    <w:lsdException w:name="heading 9" w:semiHidden="1" w:uiPriority="9" w:unhideWhenUsed="1" w:qFormat="1"/>
+    <w:lsdException w:name="index 1" w:semiHidden="1" w:unhideWhenUsed="1"/>
+    <w:lsdException w:name="index 2" w:semiHidden="1" w:unhideWhenUsed="1"/>
+    <w:lsdException w:name="index 3" w:semiHidden="1" w:unhideWhenUsed="1"/>
+    <w:lsdException w:name="index 4" w:semiHidden="1" w:unhideWhenUsed="1"/>
+    <w:lsdException w:name="index 5" w:semiHidden="1" w:unhideWhenUsed="1"/>
+    <w:lsdException w:name="index 6" w:semiHidden="1" w:unhideWhenUsed="1"/>
+    <w:lsdException w:name="index 7" w:semiHidden="1" w:unhideWhenUsed="1"/>
+    <w:lsdException w:name="index 8" w:semiHidden="1" w:unhideWhenUsed="1"/>
+    <w:lsdException w:name="index 9" w:semiHidden="1" w:unhideWhenUsed="1"/>
+    <w:lsdException w:name="toc 1" w:semiHidden="1" w:uiPriority="39" w:unhideWhenUsed="1"/>
+    <w:lsdException w:name="toc 2" w:semiHidden="1" w:uiPriority="39" w:unhideWhenUsed="1"/>
+    <w:lsdException w:name="toc 3" w:semiHidden="1" w:uiPriority="39" w:unhideWhenUsed="1"/>
+    <w:lsdException w:name="toc 4" w:semiHidden="1" w:uiPriority="39" w:unhideWhenUsed="1"/>
+    <w:lsdException w:name="toc 5" w:semiHidden="1" w:uiPriority="39" w:unhideWhenUsed="1"/>
+    <w:lsdException w:name="toc 6" w:semiHidden="1" w:uiPriority="39" w:unhideWhenUsed="1"/>
+    <w:lsdException w:name="toc 7" w:semiHidden="1" w:uiPriority="39" w:unhideWhenUsed="1"/>
+    <w:lsdException w:name="toc 8" w:semiHidden="1" w:uiPriority="39" w:unhideWhenUsed="1"/>
+    <w:lsdException w:name="toc 9" w:semiHidden="1" w:uiPriority="39" w:unhideWhenUsed="1"/>
+    <w:lsdException w:name="Normal Indent" w:semiHidden="1" w:unhideWhenUsed="1"/>
+    <w:lsdException w:name="footnote text" w:semiHidden="1" w:unhideWhenUsed="1"/>
+    <w:lsdException w:name="annotation text" w:semiHidden="1" w:unhideWhenUsed="1"/>
+    <w:lsdException w:name="header" w:semiHidden="1" w:unhideWhenUsed="1"/>
+    <w:lsdException w:name="footer" w:semiHidden="1" w:unhideWhenUsed="1"/>
+    <w:lsdException w:name="index heading" w:semiHidden="1" w:unhideWhenUsed="1"/>
+    <w:lsdException w:name="caption" w:semiHidden="1" w:uiPriority="35" w:unhideWhenUsed="1" w:qFormat="1"/>
+    <w:lsdException w:name="table of figures" w:semiHidden="1" w:unhideWhenUsed="1"/>
+    <w:lsdException w:name="envelope address" w:semiHidden="1" w:unhideWhenUsed="1"/>
+    <w:lsdException w:name="envelope return" w:semiHidden="1" w:unhideWhenUsed="1"/>
+    <w:lsdException w:name="footnote reference" w:semiHidden="1" w:unhideWhenUsed="1"/>
+    <w:lsdException w:name="annotation reference" w:semiHidden="1" w:unhideWhenUsed="1"/>
+    <w:lsdException w:name="line number" w:semiHidden="1" w:unhideWhenUsed="1"/>
+    <w:lsdException w:name="page number" w:semiHidden="1" w:unhideWhenUsed="1"/>
+    <w:lsdException w:name="endnote reference" w:semiHidden="1" w:unhideWhenUsed="1"/>
+    <w:lsdException w:name="endnote text" w:semiHidden="1" w:unhideWhenUsed="1"/>
+    <w:lsdException w:name="table of authorities" w:semiHidden="1" w:unhideWhenUsed="1"/>
+    <w:lsdException w:name="macro" w:semiHidden="1" w:unhideWhenUsed="1"/>
+    <w:lsdException w:name="toa heading" w:semiHidden="1" w:unhideWhenUsed="1"/>
+    <w:lsdException w:name="List" w:semiHidden="1" w:unhideWhenUsed="1"/>
+    <w:lsdException w:name="List Bullet" w:semiHidden="1" w:unhideWhenUsed="1"/>
+    <w:lsdException w:name="List Number" w:semiHidden="1" w:unhideWhenUsed="1"/>
+    <w:lsdException w:name="List 2" w:semiHidden="1" w:unhideWhenUsed="1"/>
+    <w:lsdException w:name="List 3" w:semiHidden="1" w:unhideWhenUsed="1"/>
+    <w:lsdException w:name="List 4" w:semiHidden="1" w:unhideWhenUsed="1"/>
+    <w:lsdException w:name="List 5" w:semiHidden="1" w:unhideWhenUsed="1"/>
+    <w:lsdException w:name="List Bullet 2" w:semiHidden="1" w:unhideWhenUsed="1"/>
+    <w:lsdException w:name="List Bullet 3" w:semiHidden="1" w:unhideWhenUsed="1"/>
+    <w:lsdException w:name="List Bullet 4" w:semiHidden="1" w:unhideWhenUsed="1"/>
+    <w:lsdException w:name="List Bullet 5" w:semiHidden="1" w:unhideWhenUsed="1"/>
+    <w:lsdException w:name="List Number 2" w:semiHidden="1" w:unhideWhenUsed="1"/>
+    <w:lsdException w:name="List Number 3" w:semiHidden="1" w:unhideWhenUsed="1"/>
+    <w:lsdException w:name="List Number 4" w:semiHidden="1" w:unhideWhenUsed="1"/>
+    <w:lsdException w:name="List Number 5" w:semiHidden="1" w:unhideWhenUsed="1"/>
+    <w:lsdException w:name="Title" w:uiPriority="10" w:qFormat="1"/>
+    <w:lsdException w:name="Closing" w:semiHidden="1" w:unhideWhenUsed="1"/>
+    <w:lsdException w:name="Signature" w:semiHidden="1" w:unhideWhenUsed="1"/>
+    <w:lsdException w:name="Default Paragraph Font" w:semiHidden="1" w:uiPriority="1" w:unhideWhenUsed="1"/>
+    <w:lsdException w:name="Body Text" w:semiHidden="1" w:unhideWhenUsed="1"/>
+    <w:lsdException w:name="Body Text Indent" w:semiHidden="1" w:unhideWhenUsed="1"/>
+    <w:lsdException w:name="List Continue" w:semiHidden="1" w:unhideWhenUsed="1"/>
+    <w:lsdException w:name="List Continue 2" w:semiHidden="1" w:unhideWhenUsed="1"/>
+    <w:lsdException w:name="List Continue 3" w:semiHidden="1" w:unhideWhenUsed="1"/>
+    <w:lsdException w:name="List Continue 4" w:semiHidden="1" w:unhideWhenUsed="1"/>
+    <w:lsdException w:name="List Continue 5" w:semiHidden="1" w:unhideWhenUsed="1"/>
+    <w:lsdException w:name="Message Header" w:semiHidden="1" w:unhideWhenUsed="1"/>
+    <w:lsdException w:name="Subtitle" w:uiPriority="11" w:qFormat="1"/>
+    <w:lsdException w:name="Salutation" w:semiHidden="1" w:unhideWhenUsed="1"/>
+    <w:lsdException w:name="Date" w:semiHidden="1" w:unhideWhenUsed="1"/>
+    <w:lsdException w:name="Body Text First Indent" w:semiHidden="1" w:unhideWhenUsed="1"/>
+    <w:lsdException w:name="Body Text First Indent 2" w:semiHidden="1" w:unhideWhenUsed="1"/>
+    <w:lsdException w:name="Note Heading" w:semiHidden="1" w:unhideWhenUsed="1"/>
+    <w:lsdException w:name="Body Text 2" w:semiHidden="1" w:unhideWhenUsed="1"/>
+    <w:lsdException w:name="Body Text 3" w:semiHidden="1" w:unhideWhenUsed="1"/>
+    <w:lsdException w:name="Body Text Indent 2" w:semiHidden="1" w:unhideWhenUsed="1"/>
+    <w:lsdException w:name="Body Text Indent 3" w:semiHidden="1" w:unhideWhenUsed="1"/>
+    <w:lsdException w:name="Block Text" w:semiHidden="1" w:unhideWhenUsed="1"/>
+    <w:lsdException w:name="Hyperlink" w:semiHidden="1" w:unhideWhenUsed="1"/>
+    <w:lsdException w:name="FollowedHyperlink" w:semiHidden="1" w:unhideWhenUsed="1"/>
+    <w:lsdException w:name="Strong" w:uiPriority="22" w:qFormat="1"/>
+    <w:lsdException w:name="Emphasis" w:uiPriority="20" w:qFormat="1"/>
+    <w:lsdException w:name="Document Map" w:semiHidden="1" w:unhideWhenUsed="1"/>
+    <w:lsdException w:name="Plain Text" w:semiHidden="1" w:unhideWhenUsed="1"/>
+    <w:lsdException w:name="E-mail Signature" w:semiHidden="1" w:unhideWhenUsed="1"/>
+    <w:lsdException w:name="HTML Top of Form" w:semiHidden="1" w:unhideWhenUsed="1"/>
+    <w:lsdException w:name="HTML Bottom of Form" w:semiHidden="1" w:unhideWhenUsed="1"/>
+    <w:lsdException w:name="Normal (Web)" w:semiHidden="1" w:unhideWhenUsed="1"/>
+    <w:lsdException w:name="HTML Acronym" w:semiHidden="1" w:unhideWhenUsed="1"/>
+    <w:lsdException w:name="HTML Address" w:semiHidden="1" w:unhideWhenUsed="1"/>
+    <w:lsdException w:name="HTML Cite" w:semiHidden="1" w:unhideWhenUsed="1"/>
+    <w:lsdException w:name="HTML Code" w:semiHidden="1" w:unhideWhenUsed="1"/>
+    <w:lsdException w:name="HTML Definition" w:semiHidden="1" w:unhideWhenUsed="1"/>
+    <w:lsdException w:name="HTML Keyboard" w:semiHidden="1" w:unhideWhenUsed="1"/>
+    <w:lsdException w:name="HTML Preformatted" w:semiHidden="1" w:unhideWhenUsed="1"/>
+    <w:lsdException w:name="HTML Sample" w:semiHidden="1" w:unhideWhenUsed="1"/>
+    <w:lsdException w:name="HTML Typewriter" w:semiHidden="1" w:unhideWhenUsed="1"/>
+    <w:lsdException w:name="HTML Variable" w:semiHidden="1" w:unhideWhenUsed="1"/>
+    <w:lsdException w:name="Normal Table" w:semiHidden="1" w:unhideWhenUsed="1"/>
+    <w:lsdException w:name="annotation subject" w:semiHidden="1" w:unhideWhenUsed="1"/>
+    <w:lsdException w:name="No List" w:semiHidden="1" w:unhideWhenUsed="1"/>
+    <w:lsdException w:name="Outline List 1" w:semiHidden="1" w:unhideWhenUsed="1"/>
+    <w:lsdException w:name="Outline List 2" w:semiHidden="1" w:unhideWhenUsed="1"/>
+    <w:lsdException w:name="Outline List 3" w:semiHidden="1" w:unhideWhenUsed="1"/>
+    <w:lsdException w:name="Table Simple 1" w:semiHidden="1" w:unhideWhenUsed="1"/>
+    <w:lsdException w:name="Table Simple 2" w:semiHidden="1" w:unhideWhenUsed="1"/>
+    <w:lsdException w:name="Table Simple 3" w:semiHidden="1" w:unhideWhenUsed="1"/>
+    <w:lsdException w:name="Table Classic 1" w:semiHidden="1" w:unhideWhenUsed="1"/>
+    <w:lsdException w:name="Table Classic 2" w:semiHidden="1" w:unhideWhenUsed="1"/>
+    <w:lsdException w:name="Table Classic 3" w:semiHidden="1" w:unhideWhenUsed="1"/>
+    <w:lsdException w:name="Table Classic 4" w:semiHidden="1" w:unhideWhenUsed="1"/>
+    <w:lsdException w:name="Table Colorful 1" w:semiHidden="1" w:unhideWhenUsed="1"/>
+    <w:lsdException w:name="Table Colorful 2" w:semiHidden="1" w:unhideWhenUsed="1"/>
+    <w:lsdException w:name="Table Colorful 3" w:semiHidden="1" w:unhideWhenUsed="1"/>
+    <w:lsdException w:name="Table Columns 1" w:semiHidden="1" w:unhideWhenUsed="1"/>
+    <w:lsdException w:name="Table Columns 2" w:semiHidden="1" w:unhideWhenUsed="1"/>
+    <w:lsdException w:name="Table Columns 3" w:semiHidden="1" w:unhideWhenUsed="1"/>
+    <w:lsdException w:name="Table Columns 4" w:semiHidden="1" w:unhideWhenUsed="1"/>
+    <w:lsdException w:name="Table Columns 5" w:semiHidden="1" w:unhideWhenUsed="1"/>
+    <w:lsdException w:name="Table Grid 1" w:semiHidden="1" w:unhideWhenUsed="1"/>
+    <w:lsdException w:name="Table Grid 2" w:semiHidden="1" w:unhideWhenUsed="1"/>
+    <w:lsdException w:name="Table Grid 3" w:semiHidden="1" w:unhideWhenUsed="1"/>
+    <w:lsdException w:name="Table Grid 4" w:semiHidden="1" w:unhideWhenUsed="1"/>
+    <w:lsdException w:name="Table Grid 5" w:semiHidden="1" w:unhideWhenUsed="1"/>
+    <w:lsdException w:name="Table Grid 6" w:semiHidden="1" w:unhideWhenUsed="1"/>
+    <w:lsdException w:name="Table Grid 7" w:semiHidden="1" w:unhideWhenUsed="1"/>
+    <w:lsdException w:name="Table Grid 8" w:semiHidden="1" w:unhideWhenUsed="1"/>
+    <w:lsdException w:name="Table List 1" w:semiHidden="1" w:unhideWhenUsed="1"/>
+    <w:lsdException w:name="Table List 2" w:semiHidden="1" w:unhideWhenUsed="1"/>
+    <w:lsdException w:name="Table List 3" w:semiHidden="1" w:unhideWhenUsed="1"/>
+    <w:lsdException w:name="Table List 4" w:semiHidden="1" w:unhideWhenUsed="1"/>
+    <w:lsdException w:name="Table List 5" w:semiHidden="1" w:unhideWhenUsed="1"/>
+    <w:lsdException w:name="Table List 6" w:semiHidden="1" w:unhideWhenUsed="1"/>
+    <w:lsdException w:name="Table List 7" w:semiHidden="1" w:unhideWhenUsed="1"/>
+    <w:lsdException w:name="Table List 8" w:semiHidden="1" w:unhideWhenUsed="1"/>
+    <w:lsdException w:name="Table 3D effects 1" w:semiHidden="1" w:unhideWhenUsed="1"/>
+    <w:lsdException w:name="Table 3D effects 2" w:semiHidden="1" w:unhideWhenUsed="1"/>
+    <w:lsdException w:name="Table 3D effects 3" w:semiHidden="1" w:unhideWhenUsed="1"/>
+    <w:lsdException w:name="Table Contemporary" w:semiHidden="1" w:unhideWhenUsed="1"/>
+    <w:lsdException w:name="Table Elegant" w:semiHidden="1" w:unhideWhenUsed="1"/>
+    <w:lsdException w:name="Table Professional" w:semiHidden="1" w:unhideWhenUsed="1"/>
+    <w:lsdException w:name="Table Subtle 1" w:semiHidden="1" w:unhideWhenUsed="1"/>
+    <w:lsdException w:name="Table Subtle 2" w:semiHidden="1" w:unhideWhenUsed="1"/>
+    <w:lsdException w:name="Table Web 1" w:semiHidden="1" w:unhideWhenUsed="1"/>
+    <w:lsdException w:name="Table Web 2" w:semiHidden="1" w:unhideWhenUsed="1"/>
+    <w:lsdException w:name="Table Web 3" w:semiHidden="1" w:unhideWhenUsed="1"/>
+    <w:lsdException w:name="Balloon Text" w:semiHidden="1" w:unhideWhenUsed="1"/>
+    <w:lsdException w:name="Table Grid" w:uiPriority="39"/>
+    <w:lsdException w:name="Table Theme" w:semiHidden="1" w:unhideWhenUsed="1"/>
+    <w:lsdException w:name="Placeholder Text" w:semiHidden="1"/>
+    <w:lsdException w:name="No Spacing" w:uiPriority="1" w:qFormat="1"/>
+    <w:lsdException w:name="Light Shading" w:uiPriority="60"/>
+    <w:lsdException w:name="Light List" w:uiPriority="61"/>
+    <w:lsdException w:name="Light Grid" w:uiPriority="62"/>
+    <w:lsdException w:name="Medium Shading 1" w:uiPriority="63"/>
+    <w:lsdException w:name="Medium Shading 2" w:uiPriority="64"/>
+    <w:lsdException w:name="Medium List 1" w:uiPriority="65"/>
+    <w:lsdException w:name="Medium List 2" w:uiPriority="66"/>
+    <w:lsdException w:name="Medium Grid 1" w:uiPriority="67"/>
+    <w:lsdException w:name="Medium Grid 2" w:uiPriority="68"/>
+    <w:lsdException w:name="Medium Grid 3" w:uiPriority="69"/>
+    <w:lsdException w:name="Dark List" w:uiPriority="70"/>
+    <w:lsdException w:name="Colorful Shading" w:uiPriority="71"/>
+    <w:lsdException w:name="Colorful List" w:uiPriority="72"/>
+    <w:lsdException w:name="Colorful Grid" w:uiPriority="73"/>
+    <w:lsdException w:name="Light Shading Accent 1" w:uiPriority="60"/>
+    <w:lsdException w:name="Light List Accent 1" w:uiPriority="61"/>
+    <w:lsdException w:name="Light Grid Accent 1" w:uiPriority="62"/>
+    <w:lsdException w:name="Medium Shading 1 Accent 1" w:uiPriority="63"/>
+    <w:lsdException w:name="Medium Shading 2 Accent 1" w:uiPriority="64"/>
+    <w:lsdException w:name="Medium List 1 Accent 1" w:uiPriority="65"/>
+    <w:lsdException w:name="Revision" w:semiHidden="1"/>
+    <w:lsdException w:name="List Paragraph" w:uiPriority="34" w:qFormat="1"/>
+    <w:lsdException w:name="Quote" w:uiPriority="29" w:qFormat="1"/>
+    <w:lsdException w:name="Intense Quote" w:uiPriority="30" w:qFormat="1"/>
+    <w:lsdException w:name="Medium List 2 Accent 1" w:uiPriority="66"/>
+    <w:lsdException w:name="Medium Grid 1 Accent 1" w:uiPriority="67"/>
+    <w:lsdException w:name="Medium Grid 2 Accent 1" w:uiPriority="68"/>
+    <w:lsdException w:name="Medium Grid 3 Accent 1" w:uiPriority="69"/>
+    <w:lsdException w:name="Dark List Accent 1" w:uiPriority="70"/>
+    <w:lsdException w:name="Colorful Shading Accent 1" w:uiPriority="71"/>
+    <w:lsdException w:name="Colorful List Accent 1" w:uiPriority="72"/>
+    <w:lsdException w:name="Colorful Grid Accent 1" w:uiPriority="73"/>
+    <w:lsdException w:name="Light Shading Accent 2" w:uiPriority="60"/>
+    <w:lsdException w:name="Light List Accent 2" w:uiPriority="61"/>
+    <w:lsdException w:name="Light Grid Accent 2" w:uiPriority="62"/>
+    <w:lsdException w:name="Medium Shading 1 Accent 2" w:uiPriority="63"/>
+    <w:lsdException w:name="Medium Shading 2 Accent 2" w:uiPriority="64"/>
+    <w:lsdException w:name="Medium List 1 Accent 2" w:uiPriority="65"/>
+    <w:lsdException w:name="Medium List 2 Accent 2" w:uiPriority="66"/>
+    <w:lsdException w:name="Medium Grid 1 Accent 2" w:uiPriority="67"/>
+    <w:lsdException w:name="Medium Grid 2 Accent 2" w:uiPriority="68"/>
+    <w:lsdException w:name="Medium Grid 3 Accent 2" w:uiPriority="69"/>
+    <w:lsdException w:name="Dark List Accent 2" w:uiPriority="70"/>
+    <w:lsdException w:name="Colorful Shading Accent 2" w:uiPriority="71"/>
+    <w:lsdException w:name="Colorful List Accent 2" w:uiPriority="72"/>
+    <w:lsdException w:name="Colorful Grid Accent 2" w:uiPriority="73"/>
+    <w:lsdException w:name="Light Shading Accent 3" w:uiPriority="60"/>
+    <w:lsdException w:name="Light List Accent 3" w:uiPriority="61"/>
+    <w:lsdException w:name="Light Grid Accent 3" w:uiPriority="62"/>
+    <w:lsdException w:name="Medium Shading 1 Accent 3" w:uiPriority="63"/>
+    <w:lsdException w:name="Medium Shading 2 Accent 3" w:uiPriority="64"/>
+    <w:lsdException w:name="Medium List 1 Accent 3" w:uiPriority="65"/>
+    <w:lsdException w:name="Medium List 2 Accent 3" w:uiPriority="66"/>
+    <w:lsdException w:name="Medium Grid 1 Accent 3" w:uiPriority="67"/>
+    <w:lsdException w:name="Medium Grid 2 Accent 3" w:uiPriority="68"/>
+    <w:lsdException w:name="Medium Grid 3 Accent 3" w:uiPriority="69"/>
+    <w:lsdException w:name="Dark List Accent 3" w:uiPriority="70"/>
+    <w:lsdException w:name="Colorful Shading Accent 3" w:uiPriority="71"/>
+    <w:lsdException w:name="Colorful List Accent 3" w:uiPriority="72"/>
+    <w:lsdException w:name="Colorful Grid Accent 3" w:uiPriority="73"/>
+    <w:lsdException w:name="Light Shading Accent 4" w:uiPriority="60"/>
+    <w:lsdException w:name="Light List Accent 4" w:uiPriority="61"/>
+    <w:lsdException w:name="Light Grid Accent 4" w:uiPriority="62"/>
+    <w:lsdException w:name="Medium Shading 1 Accent 4" w:uiPriority="63"/>
+    <w:lsdException w:name="Medium Shading 2 Accent 4" w:uiPriority="64"/>
+    <w:lsdException w:name="Medium List 1 Accent 4" w:uiPriority="65"/>
+    <w:lsdException w:name="Medium List 2 Accent 4" w:uiPriority="66"/>
+    <w:lsdException w:name="Medium Grid 1 Accent 4" w:uiPriority="67"/>
+    <w:lsdException w:name="Medium Grid 2 Accent 4" w:uiPriority="68"/>
+    <w:lsdException w:name="Medium Grid 3 Accent 4" w:uiPriority="69"/>
+    <w:lsdException w:name="Dark List Accent 4" w:uiPriority="70"/>
+    <w:lsdException w:name="Colorful Shading Accent 4" w:uiPriority="71"/>
+    <w:lsdException w:name="Colorful List Accent 4" w:uiPriority="72"/>
+    <w:lsdException w:name="Colorful Grid Accent 4" w:uiPriority="73"/>
+    <w:lsdException w:name="Light Shading Accent 5" w:uiPriority="60"/>
+    <w:lsdException w:name="Light List Accent 5" w:uiPriority="61"/>
+    <w:lsdException w:name="Light Grid Accent 5" w:uiPriority="62"/>
+    <w:lsdException w:name="Medium Shading 1 Accent 5" w:uiPriority="63"/>
+    <w:lsdException w:name="Medium Shading 2 Accent 5" w:uiPriority="64"/>
+    <w:lsdException w:name="Medium List 1 Accent 5" w:uiPriority="65"/>
+    <w:lsdException w:name="Medium List 2 Accent 5" w:uiPriority="66"/>
+    <w:lsdException w:name="Medium Grid 1 Accent 5" w:uiPriority="67"/>
+    <w:lsdException w:name="Medium Grid 2 Accent 5" w:uiPriority="68"/>
+    <w:lsdException w:name="Medium Grid 3 Accent 5" w:uiPriority="69"/>
+    <w:lsdException w:name="Dark List Accent 5" w:uiPriority="70"/>
+    <w:lsdException w:name="Colorful Shading Accent 5" w:uiPriority="71"/>
+    <w:lsdException w:name="Colorful List Accent 5" w:uiPriority="72"/>
+    <w:lsdException w:name="Colorful Grid Accent 5" w:uiPriority="73"/>
+    <w:lsdException w:name="Light Shading Accent 6" w:uiPriority="60"/>
+    <w:lsdException w:name="Light List Accent 6" w:uiPriority="61"/>
+    <w:lsdException w:name="Light Grid Accent 6" w:uiPriority="62"/>
+    <w:lsdException w:name="Medium Shading 1 Accent 6" w:uiPriority="63"/>
+    <w:lsdException w:name="Medium Shading 2 Accent 6" w:uiPriority="64"/>
+    <w:lsdException w:name="Medium List 1 Accent 6" w:uiPriority="65"/>
+    <w:lsdException w:name="Medium List 2 Accent 6" w:uiPriority="66"/>
+    <w:lsdException w:name="Medium Grid 1 Accent 6" w:uiPriority="67"/>
+    <w:lsdException w:name="Medium Grid 2 Accent 6" w:uiPriority="68"/>
+    <w:lsdException w:name="Medium Grid 3 Accent 6" w:uiPriority="69"/>
+    <w:lsdException w:name="Dark List Accent 6" w:uiPriority="70"/>
+    <w:lsdException w:name="Colorful Shading Accent 6" w:uiPriority="71"/>
+    <w:lsdException w:name="Colorful List Accent 6" w:uiPriority="72"/>
+    <w:lsdException w:name="Colorful Grid Accent 6" w:uiPriority="73"/>
+    <w:lsdException w:name="Subtle Emphasis" w:uiPriority="19" w:qFormat="1"/>
+    <w:lsdException w:name="Intense Emphasis" w:uiPriority="21" w:qFormat="1"/>
+    <w:lsdException w:name="Subtle Reference" w:uiPriority="31" w:qFormat="1"/>
+    <w:lsdException w:name="Intense Reference" w:uiPriority="32" w:qFormat="1"/>
+    <w:lsdException w:name="Book Title" w:uiPriority="33" w:qFormat="1"/>
+    <w:lsdException w:name="Bibliography" w:semiHidden="1" w:uiPriority="37" w:unhideWhenUsed="1"/>
+    <w:lsdException w:name="TOC Heading" w:semiHidden="1" w:uiPriority="39" w:unhideWhenUsed="1" w:qFormat="1"/>
+    <w:lsdException w:name="Plain Table 1" w:uiPriority="41"/>
+    <w:lsdException w:name="Plain Table 2" w:uiPriority="42"/>
+    <w:lsdException w:name="Plain Table 3" w:uiPriority="43"/>
+    <w:lsdException w:name="Plain Table 4" w:uiPriority="44"/>
+    <w:lsdException w:name="Plain Table 5" w:uiPriority="45"/>
+    <w:lsdException w:name="Grid Table Light" w:uiPriority="40"/>
+    <w:lsdException w:name="Grid Table 1 Light" w:uiPriority="46"/>
+    <w:lsdException w:name="Grid Table 2" w:uiPriority="47"/>
+    <w:lsdException w:name="Grid Table 3" w:uiPriority="48"/>
+    <w:lsdException w:name="Grid Table 4" w:uiPriority="49"/>
+    <w:lsdException w:name="Grid Table 5 Dark" w:uiPriority="50"/>
+    <w:lsdException w:name="Grid Table 6 Colorful" w:uiPriority="51"/>
+    <w:lsdException w:name="Grid Table 7 Colorful" w:uiPriority="52"/>
+    <w:lsdException w:name="Grid Table 1 Light Accent 1" w:uiPriority="46"/>
+    <w:lsdException w:name="Grid Table 2 Accent 1" w:uiPriority="47"/>
+    <w:lsdException w:name="Grid Table 3 Accent 1" w:uiPriority="48"/>
+    <w:lsdException w:name="Grid Table 4 Accent 1" w:uiPriority="49"/>
+    <w:lsdException w:name="Grid Table 5 Dark Accent 1" w:uiPriority="50"/>
+    <w:lsdException w:name="Grid Table 6 Colorful Accent 1" w:uiPriority="51"/>
+    <w:lsdException w:name="Grid Table 7 Colorful Accent 1" w:uiPriority="52"/>
+    <w:lsdException w:name="Grid Table 1 Light Accent 2" w:uiPriority="46"/>
+    <w:lsdException w:name="Grid Table 2 Accent 2" w:uiPriority="47"/>
+    <w:lsdException w:name="Grid Table 3 Accent 2" w:uiPriority="48"/>
+    <w:lsdException w:name="Grid Table 4 Accent 2" w:uiPriority="49"/>
+    <w:lsdException w:name="Grid Table 5 Dark Accent 2" w:uiPriority="50"/>
+    <w:lsdException w:name="Grid Table 6 Colorful Accent 2" w:uiPriority="51"/>
+    <w:lsdException w:name="Grid Table 7 Colorful Accent 2" w:uiPriority="52"/>
+    <w:lsdException w:name="Grid Table 1 Light Accent 3" w:uiPriority="46"/>
+    <w:lsdException w:name="Grid Table 2 Accent 3" w:uiPriority="47"/>
+    <w:lsdException w:name="Grid Table 3 Accent 3" w:uiPriority="48"/>
+    <w:lsdException w:name="Grid Table 4 Accent 3" w:uiPriority="49"/>
+    <w:lsdException w:name="Grid Table 5 Dark Accent 3" w:uiPriority="50"/>
+    <w:lsdException w:name="Grid Table 6 Colorful Accent 3" w:uiPriority="51"/>
+    <w:lsdException w:name="Grid Table 7 Colorful Accent 3" w:uiPriority="52"/>
+    <w:lsdException w:name="Grid Table 1 Light Accent 4" w:uiPriority="46"/>
+    <w:lsdException w:name="Grid Table 2 Accent 4" w:uiPriority="47"/>
+    <w:lsdException w:name="Grid Table 3 Accent 4" w:uiPriority="48"/>
+    <w:lsdException w:name="Grid Table 4 Accent 4" w:uiPriority="49"/>
+    <w:lsdException w:name="Grid Table 5 Dark Accent 4" w:uiPriority="50"/>
+    <w:lsdException w:name="Grid Table 6 Colorful Accent 4" w:uiPriority="51"/>
+    <w:lsdException w:name="Grid Table 7 Colorful Accent 4" w:uiPriority="52"/>
+    <w:lsdException w:name="Grid Table 1 Light Accent 5" w:uiPriority="46"/>
+    <w:lsdException w:name="Grid Table 2 Accent 5" w:uiPriority="47"/>
+    <w:lsdException w:name="Grid Table 3 Accent 5" w:uiPriority="48"/>
+    <w:lsdException w:name="Grid Table 4 Accent 5" w:uiPriority="49"/>
+    <w:lsdException w:name="Grid Table 5 Dark Accent 5" w:uiPriority="50"/>
+    <w:lsdException w:name="Grid Table 6 Colorful Accent 5" w:uiPriority="51"/>
+    <w:lsdException w:name="Grid Table 7 Colorful Accent 5" w:uiPriority="52"/>
+    <w:lsdException w:name="Grid Table 1 Light Accent 6" w:uiPriority="46"/>
+    <w:lsdException w:name="Grid Table 2 Accent 6" w:uiPriority="47"/>
+    <w:lsdException w:name="Grid Table 3 Accent 6" w:uiPriority="48"/>
+    <w:lsdException w:name="Grid Table 4 Accent 6" w:uiPriority="49"/>
+    <w:lsdException w:name="Grid Table 5 Dark Accent 6" w:uiPriority="50"/>
+    <w:lsdException w:name="Grid Table 6 Colorful Accent 6" w:uiPriority="51"/>
+    <w:lsdException w:name="Grid Table 7 Colorful Accent 6" w:uiPriority="52"/>
+    <w:lsdException w:name="List Table 1 Light" w:uiPriority="46"/>
+    <w:lsdException w:name="List Table 2" w:uiPriority="47"/>
+    <w:lsdException w:name="List Table 3" w:uiPriority="48"/>
+    <w:lsdException w:name="List Table 4" w:uiPriority="49"/>
+    <w:lsdException w:name="List Table 5 Dark" w:uiPriority="50"/>
+    <w:lsdException w:name="List Table 6 Colorful" w:uiPriority="51"/>
+    <w:lsdException w:name="List Table 7 Colorful" w:uiPriority="52"/>
+    <w:lsdException w:name="List Table 1 Light Accent 1" w:uiPriority="46"/>
+    <w:lsdException w:name="List Table 2 Accent 1" w:uiPriority="47"/>
+    <w:lsdException w:name="List Table 3 Accent 1" w:uiPriority="48"/>
+    <w:lsdException w:name="List Table 4 Accent 1" w:uiPriority="49"/>
+    <w:lsdException w:name="List Table 5 Dark Accent 1" w:uiPriority="50"/>
+    <w:lsdException w:name="List Table 6 Colorful Accent 1" w:uiPriority="51"/>
+    <w:lsdException w:name="List Table 7 Colorful Accent 1" w:uiPriority="52"/>
+    <w:lsdException w:name="List Table 1 Light Accent 2" w:uiPriority="46"/>
+    <w:lsdException w:name="List Table 2 Accent 2" w:uiPriority="47"/>
+    <w:lsdException w:name="List Table 3 Accent 2" w:uiPriority="48"/>
+    <w:lsdException w:name="List Table 4 Accent 2" w:uiPriority="49"/>
+    <w:lsdException w:name="List Table 5 Dark Accent 2" w:uiPriority="50"/>
+    <w:lsdException w:name="List Table 6 Colorful Accent 2" w:uiPriority="51"/>
+    <w:lsdException w:name="List Table 7 Colorful Accent 2" w:uiPriority="52"/>
+    <w:lsdException w:name="List Table 1 Light Accent 3" w:uiPriority="46"/>
+    <w:lsdException w:name="List Table 2 Accent 3" w:uiPriority="47"/>
+    <w:lsdException w:name="List Table 3 Accent 3" w:uiPriority="48"/>
+    <w:lsdException w:name="List Table 4 Accent 3" w:uiPriority="49"/>
+    <w:lsdException w:name="List Table 5 Dark Accent 3" w:uiPriority="50"/>
+    <w:lsdException w:name="List Table 6 Colorful Accent 3" w:uiPriority="51"/>
+    <w:lsdException w:name="List Table 7 Colorful Accent 3" w:uiPriority="52"/>
+    <w:lsdException w:name="List Table 1 Light Accent 4" w:uiPriority="46"/>
+    <w:lsdException w:name="List Table 2 Accent 4" w:uiPriority="47"/>
+    <w:lsdException w:name="List Table 3 Accent 4" w:uiPriority="48"/>
+    <w:lsdException w:name="List Table 4 Accent 4" w:uiPriority="49"/>
+    <w:lsdException w:name="List Table 5 Dark Accent 4" w:uiPriority="50"/>
+    <w:lsdException w:name="List Table 6 Colorful Accent 4" w:uiPriority="51"/>
+    <w:lsdException w:name="List Table 7 Colorful Accent 4" w:uiPriority="52"/>
+    <w:lsdException w:name="List Table 1 Light Accent 5" w:uiPriority="46"/>
+    <w:lsdException w:name="List Table 2 Accent 5" w:uiPriority="47"/>
+    <w:lsdException w:name="List Table 3 Accent 5" w:uiPriority="48"/>
+    <w:lsdException w:name="List Table 4 Accent 5" w:uiPriority="49"/>
+    <w:lsdException w:name="List Table 5 Dark Accent 5" w:uiPriority="50"/>
+    <w:lsdException w:name="List Table 6 Colorful Accent 5" w:uiPriority="51"/>
+    <w:lsdException w:name="List Table 7 Colorful Accent 5" w:uiPriority="52"/>
+    <w:lsdException w:name="List Table 1 Light Accent 6" w:uiPriority="46"/>
+    <w:lsdException w:name="List Table 2 Accent 6" w:uiPriority="47"/>
+    <w:lsdException w:name="List Table 3 Accent 6" w:uiPriority="48"/>
+    <w:lsdException w:name="List Table 4 Accent 6" w:uiPriority="49"/>
+    <w:lsdException w:name="List Table 5 Dark Accent 6" w:uiPriority="50"/>
+    <w:lsdException w:name="List Table 6 Colorful Accent 6" w:uiPriority="51"/>
+    <w:lsdException w:name="List Table 7 Colorful Accent 6" w:uiPriority="52"/>
+    <w:lsdException w:name="Mention" w:semiHidden="1" w:unhideWhenUsed="1"/>
+    <w:lsdException w:name="Smart Hyperlink" w:semiHidden="1" w:unhideWhenUsed="1"/>
+    <w:lsdException w:name="Hashtag" w:semiHidden="1" w:unhideWhenUsed="1"/>
+  </w:latentStyles>
+  <w:style w:type="paragraph" w:default="1" w:styleId="Normal">
+    <w:name w:val="Normal"/>
+    <w:qFormat/>
+  </w:style>
+  <w:style w:type="character" w:default="1" w:styleId="DefaultParagraphFont">
+    <w:name w:val="Default Paragraph Font"/>
+    <w:uiPriority w:val="1"/>
+    <w:semiHidden/>
+    <w:unhideWhenUsed/>
+  </w:style>
+  <w:style w:type="table" w:default="1" w:styleId="TableNormal">
+    <w:name w:val="Normal Table"/>
+    <w:uiPriority w:val="99"/>
+    <w:semiHidden/>
+    <w:unhideWhenUsed/>
+    <w:tblPr>
+      <w:tblInd w:w="0" w:type="dxa"/>
+      <w:tblCellMar>
+        <w:top w:w="0" w:type="dxa"/>
+        <w:left w:w="108" w:type="dxa"/>
+        <w:bottom w:w="0" w:type="dxa"/>
+        <w:right w:w="108" w:type="dxa"/>
+      </w:tblCellMar>
+    </w:tblPr>
+  </w:style>
+  <w:style w:type="numbering" w:default="1" w:styleId="NoList">
+    <w:name w:val="No List"/>
+    <w:uiPriority w:val="99"/>
+    <w:semiHidden/>
+    <w:unhideWhenUsed/>
+  </w:style>
+  <w:style w:type="character" w:styleId="PlaceholderText">
+    <w:name w:val="Placeholder Text"/>
+    <w:basedOn w:val="DefaultParagraphFont"/>
+    <w:uiPriority w:val="99"/>
+    <w:semiHidden/>
+    <w:rsid w:val="00726CB6"/>
+    <w:rPr>
+      <w:color w:val="808080"/>
+    </w:rPr>
+  </w:style>
+</w:styles>
+</file>
+
+<file path=word/glossary/webSettings.xml><?xml version="1.0" encoding="utf-8"?>
+<w:webSettings xmlns:mc="http://schemas.openxmlformats.org/markup-compatibility/2006" xmlns:r="http://schemas.openxmlformats.org/officeDocument/2006/relationships" xmlns:w="http://schemas.openxmlformats.org/wordprocessingml/2006/main" xmlns:w14="http://schemas.microsoft.com/office/word/2010/wordml" xmlns:w15="http://schemas.microsoft.com/office/word/2012/wordml" xmlns:w16se="http://schemas.microsoft.com/office/word/2015/wordml/symex" mc:Ignorable="w14 w15 w16se">
+  <w:optimizeForBrowser/>
+  <w:allowPNG/>
+</w:webSettings>
 </file>
 
 <file path=word/theme/theme1.xml><?xml version="1.0" encoding="utf-8"?>
@@ -5868,7 +8200,7 @@
 </file>
 
 <file path=customXml/itemProps1.xml><?xml version="1.0" encoding="utf-8"?>
-<ds:datastoreItem xmlns:ds="http://schemas.openxmlformats.org/officeDocument/2006/customXml" ds:itemID="{3B16A3AC-2E51-4B33-9AC7-3B5115589975}">
+<ds:datastoreItem xmlns:ds="http://schemas.openxmlformats.org/officeDocument/2006/customXml" ds:itemID="{66F261C1-D9F8-4661-BD67-857B6E2C3E9C}">
   <ds:schemaRefs>
     <ds:schemaRef ds:uri="http://schemas.openxmlformats.org/officeDocument/2006/bibliography"/>
   </ds:schemaRefs>

</xml_diff>

<commit_message>
Added to Section 2. Put more of an emphasis on order of growth and comparing the two algorithms like the sample did.
</commit_message>
<xml_diff>
--- a/CAB301 Assignment 2.docx
+++ b/CAB301 Assignment 2.docx
@@ -1,6 +1,6 @@
 
 <file path=word/document.xml><?xml version="1.0" encoding="utf-8"?>
-<w:document xmlns:wpc="http://schemas.microsoft.com/office/word/2010/wordprocessingCanvas" xmlns:cx="http://schemas.microsoft.com/office/drawing/2014/chartex" xmlns:cx1="http://schemas.microsoft.com/office/drawing/2015/9/8/chartex" xmlns:cx2="http://schemas.microsoft.com/office/drawing/2015/10/21/chartex" xmlns:cx3="http://schemas.microsoft.com/office/drawing/2016/5/9/chartex" xmlns:cx4="http://schemas.microsoft.com/office/drawing/2016/5/10/chartex" xmlns:cx5="http://schemas.microsoft.com/office/drawing/2016/5/11/chartex" xmlns:mc="http://schemas.openxmlformats.org/markup-compatibility/2006" xmlns:o="urn:schemas-microsoft-com:office:office" xmlns:r="http://schemas.openxmlformats.org/officeDocument/2006/relationships" xmlns:m="http://schemas.openxmlformats.org/officeDocument/2006/math" xmlns:v="urn:schemas-microsoft-com:vml" xmlns:wp14="http://schemas.microsoft.com/office/word/2010/wordprocessingDrawing" xmlns:wp="http://schemas.openxmlformats.org/drawingml/2006/wordprocessingDrawing" xmlns:w10="urn:schemas-microsoft-com:office:word" xmlns:w="http://schemas.openxmlformats.org/wordprocessingml/2006/main" xmlns:w14="http://schemas.microsoft.com/office/word/2010/wordml" xmlns:w15="http://schemas.microsoft.com/office/word/2012/wordml" xmlns:w16se="http://schemas.microsoft.com/office/word/2015/wordml/symex" xmlns:wpg="http://schemas.microsoft.com/office/word/2010/wordprocessingGroup" xmlns:wpi="http://schemas.microsoft.com/office/word/2010/wordprocessingInk" xmlns:wne="http://schemas.microsoft.com/office/word/2006/wordml" xmlns:wps="http://schemas.microsoft.com/office/word/2010/wordprocessingShape" mc:Ignorable="w14 w15 w16se wp14">
+<w:document xmlns:wpc="http://schemas.microsoft.com/office/word/2010/wordprocessingCanvas" xmlns:cx="http://schemas.microsoft.com/office/drawing/2014/chartex" xmlns:cx1="http://schemas.microsoft.com/office/drawing/2015/9/8/chartex" xmlns:cx2="http://schemas.microsoft.com/office/drawing/2015/10/21/chartex" xmlns:cx3="http://schemas.microsoft.com/office/drawing/2016/5/9/chartex" xmlns:cx4="http://schemas.microsoft.com/office/drawing/2016/5/10/chartex" xmlns:cx5="http://schemas.microsoft.com/office/drawing/2016/5/11/chartex" xmlns:cx6="http://schemas.microsoft.com/office/drawing/2016/5/12/chartex" xmlns:cx7="http://schemas.microsoft.com/office/drawing/2016/5/13/chartex" xmlns:cx8="http://schemas.microsoft.com/office/drawing/2016/5/14/chartex" xmlns:mc="http://schemas.openxmlformats.org/markup-compatibility/2006" xmlns:o="urn:schemas-microsoft-com:office:office" xmlns:r="http://schemas.openxmlformats.org/officeDocument/2006/relationships" xmlns:m="http://schemas.openxmlformats.org/officeDocument/2006/math" xmlns:v="urn:schemas-microsoft-com:vml" xmlns:wp14="http://schemas.microsoft.com/office/word/2010/wordprocessingDrawing" xmlns:wp="http://schemas.openxmlformats.org/drawingml/2006/wordprocessingDrawing" xmlns:w10="urn:schemas-microsoft-com:office:word" xmlns:w="http://schemas.openxmlformats.org/wordprocessingml/2006/main" xmlns:w14="http://schemas.microsoft.com/office/word/2010/wordml" xmlns:w15="http://schemas.microsoft.com/office/word/2012/wordml" xmlns:w16se="http://schemas.microsoft.com/office/word/2015/wordml/symex" xmlns:wpg="http://schemas.microsoft.com/office/word/2010/wordprocessingGroup" xmlns:wpi="http://schemas.microsoft.com/office/word/2010/wordprocessingInk" xmlns:wne="http://schemas.microsoft.com/office/word/2006/wordml" xmlns:wps="http://schemas.microsoft.com/office/word/2010/wordprocessingShape" mc:Ignorable="w14 w15 w16se wp14">
   <w:body>
     <w:p>
       <w:pPr>
@@ -227,6 +227,7 @@
           <w:id w:val="-2021151312"/>
           <w:citation/>
         </w:sdtPr>
+        <w:sdtEndPr/>
         <w:sdtContent>
           <w:r>
             <w:fldChar w:fldCharType="begin"/>
@@ -699,21 +700,7 @@
         <w:rPr>
           <w:rFonts w:eastAsiaTheme="minorEastAsia"/>
         </w:rPr>
-        <w:t xml:space="preserve"> to that value. After both </w:t>
-      </w:r>
-      <w:proofErr w:type="gramStart"/>
-      <w:r>
-        <w:rPr>
-          <w:rFonts w:eastAsiaTheme="minorEastAsia"/>
-        </w:rPr>
-        <w:t>loops</w:t>
-      </w:r>
-      <w:proofErr w:type="gramEnd"/>
-      <w:r>
-        <w:rPr>
-          <w:rFonts w:eastAsiaTheme="minorEastAsia"/>
-        </w:rPr>
-        <w:t xml:space="preserve"> have exited, the algorithm returns the minimum value and exits.</w:t>
+        <w:t xml:space="preserve"> to that value. After both loops have exited, the algorithm returns the minimum value and exits.</w:t>
       </w:r>
       <w:r>
         <w:rPr>
@@ -750,13 +737,8 @@
       </w:r>
     </w:p>
     <w:p>
-      <w:proofErr w:type="gramStart"/>
-      <w:r>
-        <w:t>In order to</w:t>
-      </w:r>
-      <w:proofErr w:type="gramEnd"/>
-      <w:r>
-        <w:t xml:space="preserve"> conduct a successful comparison, it makes logical sense to choose a common operation that is performed in both algorithms to serve as the basic operation. The common operation that we have identified as the basic operation in both algorithm is highlighted in both Appendix 1 and 2. It is the absolute value resulting from the subtraction of the ‘</w:t>
+      <w:r>
+        <w:t>In order to conduct a successful comparison, it makes logical sense to choose a common operation that is performed in both algorithms to serve as the basic operation. The common operation that we have identified as the basic operation in both algorithm is highlighted in both Appendix 1 and 2. It is the absolute value resulting from the subtraction of the ‘</w:t>
       </w:r>
       <w:proofErr w:type="spellStart"/>
       <w:r>
@@ -875,15 +857,7 @@
     </w:p>
     <w:p>
       <w:r>
-        <w:t xml:space="preserve">The reason this operation has been selected (besides the fact that it is essentially the only operation commonly performed between the two algorithms) was because in both algorithms it was not only the most performed operation but the most expensive operation as well. While </w:t>
-      </w:r>
-      <w:proofErr w:type="gramStart"/>
-      <w:r>
-        <w:t>the majority of</w:t>
-      </w:r>
-      <w:proofErr w:type="gramEnd"/>
-      <w:r>
-        <w:t xml:space="preserve"> other operations are either comparisons or assignments, in the case of the identified operation; the subtraction performed, combined with the calculation of the absolute value is most strenuous part of each algorithm and therefore is the operation that would have the greatest influence on each algorithm’s execution time.</w:t>
+        <w:t>The reason this operation has been selected (besides the fact that it is essentially the only operation commonly performed between the two algorithms) was because in both algorithms it was not only the most performed operation but the most expensive operation as well. While the majority of other operations are either comparisons or assignments, in the case of the identified operation; the subtraction performed, combined with the calculation of the absolute value is most strenuous part of each algorithm and therefore is the operation that would have the greatest influence on each algorithm’s execution time.</w:t>
       </w:r>
     </w:p>
     <w:p>
@@ -927,12 +901,14 @@
       <w:r>
         <w:t>The estimated average-case efficiency of the ‘</w:t>
       </w:r>
+      <w:proofErr w:type="spellStart"/>
       <w:r>
         <w:rPr>
           <w:i/>
         </w:rPr>
         <w:t>MinDistance</w:t>
       </w:r>
+      <w:proofErr w:type="spellEnd"/>
       <w:r>
         <w:t xml:space="preserve">’ algorithm is </w:t>
       </w:r>
@@ -1094,21 +1070,7 @@
         <w:rPr>
           <w:b/>
         </w:rPr>
-        <w:t>(n-1</w:t>
-      </w:r>
-      <w:proofErr w:type="gramStart"/>
-      <w:r>
-        <w:rPr>
-          <w:b/>
-        </w:rPr>
-        <w:t>)  OR</w:t>
-      </w:r>
-      <w:proofErr w:type="gramEnd"/>
-      <w:r>
-        <w:rPr>
-          <w:b/>
-        </w:rPr>
-        <w:t xml:space="preserve">  </w:t>
+        <w:t xml:space="preserve">(n-1)  OR  </w:t>
       </w:r>
       <w:r>
         <w:rPr>
@@ -1164,7 +1126,55 @@
         <w:rPr>
           <w:rFonts w:cstheme="minorHAnsi"/>
         </w:rPr>
-        <w:t xml:space="preserve">Note that this equation does not account for the small amount of iterations that the operation is carried out an extra time because the current value was less than </w:t>
+        <w:t xml:space="preserve">Note that this equation does not account for the small amount of iterations </w:t>
+      </w:r>
+      <w:r>
+        <w:rPr>
+          <w:rFonts w:cstheme="minorHAnsi"/>
+        </w:rPr>
+        <w:t>where</w:t>
+      </w:r>
+      <w:r>
+        <w:rPr>
+          <w:rFonts w:cstheme="minorHAnsi"/>
+        </w:rPr>
+        <w:t xml:space="preserve"> the operation is </w:t>
+      </w:r>
+      <w:r>
+        <w:rPr>
+          <w:rFonts w:cstheme="minorHAnsi"/>
+        </w:rPr>
+        <w:t>performed</w:t>
+      </w:r>
+      <w:r>
+        <w:rPr>
+          <w:rFonts w:cstheme="minorHAnsi"/>
+        </w:rPr>
+        <w:t xml:space="preserve"> an extra time </w:t>
+      </w:r>
+      <w:r>
+        <w:rPr>
+          <w:rFonts w:cstheme="minorHAnsi"/>
+        </w:rPr>
+        <w:t xml:space="preserve">due to </w:t>
+      </w:r>
+      <w:r>
+        <w:rPr>
+          <w:rFonts w:cstheme="minorHAnsi"/>
+        </w:rPr>
+        <w:t xml:space="preserve">the current value </w:t>
+      </w:r>
+      <w:r>
+        <w:rPr>
+          <w:rFonts w:cstheme="minorHAnsi"/>
+        </w:rPr>
+        <w:t xml:space="preserve">being </w:t>
+      </w:r>
+      <w:r>
+        <w:rPr>
+          <w:rFonts w:cstheme="minorHAnsi"/>
+        </w:rPr>
+        <w:t xml:space="preserve">less than </w:t>
       </w:r>
       <w:r>
         <w:rPr>
@@ -1193,7 +1203,31 @@
         <w:rPr>
           <w:rFonts w:cstheme="minorHAnsi"/>
         </w:rPr>
-        <w:t xml:space="preserve"> and the assignment inside the if-statement was carried out. This is because it would have such a negligible effect on the overall average number of operations performed that it would not affect the expected trends.</w:t>
+        <w:t xml:space="preserve"> and the assignment inside the if-statement </w:t>
+      </w:r>
+      <w:r>
+        <w:rPr>
+          <w:rFonts w:cstheme="minorHAnsi"/>
+        </w:rPr>
+        <w:t xml:space="preserve">being </w:t>
+      </w:r>
+      <w:r>
+        <w:rPr>
+          <w:rFonts w:cstheme="minorHAnsi"/>
+        </w:rPr>
+        <w:t>carried out. This is because it would have such a negligible effect on the overall average number of operations performed that it would not affect the expected trends</w:t>
+      </w:r>
+      <w:r>
+        <w:rPr>
+          <w:rFonts w:cstheme="minorHAnsi"/>
+        </w:rPr>
+        <w:t xml:space="preserve"> or order of growth</w:t>
+      </w:r>
+      <w:r>
+        <w:rPr>
+          <w:rFonts w:cstheme="minorHAnsi"/>
+        </w:rPr>
+        <w:t>.</w:t>
       </w:r>
     </w:p>
     <w:p>
@@ -1243,44 +1277,36 @@
         <w:rPr>
           <w:b/>
         </w:rPr>
-        <w:t>(</w:t>
-      </w:r>
-      <w:proofErr w:type="gramStart"/>
+        <w:t>(n(</w:t>
+      </w:r>
       <w:r>
         <w:rPr>
           <w:b/>
         </w:rPr>
-        <w:t>n(</w:t>
-      </w:r>
-      <w:proofErr w:type="gramEnd"/>
+        <w:t xml:space="preserve">n </w:t>
+      </w:r>
       <w:r>
         <w:rPr>
           <w:b/>
         </w:rPr>
-        <w:t xml:space="preserve">n </w:t>
+        <w:t>- 1))</w:t>
       </w:r>
       <w:r>
         <w:rPr>
           <w:b/>
         </w:rPr>
-        <w:t>- 1))</w:t>
+        <w:t>/2</w:t>
       </w:r>
       <w:r>
         <w:rPr>
           <w:b/>
         </w:rPr>
-        <w:t>/2</w:t>
+        <w:t>.</w:t>
       </w:r>
       <w:r>
         <w:rPr>
           <w:b/>
         </w:rPr>
-        <w:t>.</w:t>
-      </w:r>
-      <w:r>
-        <w:rPr>
-          <w:b/>
-        </w:rPr>
         <w:t xml:space="preserve"> </w:t>
       </w:r>
       <w:r>
@@ -1421,7 +1447,25 @@
         <w:t>‘n’</w:t>
       </w:r>
       <w:r>
-        <w:t xml:space="preserve">. By the time the final iteration has been run and the outer for-loop has exited, half of the operations that would have been performed have not due to the inner for-loops assignment of </w:t>
+        <w:t xml:space="preserve">. By the time the final iteration has been run and the outer for-loop has exited, half of the operations that would have been performed </w:t>
+      </w:r>
+      <w:r>
+        <w:t xml:space="preserve">in </w:t>
+      </w:r>
+      <w:r>
+        <w:t>the first algorithm</w:t>
+      </w:r>
+      <w:r>
+        <w:t xml:space="preserve"> </w:t>
+      </w:r>
+      <w:r>
+        <w:t>have not</w:t>
+      </w:r>
+      <w:r>
+        <w:t xml:space="preserve"> been performed here</w:t>
+      </w:r>
+      <w:r>
+        <w:t xml:space="preserve"> due to the inner for-loops assignment of </w:t>
       </w:r>
       <w:r>
         <w:rPr>
@@ -1431,6 +1475,9 @@
       </w:r>
       <w:r>
         <w:t xml:space="preserve">. </w:t>
+      </w:r>
+      <w:r>
+        <w:t xml:space="preserve"> </w:t>
       </w:r>
       <w:r>
         <w:rPr>
@@ -1474,16 +1521,8 @@
         <w:rPr>
           <w:b/>
         </w:rPr>
-        <w:t>(</w:t>
-      </w:r>
-      <w:proofErr w:type="gramStart"/>
-      <w:r>
-        <w:rPr>
-          <w:b/>
-        </w:rPr>
-        <w:t>n(</w:t>
-      </w:r>
-      <w:proofErr w:type="gramEnd"/>
+        <w:t>(n(</w:t>
+      </w:r>
       <w:r>
         <w:rPr>
           <w:b/>
@@ -1559,27 +1598,164 @@
     </w:p>
     <w:p>
       <w:r>
-        <w:t>From these equations, we can clearly identify that both algorithm’s efficiency class and order of growth are quadratic [</w:t>
+        <w:t xml:space="preserve">From these equations, we can clearly identify that both algorithm’s efficiency class and order of growth are quadratic </w:t>
+      </w:r>
+      <w:r>
+        <w:rPr>
+          <w:b/>
+        </w:rPr>
+        <w:t>[</w:t>
       </w:r>
       <w:r>
         <w:rPr>
           <w:rFonts w:ascii="CMR10" w:hAnsi="CMR10" w:cs="CMR10"/>
+          <w:b/>
           <w:sz w:val="20"/>
           <w:szCs w:val="20"/>
         </w:rPr>
         <w:t>Θ(</w:t>
       </w:r>
       <w:r>
+        <w:rPr>
+          <w:b/>
+        </w:rPr>
         <w:t>n</w:t>
       </w:r>
       <w:r>
         <w:rPr>
           <w:rFonts w:cstheme="minorHAnsi"/>
+          <w:b/>
         </w:rPr>
         <w:t>²</w:t>
       </w:r>
       <w:r>
-        <w:t>)]. This gives us a solid idea of what type of trend lines will appear when our test results are plotted.</w:t>
+        <w:rPr>
+          <w:b/>
+        </w:rPr>
+        <w:t>)].</w:t>
+      </w:r>
+      <w:r>
+        <w:t xml:space="preserve"> </w:t>
+      </w:r>
+      <w:r>
+        <w:t>We can also see, given the efficiency equations</w:t>
+      </w:r>
+      <w:r>
+        <w:t>,</w:t>
+      </w:r>
+      <w:r>
+        <w:t xml:space="preserve"> that ‘</w:t>
+      </w:r>
+      <w:r>
+        <w:rPr>
+          <w:i/>
+        </w:rPr>
+        <w:t>MinDistance2</w:t>
+      </w:r>
+      <w:r>
+        <w:t>’ should perform half as many basic operations as ‘</w:t>
+      </w:r>
+      <w:proofErr w:type="spellStart"/>
+      <w:r>
+        <w:rPr>
+          <w:i/>
+        </w:rPr>
+        <w:t>MinDistance</w:t>
+      </w:r>
+      <w:proofErr w:type="spellEnd"/>
+      <w:r>
+        <w:t>’</w:t>
+      </w:r>
+      <w:r>
+        <w:t>, strongly indicating that it will be the more efficient of the two when it comes to average execution time</w:t>
+      </w:r>
+      <w:r>
+        <w:t xml:space="preserve"> </w:t>
+      </w:r>
+      <w:r>
+        <w:t xml:space="preserve">for </w:t>
+      </w:r>
+      <w:r>
+        <w:t xml:space="preserve">input </w:t>
+      </w:r>
+      <w:r>
+        <w:t>array</w:t>
+      </w:r>
+      <w:r>
+        <w:t xml:space="preserve">s of the same </w:t>
+      </w:r>
+      <w:r>
+        <w:t>size (n)</w:t>
+      </w:r>
+      <w:r>
+        <w:t>, despite both algorithms having the same order of growth</w:t>
+      </w:r>
+      <w:r>
+        <w:t>.</w:t>
+      </w:r>
+      <w:r>
+        <w:t xml:space="preserve"> </w:t>
+      </w:r>
+      <w:r>
+        <w:t>This gives us a solid idea of what type of trend lines w</w:t>
+      </w:r>
+      <w:r>
+        <w:t xml:space="preserve">e can expect </w:t>
+      </w:r>
+      <w:r>
+        <w:t>when our test results are plotted</w:t>
+      </w:r>
+      <w:r>
+        <w:t xml:space="preserve"> together; two quadratic lines where ‘</w:t>
+      </w:r>
+      <w:proofErr w:type="spellStart"/>
+      <w:r>
+        <w:rPr>
+          <w:i/>
+        </w:rPr>
+        <w:t>MinDistance</w:t>
+      </w:r>
+      <w:proofErr w:type="spellEnd"/>
+      <w:r>
+        <w:t>’</w:t>
+      </w:r>
+      <w:r>
+        <w:t xml:space="preserve"> reaches higher on</w:t>
+      </w:r>
+      <w:r>
+        <w:t xml:space="preserve"> the y axis (performed operations and execution time) than ‘</w:t>
+      </w:r>
+      <w:r>
+        <w:rPr>
+          <w:i/>
+        </w:rPr>
+        <w:t>MinDIstanc</w:t>
+      </w:r>
+      <w:r>
+        <w:rPr>
+          <w:i/>
+        </w:rPr>
+        <w:t>e2</w:t>
+      </w:r>
+      <w:r>
+        <w:t xml:space="preserve">’ </w:t>
+      </w:r>
+      <w:r>
+        <w:t>at</w:t>
+      </w:r>
+      <w:r>
+        <w:t xml:space="preserve"> the same </w:t>
+      </w:r>
+      <w:r>
+        <w:t>point</w:t>
+      </w:r>
+      <w:bookmarkStart w:id="5" w:name="_GoBack"/>
+      <w:bookmarkEnd w:id="5"/>
+      <w:r>
+        <w:t xml:space="preserve"> along the x axis (array size)</w:t>
+      </w:r>
+      <w:r>
+        <w:t>.</w:t>
       </w:r>
     </w:p>
     <w:p>
@@ -1590,16 +1766,91 @@
         <w:rPr>
           <w:i/>
         </w:rPr>
-        <w:t>‘MinDistance’</w:t>
-      </w:r>
+        <w:t>‘</w:t>
+      </w:r>
+      <w:proofErr w:type="spellStart"/>
       <w:r>
         <w:rPr>
           <w:i/>
         </w:rPr>
+        <w:t>MinDistance</w:t>
+      </w:r>
+      <w:proofErr w:type="spellEnd"/>
+      <w:r>
+        <w:rPr>
+          <w:i/>
+        </w:rPr>
+        <w:t>’</w:t>
+      </w:r>
+      <w:r>
+        <w:rPr>
+          <w:i/>
+        </w:rPr>
         <w:t xml:space="preserve"> </w:t>
       </w:r>
       <w:r>
-        <w:t>mentioned above.</w:t>
+        <w:t>mentioned above</w:t>
+      </w:r>
+      <w:r>
+        <w:t xml:space="preserve"> that effect only the constants of the equation</w:t>
+      </w:r>
+      <w:r>
+        <w:t>.</w:t>
+      </w:r>
+      <w:r>
+        <w:t xml:space="preserve"> Basically</w:t>
+      </w:r>
+      <w:r>
+        <w:t>,</w:t>
+      </w:r>
+      <w:r>
+        <w:t xml:space="preserve"> since there are no opportunities for either algorithm to “exit early” the efficiency will remain at </w:t>
+      </w:r>
+      <w:r>
+        <w:rPr>
+          <w:rFonts w:ascii="CMR10" w:hAnsi="CMR10" w:cs="CMR10"/>
+          <w:b/>
+          <w:sz w:val="20"/>
+          <w:szCs w:val="20"/>
+        </w:rPr>
+        <w:t>Θ(</w:t>
+      </w:r>
+      <w:r>
+        <w:rPr>
+          <w:b/>
+        </w:rPr>
+        <w:t>n</w:t>
+      </w:r>
+      <w:r>
+        <w:rPr>
+          <w:rFonts w:cstheme="minorHAnsi"/>
+          <w:b/>
+        </w:rPr>
+        <w:t>²</w:t>
+      </w:r>
+      <w:r>
+        <w:rPr>
+          <w:b/>
+        </w:rPr>
+        <w:t>)</w:t>
+      </w:r>
+      <w:r>
+        <w:t xml:space="preserve"> regardless of what the </w:t>
+      </w:r>
+      <w:r>
+        <w:t>algorithms</w:t>
+      </w:r>
+      <w:r>
+        <w:t xml:space="preserve"> take as their input</w:t>
+      </w:r>
+      <w:r>
+        <w:t xml:space="preserve"> arrays</w:t>
+      </w:r>
+      <w:r>
+        <w:rPr>
+          <w:b/>
+        </w:rPr>
+        <w:t>.</w:t>
       </w:r>
     </w:p>
     <w:p/>
@@ -1607,18 +1858,18 @@
       <w:pPr>
         <w:pStyle w:val="Heading1"/>
       </w:pPr>
-      <w:commentRangeStart w:id="5"/>
+      <w:commentRangeStart w:id="6"/>
       <w:r>
         <w:t>Methodology, Tools and Techniques</w:t>
       </w:r>
-      <w:commentRangeEnd w:id="5"/>
+      <w:commentRangeEnd w:id="6"/>
       <w:r>
         <w:rPr>
           <w:rStyle w:val="CommentReference"/>
           <w:rFonts w:asciiTheme="minorHAnsi" w:eastAsiaTheme="minorHAnsi" w:hAnsiTheme="minorHAnsi" w:cstheme="minorBidi"/>
           <w:color w:val="auto"/>
         </w:rPr>
-        <w:commentReference w:id="5"/>
+        <w:commentReference w:id="6"/>
       </w:r>
     </w:p>
     <w:p>
@@ -1638,6 +1889,7 @@
           <w:id w:val="-413090926"/>
           <w:citation/>
         </w:sdtPr>
+        <w:sdtEndPr/>
         <w:sdtContent>
           <w:r>
             <w:fldChar w:fldCharType="begin"/>
@@ -1788,7 +2040,14 @@
         <w:rPr>
           <w:rFonts w:eastAsiaTheme="minorEastAsia"/>
         </w:rPr>
-        <w:t xml:space="preserve">rather than the impossible value of infinity – the risk of the distance between two values being larger than </w:t>
+        <w:t xml:space="preserve">rather than the impossible value of infinity – the risk of the distance between </w:t>
+      </w:r>
+      <w:r>
+        <w:rPr>
+          <w:rFonts w:eastAsiaTheme="minorEastAsia"/>
+        </w:rPr>
+        <w:lastRenderedPageBreak/>
+        <w:t xml:space="preserve">two values being larger than </w:t>
       </w:r>
       <m:oMath>
         <m:r>
@@ -1987,14 +2246,14 @@
         </w:rPr>
         <w:t xml:space="preserve"> Twister 19937 generator, </w:t>
       </w:r>
-      <w:commentRangeStart w:id="6"/>
+      <w:commentRangeStart w:id="7"/>
       <w:r>
         <w:rPr>
           <w:rFonts w:eastAsiaTheme="minorEastAsia"/>
         </w:rPr>
         <w:t xml:space="preserve">between </w:t>
       </w:r>
-      <w:commentRangeEnd w:id="6"/>
+      <w:commentRangeEnd w:id="7"/>
       <m:oMath>
         <m:r>
           <w:rPr>
@@ -2007,7 +2266,7 @@
         <w:rPr>
           <w:rStyle w:val="CommentReference"/>
         </w:rPr>
-        <w:commentReference w:id="6"/>
+        <w:commentReference w:id="7"/>
       </w:r>
       <w:r>
         <w:rPr>
@@ -2023,6 +2282,7 @@
           <w:id w:val="1439648071"/>
           <w:citation/>
         </w:sdtPr>
+        <w:sdtEndPr/>
         <w:sdtContent>
           <w:r>
             <w:rPr>
@@ -2150,6 +2410,7 @@
           <w:id w:val="-1350182444"/>
           <w:citation/>
         </w:sdtPr>
+        <w:sdtEndPr/>
         <w:sdtContent>
           <w:r>
             <w:rPr>
@@ -2393,21 +2654,7 @@
         <w:rPr>
           <w:rFonts w:eastAsiaTheme="minorEastAsia"/>
         </w:rPr>
-        <w:t xml:space="preserve">After the basic </w:t>
-      </w:r>
-      <w:proofErr w:type="gramStart"/>
-      <w:r>
-        <w:rPr>
-          <w:rFonts w:eastAsiaTheme="minorEastAsia"/>
-        </w:rPr>
-        <w:t>operations</w:t>
-      </w:r>
-      <w:proofErr w:type="gramEnd"/>
-      <w:r>
-        <w:rPr>
-          <w:rFonts w:eastAsiaTheme="minorEastAsia"/>
-        </w:rPr>
-        <w:t xml:space="preserve"> had been counted, the program moved on to the execution timing. Once this was complete, the results of this part of the experiment were written to the Ops CSV file.</w:t>
+        <w:t>After the basic operations had been counted, the program moved on to the execution timing. Once this was complete, the results of this part of the experiment were written to the Ops CSV file.</w:t>
       </w:r>
     </w:p>
     <w:p>
@@ -2449,6 +2696,7 @@
           <w:id w:val="-1313245738"/>
           <w:citation/>
         </w:sdtPr>
+        <w:sdtEndPr/>
         <w:sdtContent>
           <w:r>
             <w:fldChar w:fldCharType="begin"/>
@@ -2778,29 +3026,19 @@
       <w:pPr>
         <w:pStyle w:val="Caption"/>
       </w:pPr>
-      <w:bookmarkStart w:id="7" w:name="_Ref482994239"/>
+      <w:bookmarkStart w:id="8" w:name="_Ref482994239"/>
       <w:r>
         <w:t xml:space="preserve">Figure </w:t>
       </w:r>
-      <w:r>
-        <w:fldChar w:fldCharType="begin"/>
-      </w:r>
-      <w:r>
-        <w:instrText xml:space="preserve"> SEQ Figure \* ARABIC </w:instrText>
-      </w:r>
-      <w:r>
-        <w:fldChar w:fldCharType="separate"/>
-      </w:r>
-      <w:r>
-        <w:rPr>
-          <w:noProof/>
-        </w:rPr>
-        <w:t>1</w:t>
-      </w:r>
-      <w:r>
-        <w:fldChar w:fldCharType="end"/>
-      </w:r>
-      <w:bookmarkEnd w:id="7"/>
+      <w:fldSimple w:instr=" SEQ Figure \* ARABIC ">
+        <w:r>
+          <w:rPr>
+            <w:noProof/>
+          </w:rPr>
+          <w:t>1</w:t>
+        </w:r>
+      </w:fldSimple>
+      <w:bookmarkEnd w:id="8"/>
       <w:r>
         <w:t>: Console output after successful functional testing</w:t>
       </w:r>
@@ -2990,66 +3228,54 @@
       <w:r>
         <w:t xml:space="preserve">Figure </w:t>
       </w:r>
+      <w:fldSimple w:instr=" SEQ Figure \* ARABIC ">
+        <w:r>
+          <w:rPr>
+            <w:noProof/>
+          </w:rPr>
+          <w:t>2</w:t>
+        </w:r>
+      </w:fldSimple>
+      <w:r>
+        <w:t>: Result of Basic Operation Counting</w:t>
+      </w:r>
+    </w:p>
+    <w:p>
+      <w:pPr>
+        <w:pStyle w:val="Heading2"/>
+      </w:pPr>
+      <w:r>
+        <w:t>Execution Time</w:t>
+      </w:r>
+    </w:p>
+    <w:p>
       <w:r>
         <w:fldChar w:fldCharType="begin"/>
       </w:r>
       <w:r>
-        <w:instrText xml:space="preserve"> SEQ Figure \* ARABIC </w:instrText>
+        <w:instrText xml:space="preserve"> REF _Ref483056993 \h </w:instrText>
       </w:r>
       <w:r>
         <w:fldChar w:fldCharType="separate"/>
       </w:r>
       <w:r>
+        <w:t xml:space="preserve">Figure </w:t>
+      </w:r>
+      <w:r>
         <w:rPr>
           <w:noProof/>
         </w:rPr>
-        <w:t>2</w:t>
+        <w:t>3</w:t>
       </w:r>
       <w:r>
         <w:fldChar w:fldCharType="end"/>
       </w:r>
       <w:r>
-        <w:t>: Result of Basic Operation Counting</w:t>
-      </w:r>
-    </w:p>
-    <w:p>
-      <w:pPr>
-        <w:pStyle w:val="Heading2"/>
-      </w:pPr>
-      <w:r>
-        <w:t>Execution Time</w:t>
-      </w:r>
-    </w:p>
-    <w:p>
-      <w:r>
-        <w:fldChar w:fldCharType="begin"/>
-      </w:r>
-      <w:r>
-        <w:instrText xml:space="preserve"> REF _Ref483056993 \h </w:instrText>
-      </w:r>
-      <w:r>
-        <w:fldChar w:fldCharType="separate"/>
-      </w:r>
-      <w:r>
-        <w:t xml:space="preserve">Figure </w:t>
-      </w:r>
-      <w:r>
-        <w:rPr>
-          <w:noProof/>
-        </w:rPr>
-        <w:t>3</w:t>
-      </w:r>
-      <w:r>
-        <w:fldChar w:fldCharType="end"/>
-      </w:r>
-      <w:r>
         <w:t xml:space="preserve"> below shows the average execution time in milliseconds for both algorithms for 5</w:t>
       </w:r>
       <w:r>
         <w:t xml:space="preserve">0 trials on a given input size. </w:t>
       </w:r>
-      <w:bookmarkStart w:id="8" w:name="_GoBack"/>
-      <w:bookmarkEnd w:id="8"/>
     </w:p>
     <w:p>
       <w:pPr>
@@ -3112,24 +3338,14 @@
       <w:r>
         <w:t xml:space="preserve">Figure </w:t>
       </w:r>
-      <w:r>
-        <w:fldChar w:fldCharType="begin"/>
-      </w:r>
-      <w:r>
-        <w:instrText xml:space="preserve"> SEQ Figure \* ARABIC </w:instrText>
-      </w:r>
-      <w:r>
-        <w:fldChar w:fldCharType="separate"/>
-      </w:r>
-      <w:r>
-        <w:rPr>
-          <w:noProof/>
-        </w:rPr>
-        <w:t>3</w:t>
-      </w:r>
-      <w:r>
-        <w:fldChar w:fldCharType="end"/>
-      </w:r>
+      <w:fldSimple w:instr=" SEQ Figure \* ARABIC ">
+        <w:r>
+          <w:rPr>
+            <w:noProof/>
+          </w:rPr>
+          <w:t>3</w:t>
+        </w:r>
+      </w:fldSimple>
       <w:bookmarkEnd w:id="9"/>
       <w:r>
         <w:t>: Result of Execution Time Trials</w:t>
@@ -3149,6 +3365,7 @@
           <w:docPartUnique/>
         </w:docPartObj>
       </w:sdtPr>
+      <w:sdtEndPr/>
       <w:sdtContent>
         <w:p>
           <w:pPr>
@@ -3168,6 +3385,7 @@
             <w:id w:val="-573587230"/>
             <w:bibliography/>
           </w:sdtPr>
+          <w:sdtEndPr/>
           <w:sdtContent>
             <w:p>
               <w:pPr>
@@ -3727,27 +3945,7 @@
           <w:sz w:val="20"/>
           <w:szCs w:val="20"/>
         </w:rPr>
-        <w:t xml:space="preserve">%% Read </w:t>
-      </w:r>
-      <w:proofErr w:type="gramStart"/>
-      <w:r>
-        <w:rPr>
-          <w:rFonts w:ascii="Courier New" w:hAnsi="Courier New" w:cs="Courier New"/>
-          <w:color w:val="228B22"/>
-          <w:sz w:val="20"/>
-          <w:szCs w:val="20"/>
-        </w:rPr>
-        <w:t>In</w:t>
-      </w:r>
-      <w:proofErr w:type="gramEnd"/>
-      <w:r>
-        <w:rPr>
-          <w:rFonts w:ascii="Courier New" w:hAnsi="Courier New" w:cs="Courier New"/>
-          <w:color w:val="228B22"/>
-          <w:sz w:val="20"/>
-          <w:szCs w:val="20"/>
-        </w:rPr>
-        <w:t xml:space="preserve"> Data</w:t>
+        <w:t>%% Read In Data</w:t>
       </w:r>
     </w:p>
     <w:p>
@@ -3783,7 +3981,6 @@
         <w:t xml:space="preserve"> = </w:t>
       </w:r>
       <w:proofErr w:type="spellStart"/>
-      <w:proofErr w:type="gramStart"/>
       <w:r>
         <w:rPr>
           <w:rFonts w:ascii="Courier New" w:hAnsi="Courier New" w:cs="Courier New"/>
@@ -3803,7 +4000,6 @@
         </w:rPr>
         <w:t>(</w:t>
       </w:r>
-      <w:proofErr w:type="gramEnd"/>
       <w:r>
         <w:rPr>
           <w:rFonts w:ascii="Courier New" w:hAnsi="Courier New" w:cs="Courier New"/>
@@ -3856,7 +4052,6 @@
         <w:t xml:space="preserve"> = </w:t>
       </w:r>
       <w:proofErr w:type="spellStart"/>
-      <w:proofErr w:type="gramStart"/>
       <w:r>
         <w:rPr>
           <w:rFonts w:ascii="Courier New" w:hAnsi="Courier New" w:cs="Courier New"/>
@@ -3876,7 +4071,6 @@
         </w:rPr>
         <w:t>(</w:t>
       </w:r>
-      <w:proofErr w:type="gramEnd"/>
       <w:r>
         <w:rPr>
           <w:rFonts w:ascii="Courier New" w:hAnsi="Courier New" w:cs="Courier New"/>
@@ -3952,7 +4146,6 @@
           <w:szCs w:val="24"/>
         </w:rPr>
       </w:pPr>
-      <w:proofErr w:type="gramStart"/>
       <w:r>
         <w:rPr>
           <w:rFonts w:ascii="Courier New" w:hAnsi="Courier New" w:cs="Courier New"/>
@@ -3960,17 +4153,7 @@
           <w:sz w:val="20"/>
           <w:szCs w:val="20"/>
         </w:rPr>
-        <w:t>figure(</w:t>
-      </w:r>
-      <w:proofErr w:type="gramEnd"/>
-      <w:r>
-        <w:rPr>
-          <w:rFonts w:ascii="Courier New" w:hAnsi="Courier New" w:cs="Courier New"/>
-          <w:color w:val="000000"/>
-          <w:sz w:val="20"/>
-          <w:szCs w:val="20"/>
-        </w:rPr>
-        <w:t>)</w:t>
+        <w:t>figure()</w:t>
       </w:r>
     </w:p>
     <w:p>
@@ -4005,7 +4188,6 @@
         <w:t>dataOps</w:t>
       </w:r>
       <w:proofErr w:type="spellEnd"/>
-      <w:proofErr w:type="gramStart"/>
       <w:r>
         <w:rPr>
           <w:rFonts w:ascii="Courier New" w:hAnsi="Courier New" w:cs="Courier New"/>
@@ -4013,17 +4195,7 @@
           <w:sz w:val="20"/>
           <w:szCs w:val="20"/>
         </w:rPr>
-        <w:t>(:,</w:t>
-      </w:r>
-      <w:proofErr w:type="gramEnd"/>
-      <w:r>
-        <w:rPr>
-          <w:rFonts w:ascii="Courier New" w:hAnsi="Courier New" w:cs="Courier New"/>
-          <w:color w:val="000000"/>
-          <w:sz w:val="20"/>
-          <w:szCs w:val="20"/>
-        </w:rPr>
-        <w:t xml:space="preserve">1), </w:t>
+        <w:t xml:space="preserve">(:,1), </w:t>
       </w:r>
       <w:proofErr w:type="spellStart"/>
       <w:r>
@@ -4127,7 +4299,6 @@
         <w:t>dataOps</w:t>
       </w:r>
       <w:proofErr w:type="spellEnd"/>
-      <w:proofErr w:type="gramStart"/>
       <w:r>
         <w:rPr>
           <w:rFonts w:ascii="Courier New" w:hAnsi="Courier New" w:cs="Courier New"/>
@@ -4135,17 +4306,7 @@
           <w:sz w:val="20"/>
           <w:szCs w:val="20"/>
         </w:rPr>
-        <w:t>(:,</w:t>
-      </w:r>
-      <w:proofErr w:type="gramEnd"/>
-      <w:r>
-        <w:rPr>
-          <w:rFonts w:ascii="Courier New" w:hAnsi="Courier New" w:cs="Courier New"/>
-          <w:color w:val="000000"/>
-          <w:sz w:val="20"/>
-          <w:szCs w:val="20"/>
-        </w:rPr>
-        <w:t xml:space="preserve">1), </w:t>
+        <w:t xml:space="preserve">(:,1), </w:t>
       </w:r>
       <w:proofErr w:type="spellStart"/>
       <w:r>
@@ -4229,7 +4390,6 @@
           <w:szCs w:val="24"/>
         </w:rPr>
       </w:pPr>
-      <w:proofErr w:type="gramStart"/>
       <w:r>
         <w:rPr>
           <w:rFonts w:ascii="Courier New" w:hAnsi="Courier New" w:cs="Courier New"/>
@@ -4239,7 +4399,6 @@
         </w:rPr>
         <w:t>title(</w:t>
       </w:r>
-      <w:proofErr w:type="gramEnd"/>
       <w:r>
         <w:rPr>
           <w:rFonts w:ascii="Courier New" w:hAnsi="Courier New" w:cs="Courier New"/>
@@ -4272,7 +4431,6 @@
         </w:rPr>
       </w:pPr>
       <w:proofErr w:type="spellStart"/>
-      <w:proofErr w:type="gramStart"/>
       <w:r>
         <w:rPr>
           <w:rFonts w:ascii="Courier New" w:hAnsi="Courier New" w:cs="Courier New"/>
@@ -4292,7 +4450,6 @@
         </w:rPr>
         <w:t>(</w:t>
       </w:r>
-      <w:proofErr w:type="gramEnd"/>
       <w:r>
         <w:rPr>
           <w:rFonts w:ascii="Courier New" w:hAnsi="Courier New" w:cs="Courier New"/>
@@ -4325,7 +4482,6 @@
         </w:rPr>
       </w:pPr>
       <w:proofErr w:type="spellStart"/>
-      <w:proofErr w:type="gramStart"/>
       <w:r>
         <w:rPr>
           <w:rFonts w:ascii="Courier New" w:hAnsi="Courier New" w:cs="Courier New"/>
@@ -4345,7 +4501,6 @@
         </w:rPr>
         <w:t>(</w:t>
       </w:r>
-      <w:proofErr w:type="gramEnd"/>
       <w:r>
         <w:rPr>
           <w:rFonts w:ascii="Courier New" w:hAnsi="Courier New" w:cs="Courier New"/>
@@ -4377,7 +4532,6 @@
           <w:szCs w:val="24"/>
         </w:rPr>
       </w:pPr>
-      <w:proofErr w:type="gramStart"/>
       <w:r>
         <w:rPr>
           <w:rFonts w:ascii="Courier New" w:hAnsi="Courier New" w:cs="Courier New"/>
@@ -4387,7 +4541,6 @@
         </w:rPr>
         <w:t>legend(</w:t>
       </w:r>
-      <w:proofErr w:type="gramEnd"/>
       <w:r>
         <w:rPr>
           <w:rFonts w:ascii="Courier New" w:hAnsi="Courier New" w:cs="Courier New"/>
@@ -4517,7 +4670,6 @@
           <w:szCs w:val="24"/>
         </w:rPr>
       </w:pPr>
-      <w:proofErr w:type="gramStart"/>
       <w:r>
         <w:rPr>
           <w:rFonts w:ascii="Courier New" w:hAnsi="Courier New" w:cs="Courier New"/>
@@ -4525,17 +4677,7 @@
           <w:sz w:val="20"/>
           <w:szCs w:val="20"/>
         </w:rPr>
-        <w:t>figure(</w:t>
-      </w:r>
-      <w:proofErr w:type="gramEnd"/>
-      <w:r>
-        <w:rPr>
-          <w:rFonts w:ascii="Courier New" w:hAnsi="Courier New" w:cs="Courier New"/>
-          <w:color w:val="000000"/>
-          <w:sz w:val="20"/>
-          <w:szCs w:val="20"/>
-        </w:rPr>
-        <w:t>)</w:t>
+        <w:t>figure()</w:t>
       </w:r>
     </w:p>
     <w:p>
@@ -4570,7 +4712,6 @@
         <w:t>dataTime</w:t>
       </w:r>
       <w:proofErr w:type="spellEnd"/>
-      <w:proofErr w:type="gramStart"/>
       <w:r>
         <w:rPr>
           <w:rFonts w:ascii="Courier New" w:hAnsi="Courier New" w:cs="Courier New"/>
@@ -4578,17 +4719,7 @@
           <w:sz w:val="20"/>
           <w:szCs w:val="20"/>
         </w:rPr>
-        <w:t>(:,</w:t>
-      </w:r>
-      <w:proofErr w:type="gramEnd"/>
-      <w:r>
-        <w:rPr>
-          <w:rFonts w:ascii="Courier New" w:hAnsi="Courier New" w:cs="Courier New"/>
-          <w:color w:val="000000"/>
-          <w:sz w:val="20"/>
-          <w:szCs w:val="20"/>
-        </w:rPr>
-        <w:t xml:space="preserve">1), </w:t>
+        <w:t xml:space="preserve">(:,1), </w:t>
       </w:r>
       <w:proofErr w:type="spellStart"/>
       <w:r>
@@ -4692,7 +4823,6 @@
         <w:t>dataTime</w:t>
       </w:r>
       <w:proofErr w:type="spellEnd"/>
-      <w:proofErr w:type="gramStart"/>
       <w:r>
         <w:rPr>
           <w:rFonts w:ascii="Courier New" w:hAnsi="Courier New" w:cs="Courier New"/>
@@ -4700,17 +4830,7 @@
           <w:sz w:val="20"/>
           <w:szCs w:val="20"/>
         </w:rPr>
-        <w:t>(:,</w:t>
-      </w:r>
-      <w:proofErr w:type="gramEnd"/>
-      <w:r>
-        <w:rPr>
-          <w:rFonts w:ascii="Courier New" w:hAnsi="Courier New" w:cs="Courier New"/>
-          <w:color w:val="000000"/>
-          <w:sz w:val="20"/>
-          <w:szCs w:val="20"/>
-        </w:rPr>
-        <w:t xml:space="preserve">1), </w:t>
+        <w:t xml:space="preserve">(:,1), </w:t>
       </w:r>
       <w:proofErr w:type="spellStart"/>
       <w:r>
@@ -4794,7 +4914,6 @@
           <w:szCs w:val="24"/>
         </w:rPr>
       </w:pPr>
-      <w:proofErr w:type="gramStart"/>
       <w:r>
         <w:rPr>
           <w:rFonts w:ascii="Courier New" w:hAnsi="Courier New" w:cs="Courier New"/>
@@ -4804,7 +4923,6 @@
         </w:rPr>
         <w:t>title(</w:t>
       </w:r>
-      <w:proofErr w:type="gramEnd"/>
       <w:r>
         <w:rPr>
           <w:rFonts w:ascii="Courier New" w:hAnsi="Courier New" w:cs="Courier New"/>
@@ -4837,7 +4955,6 @@
         </w:rPr>
       </w:pPr>
       <w:proofErr w:type="spellStart"/>
-      <w:proofErr w:type="gramStart"/>
       <w:r>
         <w:rPr>
           <w:rFonts w:ascii="Courier New" w:hAnsi="Courier New" w:cs="Courier New"/>
@@ -4857,7 +4974,6 @@
         </w:rPr>
         <w:t>(</w:t>
       </w:r>
-      <w:proofErr w:type="gramEnd"/>
       <w:r>
         <w:rPr>
           <w:rFonts w:ascii="Courier New" w:hAnsi="Courier New" w:cs="Courier New"/>
@@ -4890,7 +5006,6 @@
         </w:rPr>
       </w:pPr>
       <w:proofErr w:type="spellStart"/>
-      <w:proofErr w:type="gramStart"/>
       <w:r>
         <w:rPr>
           <w:rFonts w:ascii="Courier New" w:hAnsi="Courier New" w:cs="Courier New"/>
@@ -4910,7 +5025,6 @@
         </w:rPr>
         <w:t>(</w:t>
       </w:r>
-      <w:proofErr w:type="gramEnd"/>
       <w:r>
         <w:rPr>
           <w:rFonts w:ascii="Courier New" w:hAnsi="Courier New" w:cs="Courier New"/>
@@ -4962,7 +5076,6 @@
           <w:szCs w:val="24"/>
         </w:rPr>
       </w:pPr>
-      <w:proofErr w:type="gramStart"/>
       <w:r>
         <w:rPr>
           <w:rFonts w:ascii="Courier New" w:hAnsi="Courier New" w:cs="Courier New"/>
@@ -4972,7 +5085,6 @@
         </w:rPr>
         <w:t>legend(</w:t>
       </w:r>
-      <w:proofErr w:type="gramEnd"/>
       <w:r>
         <w:rPr>
           <w:rFonts w:ascii="Courier New" w:hAnsi="Courier New" w:cs="Courier New"/>
@@ -5592,7 +5704,7 @@
 </file>
 
 <file path=word/comments.xml><?xml version="1.0" encoding="utf-8"?>
-<w:comments xmlns:wpc="http://schemas.microsoft.com/office/word/2010/wordprocessingCanvas" xmlns:cx="http://schemas.microsoft.com/office/drawing/2014/chartex" xmlns:cx1="http://schemas.microsoft.com/office/drawing/2015/9/8/chartex" xmlns:cx2="http://schemas.microsoft.com/office/drawing/2015/10/21/chartex" xmlns:cx3="http://schemas.microsoft.com/office/drawing/2016/5/9/chartex" xmlns:cx4="http://schemas.microsoft.com/office/drawing/2016/5/10/chartex" xmlns:cx5="http://schemas.microsoft.com/office/drawing/2016/5/11/chartex" xmlns:mc="http://schemas.openxmlformats.org/markup-compatibility/2006" xmlns:o="urn:schemas-microsoft-com:office:office" xmlns:r="http://schemas.openxmlformats.org/officeDocument/2006/relationships" xmlns:m="http://schemas.openxmlformats.org/officeDocument/2006/math" xmlns:v="urn:schemas-microsoft-com:vml" xmlns:wp14="http://schemas.microsoft.com/office/word/2010/wordprocessingDrawing" xmlns:wp="http://schemas.openxmlformats.org/drawingml/2006/wordprocessingDrawing" xmlns:w10="urn:schemas-microsoft-com:office:word" xmlns:w="http://schemas.openxmlformats.org/wordprocessingml/2006/main" xmlns:w14="http://schemas.microsoft.com/office/word/2010/wordml" xmlns:w15="http://schemas.microsoft.com/office/word/2012/wordml" xmlns:w16se="http://schemas.microsoft.com/office/word/2015/wordml/symex" xmlns:wpg="http://schemas.microsoft.com/office/word/2010/wordprocessingGroup" xmlns:wpi="http://schemas.microsoft.com/office/word/2010/wordprocessingInk" xmlns:wne="http://schemas.microsoft.com/office/word/2006/wordml" xmlns:wps="http://schemas.microsoft.com/office/word/2010/wordprocessingShape" mc:Ignorable="w14 w15 w16se wp14">
+<w:comments xmlns:wpc="http://schemas.microsoft.com/office/word/2010/wordprocessingCanvas" xmlns:cx="http://schemas.microsoft.com/office/drawing/2014/chartex" xmlns:cx1="http://schemas.microsoft.com/office/drawing/2015/9/8/chartex" xmlns:cx2="http://schemas.microsoft.com/office/drawing/2015/10/21/chartex" xmlns:cx3="http://schemas.microsoft.com/office/drawing/2016/5/9/chartex" xmlns:cx4="http://schemas.microsoft.com/office/drawing/2016/5/10/chartex" xmlns:cx5="http://schemas.microsoft.com/office/drawing/2016/5/11/chartex" xmlns:cx6="http://schemas.microsoft.com/office/drawing/2016/5/12/chartex" xmlns:cx7="http://schemas.microsoft.com/office/drawing/2016/5/13/chartex" xmlns:cx8="http://schemas.microsoft.com/office/drawing/2016/5/14/chartex" xmlns:mc="http://schemas.openxmlformats.org/markup-compatibility/2006" xmlns:o="urn:schemas-microsoft-com:office:office" xmlns:r="http://schemas.openxmlformats.org/officeDocument/2006/relationships" xmlns:m="http://schemas.openxmlformats.org/officeDocument/2006/math" xmlns:v="urn:schemas-microsoft-com:vml" xmlns:wp14="http://schemas.microsoft.com/office/word/2010/wordprocessingDrawing" xmlns:wp="http://schemas.openxmlformats.org/drawingml/2006/wordprocessingDrawing" xmlns:w10="urn:schemas-microsoft-com:office:word" xmlns:w="http://schemas.openxmlformats.org/wordprocessingml/2006/main" xmlns:w14="http://schemas.microsoft.com/office/word/2010/wordml" xmlns:w15="http://schemas.microsoft.com/office/word/2012/wordml" xmlns:w16se="http://schemas.microsoft.com/office/word/2015/wordml/symex" xmlns:wpg="http://schemas.microsoft.com/office/word/2010/wordprocessingGroup" xmlns:wpi="http://schemas.microsoft.com/office/word/2010/wordprocessingInk" xmlns:wne="http://schemas.microsoft.com/office/word/2006/wordml" xmlns:wps="http://schemas.microsoft.com/office/word/2010/wordprocessingShape" mc:Ignorable="w14 w15 w16se wp14">
   <w:comment w:id="0" w:author="Shane Havers" w:date="2017-05-16T11:14:00Z" w:initials="SH">
     <w:p>
       <w:pPr>
@@ -5639,13 +5751,8 @@
       <w:r>
         <w:t xml:space="preserve">This is probably too </w:t>
       </w:r>
-      <w:proofErr w:type="gramStart"/>
-      <w:r>
-        <w:t>similar to</w:t>
-      </w:r>
-      <w:proofErr w:type="gramEnd"/>
-      <w:r>
-        <w:t xml:space="preserve"> my Assignment 1, edit it if possible</w:t>
+      <w:r>
+        <w:t>similar to my Assignment 1, edit it if possible</w:t>
       </w:r>
     </w:p>
   </w:comment>
@@ -5681,7 +5788,7 @@
       </w:r>
     </w:p>
   </w:comment>
-  <w:comment w:id="5" w:author="Shane Havers" w:date="2017-05-16T12:54:00Z" w:initials="SH">
+  <w:comment w:id="6" w:author="Shane Havers" w:date="2017-05-16T12:54:00Z" w:initials="SH">
     <w:p>
       <w:pPr>
         <w:pStyle w:val="CommentText"/>
@@ -5697,7 +5804,7 @@
       </w:r>
     </w:p>
   </w:comment>
-  <w:comment w:id="6" w:author="Shane Havers" w:date="2017-05-17T21:18:00Z" w:initials="SH">
+  <w:comment w:id="7" w:author="Shane Havers" w:date="2017-05-17T21:18:00Z" w:initials="SH">
     <w:p>
       <w:pPr>
         <w:pStyle w:val="CommentText"/>
@@ -5733,7 +5840,7 @@
 </file>
 
 <file path=word/commentsExtended.xml><?xml version="1.0" encoding="utf-8"?>
-<w15:commentsEx xmlns:wpc="http://schemas.microsoft.com/office/word/2010/wordprocessingCanvas" xmlns:cx="http://schemas.microsoft.com/office/drawing/2014/chartex" xmlns:cx1="http://schemas.microsoft.com/office/drawing/2015/9/8/chartex" xmlns:cx2="http://schemas.microsoft.com/office/drawing/2015/10/21/chartex" xmlns:cx3="http://schemas.microsoft.com/office/drawing/2016/5/9/chartex" xmlns:cx4="http://schemas.microsoft.com/office/drawing/2016/5/10/chartex" xmlns:cx5="http://schemas.microsoft.com/office/drawing/2016/5/11/chartex" xmlns:mc="http://schemas.openxmlformats.org/markup-compatibility/2006" xmlns:o="urn:schemas-microsoft-com:office:office" xmlns:r="http://schemas.openxmlformats.org/officeDocument/2006/relationships" xmlns:m="http://schemas.openxmlformats.org/officeDocument/2006/math" xmlns:v="urn:schemas-microsoft-com:vml" xmlns:wp14="http://schemas.microsoft.com/office/word/2010/wordprocessingDrawing" xmlns:wp="http://schemas.openxmlformats.org/drawingml/2006/wordprocessingDrawing" xmlns:w10="urn:schemas-microsoft-com:office:word" xmlns:w="http://schemas.openxmlformats.org/wordprocessingml/2006/main" xmlns:w14="http://schemas.microsoft.com/office/word/2010/wordml" xmlns:w15="http://schemas.microsoft.com/office/word/2012/wordml" xmlns:w16se="http://schemas.microsoft.com/office/word/2015/wordml/symex" xmlns:wpg="http://schemas.microsoft.com/office/word/2010/wordprocessingGroup" xmlns:wpi="http://schemas.microsoft.com/office/word/2010/wordprocessingInk" xmlns:wne="http://schemas.microsoft.com/office/word/2006/wordml" xmlns:wps="http://schemas.microsoft.com/office/word/2010/wordprocessingShape" mc:Ignorable="w14 w15 w16se wp14">
+<w15:commentsEx xmlns:wpc="http://schemas.microsoft.com/office/word/2010/wordprocessingCanvas" xmlns:cx="http://schemas.microsoft.com/office/drawing/2014/chartex" xmlns:cx1="http://schemas.microsoft.com/office/drawing/2015/9/8/chartex" xmlns:cx2="http://schemas.microsoft.com/office/drawing/2015/10/21/chartex" xmlns:cx3="http://schemas.microsoft.com/office/drawing/2016/5/9/chartex" xmlns:cx4="http://schemas.microsoft.com/office/drawing/2016/5/10/chartex" xmlns:cx5="http://schemas.microsoft.com/office/drawing/2016/5/11/chartex" xmlns:cx6="http://schemas.microsoft.com/office/drawing/2016/5/12/chartex" xmlns:cx7="http://schemas.microsoft.com/office/drawing/2016/5/13/chartex" xmlns:cx8="http://schemas.microsoft.com/office/drawing/2016/5/14/chartex" xmlns:mc="http://schemas.openxmlformats.org/markup-compatibility/2006" xmlns:o="urn:schemas-microsoft-com:office:office" xmlns:r="http://schemas.openxmlformats.org/officeDocument/2006/relationships" xmlns:m="http://schemas.openxmlformats.org/officeDocument/2006/math" xmlns:v="urn:schemas-microsoft-com:vml" xmlns:wp14="http://schemas.microsoft.com/office/word/2010/wordprocessingDrawing" xmlns:wp="http://schemas.openxmlformats.org/drawingml/2006/wordprocessingDrawing" xmlns:w10="urn:schemas-microsoft-com:office:word" xmlns:w="http://schemas.openxmlformats.org/wordprocessingml/2006/main" xmlns:w14="http://schemas.microsoft.com/office/word/2010/wordml" xmlns:w15="http://schemas.microsoft.com/office/word/2012/wordml" xmlns:w16se="http://schemas.microsoft.com/office/word/2015/wordml/symex" xmlns:wpg="http://schemas.microsoft.com/office/word/2010/wordprocessingGroup" xmlns:wpi="http://schemas.microsoft.com/office/word/2010/wordprocessingInk" xmlns:wne="http://schemas.microsoft.com/office/word/2006/wordml" xmlns:wps="http://schemas.microsoft.com/office/word/2010/wordprocessingShape" mc:Ignorable="w14 w15 w16se wp14">
   <w15:commentEx w15:paraId="1E4D7426" w15:done="1"/>
   <w15:commentEx w15:paraId="1C6D9891" w15:done="0"/>
   <w15:commentEx w15:paraId="3382C672" w15:done="0"/>
@@ -5746,7 +5853,7 @@
 </file>
 
 <file path=word/endnotes.xml><?xml version="1.0" encoding="utf-8"?>
-<w:endnotes xmlns:wpc="http://schemas.microsoft.com/office/word/2010/wordprocessingCanvas" xmlns:cx="http://schemas.microsoft.com/office/drawing/2014/chartex" xmlns:cx1="http://schemas.microsoft.com/office/drawing/2015/9/8/chartex" xmlns:cx2="http://schemas.microsoft.com/office/drawing/2015/10/21/chartex" xmlns:cx3="http://schemas.microsoft.com/office/drawing/2016/5/9/chartex" xmlns:cx4="http://schemas.microsoft.com/office/drawing/2016/5/10/chartex" xmlns:cx5="http://schemas.microsoft.com/office/drawing/2016/5/11/chartex" xmlns:mc="http://schemas.openxmlformats.org/markup-compatibility/2006" xmlns:o="urn:schemas-microsoft-com:office:office" xmlns:r="http://schemas.openxmlformats.org/officeDocument/2006/relationships" xmlns:m="http://schemas.openxmlformats.org/officeDocument/2006/math" xmlns:v="urn:schemas-microsoft-com:vml" xmlns:wp14="http://schemas.microsoft.com/office/word/2010/wordprocessingDrawing" xmlns:wp="http://schemas.openxmlformats.org/drawingml/2006/wordprocessingDrawing" xmlns:w10="urn:schemas-microsoft-com:office:word" xmlns:w="http://schemas.openxmlformats.org/wordprocessingml/2006/main" xmlns:w14="http://schemas.microsoft.com/office/word/2010/wordml" xmlns:w15="http://schemas.microsoft.com/office/word/2012/wordml" xmlns:w16se="http://schemas.microsoft.com/office/word/2015/wordml/symex" xmlns:wpg="http://schemas.microsoft.com/office/word/2010/wordprocessingGroup" xmlns:wpi="http://schemas.microsoft.com/office/word/2010/wordprocessingInk" xmlns:wne="http://schemas.microsoft.com/office/word/2006/wordml" xmlns:wps="http://schemas.microsoft.com/office/word/2010/wordprocessingShape" mc:Ignorable="w14 w15 w16se wp14">
+<w:endnotes xmlns:wpc="http://schemas.microsoft.com/office/word/2010/wordprocessingCanvas" xmlns:cx="http://schemas.microsoft.com/office/drawing/2014/chartex" xmlns:cx1="http://schemas.microsoft.com/office/drawing/2015/9/8/chartex" xmlns:cx2="http://schemas.microsoft.com/office/drawing/2015/10/21/chartex" xmlns:cx3="http://schemas.microsoft.com/office/drawing/2016/5/9/chartex" xmlns:cx4="http://schemas.microsoft.com/office/drawing/2016/5/10/chartex" xmlns:cx5="http://schemas.microsoft.com/office/drawing/2016/5/11/chartex" xmlns:cx6="http://schemas.microsoft.com/office/drawing/2016/5/12/chartex" xmlns:cx7="http://schemas.microsoft.com/office/drawing/2016/5/13/chartex" xmlns:cx8="http://schemas.microsoft.com/office/drawing/2016/5/14/chartex" xmlns:mc="http://schemas.openxmlformats.org/markup-compatibility/2006" xmlns:o="urn:schemas-microsoft-com:office:office" xmlns:r="http://schemas.openxmlformats.org/officeDocument/2006/relationships" xmlns:m="http://schemas.openxmlformats.org/officeDocument/2006/math" xmlns:v="urn:schemas-microsoft-com:vml" xmlns:wp14="http://schemas.microsoft.com/office/word/2010/wordprocessingDrawing" xmlns:wp="http://schemas.openxmlformats.org/drawingml/2006/wordprocessingDrawing" xmlns:w10="urn:schemas-microsoft-com:office:word" xmlns:w="http://schemas.openxmlformats.org/wordprocessingml/2006/main" xmlns:w14="http://schemas.microsoft.com/office/word/2010/wordml" xmlns:w15="http://schemas.microsoft.com/office/word/2012/wordml" xmlns:w16se="http://schemas.microsoft.com/office/word/2015/wordml/symex" xmlns:wpg="http://schemas.microsoft.com/office/word/2010/wordprocessingGroup" xmlns:wpi="http://schemas.microsoft.com/office/word/2010/wordprocessingInk" xmlns:wne="http://schemas.microsoft.com/office/word/2006/wordml" xmlns:wps="http://schemas.microsoft.com/office/word/2010/wordprocessingShape" mc:Ignorable="w14 w15 w16se wp14">
   <w:endnote w:type="separator" w:id="-1">
     <w:p>
       <w:pPr>
@@ -5771,7 +5878,7 @@
 </file>
 
 <file path=word/footer1.xml><?xml version="1.0" encoding="utf-8"?>
-<w:ftr xmlns:wpc="http://schemas.microsoft.com/office/word/2010/wordprocessingCanvas" xmlns:cx="http://schemas.microsoft.com/office/drawing/2014/chartex" xmlns:cx1="http://schemas.microsoft.com/office/drawing/2015/9/8/chartex" xmlns:cx2="http://schemas.microsoft.com/office/drawing/2015/10/21/chartex" xmlns:cx3="http://schemas.microsoft.com/office/drawing/2016/5/9/chartex" xmlns:cx4="http://schemas.microsoft.com/office/drawing/2016/5/10/chartex" xmlns:cx5="http://schemas.microsoft.com/office/drawing/2016/5/11/chartex" xmlns:mc="http://schemas.openxmlformats.org/markup-compatibility/2006" xmlns:o="urn:schemas-microsoft-com:office:office" xmlns:r="http://schemas.openxmlformats.org/officeDocument/2006/relationships" xmlns:m="http://schemas.openxmlformats.org/officeDocument/2006/math" xmlns:v="urn:schemas-microsoft-com:vml" xmlns:wp14="http://schemas.microsoft.com/office/word/2010/wordprocessingDrawing" xmlns:wp="http://schemas.openxmlformats.org/drawingml/2006/wordprocessingDrawing" xmlns:w10="urn:schemas-microsoft-com:office:word" xmlns:w="http://schemas.openxmlformats.org/wordprocessingml/2006/main" xmlns:w14="http://schemas.microsoft.com/office/word/2010/wordml" xmlns:w15="http://schemas.microsoft.com/office/word/2012/wordml" xmlns:w16se="http://schemas.microsoft.com/office/word/2015/wordml/symex" xmlns:wpg="http://schemas.microsoft.com/office/word/2010/wordprocessingGroup" xmlns:wpi="http://schemas.microsoft.com/office/word/2010/wordprocessingInk" xmlns:wne="http://schemas.microsoft.com/office/word/2006/wordml" xmlns:wps="http://schemas.microsoft.com/office/word/2010/wordprocessingShape" mc:Ignorable="w14 w15 w16se wp14">
+<w:ftr xmlns:wpc="http://schemas.microsoft.com/office/word/2010/wordprocessingCanvas" xmlns:cx="http://schemas.microsoft.com/office/drawing/2014/chartex" xmlns:cx1="http://schemas.microsoft.com/office/drawing/2015/9/8/chartex" xmlns:cx2="http://schemas.microsoft.com/office/drawing/2015/10/21/chartex" xmlns:cx3="http://schemas.microsoft.com/office/drawing/2016/5/9/chartex" xmlns:cx4="http://schemas.microsoft.com/office/drawing/2016/5/10/chartex" xmlns:cx5="http://schemas.microsoft.com/office/drawing/2016/5/11/chartex" xmlns:cx6="http://schemas.microsoft.com/office/drawing/2016/5/12/chartex" xmlns:cx7="http://schemas.microsoft.com/office/drawing/2016/5/13/chartex" xmlns:cx8="http://schemas.microsoft.com/office/drawing/2016/5/14/chartex" xmlns:mc="http://schemas.openxmlformats.org/markup-compatibility/2006" xmlns:o="urn:schemas-microsoft-com:office:office" xmlns:r="http://schemas.openxmlformats.org/officeDocument/2006/relationships" xmlns:m="http://schemas.openxmlformats.org/officeDocument/2006/math" xmlns:v="urn:schemas-microsoft-com:vml" xmlns:wp14="http://schemas.microsoft.com/office/word/2010/wordprocessingDrawing" xmlns:wp="http://schemas.openxmlformats.org/drawingml/2006/wordprocessingDrawing" xmlns:w10="urn:schemas-microsoft-com:office:word" xmlns:w="http://schemas.openxmlformats.org/wordprocessingml/2006/main" xmlns:w14="http://schemas.microsoft.com/office/word/2010/wordml" xmlns:w15="http://schemas.microsoft.com/office/word/2012/wordml" xmlns:w16se="http://schemas.microsoft.com/office/word/2015/wordml/symex" xmlns:wpg="http://schemas.microsoft.com/office/word/2010/wordprocessingGroup" xmlns:wpi="http://schemas.microsoft.com/office/word/2010/wordprocessingInk" xmlns:wne="http://schemas.microsoft.com/office/word/2006/wordml" xmlns:wps="http://schemas.microsoft.com/office/word/2010/wordprocessingShape" mc:Ignorable="w14 w15 w16se wp14">
   <w:sdt>
     <w:sdtPr>
       <w:id w:val="-2052372562"/>
@@ -5780,6 +5887,7 @@
         <w:docPartUnique/>
       </w:docPartObj>
     </w:sdtPr>
+    <w:sdtEndPr/>
     <w:sdtContent>
       <w:sdt>
         <w:sdtPr>
@@ -5789,6 +5897,7 @@
             <w:docPartUnique/>
           </w:docPartObj>
         </w:sdtPr>
+        <w:sdtEndPr/>
         <w:sdtContent>
           <w:p>
             <w:pPr>
@@ -5829,7 +5938,7 @@
                 <w:bCs/>
                 <w:noProof/>
               </w:rPr>
-              <w:t>13</w:t>
+              <w:t>3</w:t>
             </w:r>
             <w:r>
               <w:rPr>
@@ -5874,7 +5983,7 @@
                 <w:bCs/>
                 <w:noProof/>
               </w:rPr>
-              <w:t>13</w:t>
+              <w:t>14</w:t>
             </w:r>
             <w:r>
               <w:rPr>
@@ -5900,7 +6009,7 @@
 </file>
 
 <file path=word/footnotes.xml><?xml version="1.0" encoding="utf-8"?>
-<w:footnotes xmlns:wpc="http://schemas.microsoft.com/office/word/2010/wordprocessingCanvas" xmlns:cx="http://schemas.microsoft.com/office/drawing/2014/chartex" xmlns:cx1="http://schemas.microsoft.com/office/drawing/2015/9/8/chartex" xmlns:cx2="http://schemas.microsoft.com/office/drawing/2015/10/21/chartex" xmlns:cx3="http://schemas.microsoft.com/office/drawing/2016/5/9/chartex" xmlns:cx4="http://schemas.microsoft.com/office/drawing/2016/5/10/chartex" xmlns:cx5="http://schemas.microsoft.com/office/drawing/2016/5/11/chartex" xmlns:mc="http://schemas.openxmlformats.org/markup-compatibility/2006" xmlns:o="urn:schemas-microsoft-com:office:office" xmlns:r="http://schemas.openxmlformats.org/officeDocument/2006/relationships" xmlns:m="http://schemas.openxmlformats.org/officeDocument/2006/math" xmlns:v="urn:schemas-microsoft-com:vml" xmlns:wp14="http://schemas.microsoft.com/office/word/2010/wordprocessingDrawing" xmlns:wp="http://schemas.openxmlformats.org/drawingml/2006/wordprocessingDrawing" xmlns:w10="urn:schemas-microsoft-com:office:word" xmlns:w="http://schemas.openxmlformats.org/wordprocessingml/2006/main" xmlns:w14="http://schemas.microsoft.com/office/word/2010/wordml" xmlns:w15="http://schemas.microsoft.com/office/word/2012/wordml" xmlns:w16se="http://schemas.microsoft.com/office/word/2015/wordml/symex" xmlns:wpg="http://schemas.microsoft.com/office/word/2010/wordprocessingGroup" xmlns:wpi="http://schemas.microsoft.com/office/word/2010/wordprocessingInk" xmlns:wne="http://schemas.microsoft.com/office/word/2006/wordml" xmlns:wps="http://schemas.microsoft.com/office/word/2010/wordprocessingShape" mc:Ignorable="w14 w15 w16se wp14">
+<w:footnotes xmlns:wpc="http://schemas.microsoft.com/office/word/2010/wordprocessingCanvas" xmlns:cx="http://schemas.microsoft.com/office/drawing/2014/chartex" xmlns:cx1="http://schemas.microsoft.com/office/drawing/2015/9/8/chartex" xmlns:cx2="http://schemas.microsoft.com/office/drawing/2015/10/21/chartex" xmlns:cx3="http://schemas.microsoft.com/office/drawing/2016/5/9/chartex" xmlns:cx4="http://schemas.microsoft.com/office/drawing/2016/5/10/chartex" xmlns:cx5="http://schemas.microsoft.com/office/drawing/2016/5/11/chartex" xmlns:cx6="http://schemas.microsoft.com/office/drawing/2016/5/12/chartex" xmlns:cx7="http://schemas.microsoft.com/office/drawing/2016/5/13/chartex" xmlns:cx8="http://schemas.microsoft.com/office/drawing/2016/5/14/chartex" xmlns:mc="http://schemas.openxmlformats.org/markup-compatibility/2006" xmlns:o="urn:schemas-microsoft-com:office:office" xmlns:r="http://schemas.openxmlformats.org/officeDocument/2006/relationships" xmlns:m="http://schemas.openxmlformats.org/officeDocument/2006/math" xmlns:v="urn:schemas-microsoft-com:vml" xmlns:wp14="http://schemas.microsoft.com/office/word/2010/wordprocessingDrawing" xmlns:wp="http://schemas.openxmlformats.org/drawingml/2006/wordprocessingDrawing" xmlns:w10="urn:schemas-microsoft-com:office:word" xmlns:w="http://schemas.openxmlformats.org/wordprocessingml/2006/main" xmlns:w14="http://schemas.microsoft.com/office/word/2010/wordml" xmlns:w15="http://schemas.microsoft.com/office/word/2012/wordml" xmlns:w16se="http://schemas.microsoft.com/office/word/2015/wordml/symex" xmlns:wpg="http://schemas.microsoft.com/office/word/2010/wordprocessingGroup" xmlns:wpi="http://schemas.microsoft.com/office/word/2010/wordprocessingInk" xmlns:wne="http://schemas.microsoft.com/office/word/2006/wordml" xmlns:wps="http://schemas.microsoft.com/office/word/2010/wordprocessingShape" mc:Ignorable="w14 w15 w16se wp14">
   <w:footnote w:type="separator" w:id="-1">
     <w:p>
       <w:pPr>
@@ -5925,7 +6034,7 @@
 </file>
 
 <file path=word/numbering.xml><?xml version="1.0" encoding="utf-8"?>
-<w:numbering xmlns:wpc="http://schemas.microsoft.com/office/word/2010/wordprocessingCanvas" xmlns:cx="http://schemas.microsoft.com/office/drawing/2014/chartex" xmlns:cx1="http://schemas.microsoft.com/office/drawing/2015/9/8/chartex" xmlns:cx2="http://schemas.microsoft.com/office/drawing/2015/10/21/chartex" xmlns:cx3="http://schemas.microsoft.com/office/drawing/2016/5/9/chartex" xmlns:cx4="http://schemas.microsoft.com/office/drawing/2016/5/10/chartex" xmlns:cx5="http://schemas.microsoft.com/office/drawing/2016/5/11/chartex" xmlns:mc="http://schemas.openxmlformats.org/markup-compatibility/2006" xmlns:o="urn:schemas-microsoft-com:office:office" xmlns:r="http://schemas.openxmlformats.org/officeDocument/2006/relationships" xmlns:m="http://schemas.openxmlformats.org/officeDocument/2006/math" xmlns:v="urn:schemas-microsoft-com:vml" xmlns:wp14="http://schemas.microsoft.com/office/word/2010/wordprocessingDrawing" xmlns:wp="http://schemas.openxmlformats.org/drawingml/2006/wordprocessingDrawing" xmlns:w10="urn:schemas-microsoft-com:office:word" xmlns:w="http://schemas.openxmlformats.org/wordprocessingml/2006/main" xmlns:w14="http://schemas.microsoft.com/office/word/2010/wordml" xmlns:w15="http://schemas.microsoft.com/office/word/2012/wordml" xmlns:w16se="http://schemas.microsoft.com/office/word/2015/wordml/symex" xmlns:wpg="http://schemas.microsoft.com/office/word/2010/wordprocessingGroup" xmlns:wpi="http://schemas.microsoft.com/office/word/2010/wordprocessingInk" xmlns:wne="http://schemas.microsoft.com/office/word/2006/wordml" xmlns:wps="http://schemas.microsoft.com/office/word/2010/wordprocessingShape" mc:Ignorable="w14 w15 w16se wp14">
+<w:numbering xmlns:wpc="http://schemas.microsoft.com/office/word/2010/wordprocessingCanvas" xmlns:cx="http://schemas.microsoft.com/office/drawing/2014/chartex" xmlns:cx1="http://schemas.microsoft.com/office/drawing/2015/9/8/chartex" xmlns:cx2="http://schemas.microsoft.com/office/drawing/2015/10/21/chartex" xmlns:cx3="http://schemas.microsoft.com/office/drawing/2016/5/9/chartex" xmlns:cx4="http://schemas.microsoft.com/office/drawing/2016/5/10/chartex" xmlns:cx5="http://schemas.microsoft.com/office/drawing/2016/5/11/chartex" xmlns:cx6="http://schemas.microsoft.com/office/drawing/2016/5/12/chartex" xmlns:cx7="http://schemas.microsoft.com/office/drawing/2016/5/13/chartex" xmlns:cx8="http://schemas.microsoft.com/office/drawing/2016/5/14/chartex" xmlns:mc="http://schemas.openxmlformats.org/markup-compatibility/2006" xmlns:o="urn:schemas-microsoft-com:office:office" xmlns:r="http://schemas.openxmlformats.org/officeDocument/2006/relationships" xmlns:m="http://schemas.openxmlformats.org/officeDocument/2006/math" xmlns:v="urn:schemas-microsoft-com:vml" xmlns:wp14="http://schemas.microsoft.com/office/word/2010/wordprocessingDrawing" xmlns:wp="http://schemas.openxmlformats.org/drawingml/2006/wordprocessingDrawing" xmlns:w10="urn:schemas-microsoft-com:office:word" xmlns:w="http://schemas.openxmlformats.org/wordprocessingml/2006/main" xmlns:w14="http://schemas.microsoft.com/office/word/2010/wordml" xmlns:w15="http://schemas.microsoft.com/office/word/2012/wordml" xmlns:w16se="http://schemas.microsoft.com/office/word/2015/wordml/symex" xmlns:wpg="http://schemas.microsoft.com/office/word/2010/wordprocessingGroup" xmlns:wpi="http://schemas.microsoft.com/office/word/2010/wordprocessingInk" xmlns:wne="http://schemas.microsoft.com/office/word/2006/wordml" xmlns:wps="http://schemas.microsoft.com/office/word/2010/wordprocessingShape" mc:Ignorable="w14 w15 w16se wp14">
   <w:abstractNum w:abstractNumId="0" w15:restartNumberingAfterBreak="0">
     <w:nsid w:val="0D4A039E"/>
     <w:multiLevelType w:val="hybridMultilevel"/>
@@ -6484,7 +6593,7 @@
 </file>
 
 <file path=word/people.xml><?xml version="1.0" encoding="utf-8"?>
-<w15:people xmlns:wpc="http://schemas.microsoft.com/office/word/2010/wordprocessingCanvas" xmlns:cx="http://schemas.microsoft.com/office/drawing/2014/chartex" xmlns:cx1="http://schemas.microsoft.com/office/drawing/2015/9/8/chartex" xmlns:cx2="http://schemas.microsoft.com/office/drawing/2015/10/21/chartex" xmlns:cx3="http://schemas.microsoft.com/office/drawing/2016/5/9/chartex" xmlns:cx4="http://schemas.microsoft.com/office/drawing/2016/5/10/chartex" xmlns:cx5="http://schemas.microsoft.com/office/drawing/2016/5/11/chartex" xmlns:mc="http://schemas.openxmlformats.org/markup-compatibility/2006" xmlns:o="urn:schemas-microsoft-com:office:office" xmlns:r="http://schemas.openxmlformats.org/officeDocument/2006/relationships" xmlns:m="http://schemas.openxmlformats.org/officeDocument/2006/math" xmlns:v="urn:schemas-microsoft-com:vml" xmlns:wp14="http://schemas.microsoft.com/office/word/2010/wordprocessingDrawing" xmlns:wp="http://schemas.openxmlformats.org/drawingml/2006/wordprocessingDrawing" xmlns:w10="urn:schemas-microsoft-com:office:word" xmlns:w="http://schemas.openxmlformats.org/wordprocessingml/2006/main" xmlns:w14="http://schemas.microsoft.com/office/word/2010/wordml" xmlns:w15="http://schemas.microsoft.com/office/word/2012/wordml" xmlns:w16se="http://schemas.microsoft.com/office/word/2015/wordml/symex" xmlns:wpg="http://schemas.microsoft.com/office/word/2010/wordprocessingGroup" xmlns:wpi="http://schemas.microsoft.com/office/word/2010/wordprocessingInk" xmlns:wne="http://schemas.microsoft.com/office/word/2006/wordml" xmlns:wps="http://schemas.microsoft.com/office/word/2010/wordprocessingShape" mc:Ignorable="w14 w15 w16se wp14">
+<w15:people xmlns:wpc="http://schemas.microsoft.com/office/word/2010/wordprocessingCanvas" xmlns:cx="http://schemas.microsoft.com/office/drawing/2014/chartex" xmlns:cx1="http://schemas.microsoft.com/office/drawing/2015/9/8/chartex" xmlns:cx2="http://schemas.microsoft.com/office/drawing/2015/10/21/chartex" xmlns:cx3="http://schemas.microsoft.com/office/drawing/2016/5/9/chartex" xmlns:cx4="http://schemas.microsoft.com/office/drawing/2016/5/10/chartex" xmlns:cx5="http://schemas.microsoft.com/office/drawing/2016/5/11/chartex" xmlns:cx6="http://schemas.microsoft.com/office/drawing/2016/5/12/chartex" xmlns:cx7="http://schemas.microsoft.com/office/drawing/2016/5/13/chartex" xmlns:cx8="http://schemas.microsoft.com/office/drawing/2016/5/14/chartex" xmlns:mc="http://schemas.openxmlformats.org/markup-compatibility/2006" xmlns:o="urn:schemas-microsoft-com:office:office" xmlns:r="http://schemas.openxmlformats.org/officeDocument/2006/relationships" xmlns:m="http://schemas.openxmlformats.org/officeDocument/2006/math" xmlns:v="urn:schemas-microsoft-com:vml" xmlns:wp14="http://schemas.microsoft.com/office/word/2010/wordprocessingDrawing" xmlns:wp="http://schemas.openxmlformats.org/drawingml/2006/wordprocessingDrawing" xmlns:w10="urn:schemas-microsoft-com:office:word" xmlns:w="http://schemas.openxmlformats.org/wordprocessingml/2006/main" xmlns:w14="http://schemas.microsoft.com/office/word/2010/wordml" xmlns:w15="http://schemas.microsoft.com/office/word/2012/wordml" xmlns:w16se="http://schemas.microsoft.com/office/word/2015/wordml/symex" xmlns:wpg="http://schemas.microsoft.com/office/word/2010/wordprocessingGroup" xmlns:wpi="http://schemas.microsoft.com/office/word/2010/wordprocessingInk" xmlns:wne="http://schemas.microsoft.com/office/word/2006/wordml" xmlns:wps="http://schemas.microsoft.com/office/word/2010/wordprocessingShape" mc:Ignorable="w14 w15 w16se wp14">
   <w15:person w15:author="Shane Havers">
     <w15:presenceInfo w15:providerId="Windows Live" w15:userId="777a5e6e5c76f708"/>
   </w15:person>
@@ -6960,6 +7069,7 @@
   <w:style w:type="character" w:default="1" w:styleId="DefaultParagraphFont">
     <w:name w:val="Default Paragraph Font"/>
     <w:uiPriority w:val="1"/>
+    <w:semiHidden/>
     <w:unhideWhenUsed/>
   </w:style>
   <w:style w:type="table" w:default="1" w:styleId="TableNormal">
@@ -7284,548 +7394,6 @@
     </w:rPr>
   </w:style>
 </w:styles>
-</file>
-
-<file path=word/glossary/document.xml><?xml version="1.0" encoding="utf-8"?>
-<w:glossaryDocument xmlns:wpc="http://schemas.microsoft.com/office/word/2010/wordprocessingCanvas" xmlns:cx="http://schemas.microsoft.com/office/drawing/2014/chartex" xmlns:cx1="http://schemas.microsoft.com/office/drawing/2015/9/8/chartex" xmlns:cx2="http://schemas.microsoft.com/office/drawing/2015/10/21/chartex" xmlns:cx3="http://schemas.microsoft.com/office/drawing/2016/5/9/chartex" xmlns:cx4="http://schemas.microsoft.com/office/drawing/2016/5/10/chartex" xmlns:cx5="http://schemas.microsoft.com/office/drawing/2016/5/11/chartex" xmlns:mc="http://schemas.openxmlformats.org/markup-compatibility/2006" xmlns:o="urn:schemas-microsoft-com:office:office" xmlns:r="http://schemas.openxmlformats.org/officeDocument/2006/relationships" xmlns:m="http://schemas.openxmlformats.org/officeDocument/2006/math" xmlns:v="urn:schemas-microsoft-com:vml" xmlns:wp14="http://schemas.microsoft.com/office/word/2010/wordprocessingDrawing" xmlns:wp="http://schemas.openxmlformats.org/drawingml/2006/wordprocessingDrawing" xmlns:w10="urn:schemas-microsoft-com:office:word" xmlns:w="http://schemas.openxmlformats.org/wordprocessingml/2006/main" xmlns:w14="http://schemas.microsoft.com/office/word/2010/wordml" xmlns:w15="http://schemas.microsoft.com/office/word/2012/wordml" xmlns:w16se="http://schemas.microsoft.com/office/word/2015/wordml/symex" xmlns:wpg="http://schemas.microsoft.com/office/word/2010/wordprocessingGroup" xmlns:wpi="http://schemas.microsoft.com/office/word/2010/wordprocessingInk" xmlns:wne="http://schemas.microsoft.com/office/word/2006/wordml" xmlns:wps="http://schemas.microsoft.com/office/word/2010/wordprocessingShape" mc:Ignorable="w14 w15 w16se wp14"/>
-</file>
-
-<file path=word/glossary/fontTable.xml><?xml version="1.0" encoding="utf-8"?>
-<w:fonts xmlns:mc="http://schemas.openxmlformats.org/markup-compatibility/2006" xmlns:r="http://schemas.openxmlformats.org/officeDocument/2006/relationships" xmlns:w="http://schemas.openxmlformats.org/wordprocessingml/2006/main" xmlns:w14="http://schemas.microsoft.com/office/word/2010/wordml" xmlns:w15="http://schemas.microsoft.com/office/word/2012/wordml" xmlns:w16se="http://schemas.microsoft.com/office/word/2015/wordml/symex" mc:Ignorable="w14 w15 w16se">
-  <w:font w:name="Times New Roman">
-    <w:panose1 w:val="02020603050405020304"/>
-    <w:charset w:val="00"/>
-    <w:family w:val="roman"/>
-    <w:pitch w:val="variable"/>
-    <w:sig w:usb0="E0002EFF" w:usb1="C000785B" w:usb2="00000009" w:usb3="00000000" w:csb0="000001FF" w:csb1="00000000"/>
-  </w:font>
-  <w:font w:name="Calibri">
-    <w:panose1 w:val="020F0502020204030204"/>
-    <w:charset w:val="00"/>
-    <w:family w:val="swiss"/>
-    <w:pitch w:val="variable"/>
-    <w:sig w:usb0="E0002AFF" w:usb1="C000247B" w:usb2="00000009" w:usb3="00000000" w:csb0="000001FF" w:csb1="00000000"/>
-  </w:font>
-  <w:font w:name="Calibri Light">
-    <w:panose1 w:val="020F0302020204030204"/>
-    <w:charset w:val="00"/>
-    <w:family w:val="swiss"/>
-    <w:pitch w:val="variable"/>
-    <w:sig w:usb0="E0002AFF" w:usb1="C000247B" w:usb2="00000009" w:usb3="00000000" w:csb0="000001FF" w:csb1="00000000"/>
-  </w:font>
-  <w:font w:name="Segoe UI">
-    <w:panose1 w:val="020B0502040204020203"/>
-    <w:charset w:val="00"/>
-    <w:family w:val="swiss"/>
-    <w:pitch w:val="variable"/>
-    <w:sig w:usb0="E4002EFF" w:usb1="C000E47F" w:usb2="00000009" w:usb3="00000000" w:csb0="000001FF" w:csb1="00000000"/>
-  </w:font>
-  <w:font w:name="Cambria Math">
-    <w:panose1 w:val="02040503050406030204"/>
-    <w:charset w:val="00"/>
-    <w:family w:val="roman"/>
-    <w:pitch w:val="variable"/>
-    <w:sig w:usb0="E00002FF" w:usb1="420024FF" w:usb2="00000000" w:usb3="00000000" w:csb0="0000019F" w:csb1="00000000"/>
-  </w:font>
-  <w:font w:name="CMR10">
-    <w:altName w:val="Calibri"/>
-    <w:panose1 w:val="00000000000000000000"/>
-    <w:charset w:val="00"/>
-    <w:family w:val="auto"/>
-    <w:notTrueType/>
-    <w:pitch w:val="default"/>
-    <w:sig w:usb0="00000003" w:usb1="00000000" w:usb2="00000000" w:usb3="00000000" w:csb0="00000001" w:csb1="00000000"/>
-  </w:font>
-  <w:font w:name="Courier New">
-    <w:panose1 w:val="02070309020205020404"/>
-    <w:charset w:val="00"/>
-    <w:family w:val="modern"/>
-    <w:pitch w:val="fixed"/>
-    <w:sig w:usb0="E0002EFF" w:usb1="C0007843" w:usb2="00000009" w:usb3="00000000" w:csb0="000001FF" w:csb1="00000000"/>
-  </w:font>
-</w:fonts>
-</file>
-
-<file path=word/glossary/settings.xml><?xml version="1.0" encoding="utf-8"?>
-<w:settings xmlns:mc="http://schemas.openxmlformats.org/markup-compatibility/2006" xmlns:o="urn:schemas-microsoft-com:office:office" xmlns:r="http://schemas.openxmlformats.org/officeDocument/2006/relationships" xmlns:m="http://schemas.openxmlformats.org/officeDocument/2006/math" xmlns:v="urn:schemas-microsoft-com:vml" xmlns:w10="urn:schemas-microsoft-com:office:word" xmlns:w="http://schemas.openxmlformats.org/wordprocessingml/2006/main" xmlns:w14="http://schemas.microsoft.com/office/word/2010/wordml" xmlns:w15="http://schemas.microsoft.com/office/word/2012/wordml" xmlns:w16se="http://schemas.microsoft.com/office/word/2015/wordml/symex" xmlns:sl="http://schemas.openxmlformats.org/schemaLibrary/2006/main" mc:Ignorable="w14 w15 w16se">
-  <w:view w:val="normal"/>
-  <w:defaultTabStop w:val="720"/>
-  <w:characterSpacingControl w:val="doNotCompress"/>
-  <w:compat>
-    <w:useFELayout/>
-    <w:compatSetting w:name="compatibilityMode" w:uri="http://schemas.microsoft.com/office/word" w:val="15"/>
-    <w:compatSetting w:name="overrideTableStyleFontSizeAndJustification" w:uri="http://schemas.microsoft.com/office/word" w:val="1"/>
-    <w:compatSetting w:name="enableOpenTypeFeatures" w:uri="http://schemas.microsoft.com/office/word" w:val="1"/>
-    <w:compatSetting w:name="doNotFlipMirrorIndents" w:uri="http://schemas.microsoft.com/office/word" w:val="1"/>
-    <w:compatSetting w:name="differentiateMultirowTableHeaders" w:uri="http://schemas.microsoft.com/office/word" w:val="1"/>
-  </w:compat>
-  <w:rsids>
-    <w:rsidRoot w:val="00726CB6"/>
-    <w:rsid w:val="00726CB6"/>
-  </w:rsids>
-  <m:mathPr>
-    <m:mathFont m:val="Cambria Math"/>
-    <m:brkBin m:val="before"/>
-    <m:brkBinSub m:val="--"/>
-    <m:smallFrac m:val="0"/>
-    <m:dispDef/>
-    <m:lMargin m:val="0"/>
-    <m:rMargin m:val="0"/>
-    <m:defJc m:val="centerGroup"/>
-    <m:wrapIndent m:val="1440"/>
-    <m:intLim m:val="subSup"/>
-    <m:naryLim m:val="undOvr"/>
-  </m:mathPr>
-  <w:themeFontLang w:val="en-AU"/>
-  <w:clrSchemeMapping w:bg1="light1" w:t1="dark1" w:bg2="light2" w:t2="dark2" w:accent1="accent1" w:accent2="accent2" w:accent3="accent3" w:accent4="accent4" w:accent5="accent5" w:accent6="accent6" w:hyperlink="hyperlink" w:followedHyperlink="followedHyperlink"/>
-  <w:decimalSymbol w:val="."/>
-  <w:listSeparator w:val=","/>
-  <w15:chartTrackingRefBased/>
-</w:settings>
-</file>
-
-<file path=word/glossary/styles.xml><?xml version="1.0" encoding="utf-8"?>
-<w:styles xmlns:mc="http://schemas.openxmlformats.org/markup-compatibility/2006" xmlns:r="http://schemas.openxmlformats.org/officeDocument/2006/relationships" xmlns:w="http://schemas.openxmlformats.org/wordprocessingml/2006/main" xmlns:w14="http://schemas.microsoft.com/office/word/2010/wordml" xmlns:w15="http://schemas.microsoft.com/office/word/2012/wordml" xmlns:w16se="http://schemas.microsoft.com/office/word/2015/wordml/symex" mc:Ignorable="w14 w15 w16se">
-  <w:docDefaults>
-    <w:rPrDefault>
-      <w:rPr>
-        <w:rFonts w:asciiTheme="minorHAnsi" w:eastAsiaTheme="minorEastAsia" w:hAnsiTheme="minorHAnsi" w:cstheme="minorBidi"/>
-        <w:sz w:val="22"/>
-        <w:szCs w:val="22"/>
-        <w:lang w:val="en-AU" w:eastAsia="en-AU" w:bidi="ar-SA"/>
-      </w:rPr>
-    </w:rPrDefault>
-    <w:pPrDefault>
-      <w:pPr>
-        <w:spacing w:after="160" w:line="259" w:lineRule="auto"/>
-      </w:pPr>
-    </w:pPrDefault>
-  </w:docDefaults>
-  <w:latentStyles w:defLockedState="0" w:defUIPriority="99" w:defSemiHidden="0" w:defUnhideWhenUsed="0" w:defQFormat="0" w:count="374">
-    <w:lsdException w:name="Normal" w:uiPriority="0" w:qFormat="1"/>
-    <w:lsdException w:name="heading 1" w:uiPriority="9" w:qFormat="1"/>
-    <w:lsdException w:name="heading 2" w:semiHidden="1" w:uiPriority="9" w:unhideWhenUsed="1" w:qFormat="1"/>
-    <w:lsdException w:name="heading 3" w:semiHidden="1" w:uiPriority="9" w:unhideWhenUsed="1" w:qFormat="1"/>
-    <w:lsdException w:name="heading 4" w:semiHidden="1" w:uiPriority="9" w:unhideWhenUsed="1" w:qFormat="1"/>
-    <w:lsdException w:name="heading 5" w:semiHidden="1" w:uiPriority="9" w:unhideWhenUsed="1" w:qFormat="1"/>
-    <w:lsdException w:name="heading 6" w:semiHidden="1" w:uiPriority="9" w:unhideWhenUsed="1" w:qFormat="1"/>
-    <w:lsdException w:name="heading 7" w:semiHidden="1" w:uiPriority="9" w:unhideWhenUsed="1" w:qFormat="1"/>
-    <w:lsdException w:name="heading 8" w:semiHidden="1" w:uiPriority="9" w:unhideWhenUsed="1" w:qFormat="1"/>
-    <w:lsdException w:name="heading 9" w:semiHidden="1" w:uiPriority="9" w:unhideWhenUsed="1" w:qFormat="1"/>
-    <w:lsdException w:name="index 1" w:semiHidden="1" w:unhideWhenUsed="1"/>
-    <w:lsdException w:name="index 2" w:semiHidden="1" w:unhideWhenUsed="1"/>
-    <w:lsdException w:name="index 3" w:semiHidden="1" w:unhideWhenUsed="1"/>
-    <w:lsdException w:name="index 4" w:semiHidden="1" w:unhideWhenUsed="1"/>
-    <w:lsdException w:name="index 5" w:semiHidden="1" w:unhideWhenUsed="1"/>
-    <w:lsdException w:name="index 6" w:semiHidden="1" w:unhideWhenUsed="1"/>
-    <w:lsdException w:name="index 7" w:semiHidden="1" w:unhideWhenUsed="1"/>
-    <w:lsdException w:name="index 8" w:semiHidden="1" w:unhideWhenUsed="1"/>
-    <w:lsdException w:name="index 9" w:semiHidden="1" w:unhideWhenUsed="1"/>
-    <w:lsdException w:name="toc 1" w:semiHidden="1" w:uiPriority="39" w:unhideWhenUsed="1"/>
-    <w:lsdException w:name="toc 2" w:semiHidden="1" w:uiPriority="39" w:unhideWhenUsed="1"/>
-    <w:lsdException w:name="toc 3" w:semiHidden="1" w:uiPriority="39" w:unhideWhenUsed="1"/>
-    <w:lsdException w:name="toc 4" w:semiHidden="1" w:uiPriority="39" w:unhideWhenUsed="1"/>
-    <w:lsdException w:name="toc 5" w:semiHidden="1" w:uiPriority="39" w:unhideWhenUsed="1"/>
-    <w:lsdException w:name="toc 6" w:semiHidden="1" w:uiPriority="39" w:unhideWhenUsed="1"/>
-    <w:lsdException w:name="toc 7" w:semiHidden="1" w:uiPriority="39" w:unhideWhenUsed="1"/>
-    <w:lsdException w:name="toc 8" w:semiHidden="1" w:uiPriority="39" w:unhideWhenUsed="1"/>
-    <w:lsdException w:name="toc 9" w:semiHidden="1" w:uiPriority="39" w:unhideWhenUsed="1"/>
-    <w:lsdException w:name="Normal Indent" w:semiHidden="1" w:unhideWhenUsed="1"/>
-    <w:lsdException w:name="footnote text" w:semiHidden="1" w:unhideWhenUsed="1"/>
-    <w:lsdException w:name="annotation text" w:semiHidden="1" w:unhideWhenUsed="1"/>
-    <w:lsdException w:name="header" w:semiHidden="1" w:unhideWhenUsed="1"/>
-    <w:lsdException w:name="footer" w:semiHidden="1" w:unhideWhenUsed="1"/>
-    <w:lsdException w:name="index heading" w:semiHidden="1" w:unhideWhenUsed="1"/>
-    <w:lsdException w:name="caption" w:semiHidden="1" w:uiPriority="35" w:unhideWhenUsed="1" w:qFormat="1"/>
-    <w:lsdException w:name="table of figures" w:semiHidden="1" w:unhideWhenUsed="1"/>
-    <w:lsdException w:name="envelope address" w:semiHidden="1" w:unhideWhenUsed="1"/>
-    <w:lsdException w:name="envelope return" w:semiHidden="1" w:unhideWhenUsed="1"/>
-    <w:lsdException w:name="footnote reference" w:semiHidden="1" w:unhideWhenUsed="1"/>
-    <w:lsdException w:name="annotation reference" w:semiHidden="1" w:unhideWhenUsed="1"/>
-    <w:lsdException w:name="line number" w:semiHidden="1" w:unhideWhenUsed="1"/>
-    <w:lsdException w:name="page number" w:semiHidden="1" w:unhideWhenUsed="1"/>
-    <w:lsdException w:name="endnote reference" w:semiHidden="1" w:unhideWhenUsed="1"/>
-    <w:lsdException w:name="endnote text" w:semiHidden="1" w:unhideWhenUsed="1"/>
-    <w:lsdException w:name="table of authorities" w:semiHidden="1" w:unhideWhenUsed="1"/>
-    <w:lsdException w:name="macro" w:semiHidden="1" w:unhideWhenUsed="1"/>
-    <w:lsdException w:name="toa heading" w:semiHidden="1" w:unhideWhenUsed="1"/>
-    <w:lsdException w:name="List" w:semiHidden="1" w:unhideWhenUsed="1"/>
-    <w:lsdException w:name="List Bullet" w:semiHidden="1" w:unhideWhenUsed="1"/>
-    <w:lsdException w:name="List Number" w:semiHidden="1" w:unhideWhenUsed="1"/>
-    <w:lsdException w:name="List 2" w:semiHidden="1" w:unhideWhenUsed="1"/>
-    <w:lsdException w:name="List 3" w:semiHidden="1" w:unhideWhenUsed="1"/>
-    <w:lsdException w:name="List 4" w:semiHidden="1" w:unhideWhenUsed="1"/>
-    <w:lsdException w:name="List 5" w:semiHidden="1" w:unhideWhenUsed="1"/>
-    <w:lsdException w:name="List Bullet 2" w:semiHidden="1" w:unhideWhenUsed="1"/>
-    <w:lsdException w:name="List Bullet 3" w:semiHidden="1" w:unhideWhenUsed="1"/>
-    <w:lsdException w:name="List Bullet 4" w:semiHidden="1" w:unhideWhenUsed="1"/>
-    <w:lsdException w:name="List Bullet 5" w:semiHidden="1" w:unhideWhenUsed="1"/>
-    <w:lsdException w:name="List Number 2" w:semiHidden="1" w:unhideWhenUsed="1"/>
-    <w:lsdException w:name="List Number 3" w:semiHidden="1" w:unhideWhenUsed="1"/>
-    <w:lsdException w:name="List Number 4" w:semiHidden="1" w:unhideWhenUsed="1"/>
-    <w:lsdException w:name="List Number 5" w:semiHidden="1" w:unhideWhenUsed="1"/>
-    <w:lsdException w:name="Title" w:uiPriority="10" w:qFormat="1"/>
-    <w:lsdException w:name="Closing" w:semiHidden="1" w:unhideWhenUsed="1"/>
-    <w:lsdException w:name="Signature" w:semiHidden="1" w:unhideWhenUsed="1"/>
-    <w:lsdException w:name="Default Paragraph Font" w:semiHidden="1" w:uiPriority="1" w:unhideWhenUsed="1"/>
-    <w:lsdException w:name="Body Text" w:semiHidden="1" w:unhideWhenUsed="1"/>
-    <w:lsdException w:name="Body Text Indent" w:semiHidden="1" w:unhideWhenUsed="1"/>
-    <w:lsdException w:name="List Continue" w:semiHidden="1" w:unhideWhenUsed="1"/>
-    <w:lsdException w:name="List Continue 2" w:semiHidden="1" w:unhideWhenUsed="1"/>
-    <w:lsdException w:name="List Continue 3" w:semiHidden="1" w:unhideWhenUsed="1"/>
-    <w:lsdException w:name="List Continue 4" w:semiHidden="1" w:unhideWhenUsed="1"/>
-    <w:lsdException w:name="List Continue 5" w:semiHidden="1" w:unhideWhenUsed="1"/>
-    <w:lsdException w:name="Message Header" w:semiHidden="1" w:unhideWhenUsed="1"/>
-    <w:lsdException w:name="Subtitle" w:uiPriority="11" w:qFormat="1"/>
-    <w:lsdException w:name="Salutation" w:semiHidden="1" w:unhideWhenUsed="1"/>
-    <w:lsdException w:name="Date" w:semiHidden="1" w:unhideWhenUsed="1"/>
-    <w:lsdException w:name="Body Text First Indent" w:semiHidden="1" w:unhideWhenUsed="1"/>
-    <w:lsdException w:name="Body Text First Indent 2" w:semiHidden="1" w:unhideWhenUsed="1"/>
-    <w:lsdException w:name="Note Heading" w:semiHidden="1" w:unhideWhenUsed="1"/>
-    <w:lsdException w:name="Body Text 2" w:semiHidden="1" w:unhideWhenUsed="1"/>
-    <w:lsdException w:name="Body Text 3" w:semiHidden="1" w:unhideWhenUsed="1"/>
-    <w:lsdException w:name="Body Text Indent 2" w:semiHidden="1" w:unhideWhenUsed="1"/>
-    <w:lsdException w:name="Body Text Indent 3" w:semiHidden="1" w:unhideWhenUsed="1"/>
-    <w:lsdException w:name="Block Text" w:semiHidden="1" w:unhideWhenUsed="1"/>
-    <w:lsdException w:name="Hyperlink" w:semiHidden="1" w:unhideWhenUsed="1"/>
-    <w:lsdException w:name="FollowedHyperlink" w:semiHidden="1" w:unhideWhenUsed="1"/>
-    <w:lsdException w:name="Strong" w:uiPriority="22" w:qFormat="1"/>
-    <w:lsdException w:name="Emphasis" w:uiPriority="20" w:qFormat="1"/>
-    <w:lsdException w:name="Document Map" w:semiHidden="1" w:unhideWhenUsed="1"/>
-    <w:lsdException w:name="Plain Text" w:semiHidden="1" w:unhideWhenUsed="1"/>
-    <w:lsdException w:name="E-mail Signature" w:semiHidden="1" w:unhideWhenUsed="1"/>
-    <w:lsdException w:name="HTML Top of Form" w:semiHidden="1" w:unhideWhenUsed="1"/>
-    <w:lsdException w:name="HTML Bottom of Form" w:semiHidden="1" w:unhideWhenUsed="1"/>
-    <w:lsdException w:name="Normal (Web)" w:semiHidden="1" w:unhideWhenUsed="1"/>
-    <w:lsdException w:name="HTML Acronym" w:semiHidden="1" w:unhideWhenUsed="1"/>
-    <w:lsdException w:name="HTML Address" w:semiHidden="1" w:unhideWhenUsed="1"/>
-    <w:lsdException w:name="HTML Cite" w:semiHidden="1" w:unhideWhenUsed="1"/>
-    <w:lsdException w:name="HTML Code" w:semiHidden="1" w:unhideWhenUsed="1"/>
-    <w:lsdException w:name="HTML Definition" w:semiHidden="1" w:unhideWhenUsed="1"/>
-    <w:lsdException w:name="HTML Keyboard" w:semiHidden="1" w:unhideWhenUsed="1"/>
-    <w:lsdException w:name="HTML Preformatted" w:semiHidden="1" w:unhideWhenUsed="1"/>
-    <w:lsdException w:name="HTML Sample" w:semiHidden="1" w:unhideWhenUsed="1"/>
-    <w:lsdException w:name="HTML Typewriter" w:semiHidden="1" w:unhideWhenUsed="1"/>
-    <w:lsdException w:name="HTML Variable" w:semiHidden="1" w:unhideWhenUsed="1"/>
-    <w:lsdException w:name="Normal Table" w:semiHidden="1" w:unhideWhenUsed="1"/>
-    <w:lsdException w:name="annotation subject" w:semiHidden="1" w:unhideWhenUsed="1"/>
-    <w:lsdException w:name="No List" w:semiHidden="1" w:unhideWhenUsed="1"/>
-    <w:lsdException w:name="Outline List 1" w:semiHidden="1" w:unhideWhenUsed="1"/>
-    <w:lsdException w:name="Outline List 2" w:semiHidden="1" w:unhideWhenUsed="1"/>
-    <w:lsdException w:name="Outline List 3" w:semiHidden="1" w:unhideWhenUsed="1"/>
-    <w:lsdException w:name="Table Simple 1" w:semiHidden="1" w:unhideWhenUsed="1"/>
-    <w:lsdException w:name="Table Simple 2" w:semiHidden="1" w:unhideWhenUsed="1"/>
-    <w:lsdException w:name="Table Simple 3" w:semiHidden="1" w:unhideWhenUsed="1"/>
-    <w:lsdException w:name="Table Classic 1" w:semiHidden="1" w:unhideWhenUsed="1"/>
-    <w:lsdException w:name="Table Classic 2" w:semiHidden="1" w:unhideWhenUsed="1"/>
-    <w:lsdException w:name="Table Classic 3" w:semiHidden="1" w:unhideWhenUsed="1"/>
-    <w:lsdException w:name="Table Classic 4" w:semiHidden="1" w:unhideWhenUsed="1"/>
-    <w:lsdException w:name="Table Colorful 1" w:semiHidden="1" w:unhideWhenUsed="1"/>
-    <w:lsdException w:name="Table Colorful 2" w:semiHidden="1" w:unhideWhenUsed="1"/>
-    <w:lsdException w:name="Table Colorful 3" w:semiHidden="1" w:unhideWhenUsed="1"/>
-    <w:lsdException w:name="Table Columns 1" w:semiHidden="1" w:unhideWhenUsed="1"/>
-    <w:lsdException w:name="Table Columns 2" w:semiHidden="1" w:unhideWhenUsed="1"/>
-    <w:lsdException w:name="Table Columns 3" w:semiHidden="1" w:unhideWhenUsed="1"/>
-    <w:lsdException w:name="Table Columns 4" w:semiHidden="1" w:unhideWhenUsed="1"/>
-    <w:lsdException w:name="Table Columns 5" w:semiHidden="1" w:unhideWhenUsed="1"/>
-    <w:lsdException w:name="Table Grid 1" w:semiHidden="1" w:unhideWhenUsed="1"/>
-    <w:lsdException w:name="Table Grid 2" w:semiHidden="1" w:unhideWhenUsed="1"/>
-    <w:lsdException w:name="Table Grid 3" w:semiHidden="1" w:unhideWhenUsed="1"/>
-    <w:lsdException w:name="Table Grid 4" w:semiHidden="1" w:unhideWhenUsed="1"/>
-    <w:lsdException w:name="Table Grid 5" w:semiHidden="1" w:unhideWhenUsed="1"/>
-    <w:lsdException w:name="Table Grid 6" w:semiHidden="1" w:unhideWhenUsed="1"/>
-    <w:lsdException w:name="Table Grid 7" w:semiHidden="1" w:unhideWhenUsed="1"/>
-    <w:lsdException w:name="Table Grid 8" w:semiHidden="1" w:unhideWhenUsed="1"/>
-    <w:lsdException w:name="Table List 1" w:semiHidden="1" w:unhideWhenUsed="1"/>
-    <w:lsdException w:name="Table List 2" w:semiHidden="1" w:unhideWhenUsed="1"/>
-    <w:lsdException w:name="Table List 3" w:semiHidden="1" w:unhideWhenUsed="1"/>
-    <w:lsdException w:name="Table List 4" w:semiHidden="1" w:unhideWhenUsed="1"/>
-    <w:lsdException w:name="Table List 5" w:semiHidden="1" w:unhideWhenUsed="1"/>
-    <w:lsdException w:name="Table List 6" w:semiHidden="1" w:unhideWhenUsed="1"/>
-    <w:lsdException w:name="Table List 7" w:semiHidden="1" w:unhideWhenUsed="1"/>
-    <w:lsdException w:name="Table List 8" w:semiHidden="1" w:unhideWhenUsed="1"/>
-    <w:lsdException w:name="Table 3D effects 1" w:semiHidden="1" w:unhideWhenUsed="1"/>
-    <w:lsdException w:name="Table 3D effects 2" w:semiHidden="1" w:unhideWhenUsed="1"/>
-    <w:lsdException w:name="Table 3D effects 3" w:semiHidden="1" w:unhideWhenUsed="1"/>
-    <w:lsdException w:name="Table Contemporary" w:semiHidden="1" w:unhideWhenUsed="1"/>
-    <w:lsdException w:name="Table Elegant" w:semiHidden="1" w:unhideWhenUsed="1"/>
-    <w:lsdException w:name="Table Professional" w:semiHidden="1" w:unhideWhenUsed="1"/>
-    <w:lsdException w:name="Table Subtle 1" w:semiHidden="1" w:unhideWhenUsed="1"/>
-    <w:lsdException w:name="Table Subtle 2" w:semiHidden="1" w:unhideWhenUsed="1"/>
-    <w:lsdException w:name="Table Web 1" w:semiHidden="1" w:unhideWhenUsed="1"/>
-    <w:lsdException w:name="Table Web 2" w:semiHidden="1" w:unhideWhenUsed="1"/>
-    <w:lsdException w:name="Table Web 3" w:semiHidden="1" w:unhideWhenUsed="1"/>
-    <w:lsdException w:name="Balloon Text" w:semiHidden="1" w:unhideWhenUsed="1"/>
-    <w:lsdException w:name="Table Grid" w:uiPriority="39"/>
-    <w:lsdException w:name="Table Theme" w:semiHidden="1" w:unhideWhenUsed="1"/>
-    <w:lsdException w:name="Placeholder Text" w:semiHidden="1"/>
-    <w:lsdException w:name="No Spacing" w:uiPriority="1" w:qFormat="1"/>
-    <w:lsdException w:name="Light Shading" w:uiPriority="60"/>
-    <w:lsdException w:name="Light List" w:uiPriority="61"/>
-    <w:lsdException w:name="Light Grid" w:uiPriority="62"/>
-    <w:lsdException w:name="Medium Shading 1" w:uiPriority="63"/>
-    <w:lsdException w:name="Medium Shading 2" w:uiPriority="64"/>
-    <w:lsdException w:name="Medium List 1" w:uiPriority="65"/>
-    <w:lsdException w:name="Medium List 2" w:uiPriority="66"/>
-    <w:lsdException w:name="Medium Grid 1" w:uiPriority="67"/>
-    <w:lsdException w:name="Medium Grid 2" w:uiPriority="68"/>
-    <w:lsdException w:name="Medium Grid 3" w:uiPriority="69"/>
-    <w:lsdException w:name="Dark List" w:uiPriority="70"/>
-    <w:lsdException w:name="Colorful Shading" w:uiPriority="71"/>
-    <w:lsdException w:name="Colorful List" w:uiPriority="72"/>
-    <w:lsdException w:name="Colorful Grid" w:uiPriority="73"/>
-    <w:lsdException w:name="Light Shading Accent 1" w:uiPriority="60"/>
-    <w:lsdException w:name="Light List Accent 1" w:uiPriority="61"/>
-    <w:lsdException w:name="Light Grid Accent 1" w:uiPriority="62"/>
-    <w:lsdException w:name="Medium Shading 1 Accent 1" w:uiPriority="63"/>
-    <w:lsdException w:name="Medium Shading 2 Accent 1" w:uiPriority="64"/>
-    <w:lsdException w:name="Medium List 1 Accent 1" w:uiPriority="65"/>
-    <w:lsdException w:name="Revision" w:semiHidden="1"/>
-    <w:lsdException w:name="List Paragraph" w:uiPriority="34" w:qFormat="1"/>
-    <w:lsdException w:name="Quote" w:uiPriority="29" w:qFormat="1"/>
-    <w:lsdException w:name="Intense Quote" w:uiPriority="30" w:qFormat="1"/>
-    <w:lsdException w:name="Medium List 2 Accent 1" w:uiPriority="66"/>
-    <w:lsdException w:name="Medium Grid 1 Accent 1" w:uiPriority="67"/>
-    <w:lsdException w:name="Medium Grid 2 Accent 1" w:uiPriority="68"/>
-    <w:lsdException w:name="Medium Grid 3 Accent 1" w:uiPriority="69"/>
-    <w:lsdException w:name="Dark List Accent 1" w:uiPriority="70"/>
-    <w:lsdException w:name="Colorful Shading Accent 1" w:uiPriority="71"/>
-    <w:lsdException w:name="Colorful List Accent 1" w:uiPriority="72"/>
-    <w:lsdException w:name="Colorful Grid Accent 1" w:uiPriority="73"/>
-    <w:lsdException w:name="Light Shading Accent 2" w:uiPriority="60"/>
-    <w:lsdException w:name="Light List Accent 2" w:uiPriority="61"/>
-    <w:lsdException w:name="Light Grid Accent 2" w:uiPriority="62"/>
-    <w:lsdException w:name="Medium Shading 1 Accent 2" w:uiPriority="63"/>
-    <w:lsdException w:name="Medium Shading 2 Accent 2" w:uiPriority="64"/>
-    <w:lsdException w:name="Medium List 1 Accent 2" w:uiPriority="65"/>
-    <w:lsdException w:name="Medium List 2 Accent 2" w:uiPriority="66"/>
-    <w:lsdException w:name="Medium Grid 1 Accent 2" w:uiPriority="67"/>
-    <w:lsdException w:name="Medium Grid 2 Accent 2" w:uiPriority="68"/>
-    <w:lsdException w:name="Medium Grid 3 Accent 2" w:uiPriority="69"/>
-    <w:lsdException w:name="Dark List Accent 2" w:uiPriority="70"/>
-    <w:lsdException w:name="Colorful Shading Accent 2" w:uiPriority="71"/>
-    <w:lsdException w:name="Colorful List Accent 2" w:uiPriority="72"/>
-    <w:lsdException w:name="Colorful Grid Accent 2" w:uiPriority="73"/>
-    <w:lsdException w:name="Light Shading Accent 3" w:uiPriority="60"/>
-    <w:lsdException w:name="Light List Accent 3" w:uiPriority="61"/>
-    <w:lsdException w:name="Light Grid Accent 3" w:uiPriority="62"/>
-    <w:lsdException w:name="Medium Shading 1 Accent 3" w:uiPriority="63"/>
-    <w:lsdException w:name="Medium Shading 2 Accent 3" w:uiPriority="64"/>
-    <w:lsdException w:name="Medium List 1 Accent 3" w:uiPriority="65"/>
-    <w:lsdException w:name="Medium List 2 Accent 3" w:uiPriority="66"/>
-    <w:lsdException w:name="Medium Grid 1 Accent 3" w:uiPriority="67"/>
-    <w:lsdException w:name="Medium Grid 2 Accent 3" w:uiPriority="68"/>
-    <w:lsdException w:name="Medium Grid 3 Accent 3" w:uiPriority="69"/>
-    <w:lsdException w:name="Dark List Accent 3" w:uiPriority="70"/>
-    <w:lsdException w:name="Colorful Shading Accent 3" w:uiPriority="71"/>
-    <w:lsdException w:name="Colorful List Accent 3" w:uiPriority="72"/>
-    <w:lsdException w:name="Colorful Grid Accent 3" w:uiPriority="73"/>
-    <w:lsdException w:name="Light Shading Accent 4" w:uiPriority="60"/>
-    <w:lsdException w:name="Light List Accent 4" w:uiPriority="61"/>
-    <w:lsdException w:name="Light Grid Accent 4" w:uiPriority="62"/>
-    <w:lsdException w:name="Medium Shading 1 Accent 4" w:uiPriority="63"/>
-    <w:lsdException w:name="Medium Shading 2 Accent 4" w:uiPriority="64"/>
-    <w:lsdException w:name="Medium List 1 Accent 4" w:uiPriority="65"/>
-    <w:lsdException w:name="Medium List 2 Accent 4" w:uiPriority="66"/>
-    <w:lsdException w:name="Medium Grid 1 Accent 4" w:uiPriority="67"/>
-    <w:lsdException w:name="Medium Grid 2 Accent 4" w:uiPriority="68"/>
-    <w:lsdException w:name="Medium Grid 3 Accent 4" w:uiPriority="69"/>
-    <w:lsdException w:name="Dark List Accent 4" w:uiPriority="70"/>
-    <w:lsdException w:name="Colorful Shading Accent 4" w:uiPriority="71"/>
-    <w:lsdException w:name="Colorful List Accent 4" w:uiPriority="72"/>
-    <w:lsdException w:name="Colorful Grid Accent 4" w:uiPriority="73"/>
-    <w:lsdException w:name="Light Shading Accent 5" w:uiPriority="60"/>
-    <w:lsdException w:name="Light List Accent 5" w:uiPriority="61"/>
-    <w:lsdException w:name="Light Grid Accent 5" w:uiPriority="62"/>
-    <w:lsdException w:name="Medium Shading 1 Accent 5" w:uiPriority="63"/>
-    <w:lsdException w:name="Medium Shading 2 Accent 5" w:uiPriority="64"/>
-    <w:lsdException w:name="Medium List 1 Accent 5" w:uiPriority="65"/>
-    <w:lsdException w:name="Medium List 2 Accent 5" w:uiPriority="66"/>
-    <w:lsdException w:name="Medium Grid 1 Accent 5" w:uiPriority="67"/>
-    <w:lsdException w:name="Medium Grid 2 Accent 5" w:uiPriority="68"/>
-    <w:lsdException w:name="Medium Grid 3 Accent 5" w:uiPriority="69"/>
-    <w:lsdException w:name="Dark List Accent 5" w:uiPriority="70"/>
-    <w:lsdException w:name="Colorful Shading Accent 5" w:uiPriority="71"/>
-    <w:lsdException w:name="Colorful List Accent 5" w:uiPriority="72"/>
-    <w:lsdException w:name="Colorful Grid Accent 5" w:uiPriority="73"/>
-    <w:lsdException w:name="Light Shading Accent 6" w:uiPriority="60"/>
-    <w:lsdException w:name="Light List Accent 6" w:uiPriority="61"/>
-    <w:lsdException w:name="Light Grid Accent 6" w:uiPriority="62"/>
-    <w:lsdException w:name="Medium Shading 1 Accent 6" w:uiPriority="63"/>
-    <w:lsdException w:name="Medium Shading 2 Accent 6" w:uiPriority="64"/>
-    <w:lsdException w:name="Medium List 1 Accent 6" w:uiPriority="65"/>
-    <w:lsdException w:name="Medium List 2 Accent 6" w:uiPriority="66"/>
-    <w:lsdException w:name="Medium Grid 1 Accent 6" w:uiPriority="67"/>
-    <w:lsdException w:name="Medium Grid 2 Accent 6" w:uiPriority="68"/>
-    <w:lsdException w:name="Medium Grid 3 Accent 6" w:uiPriority="69"/>
-    <w:lsdException w:name="Dark List Accent 6" w:uiPriority="70"/>
-    <w:lsdException w:name="Colorful Shading Accent 6" w:uiPriority="71"/>
-    <w:lsdException w:name="Colorful List Accent 6" w:uiPriority="72"/>
-    <w:lsdException w:name="Colorful Grid Accent 6" w:uiPriority="73"/>
-    <w:lsdException w:name="Subtle Emphasis" w:uiPriority="19" w:qFormat="1"/>
-    <w:lsdException w:name="Intense Emphasis" w:uiPriority="21" w:qFormat="1"/>
-    <w:lsdException w:name="Subtle Reference" w:uiPriority="31" w:qFormat="1"/>
-    <w:lsdException w:name="Intense Reference" w:uiPriority="32" w:qFormat="1"/>
-    <w:lsdException w:name="Book Title" w:uiPriority="33" w:qFormat="1"/>
-    <w:lsdException w:name="Bibliography" w:semiHidden="1" w:uiPriority="37" w:unhideWhenUsed="1"/>
-    <w:lsdException w:name="TOC Heading" w:semiHidden="1" w:uiPriority="39" w:unhideWhenUsed="1" w:qFormat="1"/>
-    <w:lsdException w:name="Plain Table 1" w:uiPriority="41"/>
-    <w:lsdException w:name="Plain Table 2" w:uiPriority="42"/>
-    <w:lsdException w:name="Plain Table 3" w:uiPriority="43"/>
-    <w:lsdException w:name="Plain Table 4" w:uiPriority="44"/>
-    <w:lsdException w:name="Plain Table 5" w:uiPriority="45"/>
-    <w:lsdException w:name="Grid Table Light" w:uiPriority="40"/>
-    <w:lsdException w:name="Grid Table 1 Light" w:uiPriority="46"/>
-    <w:lsdException w:name="Grid Table 2" w:uiPriority="47"/>
-    <w:lsdException w:name="Grid Table 3" w:uiPriority="48"/>
-    <w:lsdException w:name="Grid Table 4" w:uiPriority="49"/>
-    <w:lsdException w:name="Grid Table 5 Dark" w:uiPriority="50"/>
-    <w:lsdException w:name="Grid Table 6 Colorful" w:uiPriority="51"/>
-    <w:lsdException w:name="Grid Table 7 Colorful" w:uiPriority="52"/>
-    <w:lsdException w:name="Grid Table 1 Light Accent 1" w:uiPriority="46"/>
-    <w:lsdException w:name="Grid Table 2 Accent 1" w:uiPriority="47"/>
-    <w:lsdException w:name="Grid Table 3 Accent 1" w:uiPriority="48"/>
-    <w:lsdException w:name="Grid Table 4 Accent 1" w:uiPriority="49"/>
-    <w:lsdException w:name="Grid Table 5 Dark Accent 1" w:uiPriority="50"/>
-    <w:lsdException w:name="Grid Table 6 Colorful Accent 1" w:uiPriority="51"/>
-    <w:lsdException w:name="Grid Table 7 Colorful Accent 1" w:uiPriority="52"/>
-    <w:lsdException w:name="Grid Table 1 Light Accent 2" w:uiPriority="46"/>
-    <w:lsdException w:name="Grid Table 2 Accent 2" w:uiPriority="47"/>
-    <w:lsdException w:name="Grid Table 3 Accent 2" w:uiPriority="48"/>
-    <w:lsdException w:name="Grid Table 4 Accent 2" w:uiPriority="49"/>
-    <w:lsdException w:name="Grid Table 5 Dark Accent 2" w:uiPriority="50"/>
-    <w:lsdException w:name="Grid Table 6 Colorful Accent 2" w:uiPriority="51"/>
-    <w:lsdException w:name="Grid Table 7 Colorful Accent 2" w:uiPriority="52"/>
-    <w:lsdException w:name="Grid Table 1 Light Accent 3" w:uiPriority="46"/>
-    <w:lsdException w:name="Grid Table 2 Accent 3" w:uiPriority="47"/>
-    <w:lsdException w:name="Grid Table 3 Accent 3" w:uiPriority="48"/>
-    <w:lsdException w:name="Grid Table 4 Accent 3" w:uiPriority="49"/>
-    <w:lsdException w:name="Grid Table 5 Dark Accent 3" w:uiPriority="50"/>
-    <w:lsdException w:name="Grid Table 6 Colorful Accent 3" w:uiPriority="51"/>
-    <w:lsdException w:name="Grid Table 7 Colorful Accent 3" w:uiPriority="52"/>
-    <w:lsdException w:name="Grid Table 1 Light Accent 4" w:uiPriority="46"/>
-    <w:lsdException w:name="Grid Table 2 Accent 4" w:uiPriority="47"/>
-    <w:lsdException w:name="Grid Table 3 Accent 4" w:uiPriority="48"/>
-    <w:lsdException w:name="Grid Table 4 Accent 4" w:uiPriority="49"/>
-    <w:lsdException w:name="Grid Table 5 Dark Accent 4" w:uiPriority="50"/>
-    <w:lsdException w:name="Grid Table 6 Colorful Accent 4" w:uiPriority="51"/>
-    <w:lsdException w:name="Grid Table 7 Colorful Accent 4" w:uiPriority="52"/>
-    <w:lsdException w:name="Grid Table 1 Light Accent 5" w:uiPriority="46"/>
-    <w:lsdException w:name="Grid Table 2 Accent 5" w:uiPriority="47"/>
-    <w:lsdException w:name="Grid Table 3 Accent 5" w:uiPriority="48"/>
-    <w:lsdException w:name="Grid Table 4 Accent 5" w:uiPriority="49"/>
-    <w:lsdException w:name="Grid Table 5 Dark Accent 5" w:uiPriority="50"/>
-    <w:lsdException w:name="Grid Table 6 Colorful Accent 5" w:uiPriority="51"/>
-    <w:lsdException w:name="Grid Table 7 Colorful Accent 5" w:uiPriority="52"/>
-    <w:lsdException w:name="Grid Table 1 Light Accent 6" w:uiPriority="46"/>
-    <w:lsdException w:name="Grid Table 2 Accent 6" w:uiPriority="47"/>
-    <w:lsdException w:name="Grid Table 3 Accent 6" w:uiPriority="48"/>
-    <w:lsdException w:name="Grid Table 4 Accent 6" w:uiPriority="49"/>
-    <w:lsdException w:name="Grid Table 5 Dark Accent 6" w:uiPriority="50"/>
-    <w:lsdException w:name="Grid Table 6 Colorful Accent 6" w:uiPriority="51"/>
-    <w:lsdException w:name="Grid Table 7 Colorful Accent 6" w:uiPriority="52"/>
-    <w:lsdException w:name="List Table 1 Light" w:uiPriority="46"/>
-    <w:lsdException w:name="List Table 2" w:uiPriority="47"/>
-    <w:lsdException w:name="List Table 3" w:uiPriority="48"/>
-    <w:lsdException w:name="List Table 4" w:uiPriority="49"/>
-    <w:lsdException w:name="List Table 5 Dark" w:uiPriority="50"/>
-    <w:lsdException w:name="List Table 6 Colorful" w:uiPriority="51"/>
-    <w:lsdException w:name="List Table 7 Colorful" w:uiPriority="52"/>
-    <w:lsdException w:name="List Table 1 Light Accent 1" w:uiPriority="46"/>
-    <w:lsdException w:name="List Table 2 Accent 1" w:uiPriority="47"/>
-    <w:lsdException w:name="List Table 3 Accent 1" w:uiPriority="48"/>
-    <w:lsdException w:name="List Table 4 Accent 1" w:uiPriority="49"/>
-    <w:lsdException w:name="List Table 5 Dark Accent 1" w:uiPriority="50"/>
-    <w:lsdException w:name="List Table 6 Colorful Accent 1" w:uiPriority="51"/>
-    <w:lsdException w:name="List Table 7 Colorful Accent 1" w:uiPriority="52"/>
-    <w:lsdException w:name="List Table 1 Light Accent 2" w:uiPriority="46"/>
-    <w:lsdException w:name="List Table 2 Accent 2" w:uiPriority="47"/>
-    <w:lsdException w:name="List Table 3 Accent 2" w:uiPriority="48"/>
-    <w:lsdException w:name="List Table 4 Accent 2" w:uiPriority="49"/>
-    <w:lsdException w:name="List Table 5 Dark Accent 2" w:uiPriority="50"/>
-    <w:lsdException w:name="List Table 6 Colorful Accent 2" w:uiPriority="51"/>
-    <w:lsdException w:name="List Table 7 Colorful Accent 2" w:uiPriority="52"/>
-    <w:lsdException w:name="List Table 1 Light Accent 3" w:uiPriority="46"/>
-    <w:lsdException w:name="List Table 2 Accent 3" w:uiPriority="47"/>
-    <w:lsdException w:name="List Table 3 Accent 3" w:uiPriority="48"/>
-    <w:lsdException w:name="List Table 4 Accent 3" w:uiPriority="49"/>
-    <w:lsdException w:name="List Table 5 Dark Accent 3" w:uiPriority="50"/>
-    <w:lsdException w:name="List Table 6 Colorful Accent 3" w:uiPriority="51"/>
-    <w:lsdException w:name="List Table 7 Colorful Accent 3" w:uiPriority="52"/>
-    <w:lsdException w:name="List Table 1 Light Accent 4" w:uiPriority="46"/>
-    <w:lsdException w:name="List Table 2 Accent 4" w:uiPriority="47"/>
-    <w:lsdException w:name="List Table 3 Accent 4" w:uiPriority="48"/>
-    <w:lsdException w:name="List Table 4 Accent 4" w:uiPriority="49"/>
-    <w:lsdException w:name="List Table 5 Dark Accent 4" w:uiPriority="50"/>
-    <w:lsdException w:name="List Table 6 Colorful Accent 4" w:uiPriority="51"/>
-    <w:lsdException w:name="List Table 7 Colorful Accent 4" w:uiPriority="52"/>
-    <w:lsdException w:name="List Table 1 Light Accent 5" w:uiPriority="46"/>
-    <w:lsdException w:name="List Table 2 Accent 5" w:uiPriority="47"/>
-    <w:lsdException w:name="List Table 3 Accent 5" w:uiPriority="48"/>
-    <w:lsdException w:name="List Table 4 Accent 5" w:uiPriority="49"/>
-    <w:lsdException w:name="List Table 5 Dark Accent 5" w:uiPriority="50"/>
-    <w:lsdException w:name="List Table 6 Colorful Accent 5" w:uiPriority="51"/>
-    <w:lsdException w:name="List Table 7 Colorful Accent 5" w:uiPriority="52"/>
-    <w:lsdException w:name="List Table 1 Light Accent 6" w:uiPriority="46"/>
-    <w:lsdException w:name="List Table 2 Accent 6" w:uiPriority="47"/>
-    <w:lsdException w:name="List Table 3 Accent 6" w:uiPriority="48"/>
-    <w:lsdException w:name="List Table 4 Accent 6" w:uiPriority="49"/>
-    <w:lsdException w:name="List Table 5 Dark Accent 6" w:uiPriority="50"/>
-    <w:lsdException w:name="List Table 6 Colorful Accent 6" w:uiPriority="51"/>
-    <w:lsdException w:name="List Table 7 Colorful Accent 6" w:uiPriority="52"/>
-    <w:lsdException w:name="Mention" w:semiHidden="1" w:unhideWhenUsed="1"/>
-    <w:lsdException w:name="Smart Hyperlink" w:semiHidden="1" w:unhideWhenUsed="1"/>
-    <w:lsdException w:name="Hashtag" w:semiHidden="1" w:unhideWhenUsed="1"/>
-  </w:latentStyles>
-  <w:style w:type="paragraph" w:default="1" w:styleId="Normal">
-    <w:name w:val="Normal"/>
-    <w:qFormat/>
-  </w:style>
-  <w:style w:type="character" w:default="1" w:styleId="DefaultParagraphFont">
-    <w:name w:val="Default Paragraph Font"/>
-    <w:uiPriority w:val="1"/>
-    <w:semiHidden/>
-    <w:unhideWhenUsed/>
-  </w:style>
-  <w:style w:type="table" w:default="1" w:styleId="TableNormal">
-    <w:name w:val="Normal Table"/>
-    <w:uiPriority w:val="99"/>
-    <w:semiHidden/>
-    <w:unhideWhenUsed/>
-    <w:tblPr>
-      <w:tblInd w:w="0" w:type="dxa"/>
-      <w:tblCellMar>
-        <w:top w:w="0" w:type="dxa"/>
-        <w:left w:w="108" w:type="dxa"/>
-        <w:bottom w:w="0" w:type="dxa"/>
-        <w:right w:w="108" w:type="dxa"/>
-      </w:tblCellMar>
-    </w:tblPr>
-  </w:style>
-  <w:style w:type="numbering" w:default="1" w:styleId="NoList">
-    <w:name w:val="No List"/>
-    <w:uiPriority w:val="99"/>
-    <w:semiHidden/>
-    <w:unhideWhenUsed/>
-  </w:style>
-  <w:style w:type="character" w:styleId="PlaceholderText">
-    <w:name w:val="Placeholder Text"/>
-    <w:basedOn w:val="DefaultParagraphFont"/>
-    <w:uiPriority w:val="99"/>
-    <w:semiHidden/>
-    <w:rsid w:val="00726CB6"/>
-    <w:rPr>
-      <w:color w:val="808080"/>
-    </w:rPr>
-  </w:style>
-</w:styles>
-</file>
-
-<file path=word/glossary/webSettings.xml><?xml version="1.0" encoding="utf-8"?>
-<w:webSettings xmlns:mc="http://schemas.openxmlformats.org/markup-compatibility/2006" xmlns:r="http://schemas.openxmlformats.org/officeDocument/2006/relationships" xmlns:w="http://schemas.openxmlformats.org/wordprocessingml/2006/main" xmlns:w14="http://schemas.microsoft.com/office/word/2010/wordml" xmlns:w15="http://schemas.microsoft.com/office/word/2012/wordml" xmlns:w16se="http://schemas.microsoft.com/office/word/2015/wordml/symex" mc:Ignorable="w14 w15 w16se">
-  <w:optimizeForBrowser/>
-  <w:allowPNG/>
-</w:webSettings>
 </file>
 
 <file path=word/theme/theme1.xml><?xml version="1.0" encoding="utf-8"?>
@@ -8200,7 +7768,7 @@
 </file>
 
 <file path=customXml/itemProps1.xml><?xml version="1.0" encoding="utf-8"?>
-<ds:datastoreItem xmlns:ds="http://schemas.openxmlformats.org/officeDocument/2006/customXml" ds:itemID="{66F261C1-D9F8-4661-BD67-857B6E2C3E9C}">
+<ds:datastoreItem xmlns:ds="http://schemas.openxmlformats.org/officeDocument/2006/customXml" ds:itemID="{3DE83CB4-287A-4799-91C4-7699FA28C28E}">
   <ds:schemaRefs>
     <ds:schemaRef ds:uri="http://schemas.openxmlformats.org/officeDocument/2006/bibliography"/>
   </ds:schemaRefs>

</xml_diff>

<commit_message>
Complete Section 4 Redo results plot Completed Section 4 Edited Section 2 Began Proofreading
</commit_message>
<xml_diff>
--- a/CAB301 Assignment 2.docx
+++ b/CAB301 Assignment 2.docx
@@ -1,6 +1,6 @@
 
 <file path=word/document.xml><?xml version="1.0" encoding="utf-8"?>
-<w:document xmlns:wpc="http://schemas.microsoft.com/office/word/2010/wordprocessingCanvas" xmlns:cx="http://schemas.microsoft.com/office/drawing/2014/chartex" xmlns:cx1="http://schemas.microsoft.com/office/drawing/2015/9/8/chartex" xmlns:cx2="http://schemas.microsoft.com/office/drawing/2015/10/21/chartex" xmlns:cx3="http://schemas.microsoft.com/office/drawing/2016/5/9/chartex" xmlns:cx4="http://schemas.microsoft.com/office/drawing/2016/5/10/chartex" xmlns:cx5="http://schemas.microsoft.com/office/drawing/2016/5/11/chartex" xmlns:cx6="http://schemas.microsoft.com/office/drawing/2016/5/12/chartex" xmlns:cx7="http://schemas.microsoft.com/office/drawing/2016/5/13/chartex" xmlns:cx8="http://schemas.microsoft.com/office/drawing/2016/5/14/chartex" xmlns:mc="http://schemas.openxmlformats.org/markup-compatibility/2006" xmlns:o="urn:schemas-microsoft-com:office:office" xmlns:r="http://schemas.openxmlformats.org/officeDocument/2006/relationships" xmlns:m="http://schemas.openxmlformats.org/officeDocument/2006/math" xmlns:v="urn:schemas-microsoft-com:vml" xmlns:wp14="http://schemas.microsoft.com/office/word/2010/wordprocessingDrawing" xmlns:wp="http://schemas.openxmlformats.org/drawingml/2006/wordprocessingDrawing" xmlns:w10="urn:schemas-microsoft-com:office:word" xmlns:w="http://schemas.openxmlformats.org/wordprocessingml/2006/main" xmlns:w14="http://schemas.microsoft.com/office/word/2010/wordml" xmlns:w15="http://schemas.microsoft.com/office/word/2012/wordml" xmlns:w16se="http://schemas.microsoft.com/office/word/2015/wordml/symex" xmlns:wpg="http://schemas.microsoft.com/office/word/2010/wordprocessingGroup" xmlns:wpi="http://schemas.microsoft.com/office/word/2010/wordprocessingInk" xmlns:wne="http://schemas.microsoft.com/office/word/2006/wordml" xmlns:wps="http://schemas.microsoft.com/office/word/2010/wordprocessingShape" mc:Ignorable="w14 w15 w16se wp14">
+<w:document xmlns:wpc="http://schemas.microsoft.com/office/word/2010/wordprocessingCanvas" xmlns:cx="http://schemas.microsoft.com/office/drawing/2014/chartex" xmlns:cx1="http://schemas.microsoft.com/office/drawing/2015/9/8/chartex" xmlns:cx2="http://schemas.microsoft.com/office/drawing/2015/10/21/chartex" xmlns:cx3="http://schemas.microsoft.com/office/drawing/2016/5/9/chartex" xmlns:cx4="http://schemas.microsoft.com/office/drawing/2016/5/10/chartex" xmlns:cx5="http://schemas.microsoft.com/office/drawing/2016/5/11/chartex" xmlns:mc="http://schemas.openxmlformats.org/markup-compatibility/2006" xmlns:o="urn:schemas-microsoft-com:office:office" xmlns:r="http://schemas.openxmlformats.org/officeDocument/2006/relationships" xmlns:m="http://schemas.openxmlformats.org/officeDocument/2006/math" xmlns:v="urn:schemas-microsoft-com:vml" xmlns:wp14="http://schemas.microsoft.com/office/word/2010/wordprocessingDrawing" xmlns:wp="http://schemas.openxmlformats.org/drawingml/2006/wordprocessingDrawing" xmlns:w10="urn:schemas-microsoft-com:office:word" xmlns:w="http://schemas.openxmlformats.org/wordprocessingml/2006/main" xmlns:w14="http://schemas.microsoft.com/office/word/2010/wordml" xmlns:w15="http://schemas.microsoft.com/office/word/2012/wordml" xmlns:w16se="http://schemas.microsoft.com/office/word/2015/wordml/symex" xmlns:wpg="http://schemas.microsoft.com/office/word/2010/wordprocessingGroup" xmlns:wpi="http://schemas.microsoft.com/office/word/2010/wordprocessingInk" xmlns:wne="http://schemas.microsoft.com/office/word/2006/wordml" xmlns:wps="http://schemas.microsoft.com/office/word/2010/wordprocessingShape" mc:Ignorable="w14 w15 w16se wp14">
   <w:body>
     <w:p>
       <w:pPr>
@@ -204,7 +204,25 @@
         <w:t>t</w:t>
       </w:r>
       <w:r>
-        <w:t>hat the second algorithm (MinDistance2) was indeed far more efficient than the first algorithm (MinDistance).</w:t>
+        <w:t>hat the second algorithm (</w:t>
+      </w:r>
+      <w:r>
+        <w:rPr>
+          <w:i/>
+        </w:rPr>
+        <w:t>MinDistance2</w:t>
+      </w:r>
+      <w:r>
+        <w:t>) was indeed far more efficient than the first algorithm (</w:t>
+      </w:r>
+      <w:r>
+        <w:rPr>
+          <w:i/>
+        </w:rPr>
+        <w:t>MinDistance</w:t>
+      </w:r>
+      <w:r>
+        <w:t>).</w:t>
       </w:r>
       <w:r>
         <w:t xml:space="preserve"> As such, the end test results show a very high correlation with the estimated theoretical efficiency for both algorithms.</w:t>
@@ -227,7 +245,6 @@
           <w:id w:val="-2021151312"/>
           <w:citation/>
         </w:sdtPr>
-        <w:sdtEndPr/>
         <w:sdtContent>
           <w:r>
             <w:fldChar w:fldCharType="begin"/>
@@ -616,7 +633,15 @@
         <w:rPr>
           <w:rFonts w:eastAsiaTheme="minorEastAsia"/>
         </w:rPr>
-        <w:t xml:space="preserve"> over every value with an index </w:t>
+        <w:t xml:space="preserve"> ove</w:t>
+      </w:r>
+      <w:bookmarkStart w:id="4" w:name="_GoBack"/>
+      <w:bookmarkEnd w:id="4"/>
+      <w:r>
+        <w:rPr>
+          <w:rFonts w:eastAsiaTheme="minorEastAsia"/>
+        </w:rPr>
+        <w:t xml:space="preserve">r every value with an index </w:t>
       </w:r>
       <m:oMath>
         <m:r>
@@ -713,19 +738,19 @@
       <w:pPr>
         <w:pStyle w:val="Heading1"/>
       </w:pPr>
-      <w:commentRangeStart w:id="4"/>
+      <w:commentRangeStart w:id="5"/>
       <w:r>
         <w:lastRenderedPageBreak/>
         <w:t>Theoretical Analysis of the Algorithms</w:t>
       </w:r>
-      <w:commentRangeEnd w:id="4"/>
+      <w:commentRangeEnd w:id="5"/>
       <w:r>
         <w:rPr>
           <w:rStyle w:val="CommentReference"/>
           <w:rFonts w:asciiTheme="minorHAnsi" w:eastAsiaTheme="minorHAnsi" w:hAnsiTheme="minorHAnsi" w:cstheme="minorBidi"/>
           <w:color w:val="auto"/>
         </w:rPr>
-        <w:commentReference w:id="4"/>
+        <w:commentReference w:id="5"/>
       </w:r>
     </w:p>
     <w:p>
@@ -738,7 +763,67 @@
     </w:p>
     <w:p>
       <w:r>
-        <w:t>In order to conduct a successful comparison, it makes logical sense to choose a common operation that is performed in both algorithms to serve as the basic operation. The common operation that we have identified as the basic operation in both algorithm is highlighted in both Appendix 1 and 2. It is the absolute value resulting from the subtraction of the ‘</w:t>
+        <w:t>To</w:t>
+      </w:r>
+      <w:r>
+        <w:t xml:space="preserve"> conduct a successful comparison, it makes </w:t>
+      </w:r>
+      <w:r>
+        <w:t xml:space="preserve">sense to choose an </w:t>
+      </w:r>
+      <w:r>
+        <w:t xml:space="preserve">operation that is </w:t>
+      </w:r>
+      <w:r>
+        <w:t>common to</w:t>
+      </w:r>
+      <w:r>
+        <w:t xml:space="preserve"> both algorithms to serve as the basic operation. The common operation that </w:t>
+      </w:r>
+      <w:r>
+        <w:t>was</w:t>
+      </w:r>
+      <w:r>
+        <w:t xml:space="preserve"> identified as the basic operation in both algorithm is highlighted in both </w:t>
+      </w:r>
+      <w:r>
+        <w:fldChar w:fldCharType="begin"/>
+      </w:r>
+      <w:r>
+        <w:instrText xml:space="preserve"> REF _Ref482700599 \r \h </w:instrText>
+      </w:r>
+      <w:r>
+        <w:fldChar w:fldCharType="separate"/>
+      </w:r>
+      <w:r>
+        <w:t>Appendix 1</w:t>
+      </w:r>
+      <w:r>
+        <w:fldChar w:fldCharType="end"/>
+      </w:r>
+      <w:r>
+        <w:t xml:space="preserve"> </w:t>
+      </w:r>
+      <w:r>
+        <w:t xml:space="preserve">and </w:t>
+      </w:r>
+      <w:r>
+        <w:fldChar w:fldCharType="begin"/>
+      </w:r>
+      <w:r>
+        <w:instrText xml:space="preserve"> REF _Ref482700909 \r \h </w:instrText>
+      </w:r>
+      <w:r>
+        <w:fldChar w:fldCharType="separate"/>
+      </w:r>
+      <w:r>
+        <w:t>Appendix 2</w:t>
+      </w:r>
+      <w:r>
+        <w:fldChar w:fldCharType="end"/>
+      </w:r>
+      <w:r>
+        <w:t>. It is the absolute value resulting from the subtraction of the ‘</w:t>
       </w:r>
       <w:proofErr w:type="spellStart"/>
       <w:r>
@@ -778,7 +863,18 @@
         <w:t xml:space="preserve"> </w:t>
       </w:r>
       <w:r>
-        <w:t>element of array A.</w:t>
+        <w:t xml:space="preserve">element of array </w:t>
+      </w:r>
+      <m:oMath>
+        <m:r>
+          <w:rPr>
+            <w:rFonts w:ascii="Cambria Math" w:hAnsi="Cambria Math"/>
+          </w:rPr>
+          <m:t>A</m:t>
+        </m:r>
+      </m:oMath>
+      <w:r>
+        <w:t>.</w:t>
       </w:r>
     </w:p>
     <w:p>
@@ -798,90 +894,177 @@
         <w:t>’</w:t>
       </w:r>
       <w:r>
-        <w:t xml:space="preserve"> the operation can be potentially performed twice per iteration of the inner for-loop. The first opportunity for it to be performed is as part of the if-statement, conditional on whether index variables ‘</w:t>
-      </w:r>
-      <w:proofErr w:type="spellStart"/>
-      <w:r>
-        <w:t>i</w:t>
-      </w:r>
-      <w:proofErr w:type="spellEnd"/>
-      <w:r>
-        <w:t xml:space="preserve">’ and ‘j’ are different values. The second performance of the basic operation is also conditional and occurs only when first performance above has been carried out, and the resultant absolute value is less than the current value of the variable </w:t>
+        <w:t xml:space="preserve"> the operation can be potentially performed twice per iteration of the inner for-loop. The first opportunity for it to be performed is as part of the if-statement</w:t>
+      </w:r>
+      <w:r>
+        <w:t xml:space="preserve"> checking whether the index variables </w:t>
+      </w:r>
+      <m:oMath>
+        <m:r>
+          <w:rPr>
+            <w:rFonts w:ascii="Cambria Math" w:hAnsi="Cambria Math"/>
+          </w:rPr>
+          <m:t>i</m:t>
+        </m:r>
+      </m:oMath>
+      <w:r>
+        <w:t xml:space="preserve"> and </w:t>
+      </w:r>
+      <m:oMath>
+        <m:r>
+          <w:rPr>
+            <w:rFonts w:ascii="Cambria Math" w:hAnsi="Cambria Math"/>
+          </w:rPr>
+          <m:t>j</m:t>
+        </m:r>
+      </m:oMath>
+      <w:r>
+        <w:t xml:space="preserve"> are different values. The second </w:t>
+      </w:r>
+      <w:r>
+        <w:t>execution</w:t>
+      </w:r>
+      <w:r>
+        <w:t xml:space="preserve"> of the basic operation is also conditional and occurs only when first performance above has been carried out, and the resultant absolute value is less than the current value of the variable </w:t>
+      </w:r>
+      <m:oMath>
+        <m:r>
+          <w:rPr>
+            <w:rFonts w:ascii="Cambria Math" w:hAnsi="Cambria Math"/>
+          </w:rPr>
+          <m:t>dmin</m:t>
+        </m:r>
+      </m:oMath>
+      <w:r>
+        <w:t xml:space="preserve">.  </w:t>
+      </w:r>
+    </w:p>
+    <w:p>
+      <w:r>
+        <w:t xml:space="preserve">In </w:t>
       </w:r>
       <w:r>
         <w:rPr>
           <w:i/>
         </w:rPr>
-        <w:t>‘</w:t>
-      </w:r>
-      <w:proofErr w:type="spellStart"/>
-      <w:r>
-        <w:rPr>
-          <w:i/>
-        </w:rPr>
-        <w:t>dmin</w:t>
-      </w:r>
-      <w:proofErr w:type="spellEnd"/>
-      <w:r>
-        <w:rPr>
-          <w:i/>
-        </w:rPr>
-        <w:t>’</w:t>
-      </w:r>
-      <w:r>
-        <w:t xml:space="preserve">.  </w:t>
-      </w:r>
-    </w:p>
-    <w:p>
-      <w:r>
-        <w:t xml:space="preserve">In </w:t>
-      </w:r>
-      <w:r>
-        <w:rPr>
-          <w:i/>
-        </w:rPr>
         <w:t>‘MinDistance2’</w:t>
       </w:r>
       <w:r>
-        <w:t xml:space="preserve"> the operation is only performed once per iteration of the inner for-loop where it’s absolute value is assigned to the variable </w:t>
-      </w:r>
-      <w:r>
-        <w:rPr>
-          <w:i/>
-        </w:rPr>
-        <w:t>‘temp’</w:t>
-      </w:r>
+        <w:t xml:space="preserve"> the operation is only performed once per iteration of the inner for-loop where its absolute value is assigned to the variable </w:t>
+      </w:r>
+      <m:oMath>
+        <m:r>
+          <w:rPr>
+            <w:rFonts w:ascii="Cambria Math" w:hAnsi="Cambria Math"/>
+          </w:rPr>
+          <m:t>temp</m:t>
+        </m:r>
+      </m:oMath>
       <w:r>
         <w:t xml:space="preserve">. However, it is performed every time the inner for-loop iterates without being subject to conditional statements. </w:t>
       </w:r>
     </w:p>
     <w:p>
       <w:r>
-        <w:t>The reason this operation has been selected (besides the fact that it is essentially the only operation commonly performed between the two algorithms) was because in both algorithms it was not only the most performed operation but the most expensive operation as well. While the majority of other operations are either comparisons or assignments, in the case of the identified operation; the subtraction performed, combined with the calculation of the absolute value is most strenuous part of each algorithm and therefore is the operation that would have the greatest influence on each algorithm’s execution time.</w:t>
+        <w:t>The reason this operation has been selected (</w:t>
+      </w:r>
+      <w:r>
+        <w:t>aside from</w:t>
+      </w:r>
+      <w:r>
+        <w:t xml:space="preserve"> the fact that it is the only operation common</w:t>
+      </w:r>
+      <w:r>
+        <w:t xml:space="preserve"> to both</w:t>
+      </w:r>
+      <w:r>
+        <w:t xml:space="preserve"> algorithms) was because in both algorithms it was not only the most performed operation but </w:t>
+      </w:r>
+      <w:r>
+        <w:t xml:space="preserve">also </w:t>
+      </w:r>
+      <w:r>
+        <w:t xml:space="preserve">the most expensive operation. While </w:t>
+      </w:r>
+      <w:r>
+        <w:t>most</w:t>
+      </w:r>
+      <w:r>
+        <w:t xml:space="preserve"> other operations are either comparisons or assignments, </w:t>
+      </w:r>
+      <w:r>
+        <w:t xml:space="preserve">in </w:t>
+      </w:r>
+      <w:r>
+        <w:t>th</w:t>
+      </w:r>
+      <w:r>
+        <w:t>e identified operation the</w:t>
+      </w:r>
+      <w:r>
+        <w:t xml:space="preserve"> combination of the subtraction performed and the</w:t>
+      </w:r>
+      <w:r>
+        <w:t xml:space="preserve"> calculation of the absolute value is most </w:t>
+      </w:r>
+      <w:r>
+        <w:t>complex</w:t>
+      </w:r>
+      <w:r>
+        <w:t xml:space="preserve"> part of each algorithm and therefore is the operation that would have the greatest influence on each algorithm’s execution time.</w:t>
       </w:r>
     </w:p>
     <w:p>
       <w:pPr>
         <w:pStyle w:val="Heading2"/>
       </w:pPr>
-    </w:p>
-    <w:p>
-      <w:pPr>
-        <w:pStyle w:val="Heading2"/>
-      </w:pPr>
       <w:r>
         <w:t>Choice of Problem Size</w:t>
       </w:r>
     </w:p>
     <w:p>
       <w:r>
-        <w:t xml:space="preserve">The only logical choice of ‘problem size’ for these algorithms are the number of elements in each Array A, otherwise represented as the value ‘n’. This makes perfect sense, especially when considering that both algorithms are considered to take the same array A as the one and only input.  </w:t>
-      </w:r>
-    </w:p>
-    <w:p>
-      <w:pPr>
-        <w:pStyle w:val="Heading2"/>
-      </w:pPr>
+        <w:t xml:space="preserve">The only logical choice of ‘problem size’ for these algorithms are </w:t>
+      </w:r>
+      <w:r>
+        <w:t>the number of elements in each a</w:t>
+      </w:r>
+      <w:r>
+        <w:t xml:space="preserve">rray </w:t>
+      </w:r>
+      <m:oMath>
+        <m:r>
+          <w:rPr>
+            <w:rFonts w:ascii="Cambria Math" w:hAnsi="Cambria Math"/>
+          </w:rPr>
+          <m:t>A</m:t>
+        </m:r>
+      </m:oMath>
+      <w:r>
+        <w:t xml:space="preserve">, otherwise represented as the value </w:t>
+      </w:r>
+      <m:oMath>
+        <m:r>
+          <w:rPr>
+            <w:rFonts w:ascii="Cambria Math" w:hAnsi="Cambria Math"/>
+          </w:rPr>
+          <m:t>n</m:t>
+        </m:r>
+      </m:oMath>
+      <w:r>
+        <w:t xml:space="preserve">. This makes perfect sense, especially when considering that both algorithms are considered to take the same array </w:t>
+      </w:r>
+      <m:oMath>
+        <m:r>
+          <w:rPr>
+            <w:rFonts w:ascii="Cambria Math" w:hAnsi="Cambria Math"/>
+          </w:rPr>
+          <m:t>A</m:t>
+        </m:r>
+      </m:oMath>
+      <w:r>
+        <w:t xml:space="preserve"> as the only input.  </w:t>
+      </w:r>
     </w:p>
     <w:p>
       <w:pPr>
@@ -901,959 +1084,1279 @@
       <w:r>
         <w:t>The estimated average-case efficiency of the ‘</w:t>
       </w:r>
+      <w:r>
+        <w:rPr>
+          <w:i/>
+        </w:rPr>
+        <w:t>MinDistance</w:t>
+      </w:r>
+      <w:r>
+        <w:t xml:space="preserve">’ algorithm is </w:t>
+      </w:r>
+      <m:oMath>
+        <m:r>
+          <m:rPr>
+            <m:sty m:val="bi"/>
+          </m:rPr>
+          <w:rPr>
+            <w:rFonts w:ascii="Cambria Math" w:hAnsi="Cambria Math"/>
+            <w:sz w:val="24"/>
+          </w:rPr>
+          <m:t>C</m:t>
+        </m:r>
+        <m:r>
+          <m:rPr>
+            <m:sty m:val="bi"/>
+          </m:rPr>
+          <w:rPr>
+            <w:rFonts w:ascii="Cambria Math" w:hAnsi="Cambria Math"/>
+            <w:sz w:val="16"/>
+          </w:rPr>
+          <m:t>avg</m:t>
+        </m:r>
+        <m:r>
+          <m:rPr>
+            <m:sty m:val="bi"/>
+          </m:rPr>
+          <w:rPr>
+            <w:rFonts w:ascii="Cambria Math" w:hAnsi="Cambria Math"/>
+            <w:sz w:val="24"/>
+          </w:rPr>
+          <m:t xml:space="preserve">(n) </m:t>
+        </m:r>
+        <m:r>
+          <m:rPr>
+            <m:sty m:val="bi"/>
+          </m:rPr>
+          <w:rPr>
+            <w:rFonts w:ascii="Cambria Math" w:hAnsi="Cambria Math"/>
+          </w:rPr>
+          <m:t>= n(n-1)</m:t>
+        </m:r>
+      </m:oMath>
+      <w:r>
+        <w:rPr>
+          <w:b/>
+        </w:rPr>
+        <w:t>.</w:t>
+      </w:r>
+      <w:r>
+        <w:rPr>
+          <w:b/>
+        </w:rPr>
+        <w:t xml:space="preserve"> </w:t>
+      </w:r>
+      <w:r>
+        <w:t xml:space="preserve">The inner part of that equation is derived from the fact that the algorithm is being performed </w:t>
+      </w:r>
+      <m:oMath>
+        <m:r>
+          <w:rPr>
+            <w:rFonts w:ascii="Cambria Math" w:hAnsi="Cambria Math"/>
+          </w:rPr>
+          <m:t>n -1</m:t>
+        </m:r>
+      </m:oMath>
+      <w:r>
+        <w:t xml:space="preserve"> times with each iteration of the inner for-loop. 1 is subtracted from </w:t>
+      </w:r>
+      <m:oMath>
+        <m:r>
+          <w:rPr>
+            <w:rFonts w:ascii="Cambria Math" w:hAnsi="Cambria Math"/>
+          </w:rPr>
+          <m:t>n</m:t>
+        </m:r>
+      </m:oMath>
+      <w:r>
+        <w:t xml:space="preserve"> to account for the fact that the basic operation is not performed when the </w:t>
+      </w:r>
+      <w:r>
+        <w:rPr>
+          <w:i/>
+        </w:rPr>
+        <w:t>‘</w:t>
+      </w:r>
       <w:proofErr w:type="spellStart"/>
       <w:r>
         <w:rPr>
           <w:i/>
         </w:rPr>
-        <w:t>MinDistance</w:t>
+        <w:t>ith</w:t>
       </w:r>
       <w:proofErr w:type="spellEnd"/>
       <w:r>
-        <w:t xml:space="preserve">’ algorithm is </w:t>
+        <w:rPr>
+          <w:i/>
+        </w:rPr>
+        <w:t>’</w:t>
+      </w:r>
+      <w:r>
+        <w:t xml:space="preserve"> element equals the </w:t>
+      </w:r>
+      <w:r>
+        <w:rPr>
+          <w:i/>
+        </w:rPr>
+        <w:t>‘</w:t>
       </w:r>
       <w:proofErr w:type="spellStart"/>
       <w:r>
         <w:rPr>
+          <w:i/>
+        </w:rPr>
+        <w:t>jth</w:t>
+      </w:r>
+      <w:proofErr w:type="spellEnd"/>
+      <w:r>
+        <w:rPr>
+          <w:i/>
+        </w:rPr>
+        <w:t>’</w:t>
+      </w:r>
+      <w:r>
+        <w:t xml:space="preserve"> element (in accordance with </w:t>
+      </w:r>
+      <w:r>
+        <w:t xml:space="preserve">the conditional if-statement); </w:t>
+      </w:r>
+      <m:oMath>
+        <m:r>
+          <w:rPr>
+            <w:rFonts w:ascii="Cambria Math" w:hAnsi="Cambria Math"/>
+          </w:rPr>
+          <m:t>i</m:t>
+        </m:r>
+      </m:oMath>
+      <w:r>
+        <w:t xml:space="preserve"> will only ever equal </w:t>
+      </w:r>
+      <w:r>
+        <w:rPr>
+          <w:i/>
+        </w:rPr>
+        <w:t>j</w:t>
+      </w:r>
+      <w:r>
+        <w:t xml:space="preserve"> once for each iteration of the inner for-loop, </w:t>
+      </w:r>
+      <w:r>
+        <w:t xml:space="preserve">hence </w:t>
+      </w:r>
+      <m:oMath>
+        <m:r>
+          <w:rPr>
+            <w:rFonts w:ascii="Cambria Math" w:hAnsi="Cambria Math"/>
+          </w:rPr>
+          <m:t>n-1</m:t>
+        </m:r>
+      </m:oMath>
+      <w:r>
+        <w:t>. Th</w:t>
+      </w:r>
+      <w:r>
+        <w:t>is</w:t>
+      </w:r>
+      <w:r>
+        <w:t xml:space="preserve"> value is then multiplied by </w:t>
+      </w:r>
+      <m:oMath>
+        <m:r>
+          <w:rPr>
+            <w:rFonts w:ascii="Cambria Math" w:hAnsi="Cambria Math"/>
+          </w:rPr>
+          <m:t>n</m:t>
+        </m:r>
+      </m:oMath>
+      <w:r>
+        <w:t xml:space="preserve"> since the outer for-loop will be iterated </w:t>
+      </w:r>
+      <m:oMath>
+        <m:r>
+          <w:rPr>
+            <w:rFonts w:ascii="Cambria Math" w:hAnsi="Cambria Math"/>
+          </w:rPr>
+          <m:t>n</m:t>
+        </m:r>
+      </m:oMath>
+      <w:r>
+        <w:t xml:space="preserve"> times, </w:t>
+      </w:r>
+      <w:r>
+        <w:t>which equates to</w:t>
+      </w:r>
+      <w:r>
+        <w:t xml:space="preserve"> once for each element in the array </w:t>
+      </w:r>
+      <m:oMath>
+        <m:r>
+          <w:rPr>
+            <w:rFonts w:ascii="Cambria Math" w:hAnsi="Cambria Math"/>
+          </w:rPr>
+          <m:t>A</m:t>
+        </m:r>
+      </m:oMath>
+      <w:r>
+        <w:t xml:space="preserve">. </w:t>
+      </w:r>
+      <w:r>
+        <w:rPr>
           <w:b/>
-          <w:sz w:val="24"/>
-        </w:rPr>
-        <w:t>C</w:t>
-      </w:r>
+        </w:rPr>
+        <w:t>Therefore,</w:t>
+      </w:r>
+      <w:r>
+        <w:t xml:space="preserve"> </w:t>
+      </w:r>
+      <m:oMath>
+        <m:r>
+          <m:rPr>
+            <m:sty m:val="bi"/>
+          </m:rPr>
+          <w:rPr>
+            <w:rFonts w:ascii="Cambria Math" w:hAnsi="Cambria Math"/>
+            <w:sz w:val="24"/>
+          </w:rPr>
+          <m:t>C</m:t>
+        </m:r>
+        <m:r>
+          <m:rPr>
+            <m:sty m:val="bi"/>
+          </m:rPr>
+          <w:rPr>
+            <w:rFonts w:ascii="Cambria Math" w:hAnsi="Cambria Math"/>
+            <w:sz w:val="16"/>
+          </w:rPr>
+          <m:t>avg</m:t>
+        </m:r>
+        <m:r>
+          <m:rPr>
+            <m:sty m:val="bi"/>
+          </m:rPr>
+          <w:rPr>
+            <w:rFonts w:ascii="Cambria Math" w:hAnsi="Cambria Math"/>
+            <w:sz w:val="24"/>
+          </w:rPr>
+          <m:t xml:space="preserve">(n) </m:t>
+        </m:r>
+        <m:r>
+          <m:rPr>
+            <m:sty m:val="bi"/>
+          </m:rPr>
+          <w:rPr>
+            <w:rFonts w:ascii="Cambria Math" w:hAnsi="Cambria Math"/>
+          </w:rPr>
+          <m:t>= n(n-1)</m:t>
+        </m:r>
+      </m:oMath>
       <w:r>
         <w:rPr>
           <w:b/>
-          <w:sz w:val="16"/>
-        </w:rPr>
-        <w:t>avg</w:t>
-      </w:r>
-      <w:proofErr w:type="spellEnd"/>
-      <w:r>
-        <w:rPr>
+        </w:rPr>
+        <w:t xml:space="preserve">  OR  </w:t>
+      </w:r>
+      <w:r>
+        <w:rPr>
+          <w:rFonts w:eastAsiaTheme="minorEastAsia"/>
           <w:b/>
-          <w:sz w:val="24"/>
-        </w:rPr>
-        <w:t xml:space="preserve">(n) </w:t>
-      </w:r>
-      <w:r>
-        <w:rPr>
-          <w:b/>
-        </w:rPr>
-        <w:t>= n</w:t>
-      </w:r>
-      <w:r>
-        <w:rPr>
-          <w:b/>
-        </w:rPr>
-        <w:t>(n-1)</w:t>
-      </w:r>
-      <w:r>
-        <w:rPr>
-          <w:b/>
-        </w:rPr>
-        <w:t>.</w:t>
-      </w:r>
-      <w:r>
-        <w:rPr>
-          <w:b/>
         </w:rPr>
         <w:t xml:space="preserve"> </w:t>
       </w:r>
-      <w:r>
-        <w:t xml:space="preserve">The inner part of that equation is derived from the fact that the algorithm is essentially being performed n -1 times with each iteration of the inner for-loop. 1 is subtracted from n to account for the fact that the basic operation is not performed when the </w:t>
-      </w:r>
-      <w:r>
-        <w:rPr>
-          <w:i/>
-        </w:rPr>
-        <w:t>‘</w:t>
-      </w:r>
-      <w:proofErr w:type="spellStart"/>
-      <w:r>
-        <w:rPr>
-          <w:i/>
-        </w:rPr>
-        <w:t>ith</w:t>
-      </w:r>
-      <w:proofErr w:type="spellEnd"/>
-      <w:r>
-        <w:rPr>
-          <w:i/>
-        </w:rPr>
-        <w:t>’</w:t>
-      </w:r>
-      <w:r>
-        <w:t xml:space="preserve"> element equals the </w:t>
-      </w:r>
-      <w:r>
-        <w:rPr>
-          <w:i/>
-        </w:rPr>
-        <w:t>‘</w:t>
-      </w:r>
-      <w:proofErr w:type="spellStart"/>
-      <w:r>
-        <w:rPr>
-          <w:i/>
-        </w:rPr>
-        <w:t>jth</w:t>
-      </w:r>
-      <w:proofErr w:type="spellEnd"/>
-      <w:r>
-        <w:rPr>
-          <w:i/>
-        </w:rPr>
-        <w:t>’</w:t>
-      </w:r>
-      <w:r>
-        <w:t xml:space="preserve"> element (in accordance with the conditional if-statement). ‘</w:t>
-      </w:r>
-      <w:proofErr w:type="spellStart"/>
-      <w:r>
-        <w:rPr>
-          <w:i/>
-        </w:rPr>
-        <w:t>i</w:t>
-      </w:r>
-      <w:proofErr w:type="spellEnd"/>
-      <w:r>
-        <w:t>’ will only ever equal ‘</w:t>
-      </w:r>
-      <w:r>
-        <w:rPr>
-          <w:i/>
-        </w:rPr>
-        <w:t>j</w:t>
-      </w:r>
-      <w:r>
-        <w:t xml:space="preserve">’ once for each iteration of the inner for-loop, so that is why it is ‘n-1’. That value is then multiplied by n since the outer for-loop will be iterated n times, or, once for each element in the array A. </w:t>
-      </w:r>
-      <w:r>
-        <w:rPr>
-          <w:b/>
-        </w:rPr>
-        <w:t>Therefore,</w:t>
-      </w:r>
-      <w:r>
-        <w:t xml:space="preserve"> </w:t>
-      </w:r>
-      <w:proofErr w:type="spellStart"/>
-      <w:r>
-        <w:rPr>
-          <w:b/>
-          <w:sz w:val="24"/>
-        </w:rPr>
-        <w:t>C</w:t>
-      </w:r>
-      <w:r>
-        <w:rPr>
-          <w:b/>
-          <w:sz w:val="16"/>
-        </w:rPr>
-        <w:t>avg</w:t>
-      </w:r>
-      <w:proofErr w:type="spellEnd"/>
-      <w:r>
-        <w:rPr>
-          <w:b/>
-          <w:sz w:val="24"/>
-        </w:rPr>
-        <w:t xml:space="preserve">(n) </w:t>
-      </w:r>
-      <w:r>
-        <w:rPr>
-          <w:b/>
-        </w:rPr>
-        <w:t>= n</w:t>
-      </w:r>
-      <w:r>
-        <w:rPr>
-          <w:b/>
-        </w:rPr>
-        <w:t xml:space="preserve">(n-1)  OR  </w:t>
-      </w:r>
-      <w:r>
-        <w:rPr>
-          <w:b/>
-        </w:rPr>
-        <w:t>n</w:t>
-      </w:r>
+      <m:oMath>
+        <m:r>
+          <m:rPr>
+            <m:sty m:val="bi"/>
+          </m:rPr>
+          <w:rPr>
+            <w:rFonts w:ascii="Cambria Math" w:hAnsi="Cambria Math"/>
+          </w:rPr>
+          <m:t>n</m:t>
+        </m:r>
+        <m:r>
+          <m:rPr>
+            <m:sty m:val="bi"/>
+          </m:rPr>
+          <w:rPr>
+            <w:rFonts w:ascii="Cambria Math" w:hAnsi="Cambria Math" w:cstheme="minorHAnsi"/>
+          </w:rPr>
+          <m:t>² - n</m:t>
+        </m:r>
+      </m:oMath>
       <w:r>
         <w:rPr>
           <w:rFonts w:cstheme="minorHAnsi"/>
           <w:b/>
         </w:rPr>
-        <w:t>²</w:t>
-      </w:r>
+        <w:t>.</w:t>
+      </w:r>
+    </w:p>
+    <w:p>
+      <w:r>
+        <w:rPr>
+          <w:rFonts w:cstheme="minorHAnsi"/>
+        </w:rPr>
+        <w:t xml:space="preserve">Note that this equation does not account for the small amount of iterations </w:t>
+      </w:r>
+      <w:r>
+        <w:rPr>
+          <w:rFonts w:cstheme="minorHAnsi"/>
+        </w:rPr>
+        <w:t>where</w:t>
+      </w:r>
+      <w:r>
+        <w:rPr>
+          <w:rFonts w:cstheme="minorHAnsi"/>
+        </w:rPr>
+        <w:t xml:space="preserve"> the operation is </w:t>
+      </w:r>
+      <w:r>
+        <w:rPr>
+          <w:rFonts w:cstheme="minorHAnsi"/>
+        </w:rPr>
+        <w:t>performed</w:t>
+      </w:r>
+      <w:r>
+        <w:rPr>
+          <w:rFonts w:cstheme="minorHAnsi"/>
+        </w:rPr>
+        <w:t xml:space="preserve"> an extra time </w:t>
+      </w:r>
+      <w:r>
+        <w:rPr>
+          <w:rFonts w:cstheme="minorHAnsi"/>
+        </w:rPr>
+        <w:t xml:space="preserve">due to </w:t>
+      </w:r>
+      <w:r>
+        <w:rPr>
+          <w:rFonts w:cstheme="minorHAnsi"/>
+        </w:rPr>
+        <w:t xml:space="preserve">the current value </w:t>
+      </w:r>
+      <w:r>
+        <w:rPr>
+          <w:rFonts w:cstheme="minorHAnsi"/>
+        </w:rPr>
+        <w:t xml:space="preserve">being </w:t>
+      </w:r>
+      <w:r>
+        <w:rPr>
+          <w:rFonts w:cstheme="minorHAnsi"/>
+        </w:rPr>
+        <w:t xml:space="preserve">less than </w:t>
+      </w:r>
+      <m:oMath>
+        <m:r>
+          <w:rPr>
+            <w:rFonts w:ascii="Cambria Math" w:hAnsi="Cambria Math" w:cstheme="minorHAnsi"/>
+          </w:rPr>
+          <m:t>dmin</m:t>
+        </m:r>
+      </m:oMath>
+      <w:r>
+        <w:rPr>
+          <w:rFonts w:cstheme="minorHAnsi"/>
+        </w:rPr>
+        <w:t xml:space="preserve"> and the assignment inside the if-statement </w:t>
+      </w:r>
+      <w:r>
+        <w:rPr>
+          <w:rFonts w:cstheme="minorHAnsi"/>
+        </w:rPr>
+        <w:t xml:space="preserve">being </w:t>
+      </w:r>
+      <w:r>
+        <w:rPr>
+          <w:rFonts w:cstheme="minorHAnsi"/>
+        </w:rPr>
+        <w:t>carried out. This is because it would have a negligible effect on the overall average number of operations performed that it would not affect the expected trends</w:t>
+      </w:r>
+      <w:r>
+        <w:rPr>
+          <w:rFonts w:cstheme="minorHAnsi"/>
+        </w:rPr>
+        <w:t xml:space="preserve"> or order of growth</w:t>
+      </w:r>
+      <w:r>
+        <w:rPr>
+          <w:rFonts w:cstheme="minorHAnsi"/>
+        </w:rPr>
+        <w:t>.</w:t>
+      </w:r>
+    </w:p>
+    <w:p>
+      <w:r>
+        <w:t>The estimated average-case efficiency of the ‘</w:t>
+      </w:r>
+      <w:r>
+        <w:rPr>
+          <w:i/>
+        </w:rPr>
+        <w:t>MinDistance2</w:t>
+      </w:r>
+      <w:r>
+        <w:t xml:space="preserve">’ algorithm </w:t>
+      </w:r>
+      <w:r>
+        <w:t>is</w:t>
+      </w:r>
+      <w:r>
+        <w:t> </w:t>
+      </w:r>
+      <m:oMath>
+        <m:r>
+          <m:rPr>
+            <m:sty m:val="bi"/>
+          </m:rPr>
+          <w:rPr>
+            <w:rFonts w:ascii="Cambria Math" w:hAnsi="Cambria Math"/>
+          </w:rPr>
+          <m:t>Cavg</m:t>
+        </m:r>
+        <m:r>
+          <m:rPr>
+            <m:sty m:val="bi"/>
+          </m:rPr>
+          <w:rPr>
+            <w:rFonts w:ascii="Cambria Math" w:hAnsi="Cambria Math"/>
+            <w:sz w:val="24"/>
+          </w:rPr>
+          <m:t>(n)</m:t>
+        </m:r>
+        <m:r>
+          <m:rPr>
+            <m:sty m:val="bi"/>
+          </m:rPr>
+          <w:rPr>
+            <w:rFonts w:ascii="Cambria Math" w:hAnsi="Cambria Math"/>
+          </w:rPr>
+          <m:t>=</m:t>
+        </m:r>
+        <m:f>
+          <m:fPr>
+            <m:ctrlPr>
+              <w:rPr>
+                <w:rFonts w:ascii="Cambria Math" w:hAnsi="Cambria Math"/>
+                <w:b/>
+                <w:i/>
+              </w:rPr>
+            </m:ctrlPr>
+          </m:fPr>
+          <m:num>
+            <m:r>
+              <m:rPr>
+                <m:sty m:val="bi"/>
+              </m:rPr>
+              <w:rPr>
+                <w:rFonts w:ascii="Cambria Math" w:hAnsi="Cambria Math"/>
+              </w:rPr>
+              <m:t>n</m:t>
+            </m:r>
+            <m:d>
+              <m:dPr>
+                <m:ctrlPr>
+                  <w:rPr>
+                    <w:rFonts w:ascii="Cambria Math" w:hAnsi="Cambria Math"/>
+                    <w:b/>
+                    <w:i/>
+                  </w:rPr>
+                </m:ctrlPr>
+              </m:dPr>
+              <m:e>
+                <m:r>
+                  <m:rPr>
+                    <m:sty m:val="bi"/>
+                  </m:rPr>
+                  <w:rPr>
+                    <w:rFonts w:ascii="Cambria Math" w:hAnsi="Cambria Math"/>
+                  </w:rPr>
+                  <m:t>n - 1</m:t>
+                </m:r>
+              </m:e>
+            </m:d>
+          </m:num>
+          <m:den>
+            <m:r>
+              <m:rPr>
+                <m:sty m:val="bi"/>
+              </m:rPr>
+              <w:rPr>
+                <w:rFonts w:ascii="Cambria Math" w:hAnsi="Cambria Math"/>
+              </w:rPr>
+              <m:t>2</m:t>
+            </m:r>
+          </m:den>
+        </m:f>
+      </m:oMath>
+      <w:r>
+        <w:rPr>
+          <w:rFonts w:eastAsiaTheme="minorEastAsia"/>
+          <w:b/>
+        </w:rPr>
+        <w:t>.</w:t>
+      </w:r>
+      <w:r>
+        <w:rPr>
+          <w:b/>
+        </w:rPr>
+        <w:t xml:space="preserve"> </w:t>
+      </w:r>
+      <w:r>
+        <w:t>This</w:t>
+      </w:r>
+      <w:r>
+        <w:t xml:space="preserve"> is </w:t>
+      </w:r>
+      <w:r>
+        <w:t>like the</w:t>
+      </w:r>
+      <w:r>
+        <w:t xml:space="preserve"> first algorithm</w:t>
+      </w:r>
+      <w:r>
+        <w:t>,</w:t>
+      </w:r>
+      <w:r>
+        <w:t xml:space="preserve"> </w:t>
+      </w:r>
+      <w:r>
+        <w:t>except</w:t>
+      </w:r>
+      <w:r>
+        <w:t xml:space="preserve"> instead of operations being skipped in the event wh</w:t>
+      </w:r>
+      <w:r>
+        <w:t>en</w:t>
+      </w:r>
+      <w:r>
+        <w:t xml:space="preserve"> the </w:t>
+      </w:r>
+      <w:r>
+        <w:rPr>
+          <w:i/>
+        </w:rPr>
+        <w:t>‘</w:t>
+      </w:r>
+      <w:proofErr w:type="spellStart"/>
+      <w:r>
+        <w:rPr>
+          <w:i/>
+        </w:rPr>
+        <w:t>ith</w:t>
+      </w:r>
+      <w:proofErr w:type="spellEnd"/>
+      <w:r>
+        <w:rPr>
+          <w:i/>
+        </w:rPr>
+        <w:t>’</w:t>
+      </w:r>
+      <w:r>
+        <w:t xml:space="preserve"> </w:t>
+      </w:r>
+      <w:r>
+        <w:lastRenderedPageBreak/>
+        <w:t xml:space="preserve">element equals the </w:t>
+      </w:r>
+      <w:r>
+        <w:rPr>
+          <w:i/>
+        </w:rPr>
+        <w:t>‘</w:t>
+      </w:r>
+      <w:proofErr w:type="spellStart"/>
+      <w:r>
+        <w:rPr>
+          <w:i/>
+        </w:rPr>
+        <w:t>jth</w:t>
+      </w:r>
+      <w:proofErr w:type="spellEnd"/>
+      <w:r>
+        <w:rPr>
+          <w:i/>
+        </w:rPr>
+        <w:t>’</w:t>
+      </w:r>
+      <w:r>
+        <w:t xml:space="preserve"> the </w:t>
+      </w:r>
+      <m:oMath>
+        <m:r>
+          <w:rPr>
+            <w:rFonts w:ascii="Cambria Math" w:hAnsi="Cambria Math"/>
+          </w:rPr>
+          <m:t>i</m:t>
+        </m:r>
+      </m:oMath>
+      <w:r>
+        <w:t xml:space="preserve"> will never be equal to </w:t>
+      </w:r>
+      <m:oMath>
+        <m:r>
+          <w:rPr>
+            <w:rFonts w:ascii="Cambria Math" w:hAnsi="Cambria Math"/>
+          </w:rPr>
+          <m:t>j</m:t>
+        </m:r>
+      </m:oMath>
+      <w:r>
+        <w:t xml:space="preserve"> since </w:t>
+      </w:r>
+      <m:oMath>
+        <m:r>
+          <w:rPr>
+            <w:rFonts w:ascii="Cambria Math" w:hAnsi="Cambria Math"/>
+          </w:rPr>
+          <m:t>j</m:t>
+        </m:r>
+      </m:oMath>
+      <w:r>
+        <w:t xml:space="preserve"> is never less than </w:t>
+      </w:r>
+      <m:oMath>
+        <m:r>
+          <w:rPr>
+            <w:rFonts w:ascii="Cambria Math" w:hAnsi="Cambria Math"/>
+          </w:rPr>
+          <m:t>i+1</m:t>
+        </m:r>
+      </m:oMath>
+      <w:r>
+        <w:t xml:space="preserve">. But the effect is the same </w:t>
+      </w:r>
+      <w:r>
+        <w:t>in</w:t>
+      </w:r>
+      <w:r>
+        <w:t xml:space="preserve"> that the efficiency will include </w:t>
+      </w:r>
+      <w:r>
+        <w:t xml:space="preserve">an </w:t>
+      </w:r>
+      <m:oMath>
+        <m:r>
+          <w:rPr>
+            <w:rFonts w:ascii="Cambria Math" w:hAnsi="Cambria Math"/>
+          </w:rPr>
+          <m:t>n(n-1)</m:t>
+        </m:r>
+      </m:oMath>
+      <w:r>
+        <w:rPr>
+          <w:rFonts w:eastAsiaTheme="minorEastAsia"/>
+        </w:rPr>
+        <w:t xml:space="preserve"> term</w:t>
+      </w:r>
+      <w:r>
+        <w:t xml:space="preserve">. It is then </w:t>
+      </w:r>
+      <w:r>
+        <w:t>halved</w:t>
+      </w:r>
+      <w:r>
+        <w:t xml:space="preserve"> due to the </w:t>
+      </w:r>
+      <w:r>
+        <w:t>number of iterations</w:t>
+      </w:r>
+      <w:r>
+        <w:t xml:space="preserve"> of the inner for-loop decreasing by 1 as </w:t>
+      </w:r>
+      <m:oMath>
+        <m:r>
+          <w:rPr>
+            <w:rFonts w:ascii="Cambria Math" w:hAnsi="Cambria Math"/>
+          </w:rPr>
+          <m:t>i</m:t>
+        </m:r>
+      </m:oMath>
+      <w:r>
+        <w:t xml:space="preserve"> approaches </w:t>
+      </w:r>
+      <m:oMath>
+        <m:r>
+          <w:rPr>
+            <w:rFonts w:ascii="Cambria Math" w:hAnsi="Cambria Math"/>
+          </w:rPr>
+          <m:t>n</m:t>
+        </m:r>
+      </m:oMath>
+      <w:r>
+        <w:t xml:space="preserve">. By the time the final iteration has been run and the outer for-loop has exited, half of the operations that would have been performed </w:t>
+      </w:r>
+      <w:r>
+        <w:t xml:space="preserve">in </w:t>
+      </w:r>
+      <w:r>
+        <w:t>the first algorithm</w:t>
+      </w:r>
+      <w:r>
+        <w:t xml:space="preserve"> </w:t>
+      </w:r>
+      <w:r>
+        <w:t>have not</w:t>
+      </w:r>
+      <w:r>
+        <w:t xml:space="preserve"> been performed here</w:t>
+      </w:r>
+      <w:r>
+        <w:t xml:space="preserve"> due to the inner for-loop</w:t>
+      </w:r>
+      <w:r>
+        <w:t>’</w:t>
+      </w:r>
+      <w:r>
+        <w:t xml:space="preserve">s assignment of </w:t>
+      </w:r>
+      <m:oMath>
+        <m:r>
+          <w:rPr>
+            <w:rFonts w:ascii="Cambria Math" w:hAnsi="Cambria Math"/>
+          </w:rPr>
+          <m:t>j</m:t>
+        </m:r>
+      </m:oMath>
+      <w:r>
+        <w:t xml:space="preserve">. </w:t>
+      </w:r>
+      <w:r>
+        <w:t xml:space="preserve"> </w:t>
+      </w:r>
+      <w:r>
+        <w:rPr>
+          <w:b/>
+        </w:rPr>
+        <w:t>Therefore,</w:t>
+      </w:r>
+      <w:r>
+        <w:t xml:space="preserve"> </w:t>
+      </w:r>
+      <m:oMath>
+        <m:r>
+          <m:rPr>
+            <m:sty m:val="bi"/>
+          </m:rPr>
+          <w:rPr>
+            <w:rFonts w:ascii="Cambria Math" w:hAnsi="Cambria Math"/>
+            <w:sz w:val="24"/>
+          </w:rPr>
+          <m:t>C</m:t>
+        </m:r>
+        <m:r>
+          <m:rPr>
+            <m:sty m:val="bi"/>
+          </m:rPr>
+          <w:rPr>
+            <w:rFonts w:ascii="Cambria Math" w:hAnsi="Cambria Math"/>
+            <w:sz w:val="16"/>
+          </w:rPr>
+          <m:t>avg</m:t>
+        </m:r>
+        <m:d>
+          <m:dPr>
+            <m:ctrlPr>
+              <w:rPr>
+                <w:rFonts w:ascii="Cambria Math" w:hAnsi="Cambria Math"/>
+                <w:b/>
+                <w:i/>
+                <w:sz w:val="24"/>
+              </w:rPr>
+            </m:ctrlPr>
+          </m:dPr>
+          <m:e>
+            <m:r>
+              <m:rPr>
+                <m:sty m:val="bi"/>
+              </m:rPr>
+              <w:rPr>
+                <w:rFonts w:ascii="Cambria Math" w:hAnsi="Cambria Math"/>
+                <w:sz w:val="24"/>
+              </w:rPr>
+              <m:t>n</m:t>
+            </m:r>
+          </m:e>
+        </m:d>
+        <m:r>
+          <m:rPr>
+            <m:sty m:val="bi"/>
+          </m:rPr>
+          <w:rPr>
+            <w:rFonts w:ascii="Cambria Math" w:hAnsi="Cambria Math"/>
+          </w:rPr>
+          <m:t>=</m:t>
+        </m:r>
+        <m:f>
+          <m:fPr>
+            <m:ctrlPr>
+              <w:rPr>
+                <w:rFonts w:ascii="Cambria Math" w:hAnsi="Cambria Math"/>
+                <w:b/>
+                <w:i/>
+              </w:rPr>
+            </m:ctrlPr>
+          </m:fPr>
+          <m:num>
+            <m:r>
+              <m:rPr>
+                <m:sty m:val="bi"/>
+              </m:rPr>
+              <w:rPr>
+                <w:rFonts w:ascii="Cambria Math" w:hAnsi="Cambria Math"/>
+              </w:rPr>
+              <m:t>n</m:t>
+            </m:r>
+            <m:d>
+              <m:dPr>
+                <m:ctrlPr>
+                  <w:rPr>
+                    <w:rFonts w:ascii="Cambria Math" w:hAnsi="Cambria Math"/>
+                    <w:b/>
+                    <w:i/>
+                  </w:rPr>
+                </m:ctrlPr>
+              </m:dPr>
+              <m:e>
+                <m:r>
+                  <m:rPr>
+                    <m:sty m:val="bi"/>
+                  </m:rPr>
+                  <w:rPr>
+                    <w:rFonts w:ascii="Cambria Math" w:hAnsi="Cambria Math"/>
+                  </w:rPr>
+                  <m:t>n - 1</m:t>
+                </m:r>
+              </m:e>
+            </m:d>
+          </m:num>
+          <m:den>
+            <m:r>
+              <m:rPr>
+                <m:sty m:val="bi"/>
+              </m:rPr>
+              <w:rPr>
+                <w:rFonts w:ascii="Cambria Math" w:hAnsi="Cambria Math"/>
+              </w:rPr>
+              <m:t>2</m:t>
+            </m:r>
+          </m:den>
+        </m:f>
+      </m:oMath>
+      <w:r>
+        <w:rPr>
+          <w:b/>
+        </w:rPr>
+        <w:t xml:space="preserve">  OR  </w:t>
+      </w:r>
+      <m:oMath>
+        <m:f>
+          <m:fPr>
+            <m:ctrlPr>
+              <w:rPr>
+                <w:rFonts w:ascii="Cambria Math" w:hAnsi="Cambria Math" w:cstheme="minorHAnsi"/>
+                <w:b/>
+                <w:i/>
+              </w:rPr>
+            </m:ctrlPr>
+          </m:fPr>
+          <m:num>
+            <m:sSup>
+              <m:sSupPr>
+                <m:ctrlPr>
+                  <w:rPr>
+                    <w:rFonts w:ascii="Cambria Math" w:hAnsi="Cambria Math" w:cstheme="minorHAnsi"/>
+                    <w:b/>
+                    <w:i/>
+                  </w:rPr>
+                </m:ctrlPr>
+              </m:sSupPr>
+              <m:e>
+                <m:r>
+                  <m:rPr>
+                    <m:sty m:val="bi"/>
+                  </m:rPr>
+                  <w:rPr>
+                    <w:rFonts w:ascii="Cambria Math" w:hAnsi="Cambria Math"/>
+                  </w:rPr>
+                  <m:t>n</m:t>
+                </m:r>
+                <m:ctrlPr>
+                  <w:rPr>
+                    <w:rFonts w:ascii="Cambria Math" w:hAnsi="Cambria Math"/>
+                    <w:b/>
+                    <w:i/>
+                  </w:rPr>
+                </m:ctrlPr>
+              </m:e>
+              <m:sup>
+                <m:r>
+                  <m:rPr>
+                    <m:sty m:val="bi"/>
+                  </m:rPr>
+                  <w:rPr>
+                    <w:rFonts w:ascii="Cambria Math" w:hAnsi="Cambria Math" w:cstheme="minorHAnsi"/>
+                  </w:rPr>
+                  <m:t>2</m:t>
+                </m:r>
+              </m:sup>
+            </m:sSup>
+            <m:r>
+              <m:rPr>
+                <m:sty m:val="bi"/>
+              </m:rPr>
+              <w:rPr>
+                <w:rFonts w:ascii="Cambria Math" w:hAnsi="Cambria Math" w:cstheme="minorHAnsi"/>
+              </w:rPr>
+              <m:t>- n</m:t>
+            </m:r>
+          </m:num>
+          <m:den>
+            <m:r>
+              <m:rPr>
+                <m:sty m:val="bi"/>
+              </m:rPr>
+              <w:rPr>
+                <w:rFonts w:ascii="Cambria Math" w:hAnsi="Cambria Math" w:cstheme="minorHAnsi"/>
+              </w:rPr>
+              <m:t>2</m:t>
+            </m:r>
+          </m:den>
+        </m:f>
+      </m:oMath>
       <w:r>
         <w:rPr>
           <w:rFonts w:cstheme="minorHAnsi"/>
           <w:b/>
         </w:rPr>
+        <w:t>.</w:t>
+      </w:r>
+    </w:p>
+    <w:p>
+      <w:r>
+        <w:t>From</w:t>
+      </w:r>
+      <w:r>
+        <w:t xml:space="preserve"> these equations, we can</w:t>
+      </w:r>
+      <w:r>
+        <w:t xml:space="preserve"> identify that both algorithm’s efficiency class</w:t>
+      </w:r>
+      <w:r>
+        <w:t>es</w:t>
+      </w:r>
+      <w:r>
+        <w:t xml:space="preserve"> and order</w:t>
+      </w:r>
+      <w:r>
+        <w:t>s</w:t>
+      </w:r>
+      <w:r>
+        <w:t xml:space="preserve"> of growth are quadratic </w:t>
+      </w:r>
+      <m:oMath>
+        <m:r>
+          <m:rPr>
+            <m:sty m:val="bi"/>
+          </m:rPr>
+          <w:rPr>
+            <w:rFonts w:ascii="Cambria Math" w:hAnsi="Cambria Math"/>
+          </w:rPr>
+          <m:t>[</m:t>
+        </m:r>
+        <m:r>
+          <m:rPr>
+            <m:sty m:val="b"/>
+          </m:rPr>
+          <w:rPr>
+            <w:rFonts w:ascii="Cambria Math" w:hAnsi="Cambria Math"/>
+          </w:rPr>
+          <m:t>Θ</m:t>
+        </m:r>
+        <m:r>
+          <m:rPr>
+            <m:sty m:val="bi"/>
+          </m:rPr>
+          <w:rPr>
+            <w:rFonts w:ascii="Cambria Math" w:hAnsi="Cambria Math" w:cs="CMR10"/>
+            <w:sz w:val="20"/>
+            <w:szCs w:val="20"/>
+          </w:rPr>
+          <m:t>(</m:t>
+        </m:r>
+        <m:r>
+          <m:rPr>
+            <m:sty m:val="bi"/>
+          </m:rPr>
+          <w:rPr>
+            <w:rFonts w:ascii="Cambria Math" w:hAnsi="Cambria Math"/>
+          </w:rPr>
+          <m:t>n</m:t>
+        </m:r>
+        <m:r>
+          <m:rPr>
+            <m:sty m:val="bi"/>
+          </m:rPr>
+          <w:rPr>
+            <w:rFonts w:ascii="Cambria Math" w:hAnsi="Cambria Math" w:cstheme="minorHAnsi"/>
+          </w:rPr>
+          <m:t>²</m:t>
+        </m:r>
+        <m:r>
+          <m:rPr>
+            <m:sty m:val="bi"/>
+          </m:rPr>
+          <w:rPr>
+            <w:rFonts w:ascii="Cambria Math" w:hAnsi="Cambria Math"/>
+          </w:rPr>
+          <m:t>)]</m:t>
+        </m:r>
+      </m:oMath>
+      <w:r>
+        <w:rPr>
+          <w:b/>
+        </w:rPr>
+        <w:t>.</w:t>
+      </w:r>
+      <w:r>
         <w:t xml:space="preserve"> </w:t>
       </w:r>
       <w:r>
-        <w:rPr>
-          <w:rFonts w:cstheme="minorHAnsi"/>
+        <w:t>We can also see, given the efficiency equations</w:t>
+      </w:r>
+      <w:r>
+        <w:t>,</w:t>
+      </w:r>
+      <w:r>
+        <w:t xml:space="preserve"> that ‘</w:t>
+      </w:r>
+      <w:r>
+        <w:rPr>
+          <w:i/>
+        </w:rPr>
+        <w:t>MinDistance2</w:t>
+      </w:r>
+      <w:r>
+        <w:t>’ should perform half as many basic operations as ‘</w:t>
+      </w:r>
+      <w:r>
+        <w:rPr>
+          <w:i/>
+        </w:rPr>
+        <w:t>MinDistance</w:t>
+      </w:r>
+      <w:r>
+        <w:t>’</w:t>
+      </w:r>
+      <w:r>
+        <w:t xml:space="preserve">, strongly indicating that it will be the more efficient of the two </w:t>
+      </w:r>
+      <w:r>
+        <w:t xml:space="preserve">in terms of </w:t>
+      </w:r>
+      <w:r>
+        <w:t>average execution time</w:t>
+      </w:r>
+      <w:r>
+        <w:t xml:space="preserve"> </w:t>
+      </w:r>
+      <w:r>
+        <w:t xml:space="preserve">for </w:t>
+      </w:r>
+      <w:r>
+        <w:t xml:space="preserve">input </w:t>
+      </w:r>
+      <w:r>
+        <w:t>array</w:t>
+      </w:r>
+      <w:r>
+        <w:t xml:space="preserve">s of the same </w:t>
+      </w:r>
+      <w:r>
+        <w:t xml:space="preserve">size </w:t>
+      </w:r>
+      <m:oMath>
+        <m:r>
+          <w:rPr>
+            <w:rFonts w:ascii="Cambria Math" w:hAnsi="Cambria Math"/>
+          </w:rPr>
+          <m:t>(n)</m:t>
+        </m:r>
+      </m:oMath>
+      <w:r>
+        <w:t>, despite both algorithms having the same order of growth</w:t>
+      </w:r>
+      <w:r>
+        <w:t>.</w:t>
+      </w:r>
+      <w:r>
+        <w:t xml:space="preserve"> </w:t>
+      </w:r>
+      <w:r>
+        <w:t>This gives us a</w:t>
+      </w:r>
+      <w:r>
+        <w:t>n</w:t>
+      </w:r>
+      <w:r>
+        <w:t>d idea of what type of trend lines w</w:t>
+      </w:r>
+      <w:r>
+        <w:t xml:space="preserve">e can expect </w:t>
+      </w:r>
+      <w:r>
+        <w:t>when our test results are plotted</w:t>
+      </w:r>
+      <w:r>
+        <w:t>; two quadratic lines where ‘</w:t>
+      </w:r>
+      <w:r>
+        <w:rPr>
+          <w:i/>
+        </w:rPr>
+        <w:t>MinDistance</w:t>
+      </w:r>
+      <w:r>
+        <w:t>’</w:t>
+      </w:r>
+      <w:r>
+        <w:t xml:space="preserve"> reaches higher on</w:t>
+      </w:r>
+      <w:r>
+        <w:t xml:space="preserve"> the y axis (performed operations</w:t>
+      </w:r>
+      <w:r>
+        <w:t xml:space="preserve"> </w:t>
+      </w:r>
+      <w:r>
+        <w:t xml:space="preserve">or </w:t>
+      </w:r>
+      <w:r>
+        <w:t>execution time) than ‘</w:t>
+      </w:r>
+      <w:r>
+        <w:rPr>
+          <w:i/>
+        </w:rPr>
+        <w:t>MinDIstanc</w:t>
+      </w:r>
+      <w:r>
+        <w:rPr>
+          <w:i/>
+        </w:rPr>
+        <w:t>e2</w:t>
+      </w:r>
+      <w:r>
+        <w:t xml:space="preserve">’ </w:t>
+      </w:r>
+      <w:r>
+        <w:t>at</w:t>
+      </w:r>
+      <w:r>
+        <w:t xml:space="preserve"> the same </w:t>
+      </w:r>
+      <w:r>
+        <w:t>point</w:t>
+      </w:r>
+      <w:r>
+        <w:t xml:space="preserve"> along the x axis (array size)</w:t>
+      </w:r>
+      <w:r>
+        <w:t>.</w:t>
+      </w:r>
+    </w:p>
+    <w:p>
+      <w:r>
+        <w:t xml:space="preserve">Due to the number of operations performed being almost exclusively dependent on the size of the array in both algorithms, the best and worst case scenarios are essentially the same, bar some discrepancies in </w:t>
+      </w:r>
+      <w:r>
+        <w:rPr>
+          <w:i/>
+        </w:rPr>
+        <w:t>‘MinDistance’</w:t>
+      </w:r>
+      <w:r>
+        <w:rPr>
+          <w:i/>
+        </w:rPr>
+        <w:t xml:space="preserve"> </w:t>
+      </w:r>
+      <w:r>
+        <w:t>mentioned above</w:t>
+      </w:r>
+      <w:r>
+        <w:t xml:space="preserve"> that effect only the constants of the equation</w:t>
+      </w:r>
+      <w:r>
+        <w:t>.</w:t>
+      </w:r>
+      <w:r>
+        <w:t xml:space="preserve"> </w:t>
+      </w:r>
+      <w:r>
+        <w:t>S</w:t>
+      </w:r>
+      <w:r>
+        <w:t xml:space="preserve">ince there are no opportunities for either algorithm to “exit early” the efficiency will remain at </w:t>
+      </w:r>
+      <m:oMath>
+        <m:r>
+          <m:rPr>
+            <m:sty m:val="bi"/>
+          </m:rPr>
+          <w:rPr>
+            <w:rFonts w:ascii="Cambria Math" w:hAnsi="Cambria Math" w:cs="CMR10"/>
+            <w:sz w:val="20"/>
+            <w:szCs w:val="20"/>
+          </w:rPr>
+          <m:t>Θ(</m:t>
+        </m:r>
+        <m:r>
+          <m:rPr>
+            <m:sty m:val="bi"/>
+          </m:rPr>
+          <w:rPr>
+            <w:rFonts w:ascii="Cambria Math" w:hAnsi="Cambria Math"/>
+          </w:rPr>
+          <m:t>n</m:t>
+        </m:r>
+        <m:r>
+          <m:rPr>
+            <m:sty m:val="bi"/>
+          </m:rPr>
+          <w:rPr>
+            <w:rFonts w:ascii="Cambria Math" w:hAnsi="Cambria Math" w:cstheme="minorHAnsi"/>
+          </w:rPr>
+          <m:t>²</m:t>
+        </m:r>
+        <m:r>
+          <m:rPr>
+            <m:sty m:val="bi"/>
+          </m:rPr>
+          <w:rPr>
+            <w:rFonts w:ascii="Cambria Math" w:hAnsi="Cambria Math"/>
+          </w:rPr>
+          <m:t>)</m:t>
+        </m:r>
+      </m:oMath>
+      <w:r>
+        <w:t xml:space="preserve"> regardless of what the </w:t>
+      </w:r>
+      <w:r>
+        <w:t>algorithms</w:t>
+      </w:r>
+      <w:r>
+        <w:t xml:space="preserve"> take as their input</w:t>
+      </w:r>
+      <w:r>
+        <w:t xml:space="preserve"> arrays</w:t>
+      </w:r>
+      <w:r>
+        <w:rPr>
           <w:b/>
         </w:rPr>
-        <w:t>-</w:t>
-      </w:r>
-      <w:r>
-        <w:rPr>
-          <w:rFonts w:cstheme="minorHAnsi"/>
-          <w:b/>
-        </w:rPr>
-        <w:t xml:space="preserve"> </w:t>
-      </w:r>
-      <w:r>
-        <w:rPr>
-          <w:rFonts w:cstheme="minorHAnsi"/>
-          <w:b/>
-        </w:rPr>
-        <w:t>n</w:t>
-      </w:r>
-      <w:r>
-        <w:rPr>
-          <w:rFonts w:cstheme="minorHAnsi"/>
-          <w:b/>
-        </w:rPr>
         <w:t>.</w:t>
       </w:r>
     </w:p>
-    <w:p>
-      <w:r>
-        <w:rPr>
-          <w:rFonts w:cstheme="minorHAnsi"/>
-        </w:rPr>
-        <w:t xml:space="preserve">Note that this equation does not account for the small amount of iterations </w:t>
-      </w:r>
-      <w:r>
-        <w:rPr>
-          <w:rFonts w:cstheme="minorHAnsi"/>
-        </w:rPr>
-        <w:t>where</w:t>
-      </w:r>
-      <w:r>
-        <w:rPr>
-          <w:rFonts w:cstheme="minorHAnsi"/>
-        </w:rPr>
-        <w:t xml:space="preserve"> the operation is </w:t>
-      </w:r>
-      <w:r>
-        <w:rPr>
-          <w:rFonts w:cstheme="minorHAnsi"/>
-        </w:rPr>
-        <w:t>performed</w:t>
-      </w:r>
-      <w:r>
-        <w:rPr>
-          <w:rFonts w:cstheme="minorHAnsi"/>
-        </w:rPr>
-        <w:t xml:space="preserve"> an extra time </w:t>
-      </w:r>
-      <w:r>
-        <w:rPr>
-          <w:rFonts w:cstheme="minorHAnsi"/>
-        </w:rPr>
-        <w:t xml:space="preserve">due to </w:t>
-      </w:r>
-      <w:r>
-        <w:rPr>
-          <w:rFonts w:cstheme="minorHAnsi"/>
-        </w:rPr>
-        <w:t xml:space="preserve">the current value </w:t>
-      </w:r>
-      <w:r>
-        <w:rPr>
-          <w:rFonts w:cstheme="minorHAnsi"/>
-        </w:rPr>
-        <w:t xml:space="preserve">being </w:t>
-      </w:r>
-      <w:r>
-        <w:rPr>
-          <w:rFonts w:cstheme="minorHAnsi"/>
-        </w:rPr>
-        <w:t xml:space="preserve">less than </w:t>
-      </w:r>
-      <w:r>
-        <w:rPr>
-          <w:rFonts w:cstheme="minorHAnsi"/>
-          <w:i/>
-        </w:rPr>
-        <w:t>‘</w:t>
-      </w:r>
-      <w:proofErr w:type="spellStart"/>
-      <w:r>
-        <w:rPr>
-          <w:rFonts w:cstheme="minorHAnsi"/>
-          <w:i/>
-        </w:rPr>
-        <w:t>dmin</w:t>
-      </w:r>
-      <w:proofErr w:type="spellEnd"/>
-      <w:r>
-        <w:rPr>
-          <w:rFonts w:cstheme="minorHAnsi"/>
-          <w:i/>
-        </w:rPr>
-        <w:t>’</w:t>
-      </w:r>
-      <w:r>
-        <w:rPr>
-          <w:rFonts w:cstheme="minorHAnsi"/>
-        </w:rPr>
-        <w:t xml:space="preserve"> and the assignment inside the if-statement </w:t>
-      </w:r>
-      <w:r>
-        <w:rPr>
-          <w:rFonts w:cstheme="minorHAnsi"/>
-        </w:rPr>
-        <w:t xml:space="preserve">being </w:t>
-      </w:r>
-      <w:r>
-        <w:rPr>
-          <w:rFonts w:cstheme="minorHAnsi"/>
-        </w:rPr>
-        <w:t>carried out. This is because it would have such a negligible effect on the overall average number of operations performed that it would not affect the expected trends</w:t>
-      </w:r>
-      <w:r>
-        <w:rPr>
-          <w:rFonts w:cstheme="minorHAnsi"/>
-        </w:rPr>
-        <w:t xml:space="preserve"> or order of growth</w:t>
-      </w:r>
-      <w:r>
-        <w:rPr>
-          <w:rFonts w:cstheme="minorHAnsi"/>
-        </w:rPr>
-        <w:t>.</w:t>
-      </w:r>
-    </w:p>
-    <w:p>
-      <w:r>
-        <w:lastRenderedPageBreak/>
-        <w:t>The estimated average-case efficiency of the ‘</w:t>
-      </w:r>
-      <w:r>
-        <w:rPr>
-          <w:i/>
-        </w:rPr>
-        <w:t>MinDistance2</w:t>
-      </w:r>
-      <w:r>
-        <w:t xml:space="preserve">’ algorithm is </w:t>
-      </w:r>
-      <w:proofErr w:type="spellStart"/>
-      <w:r>
-        <w:rPr>
-          <w:b/>
-          <w:sz w:val="24"/>
-        </w:rPr>
-        <w:t>C</w:t>
-      </w:r>
-      <w:r>
-        <w:rPr>
-          <w:b/>
-          <w:sz w:val="16"/>
-        </w:rPr>
-        <w:t>avg</w:t>
-      </w:r>
-      <w:proofErr w:type="spellEnd"/>
-      <w:r>
-        <w:rPr>
-          <w:b/>
-          <w:sz w:val="24"/>
-        </w:rPr>
-        <w:t xml:space="preserve">(n) </w:t>
-      </w:r>
-      <w:r>
-        <w:rPr>
-          <w:b/>
-        </w:rPr>
-        <w:t xml:space="preserve">= </w:t>
-      </w:r>
-      <w:r>
-        <w:rPr>
-          <w:b/>
-        </w:rPr>
-        <w:t>(n(</w:t>
-      </w:r>
-      <w:r>
-        <w:rPr>
-          <w:b/>
-        </w:rPr>
-        <w:t xml:space="preserve">n </w:t>
-      </w:r>
-      <w:r>
-        <w:rPr>
-          <w:b/>
-        </w:rPr>
-        <w:t>- 1))</w:t>
-      </w:r>
-      <w:r>
-        <w:rPr>
-          <w:b/>
-        </w:rPr>
-        <w:t>/2</w:t>
-      </w:r>
-      <w:r>
-        <w:rPr>
-          <w:b/>
-        </w:rPr>
-        <w:t>.</w:t>
-      </w:r>
-      <w:r>
-        <w:rPr>
-          <w:b/>
-        </w:rPr>
-        <w:t xml:space="preserve"> </w:t>
-      </w:r>
-      <w:r>
-        <w:t xml:space="preserve">It is essentially the same situation as with the first algorithm. However instead of operations being skipped in the event where the </w:t>
-      </w:r>
-      <w:r>
-        <w:rPr>
-          <w:i/>
-        </w:rPr>
-        <w:t>‘</w:t>
-      </w:r>
-      <w:proofErr w:type="spellStart"/>
-      <w:r>
-        <w:rPr>
-          <w:i/>
-        </w:rPr>
-        <w:t>ith</w:t>
-      </w:r>
-      <w:proofErr w:type="spellEnd"/>
-      <w:r>
-        <w:rPr>
-          <w:i/>
-        </w:rPr>
-        <w:t>’</w:t>
-      </w:r>
-      <w:r>
-        <w:t xml:space="preserve"> element equals the </w:t>
-      </w:r>
-      <w:r>
-        <w:rPr>
-          <w:i/>
-        </w:rPr>
-        <w:t>‘</w:t>
-      </w:r>
-      <w:proofErr w:type="spellStart"/>
-      <w:r>
-        <w:rPr>
-          <w:i/>
-        </w:rPr>
-        <w:t>jth</w:t>
-      </w:r>
-      <w:proofErr w:type="spellEnd"/>
-      <w:r>
-        <w:rPr>
-          <w:i/>
-        </w:rPr>
-        <w:t>’</w:t>
-      </w:r>
-      <w:r>
-        <w:t xml:space="preserve">, in this case the </w:t>
-      </w:r>
-      <w:r>
-        <w:rPr>
-          <w:i/>
-        </w:rPr>
-        <w:t>‘</w:t>
-      </w:r>
-      <w:proofErr w:type="spellStart"/>
-      <w:r>
-        <w:rPr>
-          <w:i/>
-        </w:rPr>
-        <w:t>i</w:t>
-      </w:r>
-      <w:proofErr w:type="spellEnd"/>
-      <w:r>
-        <w:rPr>
-          <w:i/>
-        </w:rPr>
-        <w:t>’</w:t>
-      </w:r>
-      <w:r>
-        <w:t xml:space="preserve"> will never be equal to </w:t>
-      </w:r>
-      <w:r>
-        <w:rPr>
-          <w:i/>
-        </w:rPr>
-        <w:t>‘j’</w:t>
-      </w:r>
-      <w:r>
-        <w:t xml:space="preserve"> since </w:t>
-      </w:r>
-      <w:r>
-        <w:rPr>
-          <w:i/>
-        </w:rPr>
-        <w:t>‘j’</w:t>
-      </w:r>
-      <w:r>
-        <w:t xml:space="preserve"> is never less than ‘</w:t>
-      </w:r>
-      <w:r>
-        <w:rPr>
-          <w:i/>
-        </w:rPr>
-        <w:t>i+1’</w:t>
-      </w:r>
-      <w:r>
-        <w:t>. But the effect is the same such that the efficiency will include ‘</w:t>
-      </w:r>
-      <w:r>
-        <w:rPr>
-          <w:i/>
-        </w:rPr>
-        <w:t>n(n-1)</w:t>
-      </w:r>
-      <w:r>
-        <w:t xml:space="preserve">’. It is then divided in half due to the length of each iteration of the inner for-loop decreasing by 1 as </w:t>
-      </w:r>
-      <w:r>
-        <w:rPr>
-          <w:i/>
-        </w:rPr>
-        <w:t>‘</w:t>
-      </w:r>
-      <w:proofErr w:type="spellStart"/>
-      <w:r>
-        <w:rPr>
-          <w:i/>
-        </w:rPr>
-        <w:t>i</w:t>
-      </w:r>
-      <w:proofErr w:type="spellEnd"/>
-      <w:r>
-        <w:rPr>
-          <w:i/>
-        </w:rPr>
-        <w:t>’</w:t>
-      </w:r>
-      <w:r>
-        <w:t xml:space="preserve"> approaches </w:t>
-      </w:r>
-      <w:r>
-        <w:rPr>
-          <w:i/>
-        </w:rPr>
-        <w:t>‘n’</w:t>
-      </w:r>
-      <w:r>
-        <w:t xml:space="preserve">. By the time the final iteration has been run and the outer for-loop has exited, half of the operations that would have been performed </w:t>
-      </w:r>
-      <w:r>
-        <w:t xml:space="preserve">in </w:t>
-      </w:r>
-      <w:r>
-        <w:t>the first algorithm</w:t>
-      </w:r>
-      <w:r>
-        <w:t xml:space="preserve"> </w:t>
-      </w:r>
-      <w:r>
-        <w:t>have not</w:t>
-      </w:r>
-      <w:r>
-        <w:t xml:space="preserve"> been performed here</w:t>
-      </w:r>
-      <w:r>
-        <w:t xml:space="preserve"> due to the inner for-loops assignment of </w:t>
-      </w:r>
-      <w:r>
-        <w:rPr>
-          <w:i/>
-        </w:rPr>
-        <w:t>‘j’</w:t>
-      </w:r>
-      <w:r>
-        <w:t xml:space="preserve">. </w:t>
-      </w:r>
-      <w:r>
-        <w:t xml:space="preserve"> </w:t>
-      </w:r>
-      <w:r>
-        <w:rPr>
-          <w:b/>
-        </w:rPr>
-        <w:t>Therefore,</w:t>
-      </w:r>
-      <w:r>
-        <w:t xml:space="preserve"> </w:t>
-      </w:r>
-      <w:proofErr w:type="spellStart"/>
-      <w:r>
-        <w:rPr>
-          <w:b/>
-          <w:sz w:val="24"/>
-        </w:rPr>
-        <w:t>C</w:t>
-      </w:r>
-      <w:r>
-        <w:rPr>
-          <w:b/>
-          <w:sz w:val="16"/>
-        </w:rPr>
-        <w:t>avg</w:t>
-      </w:r>
-      <w:proofErr w:type="spellEnd"/>
-      <w:r>
-        <w:rPr>
-          <w:b/>
-          <w:sz w:val="24"/>
-        </w:rPr>
-        <w:t xml:space="preserve">(n) </w:t>
-      </w:r>
-      <w:r>
-        <w:rPr>
-          <w:b/>
-        </w:rPr>
-        <w:t xml:space="preserve">= </w:t>
-      </w:r>
-      <w:r>
-        <w:rPr>
-          <w:b/>
-        </w:rPr>
-        <w:t>(n(</w:t>
-      </w:r>
-      <w:r>
-        <w:rPr>
-          <w:b/>
-        </w:rPr>
-        <w:t xml:space="preserve">n </w:t>
-      </w:r>
-      <w:r>
-        <w:rPr>
-          <w:b/>
-        </w:rPr>
-        <w:t>- 1))</w:t>
-      </w:r>
-      <w:r>
-        <w:rPr>
-          <w:b/>
-        </w:rPr>
-        <w:t>/2</w:t>
-      </w:r>
-      <w:r>
-        <w:rPr>
-          <w:b/>
-        </w:rPr>
-        <w:t xml:space="preserve">  OR  (</w:t>
-      </w:r>
-      <w:r>
-        <w:rPr>
-          <w:b/>
-        </w:rPr>
-        <w:t>n</w:t>
-      </w:r>
-      <w:r>
-        <w:rPr>
-          <w:rFonts w:cstheme="minorHAnsi"/>
-          <w:b/>
-        </w:rPr>
-        <w:t>²</w:t>
-      </w:r>
-      <w:r>
-        <w:rPr>
-          <w:rFonts w:cstheme="minorHAnsi"/>
-          <w:b/>
-        </w:rPr>
-        <w:t xml:space="preserve"> </w:t>
-      </w:r>
-      <w:r>
-        <w:rPr>
-          <w:rFonts w:cstheme="minorHAnsi"/>
-          <w:b/>
-        </w:rPr>
-        <w:t>-</w:t>
-      </w:r>
-      <w:r>
-        <w:rPr>
-          <w:rFonts w:cstheme="minorHAnsi"/>
-          <w:b/>
-        </w:rPr>
-        <w:t xml:space="preserve"> </w:t>
-      </w:r>
-      <w:r>
-        <w:rPr>
-          <w:rFonts w:cstheme="minorHAnsi"/>
-          <w:b/>
-        </w:rPr>
-        <w:t>n</w:t>
-      </w:r>
-      <w:r>
-        <w:rPr>
-          <w:rFonts w:cstheme="minorHAnsi"/>
-          <w:b/>
-        </w:rPr>
-        <w:t>)/2.</w:t>
-      </w:r>
-    </w:p>
-    <w:p>
-      <w:r>
-        <w:t xml:space="preserve">From these equations, we can clearly identify that both algorithm’s efficiency class and order of growth are quadratic </w:t>
-      </w:r>
-      <w:r>
-        <w:rPr>
-          <w:b/>
-        </w:rPr>
-        <w:t>[</w:t>
-      </w:r>
-      <w:r>
-        <w:rPr>
-          <w:rFonts w:ascii="CMR10" w:hAnsi="CMR10" w:cs="CMR10"/>
-          <w:b/>
-          <w:sz w:val="20"/>
-          <w:szCs w:val="20"/>
-        </w:rPr>
-        <w:t>Θ(</w:t>
-      </w:r>
-      <w:r>
-        <w:rPr>
-          <w:b/>
-        </w:rPr>
-        <w:t>n</w:t>
-      </w:r>
-      <w:r>
-        <w:rPr>
-          <w:rFonts w:cstheme="minorHAnsi"/>
-          <w:b/>
-        </w:rPr>
-        <w:t>²</w:t>
-      </w:r>
-      <w:r>
-        <w:rPr>
-          <w:b/>
-        </w:rPr>
-        <w:t>)].</w:t>
-      </w:r>
-      <w:r>
-        <w:t xml:space="preserve"> </w:t>
-      </w:r>
-      <w:r>
-        <w:t>We can also see, given the efficiency equations</w:t>
-      </w:r>
-      <w:r>
-        <w:t>,</w:t>
-      </w:r>
-      <w:r>
-        <w:t xml:space="preserve"> that ‘</w:t>
-      </w:r>
-      <w:r>
-        <w:rPr>
-          <w:i/>
-        </w:rPr>
-        <w:t>MinDistance2</w:t>
-      </w:r>
-      <w:r>
-        <w:t>’ should perform half as many basic operations as ‘</w:t>
-      </w:r>
-      <w:proofErr w:type="spellStart"/>
-      <w:r>
-        <w:rPr>
-          <w:i/>
-        </w:rPr>
-        <w:t>MinDistance</w:t>
-      </w:r>
-      <w:proofErr w:type="spellEnd"/>
-      <w:r>
-        <w:t>’</w:t>
-      </w:r>
-      <w:r>
-        <w:t>, strongly indicating that it will be the more efficient of the two when it comes to average execution time</w:t>
-      </w:r>
-      <w:r>
-        <w:t xml:space="preserve"> </w:t>
-      </w:r>
-      <w:r>
-        <w:t xml:space="preserve">for </w:t>
-      </w:r>
-      <w:r>
-        <w:t xml:space="preserve">input </w:t>
-      </w:r>
-      <w:r>
-        <w:t>array</w:t>
-      </w:r>
-      <w:r>
-        <w:t xml:space="preserve">s of the same </w:t>
-      </w:r>
-      <w:r>
-        <w:t>size (n)</w:t>
-      </w:r>
-      <w:r>
-        <w:t>, despite both algorithms having the same order of growth</w:t>
-      </w:r>
-      <w:r>
-        <w:t>.</w:t>
-      </w:r>
-      <w:r>
-        <w:t xml:space="preserve"> </w:t>
-      </w:r>
-      <w:r>
-        <w:t>This gives us a solid idea of what type of trend lines w</w:t>
-      </w:r>
-      <w:r>
-        <w:t xml:space="preserve">e can expect </w:t>
-      </w:r>
-      <w:r>
-        <w:t>when our test results are plotted</w:t>
-      </w:r>
-      <w:r>
-        <w:t xml:space="preserve"> together; two quadratic lines where ‘</w:t>
-      </w:r>
-      <w:proofErr w:type="spellStart"/>
-      <w:r>
-        <w:rPr>
-          <w:i/>
-        </w:rPr>
-        <w:t>MinDistance</w:t>
-      </w:r>
-      <w:proofErr w:type="spellEnd"/>
-      <w:r>
-        <w:t>’</w:t>
-      </w:r>
-      <w:r>
-        <w:t xml:space="preserve"> reaches higher on</w:t>
-      </w:r>
-      <w:r>
-        <w:t xml:space="preserve"> the y axis (performed operations and execution time) than ‘</w:t>
-      </w:r>
-      <w:r>
-        <w:rPr>
-          <w:i/>
-        </w:rPr>
-        <w:t>MinDIstanc</w:t>
-      </w:r>
-      <w:r>
-        <w:rPr>
-          <w:i/>
-        </w:rPr>
-        <w:t>e2</w:t>
-      </w:r>
-      <w:r>
-        <w:t xml:space="preserve">’ </w:t>
-      </w:r>
-      <w:r>
-        <w:t>at</w:t>
-      </w:r>
-      <w:r>
-        <w:t xml:space="preserve"> the same </w:t>
-      </w:r>
-      <w:r>
-        <w:t>point</w:t>
-      </w:r>
-      <w:bookmarkStart w:id="5" w:name="_GoBack"/>
-      <w:bookmarkEnd w:id="5"/>
-      <w:r>
-        <w:t xml:space="preserve"> along the x axis (array size)</w:t>
-      </w:r>
-      <w:r>
-        <w:t>.</w:t>
-      </w:r>
-    </w:p>
-    <w:p>
-      <w:r>
-        <w:t xml:space="preserve">Due to the number of operations performed being almost exclusively dependent on the size of the array in both algorithms, the best and worst case scenarios are essentially the same, bar some discrepancies in the </w:t>
-      </w:r>
-      <w:r>
-        <w:rPr>
-          <w:i/>
-        </w:rPr>
-        <w:t>‘</w:t>
-      </w:r>
-      <w:proofErr w:type="spellStart"/>
-      <w:r>
-        <w:rPr>
-          <w:i/>
-        </w:rPr>
-        <w:t>MinDistance</w:t>
-      </w:r>
-      <w:proofErr w:type="spellEnd"/>
-      <w:r>
-        <w:rPr>
-          <w:i/>
-        </w:rPr>
-        <w:t>’</w:t>
-      </w:r>
-      <w:r>
-        <w:rPr>
-          <w:i/>
-        </w:rPr>
-        <w:t xml:space="preserve"> </w:t>
-      </w:r>
-      <w:r>
-        <w:t>mentioned above</w:t>
-      </w:r>
-      <w:r>
-        <w:t xml:space="preserve"> that effect only the constants of the equation</w:t>
-      </w:r>
-      <w:r>
-        <w:t>.</w:t>
-      </w:r>
-      <w:r>
-        <w:t xml:space="preserve"> Basically</w:t>
-      </w:r>
-      <w:r>
-        <w:t>,</w:t>
-      </w:r>
-      <w:r>
-        <w:t xml:space="preserve"> since there are no opportunities for either algorithm to “exit early” the efficiency will remain at </w:t>
-      </w:r>
-      <w:r>
-        <w:rPr>
-          <w:rFonts w:ascii="CMR10" w:hAnsi="CMR10" w:cs="CMR10"/>
-          <w:b/>
-          <w:sz w:val="20"/>
-          <w:szCs w:val="20"/>
-        </w:rPr>
-        <w:t>Θ(</w:t>
-      </w:r>
-      <w:r>
-        <w:rPr>
-          <w:b/>
-        </w:rPr>
-        <w:t>n</w:t>
-      </w:r>
-      <w:r>
-        <w:rPr>
-          <w:rFonts w:cstheme="minorHAnsi"/>
-          <w:b/>
-        </w:rPr>
-        <w:t>²</w:t>
-      </w:r>
-      <w:r>
-        <w:rPr>
-          <w:b/>
-        </w:rPr>
-        <w:t>)</w:t>
-      </w:r>
-      <w:r>
-        <w:t xml:space="preserve"> regardless of what the </w:t>
-      </w:r>
-      <w:r>
-        <w:t>algorithms</w:t>
-      </w:r>
-      <w:r>
-        <w:t xml:space="preserve"> take as their input</w:t>
-      </w:r>
-      <w:r>
-        <w:t xml:space="preserve"> arrays</w:t>
-      </w:r>
-      <w:r>
-        <w:rPr>
-          <w:b/>
-        </w:rPr>
-        <w:t>.</w:t>
-      </w:r>
-    </w:p>
-    <w:p/>
     <w:p>
       <w:pPr>
         <w:pStyle w:val="Heading1"/>
@@ -1889,7 +2392,6 @@
           <w:id w:val="-413090926"/>
           <w:citation/>
         </w:sdtPr>
-        <w:sdtEndPr/>
         <w:sdtContent>
           <w:r>
             <w:fldChar w:fldCharType="begin"/>
@@ -1922,242 +2424,108 @@
       <w:r>
         <w:t xml:space="preserve"> because once the results had been collected the script file </w:t>
       </w:r>
-      <w:proofErr w:type="spellStart"/>
       <w:r>
         <w:rPr>
           <w:i/>
         </w:rPr>
-        <w:t>plotResults.m</w:t>
-      </w:r>
-      <w:proofErr w:type="spellEnd"/>
+        <w:t xml:space="preserve">plotResults.m </w:t>
+      </w:r>
+      <w:r>
+        <w:t>(</w:t>
+      </w:r>
+      <w:r>
+        <w:fldChar w:fldCharType="begin"/>
+      </w:r>
+      <w:r>
+        <w:instrText xml:space="preserve"> REF _Ref483055742 \r \h </w:instrText>
+      </w:r>
+      <w:r>
+        <w:fldChar w:fldCharType="separate"/>
+      </w:r>
+      <w:r>
+        <w:t>Appendix 3</w:t>
+      </w:r>
+      <w:r>
+        <w:fldChar w:fldCharType="end"/>
+      </w:r>
+      <w:r>
+        <w:t xml:space="preserve">) could be executed to automatically generate the plots directly from the </w:t>
+      </w:r>
+      <w:r>
+        <w:t>CSV files, without the need to copy the data by other means.</w:t>
+      </w:r>
+    </w:p>
+    <w:p>
+      <w:pPr>
+        <w:pStyle w:val="Heading2"/>
+      </w:pPr>
+      <w:r>
+        <w:t>Implementation of Algorithms</w:t>
+      </w:r>
+    </w:p>
+    <w:p>
+      <w:r>
+        <w:t xml:space="preserve">Both algorithms were implemented as C++ methods that were called within the </w:t>
+      </w:r>
       <w:r>
         <w:rPr>
           <w:i/>
         </w:rPr>
+        <w:t>Main</w:t>
+      </w:r>
+      <w:r>
         <w:t xml:space="preserve"> </w:t>
       </w:r>
       <w:r>
-        <w:t>(</w:t>
+        <w:t>method</w:t>
+      </w:r>
+      <w:r>
+        <w:t xml:space="preserve">. The integer primitive type was used to represent the list of numbers, as whole numbers were adequate to demonstrate both algorithms’ effectiveness while also minimising the amount of memory used to store the array. The setup of the C++ program can be found in </w:t>
       </w:r>
       <w:r>
         <w:fldChar w:fldCharType="begin"/>
       </w:r>
       <w:r>
-        <w:instrText xml:space="preserve"> REF _Ref483055742 \r \h </w:instrText>
+        <w:instrText xml:space="preserve"> REF _Ref482978823 \n \h </w:instrText>
       </w:r>
       <w:r>
         <w:fldChar w:fldCharType="separate"/>
       </w:r>
       <w:r>
-        <w:t>Appendix 3:</w:t>
+        <w:t>Appendix 4</w:t>
       </w:r>
       <w:r>
         <w:fldChar w:fldCharType="end"/>
       </w:r>
       <w:r>
-        <w:t xml:space="preserve">) could be executed to automatically generate the plots directly from the </w:t>
-      </w:r>
-      <w:r>
-        <w:t>CSV files, without the need to copy the data by other means.</w:t>
-      </w:r>
-    </w:p>
-    <w:p>
-      <w:pPr>
-        <w:pStyle w:val="Heading2"/>
-      </w:pPr>
-      <w:r>
-        <w:t>Implementation of Algorithms</w:t>
-      </w:r>
-    </w:p>
-    <w:p>
-      <w:r>
-        <w:t xml:space="preserve">Both algorithms were implemented as C++ methods that were called within the Main function. The integer primitive type was used to represent the list of numbers, as whole numbers were adequate to demonstrate both algorithms’ effectiveness while also minimising the amount of memory used to store the array. The setup of the C++ program can be found in </w:t>
+        <w:t xml:space="preserve">, and the </w:t>
+      </w:r>
+      <w:r>
+        <w:rPr>
+          <w:i/>
+        </w:rPr>
+        <w:t>Main</w:t>
+      </w:r>
+      <w:r>
+        <w:t xml:space="preserve"> method can be found in </w:t>
       </w:r>
       <w:r>
         <w:fldChar w:fldCharType="begin"/>
       </w:r>
       <w:r>
-        <w:instrText xml:space="preserve"> REF _Ref482978823 \n \h </w:instrText>
+        <w:instrText xml:space="preserve"> REF _Ref482978842 \n \h </w:instrText>
       </w:r>
       <w:r>
         <w:fldChar w:fldCharType="separate"/>
       </w:r>
       <w:r>
-        <w:t>Appendix 3</w:t>
+        <w:t>Appendix 5</w:t>
       </w:r>
       <w:r>
         <w:fldChar w:fldCharType="end"/>
       </w:r>
       <w:r>
-        <w:t xml:space="preserve">, and the Main method can be found in </w:t>
-      </w:r>
-      <w:r>
-        <w:fldChar w:fldCharType="begin"/>
-      </w:r>
-      <w:r>
-        <w:instrText xml:space="preserve"> REF _Ref482978842 \n \h </w:instrText>
-      </w:r>
-      <w:r>
-        <w:fldChar w:fldCharType="separate"/>
-      </w:r>
-      <w:r>
-        <w:t>Appendix 4</w:t>
-      </w:r>
-      <w:r>
-        <w:fldChar w:fldCharType="end"/>
-      </w:r>
-      <w:r>
         <w:t>.</w:t>
-      </w:r>
-    </w:p>
-    <w:p>
-      <w:r>
-        <w:t xml:space="preserve">The translation of both algorithms from pseudocode to C++ was straightforward, with the only significant difference being that the initial value of </w:t>
-      </w:r>
-      <m:oMath>
-        <m:r>
-          <w:rPr>
-            <w:rFonts w:ascii="Cambria Math" w:hAnsi="Cambria Math"/>
-          </w:rPr>
-          <m:t>dmin</m:t>
-        </m:r>
-      </m:oMath>
-      <w:r>
-        <w:rPr>
-          <w:rFonts w:eastAsiaTheme="minorEastAsia"/>
-        </w:rPr>
-        <w:t xml:space="preserve"> was set to the maximum allowable integer value of </w:t>
-      </w:r>
-      <m:oMath>
-        <m:r>
-          <w:rPr>
-            <w:rFonts w:ascii="Cambria Math" w:eastAsiaTheme="minorEastAsia" w:hAnsi="Cambria Math"/>
-          </w:rPr>
-          <m:t xml:space="preserve">INT_MAX </m:t>
-        </m:r>
-      </m:oMath>
-      <w:r>
-        <w:rPr>
-          <w:rFonts w:eastAsiaTheme="minorEastAsia"/>
-        </w:rPr>
-        <w:t xml:space="preserve">rather than the impossible value of infinity – the risk of the distance between </w:t>
-      </w:r>
-      <w:r>
-        <w:rPr>
-          <w:rFonts w:eastAsiaTheme="minorEastAsia"/>
-        </w:rPr>
-        <w:lastRenderedPageBreak/>
-        <w:t xml:space="preserve">two values being larger than </w:t>
-      </w:r>
-      <m:oMath>
-        <m:r>
-          <w:rPr>
-            <w:rFonts w:ascii="Cambria Math" w:eastAsiaTheme="minorEastAsia" w:hAnsi="Cambria Math"/>
-          </w:rPr>
-          <m:t>INT_MAX</m:t>
-        </m:r>
-      </m:oMath>
-      <w:r>
-        <w:rPr>
-          <w:rFonts w:eastAsiaTheme="minorEastAsia"/>
-        </w:rPr>
-        <w:t xml:space="preserve"> is completely negligible, therefore </w:t>
-      </w:r>
-      <m:oMath>
-        <m:r>
-          <w:rPr>
-            <w:rFonts w:ascii="Cambria Math" w:eastAsiaTheme="minorEastAsia" w:hAnsi="Cambria Math"/>
-          </w:rPr>
-          <m:t>INT_MAX</m:t>
-        </m:r>
-      </m:oMath>
-      <w:r>
-        <w:rPr>
-          <w:rFonts w:eastAsiaTheme="minorEastAsia"/>
-        </w:rPr>
-        <w:t xml:space="preserve"> is a suitable substitute for infinity in this case. The MinDistance and MinDistance2 methods can be found in </w:t>
-      </w:r>
-      <w:r>
-        <w:rPr>
-          <w:rFonts w:eastAsiaTheme="minorEastAsia"/>
-        </w:rPr>
-        <w:fldChar w:fldCharType="begin"/>
-      </w:r>
-      <w:r>
-        <w:rPr>
-          <w:rFonts w:eastAsiaTheme="minorEastAsia"/>
-        </w:rPr>
-        <w:instrText xml:space="preserve"> REF _Ref482978984 \n \h </w:instrText>
-      </w:r>
-      <w:r>
-        <w:rPr>
-          <w:rFonts w:eastAsiaTheme="minorEastAsia"/>
-        </w:rPr>
-      </w:r>
-      <w:r>
-        <w:rPr>
-          <w:rFonts w:eastAsiaTheme="minorEastAsia"/>
-        </w:rPr>
-        <w:fldChar w:fldCharType="separate"/>
-      </w:r>
-      <w:r>
-        <w:rPr>
-          <w:rFonts w:eastAsiaTheme="minorEastAsia"/>
-        </w:rPr>
-        <w:t>Appendix 5</w:t>
-      </w:r>
-      <w:r>
-        <w:rPr>
-          <w:rFonts w:eastAsiaTheme="minorEastAsia"/>
-        </w:rPr>
-        <w:fldChar w:fldCharType="end"/>
-      </w:r>
-      <w:r>
-        <w:rPr>
-          <w:rFonts w:eastAsiaTheme="minorEastAsia"/>
-        </w:rPr>
-        <w:t xml:space="preserve"> and </w:t>
-      </w:r>
-      <w:r>
-        <w:rPr>
-          <w:rFonts w:eastAsiaTheme="minorEastAsia"/>
-        </w:rPr>
-        <w:fldChar w:fldCharType="begin"/>
-      </w:r>
-      <w:r>
-        <w:rPr>
-          <w:rFonts w:eastAsiaTheme="minorEastAsia"/>
-        </w:rPr>
-        <w:instrText xml:space="preserve"> REF _Ref482818344 \w \h </w:instrText>
-      </w:r>
-      <w:r>
-        <w:rPr>
-          <w:rFonts w:eastAsiaTheme="minorEastAsia"/>
-        </w:rPr>
-      </w:r>
-      <w:r>
-        <w:rPr>
-          <w:rFonts w:eastAsiaTheme="minorEastAsia"/>
-        </w:rPr>
-        <w:fldChar w:fldCharType="separate"/>
-      </w:r>
-      <w:r>
-        <w:rPr>
-          <w:rFonts w:eastAsiaTheme="minorEastAsia"/>
-        </w:rPr>
-        <w:t>Appendix 6</w:t>
-      </w:r>
-      <w:r>
-        <w:rPr>
-          <w:rFonts w:eastAsiaTheme="minorEastAsia"/>
-        </w:rPr>
-        <w:fldChar w:fldCharType="end"/>
-      </w:r>
-      <w:r>
-        <w:rPr>
-          <w:rFonts w:eastAsiaTheme="minorEastAsia"/>
-        </w:rPr>
-        <w:t xml:space="preserve"> respectively.</w:t>
       </w:r>
     </w:p>
     <w:p>
@@ -2170,7 +2538,171 @@
         </w:rPr>
       </w:pPr>
       <w:r>
-        <w:br w:type="page"/>
+        <w:t xml:space="preserve">The translation of both algorithms from pseudocode to C++ was straightforward, with the only significant difference being that the initial value of </w:t>
+      </w:r>
+      <m:oMath>
+        <m:r>
+          <w:rPr>
+            <w:rFonts w:ascii="Cambria Math" w:hAnsi="Cambria Math"/>
+          </w:rPr>
+          <m:t>dmin</m:t>
+        </m:r>
+      </m:oMath>
+      <w:r>
+        <w:rPr>
+          <w:rFonts w:eastAsiaTheme="minorEastAsia"/>
+        </w:rPr>
+        <w:t xml:space="preserve"> was set to the maximum allowable integer value of </w:t>
+      </w:r>
+      <m:oMath>
+        <m:r>
+          <w:rPr>
+            <w:rFonts w:ascii="Cambria Math" w:eastAsiaTheme="minorEastAsia" w:hAnsi="Cambria Math"/>
+          </w:rPr>
+          <m:t xml:space="preserve">INT_MAX </m:t>
+        </m:r>
+      </m:oMath>
+      <w:r>
+        <w:rPr>
+          <w:rFonts w:eastAsiaTheme="minorEastAsia"/>
+        </w:rPr>
+        <w:t xml:space="preserve">rather than the impossible value of infinity – the risk of the distance between two values being larger than </w:t>
+      </w:r>
+      <m:oMath>
+        <m:r>
+          <w:rPr>
+            <w:rFonts w:ascii="Cambria Math" w:eastAsiaTheme="minorEastAsia" w:hAnsi="Cambria Math"/>
+          </w:rPr>
+          <m:t>INT_MAX</m:t>
+        </m:r>
+      </m:oMath>
+      <w:r>
+        <w:rPr>
+          <w:rFonts w:eastAsiaTheme="minorEastAsia"/>
+        </w:rPr>
+        <w:t xml:space="preserve"> is negligible, therefore </w:t>
+      </w:r>
+      <m:oMath>
+        <m:r>
+          <w:rPr>
+            <w:rFonts w:ascii="Cambria Math" w:eastAsiaTheme="minorEastAsia" w:hAnsi="Cambria Math"/>
+          </w:rPr>
+          <m:t>INT_MAX</m:t>
+        </m:r>
+      </m:oMath>
+      <w:r>
+        <w:rPr>
+          <w:rFonts w:eastAsiaTheme="minorEastAsia"/>
+        </w:rPr>
+        <w:t xml:space="preserve"> is a suitable substitute for infinity in this case. The </w:t>
+      </w:r>
+      <w:r>
+        <w:rPr>
+          <w:rFonts w:eastAsiaTheme="minorEastAsia"/>
+          <w:i/>
+        </w:rPr>
+        <w:t>MinDistance</w:t>
+      </w:r>
+      <w:r>
+        <w:rPr>
+          <w:rFonts w:eastAsiaTheme="minorEastAsia"/>
+        </w:rPr>
+        <w:t xml:space="preserve"> and </w:t>
+      </w:r>
+      <w:r>
+        <w:rPr>
+          <w:rFonts w:eastAsiaTheme="minorEastAsia"/>
+          <w:i/>
+        </w:rPr>
+        <w:t>MinDistance2</w:t>
+      </w:r>
+      <w:r>
+        <w:rPr>
+          <w:rFonts w:eastAsiaTheme="minorEastAsia"/>
+        </w:rPr>
+        <w:t xml:space="preserve"> methods can be found in </w:t>
+      </w:r>
+      <w:r>
+        <w:rPr>
+          <w:rFonts w:eastAsiaTheme="minorEastAsia"/>
+        </w:rPr>
+        <w:fldChar w:fldCharType="begin"/>
+      </w:r>
+      <w:r>
+        <w:rPr>
+          <w:rFonts w:eastAsiaTheme="minorEastAsia"/>
+        </w:rPr>
+        <w:instrText xml:space="preserve"> REF _Ref482978984 \n \h </w:instrText>
+      </w:r>
+      <w:r>
+        <w:rPr>
+          <w:rFonts w:eastAsiaTheme="minorEastAsia"/>
+        </w:rPr>
+      </w:r>
+      <w:r>
+        <w:rPr>
+          <w:rFonts w:eastAsiaTheme="minorEastAsia"/>
+        </w:rPr>
+        <w:fldChar w:fldCharType="separate"/>
+      </w:r>
+      <w:r>
+        <w:rPr>
+          <w:rFonts w:eastAsiaTheme="minorEastAsia"/>
+        </w:rPr>
+        <w:t>Appendix 6</w:t>
+      </w:r>
+      <w:r>
+        <w:rPr>
+          <w:rFonts w:eastAsiaTheme="minorEastAsia"/>
+        </w:rPr>
+        <w:fldChar w:fldCharType="end"/>
+      </w:r>
+      <w:r>
+        <w:rPr>
+          <w:rFonts w:eastAsiaTheme="minorEastAsia"/>
+        </w:rPr>
+        <w:t xml:space="preserve"> and </w:t>
+      </w:r>
+      <w:r>
+        <w:rPr>
+          <w:rFonts w:eastAsiaTheme="minorEastAsia"/>
+        </w:rPr>
+        <w:fldChar w:fldCharType="begin"/>
+      </w:r>
+      <w:r>
+        <w:rPr>
+          <w:rFonts w:eastAsiaTheme="minorEastAsia"/>
+        </w:rPr>
+        <w:instrText xml:space="preserve"> REF _Ref482818344 \w \h </w:instrText>
+      </w:r>
+      <w:r>
+        <w:rPr>
+          <w:rFonts w:eastAsiaTheme="minorEastAsia"/>
+        </w:rPr>
+      </w:r>
+      <w:r>
+        <w:rPr>
+          <w:rFonts w:eastAsiaTheme="minorEastAsia"/>
+        </w:rPr>
+        <w:fldChar w:fldCharType="separate"/>
+      </w:r>
+      <w:r>
+        <w:rPr>
+          <w:rFonts w:eastAsiaTheme="minorEastAsia"/>
+        </w:rPr>
+        <w:t>Appendix 7</w:t>
+      </w:r>
+      <w:r>
+        <w:rPr>
+          <w:rFonts w:eastAsiaTheme="minorEastAsia"/>
+        </w:rPr>
+        <w:fldChar w:fldCharType="end"/>
+      </w:r>
+      <w:r>
+        <w:rPr>
+          <w:rFonts w:eastAsiaTheme="minorEastAsia"/>
+        </w:rPr>
+        <w:t xml:space="preserve"> respectively.</w:t>
       </w:r>
     </w:p>
     <w:p>
@@ -2230,21 +2762,7 @@
         <w:rPr>
           <w:rFonts w:eastAsiaTheme="minorEastAsia"/>
         </w:rPr>
-        <w:t xml:space="preserve"> library by using a Uniform Integer Distribution, seeded by a </w:t>
-      </w:r>
-      <w:proofErr w:type="spellStart"/>
-      <w:r>
-        <w:rPr>
-          <w:rFonts w:eastAsiaTheme="minorEastAsia"/>
-        </w:rPr>
-        <w:t>Mersenne</w:t>
-      </w:r>
-      <w:proofErr w:type="spellEnd"/>
-      <w:r>
-        <w:rPr>
-          <w:rFonts w:eastAsiaTheme="minorEastAsia"/>
-        </w:rPr>
-        <w:t xml:space="preserve"> Twister 19937 generator, </w:t>
+        <w:t xml:space="preserve"> library by using a Uniform Integer Distribution, seeded by a Mersenne Twister 19937 generator, </w:t>
       </w:r>
       <w:commentRangeStart w:id="7"/>
       <w:r>
@@ -2282,7 +2800,6 @@
           <w:id w:val="1439648071"/>
           <w:citation/>
         </w:sdtPr>
-        <w:sdtEndPr/>
         <w:sdtContent>
           <w:r>
             <w:rPr>
@@ -2351,7 +2868,6 @@
         </w:rPr>
         <w:t>‘</w:t>
       </w:r>
-      <w:proofErr w:type="spellStart"/>
       <w:r>
         <w:rPr>
           <w:rFonts w:eastAsiaTheme="minorEastAsia"/>
@@ -2359,7 +2875,6 @@
         </w:rPr>
         <w:t>fstream</w:t>
       </w:r>
-      <w:proofErr w:type="spellEnd"/>
       <w:r>
         <w:rPr>
           <w:rFonts w:eastAsiaTheme="minorEastAsia"/>
@@ -2378,23 +2893,7 @@
           <w:rFonts w:eastAsiaTheme="minorEastAsia"/>
           <w:i/>
         </w:rPr>
-        <w:t>‘</w:t>
-      </w:r>
-      <w:proofErr w:type="spellStart"/>
-      <w:r>
-        <w:rPr>
-          <w:rFonts w:eastAsiaTheme="minorEastAsia"/>
-          <w:i/>
-        </w:rPr>
-        <w:t>iostream</w:t>
-      </w:r>
-      <w:proofErr w:type="spellEnd"/>
-      <w:r>
-        <w:rPr>
-          <w:rFonts w:eastAsiaTheme="minorEastAsia"/>
-          <w:i/>
-        </w:rPr>
-        <w:t xml:space="preserve">’ </w:t>
+        <w:t xml:space="preserve">‘iostream’ </w:t>
       </w:r>
       <w:r>
         <w:rPr>
@@ -2410,7 +2909,6 @@
           <w:id w:val="-1350182444"/>
           <w:citation/>
         </w:sdtPr>
-        <w:sdtEndPr/>
         <w:sdtContent>
           <w:r>
             <w:rPr>
@@ -2510,19 +3008,31 @@
         </w:rPr>
         <w:t xml:space="preserve">The implementation of the modified algorithms was the separate methods </w:t>
       </w:r>
-      <w:proofErr w:type="spellStart"/>
-      <w:r>
-        <w:rPr>
-          <w:rFonts w:eastAsiaTheme="minorEastAsia"/>
+      <w:r>
+        <w:rPr>
+          <w:rFonts w:eastAsiaTheme="minorEastAsia"/>
+          <w:i/>
         </w:rPr>
         <w:t>MinDistance_OpsCount</w:t>
       </w:r>
-      <w:proofErr w:type="spellEnd"/>
-      <w:r>
-        <w:rPr>
-          <w:rFonts w:eastAsiaTheme="minorEastAsia"/>
-        </w:rPr>
-        <w:t xml:space="preserve"> and MinDistance2_OpsCount, which are included in </w:t>
+      <w:r>
+        <w:rPr>
+          <w:rFonts w:eastAsiaTheme="minorEastAsia"/>
+        </w:rPr>
+        <w:t xml:space="preserve"> and </w:t>
+      </w:r>
+      <w:r>
+        <w:rPr>
+          <w:rFonts w:eastAsiaTheme="minorEastAsia"/>
+          <w:i/>
+        </w:rPr>
+        <w:t>MinDistance2_OpsCount</w:t>
+      </w:r>
+      <w:r>
+        <w:rPr>
+          <w:rFonts w:eastAsiaTheme="minorEastAsia"/>
+        </w:rPr>
+        <w:t xml:space="preserve">, which are included in </w:t>
       </w:r>
       <w:r>
         <w:rPr>
@@ -2551,7 +3061,7 @@
         <w:rPr>
           <w:rFonts w:eastAsiaTheme="minorEastAsia"/>
         </w:rPr>
-        <w:t>Appendix 7</w:t>
+        <w:t>Appendix 8</w:t>
       </w:r>
       <w:r>
         <w:rPr>
@@ -2592,7 +3102,7 @@
         <w:rPr>
           <w:rFonts w:eastAsiaTheme="minorEastAsia"/>
         </w:rPr>
-        <w:t>Appendix 8</w:t>
+        <w:t>Appendix 9</w:t>
       </w:r>
       <w:r>
         <w:rPr>
@@ -2606,14 +3116,13 @@
         </w:rPr>
         <w:t xml:space="preserve"> respectively. In </w:t>
       </w:r>
-      <w:proofErr w:type="spellStart"/>
-      <w:r>
-        <w:rPr>
-          <w:rFonts w:eastAsiaTheme="minorEastAsia"/>
+      <w:r>
+        <w:rPr>
+          <w:rFonts w:eastAsiaTheme="minorEastAsia"/>
+          <w:i/>
         </w:rPr>
         <w:t>MinDistance_OpsCount</w:t>
       </w:r>
-      <w:proofErr w:type="spellEnd"/>
       <w:r>
         <w:rPr>
           <w:rFonts w:eastAsiaTheme="minorEastAsia"/>
@@ -2632,7 +3141,20 @@
         <w:rPr>
           <w:rFonts w:eastAsiaTheme="minorEastAsia"/>
         </w:rPr>
-        <w:t xml:space="preserve"> condition to properly implement the counter, and immediately after the second comparison. In MinDistance2_OpsCount the counter is only incremented after the assignment of the </w:t>
+        <w:t xml:space="preserve"> condition to properly implement the counter, and immediately after the second comparison. In </w:t>
+      </w:r>
+      <w:r>
+        <w:rPr>
+          <w:rFonts w:eastAsiaTheme="minorEastAsia"/>
+          <w:i/>
+        </w:rPr>
+        <w:t>MinDistance2_OpsCount</w:t>
+      </w:r>
+      <w:r>
+        <w:rPr>
+          <w:rFonts w:eastAsiaTheme="minorEastAsia"/>
+        </w:rPr>
+        <w:t xml:space="preserve"> the counter is only incremented after the assignment of the </w:t>
       </w:r>
       <m:oMath>
         <m:r>
@@ -2654,7 +3176,31 @@
         <w:rPr>
           <w:rFonts w:eastAsiaTheme="minorEastAsia"/>
         </w:rPr>
-        <w:t>After the basic operations had been counted, the program moved on to the execution timing. Once this was complete, the results of this part of the experiment were written to the Ops CSV file.</w:t>
+        <w:t xml:space="preserve">After the basic operations had been counted, the program moved on to the execution timing. Once this was complete, </w:t>
+      </w:r>
+      <w:r>
+        <w:rPr>
+          <w:rFonts w:eastAsiaTheme="minorEastAsia"/>
+        </w:rPr>
+        <w:t>all 400</w:t>
+      </w:r>
+      <w:r>
+        <w:rPr>
+          <w:rFonts w:eastAsiaTheme="minorEastAsia"/>
+        </w:rPr>
+        <w:t xml:space="preserve"> results </w:t>
+      </w:r>
+      <w:r>
+        <w:rPr>
+          <w:rFonts w:eastAsiaTheme="minorEastAsia"/>
+        </w:rPr>
+        <w:t>from</w:t>
+      </w:r>
+      <w:r>
+        <w:rPr>
+          <w:rFonts w:eastAsiaTheme="minorEastAsia"/>
+        </w:rPr>
+        <w:t xml:space="preserve"> this part of the experiment were written to the Ops CSV file.</w:t>
       </w:r>
     </w:p>
     <w:p>
@@ -2681,22 +3227,13 @@
         <w:t>“chrono”</w:t>
       </w:r>
       <w:r>
-        <w:t xml:space="preserve"> library by adapting </w:t>
-      </w:r>
-      <w:proofErr w:type="spellStart"/>
-      <w:r>
-        <w:t>Smistad’s</w:t>
-      </w:r>
-      <w:proofErr w:type="spellEnd"/>
-      <w:r>
-        <w:t xml:space="preserve"> method </w:t>
+        <w:t xml:space="preserve"> library by adapting Smistad’s method </w:t>
       </w:r>
       <w:sdt>
         <w:sdtPr>
           <w:id w:val="-1313245738"/>
           <w:citation/>
         </w:sdtPr>
-        <w:sdtEndPr/>
         <w:sdtContent>
           <w:r>
             <w:fldChar w:fldCharType="begin"/>
@@ -2719,7 +3256,16 @@
         </w:sdtContent>
       </w:sdt>
       <w:r>
-        <w:t xml:space="preserve">. For the first algorithm, the timer was started, then the MinDistance method was run, and then the stop time was added to the global long integer </w:t>
+        <w:t xml:space="preserve">. For the first algorithm, the timer was started, then the </w:t>
+      </w:r>
+      <w:r>
+        <w:rPr>
+          <w:i/>
+        </w:rPr>
+        <w:t>MinDistance</w:t>
+      </w:r>
+      <w:r>
+        <w:t xml:space="preserve"> method was run, and then the stop time was added to the global long integer </w:t>
       </w:r>
       <m:oMath>
         <m:r>
@@ -2733,7 +3279,20 @@
         <w:rPr>
           <w:rFonts w:eastAsiaTheme="minorEastAsia"/>
         </w:rPr>
-        <w:t xml:space="preserve"> – the same process was then performed for the second algorithm, except using the MinDistance2 method and the </w:t>
+        <w:t xml:space="preserve"> – the same process was then performed for the second algorithm, except using the </w:t>
+      </w:r>
+      <w:r>
+        <w:rPr>
+          <w:rFonts w:eastAsiaTheme="minorEastAsia"/>
+          <w:i/>
+        </w:rPr>
+        <w:t>MinDistance2</w:t>
+      </w:r>
+      <w:r>
+        <w:rPr>
+          <w:rFonts w:eastAsiaTheme="minorEastAsia"/>
+        </w:rPr>
+        <w:t xml:space="preserve"> method and the </w:t>
       </w:r>
       <m:oMath>
         <m:r>
@@ -2783,7 +3342,19 @@
         <w:rPr>
           <w:rFonts w:eastAsiaTheme="minorEastAsia"/>
         </w:rPr>
-        <w:t xml:space="preserve"> variables were divided by 50 to obtain an average, and these averages were written to the Time CSV file. </w:t>
+        <w:t xml:space="preserve"> variables were divided by 50 to obtain an average, and </w:t>
+      </w:r>
+      <w:r>
+        <w:rPr>
+          <w:rFonts w:eastAsiaTheme="minorEastAsia"/>
+        </w:rPr>
+        <w:t xml:space="preserve">all 400 of </w:t>
+      </w:r>
+      <w:r>
+        <w:rPr>
+          <w:rFonts w:eastAsiaTheme="minorEastAsia"/>
+        </w:rPr>
+        <w:t xml:space="preserve">these averages were written to the Time CSV file. </w:t>
       </w:r>
     </w:p>
     <w:p>
@@ -2822,6 +3393,9 @@
       </w:r>
       <w:proofErr w:type="spellStart"/>
       <w:r>
+        <w:rPr>
+          <w:i/>
+        </w:rPr>
         <w:t>FunctionalTesting</w:t>
       </w:r>
       <w:proofErr w:type="spellEnd"/>
@@ -2838,13 +3412,46 @@
         <w:fldChar w:fldCharType="separate"/>
       </w:r>
       <w:r>
-        <w:t>Appendix 9</w:t>
+        <w:t>Appendix 10</w:t>
       </w:r>
       <w:r>
         <w:fldChar w:fldCharType="end"/>
       </w:r>
       <w:r>
-        <w:t>, at the start of the Main method. If any of the tests failed the Main method would return a value of 1 and exit, indicating an error. Five tests were performed on both the MinDistance and MinDistance2 functions, to check:</w:t>
+        <w:t xml:space="preserve">, at the start of the Main method. If any of the tests failed the </w:t>
+      </w:r>
+      <w:r>
+        <w:rPr>
+          <w:i/>
+        </w:rPr>
+        <w:t>Main</w:t>
+      </w:r>
+      <w:r>
+        <w:t xml:space="preserve"> method would return a value of 1 and exit, indicating an error. Five tests were performed on both the </w:t>
+      </w:r>
+      <w:r>
+        <w:rPr>
+          <w:i/>
+        </w:rPr>
+        <w:t>MinDistance</w:t>
+      </w:r>
+      <w:r>
+        <w:t xml:space="preserve"> and </w:t>
+      </w:r>
+      <w:r>
+        <w:rPr>
+          <w:i/>
+        </w:rPr>
+        <w:t>MinDistance2</w:t>
+      </w:r>
+      <w:r>
+        <w:t xml:space="preserve"> </w:t>
+      </w:r>
+      <w:r>
+        <w:t>methods</w:t>
+      </w:r>
+      <w:r>
+        <w:t>, to check:</w:t>
       </w:r>
     </w:p>
     <w:p>
@@ -2979,6 +3586,7 @@
     <w:p>
       <w:pPr>
         <w:keepNext/>
+        <w:jc w:val="center"/>
       </w:pPr>
       <w:r>
         <w:rPr>
@@ -2986,9 +3594,9 @@
           <w:lang w:eastAsia="en-AU"/>
         </w:rPr>
         <w:drawing>
-          <wp:inline distT="0" distB="0" distL="0" distR="0" wp14:anchorId="251A6A78" wp14:editId="01735351">
-            <wp:extent cx="5731510" cy="1546860"/>
-            <wp:effectExtent l="0" t="0" r="2540" b="0"/>
+          <wp:inline distT="0" distB="0" distL="0" distR="0" wp14:anchorId="251A6A78" wp14:editId="6730BEF1">
+            <wp:extent cx="5257800" cy="1419012"/>
+            <wp:effectExtent l="0" t="0" r="0" b="0"/>
             <wp:docPr id="13" name="Picture 13"/>
             <wp:cNvGraphicFramePr>
               <a:graphicFrameLocks xmlns:a="http://schemas.openxmlformats.org/drawingml/2006/main" noChangeAspect="1"/>
@@ -3009,7 +3617,7 @@
                   <pic:spPr>
                     <a:xfrm>
                       <a:off x="0" y="0"/>
-                      <a:ext cx="5731510" cy="1546860"/>
+                      <a:ext cx="5283593" cy="1425973"/>
                     </a:xfrm>
                     <a:prstGeom prst="rect">
                       <a:avLst/>
@@ -3025,6 +3633,12 @@
     <w:p>
       <w:pPr>
         <w:pStyle w:val="Caption"/>
+        <w:rPr>
+          <w:rFonts w:asciiTheme="majorHAnsi" w:eastAsiaTheme="majorEastAsia" w:hAnsiTheme="majorHAnsi" w:cstheme="majorBidi"/>
+          <w:color w:val="2E74B5" w:themeColor="accent1" w:themeShade="BF"/>
+          <w:sz w:val="26"/>
+          <w:szCs w:val="26"/>
+        </w:rPr>
       </w:pPr>
       <w:bookmarkStart w:id="8" w:name="_Ref482994239"/>
       <w:r>
@@ -3043,32 +3657,23 @@
         <w:t>: Console output after successful functional testing</w:t>
       </w:r>
     </w:p>
-    <w:p/>
-    <w:p>
-      <w:pPr>
-        <w:rPr>
-          <w:rFonts w:asciiTheme="majorHAnsi" w:eastAsiaTheme="majorEastAsia" w:hAnsiTheme="majorHAnsi" w:cstheme="majorBidi"/>
-          <w:color w:val="2E74B5" w:themeColor="accent1" w:themeShade="BF"/>
-          <w:sz w:val="26"/>
-          <w:szCs w:val="26"/>
-        </w:rPr>
-      </w:pPr>
-      <w:r>
-        <w:br w:type="page"/>
-      </w:r>
-    </w:p>
     <w:p>
       <w:pPr>
         <w:pStyle w:val="Heading2"/>
       </w:pPr>
       <w:r>
-        <w:lastRenderedPageBreak/>
         <w:t>Number of Basic Operations</w:t>
       </w:r>
     </w:p>
     <w:p>
       <w:r>
-        <w:t>The results of the</w:t>
+        <w:t xml:space="preserve">The </w:t>
+      </w:r>
+      <w:r>
+        <w:t xml:space="preserve">400 </w:t>
+      </w:r>
+      <w:r>
+        <w:t>results of the</w:t>
       </w:r>
       <w:r>
         <w:t xml:space="preserve"> basic operation counting are shown in </w:t>
@@ -3095,13 +3700,19 @@
         <w:fldChar w:fldCharType="end"/>
       </w:r>
       <w:r>
-        <w:t xml:space="preserve"> below. Both algorithms appear to follow a parabolic trend, thus confirming that both algorithms belong to the efficiency </w:t>
+        <w:t xml:space="preserve"> </w:t>
+      </w:r>
+      <w:r>
+        <w:t>overleaf</w:t>
+      </w:r>
+      <w:r>
+        <w:t xml:space="preserve">. Both algorithms appear to follow a parabolic trend, thus confirming that both algorithms belong to the efficiency </w:t>
       </w:r>
       <w:r>
         <w:t>class</w:t>
       </w:r>
       <w:r>
-        <w:t xml:space="preserve">            </w:t>
+        <w:t xml:space="preserve"> </w:t>
       </w:r>
       <m:oMath>
         <m:r>
@@ -3159,8 +3770,24 @@
         <w:rPr>
           <w:rFonts w:eastAsiaTheme="minorEastAsia"/>
           <w:b/>
-        </w:rPr>
-        <w:t>MinDistance2 is more efficient than MinDistance</w:t>
+          <w:i/>
+        </w:rPr>
+        <w:t>MinDistance2</w:t>
+      </w:r>
+      <w:r>
+        <w:rPr>
+          <w:rFonts w:eastAsiaTheme="minorEastAsia"/>
+          <w:b/>
+        </w:rPr>
+        <w:t xml:space="preserve"> is more efficient than </w:t>
+      </w:r>
+      <w:r>
+        <w:rPr>
+          <w:rFonts w:eastAsiaTheme="minorEastAsia"/>
+          <w:b/>
+          <w:i/>
+        </w:rPr>
+        <w:t>MinDistance</w:t>
       </w:r>
       <w:r>
         <w:rPr>
@@ -3172,16 +3799,18 @@
     <w:p>
       <w:pPr>
         <w:keepNext/>
+        <w:jc w:val="center"/>
       </w:pPr>
       <w:r>
         <w:rPr>
           <w:noProof/>
           <w:lang w:eastAsia="en-AU"/>
         </w:rPr>
+        <w:lastRenderedPageBreak/>
         <w:drawing>
-          <wp:inline distT="0" distB="0" distL="0" distR="0" wp14:anchorId="0D2B514D" wp14:editId="606DB6F6">
-            <wp:extent cx="5731510" cy="4298950"/>
-            <wp:effectExtent l="0" t="0" r="2540" b="6350"/>
+          <wp:inline distT="0" distB="0" distL="0" distR="0" wp14:anchorId="0D2B514D" wp14:editId="613EC1D1">
+            <wp:extent cx="3943350" cy="2957513"/>
+            <wp:effectExtent l="0" t="0" r="0" b="0"/>
             <wp:docPr id="11" name="Picture 11"/>
             <wp:cNvGraphicFramePr>
               <a:graphicFrameLocks xmlns:a="http://schemas.openxmlformats.org/drawingml/2006/main" noChangeAspect="1"/>
@@ -3208,7 +3837,7 @@
                   <pic:spPr>
                     <a:xfrm>
                       <a:off x="0" y="0"/>
-                      <a:ext cx="5731510" cy="4298950"/>
+                      <a:ext cx="3988995" cy="2991747"/>
                     </a:xfrm>
                     <a:prstGeom prst="rect">
                       <a:avLst/>
@@ -3249,6 +3878,11 @@
       </w:r>
     </w:p>
     <w:p>
+      <w:pPr>
+        <w:rPr>
+          <w:b/>
+        </w:rPr>
+      </w:pPr>
       <w:r>
         <w:fldChar w:fldCharType="begin"/>
       </w:r>
@@ -3271,26 +3905,131 @@
         <w:fldChar w:fldCharType="end"/>
       </w:r>
       <w:r>
-        <w:t xml:space="preserve"> below shows the average execution time in milliseconds for both algorithms for 5</w:t>
-      </w:r>
-      <w:r>
-        <w:t xml:space="preserve">0 trials on a given input size. </w:t>
+        <w:t xml:space="preserve"> below shows the</w:t>
+      </w:r>
+      <w:r>
+        <w:t xml:space="preserve"> 400</w:t>
+      </w:r>
+      <w:r>
+        <w:t xml:space="preserve"> average execution time</w:t>
+      </w:r>
+      <w:r>
+        <w:t>s</w:t>
+      </w:r>
+      <w:r>
+        <w:t xml:space="preserve"> in milliseconds for both algorithms for 5</w:t>
+      </w:r>
+      <w:r>
+        <w:t xml:space="preserve">0 trials on a given input size. The spikes in the data, which occur for the same array size in both algorithms, could be attributed to several unknown factors, including the arrays being populated with uncharacteristically large data values to the computer running other programs in the background at the same time during the testing of a size. In </w:t>
+      </w:r>
+      <w:r>
+        <w:t xml:space="preserve">either case, the parabolic trend in the data is again made clear, and the second algorithm consistently finishes faster than the first. </w:t>
+      </w:r>
+      <w:r>
+        <w:rPr>
+          <w:b/>
+        </w:rPr>
+        <w:t xml:space="preserve">This therefore confirms that both algorithms belong to the average efficiency class </w:t>
+      </w:r>
+      <m:oMath>
+        <m:r>
+          <m:rPr>
+            <m:sty m:val="b"/>
+          </m:rPr>
+          <w:rPr>
+            <w:rFonts w:ascii="Cambria Math" w:hAnsi="Cambria Math"/>
+          </w:rPr>
+          <m:t>Θ</m:t>
+        </m:r>
+        <m:r>
+          <m:rPr>
+            <m:sty m:val="bi"/>
+          </m:rPr>
+          <w:rPr>
+            <w:rFonts w:ascii="Cambria Math" w:hAnsi="Cambria Math"/>
+          </w:rPr>
+          <m:t>(</m:t>
+        </m:r>
+        <m:sSup>
+          <m:sSupPr>
+            <m:ctrlPr>
+              <w:rPr>
+                <w:rFonts w:ascii="Cambria Math" w:hAnsi="Cambria Math"/>
+                <w:b/>
+                <w:i/>
+              </w:rPr>
+            </m:ctrlPr>
+          </m:sSupPr>
+          <m:e>
+            <m:r>
+              <m:rPr>
+                <m:sty m:val="bi"/>
+              </m:rPr>
+              <w:rPr>
+                <w:rFonts w:ascii="Cambria Math" w:hAnsi="Cambria Math"/>
+              </w:rPr>
+              <m:t>n</m:t>
+            </m:r>
+          </m:e>
+          <m:sup>
+            <m:r>
+              <m:rPr>
+                <m:sty m:val="bi"/>
+              </m:rPr>
+              <w:rPr>
+                <w:rFonts w:ascii="Cambria Math" w:hAnsi="Cambria Math"/>
+              </w:rPr>
+              <m:t>2</m:t>
+            </m:r>
+          </m:sup>
+        </m:sSup>
+        <m:r>
+          <m:rPr>
+            <m:sty m:val="bi"/>
+          </m:rPr>
+          <w:rPr>
+            <w:rFonts w:ascii="Cambria Math" w:hAnsi="Cambria Math"/>
+          </w:rPr>
+          <m:t>)</m:t>
+        </m:r>
+      </m:oMath>
+      <w:r>
+        <w:rPr>
+          <w:rFonts w:eastAsiaTheme="minorEastAsia"/>
+          <w:b/>
+        </w:rPr>
+        <w:t xml:space="preserve">, and that </w:t>
+      </w:r>
+      <w:r>
+        <w:rPr>
+          <w:rFonts w:eastAsiaTheme="minorEastAsia"/>
+          <w:b/>
+          <w:i/>
+        </w:rPr>
+        <w:t>MinDistance2</w:t>
+      </w:r>
+      <w:r>
+        <w:rPr>
+          <w:rFonts w:eastAsiaTheme="minorEastAsia"/>
+          <w:b/>
+        </w:rPr>
+        <w:t xml:space="preserve"> is the more efficient of the two algorithms.</w:t>
       </w:r>
     </w:p>
     <w:p>
       <w:pPr>
         <w:keepNext/>
+        <w:jc w:val="center"/>
       </w:pPr>
       <w:r>
         <w:rPr>
           <w:noProof/>
           <w:lang w:eastAsia="en-AU"/>
         </w:rPr>
-        <w:lastRenderedPageBreak/>
         <w:drawing>
-          <wp:inline distT="0" distB="0" distL="0" distR="0" wp14:anchorId="4CA988E9" wp14:editId="68E2B01C">
-            <wp:extent cx="5333333" cy="4000000"/>
-            <wp:effectExtent l="0" t="0" r="1270" b="635"/>
+          <wp:inline distT="0" distB="0" distL="0" distR="0" wp14:anchorId="4CA988E9" wp14:editId="672716A8">
+            <wp:extent cx="4124325" cy="3093244"/>
+            <wp:effectExtent l="0" t="0" r="0" b="0"/>
             <wp:docPr id="12" name="Picture 12"/>
             <wp:cNvGraphicFramePr>
               <a:graphicFrameLocks xmlns:a="http://schemas.openxmlformats.org/drawingml/2006/main" noChangeAspect="1"/>
@@ -3317,7 +4056,7 @@
                   <pic:spPr>
                     <a:xfrm>
                       <a:off x="0" y="0"/>
-                      <a:ext cx="5333333" cy="4000000"/>
+                      <a:ext cx="4133693" cy="3100270"/>
                     </a:xfrm>
                     <a:prstGeom prst="rect">
                       <a:avLst/>
@@ -3365,7 +4104,6 @@
           <w:docPartUnique/>
         </w:docPartObj>
       </w:sdtPr>
-      <w:sdtEndPr/>
       <w:sdtContent>
         <w:p>
           <w:pPr>
@@ -3385,7 +4123,6 @@
             <w:id w:val="-573587230"/>
             <w:bibliography/>
           </w:sdtPr>
-          <w:sdtEndPr/>
           <w:sdtContent>
             <w:p>
               <w:pPr>
@@ -3421,7 +4158,7 @@
               </w:tblGrid>
               <w:tr>
                 <w:trPr>
-                  <w:divId w:val="26377311"/>
+                  <w:divId w:val="815493640"/>
                   <w:tblCellSpacing w:w="15" w:type="dxa"/>
                 </w:trPr>
                 <w:tc>
@@ -3469,7 +4206,7 @@
               </w:tr>
               <w:tr>
                 <w:trPr>
-                  <w:divId w:val="26377311"/>
+                  <w:divId w:val="815493640"/>
                   <w:tblCellSpacing w:w="15" w:type="dxa"/>
                 </w:trPr>
                 <w:tc>
@@ -3515,7 +4252,7 @@
               </w:tr>
               <w:tr>
                 <w:trPr>
-                  <w:divId w:val="26377311"/>
+                  <w:divId w:val="815493640"/>
                   <w:tblCellSpacing w:w="15" w:type="dxa"/>
                 </w:trPr>
                 <w:tc>
@@ -3561,7 +4298,7 @@
               </w:tr>
               <w:tr>
                 <w:trPr>
-                  <w:divId w:val="26377311"/>
+                  <w:divId w:val="815493640"/>
                   <w:tblCellSpacing w:w="15" w:type="dxa"/>
                 </w:trPr>
                 <w:tc>
@@ -3607,7 +4344,7 @@
               </w:tr>
               <w:tr>
                 <w:trPr>
-                  <w:divId w:val="26377311"/>
+                  <w:divId w:val="815493640"/>
                   <w:tblCellSpacing w:w="15" w:type="dxa"/>
                 </w:trPr>
                 <w:tc>
@@ -3654,7 +4391,7 @@
             </w:tbl>
             <w:p>
               <w:pPr>
-                <w:divId w:val="26377311"/>
+                <w:divId w:val="815493640"/>
                 <w:rPr>
                   <w:rFonts w:eastAsia="Times New Roman"/>
                   <w:noProof/>
@@ -3686,7 +4423,6 @@
         <w:ind w:left="360" w:hanging="360"/>
       </w:pPr>
       <w:r>
-        <w:lastRenderedPageBreak/>
         <w:t>Appendix</w:t>
       </w:r>
     </w:p>
@@ -3759,6 +4495,7 @@
       </w:pPr>
       <w:bookmarkStart w:id="12" w:name="_Ref482700909"/>
       <w:r>
+        <w:lastRenderedPageBreak/>
         <w:t>MinDistance2 Algorithm</w:t>
       </w:r>
       <w:bookmarkEnd w:id="12"/>
@@ -3806,18 +4543,13 @@
         </w:drawing>
       </w:r>
     </w:p>
-    <w:p>
-      <w:r>
-        <w:br w:type="page"/>
-      </w:r>
-    </w:p>
+    <w:p/>
     <w:p>
       <w:pPr>
         <w:pStyle w:val="Appendix"/>
       </w:pPr>
       <w:bookmarkStart w:id="13" w:name="_Ref483055742"/>
       <w:r>
-        <w:lastRenderedPageBreak/>
         <w:t>MATLAB Plotting Script</w:t>
       </w:r>
       <w:bookmarkEnd w:id="13"/>
@@ -5502,13 +6234,8 @@
         <w:pStyle w:val="Appendix"/>
       </w:pPr>
       <w:bookmarkStart w:id="19" w:name="_Ref482979655"/>
-      <w:proofErr w:type="spellStart"/>
-      <w:r>
-        <w:t>MinDistance_OpsCount</w:t>
-      </w:r>
-      <w:proofErr w:type="spellEnd"/>
-      <w:r>
-        <w:t xml:space="preserve"> C++ Implementation</w:t>
+      <w:r>
+        <w:t>MinDistance_OpsCount C++ Implementation</w:t>
       </w:r>
       <w:bookmarkEnd w:id="19"/>
     </w:p>
@@ -5704,7 +6431,7 @@
 </file>
 
 <file path=word/comments.xml><?xml version="1.0" encoding="utf-8"?>
-<w:comments xmlns:wpc="http://schemas.microsoft.com/office/word/2010/wordprocessingCanvas" xmlns:cx="http://schemas.microsoft.com/office/drawing/2014/chartex" xmlns:cx1="http://schemas.microsoft.com/office/drawing/2015/9/8/chartex" xmlns:cx2="http://schemas.microsoft.com/office/drawing/2015/10/21/chartex" xmlns:cx3="http://schemas.microsoft.com/office/drawing/2016/5/9/chartex" xmlns:cx4="http://schemas.microsoft.com/office/drawing/2016/5/10/chartex" xmlns:cx5="http://schemas.microsoft.com/office/drawing/2016/5/11/chartex" xmlns:cx6="http://schemas.microsoft.com/office/drawing/2016/5/12/chartex" xmlns:cx7="http://schemas.microsoft.com/office/drawing/2016/5/13/chartex" xmlns:cx8="http://schemas.microsoft.com/office/drawing/2016/5/14/chartex" xmlns:mc="http://schemas.openxmlformats.org/markup-compatibility/2006" xmlns:o="urn:schemas-microsoft-com:office:office" xmlns:r="http://schemas.openxmlformats.org/officeDocument/2006/relationships" xmlns:m="http://schemas.openxmlformats.org/officeDocument/2006/math" xmlns:v="urn:schemas-microsoft-com:vml" xmlns:wp14="http://schemas.microsoft.com/office/word/2010/wordprocessingDrawing" xmlns:wp="http://schemas.openxmlformats.org/drawingml/2006/wordprocessingDrawing" xmlns:w10="urn:schemas-microsoft-com:office:word" xmlns:w="http://schemas.openxmlformats.org/wordprocessingml/2006/main" xmlns:w14="http://schemas.microsoft.com/office/word/2010/wordml" xmlns:w15="http://schemas.microsoft.com/office/word/2012/wordml" xmlns:w16se="http://schemas.microsoft.com/office/word/2015/wordml/symex" xmlns:wpg="http://schemas.microsoft.com/office/word/2010/wordprocessingGroup" xmlns:wpi="http://schemas.microsoft.com/office/word/2010/wordprocessingInk" xmlns:wne="http://schemas.microsoft.com/office/word/2006/wordml" xmlns:wps="http://schemas.microsoft.com/office/word/2010/wordprocessingShape" mc:Ignorable="w14 w15 w16se wp14">
+<w:comments xmlns:wpc="http://schemas.microsoft.com/office/word/2010/wordprocessingCanvas" xmlns:cx="http://schemas.microsoft.com/office/drawing/2014/chartex" xmlns:cx1="http://schemas.microsoft.com/office/drawing/2015/9/8/chartex" xmlns:cx2="http://schemas.microsoft.com/office/drawing/2015/10/21/chartex" xmlns:cx3="http://schemas.microsoft.com/office/drawing/2016/5/9/chartex" xmlns:cx4="http://schemas.microsoft.com/office/drawing/2016/5/10/chartex" xmlns:cx5="http://schemas.microsoft.com/office/drawing/2016/5/11/chartex" xmlns:mc="http://schemas.openxmlformats.org/markup-compatibility/2006" xmlns:o="urn:schemas-microsoft-com:office:office" xmlns:r="http://schemas.openxmlformats.org/officeDocument/2006/relationships" xmlns:m="http://schemas.openxmlformats.org/officeDocument/2006/math" xmlns:v="urn:schemas-microsoft-com:vml" xmlns:wp14="http://schemas.microsoft.com/office/word/2010/wordprocessingDrawing" xmlns:wp="http://schemas.openxmlformats.org/drawingml/2006/wordprocessingDrawing" xmlns:w10="urn:schemas-microsoft-com:office:word" xmlns:w="http://schemas.openxmlformats.org/wordprocessingml/2006/main" xmlns:w14="http://schemas.microsoft.com/office/word/2010/wordml" xmlns:w15="http://schemas.microsoft.com/office/word/2012/wordml" xmlns:w16se="http://schemas.microsoft.com/office/word/2015/wordml/symex" xmlns:wpg="http://schemas.microsoft.com/office/word/2010/wordprocessingGroup" xmlns:wpi="http://schemas.microsoft.com/office/word/2010/wordprocessingInk" xmlns:wne="http://schemas.microsoft.com/office/word/2006/wordml" xmlns:wps="http://schemas.microsoft.com/office/word/2010/wordprocessingShape" mc:Ignorable="w14 w15 w16se wp14">
   <w:comment w:id="0" w:author="Shane Havers" w:date="2017-05-16T11:14:00Z" w:initials="SH">
     <w:p>
       <w:pPr>
@@ -5749,10 +6476,7 @@
         <w:annotationRef/>
       </w:r>
       <w:r>
-        <w:t xml:space="preserve">This is probably too </w:t>
-      </w:r>
-      <w:r>
-        <w:t>similar to my Assignment 1, edit it if possible</w:t>
+        <w:t>This is probably too similar to my Assignment 1, edit it if possible</w:t>
       </w:r>
     </w:p>
   </w:comment>
@@ -5772,7 +6496,7 @@
       </w:r>
     </w:p>
   </w:comment>
-  <w:comment w:id="4" w:author="Shane Havers" w:date="2017-05-16T12:53:00Z" w:initials="SH">
+  <w:comment w:id="5" w:author="Shane Havers" w:date="2017-05-16T12:53:00Z" w:initials="SH">
     <w:p>
       <w:pPr>
         <w:pStyle w:val="CommentText"/>
@@ -5840,7 +6564,7 @@
 </file>
 
 <file path=word/commentsExtended.xml><?xml version="1.0" encoding="utf-8"?>
-<w15:commentsEx xmlns:wpc="http://schemas.microsoft.com/office/word/2010/wordprocessingCanvas" xmlns:cx="http://schemas.microsoft.com/office/drawing/2014/chartex" xmlns:cx1="http://schemas.microsoft.com/office/drawing/2015/9/8/chartex" xmlns:cx2="http://schemas.microsoft.com/office/drawing/2015/10/21/chartex" xmlns:cx3="http://schemas.microsoft.com/office/drawing/2016/5/9/chartex" xmlns:cx4="http://schemas.microsoft.com/office/drawing/2016/5/10/chartex" xmlns:cx5="http://schemas.microsoft.com/office/drawing/2016/5/11/chartex" xmlns:cx6="http://schemas.microsoft.com/office/drawing/2016/5/12/chartex" xmlns:cx7="http://schemas.microsoft.com/office/drawing/2016/5/13/chartex" xmlns:cx8="http://schemas.microsoft.com/office/drawing/2016/5/14/chartex" xmlns:mc="http://schemas.openxmlformats.org/markup-compatibility/2006" xmlns:o="urn:schemas-microsoft-com:office:office" xmlns:r="http://schemas.openxmlformats.org/officeDocument/2006/relationships" xmlns:m="http://schemas.openxmlformats.org/officeDocument/2006/math" xmlns:v="urn:schemas-microsoft-com:vml" xmlns:wp14="http://schemas.microsoft.com/office/word/2010/wordprocessingDrawing" xmlns:wp="http://schemas.openxmlformats.org/drawingml/2006/wordprocessingDrawing" xmlns:w10="urn:schemas-microsoft-com:office:word" xmlns:w="http://schemas.openxmlformats.org/wordprocessingml/2006/main" xmlns:w14="http://schemas.microsoft.com/office/word/2010/wordml" xmlns:w15="http://schemas.microsoft.com/office/word/2012/wordml" xmlns:w16se="http://schemas.microsoft.com/office/word/2015/wordml/symex" xmlns:wpg="http://schemas.microsoft.com/office/word/2010/wordprocessingGroup" xmlns:wpi="http://schemas.microsoft.com/office/word/2010/wordprocessingInk" xmlns:wne="http://schemas.microsoft.com/office/word/2006/wordml" xmlns:wps="http://schemas.microsoft.com/office/word/2010/wordprocessingShape" mc:Ignorable="w14 w15 w16se wp14">
+<w15:commentsEx xmlns:wpc="http://schemas.microsoft.com/office/word/2010/wordprocessingCanvas" xmlns:cx="http://schemas.microsoft.com/office/drawing/2014/chartex" xmlns:cx1="http://schemas.microsoft.com/office/drawing/2015/9/8/chartex" xmlns:cx2="http://schemas.microsoft.com/office/drawing/2015/10/21/chartex" xmlns:cx3="http://schemas.microsoft.com/office/drawing/2016/5/9/chartex" xmlns:cx4="http://schemas.microsoft.com/office/drawing/2016/5/10/chartex" xmlns:cx5="http://schemas.microsoft.com/office/drawing/2016/5/11/chartex" xmlns:mc="http://schemas.openxmlformats.org/markup-compatibility/2006" xmlns:o="urn:schemas-microsoft-com:office:office" xmlns:r="http://schemas.openxmlformats.org/officeDocument/2006/relationships" xmlns:m="http://schemas.openxmlformats.org/officeDocument/2006/math" xmlns:v="urn:schemas-microsoft-com:vml" xmlns:wp14="http://schemas.microsoft.com/office/word/2010/wordprocessingDrawing" xmlns:wp="http://schemas.openxmlformats.org/drawingml/2006/wordprocessingDrawing" xmlns:w10="urn:schemas-microsoft-com:office:word" xmlns:w="http://schemas.openxmlformats.org/wordprocessingml/2006/main" xmlns:w14="http://schemas.microsoft.com/office/word/2010/wordml" xmlns:w15="http://schemas.microsoft.com/office/word/2012/wordml" xmlns:w16se="http://schemas.microsoft.com/office/word/2015/wordml/symex" xmlns:wpg="http://schemas.microsoft.com/office/word/2010/wordprocessingGroup" xmlns:wpi="http://schemas.microsoft.com/office/word/2010/wordprocessingInk" xmlns:wne="http://schemas.microsoft.com/office/word/2006/wordml" xmlns:wps="http://schemas.microsoft.com/office/word/2010/wordprocessingShape" mc:Ignorable="w14 w15 w16se wp14">
   <w15:commentEx w15:paraId="1E4D7426" w15:done="1"/>
   <w15:commentEx w15:paraId="1C6D9891" w15:done="0"/>
   <w15:commentEx w15:paraId="3382C672" w15:done="0"/>
@@ -5853,7 +6577,7 @@
 </file>
 
 <file path=word/endnotes.xml><?xml version="1.0" encoding="utf-8"?>
-<w:endnotes xmlns:wpc="http://schemas.microsoft.com/office/word/2010/wordprocessingCanvas" xmlns:cx="http://schemas.microsoft.com/office/drawing/2014/chartex" xmlns:cx1="http://schemas.microsoft.com/office/drawing/2015/9/8/chartex" xmlns:cx2="http://schemas.microsoft.com/office/drawing/2015/10/21/chartex" xmlns:cx3="http://schemas.microsoft.com/office/drawing/2016/5/9/chartex" xmlns:cx4="http://schemas.microsoft.com/office/drawing/2016/5/10/chartex" xmlns:cx5="http://schemas.microsoft.com/office/drawing/2016/5/11/chartex" xmlns:cx6="http://schemas.microsoft.com/office/drawing/2016/5/12/chartex" xmlns:cx7="http://schemas.microsoft.com/office/drawing/2016/5/13/chartex" xmlns:cx8="http://schemas.microsoft.com/office/drawing/2016/5/14/chartex" xmlns:mc="http://schemas.openxmlformats.org/markup-compatibility/2006" xmlns:o="urn:schemas-microsoft-com:office:office" xmlns:r="http://schemas.openxmlformats.org/officeDocument/2006/relationships" xmlns:m="http://schemas.openxmlformats.org/officeDocument/2006/math" xmlns:v="urn:schemas-microsoft-com:vml" xmlns:wp14="http://schemas.microsoft.com/office/word/2010/wordprocessingDrawing" xmlns:wp="http://schemas.openxmlformats.org/drawingml/2006/wordprocessingDrawing" xmlns:w10="urn:schemas-microsoft-com:office:word" xmlns:w="http://schemas.openxmlformats.org/wordprocessingml/2006/main" xmlns:w14="http://schemas.microsoft.com/office/word/2010/wordml" xmlns:w15="http://schemas.microsoft.com/office/word/2012/wordml" xmlns:w16se="http://schemas.microsoft.com/office/word/2015/wordml/symex" xmlns:wpg="http://schemas.microsoft.com/office/word/2010/wordprocessingGroup" xmlns:wpi="http://schemas.microsoft.com/office/word/2010/wordprocessingInk" xmlns:wne="http://schemas.microsoft.com/office/word/2006/wordml" xmlns:wps="http://schemas.microsoft.com/office/word/2010/wordprocessingShape" mc:Ignorable="w14 w15 w16se wp14">
+<w:endnotes xmlns:wpc="http://schemas.microsoft.com/office/word/2010/wordprocessingCanvas" xmlns:cx="http://schemas.microsoft.com/office/drawing/2014/chartex" xmlns:cx1="http://schemas.microsoft.com/office/drawing/2015/9/8/chartex" xmlns:cx2="http://schemas.microsoft.com/office/drawing/2015/10/21/chartex" xmlns:cx3="http://schemas.microsoft.com/office/drawing/2016/5/9/chartex" xmlns:cx4="http://schemas.microsoft.com/office/drawing/2016/5/10/chartex" xmlns:cx5="http://schemas.microsoft.com/office/drawing/2016/5/11/chartex" xmlns:mc="http://schemas.openxmlformats.org/markup-compatibility/2006" xmlns:o="urn:schemas-microsoft-com:office:office" xmlns:r="http://schemas.openxmlformats.org/officeDocument/2006/relationships" xmlns:m="http://schemas.openxmlformats.org/officeDocument/2006/math" xmlns:v="urn:schemas-microsoft-com:vml" xmlns:wp14="http://schemas.microsoft.com/office/word/2010/wordprocessingDrawing" xmlns:wp="http://schemas.openxmlformats.org/drawingml/2006/wordprocessingDrawing" xmlns:w10="urn:schemas-microsoft-com:office:word" xmlns:w="http://schemas.openxmlformats.org/wordprocessingml/2006/main" xmlns:w14="http://schemas.microsoft.com/office/word/2010/wordml" xmlns:w15="http://schemas.microsoft.com/office/word/2012/wordml" xmlns:w16se="http://schemas.microsoft.com/office/word/2015/wordml/symex" xmlns:wpg="http://schemas.microsoft.com/office/word/2010/wordprocessingGroup" xmlns:wpi="http://schemas.microsoft.com/office/word/2010/wordprocessingInk" xmlns:wne="http://schemas.microsoft.com/office/word/2006/wordml" xmlns:wps="http://schemas.microsoft.com/office/word/2010/wordprocessingShape" mc:Ignorable="w14 w15 w16se wp14">
   <w:endnote w:type="separator" w:id="-1">
     <w:p>
       <w:pPr>
@@ -5878,7 +6602,7 @@
 </file>
 
 <file path=word/footer1.xml><?xml version="1.0" encoding="utf-8"?>
-<w:ftr xmlns:wpc="http://schemas.microsoft.com/office/word/2010/wordprocessingCanvas" xmlns:cx="http://schemas.microsoft.com/office/drawing/2014/chartex" xmlns:cx1="http://schemas.microsoft.com/office/drawing/2015/9/8/chartex" xmlns:cx2="http://schemas.microsoft.com/office/drawing/2015/10/21/chartex" xmlns:cx3="http://schemas.microsoft.com/office/drawing/2016/5/9/chartex" xmlns:cx4="http://schemas.microsoft.com/office/drawing/2016/5/10/chartex" xmlns:cx5="http://schemas.microsoft.com/office/drawing/2016/5/11/chartex" xmlns:cx6="http://schemas.microsoft.com/office/drawing/2016/5/12/chartex" xmlns:cx7="http://schemas.microsoft.com/office/drawing/2016/5/13/chartex" xmlns:cx8="http://schemas.microsoft.com/office/drawing/2016/5/14/chartex" xmlns:mc="http://schemas.openxmlformats.org/markup-compatibility/2006" xmlns:o="urn:schemas-microsoft-com:office:office" xmlns:r="http://schemas.openxmlformats.org/officeDocument/2006/relationships" xmlns:m="http://schemas.openxmlformats.org/officeDocument/2006/math" xmlns:v="urn:schemas-microsoft-com:vml" xmlns:wp14="http://schemas.microsoft.com/office/word/2010/wordprocessingDrawing" xmlns:wp="http://schemas.openxmlformats.org/drawingml/2006/wordprocessingDrawing" xmlns:w10="urn:schemas-microsoft-com:office:word" xmlns:w="http://schemas.openxmlformats.org/wordprocessingml/2006/main" xmlns:w14="http://schemas.microsoft.com/office/word/2010/wordml" xmlns:w15="http://schemas.microsoft.com/office/word/2012/wordml" xmlns:w16se="http://schemas.microsoft.com/office/word/2015/wordml/symex" xmlns:wpg="http://schemas.microsoft.com/office/word/2010/wordprocessingGroup" xmlns:wpi="http://schemas.microsoft.com/office/word/2010/wordprocessingInk" xmlns:wne="http://schemas.microsoft.com/office/word/2006/wordml" xmlns:wps="http://schemas.microsoft.com/office/word/2010/wordprocessingShape" mc:Ignorable="w14 w15 w16se wp14">
+<w:ftr xmlns:wpc="http://schemas.microsoft.com/office/word/2010/wordprocessingCanvas" xmlns:cx="http://schemas.microsoft.com/office/drawing/2014/chartex" xmlns:cx1="http://schemas.microsoft.com/office/drawing/2015/9/8/chartex" xmlns:cx2="http://schemas.microsoft.com/office/drawing/2015/10/21/chartex" xmlns:cx3="http://schemas.microsoft.com/office/drawing/2016/5/9/chartex" xmlns:cx4="http://schemas.microsoft.com/office/drawing/2016/5/10/chartex" xmlns:cx5="http://schemas.microsoft.com/office/drawing/2016/5/11/chartex" xmlns:mc="http://schemas.openxmlformats.org/markup-compatibility/2006" xmlns:o="urn:schemas-microsoft-com:office:office" xmlns:r="http://schemas.openxmlformats.org/officeDocument/2006/relationships" xmlns:m="http://schemas.openxmlformats.org/officeDocument/2006/math" xmlns:v="urn:schemas-microsoft-com:vml" xmlns:wp14="http://schemas.microsoft.com/office/word/2010/wordprocessingDrawing" xmlns:wp="http://schemas.openxmlformats.org/drawingml/2006/wordprocessingDrawing" xmlns:w10="urn:schemas-microsoft-com:office:word" xmlns:w="http://schemas.openxmlformats.org/wordprocessingml/2006/main" xmlns:w14="http://schemas.microsoft.com/office/word/2010/wordml" xmlns:w15="http://schemas.microsoft.com/office/word/2012/wordml" xmlns:w16se="http://schemas.microsoft.com/office/word/2015/wordml/symex" xmlns:wpg="http://schemas.microsoft.com/office/word/2010/wordprocessingGroup" xmlns:wpi="http://schemas.microsoft.com/office/word/2010/wordprocessingInk" xmlns:wne="http://schemas.microsoft.com/office/word/2006/wordml" xmlns:wps="http://schemas.microsoft.com/office/word/2010/wordprocessingShape" mc:Ignorable="w14 w15 w16se wp14">
   <w:sdt>
     <w:sdtPr>
       <w:id w:val="-2052372562"/>
@@ -5887,7 +6611,6 @@
         <w:docPartUnique/>
       </w:docPartObj>
     </w:sdtPr>
-    <w:sdtEndPr/>
     <w:sdtContent>
       <w:sdt>
         <w:sdtPr>
@@ -5897,7 +6620,6 @@
             <w:docPartUnique/>
           </w:docPartObj>
         </w:sdtPr>
-        <w:sdtEndPr/>
         <w:sdtContent>
           <w:p>
             <w:pPr>
@@ -5938,7 +6660,7 @@
                 <w:bCs/>
                 <w:noProof/>
               </w:rPr>
-              <w:t>3</w:t>
+              <w:t>12</w:t>
             </w:r>
             <w:r>
               <w:rPr>
@@ -5983,7 +6705,7 @@
                 <w:bCs/>
                 <w:noProof/>
               </w:rPr>
-              <w:t>14</w:t>
+              <w:t>12</w:t>
             </w:r>
             <w:r>
               <w:rPr>
@@ -6009,7 +6731,7 @@
 </file>
 
 <file path=word/footnotes.xml><?xml version="1.0" encoding="utf-8"?>
-<w:footnotes xmlns:wpc="http://schemas.microsoft.com/office/word/2010/wordprocessingCanvas" xmlns:cx="http://schemas.microsoft.com/office/drawing/2014/chartex" xmlns:cx1="http://schemas.microsoft.com/office/drawing/2015/9/8/chartex" xmlns:cx2="http://schemas.microsoft.com/office/drawing/2015/10/21/chartex" xmlns:cx3="http://schemas.microsoft.com/office/drawing/2016/5/9/chartex" xmlns:cx4="http://schemas.microsoft.com/office/drawing/2016/5/10/chartex" xmlns:cx5="http://schemas.microsoft.com/office/drawing/2016/5/11/chartex" xmlns:cx6="http://schemas.microsoft.com/office/drawing/2016/5/12/chartex" xmlns:cx7="http://schemas.microsoft.com/office/drawing/2016/5/13/chartex" xmlns:cx8="http://schemas.microsoft.com/office/drawing/2016/5/14/chartex" xmlns:mc="http://schemas.openxmlformats.org/markup-compatibility/2006" xmlns:o="urn:schemas-microsoft-com:office:office" xmlns:r="http://schemas.openxmlformats.org/officeDocument/2006/relationships" xmlns:m="http://schemas.openxmlformats.org/officeDocument/2006/math" xmlns:v="urn:schemas-microsoft-com:vml" xmlns:wp14="http://schemas.microsoft.com/office/word/2010/wordprocessingDrawing" xmlns:wp="http://schemas.openxmlformats.org/drawingml/2006/wordprocessingDrawing" xmlns:w10="urn:schemas-microsoft-com:office:word" xmlns:w="http://schemas.openxmlformats.org/wordprocessingml/2006/main" xmlns:w14="http://schemas.microsoft.com/office/word/2010/wordml" xmlns:w15="http://schemas.microsoft.com/office/word/2012/wordml" xmlns:w16se="http://schemas.microsoft.com/office/word/2015/wordml/symex" xmlns:wpg="http://schemas.microsoft.com/office/word/2010/wordprocessingGroup" xmlns:wpi="http://schemas.microsoft.com/office/word/2010/wordprocessingInk" xmlns:wne="http://schemas.microsoft.com/office/word/2006/wordml" xmlns:wps="http://schemas.microsoft.com/office/word/2010/wordprocessingShape" mc:Ignorable="w14 w15 w16se wp14">
+<w:footnotes xmlns:wpc="http://schemas.microsoft.com/office/word/2010/wordprocessingCanvas" xmlns:cx="http://schemas.microsoft.com/office/drawing/2014/chartex" xmlns:cx1="http://schemas.microsoft.com/office/drawing/2015/9/8/chartex" xmlns:cx2="http://schemas.microsoft.com/office/drawing/2015/10/21/chartex" xmlns:cx3="http://schemas.microsoft.com/office/drawing/2016/5/9/chartex" xmlns:cx4="http://schemas.microsoft.com/office/drawing/2016/5/10/chartex" xmlns:cx5="http://schemas.microsoft.com/office/drawing/2016/5/11/chartex" xmlns:mc="http://schemas.openxmlformats.org/markup-compatibility/2006" xmlns:o="urn:schemas-microsoft-com:office:office" xmlns:r="http://schemas.openxmlformats.org/officeDocument/2006/relationships" xmlns:m="http://schemas.openxmlformats.org/officeDocument/2006/math" xmlns:v="urn:schemas-microsoft-com:vml" xmlns:wp14="http://schemas.microsoft.com/office/word/2010/wordprocessingDrawing" xmlns:wp="http://schemas.openxmlformats.org/drawingml/2006/wordprocessingDrawing" xmlns:w10="urn:schemas-microsoft-com:office:word" xmlns:w="http://schemas.openxmlformats.org/wordprocessingml/2006/main" xmlns:w14="http://schemas.microsoft.com/office/word/2010/wordml" xmlns:w15="http://schemas.microsoft.com/office/word/2012/wordml" xmlns:w16se="http://schemas.microsoft.com/office/word/2015/wordml/symex" xmlns:wpg="http://schemas.microsoft.com/office/word/2010/wordprocessingGroup" xmlns:wpi="http://schemas.microsoft.com/office/word/2010/wordprocessingInk" xmlns:wne="http://schemas.microsoft.com/office/word/2006/wordml" xmlns:wps="http://schemas.microsoft.com/office/word/2010/wordprocessingShape" mc:Ignorable="w14 w15 w16se wp14">
   <w:footnote w:type="separator" w:id="-1">
     <w:p>
       <w:pPr>
@@ -6034,7 +6756,7 @@
 </file>
 
 <file path=word/numbering.xml><?xml version="1.0" encoding="utf-8"?>
-<w:numbering xmlns:wpc="http://schemas.microsoft.com/office/word/2010/wordprocessingCanvas" xmlns:cx="http://schemas.microsoft.com/office/drawing/2014/chartex" xmlns:cx1="http://schemas.microsoft.com/office/drawing/2015/9/8/chartex" xmlns:cx2="http://schemas.microsoft.com/office/drawing/2015/10/21/chartex" xmlns:cx3="http://schemas.microsoft.com/office/drawing/2016/5/9/chartex" xmlns:cx4="http://schemas.microsoft.com/office/drawing/2016/5/10/chartex" xmlns:cx5="http://schemas.microsoft.com/office/drawing/2016/5/11/chartex" xmlns:cx6="http://schemas.microsoft.com/office/drawing/2016/5/12/chartex" xmlns:cx7="http://schemas.microsoft.com/office/drawing/2016/5/13/chartex" xmlns:cx8="http://schemas.microsoft.com/office/drawing/2016/5/14/chartex" xmlns:mc="http://schemas.openxmlformats.org/markup-compatibility/2006" xmlns:o="urn:schemas-microsoft-com:office:office" xmlns:r="http://schemas.openxmlformats.org/officeDocument/2006/relationships" xmlns:m="http://schemas.openxmlformats.org/officeDocument/2006/math" xmlns:v="urn:schemas-microsoft-com:vml" xmlns:wp14="http://schemas.microsoft.com/office/word/2010/wordprocessingDrawing" xmlns:wp="http://schemas.openxmlformats.org/drawingml/2006/wordprocessingDrawing" xmlns:w10="urn:schemas-microsoft-com:office:word" xmlns:w="http://schemas.openxmlformats.org/wordprocessingml/2006/main" xmlns:w14="http://schemas.microsoft.com/office/word/2010/wordml" xmlns:w15="http://schemas.microsoft.com/office/word/2012/wordml" xmlns:w16se="http://schemas.microsoft.com/office/word/2015/wordml/symex" xmlns:wpg="http://schemas.microsoft.com/office/word/2010/wordprocessingGroup" xmlns:wpi="http://schemas.microsoft.com/office/word/2010/wordprocessingInk" xmlns:wne="http://schemas.microsoft.com/office/word/2006/wordml" xmlns:wps="http://schemas.microsoft.com/office/word/2010/wordprocessingShape" mc:Ignorable="w14 w15 w16se wp14">
+<w:numbering xmlns:wpc="http://schemas.microsoft.com/office/word/2010/wordprocessingCanvas" xmlns:cx="http://schemas.microsoft.com/office/drawing/2014/chartex" xmlns:cx1="http://schemas.microsoft.com/office/drawing/2015/9/8/chartex" xmlns:cx2="http://schemas.microsoft.com/office/drawing/2015/10/21/chartex" xmlns:cx3="http://schemas.microsoft.com/office/drawing/2016/5/9/chartex" xmlns:cx4="http://schemas.microsoft.com/office/drawing/2016/5/10/chartex" xmlns:cx5="http://schemas.microsoft.com/office/drawing/2016/5/11/chartex" xmlns:mc="http://schemas.openxmlformats.org/markup-compatibility/2006" xmlns:o="urn:schemas-microsoft-com:office:office" xmlns:r="http://schemas.openxmlformats.org/officeDocument/2006/relationships" xmlns:m="http://schemas.openxmlformats.org/officeDocument/2006/math" xmlns:v="urn:schemas-microsoft-com:vml" xmlns:wp14="http://schemas.microsoft.com/office/word/2010/wordprocessingDrawing" xmlns:wp="http://schemas.openxmlformats.org/drawingml/2006/wordprocessingDrawing" xmlns:w10="urn:schemas-microsoft-com:office:word" xmlns:w="http://schemas.openxmlformats.org/wordprocessingml/2006/main" xmlns:w14="http://schemas.microsoft.com/office/word/2010/wordml" xmlns:w15="http://schemas.microsoft.com/office/word/2012/wordml" xmlns:w16se="http://schemas.microsoft.com/office/word/2015/wordml/symex" xmlns:wpg="http://schemas.microsoft.com/office/word/2010/wordprocessingGroup" xmlns:wpi="http://schemas.microsoft.com/office/word/2010/wordprocessingInk" xmlns:wne="http://schemas.microsoft.com/office/word/2006/wordml" xmlns:wps="http://schemas.microsoft.com/office/word/2010/wordprocessingShape" mc:Ignorable="w14 w15 w16se wp14">
   <w:abstractNum w:abstractNumId="0" w15:restartNumberingAfterBreak="0">
     <w:nsid w:val="0D4A039E"/>
     <w:multiLevelType w:val="hybridMultilevel"/>
@@ -6593,7 +7315,7 @@
 </file>
 
 <file path=word/people.xml><?xml version="1.0" encoding="utf-8"?>
-<w15:people xmlns:wpc="http://schemas.microsoft.com/office/word/2010/wordprocessingCanvas" xmlns:cx="http://schemas.microsoft.com/office/drawing/2014/chartex" xmlns:cx1="http://schemas.microsoft.com/office/drawing/2015/9/8/chartex" xmlns:cx2="http://schemas.microsoft.com/office/drawing/2015/10/21/chartex" xmlns:cx3="http://schemas.microsoft.com/office/drawing/2016/5/9/chartex" xmlns:cx4="http://schemas.microsoft.com/office/drawing/2016/5/10/chartex" xmlns:cx5="http://schemas.microsoft.com/office/drawing/2016/5/11/chartex" xmlns:cx6="http://schemas.microsoft.com/office/drawing/2016/5/12/chartex" xmlns:cx7="http://schemas.microsoft.com/office/drawing/2016/5/13/chartex" xmlns:cx8="http://schemas.microsoft.com/office/drawing/2016/5/14/chartex" xmlns:mc="http://schemas.openxmlformats.org/markup-compatibility/2006" xmlns:o="urn:schemas-microsoft-com:office:office" xmlns:r="http://schemas.openxmlformats.org/officeDocument/2006/relationships" xmlns:m="http://schemas.openxmlformats.org/officeDocument/2006/math" xmlns:v="urn:schemas-microsoft-com:vml" xmlns:wp14="http://schemas.microsoft.com/office/word/2010/wordprocessingDrawing" xmlns:wp="http://schemas.openxmlformats.org/drawingml/2006/wordprocessingDrawing" xmlns:w10="urn:schemas-microsoft-com:office:word" xmlns:w="http://schemas.openxmlformats.org/wordprocessingml/2006/main" xmlns:w14="http://schemas.microsoft.com/office/word/2010/wordml" xmlns:w15="http://schemas.microsoft.com/office/word/2012/wordml" xmlns:w16se="http://schemas.microsoft.com/office/word/2015/wordml/symex" xmlns:wpg="http://schemas.microsoft.com/office/word/2010/wordprocessingGroup" xmlns:wpi="http://schemas.microsoft.com/office/word/2010/wordprocessingInk" xmlns:wne="http://schemas.microsoft.com/office/word/2006/wordml" xmlns:wps="http://schemas.microsoft.com/office/word/2010/wordprocessingShape" mc:Ignorable="w14 w15 w16se wp14">
+<w15:people xmlns:wpc="http://schemas.microsoft.com/office/word/2010/wordprocessingCanvas" xmlns:cx="http://schemas.microsoft.com/office/drawing/2014/chartex" xmlns:cx1="http://schemas.microsoft.com/office/drawing/2015/9/8/chartex" xmlns:cx2="http://schemas.microsoft.com/office/drawing/2015/10/21/chartex" xmlns:cx3="http://schemas.microsoft.com/office/drawing/2016/5/9/chartex" xmlns:cx4="http://schemas.microsoft.com/office/drawing/2016/5/10/chartex" xmlns:cx5="http://schemas.microsoft.com/office/drawing/2016/5/11/chartex" xmlns:mc="http://schemas.openxmlformats.org/markup-compatibility/2006" xmlns:o="urn:schemas-microsoft-com:office:office" xmlns:r="http://schemas.openxmlformats.org/officeDocument/2006/relationships" xmlns:m="http://schemas.openxmlformats.org/officeDocument/2006/math" xmlns:v="urn:schemas-microsoft-com:vml" xmlns:wp14="http://schemas.microsoft.com/office/word/2010/wordprocessingDrawing" xmlns:wp="http://schemas.openxmlformats.org/drawingml/2006/wordprocessingDrawing" xmlns:w10="urn:schemas-microsoft-com:office:word" xmlns:w="http://schemas.openxmlformats.org/wordprocessingml/2006/main" xmlns:w14="http://schemas.microsoft.com/office/word/2010/wordml" xmlns:w15="http://schemas.microsoft.com/office/word/2012/wordml" xmlns:w16se="http://schemas.microsoft.com/office/word/2015/wordml/symex" xmlns:wpg="http://schemas.microsoft.com/office/word/2010/wordprocessingGroup" xmlns:wpi="http://schemas.microsoft.com/office/word/2010/wordprocessingInk" xmlns:wne="http://schemas.microsoft.com/office/word/2006/wordml" xmlns:wps="http://schemas.microsoft.com/office/word/2010/wordprocessingShape" mc:Ignorable="w14 w15 w16se wp14">
   <w15:person w15:author="Shane Havers">
     <w15:presenceInfo w15:providerId="Windows Live" w15:userId="777a5e6e5c76f708"/>
   </w15:person>
@@ -7069,7 +7791,6 @@
   <w:style w:type="character" w:default="1" w:styleId="DefaultParagraphFont">
     <w:name w:val="Default Paragraph Font"/>
     <w:uiPriority w:val="1"/>
-    <w:semiHidden/>
     <w:unhideWhenUsed/>
   </w:style>
   <w:style w:type="table" w:default="1" w:styleId="TableNormal">
@@ -7394,6 +8115,548 @@
     </w:rPr>
   </w:style>
 </w:styles>
+</file>
+
+<file path=word/glossary/document.xml><?xml version="1.0" encoding="utf-8"?>
+<w:glossaryDocument xmlns:wpc="http://schemas.microsoft.com/office/word/2010/wordprocessingCanvas" xmlns:cx="http://schemas.microsoft.com/office/drawing/2014/chartex" xmlns:cx1="http://schemas.microsoft.com/office/drawing/2015/9/8/chartex" xmlns:cx2="http://schemas.microsoft.com/office/drawing/2015/10/21/chartex" xmlns:cx3="http://schemas.microsoft.com/office/drawing/2016/5/9/chartex" xmlns:cx4="http://schemas.microsoft.com/office/drawing/2016/5/10/chartex" xmlns:cx5="http://schemas.microsoft.com/office/drawing/2016/5/11/chartex" xmlns:mc="http://schemas.openxmlformats.org/markup-compatibility/2006" xmlns:o="urn:schemas-microsoft-com:office:office" xmlns:r="http://schemas.openxmlformats.org/officeDocument/2006/relationships" xmlns:m="http://schemas.openxmlformats.org/officeDocument/2006/math" xmlns:v="urn:schemas-microsoft-com:vml" xmlns:wp14="http://schemas.microsoft.com/office/word/2010/wordprocessingDrawing" xmlns:wp="http://schemas.openxmlformats.org/drawingml/2006/wordprocessingDrawing" xmlns:w10="urn:schemas-microsoft-com:office:word" xmlns:w="http://schemas.openxmlformats.org/wordprocessingml/2006/main" xmlns:w14="http://schemas.microsoft.com/office/word/2010/wordml" xmlns:w15="http://schemas.microsoft.com/office/word/2012/wordml" xmlns:w16se="http://schemas.microsoft.com/office/word/2015/wordml/symex" xmlns:wpg="http://schemas.microsoft.com/office/word/2010/wordprocessingGroup" xmlns:wpi="http://schemas.microsoft.com/office/word/2010/wordprocessingInk" xmlns:wne="http://schemas.microsoft.com/office/word/2006/wordml" xmlns:wps="http://schemas.microsoft.com/office/word/2010/wordprocessingShape" mc:Ignorable="w14 w15 w16se wp14"/>
+</file>
+
+<file path=word/glossary/fontTable.xml><?xml version="1.0" encoding="utf-8"?>
+<w:fonts xmlns:mc="http://schemas.openxmlformats.org/markup-compatibility/2006" xmlns:r="http://schemas.openxmlformats.org/officeDocument/2006/relationships" xmlns:w="http://schemas.openxmlformats.org/wordprocessingml/2006/main" xmlns:w14="http://schemas.microsoft.com/office/word/2010/wordml" xmlns:w15="http://schemas.microsoft.com/office/word/2012/wordml" xmlns:w16se="http://schemas.microsoft.com/office/word/2015/wordml/symex" mc:Ignorable="w14 w15 w16se">
+  <w:font w:name="Times New Roman">
+    <w:panose1 w:val="02020603050405020304"/>
+    <w:charset w:val="00"/>
+    <w:family w:val="roman"/>
+    <w:pitch w:val="variable"/>
+    <w:sig w:usb0="E0002EFF" w:usb1="C000785B" w:usb2="00000009" w:usb3="00000000" w:csb0="000001FF" w:csb1="00000000"/>
+  </w:font>
+  <w:font w:name="Calibri">
+    <w:panose1 w:val="020F0502020204030204"/>
+    <w:charset w:val="00"/>
+    <w:family w:val="swiss"/>
+    <w:pitch w:val="variable"/>
+    <w:sig w:usb0="E0002AFF" w:usb1="C000247B" w:usb2="00000009" w:usb3="00000000" w:csb0="000001FF" w:csb1="00000000"/>
+  </w:font>
+  <w:font w:name="Calibri Light">
+    <w:panose1 w:val="020F0302020204030204"/>
+    <w:charset w:val="00"/>
+    <w:family w:val="swiss"/>
+    <w:pitch w:val="variable"/>
+    <w:sig w:usb0="E0002AFF" w:usb1="C000247B" w:usb2="00000009" w:usb3="00000000" w:csb0="000001FF" w:csb1="00000000"/>
+  </w:font>
+  <w:font w:name="Segoe UI">
+    <w:panose1 w:val="020B0502040204020203"/>
+    <w:charset w:val="00"/>
+    <w:family w:val="swiss"/>
+    <w:pitch w:val="variable"/>
+    <w:sig w:usb0="E4002EFF" w:usb1="C000E47F" w:usb2="00000009" w:usb3="00000000" w:csb0="000001FF" w:csb1="00000000"/>
+  </w:font>
+  <w:font w:name="Cambria Math">
+    <w:panose1 w:val="02040503050406030204"/>
+    <w:charset w:val="00"/>
+    <w:family w:val="roman"/>
+    <w:pitch w:val="variable"/>
+    <w:sig w:usb0="E00002FF" w:usb1="420024FF" w:usb2="00000000" w:usb3="00000000" w:csb0="0000019F" w:csb1="00000000"/>
+  </w:font>
+  <w:font w:name="CMR10">
+    <w:altName w:val="Calibri"/>
+    <w:panose1 w:val="00000000000000000000"/>
+    <w:charset w:val="00"/>
+    <w:family w:val="auto"/>
+    <w:notTrueType/>
+    <w:pitch w:val="default"/>
+    <w:sig w:usb0="00000003" w:usb1="00000000" w:usb2="00000000" w:usb3="00000000" w:csb0="00000001" w:csb1="00000000"/>
+  </w:font>
+  <w:font w:name="Courier New">
+    <w:panose1 w:val="02070309020205020404"/>
+    <w:charset w:val="00"/>
+    <w:family w:val="modern"/>
+    <w:pitch w:val="fixed"/>
+    <w:sig w:usb0="E0002EFF" w:usb1="C0007843" w:usb2="00000009" w:usb3="00000000" w:csb0="000001FF" w:csb1="00000000"/>
+  </w:font>
+</w:fonts>
+</file>
+
+<file path=word/glossary/settings.xml><?xml version="1.0" encoding="utf-8"?>
+<w:settings xmlns:mc="http://schemas.openxmlformats.org/markup-compatibility/2006" xmlns:o="urn:schemas-microsoft-com:office:office" xmlns:r="http://schemas.openxmlformats.org/officeDocument/2006/relationships" xmlns:m="http://schemas.openxmlformats.org/officeDocument/2006/math" xmlns:v="urn:schemas-microsoft-com:vml" xmlns:w10="urn:schemas-microsoft-com:office:word" xmlns:w="http://schemas.openxmlformats.org/wordprocessingml/2006/main" xmlns:w14="http://schemas.microsoft.com/office/word/2010/wordml" xmlns:w15="http://schemas.microsoft.com/office/word/2012/wordml" xmlns:w16se="http://schemas.microsoft.com/office/word/2015/wordml/symex" xmlns:sl="http://schemas.openxmlformats.org/schemaLibrary/2006/main" mc:Ignorable="w14 w15 w16se">
+  <w:view w:val="normal"/>
+  <w:defaultTabStop w:val="720"/>
+  <w:characterSpacingControl w:val="doNotCompress"/>
+  <w:compat>
+    <w:useFELayout/>
+    <w:compatSetting w:name="compatibilityMode" w:uri="http://schemas.microsoft.com/office/word" w:val="15"/>
+    <w:compatSetting w:name="overrideTableStyleFontSizeAndJustification" w:uri="http://schemas.microsoft.com/office/word" w:val="1"/>
+    <w:compatSetting w:name="enableOpenTypeFeatures" w:uri="http://schemas.microsoft.com/office/word" w:val="1"/>
+    <w:compatSetting w:name="doNotFlipMirrorIndents" w:uri="http://schemas.microsoft.com/office/word" w:val="1"/>
+    <w:compatSetting w:name="differentiateMultirowTableHeaders" w:uri="http://schemas.microsoft.com/office/word" w:val="1"/>
+  </w:compat>
+  <w:rsids>
+    <w:rsidRoot w:val="004A2200"/>
+    <w:rsid w:val="004A2200"/>
+  </w:rsids>
+  <m:mathPr>
+    <m:mathFont m:val="Cambria Math"/>
+    <m:brkBin m:val="before"/>
+    <m:brkBinSub m:val="--"/>
+    <m:smallFrac m:val="0"/>
+    <m:dispDef/>
+    <m:lMargin m:val="0"/>
+    <m:rMargin m:val="0"/>
+    <m:defJc m:val="centerGroup"/>
+    <m:wrapIndent m:val="1440"/>
+    <m:intLim m:val="subSup"/>
+    <m:naryLim m:val="undOvr"/>
+  </m:mathPr>
+  <w:themeFontLang w:val="en-AU"/>
+  <w:clrSchemeMapping w:bg1="light1" w:t1="dark1" w:bg2="light2" w:t2="dark2" w:accent1="accent1" w:accent2="accent2" w:accent3="accent3" w:accent4="accent4" w:accent5="accent5" w:accent6="accent6" w:hyperlink="hyperlink" w:followedHyperlink="followedHyperlink"/>
+  <w:decimalSymbol w:val="."/>
+  <w:listSeparator w:val=","/>
+  <w15:chartTrackingRefBased/>
+</w:settings>
+</file>
+
+<file path=word/glossary/styles.xml><?xml version="1.0" encoding="utf-8"?>
+<w:styles xmlns:mc="http://schemas.openxmlformats.org/markup-compatibility/2006" xmlns:r="http://schemas.openxmlformats.org/officeDocument/2006/relationships" xmlns:w="http://schemas.openxmlformats.org/wordprocessingml/2006/main" xmlns:w14="http://schemas.microsoft.com/office/word/2010/wordml" xmlns:w15="http://schemas.microsoft.com/office/word/2012/wordml" xmlns:w16se="http://schemas.microsoft.com/office/word/2015/wordml/symex" mc:Ignorable="w14 w15 w16se">
+  <w:docDefaults>
+    <w:rPrDefault>
+      <w:rPr>
+        <w:rFonts w:asciiTheme="minorHAnsi" w:eastAsiaTheme="minorEastAsia" w:hAnsiTheme="minorHAnsi" w:cstheme="minorBidi"/>
+        <w:sz w:val="22"/>
+        <w:szCs w:val="22"/>
+        <w:lang w:val="en-AU" w:eastAsia="en-AU" w:bidi="ar-SA"/>
+      </w:rPr>
+    </w:rPrDefault>
+    <w:pPrDefault>
+      <w:pPr>
+        <w:spacing w:after="160" w:line="259" w:lineRule="auto"/>
+      </w:pPr>
+    </w:pPrDefault>
+  </w:docDefaults>
+  <w:latentStyles w:defLockedState="0" w:defUIPriority="99" w:defSemiHidden="0" w:defUnhideWhenUsed="0" w:defQFormat="0" w:count="374">
+    <w:lsdException w:name="Normal" w:uiPriority="0" w:qFormat="1"/>
+    <w:lsdException w:name="heading 1" w:uiPriority="9" w:qFormat="1"/>
+    <w:lsdException w:name="heading 2" w:semiHidden="1" w:uiPriority="9" w:unhideWhenUsed="1" w:qFormat="1"/>
+    <w:lsdException w:name="heading 3" w:semiHidden="1" w:uiPriority="9" w:unhideWhenUsed="1" w:qFormat="1"/>
+    <w:lsdException w:name="heading 4" w:semiHidden="1" w:uiPriority="9" w:unhideWhenUsed="1" w:qFormat="1"/>
+    <w:lsdException w:name="heading 5" w:semiHidden="1" w:uiPriority="9" w:unhideWhenUsed="1" w:qFormat="1"/>
+    <w:lsdException w:name="heading 6" w:semiHidden="1" w:uiPriority="9" w:unhideWhenUsed="1" w:qFormat="1"/>
+    <w:lsdException w:name="heading 7" w:semiHidden="1" w:uiPriority="9" w:unhideWhenUsed="1" w:qFormat="1"/>
+    <w:lsdException w:name="heading 8" w:semiHidden="1" w:uiPriority="9" w:unhideWhenUsed="1" w:qFormat="1"/>
+    <w:lsdException w:name="heading 9" w:semiHidden="1" w:uiPriority="9" w:unhideWhenUsed="1" w:qFormat="1"/>
+    <w:lsdException w:name="index 1" w:semiHidden="1" w:unhideWhenUsed="1"/>
+    <w:lsdException w:name="index 2" w:semiHidden="1" w:unhideWhenUsed="1"/>
+    <w:lsdException w:name="index 3" w:semiHidden="1" w:unhideWhenUsed="1"/>
+    <w:lsdException w:name="index 4" w:semiHidden="1" w:unhideWhenUsed="1"/>
+    <w:lsdException w:name="index 5" w:semiHidden="1" w:unhideWhenUsed="1"/>
+    <w:lsdException w:name="index 6" w:semiHidden="1" w:unhideWhenUsed="1"/>
+    <w:lsdException w:name="index 7" w:semiHidden="1" w:unhideWhenUsed="1"/>
+    <w:lsdException w:name="index 8" w:semiHidden="1" w:unhideWhenUsed="1"/>
+    <w:lsdException w:name="index 9" w:semiHidden="1" w:unhideWhenUsed="1"/>
+    <w:lsdException w:name="toc 1" w:semiHidden="1" w:uiPriority="39" w:unhideWhenUsed="1"/>
+    <w:lsdException w:name="toc 2" w:semiHidden="1" w:uiPriority="39" w:unhideWhenUsed="1"/>
+    <w:lsdException w:name="toc 3" w:semiHidden="1" w:uiPriority="39" w:unhideWhenUsed="1"/>
+    <w:lsdException w:name="toc 4" w:semiHidden="1" w:uiPriority="39" w:unhideWhenUsed="1"/>
+    <w:lsdException w:name="toc 5" w:semiHidden="1" w:uiPriority="39" w:unhideWhenUsed="1"/>
+    <w:lsdException w:name="toc 6" w:semiHidden="1" w:uiPriority="39" w:unhideWhenUsed="1"/>
+    <w:lsdException w:name="toc 7" w:semiHidden="1" w:uiPriority="39" w:unhideWhenUsed="1"/>
+    <w:lsdException w:name="toc 8" w:semiHidden="1" w:uiPriority="39" w:unhideWhenUsed="1"/>
+    <w:lsdException w:name="toc 9" w:semiHidden="1" w:uiPriority="39" w:unhideWhenUsed="1"/>
+    <w:lsdException w:name="Normal Indent" w:semiHidden="1" w:unhideWhenUsed="1"/>
+    <w:lsdException w:name="footnote text" w:semiHidden="1" w:unhideWhenUsed="1"/>
+    <w:lsdException w:name="annotation text" w:semiHidden="1" w:unhideWhenUsed="1"/>
+    <w:lsdException w:name="header" w:semiHidden="1" w:unhideWhenUsed="1"/>
+    <w:lsdException w:name="footer" w:semiHidden="1" w:unhideWhenUsed="1"/>
+    <w:lsdException w:name="index heading" w:semiHidden="1" w:unhideWhenUsed="1"/>
+    <w:lsdException w:name="caption" w:semiHidden="1" w:uiPriority="35" w:unhideWhenUsed="1" w:qFormat="1"/>
+    <w:lsdException w:name="table of figures" w:semiHidden="1" w:unhideWhenUsed="1"/>
+    <w:lsdException w:name="envelope address" w:semiHidden="1" w:unhideWhenUsed="1"/>
+    <w:lsdException w:name="envelope return" w:semiHidden="1" w:unhideWhenUsed="1"/>
+    <w:lsdException w:name="footnote reference" w:semiHidden="1" w:unhideWhenUsed="1"/>
+    <w:lsdException w:name="annotation reference" w:semiHidden="1" w:unhideWhenUsed="1"/>
+    <w:lsdException w:name="line number" w:semiHidden="1" w:unhideWhenUsed="1"/>
+    <w:lsdException w:name="page number" w:semiHidden="1" w:unhideWhenUsed="1"/>
+    <w:lsdException w:name="endnote reference" w:semiHidden="1" w:unhideWhenUsed="1"/>
+    <w:lsdException w:name="endnote text" w:semiHidden="1" w:unhideWhenUsed="1"/>
+    <w:lsdException w:name="table of authorities" w:semiHidden="1" w:unhideWhenUsed="1"/>
+    <w:lsdException w:name="macro" w:semiHidden="1" w:unhideWhenUsed="1"/>
+    <w:lsdException w:name="toa heading" w:semiHidden="1" w:unhideWhenUsed="1"/>
+    <w:lsdException w:name="List" w:semiHidden="1" w:unhideWhenUsed="1"/>
+    <w:lsdException w:name="List Bullet" w:semiHidden="1" w:unhideWhenUsed="1"/>
+    <w:lsdException w:name="List Number" w:semiHidden="1" w:unhideWhenUsed="1"/>
+    <w:lsdException w:name="List 2" w:semiHidden="1" w:unhideWhenUsed="1"/>
+    <w:lsdException w:name="List 3" w:semiHidden="1" w:unhideWhenUsed="1"/>
+    <w:lsdException w:name="List 4" w:semiHidden="1" w:unhideWhenUsed="1"/>
+    <w:lsdException w:name="List 5" w:semiHidden="1" w:unhideWhenUsed="1"/>
+    <w:lsdException w:name="List Bullet 2" w:semiHidden="1" w:unhideWhenUsed="1"/>
+    <w:lsdException w:name="List Bullet 3" w:semiHidden="1" w:unhideWhenUsed="1"/>
+    <w:lsdException w:name="List Bullet 4" w:semiHidden="1" w:unhideWhenUsed="1"/>
+    <w:lsdException w:name="List Bullet 5" w:semiHidden="1" w:unhideWhenUsed="1"/>
+    <w:lsdException w:name="List Number 2" w:semiHidden="1" w:unhideWhenUsed="1"/>
+    <w:lsdException w:name="List Number 3" w:semiHidden="1" w:unhideWhenUsed="1"/>
+    <w:lsdException w:name="List Number 4" w:semiHidden="1" w:unhideWhenUsed="1"/>
+    <w:lsdException w:name="List Number 5" w:semiHidden="1" w:unhideWhenUsed="1"/>
+    <w:lsdException w:name="Title" w:uiPriority="10" w:qFormat="1"/>
+    <w:lsdException w:name="Closing" w:semiHidden="1" w:unhideWhenUsed="1"/>
+    <w:lsdException w:name="Signature" w:semiHidden="1" w:unhideWhenUsed="1"/>
+    <w:lsdException w:name="Default Paragraph Font" w:semiHidden="1" w:uiPriority="1" w:unhideWhenUsed="1"/>
+    <w:lsdException w:name="Body Text" w:semiHidden="1" w:unhideWhenUsed="1"/>
+    <w:lsdException w:name="Body Text Indent" w:semiHidden="1" w:unhideWhenUsed="1"/>
+    <w:lsdException w:name="List Continue" w:semiHidden="1" w:unhideWhenUsed="1"/>
+    <w:lsdException w:name="List Continue 2" w:semiHidden="1" w:unhideWhenUsed="1"/>
+    <w:lsdException w:name="List Continue 3" w:semiHidden="1" w:unhideWhenUsed="1"/>
+    <w:lsdException w:name="List Continue 4" w:semiHidden="1" w:unhideWhenUsed="1"/>
+    <w:lsdException w:name="List Continue 5" w:semiHidden="1" w:unhideWhenUsed="1"/>
+    <w:lsdException w:name="Message Header" w:semiHidden="1" w:unhideWhenUsed="1"/>
+    <w:lsdException w:name="Subtitle" w:uiPriority="11" w:qFormat="1"/>
+    <w:lsdException w:name="Salutation" w:semiHidden="1" w:unhideWhenUsed="1"/>
+    <w:lsdException w:name="Date" w:semiHidden="1" w:unhideWhenUsed="1"/>
+    <w:lsdException w:name="Body Text First Indent" w:semiHidden="1" w:unhideWhenUsed="1"/>
+    <w:lsdException w:name="Body Text First Indent 2" w:semiHidden="1" w:unhideWhenUsed="1"/>
+    <w:lsdException w:name="Note Heading" w:semiHidden="1" w:unhideWhenUsed="1"/>
+    <w:lsdException w:name="Body Text 2" w:semiHidden="1" w:unhideWhenUsed="1"/>
+    <w:lsdException w:name="Body Text 3" w:semiHidden="1" w:unhideWhenUsed="1"/>
+    <w:lsdException w:name="Body Text Indent 2" w:semiHidden="1" w:unhideWhenUsed="1"/>
+    <w:lsdException w:name="Body Text Indent 3" w:semiHidden="1" w:unhideWhenUsed="1"/>
+    <w:lsdException w:name="Block Text" w:semiHidden="1" w:unhideWhenUsed="1"/>
+    <w:lsdException w:name="Hyperlink" w:semiHidden="1" w:unhideWhenUsed="1"/>
+    <w:lsdException w:name="FollowedHyperlink" w:semiHidden="1" w:unhideWhenUsed="1"/>
+    <w:lsdException w:name="Strong" w:uiPriority="22" w:qFormat="1"/>
+    <w:lsdException w:name="Emphasis" w:uiPriority="20" w:qFormat="1"/>
+    <w:lsdException w:name="Document Map" w:semiHidden="1" w:unhideWhenUsed="1"/>
+    <w:lsdException w:name="Plain Text" w:semiHidden="1" w:unhideWhenUsed="1"/>
+    <w:lsdException w:name="E-mail Signature" w:semiHidden="1" w:unhideWhenUsed="1"/>
+    <w:lsdException w:name="HTML Top of Form" w:semiHidden="1" w:unhideWhenUsed="1"/>
+    <w:lsdException w:name="HTML Bottom of Form" w:semiHidden="1" w:unhideWhenUsed="1"/>
+    <w:lsdException w:name="Normal (Web)" w:semiHidden="1" w:unhideWhenUsed="1"/>
+    <w:lsdException w:name="HTML Acronym" w:semiHidden="1" w:unhideWhenUsed="1"/>
+    <w:lsdException w:name="HTML Address" w:semiHidden="1" w:unhideWhenUsed="1"/>
+    <w:lsdException w:name="HTML Cite" w:semiHidden="1" w:unhideWhenUsed="1"/>
+    <w:lsdException w:name="HTML Code" w:semiHidden="1" w:unhideWhenUsed="1"/>
+    <w:lsdException w:name="HTML Definition" w:semiHidden="1" w:unhideWhenUsed="1"/>
+    <w:lsdException w:name="HTML Keyboard" w:semiHidden="1" w:unhideWhenUsed="1"/>
+    <w:lsdException w:name="HTML Preformatted" w:semiHidden="1" w:unhideWhenUsed="1"/>
+    <w:lsdException w:name="HTML Sample" w:semiHidden="1" w:unhideWhenUsed="1"/>
+    <w:lsdException w:name="HTML Typewriter" w:semiHidden="1" w:unhideWhenUsed="1"/>
+    <w:lsdException w:name="HTML Variable" w:semiHidden="1" w:unhideWhenUsed="1"/>
+    <w:lsdException w:name="Normal Table" w:semiHidden="1" w:unhideWhenUsed="1"/>
+    <w:lsdException w:name="annotation subject" w:semiHidden="1" w:unhideWhenUsed="1"/>
+    <w:lsdException w:name="No List" w:semiHidden="1" w:unhideWhenUsed="1"/>
+    <w:lsdException w:name="Outline List 1" w:semiHidden="1" w:unhideWhenUsed="1"/>
+    <w:lsdException w:name="Outline List 2" w:semiHidden="1" w:unhideWhenUsed="1"/>
+    <w:lsdException w:name="Outline List 3" w:semiHidden="1" w:unhideWhenUsed="1"/>
+    <w:lsdException w:name="Table Simple 1" w:semiHidden="1" w:unhideWhenUsed="1"/>
+    <w:lsdException w:name="Table Simple 2" w:semiHidden="1" w:unhideWhenUsed="1"/>
+    <w:lsdException w:name="Table Simple 3" w:semiHidden="1" w:unhideWhenUsed="1"/>
+    <w:lsdException w:name="Table Classic 1" w:semiHidden="1" w:unhideWhenUsed="1"/>
+    <w:lsdException w:name="Table Classic 2" w:semiHidden="1" w:unhideWhenUsed="1"/>
+    <w:lsdException w:name="Table Classic 3" w:semiHidden="1" w:unhideWhenUsed="1"/>
+    <w:lsdException w:name="Table Classic 4" w:semiHidden="1" w:unhideWhenUsed="1"/>
+    <w:lsdException w:name="Table Colorful 1" w:semiHidden="1" w:unhideWhenUsed="1"/>
+    <w:lsdException w:name="Table Colorful 2" w:semiHidden="1" w:unhideWhenUsed="1"/>
+    <w:lsdException w:name="Table Colorful 3" w:semiHidden="1" w:unhideWhenUsed="1"/>
+    <w:lsdException w:name="Table Columns 1" w:semiHidden="1" w:unhideWhenUsed="1"/>
+    <w:lsdException w:name="Table Columns 2" w:semiHidden="1" w:unhideWhenUsed="1"/>
+    <w:lsdException w:name="Table Columns 3" w:semiHidden="1" w:unhideWhenUsed="1"/>
+    <w:lsdException w:name="Table Columns 4" w:semiHidden="1" w:unhideWhenUsed="1"/>
+    <w:lsdException w:name="Table Columns 5" w:semiHidden="1" w:unhideWhenUsed="1"/>
+    <w:lsdException w:name="Table Grid 1" w:semiHidden="1" w:unhideWhenUsed="1"/>
+    <w:lsdException w:name="Table Grid 2" w:semiHidden="1" w:unhideWhenUsed="1"/>
+    <w:lsdException w:name="Table Grid 3" w:semiHidden="1" w:unhideWhenUsed="1"/>
+    <w:lsdException w:name="Table Grid 4" w:semiHidden="1" w:unhideWhenUsed="1"/>
+    <w:lsdException w:name="Table Grid 5" w:semiHidden="1" w:unhideWhenUsed="1"/>
+    <w:lsdException w:name="Table Grid 6" w:semiHidden="1" w:unhideWhenUsed="1"/>
+    <w:lsdException w:name="Table Grid 7" w:semiHidden="1" w:unhideWhenUsed="1"/>
+    <w:lsdException w:name="Table Grid 8" w:semiHidden="1" w:unhideWhenUsed="1"/>
+    <w:lsdException w:name="Table List 1" w:semiHidden="1" w:unhideWhenUsed="1"/>
+    <w:lsdException w:name="Table List 2" w:semiHidden="1" w:unhideWhenUsed="1"/>
+    <w:lsdException w:name="Table List 3" w:semiHidden="1" w:unhideWhenUsed="1"/>
+    <w:lsdException w:name="Table List 4" w:semiHidden="1" w:unhideWhenUsed="1"/>
+    <w:lsdException w:name="Table List 5" w:semiHidden="1" w:unhideWhenUsed="1"/>
+    <w:lsdException w:name="Table List 6" w:semiHidden="1" w:unhideWhenUsed="1"/>
+    <w:lsdException w:name="Table List 7" w:semiHidden="1" w:unhideWhenUsed="1"/>
+    <w:lsdException w:name="Table List 8" w:semiHidden="1" w:unhideWhenUsed="1"/>
+    <w:lsdException w:name="Table 3D effects 1" w:semiHidden="1" w:unhideWhenUsed="1"/>
+    <w:lsdException w:name="Table 3D effects 2" w:semiHidden="1" w:unhideWhenUsed="1"/>
+    <w:lsdException w:name="Table 3D effects 3" w:semiHidden="1" w:unhideWhenUsed="1"/>
+    <w:lsdException w:name="Table Contemporary" w:semiHidden="1" w:unhideWhenUsed="1"/>
+    <w:lsdException w:name="Table Elegant" w:semiHidden="1" w:unhideWhenUsed="1"/>
+    <w:lsdException w:name="Table Professional" w:semiHidden="1" w:unhideWhenUsed="1"/>
+    <w:lsdException w:name="Table Subtle 1" w:semiHidden="1" w:unhideWhenUsed="1"/>
+    <w:lsdException w:name="Table Subtle 2" w:semiHidden="1" w:unhideWhenUsed="1"/>
+    <w:lsdException w:name="Table Web 1" w:semiHidden="1" w:unhideWhenUsed="1"/>
+    <w:lsdException w:name="Table Web 2" w:semiHidden="1" w:unhideWhenUsed="1"/>
+    <w:lsdException w:name="Table Web 3" w:semiHidden="1" w:unhideWhenUsed="1"/>
+    <w:lsdException w:name="Balloon Text" w:semiHidden="1" w:unhideWhenUsed="1"/>
+    <w:lsdException w:name="Table Grid" w:uiPriority="39"/>
+    <w:lsdException w:name="Table Theme" w:semiHidden="1" w:unhideWhenUsed="1"/>
+    <w:lsdException w:name="Placeholder Text" w:semiHidden="1"/>
+    <w:lsdException w:name="No Spacing" w:uiPriority="1" w:qFormat="1"/>
+    <w:lsdException w:name="Light Shading" w:uiPriority="60"/>
+    <w:lsdException w:name="Light List" w:uiPriority="61"/>
+    <w:lsdException w:name="Light Grid" w:uiPriority="62"/>
+    <w:lsdException w:name="Medium Shading 1" w:uiPriority="63"/>
+    <w:lsdException w:name="Medium Shading 2" w:uiPriority="64"/>
+    <w:lsdException w:name="Medium List 1" w:uiPriority="65"/>
+    <w:lsdException w:name="Medium List 2" w:uiPriority="66"/>
+    <w:lsdException w:name="Medium Grid 1" w:uiPriority="67"/>
+    <w:lsdException w:name="Medium Grid 2" w:uiPriority="68"/>
+    <w:lsdException w:name="Medium Grid 3" w:uiPriority="69"/>
+    <w:lsdException w:name="Dark List" w:uiPriority="70"/>
+    <w:lsdException w:name="Colorful Shading" w:uiPriority="71"/>
+    <w:lsdException w:name="Colorful List" w:uiPriority="72"/>
+    <w:lsdException w:name="Colorful Grid" w:uiPriority="73"/>
+    <w:lsdException w:name="Light Shading Accent 1" w:uiPriority="60"/>
+    <w:lsdException w:name="Light List Accent 1" w:uiPriority="61"/>
+    <w:lsdException w:name="Light Grid Accent 1" w:uiPriority="62"/>
+    <w:lsdException w:name="Medium Shading 1 Accent 1" w:uiPriority="63"/>
+    <w:lsdException w:name="Medium Shading 2 Accent 1" w:uiPriority="64"/>
+    <w:lsdException w:name="Medium List 1 Accent 1" w:uiPriority="65"/>
+    <w:lsdException w:name="Revision" w:semiHidden="1"/>
+    <w:lsdException w:name="List Paragraph" w:uiPriority="34" w:qFormat="1"/>
+    <w:lsdException w:name="Quote" w:uiPriority="29" w:qFormat="1"/>
+    <w:lsdException w:name="Intense Quote" w:uiPriority="30" w:qFormat="1"/>
+    <w:lsdException w:name="Medium List 2 Accent 1" w:uiPriority="66"/>
+    <w:lsdException w:name="Medium Grid 1 Accent 1" w:uiPriority="67"/>
+    <w:lsdException w:name="Medium Grid 2 Accent 1" w:uiPriority="68"/>
+    <w:lsdException w:name="Medium Grid 3 Accent 1" w:uiPriority="69"/>
+    <w:lsdException w:name="Dark List Accent 1" w:uiPriority="70"/>
+    <w:lsdException w:name="Colorful Shading Accent 1" w:uiPriority="71"/>
+    <w:lsdException w:name="Colorful List Accent 1" w:uiPriority="72"/>
+    <w:lsdException w:name="Colorful Grid Accent 1" w:uiPriority="73"/>
+    <w:lsdException w:name="Light Shading Accent 2" w:uiPriority="60"/>
+    <w:lsdException w:name="Light List Accent 2" w:uiPriority="61"/>
+    <w:lsdException w:name="Light Grid Accent 2" w:uiPriority="62"/>
+    <w:lsdException w:name="Medium Shading 1 Accent 2" w:uiPriority="63"/>
+    <w:lsdException w:name="Medium Shading 2 Accent 2" w:uiPriority="64"/>
+    <w:lsdException w:name="Medium List 1 Accent 2" w:uiPriority="65"/>
+    <w:lsdException w:name="Medium List 2 Accent 2" w:uiPriority="66"/>
+    <w:lsdException w:name="Medium Grid 1 Accent 2" w:uiPriority="67"/>
+    <w:lsdException w:name="Medium Grid 2 Accent 2" w:uiPriority="68"/>
+    <w:lsdException w:name="Medium Grid 3 Accent 2" w:uiPriority="69"/>
+    <w:lsdException w:name="Dark List Accent 2" w:uiPriority="70"/>
+    <w:lsdException w:name="Colorful Shading Accent 2" w:uiPriority="71"/>
+    <w:lsdException w:name="Colorful List Accent 2" w:uiPriority="72"/>
+    <w:lsdException w:name="Colorful Grid Accent 2" w:uiPriority="73"/>
+    <w:lsdException w:name="Light Shading Accent 3" w:uiPriority="60"/>
+    <w:lsdException w:name="Light List Accent 3" w:uiPriority="61"/>
+    <w:lsdException w:name="Light Grid Accent 3" w:uiPriority="62"/>
+    <w:lsdException w:name="Medium Shading 1 Accent 3" w:uiPriority="63"/>
+    <w:lsdException w:name="Medium Shading 2 Accent 3" w:uiPriority="64"/>
+    <w:lsdException w:name="Medium List 1 Accent 3" w:uiPriority="65"/>
+    <w:lsdException w:name="Medium List 2 Accent 3" w:uiPriority="66"/>
+    <w:lsdException w:name="Medium Grid 1 Accent 3" w:uiPriority="67"/>
+    <w:lsdException w:name="Medium Grid 2 Accent 3" w:uiPriority="68"/>
+    <w:lsdException w:name="Medium Grid 3 Accent 3" w:uiPriority="69"/>
+    <w:lsdException w:name="Dark List Accent 3" w:uiPriority="70"/>
+    <w:lsdException w:name="Colorful Shading Accent 3" w:uiPriority="71"/>
+    <w:lsdException w:name="Colorful List Accent 3" w:uiPriority="72"/>
+    <w:lsdException w:name="Colorful Grid Accent 3" w:uiPriority="73"/>
+    <w:lsdException w:name="Light Shading Accent 4" w:uiPriority="60"/>
+    <w:lsdException w:name="Light List Accent 4" w:uiPriority="61"/>
+    <w:lsdException w:name="Light Grid Accent 4" w:uiPriority="62"/>
+    <w:lsdException w:name="Medium Shading 1 Accent 4" w:uiPriority="63"/>
+    <w:lsdException w:name="Medium Shading 2 Accent 4" w:uiPriority="64"/>
+    <w:lsdException w:name="Medium List 1 Accent 4" w:uiPriority="65"/>
+    <w:lsdException w:name="Medium List 2 Accent 4" w:uiPriority="66"/>
+    <w:lsdException w:name="Medium Grid 1 Accent 4" w:uiPriority="67"/>
+    <w:lsdException w:name="Medium Grid 2 Accent 4" w:uiPriority="68"/>
+    <w:lsdException w:name="Medium Grid 3 Accent 4" w:uiPriority="69"/>
+    <w:lsdException w:name="Dark List Accent 4" w:uiPriority="70"/>
+    <w:lsdException w:name="Colorful Shading Accent 4" w:uiPriority="71"/>
+    <w:lsdException w:name="Colorful List Accent 4" w:uiPriority="72"/>
+    <w:lsdException w:name="Colorful Grid Accent 4" w:uiPriority="73"/>
+    <w:lsdException w:name="Light Shading Accent 5" w:uiPriority="60"/>
+    <w:lsdException w:name="Light List Accent 5" w:uiPriority="61"/>
+    <w:lsdException w:name="Light Grid Accent 5" w:uiPriority="62"/>
+    <w:lsdException w:name="Medium Shading 1 Accent 5" w:uiPriority="63"/>
+    <w:lsdException w:name="Medium Shading 2 Accent 5" w:uiPriority="64"/>
+    <w:lsdException w:name="Medium List 1 Accent 5" w:uiPriority="65"/>
+    <w:lsdException w:name="Medium List 2 Accent 5" w:uiPriority="66"/>
+    <w:lsdException w:name="Medium Grid 1 Accent 5" w:uiPriority="67"/>
+    <w:lsdException w:name="Medium Grid 2 Accent 5" w:uiPriority="68"/>
+    <w:lsdException w:name="Medium Grid 3 Accent 5" w:uiPriority="69"/>
+    <w:lsdException w:name="Dark List Accent 5" w:uiPriority="70"/>
+    <w:lsdException w:name="Colorful Shading Accent 5" w:uiPriority="71"/>
+    <w:lsdException w:name="Colorful List Accent 5" w:uiPriority="72"/>
+    <w:lsdException w:name="Colorful Grid Accent 5" w:uiPriority="73"/>
+    <w:lsdException w:name="Light Shading Accent 6" w:uiPriority="60"/>
+    <w:lsdException w:name="Light List Accent 6" w:uiPriority="61"/>
+    <w:lsdException w:name="Light Grid Accent 6" w:uiPriority="62"/>
+    <w:lsdException w:name="Medium Shading 1 Accent 6" w:uiPriority="63"/>
+    <w:lsdException w:name="Medium Shading 2 Accent 6" w:uiPriority="64"/>
+    <w:lsdException w:name="Medium List 1 Accent 6" w:uiPriority="65"/>
+    <w:lsdException w:name="Medium List 2 Accent 6" w:uiPriority="66"/>
+    <w:lsdException w:name="Medium Grid 1 Accent 6" w:uiPriority="67"/>
+    <w:lsdException w:name="Medium Grid 2 Accent 6" w:uiPriority="68"/>
+    <w:lsdException w:name="Medium Grid 3 Accent 6" w:uiPriority="69"/>
+    <w:lsdException w:name="Dark List Accent 6" w:uiPriority="70"/>
+    <w:lsdException w:name="Colorful Shading Accent 6" w:uiPriority="71"/>
+    <w:lsdException w:name="Colorful List Accent 6" w:uiPriority="72"/>
+    <w:lsdException w:name="Colorful Grid Accent 6" w:uiPriority="73"/>
+    <w:lsdException w:name="Subtle Emphasis" w:uiPriority="19" w:qFormat="1"/>
+    <w:lsdException w:name="Intense Emphasis" w:uiPriority="21" w:qFormat="1"/>
+    <w:lsdException w:name="Subtle Reference" w:uiPriority="31" w:qFormat="1"/>
+    <w:lsdException w:name="Intense Reference" w:uiPriority="32" w:qFormat="1"/>
+    <w:lsdException w:name="Book Title" w:uiPriority="33" w:qFormat="1"/>
+    <w:lsdException w:name="Bibliography" w:semiHidden="1" w:uiPriority="37" w:unhideWhenUsed="1"/>
+    <w:lsdException w:name="TOC Heading" w:semiHidden="1" w:uiPriority="39" w:unhideWhenUsed="1" w:qFormat="1"/>
+    <w:lsdException w:name="Plain Table 1" w:uiPriority="41"/>
+    <w:lsdException w:name="Plain Table 2" w:uiPriority="42"/>
+    <w:lsdException w:name="Plain Table 3" w:uiPriority="43"/>
+    <w:lsdException w:name="Plain Table 4" w:uiPriority="44"/>
+    <w:lsdException w:name="Plain Table 5" w:uiPriority="45"/>
+    <w:lsdException w:name="Grid Table Light" w:uiPriority="40"/>
+    <w:lsdException w:name="Grid Table 1 Light" w:uiPriority="46"/>
+    <w:lsdException w:name="Grid Table 2" w:uiPriority="47"/>
+    <w:lsdException w:name="Grid Table 3" w:uiPriority="48"/>
+    <w:lsdException w:name="Grid Table 4" w:uiPriority="49"/>
+    <w:lsdException w:name="Grid Table 5 Dark" w:uiPriority="50"/>
+    <w:lsdException w:name="Grid Table 6 Colorful" w:uiPriority="51"/>
+    <w:lsdException w:name="Grid Table 7 Colorful" w:uiPriority="52"/>
+    <w:lsdException w:name="Grid Table 1 Light Accent 1" w:uiPriority="46"/>
+    <w:lsdException w:name="Grid Table 2 Accent 1" w:uiPriority="47"/>
+    <w:lsdException w:name="Grid Table 3 Accent 1" w:uiPriority="48"/>
+    <w:lsdException w:name="Grid Table 4 Accent 1" w:uiPriority="49"/>
+    <w:lsdException w:name="Grid Table 5 Dark Accent 1" w:uiPriority="50"/>
+    <w:lsdException w:name="Grid Table 6 Colorful Accent 1" w:uiPriority="51"/>
+    <w:lsdException w:name="Grid Table 7 Colorful Accent 1" w:uiPriority="52"/>
+    <w:lsdException w:name="Grid Table 1 Light Accent 2" w:uiPriority="46"/>
+    <w:lsdException w:name="Grid Table 2 Accent 2" w:uiPriority="47"/>
+    <w:lsdException w:name="Grid Table 3 Accent 2" w:uiPriority="48"/>
+    <w:lsdException w:name="Grid Table 4 Accent 2" w:uiPriority="49"/>
+    <w:lsdException w:name="Grid Table 5 Dark Accent 2" w:uiPriority="50"/>
+    <w:lsdException w:name="Grid Table 6 Colorful Accent 2" w:uiPriority="51"/>
+    <w:lsdException w:name="Grid Table 7 Colorful Accent 2" w:uiPriority="52"/>
+    <w:lsdException w:name="Grid Table 1 Light Accent 3" w:uiPriority="46"/>
+    <w:lsdException w:name="Grid Table 2 Accent 3" w:uiPriority="47"/>
+    <w:lsdException w:name="Grid Table 3 Accent 3" w:uiPriority="48"/>
+    <w:lsdException w:name="Grid Table 4 Accent 3" w:uiPriority="49"/>
+    <w:lsdException w:name="Grid Table 5 Dark Accent 3" w:uiPriority="50"/>
+    <w:lsdException w:name="Grid Table 6 Colorful Accent 3" w:uiPriority="51"/>
+    <w:lsdException w:name="Grid Table 7 Colorful Accent 3" w:uiPriority="52"/>
+    <w:lsdException w:name="Grid Table 1 Light Accent 4" w:uiPriority="46"/>
+    <w:lsdException w:name="Grid Table 2 Accent 4" w:uiPriority="47"/>
+    <w:lsdException w:name="Grid Table 3 Accent 4" w:uiPriority="48"/>
+    <w:lsdException w:name="Grid Table 4 Accent 4" w:uiPriority="49"/>
+    <w:lsdException w:name="Grid Table 5 Dark Accent 4" w:uiPriority="50"/>
+    <w:lsdException w:name="Grid Table 6 Colorful Accent 4" w:uiPriority="51"/>
+    <w:lsdException w:name="Grid Table 7 Colorful Accent 4" w:uiPriority="52"/>
+    <w:lsdException w:name="Grid Table 1 Light Accent 5" w:uiPriority="46"/>
+    <w:lsdException w:name="Grid Table 2 Accent 5" w:uiPriority="47"/>
+    <w:lsdException w:name="Grid Table 3 Accent 5" w:uiPriority="48"/>
+    <w:lsdException w:name="Grid Table 4 Accent 5" w:uiPriority="49"/>
+    <w:lsdException w:name="Grid Table 5 Dark Accent 5" w:uiPriority="50"/>
+    <w:lsdException w:name="Grid Table 6 Colorful Accent 5" w:uiPriority="51"/>
+    <w:lsdException w:name="Grid Table 7 Colorful Accent 5" w:uiPriority="52"/>
+    <w:lsdException w:name="Grid Table 1 Light Accent 6" w:uiPriority="46"/>
+    <w:lsdException w:name="Grid Table 2 Accent 6" w:uiPriority="47"/>
+    <w:lsdException w:name="Grid Table 3 Accent 6" w:uiPriority="48"/>
+    <w:lsdException w:name="Grid Table 4 Accent 6" w:uiPriority="49"/>
+    <w:lsdException w:name="Grid Table 5 Dark Accent 6" w:uiPriority="50"/>
+    <w:lsdException w:name="Grid Table 6 Colorful Accent 6" w:uiPriority="51"/>
+    <w:lsdException w:name="Grid Table 7 Colorful Accent 6" w:uiPriority="52"/>
+    <w:lsdException w:name="List Table 1 Light" w:uiPriority="46"/>
+    <w:lsdException w:name="List Table 2" w:uiPriority="47"/>
+    <w:lsdException w:name="List Table 3" w:uiPriority="48"/>
+    <w:lsdException w:name="List Table 4" w:uiPriority="49"/>
+    <w:lsdException w:name="List Table 5 Dark" w:uiPriority="50"/>
+    <w:lsdException w:name="List Table 6 Colorful" w:uiPriority="51"/>
+    <w:lsdException w:name="List Table 7 Colorful" w:uiPriority="52"/>
+    <w:lsdException w:name="List Table 1 Light Accent 1" w:uiPriority="46"/>
+    <w:lsdException w:name="List Table 2 Accent 1" w:uiPriority="47"/>
+    <w:lsdException w:name="List Table 3 Accent 1" w:uiPriority="48"/>
+    <w:lsdException w:name="List Table 4 Accent 1" w:uiPriority="49"/>
+    <w:lsdException w:name="List Table 5 Dark Accent 1" w:uiPriority="50"/>
+    <w:lsdException w:name="List Table 6 Colorful Accent 1" w:uiPriority="51"/>
+    <w:lsdException w:name="List Table 7 Colorful Accent 1" w:uiPriority="52"/>
+    <w:lsdException w:name="List Table 1 Light Accent 2" w:uiPriority="46"/>
+    <w:lsdException w:name="List Table 2 Accent 2" w:uiPriority="47"/>
+    <w:lsdException w:name="List Table 3 Accent 2" w:uiPriority="48"/>
+    <w:lsdException w:name="List Table 4 Accent 2" w:uiPriority="49"/>
+    <w:lsdException w:name="List Table 5 Dark Accent 2" w:uiPriority="50"/>
+    <w:lsdException w:name="List Table 6 Colorful Accent 2" w:uiPriority="51"/>
+    <w:lsdException w:name="List Table 7 Colorful Accent 2" w:uiPriority="52"/>
+    <w:lsdException w:name="List Table 1 Light Accent 3" w:uiPriority="46"/>
+    <w:lsdException w:name="List Table 2 Accent 3" w:uiPriority="47"/>
+    <w:lsdException w:name="List Table 3 Accent 3" w:uiPriority="48"/>
+    <w:lsdException w:name="List Table 4 Accent 3" w:uiPriority="49"/>
+    <w:lsdException w:name="List Table 5 Dark Accent 3" w:uiPriority="50"/>
+    <w:lsdException w:name="List Table 6 Colorful Accent 3" w:uiPriority="51"/>
+    <w:lsdException w:name="List Table 7 Colorful Accent 3" w:uiPriority="52"/>
+    <w:lsdException w:name="List Table 1 Light Accent 4" w:uiPriority="46"/>
+    <w:lsdException w:name="List Table 2 Accent 4" w:uiPriority="47"/>
+    <w:lsdException w:name="List Table 3 Accent 4" w:uiPriority="48"/>
+    <w:lsdException w:name="List Table 4 Accent 4" w:uiPriority="49"/>
+    <w:lsdException w:name="List Table 5 Dark Accent 4" w:uiPriority="50"/>
+    <w:lsdException w:name="List Table 6 Colorful Accent 4" w:uiPriority="51"/>
+    <w:lsdException w:name="List Table 7 Colorful Accent 4" w:uiPriority="52"/>
+    <w:lsdException w:name="List Table 1 Light Accent 5" w:uiPriority="46"/>
+    <w:lsdException w:name="List Table 2 Accent 5" w:uiPriority="47"/>
+    <w:lsdException w:name="List Table 3 Accent 5" w:uiPriority="48"/>
+    <w:lsdException w:name="List Table 4 Accent 5" w:uiPriority="49"/>
+    <w:lsdException w:name="List Table 5 Dark Accent 5" w:uiPriority="50"/>
+    <w:lsdException w:name="List Table 6 Colorful Accent 5" w:uiPriority="51"/>
+    <w:lsdException w:name="List Table 7 Colorful Accent 5" w:uiPriority="52"/>
+    <w:lsdException w:name="List Table 1 Light Accent 6" w:uiPriority="46"/>
+    <w:lsdException w:name="List Table 2 Accent 6" w:uiPriority="47"/>
+    <w:lsdException w:name="List Table 3 Accent 6" w:uiPriority="48"/>
+    <w:lsdException w:name="List Table 4 Accent 6" w:uiPriority="49"/>
+    <w:lsdException w:name="List Table 5 Dark Accent 6" w:uiPriority="50"/>
+    <w:lsdException w:name="List Table 6 Colorful Accent 6" w:uiPriority="51"/>
+    <w:lsdException w:name="List Table 7 Colorful Accent 6" w:uiPriority="52"/>
+    <w:lsdException w:name="Mention" w:semiHidden="1" w:unhideWhenUsed="1"/>
+    <w:lsdException w:name="Smart Hyperlink" w:semiHidden="1" w:unhideWhenUsed="1"/>
+    <w:lsdException w:name="Hashtag" w:semiHidden="1" w:unhideWhenUsed="1"/>
+  </w:latentStyles>
+  <w:style w:type="paragraph" w:default="1" w:styleId="Normal">
+    <w:name w:val="Normal"/>
+    <w:qFormat/>
+  </w:style>
+  <w:style w:type="character" w:default="1" w:styleId="DefaultParagraphFont">
+    <w:name w:val="Default Paragraph Font"/>
+    <w:uiPriority w:val="1"/>
+    <w:semiHidden/>
+    <w:unhideWhenUsed/>
+  </w:style>
+  <w:style w:type="table" w:default="1" w:styleId="TableNormal">
+    <w:name w:val="Normal Table"/>
+    <w:uiPriority w:val="99"/>
+    <w:semiHidden/>
+    <w:unhideWhenUsed/>
+    <w:tblPr>
+      <w:tblInd w:w="0" w:type="dxa"/>
+      <w:tblCellMar>
+        <w:top w:w="0" w:type="dxa"/>
+        <w:left w:w="108" w:type="dxa"/>
+        <w:bottom w:w="0" w:type="dxa"/>
+        <w:right w:w="108" w:type="dxa"/>
+      </w:tblCellMar>
+    </w:tblPr>
+  </w:style>
+  <w:style w:type="numbering" w:default="1" w:styleId="NoList">
+    <w:name w:val="No List"/>
+    <w:uiPriority w:val="99"/>
+    <w:semiHidden/>
+    <w:unhideWhenUsed/>
+  </w:style>
+  <w:style w:type="character" w:styleId="PlaceholderText">
+    <w:name w:val="Placeholder Text"/>
+    <w:basedOn w:val="DefaultParagraphFont"/>
+    <w:uiPriority w:val="99"/>
+    <w:semiHidden/>
+    <w:rsid w:val="004A2200"/>
+    <w:rPr>
+      <w:color w:val="808080"/>
+    </w:rPr>
+  </w:style>
+</w:styles>
+</file>
+
+<file path=word/glossary/webSettings.xml><?xml version="1.0" encoding="utf-8"?>
+<w:webSettings xmlns:mc="http://schemas.openxmlformats.org/markup-compatibility/2006" xmlns:r="http://schemas.openxmlformats.org/officeDocument/2006/relationships" xmlns:w="http://schemas.openxmlformats.org/wordprocessingml/2006/main" xmlns:w14="http://schemas.microsoft.com/office/word/2010/wordml" xmlns:w15="http://schemas.microsoft.com/office/word/2012/wordml" xmlns:w16se="http://schemas.microsoft.com/office/word/2015/wordml/symex" mc:Ignorable="w14 w15 w16se">
+  <w:optimizeForBrowser/>
+  <w:allowPNG/>
+</w:webSettings>
 </file>
 
 <file path=word/theme/theme1.xml><?xml version="1.0" encoding="utf-8"?>
@@ -7768,7 +9031,7 @@
 </file>
 
 <file path=customXml/itemProps1.xml><?xml version="1.0" encoding="utf-8"?>
-<ds:datastoreItem xmlns:ds="http://schemas.openxmlformats.org/officeDocument/2006/customXml" ds:itemID="{3DE83CB4-287A-4799-91C4-7699FA28C28E}">
+<ds:datastoreItem xmlns:ds="http://schemas.openxmlformats.org/officeDocument/2006/customXml" ds:itemID="{FEE4F730-100E-4B2B-87D2-C90CFDBD078C}">
   <ds:schemaRefs>
     <ds:schemaRef ds:uri="http://schemas.openxmlformats.org/officeDocument/2006/bibliography"/>
   </ds:schemaRefs>

</xml_diff>

<commit_message>
Proofread, made minor corrections
</commit_message>
<xml_diff>
--- a/CAB301 Assignment 2.docx
+++ b/CAB301 Assignment 2.docx
@@ -1,6 +1,6 @@
 
 <file path=word/document.xml><?xml version="1.0" encoding="utf-8"?>
-<w:document xmlns:wpc="http://schemas.microsoft.com/office/word/2010/wordprocessingCanvas" xmlns:cx="http://schemas.microsoft.com/office/drawing/2014/chartex" xmlns:cx1="http://schemas.microsoft.com/office/drawing/2015/9/8/chartex" xmlns:cx2="http://schemas.microsoft.com/office/drawing/2015/10/21/chartex" xmlns:cx3="http://schemas.microsoft.com/office/drawing/2016/5/9/chartex" xmlns:cx4="http://schemas.microsoft.com/office/drawing/2016/5/10/chartex" xmlns:cx5="http://schemas.microsoft.com/office/drawing/2016/5/11/chartex" xmlns:mc="http://schemas.openxmlformats.org/markup-compatibility/2006" xmlns:o="urn:schemas-microsoft-com:office:office" xmlns:r="http://schemas.openxmlformats.org/officeDocument/2006/relationships" xmlns:m="http://schemas.openxmlformats.org/officeDocument/2006/math" xmlns:v="urn:schemas-microsoft-com:vml" xmlns:wp14="http://schemas.microsoft.com/office/word/2010/wordprocessingDrawing" xmlns:wp="http://schemas.openxmlformats.org/drawingml/2006/wordprocessingDrawing" xmlns:w10="urn:schemas-microsoft-com:office:word" xmlns:w="http://schemas.openxmlformats.org/wordprocessingml/2006/main" xmlns:w14="http://schemas.microsoft.com/office/word/2010/wordml" xmlns:w15="http://schemas.microsoft.com/office/word/2012/wordml" xmlns:w16se="http://schemas.microsoft.com/office/word/2015/wordml/symex" xmlns:wpg="http://schemas.microsoft.com/office/word/2010/wordprocessingGroup" xmlns:wpi="http://schemas.microsoft.com/office/word/2010/wordprocessingInk" xmlns:wne="http://schemas.microsoft.com/office/word/2006/wordml" xmlns:wps="http://schemas.microsoft.com/office/word/2010/wordprocessingShape" mc:Ignorable="w14 w15 w16se wp14">
+<w:document xmlns:wpc="http://schemas.microsoft.com/office/word/2010/wordprocessingCanvas" xmlns:mc="http://schemas.openxmlformats.org/markup-compatibility/2006" xmlns:o="urn:schemas-microsoft-com:office:office" xmlns:r="http://schemas.openxmlformats.org/officeDocument/2006/relationships" xmlns:m="http://schemas.openxmlformats.org/officeDocument/2006/math" xmlns:v="urn:schemas-microsoft-com:vml" xmlns:wp14="http://schemas.microsoft.com/office/word/2010/wordprocessingDrawing" xmlns:wp="http://schemas.openxmlformats.org/drawingml/2006/wordprocessingDrawing" xmlns:w10="urn:schemas-microsoft-com:office:word" xmlns:w="http://schemas.openxmlformats.org/wordprocessingml/2006/main" xmlns:w14="http://schemas.microsoft.com/office/word/2010/wordml" xmlns:w15="http://schemas.microsoft.com/office/word/2012/wordml" xmlns:wpg="http://schemas.microsoft.com/office/word/2010/wordprocessingGroup" xmlns:wpi="http://schemas.microsoft.com/office/word/2010/wordprocessingInk" xmlns:wne="http://schemas.microsoft.com/office/word/2006/wordml" xmlns:wps="http://schemas.microsoft.com/office/word/2010/wordprocessingShape" mc:Ignorable="w14 w15 wp14">
   <w:body>
     <w:p>
       <w:pPr>
@@ -238,13 +238,23 @@
     </w:p>
     <w:p>
       <w:r>
-        <w:t xml:space="preserve">The algorithms being compared in this report are algorithms that check the difference – or ‘distance’ – between each element of an input list of numbers, and seek to return the smallest difference. The first algorithm, MinDistance, was proposed by Levitin </w:t>
+        <w:t xml:space="preserve">The algorithms being compared in this report are algorithms that check the difference – or ‘distance’ – between each element of an input list of numbers, and seek to return the smallest difference. The first algorithm, </w:t>
+      </w:r>
+      <w:r>
+        <w:rPr>
+          <w:i/>
+        </w:rPr>
+        <w:t>MinDistance</w:t>
+      </w:r>
+      <w:r>
+        <w:t xml:space="preserve">, was proposed by Levitin </w:t>
       </w:r>
       <w:sdt>
         <w:sdtPr>
           <w:id w:val="-2021151312"/>
           <w:citation/>
         </w:sdtPr>
+        <w:sdtEndPr/>
         <w:sdtContent>
           <w:r>
             <w:fldChar w:fldCharType="begin"/>
@@ -285,7 +295,16 @@
         <w:fldChar w:fldCharType="end"/>
       </w:r>
       <w:r>
-        <w:t xml:space="preserve">. MinDistance2, which can be found in </w:t>
+        <w:t xml:space="preserve">. </w:t>
+      </w:r>
+      <w:r>
+        <w:rPr>
+          <w:i/>
+        </w:rPr>
+        <w:t>MinDistance2</w:t>
+      </w:r>
+      <w:r>
+        <w:t xml:space="preserve">, which can be found in </w:t>
       </w:r>
       <w:r>
         <w:fldChar w:fldCharType="begin"/>
@@ -303,7 +322,16 @@
         <w:fldChar w:fldCharType="end"/>
       </w:r>
       <w:r>
-        <w:t xml:space="preserve">, serves the same purpose as MinDistance but is proposed as a </w:t>
+        <w:t xml:space="preserve">, serves the same purpose as </w:t>
+      </w:r>
+      <w:r>
+        <w:rPr>
+          <w:i/>
+        </w:rPr>
+        <w:t>MinDistance</w:t>
+      </w:r>
+      <w:r>
+        <w:t xml:space="preserve"> but is proposed as a </w:t>
       </w:r>
       <w:r>
         <w:t xml:space="preserve">potentially </w:t>
@@ -319,7 +347,16 @@
         </w:rPr>
       </w:pPr>
       <w:r>
-        <w:t>The MinDistance algorithm works by</w:t>
+        <w:t xml:space="preserve">The </w:t>
+      </w:r>
+      <w:r>
+        <w:rPr>
+          <w:i/>
+        </w:rPr>
+        <w:t>MinDistance</w:t>
+      </w:r>
+      <w:r>
+        <w:t xml:space="preserve"> algorithm works by</w:t>
       </w:r>
       <w:r>
         <w:t xml:space="preserve"> first</w:t>
@@ -555,7 +592,13 @@
     </w:p>
     <w:p>
       <w:r>
-        <w:t xml:space="preserve">The MinDistance2 starts the same way, by setting </w:t>
+        <w:rPr>
+          <w:i/>
+        </w:rPr>
+        <w:t>MinDistance2</w:t>
+      </w:r>
+      <w:r>
+        <w:t xml:space="preserve"> starts the same way, by setting </w:t>
       </w:r>
       <m:oMath>
         <m:r>
@@ -633,15 +676,7 @@
         <w:rPr>
           <w:rFonts w:eastAsiaTheme="minorEastAsia"/>
         </w:rPr>
-        <w:t xml:space="preserve"> ove</w:t>
-      </w:r>
-      <w:bookmarkStart w:id="4" w:name="_GoBack"/>
-      <w:bookmarkEnd w:id="4"/>
-      <w:r>
-        <w:rPr>
-          <w:rFonts w:eastAsiaTheme="minorEastAsia"/>
-        </w:rPr>
-        <w:t xml:space="preserve">r every value with an index </w:t>
+        <w:t xml:space="preserve"> over every value with an index </w:t>
       </w:r>
       <m:oMath>
         <m:r>
@@ -738,19 +773,19 @@
       <w:pPr>
         <w:pStyle w:val="Heading1"/>
       </w:pPr>
-      <w:commentRangeStart w:id="5"/>
+      <w:commentRangeStart w:id="4"/>
       <w:r>
         <w:lastRenderedPageBreak/>
         <w:t>Theoretical Analysis of the Algorithms</w:t>
       </w:r>
-      <w:commentRangeEnd w:id="5"/>
+      <w:commentRangeEnd w:id="4"/>
       <w:r>
         <w:rPr>
           <w:rStyle w:val="CommentReference"/>
           <w:rFonts w:asciiTheme="minorHAnsi" w:eastAsiaTheme="minorHAnsi" w:hAnsiTheme="minorHAnsi" w:cstheme="minorBidi"/>
           <w:color w:val="auto"/>
         </w:rPr>
-        <w:commentReference w:id="5"/>
+        <w:commentReference w:id="4"/>
       </w:r>
     </w:p>
     <w:p>
@@ -784,7 +819,19 @@
         <w:t>was</w:t>
       </w:r>
       <w:r>
-        <w:t xml:space="preserve"> identified as the basic operation in both algorithm is highlighted in both </w:t>
+        <w:t xml:space="preserve"> identified as the basic operation in both algorithm</w:t>
+      </w:r>
+      <w:r>
+        <w:t>s</w:t>
+      </w:r>
+      <w:r>
+        <w:t xml:space="preserve"> </w:t>
+      </w:r>
+      <w:r>
+        <w:t>are</w:t>
+      </w:r>
+      <w:r>
+        <w:t xml:space="preserve"> highlighted in both </w:t>
       </w:r>
       <w:r>
         <w:fldChar w:fldCharType="begin"/>
@@ -823,247 +870,234 @@
         <w:fldChar w:fldCharType="end"/>
       </w:r>
       <w:r>
-        <w:t>. It is the absolute value resulting from the subtraction of the ‘</w:t>
-      </w:r>
-      <w:proofErr w:type="spellStart"/>
+        <w:t>. It is the absolute value resulti</w:t>
+      </w:r>
+      <w:r>
+        <w:t xml:space="preserve">ng from the subtraction of the </w:t>
+      </w:r>
       <w:r>
         <w:rPr>
           <w:i/>
         </w:rPr>
         <w:t>jth</w:t>
       </w:r>
-      <w:proofErr w:type="spellEnd"/>
+      <w:r>
+        <w:t xml:space="preserve"> element from the </w:t>
+      </w:r>
       <w:r>
         <w:rPr>
           <w:i/>
         </w:rPr>
-        <w:t>’</w:t>
-      </w:r>
-      <w:r>
-        <w:t xml:space="preserve"> element from the ‘</w:t>
-      </w:r>
-      <w:proofErr w:type="spellStart"/>
+        <w:t xml:space="preserve">ith </w:t>
+      </w:r>
+      <w:r>
+        <w:t xml:space="preserve">element of array </w:t>
+      </w:r>
+      <m:oMath>
+        <m:r>
+          <w:rPr>
+            <w:rFonts w:ascii="Cambria Math" w:hAnsi="Cambria Math"/>
+          </w:rPr>
+          <m:t>A</m:t>
+        </m:r>
+      </m:oMath>
+      <w:r>
+        <w:t>.</w:t>
+      </w:r>
+    </w:p>
+    <w:p>
+      <w:r>
+        <w:t xml:space="preserve">In </w:t>
+      </w:r>
       <w:r>
         <w:rPr>
           <w:i/>
         </w:rPr>
-        <w:t>ith</w:t>
-      </w:r>
-      <w:proofErr w:type="spellEnd"/>
+        <w:t>MinDistance</w:t>
+      </w:r>
+      <w:r>
+        <w:t xml:space="preserve"> the operation can be potentially performed twice per iteration of the inner for-loop. The first opportunity for it to be performed is as part of the if-statement</w:t>
+      </w:r>
+      <w:r>
+        <w:t xml:space="preserve"> checking whether the index variables </w:t>
+      </w:r>
+      <m:oMath>
+        <m:r>
+          <w:rPr>
+            <w:rFonts w:ascii="Cambria Math" w:hAnsi="Cambria Math"/>
+          </w:rPr>
+          <m:t>i</m:t>
+        </m:r>
+      </m:oMath>
+      <w:r>
+        <w:t xml:space="preserve"> and </w:t>
+      </w:r>
+      <m:oMath>
+        <m:r>
+          <w:rPr>
+            <w:rFonts w:ascii="Cambria Math" w:hAnsi="Cambria Math"/>
+          </w:rPr>
+          <m:t>j</m:t>
+        </m:r>
+      </m:oMath>
+      <w:r>
+        <w:t xml:space="preserve"> are different values. The second </w:t>
+      </w:r>
+      <w:r>
+        <w:t>execution</w:t>
+      </w:r>
+      <w:r>
+        <w:t xml:space="preserve"> of the basic operation is also conditional and occurs only when first performance above has been carried out, and the resultant absolute value is less than the current value of the variable </w:t>
+      </w:r>
+      <m:oMath>
+        <m:r>
+          <w:rPr>
+            <w:rFonts w:ascii="Cambria Math" w:hAnsi="Cambria Math"/>
+          </w:rPr>
+          <m:t>dmin</m:t>
+        </m:r>
+      </m:oMath>
+      <w:r>
+        <w:t xml:space="preserve">.  </w:t>
+      </w:r>
+    </w:p>
+    <w:p>
+      <w:r>
+        <w:t xml:space="preserve">In </w:t>
+      </w:r>
       <w:r>
         <w:rPr>
           <w:i/>
         </w:rPr>
-        <w:t>’</w:t>
-      </w:r>
-      <w:r>
-        <w:rPr>
-          <w:i/>
-        </w:rPr>
-        <w:t xml:space="preserve"> </w:t>
-      </w:r>
-      <w:r>
-        <w:t xml:space="preserve">element of array </w:t>
+        <w:t>MinDistance2</w:t>
+      </w:r>
+      <w:r>
+        <w:t xml:space="preserve"> the operation is only performed once per iteration of the inner for-loop where its absolute value is assigned to the variable </w:t>
       </w:r>
       <m:oMath>
         <m:r>
           <w:rPr>
             <w:rFonts w:ascii="Cambria Math" w:hAnsi="Cambria Math"/>
           </w:rPr>
+          <m:t>temp</m:t>
+        </m:r>
+      </m:oMath>
+      <w:r>
+        <w:t xml:space="preserve">. However, it is performed every time the inner for-loop iterates without being subject to conditional statements. </w:t>
+      </w:r>
+    </w:p>
+    <w:p>
+      <w:r>
+        <w:t>The reason this operation has been selected (</w:t>
+      </w:r>
+      <w:r>
+        <w:t>aside from</w:t>
+      </w:r>
+      <w:r>
+        <w:t xml:space="preserve"> the fact that it is the only operation common</w:t>
+      </w:r>
+      <w:r>
+        <w:t xml:space="preserve"> to both</w:t>
+      </w:r>
+      <w:r>
+        <w:t xml:space="preserve"> algorithms) was because in both algorithms it was not only the most performed operation but </w:t>
+      </w:r>
+      <w:r>
+        <w:t xml:space="preserve">also </w:t>
+      </w:r>
+      <w:r>
+        <w:t xml:space="preserve">the most expensive operation. While </w:t>
+      </w:r>
+      <w:r>
+        <w:t>most</w:t>
+      </w:r>
+      <w:r>
+        <w:t xml:space="preserve"> other operations are either comparisons or assignments, </w:t>
+      </w:r>
+      <w:r>
+        <w:t xml:space="preserve">in </w:t>
+      </w:r>
+      <w:r>
+        <w:t>th</w:t>
+      </w:r>
+      <w:r>
+        <w:t>e identified operation the</w:t>
+      </w:r>
+      <w:r>
+        <w:t xml:space="preserve"> combination of the subtraction performed and the</w:t>
+      </w:r>
+      <w:r>
+        <w:t xml:space="preserve"> calculation of the absolute value is most </w:t>
+      </w:r>
+      <w:r>
+        <w:t>complex</w:t>
+      </w:r>
+      <w:r>
+        <w:t xml:space="preserve"> part of each algorithm and therefore is the operation that </w:t>
+      </w:r>
+      <w:r>
+        <w:t>should</w:t>
+      </w:r>
+      <w:r>
+        <w:t xml:space="preserve"> have the greatest influence on each algorithm’s execution time.</w:t>
+      </w:r>
+    </w:p>
+    <w:p>
+      <w:pPr>
+        <w:pStyle w:val="Heading2"/>
+      </w:pPr>
+      <w:r>
+        <w:t>Choice of Problem Size</w:t>
+      </w:r>
+    </w:p>
+    <w:p>
+      <w:r>
+        <w:t xml:space="preserve">The only logical choice of ‘problem size’ for these algorithms are </w:t>
+      </w:r>
+      <w:r>
+        <w:t>the number of elements in each a</w:t>
+      </w:r>
+      <w:r>
+        <w:t xml:space="preserve">rray </w:t>
+      </w:r>
+      <m:oMath>
+        <m:r>
+          <w:rPr>
+            <w:rFonts w:ascii="Cambria Math" w:hAnsi="Cambria Math"/>
+          </w:rPr>
           <m:t>A</m:t>
         </m:r>
       </m:oMath>
       <w:r>
-        <w:t>.</w:t>
-      </w:r>
-    </w:p>
-    <w:p>
-      <w:r>
-        <w:t>In ‘</w:t>
-      </w:r>
-      <w:r>
-        <w:rPr>
-          <w:i/>
-        </w:rPr>
-        <w:t>MinDistance</w:t>
-      </w:r>
-      <w:r>
-        <w:rPr>
-          <w:i/>
-        </w:rPr>
-        <w:t>’</w:t>
-      </w:r>
-      <w:r>
-        <w:t xml:space="preserve"> the operation can be potentially performed twice per iteration of the inner for-loop. The first opportunity for it to be performed is as part of the if-statement</w:t>
-      </w:r>
-      <w:r>
-        <w:t xml:space="preserve"> checking whether the index variables </w:t>
+        <w:t xml:space="preserve">, otherwise represented as the value </w:t>
       </w:r>
       <m:oMath>
         <m:r>
           <w:rPr>
             <w:rFonts w:ascii="Cambria Math" w:hAnsi="Cambria Math"/>
           </w:rPr>
-          <m:t>i</m:t>
+          <m:t>n</m:t>
         </m:r>
       </m:oMath>
       <w:r>
-        <w:t xml:space="preserve"> and </w:t>
+        <w:t xml:space="preserve">. This makes perfect sense, especially when considering that both algorithms are considered to take the same array </w:t>
       </w:r>
       <m:oMath>
         <m:r>
           <w:rPr>
             <w:rFonts w:ascii="Cambria Math" w:hAnsi="Cambria Math"/>
           </w:rPr>
-          <m:t>j</m:t>
+          <m:t>A</m:t>
         </m:r>
       </m:oMath>
       <w:r>
-        <w:t xml:space="preserve"> are different values. The second </w:t>
-      </w:r>
-      <w:r>
-        <w:t>execution</w:t>
-      </w:r>
-      <w:r>
-        <w:t xml:space="preserve"> of the basic operation is also conditional and occurs only when first performance above has been carried out, and the resultant absolute value is less than the current value of the variable </w:t>
-      </w:r>
-      <m:oMath>
-        <m:r>
-          <w:rPr>
-            <w:rFonts w:ascii="Cambria Math" w:hAnsi="Cambria Math"/>
-          </w:rPr>
-          <m:t>dmin</m:t>
-        </m:r>
-      </m:oMath>
-      <w:r>
-        <w:t xml:space="preserve">.  </w:t>
-      </w:r>
-    </w:p>
-    <w:p>
-      <w:r>
-        <w:t xml:space="preserve">In </w:t>
-      </w:r>
-      <w:r>
-        <w:rPr>
-          <w:i/>
-        </w:rPr>
-        <w:t>‘MinDistance2’</w:t>
-      </w:r>
-      <w:r>
-        <w:t xml:space="preserve"> the operation is only performed once per iteration of the inner for-loop where its absolute value is assigned to the variable </w:t>
-      </w:r>
-      <m:oMath>
-        <m:r>
-          <w:rPr>
-            <w:rFonts w:ascii="Cambria Math" w:hAnsi="Cambria Math"/>
-          </w:rPr>
-          <m:t>temp</m:t>
-        </m:r>
-      </m:oMath>
-      <w:r>
-        <w:t xml:space="preserve">. However, it is performed every time the inner for-loop iterates without being subject to conditional statements. </w:t>
-      </w:r>
-    </w:p>
-    <w:p>
-      <w:r>
-        <w:t>The reason this operation has been selected (</w:t>
-      </w:r>
-      <w:r>
-        <w:t>aside from</w:t>
-      </w:r>
-      <w:r>
-        <w:t xml:space="preserve"> the fact that it is the only operation common</w:t>
-      </w:r>
-      <w:r>
-        <w:t xml:space="preserve"> to both</w:t>
-      </w:r>
-      <w:r>
-        <w:t xml:space="preserve"> algorithms) was because in both algorithms it was not only the most performed operation but </w:t>
-      </w:r>
-      <w:r>
-        <w:t xml:space="preserve">also </w:t>
-      </w:r>
-      <w:r>
-        <w:t xml:space="preserve">the most expensive operation. While </w:t>
-      </w:r>
-      <w:r>
-        <w:t>most</w:t>
-      </w:r>
-      <w:r>
-        <w:t xml:space="preserve"> other operations are either comparisons or assignments, </w:t>
-      </w:r>
-      <w:r>
-        <w:t xml:space="preserve">in </w:t>
-      </w:r>
-      <w:r>
-        <w:t>th</w:t>
-      </w:r>
-      <w:r>
-        <w:t>e identified operation the</w:t>
-      </w:r>
-      <w:r>
-        <w:t xml:space="preserve"> combination of the subtraction performed and the</w:t>
-      </w:r>
-      <w:r>
-        <w:t xml:space="preserve"> calculation of the absolute value is most </w:t>
-      </w:r>
-      <w:r>
-        <w:t>complex</w:t>
-      </w:r>
-      <w:r>
-        <w:t xml:space="preserve"> part of each algorithm and therefore is the operation that would have the greatest influence on each algorithm’s execution time.</w:t>
-      </w:r>
-    </w:p>
-    <w:p>
-      <w:pPr>
-        <w:pStyle w:val="Heading2"/>
-      </w:pPr>
-      <w:r>
-        <w:t>Choice of Problem Size</w:t>
-      </w:r>
-    </w:p>
-    <w:p>
-      <w:r>
-        <w:t xml:space="preserve">The only logical choice of ‘problem size’ for these algorithms are </w:t>
-      </w:r>
-      <w:r>
-        <w:t>the number of elements in each a</w:t>
-      </w:r>
-      <w:r>
-        <w:t xml:space="preserve">rray </w:t>
-      </w:r>
-      <m:oMath>
-        <m:r>
-          <w:rPr>
-            <w:rFonts w:ascii="Cambria Math" w:hAnsi="Cambria Math"/>
-          </w:rPr>
-          <m:t>A</m:t>
-        </m:r>
-      </m:oMath>
-      <w:r>
-        <w:t xml:space="preserve">, otherwise represented as the value </w:t>
-      </w:r>
-      <m:oMath>
-        <m:r>
-          <w:rPr>
-            <w:rFonts w:ascii="Cambria Math" w:hAnsi="Cambria Math"/>
-          </w:rPr>
-          <m:t>n</m:t>
-        </m:r>
-      </m:oMath>
-      <w:r>
-        <w:t xml:space="preserve">. This makes perfect sense, especially when considering that both algorithms are considered to take the same array </w:t>
-      </w:r>
-      <m:oMath>
-        <m:r>
-          <w:rPr>
-            <w:rFonts w:ascii="Cambria Math" w:hAnsi="Cambria Math"/>
-          </w:rPr>
-          <m:t>A</m:t>
-        </m:r>
-      </m:oMath>
-      <w:r>
-        <w:t xml:space="preserve"> as the only input.  </w:t>
+        <w:t xml:space="preserve"> as the</w:t>
+      </w:r>
+      <w:r>
+        <w:t>ir</w:t>
+      </w:r>
+      <w:r>
+        <w:t xml:space="preserve"> only input.  </w:t>
       </w:r>
     </w:p>
     <w:p>
@@ -1082,7 +1116,10 @@
         </w:rPr>
       </w:pPr>
       <w:r>
-        <w:t>The estimated average-case efficiency of the ‘</w:t>
+        <w:t xml:space="preserve">The estimated </w:t>
+      </w:r>
+      <w:r>
+        <w:t xml:space="preserve">average-case efficiency of the </w:t>
       </w:r>
       <w:r>
         <w:rPr>
@@ -1091,7 +1128,7 @@
         <w:t>MinDistance</w:t>
       </w:r>
       <w:r>
-        <w:t xml:space="preserve">’ algorithm is </w:t>
+        <w:t xml:space="preserve"> algorithm is </w:t>
       </w:r>
       <m:oMath>
         <m:r>
@@ -1175,90 +1212,73 @@
         <w:rPr>
           <w:i/>
         </w:rPr>
-        <w:t>‘</w:t>
-      </w:r>
-      <w:proofErr w:type="spellStart"/>
+        <w:t>ith</w:t>
+      </w:r>
+      <w:r>
+        <w:t xml:space="preserve"> element equals the </w:t>
+      </w:r>
       <w:r>
         <w:rPr>
           <w:i/>
         </w:rPr>
-        <w:t>ith</w:t>
-      </w:r>
-      <w:proofErr w:type="spellEnd"/>
+        <w:t>jth</w:t>
+      </w:r>
+      <w:r>
+        <w:t xml:space="preserve"> element (in accordance with </w:t>
+      </w:r>
+      <w:r>
+        <w:t xml:space="preserve">the conditional if-statement); </w:t>
+      </w:r>
+      <m:oMath>
+        <m:r>
+          <w:rPr>
+            <w:rFonts w:ascii="Cambria Math" w:hAnsi="Cambria Math"/>
+          </w:rPr>
+          <m:t>i</m:t>
+        </m:r>
+      </m:oMath>
+      <w:r>
+        <w:t xml:space="preserve"> will only ever equal </w:t>
+      </w:r>
       <w:r>
         <w:rPr>
           <w:i/>
         </w:rPr>
-        <w:t>’</w:t>
-      </w:r>
-      <w:r>
-        <w:t xml:space="preserve"> element equals the </w:t>
-      </w:r>
-      <w:r>
-        <w:rPr>
-          <w:i/>
-        </w:rPr>
-        <w:t>‘</w:t>
-      </w:r>
-      <w:proofErr w:type="spellStart"/>
-      <w:r>
-        <w:rPr>
-          <w:i/>
-        </w:rPr>
-        <w:t>jth</w:t>
-      </w:r>
-      <w:proofErr w:type="spellEnd"/>
-      <w:r>
-        <w:rPr>
-          <w:i/>
-        </w:rPr>
-        <w:t>’</w:t>
-      </w:r>
-      <w:r>
-        <w:t xml:space="preserve"> element (in accordance with </w:t>
-      </w:r>
-      <w:r>
-        <w:t xml:space="preserve">the conditional if-statement); </w:t>
+        <w:t>j</w:t>
+      </w:r>
+      <w:r>
+        <w:t xml:space="preserve"> once for each iteration of the inner for-loop, </w:t>
+      </w:r>
+      <w:r>
+        <w:t xml:space="preserve">hence </w:t>
       </w:r>
       <m:oMath>
         <m:r>
           <w:rPr>
             <w:rFonts w:ascii="Cambria Math" w:hAnsi="Cambria Math"/>
           </w:rPr>
-          <m:t>i</m:t>
+          <m:t>n-1</m:t>
         </m:r>
       </m:oMath>
       <w:r>
-        <w:t xml:space="preserve"> will only ever equal </w:t>
-      </w:r>
-      <w:r>
-        <w:rPr>
-          <w:i/>
-        </w:rPr>
-        <w:t>j</w:t>
-      </w:r>
-      <w:r>
-        <w:t xml:space="preserve"> once for each iteration of the inner for-loop, </w:t>
-      </w:r>
-      <w:r>
-        <w:t xml:space="preserve">hence </w:t>
+        <w:t>. Th</w:t>
+      </w:r>
+      <w:r>
+        <w:t>is</w:t>
+      </w:r>
+      <w:r>
+        <w:t xml:space="preserve"> value is then multiplied by </w:t>
       </w:r>
       <m:oMath>
         <m:r>
           <w:rPr>
             <w:rFonts w:ascii="Cambria Math" w:hAnsi="Cambria Math"/>
           </w:rPr>
-          <m:t>n-1</m:t>
+          <m:t>n</m:t>
         </m:r>
       </m:oMath>
       <w:r>
-        <w:t>. Th</w:t>
-      </w:r>
-      <w:r>
-        <w:t>is</w:t>
-      </w:r>
-      <w:r>
-        <w:t xml:space="preserve"> value is then multiplied by </w:t>
+        <w:t xml:space="preserve"> since the outer for-loop will be iterated </w:t>
       </w:r>
       <m:oMath>
         <m:r>
@@ -1269,24 +1289,25 @@
         </m:r>
       </m:oMath>
       <w:r>
-        <w:t xml:space="preserve"> since the outer for-loop will be iterated </w:t>
-      </w:r>
-      <m:oMath>
-        <m:r>
-          <w:rPr>
-            <w:rFonts w:ascii="Cambria Math" w:hAnsi="Cambria Math"/>
-          </w:rPr>
-          <m:t>n</m:t>
-        </m:r>
-      </m:oMath>
-      <w:r>
-        <w:t xml:space="preserve"> times, </w:t>
+        <w:t xml:space="preserve"> times</w:t>
+      </w:r>
+      <w:r>
+        <w:t xml:space="preserve"> before it exits</w:t>
+      </w:r>
+      <w:r>
+        <w:t xml:space="preserve">, </w:t>
       </w:r>
       <w:r>
         <w:t>which equates to</w:t>
       </w:r>
       <w:r>
-        <w:t xml:space="preserve"> once for each element in the array </w:t>
+        <w:t xml:space="preserve"> on</w:t>
+      </w:r>
+      <w:r>
+        <w:t>e iteration</w:t>
+      </w:r>
+      <w:r>
+        <w:t xml:space="preserve"> for each element in the array </w:t>
       </w:r>
       <m:oMath>
         <m:r>
@@ -1486,7 +1507,10 @@
     </w:p>
     <w:p>
       <w:r>
-        <w:t>The estimated average-case efficiency of the ‘</w:t>
+        <w:t xml:space="preserve">The estimated </w:t>
+      </w:r>
+      <w:r>
+        <w:t xml:space="preserve">average-case efficiency of the </w:t>
       </w:r>
       <w:r>
         <w:rPr>
@@ -1495,7 +1519,7 @@
         <w:t>MinDistance2</w:t>
       </w:r>
       <w:r>
-        <w:t xml:space="preserve">’ algorithm </w:t>
+        <w:t xml:space="preserve"> algorithm </w:t>
       </w:r>
       <w:r>
         <w:t>is</w:t>
@@ -1635,48 +1659,20 @@
         <w:rPr>
           <w:i/>
         </w:rPr>
-        <w:t>‘</w:t>
-      </w:r>
-      <w:proofErr w:type="spellStart"/>
+        <w:t>ith</w:t>
+      </w:r>
+      <w:r>
+        <w:t xml:space="preserve"> element </w:t>
+      </w:r>
+      <w:r>
+        <w:lastRenderedPageBreak/>
+        <w:t xml:space="preserve">equals the </w:t>
+      </w:r>
       <w:r>
         <w:rPr>
           <w:i/>
         </w:rPr>
-        <w:t>ith</w:t>
-      </w:r>
-      <w:proofErr w:type="spellEnd"/>
-      <w:r>
-        <w:rPr>
-          <w:i/>
-        </w:rPr>
-        <w:t>’</w:t>
-      </w:r>
-      <w:r>
-        <w:t xml:space="preserve"> </w:t>
-      </w:r>
-      <w:r>
-        <w:lastRenderedPageBreak/>
-        <w:t xml:space="preserve">element equals the </w:t>
-      </w:r>
-      <w:r>
-        <w:rPr>
-          <w:i/>
-        </w:rPr>
-        <w:t>‘</w:t>
-      </w:r>
-      <w:proofErr w:type="spellStart"/>
-      <w:r>
-        <w:rPr>
-          <w:i/>
-        </w:rPr>
         <w:t>jth</w:t>
-      </w:r>
-      <w:proofErr w:type="spellEnd"/>
-      <w:r>
-        <w:rPr>
-          <w:i/>
-        </w:rPr>
-        <w:t>’</w:t>
       </w:r>
       <w:r>
         <w:t xml:space="preserve"> the </w:t>
@@ -2127,7 +2123,7 @@
         <w:t>,</w:t>
       </w:r>
       <w:r>
-        <w:t xml:space="preserve"> that ‘</w:t>
+        <w:t xml:space="preserve"> that </w:t>
       </w:r>
       <w:r>
         <w:rPr>
@@ -2136,7 +2132,10 @@
         <w:t>MinDistance2</w:t>
       </w:r>
       <w:r>
-        <w:t>’ should perform half as many basic operations as ‘</w:t>
+        <w:t xml:space="preserve"> should perform half as many </w:t>
+      </w:r>
+      <w:r>
+        <w:t xml:space="preserve">basic operations as </w:t>
       </w:r>
       <w:r>
         <w:rPr>
@@ -2145,9 +2144,6 @@
         <w:t>MinDistance</w:t>
       </w:r>
       <w:r>
-        <w:t>’</w:t>
-      </w:r>
-      <w:r>
         <w:t xml:space="preserve">, strongly indicating that it will be the more efficient of the two </w:t>
       </w:r>
       <w:r>
@@ -2198,7 +2194,7 @@
         <w:t>n</w:t>
       </w:r>
       <w:r>
-        <w:t>d idea of what type of trend lines w</w:t>
+        <w:t xml:space="preserve"> idea of what type of trend lines w</w:t>
       </w:r>
       <w:r>
         <w:t xml:space="preserve">e can expect </w:t>
@@ -2207,7 +2203,7 @@
         <w:t>when our test results are plotted</w:t>
       </w:r>
       <w:r>
-        <w:t>; two quadratic lines where ‘</w:t>
+        <w:t xml:space="preserve">; two quadratic lines where </w:t>
       </w:r>
       <w:r>
         <w:rPr>
@@ -2216,9 +2212,6 @@
         <w:t>MinDistance</w:t>
       </w:r>
       <w:r>
-        <w:t>’</w:t>
-      </w:r>
-      <w:r>
         <w:t xml:space="preserve"> reaches higher on</w:t>
       </w:r>
       <w:r>
@@ -2231,7 +2224,7 @@
         <w:t xml:space="preserve">or </w:t>
       </w:r>
       <w:r>
-        <w:t>execution time) than ‘</w:t>
+        <w:t xml:space="preserve">execution time) than </w:t>
       </w:r>
       <w:r>
         <w:rPr>
@@ -2246,7 +2239,7 @@
         <w:t>e2</w:t>
       </w:r>
       <w:r>
-        <w:t xml:space="preserve">’ </w:t>
+        <w:t xml:space="preserve"> </w:t>
       </w:r>
       <w:r>
         <w:t>at</w:t>
@@ -2266,13 +2259,36 @@
     </w:p>
     <w:p>
       <w:r>
-        <w:t xml:space="preserve">Due to the number of operations performed being almost exclusively dependent on the size of the array in both algorithms, the best and worst case scenarios are essentially the same, bar some discrepancies in </w:t>
+        <w:t xml:space="preserve">Due to the number of operations performed being almost exclusively dependent on the size of the array </w:t>
+      </w:r>
+      <w:r>
+        <w:t>(</w:t>
+      </w:r>
+      <m:oMath>
+        <m:r>
+          <w:rPr>
+            <w:rFonts w:ascii="Cambria Math" w:hAnsi="Cambria Math"/>
+          </w:rPr>
+          <m:t>n</m:t>
+        </m:r>
+      </m:oMath>
+      <w:r>
+        <w:t xml:space="preserve">) </w:t>
+      </w:r>
+      <w:r>
+        <w:t xml:space="preserve">in both algorithms, the best and worst case scenarios are essentially the same, bar some </w:t>
+      </w:r>
+      <w:r>
+        <w:t xml:space="preserve">minor </w:t>
+      </w:r>
+      <w:r>
+        <w:t xml:space="preserve">discrepancies in </w:t>
       </w:r>
       <w:r>
         <w:rPr>
           <w:i/>
         </w:rPr>
-        <w:t>‘MinDistance’</w:t>
+        <w:t>MinDistance</w:t>
       </w:r>
       <w:r>
         <w:rPr>
@@ -2361,18 +2377,18 @@
       <w:pPr>
         <w:pStyle w:val="Heading1"/>
       </w:pPr>
-      <w:commentRangeStart w:id="6"/>
+      <w:commentRangeStart w:id="5"/>
       <w:r>
         <w:t>Methodology, Tools and Techniques</w:t>
       </w:r>
-      <w:commentRangeEnd w:id="6"/>
+      <w:commentRangeEnd w:id="5"/>
       <w:r>
         <w:rPr>
           <w:rStyle w:val="CommentReference"/>
           <w:rFonts w:asciiTheme="minorHAnsi" w:eastAsiaTheme="minorHAnsi" w:hAnsiTheme="minorHAnsi" w:cstheme="minorBidi"/>
           <w:color w:val="auto"/>
         </w:rPr>
-        <w:commentReference w:id="6"/>
+        <w:commentReference w:id="5"/>
       </w:r>
     </w:p>
     <w:p>
@@ -2392,6 +2408,7 @@
           <w:id w:val="-413090926"/>
           <w:citation/>
         </w:sdtPr>
+        <w:sdtEndPr/>
         <w:sdtContent>
           <w:r>
             <w:fldChar w:fldCharType="begin"/>
@@ -2764,14 +2781,14 @@
         </w:rPr>
         <w:t xml:space="preserve"> library by using a Uniform Integer Distribution, seeded by a Mersenne Twister 19937 generator, </w:t>
       </w:r>
-      <w:commentRangeStart w:id="7"/>
+      <w:commentRangeStart w:id="6"/>
       <w:r>
         <w:rPr>
           <w:rFonts w:eastAsiaTheme="minorEastAsia"/>
         </w:rPr>
         <w:t xml:space="preserve">between </w:t>
       </w:r>
-      <w:commentRangeEnd w:id="7"/>
+      <w:commentRangeEnd w:id="6"/>
       <m:oMath>
         <m:r>
           <w:rPr>
@@ -2784,7 +2801,7 @@
         <w:rPr>
           <w:rStyle w:val="CommentReference"/>
         </w:rPr>
-        <w:commentReference w:id="7"/>
+        <w:commentReference w:id="6"/>
       </w:r>
       <w:r>
         <w:rPr>
@@ -2800,6 +2817,7 @@
           <w:id w:val="1439648071"/>
           <w:citation/>
         </w:sdtPr>
+        <w:sdtEndPr/>
         <w:sdtContent>
           <w:r>
             <w:rPr>
@@ -2909,6 +2927,7 @@
           <w:id w:val="-1350182444"/>
           <w:citation/>
         </w:sdtPr>
+        <w:sdtEndPr/>
         <w:sdtContent>
           <w:r>
             <w:rPr>
@@ -2965,7 +2984,31 @@
         </w:rPr>
       </w:pPr>
       <w:r>
-        <w:t xml:space="preserve">The basic operations were counted once within the main loop for each distinct array size. To achieve this, the algorithms had to be modified to include a counter that is incremented each time the basic operation was executed. The counter for MinDistance and MinDistance2 were the global long integers </w:t>
+        <w:t xml:space="preserve">The basic operations were counted once within the main loop for each distinct array size. To achieve this, </w:t>
+      </w:r>
+      <w:r>
+        <w:t>both</w:t>
+      </w:r>
+      <w:r>
+        <w:t xml:space="preserve"> algorithms had to be modified to include a counter that is incremented each time the basic operation was executed. The counter for </w:t>
+      </w:r>
+      <w:r>
+        <w:rPr>
+          <w:i/>
+        </w:rPr>
+        <w:t>MinDistance</w:t>
+      </w:r>
+      <w:r>
+        <w:t xml:space="preserve"> and </w:t>
+      </w:r>
+      <w:r>
+        <w:rPr>
+          <w:i/>
+        </w:rPr>
+        <w:t>MinDistance2</w:t>
+      </w:r>
+      <w:r>
+        <w:t xml:space="preserve"> were the global long integers </w:t>
       </w:r>
       <m:oMath>
         <m:r>
@@ -3168,7 +3211,19 @@
         <w:rPr>
           <w:rFonts w:eastAsiaTheme="minorEastAsia"/>
         </w:rPr>
-        <w:t xml:space="preserve"> variable, which performs the same array element comparison the first algorithm.</w:t>
+        <w:t xml:space="preserve"> variable, which performs the same array element comparison </w:t>
+      </w:r>
+      <w:r>
+        <w:rPr>
+          <w:rFonts w:eastAsiaTheme="minorEastAsia"/>
+        </w:rPr>
+        <w:t xml:space="preserve">as </w:t>
+      </w:r>
+      <w:r>
+        <w:rPr>
+          <w:rFonts w:eastAsiaTheme="minorEastAsia"/>
+        </w:rPr>
+        <w:t>the first algorithm.</w:t>
       </w:r>
     </w:p>
     <w:p>
@@ -3234,6 +3289,7 @@
           <w:id w:val="-1313245738"/>
           <w:citation/>
         </w:sdtPr>
+        <w:sdtEndPr/>
         <w:sdtContent>
           <w:r>
             <w:fldChar w:fldCharType="begin"/>
@@ -3391,14 +3447,12 @@
       <w:r>
         <w:t xml:space="preserve">Prior to the experiments, the functionality of the code was tested to ensure the algorithms behaved in the expected way. This was performed by calling the </w:t>
       </w:r>
-      <w:proofErr w:type="spellStart"/>
       <w:r>
         <w:rPr>
           <w:i/>
         </w:rPr>
         <w:t>FunctionalTesting</w:t>
       </w:r>
-      <w:proofErr w:type="spellEnd"/>
       <w:r>
         <w:t xml:space="preserve"> method, which is included in </w:t>
       </w:r>
@@ -3640,19 +3694,32 @@
           <w:szCs w:val="26"/>
         </w:rPr>
       </w:pPr>
-      <w:bookmarkStart w:id="8" w:name="_Ref482994239"/>
+      <w:bookmarkStart w:id="7" w:name="_Ref482994239"/>
       <w:r>
         <w:t xml:space="preserve">Figure </w:t>
       </w:r>
-      <w:fldSimple w:instr=" SEQ Figure \* ARABIC ">
-        <w:r>
-          <w:rPr>
-            <w:noProof/>
-          </w:rPr>
-          <w:t>1</w:t>
-        </w:r>
-      </w:fldSimple>
-      <w:bookmarkEnd w:id="8"/>
+      <w:r>
+        <w:fldChar w:fldCharType="begin"/>
+      </w:r>
+      <w:r>
+        <w:instrText xml:space="preserve"> SEQ Figure \* ARABIC </w:instrText>
+      </w:r>
+      <w:r>
+        <w:fldChar w:fldCharType="separate"/>
+      </w:r>
+      <w:r>
+        <w:rPr>
+          <w:noProof/>
+        </w:rPr>
+        <w:t>1</w:t>
+      </w:r>
+      <w:r>
+        <w:rPr>
+          <w:noProof/>
+        </w:rPr>
+        <w:fldChar w:fldCharType="end"/>
+      </w:r>
+      <w:bookmarkEnd w:id="7"/>
       <w:r>
         <w:t>: Console output after successful functional testing</w:t>
       </w:r>
@@ -3857,14 +3924,27 @@
       <w:r>
         <w:t xml:space="preserve">Figure </w:t>
       </w:r>
-      <w:fldSimple w:instr=" SEQ Figure \* ARABIC ">
-        <w:r>
-          <w:rPr>
-            <w:noProof/>
-          </w:rPr>
-          <w:t>2</w:t>
-        </w:r>
-      </w:fldSimple>
+      <w:r>
+        <w:fldChar w:fldCharType="begin"/>
+      </w:r>
+      <w:r>
+        <w:instrText xml:space="preserve"> SEQ Figure \* ARABIC </w:instrText>
+      </w:r>
+      <w:r>
+        <w:fldChar w:fldCharType="separate"/>
+      </w:r>
+      <w:r>
+        <w:rPr>
+          <w:noProof/>
+        </w:rPr>
+        <w:t>2</w:t>
+      </w:r>
+      <w:r>
+        <w:rPr>
+          <w:noProof/>
+        </w:rPr>
+        <w:fldChar w:fldCharType="end"/>
+      </w:r>
       <w:r>
         <w:t>: Result of Basic Operation Counting</w:t>
       </w:r>
@@ -4073,19 +4153,32 @@
       <w:pPr>
         <w:pStyle w:val="Caption"/>
       </w:pPr>
-      <w:bookmarkStart w:id="9" w:name="_Ref483056993"/>
+      <w:bookmarkStart w:id="8" w:name="_Ref483056993"/>
       <w:r>
         <w:t xml:space="preserve">Figure </w:t>
       </w:r>
-      <w:fldSimple w:instr=" SEQ Figure \* ARABIC ">
-        <w:r>
-          <w:rPr>
-            <w:noProof/>
-          </w:rPr>
-          <w:t>3</w:t>
-        </w:r>
-      </w:fldSimple>
-      <w:bookmarkEnd w:id="9"/>
+      <w:r>
+        <w:fldChar w:fldCharType="begin"/>
+      </w:r>
+      <w:r>
+        <w:instrText xml:space="preserve"> SEQ Figure \* ARABIC </w:instrText>
+      </w:r>
+      <w:r>
+        <w:fldChar w:fldCharType="separate"/>
+      </w:r>
+      <w:r>
+        <w:rPr>
+          <w:noProof/>
+        </w:rPr>
+        <w:t>3</w:t>
+      </w:r>
+      <w:r>
+        <w:rPr>
+          <w:noProof/>
+        </w:rPr>
+        <w:fldChar w:fldCharType="end"/>
+      </w:r>
+      <w:bookmarkEnd w:id="8"/>
       <w:r>
         <w:t>: Result of Execution Time Trials</w:t>
       </w:r>
@@ -4104,6 +4197,7 @@
           <w:docPartUnique/>
         </w:docPartObj>
       </w:sdtPr>
+      <w:sdtEndPr/>
       <w:sdtContent>
         <w:p>
           <w:pPr>
@@ -4123,6 +4217,7 @@
             <w:id w:val="-573587230"/>
             <w:bibliography/>
           </w:sdtPr>
+          <w:sdtEndPr/>
           <w:sdtContent>
             <w:p>
               <w:pPr>
@@ -4430,21 +4525,21 @@
       <w:pPr>
         <w:pStyle w:val="Appendix"/>
       </w:pPr>
-      <w:bookmarkStart w:id="10" w:name="_Ref482700599"/>
-      <w:commentRangeStart w:id="11"/>
+      <w:bookmarkStart w:id="9" w:name="_Ref482700599"/>
+      <w:commentRangeStart w:id="10"/>
       <w:r>
         <w:t>MinDistance Algorithm</w:t>
       </w:r>
-      <w:commentRangeEnd w:id="11"/>
+      <w:commentRangeEnd w:id="10"/>
       <w:r>
         <w:rPr>
           <w:rStyle w:val="CommentReference"/>
           <w:rFonts w:asciiTheme="minorHAnsi" w:eastAsiaTheme="minorHAnsi" w:hAnsiTheme="minorHAnsi" w:cstheme="minorBidi"/>
           <w:color w:val="auto"/>
         </w:rPr>
-        <w:commentReference w:id="11"/>
-      </w:r>
-      <w:bookmarkEnd w:id="10"/>
+        <w:commentReference w:id="10"/>
+      </w:r>
+      <w:bookmarkEnd w:id="9"/>
     </w:p>
     <w:p>
       <w:r>
@@ -4490,6 +4585,10 @@
       </w:r>
     </w:p>
     <w:p>
+      <w:bookmarkStart w:id="11" w:name="_GoBack"/>
+      <w:bookmarkEnd w:id="11"/>
+    </w:p>
+    <w:p>
       <w:pPr>
         <w:pStyle w:val="Appendix"/>
       </w:pPr>
@@ -4635,27 +4734,7 @@
           <w:sz w:val="20"/>
           <w:szCs w:val="20"/>
         </w:rPr>
-        <w:t xml:space="preserve">; </w:t>
-      </w:r>
-      <w:proofErr w:type="spellStart"/>
-      <w:r>
-        <w:rPr>
-          <w:rFonts w:ascii="Courier New" w:hAnsi="Courier New" w:cs="Courier New"/>
-          <w:color w:val="000000"/>
-          <w:sz w:val="20"/>
-          <w:szCs w:val="20"/>
-        </w:rPr>
-        <w:t>clc</w:t>
-      </w:r>
-      <w:proofErr w:type="spellEnd"/>
-      <w:r>
-        <w:rPr>
-          <w:rFonts w:ascii="Courier New" w:hAnsi="Courier New" w:cs="Courier New"/>
-          <w:color w:val="000000"/>
-          <w:sz w:val="20"/>
-          <w:szCs w:val="20"/>
-        </w:rPr>
-        <w:t>;</w:t>
+        <w:t>; clc;</w:t>
       </w:r>
     </w:p>
     <w:p>
@@ -4692,7 +4771,6 @@
           <w:szCs w:val="24"/>
         </w:rPr>
       </w:pPr>
-      <w:proofErr w:type="spellStart"/>
       <w:r>
         <w:rPr>
           <w:rFonts w:ascii="Courier New" w:hAnsi="Courier New" w:cs="Courier New"/>
@@ -4700,37 +4778,7 @@
           <w:sz w:val="20"/>
           <w:szCs w:val="20"/>
         </w:rPr>
-        <w:t>dataOps</w:t>
-      </w:r>
-      <w:proofErr w:type="spellEnd"/>
-      <w:r>
-        <w:rPr>
-          <w:rFonts w:ascii="Courier New" w:hAnsi="Courier New" w:cs="Courier New"/>
-          <w:color w:val="000000"/>
-          <w:sz w:val="20"/>
-          <w:szCs w:val="20"/>
-        </w:rPr>
-        <w:t xml:space="preserve"> = </w:t>
-      </w:r>
-      <w:proofErr w:type="spellStart"/>
-      <w:r>
-        <w:rPr>
-          <w:rFonts w:ascii="Courier New" w:hAnsi="Courier New" w:cs="Courier New"/>
-          <w:color w:val="000000"/>
-          <w:sz w:val="20"/>
-          <w:szCs w:val="20"/>
-        </w:rPr>
-        <w:t>csvread</w:t>
-      </w:r>
-      <w:proofErr w:type="spellEnd"/>
-      <w:r>
-        <w:rPr>
-          <w:rFonts w:ascii="Courier New" w:hAnsi="Courier New" w:cs="Courier New"/>
-          <w:color w:val="000000"/>
-          <w:sz w:val="20"/>
-          <w:szCs w:val="20"/>
-        </w:rPr>
-        <w:t>(</w:t>
+        <w:t>dataOps = csvread(</w:t>
       </w:r>
       <w:r>
         <w:rPr>
@@ -4763,7 +4811,6 @@
           <w:szCs w:val="24"/>
         </w:rPr>
       </w:pPr>
-      <w:proofErr w:type="spellStart"/>
       <w:r>
         <w:rPr>
           <w:rFonts w:ascii="Courier New" w:hAnsi="Courier New" w:cs="Courier New"/>
@@ -4771,37 +4818,7 @@
           <w:sz w:val="20"/>
           <w:szCs w:val="20"/>
         </w:rPr>
-        <w:t>dataTime</w:t>
-      </w:r>
-      <w:proofErr w:type="spellEnd"/>
-      <w:r>
-        <w:rPr>
-          <w:rFonts w:ascii="Courier New" w:hAnsi="Courier New" w:cs="Courier New"/>
-          <w:color w:val="000000"/>
-          <w:sz w:val="20"/>
-          <w:szCs w:val="20"/>
-        </w:rPr>
-        <w:t xml:space="preserve"> = </w:t>
-      </w:r>
-      <w:proofErr w:type="spellStart"/>
-      <w:r>
-        <w:rPr>
-          <w:rFonts w:ascii="Courier New" w:hAnsi="Courier New" w:cs="Courier New"/>
-          <w:color w:val="000000"/>
-          <w:sz w:val="20"/>
-          <w:szCs w:val="20"/>
-        </w:rPr>
-        <w:t>csvread</w:t>
-      </w:r>
-      <w:proofErr w:type="spellEnd"/>
-      <w:r>
-        <w:rPr>
-          <w:rFonts w:ascii="Courier New" w:hAnsi="Courier New" w:cs="Courier New"/>
-          <w:color w:val="000000"/>
-          <w:sz w:val="20"/>
-          <w:szCs w:val="20"/>
-        </w:rPr>
-        <w:t>(</w:t>
+        <w:t>dataTime = csvread(</w:t>
       </w:r>
       <w:r>
         <w:rPr>
@@ -4907,47 +4924,7 @@
           <w:sz w:val="20"/>
           <w:szCs w:val="20"/>
         </w:rPr>
-        <w:t>plot(</w:t>
-      </w:r>
-      <w:proofErr w:type="spellStart"/>
-      <w:r>
-        <w:rPr>
-          <w:rFonts w:ascii="Courier New" w:hAnsi="Courier New" w:cs="Courier New"/>
-          <w:color w:val="000000"/>
-          <w:sz w:val="20"/>
-          <w:szCs w:val="20"/>
-        </w:rPr>
-        <w:t>dataOps</w:t>
-      </w:r>
-      <w:proofErr w:type="spellEnd"/>
-      <w:r>
-        <w:rPr>
-          <w:rFonts w:ascii="Courier New" w:hAnsi="Courier New" w:cs="Courier New"/>
-          <w:color w:val="000000"/>
-          <w:sz w:val="20"/>
-          <w:szCs w:val="20"/>
-        </w:rPr>
-        <w:t xml:space="preserve">(:,1), </w:t>
-      </w:r>
-      <w:proofErr w:type="spellStart"/>
-      <w:r>
-        <w:rPr>
-          <w:rFonts w:ascii="Courier New" w:hAnsi="Courier New" w:cs="Courier New"/>
-          <w:color w:val="000000"/>
-          <w:sz w:val="20"/>
-          <w:szCs w:val="20"/>
-        </w:rPr>
-        <w:t>dataOps</w:t>
-      </w:r>
-      <w:proofErr w:type="spellEnd"/>
-      <w:r>
-        <w:rPr>
-          <w:rFonts w:ascii="Courier New" w:hAnsi="Courier New" w:cs="Courier New"/>
-          <w:color w:val="000000"/>
-          <w:sz w:val="20"/>
-          <w:szCs w:val="20"/>
-        </w:rPr>
-        <w:t xml:space="preserve">(:,2), </w:t>
+        <w:t xml:space="preserve">plot(dataOps(:,1), dataOps(:,2), </w:t>
       </w:r>
       <w:r>
         <w:rPr>
@@ -5018,47 +4995,7 @@
           <w:sz w:val="20"/>
           <w:szCs w:val="20"/>
         </w:rPr>
-        <w:t>plot(</w:t>
-      </w:r>
-      <w:proofErr w:type="spellStart"/>
-      <w:r>
-        <w:rPr>
-          <w:rFonts w:ascii="Courier New" w:hAnsi="Courier New" w:cs="Courier New"/>
-          <w:color w:val="000000"/>
-          <w:sz w:val="20"/>
-          <w:szCs w:val="20"/>
-        </w:rPr>
-        <w:t>dataOps</w:t>
-      </w:r>
-      <w:proofErr w:type="spellEnd"/>
-      <w:r>
-        <w:rPr>
-          <w:rFonts w:ascii="Courier New" w:hAnsi="Courier New" w:cs="Courier New"/>
-          <w:color w:val="000000"/>
-          <w:sz w:val="20"/>
-          <w:szCs w:val="20"/>
-        </w:rPr>
-        <w:t xml:space="preserve">(:,1), </w:t>
-      </w:r>
-      <w:proofErr w:type="spellStart"/>
-      <w:r>
-        <w:rPr>
-          <w:rFonts w:ascii="Courier New" w:hAnsi="Courier New" w:cs="Courier New"/>
-          <w:color w:val="000000"/>
-          <w:sz w:val="20"/>
-          <w:szCs w:val="20"/>
-        </w:rPr>
-        <w:t>dataOps</w:t>
-      </w:r>
-      <w:proofErr w:type="spellEnd"/>
-      <w:r>
-        <w:rPr>
-          <w:rFonts w:ascii="Courier New" w:hAnsi="Courier New" w:cs="Courier New"/>
-          <w:color w:val="000000"/>
-          <w:sz w:val="20"/>
-          <w:szCs w:val="20"/>
-        </w:rPr>
-        <w:t xml:space="preserve">(:,3), </w:t>
+        <w:t xml:space="preserve">plot(dataOps(:,1), dataOps(:,3), </w:t>
       </w:r>
       <w:r>
         <w:rPr>
@@ -5162,7 +5099,6 @@
           <w:szCs w:val="24"/>
         </w:rPr>
       </w:pPr>
-      <w:proofErr w:type="spellStart"/>
       <w:r>
         <w:rPr>
           <w:rFonts w:ascii="Courier New" w:hAnsi="Courier New" w:cs="Courier New"/>
@@ -5170,17 +5106,7 @@
           <w:sz w:val="20"/>
           <w:szCs w:val="20"/>
         </w:rPr>
-        <w:t>xlabel</w:t>
-      </w:r>
-      <w:proofErr w:type="spellEnd"/>
-      <w:r>
-        <w:rPr>
-          <w:rFonts w:ascii="Courier New" w:hAnsi="Courier New" w:cs="Courier New"/>
-          <w:color w:val="000000"/>
-          <w:sz w:val="20"/>
-          <w:szCs w:val="20"/>
-        </w:rPr>
-        <w:t>(</w:t>
+        <w:t>xlabel(</w:t>
       </w:r>
       <w:r>
         <w:rPr>
@@ -5213,7 +5139,6 @@
           <w:szCs w:val="24"/>
         </w:rPr>
       </w:pPr>
-      <w:proofErr w:type="spellStart"/>
       <w:r>
         <w:rPr>
           <w:rFonts w:ascii="Courier New" w:hAnsi="Courier New" w:cs="Courier New"/>
@@ -5221,17 +5146,7 @@
           <w:sz w:val="20"/>
           <w:szCs w:val="20"/>
         </w:rPr>
-        <w:t>ylabel</w:t>
-      </w:r>
-      <w:proofErr w:type="spellEnd"/>
-      <w:r>
-        <w:rPr>
-          <w:rFonts w:ascii="Courier New" w:hAnsi="Courier New" w:cs="Courier New"/>
-          <w:color w:val="000000"/>
-          <w:sz w:val="20"/>
-          <w:szCs w:val="20"/>
-        </w:rPr>
-        <w:t>(</w:t>
+        <w:t>ylabel(</w:t>
       </w:r>
       <w:r>
         <w:rPr>
@@ -5431,47 +5346,7 @@
           <w:sz w:val="20"/>
           <w:szCs w:val="20"/>
         </w:rPr>
-        <w:t>plot(</w:t>
-      </w:r>
-      <w:proofErr w:type="spellStart"/>
-      <w:r>
-        <w:rPr>
-          <w:rFonts w:ascii="Courier New" w:hAnsi="Courier New" w:cs="Courier New"/>
-          <w:color w:val="000000"/>
-          <w:sz w:val="20"/>
-          <w:szCs w:val="20"/>
-        </w:rPr>
-        <w:t>dataTime</w:t>
-      </w:r>
-      <w:proofErr w:type="spellEnd"/>
-      <w:r>
-        <w:rPr>
-          <w:rFonts w:ascii="Courier New" w:hAnsi="Courier New" w:cs="Courier New"/>
-          <w:color w:val="000000"/>
-          <w:sz w:val="20"/>
-          <w:szCs w:val="20"/>
-        </w:rPr>
-        <w:t xml:space="preserve">(:,1), </w:t>
-      </w:r>
-      <w:proofErr w:type="spellStart"/>
-      <w:r>
-        <w:rPr>
-          <w:rFonts w:ascii="Courier New" w:hAnsi="Courier New" w:cs="Courier New"/>
-          <w:color w:val="000000"/>
-          <w:sz w:val="20"/>
-          <w:szCs w:val="20"/>
-        </w:rPr>
-        <w:t>dataTime</w:t>
-      </w:r>
-      <w:proofErr w:type="spellEnd"/>
-      <w:r>
-        <w:rPr>
-          <w:rFonts w:ascii="Courier New" w:hAnsi="Courier New" w:cs="Courier New"/>
-          <w:color w:val="000000"/>
-          <w:sz w:val="20"/>
-          <w:szCs w:val="20"/>
-        </w:rPr>
-        <w:t xml:space="preserve">(:,2), </w:t>
+        <w:t xml:space="preserve">plot(dataTime(:,1), dataTime(:,2), </w:t>
       </w:r>
       <w:r>
         <w:rPr>
@@ -5542,47 +5417,7 @@
           <w:sz w:val="20"/>
           <w:szCs w:val="20"/>
         </w:rPr>
-        <w:t>plot(</w:t>
-      </w:r>
-      <w:proofErr w:type="spellStart"/>
-      <w:r>
-        <w:rPr>
-          <w:rFonts w:ascii="Courier New" w:hAnsi="Courier New" w:cs="Courier New"/>
-          <w:color w:val="000000"/>
-          <w:sz w:val="20"/>
-          <w:szCs w:val="20"/>
-        </w:rPr>
-        <w:t>dataTime</w:t>
-      </w:r>
-      <w:proofErr w:type="spellEnd"/>
-      <w:r>
-        <w:rPr>
-          <w:rFonts w:ascii="Courier New" w:hAnsi="Courier New" w:cs="Courier New"/>
-          <w:color w:val="000000"/>
-          <w:sz w:val="20"/>
-          <w:szCs w:val="20"/>
-        </w:rPr>
-        <w:t xml:space="preserve">(:,1), </w:t>
-      </w:r>
-      <w:proofErr w:type="spellStart"/>
-      <w:r>
-        <w:rPr>
-          <w:rFonts w:ascii="Courier New" w:hAnsi="Courier New" w:cs="Courier New"/>
-          <w:color w:val="000000"/>
-          <w:sz w:val="20"/>
-          <w:szCs w:val="20"/>
-        </w:rPr>
-        <w:t>dataTime</w:t>
-      </w:r>
-      <w:proofErr w:type="spellEnd"/>
-      <w:r>
-        <w:rPr>
-          <w:rFonts w:ascii="Courier New" w:hAnsi="Courier New" w:cs="Courier New"/>
-          <w:color w:val="000000"/>
-          <w:sz w:val="20"/>
-          <w:szCs w:val="20"/>
-        </w:rPr>
-        <w:t xml:space="preserve">(:,3), </w:t>
+        <w:t xml:space="preserve">plot(dataTime(:,1), dataTime(:,3), </w:t>
       </w:r>
       <w:r>
         <w:rPr>
@@ -5686,7 +5521,6 @@
           <w:szCs w:val="24"/>
         </w:rPr>
       </w:pPr>
-      <w:proofErr w:type="spellStart"/>
       <w:r>
         <w:rPr>
           <w:rFonts w:ascii="Courier New" w:hAnsi="Courier New" w:cs="Courier New"/>
@@ -5694,17 +5528,7 @@
           <w:sz w:val="20"/>
           <w:szCs w:val="20"/>
         </w:rPr>
-        <w:t>xlabel</w:t>
-      </w:r>
-      <w:proofErr w:type="spellEnd"/>
-      <w:r>
-        <w:rPr>
-          <w:rFonts w:ascii="Courier New" w:hAnsi="Courier New" w:cs="Courier New"/>
-          <w:color w:val="000000"/>
-          <w:sz w:val="20"/>
-          <w:szCs w:val="20"/>
-        </w:rPr>
-        <w:t>(</w:t>
+        <w:t>xlabel(</w:t>
       </w:r>
       <w:r>
         <w:rPr>
@@ -5737,7 +5561,6 @@
           <w:szCs w:val="24"/>
         </w:rPr>
       </w:pPr>
-      <w:proofErr w:type="spellStart"/>
       <w:r>
         <w:rPr>
           <w:rFonts w:ascii="Courier New" w:hAnsi="Courier New" w:cs="Courier New"/>
@@ -5745,17 +5568,7 @@
           <w:sz w:val="20"/>
           <w:szCs w:val="20"/>
         </w:rPr>
-        <w:t>ylabel</w:t>
-      </w:r>
-      <w:proofErr w:type="spellEnd"/>
-      <w:r>
-        <w:rPr>
-          <w:rFonts w:ascii="Courier New" w:hAnsi="Courier New" w:cs="Courier New"/>
-          <w:color w:val="000000"/>
-          <w:sz w:val="20"/>
-          <w:szCs w:val="20"/>
-        </w:rPr>
-        <w:t>(</w:t>
+        <w:t>ylabel(</w:t>
       </w:r>
       <w:r>
         <w:rPr>
@@ -5764,27 +5577,7 @@
           <w:sz w:val="20"/>
           <w:szCs w:val="20"/>
         </w:rPr>
-        <w:t>'Execution Time (</w:t>
-      </w:r>
-      <w:proofErr w:type="spellStart"/>
-      <w:r>
-        <w:rPr>
-          <w:rFonts w:ascii="Courier New" w:hAnsi="Courier New" w:cs="Courier New"/>
-          <w:color w:val="A020F0"/>
-          <w:sz w:val="20"/>
-          <w:szCs w:val="20"/>
-        </w:rPr>
-        <w:t>ms</w:t>
-      </w:r>
-      <w:proofErr w:type="spellEnd"/>
-      <w:r>
-        <w:rPr>
-          <w:rFonts w:ascii="Courier New" w:hAnsi="Courier New" w:cs="Courier New"/>
-          <w:color w:val="A020F0"/>
-          <w:sz w:val="20"/>
-          <w:szCs w:val="20"/>
-        </w:rPr>
-        <w:t>)'</w:t>
+        <w:t>'Execution Time (ms)'</w:t>
       </w:r>
       <w:r>
         <w:rPr>
@@ -6409,13 +6202,8 @@
           </wp:anchor>
         </w:drawing>
       </w:r>
-      <w:proofErr w:type="spellStart"/>
-      <w:r>
-        <w:t>FunctionalTesting</w:t>
-      </w:r>
-      <w:proofErr w:type="spellEnd"/>
-      <w:r>
-        <w:t xml:space="preserve"> Method</w:t>
+      <w:r>
+        <w:t>FunctionalTesting Method</w:t>
       </w:r>
       <w:bookmarkEnd w:id="21"/>
     </w:p>
@@ -6431,7 +6219,7 @@
 </file>
 
 <file path=word/comments.xml><?xml version="1.0" encoding="utf-8"?>
-<w:comments xmlns:wpc="http://schemas.microsoft.com/office/word/2010/wordprocessingCanvas" xmlns:cx="http://schemas.microsoft.com/office/drawing/2014/chartex" xmlns:cx1="http://schemas.microsoft.com/office/drawing/2015/9/8/chartex" xmlns:cx2="http://schemas.microsoft.com/office/drawing/2015/10/21/chartex" xmlns:cx3="http://schemas.microsoft.com/office/drawing/2016/5/9/chartex" xmlns:cx4="http://schemas.microsoft.com/office/drawing/2016/5/10/chartex" xmlns:cx5="http://schemas.microsoft.com/office/drawing/2016/5/11/chartex" xmlns:mc="http://schemas.openxmlformats.org/markup-compatibility/2006" xmlns:o="urn:schemas-microsoft-com:office:office" xmlns:r="http://schemas.openxmlformats.org/officeDocument/2006/relationships" xmlns:m="http://schemas.openxmlformats.org/officeDocument/2006/math" xmlns:v="urn:schemas-microsoft-com:vml" xmlns:wp14="http://schemas.microsoft.com/office/word/2010/wordprocessingDrawing" xmlns:wp="http://schemas.openxmlformats.org/drawingml/2006/wordprocessingDrawing" xmlns:w10="urn:schemas-microsoft-com:office:word" xmlns:w="http://schemas.openxmlformats.org/wordprocessingml/2006/main" xmlns:w14="http://schemas.microsoft.com/office/word/2010/wordml" xmlns:w15="http://schemas.microsoft.com/office/word/2012/wordml" xmlns:w16se="http://schemas.microsoft.com/office/word/2015/wordml/symex" xmlns:wpg="http://schemas.microsoft.com/office/word/2010/wordprocessingGroup" xmlns:wpi="http://schemas.microsoft.com/office/word/2010/wordprocessingInk" xmlns:wne="http://schemas.microsoft.com/office/word/2006/wordml" xmlns:wps="http://schemas.microsoft.com/office/word/2010/wordprocessingShape" mc:Ignorable="w14 w15 w16se wp14">
+<w:comments xmlns:wpc="http://schemas.microsoft.com/office/word/2010/wordprocessingCanvas" xmlns:mc="http://schemas.openxmlformats.org/markup-compatibility/2006" xmlns:o="urn:schemas-microsoft-com:office:office" xmlns:r="http://schemas.openxmlformats.org/officeDocument/2006/relationships" xmlns:m="http://schemas.openxmlformats.org/officeDocument/2006/math" xmlns:v="urn:schemas-microsoft-com:vml" xmlns:wp14="http://schemas.microsoft.com/office/word/2010/wordprocessingDrawing" xmlns:wp="http://schemas.openxmlformats.org/drawingml/2006/wordprocessingDrawing" xmlns:w10="urn:schemas-microsoft-com:office:word" xmlns:w="http://schemas.openxmlformats.org/wordprocessingml/2006/main" xmlns:w14="http://schemas.microsoft.com/office/word/2010/wordml" xmlns:w15="http://schemas.microsoft.com/office/word/2012/wordml" xmlns:wpg="http://schemas.microsoft.com/office/word/2010/wordprocessingGroup" xmlns:wpi="http://schemas.microsoft.com/office/word/2010/wordprocessingInk" xmlns:wne="http://schemas.microsoft.com/office/word/2006/wordml" xmlns:wps="http://schemas.microsoft.com/office/word/2010/wordprocessingShape" mc:Ignorable="w14 w15 wp14">
   <w:comment w:id="0" w:author="Shane Havers" w:date="2017-05-16T11:14:00Z" w:initials="SH">
     <w:p>
       <w:pPr>
@@ -6496,7 +6284,7 @@
       </w:r>
     </w:p>
   </w:comment>
-  <w:comment w:id="5" w:author="Shane Havers" w:date="2017-05-16T12:53:00Z" w:initials="SH">
+  <w:comment w:id="4" w:author="Shane Havers" w:date="2017-05-16T12:53:00Z" w:initials="SH">
     <w:p>
       <w:pPr>
         <w:pStyle w:val="CommentText"/>
@@ -6512,7 +6300,7 @@
       </w:r>
     </w:p>
   </w:comment>
-  <w:comment w:id="6" w:author="Shane Havers" w:date="2017-05-16T12:54:00Z" w:initials="SH">
+  <w:comment w:id="5" w:author="Shane Havers" w:date="2017-05-16T12:54:00Z" w:initials="SH">
     <w:p>
       <w:pPr>
         <w:pStyle w:val="CommentText"/>
@@ -6528,7 +6316,7 @@
       </w:r>
     </w:p>
   </w:comment>
-  <w:comment w:id="7" w:author="Shane Havers" w:date="2017-05-17T21:18:00Z" w:initials="SH">
+  <w:comment w:id="6" w:author="Shane Havers" w:date="2017-05-17T21:18:00Z" w:initials="SH">
     <w:p>
       <w:pPr>
         <w:pStyle w:val="CommentText"/>
@@ -6544,7 +6332,7 @@
       </w:r>
     </w:p>
   </w:comment>
-  <w:comment w:id="11" w:author="Shane Havers" w:date="2017-05-16T12:12:00Z" w:initials="SH">
+  <w:comment w:id="10" w:author="Shane Havers" w:date="2017-05-16T12:12:00Z" w:initials="SH">
     <w:p>
       <w:pPr>
         <w:pStyle w:val="CommentText"/>
@@ -6564,7 +6352,7 @@
 </file>
 
 <file path=word/commentsExtended.xml><?xml version="1.0" encoding="utf-8"?>
-<w15:commentsEx xmlns:wpc="http://schemas.microsoft.com/office/word/2010/wordprocessingCanvas" xmlns:cx="http://schemas.microsoft.com/office/drawing/2014/chartex" xmlns:cx1="http://schemas.microsoft.com/office/drawing/2015/9/8/chartex" xmlns:cx2="http://schemas.microsoft.com/office/drawing/2015/10/21/chartex" xmlns:cx3="http://schemas.microsoft.com/office/drawing/2016/5/9/chartex" xmlns:cx4="http://schemas.microsoft.com/office/drawing/2016/5/10/chartex" xmlns:cx5="http://schemas.microsoft.com/office/drawing/2016/5/11/chartex" xmlns:mc="http://schemas.openxmlformats.org/markup-compatibility/2006" xmlns:o="urn:schemas-microsoft-com:office:office" xmlns:r="http://schemas.openxmlformats.org/officeDocument/2006/relationships" xmlns:m="http://schemas.openxmlformats.org/officeDocument/2006/math" xmlns:v="urn:schemas-microsoft-com:vml" xmlns:wp14="http://schemas.microsoft.com/office/word/2010/wordprocessingDrawing" xmlns:wp="http://schemas.openxmlformats.org/drawingml/2006/wordprocessingDrawing" xmlns:w10="urn:schemas-microsoft-com:office:word" xmlns:w="http://schemas.openxmlformats.org/wordprocessingml/2006/main" xmlns:w14="http://schemas.microsoft.com/office/word/2010/wordml" xmlns:w15="http://schemas.microsoft.com/office/word/2012/wordml" xmlns:w16se="http://schemas.microsoft.com/office/word/2015/wordml/symex" xmlns:wpg="http://schemas.microsoft.com/office/word/2010/wordprocessingGroup" xmlns:wpi="http://schemas.microsoft.com/office/word/2010/wordprocessingInk" xmlns:wne="http://schemas.microsoft.com/office/word/2006/wordml" xmlns:wps="http://schemas.microsoft.com/office/word/2010/wordprocessingShape" mc:Ignorable="w14 w15 w16se wp14">
+<w15:commentsEx xmlns:wpc="http://schemas.microsoft.com/office/word/2010/wordprocessingCanvas" xmlns:mc="http://schemas.openxmlformats.org/markup-compatibility/2006" xmlns:o="urn:schemas-microsoft-com:office:office" xmlns:r="http://schemas.openxmlformats.org/officeDocument/2006/relationships" xmlns:m="http://schemas.openxmlformats.org/officeDocument/2006/math" xmlns:v="urn:schemas-microsoft-com:vml" xmlns:wp14="http://schemas.microsoft.com/office/word/2010/wordprocessingDrawing" xmlns:wp="http://schemas.openxmlformats.org/drawingml/2006/wordprocessingDrawing" xmlns:w10="urn:schemas-microsoft-com:office:word" xmlns:w="http://schemas.openxmlformats.org/wordprocessingml/2006/main" xmlns:w14="http://schemas.microsoft.com/office/word/2010/wordml" xmlns:w15="http://schemas.microsoft.com/office/word/2012/wordml" xmlns:wpg="http://schemas.microsoft.com/office/word/2010/wordprocessingGroup" xmlns:wpi="http://schemas.microsoft.com/office/word/2010/wordprocessingInk" xmlns:wne="http://schemas.microsoft.com/office/word/2006/wordml" xmlns:wps="http://schemas.microsoft.com/office/word/2010/wordprocessingShape" mc:Ignorable="w14 w15 wp14">
   <w15:commentEx w15:paraId="1E4D7426" w15:done="1"/>
   <w15:commentEx w15:paraId="1C6D9891" w15:done="0"/>
   <w15:commentEx w15:paraId="3382C672" w15:done="0"/>
@@ -6577,7 +6365,7 @@
 </file>
 
 <file path=word/endnotes.xml><?xml version="1.0" encoding="utf-8"?>
-<w:endnotes xmlns:wpc="http://schemas.microsoft.com/office/word/2010/wordprocessingCanvas" xmlns:cx="http://schemas.microsoft.com/office/drawing/2014/chartex" xmlns:cx1="http://schemas.microsoft.com/office/drawing/2015/9/8/chartex" xmlns:cx2="http://schemas.microsoft.com/office/drawing/2015/10/21/chartex" xmlns:cx3="http://schemas.microsoft.com/office/drawing/2016/5/9/chartex" xmlns:cx4="http://schemas.microsoft.com/office/drawing/2016/5/10/chartex" xmlns:cx5="http://schemas.microsoft.com/office/drawing/2016/5/11/chartex" xmlns:mc="http://schemas.openxmlformats.org/markup-compatibility/2006" xmlns:o="urn:schemas-microsoft-com:office:office" xmlns:r="http://schemas.openxmlformats.org/officeDocument/2006/relationships" xmlns:m="http://schemas.openxmlformats.org/officeDocument/2006/math" xmlns:v="urn:schemas-microsoft-com:vml" xmlns:wp14="http://schemas.microsoft.com/office/word/2010/wordprocessingDrawing" xmlns:wp="http://schemas.openxmlformats.org/drawingml/2006/wordprocessingDrawing" xmlns:w10="urn:schemas-microsoft-com:office:word" xmlns:w="http://schemas.openxmlformats.org/wordprocessingml/2006/main" xmlns:w14="http://schemas.microsoft.com/office/word/2010/wordml" xmlns:w15="http://schemas.microsoft.com/office/word/2012/wordml" xmlns:w16se="http://schemas.microsoft.com/office/word/2015/wordml/symex" xmlns:wpg="http://schemas.microsoft.com/office/word/2010/wordprocessingGroup" xmlns:wpi="http://schemas.microsoft.com/office/word/2010/wordprocessingInk" xmlns:wne="http://schemas.microsoft.com/office/word/2006/wordml" xmlns:wps="http://schemas.microsoft.com/office/word/2010/wordprocessingShape" mc:Ignorable="w14 w15 w16se wp14">
+<w:endnotes xmlns:wpc="http://schemas.microsoft.com/office/word/2010/wordprocessingCanvas" xmlns:mc="http://schemas.openxmlformats.org/markup-compatibility/2006" xmlns:o="urn:schemas-microsoft-com:office:office" xmlns:r="http://schemas.openxmlformats.org/officeDocument/2006/relationships" xmlns:m="http://schemas.openxmlformats.org/officeDocument/2006/math" xmlns:v="urn:schemas-microsoft-com:vml" xmlns:wp14="http://schemas.microsoft.com/office/word/2010/wordprocessingDrawing" xmlns:wp="http://schemas.openxmlformats.org/drawingml/2006/wordprocessingDrawing" xmlns:w10="urn:schemas-microsoft-com:office:word" xmlns:w="http://schemas.openxmlformats.org/wordprocessingml/2006/main" xmlns:w14="http://schemas.microsoft.com/office/word/2010/wordml" xmlns:w15="http://schemas.microsoft.com/office/word/2012/wordml" xmlns:wpg="http://schemas.microsoft.com/office/word/2010/wordprocessingGroup" xmlns:wpi="http://schemas.microsoft.com/office/word/2010/wordprocessingInk" xmlns:wne="http://schemas.microsoft.com/office/word/2006/wordml" xmlns:wps="http://schemas.microsoft.com/office/word/2010/wordprocessingShape" mc:Ignorable="w14 w15 wp14">
   <w:endnote w:type="separator" w:id="-1">
     <w:p>
       <w:pPr>
@@ -6602,7 +6390,7 @@
 </file>
 
 <file path=word/footer1.xml><?xml version="1.0" encoding="utf-8"?>
-<w:ftr xmlns:wpc="http://schemas.microsoft.com/office/word/2010/wordprocessingCanvas" xmlns:cx="http://schemas.microsoft.com/office/drawing/2014/chartex" xmlns:cx1="http://schemas.microsoft.com/office/drawing/2015/9/8/chartex" xmlns:cx2="http://schemas.microsoft.com/office/drawing/2015/10/21/chartex" xmlns:cx3="http://schemas.microsoft.com/office/drawing/2016/5/9/chartex" xmlns:cx4="http://schemas.microsoft.com/office/drawing/2016/5/10/chartex" xmlns:cx5="http://schemas.microsoft.com/office/drawing/2016/5/11/chartex" xmlns:mc="http://schemas.openxmlformats.org/markup-compatibility/2006" xmlns:o="urn:schemas-microsoft-com:office:office" xmlns:r="http://schemas.openxmlformats.org/officeDocument/2006/relationships" xmlns:m="http://schemas.openxmlformats.org/officeDocument/2006/math" xmlns:v="urn:schemas-microsoft-com:vml" xmlns:wp14="http://schemas.microsoft.com/office/word/2010/wordprocessingDrawing" xmlns:wp="http://schemas.openxmlformats.org/drawingml/2006/wordprocessingDrawing" xmlns:w10="urn:schemas-microsoft-com:office:word" xmlns:w="http://schemas.openxmlformats.org/wordprocessingml/2006/main" xmlns:w14="http://schemas.microsoft.com/office/word/2010/wordml" xmlns:w15="http://schemas.microsoft.com/office/word/2012/wordml" xmlns:w16se="http://schemas.microsoft.com/office/word/2015/wordml/symex" xmlns:wpg="http://schemas.microsoft.com/office/word/2010/wordprocessingGroup" xmlns:wpi="http://schemas.microsoft.com/office/word/2010/wordprocessingInk" xmlns:wne="http://schemas.microsoft.com/office/word/2006/wordml" xmlns:wps="http://schemas.microsoft.com/office/word/2010/wordprocessingShape" mc:Ignorable="w14 w15 w16se wp14">
+<w:ftr xmlns:wpc="http://schemas.microsoft.com/office/word/2010/wordprocessingCanvas" xmlns:mc="http://schemas.openxmlformats.org/markup-compatibility/2006" xmlns:o="urn:schemas-microsoft-com:office:office" xmlns:r="http://schemas.openxmlformats.org/officeDocument/2006/relationships" xmlns:m="http://schemas.openxmlformats.org/officeDocument/2006/math" xmlns:v="urn:schemas-microsoft-com:vml" xmlns:wp14="http://schemas.microsoft.com/office/word/2010/wordprocessingDrawing" xmlns:wp="http://schemas.openxmlformats.org/drawingml/2006/wordprocessingDrawing" xmlns:w10="urn:schemas-microsoft-com:office:word" xmlns:w="http://schemas.openxmlformats.org/wordprocessingml/2006/main" xmlns:w14="http://schemas.microsoft.com/office/word/2010/wordml" xmlns:w15="http://schemas.microsoft.com/office/word/2012/wordml" xmlns:wpg="http://schemas.microsoft.com/office/word/2010/wordprocessingGroup" xmlns:wpi="http://schemas.microsoft.com/office/word/2010/wordprocessingInk" xmlns:wne="http://schemas.microsoft.com/office/word/2006/wordml" xmlns:wps="http://schemas.microsoft.com/office/word/2010/wordprocessingShape" mc:Ignorable="w14 w15 wp14">
   <w:sdt>
     <w:sdtPr>
       <w:id w:val="-2052372562"/>
@@ -6611,6 +6399,7 @@
         <w:docPartUnique/>
       </w:docPartObj>
     </w:sdtPr>
+    <w:sdtEndPr/>
     <w:sdtContent>
       <w:sdt>
         <w:sdtPr>
@@ -6620,6 +6409,7 @@
             <w:docPartUnique/>
           </w:docPartObj>
         </w:sdtPr>
+        <w:sdtEndPr/>
         <w:sdtContent>
           <w:p>
             <w:pPr>
@@ -6660,7 +6450,7 @@
                 <w:bCs/>
                 <w:noProof/>
               </w:rPr>
-              <w:t>12</w:t>
+              <w:t>7</w:t>
             </w:r>
             <w:r>
               <w:rPr>
@@ -6731,7 +6521,7 @@
 </file>
 
 <file path=word/footnotes.xml><?xml version="1.0" encoding="utf-8"?>
-<w:footnotes xmlns:wpc="http://schemas.microsoft.com/office/word/2010/wordprocessingCanvas" xmlns:cx="http://schemas.microsoft.com/office/drawing/2014/chartex" xmlns:cx1="http://schemas.microsoft.com/office/drawing/2015/9/8/chartex" xmlns:cx2="http://schemas.microsoft.com/office/drawing/2015/10/21/chartex" xmlns:cx3="http://schemas.microsoft.com/office/drawing/2016/5/9/chartex" xmlns:cx4="http://schemas.microsoft.com/office/drawing/2016/5/10/chartex" xmlns:cx5="http://schemas.microsoft.com/office/drawing/2016/5/11/chartex" xmlns:mc="http://schemas.openxmlformats.org/markup-compatibility/2006" xmlns:o="urn:schemas-microsoft-com:office:office" xmlns:r="http://schemas.openxmlformats.org/officeDocument/2006/relationships" xmlns:m="http://schemas.openxmlformats.org/officeDocument/2006/math" xmlns:v="urn:schemas-microsoft-com:vml" xmlns:wp14="http://schemas.microsoft.com/office/word/2010/wordprocessingDrawing" xmlns:wp="http://schemas.openxmlformats.org/drawingml/2006/wordprocessingDrawing" xmlns:w10="urn:schemas-microsoft-com:office:word" xmlns:w="http://schemas.openxmlformats.org/wordprocessingml/2006/main" xmlns:w14="http://schemas.microsoft.com/office/word/2010/wordml" xmlns:w15="http://schemas.microsoft.com/office/word/2012/wordml" xmlns:w16se="http://schemas.microsoft.com/office/word/2015/wordml/symex" xmlns:wpg="http://schemas.microsoft.com/office/word/2010/wordprocessingGroup" xmlns:wpi="http://schemas.microsoft.com/office/word/2010/wordprocessingInk" xmlns:wne="http://schemas.microsoft.com/office/word/2006/wordml" xmlns:wps="http://schemas.microsoft.com/office/word/2010/wordprocessingShape" mc:Ignorable="w14 w15 w16se wp14">
+<w:footnotes xmlns:wpc="http://schemas.microsoft.com/office/word/2010/wordprocessingCanvas" xmlns:mc="http://schemas.openxmlformats.org/markup-compatibility/2006" xmlns:o="urn:schemas-microsoft-com:office:office" xmlns:r="http://schemas.openxmlformats.org/officeDocument/2006/relationships" xmlns:m="http://schemas.openxmlformats.org/officeDocument/2006/math" xmlns:v="urn:schemas-microsoft-com:vml" xmlns:wp14="http://schemas.microsoft.com/office/word/2010/wordprocessingDrawing" xmlns:wp="http://schemas.openxmlformats.org/drawingml/2006/wordprocessingDrawing" xmlns:w10="urn:schemas-microsoft-com:office:word" xmlns:w="http://schemas.openxmlformats.org/wordprocessingml/2006/main" xmlns:w14="http://schemas.microsoft.com/office/word/2010/wordml" xmlns:w15="http://schemas.microsoft.com/office/word/2012/wordml" xmlns:wpg="http://schemas.microsoft.com/office/word/2010/wordprocessingGroup" xmlns:wpi="http://schemas.microsoft.com/office/word/2010/wordprocessingInk" xmlns:wne="http://schemas.microsoft.com/office/word/2006/wordml" xmlns:wps="http://schemas.microsoft.com/office/word/2010/wordprocessingShape" mc:Ignorable="w14 w15 wp14">
   <w:footnote w:type="separator" w:id="-1">
     <w:p>
       <w:pPr>
@@ -6756,7 +6546,7 @@
 </file>
 
 <file path=word/numbering.xml><?xml version="1.0" encoding="utf-8"?>
-<w:numbering xmlns:wpc="http://schemas.microsoft.com/office/word/2010/wordprocessingCanvas" xmlns:cx="http://schemas.microsoft.com/office/drawing/2014/chartex" xmlns:cx1="http://schemas.microsoft.com/office/drawing/2015/9/8/chartex" xmlns:cx2="http://schemas.microsoft.com/office/drawing/2015/10/21/chartex" xmlns:cx3="http://schemas.microsoft.com/office/drawing/2016/5/9/chartex" xmlns:cx4="http://schemas.microsoft.com/office/drawing/2016/5/10/chartex" xmlns:cx5="http://schemas.microsoft.com/office/drawing/2016/5/11/chartex" xmlns:mc="http://schemas.openxmlformats.org/markup-compatibility/2006" xmlns:o="urn:schemas-microsoft-com:office:office" xmlns:r="http://schemas.openxmlformats.org/officeDocument/2006/relationships" xmlns:m="http://schemas.openxmlformats.org/officeDocument/2006/math" xmlns:v="urn:schemas-microsoft-com:vml" xmlns:wp14="http://schemas.microsoft.com/office/word/2010/wordprocessingDrawing" xmlns:wp="http://schemas.openxmlformats.org/drawingml/2006/wordprocessingDrawing" xmlns:w10="urn:schemas-microsoft-com:office:word" xmlns:w="http://schemas.openxmlformats.org/wordprocessingml/2006/main" xmlns:w14="http://schemas.microsoft.com/office/word/2010/wordml" xmlns:w15="http://schemas.microsoft.com/office/word/2012/wordml" xmlns:w16se="http://schemas.microsoft.com/office/word/2015/wordml/symex" xmlns:wpg="http://schemas.microsoft.com/office/word/2010/wordprocessingGroup" xmlns:wpi="http://schemas.microsoft.com/office/word/2010/wordprocessingInk" xmlns:wne="http://schemas.microsoft.com/office/word/2006/wordml" xmlns:wps="http://schemas.microsoft.com/office/word/2010/wordprocessingShape" mc:Ignorable="w14 w15 w16se wp14">
+<w:numbering xmlns:wpc="http://schemas.microsoft.com/office/word/2010/wordprocessingCanvas" xmlns:mc="http://schemas.openxmlformats.org/markup-compatibility/2006" xmlns:o="urn:schemas-microsoft-com:office:office" xmlns:r="http://schemas.openxmlformats.org/officeDocument/2006/relationships" xmlns:m="http://schemas.openxmlformats.org/officeDocument/2006/math" xmlns:v="urn:schemas-microsoft-com:vml" xmlns:wp14="http://schemas.microsoft.com/office/word/2010/wordprocessingDrawing" xmlns:wp="http://schemas.openxmlformats.org/drawingml/2006/wordprocessingDrawing" xmlns:w10="urn:schemas-microsoft-com:office:word" xmlns:w="http://schemas.openxmlformats.org/wordprocessingml/2006/main" xmlns:w14="http://schemas.microsoft.com/office/word/2010/wordml" xmlns:w15="http://schemas.microsoft.com/office/word/2012/wordml" xmlns:wpg="http://schemas.microsoft.com/office/word/2010/wordprocessingGroup" xmlns:wpi="http://schemas.microsoft.com/office/word/2010/wordprocessingInk" xmlns:wne="http://schemas.microsoft.com/office/word/2006/wordml" xmlns:wps="http://schemas.microsoft.com/office/word/2010/wordprocessingShape" mc:Ignorable="w14 w15 wp14">
   <w:abstractNum w:abstractNumId="0" w15:restartNumberingAfterBreak="0">
     <w:nsid w:val="0D4A039E"/>
     <w:multiLevelType w:val="hybridMultilevel"/>
@@ -7315,7 +7105,7 @@
 </file>
 
 <file path=word/people.xml><?xml version="1.0" encoding="utf-8"?>
-<w15:people xmlns:wpc="http://schemas.microsoft.com/office/word/2010/wordprocessingCanvas" xmlns:cx="http://schemas.microsoft.com/office/drawing/2014/chartex" xmlns:cx1="http://schemas.microsoft.com/office/drawing/2015/9/8/chartex" xmlns:cx2="http://schemas.microsoft.com/office/drawing/2015/10/21/chartex" xmlns:cx3="http://schemas.microsoft.com/office/drawing/2016/5/9/chartex" xmlns:cx4="http://schemas.microsoft.com/office/drawing/2016/5/10/chartex" xmlns:cx5="http://schemas.microsoft.com/office/drawing/2016/5/11/chartex" xmlns:mc="http://schemas.openxmlformats.org/markup-compatibility/2006" xmlns:o="urn:schemas-microsoft-com:office:office" xmlns:r="http://schemas.openxmlformats.org/officeDocument/2006/relationships" xmlns:m="http://schemas.openxmlformats.org/officeDocument/2006/math" xmlns:v="urn:schemas-microsoft-com:vml" xmlns:wp14="http://schemas.microsoft.com/office/word/2010/wordprocessingDrawing" xmlns:wp="http://schemas.openxmlformats.org/drawingml/2006/wordprocessingDrawing" xmlns:w10="urn:schemas-microsoft-com:office:word" xmlns:w="http://schemas.openxmlformats.org/wordprocessingml/2006/main" xmlns:w14="http://schemas.microsoft.com/office/word/2010/wordml" xmlns:w15="http://schemas.microsoft.com/office/word/2012/wordml" xmlns:w16se="http://schemas.microsoft.com/office/word/2015/wordml/symex" xmlns:wpg="http://schemas.microsoft.com/office/word/2010/wordprocessingGroup" xmlns:wpi="http://schemas.microsoft.com/office/word/2010/wordprocessingInk" xmlns:wne="http://schemas.microsoft.com/office/word/2006/wordml" xmlns:wps="http://schemas.microsoft.com/office/word/2010/wordprocessingShape" mc:Ignorable="w14 w15 w16se wp14">
+<w15:people xmlns:wpc="http://schemas.microsoft.com/office/word/2010/wordprocessingCanvas" xmlns:mc="http://schemas.openxmlformats.org/markup-compatibility/2006" xmlns:o="urn:schemas-microsoft-com:office:office" xmlns:r="http://schemas.openxmlformats.org/officeDocument/2006/relationships" xmlns:m="http://schemas.openxmlformats.org/officeDocument/2006/math" xmlns:v="urn:schemas-microsoft-com:vml" xmlns:wp14="http://schemas.microsoft.com/office/word/2010/wordprocessingDrawing" xmlns:wp="http://schemas.openxmlformats.org/drawingml/2006/wordprocessingDrawing" xmlns:w10="urn:schemas-microsoft-com:office:word" xmlns:w="http://schemas.openxmlformats.org/wordprocessingml/2006/main" xmlns:w14="http://schemas.microsoft.com/office/word/2010/wordml" xmlns:w15="http://schemas.microsoft.com/office/word/2012/wordml" xmlns:wpg="http://schemas.microsoft.com/office/word/2010/wordprocessingGroup" xmlns:wpi="http://schemas.microsoft.com/office/word/2010/wordprocessingInk" xmlns:wne="http://schemas.microsoft.com/office/word/2006/wordml" xmlns:wps="http://schemas.microsoft.com/office/word/2010/wordprocessingShape" mc:Ignorable="w14 w15 wp14">
   <w15:person w15:author="Shane Havers">
     <w15:presenceInfo w15:providerId="Windows Live" w15:userId="777a5e6e5c76f708"/>
   </w15:person>
@@ -7323,7 +7113,7 @@
 </file>
 
 <file path=word/styles.xml><?xml version="1.0" encoding="utf-8"?>
-<w:styles xmlns:mc="http://schemas.openxmlformats.org/markup-compatibility/2006" xmlns:r="http://schemas.openxmlformats.org/officeDocument/2006/relationships" xmlns:w="http://schemas.openxmlformats.org/wordprocessingml/2006/main" xmlns:w14="http://schemas.microsoft.com/office/word/2010/wordml" xmlns:w15="http://schemas.microsoft.com/office/word/2012/wordml" xmlns:w16se="http://schemas.microsoft.com/office/word/2015/wordml/symex" mc:Ignorable="w14 w15 w16se">
+<w:styles xmlns:mc="http://schemas.openxmlformats.org/markup-compatibility/2006" xmlns:r="http://schemas.openxmlformats.org/officeDocument/2006/relationships" xmlns:w="http://schemas.openxmlformats.org/wordprocessingml/2006/main" xmlns:w14="http://schemas.microsoft.com/office/word/2010/wordml" xmlns:w15="http://schemas.microsoft.com/office/word/2012/wordml" mc:Ignorable="w14 w15">
   <w:docDefaults>
     <w:rPrDefault>
       <w:rPr>
@@ -7339,7 +7129,7 @@
       </w:pPr>
     </w:pPrDefault>
   </w:docDefaults>
-  <w:latentStyles w:defLockedState="0" w:defUIPriority="99" w:defSemiHidden="0" w:defUnhideWhenUsed="0" w:defQFormat="0" w:count="374">
+  <w:latentStyles w:defLockedState="0" w:defUIPriority="99" w:defSemiHidden="0" w:defUnhideWhenUsed="0" w:defQFormat="0" w:count="371">
     <w:lsdException w:name="Normal" w:uiPriority="0" w:qFormat="1"/>
     <w:lsdException w:name="heading 1" w:uiPriority="9" w:qFormat="1"/>
     <w:lsdException w:name="heading 2" w:semiHidden="1" w:uiPriority="9" w:unhideWhenUsed="1" w:qFormat="1"/>
@@ -7711,9 +7501,6 @@
     <w:lsdException w:name="List Table 5 Dark Accent 6" w:uiPriority="50"/>
     <w:lsdException w:name="List Table 6 Colorful Accent 6" w:uiPriority="51"/>
     <w:lsdException w:name="List Table 7 Colorful Accent 6" w:uiPriority="52"/>
-    <w:lsdException w:name="Mention" w:semiHidden="1" w:unhideWhenUsed="1"/>
-    <w:lsdException w:name="Smart Hyperlink" w:semiHidden="1" w:unhideWhenUsed="1"/>
-    <w:lsdException w:name="Hashtag" w:semiHidden="1" w:unhideWhenUsed="1"/>
   </w:latentStyles>
   <w:style w:type="paragraph" w:default="1" w:styleId="Normal">
     <w:name w:val="Normal"/>
@@ -7791,6 +7578,7 @@
   <w:style w:type="character" w:default="1" w:styleId="DefaultParagraphFont">
     <w:name w:val="Default Paragraph Font"/>
     <w:uiPriority w:val="1"/>
+    <w:semiHidden/>
     <w:unhideWhenUsed/>
   </w:style>
   <w:style w:type="table" w:default="1" w:styleId="TableNormal">
@@ -8115,548 +7903,6 @@
     </w:rPr>
   </w:style>
 </w:styles>
-</file>
-
-<file path=word/glossary/document.xml><?xml version="1.0" encoding="utf-8"?>
-<w:glossaryDocument xmlns:wpc="http://schemas.microsoft.com/office/word/2010/wordprocessingCanvas" xmlns:cx="http://schemas.microsoft.com/office/drawing/2014/chartex" xmlns:cx1="http://schemas.microsoft.com/office/drawing/2015/9/8/chartex" xmlns:cx2="http://schemas.microsoft.com/office/drawing/2015/10/21/chartex" xmlns:cx3="http://schemas.microsoft.com/office/drawing/2016/5/9/chartex" xmlns:cx4="http://schemas.microsoft.com/office/drawing/2016/5/10/chartex" xmlns:cx5="http://schemas.microsoft.com/office/drawing/2016/5/11/chartex" xmlns:mc="http://schemas.openxmlformats.org/markup-compatibility/2006" xmlns:o="urn:schemas-microsoft-com:office:office" xmlns:r="http://schemas.openxmlformats.org/officeDocument/2006/relationships" xmlns:m="http://schemas.openxmlformats.org/officeDocument/2006/math" xmlns:v="urn:schemas-microsoft-com:vml" xmlns:wp14="http://schemas.microsoft.com/office/word/2010/wordprocessingDrawing" xmlns:wp="http://schemas.openxmlformats.org/drawingml/2006/wordprocessingDrawing" xmlns:w10="urn:schemas-microsoft-com:office:word" xmlns:w="http://schemas.openxmlformats.org/wordprocessingml/2006/main" xmlns:w14="http://schemas.microsoft.com/office/word/2010/wordml" xmlns:w15="http://schemas.microsoft.com/office/word/2012/wordml" xmlns:w16se="http://schemas.microsoft.com/office/word/2015/wordml/symex" xmlns:wpg="http://schemas.microsoft.com/office/word/2010/wordprocessingGroup" xmlns:wpi="http://schemas.microsoft.com/office/word/2010/wordprocessingInk" xmlns:wne="http://schemas.microsoft.com/office/word/2006/wordml" xmlns:wps="http://schemas.microsoft.com/office/word/2010/wordprocessingShape" mc:Ignorable="w14 w15 w16se wp14"/>
-</file>
-
-<file path=word/glossary/fontTable.xml><?xml version="1.0" encoding="utf-8"?>
-<w:fonts xmlns:mc="http://schemas.openxmlformats.org/markup-compatibility/2006" xmlns:r="http://schemas.openxmlformats.org/officeDocument/2006/relationships" xmlns:w="http://schemas.openxmlformats.org/wordprocessingml/2006/main" xmlns:w14="http://schemas.microsoft.com/office/word/2010/wordml" xmlns:w15="http://schemas.microsoft.com/office/word/2012/wordml" xmlns:w16se="http://schemas.microsoft.com/office/word/2015/wordml/symex" mc:Ignorable="w14 w15 w16se">
-  <w:font w:name="Times New Roman">
-    <w:panose1 w:val="02020603050405020304"/>
-    <w:charset w:val="00"/>
-    <w:family w:val="roman"/>
-    <w:pitch w:val="variable"/>
-    <w:sig w:usb0="E0002EFF" w:usb1="C000785B" w:usb2="00000009" w:usb3="00000000" w:csb0="000001FF" w:csb1="00000000"/>
-  </w:font>
-  <w:font w:name="Calibri">
-    <w:panose1 w:val="020F0502020204030204"/>
-    <w:charset w:val="00"/>
-    <w:family w:val="swiss"/>
-    <w:pitch w:val="variable"/>
-    <w:sig w:usb0="E0002AFF" w:usb1="C000247B" w:usb2="00000009" w:usb3="00000000" w:csb0="000001FF" w:csb1="00000000"/>
-  </w:font>
-  <w:font w:name="Calibri Light">
-    <w:panose1 w:val="020F0302020204030204"/>
-    <w:charset w:val="00"/>
-    <w:family w:val="swiss"/>
-    <w:pitch w:val="variable"/>
-    <w:sig w:usb0="E0002AFF" w:usb1="C000247B" w:usb2="00000009" w:usb3="00000000" w:csb0="000001FF" w:csb1="00000000"/>
-  </w:font>
-  <w:font w:name="Segoe UI">
-    <w:panose1 w:val="020B0502040204020203"/>
-    <w:charset w:val="00"/>
-    <w:family w:val="swiss"/>
-    <w:pitch w:val="variable"/>
-    <w:sig w:usb0="E4002EFF" w:usb1="C000E47F" w:usb2="00000009" w:usb3="00000000" w:csb0="000001FF" w:csb1="00000000"/>
-  </w:font>
-  <w:font w:name="Cambria Math">
-    <w:panose1 w:val="02040503050406030204"/>
-    <w:charset w:val="00"/>
-    <w:family w:val="roman"/>
-    <w:pitch w:val="variable"/>
-    <w:sig w:usb0="E00002FF" w:usb1="420024FF" w:usb2="00000000" w:usb3="00000000" w:csb0="0000019F" w:csb1="00000000"/>
-  </w:font>
-  <w:font w:name="CMR10">
-    <w:altName w:val="Calibri"/>
-    <w:panose1 w:val="00000000000000000000"/>
-    <w:charset w:val="00"/>
-    <w:family w:val="auto"/>
-    <w:notTrueType/>
-    <w:pitch w:val="default"/>
-    <w:sig w:usb0="00000003" w:usb1="00000000" w:usb2="00000000" w:usb3="00000000" w:csb0="00000001" w:csb1="00000000"/>
-  </w:font>
-  <w:font w:name="Courier New">
-    <w:panose1 w:val="02070309020205020404"/>
-    <w:charset w:val="00"/>
-    <w:family w:val="modern"/>
-    <w:pitch w:val="fixed"/>
-    <w:sig w:usb0="E0002EFF" w:usb1="C0007843" w:usb2="00000009" w:usb3="00000000" w:csb0="000001FF" w:csb1="00000000"/>
-  </w:font>
-</w:fonts>
-</file>
-
-<file path=word/glossary/settings.xml><?xml version="1.0" encoding="utf-8"?>
-<w:settings xmlns:mc="http://schemas.openxmlformats.org/markup-compatibility/2006" xmlns:o="urn:schemas-microsoft-com:office:office" xmlns:r="http://schemas.openxmlformats.org/officeDocument/2006/relationships" xmlns:m="http://schemas.openxmlformats.org/officeDocument/2006/math" xmlns:v="urn:schemas-microsoft-com:vml" xmlns:w10="urn:schemas-microsoft-com:office:word" xmlns:w="http://schemas.openxmlformats.org/wordprocessingml/2006/main" xmlns:w14="http://schemas.microsoft.com/office/word/2010/wordml" xmlns:w15="http://schemas.microsoft.com/office/word/2012/wordml" xmlns:w16se="http://schemas.microsoft.com/office/word/2015/wordml/symex" xmlns:sl="http://schemas.openxmlformats.org/schemaLibrary/2006/main" mc:Ignorable="w14 w15 w16se">
-  <w:view w:val="normal"/>
-  <w:defaultTabStop w:val="720"/>
-  <w:characterSpacingControl w:val="doNotCompress"/>
-  <w:compat>
-    <w:useFELayout/>
-    <w:compatSetting w:name="compatibilityMode" w:uri="http://schemas.microsoft.com/office/word" w:val="15"/>
-    <w:compatSetting w:name="overrideTableStyleFontSizeAndJustification" w:uri="http://schemas.microsoft.com/office/word" w:val="1"/>
-    <w:compatSetting w:name="enableOpenTypeFeatures" w:uri="http://schemas.microsoft.com/office/word" w:val="1"/>
-    <w:compatSetting w:name="doNotFlipMirrorIndents" w:uri="http://schemas.microsoft.com/office/word" w:val="1"/>
-    <w:compatSetting w:name="differentiateMultirowTableHeaders" w:uri="http://schemas.microsoft.com/office/word" w:val="1"/>
-  </w:compat>
-  <w:rsids>
-    <w:rsidRoot w:val="004A2200"/>
-    <w:rsid w:val="004A2200"/>
-  </w:rsids>
-  <m:mathPr>
-    <m:mathFont m:val="Cambria Math"/>
-    <m:brkBin m:val="before"/>
-    <m:brkBinSub m:val="--"/>
-    <m:smallFrac m:val="0"/>
-    <m:dispDef/>
-    <m:lMargin m:val="0"/>
-    <m:rMargin m:val="0"/>
-    <m:defJc m:val="centerGroup"/>
-    <m:wrapIndent m:val="1440"/>
-    <m:intLim m:val="subSup"/>
-    <m:naryLim m:val="undOvr"/>
-  </m:mathPr>
-  <w:themeFontLang w:val="en-AU"/>
-  <w:clrSchemeMapping w:bg1="light1" w:t1="dark1" w:bg2="light2" w:t2="dark2" w:accent1="accent1" w:accent2="accent2" w:accent3="accent3" w:accent4="accent4" w:accent5="accent5" w:accent6="accent6" w:hyperlink="hyperlink" w:followedHyperlink="followedHyperlink"/>
-  <w:decimalSymbol w:val="."/>
-  <w:listSeparator w:val=","/>
-  <w15:chartTrackingRefBased/>
-</w:settings>
-</file>
-
-<file path=word/glossary/styles.xml><?xml version="1.0" encoding="utf-8"?>
-<w:styles xmlns:mc="http://schemas.openxmlformats.org/markup-compatibility/2006" xmlns:r="http://schemas.openxmlformats.org/officeDocument/2006/relationships" xmlns:w="http://schemas.openxmlformats.org/wordprocessingml/2006/main" xmlns:w14="http://schemas.microsoft.com/office/word/2010/wordml" xmlns:w15="http://schemas.microsoft.com/office/word/2012/wordml" xmlns:w16se="http://schemas.microsoft.com/office/word/2015/wordml/symex" mc:Ignorable="w14 w15 w16se">
-  <w:docDefaults>
-    <w:rPrDefault>
-      <w:rPr>
-        <w:rFonts w:asciiTheme="minorHAnsi" w:eastAsiaTheme="minorEastAsia" w:hAnsiTheme="minorHAnsi" w:cstheme="minorBidi"/>
-        <w:sz w:val="22"/>
-        <w:szCs w:val="22"/>
-        <w:lang w:val="en-AU" w:eastAsia="en-AU" w:bidi="ar-SA"/>
-      </w:rPr>
-    </w:rPrDefault>
-    <w:pPrDefault>
-      <w:pPr>
-        <w:spacing w:after="160" w:line="259" w:lineRule="auto"/>
-      </w:pPr>
-    </w:pPrDefault>
-  </w:docDefaults>
-  <w:latentStyles w:defLockedState="0" w:defUIPriority="99" w:defSemiHidden="0" w:defUnhideWhenUsed="0" w:defQFormat="0" w:count="374">
-    <w:lsdException w:name="Normal" w:uiPriority="0" w:qFormat="1"/>
-    <w:lsdException w:name="heading 1" w:uiPriority="9" w:qFormat="1"/>
-    <w:lsdException w:name="heading 2" w:semiHidden="1" w:uiPriority="9" w:unhideWhenUsed="1" w:qFormat="1"/>
-    <w:lsdException w:name="heading 3" w:semiHidden="1" w:uiPriority="9" w:unhideWhenUsed="1" w:qFormat="1"/>
-    <w:lsdException w:name="heading 4" w:semiHidden="1" w:uiPriority="9" w:unhideWhenUsed="1" w:qFormat="1"/>
-    <w:lsdException w:name="heading 5" w:semiHidden="1" w:uiPriority="9" w:unhideWhenUsed="1" w:qFormat="1"/>
-    <w:lsdException w:name="heading 6" w:semiHidden="1" w:uiPriority="9" w:unhideWhenUsed="1" w:qFormat="1"/>
-    <w:lsdException w:name="heading 7" w:semiHidden="1" w:uiPriority="9" w:unhideWhenUsed="1" w:qFormat="1"/>
-    <w:lsdException w:name="heading 8" w:semiHidden="1" w:uiPriority="9" w:unhideWhenUsed="1" w:qFormat="1"/>
-    <w:lsdException w:name="heading 9" w:semiHidden="1" w:uiPriority="9" w:unhideWhenUsed="1" w:qFormat="1"/>
-    <w:lsdException w:name="index 1" w:semiHidden="1" w:unhideWhenUsed="1"/>
-    <w:lsdException w:name="index 2" w:semiHidden="1" w:unhideWhenUsed="1"/>
-    <w:lsdException w:name="index 3" w:semiHidden="1" w:unhideWhenUsed="1"/>
-    <w:lsdException w:name="index 4" w:semiHidden="1" w:unhideWhenUsed="1"/>
-    <w:lsdException w:name="index 5" w:semiHidden="1" w:unhideWhenUsed="1"/>
-    <w:lsdException w:name="index 6" w:semiHidden="1" w:unhideWhenUsed="1"/>
-    <w:lsdException w:name="index 7" w:semiHidden="1" w:unhideWhenUsed="1"/>
-    <w:lsdException w:name="index 8" w:semiHidden="1" w:unhideWhenUsed="1"/>
-    <w:lsdException w:name="index 9" w:semiHidden="1" w:unhideWhenUsed="1"/>
-    <w:lsdException w:name="toc 1" w:semiHidden="1" w:uiPriority="39" w:unhideWhenUsed="1"/>
-    <w:lsdException w:name="toc 2" w:semiHidden="1" w:uiPriority="39" w:unhideWhenUsed="1"/>
-    <w:lsdException w:name="toc 3" w:semiHidden="1" w:uiPriority="39" w:unhideWhenUsed="1"/>
-    <w:lsdException w:name="toc 4" w:semiHidden="1" w:uiPriority="39" w:unhideWhenUsed="1"/>
-    <w:lsdException w:name="toc 5" w:semiHidden="1" w:uiPriority="39" w:unhideWhenUsed="1"/>
-    <w:lsdException w:name="toc 6" w:semiHidden="1" w:uiPriority="39" w:unhideWhenUsed="1"/>
-    <w:lsdException w:name="toc 7" w:semiHidden="1" w:uiPriority="39" w:unhideWhenUsed="1"/>
-    <w:lsdException w:name="toc 8" w:semiHidden="1" w:uiPriority="39" w:unhideWhenUsed="1"/>
-    <w:lsdException w:name="toc 9" w:semiHidden="1" w:uiPriority="39" w:unhideWhenUsed="1"/>
-    <w:lsdException w:name="Normal Indent" w:semiHidden="1" w:unhideWhenUsed="1"/>
-    <w:lsdException w:name="footnote text" w:semiHidden="1" w:unhideWhenUsed="1"/>
-    <w:lsdException w:name="annotation text" w:semiHidden="1" w:unhideWhenUsed="1"/>
-    <w:lsdException w:name="header" w:semiHidden="1" w:unhideWhenUsed="1"/>
-    <w:lsdException w:name="footer" w:semiHidden="1" w:unhideWhenUsed="1"/>
-    <w:lsdException w:name="index heading" w:semiHidden="1" w:unhideWhenUsed="1"/>
-    <w:lsdException w:name="caption" w:semiHidden="1" w:uiPriority="35" w:unhideWhenUsed="1" w:qFormat="1"/>
-    <w:lsdException w:name="table of figures" w:semiHidden="1" w:unhideWhenUsed="1"/>
-    <w:lsdException w:name="envelope address" w:semiHidden="1" w:unhideWhenUsed="1"/>
-    <w:lsdException w:name="envelope return" w:semiHidden="1" w:unhideWhenUsed="1"/>
-    <w:lsdException w:name="footnote reference" w:semiHidden="1" w:unhideWhenUsed="1"/>
-    <w:lsdException w:name="annotation reference" w:semiHidden="1" w:unhideWhenUsed="1"/>
-    <w:lsdException w:name="line number" w:semiHidden="1" w:unhideWhenUsed="1"/>
-    <w:lsdException w:name="page number" w:semiHidden="1" w:unhideWhenUsed="1"/>
-    <w:lsdException w:name="endnote reference" w:semiHidden="1" w:unhideWhenUsed="1"/>
-    <w:lsdException w:name="endnote text" w:semiHidden="1" w:unhideWhenUsed="1"/>
-    <w:lsdException w:name="table of authorities" w:semiHidden="1" w:unhideWhenUsed="1"/>
-    <w:lsdException w:name="macro" w:semiHidden="1" w:unhideWhenUsed="1"/>
-    <w:lsdException w:name="toa heading" w:semiHidden="1" w:unhideWhenUsed="1"/>
-    <w:lsdException w:name="List" w:semiHidden="1" w:unhideWhenUsed="1"/>
-    <w:lsdException w:name="List Bullet" w:semiHidden="1" w:unhideWhenUsed="1"/>
-    <w:lsdException w:name="List Number" w:semiHidden="1" w:unhideWhenUsed="1"/>
-    <w:lsdException w:name="List 2" w:semiHidden="1" w:unhideWhenUsed="1"/>
-    <w:lsdException w:name="List 3" w:semiHidden="1" w:unhideWhenUsed="1"/>
-    <w:lsdException w:name="List 4" w:semiHidden="1" w:unhideWhenUsed="1"/>
-    <w:lsdException w:name="List 5" w:semiHidden="1" w:unhideWhenUsed="1"/>
-    <w:lsdException w:name="List Bullet 2" w:semiHidden="1" w:unhideWhenUsed="1"/>
-    <w:lsdException w:name="List Bullet 3" w:semiHidden="1" w:unhideWhenUsed="1"/>
-    <w:lsdException w:name="List Bullet 4" w:semiHidden="1" w:unhideWhenUsed="1"/>
-    <w:lsdException w:name="List Bullet 5" w:semiHidden="1" w:unhideWhenUsed="1"/>
-    <w:lsdException w:name="List Number 2" w:semiHidden="1" w:unhideWhenUsed="1"/>
-    <w:lsdException w:name="List Number 3" w:semiHidden="1" w:unhideWhenUsed="1"/>
-    <w:lsdException w:name="List Number 4" w:semiHidden="1" w:unhideWhenUsed="1"/>
-    <w:lsdException w:name="List Number 5" w:semiHidden="1" w:unhideWhenUsed="1"/>
-    <w:lsdException w:name="Title" w:uiPriority="10" w:qFormat="1"/>
-    <w:lsdException w:name="Closing" w:semiHidden="1" w:unhideWhenUsed="1"/>
-    <w:lsdException w:name="Signature" w:semiHidden="1" w:unhideWhenUsed="1"/>
-    <w:lsdException w:name="Default Paragraph Font" w:semiHidden="1" w:uiPriority="1" w:unhideWhenUsed="1"/>
-    <w:lsdException w:name="Body Text" w:semiHidden="1" w:unhideWhenUsed="1"/>
-    <w:lsdException w:name="Body Text Indent" w:semiHidden="1" w:unhideWhenUsed="1"/>
-    <w:lsdException w:name="List Continue" w:semiHidden="1" w:unhideWhenUsed="1"/>
-    <w:lsdException w:name="List Continue 2" w:semiHidden="1" w:unhideWhenUsed="1"/>
-    <w:lsdException w:name="List Continue 3" w:semiHidden="1" w:unhideWhenUsed="1"/>
-    <w:lsdException w:name="List Continue 4" w:semiHidden="1" w:unhideWhenUsed="1"/>
-    <w:lsdException w:name="List Continue 5" w:semiHidden="1" w:unhideWhenUsed="1"/>
-    <w:lsdException w:name="Message Header" w:semiHidden="1" w:unhideWhenUsed="1"/>
-    <w:lsdException w:name="Subtitle" w:uiPriority="11" w:qFormat="1"/>
-    <w:lsdException w:name="Salutation" w:semiHidden="1" w:unhideWhenUsed="1"/>
-    <w:lsdException w:name="Date" w:semiHidden="1" w:unhideWhenUsed="1"/>
-    <w:lsdException w:name="Body Text First Indent" w:semiHidden="1" w:unhideWhenUsed="1"/>
-    <w:lsdException w:name="Body Text First Indent 2" w:semiHidden="1" w:unhideWhenUsed="1"/>
-    <w:lsdException w:name="Note Heading" w:semiHidden="1" w:unhideWhenUsed="1"/>
-    <w:lsdException w:name="Body Text 2" w:semiHidden="1" w:unhideWhenUsed="1"/>
-    <w:lsdException w:name="Body Text 3" w:semiHidden="1" w:unhideWhenUsed="1"/>
-    <w:lsdException w:name="Body Text Indent 2" w:semiHidden="1" w:unhideWhenUsed="1"/>
-    <w:lsdException w:name="Body Text Indent 3" w:semiHidden="1" w:unhideWhenUsed="1"/>
-    <w:lsdException w:name="Block Text" w:semiHidden="1" w:unhideWhenUsed="1"/>
-    <w:lsdException w:name="Hyperlink" w:semiHidden="1" w:unhideWhenUsed="1"/>
-    <w:lsdException w:name="FollowedHyperlink" w:semiHidden="1" w:unhideWhenUsed="1"/>
-    <w:lsdException w:name="Strong" w:uiPriority="22" w:qFormat="1"/>
-    <w:lsdException w:name="Emphasis" w:uiPriority="20" w:qFormat="1"/>
-    <w:lsdException w:name="Document Map" w:semiHidden="1" w:unhideWhenUsed="1"/>
-    <w:lsdException w:name="Plain Text" w:semiHidden="1" w:unhideWhenUsed="1"/>
-    <w:lsdException w:name="E-mail Signature" w:semiHidden="1" w:unhideWhenUsed="1"/>
-    <w:lsdException w:name="HTML Top of Form" w:semiHidden="1" w:unhideWhenUsed="1"/>
-    <w:lsdException w:name="HTML Bottom of Form" w:semiHidden="1" w:unhideWhenUsed="1"/>
-    <w:lsdException w:name="Normal (Web)" w:semiHidden="1" w:unhideWhenUsed="1"/>
-    <w:lsdException w:name="HTML Acronym" w:semiHidden="1" w:unhideWhenUsed="1"/>
-    <w:lsdException w:name="HTML Address" w:semiHidden="1" w:unhideWhenUsed="1"/>
-    <w:lsdException w:name="HTML Cite" w:semiHidden="1" w:unhideWhenUsed="1"/>
-    <w:lsdException w:name="HTML Code" w:semiHidden="1" w:unhideWhenUsed="1"/>
-    <w:lsdException w:name="HTML Definition" w:semiHidden="1" w:unhideWhenUsed="1"/>
-    <w:lsdException w:name="HTML Keyboard" w:semiHidden="1" w:unhideWhenUsed="1"/>
-    <w:lsdException w:name="HTML Preformatted" w:semiHidden="1" w:unhideWhenUsed="1"/>
-    <w:lsdException w:name="HTML Sample" w:semiHidden="1" w:unhideWhenUsed="1"/>
-    <w:lsdException w:name="HTML Typewriter" w:semiHidden="1" w:unhideWhenUsed="1"/>
-    <w:lsdException w:name="HTML Variable" w:semiHidden="1" w:unhideWhenUsed="1"/>
-    <w:lsdException w:name="Normal Table" w:semiHidden="1" w:unhideWhenUsed="1"/>
-    <w:lsdException w:name="annotation subject" w:semiHidden="1" w:unhideWhenUsed="1"/>
-    <w:lsdException w:name="No List" w:semiHidden="1" w:unhideWhenUsed="1"/>
-    <w:lsdException w:name="Outline List 1" w:semiHidden="1" w:unhideWhenUsed="1"/>
-    <w:lsdException w:name="Outline List 2" w:semiHidden="1" w:unhideWhenUsed="1"/>
-    <w:lsdException w:name="Outline List 3" w:semiHidden="1" w:unhideWhenUsed="1"/>
-    <w:lsdException w:name="Table Simple 1" w:semiHidden="1" w:unhideWhenUsed="1"/>
-    <w:lsdException w:name="Table Simple 2" w:semiHidden="1" w:unhideWhenUsed="1"/>
-    <w:lsdException w:name="Table Simple 3" w:semiHidden="1" w:unhideWhenUsed="1"/>
-    <w:lsdException w:name="Table Classic 1" w:semiHidden="1" w:unhideWhenUsed="1"/>
-    <w:lsdException w:name="Table Classic 2" w:semiHidden="1" w:unhideWhenUsed="1"/>
-    <w:lsdException w:name="Table Classic 3" w:semiHidden="1" w:unhideWhenUsed="1"/>
-    <w:lsdException w:name="Table Classic 4" w:semiHidden="1" w:unhideWhenUsed="1"/>
-    <w:lsdException w:name="Table Colorful 1" w:semiHidden="1" w:unhideWhenUsed="1"/>
-    <w:lsdException w:name="Table Colorful 2" w:semiHidden="1" w:unhideWhenUsed="1"/>
-    <w:lsdException w:name="Table Colorful 3" w:semiHidden="1" w:unhideWhenUsed="1"/>
-    <w:lsdException w:name="Table Columns 1" w:semiHidden="1" w:unhideWhenUsed="1"/>
-    <w:lsdException w:name="Table Columns 2" w:semiHidden="1" w:unhideWhenUsed="1"/>
-    <w:lsdException w:name="Table Columns 3" w:semiHidden="1" w:unhideWhenUsed="1"/>
-    <w:lsdException w:name="Table Columns 4" w:semiHidden="1" w:unhideWhenUsed="1"/>
-    <w:lsdException w:name="Table Columns 5" w:semiHidden="1" w:unhideWhenUsed="1"/>
-    <w:lsdException w:name="Table Grid 1" w:semiHidden="1" w:unhideWhenUsed="1"/>
-    <w:lsdException w:name="Table Grid 2" w:semiHidden="1" w:unhideWhenUsed="1"/>
-    <w:lsdException w:name="Table Grid 3" w:semiHidden="1" w:unhideWhenUsed="1"/>
-    <w:lsdException w:name="Table Grid 4" w:semiHidden="1" w:unhideWhenUsed="1"/>
-    <w:lsdException w:name="Table Grid 5" w:semiHidden="1" w:unhideWhenUsed="1"/>
-    <w:lsdException w:name="Table Grid 6" w:semiHidden="1" w:unhideWhenUsed="1"/>
-    <w:lsdException w:name="Table Grid 7" w:semiHidden="1" w:unhideWhenUsed="1"/>
-    <w:lsdException w:name="Table Grid 8" w:semiHidden="1" w:unhideWhenUsed="1"/>
-    <w:lsdException w:name="Table List 1" w:semiHidden="1" w:unhideWhenUsed="1"/>
-    <w:lsdException w:name="Table List 2" w:semiHidden="1" w:unhideWhenUsed="1"/>
-    <w:lsdException w:name="Table List 3" w:semiHidden="1" w:unhideWhenUsed="1"/>
-    <w:lsdException w:name="Table List 4" w:semiHidden="1" w:unhideWhenUsed="1"/>
-    <w:lsdException w:name="Table List 5" w:semiHidden="1" w:unhideWhenUsed="1"/>
-    <w:lsdException w:name="Table List 6" w:semiHidden="1" w:unhideWhenUsed="1"/>
-    <w:lsdException w:name="Table List 7" w:semiHidden="1" w:unhideWhenUsed="1"/>
-    <w:lsdException w:name="Table List 8" w:semiHidden="1" w:unhideWhenUsed="1"/>
-    <w:lsdException w:name="Table 3D effects 1" w:semiHidden="1" w:unhideWhenUsed="1"/>
-    <w:lsdException w:name="Table 3D effects 2" w:semiHidden="1" w:unhideWhenUsed="1"/>
-    <w:lsdException w:name="Table 3D effects 3" w:semiHidden="1" w:unhideWhenUsed="1"/>
-    <w:lsdException w:name="Table Contemporary" w:semiHidden="1" w:unhideWhenUsed="1"/>
-    <w:lsdException w:name="Table Elegant" w:semiHidden="1" w:unhideWhenUsed="1"/>
-    <w:lsdException w:name="Table Professional" w:semiHidden="1" w:unhideWhenUsed="1"/>
-    <w:lsdException w:name="Table Subtle 1" w:semiHidden="1" w:unhideWhenUsed="1"/>
-    <w:lsdException w:name="Table Subtle 2" w:semiHidden="1" w:unhideWhenUsed="1"/>
-    <w:lsdException w:name="Table Web 1" w:semiHidden="1" w:unhideWhenUsed="1"/>
-    <w:lsdException w:name="Table Web 2" w:semiHidden="1" w:unhideWhenUsed="1"/>
-    <w:lsdException w:name="Table Web 3" w:semiHidden="1" w:unhideWhenUsed="1"/>
-    <w:lsdException w:name="Balloon Text" w:semiHidden="1" w:unhideWhenUsed="1"/>
-    <w:lsdException w:name="Table Grid" w:uiPriority="39"/>
-    <w:lsdException w:name="Table Theme" w:semiHidden="1" w:unhideWhenUsed="1"/>
-    <w:lsdException w:name="Placeholder Text" w:semiHidden="1"/>
-    <w:lsdException w:name="No Spacing" w:uiPriority="1" w:qFormat="1"/>
-    <w:lsdException w:name="Light Shading" w:uiPriority="60"/>
-    <w:lsdException w:name="Light List" w:uiPriority="61"/>
-    <w:lsdException w:name="Light Grid" w:uiPriority="62"/>
-    <w:lsdException w:name="Medium Shading 1" w:uiPriority="63"/>
-    <w:lsdException w:name="Medium Shading 2" w:uiPriority="64"/>
-    <w:lsdException w:name="Medium List 1" w:uiPriority="65"/>
-    <w:lsdException w:name="Medium List 2" w:uiPriority="66"/>
-    <w:lsdException w:name="Medium Grid 1" w:uiPriority="67"/>
-    <w:lsdException w:name="Medium Grid 2" w:uiPriority="68"/>
-    <w:lsdException w:name="Medium Grid 3" w:uiPriority="69"/>
-    <w:lsdException w:name="Dark List" w:uiPriority="70"/>
-    <w:lsdException w:name="Colorful Shading" w:uiPriority="71"/>
-    <w:lsdException w:name="Colorful List" w:uiPriority="72"/>
-    <w:lsdException w:name="Colorful Grid" w:uiPriority="73"/>
-    <w:lsdException w:name="Light Shading Accent 1" w:uiPriority="60"/>
-    <w:lsdException w:name="Light List Accent 1" w:uiPriority="61"/>
-    <w:lsdException w:name="Light Grid Accent 1" w:uiPriority="62"/>
-    <w:lsdException w:name="Medium Shading 1 Accent 1" w:uiPriority="63"/>
-    <w:lsdException w:name="Medium Shading 2 Accent 1" w:uiPriority="64"/>
-    <w:lsdException w:name="Medium List 1 Accent 1" w:uiPriority="65"/>
-    <w:lsdException w:name="Revision" w:semiHidden="1"/>
-    <w:lsdException w:name="List Paragraph" w:uiPriority="34" w:qFormat="1"/>
-    <w:lsdException w:name="Quote" w:uiPriority="29" w:qFormat="1"/>
-    <w:lsdException w:name="Intense Quote" w:uiPriority="30" w:qFormat="1"/>
-    <w:lsdException w:name="Medium List 2 Accent 1" w:uiPriority="66"/>
-    <w:lsdException w:name="Medium Grid 1 Accent 1" w:uiPriority="67"/>
-    <w:lsdException w:name="Medium Grid 2 Accent 1" w:uiPriority="68"/>
-    <w:lsdException w:name="Medium Grid 3 Accent 1" w:uiPriority="69"/>
-    <w:lsdException w:name="Dark List Accent 1" w:uiPriority="70"/>
-    <w:lsdException w:name="Colorful Shading Accent 1" w:uiPriority="71"/>
-    <w:lsdException w:name="Colorful List Accent 1" w:uiPriority="72"/>
-    <w:lsdException w:name="Colorful Grid Accent 1" w:uiPriority="73"/>
-    <w:lsdException w:name="Light Shading Accent 2" w:uiPriority="60"/>
-    <w:lsdException w:name="Light List Accent 2" w:uiPriority="61"/>
-    <w:lsdException w:name="Light Grid Accent 2" w:uiPriority="62"/>
-    <w:lsdException w:name="Medium Shading 1 Accent 2" w:uiPriority="63"/>
-    <w:lsdException w:name="Medium Shading 2 Accent 2" w:uiPriority="64"/>
-    <w:lsdException w:name="Medium List 1 Accent 2" w:uiPriority="65"/>
-    <w:lsdException w:name="Medium List 2 Accent 2" w:uiPriority="66"/>
-    <w:lsdException w:name="Medium Grid 1 Accent 2" w:uiPriority="67"/>
-    <w:lsdException w:name="Medium Grid 2 Accent 2" w:uiPriority="68"/>
-    <w:lsdException w:name="Medium Grid 3 Accent 2" w:uiPriority="69"/>
-    <w:lsdException w:name="Dark List Accent 2" w:uiPriority="70"/>
-    <w:lsdException w:name="Colorful Shading Accent 2" w:uiPriority="71"/>
-    <w:lsdException w:name="Colorful List Accent 2" w:uiPriority="72"/>
-    <w:lsdException w:name="Colorful Grid Accent 2" w:uiPriority="73"/>
-    <w:lsdException w:name="Light Shading Accent 3" w:uiPriority="60"/>
-    <w:lsdException w:name="Light List Accent 3" w:uiPriority="61"/>
-    <w:lsdException w:name="Light Grid Accent 3" w:uiPriority="62"/>
-    <w:lsdException w:name="Medium Shading 1 Accent 3" w:uiPriority="63"/>
-    <w:lsdException w:name="Medium Shading 2 Accent 3" w:uiPriority="64"/>
-    <w:lsdException w:name="Medium List 1 Accent 3" w:uiPriority="65"/>
-    <w:lsdException w:name="Medium List 2 Accent 3" w:uiPriority="66"/>
-    <w:lsdException w:name="Medium Grid 1 Accent 3" w:uiPriority="67"/>
-    <w:lsdException w:name="Medium Grid 2 Accent 3" w:uiPriority="68"/>
-    <w:lsdException w:name="Medium Grid 3 Accent 3" w:uiPriority="69"/>
-    <w:lsdException w:name="Dark List Accent 3" w:uiPriority="70"/>
-    <w:lsdException w:name="Colorful Shading Accent 3" w:uiPriority="71"/>
-    <w:lsdException w:name="Colorful List Accent 3" w:uiPriority="72"/>
-    <w:lsdException w:name="Colorful Grid Accent 3" w:uiPriority="73"/>
-    <w:lsdException w:name="Light Shading Accent 4" w:uiPriority="60"/>
-    <w:lsdException w:name="Light List Accent 4" w:uiPriority="61"/>
-    <w:lsdException w:name="Light Grid Accent 4" w:uiPriority="62"/>
-    <w:lsdException w:name="Medium Shading 1 Accent 4" w:uiPriority="63"/>
-    <w:lsdException w:name="Medium Shading 2 Accent 4" w:uiPriority="64"/>
-    <w:lsdException w:name="Medium List 1 Accent 4" w:uiPriority="65"/>
-    <w:lsdException w:name="Medium List 2 Accent 4" w:uiPriority="66"/>
-    <w:lsdException w:name="Medium Grid 1 Accent 4" w:uiPriority="67"/>
-    <w:lsdException w:name="Medium Grid 2 Accent 4" w:uiPriority="68"/>
-    <w:lsdException w:name="Medium Grid 3 Accent 4" w:uiPriority="69"/>
-    <w:lsdException w:name="Dark List Accent 4" w:uiPriority="70"/>
-    <w:lsdException w:name="Colorful Shading Accent 4" w:uiPriority="71"/>
-    <w:lsdException w:name="Colorful List Accent 4" w:uiPriority="72"/>
-    <w:lsdException w:name="Colorful Grid Accent 4" w:uiPriority="73"/>
-    <w:lsdException w:name="Light Shading Accent 5" w:uiPriority="60"/>
-    <w:lsdException w:name="Light List Accent 5" w:uiPriority="61"/>
-    <w:lsdException w:name="Light Grid Accent 5" w:uiPriority="62"/>
-    <w:lsdException w:name="Medium Shading 1 Accent 5" w:uiPriority="63"/>
-    <w:lsdException w:name="Medium Shading 2 Accent 5" w:uiPriority="64"/>
-    <w:lsdException w:name="Medium List 1 Accent 5" w:uiPriority="65"/>
-    <w:lsdException w:name="Medium List 2 Accent 5" w:uiPriority="66"/>
-    <w:lsdException w:name="Medium Grid 1 Accent 5" w:uiPriority="67"/>
-    <w:lsdException w:name="Medium Grid 2 Accent 5" w:uiPriority="68"/>
-    <w:lsdException w:name="Medium Grid 3 Accent 5" w:uiPriority="69"/>
-    <w:lsdException w:name="Dark List Accent 5" w:uiPriority="70"/>
-    <w:lsdException w:name="Colorful Shading Accent 5" w:uiPriority="71"/>
-    <w:lsdException w:name="Colorful List Accent 5" w:uiPriority="72"/>
-    <w:lsdException w:name="Colorful Grid Accent 5" w:uiPriority="73"/>
-    <w:lsdException w:name="Light Shading Accent 6" w:uiPriority="60"/>
-    <w:lsdException w:name="Light List Accent 6" w:uiPriority="61"/>
-    <w:lsdException w:name="Light Grid Accent 6" w:uiPriority="62"/>
-    <w:lsdException w:name="Medium Shading 1 Accent 6" w:uiPriority="63"/>
-    <w:lsdException w:name="Medium Shading 2 Accent 6" w:uiPriority="64"/>
-    <w:lsdException w:name="Medium List 1 Accent 6" w:uiPriority="65"/>
-    <w:lsdException w:name="Medium List 2 Accent 6" w:uiPriority="66"/>
-    <w:lsdException w:name="Medium Grid 1 Accent 6" w:uiPriority="67"/>
-    <w:lsdException w:name="Medium Grid 2 Accent 6" w:uiPriority="68"/>
-    <w:lsdException w:name="Medium Grid 3 Accent 6" w:uiPriority="69"/>
-    <w:lsdException w:name="Dark List Accent 6" w:uiPriority="70"/>
-    <w:lsdException w:name="Colorful Shading Accent 6" w:uiPriority="71"/>
-    <w:lsdException w:name="Colorful List Accent 6" w:uiPriority="72"/>
-    <w:lsdException w:name="Colorful Grid Accent 6" w:uiPriority="73"/>
-    <w:lsdException w:name="Subtle Emphasis" w:uiPriority="19" w:qFormat="1"/>
-    <w:lsdException w:name="Intense Emphasis" w:uiPriority="21" w:qFormat="1"/>
-    <w:lsdException w:name="Subtle Reference" w:uiPriority="31" w:qFormat="1"/>
-    <w:lsdException w:name="Intense Reference" w:uiPriority="32" w:qFormat="1"/>
-    <w:lsdException w:name="Book Title" w:uiPriority="33" w:qFormat="1"/>
-    <w:lsdException w:name="Bibliography" w:semiHidden="1" w:uiPriority="37" w:unhideWhenUsed="1"/>
-    <w:lsdException w:name="TOC Heading" w:semiHidden="1" w:uiPriority="39" w:unhideWhenUsed="1" w:qFormat="1"/>
-    <w:lsdException w:name="Plain Table 1" w:uiPriority="41"/>
-    <w:lsdException w:name="Plain Table 2" w:uiPriority="42"/>
-    <w:lsdException w:name="Plain Table 3" w:uiPriority="43"/>
-    <w:lsdException w:name="Plain Table 4" w:uiPriority="44"/>
-    <w:lsdException w:name="Plain Table 5" w:uiPriority="45"/>
-    <w:lsdException w:name="Grid Table Light" w:uiPriority="40"/>
-    <w:lsdException w:name="Grid Table 1 Light" w:uiPriority="46"/>
-    <w:lsdException w:name="Grid Table 2" w:uiPriority="47"/>
-    <w:lsdException w:name="Grid Table 3" w:uiPriority="48"/>
-    <w:lsdException w:name="Grid Table 4" w:uiPriority="49"/>
-    <w:lsdException w:name="Grid Table 5 Dark" w:uiPriority="50"/>
-    <w:lsdException w:name="Grid Table 6 Colorful" w:uiPriority="51"/>
-    <w:lsdException w:name="Grid Table 7 Colorful" w:uiPriority="52"/>
-    <w:lsdException w:name="Grid Table 1 Light Accent 1" w:uiPriority="46"/>
-    <w:lsdException w:name="Grid Table 2 Accent 1" w:uiPriority="47"/>
-    <w:lsdException w:name="Grid Table 3 Accent 1" w:uiPriority="48"/>
-    <w:lsdException w:name="Grid Table 4 Accent 1" w:uiPriority="49"/>
-    <w:lsdException w:name="Grid Table 5 Dark Accent 1" w:uiPriority="50"/>
-    <w:lsdException w:name="Grid Table 6 Colorful Accent 1" w:uiPriority="51"/>
-    <w:lsdException w:name="Grid Table 7 Colorful Accent 1" w:uiPriority="52"/>
-    <w:lsdException w:name="Grid Table 1 Light Accent 2" w:uiPriority="46"/>
-    <w:lsdException w:name="Grid Table 2 Accent 2" w:uiPriority="47"/>
-    <w:lsdException w:name="Grid Table 3 Accent 2" w:uiPriority="48"/>
-    <w:lsdException w:name="Grid Table 4 Accent 2" w:uiPriority="49"/>
-    <w:lsdException w:name="Grid Table 5 Dark Accent 2" w:uiPriority="50"/>
-    <w:lsdException w:name="Grid Table 6 Colorful Accent 2" w:uiPriority="51"/>
-    <w:lsdException w:name="Grid Table 7 Colorful Accent 2" w:uiPriority="52"/>
-    <w:lsdException w:name="Grid Table 1 Light Accent 3" w:uiPriority="46"/>
-    <w:lsdException w:name="Grid Table 2 Accent 3" w:uiPriority="47"/>
-    <w:lsdException w:name="Grid Table 3 Accent 3" w:uiPriority="48"/>
-    <w:lsdException w:name="Grid Table 4 Accent 3" w:uiPriority="49"/>
-    <w:lsdException w:name="Grid Table 5 Dark Accent 3" w:uiPriority="50"/>
-    <w:lsdException w:name="Grid Table 6 Colorful Accent 3" w:uiPriority="51"/>
-    <w:lsdException w:name="Grid Table 7 Colorful Accent 3" w:uiPriority="52"/>
-    <w:lsdException w:name="Grid Table 1 Light Accent 4" w:uiPriority="46"/>
-    <w:lsdException w:name="Grid Table 2 Accent 4" w:uiPriority="47"/>
-    <w:lsdException w:name="Grid Table 3 Accent 4" w:uiPriority="48"/>
-    <w:lsdException w:name="Grid Table 4 Accent 4" w:uiPriority="49"/>
-    <w:lsdException w:name="Grid Table 5 Dark Accent 4" w:uiPriority="50"/>
-    <w:lsdException w:name="Grid Table 6 Colorful Accent 4" w:uiPriority="51"/>
-    <w:lsdException w:name="Grid Table 7 Colorful Accent 4" w:uiPriority="52"/>
-    <w:lsdException w:name="Grid Table 1 Light Accent 5" w:uiPriority="46"/>
-    <w:lsdException w:name="Grid Table 2 Accent 5" w:uiPriority="47"/>
-    <w:lsdException w:name="Grid Table 3 Accent 5" w:uiPriority="48"/>
-    <w:lsdException w:name="Grid Table 4 Accent 5" w:uiPriority="49"/>
-    <w:lsdException w:name="Grid Table 5 Dark Accent 5" w:uiPriority="50"/>
-    <w:lsdException w:name="Grid Table 6 Colorful Accent 5" w:uiPriority="51"/>
-    <w:lsdException w:name="Grid Table 7 Colorful Accent 5" w:uiPriority="52"/>
-    <w:lsdException w:name="Grid Table 1 Light Accent 6" w:uiPriority="46"/>
-    <w:lsdException w:name="Grid Table 2 Accent 6" w:uiPriority="47"/>
-    <w:lsdException w:name="Grid Table 3 Accent 6" w:uiPriority="48"/>
-    <w:lsdException w:name="Grid Table 4 Accent 6" w:uiPriority="49"/>
-    <w:lsdException w:name="Grid Table 5 Dark Accent 6" w:uiPriority="50"/>
-    <w:lsdException w:name="Grid Table 6 Colorful Accent 6" w:uiPriority="51"/>
-    <w:lsdException w:name="Grid Table 7 Colorful Accent 6" w:uiPriority="52"/>
-    <w:lsdException w:name="List Table 1 Light" w:uiPriority="46"/>
-    <w:lsdException w:name="List Table 2" w:uiPriority="47"/>
-    <w:lsdException w:name="List Table 3" w:uiPriority="48"/>
-    <w:lsdException w:name="List Table 4" w:uiPriority="49"/>
-    <w:lsdException w:name="List Table 5 Dark" w:uiPriority="50"/>
-    <w:lsdException w:name="List Table 6 Colorful" w:uiPriority="51"/>
-    <w:lsdException w:name="List Table 7 Colorful" w:uiPriority="52"/>
-    <w:lsdException w:name="List Table 1 Light Accent 1" w:uiPriority="46"/>
-    <w:lsdException w:name="List Table 2 Accent 1" w:uiPriority="47"/>
-    <w:lsdException w:name="List Table 3 Accent 1" w:uiPriority="48"/>
-    <w:lsdException w:name="List Table 4 Accent 1" w:uiPriority="49"/>
-    <w:lsdException w:name="List Table 5 Dark Accent 1" w:uiPriority="50"/>
-    <w:lsdException w:name="List Table 6 Colorful Accent 1" w:uiPriority="51"/>
-    <w:lsdException w:name="List Table 7 Colorful Accent 1" w:uiPriority="52"/>
-    <w:lsdException w:name="List Table 1 Light Accent 2" w:uiPriority="46"/>
-    <w:lsdException w:name="List Table 2 Accent 2" w:uiPriority="47"/>
-    <w:lsdException w:name="List Table 3 Accent 2" w:uiPriority="48"/>
-    <w:lsdException w:name="List Table 4 Accent 2" w:uiPriority="49"/>
-    <w:lsdException w:name="List Table 5 Dark Accent 2" w:uiPriority="50"/>
-    <w:lsdException w:name="List Table 6 Colorful Accent 2" w:uiPriority="51"/>
-    <w:lsdException w:name="List Table 7 Colorful Accent 2" w:uiPriority="52"/>
-    <w:lsdException w:name="List Table 1 Light Accent 3" w:uiPriority="46"/>
-    <w:lsdException w:name="List Table 2 Accent 3" w:uiPriority="47"/>
-    <w:lsdException w:name="List Table 3 Accent 3" w:uiPriority="48"/>
-    <w:lsdException w:name="List Table 4 Accent 3" w:uiPriority="49"/>
-    <w:lsdException w:name="List Table 5 Dark Accent 3" w:uiPriority="50"/>
-    <w:lsdException w:name="List Table 6 Colorful Accent 3" w:uiPriority="51"/>
-    <w:lsdException w:name="List Table 7 Colorful Accent 3" w:uiPriority="52"/>
-    <w:lsdException w:name="List Table 1 Light Accent 4" w:uiPriority="46"/>
-    <w:lsdException w:name="List Table 2 Accent 4" w:uiPriority="47"/>
-    <w:lsdException w:name="List Table 3 Accent 4" w:uiPriority="48"/>
-    <w:lsdException w:name="List Table 4 Accent 4" w:uiPriority="49"/>
-    <w:lsdException w:name="List Table 5 Dark Accent 4" w:uiPriority="50"/>
-    <w:lsdException w:name="List Table 6 Colorful Accent 4" w:uiPriority="51"/>
-    <w:lsdException w:name="List Table 7 Colorful Accent 4" w:uiPriority="52"/>
-    <w:lsdException w:name="List Table 1 Light Accent 5" w:uiPriority="46"/>
-    <w:lsdException w:name="List Table 2 Accent 5" w:uiPriority="47"/>
-    <w:lsdException w:name="List Table 3 Accent 5" w:uiPriority="48"/>
-    <w:lsdException w:name="List Table 4 Accent 5" w:uiPriority="49"/>
-    <w:lsdException w:name="List Table 5 Dark Accent 5" w:uiPriority="50"/>
-    <w:lsdException w:name="List Table 6 Colorful Accent 5" w:uiPriority="51"/>
-    <w:lsdException w:name="List Table 7 Colorful Accent 5" w:uiPriority="52"/>
-    <w:lsdException w:name="List Table 1 Light Accent 6" w:uiPriority="46"/>
-    <w:lsdException w:name="List Table 2 Accent 6" w:uiPriority="47"/>
-    <w:lsdException w:name="List Table 3 Accent 6" w:uiPriority="48"/>
-    <w:lsdException w:name="List Table 4 Accent 6" w:uiPriority="49"/>
-    <w:lsdException w:name="List Table 5 Dark Accent 6" w:uiPriority="50"/>
-    <w:lsdException w:name="List Table 6 Colorful Accent 6" w:uiPriority="51"/>
-    <w:lsdException w:name="List Table 7 Colorful Accent 6" w:uiPriority="52"/>
-    <w:lsdException w:name="Mention" w:semiHidden="1" w:unhideWhenUsed="1"/>
-    <w:lsdException w:name="Smart Hyperlink" w:semiHidden="1" w:unhideWhenUsed="1"/>
-    <w:lsdException w:name="Hashtag" w:semiHidden="1" w:unhideWhenUsed="1"/>
-  </w:latentStyles>
-  <w:style w:type="paragraph" w:default="1" w:styleId="Normal">
-    <w:name w:val="Normal"/>
-    <w:qFormat/>
-  </w:style>
-  <w:style w:type="character" w:default="1" w:styleId="DefaultParagraphFont">
-    <w:name w:val="Default Paragraph Font"/>
-    <w:uiPriority w:val="1"/>
-    <w:semiHidden/>
-    <w:unhideWhenUsed/>
-  </w:style>
-  <w:style w:type="table" w:default="1" w:styleId="TableNormal">
-    <w:name w:val="Normal Table"/>
-    <w:uiPriority w:val="99"/>
-    <w:semiHidden/>
-    <w:unhideWhenUsed/>
-    <w:tblPr>
-      <w:tblInd w:w="0" w:type="dxa"/>
-      <w:tblCellMar>
-        <w:top w:w="0" w:type="dxa"/>
-        <w:left w:w="108" w:type="dxa"/>
-        <w:bottom w:w="0" w:type="dxa"/>
-        <w:right w:w="108" w:type="dxa"/>
-      </w:tblCellMar>
-    </w:tblPr>
-  </w:style>
-  <w:style w:type="numbering" w:default="1" w:styleId="NoList">
-    <w:name w:val="No List"/>
-    <w:uiPriority w:val="99"/>
-    <w:semiHidden/>
-    <w:unhideWhenUsed/>
-  </w:style>
-  <w:style w:type="character" w:styleId="PlaceholderText">
-    <w:name w:val="Placeholder Text"/>
-    <w:basedOn w:val="DefaultParagraphFont"/>
-    <w:uiPriority w:val="99"/>
-    <w:semiHidden/>
-    <w:rsid w:val="004A2200"/>
-    <w:rPr>
-      <w:color w:val="808080"/>
-    </w:rPr>
-  </w:style>
-</w:styles>
-</file>
-
-<file path=word/glossary/webSettings.xml><?xml version="1.0" encoding="utf-8"?>
-<w:webSettings xmlns:mc="http://schemas.openxmlformats.org/markup-compatibility/2006" xmlns:r="http://schemas.openxmlformats.org/officeDocument/2006/relationships" xmlns:w="http://schemas.openxmlformats.org/wordprocessingml/2006/main" xmlns:w14="http://schemas.microsoft.com/office/word/2010/wordml" xmlns:w15="http://schemas.microsoft.com/office/word/2012/wordml" xmlns:w16se="http://schemas.microsoft.com/office/word/2015/wordml/symex" mc:Ignorable="w14 w15 w16se">
-  <w:optimizeForBrowser/>
-  <w:allowPNG/>
-</w:webSettings>
 </file>
 
 <file path=word/theme/theme1.xml><?xml version="1.0" encoding="utf-8"?>
@@ -9031,7 +8277,7 @@
 </file>
 
 <file path=customXml/itemProps1.xml><?xml version="1.0" encoding="utf-8"?>
-<ds:datastoreItem xmlns:ds="http://schemas.openxmlformats.org/officeDocument/2006/customXml" ds:itemID="{FEE4F730-100E-4B2B-87D2-C90CFDBD078C}">
+<ds:datastoreItem xmlns:ds="http://schemas.openxmlformats.org/officeDocument/2006/customXml" ds:itemID="{2EC31F0C-D070-4C9F-8D0A-0E5DFB0E1238}">
   <ds:schemaRefs>
     <ds:schemaRef ds:uri="http://schemas.openxmlformats.org/officeDocument/2006/bibliography"/>
   </ds:schemaRefs>

</xml_diff>

<commit_message>
Prepared for submission Made final changes to report (added date) Exported report to .pdf Submitted assignment, zip folder and evidence shown :)
</commit_message>
<xml_diff>
--- a/CAB301 Assignment 2.docx
+++ b/CAB301 Assignment 2.docx
@@ -1,6 +1,6 @@
 
 <file path=word/document.xml><?xml version="1.0" encoding="utf-8"?>
-<w:document xmlns:wpc="http://schemas.microsoft.com/office/word/2010/wordprocessingCanvas" xmlns:mc="http://schemas.openxmlformats.org/markup-compatibility/2006" xmlns:o="urn:schemas-microsoft-com:office:office" xmlns:r="http://schemas.openxmlformats.org/officeDocument/2006/relationships" xmlns:m="http://schemas.openxmlformats.org/officeDocument/2006/math" xmlns:v="urn:schemas-microsoft-com:vml" xmlns:wp14="http://schemas.microsoft.com/office/word/2010/wordprocessingDrawing" xmlns:wp="http://schemas.openxmlformats.org/drawingml/2006/wordprocessingDrawing" xmlns:w10="urn:schemas-microsoft-com:office:word" xmlns:w="http://schemas.openxmlformats.org/wordprocessingml/2006/main" xmlns:w14="http://schemas.microsoft.com/office/word/2010/wordml" xmlns:w15="http://schemas.microsoft.com/office/word/2012/wordml" xmlns:wpg="http://schemas.microsoft.com/office/word/2010/wordprocessingGroup" xmlns:wpi="http://schemas.microsoft.com/office/word/2010/wordprocessingInk" xmlns:wne="http://schemas.microsoft.com/office/word/2006/wordml" xmlns:wps="http://schemas.microsoft.com/office/word/2010/wordprocessingShape" mc:Ignorable="w14 w15 wp14">
+<w:document xmlns:wpc="http://schemas.microsoft.com/office/word/2010/wordprocessingCanvas" xmlns:cx="http://schemas.microsoft.com/office/drawing/2014/chartex" xmlns:cx1="http://schemas.microsoft.com/office/drawing/2015/9/8/chartex" xmlns:cx2="http://schemas.microsoft.com/office/drawing/2015/10/21/chartex" xmlns:cx3="http://schemas.microsoft.com/office/drawing/2016/5/9/chartex" xmlns:cx4="http://schemas.microsoft.com/office/drawing/2016/5/10/chartex" xmlns:cx5="http://schemas.microsoft.com/office/drawing/2016/5/11/chartex" xmlns:mc="http://schemas.openxmlformats.org/markup-compatibility/2006" xmlns:o="urn:schemas-microsoft-com:office:office" xmlns:r="http://schemas.openxmlformats.org/officeDocument/2006/relationships" xmlns:m="http://schemas.openxmlformats.org/officeDocument/2006/math" xmlns:v="urn:schemas-microsoft-com:vml" xmlns:wp14="http://schemas.microsoft.com/office/word/2010/wordprocessingDrawing" xmlns:wp="http://schemas.openxmlformats.org/drawingml/2006/wordprocessingDrawing" xmlns:w10="urn:schemas-microsoft-com:office:word" xmlns:w="http://schemas.openxmlformats.org/wordprocessingml/2006/main" xmlns:w14="http://schemas.microsoft.com/office/word/2010/wordml" xmlns:w15="http://schemas.microsoft.com/office/word/2012/wordml" xmlns:w16se="http://schemas.microsoft.com/office/word/2015/wordml/symex" xmlns:wpg="http://schemas.microsoft.com/office/word/2010/wordprocessingGroup" xmlns:wpi="http://schemas.microsoft.com/office/word/2010/wordprocessingInk" xmlns:wne="http://schemas.microsoft.com/office/word/2006/wordml" xmlns:wps="http://schemas.microsoft.com/office/word/2010/wordprocessingShape" mc:Ignorable="w14 w15 w16se wp14">
   <w:body>
     <w:p>
       <w:pPr>
@@ -35,7 +35,6 @@
           <w:sz w:val="32"/>
         </w:rPr>
       </w:pPr>
-      <w:commentRangeStart w:id="0"/>
       <w:r>
         <w:rPr>
           <w:rStyle w:val="IntenseEmphasis"/>
@@ -43,13 +42,6 @@
         </w:rPr>
         <w:t>Andrew Grant N</w:t>
       </w:r>
-      <w:commentRangeEnd w:id="0"/>
-      <w:r>
-        <w:rPr>
-          <w:rStyle w:val="CommentReference"/>
-        </w:rPr>
-        <w:commentReference w:id="0"/>
-      </w:r>
       <w:r>
         <w:rPr>
           <w:rStyle w:val="IntenseEmphasis"/>
@@ -66,7 +58,6 @@
           <w:sz w:val="32"/>
         </w:rPr>
       </w:pPr>
-      <w:commentRangeStart w:id="1"/>
       <w:r>
         <w:rPr>
           <w:rStyle w:val="IntenseEmphasis"/>
@@ -79,21 +70,29 @@
           <w:rStyle w:val="IntenseEmphasis"/>
           <w:sz w:val="32"/>
         </w:rPr>
-        <w:t>:</w:t>
-      </w:r>
-      <w:commentRangeEnd w:id="1"/>
-      <w:r>
-        <w:rPr>
-          <w:rStyle w:val="CommentReference"/>
-        </w:rPr>
-        <w:commentReference w:id="1"/>
+        <w:t xml:space="preserve">: </w:t>
       </w:r>
       <w:r>
         <w:rPr>
           <w:rStyle w:val="IntenseEmphasis"/>
           <w:sz w:val="32"/>
         </w:rPr>
-        <w:t xml:space="preserve"> </w:t>
+        <w:t>21</w:t>
+      </w:r>
+      <w:r>
+        <w:rPr>
+          <w:rStyle w:val="IntenseEmphasis"/>
+          <w:sz w:val="32"/>
+          <w:vertAlign w:val="superscript"/>
+        </w:rPr>
+        <w:t>st</w:t>
+      </w:r>
+      <w:r>
+        <w:rPr>
+          <w:rStyle w:val="IntenseEmphasis"/>
+          <w:sz w:val="32"/>
+        </w:rPr>
+        <w:t xml:space="preserve"> May 2017</w:t>
       </w:r>
     </w:p>
     <w:p>
@@ -111,7 +110,6 @@
           <w:color w:val="2E74B5" w:themeColor="accent1" w:themeShade="BF"/>
         </w:rPr>
       </w:pPr>
-      <w:commentRangeStart w:id="2"/>
       <w:r>
         <w:rPr>
           <w:rStyle w:val="IntenseEmphasis"/>
@@ -121,15 +119,6 @@
         </w:rPr>
         <w:t>Summary</w:t>
       </w:r>
-      <w:commentRangeEnd w:id="2"/>
-      <w:r>
-        <w:rPr>
-          <w:rStyle w:val="CommentReference"/>
-          <w:rFonts w:asciiTheme="minorHAnsi" w:eastAsiaTheme="minorHAnsi" w:hAnsiTheme="minorHAnsi" w:cstheme="minorBidi"/>
-          <w:color w:val="auto"/>
-        </w:rPr>
-        <w:commentReference w:id="2"/>
-      </w:r>
     </w:p>
     <w:p>
       <w:r>
@@ -189,16 +178,8 @@
       <w:r>
         <w:t>clearly reinforce the expectations</w:t>
       </w:r>
-      <w:commentRangeStart w:id="3"/>
       <w:r>
         <w:t xml:space="preserve"> </w:t>
-      </w:r>
-      <w:commentRangeEnd w:id="3"/>
-      <w:r>
-        <w:rPr>
-          <w:rStyle w:val="CommentReference"/>
-        </w:rPr>
-        <w:commentReference w:id="3"/>
       </w:r>
       <w:r>
         <w:t>t</w:t>
@@ -289,7 +270,7 @@
         <w:fldChar w:fldCharType="separate"/>
       </w:r>
       <w:r>
-        <w:t>Appendix 1</w:t>
+        <w:t>Appendix 1:</w:t>
       </w:r>
       <w:r>
         <w:fldChar w:fldCharType="end"/>
@@ -316,7 +297,7 @@
         <w:fldChar w:fldCharType="separate"/>
       </w:r>
       <w:r>
-        <w:t>Appendix 2</w:t>
+        <w:t>Appendix 2:</w:t>
       </w:r>
       <w:r>
         <w:fldChar w:fldCharType="end"/>
@@ -773,20 +754,10 @@
       <w:pPr>
         <w:pStyle w:val="Heading1"/>
       </w:pPr>
-      <w:commentRangeStart w:id="4"/>
       <w:r>
         <w:lastRenderedPageBreak/>
         <w:t>Theoretical Analysis of the Algorithms</w:t>
       </w:r>
-      <w:commentRangeEnd w:id="4"/>
-      <w:r>
-        <w:rPr>
-          <w:rStyle w:val="CommentReference"/>
-          <w:rFonts w:asciiTheme="minorHAnsi" w:eastAsiaTheme="minorHAnsi" w:hAnsiTheme="minorHAnsi" w:cstheme="minorBidi"/>
-          <w:color w:val="auto"/>
-        </w:rPr>
-        <w:commentReference w:id="4"/>
-      </w:r>
     </w:p>
     <w:p>
       <w:pPr>
@@ -843,7 +814,7 @@
         <w:fldChar w:fldCharType="separate"/>
       </w:r>
       <w:r>
-        <w:t>Appendix 1</w:t>
+        <w:t>Appendix 1:</w:t>
       </w:r>
       <w:r>
         <w:fldChar w:fldCharType="end"/>
@@ -864,7 +835,7 @@
         <w:fldChar w:fldCharType="separate"/>
       </w:r>
       <w:r>
-        <w:t>Appendix 2</w:t>
+        <w:t>Appendix 2:</w:t>
       </w:r>
       <w:r>
         <w:fldChar w:fldCharType="end"/>
@@ -2377,18 +2348,8 @@
       <w:pPr>
         <w:pStyle w:val="Heading1"/>
       </w:pPr>
-      <w:commentRangeStart w:id="5"/>
       <w:r>
         <w:t>Methodology, Tools and Techniques</w:t>
-      </w:r>
-      <w:commentRangeEnd w:id="5"/>
-      <w:r>
-        <w:rPr>
-          <w:rStyle w:val="CommentReference"/>
-          <w:rFonts w:asciiTheme="minorHAnsi" w:eastAsiaTheme="minorHAnsi" w:hAnsiTheme="minorHAnsi" w:cstheme="minorBidi"/>
-          <w:color w:val="auto"/>
-        </w:rPr>
-        <w:commentReference w:id="5"/>
       </w:r>
     </w:p>
     <w:p>
@@ -2460,7 +2421,7 @@
         <w:fldChar w:fldCharType="separate"/>
       </w:r>
       <w:r>
-        <w:t>Appendix 3</w:t>
+        <w:t>Appendix 3:</w:t>
       </w:r>
       <w:r>
         <w:fldChar w:fldCharType="end"/>
@@ -2509,7 +2470,7 @@
         <w:fldChar w:fldCharType="separate"/>
       </w:r>
       <w:r>
-        <w:t>Appendix 4</w:t>
+        <w:t>Appendix 4:</w:t>
       </w:r>
       <w:r>
         <w:fldChar w:fldCharType="end"/>
@@ -2536,7 +2497,7 @@
         <w:fldChar w:fldCharType="separate"/>
       </w:r>
       <w:r>
-        <w:t>Appendix 5</w:t>
+        <w:t>Appendix 5:</w:t>
       </w:r>
       <w:r>
         <w:fldChar w:fldCharType="end"/>
@@ -2666,7 +2627,7 @@
         <w:rPr>
           <w:rFonts w:eastAsiaTheme="minorEastAsia"/>
         </w:rPr>
-        <w:t>Appendix 6</w:t>
+        <w:t>Appendix 6:</w:t>
       </w:r>
       <w:r>
         <w:rPr>
@@ -2707,7 +2668,7 @@
         <w:rPr>
           <w:rFonts w:eastAsiaTheme="minorEastAsia"/>
         </w:rPr>
-        <w:t>Appendix 7</w:t>
+        <w:t>Appendix 7:</w:t>
       </w:r>
       <w:r>
         <w:rPr>
@@ -2779,16 +2740,8 @@
         <w:rPr>
           <w:rFonts w:eastAsiaTheme="minorEastAsia"/>
         </w:rPr>
-        <w:t xml:space="preserve"> library by using a Uniform Integer Distribution, seeded by a Mersenne Twister 19937 generator, </w:t>
-      </w:r>
-      <w:commentRangeStart w:id="6"/>
-      <w:r>
-        <w:rPr>
-          <w:rFonts w:eastAsiaTheme="minorEastAsia"/>
-        </w:rPr>
-        <w:t xml:space="preserve">between </w:t>
-      </w:r>
-      <w:commentRangeEnd w:id="6"/>
+        <w:t xml:space="preserve"> library by using a Uniform Integer Distribution, seeded by a Mersenne Twister 19937 generator, between </w:t>
+      </w:r>
       <m:oMath>
         <m:r>
           <w:rPr>
@@ -2797,12 +2750,6 @@
           <m:t>± 500,000,000</m:t>
         </m:r>
       </m:oMath>
-      <w:r>
-        <w:rPr>
-          <w:rStyle w:val="CommentReference"/>
-        </w:rPr>
-        <w:commentReference w:id="6"/>
-      </w:r>
       <w:r>
         <w:rPr>
           <w:rFonts w:eastAsiaTheme="minorEastAsia"/>
@@ -3104,7 +3051,7 @@
         <w:rPr>
           <w:rFonts w:eastAsiaTheme="minorEastAsia"/>
         </w:rPr>
-        <w:t>Appendix 8</w:t>
+        <w:t>Appendix 8:</w:t>
       </w:r>
       <w:r>
         <w:rPr>
@@ -3145,7 +3092,7 @@
         <w:rPr>
           <w:rFonts w:eastAsiaTheme="minorEastAsia"/>
         </w:rPr>
-        <w:t>Appendix 9</w:t>
+        <w:t>Appendix 9:</w:t>
       </w:r>
       <w:r>
         <w:rPr>
@@ -3466,7 +3413,7 @@
         <w:fldChar w:fldCharType="separate"/>
       </w:r>
       <w:r>
-        <w:t>Appendix 10</w:t>
+        <w:t>Appendix 10:</w:t>
       </w:r>
       <w:r>
         <w:fldChar w:fldCharType="end"/>
@@ -3663,7 +3610,7 @@
                     <pic:cNvPicPr/>
                   </pic:nvPicPr>
                   <pic:blipFill>
-                    <a:blip r:embed="rId10"/>
+                    <a:blip r:embed="rId8"/>
                     <a:stretch>
                       <a:fillRect/>
                     </a:stretch>
@@ -3694,32 +3641,19 @@
           <w:szCs w:val="26"/>
         </w:rPr>
       </w:pPr>
-      <w:bookmarkStart w:id="7" w:name="_Ref482994239"/>
+      <w:bookmarkStart w:id="0" w:name="_Ref482994239"/>
       <w:r>
         <w:t xml:space="preserve">Figure </w:t>
       </w:r>
-      <w:r>
-        <w:fldChar w:fldCharType="begin"/>
-      </w:r>
-      <w:r>
-        <w:instrText xml:space="preserve"> SEQ Figure \* ARABIC </w:instrText>
-      </w:r>
-      <w:r>
-        <w:fldChar w:fldCharType="separate"/>
-      </w:r>
-      <w:r>
-        <w:rPr>
-          <w:noProof/>
-        </w:rPr>
-        <w:t>1</w:t>
-      </w:r>
-      <w:r>
-        <w:rPr>
-          <w:noProof/>
-        </w:rPr>
-        <w:fldChar w:fldCharType="end"/>
-      </w:r>
-      <w:bookmarkEnd w:id="7"/>
+      <w:fldSimple w:instr=" SEQ Figure \* ARABIC ">
+        <w:r>
+          <w:rPr>
+            <w:noProof/>
+          </w:rPr>
+          <w:t>1</w:t>
+        </w:r>
+      </w:fldSimple>
+      <w:bookmarkEnd w:id="0"/>
       <w:r>
         <w:t>: Console output after successful functional testing</w:t>
       </w:r>
@@ -3890,7 +3824,7 @@
                     <pic:cNvPicPr/>
                   </pic:nvPicPr>
                   <pic:blipFill>
-                    <a:blip r:embed="rId11">
+                    <a:blip r:embed="rId9">
                       <a:extLst>
                         <a:ext uri="{28A0092B-C50C-407E-A947-70E740481C1C}">
                           <a14:useLocalDpi xmlns:a14="http://schemas.microsoft.com/office/drawing/2010/main" val="0"/>
@@ -3924,27 +3858,14 @@
       <w:r>
         <w:t xml:space="preserve">Figure </w:t>
       </w:r>
-      <w:r>
-        <w:fldChar w:fldCharType="begin"/>
-      </w:r>
-      <w:r>
-        <w:instrText xml:space="preserve"> SEQ Figure \* ARABIC </w:instrText>
-      </w:r>
-      <w:r>
-        <w:fldChar w:fldCharType="separate"/>
-      </w:r>
-      <w:r>
-        <w:rPr>
-          <w:noProof/>
-        </w:rPr>
-        <w:t>2</w:t>
-      </w:r>
-      <w:r>
-        <w:rPr>
-          <w:noProof/>
-        </w:rPr>
-        <w:fldChar w:fldCharType="end"/>
-      </w:r>
+      <w:fldSimple w:instr=" SEQ Figure \* ARABIC ">
+        <w:r>
+          <w:rPr>
+            <w:noProof/>
+          </w:rPr>
+          <w:t>2</w:t>
+        </w:r>
+      </w:fldSimple>
       <w:r>
         <w:t>: Result of Basic Operation Counting</w:t>
       </w:r>
@@ -4122,7 +4043,7 @@
                     <pic:cNvPicPr/>
                   </pic:nvPicPr>
                   <pic:blipFill>
-                    <a:blip r:embed="rId12">
+                    <a:blip r:embed="rId10">
                       <a:extLst>
                         <a:ext uri="{28A0092B-C50C-407E-A947-70E740481C1C}">
                           <a14:useLocalDpi xmlns:a14="http://schemas.microsoft.com/office/drawing/2010/main" val="0"/>
@@ -4153,32 +4074,19 @@
       <w:pPr>
         <w:pStyle w:val="Caption"/>
       </w:pPr>
-      <w:bookmarkStart w:id="8" w:name="_Ref483056993"/>
+      <w:bookmarkStart w:id="1" w:name="_Ref483056993"/>
       <w:r>
         <w:t xml:space="preserve">Figure </w:t>
       </w:r>
-      <w:r>
-        <w:fldChar w:fldCharType="begin"/>
-      </w:r>
-      <w:r>
-        <w:instrText xml:space="preserve"> SEQ Figure \* ARABIC </w:instrText>
-      </w:r>
-      <w:r>
-        <w:fldChar w:fldCharType="separate"/>
-      </w:r>
-      <w:r>
-        <w:rPr>
-          <w:noProof/>
-        </w:rPr>
-        <w:t>3</w:t>
-      </w:r>
-      <w:r>
-        <w:rPr>
-          <w:noProof/>
-        </w:rPr>
-        <w:fldChar w:fldCharType="end"/>
-      </w:r>
-      <w:bookmarkEnd w:id="8"/>
+      <w:fldSimple w:instr=" SEQ Figure \* ARABIC ">
+        <w:r>
+          <w:rPr>
+            <w:noProof/>
+          </w:rPr>
+          <w:t>3</w:t>
+        </w:r>
+      </w:fldSimple>
+      <w:bookmarkEnd w:id="1"/>
       <w:r>
         <w:t>: Result of Execution Time Trials</w:t>
       </w:r>
@@ -4525,21 +4433,11 @@
       <w:pPr>
         <w:pStyle w:val="Appendix"/>
       </w:pPr>
-      <w:bookmarkStart w:id="9" w:name="_Ref482700599"/>
-      <w:commentRangeStart w:id="10"/>
+      <w:bookmarkStart w:id="2" w:name="_Ref482700599"/>
       <w:r>
         <w:t>MinDistance Algorithm</w:t>
       </w:r>
-      <w:commentRangeEnd w:id="10"/>
-      <w:r>
-        <w:rPr>
-          <w:rStyle w:val="CommentReference"/>
-          <w:rFonts w:asciiTheme="minorHAnsi" w:eastAsiaTheme="minorHAnsi" w:hAnsiTheme="minorHAnsi" w:cstheme="minorBidi"/>
-          <w:color w:val="auto"/>
-        </w:rPr>
-        <w:commentReference w:id="10"/>
-      </w:r>
-      <w:bookmarkEnd w:id="9"/>
+      <w:bookmarkEnd w:id="2"/>
     </w:p>
     <w:p>
       <w:r>
@@ -4563,7 +4461,7 @@
                     <pic:cNvPicPr/>
                   </pic:nvPicPr>
                   <pic:blipFill>
-                    <a:blip r:embed="rId13"/>
+                    <a:blip r:embed="rId11"/>
                     <a:stretch>
                       <a:fillRect/>
                     </a:stretch>
@@ -4584,20 +4482,17 @@
         </w:drawing>
       </w:r>
     </w:p>
-    <w:p>
-      <w:bookmarkStart w:id="11" w:name="_GoBack"/>
-      <w:bookmarkEnd w:id="11"/>
-    </w:p>
+    <w:p/>
     <w:p>
       <w:pPr>
         <w:pStyle w:val="Appendix"/>
       </w:pPr>
-      <w:bookmarkStart w:id="12" w:name="_Ref482700909"/>
+      <w:bookmarkStart w:id="3" w:name="_Ref482700909"/>
       <w:r>
         <w:lastRenderedPageBreak/>
         <w:t>MinDistance2 Algorithm</w:t>
       </w:r>
-      <w:bookmarkEnd w:id="12"/>
+      <w:bookmarkEnd w:id="3"/>
     </w:p>
     <w:p>
       <w:r>
@@ -4610,6 +4505,1126 @@
             <wp:extent cx="5353050" cy="2162175"/>
             <wp:effectExtent l="0" t="0" r="0" b="9525"/>
             <wp:docPr id="3" name="Picture 3"/>
+            <wp:cNvGraphicFramePr>
+              <a:graphicFrameLocks xmlns:a="http://schemas.openxmlformats.org/drawingml/2006/main" noChangeAspect="1"/>
+            </wp:cNvGraphicFramePr>
+            <a:graphic xmlns:a="http://schemas.openxmlformats.org/drawingml/2006/main">
+              <a:graphicData uri="http://schemas.openxmlformats.org/drawingml/2006/picture">
+                <pic:pic xmlns:pic="http://schemas.openxmlformats.org/drawingml/2006/picture">
+                  <pic:nvPicPr>
+                    <pic:cNvPr id="1" name=""/>
+                    <pic:cNvPicPr/>
+                  </pic:nvPicPr>
+                  <pic:blipFill>
+                    <a:blip r:embed="rId12"/>
+                    <a:stretch>
+                      <a:fillRect/>
+                    </a:stretch>
+                  </pic:blipFill>
+                  <pic:spPr>
+                    <a:xfrm>
+                      <a:off x="0" y="0"/>
+                      <a:ext cx="5353050" cy="2162175"/>
+                    </a:xfrm>
+                    <a:prstGeom prst="rect">
+                      <a:avLst/>
+                    </a:prstGeom>
+                  </pic:spPr>
+                </pic:pic>
+              </a:graphicData>
+            </a:graphic>
+          </wp:inline>
+        </w:drawing>
+      </w:r>
+    </w:p>
+    <w:p/>
+    <w:p>
+      <w:pPr>
+        <w:pStyle w:val="Appendix"/>
+      </w:pPr>
+      <w:bookmarkStart w:id="4" w:name="_Ref483055742"/>
+      <w:r>
+        <w:t>MATLAB Plotting Script</w:t>
+      </w:r>
+      <w:bookmarkEnd w:id="4"/>
+    </w:p>
+    <w:p>
+      <w:pPr>
+        <w:autoSpaceDE w:val="0"/>
+        <w:autoSpaceDN w:val="0"/>
+        <w:adjustRightInd w:val="0"/>
+        <w:spacing w:after="0" w:line="240" w:lineRule="auto"/>
+        <w:rPr>
+          <w:rFonts w:ascii="Courier New" w:hAnsi="Courier New" w:cs="Courier New"/>
+          <w:sz w:val="24"/>
+          <w:szCs w:val="24"/>
+        </w:rPr>
+      </w:pPr>
+      <w:r>
+        <w:rPr>
+          <w:rFonts w:ascii="Courier New" w:hAnsi="Courier New" w:cs="Courier New"/>
+          <w:color w:val="228B22"/>
+          <w:sz w:val="20"/>
+          <w:szCs w:val="20"/>
+        </w:rPr>
+        <w:t>% Plotting command for CAB301 Assignment 2 Semester 1 2017</w:t>
+      </w:r>
+    </w:p>
+    <w:p>
+      <w:pPr>
+        <w:autoSpaceDE w:val="0"/>
+        <w:autoSpaceDN w:val="0"/>
+        <w:adjustRightInd w:val="0"/>
+        <w:spacing w:after="0" w:line="240" w:lineRule="auto"/>
+        <w:rPr>
+          <w:rFonts w:ascii="Courier New" w:hAnsi="Courier New" w:cs="Courier New"/>
+          <w:sz w:val="24"/>
+          <w:szCs w:val="24"/>
+        </w:rPr>
+      </w:pPr>
+      <w:r>
+        <w:rPr>
+          <w:rFonts w:ascii="Courier New" w:hAnsi="Courier New" w:cs="Courier New"/>
+          <w:color w:val="228B22"/>
+          <w:sz w:val="20"/>
+          <w:szCs w:val="20"/>
+        </w:rPr>
+        <w:t>% Author: Shane Havers n9477756</w:t>
+      </w:r>
+    </w:p>
+    <w:p>
+      <w:pPr>
+        <w:autoSpaceDE w:val="0"/>
+        <w:autoSpaceDN w:val="0"/>
+        <w:adjustRightInd w:val="0"/>
+        <w:spacing w:after="0" w:line="240" w:lineRule="auto"/>
+        <w:rPr>
+          <w:rFonts w:ascii="Courier New" w:hAnsi="Courier New" w:cs="Courier New"/>
+          <w:sz w:val="24"/>
+          <w:szCs w:val="24"/>
+        </w:rPr>
+      </w:pPr>
+      <w:r>
+        <w:rPr>
+          <w:rFonts w:ascii="Courier New" w:hAnsi="Courier New" w:cs="Courier New"/>
+          <w:color w:val="000000"/>
+          <w:sz w:val="20"/>
+          <w:szCs w:val="20"/>
+        </w:rPr>
+        <w:t xml:space="preserve">clear; close </w:t>
+      </w:r>
+      <w:r>
+        <w:rPr>
+          <w:rFonts w:ascii="Courier New" w:hAnsi="Courier New" w:cs="Courier New"/>
+          <w:color w:val="A020F0"/>
+          <w:sz w:val="20"/>
+          <w:szCs w:val="20"/>
+        </w:rPr>
+        <w:t>all</w:t>
+      </w:r>
+      <w:r>
+        <w:rPr>
+          <w:rFonts w:ascii="Courier New" w:hAnsi="Courier New" w:cs="Courier New"/>
+          <w:color w:val="000000"/>
+          <w:sz w:val="20"/>
+          <w:szCs w:val="20"/>
+        </w:rPr>
+        <w:t>; clc;</w:t>
+      </w:r>
+    </w:p>
+    <w:p>
+      <w:pPr>
+        <w:autoSpaceDE w:val="0"/>
+        <w:autoSpaceDN w:val="0"/>
+        <w:adjustRightInd w:val="0"/>
+        <w:spacing w:after="0" w:line="240" w:lineRule="auto"/>
+        <w:rPr>
+          <w:rFonts w:ascii="Courier New" w:hAnsi="Courier New" w:cs="Courier New"/>
+          <w:sz w:val="24"/>
+          <w:szCs w:val="24"/>
+        </w:rPr>
+      </w:pPr>
+      <w:r>
+        <w:rPr>
+          <w:rFonts w:ascii="Courier New" w:hAnsi="Courier New" w:cs="Courier New"/>
+          <w:color w:val="228B22"/>
+          <w:sz w:val="20"/>
+          <w:szCs w:val="20"/>
+        </w:rPr>
+        <w:t>%% Read In Data</w:t>
+      </w:r>
+    </w:p>
+    <w:p>
+      <w:pPr>
+        <w:autoSpaceDE w:val="0"/>
+        <w:autoSpaceDN w:val="0"/>
+        <w:adjustRightInd w:val="0"/>
+        <w:spacing w:after="0" w:line="240" w:lineRule="auto"/>
+        <w:rPr>
+          <w:rFonts w:ascii="Courier New" w:hAnsi="Courier New" w:cs="Courier New"/>
+          <w:sz w:val="24"/>
+          <w:szCs w:val="24"/>
+        </w:rPr>
+      </w:pPr>
+      <w:r>
+        <w:rPr>
+          <w:rFonts w:ascii="Courier New" w:hAnsi="Courier New" w:cs="Courier New"/>
+          <w:color w:val="000000"/>
+          <w:sz w:val="20"/>
+          <w:szCs w:val="20"/>
+        </w:rPr>
+        <w:t>dataOps = csvread(</w:t>
+      </w:r>
+      <w:r>
+        <w:rPr>
+          <w:rFonts w:ascii="Courier New" w:hAnsi="Courier New" w:cs="Courier New"/>
+          <w:color w:val="A020F0"/>
+          <w:sz w:val="20"/>
+          <w:szCs w:val="20"/>
+        </w:rPr>
+        <w:t>'OutputOps.csv'</w:t>
+      </w:r>
+      <w:r>
+        <w:rPr>
+          <w:rFonts w:ascii="Courier New" w:hAnsi="Courier New" w:cs="Courier New"/>
+          <w:color w:val="000000"/>
+          <w:sz w:val="20"/>
+          <w:szCs w:val="20"/>
+        </w:rPr>
+        <w:t>, 1, 0);</w:t>
+      </w:r>
+    </w:p>
+    <w:p>
+      <w:pPr>
+        <w:autoSpaceDE w:val="0"/>
+        <w:autoSpaceDN w:val="0"/>
+        <w:adjustRightInd w:val="0"/>
+        <w:spacing w:after="0" w:line="240" w:lineRule="auto"/>
+        <w:rPr>
+          <w:rFonts w:ascii="Courier New" w:hAnsi="Courier New" w:cs="Courier New"/>
+          <w:sz w:val="24"/>
+          <w:szCs w:val="24"/>
+        </w:rPr>
+      </w:pPr>
+      <w:r>
+        <w:rPr>
+          <w:rFonts w:ascii="Courier New" w:hAnsi="Courier New" w:cs="Courier New"/>
+          <w:color w:val="000000"/>
+          <w:sz w:val="20"/>
+          <w:szCs w:val="20"/>
+        </w:rPr>
+        <w:t>dataTime = csvread(</w:t>
+      </w:r>
+      <w:r>
+        <w:rPr>
+          <w:rFonts w:ascii="Courier New" w:hAnsi="Courier New" w:cs="Courier New"/>
+          <w:color w:val="A020F0"/>
+          <w:sz w:val="20"/>
+          <w:szCs w:val="20"/>
+        </w:rPr>
+        <w:t>'OutputTime.csv'</w:t>
+      </w:r>
+      <w:r>
+        <w:rPr>
+          <w:rFonts w:ascii="Courier New" w:hAnsi="Courier New" w:cs="Courier New"/>
+          <w:color w:val="000000"/>
+          <w:sz w:val="20"/>
+          <w:szCs w:val="20"/>
+        </w:rPr>
+        <w:t>, 1, 0);</w:t>
+      </w:r>
+    </w:p>
+    <w:p>
+      <w:pPr>
+        <w:autoSpaceDE w:val="0"/>
+        <w:autoSpaceDN w:val="0"/>
+        <w:adjustRightInd w:val="0"/>
+        <w:spacing w:after="0" w:line="240" w:lineRule="auto"/>
+        <w:rPr>
+          <w:rFonts w:ascii="Courier New" w:hAnsi="Courier New" w:cs="Courier New"/>
+          <w:sz w:val="24"/>
+          <w:szCs w:val="24"/>
+        </w:rPr>
+      </w:pPr>
+      <w:r>
+        <w:rPr>
+          <w:rFonts w:ascii="Courier New" w:hAnsi="Courier New" w:cs="Courier New"/>
+          <w:color w:val="000000"/>
+          <w:sz w:val="20"/>
+          <w:szCs w:val="20"/>
+        </w:rPr>
+        <w:t xml:space="preserve"> </w:t>
+      </w:r>
+    </w:p>
+    <w:p>
+      <w:pPr>
+        <w:autoSpaceDE w:val="0"/>
+        <w:autoSpaceDN w:val="0"/>
+        <w:adjustRightInd w:val="0"/>
+        <w:spacing w:after="0" w:line="240" w:lineRule="auto"/>
+        <w:rPr>
+          <w:rFonts w:ascii="Courier New" w:hAnsi="Courier New" w:cs="Courier New"/>
+          <w:sz w:val="24"/>
+          <w:szCs w:val="24"/>
+        </w:rPr>
+      </w:pPr>
+      <w:r>
+        <w:rPr>
+          <w:rFonts w:ascii="Courier New" w:hAnsi="Courier New" w:cs="Courier New"/>
+          <w:color w:val="228B22"/>
+          <w:sz w:val="20"/>
+          <w:szCs w:val="20"/>
+        </w:rPr>
+        <w:t>%% Plot Data for Basic Operations Counting</w:t>
+      </w:r>
+    </w:p>
+    <w:p>
+      <w:pPr>
+        <w:autoSpaceDE w:val="0"/>
+        <w:autoSpaceDN w:val="0"/>
+        <w:adjustRightInd w:val="0"/>
+        <w:spacing w:after="0" w:line="240" w:lineRule="auto"/>
+        <w:rPr>
+          <w:rFonts w:ascii="Courier New" w:hAnsi="Courier New" w:cs="Courier New"/>
+          <w:sz w:val="24"/>
+          <w:szCs w:val="24"/>
+        </w:rPr>
+      </w:pPr>
+      <w:r>
+        <w:rPr>
+          <w:rFonts w:ascii="Courier New" w:hAnsi="Courier New" w:cs="Courier New"/>
+          <w:color w:val="000000"/>
+          <w:sz w:val="20"/>
+          <w:szCs w:val="20"/>
+        </w:rPr>
+        <w:t>figure()</w:t>
+      </w:r>
+    </w:p>
+    <w:p>
+      <w:pPr>
+        <w:autoSpaceDE w:val="0"/>
+        <w:autoSpaceDN w:val="0"/>
+        <w:adjustRightInd w:val="0"/>
+        <w:spacing w:after="0" w:line="240" w:lineRule="auto"/>
+        <w:rPr>
+          <w:rFonts w:ascii="Courier New" w:hAnsi="Courier New" w:cs="Courier New"/>
+          <w:sz w:val="24"/>
+          <w:szCs w:val="24"/>
+        </w:rPr>
+      </w:pPr>
+      <w:r>
+        <w:rPr>
+          <w:rFonts w:ascii="Courier New" w:hAnsi="Courier New" w:cs="Courier New"/>
+          <w:color w:val="000000"/>
+          <w:sz w:val="20"/>
+          <w:szCs w:val="20"/>
+        </w:rPr>
+        <w:t xml:space="preserve">plot(dataOps(:,1), dataOps(:,2), </w:t>
+      </w:r>
+      <w:r>
+        <w:rPr>
+          <w:rFonts w:ascii="Courier New" w:hAnsi="Courier New" w:cs="Courier New"/>
+          <w:color w:val="A020F0"/>
+          <w:sz w:val="20"/>
+          <w:szCs w:val="20"/>
+        </w:rPr>
+        <w:t>'b-*'</w:t>
+      </w:r>
+      <w:r>
+        <w:rPr>
+          <w:rFonts w:ascii="Courier New" w:hAnsi="Courier New" w:cs="Courier New"/>
+          <w:color w:val="000000"/>
+          <w:sz w:val="20"/>
+          <w:szCs w:val="20"/>
+        </w:rPr>
+        <w:t>);</w:t>
+      </w:r>
+    </w:p>
+    <w:p>
+      <w:pPr>
+        <w:autoSpaceDE w:val="0"/>
+        <w:autoSpaceDN w:val="0"/>
+        <w:adjustRightInd w:val="0"/>
+        <w:spacing w:after="0" w:line="240" w:lineRule="auto"/>
+        <w:rPr>
+          <w:rFonts w:ascii="Courier New" w:hAnsi="Courier New" w:cs="Courier New"/>
+          <w:sz w:val="24"/>
+          <w:szCs w:val="24"/>
+        </w:rPr>
+      </w:pPr>
+      <w:r>
+        <w:rPr>
+          <w:rFonts w:ascii="Courier New" w:hAnsi="Courier New" w:cs="Courier New"/>
+          <w:color w:val="000000"/>
+          <w:sz w:val="20"/>
+          <w:szCs w:val="20"/>
+        </w:rPr>
+        <w:t xml:space="preserve">hold </w:t>
+      </w:r>
+      <w:r>
+        <w:rPr>
+          <w:rFonts w:ascii="Courier New" w:hAnsi="Courier New" w:cs="Courier New"/>
+          <w:color w:val="A020F0"/>
+          <w:sz w:val="20"/>
+          <w:szCs w:val="20"/>
+        </w:rPr>
+        <w:t>on</w:t>
+      </w:r>
+    </w:p>
+    <w:p>
+      <w:pPr>
+        <w:autoSpaceDE w:val="0"/>
+        <w:autoSpaceDN w:val="0"/>
+        <w:adjustRightInd w:val="0"/>
+        <w:spacing w:after="0" w:line="240" w:lineRule="auto"/>
+        <w:rPr>
+          <w:rFonts w:ascii="Courier New" w:hAnsi="Courier New" w:cs="Courier New"/>
+          <w:sz w:val="24"/>
+          <w:szCs w:val="24"/>
+        </w:rPr>
+      </w:pPr>
+      <w:r>
+        <w:rPr>
+          <w:rFonts w:ascii="Courier New" w:hAnsi="Courier New" w:cs="Courier New"/>
+          <w:color w:val="000000"/>
+          <w:sz w:val="20"/>
+          <w:szCs w:val="20"/>
+        </w:rPr>
+        <w:t xml:space="preserve">plot(dataOps(:,1), dataOps(:,3), </w:t>
+      </w:r>
+      <w:r>
+        <w:rPr>
+          <w:rFonts w:ascii="Courier New" w:hAnsi="Courier New" w:cs="Courier New"/>
+          <w:color w:val="A020F0"/>
+          <w:sz w:val="20"/>
+          <w:szCs w:val="20"/>
+        </w:rPr>
+        <w:t>'r-*'</w:t>
+      </w:r>
+      <w:r>
+        <w:rPr>
+          <w:rFonts w:ascii="Courier New" w:hAnsi="Courier New" w:cs="Courier New"/>
+          <w:color w:val="000000"/>
+          <w:sz w:val="20"/>
+          <w:szCs w:val="20"/>
+        </w:rPr>
+        <w:t>);</w:t>
+      </w:r>
+    </w:p>
+    <w:p>
+      <w:pPr>
+        <w:autoSpaceDE w:val="0"/>
+        <w:autoSpaceDN w:val="0"/>
+        <w:adjustRightInd w:val="0"/>
+        <w:spacing w:after="0" w:line="240" w:lineRule="auto"/>
+        <w:rPr>
+          <w:rFonts w:ascii="Courier New" w:hAnsi="Courier New" w:cs="Courier New"/>
+          <w:sz w:val="24"/>
+          <w:szCs w:val="24"/>
+        </w:rPr>
+      </w:pPr>
+      <w:r>
+        <w:rPr>
+          <w:rFonts w:ascii="Courier New" w:hAnsi="Courier New" w:cs="Courier New"/>
+          <w:color w:val="000000"/>
+          <w:sz w:val="20"/>
+          <w:szCs w:val="20"/>
+        </w:rPr>
+        <w:t xml:space="preserve">hold </w:t>
+      </w:r>
+      <w:r>
+        <w:rPr>
+          <w:rFonts w:ascii="Courier New" w:hAnsi="Courier New" w:cs="Courier New"/>
+          <w:color w:val="A020F0"/>
+          <w:sz w:val="20"/>
+          <w:szCs w:val="20"/>
+        </w:rPr>
+        <w:t>off</w:t>
+      </w:r>
+    </w:p>
+    <w:p>
+      <w:pPr>
+        <w:autoSpaceDE w:val="0"/>
+        <w:autoSpaceDN w:val="0"/>
+        <w:adjustRightInd w:val="0"/>
+        <w:spacing w:after="0" w:line="240" w:lineRule="auto"/>
+        <w:rPr>
+          <w:rFonts w:ascii="Courier New" w:hAnsi="Courier New" w:cs="Courier New"/>
+          <w:sz w:val="24"/>
+          <w:szCs w:val="24"/>
+        </w:rPr>
+      </w:pPr>
+      <w:r>
+        <w:rPr>
+          <w:rFonts w:ascii="Courier New" w:hAnsi="Courier New" w:cs="Courier New"/>
+          <w:color w:val="000000"/>
+          <w:sz w:val="20"/>
+          <w:szCs w:val="20"/>
+        </w:rPr>
+        <w:t>title(</w:t>
+      </w:r>
+      <w:r>
+        <w:rPr>
+          <w:rFonts w:ascii="Courier New" w:hAnsi="Courier New" w:cs="Courier New"/>
+          <w:color w:val="A020F0"/>
+          <w:sz w:val="20"/>
+          <w:szCs w:val="20"/>
+        </w:rPr>
+        <w:t>'Count of Basic Operation Executions'</w:t>
+      </w:r>
+      <w:r>
+        <w:rPr>
+          <w:rFonts w:ascii="Courier New" w:hAnsi="Courier New" w:cs="Courier New"/>
+          <w:color w:val="000000"/>
+          <w:sz w:val="20"/>
+          <w:szCs w:val="20"/>
+        </w:rPr>
+        <w:t>)</w:t>
+      </w:r>
+    </w:p>
+    <w:p>
+      <w:pPr>
+        <w:autoSpaceDE w:val="0"/>
+        <w:autoSpaceDN w:val="0"/>
+        <w:adjustRightInd w:val="0"/>
+        <w:spacing w:after="0" w:line="240" w:lineRule="auto"/>
+        <w:rPr>
+          <w:rFonts w:ascii="Courier New" w:hAnsi="Courier New" w:cs="Courier New"/>
+          <w:sz w:val="24"/>
+          <w:szCs w:val="24"/>
+        </w:rPr>
+      </w:pPr>
+      <w:r>
+        <w:rPr>
+          <w:rFonts w:ascii="Courier New" w:hAnsi="Courier New" w:cs="Courier New"/>
+          <w:color w:val="000000"/>
+          <w:sz w:val="20"/>
+          <w:szCs w:val="20"/>
+        </w:rPr>
+        <w:t>xlabel(</w:t>
+      </w:r>
+      <w:r>
+        <w:rPr>
+          <w:rFonts w:ascii="Courier New" w:hAnsi="Courier New" w:cs="Courier New"/>
+          <w:color w:val="A020F0"/>
+          <w:sz w:val="20"/>
+          <w:szCs w:val="20"/>
+        </w:rPr>
+        <w:t>'Input Size'</w:t>
+      </w:r>
+      <w:r>
+        <w:rPr>
+          <w:rFonts w:ascii="Courier New" w:hAnsi="Courier New" w:cs="Courier New"/>
+          <w:color w:val="000000"/>
+          <w:sz w:val="20"/>
+          <w:szCs w:val="20"/>
+        </w:rPr>
+        <w:t>)</w:t>
+      </w:r>
+    </w:p>
+    <w:p>
+      <w:pPr>
+        <w:autoSpaceDE w:val="0"/>
+        <w:autoSpaceDN w:val="0"/>
+        <w:adjustRightInd w:val="0"/>
+        <w:spacing w:after="0" w:line="240" w:lineRule="auto"/>
+        <w:rPr>
+          <w:rFonts w:ascii="Courier New" w:hAnsi="Courier New" w:cs="Courier New"/>
+          <w:sz w:val="24"/>
+          <w:szCs w:val="24"/>
+        </w:rPr>
+      </w:pPr>
+      <w:r>
+        <w:rPr>
+          <w:rFonts w:ascii="Courier New" w:hAnsi="Courier New" w:cs="Courier New"/>
+          <w:color w:val="000000"/>
+          <w:sz w:val="20"/>
+          <w:szCs w:val="20"/>
+        </w:rPr>
+        <w:t>ylabel(</w:t>
+      </w:r>
+      <w:r>
+        <w:rPr>
+          <w:rFonts w:ascii="Courier New" w:hAnsi="Courier New" w:cs="Courier New"/>
+          <w:color w:val="A020F0"/>
+          <w:sz w:val="20"/>
+          <w:szCs w:val="20"/>
+        </w:rPr>
+        <w:t>'Basic operations executed'</w:t>
+      </w:r>
+      <w:r>
+        <w:rPr>
+          <w:rFonts w:ascii="Courier New" w:hAnsi="Courier New" w:cs="Courier New"/>
+          <w:color w:val="000000"/>
+          <w:sz w:val="20"/>
+          <w:szCs w:val="20"/>
+        </w:rPr>
+        <w:t>)</w:t>
+      </w:r>
+    </w:p>
+    <w:p>
+      <w:pPr>
+        <w:autoSpaceDE w:val="0"/>
+        <w:autoSpaceDN w:val="0"/>
+        <w:adjustRightInd w:val="0"/>
+        <w:spacing w:after="0" w:line="240" w:lineRule="auto"/>
+        <w:rPr>
+          <w:rFonts w:ascii="Courier New" w:hAnsi="Courier New" w:cs="Courier New"/>
+          <w:sz w:val="24"/>
+          <w:szCs w:val="24"/>
+        </w:rPr>
+      </w:pPr>
+      <w:r>
+        <w:rPr>
+          <w:rFonts w:ascii="Courier New" w:hAnsi="Courier New" w:cs="Courier New"/>
+          <w:color w:val="000000"/>
+          <w:sz w:val="20"/>
+          <w:szCs w:val="20"/>
+        </w:rPr>
+        <w:t>legend(</w:t>
+      </w:r>
+      <w:r>
+        <w:rPr>
+          <w:rFonts w:ascii="Courier New" w:hAnsi="Courier New" w:cs="Courier New"/>
+          <w:color w:val="A020F0"/>
+          <w:sz w:val="20"/>
+          <w:szCs w:val="20"/>
+        </w:rPr>
+        <w:t>'MinDistance'</w:t>
+      </w:r>
+      <w:r>
+        <w:rPr>
+          <w:rFonts w:ascii="Courier New" w:hAnsi="Courier New" w:cs="Courier New"/>
+          <w:color w:val="000000"/>
+          <w:sz w:val="20"/>
+          <w:szCs w:val="20"/>
+        </w:rPr>
+        <w:t xml:space="preserve">, </w:t>
+      </w:r>
+      <w:r>
+        <w:rPr>
+          <w:rFonts w:ascii="Courier New" w:hAnsi="Courier New" w:cs="Courier New"/>
+          <w:color w:val="A020F0"/>
+          <w:sz w:val="20"/>
+          <w:szCs w:val="20"/>
+        </w:rPr>
+        <w:t>'MinDistance2'</w:t>
+      </w:r>
+      <w:r>
+        <w:rPr>
+          <w:rFonts w:ascii="Courier New" w:hAnsi="Courier New" w:cs="Courier New"/>
+          <w:color w:val="000000"/>
+          <w:sz w:val="20"/>
+          <w:szCs w:val="20"/>
+        </w:rPr>
+        <w:t xml:space="preserve">, </w:t>
+      </w:r>
+      <w:r>
+        <w:rPr>
+          <w:rFonts w:ascii="Courier New" w:hAnsi="Courier New" w:cs="Courier New"/>
+          <w:color w:val="A020F0"/>
+          <w:sz w:val="20"/>
+          <w:szCs w:val="20"/>
+        </w:rPr>
+        <w:t>'Location'</w:t>
+      </w:r>
+      <w:r>
+        <w:rPr>
+          <w:rFonts w:ascii="Courier New" w:hAnsi="Courier New" w:cs="Courier New"/>
+          <w:color w:val="000000"/>
+          <w:sz w:val="20"/>
+          <w:szCs w:val="20"/>
+        </w:rPr>
+        <w:t xml:space="preserve">, </w:t>
+      </w:r>
+      <w:r>
+        <w:rPr>
+          <w:rFonts w:ascii="Courier New" w:hAnsi="Courier New" w:cs="Courier New"/>
+          <w:color w:val="A020F0"/>
+          <w:sz w:val="20"/>
+          <w:szCs w:val="20"/>
+        </w:rPr>
+        <w:t>'northwest'</w:t>
+      </w:r>
+      <w:r>
+        <w:rPr>
+          <w:rFonts w:ascii="Courier New" w:hAnsi="Courier New" w:cs="Courier New"/>
+          <w:color w:val="000000"/>
+          <w:sz w:val="20"/>
+          <w:szCs w:val="20"/>
+        </w:rPr>
+        <w:t>)</w:t>
+      </w:r>
+    </w:p>
+    <w:p>
+      <w:pPr>
+        <w:autoSpaceDE w:val="0"/>
+        <w:autoSpaceDN w:val="0"/>
+        <w:adjustRightInd w:val="0"/>
+        <w:spacing w:after="0" w:line="240" w:lineRule="auto"/>
+        <w:rPr>
+          <w:rFonts w:ascii="Courier New" w:hAnsi="Courier New" w:cs="Courier New"/>
+          <w:sz w:val="24"/>
+          <w:szCs w:val="24"/>
+        </w:rPr>
+      </w:pPr>
+      <w:r>
+        <w:rPr>
+          <w:rFonts w:ascii="Courier New" w:hAnsi="Courier New" w:cs="Courier New"/>
+          <w:color w:val="000000"/>
+          <w:sz w:val="20"/>
+          <w:szCs w:val="20"/>
+        </w:rPr>
+        <w:t xml:space="preserve"> </w:t>
+      </w:r>
+    </w:p>
+    <w:p>
+      <w:pPr>
+        <w:autoSpaceDE w:val="0"/>
+        <w:autoSpaceDN w:val="0"/>
+        <w:adjustRightInd w:val="0"/>
+        <w:spacing w:after="0" w:line="240" w:lineRule="auto"/>
+        <w:rPr>
+          <w:rFonts w:ascii="Courier New" w:hAnsi="Courier New" w:cs="Courier New"/>
+          <w:sz w:val="24"/>
+          <w:szCs w:val="24"/>
+        </w:rPr>
+      </w:pPr>
+      <w:r>
+        <w:rPr>
+          <w:rFonts w:ascii="Courier New" w:hAnsi="Courier New" w:cs="Courier New"/>
+          <w:color w:val="228B22"/>
+          <w:sz w:val="20"/>
+          <w:szCs w:val="20"/>
+        </w:rPr>
+        <w:t>%% Plot Data for Execution Times</w:t>
+      </w:r>
+    </w:p>
+    <w:p>
+      <w:pPr>
+        <w:autoSpaceDE w:val="0"/>
+        <w:autoSpaceDN w:val="0"/>
+        <w:adjustRightInd w:val="0"/>
+        <w:spacing w:after="0" w:line="240" w:lineRule="auto"/>
+        <w:rPr>
+          <w:rFonts w:ascii="Courier New" w:hAnsi="Courier New" w:cs="Courier New"/>
+          <w:sz w:val="24"/>
+          <w:szCs w:val="24"/>
+        </w:rPr>
+      </w:pPr>
+      <w:r>
+        <w:rPr>
+          <w:rFonts w:ascii="Courier New" w:hAnsi="Courier New" w:cs="Courier New"/>
+          <w:color w:val="000000"/>
+          <w:sz w:val="20"/>
+          <w:szCs w:val="20"/>
+        </w:rPr>
+        <w:t>figure()</w:t>
+      </w:r>
+    </w:p>
+    <w:p>
+      <w:pPr>
+        <w:autoSpaceDE w:val="0"/>
+        <w:autoSpaceDN w:val="0"/>
+        <w:adjustRightInd w:val="0"/>
+        <w:spacing w:after="0" w:line="240" w:lineRule="auto"/>
+        <w:rPr>
+          <w:rFonts w:ascii="Courier New" w:hAnsi="Courier New" w:cs="Courier New"/>
+          <w:sz w:val="24"/>
+          <w:szCs w:val="24"/>
+        </w:rPr>
+      </w:pPr>
+      <w:r>
+        <w:rPr>
+          <w:rFonts w:ascii="Courier New" w:hAnsi="Courier New" w:cs="Courier New"/>
+          <w:color w:val="000000"/>
+          <w:sz w:val="20"/>
+          <w:szCs w:val="20"/>
+        </w:rPr>
+        <w:t xml:space="preserve">plot(dataTime(:,1), dataTime(:,2), </w:t>
+      </w:r>
+      <w:r>
+        <w:rPr>
+          <w:rFonts w:ascii="Courier New" w:hAnsi="Courier New" w:cs="Courier New"/>
+          <w:color w:val="A020F0"/>
+          <w:sz w:val="20"/>
+          <w:szCs w:val="20"/>
+        </w:rPr>
+        <w:t>'b-*'</w:t>
+      </w:r>
+      <w:r>
+        <w:rPr>
+          <w:rFonts w:ascii="Courier New" w:hAnsi="Courier New" w:cs="Courier New"/>
+          <w:color w:val="000000"/>
+          <w:sz w:val="20"/>
+          <w:szCs w:val="20"/>
+        </w:rPr>
+        <w:t>);</w:t>
+      </w:r>
+    </w:p>
+    <w:p>
+      <w:pPr>
+        <w:autoSpaceDE w:val="0"/>
+        <w:autoSpaceDN w:val="0"/>
+        <w:adjustRightInd w:val="0"/>
+        <w:spacing w:after="0" w:line="240" w:lineRule="auto"/>
+        <w:rPr>
+          <w:rFonts w:ascii="Courier New" w:hAnsi="Courier New" w:cs="Courier New"/>
+          <w:sz w:val="24"/>
+          <w:szCs w:val="24"/>
+        </w:rPr>
+      </w:pPr>
+      <w:r>
+        <w:rPr>
+          <w:rFonts w:ascii="Courier New" w:hAnsi="Courier New" w:cs="Courier New"/>
+          <w:color w:val="000000"/>
+          <w:sz w:val="20"/>
+          <w:szCs w:val="20"/>
+        </w:rPr>
+        <w:t xml:space="preserve">hold </w:t>
+      </w:r>
+      <w:r>
+        <w:rPr>
+          <w:rFonts w:ascii="Courier New" w:hAnsi="Courier New" w:cs="Courier New"/>
+          <w:color w:val="A020F0"/>
+          <w:sz w:val="20"/>
+          <w:szCs w:val="20"/>
+        </w:rPr>
+        <w:t>on</w:t>
+      </w:r>
+    </w:p>
+    <w:p>
+      <w:pPr>
+        <w:autoSpaceDE w:val="0"/>
+        <w:autoSpaceDN w:val="0"/>
+        <w:adjustRightInd w:val="0"/>
+        <w:spacing w:after="0" w:line="240" w:lineRule="auto"/>
+        <w:rPr>
+          <w:rFonts w:ascii="Courier New" w:hAnsi="Courier New" w:cs="Courier New"/>
+          <w:sz w:val="24"/>
+          <w:szCs w:val="24"/>
+        </w:rPr>
+      </w:pPr>
+      <w:r>
+        <w:rPr>
+          <w:rFonts w:ascii="Courier New" w:hAnsi="Courier New" w:cs="Courier New"/>
+          <w:color w:val="000000"/>
+          <w:sz w:val="20"/>
+          <w:szCs w:val="20"/>
+        </w:rPr>
+        <w:t xml:space="preserve">plot(dataTime(:,1), dataTime(:,3), </w:t>
+      </w:r>
+      <w:r>
+        <w:rPr>
+          <w:rFonts w:ascii="Courier New" w:hAnsi="Courier New" w:cs="Courier New"/>
+          <w:color w:val="A020F0"/>
+          <w:sz w:val="20"/>
+          <w:szCs w:val="20"/>
+        </w:rPr>
+        <w:t>'r-*'</w:t>
+      </w:r>
+      <w:r>
+        <w:rPr>
+          <w:rFonts w:ascii="Courier New" w:hAnsi="Courier New" w:cs="Courier New"/>
+          <w:color w:val="000000"/>
+          <w:sz w:val="20"/>
+          <w:szCs w:val="20"/>
+        </w:rPr>
+        <w:t>);</w:t>
+      </w:r>
+    </w:p>
+    <w:p>
+      <w:pPr>
+        <w:autoSpaceDE w:val="0"/>
+        <w:autoSpaceDN w:val="0"/>
+        <w:adjustRightInd w:val="0"/>
+        <w:spacing w:after="0" w:line="240" w:lineRule="auto"/>
+        <w:rPr>
+          <w:rFonts w:ascii="Courier New" w:hAnsi="Courier New" w:cs="Courier New"/>
+          <w:sz w:val="24"/>
+          <w:szCs w:val="24"/>
+        </w:rPr>
+      </w:pPr>
+      <w:r>
+        <w:rPr>
+          <w:rFonts w:ascii="Courier New" w:hAnsi="Courier New" w:cs="Courier New"/>
+          <w:color w:val="000000"/>
+          <w:sz w:val="20"/>
+          <w:szCs w:val="20"/>
+        </w:rPr>
+        <w:t xml:space="preserve">hold </w:t>
+      </w:r>
+      <w:r>
+        <w:rPr>
+          <w:rFonts w:ascii="Courier New" w:hAnsi="Courier New" w:cs="Courier New"/>
+          <w:color w:val="A020F0"/>
+          <w:sz w:val="20"/>
+          <w:szCs w:val="20"/>
+        </w:rPr>
+        <w:t>off</w:t>
+      </w:r>
+    </w:p>
+    <w:p>
+      <w:pPr>
+        <w:autoSpaceDE w:val="0"/>
+        <w:autoSpaceDN w:val="0"/>
+        <w:adjustRightInd w:val="0"/>
+        <w:spacing w:after="0" w:line="240" w:lineRule="auto"/>
+        <w:rPr>
+          <w:rFonts w:ascii="Courier New" w:hAnsi="Courier New" w:cs="Courier New"/>
+          <w:sz w:val="24"/>
+          <w:szCs w:val="24"/>
+        </w:rPr>
+      </w:pPr>
+      <w:r>
+        <w:rPr>
+          <w:rFonts w:ascii="Courier New" w:hAnsi="Courier New" w:cs="Courier New"/>
+          <w:color w:val="000000"/>
+          <w:sz w:val="20"/>
+          <w:szCs w:val="20"/>
+        </w:rPr>
+        <w:t>title(</w:t>
+      </w:r>
+      <w:r>
+        <w:rPr>
+          <w:rFonts w:ascii="Courier New" w:hAnsi="Courier New" w:cs="Courier New"/>
+          <w:color w:val="A020F0"/>
+          <w:sz w:val="20"/>
+          <w:szCs w:val="20"/>
+        </w:rPr>
+        <w:t>'Execution Time Trial Results'</w:t>
+      </w:r>
+      <w:r>
+        <w:rPr>
+          <w:rFonts w:ascii="Courier New" w:hAnsi="Courier New" w:cs="Courier New"/>
+          <w:color w:val="000000"/>
+          <w:sz w:val="20"/>
+          <w:szCs w:val="20"/>
+        </w:rPr>
+        <w:t>)</w:t>
+      </w:r>
+    </w:p>
+    <w:p>
+      <w:pPr>
+        <w:autoSpaceDE w:val="0"/>
+        <w:autoSpaceDN w:val="0"/>
+        <w:adjustRightInd w:val="0"/>
+        <w:spacing w:after="0" w:line="240" w:lineRule="auto"/>
+        <w:rPr>
+          <w:rFonts w:ascii="Courier New" w:hAnsi="Courier New" w:cs="Courier New"/>
+          <w:sz w:val="24"/>
+          <w:szCs w:val="24"/>
+        </w:rPr>
+      </w:pPr>
+      <w:r>
+        <w:rPr>
+          <w:rFonts w:ascii="Courier New" w:hAnsi="Courier New" w:cs="Courier New"/>
+          <w:color w:val="000000"/>
+          <w:sz w:val="20"/>
+          <w:szCs w:val="20"/>
+        </w:rPr>
+        <w:t>xlabel(</w:t>
+      </w:r>
+      <w:r>
+        <w:rPr>
+          <w:rFonts w:ascii="Courier New" w:hAnsi="Courier New" w:cs="Courier New"/>
+          <w:color w:val="A020F0"/>
+          <w:sz w:val="20"/>
+          <w:szCs w:val="20"/>
+        </w:rPr>
+        <w:t>'Input Size'</w:t>
+      </w:r>
+      <w:r>
+        <w:rPr>
+          <w:rFonts w:ascii="Courier New" w:hAnsi="Courier New" w:cs="Courier New"/>
+          <w:color w:val="000000"/>
+          <w:sz w:val="20"/>
+          <w:szCs w:val="20"/>
+        </w:rPr>
+        <w:t>)</w:t>
+      </w:r>
+    </w:p>
+    <w:p>
+      <w:pPr>
+        <w:autoSpaceDE w:val="0"/>
+        <w:autoSpaceDN w:val="0"/>
+        <w:adjustRightInd w:val="0"/>
+        <w:spacing w:after="0" w:line="240" w:lineRule="auto"/>
+        <w:rPr>
+          <w:rFonts w:ascii="Courier New" w:hAnsi="Courier New" w:cs="Courier New"/>
+          <w:sz w:val="24"/>
+          <w:szCs w:val="24"/>
+        </w:rPr>
+      </w:pPr>
+      <w:r>
+        <w:rPr>
+          <w:rFonts w:ascii="Courier New" w:hAnsi="Courier New" w:cs="Courier New"/>
+          <w:color w:val="000000"/>
+          <w:sz w:val="20"/>
+          <w:szCs w:val="20"/>
+        </w:rPr>
+        <w:t>ylabel(</w:t>
+      </w:r>
+      <w:r>
+        <w:rPr>
+          <w:rFonts w:ascii="Courier New" w:hAnsi="Courier New" w:cs="Courier New"/>
+          <w:color w:val="A020F0"/>
+          <w:sz w:val="20"/>
+          <w:szCs w:val="20"/>
+        </w:rPr>
+        <w:t>'Execution Time (ms)'</w:t>
+      </w:r>
+      <w:r>
+        <w:rPr>
+          <w:rFonts w:ascii="Courier New" w:hAnsi="Courier New" w:cs="Courier New"/>
+          <w:color w:val="000000"/>
+          <w:sz w:val="20"/>
+          <w:szCs w:val="20"/>
+        </w:rPr>
+        <w:t>)</w:t>
+      </w:r>
+    </w:p>
+    <w:p>
+      <w:pPr>
+        <w:autoSpaceDE w:val="0"/>
+        <w:autoSpaceDN w:val="0"/>
+        <w:adjustRightInd w:val="0"/>
+        <w:spacing w:after="0" w:line="240" w:lineRule="auto"/>
+        <w:rPr>
+          <w:rFonts w:ascii="Courier New" w:hAnsi="Courier New" w:cs="Courier New"/>
+          <w:sz w:val="24"/>
+          <w:szCs w:val="24"/>
+        </w:rPr>
+      </w:pPr>
+      <w:r>
+        <w:rPr>
+          <w:rFonts w:ascii="Courier New" w:hAnsi="Courier New" w:cs="Courier New"/>
+          <w:color w:val="000000"/>
+          <w:sz w:val="20"/>
+          <w:szCs w:val="20"/>
+        </w:rPr>
+        <w:t>legend(</w:t>
+      </w:r>
+      <w:r>
+        <w:rPr>
+          <w:rFonts w:ascii="Courier New" w:hAnsi="Courier New" w:cs="Courier New"/>
+          <w:color w:val="A020F0"/>
+          <w:sz w:val="20"/>
+          <w:szCs w:val="20"/>
+        </w:rPr>
+        <w:t>'MinDistance'</w:t>
+      </w:r>
+      <w:r>
+        <w:rPr>
+          <w:rFonts w:ascii="Courier New" w:hAnsi="Courier New" w:cs="Courier New"/>
+          <w:color w:val="000000"/>
+          <w:sz w:val="20"/>
+          <w:szCs w:val="20"/>
+        </w:rPr>
+        <w:t xml:space="preserve">, </w:t>
+      </w:r>
+      <w:r>
+        <w:rPr>
+          <w:rFonts w:ascii="Courier New" w:hAnsi="Courier New" w:cs="Courier New"/>
+          <w:color w:val="A020F0"/>
+          <w:sz w:val="20"/>
+          <w:szCs w:val="20"/>
+        </w:rPr>
+        <w:t>'MinDistance2'</w:t>
+      </w:r>
+      <w:r>
+        <w:rPr>
+          <w:rFonts w:ascii="Courier New" w:hAnsi="Courier New" w:cs="Courier New"/>
+          <w:color w:val="000000"/>
+          <w:sz w:val="20"/>
+          <w:szCs w:val="20"/>
+        </w:rPr>
+        <w:t xml:space="preserve">, </w:t>
+      </w:r>
+      <w:r>
+        <w:rPr>
+          <w:rFonts w:ascii="Courier New" w:hAnsi="Courier New" w:cs="Courier New"/>
+          <w:color w:val="A020F0"/>
+          <w:sz w:val="20"/>
+          <w:szCs w:val="20"/>
+        </w:rPr>
+        <w:t>'Location'</w:t>
+      </w:r>
+      <w:r>
+        <w:rPr>
+          <w:rFonts w:ascii="Courier New" w:hAnsi="Courier New" w:cs="Courier New"/>
+          <w:color w:val="000000"/>
+          <w:sz w:val="20"/>
+          <w:szCs w:val="20"/>
+        </w:rPr>
+        <w:t xml:space="preserve">, </w:t>
+      </w:r>
+      <w:r>
+        <w:rPr>
+          <w:rFonts w:ascii="Courier New" w:hAnsi="Courier New" w:cs="Courier New"/>
+          <w:color w:val="A020F0"/>
+          <w:sz w:val="20"/>
+          <w:szCs w:val="20"/>
+        </w:rPr>
+        <w:t>'northwest'</w:t>
+      </w:r>
+      <w:r>
+        <w:rPr>
+          <w:rFonts w:ascii="Courier New" w:hAnsi="Courier New" w:cs="Courier New"/>
+          <w:color w:val="000000"/>
+          <w:sz w:val="20"/>
+          <w:szCs w:val="20"/>
+        </w:rPr>
+        <w:t>)</w:t>
+      </w:r>
+    </w:p>
+    <w:p>
+      <w:r>
+        <w:br w:type="page"/>
+      </w:r>
+    </w:p>
+    <w:p>
+      <w:pPr>
+        <w:sectPr>
+          <w:footerReference w:type="default" r:id="rId13"/>
+          <w:pgSz w:w="11906" w:h="16838"/>
+          <w:pgMar w:top="1440" w:right="1440" w:bottom="1440" w:left="1440" w:header="708" w:footer="708" w:gutter="0"/>
+          <w:cols w:space="708"/>
+          <w:docGrid w:linePitch="360"/>
+        </w:sectPr>
+      </w:pPr>
+    </w:p>
+    <w:p>
+      <w:pPr>
+        <w:pStyle w:val="Appendix"/>
+      </w:pPr>
+      <w:bookmarkStart w:id="5" w:name="_Ref482978823"/>
+      <w:r>
+        <w:lastRenderedPageBreak/>
+        <w:t>Setup of C++ Program</w:t>
+      </w:r>
+      <w:bookmarkEnd w:id="5"/>
+    </w:p>
+    <w:p>
+      <w:pPr>
+        <w:sectPr>
+          <w:pgSz w:w="16838" w:h="11906" w:orient="landscape"/>
+          <w:pgMar w:top="1440" w:right="1440" w:bottom="1440" w:left="1440" w:header="709" w:footer="709" w:gutter="0"/>
+          <w:cols w:space="708"/>
+          <w:docGrid w:linePitch="360"/>
+        </w:sectPr>
+      </w:pPr>
+      <w:bookmarkStart w:id="6" w:name="_GoBack"/>
+      <w:r>
+        <w:rPr>
+          <w:noProof/>
+          <w:lang w:eastAsia="en-AU"/>
+        </w:rPr>
+        <w:drawing>
+          <wp:inline distT="0" distB="0" distL="0" distR="0" wp14:anchorId="5D657B52" wp14:editId="2E1313DD">
+            <wp:extent cx="8191500" cy="5234719"/>
+            <wp:effectExtent l="0" t="0" r="0" b="4445"/>
+            <wp:docPr id="2" name="Picture 2"/>
             <wp:cNvGraphicFramePr>
               <a:graphicFrameLocks xmlns:a="http://schemas.openxmlformats.org/drawingml/2006/main" noChangeAspect="1"/>
             </wp:cNvGraphicFramePr>
@@ -4629,7 +5644,7 @@
                   <pic:spPr>
                     <a:xfrm>
                       <a:off x="0" y="0"/>
-                      <a:ext cx="5353050" cy="2162175"/>
+                      <a:ext cx="8198417" cy="5239139"/>
                     </a:xfrm>
                     <a:prstGeom prst="rect">
                       <a:avLst/>
@@ -4641,1136 +5656,18 @@
           </wp:inline>
         </w:drawing>
       </w:r>
-    </w:p>
-    <w:p/>
+      <w:bookmarkEnd w:id="6"/>
+    </w:p>
     <w:p>
       <w:pPr>
         <w:pStyle w:val="Appendix"/>
       </w:pPr>
-      <w:bookmarkStart w:id="13" w:name="_Ref483055742"/>
-      <w:r>
-        <w:t>MATLAB Plotting Script</w:t>
-      </w:r>
-      <w:bookmarkEnd w:id="13"/>
-    </w:p>
-    <w:p>
-      <w:pPr>
-        <w:autoSpaceDE w:val="0"/>
-        <w:autoSpaceDN w:val="0"/>
-        <w:adjustRightInd w:val="0"/>
-        <w:spacing w:after="0" w:line="240" w:lineRule="auto"/>
-        <w:rPr>
-          <w:rFonts w:ascii="Courier New" w:hAnsi="Courier New" w:cs="Courier New"/>
-          <w:sz w:val="24"/>
-          <w:szCs w:val="24"/>
-        </w:rPr>
-      </w:pPr>
-      <w:r>
-        <w:rPr>
-          <w:rFonts w:ascii="Courier New" w:hAnsi="Courier New" w:cs="Courier New"/>
-          <w:color w:val="228B22"/>
-          <w:sz w:val="20"/>
-          <w:szCs w:val="20"/>
-        </w:rPr>
-        <w:t>% Plotting command for CAB301 Assignment 2 Semester 1 2017</w:t>
-      </w:r>
-    </w:p>
-    <w:p>
-      <w:pPr>
-        <w:autoSpaceDE w:val="0"/>
-        <w:autoSpaceDN w:val="0"/>
-        <w:adjustRightInd w:val="0"/>
-        <w:spacing w:after="0" w:line="240" w:lineRule="auto"/>
-        <w:rPr>
-          <w:rFonts w:ascii="Courier New" w:hAnsi="Courier New" w:cs="Courier New"/>
-          <w:sz w:val="24"/>
-          <w:szCs w:val="24"/>
-        </w:rPr>
-      </w:pPr>
-      <w:r>
-        <w:rPr>
-          <w:rFonts w:ascii="Courier New" w:hAnsi="Courier New" w:cs="Courier New"/>
-          <w:color w:val="228B22"/>
-          <w:sz w:val="20"/>
-          <w:szCs w:val="20"/>
-        </w:rPr>
-        <w:t>% Author: Shane Havers n9477756</w:t>
-      </w:r>
-    </w:p>
-    <w:p>
-      <w:pPr>
-        <w:autoSpaceDE w:val="0"/>
-        <w:autoSpaceDN w:val="0"/>
-        <w:adjustRightInd w:val="0"/>
-        <w:spacing w:after="0" w:line="240" w:lineRule="auto"/>
-        <w:rPr>
-          <w:rFonts w:ascii="Courier New" w:hAnsi="Courier New" w:cs="Courier New"/>
-          <w:sz w:val="24"/>
-          <w:szCs w:val="24"/>
-        </w:rPr>
-      </w:pPr>
-      <w:r>
-        <w:rPr>
-          <w:rFonts w:ascii="Courier New" w:hAnsi="Courier New" w:cs="Courier New"/>
-          <w:color w:val="000000"/>
-          <w:sz w:val="20"/>
-          <w:szCs w:val="20"/>
-        </w:rPr>
-        <w:t xml:space="preserve">clear; close </w:t>
-      </w:r>
-      <w:r>
-        <w:rPr>
-          <w:rFonts w:ascii="Courier New" w:hAnsi="Courier New" w:cs="Courier New"/>
-          <w:color w:val="A020F0"/>
-          <w:sz w:val="20"/>
-          <w:szCs w:val="20"/>
-        </w:rPr>
-        <w:t>all</w:t>
-      </w:r>
-      <w:r>
-        <w:rPr>
-          <w:rFonts w:ascii="Courier New" w:hAnsi="Courier New" w:cs="Courier New"/>
-          <w:color w:val="000000"/>
-          <w:sz w:val="20"/>
-          <w:szCs w:val="20"/>
-        </w:rPr>
-        <w:t>; clc;</w:t>
-      </w:r>
-    </w:p>
-    <w:p>
-      <w:pPr>
-        <w:autoSpaceDE w:val="0"/>
-        <w:autoSpaceDN w:val="0"/>
-        <w:adjustRightInd w:val="0"/>
-        <w:spacing w:after="0" w:line="240" w:lineRule="auto"/>
-        <w:rPr>
-          <w:rFonts w:ascii="Courier New" w:hAnsi="Courier New" w:cs="Courier New"/>
-          <w:sz w:val="24"/>
-          <w:szCs w:val="24"/>
-        </w:rPr>
-      </w:pPr>
-      <w:r>
-        <w:rPr>
-          <w:rFonts w:ascii="Courier New" w:hAnsi="Courier New" w:cs="Courier New"/>
-          <w:color w:val="228B22"/>
-          <w:sz w:val="20"/>
-          <w:szCs w:val="20"/>
-        </w:rPr>
-        <w:t>%% Read In Data</w:t>
-      </w:r>
-    </w:p>
-    <w:p>
-      <w:pPr>
-        <w:autoSpaceDE w:val="0"/>
-        <w:autoSpaceDN w:val="0"/>
-        <w:adjustRightInd w:val="0"/>
-        <w:spacing w:after="0" w:line="240" w:lineRule="auto"/>
-        <w:rPr>
-          <w:rFonts w:ascii="Courier New" w:hAnsi="Courier New" w:cs="Courier New"/>
-          <w:sz w:val="24"/>
-          <w:szCs w:val="24"/>
-        </w:rPr>
-      </w:pPr>
-      <w:r>
-        <w:rPr>
-          <w:rFonts w:ascii="Courier New" w:hAnsi="Courier New" w:cs="Courier New"/>
-          <w:color w:val="000000"/>
-          <w:sz w:val="20"/>
-          <w:szCs w:val="20"/>
-        </w:rPr>
-        <w:t>dataOps = csvread(</w:t>
-      </w:r>
-      <w:r>
-        <w:rPr>
-          <w:rFonts w:ascii="Courier New" w:hAnsi="Courier New" w:cs="Courier New"/>
-          <w:color w:val="A020F0"/>
-          <w:sz w:val="20"/>
-          <w:szCs w:val="20"/>
-        </w:rPr>
-        <w:t>'OutputOps.csv'</w:t>
-      </w:r>
-      <w:r>
-        <w:rPr>
-          <w:rFonts w:ascii="Courier New" w:hAnsi="Courier New" w:cs="Courier New"/>
-          <w:color w:val="000000"/>
-          <w:sz w:val="20"/>
-          <w:szCs w:val="20"/>
-        </w:rPr>
-        <w:t>, 1, 0);</w:t>
-      </w:r>
-    </w:p>
-    <w:p>
-      <w:pPr>
-        <w:autoSpaceDE w:val="0"/>
-        <w:autoSpaceDN w:val="0"/>
-        <w:adjustRightInd w:val="0"/>
-        <w:spacing w:after="0" w:line="240" w:lineRule="auto"/>
-        <w:rPr>
-          <w:rFonts w:ascii="Courier New" w:hAnsi="Courier New" w:cs="Courier New"/>
-          <w:sz w:val="24"/>
-          <w:szCs w:val="24"/>
-        </w:rPr>
-      </w:pPr>
-      <w:r>
-        <w:rPr>
-          <w:rFonts w:ascii="Courier New" w:hAnsi="Courier New" w:cs="Courier New"/>
-          <w:color w:val="000000"/>
-          <w:sz w:val="20"/>
-          <w:szCs w:val="20"/>
-        </w:rPr>
-        <w:t>dataTime = csvread(</w:t>
-      </w:r>
-      <w:r>
-        <w:rPr>
-          <w:rFonts w:ascii="Courier New" w:hAnsi="Courier New" w:cs="Courier New"/>
-          <w:color w:val="A020F0"/>
-          <w:sz w:val="20"/>
-          <w:szCs w:val="20"/>
-        </w:rPr>
-        <w:t>'OutputTime.csv'</w:t>
-      </w:r>
-      <w:r>
-        <w:rPr>
-          <w:rFonts w:ascii="Courier New" w:hAnsi="Courier New" w:cs="Courier New"/>
-          <w:color w:val="000000"/>
-          <w:sz w:val="20"/>
-          <w:szCs w:val="20"/>
-        </w:rPr>
-        <w:t>, 1, 0);</w:t>
-      </w:r>
-    </w:p>
-    <w:p>
-      <w:pPr>
-        <w:autoSpaceDE w:val="0"/>
-        <w:autoSpaceDN w:val="0"/>
-        <w:adjustRightInd w:val="0"/>
-        <w:spacing w:after="0" w:line="240" w:lineRule="auto"/>
-        <w:rPr>
-          <w:rFonts w:ascii="Courier New" w:hAnsi="Courier New" w:cs="Courier New"/>
-          <w:sz w:val="24"/>
-          <w:szCs w:val="24"/>
-        </w:rPr>
-      </w:pPr>
-      <w:r>
-        <w:rPr>
-          <w:rFonts w:ascii="Courier New" w:hAnsi="Courier New" w:cs="Courier New"/>
-          <w:color w:val="000000"/>
-          <w:sz w:val="20"/>
-          <w:szCs w:val="20"/>
-        </w:rPr>
-        <w:t xml:space="preserve"> </w:t>
-      </w:r>
-    </w:p>
-    <w:p>
-      <w:pPr>
-        <w:autoSpaceDE w:val="0"/>
-        <w:autoSpaceDN w:val="0"/>
-        <w:adjustRightInd w:val="0"/>
-        <w:spacing w:after="0" w:line="240" w:lineRule="auto"/>
-        <w:rPr>
-          <w:rFonts w:ascii="Courier New" w:hAnsi="Courier New" w:cs="Courier New"/>
-          <w:sz w:val="24"/>
-          <w:szCs w:val="24"/>
-        </w:rPr>
-      </w:pPr>
-      <w:r>
-        <w:rPr>
-          <w:rFonts w:ascii="Courier New" w:hAnsi="Courier New" w:cs="Courier New"/>
-          <w:color w:val="228B22"/>
-          <w:sz w:val="20"/>
-          <w:szCs w:val="20"/>
-        </w:rPr>
-        <w:t>%% Plot Data for Basic Operations Counting</w:t>
-      </w:r>
-    </w:p>
-    <w:p>
-      <w:pPr>
-        <w:autoSpaceDE w:val="0"/>
-        <w:autoSpaceDN w:val="0"/>
-        <w:adjustRightInd w:val="0"/>
-        <w:spacing w:after="0" w:line="240" w:lineRule="auto"/>
-        <w:rPr>
-          <w:rFonts w:ascii="Courier New" w:hAnsi="Courier New" w:cs="Courier New"/>
-          <w:sz w:val="24"/>
-          <w:szCs w:val="24"/>
-        </w:rPr>
-      </w:pPr>
-      <w:r>
-        <w:rPr>
-          <w:rFonts w:ascii="Courier New" w:hAnsi="Courier New" w:cs="Courier New"/>
-          <w:color w:val="000000"/>
-          <w:sz w:val="20"/>
-          <w:szCs w:val="20"/>
-        </w:rPr>
-        <w:t>figure()</w:t>
-      </w:r>
-    </w:p>
-    <w:p>
-      <w:pPr>
-        <w:autoSpaceDE w:val="0"/>
-        <w:autoSpaceDN w:val="0"/>
-        <w:adjustRightInd w:val="0"/>
-        <w:spacing w:after="0" w:line="240" w:lineRule="auto"/>
-        <w:rPr>
-          <w:rFonts w:ascii="Courier New" w:hAnsi="Courier New" w:cs="Courier New"/>
-          <w:sz w:val="24"/>
-          <w:szCs w:val="24"/>
-        </w:rPr>
-      </w:pPr>
-      <w:r>
-        <w:rPr>
-          <w:rFonts w:ascii="Courier New" w:hAnsi="Courier New" w:cs="Courier New"/>
-          <w:color w:val="000000"/>
-          <w:sz w:val="20"/>
-          <w:szCs w:val="20"/>
-        </w:rPr>
-        <w:t xml:space="preserve">plot(dataOps(:,1), dataOps(:,2), </w:t>
-      </w:r>
-      <w:r>
-        <w:rPr>
-          <w:rFonts w:ascii="Courier New" w:hAnsi="Courier New" w:cs="Courier New"/>
-          <w:color w:val="A020F0"/>
-          <w:sz w:val="20"/>
-          <w:szCs w:val="20"/>
-        </w:rPr>
-        <w:t>'b-*'</w:t>
-      </w:r>
-      <w:r>
-        <w:rPr>
-          <w:rFonts w:ascii="Courier New" w:hAnsi="Courier New" w:cs="Courier New"/>
-          <w:color w:val="000000"/>
-          <w:sz w:val="20"/>
-          <w:szCs w:val="20"/>
-        </w:rPr>
-        <w:t>);</w:t>
-      </w:r>
-    </w:p>
-    <w:p>
-      <w:pPr>
-        <w:autoSpaceDE w:val="0"/>
-        <w:autoSpaceDN w:val="0"/>
-        <w:adjustRightInd w:val="0"/>
-        <w:spacing w:after="0" w:line="240" w:lineRule="auto"/>
-        <w:rPr>
-          <w:rFonts w:ascii="Courier New" w:hAnsi="Courier New" w:cs="Courier New"/>
-          <w:sz w:val="24"/>
-          <w:szCs w:val="24"/>
-        </w:rPr>
-      </w:pPr>
-      <w:r>
-        <w:rPr>
-          <w:rFonts w:ascii="Courier New" w:hAnsi="Courier New" w:cs="Courier New"/>
-          <w:color w:val="000000"/>
-          <w:sz w:val="20"/>
-          <w:szCs w:val="20"/>
-        </w:rPr>
-        <w:t xml:space="preserve">hold </w:t>
-      </w:r>
-      <w:r>
-        <w:rPr>
-          <w:rFonts w:ascii="Courier New" w:hAnsi="Courier New" w:cs="Courier New"/>
-          <w:color w:val="A020F0"/>
-          <w:sz w:val="20"/>
-          <w:szCs w:val="20"/>
-        </w:rPr>
-        <w:t>on</w:t>
-      </w:r>
-    </w:p>
-    <w:p>
-      <w:pPr>
-        <w:autoSpaceDE w:val="0"/>
-        <w:autoSpaceDN w:val="0"/>
-        <w:adjustRightInd w:val="0"/>
-        <w:spacing w:after="0" w:line="240" w:lineRule="auto"/>
-        <w:rPr>
-          <w:rFonts w:ascii="Courier New" w:hAnsi="Courier New" w:cs="Courier New"/>
-          <w:sz w:val="24"/>
-          <w:szCs w:val="24"/>
-        </w:rPr>
-      </w:pPr>
-      <w:r>
-        <w:rPr>
-          <w:rFonts w:ascii="Courier New" w:hAnsi="Courier New" w:cs="Courier New"/>
-          <w:color w:val="000000"/>
-          <w:sz w:val="20"/>
-          <w:szCs w:val="20"/>
-        </w:rPr>
-        <w:t xml:space="preserve">plot(dataOps(:,1), dataOps(:,3), </w:t>
-      </w:r>
-      <w:r>
-        <w:rPr>
-          <w:rFonts w:ascii="Courier New" w:hAnsi="Courier New" w:cs="Courier New"/>
-          <w:color w:val="A020F0"/>
-          <w:sz w:val="20"/>
-          <w:szCs w:val="20"/>
-        </w:rPr>
-        <w:t>'r-*'</w:t>
-      </w:r>
-      <w:r>
-        <w:rPr>
-          <w:rFonts w:ascii="Courier New" w:hAnsi="Courier New" w:cs="Courier New"/>
-          <w:color w:val="000000"/>
-          <w:sz w:val="20"/>
-          <w:szCs w:val="20"/>
-        </w:rPr>
-        <w:t>);</w:t>
-      </w:r>
-    </w:p>
-    <w:p>
-      <w:pPr>
-        <w:autoSpaceDE w:val="0"/>
-        <w:autoSpaceDN w:val="0"/>
-        <w:adjustRightInd w:val="0"/>
-        <w:spacing w:after="0" w:line="240" w:lineRule="auto"/>
-        <w:rPr>
-          <w:rFonts w:ascii="Courier New" w:hAnsi="Courier New" w:cs="Courier New"/>
-          <w:sz w:val="24"/>
-          <w:szCs w:val="24"/>
-        </w:rPr>
-      </w:pPr>
-      <w:r>
-        <w:rPr>
-          <w:rFonts w:ascii="Courier New" w:hAnsi="Courier New" w:cs="Courier New"/>
-          <w:color w:val="000000"/>
-          <w:sz w:val="20"/>
-          <w:szCs w:val="20"/>
-        </w:rPr>
-        <w:t xml:space="preserve">hold </w:t>
-      </w:r>
-      <w:r>
-        <w:rPr>
-          <w:rFonts w:ascii="Courier New" w:hAnsi="Courier New" w:cs="Courier New"/>
-          <w:color w:val="A020F0"/>
-          <w:sz w:val="20"/>
-          <w:szCs w:val="20"/>
-        </w:rPr>
-        <w:t>off</w:t>
-      </w:r>
-    </w:p>
-    <w:p>
-      <w:pPr>
-        <w:autoSpaceDE w:val="0"/>
-        <w:autoSpaceDN w:val="0"/>
-        <w:adjustRightInd w:val="0"/>
-        <w:spacing w:after="0" w:line="240" w:lineRule="auto"/>
-        <w:rPr>
-          <w:rFonts w:ascii="Courier New" w:hAnsi="Courier New" w:cs="Courier New"/>
-          <w:sz w:val="24"/>
-          <w:szCs w:val="24"/>
-        </w:rPr>
-      </w:pPr>
-      <w:r>
-        <w:rPr>
-          <w:rFonts w:ascii="Courier New" w:hAnsi="Courier New" w:cs="Courier New"/>
-          <w:color w:val="000000"/>
-          <w:sz w:val="20"/>
-          <w:szCs w:val="20"/>
-        </w:rPr>
-        <w:t>title(</w:t>
-      </w:r>
-      <w:r>
-        <w:rPr>
-          <w:rFonts w:ascii="Courier New" w:hAnsi="Courier New" w:cs="Courier New"/>
-          <w:color w:val="A020F0"/>
-          <w:sz w:val="20"/>
-          <w:szCs w:val="20"/>
-        </w:rPr>
-        <w:t>'Count of Basic Operation Executions'</w:t>
-      </w:r>
-      <w:r>
-        <w:rPr>
-          <w:rFonts w:ascii="Courier New" w:hAnsi="Courier New" w:cs="Courier New"/>
-          <w:color w:val="000000"/>
-          <w:sz w:val="20"/>
-          <w:szCs w:val="20"/>
-        </w:rPr>
-        <w:t>)</w:t>
-      </w:r>
-    </w:p>
-    <w:p>
-      <w:pPr>
-        <w:autoSpaceDE w:val="0"/>
-        <w:autoSpaceDN w:val="0"/>
-        <w:adjustRightInd w:val="0"/>
-        <w:spacing w:after="0" w:line="240" w:lineRule="auto"/>
-        <w:rPr>
-          <w:rFonts w:ascii="Courier New" w:hAnsi="Courier New" w:cs="Courier New"/>
-          <w:sz w:val="24"/>
-          <w:szCs w:val="24"/>
-        </w:rPr>
-      </w:pPr>
-      <w:r>
-        <w:rPr>
-          <w:rFonts w:ascii="Courier New" w:hAnsi="Courier New" w:cs="Courier New"/>
-          <w:color w:val="000000"/>
-          <w:sz w:val="20"/>
-          <w:szCs w:val="20"/>
-        </w:rPr>
-        <w:t>xlabel(</w:t>
-      </w:r>
-      <w:r>
-        <w:rPr>
-          <w:rFonts w:ascii="Courier New" w:hAnsi="Courier New" w:cs="Courier New"/>
-          <w:color w:val="A020F0"/>
-          <w:sz w:val="20"/>
-          <w:szCs w:val="20"/>
-        </w:rPr>
-        <w:t>'Input Size'</w:t>
-      </w:r>
-      <w:r>
-        <w:rPr>
-          <w:rFonts w:ascii="Courier New" w:hAnsi="Courier New" w:cs="Courier New"/>
-          <w:color w:val="000000"/>
-          <w:sz w:val="20"/>
-          <w:szCs w:val="20"/>
-        </w:rPr>
-        <w:t>)</w:t>
-      </w:r>
-    </w:p>
-    <w:p>
-      <w:pPr>
-        <w:autoSpaceDE w:val="0"/>
-        <w:autoSpaceDN w:val="0"/>
-        <w:adjustRightInd w:val="0"/>
-        <w:spacing w:after="0" w:line="240" w:lineRule="auto"/>
-        <w:rPr>
-          <w:rFonts w:ascii="Courier New" w:hAnsi="Courier New" w:cs="Courier New"/>
-          <w:sz w:val="24"/>
-          <w:szCs w:val="24"/>
-        </w:rPr>
-      </w:pPr>
-      <w:r>
-        <w:rPr>
-          <w:rFonts w:ascii="Courier New" w:hAnsi="Courier New" w:cs="Courier New"/>
-          <w:color w:val="000000"/>
-          <w:sz w:val="20"/>
-          <w:szCs w:val="20"/>
-        </w:rPr>
-        <w:t>ylabel(</w:t>
-      </w:r>
-      <w:r>
-        <w:rPr>
-          <w:rFonts w:ascii="Courier New" w:hAnsi="Courier New" w:cs="Courier New"/>
-          <w:color w:val="A020F0"/>
-          <w:sz w:val="20"/>
-          <w:szCs w:val="20"/>
-        </w:rPr>
-        <w:t>'Basic operations executed'</w:t>
-      </w:r>
-      <w:r>
-        <w:rPr>
-          <w:rFonts w:ascii="Courier New" w:hAnsi="Courier New" w:cs="Courier New"/>
-          <w:color w:val="000000"/>
-          <w:sz w:val="20"/>
-          <w:szCs w:val="20"/>
-        </w:rPr>
-        <w:t>)</w:t>
-      </w:r>
-    </w:p>
-    <w:p>
-      <w:pPr>
-        <w:autoSpaceDE w:val="0"/>
-        <w:autoSpaceDN w:val="0"/>
-        <w:adjustRightInd w:val="0"/>
-        <w:spacing w:after="0" w:line="240" w:lineRule="auto"/>
-        <w:rPr>
-          <w:rFonts w:ascii="Courier New" w:hAnsi="Courier New" w:cs="Courier New"/>
-          <w:sz w:val="24"/>
-          <w:szCs w:val="24"/>
-        </w:rPr>
-      </w:pPr>
-      <w:r>
-        <w:rPr>
-          <w:rFonts w:ascii="Courier New" w:hAnsi="Courier New" w:cs="Courier New"/>
-          <w:color w:val="000000"/>
-          <w:sz w:val="20"/>
-          <w:szCs w:val="20"/>
-        </w:rPr>
-        <w:t>legend(</w:t>
-      </w:r>
-      <w:r>
-        <w:rPr>
-          <w:rFonts w:ascii="Courier New" w:hAnsi="Courier New" w:cs="Courier New"/>
-          <w:color w:val="A020F0"/>
-          <w:sz w:val="20"/>
-          <w:szCs w:val="20"/>
-        </w:rPr>
-        <w:t>'MinDistance'</w:t>
-      </w:r>
-      <w:r>
-        <w:rPr>
-          <w:rFonts w:ascii="Courier New" w:hAnsi="Courier New" w:cs="Courier New"/>
-          <w:color w:val="000000"/>
-          <w:sz w:val="20"/>
-          <w:szCs w:val="20"/>
-        </w:rPr>
-        <w:t xml:space="preserve">, </w:t>
-      </w:r>
-      <w:r>
-        <w:rPr>
-          <w:rFonts w:ascii="Courier New" w:hAnsi="Courier New" w:cs="Courier New"/>
-          <w:color w:val="A020F0"/>
-          <w:sz w:val="20"/>
-          <w:szCs w:val="20"/>
-        </w:rPr>
-        <w:t>'MinDistance2'</w:t>
-      </w:r>
-      <w:r>
-        <w:rPr>
-          <w:rFonts w:ascii="Courier New" w:hAnsi="Courier New" w:cs="Courier New"/>
-          <w:color w:val="000000"/>
-          <w:sz w:val="20"/>
-          <w:szCs w:val="20"/>
-        </w:rPr>
-        <w:t xml:space="preserve">, </w:t>
-      </w:r>
-      <w:r>
-        <w:rPr>
-          <w:rFonts w:ascii="Courier New" w:hAnsi="Courier New" w:cs="Courier New"/>
-          <w:color w:val="A020F0"/>
-          <w:sz w:val="20"/>
-          <w:szCs w:val="20"/>
-        </w:rPr>
-        <w:t>'Location'</w:t>
-      </w:r>
-      <w:r>
-        <w:rPr>
-          <w:rFonts w:ascii="Courier New" w:hAnsi="Courier New" w:cs="Courier New"/>
-          <w:color w:val="000000"/>
-          <w:sz w:val="20"/>
-          <w:szCs w:val="20"/>
-        </w:rPr>
-        <w:t xml:space="preserve">, </w:t>
-      </w:r>
-      <w:r>
-        <w:rPr>
-          <w:rFonts w:ascii="Courier New" w:hAnsi="Courier New" w:cs="Courier New"/>
-          <w:color w:val="A020F0"/>
-          <w:sz w:val="20"/>
-          <w:szCs w:val="20"/>
-        </w:rPr>
-        <w:t>'northwest'</w:t>
-      </w:r>
-      <w:r>
-        <w:rPr>
-          <w:rFonts w:ascii="Courier New" w:hAnsi="Courier New" w:cs="Courier New"/>
-          <w:color w:val="000000"/>
-          <w:sz w:val="20"/>
-          <w:szCs w:val="20"/>
-        </w:rPr>
-        <w:t>)</w:t>
-      </w:r>
-    </w:p>
-    <w:p>
-      <w:pPr>
-        <w:autoSpaceDE w:val="0"/>
-        <w:autoSpaceDN w:val="0"/>
-        <w:adjustRightInd w:val="0"/>
-        <w:spacing w:after="0" w:line="240" w:lineRule="auto"/>
-        <w:rPr>
-          <w:rFonts w:ascii="Courier New" w:hAnsi="Courier New" w:cs="Courier New"/>
-          <w:sz w:val="24"/>
-          <w:szCs w:val="24"/>
-        </w:rPr>
-      </w:pPr>
-      <w:r>
-        <w:rPr>
-          <w:rFonts w:ascii="Courier New" w:hAnsi="Courier New" w:cs="Courier New"/>
-          <w:color w:val="000000"/>
-          <w:sz w:val="20"/>
-          <w:szCs w:val="20"/>
-        </w:rPr>
-        <w:t xml:space="preserve"> </w:t>
-      </w:r>
-    </w:p>
-    <w:p>
-      <w:pPr>
-        <w:autoSpaceDE w:val="0"/>
-        <w:autoSpaceDN w:val="0"/>
-        <w:adjustRightInd w:val="0"/>
-        <w:spacing w:after="0" w:line="240" w:lineRule="auto"/>
-        <w:rPr>
-          <w:rFonts w:ascii="Courier New" w:hAnsi="Courier New" w:cs="Courier New"/>
-          <w:sz w:val="24"/>
-          <w:szCs w:val="24"/>
-        </w:rPr>
-      </w:pPr>
-      <w:r>
-        <w:rPr>
-          <w:rFonts w:ascii="Courier New" w:hAnsi="Courier New" w:cs="Courier New"/>
-          <w:color w:val="228B22"/>
-          <w:sz w:val="20"/>
-          <w:szCs w:val="20"/>
-        </w:rPr>
-        <w:t>%% Plot Data for Execution Times</w:t>
-      </w:r>
-    </w:p>
-    <w:p>
-      <w:pPr>
-        <w:autoSpaceDE w:val="0"/>
-        <w:autoSpaceDN w:val="0"/>
-        <w:adjustRightInd w:val="0"/>
-        <w:spacing w:after="0" w:line="240" w:lineRule="auto"/>
-        <w:rPr>
-          <w:rFonts w:ascii="Courier New" w:hAnsi="Courier New" w:cs="Courier New"/>
-          <w:sz w:val="24"/>
-          <w:szCs w:val="24"/>
-        </w:rPr>
-      </w:pPr>
-      <w:r>
-        <w:rPr>
-          <w:rFonts w:ascii="Courier New" w:hAnsi="Courier New" w:cs="Courier New"/>
-          <w:color w:val="000000"/>
-          <w:sz w:val="20"/>
-          <w:szCs w:val="20"/>
-        </w:rPr>
-        <w:t>figure()</w:t>
-      </w:r>
-    </w:p>
-    <w:p>
-      <w:pPr>
-        <w:autoSpaceDE w:val="0"/>
-        <w:autoSpaceDN w:val="0"/>
-        <w:adjustRightInd w:val="0"/>
-        <w:spacing w:after="0" w:line="240" w:lineRule="auto"/>
-        <w:rPr>
-          <w:rFonts w:ascii="Courier New" w:hAnsi="Courier New" w:cs="Courier New"/>
-          <w:sz w:val="24"/>
-          <w:szCs w:val="24"/>
-        </w:rPr>
-      </w:pPr>
-      <w:r>
-        <w:rPr>
-          <w:rFonts w:ascii="Courier New" w:hAnsi="Courier New" w:cs="Courier New"/>
-          <w:color w:val="000000"/>
-          <w:sz w:val="20"/>
-          <w:szCs w:val="20"/>
-        </w:rPr>
-        <w:t xml:space="preserve">plot(dataTime(:,1), dataTime(:,2), </w:t>
-      </w:r>
-      <w:r>
-        <w:rPr>
-          <w:rFonts w:ascii="Courier New" w:hAnsi="Courier New" w:cs="Courier New"/>
-          <w:color w:val="A020F0"/>
-          <w:sz w:val="20"/>
-          <w:szCs w:val="20"/>
-        </w:rPr>
-        <w:t>'b-*'</w:t>
-      </w:r>
-      <w:r>
-        <w:rPr>
-          <w:rFonts w:ascii="Courier New" w:hAnsi="Courier New" w:cs="Courier New"/>
-          <w:color w:val="000000"/>
-          <w:sz w:val="20"/>
-          <w:szCs w:val="20"/>
-        </w:rPr>
-        <w:t>);</w:t>
-      </w:r>
-    </w:p>
-    <w:p>
-      <w:pPr>
-        <w:autoSpaceDE w:val="0"/>
-        <w:autoSpaceDN w:val="0"/>
-        <w:adjustRightInd w:val="0"/>
-        <w:spacing w:after="0" w:line="240" w:lineRule="auto"/>
-        <w:rPr>
-          <w:rFonts w:ascii="Courier New" w:hAnsi="Courier New" w:cs="Courier New"/>
-          <w:sz w:val="24"/>
-          <w:szCs w:val="24"/>
-        </w:rPr>
-      </w:pPr>
-      <w:r>
-        <w:rPr>
-          <w:rFonts w:ascii="Courier New" w:hAnsi="Courier New" w:cs="Courier New"/>
-          <w:color w:val="000000"/>
-          <w:sz w:val="20"/>
-          <w:szCs w:val="20"/>
-        </w:rPr>
-        <w:t xml:space="preserve">hold </w:t>
-      </w:r>
-      <w:r>
-        <w:rPr>
-          <w:rFonts w:ascii="Courier New" w:hAnsi="Courier New" w:cs="Courier New"/>
-          <w:color w:val="A020F0"/>
-          <w:sz w:val="20"/>
-          <w:szCs w:val="20"/>
-        </w:rPr>
-        <w:t>on</w:t>
-      </w:r>
-    </w:p>
-    <w:p>
-      <w:pPr>
-        <w:autoSpaceDE w:val="0"/>
-        <w:autoSpaceDN w:val="0"/>
-        <w:adjustRightInd w:val="0"/>
-        <w:spacing w:after="0" w:line="240" w:lineRule="auto"/>
-        <w:rPr>
-          <w:rFonts w:ascii="Courier New" w:hAnsi="Courier New" w:cs="Courier New"/>
-          <w:sz w:val="24"/>
-          <w:szCs w:val="24"/>
-        </w:rPr>
-      </w:pPr>
-      <w:r>
-        <w:rPr>
-          <w:rFonts w:ascii="Courier New" w:hAnsi="Courier New" w:cs="Courier New"/>
-          <w:color w:val="000000"/>
-          <w:sz w:val="20"/>
-          <w:szCs w:val="20"/>
-        </w:rPr>
-        <w:t xml:space="preserve">plot(dataTime(:,1), dataTime(:,3), </w:t>
-      </w:r>
-      <w:r>
-        <w:rPr>
-          <w:rFonts w:ascii="Courier New" w:hAnsi="Courier New" w:cs="Courier New"/>
-          <w:color w:val="A020F0"/>
-          <w:sz w:val="20"/>
-          <w:szCs w:val="20"/>
-        </w:rPr>
-        <w:t>'r-*'</w:t>
-      </w:r>
-      <w:r>
-        <w:rPr>
-          <w:rFonts w:ascii="Courier New" w:hAnsi="Courier New" w:cs="Courier New"/>
-          <w:color w:val="000000"/>
-          <w:sz w:val="20"/>
-          <w:szCs w:val="20"/>
-        </w:rPr>
-        <w:t>);</w:t>
-      </w:r>
-    </w:p>
-    <w:p>
-      <w:pPr>
-        <w:autoSpaceDE w:val="0"/>
-        <w:autoSpaceDN w:val="0"/>
-        <w:adjustRightInd w:val="0"/>
-        <w:spacing w:after="0" w:line="240" w:lineRule="auto"/>
-        <w:rPr>
-          <w:rFonts w:ascii="Courier New" w:hAnsi="Courier New" w:cs="Courier New"/>
-          <w:sz w:val="24"/>
-          <w:szCs w:val="24"/>
-        </w:rPr>
-      </w:pPr>
-      <w:r>
-        <w:rPr>
-          <w:rFonts w:ascii="Courier New" w:hAnsi="Courier New" w:cs="Courier New"/>
-          <w:color w:val="000000"/>
-          <w:sz w:val="20"/>
-          <w:szCs w:val="20"/>
-        </w:rPr>
-        <w:t xml:space="preserve">hold </w:t>
-      </w:r>
-      <w:r>
-        <w:rPr>
-          <w:rFonts w:ascii="Courier New" w:hAnsi="Courier New" w:cs="Courier New"/>
-          <w:color w:val="A020F0"/>
-          <w:sz w:val="20"/>
-          <w:szCs w:val="20"/>
-        </w:rPr>
-        <w:t>off</w:t>
-      </w:r>
-    </w:p>
-    <w:p>
-      <w:pPr>
-        <w:autoSpaceDE w:val="0"/>
-        <w:autoSpaceDN w:val="0"/>
-        <w:adjustRightInd w:val="0"/>
-        <w:spacing w:after="0" w:line="240" w:lineRule="auto"/>
-        <w:rPr>
-          <w:rFonts w:ascii="Courier New" w:hAnsi="Courier New" w:cs="Courier New"/>
-          <w:sz w:val="24"/>
-          <w:szCs w:val="24"/>
-        </w:rPr>
-      </w:pPr>
-      <w:r>
-        <w:rPr>
-          <w:rFonts w:ascii="Courier New" w:hAnsi="Courier New" w:cs="Courier New"/>
-          <w:color w:val="000000"/>
-          <w:sz w:val="20"/>
-          <w:szCs w:val="20"/>
-        </w:rPr>
-        <w:t>title(</w:t>
-      </w:r>
-      <w:r>
-        <w:rPr>
-          <w:rFonts w:ascii="Courier New" w:hAnsi="Courier New" w:cs="Courier New"/>
-          <w:color w:val="A020F0"/>
-          <w:sz w:val="20"/>
-          <w:szCs w:val="20"/>
-        </w:rPr>
-        <w:t>'Execution Time Trial Results'</w:t>
-      </w:r>
-      <w:r>
-        <w:rPr>
-          <w:rFonts w:ascii="Courier New" w:hAnsi="Courier New" w:cs="Courier New"/>
-          <w:color w:val="000000"/>
-          <w:sz w:val="20"/>
-          <w:szCs w:val="20"/>
-        </w:rPr>
-        <w:t>)</w:t>
-      </w:r>
-    </w:p>
-    <w:p>
-      <w:pPr>
-        <w:autoSpaceDE w:val="0"/>
-        <w:autoSpaceDN w:val="0"/>
-        <w:adjustRightInd w:val="0"/>
-        <w:spacing w:after="0" w:line="240" w:lineRule="auto"/>
-        <w:rPr>
-          <w:rFonts w:ascii="Courier New" w:hAnsi="Courier New" w:cs="Courier New"/>
-          <w:sz w:val="24"/>
-          <w:szCs w:val="24"/>
-        </w:rPr>
-      </w:pPr>
-      <w:r>
-        <w:rPr>
-          <w:rFonts w:ascii="Courier New" w:hAnsi="Courier New" w:cs="Courier New"/>
-          <w:color w:val="000000"/>
-          <w:sz w:val="20"/>
-          <w:szCs w:val="20"/>
-        </w:rPr>
-        <w:t>xlabel(</w:t>
-      </w:r>
-      <w:r>
-        <w:rPr>
-          <w:rFonts w:ascii="Courier New" w:hAnsi="Courier New" w:cs="Courier New"/>
-          <w:color w:val="A020F0"/>
-          <w:sz w:val="20"/>
-          <w:szCs w:val="20"/>
-        </w:rPr>
-        <w:t>'Input Size'</w:t>
-      </w:r>
-      <w:r>
-        <w:rPr>
-          <w:rFonts w:ascii="Courier New" w:hAnsi="Courier New" w:cs="Courier New"/>
-          <w:color w:val="000000"/>
-          <w:sz w:val="20"/>
-          <w:szCs w:val="20"/>
-        </w:rPr>
-        <w:t>)</w:t>
-      </w:r>
-    </w:p>
-    <w:p>
-      <w:pPr>
-        <w:autoSpaceDE w:val="0"/>
-        <w:autoSpaceDN w:val="0"/>
-        <w:adjustRightInd w:val="0"/>
-        <w:spacing w:after="0" w:line="240" w:lineRule="auto"/>
-        <w:rPr>
-          <w:rFonts w:ascii="Courier New" w:hAnsi="Courier New" w:cs="Courier New"/>
-          <w:sz w:val="24"/>
-          <w:szCs w:val="24"/>
-        </w:rPr>
-      </w:pPr>
-      <w:r>
-        <w:rPr>
-          <w:rFonts w:ascii="Courier New" w:hAnsi="Courier New" w:cs="Courier New"/>
-          <w:color w:val="000000"/>
-          <w:sz w:val="20"/>
-          <w:szCs w:val="20"/>
-        </w:rPr>
-        <w:t>ylabel(</w:t>
-      </w:r>
-      <w:r>
-        <w:rPr>
-          <w:rFonts w:ascii="Courier New" w:hAnsi="Courier New" w:cs="Courier New"/>
-          <w:color w:val="A020F0"/>
-          <w:sz w:val="20"/>
-          <w:szCs w:val="20"/>
-        </w:rPr>
-        <w:t>'Execution Time (ms)'</w:t>
-      </w:r>
-      <w:r>
-        <w:rPr>
-          <w:rFonts w:ascii="Courier New" w:hAnsi="Courier New" w:cs="Courier New"/>
-          <w:color w:val="000000"/>
-          <w:sz w:val="20"/>
-          <w:szCs w:val="20"/>
-        </w:rPr>
-        <w:t>)</w:t>
-      </w:r>
-    </w:p>
-    <w:p>
-      <w:pPr>
-        <w:autoSpaceDE w:val="0"/>
-        <w:autoSpaceDN w:val="0"/>
-        <w:adjustRightInd w:val="0"/>
-        <w:spacing w:after="0" w:line="240" w:lineRule="auto"/>
-        <w:rPr>
-          <w:rFonts w:ascii="Courier New" w:hAnsi="Courier New" w:cs="Courier New"/>
-          <w:sz w:val="24"/>
-          <w:szCs w:val="24"/>
-        </w:rPr>
-      </w:pPr>
-      <w:r>
-        <w:rPr>
-          <w:rFonts w:ascii="Courier New" w:hAnsi="Courier New" w:cs="Courier New"/>
-          <w:color w:val="000000"/>
-          <w:sz w:val="20"/>
-          <w:szCs w:val="20"/>
-        </w:rPr>
-        <w:t>legend(</w:t>
-      </w:r>
-      <w:r>
-        <w:rPr>
-          <w:rFonts w:ascii="Courier New" w:hAnsi="Courier New" w:cs="Courier New"/>
-          <w:color w:val="A020F0"/>
-          <w:sz w:val="20"/>
-          <w:szCs w:val="20"/>
-        </w:rPr>
-        <w:t>'MinDistance'</w:t>
-      </w:r>
-      <w:r>
-        <w:rPr>
-          <w:rFonts w:ascii="Courier New" w:hAnsi="Courier New" w:cs="Courier New"/>
-          <w:color w:val="000000"/>
-          <w:sz w:val="20"/>
-          <w:szCs w:val="20"/>
-        </w:rPr>
-        <w:t xml:space="preserve">, </w:t>
-      </w:r>
-      <w:r>
-        <w:rPr>
-          <w:rFonts w:ascii="Courier New" w:hAnsi="Courier New" w:cs="Courier New"/>
-          <w:color w:val="A020F0"/>
-          <w:sz w:val="20"/>
-          <w:szCs w:val="20"/>
-        </w:rPr>
-        <w:t>'MinDistance2'</w:t>
-      </w:r>
-      <w:r>
-        <w:rPr>
-          <w:rFonts w:ascii="Courier New" w:hAnsi="Courier New" w:cs="Courier New"/>
-          <w:color w:val="000000"/>
-          <w:sz w:val="20"/>
-          <w:szCs w:val="20"/>
-        </w:rPr>
-        <w:t xml:space="preserve">, </w:t>
-      </w:r>
-      <w:r>
-        <w:rPr>
-          <w:rFonts w:ascii="Courier New" w:hAnsi="Courier New" w:cs="Courier New"/>
-          <w:color w:val="A020F0"/>
-          <w:sz w:val="20"/>
-          <w:szCs w:val="20"/>
-        </w:rPr>
-        <w:t>'Location'</w:t>
-      </w:r>
-      <w:r>
-        <w:rPr>
-          <w:rFonts w:ascii="Courier New" w:hAnsi="Courier New" w:cs="Courier New"/>
-          <w:color w:val="000000"/>
-          <w:sz w:val="20"/>
-          <w:szCs w:val="20"/>
-        </w:rPr>
-        <w:t xml:space="preserve">, </w:t>
-      </w:r>
-      <w:r>
-        <w:rPr>
-          <w:rFonts w:ascii="Courier New" w:hAnsi="Courier New" w:cs="Courier New"/>
-          <w:color w:val="A020F0"/>
-          <w:sz w:val="20"/>
-          <w:szCs w:val="20"/>
-        </w:rPr>
-        <w:t>'northwest'</w:t>
-      </w:r>
-      <w:r>
-        <w:rPr>
-          <w:rFonts w:ascii="Courier New" w:hAnsi="Courier New" w:cs="Courier New"/>
-          <w:color w:val="000000"/>
-          <w:sz w:val="20"/>
-          <w:szCs w:val="20"/>
-        </w:rPr>
-        <w:t>)</w:t>
-      </w:r>
-    </w:p>
-    <w:p>
-      <w:r>
-        <w:br w:type="page"/>
-      </w:r>
-    </w:p>
-    <w:p>
-      <w:pPr>
-        <w:sectPr>
-          <w:footerReference w:type="default" r:id="rId15"/>
-          <w:pgSz w:w="11906" w:h="16838"/>
-          <w:pgMar w:top="1440" w:right="1440" w:bottom="1440" w:left="1440" w:header="708" w:footer="708" w:gutter="0"/>
-          <w:cols w:space="708"/>
-          <w:docGrid w:linePitch="360"/>
-        </w:sectPr>
-      </w:pPr>
-    </w:p>
-    <w:p>
-      <w:pPr>
-        <w:pStyle w:val="Appendix"/>
-      </w:pPr>
-      <w:bookmarkStart w:id="14" w:name="_Ref482978823"/>
-      <w:r>
-        <w:lastRenderedPageBreak/>
-        <w:t>Setup of C++ Program</w:t>
-      </w:r>
-      <w:bookmarkEnd w:id="14"/>
-    </w:p>
-    <w:p>
-      <w:pPr>
-        <w:sectPr>
-          <w:pgSz w:w="16838" w:h="11906" w:orient="landscape"/>
-          <w:pgMar w:top="1440" w:right="1440" w:bottom="1440" w:left="1440" w:header="709" w:footer="709" w:gutter="0"/>
-          <w:cols w:space="708"/>
-          <w:docGrid w:linePitch="360"/>
-        </w:sectPr>
-      </w:pPr>
-      <w:r>
-        <w:rPr>
-          <w:noProof/>
-          <w:lang w:eastAsia="en-AU"/>
-        </w:rPr>
-        <w:drawing>
-          <wp:inline distT="0" distB="0" distL="0" distR="0" wp14:anchorId="5D657B52" wp14:editId="0A10FE12">
-            <wp:extent cx="6550795" cy="4186238"/>
-            <wp:effectExtent l="0" t="0" r="2540" b="5080"/>
-            <wp:docPr id="2" name="Picture 2"/>
-            <wp:cNvGraphicFramePr>
-              <a:graphicFrameLocks xmlns:a="http://schemas.openxmlformats.org/drawingml/2006/main" noChangeAspect="1"/>
-            </wp:cNvGraphicFramePr>
-            <a:graphic xmlns:a="http://schemas.openxmlformats.org/drawingml/2006/main">
-              <a:graphicData uri="http://schemas.openxmlformats.org/drawingml/2006/picture">
-                <pic:pic xmlns:pic="http://schemas.openxmlformats.org/drawingml/2006/picture">
-                  <pic:nvPicPr>
-                    <pic:cNvPr id="1" name=""/>
-                    <pic:cNvPicPr/>
-                  </pic:nvPicPr>
-                  <pic:blipFill>
-                    <a:blip r:embed="rId16"/>
-                    <a:stretch>
-                      <a:fillRect/>
-                    </a:stretch>
-                  </pic:blipFill>
-                  <pic:spPr>
-                    <a:xfrm>
-                      <a:off x="0" y="0"/>
-                      <a:ext cx="6550795" cy="4186238"/>
-                    </a:xfrm>
-                    <a:prstGeom prst="rect">
-                      <a:avLst/>
-                    </a:prstGeom>
-                  </pic:spPr>
-                </pic:pic>
-              </a:graphicData>
-            </a:graphic>
-          </wp:inline>
-        </w:drawing>
-      </w:r>
-    </w:p>
-    <w:p>
-      <w:pPr>
-        <w:pStyle w:val="Appendix"/>
-      </w:pPr>
-      <w:bookmarkStart w:id="15" w:name="_Ref482978842"/>
+      <w:bookmarkStart w:id="7" w:name="_Ref482978842"/>
       <w:r>
         <w:lastRenderedPageBreak/>
         <w:t>Main Method</w:t>
       </w:r>
-      <w:bookmarkEnd w:id="15"/>
+      <w:bookmarkEnd w:id="7"/>
     </w:p>
     <w:p>
       <w:r>
@@ -5794,7 +5691,7 @@
                     <pic:cNvPicPr/>
                   </pic:nvPicPr>
                   <pic:blipFill rotWithShape="1">
-                    <a:blip r:embed="rId17"/>
+                    <a:blip r:embed="rId15"/>
                     <a:srcRect b="8596"/>
                     <a:stretch/>
                   </pic:blipFill>
@@ -5831,7 +5728,7 @@
           <w:szCs w:val="26"/>
         </w:rPr>
       </w:pPr>
-      <w:bookmarkStart w:id="16" w:name="_Ref482818333"/>
+      <w:bookmarkStart w:id="8" w:name="_Ref482818333"/>
       <w:r>
         <w:rPr>
           <w:noProof/>
@@ -5853,7 +5750,7 @@
                     <pic:cNvPicPr/>
                   </pic:nvPicPr>
                   <pic:blipFill rotWithShape="1">
-                    <a:blip r:embed="rId18"/>
+                    <a:blip r:embed="rId16"/>
                     <a:srcRect t="21541"/>
                     <a:stretch/>
                   </pic:blipFill>
@@ -5891,13 +5788,13 @@
       <w:pPr>
         <w:pStyle w:val="Appendix"/>
       </w:pPr>
-      <w:bookmarkStart w:id="17" w:name="_Ref482978984"/>
+      <w:bookmarkStart w:id="9" w:name="_Ref482978984"/>
       <w:r>
         <w:lastRenderedPageBreak/>
         <w:t>MinDistance C++ Implementation</w:t>
       </w:r>
-      <w:bookmarkEnd w:id="16"/>
-      <w:bookmarkEnd w:id="17"/>
+      <w:bookmarkEnd w:id="8"/>
+      <w:bookmarkEnd w:id="9"/>
     </w:p>
     <w:p>
       <w:pPr>
@@ -5927,7 +5824,7 @@
                     <pic:cNvPicPr/>
                   </pic:nvPicPr>
                   <pic:blipFill rotWithShape="1">
-                    <a:blip r:embed="rId19"/>
+                    <a:blip r:embed="rId17"/>
                     <a:srcRect l="1412"/>
                     <a:stretch/>
                   </pic:blipFill>
@@ -5966,11 +5863,11 @@
       <w:pPr>
         <w:pStyle w:val="Appendix"/>
       </w:pPr>
-      <w:bookmarkStart w:id="18" w:name="_Ref482818344"/>
+      <w:bookmarkStart w:id="10" w:name="_Ref482818344"/>
       <w:r>
         <w:t>MinDistance2 C++ Implementation</w:t>
       </w:r>
-      <w:bookmarkEnd w:id="18"/>
+      <w:bookmarkEnd w:id="10"/>
     </w:p>
     <w:p>
       <w:r>
@@ -5994,7 +5891,7 @@
                     <pic:cNvPicPr/>
                   </pic:nvPicPr>
                   <pic:blipFill rotWithShape="1">
-                    <a:blip r:embed="rId20"/>
+                    <a:blip r:embed="rId18"/>
                     <a:srcRect l="1330"/>
                     <a:stretch/>
                   </pic:blipFill>
@@ -6026,11 +5923,11 @@
       <w:pPr>
         <w:pStyle w:val="Appendix"/>
       </w:pPr>
-      <w:bookmarkStart w:id="19" w:name="_Ref482979655"/>
+      <w:bookmarkStart w:id="11" w:name="_Ref482979655"/>
       <w:r>
         <w:t>MinDistance_OpsCount C++ Implementation</w:t>
       </w:r>
-      <w:bookmarkEnd w:id="19"/>
+      <w:bookmarkEnd w:id="11"/>
     </w:p>
     <w:p>
       <w:r>
@@ -6054,7 +5951,7 @@
                     <pic:cNvPicPr/>
                   </pic:nvPicPr>
                   <pic:blipFill rotWithShape="1">
-                    <a:blip r:embed="rId21"/>
+                    <a:blip r:embed="rId19"/>
                     <a:srcRect l="499"/>
                     <a:stretch/>
                   </pic:blipFill>
@@ -6086,12 +5983,12 @@
       <w:pPr>
         <w:pStyle w:val="Appendix"/>
       </w:pPr>
-      <w:bookmarkStart w:id="20" w:name="_Ref482979663"/>
+      <w:bookmarkStart w:id="12" w:name="_Ref482979663"/>
       <w:r>
         <w:lastRenderedPageBreak/>
         <w:t>MinDistance2_OpsCount C++ Implementation</w:t>
       </w:r>
-      <w:bookmarkEnd w:id="20"/>
+      <w:bookmarkEnd w:id="12"/>
     </w:p>
     <w:p>
       <w:r>
@@ -6115,7 +6012,7 @@
                     <pic:cNvPicPr/>
                   </pic:nvPicPr>
                   <pic:blipFill>
-                    <a:blip r:embed="rId22"/>
+                    <a:blip r:embed="rId20"/>
                     <a:stretch>
                       <a:fillRect/>
                     </a:stretch>
@@ -6140,7 +6037,7 @@
       <w:pPr>
         <w:pStyle w:val="Appendix"/>
       </w:pPr>
-      <w:bookmarkStart w:id="21" w:name="_Ref482993875"/>
+      <w:bookmarkStart w:id="13" w:name="_Ref482993875"/>
       <w:r>
         <w:rPr>
           <w:noProof/>
@@ -6170,7 +6067,7 @@
                     <pic:cNvPicPr/>
                   </pic:nvPicPr>
                   <pic:blipFill>
-                    <a:blip r:embed="rId23" cstate="print">
+                    <a:blip r:embed="rId21" cstate="print">
                       <a:extLst>
                         <a:ext uri="{28A0092B-C50C-407E-A947-70E740481C1C}">
                           <a14:useLocalDpi xmlns:a14="http://schemas.microsoft.com/office/drawing/2010/main" val="0"/>
@@ -6205,7 +6102,7 @@
       <w:r>
         <w:t>FunctionalTesting Method</w:t>
       </w:r>
-      <w:bookmarkEnd w:id="21"/>
+      <w:bookmarkEnd w:id="13"/>
     </w:p>
     <w:p/>
     <w:sectPr>
@@ -6218,154 +6115,8 @@
 </w:document>
 </file>
 
-<file path=word/comments.xml><?xml version="1.0" encoding="utf-8"?>
-<w:comments xmlns:wpc="http://schemas.microsoft.com/office/word/2010/wordprocessingCanvas" xmlns:mc="http://schemas.openxmlformats.org/markup-compatibility/2006" xmlns:o="urn:schemas-microsoft-com:office:office" xmlns:r="http://schemas.openxmlformats.org/officeDocument/2006/relationships" xmlns:m="http://schemas.openxmlformats.org/officeDocument/2006/math" xmlns:v="urn:schemas-microsoft-com:vml" xmlns:wp14="http://schemas.microsoft.com/office/word/2010/wordprocessingDrawing" xmlns:wp="http://schemas.openxmlformats.org/drawingml/2006/wordprocessingDrawing" xmlns:w10="urn:schemas-microsoft-com:office:word" xmlns:w="http://schemas.openxmlformats.org/wordprocessingml/2006/main" xmlns:w14="http://schemas.microsoft.com/office/word/2010/wordml" xmlns:w15="http://schemas.microsoft.com/office/word/2012/wordml" xmlns:wpg="http://schemas.microsoft.com/office/word/2010/wordprocessingGroup" xmlns:wpi="http://schemas.microsoft.com/office/word/2010/wordprocessingInk" xmlns:wne="http://schemas.microsoft.com/office/word/2006/wordml" xmlns:wps="http://schemas.microsoft.com/office/word/2010/wordprocessingShape" mc:Ignorable="w14 w15 wp14">
-  <w:comment w:id="0" w:author="Shane Havers" w:date="2017-05-16T11:14:00Z" w:initials="SH">
-    <w:p>
-      <w:pPr>
-        <w:pStyle w:val="CommentText"/>
-      </w:pPr>
-      <w:r>
-        <w:rPr>
-          <w:rStyle w:val="CommentReference"/>
-        </w:rPr>
-        <w:annotationRef/>
-      </w:r>
-      <w:r>
-        <w:t>Your ID please</w:t>
-      </w:r>
-    </w:p>
-  </w:comment>
-  <w:comment w:id="1" w:author="Shane Havers" w:date="2017-05-16T11:15:00Z" w:initials="SH">
-    <w:p>
-      <w:pPr>
-        <w:pStyle w:val="CommentText"/>
-      </w:pPr>
-      <w:r>
-        <w:rPr>
-          <w:rStyle w:val="CommentReference"/>
-        </w:rPr>
-        <w:annotationRef/>
-      </w:r>
-      <w:r>
-        <w:t>Fill this in with the date submitted</w:t>
-      </w:r>
-    </w:p>
-  </w:comment>
-  <w:comment w:id="2" w:author="Shane Havers" w:date="2017-05-16T11:14:00Z" w:initials="SH">
-    <w:p>
-      <w:pPr>
-        <w:pStyle w:val="CommentText"/>
-      </w:pPr>
-      <w:r>
-        <w:rPr>
-          <w:rStyle w:val="CommentReference"/>
-        </w:rPr>
-        <w:annotationRef/>
-      </w:r>
-      <w:r>
-        <w:t>This is probably too similar to my Assignment 1, edit it if possible</w:t>
-      </w:r>
-    </w:p>
-  </w:comment>
-  <w:comment w:id="3" w:author="Shane Havers" w:date="2017-05-16T11:14:00Z" w:initials="SH">
-    <w:p>
-      <w:pPr>
-        <w:pStyle w:val="CommentText"/>
-      </w:pPr>
-      <w:r>
-        <w:rPr>
-          <w:rStyle w:val="CommentReference"/>
-        </w:rPr>
-        <w:annotationRef/>
-      </w:r>
-      <w:r>
-        <w:t xml:space="preserve">The results were what? </w:t>
-      </w:r>
-    </w:p>
-  </w:comment>
-  <w:comment w:id="4" w:author="Shane Havers" w:date="2017-05-16T12:53:00Z" w:initials="SH">
-    <w:p>
-      <w:pPr>
-        <w:pStyle w:val="CommentText"/>
-      </w:pPr>
-      <w:r>
-        <w:rPr>
-          <w:rStyle w:val="CommentReference"/>
-        </w:rPr>
-        <w:annotationRef/>
-      </w:r>
-      <w:r>
-        <w:t xml:space="preserve">I might leave this bit with you, since you were the one who figured it all out. </w:t>
-      </w:r>
-    </w:p>
-  </w:comment>
-  <w:comment w:id="5" w:author="Shane Havers" w:date="2017-05-16T12:54:00Z" w:initials="SH">
-    <w:p>
-      <w:pPr>
-        <w:pStyle w:val="CommentText"/>
-      </w:pPr>
-      <w:r>
-        <w:rPr>
-          <w:rStyle w:val="CommentReference"/>
-        </w:rPr>
-        <w:annotationRef/>
-      </w:r>
-      <w:r>
-        <w:t>I’m happy to do this one</w:t>
-      </w:r>
-    </w:p>
-  </w:comment>
-  <w:comment w:id="6" w:author="Shane Havers" w:date="2017-05-17T21:18:00Z" w:initials="SH">
-    <w:p>
-      <w:pPr>
-        <w:pStyle w:val="CommentText"/>
-      </w:pPr>
-      <w:r>
-        <w:rPr>
-          <w:rStyle w:val="CommentReference"/>
-        </w:rPr>
-        <w:annotationRef/>
-      </w:r>
-      <w:r>
-        <w:t>Personally, I think we should include negative numbers in the range – the algorithm should work for any value, so we should treat it as such. Also 2 billion as a max is a bit excessive.</w:t>
-      </w:r>
-    </w:p>
-  </w:comment>
-  <w:comment w:id="10" w:author="Shane Havers" w:date="2017-05-16T12:12:00Z" w:initials="SH">
-    <w:p>
-      <w:pPr>
-        <w:pStyle w:val="CommentText"/>
-      </w:pPr>
-      <w:r>
-        <w:rPr>
-          <w:rStyle w:val="CommentReference"/>
-        </w:rPr>
-        <w:annotationRef/>
-      </w:r>
-      <w:r>
-        <w:t>Use the Appendix style to automatically number the appendices</w:t>
-      </w:r>
-    </w:p>
-  </w:comment>
-</w:comments>
-</file>
-
-<file path=word/commentsExtended.xml><?xml version="1.0" encoding="utf-8"?>
-<w15:commentsEx xmlns:wpc="http://schemas.microsoft.com/office/word/2010/wordprocessingCanvas" xmlns:mc="http://schemas.openxmlformats.org/markup-compatibility/2006" xmlns:o="urn:schemas-microsoft-com:office:office" xmlns:r="http://schemas.openxmlformats.org/officeDocument/2006/relationships" xmlns:m="http://schemas.openxmlformats.org/officeDocument/2006/math" xmlns:v="urn:schemas-microsoft-com:vml" xmlns:wp14="http://schemas.microsoft.com/office/word/2010/wordprocessingDrawing" xmlns:wp="http://schemas.openxmlformats.org/drawingml/2006/wordprocessingDrawing" xmlns:w10="urn:schemas-microsoft-com:office:word" xmlns:w="http://schemas.openxmlformats.org/wordprocessingml/2006/main" xmlns:w14="http://schemas.microsoft.com/office/word/2010/wordml" xmlns:w15="http://schemas.microsoft.com/office/word/2012/wordml" xmlns:wpg="http://schemas.microsoft.com/office/word/2010/wordprocessingGroup" xmlns:wpi="http://schemas.microsoft.com/office/word/2010/wordprocessingInk" xmlns:wne="http://schemas.microsoft.com/office/word/2006/wordml" xmlns:wps="http://schemas.microsoft.com/office/word/2010/wordprocessingShape" mc:Ignorable="w14 w15 wp14">
-  <w15:commentEx w15:paraId="1E4D7426" w15:done="1"/>
-  <w15:commentEx w15:paraId="1C6D9891" w15:done="0"/>
-  <w15:commentEx w15:paraId="3382C672" w15:done="0"/>
-  <w15:commentEx w15:paraId="3B03E01A" w15:done="1"/>
-  <w15:commentEx w15:paraId="29747DF8" w15:done="1"/>
-  <w15:commentEx w15:paraId="404FF61C" w15:done="0"/>
-  <w15:commentEx w15:paraId="56A1660A" w15:done="1"/>
-  <w15:commentEx w15:paraId="1EB91360" w15:done="0"/>
-</w15:commentsEx>
-</file>
-
 <file path=word/endnotes.xml><?xml version="1.0" encoding="utf-8"?>
-<w:endnotes xmlns:wpc="http://schemas.microsoft.com/office/word/2010/wordprocessingCanvas" xmlns:mc="http://schemas.openxmlformats.org/markup-compatibility/2006" xmlns:o="urn:schemas-microsoft-com:office:office" xmlns:r="http://schemas.openxmlformats.org/officeDocument/2006/relationships" xmlns:m="http://schemas.openxmlformats.org/officeDocument/2006/math" xmlns:v="urn:schemas-microsoft-com:vml" xmlns:wp14="http://schemas.microsoft.com/office/word/2010/wordprocessingDrawing" xmlns:wp="http://schemas.openxmlformats.org/drawingml/2006/wordprocessingDrawing" xmlns:w10="urn:schemas-microsoft-com:office:word" xmlns:w="http://schemas.openxmlformats.org/wordprocessingml/2006/main" xmlns:w14="http://schemas.microsoft.com/office/word/2010/wordml" xmlns:w15="http://schemas.microsoft.com/office/word/2012/wordml" xmlns:wpg="http://schemas.microsoft.com/office/word/2010/wordprocessingGroup" xmlns:wpi="http://schemas.microsoft.com/office/word/2010/wordprocessingInk" xmlns:wne="http://schemas.microsoft.com/office/word/2006/wordml" xmlns:wps="http://schemas.microsoft.com/office/word/2010/wordprocessingShape" mc:Ignorable="w14 w15 wp14">
+<w:endnotes xmlns:wpc="http://schemas.microsoft.com/office/word/2010/wordprocessingCanvas" xmlns:cx="http://schemas.microsoft.com/office/drawing/2014/chartex" xmlns:cx1="http://schemas.microsoft.com/office/drawing/2015/9/8/chartex" xmlns:cx2="http://schemas.microsoft.com/office/drawing/2015/10/21/chartex" xmlns:cx3="http://schemas.microsoft.com/office/drawing/2016/5/9/chartex" xmlns:cx4="http://schemas.microsoft.com/office/drawing/2016/5/10/chartex" xmlns:cx5="http://schemas.microsoft.com/office/drawing/2016/5/11/chartex" xmlns:mc="http://schemas.openxmlformats.org/markup-compatibility/2006" xmlns:o="urn:schemas-microsoft-com:office:office" xmlns:r="http://schemas.openxmlformats.org/officeDocument/2006/relationships" xmlns:m="http://schemas.openxmlformats.org/officeDocument/2006/math" xmlns:v="urn:schemas-microsoft-com:vml" xmlns:wp14="http://schemas.microsoft.com/office/word/2010/wordprocessingDrawing" xmlns:wp="http://schemas.openxmlformats.org/drawingml/2006/wordprocessingDrawing" xmlns:w10="urn:schemas-microsoft-com:office:word" xmlns:w="http://schemas.openxmlformats.org/wordprocessingml/2006/main" xmlns:w14="http://schemas.microsoft.com/office/word/2010/wordml" xmlns:w15="http://schemas.microsoft.com/office/word/2012/wordml" xmlns:w16se="http://schemas.microsoft.com/office/word/2015/wordml/symex" xmlns:wpg="http://schemas.microsoft.com/office/word/2010/wordprocessingGroup" xmlns:wpi="http://schemas.microsoft.com/office/word/2010/wordprocessingInk" xmlns:wne="http://schemas.microsoft.com/office/word/2006/wordml" xmlns:wps="http://schemas.microsoft.com/office/word/2010/wordprocessingShape" mc:Ignorable="w14 w15 w16se wp14">
   <w:endnote w:type="separator" w:id="-1">
     <w:p>
       <w:pPr>
@@ -6390,7 +6141,7 @@
 </file>
 
 <file path=word/footer1.xml><?xml version="1.0" encoding="utf-8"?>
-<w:ftr xmlns:wpc="http://schemas.microsoft.com/office/word/2010/wordprocessingCanvas" xmlns:mc="http://schemas.openxmlformats.org/markup-compatibility/2006" xmlns:o="urn:schemas-microsoft-com:office:office" xmlns:r="http://schemas.openxmlformats.org/officeDocument/2006/relationships" xmlns:m="http://schemas.openxmlformats.org/officeDocument/2006/math" xmlns:v="urn:schemas-microsoft-com:vml" xmlns:wp14="http://schemas.microsoft.com/office/word/2010/wordprocessingDrawing" xmlns:wp="http://schemas.openxmlformats.org/drawingml/2006/wordprocessingDrawing" xmlns:w10="urn:schemas-microsoft-com:office:word" xmlns:w="http://schemas.openxmlformats.org/wordprocessingml/2006/main" xmlns:w14="http://schemas.microsoft.com/office/word/2010/wordml" xmlns:w15="http://schemas.microsoft.com/office/word/2012/wordml" xmlns:wpg="http://schemas.microsoft.com/office/word/2010/wordprocessingGroup" xmlns:wpi="http://schemas.microsoft.com/office/word/2010/wordprocessingInk" xmlns:wne="http://schemas.microsoft.com/office/word/2006/wordml" xmlns:wps="http://schemas.microsoft.com/office/word/2010/wordprocessingShape" mc:Ignorable="w14 w15 wp14">
+<w:ftr xmlns:wpc="http://schemas.microsoft.com/office/word/2010/wordprocessingCanvas" xmlns:cx="http://schemas.microsoft.com/office/drawing/2014/chartex" xmlns:cx1="http://schemas.microsoft.com/office/drawing/2015/9/8/chartex" xmlns:cx2="http://schemas.microsoft.com/office/drawing/2015/10/21/chartex" xmlns:cx3="http://schemas.microsoft.com/office/drawing/2016/5/9/chartex" xmlns:cx4="http://schemas.microsoft.com/office/drawing/2016/5/10/chartex" xmlns:cx5="http://schemas.microsoft.com/office/drawing/2016/5/11/chartex" xmlns:mc="http://schemas.openxmlformats.org/markup-compatibility/2006" xmlns:o="urn:schemas-microsoft-com:office:office" xmlns:r="http://schemas.openxmlformats.org/officeDocument/2006/relationships" xmlns:m="http://schemas.openxmlformats.org/officeDocument/2006/math" xmlns:v="urn:schemas-microsoft-com:vml" xmlns:wp14="http://schemas.microsoft.com/office/word/2010/wordprocessingDrawing" xmlns:wp="http://schemas.openxmlformats.org/drawingml/2006/wordprocessingDrawing" xmlns:w10="urn:schemas-microsoft-com:office:word" xmlns:w="http://schemas.openxmlformats.org/wordprocessingml/2006/main" xmlns:w14="http://schemas.microsoft.com/office/word/2010/wordml" xmlns:w15="http://schemas.microsoft.com/office/word/2012/wordml" xmlns:w16se="http://schemas.microsoft.com/office/word/2015/wordml/symex" xmlns:wpg="http://schemas.microsoft.com/office/word/2010/wordprocessingGroup" xmlns:wpi="http://schemas.microsoft.com/office/word/2010/wordprocessingInk" xmlns:wne="http://schemas.microsoft.com/office/word/2006/wordml" xmlns:wps="http://schemas.microsoft.com/office/word/2010/wordprocessingShape" mc:Ignorable="w14 w15 w16se wp14">
   <w:sdt>
     <w:sdtPr>
       <w:id w:val="-2052372562"/>
@@ -6450,7 +6201,7 @@
                 <w:bCs/>
                 <w:noProof/>
               </w:rPr>
-              <w:t>7</w:t>
+              <w:t>10</w:t>
             </w:r>
             <w:r>
               <w:rPr>
@@ -6521,7 +6272,7 @@
 </file>
 
 <file path=word/footnotes.xml><?xml version="1.0" encoding="utf-8"?>
-<w:footnotes xmlns:wpc="http://schemas.microsoft.com/office/word/2010/wordprocessingCanvas" xmlns:mc="http://schemas.openxmlformats.org/markup-compatibility/2006" xmlns:o="urn:schemas-microsoft-com:office:office" xmlns:r="http://schemas.openxmlformats.org/officeDocument/2006/relationships" xmlns:m="http://schemas.openxmlformats.org/officeDocument/2006/math" xmlns:v="urn:schemas-microsoft-com:vml" xmlns:wp14="http://schemas.microsoft.com/office/word/2010/wordprocessingDrawing" xmlns:wp="http://schemas.openxmlformats.org/drawingml/2006/wordprocessingDrawing" xmlns:w10="urn:schemas-microsoft-com:office:word" xmlns:w="http://schemas.openxmlformats.org/wordprocessingml/2006/main" xmlns:w14="http://schemas.microsoft.com/office/word/2010/wordml" xmlns:w15="http://schemas.microsoft.com/office/word/2012/wordml" xmlns:wpg="http://schemas.microsoft.com/office/word/2010/wordprocessingGroup" xmlns:wpi="http://schemas.microsoft.com/office/word/2010/wordprocessingInk" xmlns:wne="http://schemas.microsoft.com/office/word/2006/wordml" xmlns:wps="http://schemas.microsoft.com/office/word/2010/wordprocessingShape" mc:Ignorable="w14 w15 wp14">
+<w:footnotes xmlns:wpc="http://schemas.microsoft.com/office/word/2010/wordprocessingCanvas" xmlns:cx="http://schemas.microsoft.com/office/drawing/2014/chartex" xmlns:cx1="http://schemas.microsoft.com/office/drawing/2015/9/8/chartex" xmlns:cx2="http://schemas.microsoft.com/office/drawing/2015/10/21/chartex" xmlns:cx3="http://schemas.microsoft.com/office/drawing/2016/5/9/chartex" xmlns:cx4="http://schemas.microsoft.com/office/drawing/2016/5/10/chartex" xmlns:cx5="http://schemas.microsoft.com/office/drawing/2016/5/11/chartex" xmlns:mc="http://schemas.openxmlformats.org/markup-compatibility/2006" xmlns:o="urn:schemas-microsoft-com:office:office" xmlns:r="http://schemas.openxmlformats.org/officeDocument/2006/relationships" xmlns:m="http://schemas.openxmlformats.org/officeDocument/2006/math" xmlns:v="urn:schemas-microsoft-com:vml" xmlns:wp14="http://schemas.microsoft.com/office/word/2010/wordprocessingDrawing" xmlns:wp="http://schemas.openxmlformats.org/drawingml/2006/wordprocessingDrawing" xmlns:w10="urn:schemas-microsoft-com:office:word" xmlns:w="http://schemas.openxmlformats.org/wordprocessingml/2006/main" xmlns:w14="http://schemas.microsoft.com/office/word/2010/wordml" xmlns:w15="http://schemas.microsoft.com/office/word/2012/wordml" xmlns:w16se="http://schemas.microsoft.com/office/word/2015/wordml/symex" xmlns:wpg="http://schemas.microsoft.com/office/word/2010/wordprocessingGroup" xmlns:wpi="http://schemas.microsoft.com/office/word/2010/wordprocessingInk" xmlns:wne="http://schemas.microsoft.com/office/word/2006/wordml" xmlns:wps="http://schemas.microsoft.com/office/word/2010/wordprocessingShape" mc:Ignorable="w14 w15 w16se wp14">
   <w:footnote w:type="separator" w:id="-1">
     <w:p>
       <w:pPr>
@@ -6546,7 +6297,7 @@
 </file>
 
 <file path=word/numbering.xml><?xml version="1.0" encoding="utf-8"?>
-<w:numbering xmlns:wpc="http://schemas.microsoft.com/office/word/2010/wordprocessingCanvas" xmlns:mc="http://schemas.openxmlformats.org/markup-compatibility/2006" xmlns:o="urn:schemas-microsoft-com:office:office" xmlns:r="http://schemas.openxmlformats.org/officeDocument/2006/relationships" xmlns:m="http://schemas.openxmlformats.org/officeDocument/2006/math" xmlns:v="urn:schemas-microsoft-com:vml" xmlns:wp14="http://schemas.microsoft.com/office/word/2010/wordprocessingDrawing" xmlns:wp="http://schemas.openxmlformats.org/drawingml/2006/wordprocessingDrawing" xmlns:w10="urn:schemas-microsoft-com:office:word" xmlns:w="http://schemas.openxmlformats.org/wordprocessingml/2006/main" xmlns:w14="http://schemas.microsoft.com/office/word/2010/wordml" xmlns:w15="http://schemas.microsoft.com/office/word/2012/wordml" xmlns:wpg="http://schemas.microsoft.com/office/word/2010/wordprocessingGroup" xmlns:wpi="http://schemas.microsoft.com/office/word/2010/wordprocessingInk" xmlns:wne="http://schemas.microsoft.com/office/word/2006/wordml" xmlns:wps="http://schemas.microsoft.com/office/word/2010/wordprocessingShape" mc:Ignorable="w14 w15 wp14">
+<w:numbering xmlns:wpc="http://schemas.microsoft.com/office/word/2010/wordprocessingCanvas" xmlns:cx="http://schemas.microsoft.com/office/drawing/2014/chartex" xmlns:cx1="http://schemas.microsoft.com/office/drawing/2015/9/8/chartex" xmlns:cx2="http://schemas.microsoft.com/office/drawing/2015/10/21/chartex" xmlns:cx3="http://schemas.microsoft.com/office/drawing/2016/5/9/chartex" xmlns:cx4="http://schemas.microsoft.com/office/drawing/2016/5/10/chartex" xmlns:cx5="http://schemas.microsoft.com/office/drawing/2016/5/11/chartex" xmlns:mc="http://schemas.openxmlformats.org/markup-compatibility/2006" xmlns:o="urn:schemas-microsoft-com:office:office" xmlns:r="http://schemas.openxmlformats.org/officeDocument/2006/relationships" xmlns:m="http://schemas.openxmlformats.org/officeDocument/2006/math" xmlns:v="urn:schemas-microsoft-com:vml" xmlns:wp14="http://schemas.microsoft.com/office/word/2010/wordprocessingDrawing" xmlns:wp="http://schemas.openxmlformats.org/drawingml/2006/wordprocessingDrawing" xmlns:w10="urn:schemas-microsoft-com:office:word" xmlns:w="http://schemas.openxmlformats.org/wordprocessingml/2006/main" xmlns:w14="http://schemas.microsoft.com/office/word/2010/wordml" xmlns:w15="http://schemas.microsoft.com/office/word/2012/wordml" xmlns:w16se="http://schemas.microsoft.com/office/word/2015/wordml/symex" xmlns:wpg="http://schemas.microsoft.com/office/word/2010/wordprocessingGroup" xmlns:wpi="http://schemas.microsoft.com/office/word/2010/wordprocessingInk" xmlns:wne="http://schemas.microsoft.com/office/word/2006/wordml" xmlns:wps="http://schemas.microsoft.com/office/word/2010/wordprocessingShape" mc:Ignorable="w14 w15 w16se wp14">
   <w:abstractNum w:abstractNumId="0" w15:restartNumberingAfterBreak="0">
     <w:nsid w:val="0D4A039E"/>
     <w:multiLevelType w:val="hybridMultilevel"/>
@@ -7104,16 +6855,8 @@
 </w:numbering>
 </file>
 
-<file path=word/people.xml><?xml version="1.0" encoding="utf-8"?>
-<w15:people xmlns:wpc="http://schemas.microsoft.com/office/word/2010/wordprocessingCanvas" xmlns:mc="http://schemas.openxmlformats.org/markup-compatibility/2006" xmlns:o="urn:schemas-microsoft-com:office:office" xmlns:r="http://schemas.openxmlformats.org/officeDocument/2006/relationships" xmlns:m="http://schemas.openxmlformats.org/officeDocument/2006/math" xmlns:v="urn:schemas-microsoft-com:vml" xmlns:wp14="http://schemas.microsoft.com/office/word/2010/wordprocessingDrawing" xmlns:wp="http://schemas.openxmlformats.org/drawingml/2006/wordprocessingDrawing" xmlns:w10="urn:schemas-microsoft-com:office:word" xmlns:w="http://schemas.openxmlformats.org/wordprocessingml/2006/main" xmlns:w14="http://schemas.microsoft.com/office/word/2010/wordml" xmlns:w15="http://schemas.microsoft.com/office/word/2012/wordml" xmlns:wpg="http://schemas.microsoft.com/office/word/2010/wordprocessingGroup" xmlns:wpi="http://schemas.microsoft.com/office/word/2010/wordprocessingInk" xmlns:wne="http://schemas.microsoft.com/office/word/2006/wordml" xmlns:wps="http://schemas.microsoft.com/office/word/2010/wordprocessingShape" mc:Ignorable="w14 w15 wp14">
-  <w15:person w15:author="Shane Havers">
-    <w15:presenceInfo w15:providerId="Windows Live" w15:userId="777a5e6e5c76f708"/>
-  </w15:person>
-</w15:people>
-</file>
-
 <file path=word/styles.xml><?xml version="1.0" encoding="utf-8"?>
-<w:styles xmlns:mc="http://schemas.openxmlformats.org/markup-compatibility/2006" xmlns:r="http://schemas.openxmlformats.org/officeDocument/2006/relationships" xmlns:w="http://schemas.openxmlformats.org/wordprocessingml/2006/main" xmlns:w14="http://schemas.microsoft.com/office/word/2010/wordml" xmlns:w15="http://schemas.microsoft.com/office/word/2012/wordml" mc:Ignorable="w14 w15">
+<w:styles xmlns:mc="http://schemas.openxmlformats.org/markup-compatibility/2006" xmlns:r="http://schemas.openxmlformats.org/officeDocument/2006/relationships" xmlns:w="http://schemas.openxmlformats.org/wordprocessingml/2006/main" xmlns:w14="http://schemas.microsoft.com/office/word/2010/wordml" xmlns:w15="http://schemas.microsoft.com/office/word/2012/wordml" xmlns:w16se="http://schemas.microsoft.com/office/word/2015/wordml/symex" mc:Ignorable="w14 w15 w16se">
   <w:docDefaults>
     <w:rPrDefault>
       <w:rPr>
@@ -7129,7 +6872,7 @@
       </w:pPr>
     </w:pPrDefault>
   </w:docDefaults>
-  <w:latentStyles w:defLockedState="0" w:defUIPriority="99" w:defSemiHidden="0" w:defUnhideWhenUsed="0" w:defQFormat="0" w:count="371">
+  <w:latentStyles w:defLockedState="0" w:defUIPriority="99" w:defSemiHidden="0" w:defUnhideWhenUsed="0" w:defQFormat="0" w:count="374">
     <w:lsdException w:name="Normal" w:uiPriority="0" w:qFormat="1"/>
     <w:lsdException w:name="heading 1" w:uiPriority="9" w:qFormat="1"/>
     <w:lsdException w:name="heading 2" w:semiHidden="1" w:uiPriority="9" w:unhideWhenUsed="1" w:qFormat="1"/>
@@ -7235,7 +6978,6 @@
     <w:lsdException w:name="HTML Sample" w:semiHidden="1" w:unhideWhenUsed="1"/>
     <w:lsdException w:name="HTML Typewriter" w:semiHidden="1" w:unhideWhenUsed="1"/>
     <w:lsdException w:name="HTML Variable" w:semiHidden="1" w:unhideWhenUsed="1"/>
-    <w:lsdException w:name="Normal Table" w:semiHidden="1" w:unhideWhenUsed="1"/>
     <w:lsdException w:name="annotation subject" w:semiHidden="1" w:unhideWhenUsed="1"/>
     <w:lsdException w:name="No List" w:semiHidden="1" w:unhideWhenUsed="1"/>
     <w:lsdException w:name="Outline List 1" w:semiHidden="1" w:unhideWhenUsed="1"/>
@@ -7280,7 +7022,6 @@
     <w:lsdException w:name="Table Professional" w:semiHidden="1" w:unhideWhenUsed="1"/>
     <w:lsdException w:name="Table Subtle 1" w:semiHidden="1" w:unhideWhenUsed="1"/>
     <w:lsdException w:name="Table Subtle 2" w:semiHidden="1" w:unhideWhenUsed="1"/>
-    <w:lsdException w:name="Table Web 1" w:semiHidden="1" w:unhideWhenUsed="1"/>
     <w:lsdException w:name="Table Web 2" w:semiHidden="1" w:unhideWhenUsed="1"/>
     <w:lsdException w:name="Table Web 3" w:semiHidden="1" w:unhideWhenUsed="1"/>
     <w:lsdException w:name="Balloon Text" w:semiHidden="1" w:unhideWhenUsed="1"/>
@@ -7501,6 +7242,9 @@
     <w:lsdException w:name="List Table 5 Dark Accent 6" w:uiPriority="50"/>
     <w:lsdException w:name="List Table 6 Colorful Accent 6" w:uiPriority="51"/>
     <w:lsdException w:name="List Table 7 Colorful Accent 6" w:uiPriority="52"/>
+    <w:lsdException w:name="Mention" w:semiHidden="1" w:unhideWhenUsed="1"/>
+    <w:lsdException w:name="Smart Hyperlink" w:semiHidden="1" w:unhideWhenUsed="1"/>
+    <w:lsdException w:name="Hashtag" w:semiHidden="1" w:unhideWhenUsed="1"/>
   </w:latentStyles>
   <w:style w:type="paragraph" w:default="1" w:styleId="Normal">
     <w:name w:val="Normal"/>
@@ -8277,7 +8021,7 @@
 </file>
 
 <file path=customXml/itemProps1.xml><?xml version="1.0" encoding="utf-8"?>
-<ds:datastoreItem xmlns:ds="http://schemas.openxmlformats.org/officeDocument/2006/customXml" ds:itemID="{2EC31F0C-D070-4C9F-8D0A-0E5DFB0E1238}">
+<ds:datastoreItem xmlns:ds="http://schemas.openxmlformats.org/officeDocument/2006/customXml" ds:itemID="{654516CF-C605-4C53-B8A7-0D191D0E953F}">
   <ds:schemaRefs>
     <ds:schemaRef ds:uri="http://schemas.openxmlformats.org/officeDocument/2006/bibliography"/>
   </ds:schemaRefs>

</xml_diff>